<commit_message>
Update Azure Run As Account Permission Requirement
Azure Run As account needs "Read and Write Directory Data" for when it does AddsGroupOwner, otherwise it'll error with the following exception:

Error occurred while executing AddGroupOwner Code: Authorization_RequestDenied Message: Insufficient privileges to complete the operation.
</commit_message>
<xml_diff>
--- a/Provisioning a Microsoft Team with Approval Flow and Azure Runbook.docx
+++ b/Provisioning a Microsoft Team with Approval Flow and Azure Runbook.docx
@@ -395,14 +395,24 @@
           <w:sdtEndPr/>
           <w:sdtContent>
             <w:p>
-              <w:fldSimple w:instr=" DOCPROPERTY  &quot;Author Email&quot;  \* MERGEFORMAT ">
-                <w:r>
-                  <w:t>jason.ortiz</w:t>
-                </w:r>
-                <w:r>
-                  <w:t>@microsoft.com</w:t>
-                </w:r>
-              </w:fldSimple>
+              <w:r>
+                <w:fldChar w:fldCharType="begin"/>
+              </w:r>
+              <w:r>
+                <w:instrText xml:space="preserve"> DOCPROPERTY  "Author Email"  \* MERGEFORMAT </w:instrText>
+              </w:r>
+              <w:r>
+                <w:fldChar w:fldCharType="separate"/>
+              </w:r>
+              <w:r>
+                <w:t>jason.ortiz</w:t>
+              </w:r>
+              <w:r>
+                <w:t>@microsoft.com</w:t>
+              </w:r>
+              <w:r>
+                <w:fldChar w:fldCharType="end"/>
+              </w:r>
             </w:p>
           </w:sdtContent>
         </w:sdt>
@@ -1148,8 +1158,6 @@
             <w:lastRenderedPageBreak/>
             <w:t>Table of Contents</w:t>
           </w:r>
-          <w:bookmarkStart w:id="0" w:name="_GoBack"/>
-          <w:bookmarkEnd w:id="0"/>
         </w:p>
         <w:p>
           <w:pPr>
@@ -4977,9 +4985,9 @@
         </w:p>
       </w:sdtContent>
     </w:sdt>
-    <w:bookmarkStart w:id="1" w:name="_Toc238543101" w:displacedByCustomXml="next"/>
-    <w:bookmarkStart w:id="2" w:name="_Toc346100421" w:displacedByCustomXml="next"/>
-    <w:bookmarkStart w:id="3" w:name="_Toc358033930" w:displacedByCustomXml="next"/>
+    <w:bookmarkStart w:id="0" w:name="_Toc358033930" w:displacedByCustomXml="next"/>
+    <w:bookmarkStart w:id="1" w:name="_Toc346100421" w:displacedByCustomXml="next"/>
+    <w:bookmarkStart w:id="2" w:name="_Toc238543101" w:displacedByCustomXml="next"/>
     <w:sdt>
       <w:sdtPr>
         <w:rPr>
@@ -5034,10 +5042,10 @@
           <w:pPr>
             <w:pStyle w:val="Heading1Numbered"/>
           </w:pPr>
-          <w:bookmarkStart w:id="4" w:name="_Toc510644848"/>
-          <w:bookmarkEnd w:id="3"/>
+          <w:bookmarkStart w:id="3" w:name="_Toc510644848"/>
           <w:bookmarkEnd w:id="2"/>
           <w:bookmarkEnd w:id="1"/>
+          <w:bookmarkEnd w:id="0"/>
           <w:r>
             <w:lastRenderedPageBreak/>
             <w:t>Introduction</w:t>
@@ -5045,7 +5053,7 @@
           <w:r>
             <w:t xml:space="preserve"> &amp; Motivation</w:t>
           </w:r>
-          <w:bookmarkEnd w:id="4"/>
+          <w:bookmarkEnd w:id="3"/>
         </w:p>
         <w:p>
           <w:r>
@@ -5129,7 +5137,7 @@
               <w:numId w:val="21"/>
             </w:numPr>
           </w:pPr>
-          <w:bookmarkStart w:id="5" w:name="_Hlk502932441"/>
+          <w:bookmarkStart w:id="4" w:name="_Hlk502932441"/>
           <w:r>
             <w:t>Prerequisites</w:t>
           </w:r>
@@ -5146,7 +5154,7 @@
             <w:t>Create a SharePoint List for Requests</w:t>
           </w:r>
         </w:p>
-        <w:bookmarkEnd w:id="5"/>
+        <w:bookmarkEnd w:id="4"/>
         <w:p>
           <w:pPr>
             <w:pStyle w:val="ListParagraph"/>
@@ -6950,11 +6958,11 @@
           <w:pPr>
             <w:pStyle w:val="Heading1Numbered"/>
           </w:pPr>
-          <w:bookmarkStart w:id="6" w:name="_Toc510644849"/>
+          <w:bookmarkStart w:id="5" w:name="_Toc510644849"/>
           <w:r>
             <w:t>Prerequisites</w:t>
           </w:r>
-          <w:bookmarkEnd w:id="6"/>
+          <w:bookmarkEnd w:id="5"/>
         </w:p>
         <w:p>
           <w:r>
@@ -7376,22 +7384,22 @@
           <w:pPr>
             <w:pStyle w:val="Heading1Numbered"/>
           </w:pPr>
-          <w:bookmarkStart w:id="7" w:name="_Toc510644850"/>
+          <w:bookmarkStart w:id="6" w:name="_Toc510644850"/>
           <w:r>
             <w:lastRenderedPageBreak/>
             <w:t>Create a SharePoint List for Requests</w:t>
           </w:r>
+          <w:bookmarkEnd w:id="6"/>
+        </w:p>
+        <w:p>
+          <w:pPr>
+            <w:pStyle w:val="Heading2Numbered"/>
+          </w:pPr>
+          <w:bookmarkStart w:id="7" w:name="_Toc510644851"/>
+          <w:r>
+            <w:t>Introduction</w:t>
+          </w:r>
           <w:bookmarkEnd w:id="7"/>
-        </w:p>
-        <w:p>
-          <w:pPr>
-            <w:pStyle w:val="Heading2Numbered"/>
-          </w:pPr>
-          <w:bookmarkStart w:id="8" w:name="_Toc510644851"/>
-          <w:r>
-            <w:t>Introduction</w:t>
-          </w:r>
-          <w:bookmarkEnd w:id="8"/>
         </w:p>
         <w:p>
           <w:r>
@@ -7598,14 +7606,14 @@
           <w:pPr>
             <w:pStyle w:val="Heading2Numbered"/>
           </w:pPr>
-          <w:bookmarkStart w:id="9" w:name="_Toc510644852"/>
+          <w:bookmarkStart w:id="8" w:name="_Toc510644852"/>
           <w:r>
             <w:t xml:space="preserve">Creation </w:t>
           </w:r>
           <w:r>
             <w:t>Steps</w:t>
           </w:r>
-          <w:bookmarkEnd w:id="9"/>
+          <w:bookmarkEnd w:id="8"/>
         </w:p>
         <w:p>
           <w:pPr>
@@ -8792,21 +8800,21 @@
               <w:tab w:val="left" w:pos="1170"/>
             </w:tabs>
           </w:pPr>
-          <w:bookmarkStart w:id="10" w:name="_Toc510644853"/>
+          <w:bookmarkStart w:id="9" w:name="_Toc510644853"/>
           <w:r>
             <w:t>Create an Azure Automation Account and Azure Runbook</w:t>
           </w:r>
+          <w:bookmarkEnd w:id="9"/>
+        </w:p>
+        <w:p>
+          <w:pPr>
+            <w:pStyle w:val="Heading2Numbered"/>
+          </w:pPr>
+          <w:bookmarkStart w:id="10" w:name="_Toc510644854"/>
+          <w:r>
+            <w:t>Introduction</w:t>
+          </w:r>
           <w:bookmarkEnd w:id="10"/>
-        </w:p>
-        <w:p>
-          <w:pPr>
-            <w:pStyle w:val="Heading2Numbered"/>
-          </w:pPr>
-          <w:bookmarkStart w:id="11" w:name="_Toc510644854"/>
-          <w:r>
-            <w:t>Introduction</w:t>
-          </w:r>
-          <w:bookmarkEnd w:id="11"/>
         </w:p>
         <w:p>
           <w:r>
@@ -8977,27 +8985,27 @@
           <w:pPr>
             <w:pStyle w:val="Heading2Numbered"/>
           </w:pPr>
-          <w:bookmarkStart w:id="12" w:name="_Toc510644855"/>
+          <w:bookmarkStart w:id="11" w:name="_Toc510644855"/>
           <w:r>
             <w:t>Creation Steps</w:t>
           </w:r>
+          <w:bookmarkEnd w:id="11"/>
+        </w:p>
+        <w:p>
+          <w:pPr>
+            <w:pStyle w:val="Heading3Numbered"/>
+          </w:pPr>
+          <w:bookmarkStart w:id="12" w:name="_Toc510644856"/>
+          <w:r>
+            <w:t>Create</w:t>
+          </w:r>
+          <w:r>
+            <w:t xml:space="preserve"> an</w:t>
+          </w:r>
+          <w:r>
+            <w:t xml:space="preserve"> Azure Automation Account</w:t>
+          </w:r>
           <w:bookmarkEnd w:id="12"/>
-        </w:p>
-        <w:p>
-          <w:pPr>
-            <w:pStyle w:val="Heading3Numbered"/>
-          </w:pPr>
-          <w:bookmarkStart w:id="13" w:name="_Toc510644856"/>
-          <w:r>
-            <w:t>Create</w:t>
-          </w:r>
-          <w:r>
-            <w:t xml:space="preserve"> an</w:t>
-          </w:r>
-          <w:r>
-            <w:t xml:space="preserve"> Azure Automation Account</w:t>
-          </w:r>
-          <w:bookmarkEnd w:id="13"/>
           <w:r>
             <w:t xml:space="preserve"> </w:t>
           </w:r>
@@ -9413,7 +9421,7 @@
             <w:pStyle w:val="Heading3Numbered"/>
             <w:spacing w:before="0" w:after="0"/>
           </w:pPr>
-          <w:bookmarkStart w:id="14" w:name="_Toc510644857"/>
+          <w:bookmarkStart w:id="13" w:name="_Toc510644857"/>
           <w:r>
             <w:t>Create</w:t>
           </w:r>
@@ -9423,7 +9431,7 @@
           <w:r>
             <w:t xml:space="preserve"> Credential</w:t>
           </w:r>
-          <w:bookmarkEnd w:id="14"/>
+          <w:bookmarkEnd w:id="13"/>
         </w:p>
         <w:p>
           <w:pPr>
@@ -9687,11 +9695,11 @@
             <w:pStyle w:val="Heading3Numbered"/>
             <w:spacing w:before="0" w:after="0"/>
           </w:pPr>
-          <w:bookmarkStart w:id="15" w:name="_Toc510644858"/>
+          <w:bookmarkStart w:id="14" w:name="_Toc510644858"/>
           <w:r>
             <w:t>Create an Azure “Run as Account”</w:t>
           </w:r>
-          <w:bookmarkEnd w:id="15"/>
+          <w:bookmarkEnd w:id="14"/>
         </w:p>
         <w:p>
           <w:pPr>
@@ -10496,7 +10504,21 @@
               <w:rFonts w:eastAsia="Times New Roman"/>
               <w:b/>
             </w:rPr>
-            <w:t>Read directory data</w:t>
+            <w:t xml:space="preserve">Read </w:t>
+          </w:r>
+          <w:r>
+            <w:rPr>
+              <w:rFonts w:eastAsia="Times New Roman"/>
+              <w:b/>
+            </w:rPr>
+            <w:t xml:space="preserve">and write </w:t>
+          </w:r>
+          <w:r>
+            <w:rPr>
+              <w:rFonts w:eastAsia="Times New Roman"/>
+              <w:b/>
+            </w:rPr>
+            <w:t>directory data</w:t>
           </w:r>
           <w:r>
             <w:rPr>
@@ -10579,7 +10601,15 @@
             <w:rPr>
               <w:rFonts w:eastAsia="Times New Roman"/>
             </w:rPr>
-            <w:t>to finish the permission assignment process.</w:t>
+            <w:t xml:space="preserve">to finish the </w:t>
+          </w:r>
+          <w:bookmarkStart w:id="15" w:name="_GoBack"/>
+          <w:bookmarkEnd w:id="15"/>
+          <w:r>
+            <w:rPr>
+              <w:rFonts w:eastAsia="Times New Roman"/>
+            </w:rPr>
+            <w:t>permission assignment process.</w:t>
           </w:r>
         </w:p>
         <w:p>
@@ -17039,11 +17069,21 @@
           <w:r>
             <w:t xml:space="preserve">, </w:t>
           </w:r>
-          <w:fldSimple w:instr=" DOCPROPERTY Status \* MERGEFORMAT ">
-            <w:r>
-              <w:t>Release</w:t>
-            </w:r>
-          </w:fldSimple>
+          <w:r>
+            <w:fldChar w:fldCharType="begin"/>
+          </w:r>
+          <w:r>
+            <w:instrText xml:space="preserve"> DOCPROPERTY Status \* MERGEFORMAT </w:instrText>
+          </w:r>
+          <w:r>
+            <w:fldChar w:fldCharType="separate"/>
+          </w:r>
+          <w:r>
+            <w:t>Release</w:t>
+          </w:r>
+          <w:r>
+            <w:fldChar w:fldCharType="end"/>
+          </w:r>
         </w:p>
         <w:p>
           <w:pPr>
@@ -23976,7 +24016,7 @@
     <w:charset w:val="00"/>
     <w:family w:val="roman"/>
     <w:pitch w:val="variable"/>
-    <w:sig w:usb0="E0002AFF" w:usb1="C0007843" w:usb2="00000009" w:usb3="00000000" w:csb0="000001FF" w:csb1="00000000"/>
+    <w:sig w:usb0="E0002EFF" w:usb1="C000785B" w:usb2="00000009" w:usb3="00000000" w:csb0="000001FF" w:csb1="00000000"/>
   </w:font>
   <w:font w:name="Segoe UI">
     <w:panose1 w:val="020B0502040204020203"/>
@@ -24025,21 +24065,21 @@
     <w:charset w:val="00"/>
     <w:family w:val="swiss"/>
     <w:pitch w:val="variable"/>
-    <w:sig w:usb0="E0002AFF" w:usb1="4000ACFF" w:usb2="00000001" w:usb3="00000000" w:csb0="000001FF" w:csb1="00000000"/>
+    <w:sig w:usb0="E0002AFF" w:usb1="C000247B" w:usb2="00000009" w:usb3="00000000" w:csb0="000001FF" w:csb1="00000000"/>
   </w:font>
   <w:font w:name="Arial">
     <w:panose1 w:val="020B0604020202020204"/>
     <w:charset w:val="00"/>
     <w:family w:val="swiss"/>
     <w:pitch w:val="variable"/>
-    <w:sig w:usb0="E0002AFF" w:usb1="C0007843" w:usb2="00000009" w:usb3="00000000" w:csb0="000001FF" w:csb1="00000000"/>
+    <w:sig w:usb0="E0002EFF" w:usb1="C000785B" w:usb2="00000009" w:usb3="00000000" w:csb0="000001FF" w:csb1="00000000"/>
   </w:font>
   <w:font w:name="Calibri Light">
     <w:panose1 w:val="020F0302020204030204"/>
     <w:charset w:val="00"/>
     <w:family w:val="swiss"/>
     <w:pitch w:val="variable"/>
-    <w:sig w:usb0="A0002AEF" w:usb1="4000207B" w:usb2="00000000" w:usb3="00000000" w:csb0="000001FF" w:csb1="00000000"/>
+    <w:sig w:usb0="E0002AFF" w:usb1="C000247B" w:usb2="00000009" w:usb3="00000000" w:csb0="000001FF" w:csb1="00000000"/>
   </w:font>
   <w:font w:name="Consolas">
     <w:panose1 w:val="020B0609020204030204"/>
@@ -24136,6 +24176,7 @@
     <w:rsid w:val="00E1156A"/>
     <w:rsid w:val="00EA5FAF"/>
     <w:rsid w:val="00EC4F9F"/>
+    <w:rsid w:val="00ED0B38"/>
     <w:rsid w:val="00EE649A"/>
     <w:rsid w:val="00F05B56"/>
     <w:rsid w:val="00F655AC"/>
@@ -24965,6 +25006,38 @@
 </file>
 
 <file path=customXml/item1.xml><?xml version="1.0" encoding="utf-8"?>
+<tns:customPropertyEditors xmlns:tns="http://schemas.microsoft.com/office/2006/customDocumentInformationPanel">
+  <tns:showOnOpen>false</tns:showOnOpen>
+  <tns:defaultPropertyEditorNamespace>Standard properties</tns:defaultPropertyEditorNamespace>
+</tns:customPropertyEditors>
+</file>
+
+<file path=customXml/item2.xml><?xml version="1.0" encoding="utf-8"?>
+<p:properties xmlns:p="http://schemas.microsoft.com/office/2006/metadata/properties" xmlns:xsi="http://www.w3.org/2001/XMLSchema-instance" xmlns:pc="http://schemas.microsoft.com/office/infopath/2007/PartnerControls">
+  <documentManagement/>
+</p:properties>
+</file>
+
+<file path=customXml/item3.xml><?xml version="1.0" encoding="utf-8"?>
+<root>
+  <status/>
+  <customer>&lt;?xml version="1.0" standalone="yes"?&gt;
+&lt;?mso-application progid="Word.Document"?&gt;
+&lt;pkg:package xmlns:pkg="http://schemas.microsoft.com/office/2006/xmlPackage"&gt;&lt;pkg:part pkg:name="/_rels/.rels" pkg:contentType="application/vnd.openxmlformats-package.relationships+xml" pkg:padding="512"&gt;&lt;pkg:xmlData&gt;&lt;Relationships xmlns="http://schemas.openxmlformats.org/package/2006/relationships"&gt;&lt;Relationship Id="rId1" Type="http://schemas.openxmlformats.org/officeDocument/2006/relationships/officeDocument" Target="word/document.xml"/&gt;&lt;/Relationships&gt;&lt;/pkg:xmlData&gt;&lt;/pkg:part&gt;&lt;pkg:part pkg:name="/word/_rels/document.xml.rels" pkg:contentType="application/vnd.openxmlformats-package.relationships+xml" pkg:padding="256"&gt;&lt;pkg:xmlData&gt;&lt;Relationships xmlns="http://schemas.openxmlformats.org/package/2006/relationships"&gt;&lt;Relationship Id="rId2" Type="http://schemas.openxmlformats.org/officeDocument/2006/relationships/styles" Target="styles.xml"/&gt;&lt;Relationship Id="rId1" Type="http://schemas.openxmlformats.org/officeDocument/2006/relationships/numbering" Target="numbering.xml"/&gt;&lt;/Relationships&gt;&lt;/pkg:xmlData&gt;&lt;/pkg:part&gt;&lt;pkg:part pkg:name="/word/document.xml" pkg:contentType="application/vnd.openxmlformats-officedocument.wordprocessingml.document.main+xml"&gt;&lt;pkg:xmlData&gt;&lt;w:document xmlns:wpc="http://schemas.microsoft.com/office/word/2010/wordprocessingCanvas" xmlns:cx="http://schemas.microsoft.com/office/drawing/2014/chartex" xmlns:cx1="http://schemas.microsoft.com/office/drawing/2015/9/8/chartex" xmlns:cx2="http://schemas.microsoft.com/office/drawing/2015/10/21/chartex" xmlns:cx3="http://schemas.microsoft.com/office/drawing/2016/5/9/chartex" xmlns:cx4="http://schemas.microsoft.com/office/drawing/2016/5/10/chartex" xmlns:cx5="http://schemas.microsoft.com/office/drawing/2016/5/11/chartex" xmlns:cx6="http://schemas.microsoft.com/office/drawing/2016/5/12/chartex" xmlns:cx7="http://schemas.microsoft.com/office/drawing/2016/5/13/chartex" xmlns:cx8="http://schemas.microsoft.com/office/drawing/2016/5/14/chartex" xmlns:mc="http://schemas.openxmlformats.org/markup-compatibility/2006" xmlns:aink="http://schemas.microsoft.com/office/drawing/2016/ink" xmlns:am3d="http://schemas.microsoft.com/office/drawing/2017/model3d" xmlns:o="urn:schemas-microsoft-com:office:office" xmlns:r="http://schemas.openxmlformats.org/officeDocument/2006/relationships" xmlns:m="http://schemas.openxmlformats.org/officeDocument/2006/math" xmlns:v="urn:schemas-microsoft-com:vml" xmlns:wp14="http://schemas.microsoft.com/office/word/2010/wordprocessingDrawing" xmlns:wp="http://schemas.openxmlformats.org/drawingml/2006/wordprocessingDrawing" xmlns:w10="urn:schemas-microsoft-com:office:word" xmlns:w="http://schemas.openxmlformats.org/wordprocessingml/2006/main" xmlns:w14="http://schemas.microsoft.com/office/word/2010/wordml" xmlns:w15="http://schemas.microsoft.com/office/word/2012/wordml" xmlns:w16se="http://schemas.microsoft.com/office/word/2015/wordml/symex" xmlns:wpg="http://schemas.microsoft.com/office/word/2010/wordprocessingGroup" xmlns:wpi="http://schemas.microsoft.com/office/word/2010/wordprocessingInk" xmlns:wne="http://schemas.microsoft.com/office/word/2006/wordml" xmlns:wps="http://schemas.microsoft.com/office/word/2010/wordprocessingShape" mc:Ignorable="w14 w15 w16se wp14"&gt;&lt;w:body&gt;&lt;w:p&gt;&lt;w:sdt&gt;&lt;w:sdtPr&gt;&lt;w:rPr&gt;&lt;w:lang w:eastAsia="en-AU"/&gt;&lt;/w:rPr&gt;&lt;w:alias w:val="Customer"/&gt;&lt;w:tag w:val="Customer"/&gt;&lt;w:id w:val="-1512292175"/&gt;&lt;/w:sdtPr&gt;&lt;w:sdtContent&gt;&lt;w:r&gt;&lt;w:rPr&gt;&lt;w:lang w:eastAsia="en-AU"/&gt;&lt;/w:rPr&gt;&lt;w:t&gt;Customer Name&lt;/w:t&gt;&lt;/w:r&gt;&lt;/w:sdtContent&gt;&lt;/w:sdt&gt;&lt;/w:p&gt;&lt;w:sectPr&gt;&lt;w:pgSz w:w="12240" w:h="15840"/&gt;&lt;w:pgMar w:top="1440" w:right="1440" w:bottom="1440" w:left="1440" w:header="720" w:footer="720" w:gutter="0"/&gt;&lt;w:cols w:space="720"/&gt;&lt;/w:sectPr&gt;&lt;/w:body&gt;&lt;/w:document&gt;&lt;/pkg:xmlData&gt;&lt;/pkg:part&gt;&lt;pkg:part pkg:name="/word/styles.xml" pkg:contentType="application/vnd.openxmlformats-officedocument.wordprocessingml.styles+xml"&gt;&lt;pkg:xmlData&gt;&lt;w:styles xmlns:mc="http://schemas.openxmlformats.org/markup-compatibility/2006" xmlns:r="http://schemas.openxmlformats.org/officeDocument/2006/relationships" xmlns:w="http://schemas.openxmlformats.org/wordprocessingml/2006/main" xmlns:w14="http://schemas.microsoft.com/office/word/2010/wordml" xmlns:w15="http://schemas.microsoft.com/office/word/2012/wordml" xmlns:w16se="http://schemas.microsoft.com/office/word/2015/wordml/symex" mc:Ignorable="w14 w15 w16se"&gt;&lt;w:docDefaults&gt;&lt;w:rPrDefault&gt;&lt;w:rPr&gt;&lt;w:rFonts w:asciiTheme="minorHAnsi" w:eastAsiaTheme="minorHAnsi" w:hAnsiTheme="minorHAnsi" w:cstheme="minorBidi"/&gt;&lt;w:sz w:val="22"/&gt;&lt;w:szCs w:val="22"/&gt;&lt;w:lang w:val="en-US" w:eastAsia="en-US" w:bidi="ar-SA"/&gt;&lt;/w:rPr&gt;&lt;/w:rPrDefault&gt;&lt;w:pPrDefault&gt;&lt;w:pPr&gt;&lt;w:spacing w:after="160" w:line="259" w:lineRule="auto"/&gt;&lt;/w:pPr&gt;&lt;/w:pPrDefault&gt;&lt;/w:docDefaults&gt;&lt;w:style w:type="paragraph" w:default="1" w:styleId="Normal"&gt;&lt;w:name w:val="Normal"/&gt;&lt;w:qFormat/&gt;&lt;w:rsid w:val="001D66E5"/&gt;&lt;w:pPr&gt;&lt;w:spacing w:before="120" w:after="120" w:line="276" w:lineRule="auto"/&gt;&lt;/w:pPr&gt;&lt;w:rPr&gt;&lt;w:rFonts w:ascii="Segoe UI" w:eastAsiaTheme="minorEastAsia" w:hAnsi="Segoe UI"/&gt;&lt;/w:rPr&gt;&lt;/w:style&gt;&lt;w:style w:type="paragraph" w:styleId="Heading1"&gt;&lt;w:name w:val="heading 1"/&gt;&lt;w:basedOn w:val="Normal"/&gt;&lt;w:next w:val="Normal"/&gt;&lt;w:link w:val="Heading1Char"/&gt;&lt;w:uiPriority w:val="99"/&gt;&lt;w:qFormat/&gt;&lt;w:rsid w:val="001D7240"/&gt;&lt;w:pPr&gt;&lt;w:keepNext/&gt;&lt;w:keepLines/&gt;&lt;w:pageBreakBefore/&gt;&lt;w:tabs&gt;&lt;w:tab w:val="left" w:pos="1440"/&gt;&lt;/w:tabs&gt;&lt;w:spacing w:before="480" w:after="360" w:line="240" w:lineRule="auto"/&gt;&lt;w:outlineLvl w:val="0"/&gt;&lt;/w:pPr&gt;&lt;w:rPr&gt;&lt;w:rFonts w:eastAsiaTheme="majorEastAsia" w:cs="Segoe UI"/&gt;&lt;w:bCs/&gt;&lt;w:color w:val="008AC8"/&gt;&lt;w:sz w:val="36"/&gt;&lt;w:szCs w:val="28"/&gt;&lt;/w:rPr&gt;&lt;/w:style&gt;&lt;w:style w:type="paragraph" w:styleId="Heading2"&gt;&lt;w:name w:val="heading 2"/&gt;&lt;w:basedOn w:val="Heading1"/&gt;&lt;w:next w:val="Normal"/&gt;&lt;w:link w:val="Heading2Char"/&gt;&lt;w:uiPriority w:val="99"/&gt;&lt;w:unhideWhenUsed/&gt;&lt;w:qFormat/&gt;&lt;w:rsid w:val="001D7240"/&gt;&lt;w:pPr&gt;&lt;w:pageBreakBefore w:val="0"/&gt;&lt;w:spacing w:before="360" w:after="240"/&gt;&lt;w:outlineLvl w:val="1"/&gt;&lt;/w:pPr&gt;&lt;w:rPr&gt;&lt;w:rFonts w:cstheme="majorBidi"/&gt;&lt;w:sz w:val="32"/&gt;&lt;w:szCs w:val="26"/&gt;&lt;/w:rPr&gt;&lt;/w:style&gt;&lt;w:style w:type="paragraph" w:styleId="Heading3"&gt;&lt;w:name w:val="heading 3"/&gt;&lt;w:basedOn w:val="Heading2"/&gt;&lt;w:next w:val="Normal"/&gt;&lt;w:link w:val="Heading3Char"/&gt;&lt;w:uiPriority w:val="99"/&gt;&lt;w:unhideWhenUsed/&gt;&lt;w:qFormat/&gt;&lt;w:rsid w:val="001D7240"/&gt;&lt;w:pPr&gt;&lt;w:outlineLvl w:val="2"/&gt;&lt;/w:pPr&gt;&lt;w:rPr&gt;&lt;w:sz w:val="28"/&gt;&lt;w:szCs w:val="24"/&gt;&lt;/w:rPr&gt;&lt;/w:style&gt;&lt;w:style w:type="paragraph" w:styleId="Heading4"&gt;&lt;w:name w:val="heading 4"/&gt;&lt;w:basedOn w:val="Heading3"/&gt;&lt;w:next w:val="Normal"/&gt;&lt;w:link w:val="Heading4Char"/&gt;&lt;w:uiPriority w:val="99"/&gt;&lt;w:unhideWhenUsed/&gt;&lt;w:qFormat/&gt;&lt;w:rsid w:val="001D7240"/&gt;&lt;w:pPr&gt;&lt;w:spacing w:before="240"/&gt;&lt;w:outlineLvl w:val="3"/&gt;&lt;/w:pPr&gt;&lt;w:rPr&gt;&lt;w:iCs/&gt;&lt;w:sz w:val="24"/&gt;&lt;/w:rPr&gt;&lt;/w:style&gt;&lt;w:style w:type="paragraph" w:styleId="Heading5"&gt;&lt;w:name w:val="heading 5"/&gt;&lt;w:basedOn w:val="Heading4"/&gt;&lt;w:next w:val="Normal"/&gt;&lt;w:link w:val="Heading5Char"/&gt;&lt;w:uiPriority w:val="99"/&gt;&lt;w:unhideWhenUsed/&gt;&lt;w:rsid w:val="001D7240"/&gt;&lt;w:pPr&gt;&lt;w:outlineLvl w:val="4"/&gt;&lt;/w:pPr&gt;&lt;w:rPr&gt;&lt;w:rFonts w:eastAsiaTheme="minorHAnsi"/&gt;&lt;/w:rPr&gt;&lt;/w:style&gt;&lt;w:style w:type="paragraph" w:styleId="Heading6"&gt;&lt;w:name w:val="heading 6"/&gt;&lt;w:basedOn w:val="Normal"/&gt;&lt;w:next w:val="Normal"/&gt;&lt;w:link w:val="Heading6Char"/&gt;&lt;w:uiPriority w:val="9"/&gt;&lt;w:semiHidden/&gt;&lt;w:rsid w:val="00B37FBE"/&gt;&lt;w:pPr&gt;&lt;w:keepNext/&gt;&lt;w:keepLines/&gt;&lt;w:numPr&gt;&lt;w:ilvl w:val="5"/&gt;&lt;w:numId w:val="9"/&gt;&lt;/w:numPr&gt;&lt;w:spacing w:before="40" w:after="0"/&gt;&lt;w:outlineLvl w:val="5"/&gt;&lt;/w:pPr&gt;&lt;w:rPr&gt;&lt;w:rFonts w:asciiTheme="majorHAnsi" w:eastAsiaTheme="majorEastAsia" w:hAnsiTheme="majorHAnsi" w:cstheme="majorBidi"/&gt;&lt;w:color w:val="1F4D78" w:themeColor="accent1" w:themeShade="7F"/&gt;&lt;/w:rPr&gt;&lt;/w:style&gt;&lt;w:style w:type="paragraph" w:styleId="Heading7"&gt;&lt;w:name w:val="heading 7"/&gt;&lt;w:basedOn w:val="Normal"/&gt;&lt;w:next w:val="Normal"/&gt;&lt;w:link w:val="Heading7Char"/&gt;&lt;w:uiPriority w:val="9"/&gt;&lt;w:semiHidden/&gt;&lt;w:qFormat/&gt;&lt;w:rsid w:val="00B37FBE"/&gt;&lt;w:pPr&gt;&lt;w:keepNext/&gt;&lt;w:keepLines/&gt;&lt;w:numPr&gt;&lt;w:ilvl w:val="6"/&gt;&lt;w:numId w:val="9"/&gt;&lt;/w:numPr&gt;&lt;w:spacing w:before="40" w:after="0"/&gt;&lt;w:outlineLvl w:val="6"/&gt;&lt;/w:pPr&gt;&lt;w:rPr&gt;&lt;w:rFonts w:asciiTheme="majorHAnsi" w:eastAsiaTheme="majorEastAsia" w:hAnsiTheme="majorHAnsi" w:cstheme="majorBidi"/&gt;&lt;w:i/&gt;&lt;w:iCs/&gt;&lt;w:color w:val="1F4D78" w:themeColor="accent1" w:themeShade="7F"/&gt;&lt;/w:rPr&gt;&lt;/w:style&gt;&lt;w:style w:type="paragraph" w:styleId="Heading8"&gt;&lt;w:name w:val="heading 8"/&gt;&lt;w:basedOn w:val="Normal"/&gt;&lt;w:next w:val="Normal"/&gt;&lt;w:link w:val="Heading8Char"/&gt;&lt;w:uiPriority w:val="9"/&gt;&lt;w:semiHidden/&gt;&lt;w:qFormat/&gt;&lt;w:rsid w:val="00B37FBE"/&gt;&lt;w:pPr&gt;&lt;w:keepNext/&gt;&lt;w:keepLines/&gt;&lt;w:numPr&gt;&lt;w:ilvl w:val="7"/&gt;&lt;w:numId w:val="9"/&gt;&lt;/w:numPr&gt;&lt;w:spacing w:before="40" w:after="0"/&gt;&lt;w:outlineLvl w:val="7"/&gt;&lt;/w:pPr&gt;&lt;w:rPr&gt;&lt;w:rFonts w:asciiTheme="majorHAnsi" w:eastAsiaTheme="majorEastAsia" w:hAnsiTheme="majorHAnsi" w:cstheme="majorBidi"/&gt;&lt;w:color w:val="272727" w:themeColor="text1" w:themeTint="D8"/&gt;&lt;w:sz w:val="21"/&gt;&lt;w:szCs w:val="21"/&gt;&lt;/w:rPr&gt;&lt;/w:style&gt;&lt;w:style w:type="paragraph" w:styleId="Heading9"&gt;&lt;w:name w:val="heading 9"/&gt;&lt;w:basedOn w:val="Normal"/&gt;&lt;w:next w:val="Normal"/&gt;&lt;w:link w:val="Heading9Char"/&gt;&lt;w:uiPriority w:val="9"/&gt;&lt;w:semiHidden/&gt;&lt;w:qFormat/&gt;&lt;w:rsid w:val="00B37FBE"/&gt;&lt;w:pPr&gt;&lt;w:keepNext/&gt;&lt;w:keepLines/&gt;&lt;w:numPr&gt;&lt;w:ilvl w:val="8"/&gt;&lt;w:numId w:val="9"/&gt;&lt;/w:numPr&gt;&lt;w:spacing w:before="40" w:after="0"/&gt;&lt;w:outlineLvl w:val="8"/&gt;&lt;/w:pPr&gt;&lt;w:rPr&gt;&lt;w:rFonts w:asciiTheme="majorHAnsi" w:eastAsiaTheme="majorEastAsia" w:hAnsiTheme="majorHAnsi" w:cstheme="majorBidi"/&gt;&lt;w:i/&gt;&lt;w:iCs/&gt;&lt;w:color w:val="272727" w:themeColor="text1" w:themeTint="D8"/&gt;&lt;w:sz w:val="21"/&gt;&lt;w:szCs w:val="21"/&gt;&lt;/w:rPr&gt;&lt;/w:style&gt;&lt;w:style w:type="character" w:default="1" w:styleId="DefaultParagraphFont"&gt;&lt;w:name w:val="Default Paragraph Font"/&gt;&lt;w:uiPriority w:val="1"/&gt;&lt;w:semiHidden/&gt;&lt;w:unhideWhenUsed/&gt;&lt;/w:style&gt;&lt;w:style w:type="table" w:default="1" w:styleId="TableNormal"&gt;&lt;w:name w:val="Normal Table"/&gt;&lt;w:uiPriority w:val="99"/&gt;&lt;w:semiHidden/&gt;&lt;w:unhideWhenUsed/&gt;&lt;w:tblPr&gt;&lt;w:tblInd w:w="0" w:type="dxa"/&gt;&lt;w:tblCellMar&gt;&lt;w:top w:w="0" w:type="dxa"/&gt;&lt;w:left w:w="108" w:type="dxa"/&gt;&lt;w:bottom w:w="0" w:type="dxa"/&gt;&lt;w:right w:w="108" w:type="dxa"/&gt;&lt;/w:tblCellMar&gt;&lt;/w:tblPr&gt;&lt;/w:style&gt;&lt;w:style w:type="numbering" w:default="1" w:styleId="NoList"&gt;&lt;w:name w:val="No List"/&gt;&lt;w:uiPriority w:val="99"/&gt;&lt;w:semiHidden/&gt;&lt;w:unhideWhenUsed/&gt;&lt;/w:style&gt;&lt;w:style w:type="character" w:customStyle="1" w:styleId="Heading1Char"&gt;&lt;w:name w:val="Heading 1 Char"/&gt;&lt;w:basedOn w:val="DefaultParagraphFont"/&gt;&lt;w:link w:val="Heading1"/&gt;&lt;w:uiPriority w:val="99"/&gt;&lt;w:rsid w:val="00D104BD"/&gt;&lt;w:rPr&gt;&lt;w:rFonts w:ascii="Segoe UI" w:eastAsiaTheme="majorEastAsia" w:hAnsi="Segoe UI" w:cs="Segoe UI"/&gt;&lt;w:bCs/&gt;&lt;w:color w:val="008AC8"/&gt;&lt;w:sz w:val="36"/&gt;&lt;w:szCs w:val="28"/&gt;&lt;/w:rPr&gt;&lt;/w:style&gt;&lt;w:style w:type="paragraph" w:styleId="TOC1"&gt;&lt;w:name w:val="toc 1"/&gt;&lt;w:basedOn w:val="Normal"/&gt;&lt;w:next w:val="Normal"/&gt;&lt;w:uiPriority w:val="39"/&gt;&lt;w:unhideWhenUsed/&gt;&lt;w:rsid w:val="00354B7A"/&gt;&lt;w:pPr&gt;&lt;w:tabs&gt;&lt;w:tab w:val="right" w:leader="dot" w:pos="9346"/&gt;&lt;/w:tabs&gt;&lt;w:spacing w:after="100"/&gt;&lt;/w:pPr&gt;&lt;w:rPr&gt;&lt;w:noProof/&gt;&lt;w:sz w:val="24"/&gt;&lt;/w:rPr&gt;&lt;/w:style&gt;&lt;w:style w:type="character" w:styleId="Hyperlink"&gt;&lt;w:name w:val="Hyperlink"/&gt;&lt;w:basedOn w:val="DefaultParagraphFont"/&gt;&lt;w:uiPriority w:val="99"/&gt;&lt;w:unhideWhenUsed/&gt;&lt;w:rsid w:val="00D0256C"/&gt;&lt;w:rPr&gt;&lt;w:rFonts w:ascii="Segoe UI" w:hAnsi="Segoe UI"/&gt;&lt;w:color w:val="0563C1" w:themeColor="hyperlink"/&gt;&lt;w:u w:val="single"/&gt;&lt;/w:rPr&gt;&lt;/w:style&gt;&lt;w:style w:type="paragraph" w:customStyle="1" w:styleId="Bullet1"&gt;&lt;w:name w:val="Bullet1"/&gt;&lt;w:basedOn w:val="ListBullet"/&gt;&lt;w:rsid w:val="00C24E60"/&gt;&lt;w:pPr&gt;&lt;w:numPr&gt;&lt;w:numId w:val="1"/&gt;&lt;/w:numPr&gt;&lt;w:spacing w:before="240" w:after="240" w:line="240" w:lineRule="auto"/&gt;&lt;/w:pPr&gt;&lt;w:rPr&gt;&lt;w:rFonts w:cs="Segoe UI"/&gt;&lt;w:szCs w:val="20"/&gt;&lt;/w:rPr&gt;&lt;/w:style&gt;&lt;w:style w:type="paragraph" w:styleId="Header"&gt;&lt;w:name w:val="header"/&gt;&lt;w:basedOn w:val="Normal"/&gt;&lt;w:link w:val="HeaderChar"/&gt;&lt;w:uiPriority w:val="99"/&gt;&lt;w:unhideWhenUsed/&gt;&lt;w:rsid w:val="00544919"/&gt;&lt;w:pPr&gt;&lt;w:tabs&gt;&lt;w:tab w:val="center" w:pos="4680"/&gt;&lt;w:tab w:val="right" w:pos="9360"/&gt;&lt;/w:tabs&gt;&lt;w:spacing w:after="0" w:line="240" w:lineRule="auto"/&gt;&lt;/w:pPr&gt;&lt;w:rPr&gt;&lt;w:sz w:val="16"/&gt;&lt;/w:rPr&gt;&lt;/w:style&gt;&lt;w:style w:type="character" w:customStyle="1" w:styleId="HeaderChar"&gt;&lt;w:name w:val="Header Char"/&gt;&lt;w:basedOn w:val="DefaultParagraphFont"/&gt;&lt;w:link w:val="Header"/&gt;&lt;w:uiPriority w:val="99"/&gt;&lt;w:rsid w:val="00544919"/&gt;&lt;w:rPr&gt;&lt;w:rFonts w:ascii="Segoe UI" w:eastAsiaTheme="minorEastAsia" w:hAnsi="Segoe UI"/&gt;&lt;w:sz w:val="16"/&gt;&lt;/w:rPr&gt;&lt;/w:style&gt;&lt;w:style w:type="paragraph" w:styleId="Footer"&gt;&lt;w:name w:val="footer"/&gt;&lt;w:basedOn w:val="Normal"/&gt;&lt;w:link w:val="FooterChar"/&gt;&lt;w:uiPriority w:val="99"/&gt;&lt;w:unhideWhenUsed/&gt;&lt;w:rsid w:val="00C24E60"/&gt;&lt;w:pPr&gt;&lt;w:tabs&gt;&lt;w:tab w:val="center" w:pos="4680"/&gt;&lt;w:tab w:val="right" w:pos="9360"/&gt;&lt;/w:tabs&gt;&lt;w:spacing w:before="0" w:after="0" w:line="240" w:lineRule="auto"/&gt;&lt;/w:pPr&gt;&lt;w:rPr&gt;&lt;w:color w:val="808080" w:themeColor="background1" w:themeShade="80"/&gt;&lt;w:sz w:val="16"/&gt;&lt;/w:rPr&gt;&lt;/w:style&gt;&lt;w:style w:type="character" w:customStyle="1" w:styleId="FooterChar"&gt;&lt;w:name w:val="Footer Char"/&gt;&lt;w:basedOn w:val="DefaultParagraphFont"/&gt;&lt;w:link w:val="Footer"/&gt;&lt;w:uiPriority w:val="99"/&gt;&lt;w:rsid w:val="00C24E60"/&gt;&lt;w:rPr&gt;&lt;w:rFonts w:ascii="Segoe UI" w:eastAsiaTheme="minorEastAsia" w:hAnsi="Segoe UI"/&gt;&lt;w:color w:val="808080" w:themeColor="background1" w:themeShade="80"/&gt;&lt;w:sz w:val="16"/&gt;&lt;/w:rPr&gt;&lt;/w:style&gt;&lt;w:style w:type="paragraph" w:styleId="TOC3"&gt;&lt;w:name w:val="toc 3"/&gt;&lt;w:basedOn w:val="TOCHeading"/&gt;&lt;w:next w:val="Normal"/&gt;&lt;w:autoRedefine/&gt;&lt;w:uiPriority w:val="39"/&gt;&lt;w:unhideWhenUsed/&gt;&lt;w:rsid w:val="00A77E60"/&gt;&lt;w:pPr&gt;&lt;w:keepNext w:val="0"/&gt;&lt;w:keepLines w:val="0"/&gt;&lt;w:pageBreakBefore w:val="0"/&gt;&lt;w:tabs&gt;&lt;w:tab w:val="right" w:leader="dot" w:pos="9346"/&gt;&lt;/w:tabs&gt;&lt;w:spacing w:before="0" w:after="100"/&gt;&lt;w:ind w:left="864"/&gt;&lt;/w:pPr&gt;&lt;w:rPr&gt;&lt;w:rFonts w:ascii="Segoe" w:eastAsiaTheme="minorHAnsi" w:hAnsi="Segoe" w:cstheme="minorBidi"/&gt;&lt;w:color w:val="auto"/&gt;&lt;w:spacing w:val="10"/&gt;&lt;w:sz w:val="20"/&gt;&lt;w:szCs w:val="48"/&gt;&lt;/w:rPr&gt;&lt;/w:style&gt;&lt;w:style w:type="character" w:customStyle="1" w:styleId="StyleLatinSegoeUI10pt"&gt;&lt;w:name w:val="Style (Latin) Segoe UI 10 pt"/&gt;&lt;w:basedOn w:val="DefaultParagraphFont"/&gt;&lt;w:semiHidden/&gt;&lt;w:rsid w:val="00C24E60"/&gt;&lt;w:rPr&gt;&lt;w:rFonts w:ascii="Segoe UI" w:hAnsi="Segoe UI"/&gt;&lt;w:sz w:val="20"/&gt;&lt;/w:rPr&gt;&lt;/w:style&gt;&lt;w:style w:type="table" w:styleId="TableGrid"&gt;&lt;w:name w:val="Table Grid"/&gt;&lt;w:aliases w:val="Tabla Microsoft Servicios"/&gt;&lt;w:basedOn w:val="TableNormal"/&gt;&lt;w:rsid w:val="00C07C3E"/&gt;&lt;w:pPr&gt;&lt;w:spacing w:after="0" w:line="240" w:lineRule="auto"/&gt;&lt;/w:pPr&gt;&lt;w:rPr&gt;&lt;w:rFonts w:ascii="Segoe UI" w:eastAsiaTheme="minorEastAsia" w:hAnsi="Segoe UI"/&gt;&lt;w:sz w:val="16"/&gt;&lt;/w:rPr&gt;&lt;w:tblPr&gt;&lt;w:tblStyleRowBandSize w:val="1"/&gt;&lt;w:tblStyleColBandSize w:val="1"/&gt;&lt;w:tblBorders&gt;&lt;w:top w:val="single" w:sz="4" w:space="0" w:color="008AC8"/&gt;&lt;w:bottom w:val="single" w:sz="4" w:space="0" w:color="008AC8"/&gt;&lt;w:insideH w:val="single" w:sz="4" w:space="0" w:color="008AC8"/&gt;&lt;/w:tblBorders&gt;&lt;/w:tblPr&gt;&lt;w:tblStylePr w:type="firstRow"&gt;&lt;w:rPr&gt;&lt;w:rFonts w:ascii="Segoe UI" w:hAnsi="Segoe UI"/&gt;&lt;w:color w:val="FFFFFF" w:themeColor="background1"/&gt;&lt;w:sz w:val="16"/&gt;&lt;/w:rPr&gt;&lt;w:tblPr/&gt;&lt;w:trPr&gt;&lt;w:tblHeader/&gt;&lt;/w:trPr&gt;&lt;w:tcPr&gt;&lt;w:shd w:val="clear" w:color="auto" w:fill="008AC8"/&gt;&lt;/w:tcPr&gt;&lt;/w:tblStylePr&gt;&lt;/w:style&gt;&lt;w:style w:type="paragraph" w:customStyle="1" w:styleId="CoverTitle"&gt;&lt;w:name w:val="Cover Title"/&gt;&lt;w:basedOn w:val="Normal"/&gt;&lt;w:next w:val="CoverSubject"/&gt;&lt;w:uiPriority w:val="99"/&gt;&lt;w:rsid w:val="00C24E60"/&gt;&lt;w:pPr&gt;&lt;w:spacing w:line="240" w:lineRule="auto"/&gt;&lt;/w:pPr&gt;&lt;w:rPr&gt;&lt;w:color w:val="FFFFFF" w:themeColor="background1"/&gt;&lt;w:sz w:val="44"/&gt;&lt;/w:rPr&gt;&lt;/w:style&gt;&lt;w:style w:type="paragraph" w:customStyle="1" w:styleId="CoverSubject"&gt;&lt;w:name w:val="Cover Subject"/&gt;&lt;w:basedOn w:val="Normal"/&gt;&lt;w:uiPriority w:val="99"/&gt;&lt;w:rsid w:val="00C24E60"/&gt;&lt;w:pPr&gt;&lt;w:spacing w:after="600"/&gt;&lt;w:ind w:left="-720"/&gt;&lt;/w:pPr&gt;&lt;w:rPr&gt;&lt;w:color w:val="008AC8"/&gt;&lt;w:sz w:val="36"/&gt;&lt;/w:rPr&gt;&lt;/w:style&gt;&lt;w:style w:type="paragraph" w:customStyle="1" w:styleId="CoverHeading2"&gt;&lt;w:name w:val="Cover Heading 2"/&gt;&lt;w:basedOn w:val="Normal"/&gt;&lt;w:uiPriority w:val="99"/&gt;&lt;w:rsid w:val="00C24E60"/&gt;&lt;w:pPr&gt;&lt;w:spacing w:before="360"/&gt;&lt;w:ind w:left="-357"/&gt;&lt;/w:pPr&gt;&lt;w:rPr&gt;&lt;w:bCs/&gt;&lt;w:color w:val="008AC8"/&gt;&lt;w:sz w:val="28"/&gt;&lt;w:szCs w:val="28"/&gt;&lt;/w:rPr&gt;&lt;/w:style&gt;&lt;w:style w:type="character" w:styleId="Emphasis"&gt;&lt;w:name w:val="Emphasis"/&gt;&lt;w:basedOn w:val="IntenseEmphasis"/&gt;&lt;w:uiPriority w:val="20"/&gt;&lt;w:qFormat/&gt;&lt;w:rsid w:val="00C24E60"/&gt;&lt;w:rPr&gt;&lt;w:rFonts w:ascii="Segoe UI" w:hAnsi="Segoe UI"/&gt;&lt;w:b w:val="0"/&gt;&lt;w:bCs/&gt;&lt;w:i/&gt;&lt;w:iCs/&gt;&lt;w:color w:val="auto"/&gt;&lt;w:sz w:val="22"/&gt;&lt;/w:rPr&gt;&lt;/w:style&gt;&lt;w:style w:type="paragraph" w:customStyle="1" w:styleId="VisibleGuidance"&gt;&lt;w:name w:val="Visible Guidance"/&gt;&lt;w:basedOn w:val="Normal"/&gt;&lt;w:next w:val="Normal"/&gt;&lt;w:rsid w:val="00C24E60"/&gt;&lt;w:pPr&gt;&lt;w:shd w:val="clear" w:color="auto" w:fill="F2F2F2"/&gt;&lt;/w:pPr&gt;&lt;w:rPr&gt;&lt;w:color w:val="FF0066"/&gt;&lt;/w:rPr&gt;&lt;/w:style&gt;&lt;w:style w:type="character" w:styleId="Strong"&gt;&lt;w:name w:val="Strong"/&gt;&lt;w:basedOn w:val="DefaultParagraphFont"/&gt;&lt;w:uiPriority w:val="22"/&gt;&lt;w:qFormat/&gt;&lt;w:rsid w:val="00C24E60"/&gt;&lt;w:rPr&gt;&lt;w:b/&gt;&lt;w:bCs/&gt;&lt;/w:rPr&gt;&lt;/w:style&gt;&lt;w:style w:type="paragraph" w:styleId="ListParagraph"&gt;&lt;w:name w:val="List Paragraph"/&gt;&lt;w:aliases w:val="Bullet Number,List Paragraph1,lp1,lp11,List Paragraph11,Bullet 1,Use Case List Paragraph"/&gt;&lt;w:basedOn w:val="Normal"/&gt;&lt;w:link w:val="ListParagraphChar"/&gt;&lt;w:uiPriority w:val="34"/&gt;&lt;w:qFormat/&gt;&lt;w:rsid w:val="00845831"/&gt;&lt;w:pPr&gt;&lt;w:numPr&gt;&lt;w:numId w:val="7"/&gt;&lt;/w:numPr&gt;&lt;w:contextualSpacing/&gt;&lt;/w:pPr&gt;&lt;/w:style&gt;&lt;w:style w:type="paragraph" w:styleId="TOCHeading"&gt;&lt;w:name w:val="TOC Heading"/&gt;&lt;w:basedOn w:val="Heading1"/&gt;&lt;w:next w:val="Normal"/&gt;&lt;w:uiPriority w:val="99"/&gt;&lt;w:rsid w:val="004A1130"/&gt;&lt;w:pPr&gt;&lt;w:spacing w:before="360" w:line="276" w:lineRule="auto"/&gt;&lt;w:outlineLvl w:val="9"/&gt;&lt;/w:pPr&gt;&lt;w:rPr&gt;&lt;w:rFonts w:cstheme="majorBidi"/&gt;&lt;w:bCs w:val="0"/&gt;&lt;w:sz w:val="32"/&gt;&lt;w:szCs w:val="32"/&gt;&lt;/w:rPr&gt;&lt;/w:style&gt;&lt;w:style w:type="character" w:styleId="IntenseEmphasis"&gt;&lt;w:name w:val="Intense Emphasis"/&gt;&lt;w:basedOn w:val="DefaultParagraphFont"/&gt;&lt;w:uiPriority w:val="99"/&gt;&lt;w:rsid w:val="00C24E60"/&gt;&lt;w:rPr&gt;&lt;w:i/&gt;&lt;w:iCs/&gt;&lt;w:color w:val="5B9BD5" w:themeColor="accent1"/&gt;&lt;/w:rPr&gt;&lt;/w:style&gt;&lt;w:style w:type="paragraph" w:styleId="Caption"&gt;&lt;w:name w:val="caption"/&gt;&lt;w:basedOn w:val="Normal"/&gt;&lt;w:next w:val="Normal"/&gt;&lt;w:uiPriority w:val="19"/&gt;&lt;w:unhideWhenUsed/&gt;&lt;w:qFormat/&gt;&lt;w:rsid w:val="00A77E60"/&gt;&lt;w:pPr&gt;&lt;w:spacing w:before="0" w:after="0" w:line="240" w:lineRule="auto"/&gt;&lt;/w:pPr&gt;&lt;w:rPr&gt;&lt;w:iCs/&gt;&lt;w:color w:val="008AC8"/&gt;&lt;w:sz w:val="18"/&gt;&lt;w:szCs w:val="18"/&gt;&lt;/w:rPr&gt;&lt;/w:style&gt;&lt;w:style w:type="character" w:customStyle="1" w:styleId="Heading5Char"&gt;&lt;w:name w:val="Heading 5 Char"/&gt;&lt;w:basedOn w:val="DefaultParagraphFont"/&gt;&lt;w:link w:val="Heading5"/&gt;&lt;w:uiPriority w:val="99"/&gt;&lt;w:rsid w:val="00D104BD"/&gt;&lt;w:rPr&gt;&lt;w:rFonts w:ascii="Segoe UI" w:hAnsi="Segoe UI" w:cstheme="majorBidi"/&gt;&lt;w:bCs/&gt;&lt;w:iCs/&gt;&lt;w:color w:val="008AC8"/&gt;&lt;w:sz w:val="24"/&gt;&lt;w:szCs w:val="24"/&gt;&lt;/w:rPr&gt;&lt;/w:style&gt;&lt;w:style w:type="paragraph" w:customStyle="1" w:styleId="Heading1Numbered"&gt;&lt;w:name w:val="Heading 1 (Numbered)"/&gt;&lt;w:basedOn w:val="Normal"/&gt;&lt;w:next w:val="Normal"/&gt;&lt;w:uiPriority w:val="14"/&gt;&lt;w:qFormat/&gt;&lt;w:rsid w:val="00DA14C2"/&gt;&lt;w:pPr&gt;&lt;w:keepNext/&gt;&lt;w:keepLines/&gt;&lt;w:numPr&gt;&lt;w:numId w:val="10"/&gt;&lt;/w:numPr&gt;&lt;w:tabs&gt;&lt;w:tab w:val="left" w:pos="1440"/&gt;&lt;/w:tabs&gt;&lt;w:spacing w:before="360" w:after="360" w:line="600" w:lineRule="exact"/&gt;&lt;w:outlineLvl w:val="0"/&gt;&lt;/w:pPr&gt;&lt;w:rPr&gt;&lt;w:rFonts w:eastAsiaTheme="minorHAnsi"/&gt;&lt;w:color w:val="008AC8"/&gt;&lt;w:spacing w:val="10"/&gt;&lt;w:sz w:val="36"/&gt;&lt;w:szCs w:val="48"/&gt;&lt;/w:rPr&gt;&lt;/w:style&gt;&lt;w:style w:type="character" w:customStyle="1" w:styleId="ListParagraphChar"&gt;&lt;w:name w:val="List Paragraph Char"/&gt;&lt;w:aliases w:val="Bullet Number Char,List Paragraph1 Char,lp1 Char,lp11 Char,List Paragraph11 Char,Bullet 1 Char,Use Case List Paragraph Char"/&gt;&lt;w:basedOn w:val="DefaultParagraphFont"/&gt;&lt;w:link w:val="ListParagraph"/&gt;&lt;w:uiPriority w:val="34"/&gt;&lt;w:locked/&gt;&lt;w:rsid w:val="002E33F2"/&gt;&lt;w:rPr&gt;&lt;w:rFonts w:ascii="Segoe UI" w:eastAsiaTheme="minorEastAsia" w:hAnsi="Segoe UI"/&gt;&lt;/w:rPr&gt;&lt;/w:style&gt;&lt;w:style w:type="paragraph" w:styleId="ListBullet"&gt;&lt;w:name w:val="List Bullet"/&gt;&lt;w:basedOn w:val="Normal"/&gt;&lt;w:uiPriority w:val="4"/&gt;&lt;w:qFormat/&gt;&lt;w:rsid w:val="00845831"/&gt;&lt;w:pPr&gt;&lt;w:numPr&gt;&lt;w:numId w:val="4"/&gt;&lt;/w:numPr&gt;&lt;w:spacing w:after="200"/&gt;&lt;w:ind w:left="720"/&gt;&lt;w:contextualSpacing/&gt;&lt;/w:pPr&gt;&lt;/w:style&gt;&lt;w:style w:type="paragraph" w:customStyle="1" w:styleId="Heading2Numbered"&gt;&lt;w:name w:val="Heading 2 (Numbered)"/&gt;&lt;w:basedOn w:val="Heading1Numbered"/&gt;&lt;w:next w:val="Normal"/&gt;&lt;w:uiPriority w:val="14"/&gt;&lt;w:qFormat/&gt;&lt;w:rsid w:val="001D7240"/&gt;&lt;w:pPr&gt;&lt;w:numPr&gt;&lt;w:ilvl w:val="1"/&gt;&lt;/w:numPr&gt;&lt;w:spacing w:after="240" w:line="240" w:lineRule="auto"/&gt;&lt;w:outlineLvl w:val="1"/&gt;&lt;/w:pPr&gt;&lt;w:rPr&gt;&lt;w:sz w:val="32"/&gt;&lt;w:szCs w:val="36"/&gt;&lt;/w:rPr&gt;&lt;/w:style&gt;&lt;w:style w:type="paragraph" w:customStyle="1" w:styleId="Heading3Numbered"&gt;&lt;w:name w:val="Heading 3 (Numbered)"/&gt;&lt;w:basedOn w:val="Heading2Numbered"/&gt;&lt;w:next w:val="Normal"/&gt;&lt;w:uiPriority w:val="14"/&gt;&lt;w:qFormat/&gt;&lt;w:rsid w:val="00A2135E"/&gt;&lt;w:pPr&gt;&lt;w:numPr&gt;&lt;w:ilvl w:val="2"/&gt;&lt;/w:numPr&gt;&lt;w:spacing w:before="240"/&gt;&lt;w:outlineLvl w:val="2"/&gt;&lt;/w:pPr&gt;&lt;w:rPr&gt;&lt;w:sz w:val="28"/&gt;&lt;w:szCs w:val="28"/&gt;&lt;/w:rPr&gt;&lt;/w:style&gt;&lt;w:style w:type="paragraph" w:customStyle="1" w:styleId="Heading4Numbered"&gt;&lt;w:name w:val="Heading 4 (Numbered)"/&gt;&lt;w:basedOn w:val="Heading3Numbered"/&gt;&lt;w:next w:val="Normal"/&gt;&lt;w:uiPriority w:val="99"/&gt;&lt;w:unhideWhenUsed/&gt;&lt;w:rsid w:val="00A2135E"/&gt;&lt;w:pPr&gt;&lt;w:numPr&gt;&lt;w:ilvl w:val="3"/&gt;&lt;/w:numPr&gt;&lt;w:outlineLvl w:val="3"/&gt;&lt;/w:pPr&gt;&lt;w:rPr&gt;&lt;w:sz w:val="24"/&gt;&lt;/w:rPr&gt;&lt;/w:style&gt;&lt;w:style w:type="paragraph" w:customStyle="1" w:styleId="Heading5Numbered"&gt;&lt;w:name w:val="Heading 5 (Numbered)"/&gt;&lt;w:basedOn w:val="Heading4Numbered"/&gt;&lt;w:next w:val="Normal"/&gt;&lt;w:uiPriority w:val="99"/&gt;&lt;w:semiHidden/&gt;&lt;w:rsid w:val="00951469"/&gt;&lt;w:pPr&gt;&lt;w:framePr w:wrap="around" w:vAnchor="text" w:hAnchor="text" w:y="1"/&gt;&lt;w:numPr&gt;&lt;w:ilvl w:val="0"/&gt;&lt;w:numId w:val="11"/&gt;&lt;/w:numPr&gt;&lt;w:tabs&gt;&lt;w:tab w:val="clear" w:pos="1440"/&gt;&lt;w:tab w:val="left" w:pos="2160"/&gt;&lt;/w:tabs&gt;&lt;w:outlineLvl w:val="4"/&gt;&lt;/w:pPr&gt;&lt;w:rPr&gt;&lt;w:szCs w:val="20"/&gt;&lt;/w:rPr&gt;&lt;/w:style&gt;&lt;w:style w:type="paragraph" w:customStyle="1" w:styleId="TableListBullet"&gt;&lt;w:name w:val="Table List Bullet"/&gt;&lt;w:basedOn w:val="Normal"/&gt;&lt;w:uiPriority w:val="4"/&gt;&lt;w:qFormat/&gt;&lt;w:rsid w:val="00D21A9D"/&gt;&lt;w:pPr&gt;&lt;w:numPr&gt;&lt;w:numId w:val="2"/&gt;&lt;/w:numPr&gt;&lt;w:spacing w:line="240" w:lineRule="auto"/&gt;&lt;w:ind w:left="288" w:hanging="288"/&gt;&lt;w:contextualSpacing/&gt;&lt;/w:pPr&gt;&lt;w:rPr&gt;&lt;w:sz w:val="18"/&gt;&lt;w:szCs w:val="16"/&gt;&lt;/w:rPr&gt;&lt;/w:style&gt;&lt;w:style w:type="paragraph" w:customStyle="1" w:styleId="CodeBlock"&gt;&lt;w:name w:val="Code Block"/&gt;&lt;w:basedOn w:val="Normal"/&gt;&lt;w:uiPriority w:val="99"/&gt;&lt;w:qFormat/&gt;&lt;w:rsid w:val="001C4A70"/&gt;&lt;w:pPr&gt;&lt;w:keepNext/&gt;&lt;w:pBdr&gt;&lt;w:top w:val="single" w:sz="4" w:space="1" w:color="auto"/&gt;&lt;w:left w:val="single" w:sz="4" w:space="4" w:color="auto"/&gt;&lt;w:bottom w:val="single" w:sz="4" w:space="1" w:color="auto"/&gt;&lt;w:right w:val="single" w:sz="4" w:space="4" w:color="auto"/&gt;&lt;/w:pBdr&gt;&lt;w:spacing w:before="20" w:after="20"/&gt;&lt;/w:pPr&gt;&lt;w:rPr&gt;&lt;w:rFonts w:ascii="Courier New" w:eastAsia="Courier New" w:hAnsi="Courier New" w:cs="Courier New"/&gt;&lt;w:sz w:val="16"/&gt;&lt;w:szCs w:val="16"/&gt;&lt;/w:rPr&gt;&lt;/w:style&gt;&lt;w:style w:type="paragraph" w:customStyle="1" w:styleId="CheckList0"&gt;&lt;w:name w:val="Check List"/&gt;&lt;w:basedOn w:val="Normal"/&gt;&lt;w:uiPriority w:val="99"/&gt;&lt;w:rsid w:val="00E82B9A"/&gt;&lt;w:pPr&gt;&lt;w:numPr&gt;&lt;w:numId w:val="8"/&gt;&lt;/w:numPr&gt;&lt;w:spacing w:before="0" w:after="200"/&gt;&lt;w:contextualSpacing/&gt;&lt;/w:pPr&gt;&lt;w:rPr&gt;&lt;w:rFonts w:eastAsia="Arial" w:cs="Arial"/&gt;&lt;w:lang w:eastAsia="ja-JP"/&gt;&lt;/w:rPr&gt;&lt;/w:style&gt;&lt;w:style w:type="paragraph" w:customStyle="1" w:styleId="Note"&gt;&lt;w:name w:val="Note"/&gt;&lt;w:basedOn w:val="Normal"/&gt;&lt;w:uiPriority w:val="99"/&gt;&lt;w:qFormat/&gt;&lt;w:rsid w:val="001C4A70"/&gt;&lt;w:pPr&gt;&lt;w:pBdr&gt;&lt;w:left w:val="single" w:sz="18" w:space="6" w:color="008AC8"/&gt;&lt;/w:pBdr&gt;&lt;w:spacing w:before="0" w:after="200"/&gt;&lt;w:ind w:left="720"/&gt;&lt;/w:pPr&gt;&lt;w:rPr&gt;&lt;w:szCs w:val="18"/&gt;&lt;/w:rPr&gt;&lt;/w:style&gt;&lt;w:style w:type="paragraph" w:customStyle="1" w:styleId="NoteTitle"&gt;&lt;w:name w:val="Note Title"/&gt;&lt;w:basedOn w:val="Note"/&gt;&lt;w:next w:val="Note"/&gt;&lt;w:uiPriority w:val="99"/&gt;&lt;w:qFormat/&gt;&lt;w:rsid w:val="001C4A70"/&gt;&lt;w:pPr&gt;&lt;w:keepNext/&gt;&lt;w:spacing w:before="240" w:after="240" w:line="240" w:lineRule="auto"/&gt;&lt;/w:pPr&gt;&lt;w:rPr&gt;&lt;w:bCs/&gt;&lt;w:color w:val="008AC8"/&gt;&lt;w:sz w:val="24"/&gt;&lt;/w:rPr&gt;&lt;/w:style&gt;&lt;w:style w:type="numbering" w:customStyle="1" w:styleId="Checklist"&gt;&lt;w:name w:val="Checklist"/&gt;&lt;w:basedOn w:val="NoList"/&gt;&lt;w:rsid w:val="00475B6F"/&gt;&lt;w:pPr&gt;&lt;w:numPr&gt;&lt;w:numId w:val="3"/&gt;&lt;/w:numPr&gt;&lt;/w:pPr&gt;&lt;/w:style&gt;&lt;w:style w:type="paragraph" w:customStyle="1" w:styleId="TableText"&gt;&lt;w:name w:val="Table Text"/&gt;&lt;w:basedOn w:val="Normal"/&gt;&lt;w:qFormat/&gt;&lt;w:rsid w:val="00B02BAD"/&gt;&lt;w:pPr&gt;&lt;w:spacing w:line="240" w:lineRule="auto"/&gt;&lt;/w:pPr&gt;&lt;w:rPr&gt;&lt;w:sz w:val="18"/&gt;&lt;/w:rPr&gt;&lt;/w:style&gt;&lt;w:style w:type="paragraph" w:customStyle="1" w:styleId="CommandLine"&gt;&lt;w:name w:val="Command Line"/&gt;&lt;w:basedOn w:val="Normal"/&gt;&lt;w:uiPriority w:val="99"/&gt;&lt;w:rsid w:val="001C4A70"/&gt;&lt;w:pPr&gt;&lt;w:shd w:val="clear" w:color="auto" w:fill="F2F2F2" w:themeFill="background1" w:themeFillShade="F2"/&gt;&lt;w:tabs&gt;&lt;w:tab w:val="left" w:pos="2790"/&gt;&lt;w:tab w:val="left" w:pos="3780"/&gt;&lt;w:tab w:val="left" w:pos="4860"/&gt;&lt;w:tab w:val="left" w:pos="6390"/&gt;&lt;/w:tabs&gt;&lt;w:spacing w:before="80" w:after="200" w:line="240" w:lineRule="auto"/&gt;&lt;w:ind w:left="993" w:right="144"/&gt;&lt;w:contextualSpacing/&gt;&lt;/w:pPr&gt;&lt;w:rPr&gt;&lt;w:rFonts w:ascii="Consolas" w:eastAsiaTheme="minorHAnsi" w:hAnsi="Consolas" w:cs="Consolas"/&gt;&lt;w:sz w:val="20"/&gt;&lt;w:szCs w:val="23"/&gt;&lt;/w:rPr&gt;&lt;/w:style&gt;&lt;w:style w:type="numbering" w:customStyle="1" w:styleId="Style1"&gt;&lt;w:name w:val="Style1"/&gt;&lt;w:uiPriority w:val="99"/&gt;&lt;w:rsid w:val="001C4A70"/&gt;&lt;w:pPr&gt;&lt;w:numPr&gt;&lt;w:numId w:val="5"/&gt;&lt;/w:numPr&gt;&lt;/w:pPr&gt;&lt;/w:style&gt;&lt;w:style w:type="numbering" w:customStyle="1" w:styleId="NumberedList"&gt;&lt;w:name w:val="Numbered List"/&gt;&lt;w:rsid w:val="00FE17E1"/&gt;&lt;w:pPr&gt;&lt;w:numPr&gt;&lt;w:numId w:val="6"/&gt;&lt;/w:numPr&gt;&lt;/w:pPr&gt;&lt;/w:style&gt;&lt;w:style w:type="paragraph" w:styleId="TOC2"&gt;&lt;w:name w:val="toc 2"/&gt;&lt;w:basedOn w:val="Normal"/&gt;&lt;w:next w:val="Normal"/&gt;&lt;w:autoRedefine/&gt;&lt;w:uiPriority w:val="39"/&gt;&lt;w:unhideWhenUsed/&gt;&lt;w:rsid w:val="00A77E60"/&gt;&lt;w:pPr&gt;&lt;w:tabs&gt;&lt;w:tab w:val="left" w:pos="288"/&gt;&lt;w:tab w:val="left" w:pos="880"/&gt;&lt;w:tab w:val="right" w:leader="dot" w:pos="9346"/&gt;&lt;/w:tabs&gt;&lt;w:spacing w:after="100"/&gt;&lt;w:ind w:left="432"/&gt;&lt;/w:pPr&gt;&lt;/w:style&gt;&lt;w:style w:type="table" w:styleId="PlainTable3"&gt;&lt;w:name w:val="Plain Table 3"/&gt;&lt;w:basedOn w:val="TableNormal"/&gt;&lt;w:uiPriority w:val="43"/&gt;&lt;w:rsid w:val="001D1ECE"/&gt;&lt;w:pPr&gt;&lt;w:spacing w:after="0" w:line="240" w:lineRule="auto"/&gt;&lt;/w:pPr&gt;&lt;w:tblPr&gt;&lt;w:tblStyleRowBandSize w:val="1"/&gt;&lt;w:tblStyleColBandSize w:val="1"/&gt;&lt;/w:tblPr&gt;&lt;w:tblStylePr w:type="firstRow"&gt;&lt;w:rPr&gt;&lt;w:b/&gt;&lt;w:bCs/&gt;&lt;w:caps/&gt;&lt;/w:rPr&gt;&lt;w:tblPr/&gt;&lt;w:tcPr&gt;&lt;w:tcBorders&gt;&lt;w:bottom w:val="single" w:sz="4" w:space="0" w:color="7F7F7F" w:themeColor="text1" w:themeTint="80"/&gt;&lt;/w:tcBorders&gt;&lt;/w:tcPr&gt;&lt;/w:tblStylePr&gt;&lt;w:tblStylePr w:type="lastRow"&gt;&lt;w:rPr&gt;&lt;w:b/&gt;&lt;w:bCs/&gt;&lt;w:caps/&gt;&lt;/w:rPr&gt;&lt;w:tblPr/&gt;&lt;w:tcPr&gt;&lt;w:tcBorders&gt;&lt;w:top w:val="nil"/&gt;&lt;/w:tcBorders&gt;&lt;/w:tcPr&gt;&lt;/w:tblStylePr&gt;&lt;w:tblStylePr w:type="firstCol"&gt;&lt;w:rPr&gt;&lt;w:b/&gt;&lt;w:bCs/&gt;&lt;w:caps/&gt;&lt;/w:rPr&gt;&lt;w:tblPr/&gt;&lt;w:tcPr&gt;&lt;w:tcBorders&gt;&lt;w:right w:val="single" w:sz="4" w:space="0" w:color="7F7F7F" w:themeColor="text1" w:themeTint="80"/&gt;&lt;/w:tcBorders&gt;&lt;/w:tcPr&gt;&lt;/w:tblStylePr&gt;&lt;w:tblStylePr w:type="lastCol"&gt;&lt;w:rPr&gt;&lt;w:b/&gt;&lt;w:bCs/&gt;&lt;w:caps/&gt;&lt;/w:rPr&gt;&lt;w:tblPr/&gt;&lt;w:tcPr&gt;&lt;w:tcBorders&gt;&lt;w:left w:val="nil"/&gt;&lt;/w:tcBorders&gt;&lt;/w:tcPr&gt;&lt;/w:tblStylePr&gt;&lt;w:tblStylePr w:type="band1Vert"&gt;&lt;w:tblPr/&gt;&lt;w:tcPr&gt;&lt;w:shd w:val="clear" w:color="auto" w:fill="F2F2F2" w:themeFill="background1" w:themeFillShade="F2"/&gt;&lt;/w:tcPr&gt;&lt;/w:tblStylePr&gt;&lt;w:tblStylePr w:type="band1Horz"&gt;&lt;w:tblPr/&gt;&lt;w:tcPr&gt;&lt;w:shd w:val="clear" w:color="auto" w:fill="F2F2F2" w:themeFill="background1" w:themeFillShade="F2"/&gt;&lt;/w:tcPr&gt;&lt;/w:tblStylePr&gt;&lt;w:tblStylePr w:type="neCell"&gt;&lt;w:tblPr/&gt;&lt;w:tcPr&gt;&lt;w:tcBorders&gt;&lt;w:left w:val="nil"/&gt;&lt;/w:tcBorders&gt;&lt;/w:tcPr&gt;&lt;/w:tblStylePr&gt;&lt;w:tblStylePr w:type="nwCell"&gt;&lt;w:tblPr/&gt;&lt;w:tcPr&gt;&lt;w:tcBorders&gt;&lt;w:right w:val="nil"/&gt;&lt;/w:tcBorders&gt;&lt;/w:tcPr&gt;&lt;/w:tblStylePr&gt;&lt;/w:style&gt;&lt;w:style w:type="table" w:styleId="TableGridLight"&gt;&lt;w:name w:val="Grid Table Light"/&gt;&lt;w:basedOn w:val="TableNormal"/&gt;&lt;w:uiPriority w:val="40"/&gt;&lt;w:rsid w:val="001D1ECE"/&gt;&lt;w:pPr&gt;&lt;w:spacing w:after="0" w:line="240" w:lineRule="auto"/&gt;&lt;/w:pPr&gt;&lt;w:tblPr&gt;&lt;w:tblBorders&gt;&lt;w:top w:val="single" w:sz="4" w:space="0" w:color="BFBFBF" w:themeColor="background1" w:themeShade="BF"/&gt;&lt;w:left w:val="single" w:sz="4" w:space="0" w:color="BFBFBF" w:themeColor="background1" w:themeShade="BF"/&gt;&lt;w:bottom w:val="single" w:sz="4" w:space="0" w:color="BFBFBF" w:themeColor="background1" w:themeShade="BF"/&gt;&lt;w:right w:val="single" w:sz="4" w:space="0" w:color="BFBFBF" w:themeColor="background1" w:themeShade="BF"/&gt;&lt;w:insideH w:val="single" w:sz="4" w:space="0" w:color="BFBFBF" w:themeColor="background1" w:themeShade="BF"/&gt;&lt;w:insideV w:val="single" w:sz="4" w:space="0" w:color="BFBFBF" w:themeColor="background1" w:themeShade="BF"/&gt;&lt;/w:tblBorders&gt;&lt;/w:tblPr&gt;&lt;/w:style&gt;&lt;w:style w:type="table" w:styleId="PlainTable5"&gt;&lt;w:name w:val="Plain Table 5"/&gt;&lt;w:basedOn w:val="TableNormal"/&gt;&lt;w:uiPriority w:val="45"/&gt;&lt;w:rsid w:val="001D1ECE"/&gt;&lt;w:pPr&gt;&lt;w:spacing w:after="0" w:line="240" w:lineRule="auto"/&gt;&lt;/w:pPr&gt;&lt;w:tblPr&gt;&lt;w:tblStyleRowBandSize w:val="1"/&gt;&lt;w:tblStyleColBandSize w:val="1"/&gt;&lt;/w:tblPr&gt;&lt;w:tblStylePr w:type="firstRow"&gt;&lt;w:rPr&gt;&lt;w:rFonts w:asciiTheme="majorHAnsi" w:eastAsiaTheme="majorEastAsia" w:hAnsiTheme="majorHAnsi" w:cstheme="majorBidi"/&gt;&lt;w:i/&gt;&lt;w:iCs/&gt;&lt;w:sz w:val="26"/&gt;&lt;/w:rPr&gt;&lt;w:tblPr/&gt;&lt;w:tcPr&gt;&lt;w:tcBorders&gt;&lt;w:bottom w:val="single" w:sz="4" w:space="0" w:color="7F7F7F" w:themeColor="text1" w:themeTint="80"/&gt;&lt;/w:tcBorders&gt;&lt;w:shd w:val="clear" w:color="auto" w:fill="FFFFFF" w:themeFill="background1"/&gt;&lt;/w:tcPr&gt;&lt;/w:tblStylePr&gt;&lt;w:tblStylePr w:type="lastRow"&gt;&lt;w:rPr&gt;&lt;w:rFonts w:asciiTheme="majorHAnsi" w:eastAsiaTheme="majorEastAsia" w:hAnsiTheme="majorHAnsi" w:cstheme="majorBidi"/&gt;&lt;w:i/&gt;&lt;w:iCs/&gt;&lt;w:sz w:val="26"/&gt;&lt;/w:rPr&gt;&lt;w:tblPr/&gt;&lt;w:tcPr&gt;&lt;w:tcBorders&gt;&lt;w:top w:val="single" w:sz="4" w:space="0" w:color="7F7F7F" w:themeColor="text1" w:themeTint="80"/&gt;&lt;/w:tcBorders&gt;&lt;w:shd w:val="clear" w:color="auto" w:fill="FFFFFF" w:themeFill="background1"/&gt;&lt;/w:tcPr&gt;&lt;/w:tblStylePr&gt;&lt;w:tblStylePr w:type="firstCol"&gt;&lt;w:pPr&gt;&lt;w:jc w:val="right"/&gt;&lt;/w:pPr&gt;&lt;w:rPr&gt;&lt;w:rFonts w:asciiTheme="majorHAnsi" w:eastAsiaTheme="majorEastAsia" w:hAnsiTheme="majorHAnsi" w:cstheme="majorBidi"/&gt;&lt;w:i/&gt;&lt;w:iCs/&gt;&lt;w:sz w:val="26"/&gt;&lt;/w:rPr&gt;&lt;w:tblPr/&gt;&lt;w:tcPr&gt;&lt;w:tcBorders&gt;&lt;w:right w:val="single" w:sz="4" w:space="0" w:color="7F7F7F" w:themeColor="text1" w:themeTint="80"/&gt;&lt;/w:tcBorders&gt;&lt;w:shd w:val="clear" w:color="auto" w:fill="FFFFFF" w:themeFill="background1"/&gt;&lt;/w:tcPr&gt;&lt;/w:tblStylePr&gt;&lt;w:tblStylePr w:type="lastCol"&gt;&lt;w:rPr&gt;&lt;w:rFonts w:asciiTheme="majorHAnsi" w:eastAsiaTheme="majorEastAsia" w:hAnsiTheme="majorHAnsi" w:cstheme="majorBidi"/&gt;&lt;w:i/&gt;&lt;w:iCs/&gt;&lt;w:sz w:val="26"/&gt;&lt;/w:rPr&gt;&lt;w:tblPr/&gt;&lt;w:tcPr&gt;&lt;w:tcBorders&gt;&lt;w:left w:val="single" w:sz="4" w:space="0" w:color="7F7F7F" w:themeColor="text1" w:themeTint="80"/&gt;&lt;/w:tcBorders&gt;&lt;w:shd w:val="clear" w:color="auto" w:fill="FFFFFF" w:themeFill="background1"/&gt;&lt;/w:tcPr&gt;&lt;/w:tblStylePr&gt;&lt;w:tblStylePr w:type="band1Vert"&gt;&lt;w:tblPr/&gt;&lt;w:tcPr&gt;&lt;w:shd w:val="clear" w:color="auto" w:fill="F2F2F2" w:themeFill="background1" w:themeFillShade="F2"/&gt;&lt;/w:tcPr&gt;&lt;/w:tblStylePr&gt;&lt;w:tblStylePr w:type="band1Horz"&gt;&lt;w:tblPr/&gt;&lt;w:tcPr&gt;&lt;w:shd w:val="clear" w:color="auto" w:fill="F2F2F2" w:themeFill="background1" w:themeFillShade="F2"/&gt;&lt;/w:tcPr&gt;&lt;/w:tblStylePr&gt;&lt;w:tblStylePr w:type="neCell"&gt;&lt;w:tblPr/&gt;&lt;w:tcPr&gt;&lt;w:tcBorders&gt;&lt;w:left w:val="nil"/&gt;&lt;/w:tcBorders&gt;&lt;/w:tcPr&gt;&lt;/w:tblStylePr&gt;&lt;w:tblStylePr w:type="nwCell"&gt;&lt;w:tblPr/&gt;&lt;w:tcPr&gt;&lt;w:tcBorders&gt;&lt;w:right w:val="nil"/&gt;&lt;/w:tcBorders&gt;&lt;/w:tcPr&gt;&lt;/w:tblStylePr&gt;&lt;w:tblStylePr w:type="seCell"&gt;&lt;w:tblPr/&gt;&lt;w:tcPr&gt;&lt;w:tcBorders&gt;&lt;w:left w:val="nil"/&gt;&lt;/w:tcBorders&gt;&lt;/w:tcPr&gt;&lt;/w:tblStylePr&gt;&lt;w:tblStylePr w:type="swCell"&gt;&lt;w:tblPr/&gt;&lt;w:tcPr&gt;&lt;w:tcBorders&gt;&lt;w:right w:val="nil"/&gt;&lt;/w:tcBorders&gt;&lt;/w:tcPr&gt;&lt;/w:tblStylePr&gt;&lt;/w:style&gt;&lt;w:style w:type="paragraph" w:customStyle="1" w:styleId="NumHeading3"&gt;&lt;w:name w:val="Num Heading 3"/&gt;&lt;w:basedOn w:val="Heading3"/&gt;&lt;w:next w:val="Normal"/&gt;&lt;w:semiHidden/&gt;&lt;w:rsid w:val="00012C9B"/&gt;&lt;w:pPr&gt;&lt;w:keepNext w:val="0"/&gt;&lt;w:keepLines w:val="0"/&gt;&lt;w:widowControl w:val="0"/&gt;&lt;w:numPr&gt;&lt;w:ilvl w:val="5"/&gt;&lt;w:numId w:val="10"/&gt;&lt;/w:numPr&gt;&lt;w:spacing w:before="120" w:after="60"/&gt;&lt;w:outlineLvl w:val="9"/&gt;&lt;/w:pPr&gt;&lt;w:rPr&gt;&lt;w:rFonts w:eastAsia="Segoe Semibold" w:cs="Segoe Semibold"/&gt;&lt;w:color w:val="333333"/&gt;&lt;w:sz w:val="16"/&gt;&lt;w:szCs w:val="26"/&gt;&lt;w:lang w:eastAsia="en-AU"/&gt;&lt;/w:rPr&gt;&lt;/w:style&gt;&lt;w:style w:type="paragraph" w:customStyle="1" w:styleId="NumHeading4"&gt;&lt;w:name w:val="Num Heading 4"/&gt;&lt;w:basedOn w:val="Heading4"/&gt;&lt;w:next w:val="Normal"/&gt;&lt;w:semiHidden/&gt;&lt;w:rsid w:val="00012C9B"/&gt;&lt;w:pPr&gt;&lt;w:keepNext w:val="0"/&gt;&lt;w:keepLines w:val="0"/&gt;&lt;w:widowControl w:val="0"/&gt;&lt;w:numPr&gt;&lt;w:ilvl w:val="6"/&gt;&lt;w:numId w:val="10"/&gt;&lt;/w:numPr&gt;&lt;w:spacing w:before="120" w:after="60"/&gt;&lt;w:outlineLvl w:val="9"/&gt;&lt;/w:pPr&gt;&lt;w:rPr&gt;&lt;w:rFonts w:eastAsia="Segoe Semibold" w:cs="Segoe Semibold"/&gt;&lt;w:i/&gt;&lt;w:color w:val="333333"/&gt;&lt;w:sz w:val="16"/&gt;&lt;w:lang w:eastAsia="en-AU"/&gt;&lt;/w:rPr&gt;&lt;/w:style&gt;&lt;w:style w:type="character" w:customStyle="1" w:styleId="Heading3Char"&gt;&lt;w:name w:val="Heading 3 Char"/&gt;&lt;w:basedOn w:val="DefaultParagraphFont"/&gt;&lt;w:link w:val="Heading3"/&gt;&lt;w:uiPriority w:val="99"/&gt;&lt;w:rsid w:val="00D104BD"/&gt;&lt;w:rPr&gt;&lt;w:rFonts w:ascii="Segoe UI" w:eastAsiaTheme="majorEastAsia" w:hAnsi="Segoe UI" w:cstheme="majorBidi"/&gt;&lt;w:bCs/&gt;&lt;w:color w:val="008AC8"/&gt;&lt;w:sz w:val="28"/&gt;&lt;w:szCs w:val="24"/&gt;&lt;/w:rPr&gt;&lt;/w:style&gt;&lt;w:style w:type="character" w:customStyle="1" w:styleId="Heading4Char"&gt;&lt;w:name w:val="Heading 4 Char"/&gt;&lt;w:basedOn w:val="DefaultParagraphFont"/&gt;&lt;w:link w:val="Heading4"/&gt;&lt;w:uiPriority w:val="99"/&gt;&lt;w:rsid w:val="00D104BD"/&gt;&lt;w:rPr&gt;&lt;w:rFonts w:ascii="Segoe UI" w:eastAsiaTheme="majorEastAsia" w:hAnsi="Segoe UI" w:cstheme="majorBidi"/&gt;&lt;w:bCs/&gt;&lt;w:iCs/&gt;&lt;w:color w:val="008AC8"/&gt;&lt;w:sz w:val="24"/&gt;&lt;w:szCs w:val="24"/&gt;&lt;/w:rPr&gt;&lt;/w:style&gt;&lt;w:style w:type="paragraph" w:customStyle="1" w:styleId="NumHeading1"&gt;&lt;w:name w:val="Num Heading 1"/&gt;&lt;w:basedOn w:val="Heading1"/&gt;&lt;w:next w:val="Normal"/&gt;&lt;w:semiHidden/&gt;&lt;w:rsid w:val="00E04B96"/&gt;&lt;w:pPr&gt;&lt;w:keepLines w:val="0"/&gt;&lt;w:spacing w:before="120" w:after="120"/&gt;&lt;/w:pPr&gt;&lt;w:rPr&gt;&lt;w:rFonts w:ascii="Segoe Black" w:eastAsia="Segoe Black" w:hAnsi="Segoe Black" w:cs="Segoe Black"/&gt;&lt;w:b/&gt;&lt;w:smallCaps/&gt;&lt;w:color w:val="333333"/&gt;&lt;w:kern w:val="32"/&gt;&lt;w:sz w:val="32"/&gt;&lt;w:szCs w:val="32"/&gt;&lt;w:lang w:eastAsia="en-AU"/&gt;&lt;/w:rPr&gt;&lt;/w:style&gt;&lt;w:style w:type="paragraph" w:customStyle="1" w:styleId="NumHeading2"&gt;&lt;w:name w:val="Num Heading 2"/&gt;&lt;w:basedOn w:val="Heading2"/&gt;&lt;w:next w:val="Normal"/&gt;&lt;w:semiHidden/&gt;&lt;w:rsid w:val="00E41EC1"/&gt;&lt;w:pPr&gt;&lt;w:keepLines w:val="0"/&gt;&lt;w:spacing w:before="240" w:after="120"/&gt;&lt;/w:pPr&gt;&lt;w:rPr&gt;&lt;w:rFonts w:ascii="Segoe" w:eastAsia="Segoe" w:hAnsi="Segoe" w:cs="Segoe"/&gt;&lt;w:b/&gt;&lt;w:bCs w:val="0"/&gt;&lt;w:color w:val="333333"/&gt;&lt;w:sz w:val="28"/&gt;&lt;w:szCs w:val="28"/&gt;&lt;w:lang w:eastAsia="en-AU"/&gt;&lt;/w:rPr&gt;&lt;/w:style&gt;&lt;w:style w:type="character" w:customStyle="1" w:styleId="Heading2Char"&gt;&lt;w:name w:val="Heading 2 Char"/&gt;&lt;w:basedOn w:val="DefaultParagraphFont"/&gt;&lt;w:link w:val="Heading2"/&gt;&lt;w:uiPriority w:val="99"/&gt;&lt;w:rsid w:val="00D104BD"/&gt;&lt;w:rPr&gt;&lt;w:rFonts w:ascii="Segoe UI" w:eastAsiaTheme="majorEastAsia" w:hAnsi="Segoe UI" w:cstheme="majorBidi"/&gt;&lt;w:bCs/&gt;&lt;w:color w:val="008AC8"/&gt;&lt;w:sz w:val="32"/&gt;&lt;w:szCs w:val="26"/&gt;&lt;/w:rPr&gt;&lt;/w:style&gt;&lt;w:style w:type="character" w:customStyle="1" w:styleId="Heading6Char"&gt;&lt;w:name w:val="Heading 6 Char"/&gt;&lt;w:basedOn w:val="DefaultParagraphFont"/&gt;&lt;w:link w:val="Heading6"/&gt;&lt;w:uiPriority w:val="9"/&gt;&lt;w:semiHidden/&gt;&lt;w:rsid w:val="00951469"/&gt;&lt;w:rPr&gt;&lt;w:rFonts w:asciiTheme="majorHAnsi" w:eastAsiaTheme="majorEastAsia" w:hAnsiTheme="majorHAnsi" w:cstheme="majorBidi"/&gt;&lt;w:color w:val="1F4D78" w:themeColor="accent1" w:themeShade="7F"/&gt;&lt;/w:rPr&gt;&lt;/w:style&gt;&lt;w:style w:type="character" w:customStyle="1" w:styleId="Heading7Char"&gt;&lt;w:name w:val="Heading 7 Char"/&gt;&lt;w:basedOn w:val="DefaultParagraphFont"/&gt;&lt;w:link w:val="Heading7"/&gt;&lt;w:uiPriority w:val="9"/&gt;&lt;w:semiHidden/&gt;&lt;w:rsid w:val="00951469"/&gt;&lt;w:rPr&gt;&lt;w:rFonts w:asciiTheme="majorHAnsi" w:eastAsiaTheme="majorEastAsia" w:hAnsiTheme="majorHAnsi" w:cstheme="majorBidi"/&gt;&lt;w:i/&gt;&lt;w:iCs/&gt;&lt;w:color w:val="1F4D78" w:themeColor="accent1" w:themeShade="7F"/&gt;&lt;/w:rPr&gt;&lt;/w:style&gt;&lt;w:style w:type="character" w:customStyle="1" w:styleId="Heading8Char"&gt;&lt;w:name w:val="Heading 8 Char"/&gt;&lt;w:basedOn w:val="DefaultParagraphFont"/&gt;&lt;w:link w:val="Heading8"/&gt;&lt;w:uiPriority w:val="9"/&gt;&lt;w:semiHidden/&gt;&lt;w:rsid w:val="00951469"/&gt;&lt;w:rPr&gt;&lt;w:rFonts w:asciiTheme="majorHAnsi" w:eastAsiaTheme="majorEastAsia" w:hAnsiTheme="majorHAnsi" w:cstheme="majorBidi"/&gt;&lt;w:color w:val="272727" w:themeColor="text1" w:themeTint="D8"/&gt;&lt;w:sz w:val="21"/&gt;&lt;w:szCs w:val="21"/&gt;&lt;/w:rPr&gt;&lt;/w:style&gt;&lt;w:style w:type="character" w:customStyle="1" w:styleId="Heading9Char"&gt;&lt;w:name w:val="Heading 9 Char"/&gt;&lt;w:basedOn w:val="DefaultParagraphFont"/&gt;&lt;w:link w:val="Heading9"/&gt;&lt;w:uiPriority w:val="9"/&gt;&lt;w:semiHidden/&gt;&lt;w:rsid w:val="00951469"/&gt;&lt;w:rPr&gt;&lt;w:rFonts w:asciiTheme="majorHAnsi" w:eastAsiaTheme="majorEastAsia" w:hAnsiTheme="majorHAnsi" w:cstheme="majorBidi"/&gt;&lt;w:i/&gt;&lt;w:iCs/&gt;&lt;w:color w:val="272727" w:themeColor="text1" w:themeTint="D8"/&gt;&lt;w:sz w:val="21"/&gt;&lt;w:szCs w:val="21"/&gt;&lt;/w:rPr&gt;&lt;/w:style&gt;&lt;w:style w:type="paragraph" w:styleId="ListBullet2"&gt;&lt;w:name w:val="List Bullet 2"/&gt;&lt;w:basedOn w:val="ListBullet"/&gt;&lt;w:uiPriority w:val="99"/&gt;&lt;w:qFormat/&gt;&lt;w:rsid w:val="00845831"/&gt;&lt;w:pPr&gt;&lt;w:numPr&gt;&lt;w:numId w:val="12"/&gt;&lt;/w:numPr&gt;&lt;w:ind w:left="1080"/&gt;&lt;/w:pPr&gt;&lt;/w:style&gt;&lt;w:style w:type="paragraph" w:styleId="ListBullet3"&gt;&lt;w:name w:val="List Bullet 3"/&gt;&lt;w:basedOn w:val="ListBullet2"/&gt;&lt;w:uiPriority w:val="99"/&gt;&lt;w:qFormat/&gt;&lt;w:rsid w:val="00845831"/&gt;&lt;w:pPr&gt;&lt;w:numPr&gt;&lt;w:numId w:val="13"/&gt;&lt;/w:numPr&gt;&lt;/w:pPr&gt;&lt;/w:style&gt;&lt;w:style w:type="paragraph" w:styleId="ListBullet4"&gt;&lt;w:name w:val="List Bullet 4"/&gt;&lt;w:basedOn w:val="ListBullet3"/&gt;&lt;w:uiPriority w:val="99"/&gt;&lt;w:qFormat/&gt;&lt;w:rsid w:val="00F03EA3"/&gt;&lt;w:pPr&gt;&lt;w:numPr&gt;&lt;w:numId w:val="14"/&gt;&lt;/w:numPr&gt;&lt;/w:pPr&gt;&lt;/w:style&gt;&lt;w:style w:type="paragraph" w:styleId="ListBullet5"&gt;&lt;w:name w:val="List Bullet 5"/&gt;&lt;w:basedOn w:val="ListBullet4"/&gt;&lt;w:uiPriority w:val="99"/&gt;&lt;w:rsid w:val="00F03EA3"/&gt;&lt;w:pPr&gt;&lt;w:numPr&gt;&lt;w:numId w:val="15"/&gt;&lt;/w:numPr&gt;&lt;/w:pPr&gt;&lt;/w:style&gt;&lt;w:style w:type="paragraph" w:styleId="ListNumber2"&gt;&lt;w:name w:val="List Number 2"/&gt;&lt;w:basedOn w:val="ListNumber"/&gt;&lt;w:uiPriority w:val="99"/&gt;&lt;w:qFormat/&gt;&lt;w:rsid w:val="002E33F2"/&gt;&lt;w:pPr&gt;&lt;w:numPr&gt;&lt;w:numId w:val="17"/&gt;&lt;/w:numPr&gt;&lt;/w:pPr&gt;&lt;/w:style&gt;&lt;w:style w:type="paragraph" w:styleId="ListNumber"&gt;&lt;w:name w:val="List Number"/&gt;&lt;w:basedOn w:val="ListBullet"/&gt;&lt;w:uiPriority w:val="99"/&gt;&lt;w:qFormat/&gt;&lt;w:rsid w:val="002E33F2"/&gt;&lt;w:pPr&gt;&lt;w:numPr&gt;&lt;w:numId w:val="16"/&gt;&lt;/w:numPr&gt;&lt;/w:pPr&gt;&lt;/w:style&gt;&lt;w:style w:type="paragraph" w:styleId="ListNumber3"&gt;&lt;w:name w:val="List Number 3"/&gt;&lt;w:basedOn w:val="ListNumber2"/&gt;&lt;w:uiPriority w:val="99"/&gt;&lt;w:qFormat/&gt;&lt;w:rsid w:val="002E33F2"/&gt;&lt;w:pPr&gt;&lt;w:numPr&gt;&lt;w:numId w:val="18"/&gt;&lt;/w:numPr&gt;&lt;/w:pPr&gt;&lt;/w:style&gt;&lt;w:style w:type="paragraph" w:styleId="ListNumber4"&gt;&lt;w:name w:val="List Number 4"/&gt;&lt;w:basedOn w:val="ListNumber3"/&gt;&lt;w:uiPriority w:val="99"/&gt;&lt;w:qFormat/&gt;&lt;w:rsid w:val="002E33F2"/&gt;&lt;w:pPr&gt;&lt;w:numPr&gt;&lt;w:numId w:val="19"/&gt;&lt;/w:numPr&gt;&lt;/w:pPr&gt;&lt;/w:style&gt;&lt;w:style w:type="character" w:styleId="PlaceholderText"&gt;&lt;w:name w:val="Placeholder Text"/&gt;&lt;w:basedOn w:val="DefaultParagraphFont"/&gt;&lt;w:uiPriority w:val="99"/&gt;&lt;w:semiHidden/&gt;&lt;w:rsid w:val="00EB3BBA"/&gt;&lt;w:rPr&gt;&lt;w:color w:val="808080"/&gt;&lt;/w:rPr&gt;&lt;/w:style&gt;&lt;w:style w:type="numbering" w:customStyle="1" w:styleId="Bullets"&gt;&lt;w:name w:val="Bullets"/&gt;&lt;w:rsid w:val="00CB453C"/&gt;&lt;w:pPr&gt;&lt;w:numPr&gt;&lt;w:numId w:val="20"/&gt;&lt;/w:numPr&gt;&lt;/w:pPr&gt;&lt;/w:style&gt;&lt;w:style w:type="paragraph" w:customStyle="1" w:styleId="HeaderUnderline"&gt;&lt;w:name w:val="Header Underline"/&gt;&lt;w:basedOn w:val="Header"/&gt;&lt;w:uiPriority w:val="99"/&gt;&lt;w:semiHidden/&gt;&lt;w:rsid w:val="00CB453C"/&gt;&lt;w:pPr&gt;&lt;w:pBdr&gt;&lt;w:bottom w:val="single" w:sz="4" w:space="1" w:color="auto"/&gt;&lt;/w:pBdr&gt;&lt;w:tabs&gt;&lt;w:tab w:val="clear" w:pos="4680"/&gt;&lt;w:tab w:val="clear" w:pos="9360"/&gt;&lt;/w:tabs&gt;&lt;w:spacing w:line="276" w:lineRule="auto"/&gt;&lt;w:jc w:val="right"/&gt;&lt;/w:pPr&gt;&lt;w:rPr&gt;&lt;w:rFonts w:ascii="Calibri" w:eastAsia="Calibri" w:hAnsi="Calibri" w:cs="Calibri"/&gt;&lt;w:szCs w:val="16"/&gt;&lt;w:lang w:val="en-AU" w:eastAsia="ja-JP"/&gt;&lt;/w:rPr&gt;&lt;/w:style&gt;&lt;w:style w:type="character" w:styleId="FollowedHyperlink"&gt;&lt;w:name w:val="FollowedHyperlink"/&gt;&lt;w:basedOn w:val="DefaultParagraphFont"/&gt;&lt;w:uiPriority w:val="99"/&gt;&lt;w:semiHidden/&gt;&lt;w:unhideWhenUsed/&gt;&lt;w:rsid w:val="00243820"/&gt;&lt;w:rPr&gt;&lt;w:color w:val="954F72" w:themeColor="followedHyperlink"/&gt;&lt;w:u w:val="single"/&gt;&lt;/w:rPr&gt;&lt;/w:style&gt;&lt;w:style w:type="paragraph" w:customStyle="1" w:styleId="Heading4Num"&gt;&lt;w:name w:val="Heading 4 Num"/&gt;&lt;w:basedOn w:val="Normal"/&gt;&lt;w:next w:val="Normal"/&gt;&lt;w:unhideWhenUsed/&gt;&lt;w:rsid w:val="00462FEA"/&gt;&lt;w:pPr&gt;&lt;w:keepNext/&gt;&lt;w:keepLines/&gt;&lt;w:spacing w:before="240" w:after="240" w:line="240" w:lineRule="auto"/&gt;&lt;w:outlineLvl w:val="3"/&gt;&lt;/w:pPr&gt;&lt;w:rPr&gt;&lt;w:rFonts w:eastAsiaTheme="minorHAnsi"/&gt;&lt;w:color w:val="008AC8"/&gt;&lt;w:sz w:val="24"/&gt;&lt;/w:rPr&gt;&lt;/w:style&gt;&lt;w:style w:type="paragraph" w:customStyle="1" w:styleId="Heading5Num"&gt;&lt;w:name w:val="Heading 5 Num"/&gt;&lt;w:basedOn w:val="Normal"/&gt;&lt;w:next w:val="Normal"/&gt;&lt;w:semiHidden/&gt;&lt;w:rsid w:val="00462FEA"/&gt;&lt;w:pPr&gt;&lt;w:keepNext/&gt;&lt;w:keepLines/&gt;&lt;w:spacing w:before="240" w:line="240" w:lineRule="auto"/&gt;&lt;w:outlineLvl w:val="4"/&gt;&lt;/w:pPr&gt;&lt;w:rPr&gt;&lt;w:rFonts w:eastAsiaTheme="minorHAnsi"/&gt;&lt;w:color w:val="008AC8"/&gt;&lt;w:sz w:val="24"/&gt;&lt;w:szCs w:val="20"/&gt;&lt;/w:rPr&gt;&lt;/w:style&gt;&lt;w:style w:type="table" w:customStyle="1" w:styleId="TablaMicrosoftServicios1"&gt;&lt;w:name w:val="Tabla Microsoft Servicios1"/&gt;&lt;w:basedOn w:val="TableNormal"/&gt;&lt;w:next w:val="TableGrid"/&gt;&lt;w:rsid w:val="00C12CC9"/&gt;&lt;w:pPr&gt;&lt;w:spacing w:after="0" w:line="240" w:lineRule="auto"/&gt;&lt;/w:pPr&gt;&lt;w:rPr&gt;&lt;w:rFonts w:ascii="Segoe UI" w:eastAsiaTheme="minorEastAsia" w:hAnsi="Segoe UI"/&gt;&lt;w:sz w:val="16"/&gt;&lt;/w:rPr&gt;&lt;w:tblPr&gt;&lt;w:tblStyleRowBandSize w:val="1"/&gt;&lt;w:tblStyleColBandSize w:val="1"/&gt;&lt;w:tblBorders&gt;&lt;w:top w:val="single" w:sz="4" w:space="0" w:color="008AC8"/&gt;&lt;w:bottom w:val="single" w:sz="4" w:space="0" w:color="008AC8"/&gt;&lt;w:insideH w:val="single" w:sz="4" w:space="0" w:color="008AC8"/&gt;&lt;/w:tblBorders&gt;&lt;/w:tblPr&gt;&lt;w:tblStylePr w:type="firstRow"&gt;&lt;w:rPr&gt;&lt;w:rFonts w:ascii="Segoe UI" w:hAnsi="Segoe UI"/&gt;&lt;w:color w:val="FFFFFF" w:themeColor="background1"/&gt;&lt;w:sz w:val="16"/&gt;&lt;/w:rPr&gt;&lt;w:tblPr/&gt;&lt;w:trPr&gt;&lt;w:tblHeader/&gt;&lt;/w:trPr&gt;&lt;w:tcPr&gt;&lt;w:shd w:val="clear" w:color="auto" w:fill="008AC8"/&gt;&lt;/w:tcPr&gt;&lt;/w:tblStylePr&gt;&lt;/w:style&gt;&lt;w:style w:type="paragraph" w:styleId="z-TopofForm"&gt;&lt;w:name w:val="HTML Top of Form"/&gt;&lt;w:basedOn w:val="Normal"/&gt;&lt;w:next w:val="Normal"/&gt;&lt;w:link w:val="z-TopofFormChar"/&gt;&lt;w:hidden/&gt;&lt;w:uiPriority w:val="99"/&gt;&lt;w:semiHidden/&gt;&lt;w:unhideWhenUsed/&gt;&lt;w:rsid w:val="00EB71E5"/&gt;&lt;w:pPr&gt;&lt;w:pBdr&gt;&lt;w:bottom w:val="single" w:sz="6" w:space="1" w:color="auto"/&gt;&lt;/w:pBdr&gt;&lt;w:spacing w:before="0" w:after="0"/&gt;&lt;w:jc w:val="center"/&gt;&lt;/w:pPr&gt;&lt;w:rPr&gt;&lt;w:rFonts w:ascii="Arial" w:hAnsi="Arial" w:cs="Arial"/&gt;&lt;w:vanish/&gt;&lt;w:sz w:val="16"/&gt;&lt;w:szCs w:val="16"/&gt;&lt;/w:rPr&gt;&lt;/w:style&gt;&lt;w:style w:type="character" w:customStyle="1" w:styleId="z-TopofFormChar"&gt;&lt;w:name w:val="z-Top of Form Char"/&gt;&lt;w:basedOn w:val="DefaultParagraphFont"/&gt;&lt;w:link w:val="z-TopofForm"/&gt;&lt;w:uiPriority w:val="99"/&gt;&lt;w:semiHidden/&gt;&lt;w:rsid w:val="00EB71E5"/&gt;&lt;w:rPr&gt;&lt;w:rFonts w:ascii="Arial" w:eastAsiaTheme="minorEastAsia" w:hAnsi="Arial" w:cs="Arial"/&gt;&lt;w:vanish/&gt;&lt;w:sz w:val="16"/&gt;&lt;w:szCs w:val="16"/&gt;&lt;/w:rPr&gt;&lt;/w:style&gt;&lt;w:style w:type="paragraph" w:styleId="z-BottomofForm"&gt;&lt;w:name w:val="HTML Bottom of Form"/&gt;&lt;w:basedOn w:val="Normal"/&gt;&lt;w:next w:val="Normal"/&gt;&lt;w:link w:val="z-BottomofFormChar"/&gt;&lt;w:hidden/&gt;&lt;w:uiPriority w:val="99"/&gt;&lt;w:semiHidden/&gt;&lt;w:unhideWhenUsed/&gt;&lt;w:rsid w:val="00EB71E5"/&gt;&lt;w:pPr&gt;&lt;w:pBdr&gt;&lt;w:top w:val="single" w:sz="6" w:space="1" w:color="auto"/&gt;&lt;/w:pBdr&gt;&lt;w:spacing w:before="0" w:after="0"/&gt;&lt;w:jc w:val="center"/&gt;&lt;/w:pPr&gt;&lt;w:rPr&gt;&lt;w:rFonts w:ascii="Arial" w:hAnsi="Arial" w:cs="Arial"/&gt;&lt;w:vanish/&gt;&lt;w:sz w:val="16"/&gt;&lt;w:szCs w:val="16"/&gt;&lt;/w:rPr&gt;&lt;/w:style&gt;&lt;w:style w:type="character" w:customStyle="1" w:styleId="z-BottomofFormChar"&gt;&lt;w:name w:val="z-Bottom of Form Char"/&gt;&lt;w:basedOn w:val="DefaultParagraphFont"/&gt;&lt;w:link w:val="z-BottomofForm"/&gt;&lt;w:uiPriority w:val="99"/&gt;&lt;w:semiHidden/&gt;&lt;w:rsid w:val="00EB71E5"/&gt;&lt;w:rPr&gt;&lt;w:rFonts w:ascii="Arial" w:eastAsiaTheme="minorEastAsia" w:hAnsi="Arial" w:cs="Arial"/&gt;&lt;w:vanish/&gt;&lt;w:sz w:val="16"/&gt;&lt;w:szCs w:val="16"/&gt;&lt;/w:rPr&gt;&lt;/w:style&gt;&lt;/w:styles&gt;&lt;/pkg:xmlData&gt;&lt;/pkg:part&gt;&lt;pkg:part pkg:name="/word/numbering.xml" pkg:contentType="application/vnd.openxmlformats-officedocument.wordprocessingml.numbering+xml"&gt;&lt;pkg:xmlData&gt;&lt;w:numbering xmlns:wpc="http://schemas.microsoft.com/office/word/2010/wordprocessingCanvas" xmlns:cx="http://schemas.microsoft.com/office/drawing/2014/chartex" xmlns:cx1="http://schemas.microsoft.com/office/drawing/2015/9/8/chartex" xmlns:cx2="http://schemas.microsoft.com/office/drawing/2015/10/21/chartex" xmlns:cx3="http://schemas.microsoft.com/office/drawing/2016/5/9/chartex" xmlns:cx4="http://schemas.microsoft.com/office/drawing/2016/5/10/chartex" xmlns:cx5="http://schemas.microsoft.com/office/drawing/2016/5/11/chartex" xmlns:cx6="http://schemas.microsoft.com/office/drawing/2016/5/12/chartex" xmlns:cx7="http://schemas.microsoft.com/office/drawing/2016/5/13/chartex" xmlns:cx8="http://schemas.microsoft.com/office/drawing/2016/5/14/chartex" xmlns:mc="http://schemas.openxmlformats.org/markup-compatibility/2006" xmlns:aink="http://schemas.microsoft.com/office/drawing/2016/ink" xmlns:am3d="http://schemas.microsoft.com/office/drawing/2017/model3d" xmlns:o="urn:schemas-microsoft-com:office:office" xmlns:r="http://schemas.openxmlformats.org/officeDocument/2006/relationships" xmlns:m="http://schemas.openxmlformats.org/officeDocument/2006/math" xmlns:v="urn:schemas-microsoft-com:vml" xmlns:wp14="http://schemas.microsoft.com/office/word/2010/wordprocessingDrawing" xmlns:wp="http://schemas.openxmlformats.org/drawingml/2006/wordprocessingDrawing" xmlns:w10="urn:schemas-microsoft-com:office:word" xmlns:w="http://schemas.openxmlformats.org/wordprocessingml/2006/main" xmlns:w14="http://schemas.microsoft.com/office/word/2010/wordml" xmlns:w15="http://schemas.microsoft.com/office/word/2012/wordml" xmlns:w16se="http://schemas.microsoft.com/office/word/2015/wordml/symex" xmlns:wpg="http://schemas.microsoft.com/office/word/2010/wordprocessingGroup" xmlns:wpi="http://schemas.microsoft.com/office/word/2010/wordprocessingInk" xmlns:wne="http://schemas.microsoft.com/office/word/2006/wordml" xmlns:wps="http://schemas.microsoft.com/office/word/2010/wordprocessingShape" mc:Ignorable="w14 w15 w16se wp14"&gt;&lt;w:abstractNum w:abstractNumId="0" w15:restartNumberingAfterBreak="0"&gt;&lt;w:nsid w:val="FFFFFF7D"/&gt;&lt;w:multiLevelType w:val="singleLevel"/&gt;&lt;w:tmpl w:val="BA828F36"/&gt;&lt;w:lvl w:ilvl="0"&gt;&lt;w:start w:val="1"/&gt;&lt;w:numFmt w:val="lowerLetter"/&gt;&lt;w:pStyle w:val="ListNumber4"/&gt;&lt;w:lvlText w:val="%1."/&gt;&lt;w:lvlJc w:val="left"/&gt;&lt;w:pPr&gt;&lt;w:ind w:left="1800" w:hanging="360"/&gt;&lt;/w:pPr&gt;&lt;w:rPr&gt;&lt;w:rFonts w:hint="default"/&gt;&lt;w:color w:val="008AC8"/&gt;&lt;/w:rPr&gt;&lt;/w:lvl&gt;&lt;/w:abstractNum&gt;&lt;w:abstractNum w:abstractNumId="1" w15:restartNumberingAfterBreak="0"&gt;&lt;w:nsid w:val="FFFFFF7E"/&gt;&lt;w:multiLevelType w:val="singleLevel"/&gt;&lt;w:tmpl w:val="BA82A1C2"/&gt;&lt;w:lvl w:ilvl="0"&gt;&lt;w:start w:val="1"/&gt;&lt;w:numFmt w:val="lowerRoman"/&gt;&lt;w:pStyle w:val="ListNumber3"/&gt;&lt;w:lvlText w:val="%1."/&gt;&lt;w:lvlJc w:val="right"/&gt;&lt;w:pPr&gt;&lt;w:ind w:left="1440" w:hanging="360"/&gt;&lt;/w:pPr&gt;&lt;w:rPr&gt;&lt;w:rFonts w:hint="default"/&gt;&lt;w:color w:val="008AC8"/&gt;&lt;/w:rPr&gt;&lt;/w:lvl&gt;&lt;/w:abstractNum&gt;&lt;w:abstractNum w:abstractNumId="2" w15:restartNumberingAfterBreak="0"&gt;&lt;w:nsid w:val="FFFFFF7F"/&gt;&lt;w:multiLevelType w:val="singleLevel"/&gt;&lt;w:tmpl w:val="D0F00B62"/&gt;&lt;w:lvl w:ilvl="0"&gt;&lt;w:start w:val="1"/&gt;&lt;w:numFmt w:val="upperLetter"/&gt;&lt;w:pStyle w:val="ListNumber2"/&gt;&lt;w:lvlText w:val="%1."/&gt;&lt;w:lvlJc w:val="left"/&gt;&lt;w:pPr&gt;&lt;w:ind w:left="1080" w:hanging="360"/&gt;&lt;/w:pPr&gt;&lt;w:rPr&gt;&lt;w:rFonts w:ascii="Segoe UI" w:hAnsi="Segoe UI" w:hint="default"/&gt;&lt;w:b w:val="0"/&gt;&lt;w:i w:val="0"/&gt;&lt;w:color w:val="008AC8"/&gt;&lt;/w:rPr&gt;&lt;/w:lvl&gt;&lt;/w:abstractNum&gt;&lt;w:abstractNum w:abstractNumId="3" w15:restartNumberingAfterBreak="0"&gt;&lt;w:nsid w:val="FFFFFF80"/&gt;&lt;w:multiLevelType w:val="singleLevel"/&gt;&lt;w:tmpl w:val="BD18C040"/&gt;&lt;w:lvl w:ilvl="0"&gt;&lt;w:start w:val="1"/&gt;&lt;w:numFmt w:val="bullet"/&gt;&lt;w:pStyle w:val="ListBullet5"/&gt;&lt;w:lvlText w:val="•"/&gt;&lt;w:lvlJc w:val="left"/&gt;&lt;w:pPr&gt;&lt;w:ind w:left="2160" w:hanging="360"/&gt;&lt;/w:pPr&gt;&lt;w:rPr&gt;&lt;w:rFonts w:ascii="Segoe UI" w:hAnsi="Segoe UI" w:hint="default"/&gt;&lt;w:color w:val="008AC8"/&gt;&lt;/w:rPr&gt;&lt;/w:lvl&gt;&lt;/w:abstractNum&gt;&lt;w:abstractNum w:abstractNumId="4" w15:restartNumberingAfterBreak="0"&gt;&lt;w:nsid w:val="FFFFFF81"/&gt;&lt;w:multiLevelType w:val="singleLevel"/&gt;&lt;w:tmpl w:val="DD0241DA"/&gt;&lt;w:lvl w:ilvl="0"&gt;&lt;w:start w:val="1"/&gt;&lt;w:numFmt w:val="bullet"/&gt;&lt;w:pStyle w:val="ListBullet4"/&gt;&lt;w:lvlText w:val="o"/&gt;&lt;w:lvlJc w:val="left"/&gt;&lt;w:pPr&gt;&lt;w:ind w:left="1800" w:hanging="360"/&gt;&lt;/w:pPr&gt;&lt;w:rPr&gt;&lt;w:rFonts w:ascii="Courier New" w:hAnsi="Courier New" w:hint="default"/&gt;&lt;w:color w:val="008AC8"/&gt;&lt;/w:rPr&gt;&lt;/w:lvl&gt;&lt;/w:abstractNum&gt;&lt;w:abstractNum w:abstractNumId="5" w15:restartNumberingAfterBreak="0"&gt;&lt;w:nsid w:val="FFFFFF82"/&gt;&lt;w:multiLevelType w:val="singleLevel"/&gt;&lt;w:tmpl w:val="D38AF324"/&gt;&lt;w:lvl w:ilvl="0"&gt;&lt;w:start w:val="1"/&gt;&lt;w:numFmt w:val="bullet"/&gt;&lt;w:pStyle w:val="ListBullet3"/&gt;&lt;w:lvlText w:val="•"/&gt;&lt;w:lvlJc w:val="left"/&gt;&lt;w:pPr&gt;&lt;w:ind w:left="1440" w:hanging="360"/&gt;&lt;/w:pPr&gt;&lt;w:rPr&gt;&lt;w:rFonts w:ascii="Segoe UI" w:hAnsi="Segoe UI" w:hint="default"/&gt;&lt;w:color w:val="008AC8"/&gt;&lt;/w:rPr&gt;&lt;/w:lvl&gt;&lt;/w:abstractNum&gt;&lt;w:abstractNum w:abstractNumId="6" w15:restartNumberingAfterBreak="0"&gt;&lt;w:nsid w:val="FFFFFF83"/&gt;&lt;w:multiLevelType w:val="singleLevel"/&gt;&lt;w:tmpl w:val="867A59A0"/&gt;&lt;w:lvl w:ilvl="0"&gt;&lt;w:start w:val="1"/&gt;&lt;w:numFmt w:val="bullet"/&gt;&lt;w:pStyle w:val="ListBullet2"/&gt;&lt;w:lvlText w:val="o"/&gt;&lt;w:lvlJc w:val="left"/&gt;&lt;w:pPr&gt;&lt;w:ind w:left="792" w:hanging="360"/&gt;&lt;/w:pPr&gt;&lt;w:rPr&gt;&lt;w:rFonts w:ascii="Courier New" w:hAnsi="Courier New" w:hint="default"/&gt;&lt;w:color w:val="008AC8"/&gt;&lt;/w:rPr&gt;&lt;/w:lvl&gt;&lt;/w:abstractNum&gt;&lt;w:abstractNum w:abstractNumId="7" w15:restartNumberingAfterBreak="0"&gt;&lt;w:nsid w:val="FFFFFF88"/&gt;&lt;w:multiLevelType w:val="singleLevel"/&gt;&lt;w:tmpl w:val="D8F858DE"/&gt;&lt;w:lvl w:ilvl="0"&gt;&lt;w:start w:val="1"/&gt;&lt;w:numFmt w:val="decimal"/&gt;&lt;w:pStyle w:val="ListNumber"/&gt;&lt;w:lvlText w:val="%1."/&gt;&lt;w:lvlJc w:val="left"/&gt;&lt;w:pPr&gt;&lt;w:ind w:left="720" w:hanging="360"/&gt;&lt;/w:pPr&gt;&lt;w:rPr&gt;&lt;w:rFonts w:ascii="Segoe UI" w:hAnsi="Segoe UI" w:hint="default"/&gt;&lt;w:b w:val="0"/&gt;&lt;w:i w:val="0"/&gt;&lt;w:color w:val="008AC8"/&gt;&lt;/w:rPr&gt;&lt;/w:lvl&gt;&lt;/w:abstractNum&gt;&lt;w:abstractNum w:abstractNumId="8" w15:restartNumberingAfterBreak="0"&gt;&lt;w:nsid w:val="060B79D3"/&gt;&lt;w:multiLevelType w:val="hybridMultilevel"/&gt;&lt;w:tmpl w:val="C3341F16"/&gt;&lt;w:lvl w:ilvl="0" w:tplc="04090001"&gt;&lt;w:start w:val="1"/&gt;&lt;w:numFmt w:val="bullet"/&gt;&lt;w:lvlText w:val=""/&gt;&lt;w:lvlJc w:val="left"/&gt;&lt;w:pPr&gt;&lt;w:ind w:left="720" w:hanging="360"/&gt;&lt;/w:pPr&gt;&lt;w:rPr&gt;&lt;w:rFonts w:ascii="Symbol" w:hAnsi="Symbol" w:hint="default"/&gt;&lt;/w:rPr&gt;&lt;/w:lvl&gt;&lt;w:lvl w:ilvl="1" w:tplc="04090003"&gt;&lt;w:start w:val="1"/&gt;&lt;w:numFmt w:val="bullet"/&gt;&lt;w:lvlText w:val="o"/&gt;&lt;w:lvlJc w:val="left"/&gt;&lt;w:pPr&gt;&lt;w:ind w:left="1440" w:hanging="360"/&gt;&lt;/w:pPr&gt;&lt;w:rPr&gt;&lt;w:rFonts w:ascii="Courier New" w:hAnsi="Courier New" w:cs="Courier New" w:hint="default"/&gt;&lt;/w:rPr&gt;&lt;/w:lvl&gt;&lt;w:lvl w:ilvl="2" w:tplc="04090005" w:tentative="1"&gt;&lt;w:start w:val="1"/&gt;&lt;w:numFmt w:val="bullet"/&gt;&lt;w:lvlText w:val=""/&gt;&lt;w:lvlJc w:val="left"/&gt;&lt;w:pPr&gt;&lt;w:ind w:left="2160" w:hanging="360"/&gt;&lt;/w:pPr&gt;&lt;w:rPr&gt;&lt;w:rFonts w:ascii="Wingdings" w:hAnsi="Wingdings" w:hint="default"/&gt;&lt;/w:rPr&gt;&lt;/w:lvl&gt;&lt;w:lvl w:ilvl="3" w:tplc="04090001" w:tentative="1"&gt;&lt;w:start w:val="1"/&gt;&lt;w:numFmt w:val="bullet"/&gt;&lt;w:lvlText w:val=""/&gt;&lt;w:lvlJc w:val="left"/&gt;&lt;w:pPr&gt;&lt;w:ind w:left="2880" w:hanging="360"/&gt;&lt;/w:pPr&gt;&lt;w:rPr&gt;&lt;w:rFonts w:ascii="Symbol" w:hAnsi="Symbol" w:hint="default"/&gt;&lt;/w:rPr&gt;&lt;/w:lvl&gt;&lt;w:lvl w:ilvl="4" w:tplc="04090003" w:tentative="1"&gt;&lt;w:start w:val="1"/&gt;&lt;w:numFmt w:val="bullet"/&gt;&lt;w:lvlText w:val="o"/&gt;&lt;w:lvlJc w:val="left"/&gt;&lt;w:pPr&gt;&lt;w:ind w:left="3600" w:hanging="360"/&gt;&lt;/w:pPr&gt;&lt;w:rPr&gt;&lt;w:rFonts w:ascii="Courier New" w:hAnsi="Courier New" w:cs="Courier New" w:hint="default"/&gt;&lt;/w:rPr&gt;&lt;/w:lvl&gt;&lt;w:lvl w:ilvl="5" w:tplc="04090005" w:tentative="1"&gt;&lt;w:start w:val="1"/&gt;&lt;w:numFmt w:val="bullet"/&gt;&lt;w:lvlText w:val=""/&gt;&lt;w:lvlJc w:val="left"/&gt;&lt;w:pPr&gt;&lt;w:ind w:left="4320" w:hanging="360"/&gt;&lt;/w:pPr&gt;&lt;w:rPr&gt;&lt;w:rFonts w:ascii="Wingdings" w:hAnsi="Wingdings" w:hint="default"/&gt;&lt;/w:rPr&gt;&lt;/w:lvl&gt;&lt;w:lvl w:ilvl="6" w:tplc="04090001" w:tentative="1"&gt;&lt;w:start w:val="1"/&gt;&lt;w:numFmt w:val="bullet"/&gt;&lt;w:lvlText w:val=""/&gt;&lt;w:lvlJc w:val="left"/&gt;&lt;w:pPr&gt;&lt;w:ind w:left="5040" w:hanging="360"/&gt;&lt;/w:pPr&gt;&lt;w:rPr&gt;&lt;w:rFonts w:ascii="Symbol" w:hAnsi="Symbol" w:hint="default"/&gt;&lt;/w:rPr&gt;&lt;/w:lvl&gt;&lt;w:lvl w:ilvl="7" w:tplc="04090003" w:tentative="1"&gt;&lt;w:start w:val="1"/&gt;&lt;w:numFmt w:val="bullet"/&gt;&lt;w:lvlText w:val="o"/&gt;&lt;w:lvlJc w:val="left"/&gt;&lt;w:pPr&gt;&lt;w:ind w:left="5760" w:hanging="360"/&gt;&lt;/w:pPr&gt;&lt;w:rPr&gt;&lt;w:rFonts w:ascii="Courier New" w:hAnsi="Courier New" w:cs="Courier New" w:hint="default"/&gt;&lt;/w:rPr&gt;&lt;/w:lvl&gt;&lt;w:lvl w:ilvl="8" w:tplc="04090005" w:tentative="1"&gt;&lt;w:start w:val="1"/&gt;&lt;w:numFmt w:val="bullet"/&gt;&lt;w:lvlText w:val=""/&gt;&lt;w:lvlJc w:val="left"/&gt;&lt;w:pPr&gt;&lt;w:ind w:left="6480" w:hanging="360"/&gt;&lt;/w:pPr&gt;&lt;w:rPr&gt;&lt;w:rFonts w:ascii="Wingdings" w:hAnsi="Wingdings" w:hint="default"/&gt;&lt;/w:rPr&gt;&lt;/w:lvl&gt;&lt;/w:abstractNum&gt;&lt;w:abstractNum w:abstractNumId="9" w15:restartNumberingAfterBreak="0"&gt;&lt;w:nsid w:val="0D3C5C8F"/&gt;&lt;w:multiLevelType w:val="multilevel"/&gt;&lt;w:tmpl w:val="E04AFF44"/&gt;&lt;w:lvl w:ilvl="0"&gt;&lt;w:start w:val="1"/&gt;&lt;w:numFmt w:val="decimal"/&gt;&lt;w:lvlRestart w:val="0"/&gt;&lt;w:pStyle w:val="Heading1Numbered"/&gt;&lt;w:lvlText w:val="%1"/&gt;&lt;w:lvlJc w:val="left"/&gt;&lt;w:pPr&gt;&lt;w:ind w:left="936" w:hanging="936"/&gt;&lt;/w:pPr&gt;&lt;w:rPr&gt;&lt;w:rFonts w:hint="default"/&gt;&lt;/w:rPr&gt;&lt;/w:lvl&gt;&lt;w:lvl w:ilvl="1"&gt;&lt;w:start w:val="1"/&gt;&lt;w:numFmt w:val="decimal"/&gt;&lt;w:pStyle w:val="Heading2Numbered"/&gt;&lt;w:lvlText w:val="%1.%2"/&gt;&lt;w:lvlJc w:val="left"/&gt;&lt;w:pPr&gt;&lt;w:ind w:left="936" w:hanging="936"/&gt;&lt;/w:pPr&gt;&lt;w:rPr&gt;&lt;w:rFonts w:hint="default"/&gt;&lt;/w:rPr&gt;&lt;/w:lvl&gt;&lt;w:lvl w:ilvl="2"&gt;&lt;w:start w:val="1"/&gt;&lt;w:numFmt w:val="decimal"/&gt;&lt;w:pStyle w:val="Heading3Numbered"/&gt;&lt;w:lvlText w:val="%1.%2.%3"/&gt;&lt;w:lvlJc w:val="left"/&gt;&lt;w:pPr&gt;&lt;w:ind w:left="936" w:hanging="936"/&gt;&lt;/w:pPr&gt;&lt;w:rPr&gt;&lt;w:rFonts w:hint="default"/&gt;&lt;w:b w:val="0"/&gt;&lt;w:bCs w:val="0"/&gt;&lt;w:i w:val="0"/&gt;&lt;w:iCs w:val="0"/&gt;&lt;w:caps w:val="0"/&gt;&lt;w:smallCaps w:val="0"/&gt;&lt;w:strike w:val="0"/&gt;&lt;w:dstrike w:val="0"/&gt;&lt;w:outline w:val="0"/&gt;&lt;w:shadow w:val="0"/&gt;&lt;w:emboss w:val="0"/&gt;&lt;w:imprint w:val="0"/&gt;&lt;w:noProof w:val="0"/&gt;&lt;w:vanish w:val="0"/&gt;&lt;w:spacing w:val="0"/&gt;&lt;w:kern w:val="0"/&gt;&lt;w:position w:val="0"/&gt;&lt;w:u w:val="none"/&gt;&lt;w:effect w:val="none"/&gt;&lt;w:vertAlign w:val="baseline"/&gt;&lt;w:em w:val="none"/&gt;&lt;w:specVanish w:val="0"/&gt;&lt;w14:glow w14:rad="0"&gt;&lt;w14:srgbClr w14:val="000000"/&gt;&lt;/w14:glow&gt;&lt;w14:shadow w14:blurRad="0" w14:dist="0" w14:dir="0" w14:sx="0" w14:sy="0" w14:kx="0" w14:ky="0" w14:algn="none"&gt;&lt;w14:srgbClr w14:val="000000"/&gt;&lt;/w14:shadow&gt;&lt;w14:reflection w14:blurRad="0" w14:stA="0" w14:stPos="0" w14:endA="0" w14:endPos="0" w14:dist="0" w14:dir="0" w14:fadeDir="0" w14:sx="0" w14:sy="0" w14:kx="0" w14:ky="0" w14:algn="none"/&gt;&lt;w14:textOutline w14:w="0" w14:cap="rnd" w14:cmpd="sng" w14:algn="ctr"&gt;&lt;w14:noFill/&gt;&lt;w14:prstDash w14:val="solid"/&gt;&lt;w14:bevel/&gt;&lt;/w14:textOutline&gt;&lt;w14:scene3d&gt;&lt;w14:camera w14:prst="orthographicFront"/&gt;&lt;w14:lightRig w14:rig="threePt" w14:dir="t"&gt;&lt;w14:rot w14:lat="0" w14:lon="0" w14:rev="0"/&gt;&lt;/w14:lightRig&gt;&lt;/w14:scene3d&gt;&lt;w14:props3d w14:extrusionH="0" w14:contourW="0" w14:prstMaterial="none"/&gt;&lt;w14:ligatures w14:val="none"/&gt;&lt;w14:numForm w14:val="default"/&gt;&lt;w14:numSpacing w14:val="default"/&gt;&lt;w14:stylisticSets/&gt;&lt;w14:cntxtAlts w14:val="0"/&gt;&lt;/w:rPr&gt;&lt;/w:lvl&gt;&lt;w:lvl w:ilvl="3"&gt;&lt;w:start w:val="1"/&gt;&lt;w:numFmt w:val="decimal"/&gt;&lt;w:pStyle w:val="Heading4Numbered"/&gt;&lt;w:lvlText w:val="%1.%2.%3.%4"/&gt;&lt;w:lvlJc w:val="left"/&gt;&lt;w:pPr&gt;&lt;w:ind w:left="936" w:hanging="936"/&gt;&lt;/w:pPr&gt;&lt;w:rPr&gt;&lt;w:rFonts w:hint="default"/&gt;&lt;w:b w:val="0"/&gt;&lt;w:bCs w:val="0"/&gt;&lt;w:i w:val="0"/&gt;&lt;w:iCs w:val="0"/&gt;&lt;w:caps w:val="0"/&gt;&lt;w:smallCaps w:val="0"/&gt;&lt;w:strike w:val="0"/&gt;&lt;w:dstrike w:val="0"/&gt;&lt;w:outline w:val="0"/&gt;&lt;w:shadow w:val="0"/&gt;&lt;w:emboss w:val="0"/&gt;&lt;w:imprint w:val="0"/&gt;&lt;w:noProof w:val="0"/&gt;&lt;w:vanish w:val="0"/&gt;&lt;w:spacing w:val="0"/&gt;&lt;w:kern w:val="0"/&gt;&lt;w:position w:val="0"/&gt;&lt;w:u w:val="none"/&gt;&lt;w:effect w:val="none"/&gt;&lt;w:vertAlign w:val="baseline"/&gt;&lt;w:em w:val="none"/&gt;&lt;w:specVanish w:val="0"/&gt;&lt;w14:glow w14:rad="0"&gt;&lt;w14:srgbClr w14:val="000000"/&gt;&lt;/w14:glow&gt;&lt;w14:shadow w14:blurRad="0" w14:dist="0" w14:dir="0" w14:sx="0" w14:sy="0" w14:kx="0" w14:ky="0" w14:algn="none"&gt;&lt;w14:srgbClr w14:val="000000"/&gt;&lt;/w14:shadow&gt;&lt;w14:reflection w14:blurRad="0" w14:stA="0" w14:stPos="0" w14:endA="0" w14:endPos="0" w14:dist="0" w14:dir="0" w14:fadeDir="0" w14:sx="0" w14:sy="0" w14:kx="0" w14:ky="0" w14:algn="none"/&gt;&lt;w14:textOutline w14:w="0" w14:cap="rnd" w14:cmpd="sng" w14:algn="ctr"&gt;&lt;w14:noFill/&gt;&lt;w14:prstDash w14:val="solid"/&gt;&lt;w14:bevel/&gt;&lt;/w14:textOutline&gt;&lt;w14:scene3d&gt;&lt;w14:camera w14:prst="orthographicFront"/&gt;&lt;w14:lightRig w14:rig="threePt" w14:dir="t"&gt;&lt;w14:rot w14:lat="0" w14:lon="0" w14:rev="0"/&gt;&lt;/w14:lightRig&gt;&lt;/w14:scene3d&gt;&lt;w14:props3d w14:extrusionH="0" w14:contourW="0" w14:prstMaterial="none"/&gt;&lt;w14:ligatures w14:val="none"/&gt;&lt;w14:numForm w14:val="default"/&gt;&lt;w14:numSpacing w14:val="default"/&gt;&lt;w14:stylisticSets/&gt;&lt;w14:cntxtAlts w14:val="0"/&gt;&lt;/w:rPr&gt;&lt;/w:lvl&gt;&lt;w:lvl w:ilvl="4"&gt;&lt;w:start w:val="1"/&gt;&lt;w:numFmt w:val="none"/&gt;&lt;w:lvlText w:val=""/&gt;&lt;w:lvlJc w:val="left"/&gt;&lt;w:pPr&gt;&lt;w:ind w:left="1224" w:hanging="1224"/&gt;&lt;/w:pPr&gt;&lt;w:rPr&gt;&lt;w:rFonts w:hint="default"/&gt;&lt;/w:rPr&gt;&lt;/w:lvl&gt;&lt;w:lvl w:ilvl="5"&gt;&lt;w:start w:val="1"/&gt;&lt;w:numFmt w:val="decimal"/&gt;&lt;w:lvlRestart w:val="2"/&gt;&lt;w:pStyle w:val="NumHeading3"/&gt;&lt;w:lvlText w:val="%1.%2.%6"/&gt;&lt;w:lvlJc w:val="left"/&gt;&lt;w:pPr&gt;&lt;w:tabs&gt;&lt;w:tab w:val="num" w:pos="4680"/&gt;&lt;/w:tabs&gt;&lt;w:ind w:left="2736" w:hanging="936"/&gt;&lt;/w:pPr&gt;&lt;w:rPr&gt;&lt;w:rFonts w:hint="default"/&gt;&lt;/w:rPr&gt;&lt;/w:lvl&gt;&lt;w:lvl w:ilvl="6"&gt;&lt;w:start w:val="1"/&gt;&lt;w:numFmt w:val="decimal"/&gt;&lt;w:pStyle w:val="NumHeading4"/&gt;&lt;w:lvlText w:val="%1.%2.%3.%7"/&gt;&lt;w:lvlJc w:val="left"/&gt;&lt;w:pPr&gt;&lt;w:tabs&gt;&lt;w:tab w:val="num" w:pos="5400"/&gt;&lt;/w:tabs&gt;&lt;w:ind w:left="3240" w:hanging="1080"/&gt;&lt;/w:pPr&gt;&lt;w:rPr&gt;&lt;w:rFonts w:hint="default"/&gt;&lt;/w:rPr&gt;&lt;/w:lvl&gt;&lt;w:lvl w:ilvl="7"&gt;&lt;w:start w:val="1"/&gt;&lt;w:numFmt w:val="decimal"/&gt;&lt;w:lvlText w:val="%1.%2.%3.%4.%5.%6.%7.%8."/&gt;&lt;w:lvlJc w:val="left"/&gt;&lt;w:pPr&gt;&lt;w:tabs&gt;&lt;w:tab w:val="num" w:pos="6120"/&gt;&lt;/w:tabs&gt;&lt;w:ind w:left="3744" w:hanging="1224"/&gt;&lt;/w:pPr&gt;&lt;w:rPr&gt;&lt;w:rFonts w:hint="default"/&gt;&lt;/w:rPr&gt;&lt;/w:lvl&gt;&lt;w:lvl w:ilvl="8"&gt;&lt;w:start w:val="1"/&gt;&lt;w:numFmt w:val="decimal"/&gt;&lt;w:lvlText w:val="%1.%2.%3.%4.%5.%6.%7.%8.%9."/&gt;&lt;w:lvlJc w:val="left"/&gt;&lt;w:pPr&gt;&lt;w:tabs&gt;&lt;w:tab w:val="num" w:pos="7200"/&gt;&lt;/w:tabs&gt;&lt;w:ind w:left="4320" w:hanging="1440"/&gt;&lt;/w:pPr&gt;&lt;w:rPr&gt;&lt;w:rFonts w:hint="default"/&gt;&lt;/w:rPr&gt;&lt;/w:lvl&gt;&lt;/w:abstractNum&gt;&lt;w:abstractNum w:abstractNumId="10" w15:restartNumberingAfterBreak="0"&gt;&lt;w:nsid w:val="0E7D72DE"/&gt;&lt;w:multiLevelType w:val="multilevel"/&gt;&lt;w:tmpl w:val="F26E1302"/&gt;&lt;w:lvl w:ilvl="0"&gt;&lt;w:start w:val="1"/&gt;&lt;w:numFmt w:val="decimal"/&gt;&lt;w:lvlText w:val="%1"/&gt;&lt;w:lvlJc w:val="left"/&gt;&lt;w:pPr&gt;&lt;w:ind w:left="432" w:hanging="432"/&gt;&lt;/w:pPr&gt;&lt;w:rPr&gt;&lt;w:rFonts w:hint="default"/&gt;&lt;/w:rPr&gt;&lt;/w:lvl&gt;&lt;w:lvl w:ilvl="1"&gt;&lt;w:start w:val="1"/&gt;&lt;w:numFmt w:val="decimal"/&gt;&lt;w:lvlText w:val="%1.%2"/&gt;&lt;w:lvlJc w:val="left"/&gt;&lt;w:pPr&gt;&lt;w:ind w:left="576" w:hanging="576"/&gt;&lt;/w:pPr&gt;&lt;w:rPr&gt;&lt;w:rFonts w:hint="default"/&gt;&lt;/w:rPr&gt;&lt;/w:lvl&gt;&lt;w:lvl w:ilvl="2"&gt;&lt;w:start w:val="1"/&gt;&lt;w:numFmt w:val="decimal"/&gt;&lt;w:lvlText w:val="%1.%2.%3"/&gt;&lt;w:lvlJc w:val="left"/&gt;&lt;w:pPr&gt;&lt;w:ind w:left="720" w:hanging="720"/&gt;&lt;/w:pPr&gt;&lt;w:rPr&gt;&lt;w:rFonts w:hint="default"/&gt;&lt;/w:rPr&gt;&lt;/w:lvl&gt;&lt;w:lvl w:ilvl="3"&gt;&lt;w:start w:val="1"/&gt;&lt;w:numFmt w:val="decimal"/&gt;&lt;w:lvlText w:val="%1.%2.%3.%4"/&gt;&lt;w:lvlJc w:val="left"/&gt;&lt;w:pPr&gt;&lt;w:ind w:left="864" w:hanging="864"/&gt;&lt;/w:pPr&gt;&lt;w:rPr&gt;&lt;w:rFonts w:hint="default"/&gt;&lt;/w:rPr&gt;&lt;/w:lvl&gt;&lt;w:lvl w:ilvl="4"&gt;&lt;w:start w:val="1"/&gt;&lt;w:numFmt w:val="none"/&gt;&lt;w:lvlText w:val=""/&gt;&lt;w:lvlJc w:val="left"/&gt;&lt;w:pPr&gt;&lt;w:ind w:left="1008" w:hanging="1008"/&gt;&lt;/w:pPr&gt;&lt;w:rPr&gt;&lt;w:rFonts w:hint="default"/&gt;&lt;/w:rPr&gt;&lt;/w:lvl&gt;&lt;w:lvl w:ilvl="5"&gt;&lt;w:start w:val="1"/&gt;&lt;w:numFmt w:val="decimal"/&gt;&lt;w:pStyle w:val="Heading6"/&gt;&lt;w:lvlText w:val="%1.%2.%3.%4.%5.%6"/&gt;&lt;w:lvlJc w:val="left"/&gt;&lt;w:pPr&gt;&lt;w:ind w:left="1152" w:hanging="1152"/&gt;&lt;/w:pPr&gt;&lt;w:rPr&gt;&lt;w:rFonts w:hint="default"/&gt;&lt;/w:rPr&gt;&lt;/w:lvl&gt;&lt;w:lvl w:ilvl="6"&gt;&lt;w:start w:val="1"/&gt;&lt;w:numFmt w:val="decimal"/&gt;&lt;w:pStyle w:val="Heading7"/&gt;&lt;w:lvlText w:val="%1.%2.%3.%4.%5.%6.%7"/&gt;&lt;w:lvlJc w:val="left"/&gt;&lt;w:pPr&gt;&lt;w:ind w:left="1296" w:hanging="1296"/&gt;&lt;/w:pPr&gt;&lt;w:rPr&gt;&lt;w:rFonts w:hint="default"/&gt;&lt;/w:rPr&gt;&lt;/w:lvl&gt;&lt;w:lvl w:ilvl="7"&gt;&lt;w:start w:val="1"/&gt;&lt;w:numFmt w:val="decimal"/&gt;&lt;w:pStyle w:val="Heading8"/&gt;&lt;w:lvlText w:val="%1.%2.%3.%4.%5.%6.%7.%8"/&gt;&lt;w:lvlJc w:val="left"/&gt;&lt;w:pPr&gt;&lt;w:ind w:left="1440" w:hanging="1440"/&gt;&lt;/w:pPr&gt;&lt;w:rPr&gt;&lt;w:rFonts w:hint="default"/&gt;&lt;/w:rPr&gt;&lt;/w:lvl&gt;&lt;w:lvl w:ilvl="8"&gt;&lt;w:start w:val="1"/&gt;&lt;w:numFmt w:val="decimal"/&gt;&lt;w:pStyle w:val="Heading9"/&gt;&lt;w:lvlText w:val="%1.%2.%3.%4.%5.%6.%7.%8.%9"/&gt;&lt;w:lvlJc w:val="left"/&gt;&lt;w:pPr&gt;&lt;w:ind w:left="1584" w:hanging="1584"/&gt;&lt;/w:pPr&gt;&lt;w:rPr&gt;&lt;w:rFonts w:hint="default"/&gt;&lt;/w:rPr&gt;&lt;/w:lvl&gt;&lt;/w:abstractNum&gt;&lt;w:abstractNum w:abstractNumId="11" w15:restartNumberingAfterBreak="0"&gt;&lt;w:nsid w:val="13460842"/&gt;&lt;w:multiLevelType w:val="hybridMultilevel"/&gt;&lt;w:tmpl w:val="1C204684"/&gt;&lt;w:lvl w:ilvl="0" w:tplc="CB38B744"&gt;&lt;w:start w:val="1"/&gt;&lt;w:numFmt w:val="bullet"/&gt;&lt;w:pStyle w:val="Bullet1"/&gt;&lt;w:lvlText w:val=""/&gt;&lt;w:lvlJc w:val="left"/&gt;&lt;w:pPr&gt;&lt;w:ind w:left="792" w:hanging="360"/&gt;&lt;/w:pPr&gt;&lt;w:rPr&gt;&lt;w:rFonts w:ascii="Symbol" w:hAnsi="Symbol" w:hint="default"/&gt;&lt;w:color w:val="008AC8"/&gt;&lt;/w:rPr&gt;&lt;/w:lvl&gt;&lt;w:lvl w:ilvl="1" w:tplc="04090003"&gt;&lt;w:start w:val="1"/&gt;&lt;w:numFmt w:val="bullet"/&gt;&lt;w:lvlText w:val="o"/&gt;&lt;w:lvlJc w:val="left"/&gt;&lt;w:pPr&gt;&lt;w:ind w:left="2520" w:hanging="360"/&gt;&lt;/w:pPr&gt;&lt;w:rPr&gt;&lt;w:rFonts w:ascii="Courier New" w:hAnsi="Courier New" w:cs="Courier New" w:hint="default"/&gt;&lt;/w:rPr&gt;&lt;/w:lvl&gt;&lt;w:lvl w:ilvl="2" w:tplc="04090005" w:tentative="1"&gt;&lt;w:start w:val="1"/&gt;&lt;w:numFmt w:val="bullet"/&gt;&lt;w:lvlText w:val=""/&gt;&lt;w:lvlJc w:val="left"/&gt;&lt;w:pPr&gt;&lt;w:ind w:left="3240" w:hanging="360"/&gt;&lt;/w:pPr&gt;&lt;w:rPr&gt;&lt;w:rFonts w:ascii="Wingdings" w:hAnsi="Wingdings" w:hint="default"/&gt;&lt;/w:rPr&gt;&lt;/w:lvl&gt;&lt;w:lvl w:ilvl="3" w:tplc="04090001" w:tentative="1"&gt;&lt;w:start w:val="1"/&gt;&lt;w:numFmt w:val="bullet"/&gt;&lt;w:lvlText w:val=""/&gt;&lt;w:lvlJc w:val="left"/&gt;&lt;w:pPr&gt;&lt;w:ind w:left="3960" w:hanging="360"/&gt;&lt;/w:pPr&gt;&lt;w:rPr&gt;&lt;w:rFonts w:ascii="Symbol" w:hAnsi="Symbol" w:hint="default"/&gt;&lt;/w:rPr&gt;&lt;/w:lvl&gt;&lt;w:lvl w:ilvl="4" w:tplc="04090003" w:tentative="1"&gt;&lt;w:start w:val="1"/&gt;&lt;w:numFmt w:val="bullet"/&gt;&lt;w:lvlText w:val="o"/&gt;&lt;w:lvlJc w:val="left"/&gt;&lt;w:pPr&gt;&lt;w:ind w:left="4680" w:hanging="360"/&gt;&lt;/w:pPr&gt;&lt;w:rPr&gt;&lt;w:rFonts w:ascii="Courier New" w:hAnsi="Courier New" w:cs="Courier New" w:hint="default"/&gt;&lt;/w:rPr&gt;&lt;/w:lvl&gt;&lt;w:lvl w:ilvl="5" w:tplc="04090005" w:tentative="1"&gt;&lt;w:start w:val="1"/&gt;&lt;w:numFmt w:val="bullet"/&gt;&lt;w:lvlText w:val=""/&gt;&lt;w:lvlJc w:val="left"/&gt;&lt;w:pPr&gt;&lt;w:ind w:left="5400" w:hanging="360"/&gt;&lt;/w:pPr&gt;&lt;w:rPr&gt;&lt;w:rFonts w:ascii="Wingdings" w:hAnsi="Wingdings" w:hint="default"/&gt;&lt;/w:rPr&gt;&lt;/w:lvl&gt;&lt;w:lvl w:ilvl="6" w:tplc="04090001" w:tentative="1"&gt;&lt;w:start w:val="1"/&gt;&lt;w:numFmt w:val="bullet"/&gt;&lt;w:lvlText w:val=""/&gt;&lt;w:lvlJc w:val="left"/&gt;&lt;w:pPr&gt;&lt;w:ind w:left="6120" w:hanging="360"/&gt;&lt;/w:pPr&gt;&lt;w:rPr&gt;&lt;w:rFonts w:ascii="Symbol" w:hAnsi="Symbol" w:hint="default"/&gt;&lt;/w:rPr&gt;&lt;/w:lvl&gt;&lt;w:lvl w:ilvl="7" w:tplc="04090003" w:tentative="1"&gt;&lt;w:start w:val="1"/&gt;&lt;w:numFmt w:val="bullet"/&gt;&lt;w:lvlText w:val="o"/&gt;&lt;w:lvlJc w:val="left"/&gt;&lt;w:pPr&gt;&lt;w:ind w:left="6840" w:hanging="360"/&gt;&lt;/w:pPr&gt;&lt;w:rPr&gt;&lt;w:rFonts w:ascii="Courier New" w:hAnsi="Courier New" w:cs="Courier New" w:hint="default"/&gt;&lt;/w:rPr&gt;&lt;/w:lvl&gt;&lt;w:lvl w:ilvl="8" w:tplc="04090005" w:tentative="1"&gt;&lt;w:start w:val="1"/&gt;&lt;w:numFmt w:val="bullet"/&gt;&lt;w:lvlText w:val=""/&gt;&lt;w:lvlJc w:val="left"/&gt;&lt;w:pPr&gt;&lt;w:ind w:left="7560" w:hanging="360"/&gt;&lt;/w:pPr&gt;&lt;w:rPr&gt;&lt;w:rFonts w:ascii="Wingdings" w:hAnsi="Wingdings" w:hint="default"/&gt;&lt;/w:rPr&gt;&lt;/w:lvl&gt;&lt;/w:abstractNum&gt;&lt;w:abstractNum w:abstractNumId="12" w15:restartNumberingAfterBreak="0"&gt;&lt;w:nsid w:val="1437417C"/&gt;&lt;w:multiLevelType w:val="hybridMultilevel"/&gt;&lt;w:tmpl w:val="B148C51C"/&gt;&lt;w:lvl w:ilvl="0" w:tplc="04090001"&gt;&lt;w:start w:val="1"/&gt;&lt;w:numFmt w:val="bullet"/&gt;&lt;w:lvlText w:val=""/&gt;&lt;w:lvlJc w:val="left"/&gt;&lt;w:pPr&gt;&lt;w:ind w:left="720" w:hanging="360"/&gt;&lt;/w:pPr&gt;&lt;w:rPr&gt;&lt;w:rFonts w:ascii="Symbol" w:hAnsi="Symbol" w:hint="default"/&gt;&lt;/w:rPr&gt;&lt;/w:lvl&gt;&lt;w:lvl w:ilvl="1" w:tplc="04090003"&gt;&lt;w:start w:val="1"/&gt;&lt;w:numFmt w:val="bullet"/&gt;&lt;w:lvlText w:val="o"/&gt;&lt;w:lvlJc w:val="left"/&gt;&lt;w:pPr&gt;&lt;w:ind w:left="1440" w:hanging="360"/&gt;&lt;/w:pPr&gt;&lt;w:rPr&gt;&lt;w:rFonts w:ascii="Courier New" w:hAnsi="Courier New" w:cs="Courier New" w:hint="default"/&gt;&lt;/w:rPr&gt;&lt;/w:lvl&gt;&lt;w:lvl w:ilvl="2" w:tplc="04090005"&gt;&lt;w:start w:val="1"/&gt;&lt;w:numFmt w:val="bullet"/&gt;&lt;w:lvlText w:val=""/&gt;&lt;w:lvlJc w:val="left"/&gt;&lt;w:pPr&gt;&lt;w:ind w:left="2160" w:hanging="360"/&gt;&lt;/w:pPr&gt;&lt;w:rPr&gt;&lt;w:rFonts w:ascii="Wingdings" w:hAnsi="Wingdings" w:hint="default"/&gt;&lt;/w:rPr&gt;&lt;/w:lvl&gt;&lt;w:lvl w:ilvl="3" w:tplc="04090001" w:tentative="1"&gt;&lt;w:start w:val="1"/&gt;&lt;w:numFmt w:val="bullet"/&gt;&lt;w:lvlText w:val=""/&gt;&lt;w:lvlJc w:val="left"/&gt;&lt;w:pPr&gt;&lt;w:ind w:left="2880" w:hanging="360"/&gt;&lt;/w:pPr&gt;&lt;w:rPr&gt;&lt;w:rFonts w:ascii="Symbol" w:hAnsi="Symbol" w:hint="default"/&gt;&lt;/w:rPr&gt;&lt;/w:lvl&gt;&lt;w:lvl w:ilvl="4" w:tplc="04090003" w:tentative="1"&gt;&lt;w:start w:val="1"/&gt;&lt;w:numFmt w:val="bullet"/&gt;&lt;w:lvlText w:val="o"/&gt;&lt;w:lvlJc w:val="left"/&gt;&lt;w:pPr&gt;&lt;w:ind w:left="3600" w:hanging="360"/&gt;&lt;/w:pPr&gt;&lt;w:rPr&gt;&lt;w:rFonts w:ascii="Courier New" w:hAnsi="Courier New" w:cs="Courier New" w:hint="default"/&gt;&lt;/w:rPr&gt;&lt;/w:lvl&gt;&lt;w:lvl w:ilvl="5" w:tplc="04090005" w:tentative="1"&gt;&lt;w:start w:val="1"/&gt;&lt;w:numFmt w:val="bullet"/&gt;&lt;w:lvlText w:val=""/&gt;&lt;w:lvlJc w:val="left"/&gt;&lt;w:pPr&gt;&lt;w:ind w:left="4320" w:hanging="360"/&gt;&lt;/w:pPr&gt;&lt;w:rPr&gt;&lt;w:rFonts w:ascii="Wingdings" w:hAnsi="Wingdings" w:hint="default"/&gt;&lt;/w:rPr&gt;&lt;/w:lvl&gt;&lt;w:lvl w:ilvl="6" w:tplc="04090001" w:tentative="1"&gt;&lt;w:start w:val="1"/&gt;&lt;w:numFmt w:val="bullet"/&gt;&lt;w:lvlText w:val=""/&gt;&lt;w:lvlJc w:val="left"/&gt;&lt;w:pPr&gt;&lt;w:ind w:left="5040" w:hanging="360"/&gt;&lt;/w:pPr&gt;&lt;w:rPr&gt;&lt;w:rFonts w:ascii="Symbol" w:hAnsi="Symbol" w:hint="default"/&gt;&lt;/w:rPr&gt;&lt;/w:lvl&gt;&lt;w:lvl w:ilvl="7" w:tplc="04090003" w:tentative="1"&gt;&lt;w:start w:val="1"/&gt;&lt;w:numFmt w:val="bullet"/&gt;&lt;w:lvlText w:val="o"/&gt;&lt;w:lvlJc w:val="left"/&gt;&lt;w:pPr&gt;&lt;w:ind w:left="5760" w:hanging="360"/&gt;&lt;/w:pPr&gt;&lt;w:rPr&gt;&lt;w:rFonts w:ascii="Courier New" w:hAnsi="Courier New" w:cs="Courier New" w:hint="default"/&gt;&lt;/w:rPr&gt;&lt;/w:lvl&gt;&lt;w:lvl w:ilvl="8" w:tplc="04090005" w:tentative="1"&gt;&lt;w:start w:val="1"/&gt;&lt;w:numFmt w:val="bullet"/&gt;&lt;w:lvlText w:val=""/&gt;&lt;w:lvlJc w:val="left"/&gt;&lt;w:pPr&gt;&lt;w:ind w:left="6480" w:hanging="360"/&gt;&lt;/w:pPr&gt;&lt;w:rPr&gt;&lt;w:rFonts w:ascii="Wingdings" w:hAnsi="Wingdings" w:hint="default"/&gt;&lt;/w:rPr&gt;&lt;/w:lvl&gt;&lt;/w:abstractNum&gt;&lt;w:abstractNum w:abstractNumId="13" w15:restartNumberingAfterBreak="0"&gt;&lt;w:nsid w:val="190F0395"/&gt;&lt;w:multiLevelType w:val="hybridMultilevel"/&gt;&lt;w:tmpl w:val="117C0416"/&gt;&lt;w:lvl w:ilvl="0" w:tplc="04090001"&gt;&lt;w:start w:val="1"/&gt;&lt;w:numFmt w:val="bullet"/&gt;&lt;w:lvlText w:val=""/&gt;&lt;w:lvlJc w:val="left"/&gt;&lt;w:pPr&gt;&lt;w:ind w:left="720" w:hanging="360"/&gt;&lt;/w:pPr&gt;&lt;w:rPr&gt;&lt;w:rFonts w:ascii="Symbol" w:hAnsi="Symbol" w:hint="default"/&gt;&lt;/w:rPr&gt;&lt;/w:lvl&gt;&lt;w:lvl w:ilvl="1" w:tplc="04090003" w:tentative="1"&gt;&lt;w:start w:val="1"/&gt;&lt;w:numFmt w:val="bullet"/&gt;&lt;w:lvlText w:val="o"/&gt;&lt;w:lvlJc w:val="left"/&gt;&lt;w:pPr&gt;&lt;w:ind w:left="1440" w:hanging="360"/&gt;&lt;/w:pPr&gt;&lt;w:rPr&gt;&lt;w:rFonts w:ascii="Courier New" w:hAnsi="Courier New" w:cs="Courier New" w:hint="default"/&gt;&lt;/w:rPr&gt;&lt;/w:lvl&gt;&lt;w:lvl w:ilvl="2" w:tplc="04090005" w:tentative="1"&gt;&lt;w:start w:val="1"/&gt;&lt;w:numFmt w:val="bullet"/&gt;&lt;w:lvlText w:val=""/&gt;&lt;w:lvlJc w:val="left"/&gt;&lt;w:pPr&gt;&lt;w:ind w:left="2160" w:hanging="360"/&gt;&lt;/w:pPr&gt;&lt;w:rPr&gt;&lt;w:rFonts w:ascii="Wingdings" w:hAnsi="Wingdings" w:hint="default"/&gt;&lt;/w:rPr&gt;&lt;/w:lvl&gt;&lt;w:lvl w:ilvl="3" w:tplc="04090001" w:tentative="1"&gt;&lt;w:start w:val="1"/&gt;&lt;w:numFmt w:val="bullet"/&gt;&lt;w:lvlText w:val=""/&gt;&lt;w:lvlJc w:val="left"/&gt;&lt;w:pPr&gt;&lt;w:ind w:left="2880" w:hanging="360"/&gt;&lt;/w:pPr&gt;&lt;w:rPr&gt;&lt;w:rFonts w:ascii="Symbol" w:hAnsi="Symbol" w:hint="default"/&gt;&lt;/w:rPr&gt;&lt;/w:lvl&gt;&lt;w:lvl w:ilvl="4" w:tplc="04090003" w:tentative="1"&gt;&lt;w:start w:val="1"/&gt;&lt;w:numFmt w:val="bullet"/&gt;&lt;w:lvlText w:val="o"/&gt;&lt;w:lvlJc w:val="left"/&gt;&lt;w:pPr&gt;&lt;w:ind w:left="3600" w:hanging="360"/&gt;&lt;/w:pPr&gt;&lt;w:rPr&gt;&lt;w:rFonts w:ascii="Courier New" w:hAnsi="Courier New" w:cs="Courier New" w:hint="default"/&gt;&lt;/w:rPr&gt;&lt;/w:lvl&gt;&lt;w:lvl w:ilvl="5" w:tplc="04090005" w:tentative="1"&gt;&lt;w:start w:val="1"/&gt;&lt;w:numFmt w:val="bullet"/&gt;&lt;w:lvlText w:val=""/&gt;&lt;w:lvlJc w:val="left"/&gt;&lt;w:pPr&gt;&lt;w:ind w:left="4320" w:hanging="360"/&gt;&lt;/w:pPr&gt;&lt;w:rPr&gt;&lt;w:rFonts w:ascii="Wingdings" w:hAnsi="Wingdings" w:hint="default"/&gt;&lt;/w:rPr&gt;&lt;/w:lvl&gt;&lt;w:lvl w:ilvl="6" w:tplc="04090001" w:tentative="1"&gt;&lt;w:start w:val="1"/&gt;&lt;w:numFmt w:val="bullet"/&gt;&lt;w:lvlText w:val=""/&gt;&lt;w:lvlJc w:val="left"/&gt;&lt;w:pPr&gt;&lt;w:ind w:left="5040" w:hanging="360"/&gt;&lt;/w:pPr&gt;&lt;w:rPr&gt;&lt;w:rFonts w:ascii="Symbol" w:hAnsi="Symbol" w:hint="default"/&gt;&lt;/w:rPr&gt;&lt;/w:lvl&gt;&lt;w:lvl w:ilvl="7" w:tplc="04090003" w:tentative="1"&gt;&lt;w:start w:val="1"/&gt;&lt;w:numFmt w:val="bullet"/&gt;&lt;w:lvlText w:val="o"/&gt;&lt;w:lvlJc w:val="left"/&gt;&lt;w:pPr&gt;&lt;w:ind w:left="5760" w:hanging="360"/&gt;&lt;/w:pPr&gt;&lt;w:rPr&gt;&lt;w:rFonts w:ascii="Courier New" w:hAnsi="Courier New" w:cs="Courier New" w:hint="default"/&gt;&lt;/w:rPr&gt;&lt;/w:lvl&gt;&lt;w:lvl w:ilvl="8" w:tplc="04090005" w:tentative="1"&gt;&lt;w:start w:val="1"/&gt;&lt;w:numFmt w:val="bullet"/&gt;&lt;w:lvlText w:val=""/&gt;&lt;w:lvlJc w:val="left"/&gt;&lt;w:pPr&gt;&lt;w:ind w:left="6480" w:hanging="360"/&gt;&lt;/w:pPr&gt;&lt;w:rPr&gt;&lt;w:rFonts w:ascii="Wingdings" w:hAnsi="Wingdings" w:hint="default"/&gt;&lt;/w:rPr&gt;&lt;/w:lvl&gt;&lt;/w:abstractNum&gt;&lt;w:abstractNum w:abstractNumId="14" w15:restartNumberingAfterBreak="0"&gt;&lt;w:nsid w:val="23B87FAB"/&gt;&lt;w:multiLevelType w:val="multilevel"/&gt;&lt;w:tmpl w:val="92A8D828"/&gt;&lt;w:styleLink w:val="Bullets"/&gt;&lt;w:lvl w:ilvl="0"&gt;&lt;w:start w:val="1"/&gt;&lt;w:numFmt w:val="bullet"/&gt;&lt;w:lvlText w:val=""/&gt;&lt;w:lvlJc w:val="left"/&gt;&lt;w:pPr&gt;&lt;w:ind w:left="714" w:hanging="357"/&gt;&lt;/w:pPr&gt;&lt;w:rPr&gt;&lt;w:rFonts w:ascii="Symbol" w:hAnsi="Symbol" w:cs="Times New Roman" w:hint="default"/&gt;&lt;w:color w:val="5B9BD5" w:themeColor="accent1"/&gt;&lt;w:sz w:val="24"/&gt;&lt;w:szCs w:val="20"/&gt;&lt;/w:rPr&gt;&lt;/w:lvl&gt;&lt;w:lvl w:ilvl="1"&gt;&lt;w:start w:val="1"/&gt;&lt;w:numFmt w:val="bullet"/&gt;&lt;w:lvlText w:val=""/&gt;&lt;w:lvlJc w:val="left"/&gt;&lt;w:pPr&gt;&lt;w:tabs&gt;&lt;w:tab w:val="num" w:pos="1621"/&gt;&lt;/w:tabs&gt;&lt;w:ind w:left="1071" w:hanging="357"/&gt;&lt;/w:pPr&gt;&lt;w:rPr&gt;&lt;w:rFonts w:ascii="Symbol" w:hAnsi="Symbol" w:cs="Times New Roman" w:hint="default"/&gt;&lt;w:b w:val="0"/&gt;&lt;w:bCs w:val="0"/&gt;&lt;w:i w:val="0"/&gt;&lt;w:iCs w:val="0"/&gt;&lt;w:color w:val="5B9BD5" w:themeColor="accent1"/&gt;&lt;w:sz w:val="24"/&gt;&lt;w:szCs w:val="20"/&gt;&lt;/w:rPr&gt;&lt;/w:lvl&gt;&lt;w:lvl w:ilvl="2"&gt;&lt;w:start w:val="1"/&gt;&lt;w:numFmt w:val="bullet"/&gt;&lt;w:lvlText w:val=""/&gt;&lt;w:lvlJc w:val="left"/&gt;&lt;w:pPr&gt;&lt;w:tabs&gt;&lt;w:tab w:val="num" w:pos="1978"/&gt;&lt;/w:tabs&gt;&lt;w:ind w:left="1428" w:hanging="357"/&gt;&lt;/w:pPr&gt;&lt;w:rPr&gt;&lt;w:rFonts w:ascii="Symbol" w:hAnsi="Symbol" w:cs="Times New Roman" w:hint="default"/&gt;&lt;w:color w:val="5B9BD5" w:themeColor="accent1"/&gt;&lt;w:sz w:val="20"/&gt;&lt;w:szCs w:val="20"/&gt;&lt;/w:rPr&gt;&lt;/w:lvl&gt;&lt;w:lvl w:ilvl="3"&gt;&lt;w:start w:val="1"/&gt;&lt;w:numFmt w:val="bullet"/&gt;&lt;w:lvlText w:val=""/&gt;&lt;w:lvlJc w:val="left"/&gt;&lt;w:pPr&gt;&lt;w:tabs&gt;&lt;w:tab w:val="num" w:pos="2335"/&gt;&lt;/w:tabs&gt;&lt;w:ind w:left="1785" w:hanging="357"/&gt;&lt;/w:pPr&gt;&lt;w:rPr&gt;&lt;w:rFonts w:ascii="Symbol" w:hAnsi="Symbol" w:cs="Times New Roman" w:hint="default"/&gt;&lt;w:b w:val="0"/&gt;&lt;w:bCs w:val="0"/&gt;&lt;w:i w:val="0"/&gt;&lt;w:iCs w:val="0"/&gt;&lt;w:color w:val="5B9BD5" w:themeColor="accent1"/&gt;&lt;w:sz w:val="16"/&gt;&lt;w:szCs w:val="20"/&gt;&lt;/w:rPr&gt;&lt;/w:lvl&gt;&lt;w:lvl w:ilvl="4"&gt;&lt;w:start w:val="1"/&gt;&lt;w:numFmt w:val="lowerLetter"/&gt;&lt;w:lvlText w:val="(%5)"/&gt;&lt;w:lvlJc w:val="left"/&gt;&lt;w:pPr&gt;&lt;w:tabs&gt;&lt;w:tab w:val="num" w:pos="2692"/&gt;&lt;/w:tabs&gt;&lt;w:ind w:left="2142" w:hanging="357"/&gt;&lt;/w:pPr&gt;&lt;w:rPr&gt;&lt;w:rFonts w:hint="default"/&gt;&lt;/w:rPr&gt;&lt;/w:lvl&gt;&lt;w:lvl w:ilvl="5"&gt;&lt;w:start w:val="1"/&gt;&lt;w:numFmt w:val="lowerRoman"/&gt;&lt;w:lvlText w:val="(%6)"/&gt;&lt;w:lvlJc w:val="left"/&gt;&lt;w:pPr&gt;&lt;w:tabs&gt;&lt;w:tab w:val="num" w:pos="3049"/&gt;&lt;/w:tabs&gt;&lt;w:ind w:left="2499" w:hanging="357"/&gt;&lt;/w:pPr&gt;&lt;w:rPr&gt;&lt;w:rFonts w:hint="default"/&gt;&lt;/w:rPr&gt;&lt;/w:lvl&gt;&lt;w:lvl w:ilvl="6"&gt;&lt;w:start w:val="1"/&gt;&lt;w:numFmt w:val="decimal"/&gt;&lt;w:lvlText w:val="%7."/&gt;&lt;w:lvlJc w:val="left"/&gt;&lt;w:pPr&gt;&lt;w:tabs&gt;&lt;w:tab w:val="num" w:pos="3406"/&gt;&lt;/w:tabs&gt;&lt;w:ind w:left="2856" w:hanging="357"/&gt;&lt;/w:pPr&gt;&lt;w:rPr&gt;&lt;w:rFonts w:hint="default"/&gt;&lt;/w:rPr&gt;&lt;/w:lvl&gt;&lt;w:lvl w:ilvl="7"&gt;&lt;w:start w:val="1"/&gt;&lt;w:numFmt w:val="lowerLetter"/&gt;&lt;w:lvlText w:val="%8."/&gt;&lt;w:lvlJc w:val="left"/&gt;&lt;w:pPr&gt;&lt;w:tabs&gt;&lt;w:tab w:val="num" w:pos="3763"/&gt;&lt;/w:tabs&gt;&lt;w:ind w:left="3213" w:hanging="357"/&gt;&lt;/w:pPr&gt;&lt;w:rPr&gt;&lt;w:rFonts w:hint="default"/&gt;&lt;/w:rPr&gt;&lt;/w:lvl&gt;&lt;w:lvl w:ilvl="8"&gt;&lt;w:start w:val="1"/&gt;&lt;w:numFmt w:val="lowerRoman"/&gt;&lt;w:lvlText w:val="%9."/&gt;&lt;w:lvlJc w:val="left"/&gt;&lt;w:pPr&gt;&lt;w:tabs&gt;&lt;w:tab w:val="num" w:pos="4120"/&gt;&lt;/w:tabs&gt;&lt;w:ind w:left="3570" w:hanging="357"/&gt;&lt;/w:pPr&gt;&lt;w:rPr&gt;&lt;w:rFonts w:hint="default"/&gt;&lt;/w:rPr&gt;&lt;/w:lvl&gt;&lt;/w:abstractNum&gt;&lt;w:abstractNum w:abstractNumId="15" w15:restartNumberingAfterBreak="0"&gt;&lt;w:nsid w:val="273F5BDA"/&gt;&lt;w:multiLevelType w:val="multilevel"/&gt;&lt;w:tmpl w:val="9228A626"/&gt;&lt;w:numStyleLink w:val="Checklist"/&gt;&lt;/w:abstractNum&gt;&lt;w:abstractNum w:abstractNumId="16" w15:restartNumberingAfterBreak="0"&gt;&lt;w:nsid w:val="32342E25"/&gt;&lt;w:multiLevelType w:val="hybridMultilevel"/&gt;&lt;w:tmpl w:val="D812D512"/&gt;&lt;w:lvl w:ilvl="0" w:tplc="04090001"&gt;&lt;w:start w:val="1"/&gt;&lt;w:numFmt w:val="bullet"/&gt;&lt;w:lvlText w:val=""/&gt;&lt;w:lvlJc w:val="left"/&gt;&lt;w:pPr&gt;&lt;w:ind w:left="720" w:hanging="360"/&gt;&lt;/w:pPr&gt;&lt;w:rPr&gt;&lt;w:rFonts w:ascii="Symbol" w:hAnsi="Symbol" w:hint="default"/&gt;&lt;/w:rPr&gt;&lt;/w:lvl&gt;&lt;w:lvl w:ilvl="1" w:tplc="04090003"&gt;&lt;w:start w:val="1"/&gt;&lt;w:numFmt w:val="bullet"/&gt;&lt;w:lvlText w:val="o"/&gt;&lt;w:lvlJc w:val="left"/&gt;&lt;w:pPr&gt;&lt;w:ind w:left="1440" w:hanging="360"/&gt;&lt;/w:pPr&gt;&lt;w:rPr&gt;&lt;w:rFonts w:ascii="Courier New" w:hAnsi="Courier New" w:cs="Courier New" w:hint="default"/&gt;&lt;/w:rPr&gt;&lt;/w:lvl&gt;&lt;w:lvl w:ilvl="2" w:tplc="04090005"&gt;&lt;w:start w:val="1"/&gt;&lt;w:numFmt w:val="bullet"/&gt;&lt;w:lvlText w:val=""/&gt;&lt;w:lvlJc w:val="left"/&gt;&lt;w:pPr&gt;&lt;w:ind w:left="2160" w:hanging="360"/&gt;&lt;/w:pPr&gt;&lt;w:rPr&gt;&lt;w:rFonts w:ascii="Wingdings" w:hAnsi="Wingdings" w:hint="default"/&gt;&lt;/w:rPr&gt;&lt;/w:lvl&gt;&lt;w:lvl w:ilvl="3" w:tplc="04090001" w:tentative="1"&gt;&lt;w:start w:val="1"/&gt;&lt;w:numFmt w:val="bullet"/&gt;&lt;w:lvlText w:val=""/&gt;&lt;w:lvlJc w:val="left"/&gt;&lt;w:pPr&gt;&lt;w:ind w:left="2880" w:hanging="360"/&gt;&lt;/w:pPr&gt;&lt;w:rPr&gt;&lt;w:rFonts w:ascii="Symbol" w:hAnsi="Symbol" w:hint="default"/&gt;&lt;/w:rPr&gt;&lt;/w:lvl&gt;&lt;w:lvl w:ilvl="4" w:tplc="04090003" w:tentative="1"&gt;&lt;w:start w:val="1"/&gt;&lt;w:numFmt w:val="bullet"/&gt;&lt;w:lvlText w:val="o"/&gt;&lt;w:lvlJc w:val="left"/&gt;&lt;w:pPr&gt;&lt;w:ind w:left="3600" w:hanging="360"/&gt;&lt;/w:pPr&gt;&lt;w:rPr&gt;&lt;w:rFonts w:ascii="Courier New" w:hAnsi="Courier New" w:cs="Courier New" w:hint="default"/&gt;&lt;/w:rPr&gt;&lt;/w:lvl&gt;&lt;w:lvl w:ilvl="5" w:tplc="04090005" w:tentative="1"&gt;&lt;w:start w:val="1"/&gt;&lt;w:numFmt w:val="bullet"/&gt;&lt;w:lvlText w:val=""/&gt;&lt;w:lvlJc w:val="left"/&gt;&lt;w:pPr&gt;&lt;w:ind w:left="4320" w:hanging="360"/&gt;&lt;/w:pPr&gt;&lt;w:rPr&gt;&lt;w:rFonts w:ascii="Wingdings" w:hAnsi="Wingdings" w:hint="default"/&gt;&lt;/w:rPr&gt;&lt;/w:lvl&gt;&lt;w:lvl w:ilvl="6" w:tplc="04090001" w:tentative="1"&gt;&lt;w:start w:val="1"/&gt;&lt;w:numFmt w:val="bullet"/&gt;&lt;w:lvlText w:val=""/&gt;&lt;w:lvlJc w:val="left"/&gt;&lt;w:pPr&gt;&lt;w:ind w:left="5040" w:hanging="360"/&gt;&lt;/w:pPr&gt;&lt;w:rPr&gt;&lt;w:rFonts w:ascii="Symbol" w:hAnsi="Symbol" w:hint="default"/&gt;&lt;/w:rPr&gt;&lt;/w:lvl&gt;&lt;w:lvl w:ilvl="7" w:tplc="04090003" w:tentative="1"&gt;&lt;w:start w:val="1"/&gt;&lt;w:numFmt w:val="bullet"/&gt;&lt;w:lvlText w:val="o"/&gt;&lt;w:lvlJc w:val="left"/&gt;&lt;w:pPr&gt;&lt;w:ind w:left="5760" w:hanging="360"/&gt;&lt;/w:pPr&gt;&lt;w:rPr&gt;&lt;w:rFonts w:ascii="Courier New" w:hAnsi="Courier New" w:cs="Courier New" w:hint="default"/&gt;&lt;/w:rPr&gt;&lt;/w:lvl&gt;&lt;w:lvl w:ilvl="8" w:tplc="04090005" w:tentative="1"&gt;&lt;w:start w:val="1"/&gt;&lt;w:numFmt w:val="bullet"/&gt;&lt;w:lvlText w:val=""/&gt;&lt;w:lvlJc w:val="left"/&gt;&lt;w:pPr&gt;&lt;w:ind w:left="6480" w:hanging="360"/&gt;&lt;/w:pPr&gt;&lt;w:rPr&gt;&lt;w:rFonts w:ascii="Wingdings" w:hAnsi="Wingdings" w:hint="default"/&gt;&lt;/w:rPr&gt;&lt;/w:lvl&gt;&lt;/w:abstractNum&gt;&lt;w:abstractNum w:abstractNumId="17" w15:restartNumberingAfterBreak="0"&gt;&lt;w:nsid w:val="3400321B"/&gt;&lt;w:multiLevelType w:val="multilevel"/&gt;&lt;w:tmpl w:val="87F67182"/&gt;&lt;w:lvl w:ilvl="0"&gt;&lt;w:start w:val="1"/&gt;&lt;w:numFmt w:val="decimal"/&gt;&lt;w:pStyle w:val="ListParagraph"/&gt;&lt;w:lvlText w:val="%1."/&gt;&lt;w:lvlJc w:val="left"/&gt;&lt;w:pPr&gt;&lt;w:ind w:left="1080" w:hanging="360"/&gt;&lt;/w:pPr&gt;&lt;w:rPr&gt;&lt;w:rFonts w:hint="default"/&gt;&lt;w:color w:val="008AC8"/&gt;&lt;w:sz w:val="20"/&gt;&lt;w:szCs w:val="20"/&gt;&lt;/w:rPr&gt;&lt;/w:lvl&gt;&lt;w:lvl w:ilvl="1"&gt;&lt;w:start w:val="1"/&gt;&lt;w:numFmt w:val="lowerLetter"/&gt;&lt;w:lvlText w:val="%2."/&gt;&lt;w:lvlJc w:val="left"/&gt;&lt;w:pPr&gt;&lt;w:tabs&gt;&lt;w:tab w:val="num" w:pos="1800"/&gt;&lt;/w:tabs&gt;&lt;w:ind w:left="1800" w:hanging="360"/&gt;&lt;/w:pPr&gt;&lt;w:rPr&gt;&lt;w:rFonts w:hint="default"/&gt;&lt;w:sz w:val="20"/&gt;&lt;w:szCs w:val="20"/&gt;&lt;/w:rPr&gt;&lt;/w:lvl&gt;&lt;w:lvl w:ilvl="2"&gt;&lt;w:start w:val="1"/&gt;&lt;w:numFmt w:val="lowerRoman"/&gt;&lt;w:lvlText w:val="%3."/&gt;&lt;w:lvlJc w:val="left"/&gt;&lt;w:pPr&gt;&lt;w:tabs&gt;&lt;w:tab w:val="num" w:pos="2520"/&gt;&lt;/w:tabs&gt;&lt;w:ind w:left="2520" w:hanging="360"/&gt;&lt;/w:pPr&gt;&lt;w:rPr&gt;&lt;w:rFonts w:hint="default"/&gt;&lt;w:sz w:val="20"/&gt;&lt;w:szCs w:val="20"/&gt;&lt;/w:rPr&gt;&lt;/w:lvl&gt;&lt;w:lvl w:ilvl="3"&gt;&lt;w:start w:val="1"/&gt;&lt;w:numFmt w:val="decimal"/&gt;&lt;w:lvlText w:val="(%4)"/&gt;&lt;w:lvlJc w:val="left"/&gt;&lt;w:pPr&gt;&lt;w:tabs&gt;&lt;w:tab w:val="num" w:pos="11112"/&gt;&lt;/w:tabs&gt;&lt;w:ind w:left="11112" w:hanging="360"/&gt;&lt;/w:pPr&gt;&lt;w:rPr&gt;&lt;w:rFonts w:hint="default"/&gt;&lt;/w:rPr&gt;&lt;/w:lvl&gt;&lt;w:lvl w:ilvl="4"&gt;&lt;w:start w:val="1"/&gt;&lt;w:numFmt w:val="lowerLetter"/&gt;&lt;w:lvlText w:val="(%5)"/&gt;&lt;w:lvlJc w:val="left"/&gt;&lt;w:pPr&gt;&lt;w:tabs&gt;&lt;w:tab w:val="num" w:pos="11472"/&gt;&lt;/w:tabs&gt;&lt;w:ind w:left="11472" w:hanging="360"/&gt;&lt;/w:pPr&gt;&lt;w:rPr&gt;&lt;w:rFonts w:hint="default"/&gt;&lt;/w:rPr&gt;&lt;/w:lvl&gt;&lt;w:lvl w:ilvl="5"&gt;&lt;w:start w:val="1"/&gt;&lt;w:numFmt w:val="lowerRoman"/&gt;&lt;w:lvlText w:val="(%6)"/&gt;&lt;w:lvlJc w:val="left"/&gt;&lt;w:pPr&gt;&lt;w:tabs&gt;&lt;w:tab w:val="num" w:pos="11832"/&gt;&lt;/w:tabs&gt;&lt;w:ind w:left="11832" w:hanging="360"/&gt;&lt;/w:pPr&gt;&lt;w:rPr&gt;&lt;w:rFonts w:hint="default"/&gt;&lt;/w:rPr&gt;&lt;/w:lvl&gt;&lt;w:lvl w:ilvl="6"&gt;&lt;w:start w:val="1"/&gt;&lt;w:numFmt w:val="decimal"/&gt;&lt;w:lvlText w:val="%7."/&gt;&lt;w:lvlJc w:val="left"/&gt;&lt;w:pPr&gt;&lt;w:tabs&gt;&lt;w:tab w:val="num" w:pos="12192"/&gt;&lt;/w:tabs&gt;&lt;w:ind w:left="12192" w:hanging="360"/&gt;&lt;/w:pPr&gt;&lt;w:rPr&gt;&lt;w:rFonts w:hint="default"/&gt;&lt;/w:rPr&gt;&lt;/w:lvl&gt;&lt;w:lvl w:ilvl="7"&gt;&lt;w:start w:val="1"/&gt;&lt;w:numFmt w:val="lowerLetter"/&gt;&lt;w:lvlText w:val="%8."/&gt;&lt;w:lvlJc w:val="left"/&gt;&lt;w:pPr&gt;&lt;w:tabs&gt;&lt;w:tab w:val="num" w:pos="12552"/&gt;&lt;/w:tabs&gt;&lt;w:ind w:left="12552" w:hanging="360"/&gt;&lt;/w:pPr&gt;&lt;w:rPr&gt;&lt;w:rFonts w:hint="default"/&gt;&lt;/w:rPr&gt;&lt;/w:lvl&gt;&lt;w:lvl w:ilvl="8"&gt;&lt;w:start w:val="1"/&gt;&lt;w:numFmt w:val="lowerRoman"/&gt;&lt;w:lvlText w:val="%9."/&gt;&lt;w:lvlJc w:val="left"/&gt;&lt;w:pPr&gt;&lt;w:tabs&gt;&lt;w:tab w:val="num" w:pos="12912"/&gt;&lt;/w:tabs&gt;&lt;w:ind w:left="12912" w:hanging="360"/&gt;&lt;/w:pPr&gt;&lt;w:rPr&gt;&lt;w:rFonts w:hint="default"/&gt;&lt;/w:rPr&gt;&lt;/w:lvl&gt;&lt;/w:abstractNum&gt;&lt;w:abstractNum w:abstractNumId="18" w15:restartNumberingAfterBreak="0"&gt;&lt;w:nsid w:val="40A07ED2"/&gt;&lt;w:multiLevelType w:val="multilevel"/&gt;&lt;w:tmpl w:val="B1C0B846"/&gt;&lt;w:styleLink w:val="Style1"/&gt;&lt;w:lvl w:ilvl="0"&gt;&lt;w:start w:val="1"/&gt;&lt;w:numFmt w:val="bullet"/&gt;&lt;w:pStyle w:val="ListBullet"/&gt;&lt;w:lvlText w:val=""/&gt;&lt;w:lvlJc w:val="left"/&gt;&lt;w:pPr&gt;&lt;w:tabs&gt;&lt;w:tab w:val="num" w:pos="720"/&gt;&lt;/w:tabs&gt;&lt;w:ind w:left="717" w:hanging="360"/&gt;&lt;/w:pPr&gt;&lt;w:rPr&gt;&lt;w:rFonts w:ascii="Symbol" w:hAnsi="Symbol" w:hint="default"/&gt;&lt;w:color w:val="008AC8"/&gt;&lt;w:sz w:val="24"/&gt;&lt;w:szCs w:val="20"/&gt;&lt;/w:rPr&gt;&lt;/w:lvl&gt;&lt;w:lvl w:ilvl="1"&gt;&lt;w:start w:val="1"/&gt;&lt;w:numFmt w:val="bullet"/&gt;&lt;w:lvlText w:val="o"/&gt;&lt;w:lvlJc w:val="left"/&gt;&lt;w:pPr&gt;&lt;w:tabs&gt;&lt;w:tab w:val="num" w:pos="1440"/&gt;&lt;/w:tabs&gt;&lt;w:ind w:left="1440" w:hanging="360"/&gt;&lt;/w:pPr&gt;&lt;w:rPr&gt;&lt;w:rFonts w:ascii="Segoe UI" w:hAnsi="Segoe UI" w:cs="Times New Roman" w:hint="default"/&gt;&lt;w:b w:val="0"/&gt;&lt;w:bCs w:val="0"/&gt;&lt;w:i w:val="0"/&gt;&lt;w:iCs w:val="0"/&gt;&lt;w:color w:val="5B9BD5" w:themeColor="accent1"/&gt;&lt;w:sz w:val="20"/&gt;&lt;w:szCs w:val="20"/&gt;&lt;/w:rPr&gt;&lt;/w:lvl&gt;&lt;w:lvl w:ilvl="2"&gt;&lt;w:start w:val="1"/&gt;&lt;w:numFmt w:val="bullet"/&gt;&lt;w:lvlText w:val=""/&gt;&lt;w:lvlJc w:val="left"/&gt;&lt;w:pPr&gt;&lt;w:tabs&gt;&lt;w:tab w:val="num" w:pos="2160"/&gt;&lt;/w:tabs&gt;&lt;w:ind w:left="2160" w:hanging="360"/&gt;&lt;/w:pPr&gt;&lt;w:rPr&gt;&lt;w:rFonts w:ascii="Wingdings" w:hAnsi="Wingdings" w:hint="default"/&gt;&lt;w:color w:val="5B9BD5" w:themeColor="accent1"/&gt;&lt;w:sz w:val="20"/&gt;&lt;w:szCs w:val="20"/&gt;&lt;/w:rPr&gt;&lt;/w:lvl&gt;&lt;w:lvl w:ilvl="3"&gt;&lt;w:start w:val="1"/&gt;&lt;w:numFmt w:val="bullet"/&gt;&lt;w:lvlText w:val=""/&gt;&lt;w:lvlJc w:val="left"/&gt;&lt;w:pPr&gt;&lt;w:tabs&gt;&lt;w:tab w:val="num" w:pos="2335"/&gt;&lt;/w:tabs&gt;&lt;w:ind w:left="1785" w:hanging="357"/&gt;&lt;/w:pPr&gt;&lt;w:rPr&gt;&lt;w:rFonts w:ascii="Symbol" w:hAnsi="Symbol" w:cs="Times New Roman" w:hint="default"/&gt;&lt;w:b w:val="0"/&gt;&lt;w:bCs w:val="0"/&gt;&lt;w:i w:val="0"/&gt;&lt;w:iCs w:val="0"/&gt;&lt;w:color w:val="5B9BD5" w:themeColor="accent1"/&gt;&lt;w:sz w:val="16"/&gt;&lt;w:szCs w:val="20"/&gt;&lt;/w:rPr&gt;&lt;/w:lvl&gt;&lt;w:lvl w:ilvl="4"&gt;&lt;w:start w:val="1"/&gt;&lt;w:numFmt w:val="lowerLetter"/&gt;&lt;w:lvlText w:val="(%5)"/&gt;&lt;w:lvlJc w:val="left"/&gt;&lt;w:pPr&gt;&lt;w:tabs&gt;&lt;w:tab w:val="num" w:pos="2692"/&gt;&lt;/w:tabs&gt;&lt;w:ind w:left="2142" w:hanging="357"/&gt;&lt;/w:pPr&gt;&lt;/w:lvl&gt;&lt;w:lvl w:ilvl="5"&gt;&lt;w:start w:val="1"/&gt;&lt;w:numFmt w:val="lowerRoman"/&gt;&lt;w:lvlText w:val="(%6)"/&gt;&lt;w:lvlJc w:val="left"/&gt;&lt;w:pPr&gt;&lt;w:tabs&gt;&lt;w:tab w:val="num" w:pos="3049"/&gt;&lt;/w:tabs&gt;&lt;w:ind w:left="2499" w:hanging="357"/&gt;&lt;/w:pPr&gt;&lt;/w:lvl&gt;&lt;w:lvl w:ilvl="6"&gt;&lt;w:start w:val="1"/&gt;&lt;w:numFmt w:val="decimal"/&gt;&lt;w:lvlText w:val="%7."/&gt;&lt;w:lvlJc w:val="left"/&gt;&lt;w:pPr&gt;&lt;w:tabs&gt;&lt;w:tab w:val="num" w:pos="3406"/&gt;&lt;/w:tabs&gt;&lt;w:ind w:left="2856" w:hanging="357"/&gt;&lt;/w:pPr&gt;&lt;/w:lvl&gt;&lt;w:lvl w:ilvl="7"&gt;&lt;w:start w:val="1"/&gt;&lt;w:numFmt w:val="lowerLetter"/&gt;&lt;w:lvlText w:val="%8."/&gt;&lt;w:lvlJc w:val="left"/&gt;&lt;w:pPr&gt;&lt;w:tabs&gt;&lt;w:tab w:val="num" w:pos="3763"/&gt;&lt;/w:tabs&gt;&lt;w:ind w:left="3213" w:hanging="357"/&gt;&lt;/w:pPr&gt;&lt;/w:lvl&gt;&lt;w:lvl w:ilvl="8"&gt;&lt;w:start w:val="1"/&gt;&lt;w:numFmt w:val="lowerRoman"/&gt;&lt;w:lvlText w:val="%9."/&gt;&lt;w:lvlJc w:val="left"/&gt;&lt;w:pPr&gt;&lt;w:tabs&gt;&lt;w:tab w:val="num" w:pos="4120"/&gt;&lt;/w:tabs&gt;&lt;w:ind w:left="3570" w:hanging="357"/&gt;&lt;/w:pPr&gt;&lt;/w:lvl&gt;&lt;/w:abstractNum&gt;&lt;w:abstractNum w:abstractNumId="19" w15:restartNumberingAfterBreak="0"&gt;&lt;w:nsid w:val="41436AC0"/&gt;&lt;w:multiLevelType w:val="hybridMultilevel"/&gt;&lt;w:tmpl w:val="1F0A31AE"/&gt;&lt;w:lvl w:ilvl="0" w:tplc="D8D28436"&gt;&lt;w:start w:val="1"/&gt;&lt;w:numFmt w:val="decimal"/&gt;&lt;w:pStyle w:val="Heading5Numbered"/&gt;&lt;w:lvlText w:val="%1.1.1.1.1"/&gt;&lt;w:lvlJc w:val="left"/&gt;&lt;w:pPr&gt;&lt;w:ind w:left="360" w:hanging="360"/&gt;&lt;/w:pPr&gt;&lt;w:rPr&gt;&lt;w:rFonts w:hint="default"/&gt;&lt;/w:rPr&gt;&lt;/w:lvl&gt;&lt;w:lvl w:ilvl="1" w:tplc="04090019" w:tentative="1"&gt;&lt;w:start w:val="1"/&gt;&lt;w:numFmt w:val="lowerLetter"/&gt;&lt;w:lvlText w:val="%2."/&gt;&lt;w:lvlJc w:val="left"/&gt;&lt;w:pPr&gt;&lt;w:ind w:left="1080" w:hanging="360"/&gt;&lt;/w:pPr&gt;&lt;/w:lvl&gt;&lt;w:lvl w:ilvl="2" w:tplc="0409001B" w:tentative="1"&gt;&lt;w:start w:val="1"/&gt;&lt;w:numFmt w:val="lowerRoman"/&gt;&lt;w:lvlText w:val="%3."/&gt;&lt;w:lvlJc w:val="right"/&gt;&lt;w:pPr&gt;&lt;w:ind w:left="1800" w:hanging="180"/&gt;&lt;/w:pPr&gt;&lt;/w:lvl&gt;&lt;w:lvl w:ilvl="3" w:tplc="0409000F" w:tentative="1"&gt;&lt;w:start w:val="1"/&gt;&lt;w:numFmt w:val="decimal"/&gt;&lt;w:lvlText w:val="%4."/&gt;&lt;w:lvlJc w:val="left"/&gt;&lt;w:pPr&gt;&lt;w:ind w:left="2520" w:hanging="360"/&gt;&lt;/w:pPr&gt;&lt;/w:lvl&gt;&lt;w:lvl w:ilvl="4" w:tplc="04090019" w:tentative="1"&gt;&lt;w:start w:val="1"/&gt;&lt;w:numFmt w:val="lowerLetter"/&gt;&lt;w:lvlText w:val="%5."/&gt;&lt;w:lvlJc w:val="left"/&gt;&lt;w:pPr&gt;&lt;w:ind w:left="3240" w:hanging="360"/&gt;&lt;/w:pPr&gt;&lt;/w:lvl&gt;&lt;w:lvl w:ilvl="5" w:tplc="0409001B" w:tentative="1"&gt;&lt;w:start w:val="1"/&gt;&lt;w:numFmt w:val="lowerRoman"/&gt;&lt;w:lvlText w:val="%6."/&gt;&lt;w:lvlJc w:val="right"/&gt;&lt;w:pPr&gt;&lt;w:ind w:left="3960" w:hanging="180"/&gt;&lt;/w:pPr&gt;&lt;/w:lvl&gt;&lt;w:lvl w:ilvl="6" w:tplc="0409000F" w:tentative="1"&gt;&lt;w:start w:val="1"/&gt;&lt;w:numFmt w:val="decimal"/&gt;&lt;w:lvlText w:val="%7."/&gt;&lt;w:lvlJc w:val="left"/&gt;&lt;w:pPr&gt;&lt;w:ind w:left="4680" w:hanging="360"/&gt;&lt;/w:pPr&gt;&lt;/w:lvl&gt;&lt;w:lvl w:ilvl="7" w:tplc="04090019" w:tentative="1"&gt;&lt;w:start w:val="1"/&gt;&lt;w:numFmt w:val="lowerLetter"/&gt;&lt;w:lvlText w:val="%8."/&gt;&lt;w:lvlJc w:val="left"/&gt;&lt;w:pPr&gt;&lt;w:ind w:left="5400" w:hanging="360"/&gt;&lt;/w:pPr&gt;&lt;/w:lvl&gt;&lt;w:lvl w:ilvl="8" w:tplc="0409001B" w:tentative="1"&gt;&lt;w:start w:val="1"/&gt;&lt;w:numFmt w:val="lowerRoman"/&gt;&lt;w:lvlText w:val="%9."/&gt;&lt;w:lvlJc w:val="right"/&gt;&lt;w:pPr&gt;&lt;w:ind w:left="6120" w:hanging="180"/&gt;&lt;/w:pPr&gt;&lt;/w:lvl&gt;&lt;/w:abstractNum&gt;&lt;w:abstractNum w:abstractNumId="20" w15:restartNumberingAfterBreak="0"&gt;&lt;w:nsid w:val="42422B5C"/&gt;&lt;w:multiLevelType w:val="multilevel"/&gt;&lt;w:tmpl w:val="772445B0"/&gt;&lt;w:lvl w:ilvl="0"&gt;&lt;w:start w:val="1"/&gt;&lt;w:numFmt w:val="bullet"/&gt;&lt;w:pStyle w:val="TableListBullet"/&gt;&lt;w:lvlText w:val=""/&gt;&lt;w:lvlJc w:val="left"/&gt;&lt;w:pPr&gt;&lt;w:ind w:left="360" w:hanging="360"/&gt;&lt;/w:pPr&gt;&lt;w:rPr&gt;&lt;w:rFonts w:ascii="Symbol" w:hAnsi="Symbol" w:hint="default"/&gt;&lt;w:b w:val="0"/&gt;&lt;w:bCs w:val="0"/&gt;&lt;w:i w:val="0"/&gt;&lt;w:iCs w:val="0"/&gt;&lt;w:color w:val="008AC8"/&gt;&lt;w:sz w:val="16"/&gt;&lt;w:szCs w:val="18"/&gt;&lt;/w:rPr&gt;&lt;/w:lvl&gt;&lt;w:lvl w:ilvl="1"&gt;&lt;w:start w:val="1"/&gt;&lt;w:numFmt w:val="bullet"/&gt;&lt;w:lvlText w:val=""/&gt;&lt;w:lvlJc w:val="left"/&gt;&lt;w:pPr&gt;&lt;w:tabs&gt;&lt;w:tab w:val="num" w:pos="908"/&gt;&lt;/w:tabs&gt;&lt;w:ind w:left="908" w:hanging="227"/&gt;&lt;/w:pPr&gt;&lt;w:rPr&gt;&lt;w:rFonts w:ascii="Symbol" w:eastAsia="Wingdings 2" w:hAnsi="Symbol" w:cs="Times New Roman" w:hint="default"/&gt;&lt;w:bCs w:val="0"/&gt;&lt;w:iCs w:val="0"/&gt;&lt;w:color w:val="5B9BD5" w:themeColor="accent1"/&gt;&lt;w:sz w:val="16"/&gt;&lt;w:szCs w:val="18"/&gt;&lt;/w:rPr&gt;&lt;/w:lvl&gt;&lt;w:lvl w:ilvl="2"&gt;&lt;w:start w:val="1"/&gt;&lt;w:numFmt w:val="bullet"/&gt;&lt;w:lvlText w:val=""/&gt;&lt;w:lvlJc w:val="left"/&gt;&lt;w:pPr&gt;&lt;w:tabs&gt;&lt;w:tab w:val="num" w:pos="1134"/&gt;&lt;/w:tabs&gt;&lt;w:ind w:left="1135" w:hanging="227"/&gt;&lt;/w:pPr&gt;&lt;w:rPr&gt;&lt;w:rFonts w:ascii="Symbol" w:eastAsia="Wingdings 2" w:hAnsi="Symbol" w:cs="Times New Roman" w:hint="default"/&gt;&lt;w:color w:val="5B9BD5" w:themeColor="accent1"/&gt;&lt;w:sz w:val="12"/&gt;&lt;w:szCs w:val="18"/&gt;&lt;/w:rPr&gt;&lt;/w:lvl&gt;&lt;w:lvl w:ilvl="3"&gt;&lt;w:start w:val="1"/&gt;&lt;w:numFmt w:val="bullet"/&gt;&lt;w:lvlText w:val=""/&gt;&lt;w:lvlJc w:val="left"/&gt;&lt;w:pPr&gt;&lt;w:tabs&gt;&lt;w:tab w:val="num" w:pos="1361"/&gt;&lt;/w:tabs&gt;&lt;w:ind w:left="1362" w:hanging="227"/&gt;&lt;/w:pPr&gt;&lt;w:rPr&gt;&lt;w:rFonts w:ascii="Symbol" w:eastAsia="Wingdings 2" w:hAnsi="Symbol" w:cs="Times New Roman" w:hint="default"/&gt;&lt;w:color w:val="808080"/&gt;&lt;w:sz w:val="12"/&gt;&lt;w:szCs w:val="18"/&gt;&lt;/w:rPr&gt;&lt;/w:lvl&gt;&lt;w:lvl w:ilvl="4"&gt;&lt;w:start w:val="1"/&gt;&lt;w:numFmt w:val="lowerLetter"/&gt;&lt;w:lvlText w:val="(%5)"/&gt;&lt;w:lvlJc w:val="left"/&gt;&lt;w:pPr&gt;&lt;w:tabs&gt;&lt;w:tab w:val="num" w:pos="2254"/&gt;&lt;/w:tabs&gt;&lt;w:ind w:left="1589" w:hanging="227"/&gt;&lt;/w:pPr&gt;&lt;w:rPr&gt;&lt;w:rFonts w:hint="default"/&gt;&lt;/w:rPr&gt;&lt;/w:lvl&gt;&lt;w:lvl w:ilvl="5"&gt;&lt;w:start w:val="1"/&gt;&lt;w:numFmt w:val="lowerRoman"/&gt;&lt;w:lvlText w:val="(%6)"/&gt;&lt;w:lvlJc w:val="left"/&gt;&lt;w:pPr&gt;&lt;w:tabs&gt;&lt;w:tab w:val="num" w:pos="2614"/&gt;&lt;/w:tabs&gt;&lt;w:ind w:left="1816" w:hanging="227"/&gt;&lt;/w:pPr&gt;&lt;w:rPr&gt;&lt;w:rFonts w:hint="default"/&gt;&lt;/w:rPr&gt;&lt;/w:lvl&gt;&lt;w:lvl w:ilvl="6"&gt;&lt;w:start w:val="1"/&gt;&lt;w:numFmt w:val="decimal"/&gt;&lt;w:lvlText w:val="%7."/&gt;&lt;w:lvlJc w:val="left"/&gt;&lt;w:pPr&gt;&lt;w:tabs&gt;&lt;w:tab w:val="num" w:pos="2974"/&gt;&lt;/w:tabs&gt;&lt;w:ind w:left="2043" w:hanging="227"/&gt;&lt;/w:pPr&gt;&lt;w:rPr&gt;&lt;w:rFonts w:hint="default"/&gt;&lt;/w:rPr&gt;&lt;/w:lvl&gt;&lt;w:lvl w:ilvl="7"&gt;&lt;w:start w:val="1"/&gt;&lt;w:numFmt w:val="lowerLetter"/&gt;&lt;w:lvlText w:val="%8."/&gt;&lt;w:lvlJc w:val="left"/&gt;&lt;w:pPr&gt;&lt;w:tabs&gt;&lt;w:tab w:val="num" w:pos="3334"/&gt;&lt;/w:tabs&gt;&lt;w:ind w:left="2270" w:hanging="227"/&gt;&lt;/w:pPr&gt;&lt;w:rPr&gt;&lt;w:rFonts w:hint="default"/&gt;&lt;/w:rPr&gt;&lt;/w:lvl&gt;&lt;w:lvl w:ilvl="8"&gt;&lt;w:start w:val="1"/&gt;&lt;w:numFmt w:val="lowerRoman"/&gt;&lt;w:lvlText w:val="%9."/&gt;&lt;w:lvlJc w:val="left"/&gt;&lt;w:pPr&gt;&lt;w:tabs&gt;&lt;w:tab w:val="num" w:pos="3694"/&gt;&lt;/w:tabs&gt;&lt;w:ind w:left="2497" w:hanging="227"/&gt;&lt;/w:pPr&gt;&lt;w:rPr&gt;&lt;w:rFonts w:hint="default"/&gt;&lt;/w:rPr&gt;&lt;/w:lvl&gt;&lt;/w:abstractNum&gt;&lt;w:abstractNum w:abstractNumId="21" w15:restartNumberingAfterBreak="0"&gt;&lt;w:nsid w:val="428C2AC9"/&gt;&lt;w:multiLevelType w:val="hybridMultilevel"/&gt;&lt;w:tmpl w:val="43D243BA"/&gt;&lt;w:lvl w:ilvl="0" w:tplc="04090001"&gt;&lt;w:start w:val="1"/&gt;&lt;w:numFmt w:val="bullet"/&gt;&lt;w:lvlText w:val=""/&gt;&lt;w:lvlJc w:val="left"/&gt;&lt;w:pPr&gt;&lt;w:ind w:left="720" w:hanging="360"/&gt;&lt;/w:pPr&gt;&lt;w:rPr&gt;&lt;w:rFonts w:ascii="Symbol" w:hAnsi="Symbol" w:hint="default"/&gt;&lt;/w:rPr&gt;&lt;/w:lvl&gt;&lt;w:lvl w:ilvl="1" w:tplc="04090003" w:tentative="1"&gt;&lt;w:start w:val="1"/&gt;&lt;w:numFmt w:val="bullet"/&gt;&lt;w:lvlText w:val="o"/&gt;&lt;w:lvlJc w:val="left"/&gt;&lt;w:pPr&gt;&lt;w:ind w:left="1440" w:hanging="360"/&gt;&lt;/w:pPr&gt;&lt;w:rPr&gt;&lt;w:rFonts w:ascii="Courier New" w:hAnsi="Courier New" w:cs="Courier New" w:hint="default"/&gt;&lt;/w:rPr&gt;&lt;/w:lvl&gt;&lt;w:lvl w:ilvl="2" w:tplc="04090005" w:tentative="1"&gt;&lt;w:start w:val="1"/&gt;&lt;w:numFmt w:val="bullet"/&gt;&lt;w:lvlText w:val=""/&gt;&lt;w:lvlJc w:val="left"/&gt;&lt;w:pPr&gt;&lt;w:ind w:left="2160" w:hanging="360"/&gt;&lt;/w:pPr&gt;&lt;w:rPr&gt;&lt;w:rFonts w:ascii="Wingdings" w:hAnsi="Wingdings" w:hint="default"/&gt;&lt;/w:rPr&gt;&lt;/w:lvl&gt;&lt;w:lvl w:ilvl="3" w:tplc="04090001" w:tentative="1"&gt;&lt;w:start w:val="1"/&gt;&lt;w:numFmt w:val="bullet"/&gt;&lt;w:lvlText w:val=""/&gt;&lt;w:lvlJc w:val="left"/&gt;&lt;w:pPr&gt;&lt;w:ind w:left="2880" w:hanging="360"/&gt;&lt;/w:pPr&gt;&lt;w:rPr&gt;&lt;w:rFonts w:ascii="Symbol" w:hAnsi="Symbol" w:hint="default"/&gt;&lt;/w:rPr&gt;&lt;/w:lvl&gt;&lt;w:lvl w:ilvl="4" w:tplc="04090003" w:tentative="1"&gt;&lt;w:start w:val="1"/&gt;&lt;w:numFmt w:val="bullet"/&gt;&lt;w:lvlText w:val="o"/&gt;&lt;w:lvlJc w:val="left"/&gt;&lt;w:pPr&gt;&lt;w:ind w:left="3600" w:hanging="360"/&gt;&lt;/w:pPr&gt;&lt;w:rPr&gt;&lt;w:rFonts w:ascii="Courier New" w:hAnsi="Courier New" w:cs="Courier New" w:hint="default"/&gt;&lt;/w:rPr&gt;&lt;/w:lvl&gt;&lt;w:lvl w:ilvl="5" w:tplc="04090005" w:tentative="1"&gt;&lt;w:start w:val="1"/&gt;&lt;w:numFmt w:val="bullet"/&gt;&lt;w:lvlText w:val=""/&gt;&lt;w:lvlJc w:val="left"/&gt;&lt;w:pPr&gt;&lt;w:ind w:left="4320" w:hanging="360"/&gt;&lt;/w:pPr&gt;&lt;w:rPr&gt;&lt;w:rFonts w:ascii="Wingdings" w:hAnsi="Wingdings" w:hint="default"/&gt;&lt;/w:rPr&gt;&lt;/w:lvl&gt;&lt;w:lvl w:ilvl="6" w:tplc="04090001" w:tentative="1"&gt;&lt;w:start w:val="1"/&gt;&lt;w:numFmt w:val="bullet"/&gt;&lt;w:lvlText w:val=""/&gt;&lt;w:lvlJc w:val="left"/&gt;&lt;w:pPr&gt;&lt;w:ind w:left="5040" w:hanging="360"/&gt;&lt;/w:pPr&gt;&lt;w:rPr&gt;&lt;w:rFonts w:ascii="Symbol" w:hAnsi="Symbol" w:hint="default"/&gt;&lt;/w:rPr&gt;&lt;/w:lvl&gt;&lt;w:lvl w:ilvl="7" w:tplc="04090003" w:tentative="1"&gt;&lt;w:start w:val="1"/&gt;&lt;w:numFmt w:val="bullet"/&gt;&lt;w:lvlText w:val="o"/&gt;&lt;w:lvlJc w:val="left"/&gt;&lt;w:pPr&gt;&lt;w:ind w:left="5760" w:hanging="360"/&gt;&lt;/w:pPr&gt;&lt;w:rPr&gt;&lt;w:rFonts w:ascii="Courier New" w:hAnsi="Courier New" w:cs="Courier New" w:hint="default"/&gt;&lt;/w:rPr&gt;&lt;/w:lvl&gt;&lt;w:lvl w:ilvl="8" w:tplc="04090005" w:tentative="1"&gt;&lt;w:start w:val="1"/&gt;&lt;w:numFmt w:val="bullet"/&gt;&lt;w:lvlText w:val=""/&gt;&lt;w:lvlJc w:val="left"/&gt;&lt;w:pPr&gt;&lt;w:ind w:left="6480" w:hanging="360"/&gt;&lt;/w:pPr&gt;&lt;w:rPr&gt;&lt;w:rFonts w:ascii="Wingdings" w:hAnsi="Wingdings" w:hint="default"/&gt;&lt;/w:rPr&gt;&lt;/w:lvl&gt;&lt;/w:abstractNum&gt;&lt;w:abstractNum w:abstractNumId="22" w15:restartNumberingAfterBreak="0"&gt;&lt;w:nsid w:val="4E985ABF"/&gt;&lt;w:multiLevelType w:val="hybridMultilevel"/&gt;&lt;w:tmpl w:val="42F41482"/&gt;&lt;w:lvl w:ilvl="0" w:tplc="04090001"&gt;&lt;w:start w:val="1"/&gt;&lt;w:numFmt w:val="bullet"/&gt;&lt;w:lvlText w:val=""/&gt;&lt;w:lvlJc w:val="left"/&gt;&lt;w:pPr&gt;&lt;w:ind w:left="720" w:hanging="360"/&gt;&lt;/w:pPr&gt;&lt;w:rPr&gt;&lt;w:rFonts w:ascii="Symbol" w:hAnsi="Symbol" w:hint="default"/&gt;&lt;/w:rPr&gt;&lt;/w:lvl&gt;&lt;w:lvl w:ilvl="1" w:tplc="04090003" w:tentative="1"&gt;&lt;w:start w:val="1"/&gt;&lt;w:numFmt w:val="bullet"/&gt;&lt;w:lvlText w:val="o"/&gt;&lt;w:lvlJc w:val="left"/&gt;&lt;w:pPr&gt;&lt;w:ind w:left="1440" w:hanging="360"/&gt;&lt;/w:pPr&gt;&lt;w:rPr&gt;&lt;w:rFonts w:ascii="Courier New" w:hAnsi="Courier New" w:cs="Courier New" w:hint="default"/&gt;&lt;/w:rPr&gt;&lt;/w:lvl&gt;&lt;w:lvl w:ilvl="2" w:tplc="04090005" w:tentative="1"&gt;&lt;w:start w:val="1"/&gt;&lt;w:numFmt w:val="bullet"/&gt;&lt;w:lvlText w:val=""/&gt;&lt;w:lvlJc w:val="left"/&gt;&lt;w:pPr&gt;&lt;w:ind w:left="2160" w:hanging="360"/&gt;&lt;/w:pPr&gt;&lt;w:rPr&gt;&lt;w:rFonts w:ascii="Wingdings" w:hAnsi="Wingdings" w:hint="default"/&gt;&lt;/w:rPr&gt;&lt;/w:lvl&gt;&lt;w:lvl w:ilvl="3" w:tplc="04090001" w:tentative="1"&gt;&lt;w:start w:val="1"/&gt;&lt;w:numFmt w:val="bullet"/&gt;&lt;w:lvlText w:val=""/&gt;&lt;w:lvlJc w:val="left"/&gt;&lt;w:pPr&gt;&lt;w:ind w:left="2880" w:hanging="360"/&gt;&lt;/w:pPr&gt;&lt;w:rPr&gt;&lt;w:rFonts w:ascii="Symbol" w:hAnsi="Symbol" w:hint="default"/&gt;&lt;/w:rPr&gt;&lt;/w:lvl&gt;&lt;w:lvl w:ilvl="4" w:tplc="04090003" w:tentative="1"&gt;&lt;w:start w:val="1"/&gt;&lt;w:numFmt w:val="bullet"/&gt;&lt;w:lvlText w:val="o"/&gt;&lt;w:lvlJc w:val="left"/&gt;&lt;w:pPr&gt;&lt;w:ind w:left="3600" w:hanging="360"/&gt;&lt;/w:pPr&gt;&lt;w:rPr&gt;&lt;w:rFonts w:ascii="Courier New" w:hAnsi="Courier New" w:cs="Courier New" w:hint="default"/&gt;&lt;/w:rPr&gt;&lt;/w:lvl&gt;&lt;w:lvl w:ilvl="5" w:tplc="04090005" w:tentative="1"&gt;&lt;w:start w:val="1"/&gt;&lt;w:numFmt w:val="bullet"/&gt;&lt;w:lvlText w:val=""/&gt;&lt;w:lvlJc w:val="left"/&gt;&lt;w:pPr&gt;&lt;w:ind w:left="4320" w:hanging="360"/&gt;&lt;/w:pPr&gt;&lt;w:rPr&gt;&lt;w:rFonts w:ascii="Wingdings" w:hAnsi="Wingdings" w:hint="default"/&gt;&lt;/w:rPr&gt;&lt;/w:lvl&gt;&lt;w:lvl w:ilvl="6" w:tplc="04090001" w:tentative="1"&gt;&lt;w:start w:val="1"/&gt;&lt;w:numFmt w:val="bullet"/&gt;&lt;w:lvlText w:val=""/&gt;&lt;w:lvlJc w:val="left"/&gt;&lt;w:pPr&gt;&lt;w:ind w:left="5040" w:hanging="360"/&gt;&lt;/w:pPr&gt;&lt;w:rPr&gt;&lt;w:rFonts w:ascii="Symbol" w:hAnsi="Symbol" w:hint="default"/&gt;&lt;/w:rPr&gt;&lt;/w:lvl&gt;&lt;w:lvl w:ilvl="7" w:tplc="04090003" w:tentative="1"&gt;&lt;w:start w:val="1"/&gt;&lt;w:numFmt w:val="bullet"/&gt;&lt;w:lvlText w:val="o"/&gt;&lt;w:lvlJc w:val="left"/&gt;&lt;w:pPr&gt;&lt;w:ind w:left="5760" w:hanging="360"/&gt;&lt;/w:pPr&gt;&lt;w:rPr&gt;&lt;w:rFonts w:ascii="Courier New" w:hAnsi="Courier New" w:cs="Courier New" w:hint="default"/&gt;&lt;/w:rPr&gt;&lt;/w:lvl&gt;&lt;w:lvl w:ilvl="8" w:tplc="04090005" w:tentative="1"&gt;&lt;w:start w:val="1"/&gt;&lt;w:numFmt w:val="bullet"/&gt;&lt;w:lvlText w:val=""/&gt;&lt;w:lvlJc w:val="left"/&gt;&lt;w:pPr&gt;&lt;w:ind w:left="6480" w:hanging="360"/&gt;&lt;/w:pPr&gt;&lt;w:rPr&gt;&lt;w:rFonts w:ascii="Wingdings" w:hAnsi="Wingdings" w:hint="default"/&gt;&lt;/w:rPr&gt;&lt;/w:lvl&gt;&lt;/w:abstractNum&gt;&lt;w:abstractNum w:abstractNumId="23" w15:restartNumberingAfterBreak="0"&gt;&lt;w:nsid w:val="5B5A4735"/&gt;&lt;w:multiLevelType w:val="hybridMultilevel"/&gt;&lt;w:tmpl w:val="16CC19AA"/&gt;&lt;w:lvl w:ilvl="0" w:tplc="04090001"&gt;&lt;w:start w:val="1"/&gt;&lt;w:numFmt w:val="bullet"/&gt;&lt;w:lvlText w:val=""/&gt;&lt;w:lvlJc w:val="left"/&gt;&lt;w:pPr&gt;&lt;w:ind w:left="720" w:hanging="360"/&gt;&lt;/w:pPr&gt;&lt;w:rPr&gt;&lt;w:rFonts w:ascii="Symbol" w:hAnsi="Symbol" w:hint="default"/&gt;&lt;/w:rPr&gt;&lt;/w:lvl&gt;&lt;w:lvl w:ilvl="1" w:tplc="04090003" w:tentative="1"&gt;&lt;w:start w:val="1"/&gt;&lt;w:numFmt w:val="bullet"/&gt;&lt;w:lvlText w:val="o"/&gt;&lt;w:lvlJc w:val="left"/&gt;&lt;w:pPr&gt;&lt;w:ind w:left="1440" w:hanging="360"/&gt;&lt;/w:pPr&gt;&lt;w:rPr&gt;&lt;w:rFonts w:ascii="Courier New" w:hAnsi="Courier New" w:cs="Courier New" w:hint="default"/&gt;&lt;/w:rPr&gt;&lt;/w:lvl&gt;&lt;w:lvl w:ilvl="2" w:tplc="04090005" w:tentative="1"&gt;&lt;w:start w:val="1"/&gt;&lt;w:numFmt w:val="bullet"/&gt;&lt;w:lvlText w:val=""/&gt;&lt;w:lvlJc w:val="left"/&gt;&lt;w:pPr&gt;&lt;w:ind w:left="2160" w:hanging="360"/&gt;&lt;/w:pPr&gt;&lt;w:rPr&gt;&lt;w:rFonts w:ascii="Wingdings" w:hAnsi="Wingdings" w:hint="default"/&gt;&lt;/w:rPr&gt;&lt;/w:lvl&gt;&lt;w:lvl w:ilvl="3" w:tplc="04090001" w:tentative="1"&gt;&lt;w:start w:val="1"/&gt;&lt;w:numFmt w:val="bullet"/&gt;&lt;w:lvlText w:val=""/&gt;&lt;w:lvlJc w:val="left"/&gt;&lt;w:pPr&gt;&lt;w:ind w:left="2880" w:hanging="360"/&gt;&lt;/w:pPr&gt;&lt;w:rPr&gt;&lt;w:rFonts w:ascii="Symbol" w:hAnsi="Symbol" w:hint="default"/&gt;&lt;/w:rPr&gt;&lt;/w:lvl&gt;&lt;w:lvl w:ilvl="4" w:tplc="04090003" w:tentative="1"&gt;&lt;w:start w:val="1"/&gt;&lt;w:numFmt w:val="bullet"/&gt;&lt;w:lvlText w:val="o"/&gt;&lt;w:lvlJc w:val="left"/&gt;&lt;w:pPr&gt;&lt;w:ind w:left="3600" w:hanging="360"/&gt;&lt;/w:pPr&gt;&lt;w:rPr&gt;&lt;w:rFonts w:ascii="Courier New" w:hAnsi="Courier New" w:cs="Courier New" w:hint="default"/&gt;&lt;/w:rPr&gt;&lt;/w:lvl&gt;&lt;w:lvl w:ilvl="5" w:tplc="04090005" w:tentative="1"&gt;&lt;w:start w:val="1"/&gt;&lt;w:numFmt w:val="bullet"/&gt;&lt;w:lvlText w:val=""/&gt;&lt;w:lvlJc w:val="left"/&gt;&lt;w:pPr&gt;&lt;w:ind w:left="4320" w:hanging="360"/&gt;&lt;/w:pPr&gt;&lt;w:rPr&gt;&lt;w:rFonts w:ascii="Wingdings" w:hAnsi="Wingdings" w:hint="default"/&gt;&lt;/w:rPr&gt;&lt;/w:lvl&gt;&lt;w:lvl w:ilvl="6" w:tplc="04090001" w:tentative="1"&gt;&lt;w:start w:val="1"/&gt;&lt;w:numFmt w:val="bullet"/&gt;&lt;w:lvlText w:val=""/&gt;&lt;w:lvlJc w:val="left"/&gt;&lt;w:pPr&gt;&lt;w:ind w:left="5040" w:hanging="360"/&gt;&lt;/w:pPr&gt;&lt;w:rPr&gt;&lt;w:rFonts w:ascii="Symbol" w:hAnsi="Symbol" w:hint="default"/&gt;&lt;/w:rPr&gt;&lt;/w:lvl&gt;&lt;w:lvl w:ilvl="7" w:tplc="04090003" w:tentative="1"&gt;&lt;w:start w:val="1"/&gt;&lt;w:numFmt w:val="bullet"/&gt;&lt;w:lvlText w:val="o"/&gt;&lt;w:lvlJc w:val="left"/&gt;&lt;w:pPr&gt;&lt;w:ind w:left="5760" w:hanging="360"/&gt;&lt;/w:pPr&gt;&lt;w:rPr&gt;&lt;w:rFonts w:ascii="Courier New" w:hAnsi="Courier New" w:cs="Courier New" w:hint="default"/&gt;&lt;/w:rPr&gt;&lt;/w:lvl&gt;&lt;w:lvl w:ilvl="8" w:tplc="04090005" w:tentative="1"&gt;&lt;w:start w:val="1"/&gt;&lt;w:numFmt w:val="bullet"/&gt;&lt;w:lvlText w:val=""/&gt;&lt;w:lvlJc w:val="left"/&gt;&lt;w:pPr&gt;&lt;w:ind w:left="6480" w:hanging="360"/&gt;&lt;/w:pPr&gt;&lt;w:rPr&gt;&lt;w:rFonts w:ascii="Wingdings" w:hAnsi="Wingdings" w:hint="default"/&gt;&lt;/w:rPr&gt;&lt;/w:lvl&gt;&lt;/w:abstractNum&gt;&lt;w:abstractNum w:abstractNumId="24" w15:restartNumberingAfterBreak="0"&gt;&lt;w:nsid w:val="5C043ECC"/&gt;&lt;w:multiLevelType w:val="multilevel"/&gt;&lt;w:tmpl w:val="B1C0B846"/&gt;&lt;w:numStyleLink w:val="Style1"/&gt;&lt;/w:abstractNum&gt;&lt;w:abstractNum w:abstractNumId="25" w15:restartNumberingAfterBreak="0"&gt;&lt;w:nsid w:val="5E151BD7"/&gt;&lt;w:multiLevelType w:val="hybridMultilevel"/&gt;&lt;w:tmpl w:val="70B6990E"/&gt;&lt;w:lvl w:ilvl="0" w:tplc="04090001"&gt;&lt;w:start w:val="1"/&gt;&lt;w:numFmt w:val="bullet"/&gt;&lt;w:lvlText w:val=""/&gt;&lt;w:lvlJc w:val="left"/&gt;&lt;w:pPr&gt;&lt;w:ind w:left="720" w:hanging="360"/&gt;&lt;/w:pPr&gt;&lt;w:rPr&gt;&lt;w:rFonts w:ascii="Symbol" w:hAnsi="Symbol" w:hint="default"/&gt;&lt;/w:rPr&gt;&lt;/w:lvl&gt;&lt;w:lvl w:ilvl="1" w:tplc="04090003" w:tentative="1"&gt;&lt;w:start w:val="1"/&gt;&lt;w:numFmt w:val="bullet"/&gt;&lt;w:lvlText w:val="o"/&gt;&lt;w:lvlJc w:val="left"/&gt;&lt;w:pPr&gt;&lt;w:ind w:left="1440" w:hanging="360"/&gt;&lt;/w:pPr&gt;&lt;w:rPr&gt;&lt;w:rFonts w:ascii="Courier New" w:hAnsi="Courier New" w:cs="Courier New" w:hint="default"/&gt;&lt;/w:rPr&gt;&lt;/w:lvl&gt;&lt;w:lvl w:ilvl="2" w:tplc="04090005" w:tentative="1"&gt;&lt;w:start w:val="1"/&gt;&lt;w:numFmt w:val="bullet"/&gt;&lt;w:lvlText w:val=""/&gt;&lt;w:lvlJc w:val="left"/&gt;&lt;w:pPr&gt;&lt;w:ind w:left="2160" w:hanging="360"/&gt;&lt;/w:pPr&gt;&lt;w:rPr&gt;&lt;w:rFonts w:ascii="Wingdings" w:hAnsi="Wingdings" w:hint="default"/&gt;&lt;/w:rPr&gt;&lt;/w:lvl&gt;&lt;w:lvl w:ilvl="3" w:tplc="04090001" w:tentative="1"&gt;&lt;w:start w:val="1"/&gt;&lt;w:numFmt w:val="bullet"/&gt;&lt;w:lvlText w:val=""/&gt;&lt;w:lvlJc w:val="left"/&gt;&lt;w:pPr&gt;&lt;w:ind w:left="2880" w:hanging="360"/&gt;&lt;/w:pPr&gt;&lt;w:rPr&gt;&lt;w:rFonts w:ascii="Symbol" w:hAnsi="Symbol" w:hint="default"/&gt;&lt;/w:rPr&gt;&lt;/w:lvl&gt;&lt;w:lvl w:ilvl="4" w:tplc="04090003" w:tentative="1"&gt;&lt;w:start w:val="1"/&gt;&lt;w:numFmt w:val="bullet"/&gt;&lt;w:lvlText w:val="o"/&gt;&lt;w:lvlJc w:val="left"/&gt;&lt;w:pPr&gt;&lt;w:ind w:left="3600" w:hanging="360"/&gt;&lt;/w:pPr&gt;&lt;w:rPr&gt;&lt;w:rFonts w:ascii="Courier New" w:hAnsi="Courier New" w:cs="Courier New" w:hint="default"/&gt;&lt;/w:rPr&gt;&lt;/w:lvl&gt;&lt;w:lvl w:ilvl="5" w:tplc="04090005" w:tentative="1"&gt;&lt;w:start w:val="1"/&gt;&lt;w:numFmt w:val="bullet"/&gt;&lt;w:lvlText w:val=""/&gt;&lt;w:lvlJc w:val="left"/&gt;&lt;w:pPr&gt;&lt;w:ind w:left="4320" w:hanging="360"/&gt;&lt;/w:pPr&gt;&lt;w:rPr&gt;&lt;w:rFonts w:ascii="Wingdings" w:hAnsi="Wingdings" w:hint="default"/&gt;&lt;/w:rPr&gt;&lt;/w:lvl&gt;&lt;w:lvl w:ilvl="6" w:tplc="04090001" w:tentative="1"&gt;&lt;w:start w:val="1"/&gt;&lt;w:numFmt w:val="bullet"/&gt;&lt;w:lvlText w:val=""/&gt;&lt;w:lvlJc w:val="left"/&gt;&lt;w:pPr&gt;&lt;w:ind w:left="5040" w:hanging="360"/&gt;&lt;/w:pPr&gt;&lt;w:rPr&gt;&lt;w:rFonts w:ascii="Symbol" w:hAnsi="Symbol" w:hint="default"/&gt;&lt;/w:rPr&gt;&lt;/w:lvl&gt;&lt;w:lvl w:ilvl="7" w:tplc="04090003" w:tentative="1"&gt;&lt;w:start w:val="1"/&gt;&lt;w:numFmt w:val="bullet"/&gt;&lt;w:lvlText w:val="o"/&gt;&lt;w:lvlJc w:val="left"/&gt;&lt;w:pPr&gt;&lt;w:ind w:left="5760" w:hanging="360"/&gt;&lt;/w:pPr&gt;&lt;w:rPr&gt;&lt;w:rFonts w:ascii="Courier New" w:hAnsi="Courier New" w:cs="Courier New" w:hint="default"/&gt;&lt;/w:rPr&gt;&lt;/w:lvl&gt;&lt;w:lvl w:ilvl="8" w:tplc="04090005" w:tentative="1"&gt;&lt;w:start w:val="1"/&gt;&lt;w:numFmt w:val="bullet"/&gt;&lt;w:lvlText w:val=""/&gt;&lt;w:lvlJc w:val="left"/&gt;&lt;w:pPr&gt;&lt;w:ind w:left="6480" w:hanging="360"/&gt;&lt;/w:pPr&gt;&lt;w:rPr&gt;&lt;w:rFonts w:ascii="Wingdings" w:hAnsi="Wingdings" w:hint="default"/&gt;&lt;/w:rPr&gt;&lt;/w:lvl&gt;&lt;/w:abstractNum&gt;&lt;w:abstractNum w:abstractNumId="26" w15:restartNumberingAfterBreak="0"&gt;&lt;w:nsid w:val="69F53201"/&gt;&lt;w:multiLevelType w:val="multilevel"/&gt;&lt;w:tmpl w:val="B7A0F0C0"/&gt;&lt;w:styleLink w:val="NumberedList"/&gt;&lt;w:lvl w:ilvl="0"&gt;&lt;w:start w:val="1"/&gt;&lt;w:numFmt w:val="decimal"/&gt;&lt;w:lvlText w:val="%1."/&gt;&lt;w:lvlJc w:val="left"/&gt;&lt;w:pPr&gt;&lt;w:tabs&gt;&lt;w:tab w:val="num" w:pos="720"/&gt;&lt;/w:tabs&gt;&lt;w:ind w:left="720" w:hanging="360"/&gt;&lt;/w:pPr&gt;&lt;w:rPr&gt;&lt;w:rFonts w:ascii="Segoe UI" w:hAnsi="Segoe UI" w:cs="Segoe"/&gt;&lt;w:color w:val="008AC8"/&gt;&lt;w:sz w:val="22"/&gt;&lt;w:szCs w:val="20"/&gt;&lt;/w:rPr&gt;&lt;/w:lvl&gt;&lt;w:lvl w:ilvl="1"&gt;&lt;w:start w:val="1"/&gt;&lt;w:numFmt w:val="lowerLetter"/&gt;&lt;w:lvlText w:val="%2."/&gt;&lt;w:lvlJc w:val="left"/&gt;&lt;w:pPr&gt;&lt;w:tabs&gt;&lt;w:tab w:val="num" w:pos="1440"/&gt;&lt;/w:tabs&gt;&lt;w:ind w:left="1440" w:hanging="360"/&gt;&lt;/w:pPr&gt;&lt;w:rPr&gt;&lt;w:rFonts w:ascii="Segoe UI" w:hAnsi="Segoe UI"/&gt;&lt;w:color w:val="008AC8"/&gt;&lt;w:sz w:val="20"/&gt;&lt;w:szCs w:val="20"/&gt;&lt;/w:rPr&gt;&lt;/w:lvl&gt;&lt;w:lvl w:ilvl="2"&gt;&lt;w:start w:val="1"/&gt;&lt;w:numFmt w:val="lowerRoman"/&gt;&lt;w:lvlText w:val="%3."/&gt;&lt;w:lvlJc w:val="left"/&gt;&lt;w:pPr&gt;&lt;w:tabs&gt;&lt;w:tab w:val="num" w:pos="2160"/&gt;&lt;/w:tabs&gt;&lt;w:ind w:left="2160" w:hanging="360"/&gt;&lt;/w:pPr&gt;&lt;w:rPr&gt;&lt;w:rFonts w:ascii="Segoe UI" w:hAnsi="Segoe UI"/&gt;&lt;w:color w:val="008AC8"/&gt;&lt;w:sz w:val="20"/&gt;&lt;w:szCs w:val="20"/&gt;&lt;/w:rPr&gt;&lt;/w:lvl&gt;&lt;w:lvl w:ilvl="3"&gt;&lt;w:start w:val="1"/&gt;&lt;w:numFmt w:val="decimal"/&gt;&lt;w:lvlText w:val="(%4)"/&gt;&lt;w:lvlJc w:val="left"/&gt;&lt;w:pPr&gt;&lt;w:tabs&gt;&lt;w:tab w:val="num" w:pos="2880"/&gt;&lt;/w:tabs&gt;&lt;w:ind w:left="2880" w:hanging="360"/&gt;&lt;/w:pPr&gt;&lt;w:rPr&gt;&lt;w:rFonts w:hint="default"/&gt;&lt;/w:rPr&gt;&lt;/w:lvl&gt;&lt;w:lvl w:ilvl="4"&gt;&lt;w:start w:val="1"/&gt;&lt;w:numFmt w:val="lowerLetter"/&gt;&lt;w:lvlText w:val="(%5)"/&gt;&lt;w:lvlJc w:val="left"/&gt;&lt;w:pPr&gt;&lt;w:tabs&gt;&lt;w:tab w:val="num" w:pos="3600"/&gt;&lt;/w:tabs&gt;&lt;w:ind w:left="3600" w:hanging="360"/&gt;&lt;/w:pPr&gt;&lt;w:rPr&gt;&lt;w:rFonts w:hint="default"/&gt;&lt;/w:rPr&gt;&lt;/w:lvl&gt;&lt;w:lvl w:ilvl="5"&gt;&lt;w:start w:val="1"/&gt;&lt;w:numFmt w:val="lowerRoman"/&gt;&lt;w:lvlText w:val="(%6)"/&gt;&lt;w:lvlJc w:val="left"/&gt;&lt;w:pPr&gt;&lt;w:tabs&gt;&lt;w:tab w:val="num" w:pos="4320"/&gt;&lt;/w:tabs&gt;&lt;w:ind w:left="4320" w:hanging="360"/&gt;&lt;/w:pPr&gt;&lt;w:rPr&gt;&lt;w:rFonts w:hint="default"/&gt;&lt;/w:rPr&gt;&lt;/w:lvl&gt;&lt;w:lvl w:ilvl="6"&gt;&lt;w:start w:val="1"/&gt;&lt;w:numFmt w:val="decimal"/&gt;&lt;w:lvlText w:val="%7."/&gt;&lt;w:lvlJc w:val="left"/&gt;&lt;w:pPr&gt;&lt;w:tabs&gt;&lt;w:tab w:val="num" w:pos="5040"/&gt;&lt;/w:tabs&gt;&lt;w:ind w:left="5040" w:hanging="360"/&gt;&lt;/w:pPr&gt;&lt;w:rPr&gt;&lt;w:rFonts w:hint="default"/&gt;&lt;/w:rPr&gt;&lt;/w:lvl&gt;&lt;w:lvl w:ilvl="7"&gt;&lt;w:start w:val="1"/&gt;&lt;w:numFmt w:val="lowerLetter"/&gt;&lt;w:lvlText w:val="%8."/&gt;&lt;w:lvlJc w:val="left"/&gt;&lt;w:pPr&gt;&lt;w:tabs&gt;&lt;w:tab w:val="num" w:pos="5760"/&gt;&lt;/w:tabs&gt;&lt;w:ind w:left="5760" w:hanging="360"/&gt;&lt;/w:pPr&gt;&lt;w:rPr&gt;&lt;w:rFonts w:hint="default"/&gt;&lt;/w:rPr&gt;&lt;/w:lvl&gt;&lt;w:lvl w:ilvl="8"&gt;&lt;w:start w:val="1"/&gt;&lt;w:numFmt w:val="lowerRoman"/&gt;&lt;w:lvlText w:val="%9."/&gt;&lt;w:lvlJc w:val="left"/&gt;&lt;w:pPr&gt;&lt;w:tabs&gt;&lt;w:tab w:val="num" w:pos="6480"/&gt;&lt;/w:tabs&gt;&lt;w:ind w:left="6480" w:hanging="360"/&gt;&lt;/w:pPr&gt;&lt;w:rPr&gt;&lt;w:rFonts w:hint="default"/&gt;&lt;/w:rPr&gt;&lt;/w:lvl&gt;&lt;/w:abstractNum&gt;&lt;w:abstractNum w:abstractNumId="27" w15:restartNumberingAfterBreak="0"&gt;&lt;w:nsid w:val="6DB22422"/&gt;&lt;w:multiLevelType w:val="multilevel"/&gt;&lt;w:tmpl w:val="9228A626"/&gt;&lt;w:styleLink w:val="Checklist"/&gt;&lt;w:lvl w:ilvl="0"&gt;&lt;w:start w:val="1"/&gt;&lt;w:numFmt w:val="bullet"/&gt;&lt;w:pStyle w:val="CheckList0"/&gt;&lt;w:lvlText w:val=""/&gt;&lt;w:lvlJc w:val="left"/&gt;&lt;w:pPr&gt;&lt;w:tabs&gt;&lt;w:tab w:val="num" w:pos="720"/&gt;&lt;/w:tabs&gt;&lt;w:ind w:left="720" w:hanging="360"/&gt;&lt;/w:pPr&gt;&lt;w:rPr&gt;&lt;w:rFonts w:ascii="Wingdings" w:hAnsi="Wingdings" w:hint="default"/&gt;&lt;w:color w:val="5B9BD5" w:themeColor="accent1"/&gt;&lt;w:position w:val="-6"/&gt;&lt;w:sz w:val="24"/&gt;&lt;w:szCs w:val="28"/&gt;&lt;/w:rPr&gt;&lt;/w:lvl&gt;&lt;w:lvl w:ilvl="1"&gt;&lt;w:start w:val="1"/&gt;&lt;w:numFmt w:val="bullet"/&gt;&lt;w:lvlText w:val=""/&gt;&lt;w:lvlJc w:val="left"/&gt;&lt;w:pPr&gt;&lt;w:tabs&gt;&lt;w:tab w:val="num" w:pos="720"/&gt;&lt;/w:tabs&gt;&lt;w:ind w:left="720" w:hanging="360"/&gt;&lt;/w:pPr&gt;&lt;w:rPr&gt;&lt;w:rFonts w:ascii="Wingdings" w:hAnsi="Wingdings" w:cs="Times New Roman" w:hint="default"/&gt;&lt;w:color w:val="5B9BD5" w:themeColor="accent1"/&gt;&lt;w:position w:val="-6"/&gt;&lt;w:sz w:val="36"/&gt;&lt;w:szCs w:val="28"/&gt;&lt;/w:rPr&gt;&lt;/w:lvl&gt;&lt;w:lvl w:ilvl="2"&gt;&lt;w:start w:val="1"/&gt;&lt;w:numFmt w:val="bullet"/&gt;&lt;w:lvlText w:val=""/&gt;&lt;w:lvlJc w:val="left"/&gt;&lt;w:pPr&gt;&lt;w:tabs&gt;&lt;w:tab w:val="num" w:pos="1080"/&gt;&lt;/w:tabs&gt;&lt;w:ind w:left="1080" w:hanging="360"/&gt;&lt;/w:pPr&gt;&lt;w:rPr&gt;&lt;w:rFonts w:ascii="Wingdings" w:hAnsi="Wingdings" w:cs="Times New Roman" w:hint="default"/&gt;&lt;w:color w:val="5B9BD5" w:themeColor="accent1"/&gt;&lt;w:position w:val="-6"/&gt;&lt;w:sz w:val="36"/&gt;&lt;w:szCs w:val="28"/&gt;&lt;/w:rPr&gt;&lt;/w:lvl&gt;&lt;w:lvl w:ilvl="3"&gt;&lt;w:start w:val="1"/&gt;&lt;w:numFmt w:val="decimal"/&gt;&lt;w:lvlText w:val="(%4)"/&gt;&lt;w:lvlJc w:val="left"/&gt;&lt;w:pPr&gt;&lt;w:tabs&gt;&lt;w:tab w:val="num" w:pos="1440"/&gt;&lt;/w:tabs&gt;&lt;w:ind w:left="1440" w:hanging="360"/&gt;&lt;/w:pPr&gt;&lt;w:rPr&gt;&lt;w:rFonts w:hint="default"/&gt;&lt;/w:rPr&gt;&lt;/w:lvl&gt;&lt;w:lvl w:ilvl="4"&gt;&lt;w:start w:val="1"/&gt;&lt;w:numFmt w:val="lowerLetter"/&gt;&lt;w:lvlText w:val="(%5)"/&gt;&lt;w:lvlJc w:val="left"/&gt;&lt;w:pPr&gt;&lt;w:tabs&gt;&lt;w:tab w:val="num" w:pos="1800"/&gt;&lt;/w:tabs&gt;&lt;w:ind w:left="1800" w:hanging="360"/&gt;&lt;/w:pPr&gt;&lt;w:rPr&gt;&lt;w:rFonts w:hint="default"/&gt;&lt;/w:rPr&gt;&lt;/w:lvl&gt;&lt;w:lvl w:ilvl="5"&gt;&lt;w:start w:val="1"/&gt;&lt;w:numFmt w:val="lowerRoman"/&gt;&lt;w:lvlText w:val="(%6)"/&gt;&lt;w:lvlJc w:val="left"/&gt;&lt;w:pPr&gt;&lt;w:tabs&gt;&lt;w:tab w:val="num" w:pos="2160"/&gt;&lt;/w:tabs&gt;&lt;w:ind w:left="2160" w:hanging="360"/&gt;&lt;/w:pPr&gt;&lt;w:rPr&gt;&lt;w:rFonts w:hint="default"/&gt;&lt;/w:rPr&gt;&lt;/w:lvl&gt;&lt;w:lvl w:ilvl="6"&gt;&lt;w:start w:val="1"/&gt;&lt;w:numFmt w:val="decimal"/&gt;&lt;w:lvlText w:val="%7."/&gt;&lt;w:lvlJc w:val="left"/&gt;&lt;w:pPr&gt;&lt;w:tabs&gt;&lt;w:tab w:val="num" w:pos="2520"/&gt;&lt;/w:tabs&gt;&lt;w:ind w:left="2520" w:hanging="360"/&gt;&lt;/w:pPr&gt;&lt;w:rPr&gt;&lt;w:rFonts w:hint="default"/&gt;&lt;/w:rPr&gt;&lt;/w:lvl&gt;&lt;w:lvl w:ilvl="7"&gt;&lt;w:start w:val="1"/&gt;&lt;w:numFmt w:val="lowerLetter"/&gt;&lt;w:lvlText w:val="%8."/&gt;&lt;w:lvlJc w:val="left"/&gt;&lt;w:pPr&gt;&lt;w:tabs&gt;&lt;w:tab w:val="num" w:pos="2880"/&gt;&lt;/w:tabs&gt;&lt;w:ind w:left="2880" w:hanging="360"/&gt;&lt;/w:pPr&gt;&lt;w:rPr&gt;&lt;w:rFonts w:hint="default"/&gt;&lt;/w:rPr&gt;&lt;/w:lvl&gt;&lt;w:lvl w:ilvl="8"&gt;&lt;w:start w:val="1"/&gt;&lt;w:numFmt w:val="lowerRoman"/&gt;&lt;w:lvlText w:val="%9."/&gt;&lt;w:lvlJc w:val="left"/&gt;&lt;w:pPr&gt;&lt;w:tabs&gt;&lt;w:tab w:val="num" w:pos="3240"/&gt;&lt;/w:tabs&gt;&lt;w:ind w:left="3240" w:hanging="360"/&gt;&lt;/w:pPr&gt;&lt;w:rPr&gt;&lt;w:rFonts w:hint="default"/&gt;&lt;/w:rPr&gt;&lt;/w:lvl&gt;&lt;/w:abstractNum&gt;&lt;w:abstractNum w:abstractNumId="28" w15:restartNumberingAfterBreak="0"&gt;&lt;w:nsid w:val="6E9D5BBF"/&gt;&lt;w:multiLevelType w:val="hybridMultilevel"/&gt;&lt;w:tmpl w:val="F3D6EC34"/&gt;&lt;w:lvl w:ilvl="0" w:tplc="04090001"&gt;&lt;w:start w:val="1"/&gt;&lt;w:numFmt w:val="bullet"/&gt;&lt;w:lvlText w:val=""/&gt;&lt;w:lvlJc w:val="left"/&gt;&lt;w:pPr&gt;&lt;w:ind w:left="720" w:hanging="360"/&gt;&lt;/w:pPr&gt;&lt;w:rPr&gt;&lt;w:rFonts w:ascii="Symbol" w:hAnsi="Symbol" w:hint="default"/&gt;&lt;/w:rPr&gt;&lt;/w:lvl&gt;&lt;w:lvl w:ilvl="1" w:tplc="04090003" w:tentative="1"&gt;&lt;w:start w:val="1"/&gt;&lt;w:numFmt w:val="bullet"/&gt;&lt;w:lvlText w:val="o"/&gt;&lt;w:lvlJc w:val="left"/&gt;&lt;w:pPr&gt;&lt;w:ind w:left="1440" w:hanging="360"/&gt;&lt;/w:pPr&gt;&lt;w:rPr&gt;&lt;w:rFonts w:ascii="Courier New" w:hAnsi="Courier New" w:cs="Courier New" w:hint="default"/&gt;&lt;/w:rPr&gt;&lt;/w:lvl&gt;&lt;w:lvl w:ilvl="2" w:tplc="04090005" w:tentative="1"&gt;&lt;w:start w:val="1"/&gt;&lt;w:numFmt w:val="bullet"/&gt;&lt;w:lvlText w:val=""/&gt;&lt;w:lvlJc w:val="left"/&gt;&lt;w:pPr&gt;&lt;w:ind w:left="2160" w:hanging="360"/&gt;&lt;/w:pPr&gt;&lt;w:rPr&gt;&lt;w:rFonts w:ascii="Wingdings" w:hAnsi="Wingdings" w:hint="default"/&gt;&lt;/w:rPr&gt;&lt;/w:lvl&gt;&lt;w:lvl w:ilvl="3" w:tplc="04090001" w:tentative="1"&gt;&lt;w:start w:val="1"/&gt;&lt;w:numFmt w:val="bullet"/&gt;&lt;w:lvlText w:val=""/&gt;&lt;w:lvlJc w:val="left"/&gt;&lt;w:pPr&gt;&lt;w:ind w:left="2880" w:hanging="360"/&gt;&lt;/w:pPr&gt;&lt;w:rPr&gt;&lt;w:rFonts w:ascii="Symbol" w:hAnsi="Symbol" w:hint="default"/&gt;&lt;/w:rPr&gt;&lt;/w:lvl&gt;&lt;w:lvl w:ilvl="4" w:tplc="04090003" w:tentative="1"&gt;&lt;w:start w:val="1"/&gt;&lt;w:numFmt w:val="bullet"/&gt;&lt;w:lvlText w:val="o"/&gt;&lt;w:lvlJc w:val="left"/&gt;&lt;w:pPr&gt;&lt;w:ind w:left="3600" w:hanging="360"/&gt;&lt;/w:pPr&gt;&lt;w:rPr&gt;&lt;w:rFonts w:ascii="Courier New" w:hAnsi="Courier New" w:cs="Courier New" w:hint="default"/&gt;&lt;/w:rPr&gt;&lt;/w:lvl&gt;&lt;w:lvl w:ilvl="5" w:tplc="04090005" w:tentative="1"&gt;&lt;w:start w:val="1"/&gt;&lt;w:numFmt w:val="bullet"/&gt;&lt;w:lvlText w:val=""/&gt;&lt;w:lvlJc w:val="left"/&gt;&lt;w:pPr&gt;&lt;w:ind w:left="4320" w:hanging="360"/&gt;&lt;/w:pPr&gt;&lt;w:rPr&gt;&lt;w:rFonts w:ascii="Wingdings" w:hAnsi="Wingdings" w:hint="default"/&gt;&lt;/w:rPr&gt;&lt;/w:lvl&gt;&lt;w:lvl w:ilvl="6" w:tplc="04090001" w:tentative="1"&gt;&lt;w:start w:val="1"/&gt;&lt;w:numFmt w:val="bullet"/&gt;&lt;w:lvlText w:val=""/&gt;&lt;w:lvlJc w:val="left"/&gt;&lt;w:pPr&gt;&lt;w:ind w:left="5040" w:hanging="360"/&gt;&lt;/w:pPr&gt;&lt;w:rPr&gt;&lt;w:rFonts w:ascii="Symbol" w:hAnsi="Symbol" w:hint="default"/&gt;&lt;/w:rPr&gt;&lt;/w:lvl&gt;&lt;w:lvl w:ilvl="7" w:tplc="04090003" w:tentative="1"&gt;&lt;w:start w:val="1"/&gt;&lt;w:numFmt w:val="bullet"/&gt;&lt;w:lvlText w:val="o"/&gt;&lt;w:lvlJc w:val="left"/&gt;&lt;w:pPr&gt;&lt;w:ind w:left="5760" w:hanging="360"/&gt;&lt;/w:pPr&gt;&lt;w:rPr&gt;&lt;w:rFonts w:ascii="Courier New" w:hAnsi="Courier New" w:cs="Courier New" w:hint="default"/&gt;&lt;/w:rPr&gt;&lt;/w:lvl&gt;&lt;w:lvl w:ilvl="8" w:tplc="04090005" w:tentative="1"&gt;&lt;w:start w:val="1"/&gt;&lt;w:numFmt w:val="bullet"/&gt;&lt;w:lvlText w:val=""/&gt;&lt;w:lvlJc w:val="left"/&gt;&lt;w:pPr&gt;&lt;w:ind w:left="6480" w:hanging="360"/&gt;&lt;/w:pPr&gt;&lt;w:rPr&gt;&lt;w:rFonts w:ascii="Wingdings" w:hAnsi="Wingdings" w:hint="default"/&gt;&lt;/w:rPr&gt;&lt;/w:lvl&gt;&lt;/w:abstractNum&gt;&lt;w:abstractNum w:abstractNumId="29" w15:restartNumberingAfterBreak="0"&gt;&lt;w:nsid w:val="6EC54B94"/&gt;&lt;w:multiLevelType w:val="hybridMultilevel"/&gt;&lt;w:tmpl w:val="80F82E60"/&gt;&lt;w:lvl w:ilvl="0" w:tplc="04090001"&gt;&lt;w:start w:val="1"/&gt;&lt;w:numFmt w:val="bullet"/&gt;&lt;w:lvlText w:val=""/&gt;&lt;w:lvlJc w:val="left"/&gt;&lt;w:pPr&gt;&lt;w:ind w:left="720" w:hanging="360"/&gt;&lt;/w:pPr&gt;&lt;w:rPr&gt;&lt;w:rFonts w:ascii="Symbol" w:hAnsi="Symbol" w:hint="default"/&gt;&lt;/w:rPr&gt;&lt;/w:lvl&gt;&lt;w:lvl w:ilvl="1" w:tplc="04090003"&gt;&lt;w:start w:val="1"/&gt;&lt;w:numFmt w:val="bullet"/&gt;&lt;w:lvlText w:val="o"/&gt;&lt;w:lvlJc w:val="left"/&gt;&lt;w:pPr&gt;&lt;w:ind w:left="1440" w:hanging="360"/&gt;&lt;/w:pPr&gt;&lt;w:rPr&gt;&lt;w:rFonts w:ascii="Courier New" w:hAnsi="Courier New" w:cs="Courier New" w:hint="default"/&gt;&lt;/w:rPr&gt;&lt;/w:lvl&gt;&lt;w:lvl w:ilvl="2" w:tplc="04090005"&gt;&lt;w:start w:val="1"/&gt;&lt;w:numFmt w:val="bullet"/&gt;&lt;w:lvlText w:val=""/&gt;&lt;w:lvlJc w:val="left"/&gt;&lt;w:pPr&gt;&lt;w:ind w:left="2160" w:hanging="360"/&gt;&lt;/w:pPr&gt;&lt;w:rPr&gt;&lt;w:rFonts w:ascii="Wingdings" w:hAnsi="Wingdings" w:hint="default"/&gt;&lt;/w:rPr&gt;&lt;/w:lvl&gt;&lt;w:lvl w:ilvl="3" w:tplc="04090001"&gt;&lt;w:start w:val="1"/&gt;&lt;w:numFmt w:val="bullet"/&gt;&lt;w:lvlText w:val=""/&gt;&lt;w:lvlJc w:val="left"/&gt;&lt;w:pPr&gt;&lt;w:ind w:left="2880" w:hanging="360"/&gt;&lt;/w:pPr&gt;&lt;w:rPr&gt;&lt;w:rFonts w:ascii="Symbol" w:hAnsi="Symbol" w:hint="default"/&gt;&lt;/w:rPr&gt;&lt;/w:lvl&gt;&lt;w:lvl w:ilvl="4" w:tplc="04090003" w:tentative="1"&gt;&lt;w:start w:val="1"/&gt;&lt;w:numFmt w:val="bullet"/&gt;&lt;w:lvlText w:val="o"/&gt;&lt;w:lvlJc w:val="left"/&gt;&lt;w:pPr&gt;&lt;w:ind w:left="3600" w:hanging="360"/&gt;&lt;/w:pPr&gt;&lt;w:rPr&gt;&lt;w:rFonts w:ascii="Courier New" w:hAnsi="Courier New" w:cs="Courier New" w:hint="default"/&gt;&lt;/w:rPr&gt;&lt;/w:lvl&gt;&lt;w:lvl w:ilvl="5" w:tplc="04090005" w:tentative="1"&gt;&lt;w:start w:val="1"/&gt;&lt;w:numFmt w:val="bullet"/&gt;&lt;w:lvlText w:val=""/&gt;&lt;w:lvlJc w:val="left"/&gt;&lt;w:pPr&gt;&lt;w:ind w:left="4320" w:hanging="360"/&gt;&lt;/w:pPr&gt;&lt;w:rPr&gt;&lt;w:rFonts w:ascii="Wingdings" w:hAnsi="Wingdings" w:hint="default"/&gt;&lt;/w:rPr&gt;&lt;/w:lvl&gt;&lt;w:lvl w:ilvl="6" w:tplc="04090001" w:tentative="1"&gt;&lt;w:start w:val="1"/&gt;&lt;w:numFmt w:val="bullet"/&gt;&lt;w:lvlText w:val=""/&gt;&lt;w:lvlJc w:val="left"/&gt;&lt;w:pPr&gt;&lt;w:ind w:left="5040" w:hanging="360"/&gt;&lt;/w:pPr&gt;&lt;w:rPr&gt;&lt;w:rFonts w:ascii="Symbol" w:hAnsi="Symbol" w:hint="default"/&gt;&lt;/w:rPr&gt;&lt;/w:lvl&gt;&lt;w:lvl w:ilvl="7" w:tplc="04090003" w:tentative="1"&gt;&lt;w:start w:val="1"/&gt;&lt;w:numFmt w:val="bullet"/&gt;&lt;w:lvlText w:val="o"/&gt;&lt;w:lvlJc w:val="left"/&gt;&lt;w:pPr&gt;&lt;w:ind w:left="5760" w:hanging="360"/&gt;&lt;/w:pPr&gt;&lt;w:rPr&gt;&lt;w:rFonts w:ascii="Courier New" w:hAnsi="Courier New" w:cs="Courier New" w:hint="default"/&gt;&lt;/w:rPr&gt;&lt;/w:lvl&gt;&lt;w:lvl w:ilvl="8" w:tplc="04090005" w:tentative="1"&gt;&lt;w:start w:val="1"/&gt;&lt;w:numFmt w:val="bullet"/&gt;&lt;w:lvlText w:val=""/&gt;&lt;w:lvlJc w:val="left"/&gt;&lt;w:pPr&gt;&lt;w:ind w:left="6480" w:hanging="360"/&gt;&lt;/w:pPr&gt;&lt;w:rPr&gt;&lt;w:rFonts w:ascii="Wingdings" w:hAnsi="Wingdings" w:hint="default"/&gt;&lt;/w:rPr&gt;&lt;/w:lvl&gt;&lt;/w:abstractNum&gt;&lt;w:num w:numId="1"&gt;&lt;w:abstractNumId w:val="11"/&gt;&lt;/w:num&gt;&lt;w:num w:numId="2"&gt;&lt;w:abstractNumId w:val="20"/&gt;&lt;/w:num&gt;&lt;w:num w:numId="3"&gt;&lt;w:abstractNumId w:val="27"/&gt;&lt;/w:num&gt;&lt;w:num w:numId="4"&gt;&lt;w:abstractNumId w:val="24"/&gt;&lt;/w:num&gt;&lt;w:num w:numId="5"&gt;&lt;w:abstractNumId w:val="18"/&gt;&lt;/w:num&gt;&lt;w:num w:numId="6"&gt;&lt;w:abstractNumId w:val="26"/&gt;&lt;/w:num&gt;&lt;w:num w:numId="7"&gt;&lt;w:abstractNumId w:val="17"/&gt;&lt;/w:num&gt;&lt;w:num w:numId="8"&gt;&lt;w:abstractNumId w:val="15"/&gt;&lt;/w:num&gt;&lt;w:num w:numId="9"&gt;&lt;w:abstractNumId w:val="10"/&gt;&lt;/w:num&gt;&lt;w:num w:numId="10"&gt;&lt;w:abstractNumId w:val="9"/&gt;&lt;/w:num&gt;&lt;w:num w:numId="11"&gt;&lt;w:abstractNumId w:val="19"/&gt;&lt;/w:num&gt;&lt;w:num w:numId="12"&gt;&lt;w:abstractNumId w:val="6"/&gt;&lt;/w:num&gt;&lt;w:num w:numId="13"&gt;&lt;w:abstractNumId w:val="5"/&gt;&lt;/w:num&gt;&lt;w:num w:numId="14"&gt;&lt;w:abstractNumId w:val="4"/&gt;&lt;/w:num&gt;&lt;w:num w:numId="15"&gt;&lt;w:abstractNumId w:val="3"/&gt;&lt;/w:num&gt;&lt;w:num w:numId="16"&gt;&lt;w:abstractNumId w:val="7"/&gt;&lt;/w:num&gt;&lt;w:num w:numId="17"&gt;&lt;w:abstractNumId w:val="2"/&gt;&lt;/w:num&gt;&lt;w:num w:numId="18"&gt;&lt;w:abstractNumId w:val="1"/&gt;&lt;/w:num&gt;&lt;w:num w:numId="19"&gt;&lt;w:abstractNumId w:val="0"/&gt;&lt;/w:num&gt;&lt;w:num w:numId="20"&gt;&lt;w:abstractNumId w:val="14"/&gt;&lt;/w:num&gt;&lt;w:num w:numId="21"&gt;&lt;w:abstractNumId w:val="12"/&gt;&lt;/w:num&gt;&lt;w:num w:numId="22"&gt;&lt;w:abstractNumId w:val="8"/&gt;&lt;/w:num&gt;&lt;w:num w:numId="23"&gt;&lt;w:abstractNumId w:val="21"/&gt;&lt;/w:num&gt;&lt;w:num w:numId="24"&gt;&lt;w:abstractNumId w:val="29"/&gt;&lt;/w:num&gt;&lt;w:num w:numId="25"&gt;&lt;w:abstractNumId w:val="25"/&gt;&lt;/w:num&gt;&lt;w:num w:numId="26"&gt;&lt;w:abstractNumId w:val="17"/&gt;&lt;w:lvlOverride w:ilvl="0"&gt;&lt;w:startOverride w:val="1"/&gt;&lt;/w:lvlOverride&gt;&lt;w:lvlOverride w:ilvl="1"&gt;&lt;w:startOverride w:val="1"/&gt;&lt;/w:lvlOverride&gt;&lt;w:lvlOverride w:ilvl="2"&gt;&lt;w:startOverride w:val="1"/&gt;&lt;/w:lvlOverride&gt;&lt;w:lvlOverride w:ilvl="3"&gt;&lt;w:startOverride w:val="1"/&gt;&lt;/w:lvlOverride&gt;&lt;w:lvlOverride w:ilvl="4"&gt;&lt;w:startOverride w:val="1"/&gt;&lt;/w:lvlOverride&gt;&lt;w:lvlOverride w:ilvl="5"&gt;&lt;w:startOverride w:val="1"/&gt;&lt;/w:lvlOverride&gt;&lt;w:lvlOverride w:ilvl="6"&gt;&lt;w:startOverride w:val="1"/&gt;&lt;/w:lvlOverride&gt;&lt;w:lvlOverride w:ilvl="7"&gt;&lt;w:startOverride w:val="1"/&gt;&lt;/w:lvlOverride&gt;&lt;w:lvlOverride w:ilvl="8"&gt;&lt;w:startOverride w:val="1"/&gt;&lt;/w:lvlOverride&gt;&lt;/w:num&gt;&lt;w:num w:numId="27"&gt;&lt;w:abstractNumId w:val="23"/&gt;&lt;/w:num&gt;&lt;w:num w:numId="28"&gt;&lt;w:abstractNumId w:val="13"/&gt;&lt;/w:num&gt;&lt;w:num w:numId="29"&gt;&lt;w:abstractNumId w:val="22"/&gt;&lt;/w:num&gt;&lt;w:num w:numId="30"&gt;&lt;w:abstractNumId w:val="28"/&gt;&lt;/w:num&gt;&lt;w:num w:numId="31"&gt;&lt;w:abstractNumId w:val="16"/&gt;&lt;/w:num&gt;&lt;w:numIdMacAtCleanup w:val="21"/&gt;&lt;/w:numbering&gt;&lt;/pkg:xmlData&gt;&lt;/pkg:part&gt;&lt;/pkg:package&gt;
+</customer>
+  <version>&lt;?xml version="1.0" standalone="yes"?&gt;
+&lt;?mso-application progid="Word.Document"?&gt;
+&lt;pkg:package xmlns:pkg="http://schemas.microsoft.com/office/2006/xmlPackage"&gt;&lt;pkg:part pkg:name="/_rels/.rels" pkg:contentType="application/vnd.openxmlformats-package.relationships+xml" pkg:padding="512"&gt;&lt;pkg:xmlData&gt;&lt;Relationships xmlns="http://schemas.openxmlformats.org/package/2006/relationships"&gt;&lt;Relationship Id="rId1" Type="http://schemas.openxmlformats.org/officeDocument/2006/relationships/officeDocument" Target="word/document.xml"/&gt;&lt;/Relationships&gt;&lt;/pkg:xmlData&gt;&lt;/pkg:part&gt;&lt;pkg:part pkg:name="/word/_rels/document.xml.rels" pkg:contentType="application/vnd.openxmlformats-package.relationships+xml" pkg:padding="256"&gt;&lt;pkg:xmlData&gt;&lt;Relationships xmlns="http://schemas.openxmlformats.org/package/2006/relationships"&gt;&lt;Relationship Id="rId2" Type="http://schemas.openxmlformats.org/officeDocument/2006/relationships/styles" Target="styles.xml"/&gt;&lt;Relationship Id="rId1" Type="http://schemas.openxmlformats.org/officeDocument/2006/relationships/numbering" Target="numbering.xml"/&gt;&lt;/Relationships&gt;&lt;/pkg:xmlData&gt;&lt;/pkg:part&gt;&lt;pkg:part pkg:name="/word/document.xml" pkg:contentType="application/vnd.openxmlformats-officedocument.wordprocessingml.document.main+xml"&gt;&lt;pkg:xmlData&gt;&lt;w:document xmlns:wpc="http://schemas.microsoft.com/office/word/2010/wordprocessingCanvas" xmlns:cx="http://schemas.microsoft.com/office/drawing/2014/chartex" xmlns:cx1="http://schemas.microsoft.com/office/drawing/2015/9/8/chartex" xmlns:cx2="http://schemas.microsoft.com/office/drawing/2015/10/21/chartex" xmlns:cx3="http://schemas.microsoft.com/office/drawing/2016/5/9/chartex" xmlns:cx4="http://schemas.microsoft.com/office/drawing/2016/5/10/chartex" xmlns:cx5="http://schemas.microsoft.com/office/drawing/2016/5/11/chartex" xmlns:cx6="http://schemas.microsoft.com/office/drawing/2016/5/12/chartex" xmlns:cx7="http://schemas.microsoft.com/office/drawing/2016/5/13/chartex" xmlns:cx8="http://schemas.microsoft.com/office/drawing/2016/5/14/chartex" xmlns:mc="http://schemas.openxmlformats.org/markup-compatibility/2006" xmlns:aink="http://schemas.microsoft.com/office/drawing/2016/ink" xmlns:am3d="http://schemas.microsoft.com/office/drawing/2017/model3d" xmlns:o="urn:schemas-microsoft-com:office:office" xmlns:r="http://schemas.openxmlformats.org/officeDocument/2006/relationships" xmlns:m="http://schemas.openxmlformats.org/officeDocument/2006/math" xmlns:v="urn:schemas-microsoft-com:vml" xmlns:wp14="http://schemas.microsoft.com/office/word/2010/wordprocessingDrawing" xmlns:wp="http://schemas.openxmlformats.org/drawingml/2006/wordprocessingDrawing" xmlns:w10="urn:schemas-microsoft-com:office:word" xmlns:w="http://schemas.openxmlformats.org/wordprocessingml/2006/main" xmlns:w14="http://schemas.microsoft.com/office/word/2010/wordml" xmlns:w15="http://schemas.microsoft.com/office/word/2012/wordml" xmlns:w16cid="http://schemas.microsoft.com/office/word/2016/wordml/cid" xmlns:w16se="http://schemas.microsoft.com/office/word/2015/wordml/symex" xmlns:wpg="http://schemas.microsoft.com/office/word/2010/wordprocessingGroup" xmlns:wpi="http://schemas.microsoft.com/office/word/2010/wordprocessingInk" xmlns:wne="http://schemas.microsoft.com/office/word/2006/wordml" xmlns:wps="http://schemas.microsoft.com/office/word/2010/wordprocessingShape" mc:Ignorable="w14 w15 w16se w16cid wp14"&gt;&lt;w:body&gt;&lt;w:p&gt;&lt;w:r&gt;&lt;w:t&gt;1.1&lt;/w:t&gt;&lt;/w:r&gt;&lt;/w:p&gt;&lt;w:sectPr&gt;&lt;w:pgSz w:w="12240" w:h="15840"/&gt;&lt;w:pgMar w:top="1440" w:right="1440" w:bottom="1440" w:left="1440" w:header="720" w:footer="720" w:gutter="0"/&gt;&lt;w:cols w:space="720"/&gt;&lt;/w:sectPr&gt;&lt;/w:body&gt;&lt;/w:document&gt;&lt;/pkg:xmlData&gt;&lt;/pkg:part&gt;&lt;pkg:part pkg:name="/word/styles.xml" pkg:contentType="application/vnd.openxmlformats-officedocument.wordprocessingml.styles+xml"&gt;&lt;pkg:xmlData&gt;&lt;w:styles xmlns:mc="http://schemas.openxmlformats.org/markup-compatibility/2006" xmlns:r="http://schemas.openxmlformats.org/officeDocument/2006/relationships" xmlns:w="http://schemas.openxmlformats.org/wordprocessingml/2006/main" xmlns:w14="http://schemas.microsoft.com/office/word/2010/wordml" xmlns:w15="http://schemas.microsoft.com/office/word/2012/wordml" xmlns:w16cid="http://schemas.microsoft.com/office/word/2016/wordml/cid" xmlns:w16se="http://schemas.microsoft.com/office/word/2015/wordml/symex" mc:Ignorable="w14 w15 w16se w16cid"&gt;&lt;w:docDefaults&gt;&lt;w:rPrDefault&gt;&lt;w:rPr&gt;&lt;w:rFonts w:asciiTheme="minorHAnsi" w:eastAsiaTheme="minorHAnsi" w:hAnsiTheme="minorHAnsi" w:cstheme="minorBidi"/&gt;&lt;w:sz w:val="22"/&gt;&lt;w:szCs w:val="22"/&gt;&lt;w:lang w:val="en-US" w:eastAsia="en-US" w:bidi="ar-SA"/&gt;&lt;/w:rPr&gt;&lt;/w:rPrDefault&gt;&lt;w:pPrDefault&gt;&lt;w:pPr&gt;&lt;w:spacing w:after="160" w:line="259" w:lineRule="auto"/&gt;&lt;/w:pPr&gt;&lt;/w:pPrDefault&gt;&lt;/w:docDefaults&gt;&lt;w:style w:type="paragraph" w:default="1" w:styleId="Normal"&gt;&lt;w:name w:val="Normal"/&gt;&lt;w:qFormat/&gt;&lt;w:rsid w:val="00DC0ACF"/&gt;&lt;w:pPr&gt;&lt;w:spacing w:before="120" w:after="120" w:line="276" w:lineRule="auto"/&gt;&lt;/w:pPr&gt;&lt;w:rPr&gt;&lt;w:rFonts w:ascii="Segoe UI" w:eastAsiaTheme="minorEastAsia" w:hAnsi="Segoe UI"/&gt;&lt;/w:rPr&gt;&lt;/w:style&gt;&lt;w:style w:type="paragraph" w:styleId="Heading1"&gt;&lt;w:name w:val="heading 1"/&gt;&lt;w:basedOn w:val="Normal"/&gt;&lt;w:next w:val="Normal"/&gt;&lt;w:link w:val="Heading1Char"/&gt;&lt;w:uiPriority w:val="99"/&gt;&lt;w:qFormat/&gt;&lt;w:rsid w:val="001D7240"/&gt;&lt;w:pPr&gt;&lt;w:keepNext/&gt;&lt;w:keepLines/&gt;&lt;w:pageBreakBefore/&gt;&lt;w:tabs&gt;&lt;w:tab w:val="left" w:pos="1440"/&gt;&lt;/w:tabs&gt;&lt;w:spacing w:before="480" w:after="360" w:line="240" w:lineRule="auto"/&gt;&lt;w:outlineLvl w:val="0"/&gt;&lt;/w:pPr&gt;&lt;w:rPr&gt;&lt;w:rFonts w:eastAsiaTheme="majorEastAsia" w:cs="Segoe UI"/&gt;&lt;w:bCs/&gt;&lt;w:color w:val="008AC8"/&gt;&lt;w:sz w:val="36"/&gt;&lt;w:szCs w:val="28"/&gt;&lt;/w:rPr&gt;&lt;/w:style&gt;&lt;w:style w:type="paragraph" w:styleId="Heading2"&gt;&lt;w:name w:val="heading 2"/&gt;&lt;w:basedOn w:val="Heading1"/&gt;&lt;w:next w:val="Normal"/&gt;&lt;w:link w:val="Heading2Char"/&gt;&lt;w:uiPriority w:val="99"/&gt;&lt;w:unhideWhenUsed/&gt;&lt;w:qFormat/&gt;&lt;w:rsid w:val="001D7240"/&gt;&lt;w:pPr&gt;&lt;w:pageBreakBefore w:val="0"/&gt;&lt;w:spacing w:before="360" w:after="240"/&gt;&lt;w:outlineLvl w:val="1"/&gt;&lt;/w:pPr&gt;&lt;w:rPr&gt;&lt;w:rFonts w:cstheme="majorBidi"/&gt;&lt;w:sz w:val="32"/&gt;&lt;w:szCs w:val="26"/&gt;&lt;/w:rPr&gt;&lt;/w:style&gt;&lt;w:style w:type="paragraph" w:styleId="Heading3"&gt;&lt;w:name w:val="heading 3"/&gt;&lt;w:basedOn w:val="Heading2"/&gt;&lt;w:next w:val="Normal"/&gt;&lt;w:link w:val="Heading3Char"/&gt;&lt;w:uiPriority w:val="99"/&gt;&lt;w:unhideWhenUsed/&gt;&lt;w:qFormat/&gt;&lt;w:rsid w:val="001D7240"/&gt;&lt;w:pPr&gt;&lt;w:outlineLvl w:val="2"/&gt;&lt;/w:pPr&gt;&lt;w:rPr&gt;&lt;w:sz w:val="28"/&gt;&lt;w:szCs w:val="24"/&gt;&lt;/w:rPr&gt;&lt;/w:style&gt;&lt;w:style w:type="paragraph" w:styleId="Heading4"&gt;&lt;w:name w:val="heading 4"/&gt;&lt;w:basedOn w:val="Heading3"/&gt;&lt;w:next w:val="Normal"/&gt;&lt;w:link w:val="Heading4Char"/&gt;&lt;w:uiPriority w:val="99"/&gt;&lt;w:unhideWhenUsed/&gt;&lt;w:qFormat/&gt;&lt;w:rsid w:val="001D7240"/&gt;&lt;w:pPr&gt;&lt;w:spacing w:before="240"/&gt;&lt;w:outlineLvl w:val="3"/&gt;&lt;/w:pPr&gt;&lt;w:rPr&gt;&lt;w:iCs/&gt;&lt;w:sz w:val="24"/&gt;&lt;/w:rPr&gt;&lt;/w:style&gt;&lt;w:style w:type="paragraph" w:styleId="Heading5"&gt;&lt;w:name w:val="heading 5"/&gt;&lt;w:basedOn w:val="Heading4"/&gt;&lt;w:next w:val="Normal"/&gt;&lt;w:link w:val="Heading5Char"/&gt;&lt;w:uiPriority w:val="99"/&gt;&lt;w:unhideWhenUsed/&gt;&lt;w:rsid w:val="001D7240"/&gt;&lt;w:pPr&gt;&lt;w:outlineLvl w:val="4"/&gt;&lt;/w:pPr&gt;&lt;w:rPr&gt;&lt;w:rFonts w:eastAsiaTheme="minorHAnsi"/&gt;&lt;/w:rPr&gt;&lt;/w:style&gt;&lt;w:style w:type="paragraph" w:styleId="Heading6"&gt;&lt;w:name w:val="heading 6"/&gt;&lt;w:basedOn w:val="Normal"/&gt;&lt;w:next w:val="Normal"/&gt;&lt;w:link w:val="Heading6Char"/&gt;&lt;w:uiPriority w:val="9"/&gt;&lt;w:semiHidden/&gt;&lt;w:rsid w:val="00B37FBE"/&gt;&lt;w:pPr&gt;&lt;w:keepNext/&gt;&lt;w:keepLines/&gt;&lt;w:numPr&gt;&lt;w:ilvl w:val="5"/&gt;&lt;w:numId w:val="9"/&gt;&lt;/w:numPr&gt;&lt;w:spacing w:before="40" w:after="0"/&gt;&lt;w:outlineLvl w:val="5"/&gt;&lt;/w:pPr&gt;&lt;w:rPr&gt;&lt;w:rFonts w:asciiTheme="majorHAnsi" w:eastAsiaTheme="majorEastAsia" w:hAnsiTheme="majorHAnsi" w:cstheme="majorBidi"/&gt;&lt;w:color w:val="1F4D78" w:themeColor="accent1" w:themeShade="7F"/&gt;&lt;/w:rPr&gt;&lt;/w:style&gt;&lt;w:style w:type="paragraph" w:styleId="Heading7"&gt;&lt;w:name w:val="heading 7"/&gt;&lt;w:basedOn w:val="Normal"/&gt;&lt;w:next w:val="Normal"/&gt;&lt;w:link w:val="Heading7Char"/&gt;&lt;w:uiPriority w:val="9"/&gt;&lt;w:semiHidden/&gt;&lt;w:qFormat/&gt;&lt;w:rsid w:val="00B37FBE"/&gt;&lt;w:pPr&gt;&lt;w:keepNext/&gt;&lt;w:keepLines/&gt;&lt;w:numPr&gt;&lt;w:ilvl w:val="6"/&gt;&lt;w:numId w:val="9"/&gt;&lt;/w:numPr&gt;&lt;w:spacing w:before="40" w:after="0"/&gt;&lt;w:outlineLvl w:val="6"/&gt;&lt;/w:pPr&gt;&lt;w:rPr&gt;&lt;w:rFonts w:asciiTheme="majorHAnsi" w:eastAsiaTheme="majorEastAsia" w:hAnsiTheme="majorHAnsi" w:cstheme="majorBidi"/&gt;&lt;w:i/&gt;&lt;w:iCs/&gt;&lt;w:color w:val="1F4D78" w:themeColor="accent1" w:themeShade="7F"/&gt;&lt;/w:rPr&gt;&lt;/w:style&gt;&lt;w:style w:type="paragraph" w:styleId="Heading8"&gt;&lt;w:name w:val="heading 8"/&gt;&lt;w:basedOn w:val="Normal"/&gt;&lt;w:next w:val="Normal"/&gt;&lt;w:link w:val="Heading8Char"/&gt;&lt;w:uiPriority w:val="9"/&gt;&lt;w:semiHidden/&gt;&lt;w:qFormat/&gt;&lt;w:rsid w:val="00B37FBE"/&gt;&lt;w:pPr&gt;&lt;w:keepNext/&gt;&lt;w:keepLines/&gt;&lt;w:numPr&gt;&lt;w:ilvl w:val="7"/&gt;&lt;w:numId w:val="9"/&gt;&lt;/w:numPr&gt;&lt;w:spacing w:before="40" w:after="0"/&gt;&lt;w:outlineLvl w:val="7"/&gt;&lt;/w:pPr&gt;&lt;w:rPr&gt;&lt;w:rFonts w:asciiTheme="majorHAnsi" w:eastAsiaTheme="majorEastAsia" w:hAnsiTheme="majorHAnsi" w:cstheme="majorBidi"/&gt;&lt;w:color w:val="272727" w:themeColor="text1" w:themeTint="D8"/&gt;&lt;w:sz w:val="21"/&gt;&lt;w:szCs w:val="21"/&gt;&lt;/w:rPr&gt;&lt;/w:style&gt;&lt;w:style w:type="paragraph" w:styleId="Heading9"&gt;&lt;w:name w:val="heading 9"/&gt;&lt;w:basedOn w:val="Normal"/&gt;&lt;w:next w:val="Normal"/&gt;&lt;w:link w:val="Heading9Char"/&gt;&lt;w:uiPriority w:val="9"/&gt;&lt;w:semiHidden/&gt;&lt;w:qFormat/&gt;&lt;w:rsid w:val="00B37FBE"/&gt;&lt;w:pPr&gt;&lt;w:keepNext/&gt;&lt;w:keepLines/&gt;&lt;w:numPr&gt;&lt;w:ilvl w:val="8"/&gt;&lt;w:numId w:val="9"/&gt;&lt;/w:numPr&gt;&lt;w:spacing w:before="40" w:after="0"/&gt;&lt;w:outlineLvl w:val="8"/&gt;&lt;/w:pPr&gt;&lt;w:rPr&gt;&lt;w:rFonts w:asciiTheme="majorHAnsi" w:eastAsiaTheme="majorEastAsia" w:hAnsiTheme="majorHAnsi" w:cstheme="majorBidi"/&gt;&lt;w:i/&gt;&lt;w:iCs/&gt;&lt;w:color w:val="272727" w:themeColor="text1" w:themeTint="D8"/&gt;&lt;w:sz w:val="21"/&gt;&lt;w:szCs w:val="21"/&gt;&lt;/w:rPr&gt;&lt;/w:style&gt;&lt;w:style w:type="character" w:default="1" w:styleId="DefaultParagraphFont"&gt;&lt;w:name w:val="Default Paragraph Font"/&gt;&lt;w:uiPriority w:val="1"/&gt;&lt;w:semiHidden/&gt;&lt;w:unhideWhenUsed/&gt;&lt;/w:style&gt;&lt;w:style w:type="table" w:default="1" w:styleId="TableNormal"&gt;&lt;w:name w:val="Normal Table"/&gt;&lt;w:uiPriority w:val="99"/&gt;&lt;w:semiHidden/&gt;&lt;w:unhideWhenUsed/&gt;&lt;w:tblPr&gt;&lt;w:tblInd w:w="0" w:type="dxa"/&gt;&lt;w:tblCellMar&gt;&lt;w:top w:w="0" w:type="dxa"/&gt;&lt;w:left w:w="108" w:type="dxa"/&gt;&lt;w:bottom w:w="0" w:type="dxa"/&gt;&lt;w:right w:w="108" w:type="dxa"/&gt;&lt;/w:tblCellMar&gt;&lt;/w:tblPr&gt;&lt;/w:style&gt;&lt;w:style w:type="numbering" w:default="1" w:styleId="NoList"&gt;&lt;w:name w:val="No List"/&gt;&lt;w:uiPriority w:val="99"/&gt;&lt;w:semiHidden/&gt;&lt;w:unhideWhenUsed/&gt;&lt;/w:style&gt;&lt;w:style w:type="character" w:customStyle="1" w:styleId="Heading1Char"&gt;&lt;w:name w:val="Heading 1 Char"/&gt;&lt;w:basedOn w:val="DefaultParagraphFont"/&gt;&lt;w:link w:val="Heading1"/&gt;&lt;w:uiPriority w:val="99"/&gt;&lt;w:rsid w:val="00D104BD"/&gt;&lt;w:rPr&gt;&lt;w:rFonts w:ascii="Segoe UI" w:eastAsiaTheme="majorEastAsia" w:hAnsi="Segoe UI" w:cs="Segoe UI"/&gt;&lt;w:bCs/&gt;&lt;w:color w:val="008AC8"/&gt;&lt;w:sz w:val="36"/&gt;&lt;w:szCs w:val="28"/&gt;&lt;/w:rPr&gt;&lt;/w:style&gt;&lt;w:style w:type="paragraph" w:styleId="TOC1"&gt;&lt;w:name w:val="toc 1"/&gt;&lt;w:basedOn w:val="Normal"/&gt;&lt;w:next w:val="Normal"/&gt;&lt;w:uiPriority w:val="39"/&gt;&lt;w:unhideWhenUsed/&gt;&lt;w:rsid w:val="00354B7A"/&gt;&lt;w:pPr&gt;&lt;w:tabs&gt;&lt;w:tab w:val="right" w:leader="dot" w:pos="9346"/&gt;&lt;/w:tabs&gt;&lt;w:spacing w:after="100"/&gt;&lt;/w:pPr&gt;&lt;w:rPr&gt;&lt;w:noProof/&gt;&lt;w:sz w:val="24"/&gt;&lt;/w:rPr&gt;&lt;/w:style&gt;&lt;w:style w:type="character" w:styleId="Hyperlink"&gt;&lt;w:name w:val="Hyperlink"/&gt;&lt;w:basedOn w:val="DefaultParagraphFont"/&gt;&lt;w:uiPriority w:val="99"/&gt;&lt;w:unhideWhenUsed/&gt;&lt;w:rsid w:val="00D0256C"/&gt;&lt;w:rPr&gt;&lt;w:rFonts w:ascii="Segoe UI" w:hAnsi="Segoe UI"/&gt;&lt;w:color w:val="0563C1" w:themeColor="hyperlink"/&gt;&lt;w:u w:val="single"/&gt;&lt;/w:rPr&gt;&lt;/w:style&gt;&lt;w:style w:type="paragraph" w:customStyle="1" w:styleId="Bullet1"&gt;&lt;w:name w:val="Bullet1"/&gt;&lt;w:basedOn w:val="ListBullet"/&gt;&lt;w:rsid w:val="00C24E60"/&gt;&lt;w:pPr&gt;&lt;w:numPr&gt;&lt;w:numId w:val="1"/&gt;&lt;/w:numPr&gt;&lt;w:spacing w:before="240" w:after="240" w:line="240" w:lineRule="auto"/&gt;&lt;/w:pPr&gt;&lt;w:rPr&gt;&lt;w:rFonts w:cs="Segoe UI"/&gt;&lt;w:szCs w:val="20"/&gt;&lt;/w:rPr&gt;&lt;/w:style&gt;&lt;w:style w:type="paragraph" w:styleId="Header"&gt;&lt;w:name w:val="header"/&gt;&lt;w:basedOn w:val="Normal"/&gt;&lt;w:link w:val="HeaderChar"/&gt;&lt;w:uiPriority w:val="99"/&gt;&lt;w:unhideWhenUsed/&gt;&lt;w:rsid w:val="00544919"/&gt;&lt;w:pPr&gt;&lt;w:tabs&gt;&lt;w:tab w:val="center" w:pos="4680"/&gt;&lt;w:tab w:val="right" w:pos="9360"/&gt;&lt;/w:tabs&gt;&lt;w:spacing w:after="0" w:line="240" w:lineRule="auto"/&gt;&lt;/w:pPr&gt;&lt;w:rPr&gt;&lt;w:sz w:val="16"/&gt;&lt;/w:rPr&gt;&lt;/w:style&gt;&lt;w:style w:type="character" w:customStyle="1" w:styleId="HeaderChar"&gt;&lt;w:name w:val="Header Char"/&gt;&lt;w:basedOn w:val="DefaultParagraphFont"/&gt;&lt;w:link w:val="Header"/&gt;&lt;w:uiPriority w:val="99"/&gt;&lt;w:rsid w:val="00544919"/&gt;&lt;w:rPr&gt;&lt;w:rFonts w:ascii="Segoe UI" w:eastAsiaTheme="minorEastAsia" w:hAnsi="Segoe UI"/&gt;&lt;w:sz w:val="16"/&gt;&lt;/w:rPr&gt;&lt;/w:style&gt;&lt;w:style w:type="paragraph" w:styleId="Footer"&gt;&lt;w:name w:val="footer"/&gt;&lt;w:basedOn w:val="Normal"/&gt;&lt;w:link w:val="FooterChar"/&gt;&lt;w:uiPriority w:val="99"/&gt;&lt;w:unhideWhenUsed/&gt;&lt;w:rsid w:val="00C24E60"/&gt;&lt;w:pPr&gt;&lt;w:tabs&gt;&lt;w:tab w:val="center" w:pos="4680"/&gt;&lt;w:tab w:val="right" w:pos="9360"/&gt;&lt;/w:tabs&gt;&lt;w:spacing w:before="0" w:after="0" w:line="240" w:lineRule="auto"/&gt;&lt;/w:pPr&gt;&lt;w:rPr&gt;&lt;w:color w:val="808080" w:themeColor="background1" w:themeShade="80"/&gt;&lt;w:sz w:val="16"/&gt;&lt;/w:rPr&gt;&lt;/w:style&gt;&lt;w:style w:type="character" w:customStyle="1" w:styleId="FooterChar"&gt;&lt;w:name w:val="Footer Char"/&gt;&lt;w:basedOn w:val="DefaultParagraphFont"/&gt;&lt;w:link w:val="Footer"/&gt;&lt;w:uiPriority w:val="99"/&gt;&lt;w:rsid w:val="00C24E60"/&gt;&lt;w:rPr&gt;&lt;w:rFonts w:ascii="Segoe UI" w:eastAsiaTheme="minorEastAsia" w:hAnsi="Segoe UI"/&gt;&lt;w:color w:val="808080" w:themeColor="background1" w:themeShade="80"/&gt;&lt;w:sz w:val="16"/&gt;&lt;/w:rPr&gt;&lt;/w:style&gt;&lt;w:style w:type="paragraph" w:styleId="TOC3"&gt;&lt;w:name w:val="toc 3"/&gt;&lt;w:basedOn w:val="TOCHeading"/&gt;&lt;w:next w:val="Normal"/&gt;&lt;w:autoRedefine/&gt;&lt;w:uiPriority w:val="39"/&gt;&lt;w:unhideWhenUsed/&gt;&lt;w:rsid w:val="00A77E60"/&gt;&lt;w:pPr&gt;&lt;w:keepNext w:val="0"/&gt;&lt;w:keepLines w:val="0"/&gt;&lt;w:pageBreakBefore w:val="0"/&gt;&lt;w:tabs&gt;&lt;w:tab w:val="right" w:leader="dot" w:pos="9346"/&gt;&lt;/w:tabs&gt;&lt;w:spacing w:before="0" w:after="100"/&gt;&lt;w:ind w:left="864"/&gt;&lt;/w:pPr&gt;&lt;w:rPr&gt;&lt;w:rFonts w:ascii="Segoe" w:eastAsiaTheme="minorHAnsi" w:hAnsi="Segoe" w:cstheme="minorBidi"/&gt;&lt;w:color w:val="auto"/&gt;&lt;w:spacing w:val="10"/&gt;&lt;w:sz w:val="20"/&gt;&lt;w:szCs w:val="48"/&gt;&lt;/w:rPr&gt;&lt;/w:style&gt;&lt;w:style w:type="character" w:customStyle="1" w:styleId="StyleLatinSegoeUI10pt"&gt;&lt;w:name w:val="Style (Latin) Segoe UI 10 pt"/&gt;&lt;w:basedOn w:val="DefaultParagraphFont"/&gt;&lt;w:semiHidden/&gt;&lt;w:rsid w:val="00C24E60"/&gt;&lt;w:rPr&gt;&lt;w:rFonts w:ascii="Segoe UI" w:hAnsi="Segoe UI"/&gt;&lt;w:sz w:val="20"/&gt;&lt;/w:rPr&gt;&lt;/w:style&gt;&lt;w:style w:type="table" w:styleId="TableGrid"&gt;&lt;w:name w:val="Table Grid"/&gt;&lt;w:aliases w:val="Tabla Microsoft Servicios"/&gt;&lt;w:basedOn w:val="TableNormal"/&gt;&lt;w:rsid w:val="00C07C3E"/&gt;&lt;w:pPr&gt;&lt;w:spacing w:after="0" w:line="240" w:lineRule="auto"/&gt;&lt;/w:pPr&gt;&lt;w:rPr&gt;&lt;w:rFonts w:ascii="Segoe UI" w:eastAsiaTheme="minorEastAsia" w:hAnsi="Segoe UI"/&gt;&lt;w:sz w:val="16"/&gt;&lt;/w:rPr&gt;&lt;w:tblPr&gt;&lt;w:tblStyleRowBandSize w:val="1"/&gt;&lt;w:tblStyleColBandSize w:val="1"/&gt;&lt;w:tblBorders&gt;&lt;w:top w:val="single" w:sz="4" w:space="0" w:color="008AC8"/&gt;&lt;w:bottom w:val="single" w:sz="4" w:space="0" w:color="008AC8"/&gt;&lt;w:insideH w:val="single" w:sz="4" w:space="0" w:color="008AC8"/&gt;&lt;/w:tblBorders&gt;&lt;/w:tblPr&gt;&lt;w:tblStylePr w:type="firstRow"&gt;&lt;w:rPr&gt;&lt;w:rFonts w:ascii="Segoe UI" w:hAnsi="Segoe UI"/&gt;&lt;w:color w:val="FFFFFF" w:themeColor="background1"/&gt;&lt;w:sz w:val="16"/&gt;&lt;/w:rPr&gt;&lt;w:tblPr/&gt;&lt;w:trPr&gt;&lt;w:tblHeader/&gt;&lt;/w:trPr&gt;&lt;w:tcPr&gt;&lt;w:shd w:val="clear" w:color="auto" w:fill="008AC8"/&gt;&lt;/w:tcPr&gt;&lt;/w:tblStylePr&gt;&lt;/w:style&gt;&lt;w:style w:type="paragraph" w:customStyle="1" w:styleId="CoverTitle"&gt;&lt;w:name w:val="Cover Title"/&gt;&lt;w:basedOn w:val="Normal"/&gt;&lt;w:next w:val="CoverSubject"/&gt;&lt;w:uiPriority w:val="99"/&gt;&lt;w:rsid w:val="00C24E60"/&gt;&lt;w:pPr&gt;&lt;w:spacing w:line="240" w:lineRule="auto"/&gt;&lt;/w:pPr&gt;&lt;w:rPr&gt;&lt;w:color w:val="FFFFFF" w:themeColor="background1"/&gt;&lt;w:sz w:val="44"/&gt;&lt;/w:rPr&gt;&lt;/w:style&gt;&lt;w:style w:type="paragraph" w:customStyle="1" w:styleId="CoverSubject"&gt;&lt;w:name w:val="Cover Subject"/&gt;&lt;w:basedOn w:val="Normal"/&gt;&lt;w:uiPriority w:val="99"/&gt;&lt;w:rsid w:val="00C24E60"/&gt;&lt;w:pPr&gt;&lt;w:spacing w:after="600"/&gt;&lt;w:ind w:left="-720"/&gt;&lt;/w:pPr&gt;&lt;w:rPr&gt;&lt;w:color w:val="008AC8"/&gt;&lt;w:sz w:val="36"/&gt;&lt;/w:rPr&gt;&lt;/w:style&gt;&lt;w:style w:type="paragraph" w:customStyle="1" w:styleId="CoverHeading2"&gt;&lt;w:name w:val="Cover Heading 2"/&gt;&lt;w:basedOn w:val="Normal"/&gt;&lt;w:uiPriority w:val="99"/&gt;&lt;w:rsid w:val="00C24E60"/&gt;&lt;w:pPr&gt;&lt;w:spacing w:before="360"/&gt;&lt;w:ind w:left="-357"/&gt;&lt;/w:pPr&gt;&lt;w:rPr&gt;&lt;w:bCs/&gt;&lt;w:color w:val="008AC8"/&gt;&lt;w:sz w:val="28"/&gt;&lt;w:szCs w:val="28"/&gt;&lt;/w:rPr&gt;&lt;/w:style&gt;&lt;w:style w:type="character" w:styleId="Emphasis"&gt;&lt;w:name w:val="Emphasis"/&gt;&lt;w:basedOn w:val="IntenseEmphasis"/&gt;&lt;w:uiPriority w:val="20"/&gt;&lt;w:qFormat/&gt;&lt;w:rsid w:val="00C24E60"/&gt;&lt;w:rPr&gt;&lt;w:rFonts w:ascii="Segoe UI" w:hAnsi="Segoe UI"/&gt;&lt;w:b w:val="0"/&gt;&lt;w:bCs/&gt;&lt;w:i/&gt;&lt;w:iCs/&gt;&lt;w:color w:val="auto"/&gt;&lt;w:sz w:val="22"/&gt;&lt;/w:rPr&gt;&lt;/w:style&gt;&lt;w:style w:type="paragraph" w:customStyle="1" w:styleId="VisibleGuidance"&gt;&lt;w:name w:val="Visible Guidance"/&gt;&lt;w:basedOn w:val="Normal"/&gt;&lt;w:next w:val="Normal"/&gt;&lt;w:rsid w:val="00C24E60"/&gt;&lt;w:pPr&gt;&lt;w:shd w:val="clear" w:color="auto" w:fill="F2F2F2"/&gt;&lt;/w:pPr&gt;&lt;w:rPr&gt;&lt;w:color w:val="FF0066"/&gt;&lt;/w:rPr&gt;&lt;/w:style&gt;&lt;w:style w:type="character" w:styleId="Strong"&gt;&lt;w:name w:val="Strong"/&gt;&lt;w:basedOn w:val="DefaultParagraphFont"/&gt;&lt;w:uiPriority w:val="22"/&gt;&lt;w:qFormat/&gt;&lt;w:rsid w:val="00C24E60"/&gt;&lt;w:rPr&gt;&lt;w:b/&gt;&lt;w:bCs/&gt;&lt;/w:rPr&gt;&lt;/w:style&gt;&lt;w:style w:type="paragraph" w:styleId="ListParagraph"&gt;&lt;w:name w:val="List Paragraph"/&gt;&lt;w:aliases w:val="Bullet Number,List Paragraph1,lp1,lp11,List Paragraph11,Bullet 1,Use Case List Paragraph"/&gt;&lt;w:basedOn w:val="Normal"/&gt;&lt;w:link w:val="ListParagraphChar"/&gt;&lt;w:uiPriority w:val="34"/&gt;&lt;w:qFormat/&gt;&lt;w:rsid w:val="00845831"/&gt;&lt;w:pPr&gt;&lt;w:numPr&gt;&lt;w:numId w:val="7"/&gt;&lt;/w:numPr&gt;&lt;w:contextualSpacing/&gt;&lt;/w:pPr&gt;&lt;/w:style&gt;&lt;w:style w:type="paragraph" w:styleId="TOCHeading"&gt;&lt;w:name w:val="TOC Heading"/&gt;&lt;w:basedOn w:val="Heading1"/&gt;&lt;w:next w:val="Normal"/&gt;&lt;w:uiPriority w:val="99"/&gt;&lt;w:rsid w:val="004A1130"/&gt;&lt;w:pPr&gt;&lt;w:spacing w:before="360" w:line="276" w:lineRule="auto"/&gt;&lt;w:outlineLvl w:val="9"/&gt;&lt;/w:pPr&gt;&lt;w:rPr&gt;&lt;w:rFonts w:cstheme="majorBidi"/&gt;&lt;w:bCs w:val="0"/&gt;&lt;w:sz w:val="32"/&gt;&lt;w:szCs w:val="32"/&gt;&lt;/w:rPr&gt;&lt;/w:style&gt;&lt;w:style w:type="character" w:styleId="IntenseEmphasis"&gt;&lt;w:name w:val="Intense Emphasis"/&gt;&lt;w:basedOn w:val="DefaultParagraphFont"/&gt;&lt;w:uiPriority w:val="99"/&gt;&lt;w:rsid w:val="00C24E60"/&gt;&lt;w:rPr&gt;&lt;w:i/&gt;&lt;w:iCs/&gt;&lt;w:color w:val="5B9BD5" w:themeColor="accent1"/&gt;&lt;/w:rPr&gt;&lt;/w:style&gt;&lt;w:style w:type="paragraph" w:styleId="Caption"&gt;&lt;w:name w:val="caption"/&gt;&lt;w:basedOn w:val="Normal"/&gt;&lt;w:next w:val="Normal"/&gt;&lt;w:uiPriority w:val="19"/&gt;&lt;w:unhideWhenUsed/&gt;&lt;w:qFormat/&gt;&lt;w:rsid w:val="00A77E60"/&gt;&lt;w:pPr&gt;&lt;w:spacing w:before="0" w:after="0" w:line="240" w:lineRule="auto"/&gt;&lt;/w:pPr&gt;&lt;w:rPr&gt;&lt;w:iCs/&gt;&lt;w:color w:val="008AC8"/&gt;&lt;w:sz w:val="18"/&gt;&lt;w:szCs w:val="18"/&gt;&lt;/w:rPr&gt;&lt;/w:style&gt;&lt;w:style w:type="character" w:customStyle="1" w:styleId="Heading5Char"&gt;&lt;w:name w:val="Heading 5 Char"/&gt;&lt;w:basedOn w:val="DefaultParagraphFont"/&gt;&lt;w:link w:val="Heading5"/&gt;&lt;w:uiPriority w:val="99"/&gt;&lt;w:rsid w:val="00D104BD"/&gt;&lt;w:rPr&gt;&lt;w:rFonts w:ascii="Segoe UI" w:hAnsi="Segoe UI" w:cstheme="majorBidi"/&gt;&lt;w:bCs/&gt;&lt;w:iCs/&gt;&lt;w:color w:val="008AC8"/&gt;&lt;w:sz w:val="24"/&gt;&lt;w:szCs w:val="24"/&gt;&lt;/w:rPr&gt;&lt;/w:style&gt;&lt;w:style w:type="paragraph" w:customStyle="1" w:styleId="Heading1Numbered"&gt;&lt;w:name w:val="Heading 1 (Numbered)"/&gt;&lt;w:basedOn w:val="Normal"/&gt;&lt;w:next w:val="Normal"/&gt;&lt;w:uiPriority w:val="14"/&gt;&lt;w:qFormat/&gt;&lt;w:rsid w:val="00DA14C2"/&gt;&lt;w:pPr&gt;&lt;w:keepNext/&gt;&lt;w:keepLines/&gt;&lt;w:numPr&gt;&lt;w:numId w:val="10"/&gt;&lt;/w:numPr&gt;&lt;w:tabs&gt;&lt;w:tab w:val="left" w:pos="1440"/&gt;&lt;/w:tabs&gt;&lt;w:spacing w:before="360" w:after="360" w:line="600" w:lineRule="exact"/&gt;&lt;w:outlineLvl w:val="0"/&gt;&lt;/w:pPr&gt;&lt;w:rPr&gt;&lt;w:rFonts w:eastAsiaTheme="minorHAnsi"/&gt;&lt;w:color w:val="008AC8"/&gt;&lt;w:spacing w:val="10"/&gt;&lt;w:sz w:val="36"/&gt;&lt;w:szCs w:val="48"/&gt;&lt;/w:rPr&gt;&lt;/w:style&gt;&lt;w:style w:type="character" w:customStyle="1" w:styleId="ListParagraphChar"&gt;&lt;w:name w:val="List Paragraph Char"/&gt;&lt;w:aliases w:val="Bullet Number Char,List Paragraph1 Char,lp1 Char,lp11 Char,List Paragraph11 Char,Bullet 1 Char,Use Case List Paragraph Char"/&gt;&lt;w:basedOn w:val="DefaultParagraphFont"/&gt;&lt;w:link w:val="ListParagraph"/&gt;&lt;w:uiPriority w:val="34"/&gt;&lt;w:locked/&gt;&lt;w:rsid w:val="002E33F2"/&gt;&lt;w:rPr&gt;&lt;w:rFonts w:ascii="Segoe UI" w:eastAsiaTheme="minorEastAsia" w:hAnsi="Segoe UI"/&gt;&lt;/w:rPr&gt;&lt;/w:style&gt;&lt;w:style w:type="paragraph" w:styleId="ListBullet"&gt;&lt;w:name w:val="List Bullet"/&gt;&lt;w:basedOn w:val="Normal"/&gt;&lt;w:uiPriority w:val="4"/&gt;&lt;w:qFormat/&gt;&lt;w:rsid w:val="00845831"/&gt;&lt;w:pPr&gt;&lt;w:numPr&gt;&lt;w:numId w:val="4"/&gt;&lt;/w:numPr&gt;&lt;w:spacing w:after="200"/&gt;&lt;w:ind w:left="720"/&gt;&lt;w:contextualSpacing/&gt;&lt;/w:pPr&gt;&lt;/w:style&gt;&lt;w:style w:type="paragraph" w:customStyle="1" w:styleId="Heading2Numbered"&gt;&lt;w:name w:val="Heading 2 (Numbered)"/&gt;&lt;w:basedOn w:val="Heading1Numbered"/&gt;&lt;w:next w:val="Normal"/&gt;&lt;w:uiPriority w:val="14"/&gt;&lt;w:qFormat/&gt;&lt;w:rsid w:val="001D7240"/&gt;&lt;w:pPr&gt;&lt;w:numPr&gt;&lt;w:ilvl w:val="1"/&gt;&lt;/w:numPr&gt;&lt;w:spacing w:after="240" w:line="240" w:lineRule="auto"/&gt;&lt;w:outlineLvl w:val="1"/&gt;&lt;/w:pPr&gt;&lt;w:rPr&gt;&lt;w:sz w:val="32"/&gt;&lt;w:szCs w:val="36"/&gt;&lt;/w:rPr&gt;&lt;/w:style&gt;&lt;w:style w:type="paragraph" w:customStyle="1" w:styleId="Heading3Numbered"&gt;&lt;w:name w:val="Heading 3 (Numbered)"/&gt;&lt;w:basedOn w:val="Heading2Numbered"/&gt;&lt;w:next w:val="Normal"/&gt;&lt;w:uiPriority w:val="14"/&gt;&lt;w:qFormat/&gt;&lt;w:rsid w:val="00A2135E"/&gt;&lt;w:pPr&gt;&lt;w:numPr&gt;&lt;w:ilvl w:val="2"/&gt;&lt;/w:numPr&gt;&lt;w:spacing w:before="240"/&gt;&lt;w:outlineLvl w:val="2"/&gt;&lt;/w:pPr&gt;&lt;w:rPr&gt;&lt;w:sz w:val="28"/&gt;&lt;w:szCs w:val="28"/&gt;&lt;/w:rPr&gt;&lt;/w:style&gt;&lt;w:style w:type="paragraph" w:customStyle="1" w:styleId="Heading4Numbered"&gt;&lt;w:name w:val="Heading 4 (Numbered)"/&gt;&lt;w:basedOn w:val="Heading3Numbered"/&gt;&lt;w:next w:val="Normal"/&gt;&lt;w:uiPriority w:val="99"/&gt;&lt;w:unhideWhenUsed/&gt;&lt;w:rsid w:val="00A2135E"/&gt;&lt;w:pPr&gt;&lt;w:numPr&gt;&lt;w:ilvl w:val="3"/&gt;&lt;/w:numPr&gt;&lt;w:outlineLvl w:val="3"/&gt;&lt;/w:pPr&gt;&lt;w:rPr&gt;&lt;w:sz w:val="24"/&gt;&lt;/w:rPr&gt;&lt;/w:style&gt;&lt;w:style w:type="paragraph" w:customStyle="1" w:styleId="Heading5Numbered"&gt;&lt;w:name w:val="Heading 5 (Numbered)"/&gt;&lt;w:basedOn w:val="Heading4Numbered"/&gt;&lt;w:next w:val="Normal"/&gt;&lt;w:uiPriority w:val="99"/&gt;&lt;w:semiHidden/&gt;&lt;w:rsid w:val="00951469"/&gt;&lt;w:pPr&gt;&lt;w:framePr w:wrap="around" w:vAnchor="text" w:hAnchor="text" w:y="1"/&gt;&lt;w:numPr&gt;&lt;w:ilvl w:val="0"/&gt;&lt;w:numId w:val="11"/&gt;&lt;/w:numPr&gt;&lt;w:tabs&gt;&lt;w:tab w:val="clear" w:pos="1440"/&gt;&lt;w:tab w:val="left" w:pos="2160"/&gt;&lt;/w:tabs&gt;&lt;w:outlineLvl w:val="4"/&gt;&lt;/w:pPr&gt;&lt;w:rPr&gt;&lt;w:szCs w:val="20"/&gt;&lt;/w:rPr&gt;&lt;/w:style&gt;&lt;w:style w:type="paragraph" w:customStyle="1" w:styleId="TableListBullet"&gt;&lt;w:name w:val="Table List Bullet"/&gt;&lt;w:basedOn w:val="Normal"/&gt;&lt;w:uiPriority w:val="4"/&gt;&lt;w:qFormat/&gt;&lt;w:rsid w:val="00D21A9D"/&gt;&lt;w:pPr&gt;&lt;w:numPr&gt;&lt;w:numId w:val="2"/&gt;&lt;/w:numPr&gt;&lt;w:spacing w:line="240" w:lineRule="auto"/&gt;&lt;w:ind w:left="288" w:hanging="288"/&gt;&lt;w:contextualSpacing/&gt;&lt;/w:pPr&gt;&lt;w:rPr&gt;&lt;w:sz w:val="18"/&gt;&lt;w:szCs w:val="16"/&gt;&lt;/w:rPr&gt;&lt;/w:style&gt;&lt;w:style w:type="paragraph" w:customStyle="1" w:styleId="CodeBlock"&gt;&lt;w:name w:val="Code Block"/&gt;&lt;w:basedOn w:val="Normal"/&gt;&lt;w:uiPriority w:val="99"/&gt;&lt;w:qFormat/&gt;&lt;w:rsid w:val="001C4A70"/&gt;&lt;w:pPr&gt;&lt;w:keepNext/&gt;&lt;w:pBdr&gt;&lt;w:top w:val="single" w:sz="4" w:space="1" w:color="auto"/&gt;&lt;w:left w:val="single" w:sz="4" w:space="4" w:color="auto"/&gt;&lt;w:bottom w:val="single" w:sz="4" w:space="1" w:color="auto"/&gt;&lt;w:right w:val="single" w:sz="4" w:space="4" w:color="auto"/&gt;&lt;/w:pBdr&gt;&lt;w:spacing w:before="20" w:after="20"/&gt;&lt;/w:pPr&gt;&lt;w:rPr&gt;&lt;w:rFonts w:ascii="Courier New" w:eastAsia="Courier New" w:hAnsi="Courier New" w:cs="Courier New"/&gt;&lt;w:sz w:val="16"/&gt;&lt;w:szCs w:val="16"/&gt;&lt;/w:rPr&gt;&lt;/w:style&gt;&lt;w:style w:type="paragraph" w:customStyle="1" w:styleId="CheckList0"&gt;&lt;w:name w:val="Check List"/&gt;&lt;w:basedOn w:val="Normal"/&gt;&lt;w:uiPriority w:val="99"/&gt;&lt;w:rsid w:val="00E82B9A"/&gt;&lt;w:pPr&gt;&lt;w:numPr&gt;&lt;w:numId w:val="8"/&gt;&lt;/w:numPr&gt;&lt;w:spacing w:before="0" w:after="200"/&gt;&lt;w:contextualSpacing/&gt;&lt;/w:pPr&gt;&lt;w:rPr&gt;&lt;w:rFonts w:eastAsia="Arial" w:cs="Arial"/&gt;&lt;w:lang w:eastAsia="ja-JP"/&gt;&lt;/w:rPr&gt;&lt;/w:style&gt;&lt;w:style w:type="paragraph" w:customStyle="1" w:styleId="Note"&gt;&lt;w:name w:val="Note"/&gt;&lt;w:basedOn w:val="Normal"/&gt;&lt;w:uiPriority w:val="99"/&gt;&lt;w:qFormat/&gt;&lt;w:rsid w:val="001C4A70"/&gt;&lt;w:pPr&gt;&lt;w:pBdr&gt;&lt;w:left w:val="single" w:sz="18" w:space="6" w:color="008AC8"/&gt;&lt;/w:pBdr&gt;&lt;w:spacing w:before="0" w:after="200"/&gt;&lt;w:ind w:left="720"/&gt;&lt;/w:pPr&gt;&lt;w:rPr&gt;&lt;w:szCs w:val="18"/&gt;&lt;/w:rPr&gt;&lt;/w:style&gt;&lt;w:style w:type="paragraph" w:customStyle="1" w:styleId="NoteTitle"&gt;&lt;w:name w:val="Note Title"/&gt;&lt;w:basedOn w:val="Note"/&gt;&lt;w:next w:val="Note"/&gt;&lt;w:uiPriority w:val="99"/&gt;&lt;w:qFormat/&gt;&lt;w:rsid w:val="001C4A70"/&gt;&lt;w:pPr&gt;&lt;w:keepNext/&gt;&lt;w:spacing w:before="240" w:after="240" w:line="240" w:lineRule="auto"/&gt;&lt;/w:pPr&gt;&lt;w:rPr&gt;&lt;w:bCs/&gt;&lt;w:color w:val="008AC8"/&gt;&lt;w:sz w:val="24"/&gt;&lt;/w:rPr&gt;&lt;/w:style&gt;&lt;w:style w:type="numbering" w:customStyle="1" w:styleId="Checklist"&gt;&lt;w:name w:val="Checklist"/&gt;&lt;w:basedOn w:val="NoList"/&gt;&lt;w:rsid w:val="00475B6F"/&gt;&lt;w:pPr&gt;&lt;w:numPr&gt;&lt;w:numId w:val="3"/&gt;&lt;/w:numPr&gt;&lt;/w:pPr&gt;&lt;/w:style&gt;&lt;w:style w:type="paragraph" w:customStyle="1" w:styleId="TableText"&gt;&lt;w:name w:val="Table Text"/&gt;&lt;w:basedOn w:val="Normal"/&gt;&lt;w:qFormat/&gt;&lt;w:rsid w:val="00B02BAD"/&gt;&lt;w:pPr&gt;&lt;w:spacing w:line="240" w:lineRule="auto"/&gt;&lt;/w:pPr&gt;&lt;w:rPr&gt;&lt;w:sz w:val="18"/&gt;&lt;/w:rPr&gt;&lt;/w:style&gt;&lt;w:style w:type="paragraph" w:customStyle="1" w:styleId="CommandLine"&gt;&lt;w:name w:val="Command Line"/&gt;&lt;w:basedOn w:val="Normal"/&gt;&lt;w:uiPriority w:val="99"/&gt;&lt;w:rsid w:val="001C4A70"/&gt;&lt;w:pPr&gt;&lt;w:shd w:val="clear" w:color="auto" w:fill="F2F2F2" w:themeFill="background1" w:themeFillShade="F2"/&gt;&lt;w:tabs&gt;&lt;w:tab w:val="left" w:pos="2790"/&gt;&lt;w:tab w:val="left" w:pos="3780"/&gt;&lt;w:tab w:val="left" w:pos="4860"/&gt;&lt;w:tab w:val="left" w:pos="6390"/&gt;&lt;/w:tabs&gt;&lt;w:spacing w:before="80" w:after="200" w:line="240" w:lineRule="auto"/&gt;&lt;w:ind w:left="993" w:right="144"/&gt;&lt;w:contextualSpacing/&gt;&lt;/w:pPr&gt;&lt;w:rPr&gt;&lt;w:rFonts w:ascii="Consolas" w:eastAsiaTheme="minorHAnsi" w:hAnsi="Consolas" w:cs="Consolas"/&gt;&lt;w:sz w:val="20"/&gt;&lt;w:szCs w:val="23"/&gt;&lt;/w:rPr&gt;&lt;/w:style&gt;&lt;w:style w:type="numbering" w:customStyle="1" w:styleId="Style1"&gt;&lt;w:name w:val="Style1"/&gt;&lt;w:uiPriority w:val="99"/&gt;&lt;w:rsid w:val="001C4A70"/&gt;&lt;w:pPr&gt;&lt;w:numPr&gt;&lt;w:numId w:val="5"/&gt;&lt;/w:numPr&gt;&lt;/w:pPr&gt;&lt;/w:style&gt;&lt;w:style w:type="numbering" w:customStyle="1" w:styleId="NumberedList"&gt;&lt;w:name w:val="Numbered List"/&gt;&lt;w:rsid w:val="00FE17E1"/&gt;&lt;w:pPr&gt;&lt;w:numPr&gt;&lt;w:numId w:val="6"/&gt;&lt;/w:numPr&gt;&lt;/w:pPr&gt;&lt;/w:style&gt;&lt;w:style w:type="paragraph" w:styleId="TOC2"&gt;&lt;w:name w:val="toc 2"/&gt;&lt;w:basedOn w:val="Normal"/&gt;&lt;w:next w:val="Normal"/&gt;&lt;w:autoRedefine/&gt;&lt;w:uiPriority w:val="39"/&gt;&lt;w:unhideWhenUsed/&gt;&lt;w:rsid w:val="00A77E60"/&gt;&lt;w:pPr&gt;&lt;w:tabs&gt;&lt;w:tab w:val="left" w:pos="288"/&gt;&lt;w:tab w:val="left" w:pos="880"/&gt;&lt;w:tab w:val="right" w:leader="dot" w:pos="9346"/&gt;&lt;/w:tabs&gt;&lt;w:spacing w:after="100"/&gt;&lt;w:ind w:left="432"/&gt;&lt;/w:pPr&gt;&lt;/w:style&gt;&lt;w:style w:type="table" w:styleId="PlainTable3"&gt;&lt;w:name w:val="Plain Table 3"/&gt;&lt;w:basedOn w:val="TableNormal"/&gt;&lt;w:uiPriority w:val="43"/&gt;&lt;w:rsid w:val="001D1ECE"/&gt;&lt;w:pPr&gt;&lt;w:spacing w:after="0" w:line="240" w:lineRule="auto"/&gt;&lt;/w:pPr&gt;&lt;w:tblPr&gt;&lt;w:tblStyleRowBandSize w:val="1"/&gt;&lt;w:tblStyleColBandSize w:val="1"/&gt;&lt;/w:tblPr&gt;&lt;w:tblStylePr w:type="firstRow"&gt;&lt;w:rPr&gt;&lt;w:b/&gt;&lt;w:bCs/&gt;&lt;w:caps/&gt;&lt;/w:rPr&gt;&lt;w:tblPr/&gt;&lt;w:tcPr&gt;&lt;w:tcBorders&gt;&lt;w:bottom w:val="single" w:sz="4" w:space="0" w:color="7F7F7F" w:themeColor="text1" w:themeTint="80"/&gt;&lt;/w:tcBorders&gt;&lt;/w:tcPr&gt;&lt;/w:tblStylePr&gt;&lt;w:tblStylePr w:type="lastRow"&gt;&lt;w:rPr&gt;&lt;w:b/&gt;&lt;w:bCs/&gt;&lt;w:caps/&gt;&lt;/w:rPr&gt;&lt;w:tblPr/&gt;&lt;w:tcPr&gt;&lt;w:tcBorders&gt;&lt;w:top w:val="nil"/&gt;&lt;/w:tcBorders&gt;&lt;/w:tcPr&gt;&lt;/w:tblStylePr&gt;&lt;w:tblStylePr w:type="firstCol"&gt;&lt;w:rPr&gt;&lt;w:b/&gt;&lt;w:bCs/&gt;&lt;w:caps/&gt;&lt;/w:rPr&gt;&lt;w:tblPr/&gt;&lt;w:tcPr&gt;&lt;w:tcBorders&gt;&lt;w:right w:val="single" w:sz="4" w:space="0" w:color="7F7F7F" w:themeColor="text1" w:themeTint="80"/&gt;&lt;/w:tcBorders&gt;&lt;/w:tcPr&gt;&lt;/w:tblStylePr&gt;&lt;w:tblStylePr w:type="lastCol"&gt;&lt;w:rPr&gt;&lt;w:b/&gt;&lt;w:bCs/&gt;&lt;w:caps/&gt;&lt;/w:rPr&gt;&lt;w:tblPr/&gt;&lt;w:tcPr&gt;&lt;w:tcBorders&gt;&lt;w:left w:val="nil"/&gt;&lt;/w:tcBorders&gt;&lt;/w:tcPr&gt;&lt;/w:tblStylePr&gt;&lt;w:tblStylePr w:type="band1Vert"&gt;&lt;w:tblPr/&gt;&lt;w:tcPr&gt;&lt;w:shd w:val="clear" w:color="auto" w:fill="F2F2F2" w:themeFill="background1" w:themeFillShade="F2"/&gt;&lt;/w:tcPr&gt;&lt;/w:tblStylePr&gt;&lt;w:tblStylePr w:type="band1Horz"&gt;&lt;w:tblPr/&gt;&lt;w:tcPr&gt;&lt;w:shd w:val="clear" w:color="auto" w:fill="F2F2F2" w:themeFill="background1" w:themeFillShade="F2"/&gt;&lt;/w:tcPr&gt;&lt;/w:tblStylePr&gt;&lt;w:tblStylePr w:type="neCell"&gt;&lt;w:tblPr/&gt;&lt;w:tcPr&gt;&lt;w:tcBorders&gt;&lt;w:left w:val="nil"/&gt;&lt;/w:tcBorders&gt;&lt;/w:tcPr&gt;&lt;/w:tblStylePr&gt;&lt;w:tblStylePr w:type="nwCell"&gt;&lt;w:tblPr/&gt;&lt;w:tcPr&gt;&lt;w:tcBorders&gt;&lt;w:right w:val="nil"/&gt;&lt;/w:tcBorders&gt;&lt;/w:tcPr&gt;&lt;/w:tblStylePr&gt;&lt;/w:style&gt;&lt;w:style w:type="table" w:styleId="TableGridLight"&gt;&lt;w:name w:val="Grid Table Light"/&gt;&lt;w:basedOn w:val="TableNormal"/&gt;&lt;w:uiPriority w:val="40"/&gt;&lt;w:rsid w:val="001D1ECE"/&gt;&lt;w:pPr&gt;&lt;w:spacing w:after="0" w:line="240" w:lineRule="auto"/&gt;&lt;/w:pPr&gt;&lt;w:tblPr&gt;&lt;w:tblBorders&gt;&lt;w:top w:val="single" w:sz="4" w:space="0" w:color="BFBFBF" w:themeColor="background1" w:themeShade="BF"/&gt;&lt;w:left w:val="single" w:sz="4" w:space="0" w:color="BFBFBF" w:themeColor="background1" w:themeShade="BF"/&gt;&lt;w:bottom w:val="single" w:sz="4" w:space="0" w:color="BFBFBF" w:themeColor="background1" w:themeShade="BF"/&gt;&lt;w:right w:val="single" w:sz="4" w:space="0" w:color="BFBFBF" w:themeColor="background1" w:themeShade="BF"/&gt;&lt;w:insideH w:val="single" w:sz="4" w:space="0" w:color="BFBFBF" w:themeColor="background1" w:themeShade="BF"/&gt;&lt;w:insideV w:val="single" w:sz="4" w:space="0" w:color="BFBFBF" w:themeColor="background1" w:themeShade="BF"/&gt;&lt;/w:tblBorders&gt;&lt;/w:tblPr&gt;&lt;/w:style&gt;&lt;w:style w:type="table" w:styleId="PlainTable5"&gt;&lt;w:name w:val="Plain Table 5"/&gt;&lt;w:basedOn w:val="TableNormal"/&gt;&lt;w:uiPriority w:val="45"/&gt;&lt;w:rsid w:val="001D1ECE"/&gt;&lt;w:pPr&gt;&lt;w:spacing w:after="0" w:line="240" w:lineRule="auto"/&gt;&lt;/w:pPr&gt;&lt;w:tblPr&gt;&lt;w:tblStyleRowBandSize w:val="1"/&gt;&lt;w:tblStyleColBandSize w:val="1"/&gt;&lt;/w:tblPr&gt;&lt;w:tblStylePr w:type="firstRow"&gt;&lt;w:rPr&gt;&lt;w:rFonts w:asciiTheme="majorHAnsi" w:eastAsiaTheme="majorEastAsia" w:hAnsiTheme="majorHAnsi" w:cstheme="majorBidi"/&gt;&lt;w:i/&gt;&lt;w:iCs/&gt;&lt;w:sz w:val="26"/&gt;&lt;/w:rPr&gt;&lt;w:tblPr/&gt;&lt;w:tcPr&gt;&lt;w:tcBorders&gt;&lt;w:bottom w:val="single" w:sz="4" w:space="0" w:color="7F7F7F" w:themeColor="text1" w:themeTint="80"/&gt;&lt;/w:tcBorders&gt;&lt;w:shd w:val="clear" w:color="auto" w:fill="FFFFFF" w:themeFill="background1"/&gt;&lt;/w:tcPr&gt;&lt;/w:tblStylePr&gt;&lt;w:tblStylePr w:type="lastRow"&gt;&lt;w:rPr&gt;&lt;w:rFonts w:asciiTheme="majorHAnsi" w:eastAsiaTheme="majorEastAsia" w:hAnsiTheme="majorHAnsi" w:cstheme="majorBidi"/&gt;&lt;w:i/&gt;&lt;w:iCs/&gt;&lt;w:sz w:val="26"/&gt;&lt;/w:rPr&gt;&lt;w:tblPr/&gt;&lt;w:tcPr&gt;&lt;w:tcBorders&gt;&lt;w:top w:val="single" w:sz="4" w:space="0" w:color="7F7F7F" w:themeColor="text1" w:themeTint="80"/&gt;&lt;/w:tcBorders&gt;&lt;w:shd w:val="clear" w:color="auto" w:fill="FFFFFF" w:themeFill="background1"/&gt;&lt;/w:tcPr&gt;&lt;/w:tblStylePr&gt;&lt;w:tblStylePr w:type="firstCol"&gt;&lt;w:pPr&gt;&lt;w:jc w:val="right"/&gt;&lt;/w:pPr&gt;&lt;w:rPr&gt;&lt;w:rFonts w:asciiTheme="majorHAnsi" w:eastAsiaTheme="majorEastAsia" w:hAnsiTheme="majorHAnsi" w:cstheme="majorBidi"/&gt;&lt;w:i/&gt;&lt;w:iCs/&gt;&lt;w:sz w:val="26"/&gt;&lt;/w:rPr&gt;&lt;w:tblPr/&gt;&lt;w:tcPr&gt;&lt;w:tcBorders&gt;&lt;w:right w:val="single" w:sz="4" w:space="0" w:color="7F7F7F" w:themeColor="text1" w:themeTint="80"/&gt;&lt;/w:tcBorders&gt;&lt;w:shd w:val="clear" w:color="auto" w:fill="FFFFFF" w:themeFill="background1"/&gt;&lt;/w:tcPr&gt;&lt;/w:tblStylePr&gt;&lt;w:tblStylePr w:type="lastCol"&gt;&lt;w:rPr&gt;&lt;w:rFonts w:asciiTheme="majorHAnsi" w:eastAsiaTheme="majorEastAsia" w:hAnsiTheme="majorHAnsi" w:cstheme="majorBidi"/&gt;&lt;w:i/&gt;&lt;w:iCs/&gt;&lt;w:sz w:val="26"/&gt;&lt;/w:rPr&gt;&lt;w:tblPr/&gt;&lt;w:tcPr&gt;&lt;w:tcBorders&gt;&lt;w:left w:val="single" w:sz="4" w:space="0" w:color="7F7F7F" w:themeColor="text1" w:themeTint="80"/&gt;&lt;/w:tcBorders&gt;&lt;w:shd w:val="clear" w:color="auto" w:fill="FFFFFF" w:themeFill="background1"/&gt;&lt;/w:tcPr&gt;&lt;/w:tblStylePr&gt;&lt;w:tblStylePr w:type="band1Vert"&gt;&lt;w:tblPr/&gt;&lt;w:tcPr&gt;&lt;w:shd w:val="clear" w:color="auto" w:fill="F2F2F2" w:themeFill="background1" w:themeFillShade="F2"/&gt;&lt;/w:tcPr&gt;&lt;/w:tblStylePr&gt;&lt;w:tblStylePr w:type="band1Horz"&gt;&lt;w:tblPr/&gt;&lt;w:tcPr&gt;&lt;w:shd w:val="clear" w:color="auto" w:fill="F2F2F2" w:themeFill="background1" w:themeFillShade="F2"/&gt;&lt;/w:tcPr&gt;&lt;/w:tblStylePr&gt;&lt;w:tblStylePr w:type="neCell"&gt;&lt;w:tblPr/&gt;&lt;w:tcPr&gt;&lt;w:tcBorders&gt;&lt;w:left w:val="nil"/&gt;&lt;/w:tcBorders&gt;&lt;/w:tcPr&gt;&lt;/w:tblStylePr&gt;&lt;w:tblStylePr w:type="nwCell"&gt;&lt;w:tblPr/&gt;&lt;w:tcPr&gt;&lt;w:tcBorders&gt;&lt;w:right w:val="nil"/&gt;&lt;/w:tcBorders&gt;&lt;/w:tcPr&gt;&lt;/w:tblStylePr&gt;&lt;w:tblStylePr w:type="seCell"&gt;&lt;w:tblPr/&gt;&lt;w:tcPr&gt;&lt;w:tcBorders&gt;&lt;w:left w:val="nil"/&gt;&lt;/w:tcBorders&gt;&lt;/w:tcPr&gt;&lt;/w:tblStylePr&gt;&lt;w:tblStylePr w:type="swCell"&gt;&lt;w:tblPr/&gt;&lt;w:tcPr&gt;&lt;w:tcBorders&gt;&lt;w:right w:val="nil"/&gt;&lt;/w:tcBorders&gt;&lt;/w:tcPr&gt;&lt;/w:tblStylePr&gt;&lt;/w:style&gt;&lt;w:style w:type="paragraph" w:customStyle="1" w:styleId="NumHeading3"&gt;&lt;w:name w:val="Num Heading 3"/&gt;&lt;w:basedOn w:val="Heading3"/&gt;&lt;w:next w:val="Normal"/&gt;&lt;w:semiHidden/&gt;&lt;w:rsid w:val="00012C9B"/&gt;&lt;w:pPr&gt;&lt;w:keepNext w:val="0"/&gt;&lt;w:keepLines w:val="0"/&gt;&lt;w:widowControl w:val="0"/&gt;&lt;w:numPr&gt;&lt;w:ilvl w:val="5"/&gt;&lt;w:numId w:val="10"/&gt;&lt;/w:numPr&gt;&lt;w:spacing w:before="120" w:after="60"/&gt;&lt;w:outlineLvl w:val="9"/&gt;&lt;/w:pPr&gt;&lt;w:rPr&gt;&lt;w:rFonts w:eastAsia="Segoe Semibold" w:cs="Segoe Semibold"/&gt;&lt;w:color w:val="333333"/&gt;&lt;w:sz w:val="16"/&gt;&lt;w:szCs w:val="26"/&gt;&lt;w:lang w:eastAsia="en-AU"/&gt;&lt;/w:rPr&gt;&lt;/w:style&gt;&lt;w:style w:type="paragraph" w:customStyle="1" w:styleId="NumHeading4"&gt;&lt;w:name w:val="Num Heading 4"/&gt;&lt;w:basedOn w:val="Heading4"/&gt;&lt;w:next w:val="Normal"/&gt;&lt;w:semiHidden/&gt;&lt;w:rsid w:val="00012C9B"/&gt;&lt;w:pPr&gt;&lt;w:keepNext w:val="0"/&gt;&lt;w:keepLines w:val="0"/&gt;&lt;w:widowControl w:val="0"/&gt;&lt;w:numPr&gt;&lt;w:ilvl w:val="6"/&gt;&lt;w:numId w:val="10"/&gt;&lt;/w:numPr&gt;&lt;w:spacing w:before="120" w:after="60"/&gt;&lt;w:outlineLvl w:val="9"/&gt;&lt;/w:pPr&gt;&lt;w:rPr&gt;&lt;w:rFonts w:eastAsia="Segoe Semibold" w:cs="Segoe Semibold"/&gt;&lt;w:i/&gt;&lt;w:color w:val="333333"/&gt;&lt;w:sz w:val="16"/&gt;&lt;w:lang w:eastAsia="en-AU"/&gt;&lt;/w:rPr&gt;&lt;/w:style&gt;&lt;w:style w:type="character" w:customStyle="1" w:styleId="Heading3Char"&gt;&lt;w:name w:val="Heading 3 Char"/&gt;&lt;w:basedOn w:val="DefaultParagraphFont"/&gt;&lt;w:link w:val="Heading3"/&gt;&lt;w:uiPriority w:val="99"/&gt;&lt;w:rsid w:val="00D104BD"/&gt;&lt;w:rPr&gt;&lt;w:rFonts w:ascii="Segoe UI" w:eastAsiaTheme="majorEastAsia" w:hAnsi="Segoe UI" w:cstheme="majorBidi"/&gt;&lt;w:bCs/&gt;&lt;w:color w:val="008AC8"/&gt;&lt;w:sz w:val="28"/&gt;&lt;w:szCs w:val="24"/&gt;&lt;/w:rPr&gt;&lt;/w:style&gt;&lt;w:style w:type="character" w:customStyle="1" w:styleId="Heading4Char"&gt;&lt;w:name w:val="Heading 4 Char"/&gt;&lt;w:basedOn w:val="DefaultParagraphFont"/&gt;&lt;w:link w:val="Heading4"/&gt;&lt;w:uiPriority w:val="99"/&gt;&lt;w:rsid w:val="00D104BD"/&gt;&lt;w:rPr&gt;&lt;w:rFonts w:ascii="Segoe UI" w:eastAsiaTheme="majorEastAsia" w:hAnsi="Segoe UI" w:cstheme="majorBidi"/&gt;&lt;w:bCs/&gt;&lt;w:iCs/&gt;&lt;w:color w:val="008AC8"/&gt;&lt;w:sz w:val="24"/&gt;&lt;w:szCs w:val="24"/&gt;&lt;/w:rPr&gt;&lt;/w:style&gt;&lt;w:style w:type="paragraph" w:customStyle="1" w:styleId="NumHeading1"&gt;&lt;w:name w:val="Num Heading 1"/&gt;&lt;w:basedOn w:val="Heading1"/&gt;&lt;w:next w:val="Normal"/&gt;&lt;w:semiHidden/&gt;&lt;w:rsid w:val="00E04B96"/&gt;&lt;w:pPr&gt;&lt;w:keepLines w:val="0"/&gt;&lt;w:spacing w:before="120" w:after="120"/&gt;&lt;/w:pPr&gt;&lt;w:rPr&gt;&lt;w:rFonts w:ascii="Segoe Black" w:eastAsia="Segoe Black" w:hAnsi="Segoe Black" w:cs="Segoe Black"/&gt;&lt;w:b/&gt;&lt;w:smallCaps/&gt;&lt;w:color w:val="333333"/&gt;&lt;w:kern w:val="32"/&gt;&lt;w:sz w:val="32"/&gt;&lt;w:szCs w:val="32"/&gt;&lt;w:lang w:eastAsia="en-AU"/&gt;&lt;/w:rPr&gt;&lt;/w:style&gt;&lt;w:style w:type="paragraph" w:customStyle="1" w:styleId="NumHeading2"&gt;&lt;w:name w:val="Num Heading 2"/&gt;&lt;w:basedOn w:val="Heading2"/&gt;&lt;w:next w:val="Normal"/&gt;&lt;w:semiHidden/&gt;&lt;w:rsid w:val="00E41EC1"/&gt;&lt;w:pPr&gt;&lt;w:keepLines w:val="0"/&gt;&lt;w:spacing w:before="240" w:after="120"/&gt;&lt;/w:pPr&gt;&lt;w:rPr&gt;&lt;w:rFonts w:ascii="Segoe" w:eastAsia="Segoe" w:hAnsi="Segoe" w:cs="Segoe"/&gt;&lt;w:b/&gt;&lt;w:bCs w:val="0"/&gt;&lt;w:color w:val="333333"/&gt;&lt;w:sz w:val="28"/&gt;&lt;w:szCs w:val="28"/&gt;&lt;w:lang w:eastAsia="en-AU"/&gt;&lt;/w:rPr&gt;&lt;/w:style&gt;&lt;w:style w:type="character" w:customStyle="1" w:styleId="Heading2Char"&gt;&lt;w:name w:val="Heading 2 Char"/&gt;&lt;w:basedOn w:val="DefaultParagraphFont"/&gt;&lt;w:link w:val="Heading2"/&gt;&lt;w:uiPriority w:val="99"/&gt;&lt;w:rsid w:val="00D104BD"/&gt;&lt;w:rPr&gt;&lt;w:rFonts w:ascii="Segoe UI" w:eastAsiaTheme="majorEastAsia" w:hAnsi="Segoe UI" w:cstheme="majorBidi"/&gt;&lt;w:bCs/&gt;&lt;w:color w:val="008AC8"/&gt;&lt;w:sz w:val="32"/&gt;&lt;w:szCs w:val="26"/&gt;&lt;/w:rPr&gt;&lt;/w:style&gt;&lt;w:style w:type="character" w:customStyle="1" w:styleId="Heading6Char"&gt;&lt;w:name w:val="Heading 6 Char"/&gt;&lt;w:basedOn w:val="DefaultParagraphFont"/&gt;&lt;w:link w:val="Heading6"/&gt;&lt;w:uiPriority w:val="9"/&gt;&lt;w:semiHidden/&gt;&lt;w:rsid w:val="00951469"/&gt;&lt;w:rPr&gt;&lt;w:rFonts w:asciiTheme="majorHAnsi" w:eastAsiaTheme="majorEastAsia" w:hAnsiTheme="majorHAnsi" w:cstheme="majorBidi"/&gt;&lt;w:color w:val="1F4D78" w:themeColor="accent1" w:themeShade="7F"/&gt;&lt;/w:rPr&gt;&lt;/w:style&gt;&lt;w:style w:type="character" w:customStyle="1" w:styleId="Heading7Char"&gt;&lt;w:name w:val="Heading 7 Char"/&gt;&lt;w:basedOn w:val="DefaultParagraphFont"/&gt;&lt;w:link w:val="Heading7"/&gt;&lt;w:uiPriority w:val="9"/&gt;&lt;w:semiHidden/&gt;&lt;w:rsid w:val="00951469"/&gt;&lt;w:rPr&gt;&lt;w:rFonts w:asciiTheme="majorHAnsi" w:eastAsiaTheme="majorEastAsia" w:hAnsiTheme="majorHAnsi" w:cstheme="majorBidi"/&gt;&lt;w:i/&gt;&lt;w:iCs/&gt;&lt;w:color w:val="1F4D78" w:themeColor="accent1" w:themeShade="7F"/&gt;&lt;/w:rPr&gt;&lt;/w:style&gt;&lt;w:style w:type="character" w:customStyle="1" w:styleId="Heading8Char"&gt;&lt;w:name w:val="Heading 8 Char"/&gt;&lt;w:basedOn w:val="DefaultParagraphFont"/&gt;&lt;w:link w:val="Heading8"/&gt;&lt;w:uiPriority w:val="9"/&gt;&lt;w:semiHidden/&gt;&lt;w:rsid w:val="00951469"/&gt;&lt;w:rPr&gt;&lt;w:rFonts w:asciiTheme="majorHAnsi" w:eastAsiaTheme="majorEastAsia" w:hAnsiTheme="majorHAnsi" w:cstheme="majorBidi"/&gt;&lt;w:color w:val="272727" w:themeColor="text1" w:themeTint="D8"/&gt;&lt;w:sz w:val="21"/&gt;&lt;w:szCs w:val="21"/&gt;&lt;/w:rPr&gt;&lt;/w:style&gt;&lt;w:style w:type="character" w:customStyle="1" w:styleId="Heading9Char"&gt;&lt;w:name w:val="Heading 9 Char"/&gt;&lt;w:basedOn w:val="DefaultParagraphFont"/&gt;&lt;w:link w:val="Heading9"/&gt;&lt;w:uiPriority w:val="9"/&gt;&lt;w:semiHidden/&gt;&lt;w:rsid w:val="00951469"/&gt;&lt;w:rPr&gt;&lt;w:rFonts w:asciiTheme="majorHAnsi" w:eastAsiaTheme="majorEastAsia" w:hAnsiTheme="majorHAnsi" w:cstheme="majorBidi"/&gt;&lt;w:i/&gt;&lt;w:iCs/&gt;&lt;w:color w:val="272727" w:themeColor="text1" w:themeTint="D8"/&gt;&lt;w:sz w:val="21"/&gt;&lt;w:szCs w:val="21"/&gt;&lt;/w:rPr&gt;&lt;/w:style&gt;&lt;w:style w:type="paragraph" w:styleId="ListBullet2"&gt;&lt;w:name w:val="List Bullet 2"/&gt;&lt;w:basedOn w:val="ListBullet"/&gt;&lt;w:uiPriority w:val="99"/&gt;&lt;w:qFormat/&gt;&lt;w:rsid w:val="00845831"/&gt;&lt;w:pPr&gt;&lt;w:numPr&gt;&lt;w:numId w:val="12"/&gt;&lt;/w:numPr&gt;&lt;w:ind w:left="1080"/&gt;&lt;/w:pPr&gt;&lt;/w:style&gt;&lt;w:style w:type="paragraph" w:styleId="ListBullet3"&gt;&lt;w:name w:val="List Bullet 3"/&gt;&lt;w:basedOn w:val="ListBullet2"/&gt;&lt;w:uiPriority w:val="99"/&gt;&lt;w:qFormat/&gt;&lt;w:rsid w:val="00845831"/&gt;&lt;w:pPr&gt;&lt;w:numPr&gt;&lt;w:numId w:val="13"/&gt;&lt;/w:numPr&gt;&lt;/w:pPr&gt;&lt;/w:style&gt;&lt;w:style w:type="paragraph" w:styleId="ListBullet4"&gt;&lt;w:name w:val="List Bullet 4"/&gt;&lt;w:basedOn w:val="ListBullet3"/&gt;&lt;w:uiPriority w:val="99"/&gt;&lt;w:qFormat/&gt;&lt;w:rsid w:val="00F03EA3"/&gt;&lt;w:pPr&gt;&lt;w:numPr&gt;&lt;w:numId w:val="14"/&gt;&lt;/w:numPr&gt;&lt;/w:pPr&gt;&lt;/w:style&gt;&lt;w:style w:type="paragraph" w:styleId="ListBullet5"&gt;&lt;w:name w:val="List Bullet 5"/&gt;&lt;w:basedOn w:val="ListBullet4"/&gt;&lt;w:uiPriority w:val="99"/&gt;&lt;w:rsid w:val="00F03EA3"/&gt;&lt;w:pPr&gt;&lt;w:numPr&gt;&lt;w:numId w:val="15"/&gt;&lt;/w:numPr&gt;&lt;/w:pPr&gt;&lt;/w:style&gt;&lt;w:style w:type="paragraph" w:styleId="ListNumber2"&gt;&lt;w:name w:val="List Number 2"/&gt;&lt;w:basedOn w:val="ListNumber"/&gt;&lt;w:uiPriority w:val="99"/&gt;&lt;w:qFormat/&gt;&lt;w:rsid w:val="002E33F2"/&gt;&lt;w:pPr&gt;&lt;w:numPr&gt;&lt;w:numId w:val="17"/&gt;&lt;/w:numPr&gt;&lt;/w:pPr&gt;&lt;/w:style&gt;&lt;w:style w:type="paragraph" w:styleId="ListNumber"&gt;&lt;w:name w:val="List Number"/&gt;&lt;w:basedOn w:val="ListBullet"/&gt;&lt;w:uiPriority w:val="99"/&gt;&lt;w:qFormat/&gt;&lt;w:rsid w:val="002E33F2"/&gt;&lt;w:pPr&gt;&lt;w:numPr&gt;&lt;w:numId w:val="16"/&gt;&lt;/w:numPr&gt;&lt;/w:pPr&gt;&lt;/w:style&gt;&lt;w:style w:type="paragraph" w:styleId="ListNumber3"&gt;&lt;w:name w:val="List Number 3"/&gt;&lt;w:basedOn w:val="ListNumber2"/&gt;&lt;w:uiPriority w:val="99"/&gt;&lt;w:qFormat/&gt;&lt;w:rsid w:val="002E33F2"/&gt;&lt;w:pPr&gt;&lt;w:numPr&gt;&lt;w:numId w:val="18"/&gt;&lt;/w:numPr&gt;&lt;/w:pPr&gt;&lt;/w:style&gt;&lt;w:style w:type="paragraph" w:styleId="ListNumber4"&gt;&lt;w:name w:val="List Number 4"/&gt;&lt;w:basedOn w:val="ListNumber3"/&gt;&lt;w:uiPriority w:val="99"/&gt;&lt;w:qFormat/&gt;&lt;w:rsid w:val="002E33F2"/&gt;&lt;w:pPr&gt;&lt;w:numPr&gt;&lt;w:numId w:val="19"/&gt;&lt;/w:numPr&gt;&lt;/w:pPr&gt;&lt;/w:style&gt;&lt;w:style w:type="character" w:styleId="PlaceholderText"&gt;&lt;w:name w:val="Placeholder Text"/&gt;&lt;w:basedOn w:val="DefaultParagraphFont"/&gt;&lt;w:uiPriority w:val="99"/&gt;&lt;w:semiHidden/&gt;&lt;w:rsid w:val="00EB3BBA"/&gt;&lt;w:rPr&gt;&lt;w:color w:val="808080"/&gt;&lt;/w:rPr&gt;&lt;/w:style&gt;&lt;w:style w:type="numbering" w:customStyle="1" w:styleId="Bullets"&gt;&lt;w:name w:val="Bullets"/&gt;&lt;w:rsid w:val="00CB453C"/&gt;&lt;w:pPr&gt;&lt;w:numPr&gt;&lt;w:numId w:val="20"/&gt;&lt;/w:numPr&gt;&lt;/w:pPr&gt;&lt;/w:style&gt;&lt;w:style w:type="paragraph" w:customStyle="1" w:styleId="HeaderUnderline"&gt;&lt;w:name w:val="Header Underline"/&gt;&lt;w:basedOn w:val="Header"/&gt;&lt;w:uiPriority w:val="99"/&gt;&lt;w:semiHidden/&gt;&lt;w:rsid w:val="00CB453C"/&gt;&lt;w:pPr&gt;&lt;w:pBdr&gt;&lt;w:bottom w:val="single" w:sz="4" w:space="1" w:color="auto"/&gt;&lt;/w:pBdr&gt;&lt;w:tabs&gt;&lt;w:tab w:val="clear" w:pos="4680"/&gt;&lt;w:tab w:val="clear" w:pos="9360"/&gt;&lt;/w:tabs&gt;&lt;w:spacing w:line="276" w:lineRule="auto"/&gt;&lt;w:jc w:val="right"/&gt;&lt;/w:pPr&gt;&lt;w:rPr&gt;&lt;w:rFonts w:ascii="Calibri" w:eastAsia="Calibri" w:hAnsi="Calibri" w:cs="Calibri"/&gt;&lt;w:szCs w:val="16"/&gt;&lt;w:lang w:val="en-AU" w:eastAsia="ja-JP"/&gt;&lt;/w:rPr&gt;&lt;/w:style&gt;&lt;w:style w:type="character" w:styleId="FollowedHyperlink"&gt;&lt;w:name w:val="FollowedHyperlink"/&gt;&lt;w:basedOn w:val="DefaultParagraphFont"/&gt;&lt;w:uiPriority w:val="99"/&gt;&lt;w:semiHidden/&gt;&lt;w:unhideWhenUsed/&gt;&lt;w:rsid w:val="00243820"/&gt;&lt;w:rPr&gt;&lt;w:color w:val="954F72" w:themeColor="followedHyperlink"/&gt;&lt;w:u w:val="single"/&gt;&lt;/w:rPr&gt;&lt;/w:style&gt;&lt;w:style w:type="paragraph" w:customStyle="1" w:styleId="Heading4Num"&gt;&lt;w:name w:val="Heading 4 Num"/&gt;&lt;w:basedOn w:val="Normal"/&gt;&lt;w:next w:val="Normal"/&gt;&lt;w:unhideWhenUsed/&gt;&lt;w:rsid w:val="00462FEA"/&gt;&lt;w:pPr&gt;&lt;w:keepNext/&gt;&lt;w:keepLines/&gt;&lt;w:spacing w:before="240" w:after="240" w:line="240" w:lineRule="auto"/&gt;&lt;w:outlineLvl w:val="3"/&gt;&lt;/w:pPr&gt;&lt;w:rPr&gt;&lt;w:rFonts w:eastAsiaTheme="minorHAnsi"/&gt;&lt;w:color w:val="008AC8"/&gt;&lt;w:sz w:val="24"/&gt;&lt;/w:rPr&gt;&lt;/w:style&gt;&lt;w:style w:type="paragraph" w:customStyle="1" w:styleId="Heading5Num"&gt;&lt;w:name w:val="Heading 5 Num"/&gt;&lt;w:basedOn w:val="Normal"/&gt;&lt;w:next w:val="Normal"/&gt;&lt;w:semiHidden/&gt;&lt;w:rsid w:val="00462FEA"/&gt;&lt;w:pPr&gt;&lt;w:keepNext/&gt;&lt;w:keepLines/&gt;&lt;w:spacing w:before="240" w:line="240" w:lineRule="auto"/&gt;&lt;w:outlineLvl w:val="4"/&gt;&lt;/w:pPr&gt;&lt;w:rPr&gt;&lt;w:rFonts w:eastAsiaTheme="minorHAnsi"/&gt;&lt;w:color w:val="008AC8"/&gt;&lt;w:sz w:val="24"/&gt;&lt;w:szCs w:val="20"/&gt;&lt;/w:rPr&gt;&lt;/w:style&gt;&lt;w:style w:type="table" w:customStyle="1" w:styleId="TablaMicrosoftServicios1"&gt;&lt;w:name w:val="Tabla Microsoft Servicios1"/&gt;&lt;w:basedOn w:val="TableNormal"/&gt;&lt;w:next w:val="TableGrid"/&gt;&lt;w:rsid w:val="00C12CC9"/&gt;&lt;w:pPr&gt;&lt;w:spacing w:after="0" w:line="240" w:lineRule="auto"/&gt;&lt;/w:pPr&gt;&lt;w:rPr&gt;&lt;w:rFonts w:ascii="Segoe UI" w:eastAsiaTheme="minorEastAsia" w:hAnsi="Segoe UI"/&gt;&lt;w:sz w:val="16"/&gt;&lt;/w:rPr&gt;&lt;w:tblPr&gt;&lt;w:tblStyleRowBandSize w:val="1"/&gt;&lt;w:tblStyleColBandSize w:val="1"/&gt;&lt;w:tblBorders&gt;&lt;w:top w:val="single" w:sz="4" w:space="0" w:color="008AC8"/&gt;&lt;w:bottom w:val="single" w:sz="4" w:space="0" w:color="008AC8"/&gt;&lt;w:insideH w:val="single" w:sz="4" w:space="0" w:color="008AC8"/&gt;&lt;/w:tblBorders&gt;&lt;/w:tblPr&gt;&lt;w:tblStylePr w:type="firstRow"&gt;&lt;w:rPr&gt;&lt;w:rFonts w:ascii="Segoe UI" w:hAnsi="Segoe UI"/&gt;&lt;w:color w:val="FFFFFF" w:themeColor="background1"/&gt;&lt;w:sz w:val="16"/&gt;&lt;/w:rPr&gt;&lt;w:tblPr/&gt;&lt;w:trPr&gt;&lt;w:tblHeader/&gt;&lt;/w:trPr&gt;&lt;w:tcPr&gt;&lt;w:shd w:val="clear" w:color="auto" w:fill="008AC8"/&gt;&lt;/w:tcPr&gt;&lt;/w:tblStylePr&gt;&lt;/w:style&gt;&lt;w:style w:type="paragraph" w:styleId="z-TopofForm"&gt;&lt;w:name w:val="HTML Top of Form"/&gt;&lt;w:basedOn w:val="Normal"/&gt;&lt;w:next w:val="Normal"/&gt;&lt;w:link w:val="z-TopofFormChar"/&gt;&lt;w:hidden/&gt;&lt;w:uiPriority w:val="99"/&gt;&lt;w:semiHidden/&gt;&lt;w:unhideWhenUsed/&gt;&lt;w:rsid w:val="00EB71E5"/&gt;&lt;w:pPr&gt;&lt;w:pBdr&gt;&lt;w:bottom w:val="single" w:sz="6" w:space="1" w:color="auto"/&gt;&lt;/w:pBdr&gt;&lt;w:spacing w:before="0" w:after="0"/&gt;&lt;w:jc w:val="center"/&gt;&lt;/w:pPr&gt;&lt;w:rPr&gt;&lt;w:rFonts w:ascii="Arial" w:hAnsi="Arial" w:cs="Arial"/&gt;&lt;w:vanish/&gt;&lt;w:sz w:val="16"/&gt;&lt;w:szCs w:val="16"/&gt;&lt;/w:rPr&gt;&lt;/w:style&gt;&lt;w:style w:type="character" w:customStyle="1" w:styleId="z-TopofFormChar"&gt;&lt;w:name w:val="z-Top of Form Char"/&gt;&lt;w:basedOn w:val="DefaultParagraphFont"/&gt;&lt;w:link w:val="z-TopofForm"/&gt;&lt;w:uiPriority w:val="99"/&gt;&lt;w:semiHidden/&gt;&lt;w:rsid w:val="00EB71E5"/&gt;&lt;w:rPr&gt;&lt;w:rFonts w:ascii="Arial" w:eastAsiaTheme="minorEastAsia" w:hAnsi="Arial" w:cs="Arial"/&gt;&lt;w:vanish/&gt;&lt;w:sz w:val="16"/&gt;&lt;w:szCs w:val="16"/&gt;&lt;/w:rPr&gt;&lt;/w:style&gt;&lt;w:style w:type="paragraph" w:styleId="z-BottomofForm"&gt;&lt;w:name w:val="HTML Bottom of Form"/&gt;&lt;w:basedOn w:val="Normal"/&gt;&lt;w:next w:val="Normal"/&gt;&lt;w:link w:val="z-BottomofFormChar"/&gt;&lt;w:hidden/&gt;&lt;w:uiPriority w:val="99"/&gt;&lt;w:semiHidden/&gt;&lt;w:unhideWhenUsed/&gt;&lt;w:rsid w:val="00EB71E5"/&gt;&lt;w:pPr&gt;&lt;w:pBdr&gt;&lt;w:top w:val="single" w:sz="6" w:space="1" w:color="auto"/&gt;&lt;/w:pBdr&gt;&lt;w:spacing w:before="0" w:after="0"/&gt;&lt;w:jc w:val="center"/&gt;&lt;/w:pPr&gt;&lt;w:rPr&gt;&lt;w:rFonts w:ascii="Arial" w:hAnsi="Arial" w:cs="Arial"/&gt;&lt;w:vanish/&gt;&lt;w:sz w:val="16"/&gt;&lt;w:szCs w:val="16"/&gt;&lt;/w:rPr&gt;&lt;/w:style&gt;&lt;w:style w:type="character" w:customStyle="1" w:styleId="z-BottomofFormChar"&gt;&lt;w:name w:val="z-Bottom of Form Char"/&gt;&lt;w:basedOn w:val="DefaultParagraphFont"/&gt;&lt;w:link w:val="z-BottomofForm"/&gt;&lt;w:uiPriority w:val="99"/&gt;&lt;w:semiHidden/&gt;&lt;w:rsid w:val="00EB71E5"/&gt;&lt;w:rPr&gt;&lt;w:rFonts w:ascii="Arial" w:eastAsiaTheme="minorEastAsia" w:hAnsi="Arial" w:cs="Arial"/&gt;&lt;w:vanish/&gt;&lt;w:sz w:val="16"/&gt;&lt;w:szCs w:val="16"/&gt;&lt;/w:rPr&gt;&lt;/w:style&gt;&lt;w:style w:type="paragraph" w:styleId="NormalWeb"&gt;&lt;w:name w:val="Normal (Web)"/&gt;&lt;w:basedOn w:val="Normal"/&gt;&lt;w:uiPriority w:val="99"/&gt;&lt;w:semiHidden/&gt;&lt;w:unhideWhenUsed/&gt;&lt;w:rsid w:val="000A4C30"/&gt;&lt;w:pPr&gt;&lt;w:spacing w:before="100" w:beforeAutospacing="1" w:after="100" w:afterAutospacing="1" w:line="240" w:lineRule="auto"/&gt;&lt;/w:pPr&gt;&lt;w:rPr&gt;&lt;w:rFonts w:ascii="Times New Roman" w:hAnsi="Times New Roman" w:cs="Times New Roman"/&gt;&lt;w:sz w:val="24"/&gt;&lt;w:szCs w:val="24"/&gt;&lt;/w:rPr&gt;&lt;/w:style&gt;&lt;w:style w:type="character" w:styleId="UnresolvedMention"&gt;&lt;w:name w:val="Unresolved Mention"/&gt;&lt;w:basedOn w:val="DefaultParagraphFont"/&gt;&lt;w:uiPriority w:val="99"/&gt;&lt;w:semiHidden/&gt;&lt;w:unhideWhenUsed/&gt;&lt;w:rsid w:val="003A49F2"/&gt;&lt;w:rPr&gt;&lt;w:color w:val="808080"/&gt;&lt;w:shd w:val="clear" w:color="auto" w:fill="E6E6E6"/&gt;&lt;/w:rPr&gt;&lt;/w:style&gt;&lt;w:style w:type="character" w:styleId="CommentReference"&gt;&lt;w:name w:val="annotation reference"/&gt;&lt;w:basedOn w:val="DefaultParagraphFont"/&gt;&lt;w:uiPriority w:val="99"/&gt;&lt;w:semiHidden/&gt;&lt;w:unhideWhenUsed/&gt;&lt;w:rsid w:val="00021CF4"/&gt;&lt;w:rPr&gt;&lt;w:sz w:val="16"/&gt;&lt;w:szCs w:val="16"/&gt;&lt;/w:rPr&gt;&lt;/w:style&gt;&lt;w:style w:type="paragraph" w:styleId="CommentText"&gt;&lt;w:name w:val="annotation text"/&gt;&lt;w:basedOn w:val="Normal"/&gt;&lt;w:link w:val="CommentTextChar"/&gt;&lt;w:uiPriority w:val="99"/&gt;&lt;w:semiHidden/&gt;&lt;w:unhideWhenUsed/&gt;&lt;w:rsid w:val="00021CF4"/&gt;&lt;w:pPr&gt;&lt;w:spacing w:line="240" w:lineRule="auto"/&gt;&lt;/w:pPr&gt;&lt;w:rPr&gt;&lt;w:sz w:val="20"/&gt;&lt;w:szCs w:val="20"/&gt;&lt;/w:rPr&gt;&lt;/w:style&gt;&lt;w:style w:type="character" w:customStyle="1" w:styleId="CommentTextChar"&gt;&lt;w:name w:val="Comment Text Char"/&gt;&lt;w:basedOn w:val="DefaultParagraphFont"/&gt;&lt;w:link w:val="CommentText"/&gt;&lt;w:uiPriority w:val="99"/&gt;&lt;w:semiHidden/&gt;&lt;w:rsid w:val="00021CF4"/&gt;&lt;w:rPr&gt;&lt;w:rFonts w:ascii="Segoe UI" w:eastAsiaTheme="minorEastAsia" w:hAnsi="Segoe UI"/&gt;&lt;w:sz w:val="20"/&gt;&lt;w:szCs w:val="20"/&gt;&lt;/w:rPr&gt;&lt;/w:style&gt;&lt;w:style w:type="paragraph" w:styleId="CommentSubject"&gt;&lt;w:name w:val="annotation subject"/&gt;&lt;w:basedOn w:val="CommentText"/&gt;&lt;w:next w:val="CommentText"/&gt;&lt;w:link w:val="CommentSubjectChar"/&gt;&lt;w:uiPriority w:val="99"/&gt;&lt;w:semiHidden/&gt;&lt;w:unhideWhenUsed/&gt;&lt;w:rsid w:val="00021CF4"/&gt;&lt;w:rPr&gt;&lt;w:b/&gt;&lt;w:bCs/&gt;&lt;/w:rPr&gt;&lt;/w:style&gt;&lt;w:style w:type="character" w:customStyle="1" w:styleId="CommentSubjectChar"&gt;&lt;w:name w:val="Comment Subject Char"/&gt;&lt;w:basedOn w:val="CommentTextChar"/&gt;&lt;w:link w:val="CommentSubject"/&gt;&lt;w:uiPriority w:val="99"/&gt;&lt;w:semiHidden/&gt;&lt;w:rsid w:val="00021CF4"/&gt;&lt;w:rPr&gt;&lt;w:rFonts w:ascii="Segoe UI" w:eastAsiaTheme="minorEastAsia" w:hAnsi="Segoe UI"/&gt;&lt;w:b/&gt;&lt;w:bCs/&gt;&lt;w:sz w:val="20"/&gt;&lt;w:szCs w:val="20"/&gt;&lt;/w:rPr&gt;&lt;/w:style&gt;&lt;w:style w:type="paragraph" w:styleId="BalloonText"&gt;&lt;w:name w:val="Balloon Text"/&gt;&lt;w:basedOn w:val="Normal"/&gt;&lt;w:link w:val="BalloonTextChar"/&gt;&lt;w:uiPriority w:val="99"/&gt;&lt;w:semiHidden/&gt;&lt;w:unhideWhenUsed/&gt;&lt;w:rsid w:val="00021CF4"/&gt;&lt;w:pPr&gt;&lt;w:spacing w:before="0" w:after="0" w:line="240" w:lineRule="auto"/&gt;&lt;/w:pPr&gt;&lt;w:rPr&gt;&lt;w:rFonts w:cs="Segoe UI"/&gt;&lt;w:sz w:val="18"/&gt;&lt;w:szCs w:val="18"/&gt;&lt;/w:rPr&gt;&lt;/w:style&gt;&lt;w:style w:type="character" w:customStyle="1" w:styleId="BalloonTextChar"&gt;&lt;w:name w:val="Balloon Text Char"/&gt;&lt;w:basedOn w:val="DefaultParagraphFont"/&gt;&lt;w:link w:val="BalloonText"/&gt;&lt;w:uiPriority w:val="99"/&gt;&lt;w:semiHidden/&gt;&lt;w:rsid w:val="00021CF4"/&gt;&lt;w:rPr&gt;&lt;w:rFonts w:ascii="Segoe UI" w:eastAsiaTheme="minorEastAsia" w:hAnsi="Segoe UI" w:cs="Segoe UI"/&gt;&lt;w:sz w:val="18"/&gt;&lt;w:szCs w:val="18"/&gt;&lt;/w:rPr&gt;&lt;/w:style&gt;&lt;/w:styles&gt;&lt;/pkg:xmlData&gt;&lt;/pkg:part&gt;&lt;pkg:part pkg:name="/word/numbering.xml" pkg:contentType="application/vnd.openxmlformats-officedocument.wordprocessingml.numbering+xml"&gt;&lt;pkg:xmlData&gt;&lt;w:numbering xmlns:wpc="http://schemas.microsoft.com/office/word/2010/wordprocessingCanvas" xmlns:cx="http://schemas.microsoft.com/office/drawing/2014/chartex" xmlns:cx1="http://schemas.microsoft.com/office/drawing/2015/9/8/chartex" xmlns:cx2="http://schemas.microsoft.com/office/drawing/2015/10/21/chartex" xmlns:cx3="http://schemas.microsoft.com/office/drawing/2016/5/9/chartex" xmlns:cx4="http://schemas.microsoft.com/office/drawing/2016/5/10/chartex" xmlns:cx5="http://schemas.microsoft.com/office/drawing/2016/5/11/chartex" xmlns:cx6="http://schemas.microsoft.com/office/drawing/2016/5/12/chartex" xmlns:cx7="http://schemas.microsoft.com/office/drawing/2016/5/13/chartex" xmlns:cx8="http://schemas.microsoft.com/office/drawing/2016/5/14/chartex" xmlns:mc="http://schemas.openxmlformats.org/markup-compatibility/2006" xmlns:aink="http://schemas.microsoft.com/office/drawing/2016/ink" xmlns:am3d="http://schemas.microsoft.com/office/drawing/2017/model3d" xmlns:o="urn:schemas-microsoft-com:office:office" xmlns:r="http://schemas.openxmlformats.org/officeDocument/2006/relationships" xmlns:m="http://schemas.openxmlformats.org/officeDocument/2006/math" xmlns:v="urn:schemas-microsoft-com:vml" xmlns:wp14="http://schemas.microsoft.com/office/word/2010/wordprocessingDrawing" xmlns:wp="http://schemas.openxmlformats.org/drawingml/2006/wordprocessingDrawing" xmlns:w10="urn:schemas-microsoft-com:office:word" xmlns:w="http://schemas.openxmlformats.org/wordprocessingml/2006/main" xmlns:w14="http://schemas.microsoft.com/office/word/2010/wordml" xmlns:w15="http://schemas.microsoft.com/office/word/2012/wordml" xmlns:w16cid="http://schemas.microsoft.com/office/word/2016/wordml/cid" xmlns:w16se="http://schemas.microsoft.com/office/word/2015/wordml/symex" xmlns:wpg="http://schemas.microsoft.com/office/word/2010/wordprocessingGroup" xmlns:wpi="http://schemas.microsoft.com/office/word/2010/wordprocessingInk" xmlns:wne="http://schemas.microsoft.com/office/word/2006/wordml" xmlns:wps="http://schemas.microsoft.com/office/word/2010/wordprocessingShape" mc:Ignorable="w14 w15 w16se w16cid wp14"&gt;&lt;w:abstractNum w:abstractNumId="0" w15:restartNumberingAfterBreak="0"&gt;&lt;w:nsid w:val="FFFFFF7D"/&gt;&lt;w:multiLevelType w:val="singleLevel"/&gt;&lt;w:tmpl w:val="BA828F36"/&gt;&lt;w:lvl w:ilvl="0"&gt;&lt;w:start w:val="1"/&gt;&lt;w:numFmt w:val="lowerLetter"/&gt;&lt;w:pStyle w:val="ListNumber4"/&gt;&lt;w:lvlText w:val="%1."/&gt;&lt;w:lvlJc w:val="left"/&gt;&lt;w:pPr&gt;&lt;w:ind w:left="1800" w:hanging="360"/&gt;&lt;/w:pPr&gt;&lt;w:rPr&gt;&lt;w:rFonts w:hint="default"/&gt;&lt;w:color w:val="008AC8"/&gt;&lt;/w:rPr&gt;&lt;/w:lvl&gt;&lt;/w:abstractNum&gt;&lt;w:abstractNum w:abstractNumId="1" w15:restartNumberingAfterBreak="0"&gt;&lt;w:nsid w:val="FFFFFF7E"/&gt;&lt;w:multiLevelType w:val="singleLevel"/&gt;&lt;w:tmpl w:val="BA82A1C2"/&gt;&lt;w:lvl w:ilvl="0"&gt;&lt;w:start w:val="1"/&gt;&lt;w:numFmt w:val="lowerRoman"/&gt;&lt;w:pStyle w:val="ListNumber3"/&gt;&lt;w:lvlText w:val="%1."/&gt;&lt;w:lvlJc w:val="right"/&gt;&lt;w:pPr&gt;&lt;w:ind w:left="1440" w:hanging="360"/&gt;&lt;/w:pPr&gt;&lt;w:rPr&gt;&lt;w:rFonts w:hint="default"/&gt;&lt;w:color w:val="008AC8"/&gt;&lt;/w:rPr&gt;&lt;/w:lvl&gt;&lt;/w:abstractNum&gt;&lt;w:abstractNum w:abstractNumId="2" w15:restartNumberingAfterBreak="0"&gt;&lt;w:nsid w:val="FFFFFF7F"/&gt;&lt;w:multiLevelType w:val="singleLevel"/&gt;&lt;w:tmpl w:val="D0F00B62"/&gt;&lt;w:lvl w:ilvl="0"&gt;&lt;w:start w:val="1"/&gt;&lt;w:numFmt w:val="upperLetter"/&gt;&lt;w:pStyle w:val="ListNumber2"/&gt;&lt;w:lvlText w:val="%1."/&gt;&lt;w:lvlJc w:val="left"/&gt;&lt;w:pPr&gt;&lt;w:ind w:left="1080" w:hanging="360"/&gt;&lt;/w:pPr&gt;&lt;w:rPr&gt;&lt;w:rFonts w:ascii="Segoe UI" w:hAnsi="Segoe UI" w:hint="default"/&gt;&lt;w:b w:val="0"/&gt;&lt;w:i w:val="0"/&gt;&lt;w:color w:val="008AC8"/&gt;&lt;/w:rPr&gt;&lt;/w:lvl&gt;&lt;/w:abstractNum&gt;&lt;w:abstractNum w:abstractNumId="3" w15:restartNumberingAfterBreak="0"&gt;&lt;w:nsid w:val="FFFFFF80"/&gt;&lt;w:multiLevelType w:val="singleLevel"/&gt;&lt;w:tmpl w:val="BD18C040"/&gt;&lt;w:lvl w:ilvl="0"&gt;&lt;w:start w:val="1"/&gt;&lt;w:numFmt w:val="bullet"/&gt;&lt;w:pStyle w:val="ListBullet5"/&gt;&lt;w:lvlText w:val="•"/&gt;&lt;w:lvlJc w:val="left"/&gt;&lt;w:pPr&gt;&lt;w:ind w:left="2160" w:hanging="360"/&gt;&lt;/w:pPr&gt;&lt;w:rPr&gt;&lt;w:rFonts w:ascii="Segoe UI" w:hAnsi="Segoe UI" w:hint="default"/&gt;&lt;w:color w:val="008AC8"/&gt;&lt;/w:rPr&gt;&lt;/w:lvl&gt;&lt;/w:abstractNum&gt;&lt;w:abstractNum w:abstractNumId="4" w15:restartNumberingAfterBreak="0"&gt;&lt;w:nsid w:val="FFFFFF81"/&gt;&lt;w:multiLevelType w:val="singleLevel"/&gt;&lt;w:tmpl w:val="DD0241DA"/&gt;&lt;w:lvl w:ilvl="0"&gt;&lt;w:start w:val="1"/&gt;&lt;w:numFmt w:val="bullet"/&gt;&lt;w:pStyle w:val="ListBullet4"/&gt;&lt;w:lvlText w:val="o"/&gt;&lt;w:lvlJc w:val="left"/&gt;&lt;w:pPr&gt;&lt;w:ind w:left="1800" w:hanging="360"/&gt;&lt;/w:pPr&gt;&lt;w:rPr&gt;&lt;w:rFonts w:ascii="Courier New" w:hAnsi="Courier New" w:hint="default"/&gt;&lt;w:color w:val="008AC8"/&gt;&lt;/w:rPr&gt;&lt;/w:lvl&gt;&lt;/w:abstractNum&gt;&lt;w:abstractNum w:abstractNumId="5" w15:restartNumberingAfterBreak="0"&gt;&lt;w:nsid w:val="FFFFFF82"/&gt;&lt;w:multiLevelType w:val="singleLevel"/&gt;&lt;w:tmpl w:val="D38AF324"/&gt;&lt;w:lvl w:ilvl="0"&gt;&lt;w:start w:val="1"/&gt;&lt;w:numFmt w:val="bullet"/&gt;&lt;w:pStyle w:val="ListBullet3"/&gt;&lt;w:lvlText w:val="•"/&gt;&lt;w:lvlJc w:val="left"/&gt;&lt;w:pPr&gt;&lt;w:ind w:left="1440" w:hanging="360"/&gt;&lt;/w:pPr&gt;&lt;w:rPr&gt;&lt;w:rFonts w:ascii="Segoe UI" w:hAnsi="Segoe UI" w:hint="default"/&gt;&lt;w:color w:val="008AC8"/&gt;&lt;/w:rPr&gt;&lt;/w:lvl&gt;&lt;/w:abstractNum&gt;&lt;w:abstractNum w:abstractNumId="6" w15:restartNumberingAfterBreak="0"&gt;&lt;w:nsid w:val="FFFFFF83"/&gt;&lt;w:multiLevelType w:val="singleLevel"/&gt;&lt;w:tmpl w:val="867A59A0"/&gt;&lt;w:lvl w:ilvl="0"&gt;&lt;w:start w:val="1"/&gt;&lt;w:numFmt w:val="bullet"/&gt;&lt;w:pStyle w:val="ListBullet2"/&gt;&lt;w:lvlText w:val="o"/&gt;&lt;w:lvlJc w:val="left"/&gt;&lt;w:pPr&gt;&lt;w:ind w:left="792" w:hanging="360"/&gt;&lt;/w:pPr&gt;&lt;w:rPr&gt;&lt;w:rFonts w:ascii="Courier New" w:hAnsi="Courier New" w:hint="default"/&gt;&lt;w:color w:val="008AC8"/&gt;&lt;/w:rPr&gt;&lt;/w:lvl&gt;&lt;/w:abstractNum&gt;&lt;w:abstractNum w:abstractNumId="7" w15:restartNumberingAfterBreak="0"&gt;&lt;w:nsid w:val="FFFFFF88"/&gt;&lt;w:multiLevelType w:val="singleLevel"/&gt;&lt;w:tmpl w:val="D8F858DE"/&gt;&lt;w:lvl w:ilvl="0"&gt;&lt;w:start w:val="1"/&gt;&lt;w:numFmt w:val="decimal"/&gt;&lt;w:pStyle w:val="ListNumber"/&gt;&lt;w:lvlText w:val="%1."/&gt;&lt;w:lvlJc w:val="left"/&gt;&lt;w:pPr&gt;&lt;w:ind w:left="720" w:hanging="360"/&gt;&lt;/w:pPr&gt;&lt;w:rPr&gt;&lt;w:rFonts w:ascii="Segoe UI" w:hAnsi="Segoe UI" w:hint="default"/&gt;&lt;w:b w:val="0"/&gt;&lt;w:i w:val="0"/&gt;&lt;w:color w:val="008AC8"/&gt;&lt;/w:rPr&gt;&lt;/w:lvl&gt;&lt;/w:abstractNum&gt;&lt;w:abstractNum w:abstractNumId="8" w15:restartNumberingAfterBreak="0"&gt;&lt;w:nsid w:val="0D3C5C8F"/&gt;&lt;w:multiLevelType w:val="multilevel"/&gt;&lt;w:tmpl w:val="E04AFF44"/&gt;&lt;w:lvl w:ilvl="0"&gt;&lt;w:start w:val="1"/&gt;&lt;w:numFmt w:val="decimal"/&gt;&lt;w:lvlRestart w:val="0"/&gt;&lt;w:pStyle w:val="Heading1Numbered"/&gt;&lt;w:lvlText w:val="%1"/&gt;&lt;w:lvlJc w:val="left"/&gt;&lt;w:pPr&gt;&lt;w:ind w:left="936" w:hanging="936"/&gt;&lt;/w:pPr&gt;&lt;w:rPr&gt;&lt;w:rFonts w:hint="default"/&gt;&lt;/w:rPr&gt;&lt;/w:lvl&gt;&lt;w:lvl w:ilvl="1"&gt;&lt;w:start w:val="1"/&gt;&lt;w:numFmt w:val="decimal"/&gt;&lt;w:pStyle w:val="Heading2Numbered"/&gt;&lt;w:lvlText w:val="%1.%2"/&gt;&lt;w:lvlJc w:val="left"/&gt;&lt;w:pPr&gt;&lt;w:ind w:left="936" w:hanging="936"/&gt;&lt;/w:pPr&gt;&lt;w:rPr&gt;&lt;w:rFonts w:hint="default"/&gt;&lt;/w:rPr&gt;&lt;/w:lvl&gt;&lt;w:lvl w:ilvl="2"&gt;&lt;w:start w:val="1"/&gt;&lt;w:numFmt w:val="decimal"/&gt;&lt;w:pStyle w:val="Heading3Numbered"/&gt;&lt;w:lvlText w:val="%1.%2.%3"/&gt;&lt;w:lvlJc w:val="left"/&gt;&lt;w:pPr&gt;&lt;w:ind w:left="936" w:hanging="936"/&gt;&lt;/w:pPr&gt;&lt;w:rPr&gt;&lt;w:rFonts w:hint="default"/&gt;&lt;w:b w:val="0"/&gt;&lt;w:bCs w:val="0"/&gt;&lt;w:i w:val="0"/&gt;&lt;w:iCs w:val="0"/&gt;&lt;w:caps w:val="0"/&gt;&lt;w:smallCaps w:val="0"/&gt;&lt;w:strike w:val="0"/&gt;&lt;w:dstrike w:val="0"/&gt;&lt;w:outline w:val="0"/&gt;&lt;w:shadow w:val="0"/&gt;&lt;w:emboss w:val="0"/&gt;&lt;w:imprint w:val="0"/&gt;&lt;w:noProof w:val="0"/&gt;&lt;w:vanish w:val="0"/&gt;&lt;w:spacing w:val="0"/&gt;&lt;w:kern w:val="0"/&gt;&lt;w:position w:val="0"/&gt;&lt;w:u w:val="none"/&gt;&lt;w:effect w:val="none"/&gt;&lt;w:vertAlign w:val="baseline"/&gt;&lt;w:em w:val="none"/&gt;&lt;w:specVanish w:val="0"/&gt;&lt;w14:glow w14:rad="0"&gt;&lt;w14:srgbClr w14:val="000000"/&gt;&lt;/w14:glow&gt;&lt;w14:shadow w14:blurRad="0" w14:dist="0" w14:dir="0" w14:sx="0" w14:sy="0" w14:kx="0" w14:ky="0" w14:algn="none"&gt;&lt;w14:srgbClr w14:val="000000"/&gt;&lt;/w14:shadow&gt;&lt;w14:reflection w14:blurRad="0" w14:stA="0" w14:stPos="0" w14:endA="0" w14:endPos="0" w14:dist="0" w14:dir="0" w14:fadeDir="0" w14:sx="0" w14:sy="0" w14:kx="0" w14:ky="0" w14:algn="none"/&gt;&lt;w14:textOutline w14:w="0" w14:cap="rnd" w14:cmpd="sng" w14:algn="ctr"&gt;&lt;w14:noFill/&gt;&lt;w14:prstDash w14:val="solid"/&gt;&lt;w14:bevel/&gt;&lt;/w14:textOutline&gt;&lt;w14:scene3d&gt;&lt;w14:camera w14:prst="orthographicFront"/&gt;&lt;w14:lightRig w14:rig="threePt" w14:dir="t"&gt;&lt;w14:rot w14:lat="0" w14:lon="0" w14:rev="0"/&gt;&lt;/w14:lightRig&gt;&lt;/w14:scene3d&gt;&lt;w14:props3d w14:extrusionH="0" w14:contourW="0" w14:prstMaterial="none"/&gt;&lt;w14:ligatures w14:val="none"/&gt;&lt;w14:numForm w14:val="default"/&gt;&lt;w14:numSpacing w14:val="default"/&gt;&lt;w14:stylisticSets/&gt;&lt;w14:cntxtAlts w14:val="0"/&gt;&lt;/w:rPr&gt;&lt;/w:lvl&gt;&lt;w:lvl w:ilvl="3"&gt;&lt;w:start w:val="1"/&gt;&lt;w:numFmt w:val="decimal"/&gt;&lt;w:pStyle w:val="Heading4Numbered"/&gt;&lt;w:lvlText w:val="%1.%2.%3.%4"/&gt;&lt;w:lvlJc w:val="left"/&gt;&lt;w:pPr&gt;&lt;w:ind w:left="936" w:hanging="936"/&gt;&lt;/w:pPr&gt;&lt;w:rPr&gt;&lt;w:rFonts w:hint="default"/&gt;&lt;w:b w:val="0"/&gt;&lt;w:bCs w:val="0"/&gt;&lt;w:i w:val="0"/&gt;&lt;w:iCs w:val="0"/&gt;&lt;w:caps w:val="0"/&gt;&lt;w:smallCaps w:val="0"/&gt;&lt;w:strike w:val="0"/&gt;&lt;w:dstrike w:val="0"/&gt;&lt;w:outline w:val="0"/&gt;&lt;w:shadow w:val="0"/&gt;&lt;w:emboss w:val="0"/&gt;&lt;w:imprint w:val="0"/&gt;&lt;w:noProof w:val="0"/&gt;&lt;w:vanish w:val="0"/&gt;&lt;w:spacing w:val="0"/&gt;&lt;w:kern w:val="0"/&gt;&lt;w:position w:val="0"/&gt;&lt;w:u w:val="none"/&gt;&lt;w:effect w:val="none"/&gt;&lt;w:vertAlign w:val="baseline"/&gt;&lt;w:em w:val="none"/&gt;&lt;w:specVanish w:val="0"/&gt;&lt;w14:glow w14:rad="0"&gt;&lt;w14:srgbClr w14:val="000000"/&gt;&lt;/w14:glow&gt;&lt;w14:shadow w14:blurRad="0" w14:dist="0" w14:dir="0" w14:sx="0" w14:sy="0" w14:kx="0" w14:ky="0" w14:algn="none"&gt;&lt;w14:srgbClr w14:val="000000"/&gt;&lt;/w14:shadow&gt;&lt;w14:reflection w14:blurRad="0" w14:stA="0" w14:stPos="0" w14:endA="0" w14:endPos="0" w14:dist="0" w14:dir="0" w14:fadeDir="0" w14:sx="0" w14:sy="0" w14:kx="0" w14:ky="0" w14:algn="none"/&gt;&lt;w14:textOutline w14:w="0" w14:cap="rnd" w14:cmpd="sng" w14:algn="ctr"&gt;&lt;w14:noFill/&gt;&lt;w14:prstDash w14:val="solid"/&gt;&lt;w14:bevel/&gt;&lt;/w14:textOutline&gt;&lt;w14:scene3d&gt;&lt;w14:camera w14:prst="orthographicFront"/&gt;&lt;w14:lightRig w14:rig="threePt" w14:dir="t"&gt;&lt;w14:rot w14:lat="0" w14:lon="0" w14:rev="0"/&gt;&lt;/w14:lightRig&gt;&lt;/w14:scene3d&gt;&lt;w14:props3d w14:extrusionH="0" w14:contourW="0" w14:prstMaterial="none"/&gt;&lt;w14:ligatures w14:val="none"/&gt;&lt;w14:numForm w14:val="default"/&gt;&lt;w14:numSpacing w14:val="default"/&gt;&lt;w14:stylisticSets/&gt;&lt;w14:cntxtAlts w14:val="0"/&gt;&lt;/w:rPr&gt;&lt;/w:lvl&gt;&lt;w:lvl w:ilvl="4"&gt;&lt;w:start w:val="1"/&gt;&lt;w:numFmt w:val="none"/&gt;&lt;w:lvlText w:val=""/&gt;&lt;w:lvlJc w:val="left"/&gt;&lt;w:pPr&gt;&lt;w:ind w:left="1224" w:hanging="1224"/&gt;&lt;/w:pPr&gt;&lt;w:rPr&gt;&lt;w:rFonts w:hint="default"/&gt;&lt;/w:rPr&gt;&lt;/w:lvl&gt;&lt;w:lvl w:ilvl="5"&gt;&lt;w:start w:val="1"/&gt;&lt;w:numFmt w:val="decimal"/&gt;&lt;w:lvlRestart w:val="2"/&gt;&lt;w:pStyle w:val="NumHeading3"/&gt;&lt;w:lvlText w:val="%1.%2.%6"/&gt;&lt;w:lvlJc w:val="left"/&gt;&lt;w:pPr&gt;&lt;w:tabs&gt;&lt;w:tab w:val="num" w:pos="4680"/&gt;&lt;/w:tabs&gt;&lt;w:ind w:left="2736" w:hanging="936"/&gt;&lt;/w:pPr&gt;&lt;w:rPr&gt;&lt;w:rFonts w:hint="default"/&gt;&lt;/w:rPr&gt;&lt;/w:lvl&gt;&lt;w:lvl w:ilvl="6"&gt;&lt;w:start w:val="1"/&gt;&lt;w:numFmt w:val="decimal"/&gt;&lt;w:pStyle w:val="NumHeading4"/&gt;&lt;w:lvlText w:val="%1.%2.%3.%7"/&gt;&lt;w:lvlJc w:val="left"/&gt;&lt;w:pPr&gt;&lt;w:tabs&gt;&lt;w:tab w:val="num" w:pos="5400"/&gt;&lt;/w:tabs&gt;&lt;w:ind w:left="3240" w:hanging="1080"/&gt;&lt;/w:pPr&gt;&lt;w:rPr&gt;&lt;w:rFonts w:hint="default"/&gt;&lt;/w:rPr&gt;&lt;/w:lvl&gt;&lt;w:lvl w:ilvl="7"&gt;&lt;w:start w:val="1"/&gt;&lt;w:numFmt w:val="decimal"/&gt;&lt;w:lvlText w:val="%1.%2.%3.%4.%5.%6.%7.%8."/&gt;&lt;w:lvlJc w:val="left"/&gt;&lt;w:pPr&gt;&lt;w:tabs&gt;&lt;w:tab w:val="num" w:pos="6120"/&gt;&lt;/w:tabs&gt;&lt;w:ind w:left="3744" w:hanging="1224"/&gt;&lt;/w:pPr&gt;&lt;w:rPr&gt;&lt;w:rFonts w:hint="default"/&gt;&lt;/w:rPr&gt;&lt;/w:lvl&gt;&lt;w:lvl w:ilvl="8"&gt;&lt;w:start w:val="1"/&gt;&lt;w:numFmt w:val="decimal"/&gt;&lt;w:lvlText w:val="%1.%2.%3.%4.%5.%6.%7.%8.%9."/&gt;&lt;w:lvlJc w:val="left"/&gt;&lt;w:pPr&gt;&lt;w:tabs&gt;&lt;w:tab w:val="num" w:pos="7200"/&gt;&lt;/w:tabs&gt;&lt;w:ind w:left="4320" w:hanging="1440"/&gt;&lt;/w:pPr&gt;&lt;w:rPr&gt;&lt;w:rFonts w:hint="default"/&gt;&lt;/w:rPr&gt;&lt;/w:lvl&gt;&lt;/w:abstractNum&gt;&lt;w:abstractNum w:abstractNumId="9" w15:restartNumberingAfterBreak="0"&gt;&lt;w:nsid w:val="0E7D72DE"/&gt;&lt;w:multiLevelType w:val="multilevel"/&gt;&lt;w:tmpl w:val="F26E1302"/&gt;&lt;w:lvl w:ilvl="0"&gt;&lt;w:start w:val="1"/&gt;&lt;w:numFmt w:val="decimal"/&gt;&lt;w:lvlText w:val="%1"/&gt;&lt;w:lvlJc w:val="left"/&gt;&lt;w:pPr&gt;&lt;w:ind w:left="432" w:hanging="432"/&gt;&lt;/w:pPr&gt;&lt;w:rPr&gt;&lt;w:rFonts w:hint="default"/&gt;&lt;/w:rPr&gt;&lt;/w:lvl&gt;&lt;w:lvl w:ilvl="1"&gt;&lt;w:start w:val="1"/&gt;&lt;w:numFmt w:val="decimal"/&gt;&lt;w:lvlText w:val="%1.%2"/&gt;&lt;w:lvlJc w:val="left"/&gt;&lt;w:pPr&gt;&lt;w:ind w:left="576" w:hanging="576"/&gt;&lt;/w:pPr&gt;&lt;w:rPr&gt;&lt;w:rFonts w:hint="default"/&gt;&lt;/w:rPr&gt;&lt;/w:lvl&gt;&lt;w:lvl w:ilvl="2"&gt;&lt;w:start w:val="1"/&gt;&lt;w:numFmt w:val="decimal"/&gt;&lt;w:lvlText w:val="%1.%2.%3"/&gt;&lt;w:lvlJc w:val="left"/&gt;&lt;w:pPr&gt;&lt;w:ind w:left="720" w:hanging="720"/&gt;&lt;/w:pPr&gt;&lt;w:rPr&gt;&lt;w:rFonts w:hint="default"/&gt;&lt;/w:rPr&gt;&lt;/w:lvl&gt;&lt;w:lvl w:ilvl="3"&gt;&lt;w:start w:val="1"/&gt;&lt;w:numFmt w:val="decimal"/&gt;&lt;w:lvlText w:val="%1.%2.%3.%4"/&gt;&lt;w:lvlJc w:val="left"/&gt;&lt;w:pPr&gt;&lt;w:ind w:left="864" w:hanging="864"/&gt;&lt;/w:pPr&gt;&lt;w:rPr&gt;&lt;w:rFonts w:hint="default"/&gt;&lt;/w:rPr&gt;&lt;/w:lvl&gt;&lt;w:lvl w:ilvl="4"&gt;&lt;w:start w:val="1"/&gt;&lt;w:numFmt w:val="none"/&gt;&lt;w:lvlText w:val=""/&gt;&lt;w:lvlJc w:val="left"/&gt;&lt;w:pPr&gt;&lt;w:ind w:left="1008" w:hanging="1008"/&gt;&lt;/w:pPr&gt;&lt;w:rPr&gt;&lt;w:rFonts w:hint="default"/&gt;&lt;/w:rPr&gt;&lt;/w:lvl&gt;&lt;w:lvl w:ilvl="5"&gt;&lt;w:start w:val="1"/&gt;&lt;w:numFmt w:val="decimal"/&gt;&lt;w:pStyle w:val="Heading6"/&gt;&lt;w:lvlText w:val="%1.%2.%3.%4.%5.%6"/&gt;&lt;w:lvlJc w:val="left"/&gt;&lt;w:pPr&gt;&lt;w:ind w:left="1152" w:hanging="1152"/&gt;&lt;/w:pPr&gt;&lt;w:rPr&gt;&lt;w:rFonts w:hint="default"/&gt;&lt;/w:rPr&gt;&lt;/w:lvl&gt;&lt;w:lvl w:ilvl="6"&gt;&lt;w:start w:val="1"/&gt;&lt;w:numFmt w:val="decimal"/&gt;&lt;w:pStyle w:val="Heading7"/&gt;&lt;w:lvlText w:val="%1.%2.%3.%4.%5.%6.%7"/&gt;&lt;w:lvlJc w:val="left"/&gt;&lt;w:pPr&gt;&lt;w:ind w:left="1296" w:hanging="1296"/&gt;&lt;/w:pPr&gt;&lt;w:rPr&gt;&lt;w:rFonts w:hint="default"/&gt;&lt;/w:rPr&gt;&lt;/w:lvl&gt;&lt;w:lvl w:ilvl="7"&gt;&lt;w:start w:val="1"/&gt;&lt;w:numFmt w:val="decimal"/&gt;&lt;w:pStyle w:val="Heading8"/&gt;&lt;w:lvlText w:val="%1.%2.%3.%4.%5.%6.%7.%8"/&gt;&lt;w:lvlJc w:val="left"/&gt;&lt;w:pPr&gt;&lt;w:ind w:left="1440" w:hanging="1440"/&gt;&lt;/w:pPr&gt;&lt;w:rPr&gt;&lt;w:rFonts w:hint="default"/&gt;&lt;/w:rPr&gt;&lt;/w:lvl&gt;&lt;w:lvl w:ilvl="8"&gt;&lt;w:start w:val="1"/&gt;&lt;w:numFmt w:val="decimal"/&gt;&lt;w:pStyle w:val="Heading9"/&gt;&lt;w:lvlText w:val="%1.%2.%3.%4.%5.%6.%7.%8.%9"/&gt;&lt;w:lvlJc w:val="left"/&gt;&lt;w:pPr&gt;&lt;w:ind w:left="1584" w:hanging="1584"/&gt;&lt;/w:pPr&gt;&lt;w:rPr&gt;&lt;w:rFonts w:hint="default"/&gt;&lt;/w:rPr&gt;&lt;/w:lvl&gt;&lt;/w:abstractNum&gt;&lt;w:abstractNum w:abstractNumId="10" w15:restartNumberingAfterBreak="0"&gt;&lt;w:nsid w:val="11162E53"/&gt;&lt;w:multiLevelType w:val="hybridMultilevel"/&gt;&lt;w:tmpl w:val="B02864DA"/&gt;&lt;w:lvl w:ilvl="0" w:tplc="04090001"&gt;&lt;w:start w:val="1"/&gt;&lt;w:numFmt w:val="bullet"/&gt;&lt;w:lvlText w:val=""/&gt;&lt;w:lvlJc w:val="left"/&gt;&lt;w:pPr&gt;&lt;w:ind w:left="720" w:hanging="360"/&gt;&lt;/w:pPr&gt;&lt;w:rPr&gt;&lt;w:rFonts w:ascii="Symbol" w:hAnsi="Symbol" w:hint="default"/&gt;&lt;/w:rPr&gt;&lt;/w:lvl&gt;&lt;w:lvl w:ilvl="1" w:tplc="04090003"&gt;&lt;w:start w:val="1"/&gt;&lt;w:numFmt w:val="bullet"/&gt;&lt;w:lvlText w:val="o"/&gt;&lt;w:lvlJc w:val="left"/&gt;&lt;w:pPr&gt;&lt;w:ind w:left="1440" w:hanging="360"/&gt;&lt;/w:pPr&gt;&lt;w:rPr&gt;&lt;w:rFonts w:ascii="Courier New" w:hAnsi="Courier New" w:cs="Courier New" w:hint="default"/&gt;&lt;/w:rPr&gt;&lt;/w:lvl&gt;&lt;w:lvl w:ilvl="2" w:tplc="04090005"&gt;&lt;w:start w:val="1"/&gt;&lt;w:numFmt w:val="bullet"/&gt;&lt;w:lvlText w:val=""/&gt;&lt;w:lvlJc w:val="left"/&gt;&lt;w:pPr&gt;&lt;w:ind w:left="2160" w:hanging="360"/&gt;&lt;/w:pPr&gt;&lt;w:rPr&gt;&lt;w:rFonts w:ascii="Wingdings" w:hAnsi="Wingdings" w:hint="default"/&gt;&lt;/w:rPr&gt;&lt;/w:lvl&gt;&lt;w:lvl w:ilvl="3" w:tplc="04090001" w:tentative="1"&gt;&lt;w:start w:val="1"/&gt;&lt;w:numFmt w:val="bullet"/&gt;&lt;w:lvlText w:val=""/&gt;&lt;w:lvlJc w:val="left"/&gt;&lt;w:pPr&gt;&lt;w:ind w:left="2880" w:hanging="360"/&gt;&lt;/w:pPr&gt;&lt;w:rPr&gt;&lt;w:rFonts w:ascii="Symbol" w:hAnsi="Symbol" w:hint="default"/&gt;&lt;/w:rPr&gt;&lt;/w:lvl&gt;&lt;w:lvl w:ilvl="4" w:tplc="04090003" w:tentative="1"&gt;&lt;w:start w:val="1"/&gt;&lt;w:numFmt w:val="bullet"/&gt;&lt;w:lvlText w:val="o"/&gt;&lt;w:lvlJc w:val="left"/&gt;&lt;w:pPr&gt;&lt;w:ind w:left="3600" w:hanging="360"/&gt;&lt;/w:pPr&gt;&lt;w:rPr&gt;&lt;w:rFonts w:ascii="Courier New" w:hAnsi="Courier New" w:cs="Courier New" w:hint="default"/&gt;&lt;/w:rPr&gt;&lt;/w:lvl&gt;&lt;w:lvl w:ilvl="5" w:tplc="04090005" w:tentative="1"&gt;&lt;w:start w:val="1"/&gt;&lt;w:numFmt w:val="bullet"/&gt;&lt;w:lvlText w:val=""/&gt;&lt;w:lvlJc w:val="left"/&gt;&lt;w:pPr&gt;&lt;w:ind w:left="4320" w:hanging="360"/&gt;&lt;/w:pPr&gt;&lt;w:rPr&gt;&lt;w:rFonts w:ascii="Wingdings" w:hAnsi="Wingdings" w:hint="default"/&gt;&lt;/w:rPr&gt;&lt;/w:lvl&gt;&lt;w:lvl w:ilvl="6" w:tplc="04090001" w:tentative="1"&gt;&lt;w:start w:val="1"/&gt;&lt;w:numFmt w:val="bullet"/&gt;&lt;w:lvlText w:val=""/&gt;&lt;w:lvlJc w:val="left"/&gt;&lt;w:pPr&gt;&lt;w:ind w:left="5040" w:hanging="360"/&gt;&lt;/w:pPr&gt;&lt;w:rPr&gt;&lt;w:rFonts w:ascii="Symbol" w:hAnsi="Symbol" w:hint="default"/&gt;&lt;/w:rPr&gt;&lt;/w:lvl&gt;&lt;w:lvl w:ilvl="7" w:tplc="04090003" w:tentative="1"&gt;&lt;w:start w:val="1"/&gt;&lt;w:numFmt w:val="bullet"/&gt;&lt;w:lvlText w:val="o"/&gt;&lt;w:lvlJc w:val="left"/&gt;&lt;w:pPr&gt;&lt;w:ind w:left="5760" w:hanging="360"/&gt;&lt;/w:pPr&gt;&lt;w:rPr&gt;&lt;w:rFonts w:ascii="Courier New" w:hAnsi="Courier New" w:cs="Courier New" w:hint="default"/&gt;&lt;/w:rPr&gt;&lt;/w:lvl&gt;&lt;w:lvl w:ilvl="8" w:tplc="04090005" w:tentative="1"&gt;&lt;w:start w:val="1"/&gt;&lt;w:numFmt w:val="bullet"/&gt;&lt;w:lvlText w:val=""/&gt;&lt;w:lvlJc w:val="left"/&gt;&lt;w:pPr&gt;&lt;w:ind w:left="6480" w:hanging="360"/&gt;&lt;/w:pPr&gt;&lt;w:rPr&gt;&lt;w:rFonts w:ascii="Wingdings" w:hAnsi="Wingdings" w:hint="default"/&gt;&lt;/w:rPr&gt;&lt;/w:lvl&gt;&lt;/w:abstractNum&gt;&lt;w:abstractNum w:abstractNumId="11" w15:restartNumberingAfterBreak="0"&gt;&lt;w:nsid w:val="13277D58"/&gt;&lt;w:multiLevelType w:val="multilevel"/&gt;&lt;w:tmpl w:val="FCA28AC8"/&gt;&lt;w:lvl w:ilvl="0"&gt;&lt;w:start w:val="1"/&gt;&lt;w:numFmt w:val="decimal"/&gt;&lt;w:lvlText w:val="%1."/&gt;&lt;w:lvlJc w:val="left"/&gt;&lt;w:pPr&gt;&lt;w:tabs&gt;&lt;w:tab w:val="num" w:pos="720"/&gt;&lt;/w:tabs&gt;&lt;w:ind w:left="720" w:hanging="360"/&gt;&lt;/w:pPr&gt;&lt;w:rPr&gt;&lt;w:rFonts w:ascii="Segoe UI" w:hAnsi="Segoe UI" w:cs="Segoe"/&gt;&lt;w:color w:val="auto"/&gt;&lt;w:sz w:val="22"/&gt;&lt;w:szCs w:val="20"/&gt;&lt;/w:rPr&gt;&lt;/w:lvl&gt;&lt;w:lvl w:ilvl="1"&gt;&lt;w:start w:val="1"/&gt;&lt;w:numFmt w:val="lowerLetter"/&gt;&lt;w:lvlText w:val="%2."/&gt;&lt;w:lvlJc w:val="left"/&gt;&lt;w:pPr&gt;&lt;w:tabs&gt;&lt;w:tab w:val="num" w:pos="1440"/&gt;&lt;/w:tabs&gt;&lt;w:ind w:left="1440" w:hanging="360"/&gt;&lt;/w:pPr&gt;&lt;w:rPr&gt;&lt;w:rFonts w:ascii="Segoe UI" w:hAnsi="Segoe UI"/&gt;&lt;w:color w:val="auto"/&gt;&lt;w:sz w:val="20"/&gt;&lt;w:szCs w:val="20"/&gt;&lt;/w:rPr&gt;&lt;/w:lvl&gt;&lt;w:lvl w:ilvl="2"&gt;&lt;w:start w:val="1"/&gt;&lt;w:numFmt w:val="lowerRoman"/&gt;&lt;w:lvlText w:val="%3."/&gt;&lt;w:lvlJc w:val="left"/&gt;&lt;w:pPr&gt;&lt;w:tabs&gt;&lt;w:tab w:val="num" w:pos="2160"/&gt;&lt;/w:tabs&gt;&lt;w:ind w:left="2160" w:hanging="360"/&gt;&lt;/w:pPr&gt;&lt;w:rPr&gt;&lt;w:rFonts w:ascii="Segoe UI" w:hAnsi="Segoe UI"/&gt;&lt;w:color w:val="008AC8"/&gt;&lt;w:sz w:val="20"/&gt;&lt;w:szCs w:val="20"/&gt;&lt;/w:rPr&gt;&lt;/w:lvl&gt;&lt;w:lvl w:ilvl="3"&gt;&lt;w:start w:val="1"/&gt;&lt;w:numFmt w:val="decimal"/&gt;&lt;w:lvlText w:val="(%4)"/&gt;&lt;w:lvlJc w:val="left"/&gt;&lt;w:pPr&gt;&lt;w:tabs&gt;&lt;w:tab w:val="num" w:pos="2880"/&gt;&lt;/w:tabs&gt;&lt;w:ind w:left="2880" w:hanging="360"/&gt;&lt;/w:pPr&gt;&lt;w:rPr&gt;&lt;w:rFonts w:hint="default"/&gt;&lt;/w:rPr&gt;&lt;/w:lvl&gt;&lt;w:lvl w:ilvl="4"&gt;&lt;w:start w:val="1"/&gt;&lt;w:numFmt w:val="lowerLetter"/&gt;&lt;w:lvlText w:val="(%5)"/&gt;&lt;w:lvlJc w:val="left"/&gt;&lt;w:pPr&gt;&lt;w:tabs&gt;&lt;w:tab w:val="num" w:pos="3600"/&gt;&lt;/w:tabs&gt;&lt;w:ind w:left="3600" w:hanging="360"/&gt;&lt;/w:pPr&gt;&lt;w:rPr&gt;&lt;w:rFonts w:hint="default"/&gt;&lt;/w:rPr&gt;&lt;/w:lvl&gt;&lt;w:lvl w:ilvl="5"&gt;&lt;w:start w:val="1"/&gt;&lt;w:numFmt w:val="lowerRoman"/&gt;&lt;w:lvlText w:val="(%6)"/&gt;&lt;w:lvlJc w:val="left"/&gt;&lt;w:pPr&gt;&lt;w:tabs&gt;&lt;w:tab w:val="num" w:pos="4320"/&gt;&lt;/w:tabs&gt;&lt;w:ind w:left="4320" w:hanging="360"/&gt;&lt;/w:pPr&gt;&lt;w:rPr&gt;&lt;w:rFonts w:hint="default"/&gt;&lt;/w:rPr&gt;&lt;/w:lvl&gt;&lt;w:lvl w:ilvl="6"&gt;&lt;w:start w:val="1"/&gt;&lt;w:numFmt w:val="decimal"/&gt;&lt;w:lvlText w:val="%7."/&gt;&lt;w:lvlJc w:val="left"/&gt;&lt;w:pPr&gt;&lt;w:tabs&gt;&lt;w:tab w:val="num" w:pos="5040"/&gt;&lt;/w:tabs&gt;&lt;w:ind w:left="5040" w:hanging="360"/&gt;&lt;/w:pPr&gt;&lt;w:rPr&gt;&lt;w:rFonts w:hint="default"/&gt;&lt;/w:rPr&gt;&lt;/w:lvl&gt;&lt;w:lvl w:ilvl="7"&gt;&lt;w:start w:val="1"/&gt;&lt;w:numFmt w:val="lowerLetter"/&gt;&lt;w:lvlText w:val="%8."/&gt;&lt;w:lvlJc w:val="left"/&gt;&lt;w:pPr&gt;&lt;w:tabs&gt;&lt;w:tab w:val="num" w:pos="5760"/&gt;&lt;/w:tabs&gt;&lt;w:ind w:left="5760" w:hanging="360"/&gt;&lt;/w:pPr&gt;&lt;w:rPr&gt;&lt;w:rFonts w:hint="default"/&gt;&lt;/w:rPr&gt;&lt;/w:lvl&gt;&lt;w:lvl w:ilvl="8"&gt;&lt;w:start w:val="1"/&gt;&lt;w:numFmt w:val="lowerRoman"/&gt;&lt;w:lvlText w:val="%9."/&gt;&lt;w:lvlJc w:val="left"/&gt;&lt;w:pPr&gt;&lt;w:tabs&gt;&lt;w:tab w:val="num" w:pos="6480"/&gt;&lt;/w:tabs&gt;&lt;w:ind w:left="6480" w:hanging="360"/&gt;&lt;/w:pPr&gt;&lt;w:rPr&gt;&lt;w:rFonts w:hint="default"/&gt;&lt;/w:rPr&gt;&lt;/w:lvl&gt;&lt;/w:abstractNum&gt;&lt;w:abstractNum w:abstractNumId="12" w15:restartNumberingAfterBreak="0"&gt;&lt;w:nsid w:val="13460842"/&gt;&lt;w:multiLevelType w:val="hybridMultilevel"/&gt;&lt;w:tmpl w:val="1C204684"/&gt;&lt;w:lvl w:ilvl="0" w:tplc="CB38B744"&gt;&lt;w:start w:val="1"/&gt;&lt;w:numFmt w:val="bullet"/&gt;&lt;w:pStyle w:val="Bullet1"/&gt;&lt;w:lvlText w:val=""/&gt;&lt;w:lvlJc w:val="left"/&gt;&lt;w:pPr&gt;&lt;w:ind w:left="792" w:hanging="360"/&gt;&lt;/w:pPr&gt;&lt;w:rPr&gt;&lt;w:rFonts w:ascii="Symbol" w:hAnsi="Symbol" w:hint="default"/&gt;&lt;w:color w:val="008AC8"/&gt;&lt;/w:rPr&gt;&lt;/w:lvl&gt;&lt;w:lvl w:ilvl="1" w:tplc="04090003"&gt;&lt;w:start w:val="1"/&gt;&lt;w:numFmt w:val="bullet"/&gt;&lt;w:lvlText w:val="o"/&gt;&lt;w:lvlJc w:val="left"/&gt;&lt;w:pPr&gt;&lt;w:ind w:left="2520" w:hanging="360"/&gt;&lt;/w:pPr&gt;&lt;w:rPr&gt;&lt;w:rFonts w:ascii="Courier New" w:hAnsi="Courier New" w:cs="Courier New" w:hint="default"/&gt;&lt;/w:rPr&gt;&lt;/w:lvl&gt;&lt;w:lvl w:ilvl="2" w:tplc="04090005" w:tentative="1"&gt;&lt;w:start w:val="1"/&gt;&lt;w:numFmt w:val="bullet"/&gt;&lt;w:lvlText w:val=""/&gt;&lt;w:lvlJc w:val="left"/&gt;&lt;w:pPr&gt;&lt;w:ind w:left="3240" w:hanging="360"/&gt;&lt;/w:pPr&gt;&lt;w:rPr&gt;&lt;w:rFonts w:ascii="Wingdings" w:hAnsi="Wingdings" w:hint="default"/&gt;&lt;/w:rPr&gt;&lt;/w:lvl&gt;&lt;w:lvl w:ilvl="3" w:tplc="04090001" w:tentative="1"&gt;&lt;w:start w:val="1"/&gt;&lt;w:numFmt w:val="bullet"/&gt;&lt;w:lvlText w:val=""/&gt;&lt;w:lvlJc w:val="left"/&gt;&lt;w:pPr&gt;&lt;w:ind w:left="3960" w:hanging="360"/&gt;&lt;/w:pPr&gt;&lt;w:rPr&gt;&lt;w:rFonts w:ascii="Symbol" w:hAnsi="Symbol" w:hint="default"/&gt;&lt;/w:rPr&gt;&lt;/w:lvl&gt;&lt;w:lvl w:ilvl="4" w:tplc="04090003" w:tentative="1"&gt;&lt;w:start w:val="1"/&gt;&lt;w:numFmt w:val="bullet"/&gt;&lt;w:lvlText w:val="o"/&gt;&lt;w:lvlJc w:val="left"/&gt;&lt;w:pPr&gt;&lt;w:ind w:left="4680" w:hanging="360"/&gt;&lt;/w:pPr&gt;&lt;w:rPr&gt;&lt;w:rFonts w:ascii="Courier New" w:hAnsi="Courier New" w:cs="Courier New" w:hint="default"/&gt;&lt;/w:rPr&gt;&lt;/w:lvl&gt;&lt;w:lvl w:ilvl="5" w:tplc="04090005" w:tentative="1"&gt;&lt;w:start w:val="1"/&gt;&lt;w:numFmt w:val="bullet"/&gt;&lt;w:lvlText w:val=""/&gt;&lt;w:lvlJc w:val="left"/&gt;&lt;w:pPr&gt;&lt;w:ind w:left="5400" w:hanging="360"/&gt;&lt;/w:pPr&gt;&lt;w:rPr&gt;&lt;w:rFonts w:ascii="Wingdings" w:hAnsi="Wingdings" w:hint="default"/&gt;&lt;/w:rPr&gt;&lt;/w:lvl&gt;&lt;w:lvl w:ilvl="6" w:tplc="04090001" w:tentative="1"&gt;&lt;w:start w:val="1"/&gt;&lt;w:numFmt w:val="bullet"/&gt;&lt;w:lvlText w:val=""/&gt;&lt;w:lvlJc w:val="left"/&gt;&lt;w:pPr&gt;&lt;w:ind w:left="6120" w:hanging="360"/&gt;&lt;/w:pPr&gt;&lt;w:rPr&gt;&lt;w:rFonts w:ascii="Symbol" w:hAnsi="Symbol" w:hint="default"/&gt;&lt;/w:rPr&gt;&lt;/w:lvl&gt;&lt;w:lvl w:ilvl="7" w:tplc="04090003" w:tentative="1"&gt;&lt;w:start w:val="1"/&gt;&lt;w:numFmt w:val="bullet"/&gt;&lt;w:lvlText w:val="o"/&gt;&lt;w:lvlJc w:val="left"/&gt;&lt;w:pPr&gt;&lt;w:ind w:left="6840" w:hanging="360"/&gt;&lt;/w:pPr&gt;&lt;w:rPr&gt;&lt;w:rFonts w:ascii="Courier New" w:hAnsi="Courier New" w:cs="Courier New" w:hint="default"/&gt;&lt;/w:rPr&gt;&lt;/w:lvl&gt;&lt;w:lvl w:ilvl="8" w:tplc="04090005" w:tentative="1"&gt;&lt;w:start w:val="1"/&gt;&lt;w:numFmt w:val="bullet"/&gt;&lt;w:lvlText w:val=""/&gt;&lt;w:lvlJc w:val="left"/&gt;&lt;w:pPr&gt;&lt;w:ind w:left="7560" w:hanging="360"/&gt;&lt;/w:pPr&gt;&lt;w:rPr&gt;&lt;w:rFonts w:ascii="Wingdings" w:hAnsi="Wingdings" w:hint="default"/&gt;&lt;/w:rPr&gt;&lt;/w:lvl&gt;&lt;/w:abstractNum&gt;&lt;w:abstractNum w:abstractNumId="13" w15:restartNumberingAfterBreak="0"&gt;&lt;w:nsid w:val="1A3C381B"/&gt;&lt;w:multiLevelType w:val="hybridMultilevel"/&gt;&lt;w:tmpl w:val="230A945C"/&gt;&lt;w:lvl w:ilvl="0" w:tplc="0409000F"&gt;&lt;w:start w:val="1"/&gt;&lt;w:numFmt w:val="decimal"/&gt;&lt;w:lvlText w:val="%1."/&gt;&lt;w:lvlJc w:val="left"/&gt;&lt;w:pPr&gt;&lt;w:ind w:left="720" w:hanging="360"/&gt;&lt;/w:pPr&gt;&lt;/w:lvl&gt;&lt;w:lvl w:ilvl="1" w:tplc="04090019"&gt;&lt;w:start w:val="1"/&gt;&lt;w:numFmt w:val="lowerLetter"/&gt;&lt;w:lvlText w:val="%2."/&gt;&lt;w:lvlJc w:val="left"/&gt;&lt;w:pPr&gt;&lt;w:ind w:left="1440" w:hanging="360"/&gt;&lt;/w:pPr&gt;&lt;/w:lvl&gt;&lt;w:lvl w:ilvl="2" w:tplc="0409001B"&gt;&lt;w:start w:val="1"/&gt;&lt;w:numFmt w:val="lowerRoman"/&gt;&lt;w:lvlText w:val="%3."/&gt;&lt;w:lvlJc w:val="right"/&gt;&lt;w:pPr&gt;&lt;w:ind w:left="2160" w:hanging="180"/&gt;&lt;/w:pPr&gt;&lt;/w:lvl&gt;&lt;w:lvl w:ilvl="3" w:tplc="0409000F"&gt;&lt;w:start w:val="1"/&gt;&lt;w:numFmt w:val="decimal"/&gt;&lt;w:lvlText w:val="%4."/&gt;&lt;w:lvlJc w:val="left"/&gt;&lt;w:pPr&gt;&lt;w:ind w:left="2880" w:hanging="360"/&gt;&lt;/w:pPr&gt;&lt;/w:lvl&gt;&lt;w:lvl w:ilvl="4" w:tplc="04090019"&gt;&lt;w:start w:val="1"/&gt;&lt;w:numFmt w:val="lowerLetter"/&gt;&lt;w:lvlText w:val="%5."/&gt;&lt;w:lvlJc w:val="left"/&gt;&lt;w:pPr&gt;&lt;w:ind w:left="3600" w:hanging="360"/&gt;&lt;/w:pPr&gt;&lt;/w:lvl&gt;&lt;w:lvl w:ilvl="5" w:tplc="0409001B" w:tentative="1"&gt;&lt;w:start w:val="1"/&gt;&lt;w:numFmt w:val="lowerRoman"/&gt;&lt;w:lvlText w:val="%6."/&gt;&lt;w:lvlJc w:val="right"/&gt;&lt;w:pPr&gt;&lt;w:ind w:left="4320" w:hanging="180"/&gt;&lt;/w:pPr&gt;&lt;/w:lvl&gt;&lt;w:lvl w:ilvl="6" w:tplc="0409000F" w:tentative="1"&gt;&lt;w:start w:val="1"/&gt;&lt;w:numFmt w:val="decimal"/&gt;&lt;w:lvlText w:val="%7."/&gt;&lt;w:lvlJc w:val="left"/&gt;&lt;w:pPr&gt;&lt;w:ind w:left="5040" w:hanging="360"/&gt;&lt;/w:pPr&gt;&lt;/w:lvl&gt;&lt;w:lvl w:ilvl="7" w:tplc="04090019" w:tentative="1"&gt;&lt;w:start w:val="1"/&gt;&lt;w:numFmt w:val="lowerLetter"/&gt;&lt;w:lvlText w:val="%8."/&gt;&lt;w:lvlJc w:val="left"/&gt;&lt;w:pPr&gt;&lt;w:ind w:left="5760" w:hanging="360"/&gt;&lt;/w:pPr&gt;&lt;/w:lvl&gt;&lt;w:lvl w:ilvl="8" w:tplc="0409001B" w:tentative="1"&gt;&lt;w:start w:val="1"/&gt;&lt;w:numFmt w:val="lowerRoman"/&gt;&lt;w:lvlText w:val="%9."/&gt;&lt;w:lvlJc w:val="right"/&gt;&lt;w:pPr&gt;&lt;w:ind w:left="6480" w:hanging="180"/&gt;&lt;/w:pPr&gt;&lt;/w:lvl&gt;&lt;/w:abstractNum&gt;&lt;w:abstractNum w:abstractNumId="14" w15:restartNumberingAfterBreak="0"&gt;&lt;w:nsid w:val="23B87FAB"/&gt;&lt;w:multiLevelType w:val="multilevel"/&gt;&lt;w:tmpl w:val="92A8D828"/&gt;&lt;w:styleLink w:val="Bullets"/&gt;&lt;w:lvl w:ilvl="0"&gt;&lt;w:start w:val="1"/&gt;&lt;w:numFmt w:val="bullet"/&gt;&lt;w:lvlText w:val=""/&gt;&lt;w:lvlJc w:val="left"/&gt;&lt;w:pPr&gt;&lt;w:ind w:left="714" w:hanging="357"/&gt;&lt;/w:pPr&gt;&lt;w:rPr&gt;&lt;w:rFonts w:ascii="Symbol" w:hAnsi="Symbol" w:cs="Times New Roman" w:hint="default"/&gt;&lt;w:color w:val="5B9BD5" w:themeColor="accent1"/&gt;&lt;w:sz w:val="24"/&gt;&lt;w:szCs w:val="20"/&gt;&lt;/w:rPr&gt;&lt;/w:lvl&gt;&lt;w:lvl w:ilvl="1"&gt;&lt;w:start w:val="1"/&gt;&lt;w:numFmt w:val="bullet"/&gt;&lt;w:lvlText w:val=""/&gt;&lt;w:lvlJc w:val="left"/&gt;&lt;w:pPr&gt;&lt;w:tabs&gt;&lt;w:tab w:val="num" w:pos="1621"/&gt;&lt;/w:tabs&gt;&lt;w:ind w:left="1071" w:hanging="357"/&gt;&lt;/w:pPr&gt;&lt;w:rPr&gt;&lt;w:rFonts w:ascii="Symbol" w:hAnsi="Symbol" w:cs="Times New Roman" w:hint="default"/&gt;&lt;w:b w:val="0"/&gt;&lt;w:bCs w:val="0"/&gt;&lt;w:i w:val="0"/&gt;&lt;w:iCs w:val="0"/&gt;&lt;w:color w:val="5B9BD5" w:themeColor="accent1"/&gt;&lt;w:sz w:val="24"/&gt;&lt;w:szCs w:val="20"/&gt;&lt;/w:rPr&gt;&lt;/w:lvl&gt;&lt;w:lvl w:ilvl="2"&gt;&lt;w:start w:val="1"/&gt;&lt;w:numFmt w:val="bullet"/&gt;&lt;w:lvlText w:val=""/&gt;&lt;w:lvlJc w:val="left"/&gt;&lt;w:pPr&gt;&lt;w:tabs&gt;&lt;w:tab w:val="num" w:pos="1978"/&gt;&lt;/w:tabs&gt;&lt;w:ind w:left="1428" w:hanging="357"/&gt;&lt;/w:pPr&gt;&lt;w:rPr&gt;&lt;w:rFonts w:ascii="Symbol" w:hAnsi="Symbol" w:cs="Times New Roman" w:hint="default"/&gt;&lt;w:color w:val="5B9BD5" w:themeColor="accent1"/&gt;&lt;w:sz w:val="20"/&gt;&lt;w:szCs w:val="20"/&gt;&lt;/w:rPr&gt;&lt;/w:lvl&gt;&lt;w:lvl w:ilvl="3"&gt;&lt;w:start w:val="1"/&gt;&lt;w:numFmt w:val="bullet"/&gt;&lt;w:lvlText w:val=""/&gt;&lt;w:lvlJc w:val="left"/&gt;&lt;w:pPr&gt;&lt;w:tabs&gt;&lt;w:tab w:val="num" w:pos="2335"/&gt;&lt;/w:tabs&gt;&lt;w:ind w:left="1785" w:hanging="357"/&gt;&lt;/w:pPr&gt;&lt;w:rPr&gt;&lt;w:rFonts w:ascii="Symbol" w:hAnsi="Symbol" w:cs="Times New Roman" w:hint="default"/&gt;&lt;w:b w:val="0"/&gt;&lt;w:bCs w:val="0"/&gt;&lt;w:i w:val="0"/&gt;&lt;w:iCs w:val="0"/&gt;&lt;w:color w:val="5B9BD5" w:themeColor="accent1"/&gt;&lt;w:sz w:val="16"/&gt;&lt;w:szCs w:val="20"/&gt;&lt;/w:rPr&gt;&lt;/w:lvl&gt;&lt;w:lvl w:ilvl="4"&gt;&lt;w:start w:val="1"/&gt;&lt;w:numFmt w:val="lowerLetter"/&gt;&lt;w:lvlText w:val="(%5)"/&gt;&lt;w:lvlJc w:val="left"/&gt;&lt;w:pPr&gt;&lt;w:tabs&gt;&lt;w:tab w:val="num" w:pos="2692"/&gt;&lt;/w:tabs&gt;&lt;w:ind w:left="2142" w:hanging="357"/&gt;&lt;/w:pPr&gt;&lt;w:rPr&gt;&lt;w:rFonts w:hint="default"/&gt;&lt;/w:rPr&gt;&lt;/w:lvl&gt;&lt;w:lvl w:ilvl="5"&gt;&lt;w:start w:val="1"/&gt;&lt;w:numFmt w:val="lowerRoman"/&gt;&lt;w:lvlText w:val="(%6)"/&gt;&lt;w:lvlJc w:val="left"/&gt;&lt;w:pPr&gt;&lt;w:tabs&gt;&lt;w:tab w:val="num" w:pos="3049"/&gt;&lt;/w:tabs&gt;&lt;w:ind w:left="2499" w:hanging="357"/&gt;&lt;/w:pPr&gt;&lt;w:rPr&gt;&lt;w:rFonts w:hint="default"/&gt;&lt;/w:rPr&gt;&lt;/w:lvl&gt;&lt;w:lvl w:ilvl="6"&gt;&lt;w:start w:val="1"/&gt;&lt;w:numFmt w:val="decimal"/&gt;&lt;w:lvlText w:val="%7."/&gt;&lt;w:lvlJc w:val="left"/&gt;&lt;w:pPr&gt;&lt;w:tabs&gt;&lt;w:tab w:val="num" w:pos="3406"/&gt;&lt;/w:tabs&gt;&lt;w:ind w:left="2856" w:hanging="357"/&gt;&lt;/w:pPr&gt;&lt;w:rPr&gt;&lt;w:rFonts w:hint="default"/&gt;&lt;/w:rPr&gt;&lt;/w:lvl&gt;&lt;w:lvl w:ilvl="7"&gt;&lt;w:start w:val="1"/&gt;&lt;w:numFmt w:val="lowerLetter"/&gt;&lt;w:lvlText w:val="%8."/&gt;&lt;w:lvlJc w:val="left"/&gt;&lt;w:pPr&gt;&lt;w:tabs&gt;&lt;w:tab w:val="num" w:pos="3763"/&gt;&lt;/w:tabs&gt;&lt;w:ind w:left="3213" w:hanging="357"/&gt;&lt;/w:pPr&gt;&lt;w:rPr&gt;&lt;w:rFonts w:hint="default"/&gt;&lt;/w:rPr&gt;&lt;/w:lvl&gt;&lt;w:lvl w:ilvl="8"&gt;&lt;w:start w:val="1"/&gt;&lt;w:numFmt w:val="lowerRoman"/&gt;&lt;w:lvlText w:val="%9."/&gt;&lt;w:lvlJc w:val="left"/&gt;&lt;w:pPr&gt;&lt;w:tabs&gt;&lt;w:tab w:val="num" w:pos="4120"/&gt;&lt;/w:tabs&gt;&lt;w:ind w:left="3570" w:hanging="357"/&gt;&lt;/w:pPr&gt;&lt;w:rPr&gt;&lt;w:rFonts w:hint="default"/&gt;&lt;/w:rPr&gt;&lt;/w:lvl&gt;&lt;/w:abstractNum&gt;&lt;w:abstractNum w:abstractNumId="15" w15:restartNumberingAfterBreak="0"&gt;&lt;w:nsid w:val="26594FF6"/&gt;&lt;w:multiLevelType w:val="hybridMultilevel"/&gt;&lt;w:tmpl w:val="CD42024C"/&gt;&lt;w:lvl w:ilvl="0" w:tplc="0409000F"&gt;&lt;w:start w:val="1"/&gt;&lt;w:numFmt w:val="decimal"/&gt;&lt;w:lvlText w:val="%1."/&gt;&lt;w:lvlJc w:val="left"/&gt;&lt;w:pPr&gt;&lt;w:ind w:left="720" w:hanging="360"/&gt;&lt;/w:pPr&gt;&lt;/w:lvl&gt;&lt;w:lvl w:ilvl="1" w:tplc="04090019"&gt;&lt;w:start w:val="1"/&gt;&lt;w:numFmt w:val="lowerLetter"/&gt;&lt;w:lvlText w:val="%2."/&gt;&lt;w:lvlJc w:val="left"/&gt;&lt;w:pPr&gt;&lt;w:ind w:left="1440" w:hanging="360"/&gt;&lt;/w:pPr&gt;&lt;/w:lvl&gt;&lt;w:lvl w:ilvl="2" w:tplc="0409001B"&gt;&lt;w:start w:val="1"/&gt;&lt;w:numFmt w:val="lowerRoman"/&gt;&lt;w:lvlText w:val="%3."/&gt;&lt;w:lvlJc w:val="right"/&gt;&lt;w:pPr&gt;&lt;w:ind w:left="2160" w:hanging="180"/&gt;&lt;/w:pPr&gt;&lt;/w:lvl&gt;&lt;w:lvl w:ilvl="3" w:tplc="0409000F" w:tentative="1"&gt;&lt;w:start w:val="1"/&gt;&lt;w:numFmt w:val="decimal"/&gt;&lt;w:lvlText w:val="%4."/&gt;&lt;w:lvlJc w:val="left"/&gt;&lt;w:pPr&gt;&lt;w:ind w:left="2880" w:hanging="360"/&gt;&lt;/w:pPr&gt;&lt;/w:lvl&gt;&lt;w:lvl w:ilvl="4" w:tplc="04090019" w:tentative="1"&gt;&lt;w:start w:val="1"/&gt;&lt;w:numFmt w:val="lowerLetter"/&gt;&lt;w:lvlText w:val="%5."/&gt;&lt;w:lvlJc w:val="left"/&gt;&lt;w:pPr&gt;&lt;w:ind w:left="3600" w:hanging="360"/&gt;&lt;/w:pPr&gt;&lt;/w:lvl&gt;&lt;w:lvl w:ilvl="5" w:tplc="0409001B" w:tentative="1"&gt;&lt;w:start w:val="1"/&gt;&lt;w:numFmt w:val="lowerRoman"/&gt;&lt;w:lvlText w:val="%6."/&gt;&lt;w:lvlJc w:val="right"/&gt;&lt;w:pPr&gt;&lt;w:ind w:left="4320" w:hanging="180"/&gt;&lt;/w:pPr&gt;&lt;/w:lvl&gt;&lt;w:lvl w:ilvl="6" w:tplc="0409000F" w:tentative="1"&gt;&lt;w:start w:val="1"/&gt;&lt;w:numFmt w:val="decimal"/&gt;&lt;w:lvlText w:val="%7."/&gt;&lt;w:lvlJc w:val="left"/&gt;&lt;w:pPr&gt;&lt;w:ind w:left="5040" w:hanging="360"/&gt;&lt;/w:pPr&gt;&lt;/w:lvl&gt;&lt;w:lvl w:ilvl="7" w:tplc="04090019" w:tentative="1"&gt;&lt;w:start w:val="1"/&gt;&lt;w:numFmt w:val="lowerLetter"/&gt;&lt;w:lvlText w:val="%8."/&gt;&lt;w:lvlJc w:val="left"/&gt;&lt;w:pPr&gt;&lt;w:ind w:left="5760" w:hanging="360"/&gt;&lt;/w:pPr&gt;&lt;/w:lvl&gt;&lt;w:lvl w:ilvl="8" w:tplc="0409001B" w:tentative="1"&gt;&lt;w:start w:val="1"/&gt;&lt;w:numFmt w:val="lowerRoman"/&gt;&lt;w:lvlText w:val="%9."/&gt;&lt;w:lvlJc w:val="right"/&gt;&lt;w:pPr&gt;&lt;w:ind w:left="6480" w:hanging="180"/&gt;&lt;/w:pPr&gt;&lt;/w:lvl&gt;&lt;/w:abstractNum&gt;&lt;w:abstractNum w:abstractNumId="16" w15:restartNumberingAfterBreak="0"&gt;&lt;w:nsid w:val="273F5BDA"/&gt;&lt;w:multiLevelType w:val="multilevel"/&gt;&lt;w:tmpl w:val="9228A626"/&gt;&lt;w:numStyleLink w:val="Checklist"/&gt;&lt;/w:abstractNum&gt;&lt;w:abstractNum w:abstractNumId="17" w15:restartNumberingAfterBreak="0"&gt;&lt;w:nsid w:val="2FC02769"/&gt;&lt;w:multiLevelType w:val="multilevel"/&gt;&lt;w:tmpl w:val="FCA28AC8"/&gt;&lt;w:lvl w:ilvl="0"&gt;&lt;w:start w:val="1"/&gt;&lt;w:numFmt w:val="decimal"/&gt;&lt;w:lvlText w:val="%1."/&gt;&lt;w:lvlJc w:val="left"/&gt;&lt;w:pPr&gt;&lt;w:tabs&gt;&lt;w:tab w:val="num" w:pos="720"/&gt;&lt;/w:tabs&gt;&lt;w:ind w:left="720" w:hanging="360"/&gt;&lt;/w:pPr&gt;&lt;w:rPr&gt;&lt;w:rFonts w:ascii="Segoe UI" w:hAnsi="Segoe UI" w:cs="Segoe"/&gt;&lt;w:color w:val="auto"/&gt;&lt;w:sz w:val="22"/&gt;&lt;w:szCs w:val="20"/&gt;&lt;/w:rPr&gt;&lt;/w:lvl&gt;&lt;w:lvl w:ilvl="1"&gt;&lt;w:start w:val="1"/&gt;&lt;w:numFmt w:val="lowerLetter"/&gt;&lt;w:lvlText w:val="%2."/&gt;&lt;w:lvlJc w:val="left"/&gt;&lt;w:pPr&gt;&lt;w:tabs&gt;&lt;w:tab w:val="num" w:pos="1440"/&gt;&lt;/w:tabs&gt;&lt;w:ind w:left="1440" w:hanging="360"/&gt;&lt;/w:pPr&gt;&lt;w:rPr&gt;&lt;w:rFonts w:ascii="Segoe UI" w:hAnsi="Segoe UI"/&gt;&lt;w:color w:val="auto"/&gt;&lt;w:sz w:val="20"/&gt;&lt;w:szCs w:val="20"/&gt;&lt;/w:rPr&gt;&lt;/w:lvl&gt;&lt;w:lvl w:ilvl="2"&gt;&lt;w:start w:val="1"/&gt;&lt;w:numFmt w:val="lowerRoman"/&gt;&lt;w:lvlText w:val="%3."/&gt;&lt;w:lvlJc w:val="left"/&gt;&lt;w:pPr&gt;&lt;w:tabs&gt;&lt;w:tab w:val="num" w:pos="2160"/&gt;&lt;/w:tabs&gt;&lt;w:ind w:left="2160" w:hanging="360"/&gt;&lt;/w:pPr&gt;&lt;w:rPr&gt;&lt;w:rFonts w:ascii="Segoe UI" w:hAnsi="Segoe UI"/&gt;&lt;w:color w:val="008AC8"/&gt;&lt;w:sz w:val="20"/&gt;&lt;w:szCs w:val="20"/&gt;&lt;/w:rPr&gt;&lt;/w:lvl&gt;&lt;w:lvl w:ilvl="3"&gt;&lt;w:start w:val="1"/&gt;&lt;w:numFmt w:val="decimal"/&gt;&lt;w:lvlText w:val="(%4)"/&gt;&lt;w:lvlJc w:val="left"/&gt;&lt;w:pPr&gt;&lt;w:tabs&gt;&lt;w:tab w:val="num" w:pos="2880"/&gt;&lt;/w:tabs&gt;&lt;w:ind w:left="2880" w:hanging="360"/&gt;&lt;/w:pPr&gt;&lt;w:rPr&gt;&lt;w:rFonts w:hint="default"/&gt;&lt;/w:rPr&gt;&lt;/w:lvl&gt;&lt;w:lvl w:ilvl="4"&gt;&lt;w:start w:val="1"/&gt;&lt;w:numFmt w:val="lowerLetter"/&gt;&lt;w:lvlText w:val="(%5)"/&gt;&lt;w:lvlJc w:val="left"/&gt;&lt;w:pPr&gt;&lt;w:tabs&gt;&lt;w:tab w:val="num" w:pos="3600"/&gt;&lt;/w:tabs&gt;&lt;w:ind w:left="3600" w:hanging="360"/&gt;&lt;/w:pPr&gt;&lt;w:rPr&gt;&lt;w:rFonts w:hint="default"/&gt;&lt;/w:rPr&gt;&lt;/w:lvl&gt;&lt;w:lvl w:ilvl="5"&gt;&lt;w:start w:val="1"/&gt;&lt;w:numFmt w:val="lowerRoman"/&gt;&lt;w:lvlText w:val="(%6)"/&gt;&lt;w:lvlJc w:val="left"/&gt;&lt;w:pPr&gt;&lt;w:tabs&gt;&lt;w:tab w:val="num" w:pos="4320"/&gt;&lt;/w:tabs&gt;&lt;w:ind w:left="4320" w:hanging="360"/&gt;&lt;/w:pPr&gt;&lt;w:rPr&gt;&lt;w:rFonts w:hint="default"/&gt;&lt;/w:rPr&gt;&lt;/w:lvl&gt;&lt;w:lvl w:ilvl="6"&gt;&lt;w:start w:val="1"/&gt;&lt;w:numFmt w:val="decimal"/&gt;&lt;w:lvlText w:val="%7."/&gt;&lt;w:lvlJc w:val="left"/&gt;&lt;w:pPr&gt;&lt;w:tabs&gt;&lt;w:tab w:val="num" w:pos="5040"/&gt;&lt;/w:tabs&gt;&lt;w:ind w:left="5040" w:hanging="360"/&gt;&lt;/w:pPr&gt;&lt;w:rPr&gt;&lt;w:rFonts w:hint="default"/&gt;&lt;/w:rPr&gt;&lt;/w:lvl&gt;&lt;w:lvl w:ilvl="7"&gt;&lt;w:start w:val="1"/&gt;&lt;w:numFmt w:val="lowerLetter"/&gt;&lt;w:lvlText w:val="%8."/&gt;&lt;w:lvlJc w:val="left"/&gt;&lt;w:pPr&gt;&lt;w:tabs&gt;&lt;w:tab w:val="num" w:pos="5760"/&gt;&lt;/w:tabs&gt;&lt;w:ind w:left="5760" w:hanging="360"/&gt;&lt;/w:pPr&gt;&lt;w:rPr&gt;&lt;w:rFonts w:hint="default"/&gt;&lt;/w:rPr&gt;&lt;/w:lvl&gt;&lt;w:lvl w:ilvl="8"&gt;&lt;w:start w:val="1"/&gt;&lt;w:numFmt w:val="lowerRoman"/&gt;&lt;w:lvlText w:val="%9."/&gt;&lt;w:lvlJc w:val="left"/&gt;&lt;w:pPr&gt;&lt;w:tabs&gt;&lt;w:tab w:val="num" w:pos="6480"/&gt;&lt;/w:tabs&gt;&lt;w:ind w:left="6480" w:hanging="360"/&gt;&lt;/w:pPr&gt;&lt;w:rPr&gt;&lt;w:rFonts w:hint="default"/&gt;&lt;/w:rPr&gt;&lt;/w:lvl&gt;&lt;/w:abstractNum&gt;&lt;w:abstractNum w:abstractNumId="18" w15:restartNumberingAfterBreak="0"&gt;&lt;w:nsid w:val="3400321B"/&gt;&lt;w:multiLevelType w:val="multilevel"/&gt;&lt;w:tmpl w:val="87F67182"/&gt;&lt;w:lvl w:ilvl="0"&gt;&lt;w:start w:val="1"/&gt;&lt;w:numFmt w:val="decimal"/&gt;&lt;w:pStyle w:val="ListParagraph"/&gt;&lt;w:lvlText w:val="%1."/&gt;&lt;w:lvlJc w:val="left"/&gt;&lt;w:pPr&gt;&lt;w:ind w:left="1080" w:hanging="360"/&gt;&lt;/w:pPr&gt;&lt;w:rPr&gt;&lt;w:rFonts w:hint="default"/&gt;&lt;w:color w:val="008AC8"/&gt;&lt;w:sz w:val="20"/&gt;&lt;w:szCs w:val="20"/&gt;&lt;/w:rPr&gt;&lt;/w:lvl&gt;&lt;w:lvl w:ilvl="1"&gt;&lt;w:start w:val="1"/&gt;&lt;w:numFmt w:val="lowerLetter"/&gt;&lt;w:lvlText w:val="%2."/&gt;&lt;w:lvlJc w:val="left"/&gt;&lt;w:pPr&gt;&lt;w:tabs&gt;&lt;w:tab w:val="num" w:pos="1800"/&gt;&lt;/w:tabs&gt;&lt;w:ind w:left="1800" w:hanging="360"/&gt;&lt;/w:pPr&gt;&lt;w:rPr&gt;&lt;w:rFonts w:hint="default"/&gt;&lt;w:sz w:val="20"/&gt;&lt;w:szCs w:val="20"/&gt;&lt;/w:rPr&gt;&lt;/w:lvl&gt;&lt;w:lvl w:ilvl="2"&gt;&lt;w:start w:val="1"/&gt;&lt;w:numFmt w:val="lowerRoman"/&gt;&lt;w:lvlText w:val="%3."/&gt;&lt;w:lvlJc w:val="left"/&gt;&lt;w:pPr&gt;&lt;w:tabs&gt;&lt;w:tab w:val="num" w:pos="2520"/&gt;&lt;/w:tabs&gt;&lt;w:ind w:left="2520" w:hanging="360"/&gt;&lt;/w:pPr&gt;&lt;w:rPr&gt;&lt;w:rFonts w:hint="default"/&gt;&lt;w:sz w:val="20"/&gt;&lt;w:szCs w:val="20"/&gt;&lt;/w:rPr&gt;&lt;/w:lvl&gt;&lt;w:lvl w:ilvl="3"&gt;&lt;w:start w:val="1"/&gt;&lt;w:numFmt w:val="decimal"/&gt;&lt;w:lvlText w:val="(%4)"/&gt;&lt;w:lvlJc w:val="left"/&gt;&lt;w:pPr&gt;&lt;w:tabs&gt;&lt;w:tab w:val="num" w:pos="11112"/&gt;&lt;/w:tabs&gt;&lt;w:ind w:left="11112" w:hanging="360"/&gt;&lt;/w:pPr&gt;&lt;w:rPr&gt;&lt;w:rFonts w:hint="default"/&gt;&lt;/w:rPr&gt;&lt;/w:lvl&gt;&lt;w:lvl w:ilvl="4"&gt;&lt;w:start w:val="1"/&gt;&lt;w:numFmt w:val="lowerLetter"/&gt;&lt;w:lvlText w:val="(%5)"/&gt;&lt;w:lvlJc w:val="left"/&gt;&lt;w:pPr&gt;&lt;w:tabs&gt;&lt;w:tab w:val="num" w:pos="11472"/&gt;&lt;/w:tabs&gt;&lt;w:ind w:left="11472" w:hanging="360"/&gt;&lt;/w:pPr&gt;&lt;w:rPr&gt;&lt;w:rFonts w:hint="default"/&gt;&lt;/w:rPr&gt;&lt;/w:lvl&gt;&lt;w:lvl w:ilvl="5"&gt;&lt;w:start w:val="1"/&gt;&lt;w:numFmt w:val="lowerRoman"/&gt;&lt;w:lvlText w:val="(%6)"/&gt;&lt;w:lvlJc w:val="left"/&gt;&lt;w:pPr&gt;&lt;w:tabs&gt;&lt;w:tab w:val="num" w:pos="11832"/&gt;&lt;/w:tabs&gt;&lt;w:ind w:left="11832" w:hanging="360"/&gt;&lt;/w:pPr&gt;&lt;w:rPr&gt;&lt;w:rFonts w:hint="default"/&gt;&lt;/w:rPr&gt;&lt;/w:lvl&gt;&lt;w:lvl w:ilvl="6"&gt;&lt;w:start w:val="1"/&gt;&lt;w:numFmt w:val="decimal"/&gt;&lt;w:lvlText w:val="%7."/&gt;&lt;w:lvlJc w:val="left"/&gt;&lt;w:pPr&gt;&lt;w:tabs&gt;&lt;w:tab w:val="num" w:pos="12192"/&gt;&lt;/w:tabs&gt;&lt;w:ind w:left="12192" w:hanging="360"/&gt;&lt;/w:pPr&gt;&lt;w:rPr&gt;&lt;w:rFonts w:hint="default"/&gt;&lt;/w:rPr&gt;&lt;/w:lvl&gt;&lt;w:lvl w:ilvl="7"&gt;&lt;w:start w:val="1"/&gt;&lt;w:numFmt w:val="lowerLetter"/&gt;&lt;w:lvlText w:val="%8."/&gt;&lt;w:lvlJc w:val="left"/&gt;&lt;w:pPr&gt;&lt;w:tabs&gt;&lt;w:tab w:val="num" w:pos="12552"/&gt;&lt;/w:tabs&gt;&lt;w:ind w:left="12552" w:hanging="360"/&gt;&lt;/w:pPr&gt;&lt;w:rPr&gt;&lt;w:rFonts w:hint="default"/&gt;&lt;/w:rPr&gt;&lt;/w:lvl&gt;&lt;w:lvl w:ilvl="8"&gt;&lt;w:start w:val="1"/&gt;&lt;w:numFmt w:val="lowerRoman"/&gt;&lt;w:lvlText w:val="%9."/&gt;&lt;w:lvlJc w:val="left"/&gt;&lt;w:pPr&gt;&lt;w:tabs&gt;&lt;w:tab w:val="num" w:pos="12912"/&gt;&lt;/w:tabs&gt;&lt;w:ind w:left="12912" w:hanging="360"/&gt;&lt;/w:pPr&gt;&lt;w:rPr&gt;&lt;w:rFonts w:hint="default"/&gt;&lt;/w:rPr&gt;&lt;/w:lvl&gt;&lt;/w:abstractNum&gt;&lt;w:abstractNum w:abstractNumId="19" w15:restartNumberingAfterBreak="0"&gt;&lt;w:nsid w:val="363A1503"/&gt;&lt;w:multiLevelType w:val="multilevel"/&gt;&lt;w:tmpl w:val="E04AFF44"/&gt;&lt;w:lvl w:ilvl="0"&gt;&lt;w:start w:val="1"/&gt;&lt;w:numFmt w:val="decimal"/&gt;&lt;w:lvlRestart w:val="0"/&gt;&lt;w:lvlText w:val="%1"/&gt;&lt;w:lvlJc w:val="left"/&gt;&lt;w:pPr&gt;&lt;w:ind w:left="936" w:hanging="936"/&gt;&lt;/w:pPr&gt;&lt;w:rPr&gt;&lt;w:rFonts w:hint="default"/&gt;&lt;/w:rPr&gt;&lt;/w:lvl&gt;&lt;w:lvl w:ilvl="1"&gt;&lt;w:start w:val="1"/&gt;&lt;w:numFmt w:val="decimal"/&gt;&lt;w:lvlText w:val="%1.%2"/&gt;&lt;w:lvlJc w:val="left"/&gt;&lt;w:pPr&gt;&lt;w:ind w:left="936" w:hanging="936"/&gt;&lt;/w:pPr&gt;&lt;w:rPr&gt;&lt;w:rFonts w:hint="default"/&gt;&lt;/w:rPr&gt;&lt;/w:lvl&gt;&lt;w:lvl w:ilvl="2"&gt;&lt;w:start w:val="1"/&gt;&lt;w:numFmt w:val="decimal"/&gt;&lt;w:lvlText w:val="%1.%2.%3"/&gt;&lt;w:lvlJc w:val="left"/&gt;&lt;w:pPr&gt;&lt;w:ind w:left="936" w:hanging="936"/&gt;&lt;/w:pPr&gt;&lt;w:rPr&gt;&lt;w:rFonts w:hint="default"/&gt;&lt;w:b w:val="0"/&gt;&lt;w:bCs w:val="0"/&gt;&lt;w:i w:val="0"/&gt;&lt;w:iCs w:val="0"/&gt;&lt;w:caps w:val="0"/&gt;&lt;w:smallCaps w:val="0"/&gt;&lt;w:strike w:val="0"/&gt;&lt;w:dstrike w:val="0"/&gt;&lt;w:outline w:val="0"/&gt;&lt;w:shadow w:val="0"/&gt;&lt;w:emboss w:val="0"/&gt;&lt;w:imprint w:val="0"/&gt;&lt;w:noProof w:val="0"/&gt;&lt;w:vanish w:val="0"/&gt;&lt;w:spacing w:val="0"/&gt;&lt;w:kern w:val="0"/&gt;&lt;w:position w:val="0"/&gt;&lt;w:u w:val="none"/&gt;&lt;w:effect w:val="none"/&gt;&lt;w:vertAlign w:val="baseline"/&gt;&lt;w:em w:val="none"/&gt;&lt;w:specVanish w:val="0"/&gt;&lt;w14:glow w14:rad="0"&gt;&lt;w14:srgbClr w14:val="000000"/&gt;&lt;/w14:glow&gt;&lt;w14:shadow w14:blurRad="0" w14:dist="0" w14:dir="0" w14:sx="0" w14:sy="0" w14:kx="0" w14:ky="0" w14:algn="none"&gt;&lt;w14:srgbClr w14:val="000000"/&gt;&lt;/w14:shadow&gt;&lt;w14:reflection w14:blurRad="0" w14:stA="0" w14:stPos="0" w14:endA="0" w14:endPos="0" w14:dist="0" w14:dir="0" w14:fadeDir="0" w14:sx="0" w14:sy="0" w14:kx="0" w14:ky="0" w14:algn="none"/&gt;&lt;w14:textOutline w14:w="0" w14:cap="rnd" w14:cmpd="sng" w14:algn="ctr"&gt;&lt;w14:noFill/&gt;&lt;w14:prstDash w14:val="solid"/&gt;&lt;w14:bevel/&gt;&lt;/w14:textOutline&gt;&lt;w14:scene3d&gt;&lt;w14:camera w14:prst="orthographicFront"/&gt;&lt;w14:lightRig w14:rig="threePt" w14:dir="t"&gt;&lt;w14:rot w14:lat="0" w14:lon="0" w14:rev="0"/&gt;&lt;/w14:lightRig&gt;&lt;/w14:scene3d&gt;&lt;w14:props3d w14:extrusionH="0" w14:contourW="0" w14:prstMaterial="none"/&gt;&lt;w14:ligatures w14:val="none"/&gt;&lt;w14:numForm w14:val="default"/&gt;&lt;w14:numSpacing w14:val="default"/&gt;&lt;w14:stylisticSets/&gt;&lt;w14:cntxtAlts w14:val="0"/&gt;&lt;/w:rPr&gt;&lt;/w:lvl&gt;&lt;w:lvl w:ilvl="3"&gt;&lt;w:start w:val="1"/&gt;&lt;w:numFmt w:val="decimal"/&gt;&lt;w:lvlText w:val="%1.%2.%3.%4"/&gt;&lt;w:lvlJc w:val="left"/&gt;&lt;w:pPr&gt;&lt;w:ind w:left="936" w:hanging="936"/&gt;&lt;/w:pPr&gt;&lt;w:rPr&gt;&lt;w:rFonts w:hint="default"/&gt;&lt;w:b w:val="0"/&gt;&lt;w:bCs w:val="0"/&gt;&lt;w:i w:val="0"/&gt;&lt;w:iCs w:val="0"/&gt;&lt;w:caps w:val="0"/&gt;&lt;w:smallCaps w:val="0"/&gt;&lt;w:strike w:val="0"/&gt;&lt;w:dstrike w:val="0"/&gt;&lt;w:outline w:val="0"/&gt;&lt;w:shadow w:val="0"/&gt;&lt;w:emboss w:val="0"/&gt;&lt;w:imprint w:val="0"/&gt;&lt;w:noProof w:val="0"/&gt;&lt;w:vanish w:val="0"/&gt;&lt;w:spacing w:val="0"/&gt;&lt;w:kern w:val="0"/&gt;&lt;w:position w:val="0"/&gt;&lt;w:u w:val="none"/&gt;&lt;w:effect w:val="none"/&gt;&lt;w:vertAlign w:val="baseline"/&gt;&lt;w:em w:val="none"/&gt;&lt;w:specVanish w:val="0"/&gt;&lt;w14:glow w14:rad="0"&gt;&lt;w14:srgbClr w14:val="000000"/&gt;&lt;/w14:glow&gt;&lt;w14:shadow w14:blurRad="0" w14:dist="0" w14:dir="0" w14:sx="0" w14:sy="0" w14:kx="0" w14:ky="0" w14:algn="none"&gt;&lt;w14:srgbClr w14:val="000000"/&gt;&lt;/w14:shadow&gt;&lt;w14:reflection w14:blurRad="0" w14:stA="0" w14:stPos="0" w14:endA="0" w14:endPos="0" w14:dist="0" w14:dir="0" w14:fadeDir="0" w14:sx="0" w14:sy="0" w14:kx="0" w14:ky="0" w14:algn="none"/&gt;&lt;w14:textOutline w14:w="0" w14:cap="rnd" w14:cmpd="sng" w14:algn="ctr"&gt;&lt;w14:noFill/&gt;&lt;w14:prstDash w14:val="solid"/&gt;&lt;w14:bevel/&gt;&lt;/w14:textOutline&gt;&lt;w14:scene3d&gt;&lt;w14:camera w14:prst="orthographicFront"/&gt;&lt;w14:lightRig w14:rig="threePt" w14:dir="t"&gt;&lt;w14:rot w14:lat="0" w14:lon="0" w14:rev="0"/&gt;&lt;/w14:lightRig&gt;&lt;/w14:scene3d&gt;&lt;w14:props3d w14:extrusionH="0" w14:contourW="0" w14:prstMaterial="none"/&gt;&lt;w14:ligatures w14:val="none"/&gt;&lt;w14:numForm w14:val="default"/&gt;&lt;w14:numSpacing w14:val="default"/&gt;&lt;w14:stylisticSets/&gt;&lt;w14:cntxtAlts w14:val="0"/&gt;&lt;/w:rPr&gt;&lt;/w:lvl&gt;&lt;w:lvl w:ilvl="4"&gt;&lt;w:start w:val="1"/&gt;&lt;w:numFmt w:val="none"/&gt;&lt;w:lvlText w:val=""/&gt;&lt;w:lvlJc w:val="left"/&gt;&lt;w:pPr&gt;&lt;w:ind w:left="1224" w:hanging="1224"/&gt;&lt;/w:pPr&gt;&lt;w:rPr&gt;&lt;w:rFonts w:hint="default"/&gt;&lt;/w:rPr&gt;&lt;/w:lvl&gt;&lt;w:lvl w:ilvl="5"&gt;&lt;w:start w:val="1"/&gt;&lt;w:numFmt w:val="decimal"/&gt;&lt;w:lvlRestart w:val="2"/&gt;&lt;w:lvlText w:val="%1.%2.%6"/&gt;&lt;w:lvlJc w:val="left"/&gt;&lt;w:pPr&gt;&lt;w:tabs&gt;&lt;w:tab w:val="num" w:pos="4680"/&gt;&lt;/w:tabs&gt;&lt;w:ind w:left="2736" w:hanging="936"/&gt;&lt;/w:pPr&gt;&lt;w:rPr&gt;&lt;w:rFonts w:hint="default"/&gt;&lt;/w:rPr&gt;&lt;/w:lvl&gt;&lt;w:lvl w:ilvl="6"&gt;&lt;w:start w:val="1"/&gt;&lt;w:numFmt w:val="decimal"/&gt;&lt;w:lvlText w:val="%1.%2.%3.%7"/&gt;&lt;w:lvlJc w:val="left"/&gt;&lt;w:pPr&gt;&lt;w:tabs&gt;&lt;w:tab w:val="num" w:pos="5400"/&gt;&lt;/w:tabs&gt;&lt;w:ind w:left="3240" w:hanging="1080"/&gt;&lt;/w:pPr&gt;&lt;w:rPr&gt;&lt;w:rFonts w:hint="default"/&gt;&lt;/w:rPr&gt;&lt;/w:lvl&gt;&lt;w:lvl w:ilvl="7"&gt;&lt;w:start w:val="1"/&gt;&lt;w:numFmt w:val="decimal"/&gt;&lt;w:lvlText w:val="%1.%2.%3.%4.%5.%6.%7.%8."/&gt;&lt;w:lvlJc w:val="left"/&gt;&lt;w:pPr&gt;&lt;w:tabs&gt;&lt;w:tab w:val="num" w:pos="6120"/&gt;&lt;/w:tabs&gt;&lt;w:ind w:left="3744" w:hanging="1224"/&gt;&lt;/w:pPr&gt;&lt;w:rPr&gt;&lt;w:rFonts w:hint="default"/&gt;&lt;/w:rPr&gt;&lt;/w:lvl&gt;&lt;w:lvl w:ilvl="8"&gt;&lt;w:start w:val="1"/&gt;&lt;w:numFmt w:val="decimal"/&gt;&lt;w:lvlText w:val="%1.%2.%3.%4.%5.%6.%7.%8.%9."/&gt;&lt;w:lvlJc w:val="left"/&gt;&lt;w:pPr&gt;&lt;w:tabs&gt;&lt;w:tab w:val="num" w:pos="7200"/&gt;&lt;/w:tabs&gt;&lt;w:ind w:left="4320" w:hanging="1440"/&gt;&lt;/w:pPr&gt;&lt;w:rPr&gt;&lt;w:rFonts w:hint="default"/&gt;&lt;/w:rPr&gt;&lt;/w:lvl&gt;&lt;/w:abstractNum&gt;&lt;w:abstractNum w:abstractNumId="20" w15:restartNumberingAfterBreak="0"&gt;&lt;w:nsid w:val="40A07ED2"/&gt;&lt;w:multiLevelType w:val="multilevel"/&gt;&lt;w:tmpl w:val="B1C0B846"/&gt;&lt;w:styleLink w:val="Style1"/&gt;&lt;w:lvl w:ilvl="0"&gt;&lt;w:start w:val="1"/&gt;&lt;w:numFmt w:val="bullet"/&gt;&lt;w:pStyle w:val="ListBullet"/&gt;&lt;w:lvlText w:val=""/&gt;&lt;w:lvlJc w:val="left"/&gt;&lt;w:pPr&gt;&lt;w:tabs&gt;&lt;w:tab w:val="num" w:pos="720"/&gt;&lt;/w:tabs&gt;&lt;w:ind w:left="717" w:hanging="360"/&gt;&lt;/w:pPr&gt;&lt;w:rPr&gt;&lt;w:rFonts w:ascii="Symbol" w:hAnsi="Symbol" w:hint="default"/&gt;&lt;w:color w:val="008AC8"/&gt;&lt;w:sz w:val="24"/&gt;&lt;w:szCs w:val="20"/&gt;&lt;/w:rPr&gt;&lt;/w:lvl&gt;&lt;w:lvl w:ilvl="1"&gt;&lt;w:start w:val="1"/&gt;&lt;w:numFmt w:val="bullet"/&gt;&lt;w:lvlText w:val="o"/&gt;&lt;w:lvlJc w:val="left"/&gt;&lt;w:pPr&gt;&lt;w:tabs&gt;&lt;w:tab w:val="num" w:pos="1440"/&gt;&lt;/w:tabs&gt;&lt;w:ind w:left="1440" w:hanging="360"/&gt;&lt;/w:pPr&gt;&lt;w:rPr&gt;&lt;w:rFonts w:ascii="Segoe UI" w:hAnsi="Segoe UI" w:cs="Times New Roman" w:hint="default"/&gt;&lt;w:b w:val="0"/&gt;&lt;w:bCs w:val="0"/&gt;&lt;w:i w:val="0"/&gt;&lt;w:iCs w:val="0"/&gt;&lt;w:color w:val="5B9BD5" w:themeColor="accent1"/&gt;&lt;w:sz w:val="20"/&gt;&lt;w:szCs w:val="20"/&gt;&lt;/w:rPr&gt;&lt;/w:lvl&gt;&lt;w:lvl w:ilvl="2"&gt;&lt;w:start w:val="1"/&gt;&lt;w:numFmt w:val="bullet"/&gt;&lt;w:lvlText w:val=""/&gt;&lt;w:lvlJc w:val="left"/&gt;&lt;w:pPr&gt;&lt;w:tabs&gt;&lt;w:tab w:val="num" w:pos="2160"/&gt;&lt;/w:tabs&gt;&lt;w:ind w:left="2160" w:hanging="360"/&gt;&lt;/w:pPr&gt;&lt;w:rPr&gt;&lt;w:rFonts w:ascii="Wingdings" w:hAnsi="Wingdings" w:hint="default"/&gt;&lt;w:color w:val="5B9BD5" w:themeColor="accent1"/&gt;&lt;w:sz w:val="20"/&gt;&lt;w:szCs w:val="20"/&gt;&lt;/w:rPr&gt;&lt;/w:lvl&gt;&lt;w:lvl w:ilvl="3"&gt;&lt;w:start w:val="1"/&gt;&lt;w:numFmt w:val="bullet"/&gt;&lt;w:lvlText w:val=""/&gt;&lt;w:lvlJc w:val="left"/&gt;&lt;w:pPr&gt;&lt;w:tabs&gt;&lt;w:tab w:val="num" w:pos="2335"/&gt;&lt;/w:tabs&gt;&lt;w:ind w:left="1785" w:hanging="357"/&gt;&lt;/w:pPr&gt;&lt;w:rPr&gt;&lt;w:rFonts w:ascii="Symbol" w:hAnsi="Symbol" w:cs="Times New Roman" w:hint="default"/&gt;&lt;w:b w:val="0"/&gt;&lt;w:bCs w:val="0"/&gt;&lt;w:i w:val="0"/&gt;&lt;w:iCs w:val="0"/&gt;&lt;w:color w:val="5B9BD5" w:themeColor="accent1"/&gt;&lt;w:sz w:val="16"/&gt;&lt;w:szCs w:val="20"/&gt;&lt;/w:rPr&gt;&lt;/w:lvl&gt;&lt;w:lvl w:ilvl="4"&gt;&lt;w:start w:val="1"/&gt;&lt;w:numFmt w:val="lowerLetter"/&gt;&lt;w:lvlText w:val="(%5)"/&gt;&lt;w:lvlJc w:val="left"/&gt;&lt;w:pPr&gt;&lt;w:tabs&gt;&lt;w:tab w:val="num" w:pos="2692"/&gt;&lt;/w:tabs&gt;&lt;w:ind w:left="2142" w:hanging="357"/&gt;&lt;/w:pPr&gt;&lt;/w:lvl&gt;&lt;w:lvl w:ilvl="5"&gt;&lt;w:start w:val="1"/&gt;&lt;w:numFmt w:val="lowerRoman"/&gt;&lt;w:lvlText w:val="(%6)"/&gt;&lt;w:lvlJc w:val="left"/&gt;&lt;w:pPr&gt;&lt;w:tabs&gt;&lt;w:tab w:val="num" w:pos="3049"/&gt;&lt;/w:tabs&gt;&lt;w:ind w:left="2499" w:hanging="357"/&gt;&lt;/w:pPr&gt;&lt;/w:lvl&gt;&lt;w:lvl w:ilvl="6"&gt;&lt;w:start w:val="1"/&gt;&lt;w:numFmt w:val="decimal"/&gt;&lt;w:lvlText w:val="%7."/&gt;&lt;w:lvlJc w:val="left"/&gt;&lt;w:pPr&gt;&lt;w:tabs&gt;&lt;w:tab w:val="num" w:pos="3406"/&gt;&lt;/w:tabs&gt;&lt;w:ind w:left="2856" w:hanging="357"/&gt;&lt;/w:pPr&gt;&lt;/w:lvl&gt;&lt;w:lvl w:ilvl="7"&gt;&lt;w:start w:val="1"/&gt;&lt;w:numFmt w:val="lowerLetter"/&gt;&lt;w:lvlText w:val="%8."/&gt;&lt;w:lvlJc w:val="left"/&gt;&lt;w:pPr&gt;&lt;w:tabs&gt;&lt;w:tab w:val="num" w:pos="3763"/&gt;&lt;/w:tabs&gt;&lt;w:ind w:left="3213" w:hanging="357"/&gt;&lt;/w:pPr&gt;&lt;/w:lvl&gt;&lt;w:lvl w:ilvl="8"&gt;&lt;w:start w:val="1"/&gt;&lt;w:numFmt w:val="lowerRoman"/&gt;&lt;w:lvlText w:val="%9."/&gt;&lt;w:lvlJc w:val="left"/&gt;&lt;w:pPr&gt;&lt;w:tabs&gt;&lt;w:tab w:val="num" w:pos="4120"/&gt;&lt;/w:tabs&gt;&lt;w:ind w:left="3570" w:hanging="357"/&gt;&lt;/w:pPr&gt;&lt;/w:lvl&gt;&lt;/w:abstractNum&gt;&lt;w:abstractNum w:abstractNumId="21" w15:restartNumberingAfterBreak="0"&gt;&lt;w:nsid w:val="41436AC0"/&gt;&lt;w:multiLevelType w:val="hybridMultilevel"/&gt;&lt;w:tmpl w:val="1F0A31AE"/&gt;&lt;w:lvl w:ilvl="0" w:tplc="D8D28436"&gt;&lt;w:start w:val="1"/&gt;&lt;w:numFmt w:val="decimal"/&gt;&lt;w:pStyle w:val="Heading5Numbered"/&gt;&lt;w:lvlText w:val="%1.1.1.1.1"/&gt;&lt;w:lvlJc w:val="left"/&gt;&lt;w:pPr&gt;&lt;w:ind w:left="360" w:hanging="360"/&gt;&lt;/w:pPr&gt;&lt;w:rPr&gt;&lt;w:rFonts w:hint="default"/&gt;&lt;/w:rPr&gt;&lt;/w:lvl&gt;&lt;w:lvl w:ilvl="1" w:tplc="04090019" w:tentative="1"&gt;&lt;w:start w:val="1"/&gt;&lt;w:numFmt w:val="lowerLetter"/&gt;&lt;w:lvlText w:val="%2."/&gt;&lt;w:lvlJc w:val="left"/&gt;&lt;w:pPr&gt;&lt;w:ind w:left="1080" w:hanging="360"/&gt;&lt;/w:pPr&gt;&lt;/w:lvl&gt;&lt;w:lvl w:ilvl="2" w:tplc="0409001B" w:tentative="1"&gt;&lt;w:start w:val="1"/&gt;&lt;w:numFmt w:val="lowerRoman"/&gt;&lt;w:lvlText w:val="%3."/&gt;&lt;w:lvlJc w:val="right"/&gt;&lt;w:pPr&gt;&lt;w:ind w:left="1800" w:hanging="180"/&gt;&lt;/w:pPr&gt;&lt;/w:lvl&gt;&lt;w:lvl w:ilvl="3" w:tplc="0409000F" w:tentative="1"&gt;&lt;w:start w:val="1"/&gt;&lt;w:numFmt w:val="decimal"/&gt;&lt;w:lvlText w:val="%4."/&gt;&lt;w:lvlJc w:val="left"/&gt;&lt;w:pPr&gt;&lt;w:ind w:left="2520" w:hanging="360"/&gt;&lt;/w:pPr&gt;&lt;/w:lvl&gt;&lt;w:lvl w:ilvl="4" w:tplc="04090019" w:tentative="1"&gt;&lt;w:start w:val="1"/&gt;&lt;w:numFmt w:val="lowerLetter"/&gt;&lt;w:lvlText w:val="%5."/&gt;&lt;w:lvlJc w:val="left"/&gt;&lt;w:pPr&gt;&lt;w:ind w:left="3240" w:hanging="360"/&gt;&lt;/w:pPr&gt;&lt;/w:lvl&gt;&lt;w:lvl w:ilvl="5" w:tplc="0409001B" w:tentative="1"&gt;&lt;w:start w:val="1"/&gt;&lt;w:numFmt w:val="lowerRoman"/&gt;&lt;w:lvlText w:val="%6."/&gt;&lt;w:lvlJc w:val="right"/&gt;&lt;w:pPr&gt;&lt;w:ind w:left="3960" w:hanging="180"/&gt;&lt;/w:pPr&gt;&lt;/w:lvl&gt;&lt;w:lvl w:ilvl="6" w:tplc="0409000F" w:tentative="1"&gt;&lt;w:start w:val="1"/&gt;&lt;w:numFmt w:val="decimal"/&gt;&lt;w:lvlText w:val="%7."/&gt;&lt;w:lvlJc w:val="left"/&gt;&lt;w:pPr&gt;&lt;w:ind w:left="4680" w:hanging="360"/&gt;&lt;/w:pPr&gt;&lt;/w:lvl&gt;&lt;w:lvl w:ilvl="7" w:tplc="04090019" w:tentative="1"&gt;&lt;w:start w:val="1"/&gt;&lt;w:numFmt w:val="lowerLetter"/&gt;&lt;w:lvlText w:val="%8."/&gt;&lt;w:lvlJc w:val="left"/&gt;&lt;w:pPr&gt;&lt;w:ind w:left="5400" w:hanging="360"/&gt;&lt;/w:pPr&gt;&lt;/w:lvl&gt;&lt;w:lvl w:ilvl="8" w:tplc="0409001B" w:tentative="1"&gt;&lt;w:start w:val="1"/&gt;&lt;w:numFmt w:val="lowerRoman"/&gt;&lt;w:lvlText w:val="%9."/&gt;&lt;w:lvlJc w:val="right"/&gt;&lt;w:pPr&gt;&lt;w:ind w:left="6120" w:hanging="180"/&gt;&lt;/w:pPr&gt;&lt;/w:lvl&gt;&lt;/w:abstractNum&gt;&lt;w:abstractNum w:abstractNumId="22" w15:restartNumberingAfterBreak="0"&gt;&lt;w:nsid w:val="42422B5C"/&gt;&lt;w:multiLevelType w:val="multilevel"/&gt;&lt;w:tmpl w:val="772445B0"/&gt;&lt;w:lvl w:ilvl="0"&gt;&lt;w:start w:val="1"/&gt;&lt;w:numFmt w:val="bullet"/&gt;&lt;w:pStyle w:val="TableListBullet"/&gt;&lt;w:lvlText w:val=""/&gt;&lt;w:lvlJc w:val="left"/&gt;&lt;w:pPr&gt;&lt;w:ind w:left="360" w:hanging="360"/&gt;&lt;/w:pPr&gt;&lt;w:rPr&gt;&lt;w:rFonts w:ascii="Symbol" w:hAnsi="Symbol" w:hint="default"/&gt;&lt;w:b w:val="0"/&gt;&lt;w:bCs w:val="0"/&gt;&lt;w:i w:val="0"/&gt;&lt;w:iCs w:val="0"/&gt;&lt;w:color w:val="008AC8"/&gt;&lt;w:sz w:val="16"/&gt;&lt;w:szCs w:val="18"/&gt;&lt;/w:rPr&gt;&lt;/w:lvl&gt;&lt;w:lvl w:ilvl="1"&gt;&lt;w:start w:val="1"/&gt;&lt;w:numFmt w:val="bullet"/&gt;&lt;w:lvlText w:val=""/&gt;&lt;w:lvlJc w:val="left"/&gt;&lt;w:pPr&gt;&lt;w:tabs&gt;&lt;w:tab w:val="num" w:pos="908"/&gt;&lt;/w:tabs&gt;&lt;w:ind w:left="908" w:hanging="227"/&gt;&lt;/w:pPr&gt;&lt;w:rPr&gt;&lt;w:rFonts w:ascii="Symbol" w:eastAsia="Wingdings 2" w:hAnsi="Symbol" w:cs="Times New Roman" w:hint="default"/&gt;&lt;w:bCs w:val="0"/&gt;&lt;w:iCs w:val="0"/&gt;&lt;w:color w:val="5B9BD5" w:themeColor="accent1"/&gt;&lt;w:sz w:val="16"/&gt;&lt;w:szCs w:val="18"/&gt;&lt;/w:rPr&gt;&lt;/w:lvl&gt;&lt;w:lvl w:ilvl="2"&gt;&lt;w:start w:val="1"/&gt;&lt;w:numFmt w:val="bullet"/&gt;&lt;w:lvlText w:val=""/&gt;&lt;w:lvlJc w:val="left"/&gt;&lt;w:pPr&gt;&lt;w:tabs&gt;&lt;w:tab w:val="num" w:pos="1134"/&gt;&lt;/w:tabs&gt;&lt;w:ind w:left="1135" w:hanging="227"/&gt;&lt;/w:pPr&gt;&lt;w:rPr&gt;&lt;w:rFonts w:ascii="Symbol" w:eastAsia="Wingdings 2" w:hAnsi="Symbol" w:cs="Times New Roman" w:hint="default"/&gt;&lt;w:color w:val="5B9BD5" w:themeColor="accent1"/&gt;&lt;w:sz w:val="12"/&gt;&lt;w:szCs w:val="18"/&gt;&lt;/w:rPr&gt;&lt;/w:lvl&gt;&lt;w:lvl w:ilvl="3"&gt;&lt;w:start w:val="1"/&gt;&lt;w:numFmt w:val="bullet"/&gt;&lt;w:lvlText w:val=""/&gt;&lt;w:lvlJc w:val="left"/&gt;&lt;w:pPr&gt;&lt;w:tabs&gt;&lt;w:tab w:val="num" w:pos="1361"/&gt;&lt;/w:tabs&gt;&lt;w:ind w:left="1362" w:hanging="227"/&gt;&lt;/w:pPr&gt;&lt;w:rPr&gt;&lt;w:rFonts w:ascii="Symbol" w:eastAsia="Wingdings 2" w:hAnsi="Symbol" w:cs="Times New Roman" w:hint="default"/&gt;&lt;w:color w:val="808080"/&gt;&lt;w:sz w:val="12"/&gt;&lt;w:szCs w:val="18"/&gt;&lt;/w:rPr&gt;&lt;/w:lvl&gt;&lt;w:lvl w:ilvl="4"&gt;&lt;w:start w:val="1"/&gt;&lt;w:numFmt w:val="lowerLetter"/&gt;&lt;w:lvlText w:val="(%5)"/&gt;&lt;w:lvlJc w:val="left"/&gt;&lt;w:pPr&gt;&lt;w:tabs&gt;&lt;w:tab w:val="num" w:pos="2254"/&gt;&lt;/w:tabs&gt;&lt;w:ind w:left="1589" w:hanging="227"/&gt;&lt;/w:pPr&gt;&lt;w:rPr&gt;&lt;w:rFonts w:hint="default"/&gt;&lt;/w:rPr&gt;&lt;/w:lvl&gt;&lt;w:lvl w:ilvl="5"&gt;&lt;w:start w:val="1"/&gt;&lt;w:numFmt w:val="lowerRoman"/&gt;&lt;w:lvlText w:val="(%6)"/&gt;&lt;w:lvlJc w:val="left"/&gt;&lt;w:pPr&gt;&lt;w:tabs&gt;&lt;w:tab w:val="num" w:pos="2614"/&gt;&lt;/w:tabs&gt;&lt;w:ind w:left="1816" w:hanging="227"/&gt;&lt;/w:pPr&gt;&lt;w:rPr&gt;&lt;w:rFonts w:hint="default"/&gt;&lt;/w:rPr&gt;&lt;/w:lvl&gt;&lt;w:lvl w:ilvl="6"&gt;&lt;w:start w:val="1"/&gt;&lt;w:numFmt w:val="decimal"/&gt;&lt;w:lvlText w:val="%7."/&gt;&lt;w:lvlJc w:val="left"/&gt;&lt;w:pPr&gt;&lt;w:tabs&gt;&lt;w:tab w:val="num" w:pos="2974"/&gt;&lt;/w:tabs&gt;&lt;w:ind w:left="2043" w:hanging="227"/&gt;&lt;/w:pPr&gt;&lt;w:rPr&gt;&lt;w:rFonts w:hint="default"/&gt;&lt;/w:rPr&gt;&lt;/w:lvl&gt;&lt;w:lvl w:ilvl="7"&gt;&lt;w:start w:val="1"/&gt;&lt;w:numFmt w:val="lowerLetter"/&gt;&lt;w:lvlText w:val="%8."/&gt;&lt;w:lvlJc w:val="left"/&gt;&lt;w:pPr&gt;&lt;w:tabs&gt;&lt;w:tab w:val="num" w:pos="3334"/&gt;&lt;/w:tabs&gt;&lt;w:ind w:left="2270" w:hanging="227"/&gt;&lt;/w:pPr&gt;&lt;w:rPr&gt;&lt;w:rFonts w:hint="default"/&gt;&lt;/w:rPr&gt;&lt;/w:lvl&gt;&lt;w:lvl w:ilvl="8"&gt;&lt;w:start w:val="1"/&gt;&lt;w:numFmt w:val="lowerRoman"/&gt;&lt;w:lvlText w:val="%9."/&gt;&lt;w:lvlJc w:val="left"/&gt;&lt;w:pPr&gt;&lt;w:tabs&gt;&lt;w:tab w:val="num" w:pos="3694"/&gt;&lt;/w:tabs&gt;&lt;w:ind w:left="2497" w:hanging="227"/&gt;&lt;/w:pPr&gt;&lt;w:rPr&gt;&lt;w:rFonts w:hint="default"/&gt;&lt;/w:rPr&gt;&lt;/w:lvl&gt;&lt;/w:abstractNum&gt;&lt;w:abstractNum w:abstractNumId="23" w15:restartNumberingAfterBreak="0"&gt;&lt;w:nsid w:val="43F24D56"/&gt;&lt;w:multiLevelType w:val="hybridMultilevel"/&gt;&lt;w:tmpl w:val="6AD4B226"/&gt;&lt;w:lvl w:ilvl="0" w:tplc="D3EE1044"&gt;&lt;w:start w:val="2"/&gt;&lt;w:numFmt w:val="decimal"/&gt;&lt;w:lvlText w:val="%1."/&gt;&lt;w:lvlJc w:val="left"/&gt;&lt;w:pPr&gt;&lt;w:ind w:left="720" w:hanging="360"/&gt;&lt;/w:pPr&gt;&lt;w:rPr&gt;&lt;w:rFonts w:hint="default"/&gt;&lt;/w:rPr&gt;&lt;/w:lvl&gt;&lt;w:lvl w:ilvl="1" w:tplc="04090019" w:tentative="1"&gt;&lt;w:start w:val="1"/&gt;&lt;w:numFmt w:val="lowerLetter"/&gt;&lt;w:lvlText w:val="%2."/&gt;&lt;w:lvlJc w:val="left"/&gt;&lt;w:pPr&gt;&lt;w:ind w:left="1440" w:hanging="360"/&gt;&lt;/w:pPr&gt;&lt;/w:lvl&gt;&lt;w:lvl w:ilvl="2" w:tplc="0409001B" w:tentative="1"&gt;&lt;w:start w:val="1"/&gt;&lt;w:numFmt w:val="lowerRoman"/&gt;&lt;w:lvlText w:val="%3."/&gt;&lt;w:lvlJc w:val="right"/&gt;&lt;w:pPr&gt;&lt;w:ind w:left="2160" w:hanging="180"/&gt;&lt;/w:pPr&gt;&lt;/w:lvl&gt;&lt;w:lvl w:ilvl="3" w:tplc="0409000F" w:tentative="1"&gt;&lt;w:start w:val="1"/&gt;&lt;w:numFmt w:val="decimal"/&gt;&lt;w:lvlText w:val="%4."/&gt;&lt;w:lvlJc w:val="left"/&gt;&lt;w:pPr&gt;&lt;w:ind w:left="2880" w:hanging="360"/&gt;&lt;/w:pPr&gt;&lt;/w:lvl&gt;&lt;w:lvl w:ilvl="4" w:tplc="04090019" w:tentative="1"&gt;&lt;w:start w:val="1"/&gt;&lt;w:numFmt w:val="lowerLetter"/&gt;&lt;w:lvlText w:val="%5."/&gt;&lt;w:lvlJc w:val="left"/&gt;&lt;w:pPr&gt;&lt;w:ind w:left="3600" w:hanging="360"/&gt;&lt;/w:pPr&gt;&lt;/w:lvl&gt;&lt;w:lvl w:ilvl="5" w:tplc="0409001B" w:tentative="1"&gt;&lt;w:start w:val="1"/&gt;&lt;w:numFmt w:val="lowerRoman"/&gt;&lt;w:lvlText w:val="%6."/&gt;&lt;w:lvlJc w:val="right"/&gt;&lt;w:pPr&gt;&lt;w:ind w:left="4320" w:hanging="180"/&gt;&lt;/w:pPr&gt;&lt;/w:lvl&gt;&lt;w:lvl w:ilvl="6" w:tplc="0409000F" w:tentative="1"&gt;&lt;w:start w:val="1"/&gt;&lt;w:numFmt w:val="decimal"/&gt;&lt;w:lvlText w:val="%7."/&gt;&lt;w:lvlJc w:val="left"/&gt;&lt;w:pPr&gt;&lt;w:ind w:left="5040" w:hanging="360"/&gt;&lt;/w:pPr&gt;&lt;/w:lvl&gt;&lt;w:lvl w:ilvl="7" w:tplc="04090019" w:tentative="1"&gt;&lt;w:start w:val="1"/&gt;&lt;w:numFmt w:val="lowerLetter"/&gt;&lt;w:lvlText w:val="%8."/&gt;&lt;w:lvlJc w:val="left"/&gt;&lt;w:pPr&gt;&lt;w:ind w:left="5760" w:hanging="360"/&gt;&lt;/w:pPr&gt;&lt;/w:lvl&gt;&lt;w:lvl w:ilvl="8" w:tplc="0409001B" w:tentative="1"&gt;&lt;w:start w:val="1"/&gt;&lt;w:numFmt w:val="lowerRoman"/&gt;&lt;w:lvlText w:val="%9."/&gt;&lt;w:lvlJc w:val="right"/&gt;&lt;w:pPr&gt;&lt;w:ind w:left="6480" w:hanging="180"/&gt;&lt;/w:pPr&gt;&lt;/w:lvl&gt;&lt;/w:abstractNum&gt;&lt;w:abstractNum w:abstractNumId="24" w15:restartNumberingAfterBreak="0"&gt;&lt;w:nsid w:val="4C4B17AC"/&gt;&lt;w:multiLevelType w:val="hybridMultilevel"/&gt;&lt;w:tmpl w:val="1B6A208A"/&gt;&lt;w:lvl w:ilvl="0" w:tplc="0E3C9530"&gt;&lt;w:start w:val="1"/&gt;&lt;w:numFmt w:val="decimal"/&gt;&lt;w:lvlText w:val="%1."/&gt;&lt;w:lvlJc w:val="left"/&gt;&lt;w:pPr&gt;&lt;w:ind w:left="720" w:hanging="360"/&gt;&lt;/w:pPr&gt;&lt;w:rPr&gt;&lt;w:rFonts w:ascii="Calibri" w:hAnsi="Calibri" w:cs="Calibri" w:hint="default"/&gt;&lt;/w:rPr&gt;&lt;/w:lvl&gt;&lt;w:lvl w:ilvl="1" w:tplc="0409000F"&gt;&lt;w:start w:val="1"/&gt;&lt;w:numFmt w:val="decimal"/&gt;&lt;w:lvlText w:val="%2."/&gt;&lt;w:lvlJc w:val="left"/&gt;&lt;w:pPr&gt;&lt;w:ind w:left="1440" w:hanging="360"/&gt;&lt;/w:pPr&gt;&lt;w:rPr&gt;&lt;w:rFonts w:hint="default"/&gt;&lt;/w:rPr&gt;&lt;/w:lvl&gt;&lt;w:lvl w:ilvl="2" w:tplc="0409001B"&gt;&lt;w:start w:val="1"/&gt;&lt;w:numFmt w:val="lowerRoman"/&gt;&lt;w:lvlText w:val="%3."/&gt;&lt;w:lvlJc w:val="right"/&gt;&lt;w:pPr&gt;&lt;w:ind w:left="2160" w:hanging="180"/&gt;&lt;/w:pPr&gt;&lt;/w:lvl&gt;&lt;w:lvl w:ilvl="3" w:tplc="0409000F"&gt;&lt;w:start w:val="1"/&gt;&lt;w:numFmt w:val="decimal"/&gt;&lt;w:lvlText w:val="%4."/&gt;&lt;w:lvlJc w:val="left"/&gt;&lt;w:pPr&gt;&lt;w:ind w:left="2880" w:hanging="360"/&gt;&lt;/w:pPr&gt;&lt;/w:lvl&gt;&lt;w:lvl w:ilvl="4" w:tplc="04090019"&gt;&lt;w:start w:val="1"/&gt;&lt;w:numFmt w:val="lowerLetter"/&gt;&lt;w:lvlText w:val="%5."/&gt;&lt;w:lvlJc w:val="left"/&gt;&lt;w:pPr&gt;&lt;w:ind w:left="3600" w:hanging="360"/&gt;&lt;/w:pPr&gt;&lt;/w:lvl&gt;&lt;w:lvl w:ilvl="5" w:tplc="0409001B"&gt;&lt;w:start w:val="1"/&gt;&lt;w:numFmt w:val="lowerRoman"/&gt;&lt;w:lvlText w:val="%6."/&gt;&lt;w:lvlJc w:val="right"/&gt;&lt;w:pPr&gt;&lt;w:ind w:left="4320" w:hanging="180"/&gt;&lt;/w:pPr&gt;&lt;/w:lvl&gt;&lt;w:lvl w:ilvl="6" w:tplc="0409000F"&gt;&lt;w:start w:val="1"/&gt;&lt;w:numFmt w:val="decimal"/&gt;&lt;w:lvlText w:val="%7."/&gt;&lt;w:lvlJc w:val="left"/&gt;&lt;w:pPr&gt;&lt;w:ind w:left="5040" w:hanging="360"/&gt;&lt;/w:pPr&gt;&lt;/w:lvl&gt;&lt;w:lvl w:ilvl="7" w:tplc="04090019"&gt;&lt;w:start w:val="1"/&gt;&lt;w:numFmt w:val="lowerLetter"/&gt;&lt;w:lvlText w:val="%8."/&gt;&lt;w:lvlJc w:val="left"/&gt;&lt;w:pPr&gt;&lt;w:ind w:left="5760" w:hanging="360"/&gt;&lt;/w:pPr&gt;&lt;/w:lvl&gt;&lt;w:lvl w:ilvl="8" w:tplc="0409001B"&gt;&lt;w:start w:val="1"/&gt;&lt;w:numFmt w:val="lowerRoman"/&gt;&lt;w:lvlText w:val="%9."/&gt;&lt;w:lvlJc w:val="right"/&gt;&lt;w:pPr&gt;&lt;w:ind w:left="6480" w:hanging="180"/&gt;&lt;/w:pPr&gt;&lt;/w:lvl&gt;&lt;/w:abstractNum&gt;&lt;w:abstractNum w:abstractNumId="25" w15:restartNumberingAfterBreak="0"&gt;&lt;w:nsid w:val="52832629"/&gt;&lt;w:multiLevelType w:val="hybridMultilevel"/&gt;&lt;w:tmpl w:val="8C24C33C"/&gt;&lt;w:lvl w:ilvl="0" w:tplc="0409000F"&gt;&lt;w:start w:val="1"/&gt;&lt;w:numFmt w:val="decimal"/&gt;&lt;w:lvlText w:val="%1."/&gt;&lt;w:lvlJc w:val="left"/&gt;&lt;w:pPr&gt;&lt;w:ind w:left="720" w:hanging="360"/&gt;&lt;/w:pPr&gt;&lt;/w:lvl&gt;&lt;w:lvl w:ilvl="1" w:tplc="04090019"&gt;&lt;w:start w:val="1"/&gt;&lt;w:numFmt w:val="lowerLetter"/&gt;&lt;w:lvlText w:val="%2."/&gt;&lt;w:lvlJc w:val="left"/&gt;&lt;w:pPr&gt;&lt;w:ind w:left="1440" w:hanging="360"/&gt;&lt;/w:pPr&gt;&lt;/w:lvl&gt;&lt;w:lvl w:ilvl="2" w:tplc="0409001B"&gt;&lt;w:start w:val="1"/&gt;&lt;w:numFmt w:val="lowerRoman"/&gt;&lt;w:lvlText w:val="%3."/&gt;&lt;w:lvlJc w:val="right"/&gt;&lt;w:pPr&gt;&lt;w:ind w:left="2160" w:hanging="180"/&gt;&lt;/w:pPr&gt;&lt;/w:lvl&gt;&lt;w:lvl w:ilvl="3" w:tplc="0409000F" w:tentative="1"&gt;&lt;w:start w:val="1"/&gt;&lt;w:numFmt w:val="decimal"/&gt;&lt;w:lvlText w:val="%4."/&gt;&lt;w:lvlJc w:val="left"/&gt;&lt;w:pPr&gt;&lt;w:ind w:left="2880" w:hanging="360"/&gt;&lt;/w:pPr&gt;&lt;/w:lvl&gt;&lt;w:lvl w:ilvl="4" w:tplc="04090019" w:tentative="1"&gt;&lt;w:start w:val="1"/&gt;&lt;w:numFmt w:val="lowerLetter"/&gt;&lt;w:lvlText w:val="%5."/&gt;&lt;w:lvlJc w:val="left"/&gt;&lt;w:pPr&gt;&lt;w:ind w:left="3600" w:hanging="360"/&gt;&lt;/w:pPr&gt;&lt;/w:lvl&gt;&lt;w:lvl w:ilvl="5" w:tplc="0409001B" w:tentative="1"&gt;&lt;w:start w:val="1"/&gt;&lt;w:numFmt w:val="lowerRoman"/&gt;&lt;w:lvlText w:val="%6."/&gt;&lt;w:lvlJc w:val="right"/&gt;&lt;w:pPr&gt;&lt;w:ind w:left="4320" w:hanging="180"/&gt;&lt;/w:pPr&gt;&lt;/w:lvl&gt;&lt;w:lvl w:ilvl="6" w:tplc="0409000F" w:tentative="1"&gt;&lt;w:start w:val="1"/&gt;&lt;w:numFmt w:val="decimal"/&gt;&lt;w:lvlText w:val="%7."/&gt;&lt;w:lvlJc w:val="left"/&gt;&lt;w:pPr&gt;&lt;w:ind w:left="5040" w:hanging="360"/&gt;&lt;/w:pPr&gt;&lt;/w:lvl&gt;&lt;w:lvl w:ilvl="7" w:tplc="04090019" w:tentative="1"&gt;&lt;w:start w:val="1"/&gt;&lt;w:numFmt w:val="lowerLetter"/&gt;&lt;w:lvlText w:val="%8."/&gt;&lt;w:lvlJc w:val="left"/&gt;&lt;w:pPr&gt;&lt;w:ind w:left="5760" w:hanging="360"/&gt;&lt;/w:pPr&gt;&lt;/w:lvl&gt;&lt;w:lvl w:ilvl="8" w:tplc="0409001B" w:tentative="1"&gt;&lt;w:start w:val="1"/&gt;&lt;w:numFmt w:val="lowerRoman"/&gt;&lt;w:lvlText w:val="%9."/&gt;&lt;w:lvlJc w:val="right"/&gt;&lt;w:pPr&gt;&lt;w:ind w:left="6480" w:hanging="180"/&gt;&lt;/w:pPr&gt;&lt;/w:lvl&gt;&lt;/w:abstractNum&gt;&lt;w:abstractNum w:abstractNumId="26" w15:restartNumberingAfterBreak="0"&gt;&lt;w:nsid w:val="58EC2CD7"/&gt;&lt;w:multiLevelType w:val="multilevel"/&gt;&lt;w:tmpl w:val="B7A0F0C0"/&gt;&lt;w:numStyleLink w:val="NumberedList"/&gt;&lt;/w:abstractNum&gt;&lt;w:abstractNum w:abstractNumId="27" w15:restartNumberingAfterBreak="0"&gt;&lt;w:nsid w:val="595E3DFB"/&gt;&lt;w:multiLevelType w:val="multilevel"/&gt;&lt;w:tmpl w:val="64F2F73C"/&gt;&lt;w:lvl w:ilvl="0"&gt;&lt;w:start w:val="1"/&gt;&lt;w:numFmt w:val="decimal"/&gt;&lt;w:lvlText w:val="%1."/&gt;&lt;w:lvlJc w:val="left"/&gt;&lt;w:pPr&gt;&lt;w:tabs&gt;&lt;w:tab w:val="num" w:pos="720"/&gt;&lt;/w:tabs&gt;&lt;w:ind w:left="720" w:hanging="360"/&gt;&lt;/w:pPr&gt;&lt;w:rPr&gt;&lt;w:rFonts w:hint="default"/&gt;&lt;w:color w:val="auto"/&gt;&lt;w:sz w:val="22"/&gt;&lt;w:szCs w:val="20"/&gt;&lt;/w:rPr&gt;&lt;/w:lvl&gt;&lt;w:lvl w:ilvl="1"&gt;&lt;w:start w:val="1"/&gt;&lt;w:numFmt w:val="lowerLetter"/&gt;&lt;w:lvlText w:val="%2."/&gt;&lt;w:lvlJc w:val="left"/&gt;&lt;w:pPr&gt;&lt;w:tabs&gt;&lt;w:tab w:val="num" w:pos="1440"/&gt;&lt;/w:tabs&gt;&lt;w:ind w:left="1440" w:hanging="360"/&gt;&lt;/w:pPr&gt;&lt;w:rPr&gt;&lt;w:rFonts w:ascii="Segoe UI" w:hAnsi="Segoe UI"/&gt;&lt;w:color w:val="auto"/&gt;&lt;w:sz w:val="20"/&gt;&lt;w:szCs w:val="20"/&gt;&lt;/w:rPr&gt;&lt;/w:lvl&gt;&lt;w:lvl w:ilvl="2"&gt;&lt;w:start w:val="1"/&gt;&lt;w:numFmt w:val="lowerRoman"/&gt;&lt;w:lvlText w:val="%3."/&gt;&lt;w:lvlJc w:val="left"/&gt;&lt;w:pPr&gt;&lt;w:tabs&gt;&lt;w:tab w:val="num" w:pos="2160"/&gt;&lt;/w:tabs&gt;&lt;w:ind w:left="2160" w:hanging="360"/&gt;&lt;/w:pPr&gt;&lt;w:rPr&gt;&lt;w:rFonts w:ascii="Segoe UI" w:hAnsi="Segoe UI"/&gt;&lt;w:color w:val="008AC8"/&gt;&lt;w:sz w:val="20"/&gt;&lt;w:szCs w:val="20"/&gt;&lt;/w:rPr&gt;&lt;/w:lvl&gt;&lt;w:lvl w:ilvl="3"&gt;&lt;w:start w:val="1"/&gt;&lt;w:numFmt w:val="decimal"/&gt;&lt;w:lvlText w:val="(%4)"/&gt;&lt;w:lvlJc w:val="left"/&gt;&lt;w:pPr&gt;&lt;w:tabs&gt;&lt;w:tab w:val="num" w:pos="2880"/&gt;&lt;/w:tabs&gt;&lt;w:ind w:left="2880" w:hanging="360"/&gt;&lt;/w:pPr&gt;&lt;w:rPr&gt;&lt;w:rFonts w:hint="default"/&gt;&lt;/w:rPr&gt;&lt;/w:lvl&gt;&lt;w:lvl w:ilvl="4"&gt;&lt;w:start w:val="1"/&gt;&lt;w:numFmt w:val="lowerLetter"/&gt;&lt;w:lvlText w:val="(%5)"/&gt;&lt;w:lvlJc w:val="left"/&gt;&lt;w:pPr&gt;&lt;w:tabs&gt;&lt;w:tab w:val="num" w:pos="3600"/&gt;&lt;/w:tabs&gt;&lt;w:ind w:left="3600" w:hanging="360"/&gt;&lt;/w:pPr&gt;&lt;w:rPr&gt;&lt;w:rFonts w:hint="default"/&gt;&lt;/w:rPr&gt;&lt;/w:lvl&gt;&lt;w:lvl w:ilvl="5"&gt;&lt;w:start w:val="1"/&gt;&lt;w:numFmt w:val="lowerRoman"/&gt;&lt;w:lvlText w:val="(%6)"/&gt;&lt;w:lvlJc w:val="left"/&gt;&lt;w:pPr&gt;&lt;w:tabs&gt;&lt;w:tab w:val="num" w:pos="4320"/&gt;&lt;/w:tabs&gt;&lt;w:ind w:left="4320" w:hanging="360"/&gt;&lt;/w:pPr&gt;&lt;w:rPr&gt;&lt;w:rFonts w:hint="default"/&gt;&lt;/w:rPr&gt;&lt;/w:lvl&gt;&lt;w:lvl w:ilvl="6"&gt;&lt;w:start w:val="1"/&gt;&lt;w:numFmt w:val="decimal"/&gt;&lt;w:lvlText w:val="%7."/&gt;&lt;w:lvlJc w:val="left"/&gt;&lt;w:pPr&gt;&lt;w:tabs&gt;&lt;w:tab w:val="num" w:pos="5040"/&gt;&lt;/w:tabs&gt;&lt;w:ind w:left="5040" w:hanging="360"/&gt;&lt;/w:pPr&gt;&lt;w:rPr&gt;&lt;w:rFonts w:hint="default"/&gt;&lt;/w:rPr&gt;&lt;/w:lvl&gt;&lt;w:lvl w:ilvl="7"&gt;&lt;w:start w:val="1"/&gt;&lt;w:numFmt w:val="lowerLetter"/&gt;&lt;w:lvlText w:val="%8."/&gt;&lt;w:lvlJc w:val="left"/&gt;&lt;w:pPr&gt;&lt;w:tabs&gt;&lt;w:tab w:val="num" w:pos="5760"/&gt;&lt;/w:tabs&gt;&lt;w:ind w:left="5760" w:hanging="360"/&gt;&lt;/w:pPr&gt;&lt;w:rPr&gt;&lt;w:rFonts w:hint="default"/&gt;&lt;/w:rPr&gt;&lt;/w:lvl&gt;&lt;w:lvl w:ilvl="8"&gt;&lt;w:start w:val="1"/&gt;&lt;w:numFmt w:val="lowerRoman"/&gt;&lt;w:lvlText w:val="%9."/&gt;&lt;w:lvlJc w:val="left"/&gt;&lt;w:pPr&gt;&lt;w:tabs&gt;&lt;w:tab w:val="num" w:pos="6480"/&gt;&lt;/w:tabs&gt;&lt;w:ind w:left="6480" w:hanging="360"/&gt;&lt;/w:pPr&gt;&lt;w:rPr&gt;&lt;w:rFonts w:hint="default"/&gt;&lt;/w:rPr&gt;&lt;/w:lvl&gt;&lt;/w:abstractNum&gt;&lt;w:abstractNum w:abstractNumId="28" w15:restartNumberingAfterBreak="0"&gt;&lt;w:nsid w:val="5C043ECC"/&gt;&lt;w:multiLevelType w:val="multilevel"/&gt;&lt;w:tmpl w:val="B1C0B846"/&gt;&lt;w:numStyleLink w:val="Style1"/&gt;&lt;/w:abstractNum&gt;&lt;w:abstractNum w:abstractNumId="29" w15:restartNumberingAfterBreak="0"&gt;&lt;w:nsid w:val="63EA585D"/&gt;&lt;w:multiLevelType w:val="hybridMultilevel"/&gt;&lt;w:tmpl w:val="70C260C4"/&gt;&lt;w:lvl w:ilvl="0" w:tplc="0409000F"&gt;&lt;w:start w:val="1"/&gt;&lt;w:numFmt w:val="decimal"/&gt;&lt;w:lvlText w:val="%1."/&gt;&lt;w:lvlJc w:val="left"/&gt;&lt;w:pPr&gt;&lt;w:ind w:left="720" w:hanging="360"/&gt;&lt;/w:pPr&gt;&lt;/w:lvl&gt;&lt;w:lvl w:ilvl="1" w:tplc="04090019" w:tentative="1"&gt;&lt;w:start w:val="1"/&gt;&lt;w:numFmt w:val="lowerLetter"/&gt;&lt;w:lvlText w:val="%2."/&gt;&lt;w:lvlJc w:val="left"/&gt;&lt;w:pPr&gt;&lt;w:ind w:left="1440" w:hanging="360"/&gt;&lt;/w:pPr&gt;&lt;/w:lvl&gt;&lt;w:lvl w:ilvl="2" w:tplc="0409001B" w:tentative="1"&gt;&lt;w:start w:val="1"/&gt;&lt;w:numFmt w:val="lowerRoman"/&gt;&lt;w:lvlText w:val="%3."/&gt;&lt;w:lvlJc w:val="right"/&gt;&lt;w:pPr&gt;&lt;w:ind w:left="2160" w:hanging="180"/&gt;&lt;/w:pPr&gt;&lt;/w:lvl&gt;&lt;w:lvl w:ilvl="3" w:tplc="0409000F" w:tentative="1"&gt;&lt;w:start w:val="1"/&gt;&lt;w:numFmt w:val="decimal"/&gt;&lt;w:lvlText w:val="%4."/&gt;&lt;w:lvlJc w:val="left"/&gt;&lt;w:pPr&gt;&lt;w:ind w:left="2880" w:hanging="360"/&gt;&lt;/w:pPr&gt;&lt;/w:lvl&gt;&lt;w:lvl w:ilvl="4" w:tplc="04090019" w:tentative="1"&gt;&lt;w:start w:val="1"/&gt;&lt;w:numFmt w:val="lowerLetter"/&gt;&lt;w:lvlText w:val="%5."/&gt;&lt;w:lvlJc w:val="left"/&gt;&lt;w:pPr&gt;&lt;w:ind w:left="3600" w:hanging="360"/&gt;&lt;/w:pPr&gt;&lt;/w:lvl&gt;&lt;w:lvl w:ilvl="5" w:tplc="0409001B" w:tentative="1"&gt;&lt;w:start w:val="1"/&gt;&lt;w:numFmt w:val="lowerRoman"/&gt;&lt;w:lvlText w:val="%6."/&gt;&lt;w:lvlJc w:val="right"/&gt;&lt;w:pPr&gt;&lt;w:ind w:left="4320" w:hanging="180"/&gt;&lt;/w:pPr&gt;&lt;/w:lvl&gt;&lt;w:lvl w:ilvl="6" w:tplc="0409000F" w:tentative="1"&gt;&lt;w:start w:val="1"/&gt;&lt;w:numFmt w:val="decimal"/&gt;&lt;w:lvlText w:val="%7."/&gt;&lt;w:lvlJc w:val="left"/&gt;&lt;w:pPr&gt;&lt;w:ind w:left="5040" w:hanging="360"/&gt;&lt;/w:pPr&gt;&lt;/w:lvl&gt;&lt;w:lvl w:ilvl="7" w:tplc="04090019" w:tentative="1"&gt;&lt;w:start w:val="1"/&gt;&lt;w:numFmt w:val="lowerLetter"/&gt;&lt;w:lvlText w:val="%8."/&gt;&lt;w:lvlJc w:val="left"/&gt;&lt;w:pPr&gt;&lt;w:ind w:left="5760" w:hanging="360"/&gt;&lt;/w:pPr&gt;&lt;/w:lvl&gt;&lt;w:lvl w:ilvl="8" w:tplc="0409001B" w:tentative="1"&gt;&lt;w:start w:val="1"/&gt;&lt;w:numFmt w:val="lowerRoman"/&gt;&lt;w:lvlText w:val="%9."/&gt;&lt;w:lvlJc w:val="right"/&gt;&lt;w:pPr&gt;&lt;w:ind w:left="6480" w:hanging="180"/&gt;&lt;/w:pPr&gt;&lt;/w:lvl&gt;&lt;/w:abstractNum&gt;&lt;w:abstractNum w:abstractNumId="30" w15:restartNumberingAfterBreak="0"&gt;&lt;w:nsid w:val="69F53201"/&gt;&lt;w:multiLevelType w:val="multilevel"/&gt;&lt;w:tmpl w:val="B7A0F0C0"/&gt;&lt;w:styleLink w:val="NumberedList"/&gt;&lt;w:lvl w:ilvl="0"&gt;&lt;w:start w:val="1"/&gt;&lt;w:numFmt w:val="decimal"/&gt;&lt;w:lvlText w:val="%1."/&gt;&lt;w:lvlJc w:val="left"/&gt;&lt;w:pPr&gt;&lt;w:tabs&gt;&lt;w:tab w:val="num" w:pos="720"/&gt;&lt;/w:tabs&gt;&lt;w:ind w:left="720" w:hanging="360"/&gt;&lt;/w:pPr&gt;&lt;w:rPr&gt;&lt;w:rFonts w:ascii="Segoe UI" w:hAnsi="Segoe UI" w:cs="Segoe"/&gt;&lt;w:color w:val="008AC8"/&gt;&lt;w:sz w:val="22"/&gt;&lt;w:szCs w:val="20"/&gt;&lt;/w:rPr&gt;&lt;/w:lvl&gt;&lt;w:lvl w:ilvl="1"&gt;&lt;w:start w:val="1"/&gt;&lt;w:numFmt w:val="lowerLetter"/&gt;&lt;w:lvlText w:val="%2."/&gt;&lt;w:lvlJc w:val="left"/&gt;&lt;w:pPr&gt;&lt;w:tabs&gt;&lt;w:tab w:val="num" w:pos="1440"/&gt;&lt;/w:tabs&gt;&lt;w:ind w:left="1440" w:hanging="360"/&gt;&lt;/w:pPr&gt;&lt;w:rPr&gt;&lt;w:rFonts w:ascii="Segoe UI" w:hAnsi="Segoe UI"/&gt;&lt;w:color w:val="008AC8"/&gt;&lt;w:sz w:val="20"/&gt;&lt;w:szCs w:val="20"/&gt;&lt;/w:rPr&gt;&lt;/w:lvl&gt;&lt;w:lvl w:ilvl="2"&gt;&lt;w:start w:val="1"/&gt;&lt;w:numFmt w:val="lowerRoman"/&gt;&lt;w:lvlText w:val="%3."/&gt;&lt;w:lvlJc w:val="left"/&gt;&lt;w:pPr&gt;&lt;w:tabs&gt;&lt;w:tab w:val="num" w:pos="2160"/&gt;&lt;/w:tabs&gt;&lt;w:ind w:left="2160" w:hanging="360"/&gt;&lt;/w:pPr&gt;&lt;w:rPr&gt;&lt;w:rFonts w:ascii="Segoe UI" w:hAnsi="Segoe UI"/&gt;&lt;w:color w:val="008AC8"/&gt;&lt;w:sz w:val="20"/&gt;&lt;w:szCs w:val="20"/&gt;&lt;/w:rPr&gt;&lt;/w:lvl&gt;&lt;w:lvl w:ilvl="3"&gt;&lt;w:start w:val="1"/&gt;&lt;w:numFmt w:val="decimal"/&gt;&lt;w:lvlText w:val="(%4)"/&gt;&lt;w:lvlJc w:val="left"/&gt;&lt;w:pPr&gt;&lt;w:tabs&gt;&lt;w:tab w:val="num" w:pos="2880"/&gt;&lt;/w:tabs&gt;&lt;w:ind w:left="2880" w:hanging="360"/&gt;&lt;/w:pPr&gt;&lt;w:rPr&gt;&lt;w:rFonts w:hint="default"/&gt;&lt;/w:rPr&gt;&lt;/w:lvl&gt;&lt;w:lvl w:ilvl="4"&gt;&lt;w:start w:val="1"/&gt;&lt;w:numFmt w:val="lowerLetter"/&gt;&lt;w:lvlText w:val="(%5)"/&gt;&lt;w:lvlJc w:val="left"/&gt;&lt;w:pPr&gt;&lt;w:tabs&gt;&lt;w:tab w:val="num" w:pos="3600"/&gt;&lt;/w:tabs&gt;&lt;w:ind w:left="3600" w:hanging="360"/&gt;&lt;/w:pPr&gt;&lt;w:rPr&gt;&lt;w:rFonts w:hint="default"/&gt;&lt;/w:rPr&gt;&lt;/w:lvl&gt;&lt;w:lvl w:ilvl="5"&gt;&lt;w:start w:val="1"/&gt;&lt;w:numFmt w:val="lowerRoman"/&gt;&lt;w:lvlText w:val="(%6)"/&gt;&lt;w:lvlJc w:val="left"/&gt;&lt;w:pPr&gt;&lt;w:tabs&gt;&lt;w:tab w:val="num" w:pos="4320"/&gt;&lt;/w:tabs&gt;&lt;w:ind w:left="4320" w:hanging="360"/&gt;&lt;/w:pPr&gt;&lt;w:rPr&gt;&lt;w:rFonts w:hint="default"/&gt;&lt;/w:rPr&gt;&lt;/w:lvl&gt;&lt;w:lvl w:ilvl="6"&gt;&lt;w:start w:val="1"/&gt;&lt;w:numFmt w:val="decimal"/&gt;&lt;w:lvlText w:val="%7."/&gt;&lt;w:lvlJc w:val="left"/&gt;&lt;w:pPr&gt;&lt;w:tabs&gt;&lt;w:tab w:val="num" w:pos="5040"/&gt;&lt;/w:tabs&gt;&lt;w:ind w:left="5040" w:hanging="360"/&gt;&lt;/w:pPr&gt;&lt;w:rPr&gt;&lt;w:rFonts w:hint="default"/&gt;&lt;/w:rPr&gt;&lt;/w:lvl&gt;&lt;w:lvl w:ilvl="7"&gt;&lt;w:start w:val="1"/&gt;&lt;w:numFmt w:val="lowerLetter"/&gt;&lt;w:lvlText w:val="%8."/&gt;&lt;w:lvlJc w:val="left"/&gt;&lt;w:pPr&gt;&lt;w:tabs&gt;&lt;w:tab w:val="num" w:pos="5760"/&gt;&lt;/w:tabs&gt;&lt;w:ind w:left="5760" w:hanging="360"/&gt;&lt;/w:pPr&gt;&lt;w:rPr&gt;&lt;w:rFonts w:hint="default"/&gt;&lt;/w:rPr&gt;&lt;/w:lvl&gt;&lt;w:lvl w:ilvl="8"&gt;&lt;w:start w:val="1"/&gt;&lt;w:numFmt w:val="lowerRoman"/&gt;&lt;w:lvlText w:val="%9."/&gt;&lt;w:lvlJc w:val="left"/&gt;&lt;w:pPr&gt;&lt;w:tabs&gt;&lt;w:tab w:val="num" w:pos="6480"/&gt;&lt;/w:tabs&gt;&lt;w:ind w:left="6480" w:hanging="360"/&gt;&lt;/w:pPr&gt;&lt;w:rPr&gt;&lt;w:rFonts w:hint="default"/&gt;&lt;/w:rPr&gt;&lt;/w:lvl&gt;&lt;/w:abstractNum&gt;&lt;w:abstractNum w:abstractNumId="31" w15:restartNumberingAfterBreak="0"&gt;&lt;w:nsid w:val="6DB22422"/&gt;&lt;w:multiLevelType w:val="multilevel"/&gt;&lt;w:tmpl w:val="9228A626"/&gt;&lt;w:styleLink w:val="Checklist"/&gt;&lt;w:lvl w:ilvl="0"&gt;&lt;w:start w:val="1"/&gt;&lt;w:numFmt w:val="bullet"/&gt;&lt;w:pStyle w:val="CheckList0"/&gt;&lt;w:lvlText w:val=""/&gt;&lt;w:lvlJc w:val="left"/&gt;&lt;w:pPr&gt;&lt;w:tabs&gt;&lt;w:tab w:val="num" w:pos="720"/&gt;&lt;/w:tabs&gt;&lt;w:ind w:left="720" w:hanging="360"/&gt;&lt;/w:pPr&gt;&lt;w:rPr&gt;&lt;w:rFonts w:ascii="Wingdings" w:hAnsi="Wingdings" w:hint="default"/&gt;&lt;w:color w:val="5B9BD5" w:themeColor="accent1"/&gt;&lt;w:position w:val="-6"/&gt;&lt;w:sz w:val="24"/&gt;&lt;w:szCs w:val="28"/&gt;&lt;/w:rPr&gt;&lt;/w:lvl&gt;&lt;w:lvl w:ilvl="1"&gt;&lt;w:start w:val="1"/&gt;&lt;w:numFmt w:val="bullet"/&gt;&lt;w:lvlText w:val=""/&gt;&lt;w:lvlJc w:val="left"/&gt;&lt;w:pPr&gt;&lt;w:tabs&gt;&lt;w:tab w:val="num" w:pos="720"/&gt;&lt;/w:tabs&gt;&lt;w:ind w:left="720" w:hanging="360"/&gt;&lt;/w:pPr&gt;&lt;w:rPr&gt;&lt;w:rFonts w:ascii="Wingdings" w:hAnsi="Wingdings" w:cs="Times New Roman" w:hint="default"/&gt;&lt;w:color w:val="5B9BD5" w:themeColor="accent1"/&gt;&lt;w:position w:val="-6"/&gt;&lt;w:sz w:val="36"/&gt;&lt;w:szCs w:val="28"/&gt;&lt;/w:rPr&gt;&lt;/w:lvl&gt;&lt;w:lvl w:ilvl="2"&gt;&lt;w:start w:val="1"/&gt;&lt;w:numFmt w:val="bullet"/&gt;&lt;w:lvlText w:val=""/&gt;&lt;w:lvlJc w:val="left"/&gt;&lt;w:pPr&gt;&lt;w:tabs&gt;&lt;w:tab w:val="num" w:pos="1080"/&gt;&lt;/w:tabs&gt;&lt;w:ind w:left="1080" w:hanging="360"/&gt;&lt;/w:pPr&gt;&lt;w:rPr&gt;&lt;w:rFonts w:ascii="Wingdings" w:hAnsi="Wingdings" w:cs="Times New Roman" w:hint="default"/&gt;&lt;w:color w:val="5B9BD5" w:themeColor="accent1"/&gt;&lt;w:position w:val="-6"/&gt;&lt;w:sz w:val="36"/&gt;&lt;w:szCs w:val="28"/&gt;&lt;/w:rPr&gt;&lt;/w:lvl&gt;&lt;w:lvl w:ilvl="3"&gt;&lt;w:start w:val="1"/&gt;&lt;w:numFmt w:val="decimal"/&gt;&lt;w:lvlText w:val="(%4)"/&gt;&lt;w:lvlJc w:val="left"/&gt;&lt;w:pPr&gt;&lt;w:tabs&gt;&lt;w:tab w:val="num" w:pos="1440"/&gt;&lt;/w:tabs&gt;&lt;w:ind w:left="1440" w:hanging="360"/&gt;&lt;/w:pPr&gt;&lt;w:rPr&gt;&lt;w:rFonts w:hint="default"/&gt;&lt;/w:rPr&gt;&lt;/w:lvl&gt;&lt;w:lvl w:ilvl="4"&gt;&lt;w:start w:val="1"/&gt;&lt;w:numFmt w:val="lowerLetter"/&gt;&lt;w:lvlText w:val="(%5)"/&gt;&lt;w:lvlJc w:val="left"/&gt;&lt;w:pPr&gt;&lt;w:tabs&gt;&lt;w:tab w:val="num" w:pos="1800"/&gt;&lt;/w:tabs&gt;&lt;w:ind w:left="1800" w:hanging="360"/&gt;&lt;/w:pPr&gt;&lt;w:rPr&gt;&lt;w:rFonts w:hint="default"/&gt;&lt;/w:rPr&gt;&lt;/w:lvl&gt;&lt;w:lvl w:ilvl="5"&gt;&lt;w:start w:val="1"/&gt;&lt;w:numFmt w:val="lowerRoman"/&gt;&lt;w:lvlText w:val="(%6)"/&gt;&lt;w:lvlJc w:val="left"/&gt;&lt;w:pPr&gt;&lt;w:tabs&gt;&lt;w:tab w:val="num" w:pos="2160"/&gt;&lt;/w:tabs&gt;&lt;w:ind w:left="2160" w:hanging="360"/&gt;&lt;/w:pPr&gt;&lt;w:rPr&gt;&lt;w:rFonts w:hint="default"/&gt;&lt;/w:rPr&gt;&lt;/w:lvl&gt;&lt;w:lvl w:ilvl="6"&gt;&lt;w:start w:val="1"/&gt;&lt;w:numFmt w:val="decimal"/&gt;&lt;w:lvlText w:val="%7."/&gt;&lt;w:lvlJc w:val="left"/&gt;&lt;w:pPr&gt;&lt;w:tabs&gt;&lt;w:tab w:val="num" w:pos="2520"/&gt;&lt;/w:tabs&gt;&lt;w:ind w:left="2520" w:hanging="360"/&gt;&lt;/w:pPr&gt;&lt;w:rPr&gt;&lt;w:rFonts w:hint="default"/&gt;&lt;/w:rPr&gt;&lt;/w:lvl&gt;&lt;w:lvl w:ilvl="7"&gt;&lt;w:start w:val="1"/&gt;&lt;w:numFmt w:val="lowerLetter"/&gt;&lt;w:lvlText w:val="%8."/&gt;&lt;w:lvlJc w:val="left"/&gt;&lt;w:pPr&gt;&lt;w:tabs&gt;&lt;w:tab w:val="num" w:pos="2880"/&gt;&lt;/w:tabs&gt;&lt;w:ind w:left="2880" w:hanging="360"/&gt;&lt;/w:pPr&gt;&lt;w:rPr&gt;&lt;w:rFonts w:hint="default"/&gt;&lt;/w:rPr&gt;&lt;/w:lvl&gt;&lt;w:lvl w:ilvl="8"&gt;&lt;w:start w:val="1"/&gt;&lt;w:numFmt w:val="lowerRoman"/&gt;&lt;w:lvlText w:val="%9."/&gt;&lt;w:lvlJc w:val="left"/&gt;&lt;w:pPr&gt;&lt;w:tabs&gt;&lt;w:tab w:val="num" w:pos="3240"/&gt;&lt;/w:tabs&gt;&lt;w:ind w:left="3240" w:hanging="360"/&gt;&lt;/w:pPr&gt;&lt;w:rPr&gt;&lt;w:rFonts w:hint="default"/&gt;&lt;/w:rPr&gt;&lt;/w:lvl&gt;&lt;/w:abstractNum&gt;&lt;w:abstractNum w:abstractNumId="32" w15:restartNumberingAfterBreak="0"&gt;&lt;w:nsid w:val="71161B88"/&gt;&lt;w:multiLevelType w:val="multilevel"/&gt;&lt;w:tmpl w:val="FCA28AC8"/&gt;&lt;w:lvl w:ilvl="0"&gt;&lt;w:start w:val="1"/&gt;&lt;w:numFmt w:val="decimal"/&gt;&lt;w:lvlText w:val="%1."/&gt;&lt;w:lvlJc w:val="left"/&gt;&lt;w:pPr&gt;&lt;w:tabs&gt;&lt;w:tab w:val="num" w:pos="720"/&gt;&lt;/w:tabs&gt;&lt;w:ind w:left="720" w:hanging="360"/&gt;&lt;/w:pPr&gt;&lt;w:rPr&gt;&lt;w:rFonts w:ascii="Segoe UI" w:hAnsi="Segoe UI" w:cs="Segoe"/&gt;&lt;w:color w:val="auto"/&gt;&lt;w:sz w:val="22"/&gt;&lt;w:szCs w:val="20"/&gt;&lt;/w:rPr&gt;&lt;/w:lvl&gt;&lt;w:lvl w:ilvl="1"&gt;&lt;w:start w:val="1"/&gt;&lt;w:numFmt w:val="lowerLetter"/&gt;&lt;w:lvlText w:val="%2."/&gt;&lt;w:lvlJc w:val="left"/&gt;&lt;w:pPr&gt;&lt;w:tabs&gt;&lt;w:tab w:val="num" w:pos="1440"/&gt;&lt;/w:tabs&gt;&lt;w:ind w:left="1440" w:hanging="360"/&gt;&lt;/w:pPr&gt;&lt;w:rPr&gt;&lt;w:rFonts w:ascii="Segoe UI" w:hAnsi="Segoe UI"/&gt;&lt;w:color w:val="auto"/&gt;&lt;w:sz w:val="20"/&gt;&lt;w:szCs w:val="20"/&gt;&lt;/w:rPr&gt;&lt;/w:lvl&gt;&lt;w:lvl w:ilvl="2"&gt;&lt;w:start w:val="1"/&gt;&lt;w:numFmt w:val="lowerRoman"/&gt;&lt;w:lvlText w:val="%3."/&gt;&lt;w:lvlJc w:val="left"/&gt;&lt;w:pPr&gt;&lt;w:tabs&gt;&lt;w:tab w:val="num" w:pos="2160"/&gt;&lt;/w:tabs&gt;&lt;w:ind w:left="2160" w:hanging="360"/&gt;&lt;/w:pPr&gt;&lt;w:rPr&gt;&lt;w:rFonts w:ascii="Segoe UI" w:hAnsi="Segoe UI"/&gt;&lt;w:color w:val="008AC8"/&gt;&lt;w:sz w:val="20"/&gt;&lt;w:szCs w:val="20"/&gt;&lt;/w:rPr&gt;&lt;/w:lvl&gt;&lt;w:lvl w:ilvl="3"&gt;&lt;w:start w:val="1"/&gt;&lt;w:numFmt w:val="decimal"/&gt;&lt;w:lvlText w:val="(%4)"/&gt;&lt;w:lvlJc w:val="left"/&gt;&lt;w:pPr&gt;&lt;w:tabs&gt;&lt;w:tab w:val="num" w:pos="2880"/&gt;&lt;/w:tabs&gt;&lt;w:ind w:left="2880" w:hanging="360"/&gt;&lt;/w:pPr&gt;&lt;w:rPr&gt;&lt;w:rFonts w:hint="default"/&gt;&lt;/w:rPr&gt;&lt;/w:lvl&gt;&lt;w:lvl w:ilvl="4"&gt;&lt;w:start w:val="1"/&gt;&lt;w:numFmt w:val="lowerLetter"/&gt;&lt;w:lvlText w:val="(%5)"/&gt;&lt;w:lvlJc w:val="left"/&gt;&lt;w:pPr&gt;&lt;w:tabs&gt;&lt;w:tab w:val="num" w:pos="3600"/&gt;&lt;/w:tabs&gt;&lt;w:ind w:left="3600" w:hanging="360"/&gt;&lt;/w:pPr&gt;&lt;w:rPr&gt;&lt;w:rFonts w:hint="default"/&gt;&lt;/w:rPr&gt;&lt;/w:lvl&gt;&lt;w:lvl w:ilvl="5"&gt;&lt;w:start w:val="1"/&gt;&lt;w:numFmt w:val="lowerRoman"/&gt;&lt;w:lvlText w:val="(%6)"/&gt;&lt;w:lvlJc w:val="left"/&gt;&lt;w:pPr&gt;&lt;w:tabs&gt;&lt;w:tab w:val="num" w:pos="4320"/&gt;&lt;/w:tabs&gt;&lt;w:ind w:left="4320" w:hanging="360"/&gt;&lt;/w:pPr&gt;&lt;w:rPr&gt;&lt;w:rFonts w:hint="default"/&gt;&lt;/w:rPr&gt;&lt;/w:lvl&gt;&lt;w:lvl w:ilvl="6"&gt;&lt;w:start w:val="1"/&gt;&lt;w:numFmt w:val="decimal"/&gt;&lt;w:lvlText w:val="%7."/&gt;&lt;w:lvlJc w:val="left"/&gt;&lt;w:pPr&gt;&lt;w:tabs&gt;&lt;w:tab w:val="num" w:pos="5040"/&gt;&lt;/w:tabs&gt;&lt;w:ind w:left="5040" w:hanging="360"/&gt;&lt;/w:pPr&gt;&lt;w:rPr&gt;&lt;w:rFonts w:hint="default"/&gt;&lt;/w:rPr&gt;&lt;/w:lvl&gt;&lt;w:lvl w:ilvl="7"&gt;&lt;w:start w:val="1"/&gt;&lt;w:numFmt w:val="lowerLetter"/&gt;&lt;w:lvlText w:val="%8."/&gt;&lt;w:lvlJc w:val="left"/&gt;&lt;w:pPr&gt;&lt;w:tabs&gt;&lt;w:tab w:val="num" w:pos="5760"/&gt;&lt;/w:tabs&gt;&lt;w:ind w:left="5760" w:hanging="360"/&gt;&lt;/w:pPr&gt;&lt;w:rPr&gt;&lt;w:rFonts w:hint="default"/&gt;&lt;/w:rPr&gt;&lt;/w:lvl&gt;&lt;w:lvl w:ilvl="8"&gt;&lt;w:start w:val="1"/&gt;&lt;w:numFmt w:val="lowerRoman"/&gt;&lt;w:lvlText w:val="%9."/&gt;&lt;w:lvlJc w:val="left"/&gt;&lt;w:pPr&gt;&lt;w:tabs&gt;&lt;w:tab w:val="num" w:pos="6480"/&gt;&lt;/w:tabs&gt;&lt;w:ind w:left="6480" w:hanging="360"/&gt;&lt;/w:pPr&gt;&lt;w:rPr&gt;&lt;w:rFonts w:hint="default"/&gt;&lt;/w:rPr&gt;&lt;/w:lvl&gt;&lt;/w:abstractNum&gt;&lt;w:abstractNum w:abstractNumId="33" w15:restartNumberingAfterBreak="0"&gt;&lt;w:nsid w:val="73857705"/&gt;&lt;w:multiLevelType w:val="multilevel"/&gt;&lt;w:tmpl w:val="64F2F73C"/&gt;&lt;w:lvl w:ilvl="0"&gt;&lt;w:start w:val="1"/&gt;&lt;w:numFmt w:val="decimal"/&gt;&lt;w:lvlText w:val="%1."/&gt;&lt;w:lvlJc w:val="left"/&gt;&lt;w:pPr&gt;&lt;w:tabs&gt;&lt;w:tab w:val="num" w:pos="720"/&gt;&lt;/w:tabs&gt;&lt;w:ind w:left="720" w:hanging="360"/&gt;&lt;/w:pPr&gt;&lt;w:rPr&gt;&lt;w:rFonts w:hint="default"/&gt;&lt;w:color w:val="auto"/&gt;&lt;w:sz w:val="22"/&gt;&lt;w:szCs w:val="20"/&gt;&lt;/w:rPr&gt;&lt;/w:lvl&gt;&lt;w:lvl w:ilvl="1"&gt;&lt;w:start w:val="1"/&gt;&lt;w:numFmt w:val="lowerLetter"/&gt;&lt;w:lvlText w:val="%2."/&gt;&lt;w:lvlJc w:val="left"/&gt;&lt;w:pPr&gt;&lt;w:tabs&gt;&lt;w:tab w:val="num" w:pos="1440"/&gt;&lt;/w:tabs&gt;&lt;w:ind w:left="1440" w:hanging="360"/&gt;&lt;/w:pPr&gt;&lt;w:rPr&gt;&lt;w:rFonts w:ascii="Segoe UI" w:hAnsi="Segoe UI"/&gt;&lt;w:color w:val="auto"/&gt;&lt;w:sz w:val="20"/&gt;&lt;w:szCs w:val="20"/&gt;&lt;/w:rPr&gt;&lt;/w:lvl&gt;&lt;w:lvl w:ilvl="2"&gt;&lt;w:start w:val="1"/&gt;&lt;w:numFmt w:val="lowerRoman"/&gt;&lt;w:lvlText w:val="%3."/&gt;&lt;w:lvlJc w:val="left"/&gt;&lt;w:pPr&gt;&lt;w:tabs&gt;&lt;w:tab w:val="num" w:pos="2160"/&gt;&lt;/w:tabs&gt;&lt;w:ind w:left="2160" w:hanging="360"/&gt;&lt;/w:pPr&gt;&lt;w:rPr&gt;&lt;w:rFonts w:ascii="Segoe UI" w:hAnsi="Segoe UI"/&gt;&lt;w:color w:val="008AC8"/&gt;&lt;w:sz w:val="20"/&gt;&lt;w:szCs w:val="20"/&gt;&lt;/w:rPr&gt;&lt;/w:lvl&gt;&lt;w:lvl w:ilvl="3"&gt;&lt;w:start w:val="1"/&gt;&lt;w:numFmt w:val="decimal"/&gt;&lt;w:lvlText w:val="(%4)"/&gt;&lt;w:lvlJc w:val="left"/&gt;&lt;w:pPr&gt;&lt;w:tabs&gt;&lt;w:tab w:val="num" w:pos="2880"/&gt;&lt;/w:tabs&gt;&lt;w:ind w:left="2880" w:hanging="360"/&gt;&lt;/w:pPr&gt;&lt;w:rPr&gt;&lt;w:rFonts w:hint="default"/&gt;&lt;/w:rPr&gt;&lt;/w:lvl&gt;&lt;w:lvl w:ilvl="4"&gt;&lt;w:start w:val="1"/&gt;&lt;w:numFmt w:val="lowerLetter"/&gt;&lt;w:lvlText w:val="(%5)"/&gt;&lt;w:lvlJc w:val="left"/&gt;&lt;w:pPr&gt;&lt;w:tabs&gt;&lt;w:tab w:val="num" w:pos="3600"/&gt;&lt;/w:tabs&gt;&lt;w:ind w:left="3600" w:hanging="360"/&gt;&lt;/w:pPr&gt;&lt;w:rPr&gt;&lt;w:rFonts w:hint="default"/&gt;&lt;/w:rPr&gt;&lt;/w:lvl&gt;&lt;w:lvl w:ilvl="5"&gt;&lt;w:start w:val="1"/&gt;&lt;w:numFmt w:val="lowerRoman"/&gt;&lt;w:lvlText w:val="(%6)"/&gt;&lt;w:lvlJc w:val="left"/&gt;&lt;w:pPr&gt;&lt;w:tabs&gt;&lt;w:tab w:val="num" w:pos="4320"/&gt;&lt;/w:tabs&gt;&lt;w:ind w:left="4320" w:hanging="360"/&gt;&lt;/w:pPr&gt;&lt;w:rPr&gt;&lt;w:rFonts w:hint="default"/&gt;&lt;/w:rPr&gt;&lt;/w:lvl&gt;&lt;w:lvl w:ilvl="6"&gt;&lt;w:start w:val="1"/&gt;&lt;w:numFmt w:val="decimal"/&gt;&lt;w:lvlText w:val="%7."/&gt;&lt;w:lvlJc w:val="left"/&gt;&lt;w:pPr&gt;&lt;w:tabs&gt;&lt;w:tab w:val="num" w:pos="5040"/&gt;&lt;/w:tabs&gt;&lt;w:ind w:left="5040" w:hanging="360"/&gt;&lt;/w:pPr&gt;&lt;w:rPr&gt;&lt;w:rFonts w:hint="default"/&gt;&lt;/w:rPr&gt;&lt;/w:lvl&gt;&lt;w:lvl w:ilvl="7"&gt;&lt;w:start w:val="1"/&gt;&lt;w:numFmt w:val="lowerLetter"/&gt;&lt;w:lvlText w:val="%8."/&gt;&lt;w:lvlJc w:val="left"/&gt;&lt;w:pPr&gt;&lt;w:tabs&gt;&lt;w:tab w:val="num" w:pos="5760"/&gt;&lt;/w:tabs&gt;&lt;w:ind w:left="5760" w:hanging="360"/&gt;&lt;/w:pPr&gt;&lt;w:rPr&gt;&lt;w:rFonts w:hint="default"/&gt;&lt;/w:rPr&gt;&lt;/w:lvl&gt;&lt;w:lvl w:ilvl="8"&gt;&lt;w:start w:val="1"/&gt;&lt;w:numFmt w:val="lowerRoman"/&gt;&lt;w:lvlText w:val="%9."/&gt;&lt;w:lvlJc w:val="left"/&gt;&lt;w:pPr&gt;&lt;w:tabs&gt;&lt;w:tab w:val="num" w:pos="6480"/&gt;&lt;/w:tabs&gt;&lt;w:ind w:left="6480" w:hanging="360"/&gt;&lt;/w:pPr&gt;&lt;w:rPr&gt;&lt;w:rFonts w:hint="default"/&gt;&lt;/w:rPr&gt;&lt;/w:lvl&gt;&lt;/w:abstractNum&gt;&lt;w:abstractNum w:abstractNumId="34" w15:restartNumberingAfterBreak="0"&gt;&lt;w:nsid w:val="7F99573B"/&gt;&lt;w:multiLevelType w:val="multilevel"/&gt;&lt;w:tmpl w:val="FCA28AC8"/&gt;&lt;w:lvl w:ilvl="0"&gt;&lt;w:start w:val="1"/&gt;&lt;w:numFmt w:val="decimal"/&gt;&lt;w:lvlText w:val="%1."/&gt;&lt;w:lvlJc w:val="left"/&gt;&lt;w:pPr&gt;&lt;w:tabs&gt;&lt;w:tab w:val="num" w:pos="720"/&gt;&lt;/w:tabs&gt;&lt;w:ind w:left="720" w:hanging="360"/&gt;&lt;/w:pPr&gt;&lt;w:rPr&gt;&lt;w:rFonts w:ascii="Segoe UI" w:hAnsi="Segoe UI" w:cs="Segoe"/&gt;&lt;w:color w:val="auto"/&gt;&lt;w:sz w:val="22"/&gt;&lt;w:szCs w:val="20"/&gt;&lt;/w:rPr&gt;&lt;/w:lvl&gt;&lt;w:lvl w:ilvl="1"&gt;&lt;w:start w:val="1"/&gt;&lt;w:numFmt w:val="lowerLetter"/&gt;&lt;w:lvlText w:val="%2."/&gt;&lt;w:lvlJc w:val="left"/&gt;&lt;w:pPr&gt;&lt;w:tabs&gt;&lt;w:tab w:val="num" w:pos="1440"/&gt;&lt;/w:tabs&gt;&lt;w:ind w:left="1440" w:hanging="360"/&gt;&lt;/w:pPr&gt;&lt;w:rPr&gt;&lt;w:rFonts w:ascii="Segoe UI" w:hAnsi="Segoe UI"/&gt;&lt;w:color w:val="auto"/&gt;&lt;w:sz w:val="20"/&gt;&lt;w:szCs w:val="20"/&gt;&lt;/w:rPr&gt;&lt;/w:lvl&gt;&lt;w:lvl w:ilvl="2"&gt;&lt;w:start w:val="1"/&gt;&lt;w:numFmt w:val="lowerRoman"/&gt;&lt;w:lvlText w:val="%3."/&gt;&lt;w:lvlJc w:val="left"/&gt;&lt;w:pPr&gt;&lt;w:tabs&gt;&lt;w:tab w:val="num" w:pos="2160"/&gt;&lt;/w:tabs&gt;&lt;w:ind w:left="2160" w:hanging="360"/&gt;&lt;/w:pPr&gt;&lt;w:rPr&gt;&lt;w:rFonts w:ascii="Segoe UI" w:hAnsi="Segoe UI"/&gt;&lt;w:color w:val="008AC8"/&gt;&lt;w:sz w:val="20"/&gt;&lt;w:szCs w:val="20"/&gt;&lt;/w:rPr&gt;&lt;/w:lvl&gt;&lt;w:lvl w:ilvl="3"&gt;&lt;w:start w:val="1"/&gt;&lt;w:numFmt w:val="decimal"/&gt;&lt;w:lvlText w:val="(%4)"/&gt;&lt;w:lvlJc w:val="left"/&gt;&lt;w:pPr&gt;&lt;w:tabs&gt;&lt;w:tab w:val="num" w:pos="2880"/&gt;&lt;/w:tabs&gt;&lt;w:ind w:left="2880" w:hanging="360"/&gt;&lt;/w:pPr&gt;&lt;w:rPr&gt;&lt;w:rFonts w:hint="default"/&gt;&lt;/w:rPr&gt;&lt;/w:lvl&gt;&lt;w:lvl w:ilvl="4"&gt;&lt;w:start w:val="1"/&gt;&lt;w:numFmt w:val="lowerLetter"/&gt;&lt;w:lvlText w:val="(%5)"/&gt;&lt;w:lvlJc w:val="left"/&gt;&lt;w:pPr&gt;&lt;w:tabs&gt;&lt;w:tab w:val="num" w:pos="3600"/&gt;&lt;/w:tabs&gt;&lt;w:ind w:left="3600" w:hanging="360"/&gt;&lt;/w:pPr&gt;&lt;w:rPr&gt;&lt;w:rFonts w:hint="default"/&gt;&lt;/w:rPr&gt;&lt;/w:lvl&gt;&lt;w:lvl w:ilvl="5"&gt;&lt;w:start w:val="1"/&gt;&lt;w:numFmt w:val="lowerRoman"/&gt;&lt;w:lvlText w:val="(%6)"/&gt;&lt;w:lvlJc w:val="left"/&gt;&lt;w:pPr&gt;&lt;w:tabs&gt;&lt;w:tab w:val="num" w:pos="4320"/&gt;&lt;/w:tabs&gt;&lt;w:ind w:left="4320" w:hanging="360"/&gt;&lt;/w:pPr&gt;&lt;w:rPr&gt;&lt;w:rFonts w:hint="default"/&gt;&lt;/w:rPr&gt;&lt;/w:lvl&gt;&lt;w:lvl w:ilvl="6"&gt;&lt;w:start w:val="1"/&gt;&lt;w:numFmt w:val="decimal"/&gt;&lt;w:lvlText w:val="%7."/&gt;&lt;w:lvlJc w:val="left"/&gt;&lt;w:pPr&gt;&lt;w:tabs&gt;&lt;w:tab w:val="num" w:pos="5040"/&gt;&lt;/w:tabs&gt;&lt;w:ind w:left="5040" w:hanging="360"/&gt;&lt;/w:pPr&gt;&lt;w:rPr&gt;&lt;w:rFonts w:hint="default"/&gt;&lt;/w:rPr&gt;&lt;/w:lvl&gt;&lt;w:lvl w:ilvl="7"&gt;&lt;w:start w:val="1"/&gt;&lt;w:numFmt w:val="lowerLetter"/&gt;&lt;w:lvlText w:val="%8."/&gt;&lt;w:lvlJc w:val="left"/&gt;&lt;w:pPr&gt;&lt;w:tabs&gt;&lt;w:tab w:val="num" w:pos="5760"/&gt;&lt;/w:tabs&gt;&lt;w:ind w:left="5760" w:hanging="360"/&gt;&lt;/w:pPr&gt;&lt;w:rPr&gt;&lt;w:rFonts w:hint="default"/&gt;&lt;/w:rPr&gt;&lt;/w:lvl&gt;&lt;w:lvl w:ilvl="8"&gt;&lt;w:start w:val="1"/&gt;&lt;w:numFmt w:val="lowerRoman"/&gt;&lt;w:lvlText w:val="%9."/&gt;&lt;w:lvlJc w:val="left"/&gt;&lt;w:pPr&gt;&lt;w:tabs&gt;&lt;w:tab w:val="num" w:pos="6480"/&gt;&lt;/w:tabs&gt;&lt;w:ind w:left="6480" w:hanging="360"/&gt;&lt;/w:pPr&gt;&lt;w:rPr&gt;&lt;w:rFonts w:hint="default"/&gt;&lt;/w:rPr&gt;&lt;/w:lvl&gt;&lt;/w:abstractNum&gt;&lt;w:num w:numId="1"&gt;&lt;w:abstractNumId w:val="12"/&gt;&lt;/w:num&gt;&lt;w:num w:numId="2"&gt;&lt;w:abstractNumId w:val="22"/&gt;&lt;/w:num&gt;&lt;w:num w:numId="3"&gt;&lt;w:abstractNumId w:val="31"/&gt;&lt;/w:num&gt;&lt;w:num w:numId="4"&gt;&lt;w:abstractNumId w:val="28"/&gt;&lt;/w:num&gt;&lt;w:num w:numId="5"&gt;&lt;w:abstractNumId w:val="20"/&gt;&lt;/w:num&gt;&lt;w:num w:numId="6"&gt;&lt;w:abstractNumId w:val="30"/&gt;&lt;/w:num&gt;&lt;w:num w:numId="7"&gt;&lt;w:abstractNumId w:val="18"/&gt;&lt;/w:num&gt;&lt;w:num w:numId="8"&gt;&lt;w:abstractNumId w:val="16"/&gt;&lt;/w:num&gt;&lt;w:num w:numId="9"&gt;&lt;w:abstractNumId w:val="9"/&gt;&lt;/w:num&gt;&lt;w:num w:numId="10"&gt;&lt;w:abstractNumId w:val="8"/&gt;&lt;/w:num&gt;&lt;w:num w:numId="11"&gt;&lt;w:abstractNumId w:val="21"/&gt;&lt;/w:num&gt;&lt;w:num w:numId="12"&gt;&lt;w:abstractNumId w:val="6"/&gt;&lt;/w:num&gt;&lt;w:num w:numId="13"&gt;&lt;w:abstractNumId w:val="5"/&gt;&lt;/w:num&gt;&lt;w:num w:numId="14"&gt;&lt;w:abstractNumId w:val="4"/&gt;&lt;/w:num&gt;&lt;w:num w:numId="15"&gt;&lt;w:abstractNumId w:val="3"/&gt;&lt;/w:num&gt;&lt;w:num w:numId="16"&gt;&lt;w:abstractNumId w:val="7"/&gt;&lt;/w:num&gt;&lt;w:num w:numId="17"&gt;&lt;w:abstractNumId w:val="2"/&gt;&lt;/w:num&gt;&lt;w:num w:numId="18"&gt;&lt;w:abstractNumId w:val="1"/&gt;&lt;/w:num&gt;&lt;w:num w:numId="19"&gt;&lt;w:abstractNumId w:val="0"/&gt;&lt;/w:num&gt;&lt;w:num w:numId="20"&gt;&lt;w:abstractNumId w:val="14"/&gt;&lt;/w:num&gt;&lt;w:num w:numId="21"&gt;&lt;w:abstractNumId w:val="23"/&gt;&lt;/w:num&gt;&lt;w:num w:numId="22"&gt;&lt;w:abstractNumId w:val="10"/&gt;&lt;/w:num&gt;&lt;w:num w:numId="23"&gt;&lt;w:abstractNumId w:val="15"/&gt;&lt;/w:num&gt;&lt;w:num w:numId="24"&gt;&lt;w:abstractNumId w:val="25"/&gt;&lt;/w:num&gt;&lt;w:num w:numId="25"&gt;&lt;w:abstractNumId w:val="13"/&gt;&lt;/w:num&gt;&lt;w:num w:numId="26"&gt;&lt;w:abstractNumId w:val="24"/&gt;&lt;/w:num&gt;&lt;w:num w:numId="27"&gt;&lt;w:abstractNumId w:val="26"/&gt;&lt;w:lvlOverride w:ilvl="0"&gt;&lt;w:lvl w:ilvl="0"&gt;&lt;w:start w:val="1"/&gt;&lt;w:numFmt w:val="decimal"/&gt;&lt;w:lvlText w:val="%1."/&gt;&lt;w:lvlJc w:val="left"/&gt;&lt;w:pPr&gt;&lt;w:tabs&gt;&lt;w:tab w:val="num" w:pos="720"/&gt;&lt;/w:tabs&gt;&lt;w:ind w:left="720" w:hanging="360"/&gt;&lt;/w:pPr&gt;&lt;w:rPr&gt;&lt;w:rFonts w:ascii="Segoe UI" w:eastAsiaTheme="minorHAnsi" w:hAnsi="Segoe UI" w:cstheme="minorBidi"/&gt;&lt;w:color w:val="auto"/&gt;&lt;w:sz w:val="22"/&gt;&lt;w:szCs w:val="20"/&gt;&lt;/w:rPr&gt;&lt;/w:lvl&gt;&lt;/w:lvlOverride&gt;&lt;w:lvlOverride w:ilvl="1"&gt;&lt;w:lvl w:ilvl="1"&gt;&lt;w:start w:val="1"/&gt;&lt;w:numFmt w:val="lowerLetter"/&gt;&lt;w:lvlText w:val="%2."/&gt;&lt;w:lvlJc w:val="left"/&gt;&lt;w:pPr&gt;&lt;w:tabs&gt;&lt;w:tab w:val="num" w:pos="1440"/&gt;&lt;/w:tabs&gt;&lt;w:ind w:left="1440" w:hanging="360"/&gt;&lt;/w:pPr&gt;&lt;w:rPr&gt;&lt;w:rFonts w:ascii="Segoe UI" w:hAnsi="Segoe UI"/&gt;&lt;w:color w:val="auto"/&gt;&lt;w:sz w:val="20"/&gt;&lt;w:szCs w:val="20"/&gt;&lt;/w:rPr&gt;&lt;/w:lvl&gt;&lt;/w:lvlOverride&gt;&lt;/w:num&gt;&lt;w:num w:numId="28"&gt;&lt;w:abstractNumId w:val="32"/&gt;&lt;/w:num&gt;&lt;w:num w:numId="29"&gt;&lt;w:abstractNumId w:val="19"/&gt;&lt;/w:num&gt;&lt;w:num w:numId="30"&gt;&lt;w:abstractNumId w:val="29"/&gt;&lt;/w:num&gt;&lt;w:num w:numId="31"&gt;&lt;w:abstractNumId w:val="17"/&gt;&lt;/w:num&gt;&lt;w:num w:numId="32"&gt;&lt;w:abstractNumId w:val="11"/&gt;&lt;/w:num&gt;&lt;w:num w:numId="33"&gt;&lt;w:abstractNumId w:val="34"/&gt;&lt;/w:num&gt;&lt;w:num w:numId="34"&gt;&lt;w:abstractNumId w:val="27"/&gt;&lt;/w:num&gt;&lt;w:num w:numId="35"&gt;&lt;w:abstractNumId w:val="33"/&gt;&lt;/w:num&gt;&lt;w:numIdMacAtCleanup w:val="35"/&gt;&lt;/w:numbering&gt;&lt;/pkg:xmlData&gt;&lt;/pkg:part&gt;&lt;/pkg:package&gt;
+</version>
+  <filename>&lt;?xml version="1.0" standalone="yes"?&gt;
+&lt;?mso-application progid="Word.Document"?&gt;
+&lt;pkg:package xmlns:pkg="http://schemas.microsoft.com/office/2006/xmlPackage"&gt;&lt;pkg:part pkg:name="/_rels/.rels" pkg:contentType="application/vnd.openxmlformats-package.relationships+xml" pkg:padding="512"&gt;&lt;pkg:xmlData&gt;&lt;Relationships xmlns="http://schemas.openxmlformats.org/package/2006/relationships"&gt;&lt;Relationship Id="rId1" Type="http://schemas.openxmlformats.org/officeDocument/2006/relationships/officeDocument" Target="word/document.xml"/&gt;&lt;/Relationships&gt;&lt;/pkg:xmlData&gt;&lt;/pkg:part&gt;&lt;pkg:part pkg:name="/word/_rels/document.xml.rels" pkg:contentType="application/vnd.openxmlformats-package.relationships+xml" pkg:padding="256"&gt;&lt;pkg:xmlData&gt;&lt;Relationships xmlns="http://schemas.openxmlformats.org/package/2006/relationships"&gt;&lt;Relationship Id="rId2" Type="http://schemas.openxmlformats.org/officeDocument/2006/relationships/styles" Target="styles.xml"/&gt;&lt;Relationship Id="rId1" Type="http://schemas.openxmlformats.org/officeDocument/2006/relationships/numbering" Target="numbering.xml"/&gt;&lt;/Relationships&gt;&lt;/pkg:xmlData&gt;&lt;/pkg:part&gt;&lt;pkg:part pkg:name="/word/document.xml" pkg:contentType="application/vnd.openxmlformats-officedocument.wordprocessingml.document.main+xml"&gt;&lt;pkg:xmlData&gt;&lt;w:document mc:Ignorable="w14 w15 wp14" xmlns:wpc="http://schemas.microsoft.com/office/word/2010/wordprocessingCanvas" xmlns:mc="http://schemas.openxmlformats.org/markup-compatibility/2006" xmlns:o="urn:schemas-microsoft-com:office:office" xmlns:r="http://schemas.openxmlformats.org/officeDocument/2006/relationships" xmlns:m="http://schemas.openxmlformats.org/officeDocument/2006/math" xmlns:v="urn:schemas-microsoft-com:vml" xmlns:wp14="http://schemas.microsoft.com/office/word/2010/wordprocessingDrawing" xmlns:wp="http://schemas.openxmlformats.org/drawingml/2006/wordprocessingDrawing" xmlns:w10="urn:schemas-microsoft-com:office:word" xmlns:w="http://schemas.openxmlformats.org/wordprocessingml/2006/main" xmlns:w14="http://schemas.microsoft.com/office/word/2010/wordml" xmlns:w15="http://schemas.microsoft.com/office/word/2012/wordml" xmlns:wpg="http://schemas.microsoft.com/office/word/2010/wordprocessingGroup" xmlns:wpi="http://schemas.microsoft.com/office/word/2010/wordprocessingInk" xmlns:wne="http://schemas.microsoft.com/office/word/2006/wordml" xmlns:wps="http://schemas.microsoft.com/office/word/2010/wordprocessingShape"&gt;&lt;w:body&gt;&lt;w:p&gt;&lt;w:r&gt;&lt;w:rPr&gt;&lt;w:lang w:val="fr-FR"/&gt;&lt;/w:rPr&gt;&lt;w:fldChar w:fldCharType="begin"/&gt;&lt;/w:r&gt;&lt;w:r&gt;&lt;w:instrText xml:space="preserve"&gt; FILENAME \* MERGEFORMAT &lt;/w:instrText&gt;&lt;/w:r&gt;&lt;w:r&gt;&lt;w:rPr&gt;&lt;w:lang w:val="fr-FR"/&gt;&lt;/w:rPr&gt;&lt;w:fldChar w:fldCharType="separate"/&gt;&lt;/w:r&gt;&lt;w:r&gt;&lt;w:rPr&gt;&lt;w:noProof/&gt;&lt;/w:rPr&gt;&lt;w:t&gt;jchrane-Cristobal Status Report 2015-12-18&lt;/w:t&gt;&lt;/w:r&gt;&lt;w:r&gt;&lt;w:rPr&gt;&lt;w:lang w:val="fr-FR"/&gt;&lt;/w:rPr&gt;&lt;w:fldChar w:fldCharType="end"/&gt;&lt;/w:r&gt;&lt;/w:p&gt;&lt;w:sectPr&gt;&lt;w:pgSz w:w="12240" w:h="15840"/&gt;&lt;w:pgMar w:top="1440" w:right="1440" w:bottom="1440" w:left="1440" w:header="720" w:footer="720" w:gutter="0"/&gt;&lt;w:cols w:space="720"/&gt;&lt;/w:sectPr&gt;&lt;/w:body&gt;&lt;/w:document&gt;&lt;/pkg:xmlData&gt;&lt;/pkg:part&gt;&lt;pkg:part pkg:name="/word/styles.xml" pkg:contentType="application/vnd.openxmlformats-officedocument.wordprocessingml.styles+xml"&gt;&lt;pkg:xmlData&gt;&lt;w:styles mc:Ignorable="w14 w15" xmlns:mc="http://schemas.openxmlformats.org/markup-compatibility/2006" xmlns:r="http://schemas.openxmlformats.org/officeDocument/2006/relationships" xmlns:w="http://schemas.openxmlformats.org/wordprocessingml/2006/main" xmlns:w14="http://schemas.microsoft.com/office/word/2010/wordml" xmlns:w15="http://schemas.microsoft.com/office/word/2012/wordml"&gt;&lt;w:docDefaults&gt;&lt;w:rPrDefault&gt;&lt;w:rPr&gt;&lt;w:rFonts w:asciiTheme="minorHAnsi" w:eastAsiaTheme="minorHAnsi" w:hAnsiTheme="minorHAnsi" w:cstheme="minorBidi"/&gt;&lt;w:sz w:val="22"/&gt;&lt;w:szCs w:val="22"/&gt;&lt;w:lang w:val="en-US" w:eastAsia="en-US" w:bidi="ar-SA"/&gt;&lt;/w:rPr&gt;&lt;/w:rPrDefault&gt;&lt;w:pPrDefault&gt;&lt;w:pPr&gt;&lt;w:spacing w:after="160" w:line="259" w:lineRule="auto"/&gt;&lt;/w:pPr&gt;&lt;/w:pPrDefault&gt;&lt;/w:docDefaults&gt;&lt;w:style w:type="paragraph" w:default="1" w:styleId="Normal"&gt;&lt;w:name w:val="Normal"/&gt;&lt;w:qFormat/&gt;&lt;w:rsid w:val="001D66E5"/&gt;&lt;w:pPr&gt;&lt;w:spacing w:before="120" w:after="120" w:line="276" w:lineRule="auto"/&gt;&lt;/w:pPr&gt;&lt;w:rPr&gt;&lt;w:rFonts w:ascii="Segoe UI" w:eastAsiaTheme="minorEastAsia" w:hAnsi="Segoe UI"/&gt;&lt;/w:rPr&gt;&lt;/w:style&gt;&lt;w:style w:type="paragraph" w:styleId="Heading1"&gt;&lt;w:name w:val="heading 1"/&gt;&lt;w:basedOn w:val="Normal"/&gt;&lt;w:next w:val="Normal"/&gt;&lt;w:link w:val="Heading1Char"/&gt;&lt;w:uiPriority w:val="99"/&gt;&lt;w:qFormat/&gt;&lt;w:rsid w:val="001D7240"/&gt;&lt;w:pPr&gt;&lt;w:keepNext/&gt;&lt;w:keepLines/&gt;&lt;w:pageBreakBefore/&gt;&lt;w:tabs&gt;&lt;w:tab w:val="left" w:pos="1440"/&gt;&lt;/w:tabs&gt;&lt;w:spacing w:before="480" w:after="360" w:line="240" w:lineRule="auto"/&gt;&lt;w:outlineLvl w:val="0"/&gt;&lt;/w:pPr&gt;&lt;w:rPr&gt;&lt;w:rFonts w:eastAsiaTheme="majorEastAsia" w:cs="Segoe UI"/&gt;&lt;w:bCs/&gt;&lt;w:color w:val="008AC8"/&gt;&lt;w:sz w:val="36"/&gt;&lt;w:szCs w:val="28"/&gt;&lt;/w:rPr&gt;&lt;/w:style&gt;&lt;w:style w:type="paragraph" w:styleId="Heading2"&gt;&lt;w:name w:val="heading 2"/&gt;&lt;w:basedOn w:val="Heading1"/&gt;&lt;w:next w:val="Normal"/&gt;&lt;w:link w:val="Heading2Char"/&gt;&lt;w:uiPriority w:val="99"/&gt;&lt;w:unhideWhenUsed/&gt;&lt;w:qFormat/&gt;&lt;w:rsid w:val="001D7240"/&gt;&lt;w:pPr&gt;&lt;w:pageBreakBefore w:val="0"/&gt;&lt;w:spacing w:before="360" w:after="240"/&gt;&lt;w:outlineLvl w:val="1"/&gt;&lt;/w:pPr&gt;&lt;w:rPr&gt;&lt;w:rFonts w:cstheme="majorBidi"/&gt;&lt;w:sz w:val="32"/&gt;&lt;w:szCs w:val="26"/&gt;&lt;/w:rPr&gt;&lt;/w:style&gt;&lt;w:style w:type="paragraph" w:styleId="Heading3"&gt;&lt;w:name w:val="heading 3"/&gt;&lt;w:basedOn w:val="Heading2"/&gt;&lt;w:next w:val="Normal"/&gt;&lt;w:link w:val="Heading3Char"/&gt;&lt;w:uiPriority w:val="99"/&gt;&lt;w:unhideWhenUsed/&gt;&lt;w:qFormat/&gt;&lt;w:rsid w:val="001D7240"/&gt;&lt;w:pPr&gt;&lt;w:outlineLvl w:val="2"/&gt;&lt;/w:pPr&gt;&lt;w:rPr&gt;&lt;w:sz w:val="28"/&gt;&lt;w:szCs w:val="24"/&gt;&lt;/w:rPr&gt;&lt;/w:style&gt;&lt;w:style w:type="paragraph" w:styleId="Heading4"&gt;&lt;w:name w:val="heading 4"/&gt;&lt;w:basedOn w:val="Heading3"/&gt;&lt;w:next w:val="Normal"/&gt;&lt;w:link w:val="Heading4Char"/&gt;&lt;w:uiPriority w:val="99"/&gt;&lt;w:unhideWhenUsed/&gt;&lt;w:qFormat/&gt;&lt;w:rsid w:val="001D7240"/&gt;&lt;w:pPr&gt;&lt;w:spacing w:before="240"/&gt;&lt;w:outlineLvl w:val="3"/&gt;&lt;/w:pPr&gt;&lt;w:rPr&gt;&lt;w:iCs/&gt;&lt;w:sz w:val="24"/&gt;&lt;/w:rPr&gt;&lt;/w:style&gt;&lt;w:style w:type="paragraph" w:styleId="Heading5"&gt;&lt;w:name w:val="heading 5"/&gt;&lt;w:basedOn w:val="Heading4"/&gt;&lt;w:next w:val="Normal"/&gt;&lt;w:link w:val="Heading5Char"/&gt;&lt;w:uiPriority w:val="99"/&gt;&lt;w:unhideWhenUsed/&gt;&lt;w:rsid w:val="001D7240"/&gt;&lt;w:pPr&gt;&lt;w:outlineLvl w:val="4"/&gt;&lt;/w:pPr&gt;&lt;w:rPr&gt;&lt;w:rFonts w:eastAsiaTheme="minorHAnsi"/&gt;&lt;/w:rPr&gt;&lt;/w:style&gt;&lt;w:style w:type="paragraph" w:styleId="Heading6"&gt;&lt;w:name w:val="heading 6"/&gt;&lt;w:basedOn w:val="Normal"/&gt;&lt;w:next w:val="Normal"/&gt;&lt;w:link w:val="Heading6Char"/&gt;&lt;w:uiPriority w:val="9"/&gt;&lt;w:semiHidden/&gt;&lt;w:rsid w:val="00B37FBE"/&gt;&lt;w:pPr&gt;&lt;w:keepNext/&gt;&lt;w:keepLines/&gt;&lt;w:numPr&gt;&lt;w:ilvl w:val="5"/&gt;&lt;w:numId w:val="9"/&gt;&lt;/w:numPr&gt;&lt;w:spacing w:before="40" w:after="0"/&gt;&lt;w:outlineLvl w:val="5"/&gt;&lt;/w:pPr&gt;&lt;w:rPr&gt;&lt;w:rFonts w:asciiTheme="majorHAnsi" w:eastAsiaTheme="majorEastAsia" w:hAnsiTheme="majorHAnsi" w:cstheme="majorBidi"/&gt;&lt;w:color w:val="1F4D78" w:themeColor="accent1" w:themeShade="7F"/&gt;&lt;/w:rPr&gt;&lt;/w:style&gt;&lt;w:style w:type="paragraph" w:styleId="Heading7"&gt;&lt;w:name w:val="heading 7"/&gt;&lt;w:basedOn w:val="Normal"/&gt;&lt;w:next w:val="Normal"/&gt;&lt;w:link w:val="Heading7Char"/&gt;&lt;w:uiPriority w:val="9"/&gt;&lt;w:semiHidden/&gt;&lt;w:qFormat/&gt;&lt;w:rsid w:val="00B37FBE"/&gt;&lt;w:pPr&gt;&lt;w:keepNext/&gt;&lt;w:keepLines/&gt;&lt;w:numPr&gt;&lt;w:ilvl w:val="6"/&gt;&lt;w:numId w:val="9"/&gt;&lt;/w:numPr&gt;&lt;w:spacing w:before="40" w:after="0"/&gt;&lt;w:outlineLvl w:val="6"/&gt;&lt;/w:pPr&gt;&lt;w:rPr&gt;&lt;w:rFonts w:asciiTheme="majorHAnsi" w:eastAsiaTheme="majorEastAsia" w:hAnsiTheme="majorHAnsi" w:cstheme="majorBidi"/&gt;&lt;w:i/&gt;&lt;w:iCs/&gt;&lt;w:color w:val="1F4D78" w:themeColor="accent1" w:themeShade="7F"/&gt;&lt;/w:rPr&gt;&lt;/w:style&gt;&lt;w:style w:type="paragraph" w:styleId="Heading8"&gt;&lt;w:name w:val="heading 8"/&gt;&lt;w:basedOn w:val="Normal"/&gt;&lt;w:next w:val="Normal"/&gt;&lt;w:link w:val="Heading8Char"/&gt;&lt;w:uiPriority w:val="9"/&gt;&lt;w:semiHidden/&gt;&lt;w:qFormat/&gt;&lt;w:rsid w:val="00B37FBE"/&gt;&lt;w:pPr&gt;&lt;w:keepNext/&gt;&lt;w:keepLines/&gt;&lt;w:numPr&gt;&lt;w:ilvl w:val="7"/&gt;&lt;w:numId w:val="9"/&gt;&lt;/w:numPr&gt;&lt;w:spacing w:before="40" w:after="0"/&gt;&lt;w:outlineLvl w:val="7"/&gt;&lt;/w:pPr&gt;&lt;w:rPr&gt;&lt;w:rFonts w:asciiTheme="majorHAnsi" w:eastAsiaTheme="majorEastAsia" w:hAnsiTheme="majorHAnsi" w:cstheme="majorBidi"/&gt;&lt;w:color w:val="272727" w:themeColor="text1" w:themeTint="D8"/&gt;&lt;w:sz w:val="21"/&gt;&lt;w:szCs w:val="21"/&gt;&lt;/w:rPr&gt;&lt;/w:style&gt;&lt;w:style w:type="paragraph" w:styleId="Heading9"&gt;&lt;w:name w:val="heading 9"/&gt;&lt;w:basedOn w:val="Normal"/&gt;&lt;w:next w:val="Normal"/&gt;&lt;w:link w:val="Heading9Char"/&gt;&lt;w:uiPriority w:val="9"/&gt;&lt;w:semiHidden/&gt;&lt;w:qFormat/&gt;&lt;w:rsid w:val="00B37FBE"/&gt;&lt;w:pPr&gt;&lt;w:keepNext/&gt;&lt;w:keepLines/&gt;&lt;w:numPr&gt;&lt;w:ilvl w:val="8"/&gt;&lt;w:numId w:val="9"/&gt;&lt;/w:numPr&gt;&lt;w:spacing w:before="40" w:after="0"/&gt;&lt;w:outlineLvl w:val="8"/&gt;&lt;/w:pPr&gt;&lt;w:rPr&gt;&lt;w:rFonts w:asciiTheme="majorHAnsi" w:eastAsiaTheme="majorEastAsia" w:hAnsiTheme="majorHAnsi" w:cstheme="majorBidi"/&gt;&lt;w:i/&gt;&lt;w:iCs/&gt;&lt;w:color w:val="272727" w:themeColor="text1" w:themeTint="D8"/&gt;&lt;w:sz w:val="21"/&gt;&lt;w:szCs w:val="21"/&gt;&lt;/w:rPr&gt;&lt;/w:style&gt;&lt;w:style w:type="character" w:default="1" w:styleId="DefaultParagraphFont"&gt;&lt;w:name w:val="Default Paragraph Font"/&gt;&lt;w:uiPriority w:val="1"/&gt;&lt;w:semiHidden/&gt;&lt;w:unhideWhenUsed/&gt;&lt;/w:style&gt;&lt;w:style w:type="table" w:default="1" w:styleId="TableNormal"&gt;&lt;w:name w:val="Normal Table"/&gt;&lt;w:uiPriority w:val="99"/&gt;&lt;w:semiHidden/&gt;&lt;w:unhideWhenUsed/&gt;&lt;w:tblPr&gt;&lt;w:tblInd w:w="0" w:type="dxa"/&gt;&lt;w:tblCellMar&gt;&lt;w:top w:w="0" w:type="dxa"/&gt;&lt;w:left w:w="108" w:type="dxa"/&gt;&lt;w:bottom w:w="0" w:type="dxa"/&gt;&lt;w:right w:w="108" w:type="dxa"/&gt;&lt;/w:tblCellMar&gt;&lt;/w:tblPr&gt;&lt;/w:style&gt;&lt;w:style w:type="numbering" w:default="1" w:styleId="NoList"&gt;&lt;w:name w:val="No List"/&gt;&lt;w:uiPriority w:val="99"/&gt;&lt;w:semiHidden/&gt;&lt;w:unhideWhenUsed/&gt;&lt;/w:style&gt;&lt;w:style w:type="character" w:customStyle="1" w:styleId="Heading1Char"&gt;&lt;w:name w:val="Heading 1 Char"/&gt;&lt;w:basedOn w:val="DefaultParagraphFont"/&gt;&lt;w:link w:val="Heading1"/&gt;&lt;w:uiPriority w:val="99"/&gt;&lt;w:rsid w:val="00D104BD"/&gt;&lt;w:rPr&gt;&lt;w:rFonts w:ascii="Segoe UI" w:eastAsiaTheme="majorEastAsia" w:hAnsi="Segoe UI" w:cs="Segoe UI"/&gt;&lt;w:bCs/&gt;&lt;w:color w:val="008AC8"/&gt;&lt;w:sz w:val="36"/&gt;&lt;w:szCs w:val="28"/&gt;&lt;/w:rPr&gt;&lt;/w:style&gt;&lt;w:style w:type="paragraph" w:styleId="TOC1"&gt;&lt;w:name w:val="toc 1"/&gt;&lt;w:basedOn w:val="Normal"/&gt;&lt;w:next w:val="Normal"/&gt;&lt;w:uiPriority w:val="39"/&gt;&lt;w:unhideWhenUsed/&gt;&lt;w:rsid w:val="00354B7A"/&gt;&lt;w:pPr&gt;&lt;w:tabs&gt;&lt;w:tab w:val="right" w:leader="dot" w:pos="9346"/&gt;&lt;/w:tabs&gt;&lt;w:spacing w:after="100"/&gt;&lt;/w:pPr&gt;&lt;w:rPr&gt;&lt;w:noProof/&gt;&lt;w:sz w:val="24"/&gt;&lt;/w:rPr&gt;&lt;/w:style&gt;&lt;w:style w:type="character" w:styleId="Hyperlink"&gt;&lt;w:name w:val="Hyperlink"/&gt;&lt;w:basedOn w:val="DefaultParagraphFont"/&gt;&lt;w:uiPriority w:val="99"/&gt;&lt;w:unhideWhenUsed/&gt;&lt;w:rsid w:val="00D0256C"/&gt;&lt;w:rPr&gt;&lt;w:rFonts w:ascii="Segoe UI" w:hAnsi="Segoe UI"/&gt;&lt;w:color w:val="0563C1" w:themeColor="hyperlink"/&gt;&lt;w:u w:val="single"/&gt;&lt;/w:rPr&gt;&lt;/w:style&gt;&lt;w:style w:type="paragraph" w:customStyle="1" w:styleId="Bullet1"&gt;&lt;w:name w:val="Bullet1"/&gt;&lt;w:basedOn w:val="ListBullet"/&gt;&lt;w:rsid w:val="00C24E60"/&gt;&lt;w:pPr&gt;&lt;w:numPr&gt;&lt;w:numId w:val="1"/&gt;&lt;/w:numPr&gt;&lt;w:spacing w:before="240" w:after="240" w:line="240" w:lineRule="auto"/&gt;&lt;/w:pPr&gt;&lt;w:rPr&gt;&lt;w:rFonts w:cs="Segoe UI"/&gt;&lt;w:szCs w:val="20"/&gt;&lt;/w:rPr&gt;&lt;/w:style&gt;&lt;w:style w:type="paragraph" w:styleId="Header"&gt;&lt;w:name w:val="header"/&gt;&lt;w:basedOn w:val="Normal"/&gt;&lt;w:link w:val="HeaderChar"/&gt;&lt;w:uiPriority w:val="99"/&gt;&lt;w:unhideWhenUsed/&gt;&lt;w:rsid w:val="00544919"/&gt;&lt;w:pPr&gt;&lt;w:tabs&gt;&lt;w:tab w:val="center" w:pos="4680"/&gt;&lt;w:tab w:val="right" w:pos="9360"/&gt;&lt;/w:tabs&gt;&lt;w:spacing w:after="0" w:line="240" w:lineRule="auto"/&gt;&lt;/w:pPr&gt;&lt;w:rPr&gt;&lt;w:sz w:val="16"/&gt;&lt;/w:rPr&gt;&lt;/w:style&gt;&lt;w:style w:type="character" w:customStyle="1" w:styleId="HeaderChar"&gt;&lt;w:name w:val="Header Char"/&gt;&lt;w:basedOn w:val="DefaultParagraphFont"/&gt;&lt;w:link w:val="Header"/&gt;&lt;w:uiPriority w:val="99"/&gt;&lt;w:rsid w:val="00544919"/&gt;&lt;w:rPr&gt;&lt;w:rFonts w:ascii="Segoe UI" w:eastAsiaTheme="minorEastAsia" w:hAnsi="Segoe UI"/&gt;&lt;w:sz w:val="16"/&gt;&lt;/w:rPr&gt;&lt;/w:style&gt;&lt;w:style w:type="paragraph" w:styleId="Footer"&gt;&lt;w:name w:val="footer"/&gt;&lt;w:basedOn w:val="Normal"/&gt;&lt;w:link w:val="FooterChar"/&gt;&lt;w:uiPriority w:val="99"/&gt;&lt;w:unhideWhenUsed/&gt;&lt;w:rsid w:val="00C24E60"/&gt;&lt;w:pPr&gt;&lt;w:tabs&gt;&lt;w:tab w:val="center" w:pos="4680"/&gt;&lt;w:tab w:val="right" w:pos="9360"/&gt;&lt;/w:tabs&gt;&lt;w:spacing w:before="0" w:after="0" w:line="240" w:lineRule="auto"/&gt;&lt;/w:pPr&gt;&lt;w:rPr&gt;&lt;w:color w:val="808080" w:themeColor="background1" w:themeShade="80"/&gt;&lt;w:sz w:val="16"/&gt;&lt;/w:rPr&gt;&lt;/w:style&gt;&lt;w:style w:type="character" w:customStyle="1" w:styleId="FooterChar"&gt;&lt;w:name w:val="Footer Char"/&gt;&lt;w:basedOn w:val="DefaultParagraphFont"/&gt;&lt;w:link w:val="Footer"/&gt;&lt;w:uiPriority w:val="99"/&gt;&lt;w:rsid w:val="00C24E60"/&gt;&lt;w:rPr&gt;&lt;w:rFonts w:ascii="Segoe UI" w:eastAsiaTheme="minorEastAsia" w:hAnsi="Segoe UI"/&gt;&lt;w:color w:val="808080" w:themeColor="background1" w:themeShade="80"/&gt;&lt;w:sz w:val="16"/&gt;&lt;/w:rPr&gt;&lt;/w:style&gt;&lt;w:style w:type="paragraph" w:styleId="TOC3"&gt;&lt;w:name w:val="toc 3"/&gt;&lt;w:basedOn w:val="TOCHeading"/&gt;&lt;w:next w:val="Normal"/&gt;&lt;w:autoRedefine/&gt;&lt;w:uiPriority w:val="39"/&gt;&lt;w:unhideWhenUsed/&gt;&lt;w:rsid w:val="00A77E60"/&gt;&lt;w:pPr&gt;&lt;w:keepNext w:val="0"/&gt;&lt;w:keepLines w:val="0"/&gt;&lt;w:pageBreakBefore w:val="0"/&gt;&lt;w:tabs&gt;&lt;w:tab w:val="right" w:leader="dot" w:pos="9346"/&gt;&lt;/w:tabs&gt;&lt;w:spacing w:before="0" w:after="100"/&gt;&lt;w:ind w:left="864"/&gt;&lt;/w:pPr&gt;&lt;w:rPr&gt;&lt;w:rFonts w:ascii="Segoe" w:eastAsiaTheme="minorHAnsi" w:hAnsi="Segoe" w:cstheme="minorBidi"/&gt;&lt;w:color w:val="auto"/&gt;&lt;w:spacing w:val="10"/&gt;&lt;w:sz w:val="20"/&gt;&lt;w:szCs w:val="48"/&gt;&lt;/w:rPr&gt;&lt;/w:style&gt;&lt;w:style w:type="character" w:customStyle="1" w:styleId="StyleLatinSegoeUI10pt"&gt;&lt;w:name w:val="Style (Latin) Segoe UI 10 pt"/&gt;&lt;w:basedOn w:val="DefaultParagraphFont"/&gt;&lt;w:semiHidden/&gt;&lt;w:rsid w:val="00C24E60"/&gt;&lt;w:rPr&gt;&lt;w:rFonts w:ascii="Segoe UI" w:hAnsi="Segoe UI"/&gt;&lt;w:sz w:val="20"/&gt;&lt;/w:rPr&gt;&lt;/w:style&gt;&lt;w:style w:type="table" w:styleId="TableGrid"&gt;&lt;w:name w:val="Table Grid"/&gt;&lt;w:aliases w:val="Tabla Microsoft Servicios"/&gt;&lt;w:basedOn w:val="TableNormal"/&gt;&lt;w:rsid w:val="00C07C3E"/&gt;&lt;w:pPr&gt;&lt;w:spacing w:after="0" w:line="240" w:lineRule="auto"/&gt;&lt;/w:pPr&gt;&lt;w:rPr&gt;&lt;w:rFonts w:ascii="Segoe UI" w:eastAsiaTheme="minorEastAsia" w:hAnsi="Segoe UI"/&gt;&lt;w:sz w:val="16"/&gt;&lt;/w:rPr&gt;&lt;w:tblPr&gt;&lt;w:tblStyleRowBandSize w:val="1"/&gt;&lt;w:tblStyleColBandSize w:val="1"/&gt;&lt;w:tblBorders&gt;&lt;w:top w:val="single" w:sz="4" w:space="0" w:color="008AC8"/&gt;&lt;w:bottom w:val="single" w:sz="4" w:space="0" w:color="008AC8"/&gt;&lt;w:insideH w:val="single" w:sz="4" w:space="0" w:color="008AC8"/&gt;&lt;/w:tblBorders&gt;&lt;/w:tblPr&gt;&lt;w:tblStylePr w:type="firstRow"&gt;&lt;w:rPr&gt;&lt;w:rFonts w:ascii="Segoe UI" w:hAnsi="Segoe UI"/&gt;&lt;w:color w:val="FFFFFF" w:themeColor="background1"/&gt;&lt;w:sz w:val="16"/&gt;&lt;/w:rPr&gt;&lt;w:tblPr/&gt;&lt;w:trPr&gt;&lt;w:tblHeader/&gt;&lt;/w:trPr&gt;&lt;w:tcPr&gt;&lt;w:shd w:val="clear" w:color="auto" w:fill="008AC8"/&gt;&lt;/w:tcPr&gt;&lt;/w:tblStylePr&gt;&lt;/w:style&gt;&lt;w:style w:type="paragraph" w:customStyle="1" w:styleId="CoverTitle"&gt;&lt;w:name w:val="Cover Title"/&gt;&lt;w:basedOn w:val="Normal"/&gt;&lt;w:next w:val="CoverSubject"/&gt;&lt;w:uiPriority w:val="99"/&gt;&lt;w:rsid w:val="00C24E60"/&gt;&lt;w:pPr&gt;&lt;w:spacing w:line="240" w:lineRule="auto"/&gt;&lt;/w:pPr&gt;&lt;w:rPr&gt;&lt;w:color w:val="FFFFFF" w:themeColor="background1"/&gt;&lt;w:sz w:val="44"/&gt;&lt;/w:rPr&gt;&lt;/w:style&gt;&lt;w:style w:type="paragraph" w:customStyle="1" w:styleId="CoverSubject"&gt;&lt;w:name w:val="Cover Subject"/&gt;&lt;w:basedOn w:val="Normal"/&gt;&lt;w:uiPriority w:val="99"/&gt;&lt;w:rsid w:val="00C24E60"/&gt;&lt;w:pPr&gt;&lt;w:spacing w:after="600"/&gt;&lt;w:ind w:left="-720"/&gt;&lt;/w:pPr&gt;&lt;w:rPr&gt;&lt;w:color w:val="008AC8"/&gt;&lt;w:sz w:val="36"/&gt;&lt;/w:rPr&gt;&lt;/w:style&gt;&lt;w:style w:type="paragraph" w:customStyle="1" w:styleId="CoverHeading2"&gt;&lt;w:name w:val="Cover Heading 2"/&gt;&lt;w:basedOn w:val="Normal"/&gt;&lt;w:uiPriority w:val="99"/&gt;&lt;w:rsid w:val="00C24E60"/&gt;&lt;w:pPr&gt;&lt;w:spacing w:before="360"/&gt;&lt;w:ind w:left="-357"/&gt;&lt;/w:pPr&gt;&lt;w:rPr&gt;&lt;w:bCs/&gt;&lt;w:color w:val="008AC8"/&gt;&lt;w:sz w:val="28"/&gt;&lt;w:szCs w:val="28"/&gt;&lt;/w:rPr&gt;&lt;/w:style&gt;&lt;w:style w:type="character" w:styleId="Emphasis"&gt;&lt;w:name w:val="Emphasis"/&gt;&lt;w:basedOn w:val="IntenseEmphasis"/&gt;&lt;w:uiPriority w:val="20"/&gt;&lt;w:qFormat/&gt;&lt;w:rsid w:val="00C24E60"/&gt;&lt;w:rPr&gt;&lt;w:rFonts w:ascii="Segoe UI" w:hAnsi="Segoe UI"/&gt;&lt;w:b w:val="0"/&gt;&lt;w:bCs/&gt;&lt;w:i/&gt;&lt;w:iCs/&gt;&lt;w:color w:val="auto"/&gt;&lt;w:sz w:val="22"/&gt;&lt;/w:rPr&gt;&lt;/w:style&gt;&lt;w:style w:type="paragraph" w:customStyle="1" w:styleId="VisibleGuidance"&gt;&lt;w:name w:val="Visible Guidance"/&gt;&lt;w:basedOn w:val="Normal"/&gt;&lt;w:next w:val="Normal"/&gt;&lt;w:rsid w:val="00C24E60"/&gt;&lt;w:pPr&gt;&lt;w:shd w:val="clear" w:color="auto" w:fill="F2F2F2"/&gt;&lt;/w:pPr&gt;&lt;w:rPr&gt;&lt;w:color w:val="FF0066"/&gt;&lt;/w:rPr&gt;&lt;/w:style&gt;&lt;w:style w:type="character" w:styleId="Strong"&gt;&lt;w:name w:val="Strong"/&gt;&lt;w:basedOn w:val="DefaultParagraphFont"/&gt;&lt;w:uiPriority w:val="22"/&gt;&lt;w:qFormat/&gt;&lt;w:rsid w:val="00C24E60"/&gt;&lt;w:rPr&gt;&lt;w:b/&gt;&lt;w:bCs/&gt;&lt;/w:rPr&gt;&lt;/w:style&gt;&lt;w:style w:type="paragraph" w:styleId="ListParagraph"&gt;&lt;w:name w:val="List Paragraph"/&gt;&lt;w:aliases w:val="Bullet Number,List Paragraph1,lp1,lp11,List Paragraph11,Bullet 1,Use Case List Paragraph"/&gt;&lt;w:basedOn w:val="Normal"/&gt;&lt;w:link w:val="ListParagraphChar"/&gt;&lt;w:uiPriority w:val="34"/&gt;&lt;w:qFormat/&gt;&lt;w:rsid w:val="00845831"/&gt;&lt;w:pPr&gt;&lt;w:numPr&gt;&lt;w:numId w:val="7"/&gt;&lt;/w:numPr&gt;&lt;w:contextualSpacing/&gt;&lt;/w:pPr&gt;&lt;/w:style&gt;&lt;w:style w:type="paragraph" w:styleId="TOCHeading"&gt;&lt;w:name w:val="TOC Heading"/&gt;&lt;w:basedOn w:val="Heading1"/&gt;&lt;w:next w:val="Normal"/&gt;&lt;w:uiPriority w:val="99"/&gt;&lt;w:rsid w:val="004A1130"/&gt;&lt;w:pPr&gt;&lt;w:spacing w:before="360" w:line="276" w:lineRule="auto"/&gt;&lt;w:outlineLvl w:val="9"/&gt;&lt;/w:pPr&gt;&lt;w:rPr&gt;&lt;w:rFonts w:cstheme="majorBidi"/&gt;&lt;w:bCs w:val="0"/&gt;&lt;w:sz w:val="32"/&gt;&lt;w:szCs w:val="32"/&gt;&lt;/w:rPr&gt;&lt;/w:style&gt;&lt;w:style w:type="character" w:styleId="IntenseEmphasis"&gt;&lt;w:name w:val="Intense Emphasis"/&gt;&lt;w:basedOn w:val="DefaultParagraphFont"/&gt;&lt;w:uiPriority w:val="99"/&gt;&lt;w:rsid w:val="00C24E60"/&gt;&lt;w:rPr&gt;&lt;w:i/&gt;&lt;w:iCs/&gt;&lt;w:color w:val="5B9BD5" w:themeColor="accent1"/&gt;&lt;/w:rPr&gt;&lt;/w:style&gt;&lt;w:style w:type="paragraph" w:styleId="Caption"&gt;&lt;w:name w:val="caption"/&gt;&lt;w:basedOn w:val="Normal"/&gt;&lt;w:next w:val="Normal"/&gt;&lt;w:uiPriority w:val="19"/&gt;&lt;w:unhideWhenUsed/&gt;&lt;w:qFormat/&gt;&lt;w:rsid w:val="00A77E60"/&gt;&lt;w:pPr&gt;&lt;w:spacing w:before="0" w:after="0" w:line="240" w:lineRule="auto"/&gt;&lt;/w:pPr&gt;&lt;w:rPr&gt;&lt;w:iCs/&gt;&lt;w:color w:val="008AC8"/&gt;&lt;w:sz w:val="18"/&gt;&lt;w:szCs w:val="18"/&gt;&lt;/w:rPr&gt;&lt;/w:style&gt;&lt;w:style w:type="character" w:customStyle="1" w:styleId="Heading5Char"&gt;&lt;w:name w:val="Heading 5 Char"/&gt;&lt;w:basedOn w:val="DefaultParagraphFont"/&gt;&lt;w:link w:val="Heading5"/&gt;&lt;w:uiPriority w:val="99"/&gt;&lt;w:rsid w:val="00D104BD"/&gt;&lt;w:rPr&gt;&lt;w:rFonts w:ascii="Segoe UI" w:hAnsi="Segoe UI" w:cstheme="majorBidi"/&gt;&lt;w:bCs/&gt;&lt;w:iCs/&gt;&lt;w:color w:val="008AC8"/&gt;&lt;w:sz w:val="24"/&gt;&lt;w:szCs w:val="24"/&gt;&lt;/w:rPr&gt;&lt;/w:style&gt;&lt;w:style w:type="paragraph" w:customStyle="1" w:styleId="Heading1Numbered"&gt;&lt;w:name w:val="Heading 1 (Numbered)"/&gt;&lt;w:basedOn w:val="Normal"/&gt;&lt;w:next w:val="Normal"/&gt;&lt;w:uiPriority w:val="14"/&gt;&lt;w:qFormat/&gt;&lt;w:rsid w:val="00DA14C2"/&gt;&lt;w:pPr&gt;&lt;w:keepNext/&gt;&lt;w:keepLines/&gt;&lt;w:numPr&gt;&lt;w:numId w:val="10"/&gt;&lt;/w:numPr&gt;&lt;w:tabs&gt;&lt;w:tab w:val="left" w:pos="1440"/&gt;&lt;/w:tabs&gt;&lt;w:spacing w:before="360" w:after="360" w:line="600" w:lineRule="exact"/&gt;&lt;w:outlineLvl w:val="0"/&gt;&lt;/w:pPr&gt;&lt;w:rPr&gt;&lt;w:rFonts w:eastAsiaTheme="minorHAnsi"/&gt;&lt;w:color w:val="008AC8"/&gt;&lt;w:spacing w:val="10"/&gt;&lt;w:sz w:val="36"/&gt;&lt;w:szCs w:val="48"/&gt;&lt;/w:rPr&gt;&lt;/w:style&gt;&lt;w:style w:type="character" w:customStyle="1" w:styleId="ListParagraphChar"&gt;&lt;w:name w:val="List Paragraph Char"/&gt;&lt;w:aliases w:val="Bullet Number Char,List Paragraph1 Char,lp1 Char,lp11 Char,List Paragraph11 Char,Bullet 1 Char,Use Case List Paragraph Char"/&gt;&lt;w:basedOn w:val="DefaultParagraphFont"/&gt;&lt;w:link w:val="ListParagraph"/&gt;&lt;w:uiPriority w:val="34"/&gt;&lt;w:locked/&gt;&lt;w:rsid w:val="002E33F2"/&gt;&lt;w:rPr&gt;&lt;w:rFonts w:ascii="Segoe UI" w:eastAsiaTheme="minorEastAsia" w:hAnsi="Segoe UI"/&gt;&lt;/w:rPr&gt;&lt;/w:style&gt;&lt;w:style w:type="paragraph" w:styleId="ListBullet"&gt;&lt;w:name w:val="List Bullet"/&gt;&lt;w:basedOn w:val="Normal"/&gt;&lt;w:uiPriority w:val="4"/&gt;&lt;w:qFormat/&gt;&lt;w:rsid w:val="00845831"/&gt;&lt;w:pPr&gt;&lt;w:numPr&gt;&lt;w:numId w:val="4"/&gt;&lt;/w:numPr&gt;&lt;w:spacing w:after="200"/&gt;&lt;w:ind w:left="720"/&gt;&lt;w:contextualSpacing/&gt;&lt;/w:pPr&gt;&lt;/w:style&gt;&lt;w:style w:type="paragraph" w:customStyle="1" w:styleId="Heading2Numbered"&gt;&lt;w:name w:val="Heading 2 (Numbered)"/&gt;&lt;w:basedOn w:val="Heading1Numbered"/&gt;&lt;w:next w:val="Normal"/&gt;&lt;w:uiPriority w:val="14"/&gt;&lt;w:qFormat/&gt;&lt;w:rsid w:val="001D7240"/&gt;&lt;w:pPr&gt;&lt;w:numPr&gt;&lt;w:ilvl w:val="1"/&gt;&lt;/w:numPr&gt;&lt;w:spacing w:after="240" w:line="240" w:lineRule="auto"/&gt;&lt;w:outlineLvl w:val="1"/&gt;&lt;/w:pPr&gt;&lt;w:rPr&gt;&lt;w:sz w:val="32"/&gt;&lt;w:szCs w:val="36"/&gt;&lt;/w:rPr&gt;&lt;/w:style&gt;&lt;w:style w:type="paragraph" w:customStyle="1" w:styleId="Heading3Numbered"&gt;&lt;w:name w:val="Heading 3 (Numbered)"/&gt;&lt;w:basedOn w:val="Heading2Numbered"/&gt;&lt;w:next w:val="Normal"/&gt;&lt;w:uiPriority w:val="14"/&gt;&lt;w:qFormat/&gt;&lt;w:rsid w:val="00A2135E"/&gt;&lt;w:pPr&gt;&lt;w:numPr&gt;&lt;w:ilvl w:val="2"/&gt;&lt;/w:numPr&gt;&lt;w:spacing w:before="240"/&gt;&lt;w:outlineLvl w:val="2"/&gt;&lt;/w:pPr&gt;&lt;w:rPr&gt;&lt;w:sz w:val="28"/&gt;&lt;w:szCs w:val="28"/&gt;&lt;/w:rPr&gt;&lt;/w:style&gt;&lt;w:style w:type="paragraph" w:customStyle="1" w:styleId="Heading4Numbered"&gt;&lt;w:name w:val="Heading 4 (Numbered)"/&gt;&lt;w:basedOn w:val="Heading3Numbered"/&gt;&lt;w:next w:val="Normal"/&gt;&lt;w:uiPriority w:val="99"/&gt;&lt;w:unhideWhenUsed/&gt;&lt;w:rsid w:val="00A2135E"/&gt;&lt;w:pPr&gt;&lt;w:numPr&gt;&lt;w:ilvl w:val="3"/&gt;&lt;/w:numPr&gt;&lt;w:outlineLvl w:val="3"/&gt;&lt;/w:pPr&gt;&lt;w:rPr&gt;&lt;w:sz w:val="24"/&gt;&lt;/w:rPr&gt;&lt;/w:style&gt;&lt;w:style w:type="paragraph" w:customStyle="1" w:styleId="Heading5Numbered"&gt;&lt;w:name w:val="Heading 5 (Numbered)"/&gt;&lt;w:basedOn w:val="Heading4Numbered"/&gt;&lt;w:next w:val="Normal"/&gt;&lt;w:uiPriority w:val="99"/&gt;&lt;w:semiHidden/&gt;&lt;w:rsid w:val="00951469"/&gt;&lt;w:pPr&gt;&lt;w:framePr w:wrap="around" w:vAnchor="text" w:hAnchor="text" w:y="1"/&gt;&lt;w:numPr&gt;&lt;w:ilvl w:val="0"/&gt;&lt;w:numId w:val="11"/&gt;&lt;/w:numPr&gt;&lt;w:tabs&gt;&lt;w:tab w:val="clear" w:pos="1440"/&gt;&lt;w:tab w:val="left" w:pos="2160"/&gt;&lt;/w:tabs&gt;&lt;w:outlineLvl w:val="4"/&gt;&lt;/w:pPr&gt;&lt;w:rPr&gt;&lt;w:szCs w:val="20"/&gt;&lt;/w:rPr&gt;&lt;/w:style&gt;&lt;w:style w:type="paragraph" w:customStyle="1" w:styleId="TableListBullet"&gt;&lt;w:name w:val="Table List Bullet"/&gt;&lt;w:basedOn w:val="Normal"/&gt;&lt;w:uiPriority w:val="4"/&gt;&lt;w:qFormat/&gt;&lt;w:rsid w:val="00D21A9D"/&gt;&lt;w:pPr&gt;&lt;w:numPr&gt;&lt;w:numId w:val="2"/&gt;&lt;/w:numPr&gt;&lt;w:spacing w:line="240" w:lineRule="auto"/&gt;&lt;w:ind w:left="288" w:hanging="288"/&gt;&lt;w:contextualSpacing/&gt;&lt;/w:pPr&gt;&lt;w:rPr&gt;&lt;w:sz w:val="18"/&gt;&lt;w:szCs w:val="16"/&gt;&lt;/w:rPr&gt;&lt;/w:style&gt;&lt;w:style w:type="paragraph" w:customStyle="1" w:styleId="CodeBlock"&gt;&lt;w:name w:val="Code Block"/&gt;&lt;w:basedOn w:val="Normal"/&gt;&lt;w:uiPriority w:val="99"/&gt;&lt;w:qFormat/&gt;&lt;w:rsid w:val="001C4A70"/&gt;&lt;w:pPr&gt;&lt;w:keepNext/&gt;&lt;w:pBdr&gt;&lt;w:top w:val="single" w:sz="4" w:space="1" w:color="auto"/&gt;&lt;w:left w:val="single" w:sz="4" w:space="4" w:color="auto"/&gt;&lt;w:bottom w:val="single" w:sz="4" w:space="1" w:color="auto"/&gt;&lt;w:right w:val="single" w:sz="4" w:space="4" w:color="auto"/&gt;&lt;/w:pBdr&gt;&lt;w:spacing w:before="20" w:after="20"/&gt;&lt;/w:pPr&gt;&lt;w:rPr&gt;&lt;w:rFonts w:ascii="Courier New" w:eastAsia="Courier New" w:hAnsi="Courier New" w:cs="Courier New"/&gt;&lt;w:sz w:val="16"/&gt;&lt;w:szCs w:val="16"/&gt;&lt;/w:rPr&gt;&lt;/w:style&gt;&lt;w:style w:type="paragraph" w:customStyle="1" w:styleId="CheckList0"&gt;&lt;w:name w:val="Check List"/&gt;&lt;w:basedOn w:val="Normal"/&gt;&lt;w:uiPriority w:val="99"/&gt;&lt;w:rsid w:val="00E82B9A"/&gt;&lt;w:pPr&gt;&lt;w:numPr&gt;&lt;w:numId w:val="8"/&gt;&lt;/w:numPr&gt;&lt;w:spacing w:before="0" w:after="200"/&gt;&lt;w:contextualSpacing/&gt;&lt;/w:pPr&gt;&lt;w:rPr&gt;&lt;w:rFonts w:eastAsia="Arial" w:cs="Arial"/&gt;&lt;w:lang w:eastAsia="ja-JP"/&gt;&lt;/w:rPr&gt;&lt;/w:style&gt;&lt;w:style w:type="paragraph" w:customStyle="1" w:styleId="Note"&gt;&lt;w:name w:val="Note"/&gt;&lt;w:basedOn w:val="Normal"/&gt;&lt;w:uiPriority w:val="99"/&gt;&lt;w:qFormat/&gt;&lt;w:rsid w:val="001C4A70"/&gt;&lt;w:pPr&gt;&lt;w:pBdr&gt;&lt;w:left w:val="single" w:sz="18" w:space="6" w:color="008AC8"/&gt;&lt;/w:pBdr&gt;&lt;w:spacing w:before="0" w:after="200"/&gt;&lt;w:ind w:left="720"/&gt;&lt;/w:pPr&gt;&lt;w:rPr&gt;&lt;w:szCs w:val="18"/&gt;&lt;/w:rPr&gt;&lt;/w:style&gt;&lt;w:style w:type="paragraph" w:customStyle="1" w:styleId="NoteTitle"&gt;&lt;w:name w:val="Note Title"/&gt;&lt;w:basedOn w:val="Note"/&gt;&lt;w:next w:val="Note"/&gt;&lt;w:uiPriority w:val="99"/&gt;&lt;w:qFormat/&gt;&lt;w:rsid w:val="001C4A70"/&gt;&lt;w:pPr&gt;&lt;w:keepNext/&gt;&lt;w:spacing w:before="240" w:after="240" w:line="240" w:lineRule="auto"/&gt;&lt;/w:pPr&gt;&lt;w:rPr&gt;&lt;w:bCs/&gt;&lt;w:color w:val="008AC8"/&gt;&lt;w:sz w:val="24"/&gt;&lt;/w:rPr&gt;&lt;/w:style&gt;&lt;w:style w:type="numbering" w:customStyle="1" w:styleId="Checklist"&gt;&lt;w:name w:val="Checklist"/&gt;&lt;w:basedOn w:val="NoList"/&gt;&lt;w:rsid w:val="00475B6F"/&gt;&lt;w:pPr&gt;&lt;w:numPr&gt;&lt;w:numId w:val="3"/&gt;&lt;/w:numPr&gt;&lt;/w:pPr&gt;&lt;/w:style&gt;&lt;w:style w:type="paragraph" w:customStyle="1" w:styleId="TableText"&gt;&lt;w:name w:val="Table Text"/&gt;&lt;w:basedOn w:val="Normal"/&gt;&lt;w:qFormat/&gt;&lt;w:rsid w:val="00B02BAD"/&gt;&lt;w:pPr&gt;&lt;w:spacing w:line="240" w:lineRule="auto"/&gt;&lt;/w:pPr&gt;&lt;w:rPr&gt;&lt;w:sz w:val="18"/&gt;&lt;/w:rPr&gt;&lt;/w:style&gt;&lt;w:style w:type="paragraph" w:customStyle="1" w:styleId="CommandLine"&gt;&lt;w:name w:val="Command Line"/&gt;&lt;w:basedOn w:val="Normal"/&gt;&lt;w:uiPriority w:val="99"/&gt;&lt;w:rsid w:val="001C4A70"/&gt;&lt;w:pPr&gt;&lt;w:shd w:val="clear" w:color="auto" w:fill="F2F2F2" w:themeFill="background1" w:themeFillShade="F2"/&gt;&lt;w:tabs&gt;&lt;w:tab w:val="left" w:pos="2790"/&gt;&lt;w:tab w:val="left" w:pos="3780"/&gt;&lt;w:tab w:val="left" w:pos="4860"/&gt;&lt;w:tab w:val="left" w:pos="6390"/&gt;&lt;/w:tabs&gt;&lt;w:spacing w:before="80" w:after="200" w:line="240" w:lineRule="auto"/&gt;&lt;w:ind w:left="993" w:right="144"/&gt;&lt;w:contextualSpacing/&gt;&lt;/w:pPr&gt;&lt;w:rPr&gt;&lt;w:rFonts w:ascii="Consolas" w:eastAsiaTheme="minorHAnsi" w:hAnsi="Consolas" w:cs="Consolas"/&gt;&lt;w:sz w:val="20"/&gt;&lt;w:szCs w:val="23"/&gt;&lt;/w:rPr&gt;&lt;/w:style&gt;&lt;w:style w:type="numbering" w:customStyle="1" w:styleId="Style1"&gt;&lt;w:name w:val="Style1"/&gt;&lt;w:uiPriority w:val="99"/&gt;&lt;w:rsid w:val="001C4A70"/&gt;&lt;w:pPr&gt;&lt;w:numPr&gt;&lt;w:numId w:val="5"/&gt;&lt;/w:numPr&gt;&lt;/w:pPr&gt;&lt;/w:style&gt;&lt;w:style w:type="numbering" w:customStyle="1" w:styleId="NumberedList"&gt;&lt;w:name w:val="Numbered List"/&gt;&lt;w:rsid w:val="00FE17E1"/&gt;&lt;w:pPr&gt;&lt;w:numPr&gt;&lt;w:numId w:val="6"/&gt;&lt;/w:numPr&gt;&lt;/w:pPr&gt;&lt;/w:style&gt;&lt;w:style w:type="paragraph" w:styleId="TOC2"&gt;&lt;w:name w:val="toc 2"/&gt;&lt;w:basedOn w:val="Normal"/&gt;&lt;w:next w:val="Normal"/&gt;&lt;w:autoRedefine/&gt;&lt;w:uiPriority w:val="39"/&gt;&lt;w:unhideWhenUsed/&gt;&lt;w:rsid w:val="00A77E60"/&gt;&lt;w:pPr&gt;&lt;w:tabs&gt;&lt;w:tab w:val="left" w:pos="288"/&gt;&lt;w:tab w:val="left" w:pos="880"/&gt;&lt;w:tab w:val="right" w:leader="dot" w:pos="9346"/&gt;&lt;/w:tabs&gt;&lt;w:spacing w:after="100"/&gt;&lt;w:ind w:left="432"/&gt;&lt;/w:pPr&gt;&lt;/w:style&gt;&lt;w:style w:type="table" w:styleId="PlainTable3"&gt;&lt;w:name w:val="Plain Table 3"/&gt;&lt;w:basedOn w:val="TableNormal"/&gt;&lt;w:uiPriority w:val="43"/&gt;&lt;w:rsid w:val="001D1ECE"/&gt;&lt;w:pPr&gt;&lt;w:spacing w:after="0" w:line="240" w:lineRule="auto"/&gt;&lt;/w:pPr&gt;&lt;w:tblPr&gt;&lt;w:tblStyleRowBandSize w:val="1"/&gt;&lt;w:tblStyleColBandSize w:val="1"/&gt;&lt;/w:tblPr&gt;&lt;w:tblStylePr w:type="firstRow"&gt;&lt;w:rPr&gt;&lt;w:b/&gt;&lt;w:bCs/&gt;&lt;w:caps/&gt;&lt;/w:rPr&gt;&lt;w:tblPr/&gt;&lt;w:tcPr&gt;&lt;w:tcBorders&gt;&lt;w:bottom w:val="single" w:sz="4" w:space="0" w:color="7F7F7F" w:themeColor="text1" w:themeTint="80"/&gt;&lt;/w:tcBorders&gt;&lt;/w:tcPr&gt;&lt;/w:tblStylePr&gt;&lt;w:tblStylePr w:type="lastRow"&gt;&lt;w:rPr&gt;&lt;w:b/&gt;&lt;w:bCs/&gt;&lt;w:caps/&gt;&lt;/w:rPr&gt;&lt;w:tblPr/&gt;&lt;w:tcPr&gt;&lt;w:tcBorders&gt;&lt;w:top w:val="nil"/&gt;&lt;/w:tcBorders&gt;&lt;/w:tcPr&gt;&lt;/w:tblStylePr&gt;&lt;w:tblStylePr w:type="firstCol"&gt;&lt;w:rPr&gt;&lt;w:b/&gt;&lt;w:bCs/&gt;&lt;w:caps/&gt;&lt;/w:rPr&gt;&lt;w:tblPr/&gt;&lt;w:tcPr&gt;&lt;w:tcBorders&gt;&lt;w:right w:val="single" w:sz="4" w:space="0" w:color="7F7F7F" w:themeColor="text1" w:themeTint="80"/&gt;&lt;/w:tcBorders&gt;&lt;/w:tcPr&gt;&lt;/w:tblStylePr&gt;&lt;w:tblStylePr w:type="lastCol"&gt;&lt;w:rPr&gt;&lt;w:b/&gt;&lt;w:bCs/&gt;&lt;w:caps/&gt;&lt;/w:rPr&gt;&lt;w:tblPr/&gt;&lt;w:tcPr&gt;&lt;w:tcBorders&gt;&lt;w:left w:val="nil"/&gt;&lt;/w:tcBorders&gt;&lt;/w:tcPr&gt;&lt;/w:tblStylePr&gt;&lt;w:tblStylePr w:type="band1Vert"&gt;&lt;w:tblPr/&gt;&lt;w:tcPr&gt;&lt;w:shd w:val="clear" w:color="auto" w:fill="F2F2F2" w:themeFill="background1" w:themeFillShade="F2"/&gt;&lt;/w:tcPr&gt;&lt;/w:tblStylePr&gt;&lt;w:tblStylePr w:type="band1Horz"&gt;&lt;w:tblPr/&gt;&lt;w:tcPr&gt;&lt;w:shd w:val="clear" w:color="auto" w:fill="F2F2F2" w:themeFill="background1" w:themeFillShade="F2"/&gt;&lt;/w:tcPr&gt;&lt;/w:tblStylePr&gt;&lt;w:tblStylePr w:type="neCell"&gt;&lt;w:tblPr/&gt;&lt;w:tcPr&gt;&lt;w:tcBorders&gt;&lt;w:left w:val="nil"/&gt;&lt;/w:tcBorders&gt;&lt;/w:tcPr&gt;&lt;/w:tblStylePr&gt;&lt;w:tblStylePr w:type="nwCell"&gt;&lt;w:tblPr/&gt;&lt;w:tcPr&gt;&lt;w:tcBorders&gt;&lt;w:right w:val="nil"/&gt;&lt;/w:tcBorders&gt;&lt;/w:tcPr&gt;&lt;/w:tblStylePr&gt;&lt;/w:style&gt;&lt;w:style w:type="table" w:styleId="TableGridLight"&gt;&lt;w:name w:val="Grid Table Light"/&gt;&lt;w:basedOn w:val="TableNormal"/&gt;&lt;w:uiPriority w:val="40"/&gt;&lt;w:rsid w:val="001D1ECE"/&gt;&lt;w:pPr&gt;&lt;w:spacing w:after="0" w:line="240" w:lineRule="auto"/&gt;&lt;/w:pPr&gt;&lt;w:tblPr&gt;&lt;w:tblBorders&gt;&lt;w:top w:val="single" w:sz="4" w:space="0" w:color="BFBFBF" w:themeColor="background1" w:themeShade="BF"/&gt;&lt;w:left w:val="single" w:sz="4" w:space="0" w:color="BFBFBF" w:themeColor="background1" w:themeShade="BF"/&gt;&lt;w:bottom w:val="single" w:sz="4" w:space="0" w:color="BFBFBF" w:themeColor="background1" w:themeShade="BF"/&gt;&lt;w:right w:val="single" w:sz="4" w:space="0" w:color="BFBFBF" w:themeColor="background1" w:themeShade="BF"/&gt;&lt;w:insideH w:val="single" w:sz="4" w:space="0" w:color="BFBFBF" w:themeColor="background1" w:themeShade="BF"/&gt;&lt;w:insideV w:val="single" w:sz="4" w:space="0" w:color="BFBFBF" w:themeColor="background1" w:themeShade="BF"/&gt;&lt;/w:tblBorders&gt;&lt;/w:tblPr&gt;&lt;/w:style&gt;&lt;w:style w:type="table" w:styleId="PlainTable5"&gt;&lt;w:name w:val="Plain Table 5"/&gt;&lt;w:basedOn w:val="TableNormal"/&gt;&lt;w:uiPriority w:val="45"/&gt;&lt;w:rsid w:val="001D1ECE"/&gt;&lt;w:pPr&gt;&lt;w:spacing w:after="0" w:line="240" w:lineRule="auto"/&gt;&lt;/w:pPr&gt;&lt;w:tblPr&gt;&lt;w:tblStyleRowBandSize w:val="1"/&gt;&lt;w:tblStyleColBandSize w:val="1"/&gt;&lt;/w:tblPr&gt;&lt;w:tblStylePr w:type="firstRow"&gt;&lt;w:rPr&gt;&lt;w:rFonts w:asciiTheme="majorHAnsi" w:eastAsiaTheme="majorEastAsia" w:hAnsiTheme="majorHAnsi" w:cstheme="majorBidi"/&gt;&lt;w:i/&gt;&lt;w:iCs/&gt;&lt;w:sz w:val="26"/&gt;&lt;/w:rPr&gt;&lt;w:tblPr/&gt;&lt;w:tcPr&gt;&lt;w:tcBorders&gt;&lt;w:bottom w:val="single" w:sz="4" w:space="0" w:color="7F7F7F" w:themeColor="text1" w:themeTint="80"/&gt;&lt;/w:tcBorders&gt;&lt;w:shd w:val="clear" w:color="auto" w:fill="FFFFFF" w:themeFill="background1"/&gt;&lt;/w:tcPr&gt;&lt;/w:tblStylePr&gt;&lt;w:tblStylePr w:type="lastRow"&gt;&lt;w:rPr&gt;&lt;w:rFonts w:asciiTheme="majorHAnsi" w:eastAsiaTheme="majorEastAsia" w:hAnsiTheme="majorHAnsi" w:cstheme="majorBidi"/&gt;&lt;w:i/&gt;&lt;w:iCs/&gt;&lt;w:sz w:val="26"/&gt;&lt;/w:rPr&gt;&lt;w:tblPr/&gt;&lt;w:tcPr&gt;&lt;w:tcBorders&gt;&lt;w:top w:val="single" w:sz="4" w:space="0" w:color="7F7F7F" w:themeColor="text1" w:themeTint="80"/&gt;&lt;/w:tcBorders&gt;&lt;w:shd w:val="clear" w:color="auto" w:fill="FFFFFF" w:themeFill="background1"/&gt;&lt;/w:tcPr&gt;&lt;/w:tblStylePr&gt;&lt;w:tblStylePr w:type="firstCol"&gt;&lt;w:pPr&gt;&lt;w:jc w:val="right"/&gt;&lt;/w:pPr&gt;&lt;w:rPr&gt;&lt;w:rFonts w:asciiTheme="majorHAnsi" w:eastAsiaTheme="majorEastAsia" w:hAnsiTheme="majorHAnsi" w:cstheme="majorBidi"/&gt;&lt;w:i/&gt;&lt;w:iCs/&gt;&lt;w:sz w:val="26"/&gt;&lt;/w:rPr&gt;&lt;w:tblPr/&gt;&lt;w:tcPr&gt;&lt;w:tcBorders&gt;&lt;w:right w:val="single" w:sz="4" w:space="0" w:color="7F7F7F" w:themeColor="text1" w:themeTint="80"/&gt;&lt;/w:tcBorders&gt;&lt;w:shd w:val="clear" w:color="auto" w:fill="FFFFFF" w:themeFill="background1"/&gt;&lt;/w:tcPr&gt;&lt;/w:tblStylePr&gt;&lt;w:tblStylePr w:type="lastCol"&gt;&lt;w:rPr&gt;&lt;w:rFonts w:asciiTheme="majorHAnsi" w:eastAsiaTheme="majorEastAsia" w:hAnsiTheme="majorHAnsi" w:cstheme="majorBidi"/&gt;&lt;w:i/&gt;&lt;w:iCs/&gt;&lt;w:sz w:val="26"/&gt;&lt;/w:rPr&gt;&lt;w:tblPr/&gt;&lt;w:tcPr&gt;&lt;w:tcBorders&gt;&lt;w:left w:val="single" w:sz="4" w:space="0" w:color="7F7F7F" w:themeColor="text1" w:themeTint="80"/&gt;&lt;/w:tcBorders&gt;&lt;w:shd w:val="clear" w:color="auto" w:fill="FFFFFF" w:themeFill="background1"/&gt;&lt;/w:tcPr&gt;&lt;/w:tblStylePr&gt;&lt;w:tblStylePr w:type="band1Vert"&gt;&lt;w:tblPr/&gt;&lt;w:tcPr&gt;&lt;w:shd w:val="clear" w:color="auto" w:fill="F2F2F2" w:themeFill="background1" w:themeFillShade="F2"/&gt;&lt;/w:tcPr&gt;&lt;/w:tblStylePr&gt;&lt;w:tblStylePr w:type="band1Horz"&gt;&lt;w:tblPr/&gt;&lt;w:tcPr&gt;&lt;w:shd w:val="clear" w:color="auto" w:fill="F2F2F2" w:themeFill="background1" w:themeFillShade="F2"/&gt;&lt;/w:tcPr&gt;&lt;/w:tblStylePr&gt;&lt;w:tblStylePr w:type="neCell"&gt;&lt;w:tblPr/&gt;&lt;w:tcPr&gt;&lt;w:tcBorders&gt;&lt;w:left w:val="nil"/&gt;&lt;/w:tcBorders&gt;&lt;/w:tcPr&gt;&lt;/w:tblStylePr&gt;&lt;w:tblStylePr w:type="nwCell"&gt;&lt;w:tblPr/&gt;&lt;w:tcPr&gt;&lt;w:tcBorders&gt;&lt;w:right w:val="nil"/&gt;&lt;/w:tcBorders&gt;&lt;/w:tcPr&gt;&lt;/w:tblStylePr&gt;&lt;w:tblStylePr w:type="seCell"&gt;&lt;w:tblPr/&gt;&lt;w:tcPr&gt;&lt;w:tcBorders&gt;&lt;w:left w:val="nil"/&gt;&lt;/w:tcBorders&gt;&lt;/w:tcPr&gt;&lt;/w:tblStylePr&gt;&lt;w:tblStylePr w:type="swCell"&gt;&lt;w:tblPr/&gt;&lt;w:tcPr&gt;&lt;w:tcBorders&gt;&lt;w:right w:val="nil"/&gt;&lt;/w:tcBorders&gt;&lt;/w:tcPr&gt;&lt;/w:tblStylePr&gt;&lt;/w:style&gt;&lt;w:style w:type="paragraph" w:customStyle="1" w:styleId="NumHeading3"&gt;&lt;w:name w:val="Num Heading 3"/&gt;&lt;w:basedOn w:val="Heading3"/&gt;&lt;w:next w:val="Normal"/&gt;&lt;w:semiHidden/&gt;&lt;w:rsid w:val="00012C9B"/&gt;&lt;w:pPr&gt;&lt;w:keepNext w:val="0"/&gt;&lt;w:keepLines w:val="0"/&gt;&lt;w:widowControl w:val="0"/&gt;&lt;w:numPr&gt;&lt;w:ilvl w:val="5"/&gt;&lt;w:numId w:val="10"/&gt;&lt;/w:numPr&gt;&lt;w:spacing w:before="120" w:after="60"/&gt;&lt;w:outlineLvl w:val="9"/&gt;&lt;/w:pPr&gt;&lt;w:rPr&gt;&lt;w:rFonts w:eastAsia="Segoe Semibold" w:cs="Segoe Semibold"/&gt;&lt;w:color w:val="333333"/&gt;&lt;w:sz w:val="16"/&gt;&lt;w:szCs w:val="26"/&gt;&lt;w:lang w:eastAsia="en-AU"/&gt;&lt;/w:rPr&gt;&lt;/w:style&gt;&lt;w:style w:type="paragraph" w:customStyle="1" w:styleId="NumHeading4"&gt;&lt;w:name w:val="Num Heading 4"/&gt;&lt;w:basedOn w:val="Heading4"/&gt;&lt;w:next w:val="Normal"/&gt;&lt;w:semiHidden/&gt;&lt;w:rsid w:val="00012C9B"/&gt;&lt;w:pPr&gt;&lt;w:keepNext w:val="0"/&gt;&lt;w:keepLines w:val="0"/&gt;&lt;w:widowControl w:val="0"/&gt;&lt;w:numPr&gt;&lt;w:ilvl w:val="6"/&gt;&lt;w:numId w:val="10"/&gt;&lt;/w:numPr&gt;&lt;w:spacing w:before="120" w:after="60"/&gt;&lt;w:outlineLvl w:val="9"/&gt;&lt;/w:pPr&gt;&lt;w:rPr&gt;&lt;w:rFonts w:eastAsia="Segoe Semibold" w:cs="Segoe Semibold"/&gt;&lt;w:i/&gt;&lt;w:color w:val="333333"/&gt;&lt;w:sz w:val="16"/&gt;&lt;w:lang w:eastAsia="en-AU"/&gt;&lt;/w:rPr&gt;&lt;/w:style&gt;&lt;w:style w:type="character" w:customStyle="1" w:styleId="Heading3Char"&gt;&lt;w:name w:val="Heading 3 Char"/&gt;&lt;w:basedOn w:val="DefaultParagraphFont"/&gt;&lt;w:link w:val="Heading3"/&gt;&lt;w:uiPriority w:val="99"/&gt;&lt;w:rsid w:val="00D104BD"/&gt;&lt;w:rPr&gt;&lt;w:rFonts w:ascii="Segoe UI" w:eastAsiaTheme="majorEastAsia" w:hAnsi="Segoe UI" w:cstheme="majorBidi"/&gt;&lt;w:bCs/&gt;&lt;w:color w:val="008AC8"/&gt;&lt;w:sz w:val="28"/&gt;&lt;w:szCs w:val="24"/&gt;&lt;/w:rPr&gt;&lt;/w:style&gt;&lt;w:style w:type="character" w:customStyle="1" w:styleId="Heading4Char"&gt;&lt;w:name w:val="Heading 4 Char"/&gt;&lt;w:basedOn w:val="DefaultParagraphFont"/&gt;&lt;w:link w:val="Heading4"/&gt;&lt;w:uiPriority w:val="99"/&gt;&lt;w:rsid w:val="00D104BD"/&gt;&lt;w:rPr&gt;&lt;w:rFonts w:ascii="Segoe UI" w:eastAsiaTheme="majorEastAsia" w:hAnsi="Segoe UI" w:cstheme="majorBidi"/&gt;&lt;w:bCs/&gt;&lt;w:iCs/&gt;&lt;w:color w:val="008AC8"/&gt;&lt;w:sz w:val="24"/&gt;&lt;w:szCs w:val="24"/&gt;&lt;/w:rPr&gt;&lt;/w:style&gt;&lt;w:style w:type="paragraph" w:customStyle="1" w:styleId="NumHeading1"&gt;&lt;w:name w:val="Num Heading 1"/&gt;&lt;w:basedOn w:val="Heading1"/&gt;&lt;w:next w:val="Normal"/&gt;&lt;w:semiHidden/&gt;&lt;w:rsid w:val="00E04B96"/&gt;&lt;w:pPr&gt;&lt;w:keepLines w:val="0"/&gt;&lt;w:spacing w:before="120" w:after="120"/&gt;&lt;/w:pPr&gt;&lt;w:rPr&gt;&lt;w:rFonts w:ascii="Segoe Black" w:eastAsia="Segoe Black" w:hAnsi="Segoe Black" w:cs="Segoe Black"/&gt;&lt;w:b/&gt;&lt;w:smallCaps/&gt;&lt;w:color w:val="333333"/&gt;&lt;w:kern w:val="32"/&gt;&lt;w:sz w:val="32"/&gt;&lt;w:szCs w:val="32"/&gt;&lt;w:lang w:eastAsia="en-AU"/&gt;&lt;/w:rPr&gt;&lt;/w:style&gt;&lt;w:style w:type="paragraph" w:customStyle="1" w:styleId="NumHeading2"&gt;&lt;w:name w:val="Num Heading 2"/&gt;&lt;w:basedOn w:val="Heading2"/&gt;&lt;w:next w:val="Normal"/&gt;&lt;w:semiHidden/&gt;&lt;w:rsid w:val="00E41EC1"/&gt;&lt;w:pPr&gt;&lt;w:keepLines w:val="0"/&gt;&lt;w:spacing w:before="240" w:after="120"/&gt;&lt;/w:pPr&gt;&lt;w:rPr&gt;&lt;w:rFonts w:ascii="Segoe" w:eastAsia="Segoe" w:hAnsi="Segoe" w:cs="Segoe"/&gt;&lt;w:b/&gt;&lt;w:bCs w:val="0"/&gt;&lt;w:color w:val="333333"/&gt;&lt;w:sz w:val="28"/&gt;&lt;w:szCs w:val="28"/&gt;&lt;w:lang w:eastAsia="en-AU"/&gt;&lt;/w:rPr&gt;&lt;/w:style&gt;&lt;w:style w:type="character" w:customStyle="1" w:styleId="Heading2Char"&gt;&lt;w:name w:val="Heading 2 Char"/&gt;&lt;w:basedOn w:val="DefaultParagraphFont"/&gt;&lt;w:link w:val="Heading2"/&gt;&lt;w:uiPriority w:val="99"/&gt;&lt;w:rsid w:val="00D104BD"/&gt;&lt;w:rPr&gt;&lt;w:rFonts w:ascii="Segoe UI" w:eastAsiaTheme="majorEastAsia" w:hAnsi="Segoe UI" w:cstheme="majorBidi"/&gt;&lt;w:bCs/&gt;&lt;w:color w:val="008AC8"/&gt;&lt;w:sz w:val="32"/&gt;&lt;w:szCs w:val="26"/&gt;&lt;/w:rPr&gt;&lt;/w:style&gt;&lt;w:style w:type="character" w:customStyle="1" w:styleId="Heading6Char"&gt;&lt;w:name w:val="Heading 6 Char"/&gt;&lt;w:basedOn w:val="DefaultParagraphFont"/&gt;&lt;w:link w:val="Heading6"/&gt;&lt;w:uiPriority w:val="9"/&gt;&lt;w:semiHidden/&gt;&lt;w:rsid w:val="00951469"/&gt;&lt;w:rPr&gt;&lt;w:rFonts w:asciiTheme="majorHAnsi" w:eastAsiaTheme="majorEastAsia" w:hAnsiTheme="majorHAnsi" w:cstheme="majorBidi"/&gt;&lt;w:color w:val="1F4D78" w:themeColor="accent1" w:themeShade="7F"/&gt;&lt;/w:rPr&gt;&lt;/w:style&gt;&lt;w:style w:type="character" w:customStyle="1" w:styleId="Heading7Char"&gt;&lt;w:name w:val="Heading 7 Char"/&gt;&lt;w:basedOn w:val="DefaultParagraphFont"/&gt;&lt;w:link w:val="Heading7"/&gt;&lt;w:uiPriority w:val="9"/&gt;&lt;w:semiHidden/&gt;&lt;w:rsid w:val="00951469"/&gt;&lt;w:rPr&gt;&lt;w:rFonts w:asciiTheme="majorHAnsi" w:eastAsiaTheme="majorEastAsia" w:hAnsiTheme="majorHAnsi" w:cstheme="majorBidi"/&gt;&lt;w:i/&gt;&lt;w:iCs/&gt;&lt;w:color w:val="1F4D78" w:themeColor="accent1" w:themeShade="7F"/&gt;&lt;/w:rPr&gt;&lt;/w:style&gt;&lt;w:style w:type="character" w:customStyle="1" w:styleId="Heading8Char"&gt;&lt;w:name w:val="Heading 8 Char"/&gt;&lt;w:basedOn w:val="DefaultParagraphFont"/&gt;&lt;w:link w:val="Heading8"/&gt;&lt;w:uiPriority w:val="9"/&gt;&lt;w:semiHidden/&gt;&lt;w:rsid w:val="00951469"/&gt;&lt;w:rPr&gt;&lt;w:rFonts w:asciiTheme="majorHAnsi" w:eastAsiaTheme="majorEastAsia" w:hAnsiTheme="majorHAnsi" w:cstheme="majorBidi"/&gt;&lt;w:color w:val="272727" w:themeColor="text1" w:themeTint="D8"/&gt;&lt;w:sz w:val="21"/&gt;&lt;w:szCs w:val="21"/&gt;&lt;/w:rPr&gt;&lt;/w:style&gt;&lt;w:style w:type="character" w:customStyle="1" w:styleId="Heading9Char"&gt;&lt;w:name w:val="Heading 9 Char"/&gt;&lt;w:basedOn w:val="DefaultParagraphFont"/&gt;&lt;w:link w:val="Heading9"/&gt;&lt;w:uiPriority w:val="9"/&gt;&lt;w:semiHidden/&gt;&lt;w:rsid w:val="00951469"/&gt;&lt;w:rPr&gt;&lt;w:rFonts w:asciiTheme="majorHAnsi" w:eastAsiaTheme="majorEastAsia" w:hAnsiTheme="majorHAnsi" w:cstheme="majorBidi"/&gt;&lt;w:i/&gt;&lt;w:iCs/&gt;&lt;w:color w:val="272727" w:themeColor="text1" w:themeTint="D8"/&gt;&lt;w:sz w:val="21"/&gt;&lt;w:szCs w:val="21"/&gt;&lt;/w:rPr&gt;&lt;/w:style&gt;&lt;w:style w:type="paragraph" w:styleId="ListBullet2"&gt;&lt;w:name w:val="List Bullet 2"/&gt;&lt;w:basedOn w:val="ListBullet"/&gt;&lt;w:uiPriority w:val="99"/&gt;&lt;w:qFormat/&gt;&lt;w:rsid w:val="00845831"/&gt;&lt;w:pPr&gt;&lt;w:numPr&gt;&lt;w:numId w:val="12"/&gt;&lt;/w:numPr&gt;&lt;w:ind w:left="1080"/&gt;&lt;/w:pPr&gt;&lt;/w:style&gt;&lt;w:style w:type="paragraph" w:styleId="ListBullet3"&gt;&lt;w:name w:val="List Bullet 3"/&gt;&lt;w:basedOn w:val="ListBullet2"/&gt;&lt;w:uiPriority w:val="99"/&gt;&lt;w:qFormat/&gt;&lt;w:rsid w:val="00845831"/&gt;&lt;w:pPr&gt;&lt;w:numPr&gt;&lt;w:numId w:val="13"/&gt;&lt;/w:numPr&gt;&lt;/w:pPr&gt;&lt;/w:style&gt;&lt;w:style w:type="paragraph" w:styleId="ListBullet4"&gt;&lt;w:name w:val="List Bullet 4"/&gt;&lt;w:basedOn w:val="ListBullet3"/&gt;&lt;w:uiPriority w:val="99"/&gt;&lt;w:qFormat/&gt;&lt;w:rsid w:val="00F03EA3"/&gt;&lt;w:pPr&gt;&lt;w:numPr&gt;&lt;w:numId w:val="14"/&gt;&lt;/w:numPr&gt;&lt;/w:pPr&gt;&lt;/w:style&gt;&lt;w:style w:type="paragraph" w:styleId="ListBullet5"&gt;&lt;w:name w:val="List Bullet 5"/&gt;&lt;w:basedOn w:val="ListBullet4"/&gt;&lt;w:uiPriority w:val="99"/&gt;&lt;w:rsid w:val="00F03EA3"/&gt;&lt;w:pPr&gt;&lt;w:numPr&gt;&lt;w:numId w:val="15"/&gt;&lt;/w:numPr&gt;&lt;/w:pPr&gt;&lt;/w:style&gt;&lt;w:style w:type="paragraph" w:styleId="ListNumber2"&gt;&lt;w:name w:val="List Number 2"/&gt;&lt;w:basedOn w:val="ListNumber"/&gt;&lt;w:uiPriority w:val="99"/&gt;&lt;w:qFormat/&gt;&lt;w:rsid w:val="002E33F2"/&gt;&lt;w:pPr&gt;&lt;w:numPr&gt;&lt;w:numId w:val="17"/&gt;&lt;/w:numPr&gt;&lt;/w:pPr&gt;&lt;/w:style&gt;&lt;w:style w:type="paragraph" w:styleId="ListNumber"&gt;&lt;w:name w:val="List Number"/&gt;&lt;w:basedOn w:val="ListBullet"/&gt;&lt;w:uiPriority w:val="99"/&gt;&lt;w:qFormat/&gt;&lt;w:rsid w:val="002E33F2"/&gt;&lt;w:pPr&gt;&lt;w:numPr&gt;&lt;w:numId w:val="16"/&gt;&lt;/w:numPr&gt;&lt;/w:pPr&gt;&lt;/w:style&gt;&lt;w:style w:type="paragraph" w:styleId="ListNumber3"&gt;&lt;w:name w:val="List Number 3"/&gt;&lt;w:basedOn w:val="ListNumber2"/&gt;&lt;w:uiPriority w:val="99"/&gt;&lt;w:qFormat/&gt;&lt;w:rsid w:val="002E33F2"/&gt;&lt;w:pPr&gt;&lt;w:numPr&gt;&lt;w:numId w:val="18"/&gt;&lt;/w:numPr&gt;&lt;/w:pPr&gt;&lt;/w:style&gt;&lt;w:style w:type="paragraph" w:styleId="ListNumber4"&gt;&lt;w:name w:val="List Number 4"/&gt;&lt;w:basedOn w:val="ListNumber3"/&gt;&lt;w:uiPriority w:val="99"/&gt;&lt;w:qFormat/&gt;&lt;w:rsid w:val="002E33F2"/&gt;&lt;w:pPr&gt;&lt;w:numPr&gt;&lt;w:numId w:val="19"/&gt;&lt;/w:numPr&gt;&lt;/w:pPr&gt;&lt;/w:style&gt;&lt;w:style w:type="character" w:styleId="PlaceholderText"&gt;&lt;w:name w:val="Placeholder Text"/&gt;&lt;w:basedOn w:val="DefaultParagraphFont"/&gt;&lt;w:uiPriority w:val="99"/&gt;&lt;w:semiHidden/&gt;&lt;w:rsid w:val="00EB3BBA"/&gt;&lt;w:rPr&gt;&lt;w:color w:val="808080"/&gt;&lt;/w:rPr&gt;&lt;/w:style&gt;&lt;w:style w:type="numbering" w:customStyle="1" w:styleId="Bullets"&gt;&lt;w:name w:val="Bullets"/&gt;&lt;w:rsid w:val="00CB453C"/&gt;&lt;w:pPr&gt;&lt;w:numPr&gt;&lt;w:numId w:val="20"/&gt;&lt;/w:numPr&gt;&lt;/w:pPr&gt;&lt;/w:style&gt;&lt;w:style w:type="paragraph" w:customStyle="1" w:styleId="HeaderUnderline"&gt;&lt;w:name w:val="Header Underline"/&gt;&lt;w:basedOn w:val="Header"/&gt;&lt;w:uiPriority w:val="99"/&gt;&lt;w:semiHidden/&gt;&lt;w:rsid w:val="00CB453C"/&gt;&lt;w:pPr&gt;&lt;w:pBdr&gt;&lt;w:bottom w:val="single" w:sz="4" w:space="1" w:color="auto"/&gt;&lt;/w:pBdr&gt;&lt;w:tabs&gt;&lt;w:tab w:val="clear" w:pos="4680"/&gt;&lt;w:tab w:val="clear" w:pos="9360"/&gt;&lt;/w:tabs&gt;&lt;w:spacing w:line="276" w:lineRule="auto"/&gt;&lt;w:jc w:val="right"/&gt;&lt;/w:pPr&gt;&lt;w:rPr&gt;&lt;w:rFonts w:ascii="Calibri" w:eastAsia="Calibri" w:hAnsi="Calibri" w:cs="Calibri"/&gt;&lt;w:szCs w:val="16"/&gt;&lt;w:lang w:val="en-AU" w:eastAsia="ja-JP"/&gt;&lt;/w:rPr&gt;&lt;/w:style&gt;&lt;w:style w:type="character" w:styleId="FollowedHyperlink"&gt;&lt;w:name w:val="FollowedHyperlink"/&gt;&lt;w:basedOn w:val="DefaultParagraphFont"/&gt;&lt;w:uiPriority w:val="99"/&gt;&lt;w:semiHidden/&gt;&lt;w:unhideWhenUsed/&gt;&lt;w:rsid w:val="00243820"/&gt;&lt;w:rPr&gt;&lt;w:color w:val="954F72" w:themeColor="followedHyperlink"/&gt;&lt;w:u w:val="single"/&gt;&lt;/w:rPr&gt;&lt;/w:style&gt;&lt;w:style w:type="paragraph" w:customStyle="1" w:styleId="Heading4Num"&gt;&lt;w:name w:val="Heading 4 Num"/&gt;&lt;w:basedOn w:val="Normal"/&gt;&lt;w:next w:val="Normal"/&gt;&lt;w:unhideWhenUsed/&gt;&lt;w:rsid w:val="00462FEA"/&gt;&lt;w:pPr&gt;&lt;w:keepNext/&gt;&lt;w:keepLines/&gt;&lt;w:spacing w:before="240" w:after="240" w:line="240" w:lineRule="auto"/&gt;&lt;w:outlineLvl w:val="3"/&gt;&lt;/w:pPr&gt;&lt;w:rPr&gt;&lt;w:rFonts w:eastAsiaTheme="minorHAnsi"/&gt;&lt;w:color w:val="008AC8"/&gt;&lt;w:sz w:val="24"/&gt;&lt;/w:rPr&gt;&lt;/w:style&gt;&lt;w:style w:type="paragraph" w:customStyle="1" w:styleId="Heading5Num"&gt;&lt;w:name w:val="Heading 5 Num"/&gt;&lt;w:basedOn w:val="Normal"/&gt;&lt;w:next w:val="Normal"/&gt;&lt;w:semiHidden/&gt;&lt;w:rsid w:val="00462FEA"/&gt;&lt;w:pPr&gt;&lt;w:keepNext/&gt;&lt;w:keepLines/&gt;&lt;w:spacing w:before="240" w:line="240" w:lineRule="auto"/&gt;&lt;w:outlineLvl w:val="4"/&gt;&lt;/w:pPr&gt;&lt;w:rPr&gt;&lt;w:rFonts w:eastAsiaTheme="minorHAnsi"/&gt;&lt;w:color w:val="008AC8"/&gt;&lt;w:sz w:val="24"/&gt;&lt;w:szCs w:val="20"/&gt;&lt;/w:rPr&gt;&lt;/w:style&gt;&lt;w:style w:type="table" w:customStyle="1" w:styleId="TablaMicrosoftServicios1"&gt;&lt;w:name w:val="Tabla Microsoft Servicios1"/&gt;&lt;w:basedOn w:val="TableNormal"/&gt;&lt;w:next w:val="TableGrid"/&gt;&lt;w:rsid w:val="00C12CC9"/&gt;&lt;w:pPr&gt;&lt;w:spacing w:after="0" w:line="240" w:lineRule="auto"/&gt;&lt;/w:pPr&gt;&lt;w:rPr&gt;&lt;w:rFonts w:ascii="Segoe UI" w:eastAsiaTheme="minorEastAsia" w:hAnsi="Segoe UI"/&gt;&lt;w:sz w:val="16"/&gt;&lt;/w:rPr&gt;&lt;w:tblPr&gt;&lt;w:tblStyleRowBandSize w:val="1"/&gt;&lt;w:tblStyleColBandSize w:val="1"/&gt;&lt;w:tblBorders&gt;&lt;w:top w:val="single" w:sz="4" w:space="0" w:color="008AC8"/&gt;&lt;w:bottom w:val="single" w:sz="4" w:space="0" w:color="008AC8"/&gt;&lt;w:insideH w:val="single" w:sz="4" w:space="0" w:color="008AC8"/&gt;&lt;/w:tblBorders&gt;&lt;/w:tblPr&gt;&lt;w:tblStylePr w:type="firstRow"&gt;&lt;w:rPr&gt;&lt;w:rFonts w:ascii="Segoe UI" w:hAnsi="Segoe UI"/&gt;&lt;w:color w:val="FFFFFF" w:themeColor="background1"/&gt;&lt;w:sz w:val="16"/&gt;&lt;/w:rPr&gt;&lt;w:tblPr/&gt;&lt;w:trPr&gt;&lt;w:tblHeader/&gt;&lt;/w:trPr&gt;&lt;w:tcPr&gt;&lt;w:shd w:val="clear" w:color="auto" w:fill="008AC8"/&gt;&lt;/w:tcPr&gt;&lt;/w:tblStylePr&gt;&lt;/w:style&gt;&lt;w:style w:type="paragraph" w:styleId="z-TopofForm"&gt;&lt;w:name w:val="HTML Top of Form"/&gt;&lt;w:basedOn w:val="Normal"/&gt;&lt;w:next w:val="Normal"/&gt;&lt;w:link w:val="z-TopofFormChar"/&gt;&lt;w:hidden/&gt;&lt;w:uiPriority w:val="99"/&gt;&lt;w:semiHidden/&gt;&lt;w:unhideWhenUsed/&gt;&lt;w:rsid w:val="00EB71E5"/&gt;&lt;w:pPr&gt;&lt;w:pBdr&gt;&lt;w:bottom w:val="single" w:sz="6" w:space="1" w:color="auto"/&gt;&lt;/w:pBdr&gt;&lt;w:spacing w:before="0" w:after="0"/&gt;&lt;w:jc w:val="center"/&gt;&lt;/w:pPr&gt;&lt;w:rPr&gt;&lt;w:rFonts w:ascii="Arial" w:hAnsi="Arial" w:cs="Arial"/&gt;&lt;w:vanish/&gt;&lt;w:sz w:val="16"/&gt;&lt;w:szCs w:val="16"/&gt;&lt;/w:rPr&gt;&lt;/w:style&gt;&lt;w:style w:type="character" w:customStyle="1" w:styleId="z-TopofFormChar"&gt;&lt;w:name w:val="z-Top of Form Char"/&gt;&lt;w:basedOn w:val="DefaultParagraphFont"/&gt;&lt;w:link w:val="z-TopofForm"/&gt;&lt;w:uiPriority w:val="99"/&gt;&lt;w:semiHidden/&gt;&lt;w:rsid w:val="00EB71E5"/&gt;&lt;w:rPr&gt;&lt;w:rFonts w:ascii="Arial" w:eastAsiaTheme="minorEastAsia" w:hAnsi="Arial" w:cs="Arial"/&gt;&lt;w:vanish/&gt;&lt;w:sz w:val="16"/&gt;&lt;w:szCs w:val="16"/&gt;&lt;/w:rPr&gt;&lt;/w:style&gt;&lt;w:style w:type="paragraph" w:styleId="z-BottomofForm"&gt;&lt;w:name w:val="HTML Bottom of Form"/&gt;&lt;w:basedOn w:val="Normal"/&gt;&lt;w:next w:val="Normal"/&gt;&lt;w:link w:val="z-BottomofFormChar"/&gt;&lt;w:hidden/&gt;&lt;w:uiPriority w:val="99"/&gt;&lt;w:semiHidden/&gt;&lt;w:unhideWhenUsed/&gt;&lt;w:rsid w:val="00EB71E5"/&gt;&lt;w:pPr&gt;&lt;w:pBdr&gt;&lt;w:top w:val="single" w:sz="6" w:space="1" w:color="auto"/&gt;&lt;/w:pBdr&gt;&lt;w:spacing w:before="0" w:after="0"/&gt;&lt;w:jc w:val="center"/&gt;&lt;/w:pPr&gt;&lt;w:rPr&gt;&lt;w:rFonts w:ascii="Arial" w:hAnsi="Arial" w:cs="Arial"/&gt;&lt;w:vanish/&gt;&lt;w:sz w:val="16"/&gt;&lt;w:szCs w:val="16"/&gt;&lt;/w:rPr&gt;&lt;/w:style&gt;&lt;w:style w:type="character" w:customStyle="1" w:styleId="z-BottomofFormChar"&gt;&lt;w:name w:val="z-Bottom of Form Char"/&gt;&lt;w:basedOn w:val="DefaultParagraphFont"/&gt;&lt;w:link w:val="z-BottomofForm"/&gt;&lt;w:uiPriority w:val="99"/&gt;&lt;w:semiHidden/&gt;&lt;w:rsid w:val="00EB71E5"/&gt;&lt;w:rPr&gt;&lt;w:rFonts w:ascii="Arial" w:eastAsiaTheme="minorEastAsia" w:hAnsi="Arial" w:cs="Arial"/&gt;&lt;w:vanish/&gt;&lt;w:sz w:val="16"/&gt;&lt;w:szCs w:val="16"/&gt;&lt;/w:rPr&gt;&lt;/w:style&gt;&lt;/w:styles&gt;&lt;/pkg:xmlData&gt;&lt;/pkg:part&gt;&lt;pkg:part pkg:name="/word/numbering.xml" pkg:contentType="application/vnd.openxmlformats-officedocument.wordprocessingml.numbering+xml"&gt;&lt;pkg:xmlData&gt;&lt;w:numbering mc:Ignorable="w14 w15 wp14" xmlns:wpc="http://schemas.microsoft.com/office/word/2010/wordprocessingCanvas" xmlns:mc="http://schemas.openxmlformats.org/markup-compatibility/2006" xmlns:o="urn:schemas-microsoft-com:office:office" xmlns:r="http://schemas.openxmlformats.org/officeDocument/2006/relationships" xmlns:m="http://schemas.openxmlformats.org/officeDocument/2006/math" xmlns:v="urn:schemas-microsoft-com:vml" xmlns:wp14="http://schemas.microsoft.com/office/word/2010/wordprocessingDrawing" xmlns:wp="http://schemas.openxmlformats.org/drawingml/2006/wordprocessingDrawing" xmlns:w10="urn:schemas-microsoft-com:office:word" xmlns:w="http://schemas.openxmlformats.org/wordprocessingml/2006/main" xmlns:w14="http://schemas.microsoft.com/office/word/2010/wordml" xmlns:w15="http://schemas.microsoft.com/office/word/2012/wordml" xmlns:wpg="http://schemas.microsoft.com/office/word/2010/wordprocessingGroup" xmlns:wpi="http://schemas.microsoft.com/office/word/2010/wordprocessingInk" xmlns:wne="http://schemas.microsoft.com/office/word/2006/wordml" xmlns:wps="http://schemas.microsoft.com/office/word/2010/wordprocessingShape"&gt;&lt;w:abstractNum w:abstractNumId="0" w15:restartNumberingAfterBreak="0"&gt;&lt;w:nsid w:val="FFFFFF7D"/&gt;&lt;w:multiLevelType w:val="singleLevel"/&gt;&lt;w:tmpl w:val="BA828F36"/&gt;&lt;w:lvl w:ilvl="0"&gt;&lt;w:start w:val="1"/&gt;&lt;w:numFmt w:val="lowerLetter"/&gt;&lt;w:pStyle w:val="ListNumber4"/&gt;&lt;w:lvlText w:val="%1."/&gt;&lt;w:lvlJc w:val="left"/&gt;&lt;w:pPr&gt;&lt;w:ind w:left="1800" w:hanging="360"/&gt;&lt;/w:pPr&gt;&lt;w:rPr&gt;&lt;w:rFonts w:hint="default"/&gt;&lt;w:color w:val="008AC8"/&gt;&lt;/w:rPr&gt;&lt;/w:lvl&gt;&lt;/w:abstractNum&gt;&lt;w:abstractNum w:abstractNumId="1" w15:restartNumberingAfterBreak="0"&gt;&lt;w:nsid w:val="FFFFFF7E"/&gt;&lt;w:multiLevelType w:val="singleLevel"/&gt;&lt;w:tmpl w:val="BA82A1C2"/&gt;&lt;w:lvl w:ilvl="0"&gt;&lt;w:start w:val="1"/&gt;&lt;w:numFmt w:val="lowerRoman"/&gt;&lt;w:pStyle w:val="ListNumber3"/&gt;&lt;w:lvlText w:val="%1."/&gt;&lt;w:lvlJc w:val="right"/&gt;&lt;w:pPr&gt;&lt;w:ind w:left="1440" w:hanging="360"/&gt;&lt;/w:pPr&gt;&lt;w:rPr&gt;&lt;w:rFonts w:hint="default"/&gt;&lt;w:color w:val="008AC8"/&gt;&lt;/w:rPr&gt;&lt;/w:lvl&gt;&lt;/w:abstractNum&gt;&lt;w:abstractNum w:abstractNumId="2" w15:restartNumberingAfterBreak="0"&gt;&lt;w:nsid w:val="FFFFFF7F"/&gt;&lt;w:multiLevelType w:val="singleLevel"/&gt;&lt;w:tmpl w:val="D0F00B62"/&gt;&lt;w:lvl w:ilvl="0"&gt;&lt;w:start w:val="1"/&gt;&lt;w:numFmt w:val="upperLetter"/&gt;&lt;w:pStyle w:val="ListNumber2"/&gt;&lt;w:lvlText w:val="%1."/&gt;&lt;w:lvlJc w:val="left"/&gt;&lt;w:pPr&gt;&lt;w:ind w:left="1080" w:hanging="360"/&gt;&lt;/w:pPr&gt;&lt;w:rPr&gt;&lt;w:rFonts w:ascii="Segoe UI" w:hAnsi="Segoe UI" w:hint="default"/&gt;&lt;w:b w:val="0"/&gt;&lt;w:i w:val="0"/&gt;&lt;w:color w:val="008AC8"/&gt;&lt;/w:rPr&gt;&lt;/w:lvl&gt;&lt;/w:abstractNum&gt;&lt;w:abstractNum w:abstractNumId="3" w15:restartNumberingAfterBreak="0"&gt;&lt;w:nsid w:val="FFFFFF80"/&gt;&lt;w:multiLevelType w:val="singleLevel"/&gt;&lt;w:tmpl w:val="BD18C040"/&gt;&lt;w:lvl w:ilvl="0"&gt;&lt;w:start w:val="1"/&gt;&lt;w:numFmt w:val="bullet"/&gt;&lt;w:pStyle w:val="ListBullet5"/&gt;&lt;w:lvlText w:val="•"/&gt;&lt;w:lvlJc w:val="left"/&gt;&lt;w:pPr&gt;&lt;w:ind w:left="2160" w:hanging="360"/&gt;&lt;/w:pPr&gt;&lt;w:rPr&gt;&lt;w:rFonts w:ascii="Segoe UI" w:hAnsi="Segoe UI" w:hint="default"/&gt;&lt;w:color w:val="008AC8"/&gt;&lt;/w:rPr&gt;&lt;/w:lvl&gt;&lt;/w:abstractNum&gt;&lt;w:abstractNum w:abstractNumId="4" w15:restartNumberingAfterBreak="0"&gt;&lt;w:nsid w:val="FFFFFF81"/&gt;&lt;w:multiLevelType w:val="singleLevel"/&gt;&lt;w:tmpl w:val="DD0241DA"/&gt;&lt;w:lvl w:ilvl="0"&gt;&lt;w:start w:val="1"/&gt;&lt;w:numFmt w:val="bullet"/&gt;&lt;w:pStyle w:val="ListBullet4"/&gt;&lt;w:lvlText w:val="o"/&gt;&lt;w:lvlJc w:val="left"/&gt;&lt;w:pPr&gt;&lt;w:ind w:left="1800" w:hanging="360"/&gt;&lt;/w:pPr&gt;&lt;w:rPr&gt;&lt;w:rFonts w:ascii="Courier New" w:hAnsi="Courier New" w:hint="default"/&gt;&lt;w:color w:val="008AC8"/&gt;&lt;/w:rPr&gt;&lt;/w:lvl&gt;&lt;/w:abstractNum&gt;&lt;w:abstractNum w:abstractNumId="5" w15:restartNumberingAfterBreak="0"&gt;&lt;w:nsid w:val="FFFFFF82"/&gt;&lt;w:multiLevelType w:val="singleLevel"/&gt;&lt;w:tmpl w:val="D38AF324"/&gt;&lt;w:lvl w:ilvl="0"&gt;&lt;w:start w:val="1"/&gt;&lt;w:numFmt w:val="bullet"/&gt;&lt;w:pStyle w:val="ListBullet3"/&gt;&lt;w:lvlText w:val="•"/&gt;&lt;w:lvlJc w:val="left"/&gt;&lt;w:pPr&gt;&lt;w:ind w:left="1440" w:hanging="360"/&gt;&lt;/w:pPr&gt;&lt;w:rPr&gt;&lt;w:rFonts w:ascii="Segoe UI" w:hAnsi="Segoe UI" w:hint="default"/&gt;&lt;w:color w:val="008AC8"/&gt;&lt;/w:rPr&gt;&lt;/w:lvl&gt;&lt;/w:abstractNum&gt;&lt;w:abstractNum w:abstractNumId="6" w15:restartNumberingAfterBreak="0"&gt;&lt;w:nsid w:val="FFFFFF83"/&gt;&lt;w:multiLevelType w:val="singleLevel"/&gt;&lt;w:tmpl w:val="867A59A0"/&gt;&lt;w:lvl w:ilvl="0"&gt;&lt;w:start w:val="1"/&gt;&lt;w:numFmt w:val="bullet"/&gt;&lt;w:pStyle w:val="ListBullet2"/&gt;&lt;w:lvlText w:val="o"/&gt;&lt;w:lvlJc w:val="left"/&gt;&lt;w:pPr&gt;&lt;w:ind w:left="792" w:hanging="360"/&gt;&lt;/w:pPr&gt;&lt;w:rPr&gt;&lt;w:rFonts w:ascii="Courier New" w:hAnsi="Courier New" w:hint="default"/&gt;&lt;w:color w:val="008AC8"/&gt;&lt;/w:rPr&gt;&lt;/w:lvl&gt;&lt;/w:abstractNum&gt;&lt;w:abstractNum w:abstractNumId="7" w15:restartNumberingAfterBreak="0"&gt;&lt;w:nsid w:val="FFFFFF88"/&gt;&lt;w:multiLevelType w:val="singleLevel"/&gt;&lt;w:tmpl w:val="D8F858DE"/&gt;&lt;w:lvl w:ilvl="0"&gt;&lt;w:start w:val="1"/&gt;&lt;w:numFmt w:val="decimal"/&gt;&lt;w:pStyle w:val="ListNumber"/&gt;&lt;w:lvlText w:val="%1."/&gt;&lt;w:lvlJc w:val="left"/&gt;&lt;w:pPr&gt;&lt;w:ind w:left="720" w:hanging="360"/&gt;&lt;/w:pPr&gt;&lt;w:rPr&gt;&lt;w:rFonts w:ascii="Segoe UI" w:hAnsi="Segoe UI" w:hint="default"/&gt;&lt;w:b w:val="0"/&gt;&lt;w:i w:val="0"/&gt;&lt;w:color w:val="008AC8"/&gt;&lt;/w:rPr&gt;&lt;/w:lvl&gt;&lt;/w:abstractNum&gt;&lt;w:abstractNum w:abstractNumId="8" w15:restartNumberingAfterBreak="0"&gt;&lt;w:nsid w:val="060B79D3"/&gt;&lt;w:multiLevelType w:val="hybridMultilevel"/&gt;&lt;w:tmpl w:val="C3341F16"/&gt;&lt;w:lvl w:ilvl="0" w:tplc="04090001"&gt;&lt;w:start w:val="1"/&gt;&lt;w:numFmt w:val="bullet"/&gt;&lt;w:lvlText w:val=""/&gt;&lt;w:lvlJc w:val="left"/&gt;&lt;w:pPr&gt;&lt;w:ind w:left="720" w:hanging="360"/&gt;&lt;/w:pPr&gt;&lt;w:rPr&gt;&lt;w:rFonts w:ascii="Symbol" w:hAnsi="Symbol" w:hint="default"/&gt;&lt;/w:rPr&gt;&lt;/w:lvl&gt;&lt;w:lvl w:ilvl="1" w:tplc="04090003"&gt;&lt;w:start w:val="1"/&gt;&lt;w:numFmt w:val="bullet"/&gt;&lt;w:lvlText w:val="o"/&gt;&lt;w:lvlJc w:val="left"/&gt;&lt;w:pPr&gt;&lt;w:ind w:left="1440" w:hanging="360"/&gt;&lt;/w:pPr&gt;&lt;w:rPr&gt;&lt;w:rFonts w:ascii="Courier New" w:hAnsi="Courier New" w:cs="Courier New" w:hint="default"/&gt;&lt;/w:rPr&gt;&lt;/w:lvl&gt;&lt;w:lvl w:ilvl="2" w:tplc="04090005" w:tentative="1"&gt;&lt;w:start w:val="1"/&gt;&lt;w:numFmt w:val="bullet"/&gt;&lt;w:lvlText w:val=""/&gt;&lt;w:lvlJc w:val="left"/&gt;&lt;w:pPr&gt;&lt;w:ind w:left="2160" w:hanging="360"/&gt;&lt;/w:pPr&gt;&lt;w:rPr&gt;&lt;w:rFonts w:ascii="Wingdings" w:hAnsi="Wingdings" w:hint="default"/&gt;&lt;/w:rPr&gt;&lt;/w:lvl&gt;&lt;w:lvl w:ilvl="3" w:tplc="04090001" w:tentative="1"&gt;&lt;w:start w:val="1"/&gt;&lt;w:numFmt w:val="bullet"/&gt;&lt;w:lvlText w:val=""/&gt;&lt;w:lvlJc w:val="left"/&gt;&lt;w:pPr&gt;&lt;w:ind w:left="2880" w:hanging="360"/&gt;&lt;/w:pPr&gt;&lt;w:rPr&gt;&lt;w:rFonts w:ascii="Symbol" w:hAnsi="Symbol" w:hint="default"/&gt;&lt;/w:rPr&gt;&lt;/w:lvl&gt;&lt;w:lvl w:ilvl="4" w:tplc="04090003" w:tentative="1"&gt;&lt;w:start w:val="1"/&gt;&lt;w:numFmt w:val="bullet"/&gt;&lt;w:lvlText w:val="o"/&gt;&lt;w:lvlJc w:val="left"/&gt;&lt;w:pPr&gt;&lt;w:ind w:left="3600" w:hanging="360"/&gt;&lt;/w:pPr&gt;&lt;w:rPr&gt;&lt;w:rFonts w:ascii="Courier New" w:hAnsi="Courier New" w:cs="Courier New" w:hint="default"/&gt;&lt;/w:rPr&gt;&lt;/w:lvl&gt;&lt;w:lvl w:ilvl="5" w:tplc="04090005" w:tentative="1"&gt;&lt;w:start w:val="1"/&gt;&lt;w:numFmt w:val="bullet"/&gt;&lt;w:lvlText w:val=""/&gt;&lt;w:lvlJc w:val="left"/&gt;&lt;w:pPr&gt;&lt;w:ind w:left="4320" w:hanging="360"/&gt;&lt;/w:pPr&gt;&lt;w:rPr&gt;&lt;w:rFonts w:ascii="Wingdings" w:hAnsi="Wingdings" w:hint="default"/&gt;&lt;/w:rPr&gt;&lt;/w:lvl&gt;&lt;w:lvl w:ilvl="6" w:tplc="04090001" w:tentative="1"&gt;&lt;w:start w:val="1"/&gt;&lt;w:numFmt w:val="bullet"/&gt;&lt;w:lvlText w:val=""/&gt;&lt;w:lvlJc w:val="left"/&gt;&lt;w:pPr&gt;&lt;w:ind w:left="5040" w:hanging="360"/&gt;&lt;/w:pPr&gt;&lt;w:rPr&gt;&lt;w:rFonts w:ascii="Symbol" w:hAnsi="Symbol" w:hint="default"/&gt;&lt;/w:rPr&gt;&lt;/w:lvl&gt;&lt;w:lvl w:ilvl="7" w:tplc="04090003" w:tentative="1"&gt;&lt;w:start w:val="1"/&gt;&lt;w:numFmt w:val="bullet"/&gt;&lt;w:lvlText w:val="o"/&gt;&lt;w:lvlJc w:val="left"/&gt;&lt;w:pPr&gt;&lt;w:ind w:left="5760" w:hanging="360"/&gt;&lt;/w:pPr&gt;&lt;w:rPr&gt;&lt;w:rFonts w:ascii="Courier New" w:hAnsi="Courier New" w:cs="Courier New" w:hint="default"/&gt;&lt;/w:rPr&gt;&lt;/w:lvl&gt;&lt;w:lvl w:ilvl="8" w:tplc="04090005" w:tentative="1"&gt;&lt;w:start w:val="1"/&gt;&lt;w:numFmt w:val="bullet"/&gt;&lt;w:lvlText w:val=""/&gt;&lt;w:lvlJc w:val="left"/&gt;&lt;w:pPr&gt;&lt;w:ind w:left="6480" w:hanging="360"/&gt;&lt;/w:pPr&gt;&lt;w:rPr&gt;&lt;w:rFonts w:ascii="Wingdings" w:hAnsi="Wingdings" w:hint="default"/&gt;&lt;/w:rPr&gt;&lt;/w:lvl&gt;&lt;/w:abstractNum&gt;&lt;w:abstractNum w:abstractNumId="9" w15:restartNumberingAfterBreak="0"&gt;&lt;w:nsid w:val="0D3C5C8F"/&gt;&lt;w:multiLevelType w:val="multilevel"/&gt;&lt;w:tmpl w:val="E04AFF44"/&gt;&lt;w:lvl w:ilvl="0"&gt;&lt;w:start w:val="1"/&gt;&lt;w:numFmt w:val="decimal"/&gt;&lt;w:lvlRestart w:val="0"/&gt;&lt;w:pStyle w:val="Heading1Numbered"/&gt;&lt;w:lvlText w:val="%1"/&gt;&lt;w:lvlJc w:val="left"/&gt;&lt;w:pPr&gt;&lt;w:ind w:left="936" w:hanging="936"/&gt;&lt;/w:pPr&gt;&lt;w:rPr&gt;&lt;w:rFonts w:hint="default"/&gt;&lt;/w:rPr&gt;&lt;/w:lvl&gt;&lt;w:lvl w:ilvl="1"&gt;&lt;w:start w:val="1"/&gt;&lt;w:numFmt w:val="decimal"/&gt;&lt;w:pStyle w:val="Heading2Numbered"/&gt;&lt;w:lvlText w:val="%1.%2"/&gt;&lt;w:lvlJc w:val="left"/&gt;&lt;w:pPr&gt;&lt;w:ind w:left="936" w:hanging="936"/&gt;&lt;/w:pPr&gt;&lt;w:rPr&gt;&lt;w:rFonts w:hint="default"/&gt;&lt;/w:rPr&gt;&lt;/w:lvl&gt;&lt;w:lvl w:ilvl="2"&gt;&lt;w:start w:val="1"/&gt;&lt;w:numFmt w:val="decimal"/&gt;&lt;w:pStyle w:val="Heading3Numbered"/&gt;&lt;w:lvlText w:val="%1.%2.%3"/&gt;&lt;w:lvlJc w:val="left"/&gt;&lt;w:pPr&gt;&lt;w:ind w:left="936" w:hanging="936"/&gt;&lt;/w:pPr&gt;&lt;w:rPr&gt;&lt;w:rFonts w:hint="default"/&gt;&lt;w:b w:val="0"/&gt;&lt;w:bCs w:val="0"/&gt;&lt;w:i w:val="0"/&gt;&lt;w:iCs w:val="0"/&gt;&lt;w:caps w:val="0"/&gt;&lt;w:smallCaps w:val="0"/&gt;&lt;w:strike w:val="0"/&gt;&lt;w:dstrike w:val="0"/&gt;&lt;w:outline w:val="0"/&gt;&lt;w:shadow w:val="0"/&gt;&lt;w:emboss w:val="0"/&gt;&lt;w:imprint w:val="0"/&gt;&lt;w:noProof w:val="0"/&gt;&lt;w:vanish w:val="0"/&gt;&lt;w:spacing w:val="0"/&gt;&lt;w:kern w:val="0"/&gt;&lt;w:position w:val="0"/&gt;&lt;w:u w:val="none"/&gt;&lt;w:effect w:val="none"/&gt;&lt;w:vertAlign w:val="baseline"/&gt;&lt;w:em w:val="none"/&gt;&lt;w:specVanish w:val="0"/&gt;&lt;w14:glow w14:rad="0"&gt;&lt;w14:srgbClr w14:val="000000"/&gt;&lt;/w14:glow&gt;&lt;w14:shadow w14:blurRad="0" w14:dist="0" w14:dir="0" w14:sx="0" w14:sy="0" w14:kx="0" w14:ky="0" w14:algn="none"&gt;&lt;w14:srgbClr w14:val="000000"/&gt;&lt;/w14:shadow&gt;&lt;w14:reflection w14:blurRad="0" w14:stA="0" w14:stPos="0" w14:endA="0" w14:endPos="0" w14:dist="0" w14:dir="0" w14:fadeDir="0" w14:sx="0" w14:sy="0" w14:kx="0" w14:ky="0" w14:algn="none"/&gt;&lt;w14:textOutline w14:w="0" w14:cap="rnd" w14:cmpd="sng" w14:algn="ctr"&gt;&lt;w14:noFill/&gt;&lt;w14:prstDash w14:val="solid"/&gt;&lt;w14:bevel/&gt;&lt;/w14:textOutline&gt;&lt;w14:scene3d&gt;&lt;w14:camera w14:prst="orthographicFront"/&gt;&lt;w14:lightRig w14:rig="threePt" w14:dir="t"&gt;&lt;w14:rot w14:lat="0" w14:lon="0" w14:rev="0"/&gt;&lt;/w14:lightRig&gt;&lt;/w14:scene3d&gt;&lt;w14:props3d w14:extrusionH="0" w14:contourW="0" w14:prstMaterial="none"/&gt;&lt;w14:ligatures w14:val="none"/&gt;&lt;w14:numForm w14:val="default"/&gt;&lt;w14:numSpacing w14:val="default"/&gt;&lt;w14:stylisticSets/&gt;&lt;w14:cntxtAlts w14:val="0"/&gt;&lt;/w:rPr&gt;&lt;/w:lvl&gt;&lt;w:lvl w:ilvl="3"&gt;&lt;w:start w:val="1"/&gt;&lt;w:numFmt w:val="decimal"/&gt;&lt;w:pStyle w:val="Heading4Numbered"/&gt;&lt;w:lvlText w:val="%1.%2.%3.%4"/&gt;&lt;w:lvlJc w:val="left"/&gt;&lt;w:pPr&gt;&lt;w:ind w:left="936" w:hanging="936"/&gt;&lt;/w:pPr&gt;&lt;w:rPr&gt;&lt;w:rFonts w:hint="default"/&gt;&lt;w:b w:val="0"/&gt;&lt;w:bCs w:val="0"/&gt;&lt;w:i w:val="0"/&gt;&lt;w:iCs w:val="0"/&gt;&lt;w:caps w:val="0"/&gt;&lt;w:smallCaps w:val="0"/&gt;&lt;w:strike w:val="0"/&gt;&lt;w:dstrike w:val="0"/&gt;&lt;w:outline w:val="0"/&gt;&lt;w:shadow w:val="0"/&gt;&lt;w:emboss w:val="0"/&gt;&lt;w:imprint w:val="0"/&gt;&lt;w:noProof w:val="0"/&gt;&lt;w:vanish w:val="0"/&gt;&lt;w:spacing w:val="0"/&gt;&lt;w:kern w:val="0"/&gt;&lt;w:position w:val="0"/&gt;&lt;w:u w:val="none"/&gt;&lt;w:effect w:val="none"/&gt;&lt;w:vertAlign w:val="baseline"/&gt;&lt;w:em w:val="none"/&gt;&lt;w:specVanish w:val="0"/&gt;&lt;w14:glow w14:rad="0"&gt;&lt;w14:srgbClr w14:val="000000"/&gt;&lt;/w14:glow&gt;&lt;w14:shadow w14:blurRad="0" w14:dist="0" w14:dir="0" w14:sx="0" w14:sy="0" w14:kx="0" w14:ky="0" w14:algn="none"&gt;&lt;w14:srgbClr w14:val="000000"/&gt;&lt;/w14:shadow&gt;&lt;w14:reflection w14:blurRad="0" w14:stA="0" w14:stPos="0" w14:endA="0" w14:endPos="0" w14:dist="0" w14:dir="0" w14:fadeDir="0" w14:sx="0" w14:sy="0" w14:kx="0" w14:ky="0" w14:algn="none"/&gt;&lt;w14:textOutline w14:w="0" w14:cap="rnd" w14:cmpd="sng" w14:algn="ctr"&gt;&lt;w14:noFill/&gt;&lt;w14:prstDash w14:val="solid"/&gt;&lt;w14:bevel/&gt;&lt;/w14:textOutline&gt;&lt;w14:scene3d&gt;&lt;w14:camera w14:prst="orthographicFront"/&gt;&lt;w14:lightRig w14:rig="threePt" w14:dir="t"&gt;&lt;w14:rot w14:lat="0" w14:lon="0" w14:rev="0"/&gt;&lt;/w14:lightRig&gt;&lt;/w14:scene3d&gt;&lt;w14:props3d w14:extrusionH="0" w14:contourW="0" w14:prstMaterial="none"/&gt;&lt;w14:ligatures w14:val="none"/&gt;&lt;w14:numForm w14:val="default"/&gt;&lt;w14:numSpacing w14:val="default"/&gt;&lt;w14:stylisticSets/&gt;&lt;w14:cntxtAlts w14:val="0"/&gt;&lt;/w:rPr&gt;&lt;/w:lvl&gt;&lt;w:lvl w:ilvl="4"&gt;&lt;w:start w:val="1"/&gt;&lt;w:numFmt w:val="none"/&gt;&lt;w:lvlText w:val=""/&gt;&lt;w:lvlJc w:val="left"/&gt;&lt;w:pPr&gt;&lt;w:ind w:left="1224" w:hanging="1224"/&gt;&lt;/w:pPr&gt;&lt;w:rPr&gt;&lt;w:rFonts w:hint="default"/&gt;&lt;/w:rPr&gt;&lt;/w:lvl&gt;&lt;w:lvl w:ilvl="5"&gt;&lt;w:start w:val="1"/&gt;&lt;w:numFmt w:val="decimal"/&gt;&lt;w:lvlRestart w:val="2"/&gt;&lt;w:pStyle w:val="NumHeading3"/&gt;&lt;w:lvlText w:val="%1.%2.%6"/&gt;&lt;w:lvlJc w:val="left"/&gt;&lt;w:pPr&gt;&lt;w:tabs&gt;&lt;w:tab w:val="num" w:pos="4680"/&gt;&lt;/w:tabs&gt;&lt;w:ind w:left="2736" w:hanging="936"/&gt;&lt;/w:pPr&gt;&lt;w:rPr&gt;&lt;w:rFonts w:hint="default"/&gt;&lt;/w:rPr&gt;&lt;/w:lvl&gt;&lt;w:lvl w:ilvl="6"&gt;&lt;w:start w:val="1"/&gt;&lt;w:numFmt w:val="decimal"/&gt;&lt;w:pStyle w:val="NumHeading4"/&gt;&lt;w:lvlText w:val="%1.%2.%3.%7"/&gt;&lt;w:lvlJc w:val="left"/&gt;&lt;w:pPr&gt;&lt;w:tabs&gt;&lt;w:tab w:val="num" w:pos="5400"/&gt;&lt;/w:tabs&gt;&lt;w:ind w:left="3240" w:hanging="1080"/&gt;&lt;/w:pPr&gt;&lt;w:rPr&gt;&lt;w:rFonts w:hint="default"/&gt;&lt;/w:rPr&gt;&lt;/w:lvl&gt;&lt;w:lvl w:ilvl="7"&gt;&lt;w:start w:val="1"/&gt;&lt;w:numFmt w:val="decimal"/&gt;&lt;w:lvlText w:val="%1.%2.%3.%4.%5.%6.%7.%8."/&gt;&lt;w:lvlJc w:val="left"/&gt;&lt;w:pPr&gt;&lt;w:tabs&gt;&lt;w:tab w:val="num" w:pos="6120"/&gt;&lt;/w:tabs&gt;&lt;w:ind w:left="3744" w:hanging="1224"/&gt;&lt;/w:pPr&gt;&lt;w:rPr&gt;&lt;w:rFonts w:hint="default"/&gt;&lt;/w:rPr&gt;&lt;/w:lvl&gt;&lt;w:lvl w:ilvl="8"&gt;&lt;w:start w:val="1"/&gt;&lt;w:numFmt w:val="decimal"/&gt;&lt;w:lvlText w:val="%1.%2.%3.%4.%5.%6.%7.%8.%9."/&gt;&lt;w:lvlJc w:val="left"/&gt;&lt;w:pPr&gt;&lt;w:tabs&gt;&lt;w:tab w:val="num" w:pos="7200"/&gt;&lt;/w:tabs&gt;&lt;w:ind w:left="4320" w:hanging="1440"/&gt;&lt;/w:pPr&gt;&lt;w:rPr&gt;&lt;w:rFonts w:hint="default"/&gt;&lt;/w:rPr&gt;&lt;/w:lvl&gt;&lt;/w:abstractNum&gt;&lt;w:abstractNum w:abstractNumId="10" w15:restartNumberingAfterBreak="0"&gt;&lt;w:nsid w:val="0E7D72DE"/&gt;&lt;w:multiLevelType w:val="multilevel"/&gt;&lt;w:tmpl w:val="F26E1302"/&gt;&lt;w:lvl w:ilvl="0"&gt;&lt;w:start w:val="1"/&gt;&lt;w:numFmt w:val="decimal"/&gt;&lt;w:lvlText w:val="%1"/&gt;&lt;w:lvlJc w:val="left"/&gt;&lt;w:pPr&gt;&lt;w:ind w:left="432" w:hanging="432"/&gt;&lt;/w:pPr&gt;&lt;w:rPr&gt;&lt;w:rFonts w:hint="default"/&gt;&lt;/w:rPr&gt;&lt;/w:lvl&gt;&lt;w:lvl w:ilvl="1"&gt;&lt;w:start w:val="1"/&gt;&lt;w:numFmt w:val="decimal"/&gt;&lt;w:lvlText w:val="%1.%2"/&gt;&lt;w:lvlJc w:val="left"/&gt;&lt;w:pPr&gt;&lt;w:ind w:left="576" w:hanging="576"/&gt;&lt;/w:pPr&gt;&lt;w:rPr&gt;&lt;w:rFonts w:hint="default"/&gt;&lt;/w:rPr&gt;&lt;/w:lvl&gt;&lt;w:lvl w:ilvl="2"&gt;&lt;w:start w:val="1"/&gt;&lt;w:numFmt w:val="decimal"/&gt;&lt;w:lvlText w:val="%1.%2.%3"/&gt;&lt;w:lvlJc w:val="left"/&gt;&lt;w:pPr&gt;&lt;w:ind w:left="720" w:hanging="720"/&gt;&lt;/w:pPr&gt;&lt;w:rPr&gt;&lt;w:rFonts w:hint="default"/&gt;&lt;/w:rPr&gt;&lt;/w:lvl&gt;&lt;w:lvl w:ilvl="3"&gt;&lt;w:start w:val="1"/&gt;&lt;w:numFmt w:val="decimal"/&gt;&lt;w:lvlText w:val="%1.%2.%3.%4"/&gt;&lt;w:lvlJc w:val="left"/&gt;&lt;w:pPr&gt;&lt;w:ind w:left="864" w:hanging="864"/&gt;&lt;/w:pPr&gt;&lt;w:rPr&gt;&lt;w:rFonts w:hint="default"/&gt;&lt;/w:rPr&gt;&lt;/w:lvl&gt;&lt;w:lvl w:ilvl="4"&gt;&lt;w:start w:val="1"/&gt;&lt;w:numFmt w:val="none"/&gt;&lt;w:lvlText w:val=""/&gt;&lt;w:lvlJc w:val="left"/&gt;&lt;w:pPr&gt;&lt;w:ind w:left="1008" w:hanging="1008"/&gt;&lt;/w:pPr&gt;&lt;w:rPr&gt;&lt;w:rFonts w:hint="default"/&gt;&lt;/w:rPr&gt;&lt;/w:lvl&gt;&lt;w:lvl w:ilvl="5"&gt;&lt;w:start w:val="1"/&gt;&lt;w:numFmt w:val="decimal"/&gt;&lt;w:pStyle w:val="Heading6"/&gt;&lt;w:lvlText w:val="%1.%2.%3.%4.%5.%6"/&gt;&lt;w:lvlJc w:val="left"/&gt;&lt;w:pPr&gt;&lt;w:ind w:left="1152" w:hanging="1152"/&gt;&lt;/w:pPr&gt;&lt;w:rPr&gt;&lt;w:rFonts w:hint="default"/&gt;&lt;/w:rPr&gt;&lt;/w:lvl&gt;&lt;w:lvl w:ilvl="6"&gt;&lt;w:start w:val="1"/&gt;&lt;w:numFmt w:val="decimal"/&gt;&lt;w:pStyle w:val="Heading7"/&gt;&lt;w:lvlText w:val="%1.%2.%3.%4.%5.%6.%7"/&gt;&lt;w:lvlJc w:val="left"/&gt;&lt;w:pPr&gt;&lt;w:ind w:left="1296" w:hanging="1296"/&gt;&lt;/w:pPr&gt;&lt;w:rPr&gt;&lt;w:rFonts w:hint="default"/&gt;&lt;/w:rPr&gt;&lt;/w:lvl&gt;&lt;w:lvl w:ilvl="7"&gt;&lt;w:start w:val="1"/&gt;&lt;w:numFmt w:val="decimal"/&gt;&lt;w:pStyle w:val="Heading8"/&gt;&lt;w:lvlText w:val="%1.%2.%3.%4.%5.%6.%7.%8"/&gt;&lt;w:lvlJc w:val="left"/&gt;&lt;w:pPr&gt;&lt;w:ind w:left="1440" w:hanging="1440"/&gt;&lt;/w:pPr&gt;&lt;w:rPr&gt;&lt;w:rFonts w:hint="default"/&gt;&lt;/w:rPr&gt;&lt;/w:lvl&gt;&lt;w:lvl w:ilvl="8"&gt;&lt;w:start w:val="1"/&gt;&lt;w:numFmt w:val="decimal"/&gt;&lt;w:pStyle w:val="Heading9"/&gt;&lt;w:lvlText w:val="%1.%2.%3.%4.%5.%6.%7.%8.%9"/&gt;&lt;w:lvlJc w:val="left"/&gt;&lt;w:pPr&gt;&lt;w:ind w:left="1584" w:hanging="1584"/&gt;&lt;/w:pPr&gt;&lt;w:rPr&gt;&lt;w:rFonts w:hint="default"/&gt;&lt;/w:rPr&gt;&lt;/w:lvl&gt;&lt;/w:abstractNum&gt;&lt;w:abstractNum w:abstractNumId="11" w15:restartNumberingAfterBreak="0"&gt;&lt;w:nsid w:val="13460842"/&gt;&lt;w:multiLevelType w:val="hybridMultilevel"/&gt;&lt;w:tmpl w:val="1C204684"/&gt;&lt;w:lvl w:ilvl="0" w:tplc="CB38B744"&gt;&lt;w:start w:val="1"/&gt;&lt;w:numFmt w:val="bullet"/&gt;&lt;w:pStyle w:val="Bullet1"/&gt;&lt;w:lvlText w:val=""/&gt;&lt;w:lvlJc w:val="left"/&gt;&lt;w:pPr&gt;&lt;w:ind w:left="792" w:hanging="360"/&gt;&lt;/w:pPr&gt;&lt;w:rPr&gt;&lt;w:rFonts w:ascii="Symbol" w:hAnsi="Symbol" w:hint="default"/&gt;&lt;w:color w:val="008AC8"/&gt;&lt;/w:rPr&gt;&lt;/w:lvl&gt;&lt;w:lvl w:ilvl="1" w:tplc="04090003"&gt;&lt;w:start w:val="1"/&gt;&lt;w:numFmt w:val="bullet"/&gt;&lt;w:lvlText w:val="o"/&gt;&lt;w:lvlJc w:val="left"/&gt;&lt;w:pPr&gt;&lt;w:ind w:left="2520" w:hanging="360"/&gt;&lt;/w:pPr&gt;&lt;w:rPr&gt;&lt;w:rFonts w:ascii="Courier New" w:hAnsi="Courier New" w:cs="Courier New" w:hint="default"/&gt;&lt;/w:rPr&gt;&lt;/w:lvl&gt;&lt;w:lvl w:ilvl="2" w:tplc="04090005" w:tentative="1"&gt;&lt;w:start w:val="1"/&gt;&lt;w:numFmt w:val="bullet"/&gt;&lt;w:lvlText w:val=""/&gt;&lt;w:lvlJc w:val="left"/&gt;&lt;w:pPr&gt;&lt;w:ind w:left="3240" w:hanging="360"/&gt;&lt;/w:pPr&gt;&lt;w:rPr&gt;&lt;w:rFonts w:ascii="Wingdings" w:hAnsi="Wingdings" w:hint="default"/&gt;&lt;/w:rPr&gt;&lt;/w:lvl&gt;&lt;w:lvl w:ilvl="3" w:tplc="04090001" w:tentative="1"&gt;&lt;w:start w:val="1"/&gt;&lt;w:numFmt w:val="bullet"/&gt;&lt;w:lvlText w:val=""/&gt;&lt;w:lvlJc w:val="left"/&gt;&lt;w:pPr&gt;&lt;w:ind w:left="3960" w:hanging="360"/&gt;&lt;/w:pPr&gt;&lt;w:rPr&gt;&lt;w:rFonts w:ascii="Symbol" w:hAnsi="Symbol" w:hint="default"/&gt;&lt;/w:rPr&gt;&lt;/w:lvl&gt;&lt;w:lvl w:ilvl="4" w:tplc="04090003" w:tentative="1"&gt;&lt;w:start w:val="1"/&gt;&lt;w:numFmt w:val="bullet"/&gt;&lt;w:lvlText w:val="o"/&gt;&lt;w:lvlJc w:val="left"/&gt;&lt;w:pPr&gt;&lt;w:ind w:left="4680" w:hanging="360"/&gt;&lt;/w:pPr&gt;&lt;w:rPr&gt;&lt;w:rFonts w:ascii="Courier New" w:hAnsi="Courier New" w:cs="Courier New" w:hint="default"/&gt;&lt;/w:rPr&gt;&lt;/w:lvl&gt;&lt;w:lvl w:ilvl="5" w:tplc="04090005" w:tentative="1"&gt;&lt;w:start w:val="1"/&gt;&lt;w:numFmt w:val="bullet"/&gt;&lt;w:lvlText w:val=""/&gt;&lt;w:lvlJc w:val="left"/&gt;&lt;w:pPr&gt;&lt;w:ind w:left="5400" w:hanging="360"/&gt;&lt;/w:pPr&gt;&lt;w:rPr&gt;&lt;w:rFonts w:ascii="Wingdings" w:hAnsi="Wingdings" w:hint="default"/&gt;&lt;/w:rPr&gt;&lt;/w:lvl&gt;&lt;w:lvl w:ilvl="6" w:tplc="04090001" w:tentative="1"&gt;&lt;w:start w:val="1"/&gt;&lt;w:numFmt w:val="bullet"/&gt;&lt;w:lvlText w:val=""/&gt;&lt;w:lvlJc w:val="left"/&gt;&lt;w:pPr&gt;&lt;w:ind w:left="6120" w:hanging="360"/&gt;&lt;/w:pPr&gt;&lt;w:rPr&gt;&lt;w:rFonts w:ascii="Symbol" w:hAnsi="Symbol" w:hint="default"/&gt;&lt;/w:rPr&gt;&lt;/w:lvl&gt;&lt;w:lvl w:ilvl="7" w:tplc="04090003" w:tentative="1"&gt;&lt;w:start w:val="1"/&gt;&lt;w:numFmt w:val="bullet"/&gt;&lt;w:lvlText w:val="o"/&gt;&lt;w:lvlJc w:val="left"/&gt;&lt;w:pPr&gt;&lt;w:ind w:left="6840" w:hanging="360"/&gt;&lt;/w:pPr&gt;&lt;w:rPr&gt;&lt;w:rFonts w:ascii="Courier New" w:hAnsi="Courier New" w:cs="Courier New" w:hint="default"/&gt;&lt;/w:rPr&gt;&lt;/w:lvl&gt;&lt;w:lvl w:ilvl="8" w:tplc="04090005" w:tentative="1"&gt;&lt;w:start w:val="1"/&gt;&lt;w:numFmt w:val="bullet"/&gt;&lt;w:lvlText w:val=""/&gt;&lt;w:lvlJc w:val="left"/&gt;&lt;w:pPr&gt;&lt;w:ind w:left="7560" w:hanging="360"/&gt;&lt;/w:pPr&gt;&lt;w:rPr&gt;&lt;w:rFonts w:ascii="Wingdings" w:hAnsi="Wingdings" w:hint="default"/&gt;&lt;/w:rPr&gt;&lt;/w:lvl&gt;&lt;/w:abstractNum&gt;&lt;w:abstractNum w:abstractNumId="12" w15:restartNumberingAfterBreak="0"&gt;&lt;w:nsid w:val="1437417C"/&gt;&lt;w:multiLevelType w:val="hybridMultilevel"/&gt;&lt;w:tmpl w:val="B148C51C"/&gt;&lt;w:lvl w:ilvl="0" w:tplc="04090001"&gt;&lt;w:start w:val="1"/&gt;&lt;w:numFmt w:val="bullet"/&gt;&lt;w:lvlText w:val=""/&gt;&lt;w:lvlJc w:val="left"/&gt;&lt;w:pPr&gt;&lt;w:ind w:left="720" w:hanging="360"/&gt;&lt;/w:pPr&gt;&lt;w:rPr&gt;&lt;w:rFonts w:ascii="Symbol" w:hAnsi="Symbol" w:hint="default"/&gt;&lt;/w:rPr&gt;&lt;/w:lvl&gt;&lt;w:lvl w:ilvl="1" w:tplc="04090003"&gt;&lt;w:start w:val="1"/&gt;&lt;w:numFmt w:val="bullet"/&gt;&lt;w:lvlText w:val="o"/&gt;&lt;w:lvlJc w:val="left"/&gt;&lt;w:pPr&gt;&lt;w:ind w:left="1440" w:hanging="360"/&gt;&lt;/w:pPr&gt;&lt;w:rPr&gt;&lt;w:rFonts w:ascii="Courier New" w:hAnsi="Courier New" w:cs="Courier New" w:hint="default"/&gt;&lt;/w:rPr&gt;&lt;/w:lvl&gt;&lt;w:lvl w:ilvl="2" w:tplc="04090005"&gt;&lt;w:start w:val="1"/&gt;&lt;w:numFmt w:val="bullet"/&gt;&lt;w:lvlText w:val=""/&gt;&lt;w:lvlJc w:val="left"/&gt;&lt;w:pPr&gt;&lt;w:ind w:left="2160" w:hanging="360"/&gt;&lt;/w:pPr&gt;&lt;w:rPr&gt;&lt;w:rFonts w:ascii="Wingdings" w:hAnsi="Wingdings" w:hint="default"/&gt;&lt;/w:rPr&gt;&lt;/w:lvl&gt;&lt;w:lvl w:ilvl="3" w:tplc="04090001" w:tentative="1"&gt;&lt;w:start w:val="1"/&gt;&lt;w:numFmt w:val="bullet"/&gt;&lt;w:lvlText w:val=""/&gt;&lt;w:lvlJc w:val="left"/&gt;&lt;w:pPr&gt;&lt;w:ind w:left="2880" w:hanging="360"/&gt;&lt;/w:pPr&gt;&lt;w:rPr&gt;&lt;w:rFonts w:ascii="Symbol" w:hAnsi="Symbol" w:hint="default"/&gt;&lt;/w:rPr&gt;&lt;/w:lvl&gt;&lt;w:lvl w:ilvl="4" w:tplc="04090003" w:tentative="1"&gt;&lt;w:start w:val="1"/&gt;&lt;w:numFmt w:val="bullet"/&gt;&lt;w:lvlText w:val="o"/&gt;&lt;w:lvlJc w:val="left"/&gt;&lt;w:pPr&gt;&lt;w:ind w:left="3600" w:hanging="360"/&gt;&lt;/w:pPr&gt;&lt;w:rPr&gt;&lt;w:rFonts w:ascii="Courier New" w:hAnsi="Courier New" w:cs="Courier New" w:hint="default"/&gt;&lt;/w:rPr&gt;&lt;/w:lvl&gt;&lt;w:lvl w:ilvl="5" w:tplc="04090005" w:tentative="1"&gt;&lt;w:start w:val="1"/&gt;&lt;w:numFmt w:val="bullet"/&gt;&lt;w:lvlText w:val=""/&gt;&lt;w:lvlJc w:val="left"/&gt;&lt;w:pPr&gt;&lt;w:ind w:left="4320" w:hanging="360"/&gt;&lt;/w:pPr&gt;&lt;w:rPr&gt;&lt;w:rFonts w:ascii="Wingdings" w:hAnsi="Wingdings" w:hint="default"/&gt;&lt;/w:rPr&gt;&lt;/w:lvl&gt;&lt;w:lvl w:ilvl="6" w:tplc="04090001" w:tentative="1"&gt;&lt;w:start w:val="1"/&gt;&lt;w:numFmt w:val="bullet"/&gt;&lt;w:lvlText w:val=""/&gt;&lt;w:lvlJc w:val="left"/&gt;&lt;w:pPr&gt;&lt;w:ind w:left="5040" w:hanging="360"/&gt;&lt;/w:pPr&gt;&lt;w:rPr&gt;&lt;w:rFonts w:ascii="Symbol" w:hAnsi="Symbol" w:hint="default"/&gt;&lt;/w:rPr&gt;&lt;/w:lvl&gt;&lt;w:lvl w:ilvl="7" w:tplc="04090003" w:tentative="1"&gt;&lt;w:start w:val="1"/&gt;&lt;w:numFmt w:val="bullet"/&gt;&lt;w:lvlText w:val="o"/&gt;&lt;w:lvlJc w:val="left"/&gt;&lt;w:pPr&gt;&lt;w:ind w:left="5760" w:hanging="360"/&gt;&lt;/w:pPr&gt;&lt;w:rPr&gt;&lt;w:rFonts w:ascii="Courier New" w:hAnsi="Courier New" w:cs="Courier New" w:hint="default"/&gt;&lt;/w:rPr&gt;&lt;/w:lvl&gt;&lt;w:lvl w:ilvl="8" w:tplc="04090005" w:tentative="1"&gt;&lt;w:start w:val="1"/&gt;&lt;w:numFmt w:val="bullet"/&gt;&lt;w:lvlText w:val=""/&gt;&lt;w:lvlJc w:val="left"/&gt;&lt;w:pPr&gt;&lt;w:ind w:left="6480" w:hanging="360"/&gt;&lt;/w:pPr&gt;&lt;w:rPr&gt;&lt;w:rFonts w:ascii="Wingdings" w:hAnsi="Wingdings" w:hint="default"/&gt;&lt;/w:rPr&gt;&lt;/w:lvl&gt;&lt;/w:abstractNum&gt;&lt;w:abstractNum w:abstractNumId="13" w15:restartNumberingAfterBreak="0"&gt;&lt;w:nsid w:val="190F0395"/&gt;&lt;w:multiLevelType w:val="hybridMultilevel"/&gt;&lt;w:tmpl w:val="117C0416"/&gt;&lt;w:lvl w:ilvl="0" w:tplc="04090001"&gt;&lt;w:start w:val="1"/&gt;&lt;w:numFmt w:val="bullet"/&gt;&lt;w:lvlText w:val=""/&gt;&lt;w:lvlJc w:val="left"/&gt;&lt;w:pPr&gt;&lt;w:ind w:left="720" w:hanging="360"/&gt;&lt;/w:pPr&gt;&lt;w:rPr&gt;&lt;w:rFonts w:ascii="Symbol" w:hAnsi="Symbol" w:hint="default"/&gt;&lt;/w:rPr&gt;&lt;/w:lvl&gt;&lt;w:lvl w:ilvl="1" w:tplc="04090003" w:tentative="1"&gt;&lt;w:start w:val="1"/&gt;&lt;w:numFmt w:val="bullet"/&gt;&lt;w:lvlText w:val="o"/&gt;&lt;w:lvlJc w:val="left"/&gt;&lt;w:pPr&gt;&lt;w:ind w:left="1440" w:hanging="360"/&gt;&lt;/w:pPr&gt;&lt;w:rPr&gt;&lt;w:rFonts w:ascii="Courier New" w:hAnsi="Courier New" w:cs="Courier New" w:hint="default"/&gt;&lt;/w:rPr&gt;&lt;/w:lvl&gt;&lt;w:lvl w:ilvl="2" w:tplc="04090005" w:tentative="1"&gt;&lt;w:start w:val="1"/&gt;&lt;w:numFmt w:val="bullet"/&gt;&lt;w:lvlText w:val=""/&gt;&lt;w:lvlJc w:val="left"/&gt;&lt;w:pPr&gt;&lt;w:ind w:left="2160" w:hanging="360"/&gt;&lt;/w:pPr&gt;&lt;w:rPr&gt;&lt;w:rFonts w:ascii="Wingdings" w:hAnsi="Wingdings" w:hint="default"/&gt;&lt;/w:rPr&gt;&lt;/w:lvl&gt;&lt;w:lvl w:ilvl="3" w:tplc="04090001" w:tentative="1"&gt;&lt;w:start w:val="1"/&gt;&lt;w:numFmt w:val="bullet"/&gt;&lt;w:lvlText w:val=""/&gt;&lt;w:lvlJc w:val="left"/&gt;&lt;w:pPr&gt;&lt;w:ind w:left="2880" w:hanging="360"/&gt;&lt;/w:pPr&gt;&lt;w:rPr&gt;&lt;w:rFonts w:ascii="Symbol" w:hAnsi="Symbol" w:hint="default"/&gt;&lt;/w:rPr&gt;&lt;/w:lvl&gt;&lt;w:lvl w:ilvl="4" w:tplc="04090003" w:tentative="1"&gt;&lt;w:start w:val="1"/&gt;&lt;w:numFmt w:val="bullet"/&gt;&lt;w:lvlText w:val="o"/&gt;&lt;w:lvlJc w:val="left"/&gt;&lt;w:pPr&gt;&lt;w:ind w:left="3600" w:hanging="360"/&gt;&lt;/w:pPr&gt;&lt;w:rPr&gt;&lt;w:rFonts w:ascii="Courier New" w:hAnsi="Courier New" w:cs="Courier New" w:hint="default"/&gt;&lt;/w:rPr&gt;&lt;/w:lvl&gt;&lt;w:lvl w:ilvl="5" w:tplc="04090005" w:tentative="1"&gt;&lt;w:start w:val="1"/&gt;&lt;w:numFmt w:val="bullet"/&gt;&lt;w:lvlText w:val=""/&gt;&lt;w:lvlJc w:val="left"/&gt;&lt;w:pPr&gt;&lt;w:ind w:left="4320" w:hanging="360"/&gt;&lt;/w:pPr&gt;&lt;w:rPr&gt;&lt;w:rFonts w:ascii="Wingdings" w:hAnsi="Wingdings" w:hint="default"/&gt;&lt;/w:rPr&gt;&lt;/w:lvl&gt;&lt;w:lvl w:ilvl="6" w:tplc="04090001" w:tentative="1"&gt;&lt;w:start w:val="1"/&gt;&lt;w:numFmt w:val="bullet"/&gt;&lt;w:lvlText w:val=""/&gt;&lt;w:lvlJc w:val="left"/&gt;&lt;w:pPr&gt;&lt;w:ind w:left="5040" w:hanging="360"/&gt;&lt;/w:pPr&gt;&lt;w:rPr&gt;&lt;w:rFonts w:ascii="Symbol" w:hAnsi="Symbol" w:hint="default"/&gt;&lt;/w:rPr&gt;&lt;/w:lvl&gt;&lt;w:lvl w:ilvl="7" w:tplc="04090003" w:tentative="1"&gt;&lt;w:start w:val="1"/&gt;&lt;w:numFmt w:val="bullet"/&gt;&lt;w:lvlText w:val="o"/&gt;&lt;w:lvlJc w:val="left"/&gt;&lt;w:pPr&gt;&lt;w:ind w:left="5760" w:hanging="360"/&gt;&lt;/w:pPr&gt;&lt;w:rPr&gt;&lt;w:rFonts w:ascii="Courier New" w:hAnsi="Courier New" w:cs="Courier New" w:hint="default"/&gt;&lt;/w:rPr&gt;&lt;/w:lvl&gt;&lt;w:lvl w:ilvl="8" w:tplc="04090005" w:tentative="1"&gt;&lt;w:start w:val="1"/&gt;&lt;w:numFmt w:val="bullet"/&gt;&lt;w:lvlText w:val=""/&gt;&lt;w:lvlJc w:val="left"/&gt;&lt;w:pPr&gt;&lt;w:ind w:left="6480" w:hanging="360"/&gt;&lt;/w:pPr&gt;&lt;w:rPr&gt;&lt;w:rFonts w:ascii="Wingdings" w:hAnsi="Wingdings" w:hint="default"/&gt;&lt;/w:rPr&gt;&lt;/w:lvl&gt;&lt;/w:abstractNum&gt;&lt;w:abstractNum w:abstractNumId="14" w15:restartNumberingAfterBreak="0"&gt;&lt;w:nsid w:val="23B87FAB"/&gt;&lt;w:multiLevelType w:val="multilevel"/&gt;&lt;w:tmpl w:val="92A8D828"/&gt;&lt;w:styleLink w:val="Bullets"/&gt;&lt;w:lvl w:ilvl="0"&gt;&lt;w:start w:val="1"/&gt;&lt;w:numFmt w:val="bullet"/&gt;&lt;w:lvlText w:val=""/&gt;&lt;w:lvlJc w:val="left"/&gt;&lt;w:pPr&gt;&lt;w:ind w:left="714" w:hanging="357"/&gt;&lt;/w:pPr&gt;&lt;w:rPr&gt;&lt;w:rFonts w:ascii="Symbol" w:hAnsi="Symbol" w:cs="Times New Roman" w:hint="default"/&gt;&lt;w:color w:val="5B9BD5" w:themeColor="accent1"/&gt;&lt;w:sz w:val="24"/&gt;&lt;w:szCs w:val="20"/&gt;&lt;/w:rPr&gt;&lt;/w:lvl&gt;&lt;w:lvl w:ilvl="1"&gt;&lt;w:start w:val="1"/&gt;&lt;w:numFmt w:val="bullet"/&gt;&lt;w:lvlText w:val=""/&gt;&lt;w:lvlJc w:val="left"/&gt;&lt;w:pPr&gt;&lt;w:tabs&gt;&lt;w:tab w:val="num" w:pos="1621"/&gt;&lt;/w:tabs&gt;&lt;w:ind w:left="1071" w:hanging="357"/&gt;&lt;/w:pPr&gt;&lt;w:rPr&gt;&lt;w:rFonts w:ascii="Symbol" w:hAnsi="Symbol" w:cs="Times New Roman" w:hint="default"/&gt;&lt;w:b w:val="0"/&gt;&lt;w:bCs w:val="0"/&gt;&lt;w:i w:val="0"/&gt;&lt;w:iCs w:val="0"/&gt;&lt;w:color w:val="5B9BD5" w:themeColor="accent1"/&gt;&lt;w:sz w:val="24"/&gt;&lt;w:szCs w:val="20"/&gt;&lt;/w:rPr&gt;&lt;/w:lvl&gt;&lt;w:lvl w:ilvl="2"&gt;&lt;w:start w:val="1"/&gt;&lt;w:numFmt w:val="bullet"/&gt;&lt;w:lvlText w:val=""/&gt;&lt;w:lvlJc w:val="left"/&gt;&lt;w:pPr&gt;&lt;w:tabs&gt;&lt;w:tab w:val="num" w:pos="1978"/&gt;&lt;/w:tabs&gt;&lt;w:ind w:left="1428" w:hanging="357"/&gt;&lt;/w:pPr&gt;&lt;w:rPr&gt;&lt;w:rFonts w:ascii="Symbol" w:hAnsi="Symbol" w:cs="Times New Roman" w:hint="default"/&gt;&lt;w:color w:val="5B9BD5" w:themeColor="accent1"/&gt;&lt;w:sz w:val="20"/&gt;&lt;w:szCs w:val="20"/&gt;&lt;/w:rPr&gt;&lt;/w:lvl&gt;&lt;w:lvl w:ilvl="3"&gt;&lt;w:start w:val="1"/&gt;&lt;w:numFmt w:val="bullet"/&gt;&lt;w:lvlText w:val=""/&gt;&lt;w:lvlJc w:val="left"/&gt;&lt;w:pPr&gt;&lt;w:tabs&gt;&lt;w:tab w:val="num" w:pos="2335"/&gt;&lt;/w:tabs&gt;&lt;w:ind w:left="1785" w:hanging="357"/&gt;&lt;/w:pPr&gt;&lt;w:rPr&gt;&lt;w:rFonts w:ascii="Symbol" w:hAnsi="Symbol" w:cs="Times New Roman" w:hint="default"/&gt;&lt;w:b w:val="0"/&gt;&lt;w:bCs w:val="0"/&gt;&lt;w:i w:val="0"/&gt;&lt;w:iCs w:val="0"/&gt;&lt;w:color w:val="5B9BD5" w:themeColor="accent1"/&gt;&lt;w:sz w:val="16"/&gt;&lt;w:szCs w:val="20"/&gt;&lt;/w:rPr&gt;&lt;/w:lvl&gt;&lt;w:lvl w:ilvl="4"&gt;&lt;w:start w:val="1"/&gt;&lt;w:numFmt w:val="lowerLetter"/&gt;&lt;w:lvlText w:val="(%5)"/&gt;&lt;w:lvlJc w:val="left"/&gt;&lt;w:pPr&gt;&lt;w:tabs&gt;&lt;w:tab w:val="num" w:pos="2692"/&gt;&lt;/w:tabs&gt;&lt;w:ind w:left="2142" w:hanging="357"/&gt;&lt;/w:pPr&gt;&lt;w:rPr&gt;&lt;w:rFonts w:hint="default"/&gt;&lt;/w:rPr&gt;&lt;/w:lvl&gt;&lt;w:lvl w:ilvl="5"&gt;&lt;w:start w:val="1"/&gt;&lt;w:numFmt w:val="lowerRoman"/&gt;&lt;w:lvlText w:val="(%6)"/&gt;&lt;w:lvlJc w:val="left"/&gt;&lt;w:pPr&gt;&lt;w:tabs&gt;&lt;w:tab w:val="num" w:pos="3049"/&gt;&lt;/w:tabs&gt;&lt;w:ind w:left="2499" w:hanging="357"/&gt;&lt;/w:pPr&gt;&lt;w:rPr&gt;&lt;w:rFonts w:hint="default"/&gt;&lt;/w:rPr&gt;&lt;/w:lvl&gt;&lt;w:lvl w:ilvl="6"&gt;&lt;w:start w:val="1"/&gt;&lt;w:numFmt w:val="decimal"/&gt;&lt;w:lvlText w:val="%7."/&gt;&lt;w:lvlJc w:val="left"/&gt;&lt;w:pPr&gt;&lt;w:tabs&gt;&lt;w:tab w:val="num" w:pos="3406"/&gt;&lt;/w:tabs&gt;&lt;w:ind w:left="2856" w:hanging="357"/&gt;&lt;/w:pPr&gt;&lt;w:rPr&gt;&lt;w:rFonts w:hint="default"/&gt;&lt;/w:rPr&gt;&lt;/w:lvl&gt;&lt;w:lvl w:ilvl="7"&gt;&lt;w:start w:val="1"/&gt;&lt;w:numFmt w:val="lowerLetter"/&gt;&lt;w:lvlText w:val="%8."/&gt;&lt;w:lvlJc w:val="left"/&gt;&lt;w:pPr&gt;&lt;w:tabs&gt;&lt;w:tab w:val="num" w:pos="3763"/&gt;&lt;/w:tabs&gt;&lt;w:ind w:left="3213" w:hanging="357"/&gt;&lt;/w:pPr&gt;&lt;w:rPr&gt;&lt;w:rFonts w:hint="default"/&gt;&lt;/w:rPr&gt;&lt;/w:lvl&gt;&lt;w:lvl w:ilvl="8"&gt;&lt;w:start w:val="1"/&gt;&lt;w:numFmt w:val="lowerRoman"/&gt;&lt;w:lvlText w:val="%9."/&gt;&lt;w:lvlJc w:val="left"/&gt;&lt;w:pPr&gt;&lt;w:tabs&gt;&lt;w:tab w:val="num" w:pos="4120"/&gt;&lt;/w:tabs&gt;&lt;w:ind w:left="3570" w:hanging="357"/&gt;&lt;/w:pPr&gt;&lt;w:rPr&gt;&lt;w:rFonts w:hint="default"/&gt;&lt;/w:rPr&gt;&lt;/w:lvl&gt;&lt;/w:abstractNum&gt;&lt;w:abstractNum w:abstractNumId="15" w15:restartNumberingAfterBreak="0"&gt;&lt;w:nsid w:val="273F5BDA"/&gt;&lt;w:multiLevelType w:val="multilevel"/&gt;&lt;w:tmpl w:val="9228A626"/&gt;&lt;w:numStyleLink w:val="Checklist"/&gt;&lt;/w:abstractNum&gt;&lt;w:abstractNum w:abstractNumId="16" w15:restartNumberingAfterBreak="0"&gt;&lt;w:nsid w:val="32342E25"/&gt;&lt;w:multiLevelType w:val="hybridMultilevel"/&gt;&lt;w:tmpl w:val="D812D512"/&gt;&lt;w:lvl w:ilvl="0" w:tplc="04090001"&gt;&lt;w:start w:val="1"/&gt;&lt;w:numFmt w:val="bullet"/&gt;&lt;w:lvlText w:val=""/&gt;&lt;w:lvlJc w:val="left"/&gt;&lt;w:pPr&gt;&lt;w:ind w:left="720" w:hanging="360"/&gt;&lt;/w:pPr&gt;&lt;w:rPr&gt;&lt;w:rFonts w:ascii="Symbol" w:hAnsi="Symbol" w:hint="default"/&gt;&lt;/w:rPr&gt;&lt;/w:lvl&gt;&lt;w:lvl w:ilvl="1" w:tplc="04090003"&gt;&lt;w:start w:val="1"/&gt;&lt;w:numFmt w:val="bullet"/&gt;&lt;w:lvlText w:val="o"/&gt;&lt;w:lvlJc w:val="left"/&gt;&lt;w:pPr&gt;&lt;w:ind w:left="1440" w:hanging="360"/&gt;&lt;/w:pPr&gt;&lt;w:rPr&gt;&lt;w:rFonts w:ascii="Courier New" w:hAnsi="Courier New" w:cs="Courier New" w:hint="default"/&gt;&lt;/w:rPr&gt;&lt;/w:lvl&gt;&lt;w:lvl w:ilvl="2" w:tplc="04090005"&gt;&lt;w:start w:val="1"/&gt;&lt;w:numFmt w:val="bullet"/&gt;&lt;w:lvlText w:val=""/&gt;&lt;w:lvlJc w:val="left"/&gt;&lt;w:pPr&gt;&lt;w:ind w:left="2160" w:hanging="360"/&gt;&lt;/w:pPr&gt;&lt;w:rPr&gt;&lt;w:rFonts w:ascii="Wingdings" w:hAnsi="Wingdings" w:hint="default"/&gt;&lt;/w:rPr&gt;&lt;/w:lvl&gt;&lt;w:lvl w:ilvl="3" w:tplc="04090001" w:tentative="1"&gt;&lt;w:start w:val="1"/&gt;&lt;w:numFmt w:val="bullet"/&gt;&lt;w:lvlText w:val=""/&gt;&lt;w:lvlJc w:val="left"/&gt;&lt;w:pPr&gt;&lt;w:ind w:left="2880" w:hanging="360"/&gt;&lt;/w:pPr&gt;&lt;w:rPr&gt;&lt;w:rFonts w:ascii="Symbol" w:hAnsi="Symbol" w:hint="default"/&gt;&lt;/w:rPr&gt;&lt;/w:lvl&gt;&lt;w:lvl w:ilvl="4" w:tplc="04090003" w:tentative="1"&gt;&lt;w:start w:val="1"/&gt;&lt;w:numFmt w:val="bullet"/&gt;&lt;w:lvlText w:val="o"/&gt;&lt;w:lvlJc w:val="left"/&gt;&lt;w:pPr&gt;&lt;w:ind w:left="3600" w:hanging="360"/&gt;&lt;/w:pPr&gt;&lt;w:rPr&gt;&lt;w:rFonts w:ascii="Courier New" w:hAnsi="Courier New" w:cs="Courier New" w:hint="default"/&gt;&lt;/w:rPr&gt;&lt;/w:lvl&gt;&lt;w:lvl w:ilvl="5" w:tplc="04090005" w:tentative="1"&gt;&lt;w:start w:val="1"/&gt;&lt;w:numFmt w:val="bullet"/&gt;&lt;w:lvlText w:val=""/&gt;&lt;w:lvlJc w:val="left"/&gt;&lt;w:pPr&gt;&lt;w:ind w:left="4320" w:hanging="360"/&gt;&lt;/w:pPr&gt;&lt;w:rPr&gt;&lt;w:rFonts w:ascii="Wingdings" w:hAnsi="Wingdings" w:hint="default"/&gt;&lt;/w:rPr&gt;&lt;/w:lvl&gt;&lt;w:lvl w:ilvl="6" w:tplc="04090001" w:tentative="1"&gt;&lt;w:start w:val="1"/&gt;&lt;w:numFmt w:val="bullet"/&gt;&lt;w:lvlText w:val=""/&gt;&lt;w:lvlJc w:val="left"/&gt;&lt;w:pPr&gt;&lt;w:ind w:left="5040" w:hanging="360"/&gt;&lt;/w:pPr&gt;&lt;w:rPr&gt;&lt;w:rFonts w:ascii="Symbol" w:hAnsi="Symbol" w:hint="default"/&gt;&lt;/w:rPr&gt;&lt;/w:lvl&gt;&lt;w:lvl w:ilvl="7" w:tplc="04090003" w:tentative="1"&gt;&lt;w:start w:val="1"/&gt;&lt;w:numFmt w:val="bullet"/&gt;&lt;w:lvlText w:val="o"/&gt;&lt;w:lvlJc w:val="left"/&gt;&lt;w:pPr&gt;&lt;w:ind w:left="5760" w:hanging="360"/&gt;&lt;/w:pPr&gt;&lt;w:rPr&gt;&lt;w:rFonts w:ascii="Courier New" w:hAnsi="Courier New" w:cs="Courier New" w:hint="default"/&gt;&lt;/w:rPr&gt;&lt;/w:lvl&gt;&lt;w:lvl w:ilvl="8" w:tplc="04090005" w:tentative="1"&gt;&lt;w:start w:val="1"/&gt;&lt;w:numFmt w:val="bullet"/&gt;&lt;w:lvlText w:val=""/&gt;&lt;w:lvlJc w:val="left"/&gt;&lt;w:pPr&gt;&lt;w:ind w:left="6480" w:hanging="360"/&gt;&lt;/w:pPr&gt;&lt;w:rPr&gt;&lt;w:rFonts w:ascii="Wingdings" w:hAnsi="Wingdings" w:hint="default"/&gt;&lt;/w:rPr&gt;&lt;/w:lvl&gt;&lt;/w:abstractNum&gt;&lt;w:abstractNum w:abstractNumId="17" w15:restartNumberingAfterBreak="0"&gt;&lt;w:nsid w:val="3400321B"/&gt;&lt;w:multiLevelType w:val="multilevel"/&gt;&lt;w:tmpl w:val="87F67182"/&gt;&lt;w:lvl w:ilvl="0"&gt;&lt;w:start w:val="1"/&gt;&lt;w:numFmt w:val="decimal"/&gt;&lt;w:pStyle w:val="ListParagraph"/&gt;&lt;w:lvlText w:val="%1."/&gt;&lt;w:lvlJc w:val="left"/&gt;&lt;w:pPr&gt;&lt;w:ind w:left="1080" w:hanging="360"/&gt;&lt;/w:pPr&gt;&lt;w:rPr&gt;&lt;w:rFonts w:hint="default"/&gt;&lt;w:color w:val="008AC8"/&gt;&lt;w:sz w:val="20"/&gt;&lt;w:szCs w:val="20"/&gt;&lt;/w:rPr&gt;&lt;/w:lvl&gt;&lt;w:lvl w:ilvl="1"&gt;&lt;w:start w:val="1"/&gt;&lt;w:numFmt w:val="lowerLetter"/&gt;&lt;w:lvlText w:val="%2."/&gt;&lt;w:lvlJc w:val="left"/&gt;&lt;w:pPr&gt;&lt;w:tabs&gt;&lt;w:tab w:val="num" w:pos="1800"/&gt;&lt;/w:tabs&gt;&lt;w:ind w:left="1800" w:hanging="360"/&gt;&lt;/w:pPr&gt;&lt;w:rPr&gt;&lt;w:rFonts w:hint="default"/&gt;&lt;w:sz w:val="20"/&gt;&lt;w:szCs w:val="20"/&gt;&lt;/w:rPr&gt;&lt;/w:lvl&gt;&lt;w:lvl w:ilvl="2"&gt;&lt;w:start w:val="1"/&gt;&lt;w:numFmt w:val="lowerRoman"/&gt;&lt;w:lvlText w:val="%3."/&gt;&lt;w:lvlJc w:val="left"/&gt;&lt;w:pPr&gt;&lt;w:tabs&gt;&lt;w:tab w:val="num" w:pos="2520"/&gt;&lt;/w:tabs&gt;&lt;w:ind w:left="2520" w:hanging="360"/&gt;&lt;/w:pPr&gt;&lt;w:rPr&gt;&lt;w:rFonts w:hint="default"/&gt;&lt;w:sz w:val="20"/&gt;&lt;w:szCs w:val="20"/&gt;&lt;/w:rPr&gt;&lt;/w:lvl&gt;&lt;w:lvl w:ilvl="3"&gt;&lt;w:start w:val="1"/&gt;&lt;w:numFmt w:val="decimal"/&gt;&lt;w:lvlText w:val="(%4)"/&gt;&lt;w:lvlJc w:val="left"/&gt;&lt;w:pPr&gt;&lt;w:tabs&gt;&lt;w:tab w:val="num" w:pos="11112"/&gt;&lt;/w:tabs&gt;&lt;w:ind w:left="11112" w:hanging="360"/&gt;&lt;/w:pPr&gt;&lt;w:rPr&gt;&lt;w:rFonts w:hint="default"/&gt;&lt;/w:rPr&gt;&lt;/w:lvl&gt;&lt;w:lvl w:ilvl="4"&gt;&lt;w:start w:val="1"/&gt;&lt;w:numFmt w:val="lowerLetter"/&gt;&lt;w:lvlText w:val="(%5)"/&gt;&lt;w:lvlJc w:val="left"/&gt;&lt;w:pPr&gt;&lt;w:tabs&gt;&lt;w:tab w:val="num" w:pos="11472"/&gt;&lt;/w:tabs&gt;&lt;w:ind w:left="11472" w:hanging="360"/&gt;&lt;/w:pPr&gt;&lt;w:rPr&gt;&lt;w:rFonts w:hint="default"/&gt;&lt;/w:rPr&gt;&lt;/w:lvl&gt;&lt;w:lvl w:ilvl="5"&gt;&lt;w:start w:val="1"/&gt;&lt;w:numFmt w:val="lowerRoman"/&gt;&lt;w:lvlText w:val="(%6)"/&gt;&lt;w:lvlJc w:val="left"/&gt;&lt;w:pPr&gt;&lt;w:tabs&gt;&lt;w:tab w:val="num" w:pos="11832"/&gt;&lt;/w:tabs&gt;&lt;w:ind w:left="11832" w:hanging="360"/&gt;&lt;/w:pPr&gt;&lt;w:rPr&gt;&lt;w:rFonts w:hint="default"/&gt;&lt;/w:rPr&gt;&lt;/w:lvl&gt;&lt;w:lvl w:ilvl="6"&gt;&lt;w:start w:val="1"/&gt;&lt;w:numFmt w:val="decimal"/&gt;&lt;w:lvlText w:val="%7."/&gt;&lt;w:lvlJc w:val="left"/&gt;&lt;w:pPr&gt;&lt;w:tabs&gt;&lt;w:tab w:val="num" w:pos="12192"/&gt;&lt;/w:tabs&gt;&lt;w:ind w:left="12192" w:hanging="360"/&gt;&lt;/w:pPr&gt;&lt;w:rPr&gt;&lt;w:rFonts w:hint="default"/&gt;&lt;/w:rPr&gt;&lt;/w:lvl&gt;&lt;w:lvl w:ilvl="7"&gt;&lt;w:start w:val="1"/&gt;&lt;w:numFmt w:val="lowerLetter"/&gt;&lt;w:lvlText w:val="%8."/&gt;&lt;w:lvlJc w:val="left"/&gt;&lt;w:pPr&gt;&lt;w:tabs&gt;&lt;w:tab w:val="num" w:pos="12552"/&gt;&lt;/w:tabs&gt;&lt;w:ind w:left="12552" w:hanging="360"/&gt;&lt;/w:pPr&gt;&lt;w:rPr&gt;&lt;w:rFonts w:hint="default"/&gt;&lt;/w:rPr&gt;&lt;/w:lvl&gt;&lt;w:lvl w:ilvl="8"&gt;&lt;w:start w:val="1"/&gt;&lt;w:numFmt w:val="lowerRoman"/&gt;&lt;w:lvlText w:val="%9."/&gt;&lt;w:lvlJc w:val="left"/&gt;&lt;w:pPr&gt;&lt;w:tabs&gt;&lt;w:tab w:val="num" w:pos="12912"/&gt;&lt;/w:tabs&gt;&lt;w:ind w:left="12912" w:hanging="360"/&gt;&lt;/w:pPr&gt;&lt;w:rPr&gt;&lt;w:rFonts w:hint="default"/&gt;&lt;/w:rPr&gt;&lt;/w:lvl&gt;&lt;/w:abstractNum&gt;&lt;w:abstractNum w:abstractNumId="18" w15:restartNumberingAfterBreak="0"&gt;&lt;w:nsid w:val="40A07ED2"/&gt;&lt;w:multiLevelType w:val="multilevel"/&gt;&lt;w:tmpl w:val="B1C0B846"/&gt;&lt;w:styleLink w:val="Style1"/&gt;&lt;w:lvl w:ilvl="0"&gt;&lt;w:start w:val="1"/&gt;&lt;w:numFmt w:val="bullet"/&gt;&lt;w:pStyle w:val="ListBullet"/&gt;&lt;w:lvlText w:val=""/&gt;&lt;w:lvlJc w:val="left"/&gt;&lt;w:pPr&gt;&lt;w:tabs&gt;&lt;w:tab w:val="num" w:pos="720"/&gt;&lt;/w:tabs&gt;&lt;w:ind w:left="717" w:hanging="360"/&gt;&lt;/w:pPr&gt;&lt;w:rPr&gt;&lt;w:rFonts w:ascii="Symbol" w:hAnsi="Symbol" w:hint="default"/&gt;&lt;w:color w:val="008AC8"/&gt;&lt;w:sz w:val="24"/&gt;&lt;w:szCs w:val="20"/&gt;&lt;/w:rPr&gt;&lt;/w:lvl&gt;&lt;w:lvl w:ilvl="1"&gt;&lt;w:start w:val="1"/&gt;&lt;w:numFmt w:val="bullet"/&gt;&lt;w:lvlText w:val="o"/&gt;&lt;w:lvlJc w:val="left"/&gt;&lt;w:pPr&gt;&lt;w:tabs&gt;&lt;w:tab w:val="num" w:pos="1440"/&gt;&lt;/w:tabs&gt;&lt;w:ind w:left="1440" w:hanging="360"/&gt;&lt;/w:pPr&gt;&lt;w:rPr&gt;&lt;w:rFonts w:ascii="Segoe UI" w:hAnsi="Segoe UI" w:cs="Times New Roman" w:hint="default"/&gt;&lt;w:b w:val="0"/&gt;&lt;w:bCs w:val="0"/&gt;&lt;w:i w:val="0"/&gt;&lt;w:iCs w:val="0"/&gt;&lt;w:color w:val="5B9BD5" w:themeColor="accent1"/&gt;&lt;w:sz w:val="20"/&gt;&lt;w:szCs w:val="20"/&gt;&lt;/w:rPr&gt;&lt;/w:lvl&gt;&lt;w:lvl w:ilvl="2"&gt;&lt;w:start w:val="1"/&gt;&lt;w:numFmt w:val="bullet"/&gt;&lt;w:lvlText w:val=""/&gt;&lt;w:lvlJc w:val="left"/&gt;&lt;w:pPr&gt;&lt;w:tabs&gt;&lt;w:tab w:val="num" w:pos="2160"/&gt;&lt;/w:tabs&gt;&lt;w:ind w:left="2160" w:hanging="360"/&gt;&lt;/w:pPr&gt;&lt;w:rPr&gt;&lt;w:rFonts w:ascii="Wingdings" w:hAnsi="Wingdings" w:hint="default"/&gt;&lt;w:color w:val="5B9BD5" w:themeColor="accent1"/&gt;&lt;w:sz w:val="20"/&gt;&lt;w:szCs w:val="20"/&gt;&lt;/w:rPr&gt;&lt;/w:lvl&gt;&lt;w:lvl w:ilvl="3"&gt;&lt;w:start w:val="1"/&gt;&lt;w:numFmt w:val="bullet"/&gt;&lt;w:lvlText w:val=""/&gt;&lt;w:lvlJc w:val="left"/&gt;&lt;w:pPr&gt;&lt;w:tabs&gt;&lt;w:tab w:val="num" w:pos="2335"/&gt;&lt;/w:tabs&gt;&lt;w:ind w:left="1785" w:hanging="357"/&gt;&lt;/w:pPr&gt;&lt;w:rPr&gt;&lt;w:rFonts w:ascii="Symbol" w:hAnsi="Symbol" w:cs="Times New Roman" w:hint="default"/&gt;&lt;w:b w:val="0"/&gt;&lt;w:bCs w:val="0"/&gt;&lt;w:i w:val="0"/&gt;&lt;w:iCs w:val="0"/&gt;&lt;w:color w:val="5B9BD5" w:themeColor="accent1"/&gt;&lt;w:sz w:val="16"/&gt;&lt;w:szCs w:val="20"/&gt;&lt;/w:rPr&gt;&lt;/w:lvl&gt;&lt;w:lvl w:ilvl="4"&gt;&lt;w:start w:val="1"/&gt;&lt;w:numFmt w:val="lowerLetter"/&gt;&lt;w:lvlText w:val="(%5)"/&gt;&lt;w:lvlJc w:val="left"/&gt;&lt;w:pPr&gt;&lt;w:tabs&gt;&lt;w:tab w:val="num" w:pos="2692"/&gt;&lt;/w:tabs&gt;&lt;w:ind w:left="2142" w:hanging="357"/&gt;&lt;/w:pPr&gt;&lt;/w:lvl&gt;&lt;w:lvl w:ilvl="5"&gt;&lt;w:start w:val="1"/&gt;&lt;w:numFmt w:val="lowerRoman"/&gt;&lt;w:lvlText w:val="(%6)"/&gt;&lt;w:lvlJc w:val="left"/&gt;&lt;w:pPr&gt;&lt;w:tabs&gt;&lt;w:tab w:val="num" w:pos="3049"/&gt;&lt;/w:tabs&gt;&lt;w:ind w:left="2499" w:hanging="357"/&gt;&lt;/w:pPr&gt;&lt;/w:lvl&gt;&lt;w:lvl w:ilvl="6"&gt;&lt;w:start w:val="1"/&gt;&lt;w:numFmt w:val="decimal"/&gt;&lt;w:lvlText w:val="%7."/&gt;&lt;w:lvlJc w:val="left"/&gt;&lt;w:pPr&gt;&lt;w:tabs&gt;&lt;w:tab w:val="num" w:pos="3406"/&gt;&lt;/w:tabs&gt;&lt;w:ind w:left="2856" w:hanging="357"/&gt;&lt;/w:pPr&gt;&lt;/w:lvl&gt;&lt;w:lvl w:ilvl="7"&gt;&lt;w:start w:val="1"/&gt;&lt;w:numFmt w:val="lowerLetter"/&gt;&lt;w:lvlText w:val="%8."/&gt;&lt;w:lvlJc w:val="left"/&gt;&lt;w:pPr&gt;&lt;w:tabs&gt;&lt;w:tab w:val="num" w:pos="3763"/&gt;&lt;/w:tabs&gt;&lt;w:ind w:left="3213" w:hanging="357"/&gt;&lt;/w:pPr&gt;&lt;/w:lvl&gt;&lt;w:lvl w:ilvl="8"&gt;&lt;w:start w:val="1"/&gt;&lt;w:numFmt w:val="lowerRoman"/&gt;&lt;w:lvlText w:val="%9."/&gt;&lt;w:lvlJc w:val="left"/&gt;&lt;w:pPr&gt;&lt;w:tabs&gt;&lt;w:tab w:val="num" w:pos="4120"/&gt;&lt;/w:tabs&gt;&lt;w:ind w:left="3570" w:hanging="357"/&gt;&lt;/w:pPr&gt;&lt;/w:lvl&gt;&lt;/w:abstractNum&gt;&lt;w:abstractNum w:abstractNumId="19" w15:restartNumberingAfterBreak="0"&gt;&lt;w:nsid w:val="41436AC0"/&gt;&lt;w:multiLevelType w:val="hybridMultilevel"/&gt;&lt;w:tmpl w:val="1F0A31AE"/&gt;&lt;w:lvl w:ilvl="0" w:tplc="D8D28436"&gt;&lt;w:start w:val="1"/&gt;&lt;w:numFmt w:val="decimal"/&gt;&lt;w:pStyle w:val="Heading5Numbered"/&gt;&lt;w:lvlText w:val="%1.1.1.1.1"/&gt;&lt;w:lvlJc w:val="left"/&gt;&lt;w:pPr&gt;&lt;w:ind w:left="360" w:hanging="360"/&gt;&lt;/w:pPr&gt;&lt;w:rPr&gt;&lt;w:rFonts w:hint="default"/&gt;&lt;/w:rPr&gt;&lt;/w:lvl&gt;&lt;w:lvl w:ilvl="1" w:tplc="04090019" w:tentative="1"&gt;&lt;w:start w:val="1"/&gt;&lt;w:numFmt w:val="lowerLetter"/&gt;&lt;w:lvlText w:val="%2."/&gt;&lt;w:lvlJc w:val="left"/&gt;&lt;w:pPr&gt;&lt;w:ind w:left="1080" w:hanging="360"/&gt;&lt;/w:pPr&gt;&lt;/w:lvl&gt;&lt;w:lvl w:ilvl="2" w:tplc="0409001B" w:tentative="1"&gt;&lt;w:start w:val="1"/&gt;&lt;w:numFmt w:val="lowerRoman"/&gt;&lt;w:lvlText w:val="%3."/&gt;&lt;w:lvlJc w:val="right"/&gt;&lt;w:pPr&gt;&lt;w:ind w:left="1800" w:hanging="180"/&gt;&lt;/w:pPr&gt;&lt;/w:lvl&gt;&lt;w:lvl w:ilvl="3" w:tplc="0409000F" w:tentative="1"&gt;&lt;w:start w:val="1"/&gt;&lt;w:numFmt w:val="decimal"/&gt;&lt;w:lvlText w:val="%4."/&gt;&lt;w:lvlJc w:val="left"/&gt;&lt;w:pPr&gt;&lt;w:ind w:left="2520" w:hanging="360"/&gt;&lt;/w:pPr&gt;&lt;/w:lvl&gt;&lt;w:lvl w:ilvl="4" w:tplc="04090019" w:tentative="1"&gt;&lt;w:start w:val="1"/&gt;&lt;w:numFmt w:val="lowerLetter"/&gt;&lt;w:lvlText w:val="%5."/&gt;&lt;w:lvlJc w:val="left"/&gt;&lt;w:pPr&gt;&lt;w:ind w:left="3240" w:hanging="360"/&gt;&lt;/w:pPr&gt;&lt;/w:lvl&gt;&lt;w:lvl w:ilvl="5" w:tplc="0409001B" w:tentative="1"&gt;&lt;w:start w:val="1"/&gt;&lt;w:numFmt w:val="lowerRoman"/&gt;&lt;w:lvlText w:val="%6."/&gt;&lt;w:lvlJc w:val="right"/&gt;&lt;w:pPr&gt;&lt;w:ind w:left="3960" w:hanging="180"/&gt;&lt;/w:pPr&gt;&lt;/w:lvl&gt;&lt;w:lvl w:ilvl="6" w:tplc="0409000F" w:tentative="1"&gt;&lt;w:start w:val="1"/&gt;&lt;w:numFmt w:val="decimal"/&gt;&lt;w:lvlText w:val="%7."/&gt;&lt;w:lvlJc w:val="left"/&gt;&lt;w:pPr&gt;&lt;w:ind w:left="4680" w:hanging="360"/&gt;&lt;/w:pPr&gt;&lt;/w:lvl&gt;&lt;w:lvl w:ilvl="7" w:tplc="04090019" w:tentative="1"&gt;&lt;w:start w:val="1"/&gt;&lt;w:numFmt w:val="lowerLetter"/&gt;&lt;w:lvlText w:val="%8."/&gt;&lt;w:lvlJc w:val="left"/&gt;&lt;w:pPr&gt;&lt;w:ind w:left="5400" w:hanging="360"/&gt;&lt;/w:pPr&gt;&lt;/w:lvl&gt;&lt;w:lvl w:ilvl="8" w:tplc="0409001B" w:tentative="1"&gt;&lt;w:start w:val="1"/&gt;&lt;w:numFmt w:val="lowerRoman"/&gt;&lt;w:lvlText w:val="%9."/&gt;&lt;w:lvlJc w:val="right"/&gt;&lt;w:pPr&gt;&lt;w:ind w:left="6120" w:hanging="180"/&gt;&lt;/w:pPr&gt;&lt;/w:lvl&gt;&lt;/w:abstractNum&gt;&lt;w:abstractNum w:abstractNumId="20" w15:restartNumberingAfterBreak="0"&gt;&lt;w:nsid w:val="42422B5C"/&gt;&lt;w:multiLevelType w:val="multilevel"/&gt;&lt;w:tmpl w:val="772445B0"/&gt;&lt;w:lvl w:ilvl="0"&gt;&lt;w:start w:val="1"/&gt;&lt;w:numFmt w:val="bullet"/&gt;&lt;w:pStyle w:val="TableListBullet"/&gt;&lt;w:lvlText w:val=""/&gt;&lt;w:lvlJc w:val="left"/&gt;&lt;w:pPr&gt;&lt;w:ind w:left="360" w:hanging="360"/&gt;&lt;/w:pPr&gt;&lt;w:rPr&gt;&lt;w:rFonts w:ascii="Symbol" w:hAnsi="Symbol" w:hint="default"/&gt;&lt;w:b w:val="0"/&gt;&lt;w:bCs w:val="0"/&gt;&lt;w:i w:val="0"/&gt;&lt;w:iCs w:val="0"/&gt;&lt;w:color w:val="008AC8"/&gt;&lt;w:sz w:val="16"/&gt;&lt;w:szCs w:val="18"/&gt;&lt;/w:rPr&gt;&lt;/w:lvl&gt;&lt;w:lvl w:ilvl="1"&gt;&lt;w:start w:val="1"/&gt;&lt;w:numFmt w:val="bullet"/&gt;&lt;w:lvlText w:val=""/&gt;&lt;w:lvlJc w:val="left"/&gt;&lt;w:pPr&gt;&lt;w:tabs&gt;&lt;w:tab w:val="num" w:pos="908"/&gt;&lt;/w:tabs&gt;&lt;w:ind w:left="908" w:hanging="227"/&gt;&lt;/w:pPr&gt;&lt;w:rPr&gt;&lt;w:rFonts w:ascii="Symbol" w:eastAsia="Wingdings 2" w:hAnsi="Symbol" w:cs="Times New Roman" w:hint="default"/&gt;&lt;w:bCs w:val="0"/&gt;&lt;w:iCs w:val="0"/&gt;&lt;w:color w:val="5B9BD5" w:themeColor="accent1"/&gt;&lt;w:sz w:val="16"/&gt;&lt;w:szCs w:val="18"/&gt;&lt;/w:rPr&gt;&lt;/w:lvl&gt;&lt;w:lvl w:ilvl="2"&gt;&lt;w:start w:val="1"/&gt;&lt;w:numFmt w:val="bullet"/&gt;&lt;w:lvlText w:val=""/&gt;&lt;w:lvlJc w:val="left"/&gt;&lt;w:pPr&gt;&lt;w:tabs&gt;&lt;w:tab w:val="num" w:pos="1134"/&gt;&lt;/w:tabs&gt;&lt;w:ind w:left="1135" w:hanging="227"/&gt;&lt;/w:pPr&gt;&lt;w:rPr&gt;&lt;w:rFonts w:ascii="Symbol" w:eastAsia="Wingdings 2" w:hAnsi="Symbol" w:cs="Times New Roman" w:hint="default"/&gt;&lt;w:color w:val="5B9BD5" w:themeColor="accent1"/&gt;&lt;w:sz w:val="12"/&gt;&lt;w:szCs w:val="18"/&gt;&lt;/w:rPr&gt;&lt;/w:lvl&gt;&lt;w:lvl w:ilvl="3"&gt;&lt;w:start w:val="1"/&gt;&lt;w:numFmt w:val="bullet"/&gt;&lt;w:lvlText w:val=""/&gt;&lt;w:lvlJc w:val="left"/&gt;&lt;w:pPr&gt;&lt;w:tabs&gt;&lt;w:tab w:val="num" w:pos="1361"/&gt;&lt;/w:tabs&gt;&lt;w:ind w:left="1362" w:hanging="227"/&gt;&lt;/w:pPr&gt;&lt;w:rPr&gt;&lt;w:rFonts w:ascii="Symbol" w:eastAsia="Wingdings 2" w:hAnsi="Symbol" w:cs="Times New Roman" w:hint="default"/&gt;&lt;w:color w:val="808080"/&gt;&lt;w:sz w:val="12"/&gt;&lt;w:szCs w:val="18"/&gt;&lt;/w:rPr&gt;&lt;/w:lvl&gt;&lt;w:lvl w:ilvl="4"&gt;&lt;w:start w:val="1"/&gt;&lt;w:numFmt w:val="lowerLetter"/&gt;&lt;w:lvlText w:val="(%5)"/&gt;&lt;w:lvlJc w:val="left"/&gt;&lt;w:pPr&gt;&lt;w:tabs&gt;&lt;w:tab w:val="num" w:pos="2254"/&gt;&lt;/w:tabs&gt;&lt;w:ind w:left="1589" w:hanging="227"/&gt;&lt;/w:pPr&gt;&lt;w:rPr&gt;&lt;w:rFonts w:hint="default"/&gt;&lt;/w:rPr&gt;&lt;/w:lvl&gt;&lt;w:lvl w:ilvl="5"&gt;&lt;w:start w:val="1"/&gt;&lt;w:numFmt w:val="lowerRoman"/&gt;&lt;w:lvlText w:val="(%6)"/&gt;&lt;w:lvlJc w:val="left"/&gt;&lt;w:pPr&gt;&lt;w:tabs&gt;&lt;w:tab w:val="num" w:pos="2614"/&gt;&lt;/w:tabs&gt;&lt;w:ind w:left="1816" w:hanging="227"/&gt;&lt;/w:pPr&gt;&lt;w:rPr&gt;&lt;w:rFonts w:hint="default"/&gt;&lt;/w:rPr&gt;&lt;/w:lvl&gt;&lt;w:lvl w:ilvl="6"&gt;&lt;w:start w:val="1"/&gt;&lt;w:numFmt w:val="decimal"/&gt;&lt;w:lvlText w:val="%7."/&gt;&lt;w:lvlJc w:val="left"/&gt;&lt;w:pPr&gt;&lt;w:tabs&gt;&lt;w:tab w:val="num" w:pos="2974"/&gt;&lt;/w:tabs&gt;&lt;w:ind w:left="2043" w:hanging="227"/&gt;&lt;/w:pPr&gt;&lt;w:rPr&gt;&lt;w:rFonts w:hint="default"/&gt;&lt;/w:rPr&gt;&lt;/w:lvl&gt;&lt;w:lvl w:ilvl="7"&gt;&lt;w:start w:val="1"/&gt;&lt;w:numFmt w:val="lowerLetter"/&gt;&lt;w:lvlText w:val="%8."/&gt;&lt;w:lvlJc w:val="left"/&gt;&lt;w:pPr&gt;&lt;w:tabs&gt;&lt;w:tab w:val="num" w:pos="3334"/&gt;&lt;/w:tabs&gt;&lt;w:ind w:left="2270" w:hanging="227"/&gt;&lt;/w:pPr&gt;&lt;w:rPr&gt;&lt;w:rFonts w:hint="default"/&gt;&lt;/w:rPr&gt;&lt;/w:lvl&gt;&lt;w:lvl w:ilvl="8"&gt;&lt;w:start w:val="1"/&gt;&lt;w:numFmt w:val="lowerRoman"/&gt;&lt;w:lvlText w:val="%9."/&gt;&lt;w:lvlJc w:val="left"/&gt;&lt;w:pPr&gt;&lt;w:tabs&gt;&lt;w:tab w:val="num" w:pos="3694"/&gt;&lt;/w:tabs&gt;&lt;w:ind w:left="2497" w:hanging="227"/&gt;&lt;/w:pPr&gt;&lt;w:rPr&gt;&lt;w:rFonts w:hint="default"/&gt;&lt;/w:rPr&gt;&lt;/w:lvl&gt;&lt;/w:abstractNum&gt;&lt;w:abstractNum w:abstractNumId="21" w15:restartNumberingAfterBreak="0"&gt;&lt;w:nsid w:val="428C2AC9"/&gt;&lt;w:multiLevelType w:val="hybridMultilevel"/&gt;&lt;w:tmpl w:val="43D243BA"/&gt;&lt;w:lvl w:ilvl="0" w:tplc="04090001"&gt;&lt;w:start w:val="1"/&gt;&lt;w:numFmt w:val="bullet"/&gt;&lt;w:lvlText w:val=""/&gt;&lt;w:lvlJc w:val="left"/&gt;&lt;w:pPr&gt;&lt;w:ind w:left="720" w:hanging="360"/&gt;&lt;/w:pPr&gt;&lt;w:rPr&gt;&lt;w:rFonts w:ascii="Symbol" w:hAnsi="Symbol" w:hint="default"/&gt;&lt;/w:rPr&gt;&lt;/w:lvl&gt;&lt;w:lvl w:ilvl="1" w:tplc="04090003" w:tentative="1"&gt;&lt;w:start w:val="1"/&gt;&lt;w:numFmt w:val="bullet"/&gt;&lt;w:lvlText w:val="o"/&gt;&lt;w:lvlJc w:val="left"/&gt;&lt;w:pPr&gt;&lt;w:ind w:left="1440" w:hanging="360"/&gt;&lt;/w:pPr&gt;&lt;w:rPr&gt;&lt;w:rFonts w:ascii="Courier New" w:hAnsi="Courier New" w:cs="Courier New" w:hint="default"/&gt;&lt;/w:rPr&gt;&lt;/w:lvl&gt;&lt;w:lvl w:ilvl="2" w:tplc="04090005" w:tentative="1"&gt;&lt;w:start w:val="1"/&gt;&lt;w:numFmt w:val="bullet"/&gt;&lt;w:lvlText w:val=""/&gt;&lt;w:lvlJc w:val="left"/&gt;&lt;w:pPr&gt;&lt;w:ind w:left="2160" w:hanging="360"/&gt;&lt;/w:pPr&gt;&lt;w:rPr&gt;&lt;w:rFonts w:ascii="Wingdings" w:hAnsi="Wingdings" w:hint="default"/&gt;&lt;/w:rPr&gt;&lt;/w:lvl&gt;&lt;w:lvl w:ilvl="3" w:tplc="04090001" w:tentative="1"&gt;&lt;w:start w:val="1"/&gt;&lt;w:numFmt w:val="bullet"/&gt;&lt;w:lvlText w:val=""/&gt;&lt;w:lvlJc w:val="left"/&gt;&lt;w:pPr&gt;&lt;w:ind w:left="2880" w:hanging="360"/&gt;&lt;/w:pPr&gt;&lt;w:rPr&gt;&lt;w:rFonts w:ascii="Symbol" w:hAnsi="Symbol" w:hint="default"/&gt;&lt;/w:rPr&gt;&lt;/w:lvl&gt;&lt;w:lvl w:ilvl="4" w:tplc="04090003" w:tentative="1"&gt;&lt;w:start w:val="1"/&gt;&lt;w:numFmt w:val="bullet"/&gt;&lt;w:lvlText w:val="o"/&gt;&lt;w:lvlJc w:val="left"/&gt;&lt;w:pPr&gt;&lt;w:ind w:left="3600" w:hanging="360"/&gt;&lt;/w:pPr&gt;&lt;w:rPr&gt;&lt;w:rFonts w:ascii="Courier New" w:hAnsi="Courier New" w:cs="Courier New" w:hint="default"/&gt;&lt;/w:rPr&gt;&lt;/w:lvl&gt;&lt;w:lvl w:ilvl="5" w:tplc="04090005" w:tentative="1"&gt;&lt;w:start w:val="1"/&gt;&lt;w:numFmt w:val="bullet"/&gt;&lt;w:lvlText w:val=""/&gt;&lt;w:lvlJc w:val="left"/&gt;&lt;w:pPr&gt;&lt;w:ind w:left="4320" w:hanging="360"/&gt;&lt;/w:pPr&gt;&lt;w:rPr&gt;&lt;w:rFonts w:ascii="Wingdings" w:hAnsi="Wingdings" w:hint="default"/&gt;&lt;/w:rPr&gt;&lt;/w:lvl&gt;&lt;w:lvl w:ilvl="6" w:tplc="04090001" w:tentative="1"&gt;&lt;w:start w:val="1"/&gt;&lt;w:numFmt w:val="bullet"/&gt;&lt;w:lvlText w:val=""/&gt;&lt;w:lvlJc w:val="left"/&gt;&lt;w:pPr&gt;&lt;w:ind w:left="5040" w:hanging="360"/&gt;&lt;/w:pPr&gt;&lt;w:rPr&gt;&lt;w:rFonts w:ascii="Symbol" w:hAnsi="Symbol" w:hint="default"/&gt;&lt;/w:rPr&gt;&lt;/w:lvl&gt;&lt;w:lvl w:ilvl="7" w:tplc="04090003" w:tentative="1"&gt;&lt;w:start w:val="1"/&gt;&lt;w:numFmt w:val="bullet"/&gt;&lt;w:lvlText w:val="o"/&gt;&lt;w:lvlJc w:val="left"/&gt;&lt;w:pPr&gt;&lt;w:ind w:left="5760" w:hanging="360"/&gt;&lt;/w:pPr&gt;&lt;w:rPr&gt;&lt;w:rFonts w:ascii="Courier New" w:hAnsi="Courier New" w:cs="Courier New" w:hint="default"/&gt;&lt;/w:rPr&gt;&lt;/w:lvl&gt;&lt;w:lvl w:ilvl="8" w:tplc="04090005" w:tentative="1"&gt;&lt;w:start w:val="1"/&gt;&lt;w:numFmt w:val="bullet"/&gt;&lt;w:lvlText w:val=""/&gt;&lt;w:lvlJc w:val="left"/&gt;&lt;w:pPr&gt;&lt;w:ind w:left="6480" w:hanging="360"/&gt;&lt;/w:pPr&gt;&lt;w:rPr&gt;&lt;w:rFonts w:ascii="Wingdings" w:hAnsi="Wingdings" w:hint="default"/&gt;&lt;/w:rPr&gt;&lt;/w:lvl&gt;&lt;/w:abstractNum&gt;&lt;w:abstractNum w:abstractNumId="22" w15:restartNumberingAfterBreak="0"&gt;&lt;w:nsid w:val="4E985ABF"/&gt;&lt;w:multiLevelType w:val="hybridMultilevel"/&gt;&lt;w:tmpl w:val="42F41482"/&gt;&lt;w:lvl w:ilvl="0" w:tplc="04090001"&gt;&lt;w:start w:val="1"/&gt;&lt;w:numFmt w:val="bullet"/&gt;&lt;w:lvlText w:val=""/&gt;&lt;w:lvlJc w:val="left"/&gt;&lt;w:pPr&gt;&lt;w:ind w:left="720" w:hanging="360"/&gt;&lt;/w:pPr&gt;&lt;w:rPr&gt;&lt;w:rFonts w:ascii="Symbol" w:hAnsi="Symbol" w:hint="default"/&gt;&lt;/w:rPr&gt;&lt;/w:lvl&gt;&lt;w:lvl w:ilvl="1" w:tplc="04090003" w:tentative="1"&gt;&lt;w:start w:val="1"/&gt;&lt;w:numFmt w:val="bullet"/&gt;&lt;w:lvlText w:val="o"/&gt;&lt;w:lvlJc w:val="left"/&gt;&lt;w:pPr&gt;&lt;w:ind w:left="1440" w:hanging="360"/&gt;&lt;/w:pPr&gt;&lt;w:rPr&gt;&lt;w:rFonts w:ascii="Courier New" w:hAnsi="Courier New" w:cs="Courier New" w:hint="default"/&gt;&lt;/w:rPr&gt;&lt;/w:lvl&gt;&lt;w:lvl w:ilvl="2" w:tplc="04090005" w:tentative="1"&gt;&lt;w:start w:val="1"/&gt;&lt;w:numFmt w:val="bullet"/&gt;&lt;w:lvlText w:val=""/&gt;&lt;w:lvlJc w:val="left"/&gt;&lt;w:pPr&gt;&lt;w:ind w:left="2160" w:hanging="360"/&gt;&lt;/w:pPr&gt;&lt;w:rPr&gt;&lt;w:rFonts w:ascii="Wingdings" w:hAnsi="Wingdings" w:hint="default"/&gt;&lt;/w:rPr&gt;&lt;/w:lvl&gt;&lt;w:lvl w:ilvl="3" w:tplc="04090001" w:tentative="1"&gt;&lt;w:start w:val="1"/&gt;&lt;w:numFmt w:val="bullet"/&gt;&lt;w:lvlText w:val=""/&gt;&lt;w:lvlJc w:val="left"/&gt;&lt;w:pPr&gt;&lt;w:ind w:left="2880" w:hanging="360"/&gt;&lt;/w:pPr&gt;&lt;w:rPr&gt;&lt;w:rFonts w:ascii="Symbol" w:hAnsi="Symbol" w:hint="default"/&gt;&lt;/w:rPr&gt;&lt;/w:lvl&gt;&lt;w:lvl w:ilvl="4" w:tplc="04090003" w:tentative="1"&gt;&lt;w:start w:val="1"/&gt;&lt;w:numFmt w:val="bullet"/&gt;&lt;w:lvlText w:val="o"/&gt;&lt;w:lvlJc w:val="left"/&gt;&lt;w:pPr&gt;&lt;w:ind w:left="3600" w:hanging="360"/&gt;&lt;/w:pPr&gt;&lt;w:rPr&gt;&lt;w:rFonts w:ascii="Courier New" w:hAnsi="Courier New" w:cs="Courier New" w:hint="default"/&gt;&lt;/w:rPr&gt;&lt;/w:lvl&gt;&lt;w:lvl w:ilvl="5" w:tplc="04090005" w:tentative="1"&gt;&lt;w:start w:val="1"/&gt;&lt;w:numFmt w:val="bullet"/&gt;&lt;w:lvlText w:val=""/&gt;&lt;w:lvlJc w:val="left"/&gt;&lt;w:pPr&gt;&lt;w:ind w:left="4320" w:hanging="360"/&gt;&lt;/w:pPr&gt;&lt;w:rPr&gt;&lt;w:rFonts w:ascii="Wingdings" w:hAnsi="Wingdings" w:hint="default"/&gt;&lt;/w:rPr&gt;&lt;/w:lvl&gt;&lt;w:lvl w:ilvl="6" w:tplc="04090001" w:tentative="1"&gt;&lt;w:start w:val="1"/&gt;&lt;w:numFmt w:val="bullet"/&gt;&lt;w:lvlText w:val=""/&gt;&lt;w:lvlJc w:val="left"/&gt;&lt;w:pPr&gt;&lt;w:ind w:left="5040" w:hanging="360"/&gt;&lt;/w:pPr&gt;&lt;w:rPr&gt;&lt;w:rFonts w:ascii="Symbol" w:hAnsi="Symbol" w:hint="default"/&gt;&lt;/w:rPr&gt;&lt;/w:lvl&gt;&lt;w:lvl w:ilvl="7" w:tplc="04090003" w:tentative="1"&gt;&lt;w:start w:val="1"/&gt;&lt;w:numFmt w:val="bullet"/&gt;&lt;w:lvlText w:val="o"/&gt;&lt;w:lvlJc w:val="left"/&gt;&lt;w:pPr&gt;&lt;w:ind w:left="5760" w:hanging="360"/&gt;&lt;/w:pPr&gt;&lt;w:rPr&gt;&lt;w:rFonts w:ascii="Courier New" w:hAnsi="Courier New" w:cs="Courier New" w:hint="default"/&gt;&lt;/w:rPr&gt;&lt;/w:lvl&gt;&lt;w:lvl w:ilvl="8" w:tplc="04090005" w:tentative="1"&gt;&lt;w:start w:val="1"/&gt;&lt;w:numFmt w:val="bullet"/&gt;&lt;w:lvlText w:val=""/&gt;&lt;w:lvlJc w:val="left"/&gt;&lt;w:pPr&gt;&lt;w:ind w:left="6480" w:hanging="360"/&gt;&lt;/w:pPr&gt;&lt;w:rPr&gt;&lt;w:rFonts w:ascii="Wingdings" w:hAnsi="Wingdings" w:hint="default"/&gt;&lt;/w:rPr&gt;&lt;/w:lvl&gt;&lt;/w:abstractNum&gt;&lt;w:abstractNum w:abstractNumId="23" w15:restartNumberingAfterBreak="0"&gt;&lt;w:nsid w:val="5B5A4735"/&gt;&lt;w:multiLevelType w:val="hybridMultilevel"/&gt;&lt;w:tmpl w:val="16CC19AA"/&gt;&lt;w:lvl w:ilvl="0" w:tplc="04090001"&gt;&lt;w:start w:val="1"/&gt;&lt;w:numFmt w:val="bullet"/&gt;&lt;w:lvlText w:val=""/&gt;&lt;w:lvlJc w:val="left"/&gt;&lt;w:pPr&gt;&lt;w:ind w:left="720" w:hanging="360"/&gt;&lt;/w:pPr&gt;&lt;w:rPr&gt;&lt;w:rFonts w:ascii="Symbol" w:hAnsi="Symbol" w:hint="default"/&gt;&lt;/w:rPr&gt;&lt;/w:lvl&gt;&lt;w:lvl w:ilvl="1" w:tplc="04090003" w:tentative="1"&gt;&lt;w:start w:val="1"/&gt;&lt;w:numFmt w:val="bullet"/&gt;&lt;w:lvlText w:val="o"/&gt;&lt;w:lvlJc w:val="left"/&gt;&lt;w:pPr&gt;&lt;w:ind w:left="1440" w:hanging="360"/&gt;&lt;/w:pPr&gt;&lt;w:rPr&gt;&lt;w:rFonts w:ascii="Courier New" w:hAnsi="Courier New" w:cs="Courier New" w:hint="default"/&gt;&lt;/w:rPr&gt;&lt;/w:lvl&gt;&lt;w:lvl w:ilvl="2" w:tplc="04090005" w:tentative="1"&gt;&lt;w:start w:val="1"/&gt;&lt;w:numFmt w:val="bullet"/&gt;&lt;w:lvlText w:val=""/&gt;&lt;w:lvlJc w:val="left"/&gt;&lt;w:pPr&gt;&lt;w:ind w:left="2160" w:hanging="360"/&gt;&lt;/w:pPr&gt;&lt;w:rPr&gt;&lt;w:rFonts w:ascii="Wingdings" w:hAnsi="Wingdings" w:hint="default"/&gt;&lt;/w:rPr&gt;&lt;/w:lvl&gt;&lt;w:lvl w:ilvl="3" w:tplc="04090001" w:tentative="1"&gt;&lt;w:start w:val="1"/&gt;&lt;w:numFmt w:val="bullet"/&gt;&lt;w:lvlText w:val=""/&gt;&lt;w:lvlJc w:val="left"/&gt;&lt;w:pPr&gt;&lt;w:ind w:left="2880" w:hanging="360"/&gt;&lt;/w:pPr&gt;&lt;w:rPr&gt;&lt;w:rFonts w:ascii="Symbol" w:hAnsi="Symbol" w:hint="default"/&gt;&lt;/w:rPr&gt;&lt;/w:lvl&gt;&lt;w:lvl w:ilvl="4" w:tplc="04090003" w:tentative="1"&gt;&lt;w:start w:val="1"/&gt;&lt;w:numFmt w:val="bullet"/&gt;&lt;w:lvlText w:val="o"/&gt;&lt;w:lvlJc w:val="left"/&gt;&lt;w:pPr&gt;&lt;w:ind w:left="3600" w:hanging="360"/&gt;&lt;/w:pPr&gt;&lt;w:rPr&gt;&lt;w:rFonts w:ascii="Courier New" w:hAnsi="Courier New" w:cs="Courier New" w:hint="default"/&gt;&lt;/w:rPr&gt;&lt;/w:lvl&gt;&lt;w:lvl w:ilvl="5" w:tplc="04090005" w:tentative="1"&gt;&lt;w:start w:val="1"/&gt;&lt;w:numFmt w:val="bullet"/&gt;&lt;w:lvlText w:val=""/&gt;&lt;w:lvlJc w:val="left"/&gt;&lt;w:pPr&gt;&lt;w:ind w:left="4320" w:hanging="360"/&gt;&lt;/w:pPr&gt;&lt;w:rPr&gt;&lt;w:rFonts w:ascii="Wingdings" w:hAnsi="Wingdings" w:hint="default"/&gt;&lt;/w:rPr&gt;&lt;/w:lvl&gt;&lt;w:lvl w:ilvl="6" w:tplc="04090001" w:tentative="1"&gt;&lt;w:start w:val="1"/&gt;&lt;w:numFmt w:val="bullet"/&gt;&lt;w:lvlText w:val=""/&gt;&lt;w:lvlJc w:val="left"/&gt;&lt;w:pPr&gt;&lt;w:ind w:left="5040" w:hanging="360"/&gt;&lt;/w:pPr&gt;&lt;w:rPr&gt;&lt;w:rFonts w:ascii="Symbol" w:hAnsi="Symbol" w:hint="default"/&gt;&lt;/w:rPr&gt;&lt;/w:lvl&gt;&lt;w:lvl w:ilvl="7" w:tplc="04090003" w:tentative="1"&gt;&lt;w:start w:val="1"/&gt;&lt;w:numFmt w:val="bullet"/&gt;&lt;w:lvlText w:val="o"/&gt;&lt;w:lvlJc w:val="left"/&gt;&lt;w:pPr&gt;&lt;w:ind w:left="5760" w:hanging="360"/&gt;&lt;/w:pPr&gt;&lt;w:rPr&gt;&lt;w:rFonts w:ascii="Courier New" w:hAnsi="Courier New" w:cs="Courier New" w:hint="default"/&gt;&lt;/w:rPr&gt;&lt;/w:lvl&gt;&lt;w:lvl w:ilvl="8" w:tplc="04090005" w:tentative="1"&gt;&lt;w:start w:val="1"/&gt;&lt;w:numFmt w:val="bullet"/&gt;&lt;w:lvlText w:val=""/&gt;&lt;w:lvlJc w:val="left"/&gt;&lt;w:pPr&gt;&lt;w:ind w:left="6480" w:hanging="360"/&gt;&lt;/w:pPr&gt;&lt;w:rPr&gt;&lt;w:rFonts w:ascii="Wingdings" w:hAnsi="Wingdings" w:hint="default"/&gt;&lt;/w:rPr&gt;&lt;/w:lvl&gt;&lt;/w:abstractNum&gt;&lt;w:abstractNum w:abstractNumId="24" w15:restartNumberingAfterBreak="0"&gt;&lt;w:nsid w:val="5C043ECC"/&gt;&lt;w:multiLevelType w:val="multilevel"/&gt;&lt;w:tmpl w:val="B1C0B846"/&gt;&lt;w:numStyleLink w:val="Style1"/&gt;&lt;/w:abstractNum&gt;&lt;w:abstractNum w:abstractNumId="25" w15:restartNumberingAfterBreak="0"&gt;&lt;w:nsid w:val="5E151BD7"/&gt;&lt;w:multiLevelType w:val="hybridMultilevel"/&gt;&lt;w:tmpl w:val="70B6990E"/&gt;&lt;w:lvl w:ilvl="0" w:tplc="04090001"&gt;&lt;w:start w:val="1"/&gt;&lt;w:numFmt w:val="bullet"/&gt;&lt;w:lvlText w:val=""/&gt;&lt;w:lvlJc w:val="left"/&gt;&lt;w:pPr&gt;&lt;w:ind w:left="720" w:hanging="360"/&gt;&lt;/w:pPr&gt;&lt;w:rPr&gt;&lt;w:rFonts w:ascii="Symbol" w:hAnsi="Symbol" w:hint="default"/&gt;&lt;/w:rPr&gt;&lt;/w:lvl&gt;&lt;w:lvl w:ilvl="1" w:tplc="04090003" w:tentative="1"&gt;&lt;w:start w:val="1"/&gt;&lt;w:numFmt w:val="bullet"/&gt;&lt;w:lvlText w:val="o"/&gt;&lt;w:lvlJc w:val="left"/&gt;&lt;w:pPr&gt;&lt;w:ind w:left="1440" w:hanging="360"/&gt;&lt;/w:pPr&gt;&lt;w:rPr&gt;&lt;w:rFonts w:ascii="Courier New" w:hAnsi="Courier New" w:cs="Courier New" w:hint="default"/&gt;&lt;/w:rPr&gt;&lt;/w:lvl&gt;&lt;w:lvl w:ilvl="2" w:tplc="04090005" w:tentative="1"&gt;&lt;w:start w:val="1"/&gt;&lt;w:numFmt w:val="bullet"/&gt;&lt;w:lvlText w:val=""/&gt;&lt;w:lvlJc w:val="left"/&gt;&lt;w:pPr&gt;&lt;w:ind w:left="2160" w:hanging="360"/&gt;&lt;/w:pPr&gt;&lt;w:rPr&gt;&lt;w:rFonts w:ascii="Wingdings" w:hAnsi="Wingdings" w:hint="default"/&gt;&lt;/w:rPr&gt;&lt;/w:lvl&gt;&lt;w:lvl w:ilvl="3" w:tplc="04090001" w:tentative="1"&gt;&lt;w:start w:val="1"/&gt;&lt;w:numFmt w:val="bullet"/&gt;&lt;w:lvlText w:val=""/&gt;&lt;w:lvlJc w:val="left"/&gt;&lt;w:pPr&gt;&lt;w:ind w:left="2880" w:hanging="360"/&gt;&lt;/w:pPr&gt;&lt;w:rPr&gt;&lt;w:rFonts w:ascii="Symbol" w:hAnsi="Symbol" w:hint="default"/&gt;&lt;/w:rPr&gt;&lt;/w:lvl&gt;&lt;w:lvl w:ilvl="4" w:tplc="04090003" w:tentative="1"&gt;&lt;w:start w:val="1"/&gt;&lt;w:numFmt w:val="bullet"/&gt;&lt;w:lvlText w:val="o"/&gt;&lt;w:lvlJc w:val="left"/&gt;&lt;w:pPr&gt;&lt;w:ind w:left="3600" w:hanging="360"/&gt;&lt;/w:pPr&gt;&lt;w:rPr&gt;&lt;w:rFonts w:ascii="Courier New" w:hAnsi="Courier New" w:cs="Courier New" w:hint="default"/&gt;&lt;/w:rPr&gt;&lt;/w:lvl&gt;&lt;w:lvl w:ilvl="5" w:tplc="04090005" w:tentative="1"&gt;&lt;w:start w:val="1"/&gt;&lt;w:numFmt w:val="bullet"/&gt;&lt;w:lvlText w:val=""/&gt;&lt;w:lvlJc w:val="left"/&gt;&lt;w:pPr&gt;&lt;w:ind w:left="4320" w:hanging="360"/&gt;&lt;/w:pPr&gt;&lt;w:rPr&gt;&lt;w:rFonts w:ascii="Wingdings" w:hAnsi="Wingdings" w:hint="default"/&gt;&lt;/w:rPr&gt;&lt;/w:lvl&gt;&lt;w:lvl w:ilvl="6" w:tplc="04090001" w:tentative="1"&gt;&lt;w:start w:val="1"/&gt;&lt;w:numFmt w:val="bullet"/&gt;&lt;w:lvlText w:val=""/&gt;&lt;w:lvlJc w:val="left"/&gt;&lt;w:pPr&gt;&lt;w:ind w:left="5040" w:hanging="360"/&gt;&lt;/w:pPr&gt;&lt;w:rPr&gt;&lt;w:rFonts w:ascii="Symbol" w:hAnsi="Symbol" w:hint="default"/&gt;&lt;/w:rPr&gt;&lt;/w:lvl&gt;&lt;w:lvl w:ilvl="7" w:tplc="04090003" w:tentative="1"&gt;&lt;w:start w:val="1"/&gt;&lt;w:numFmt w:val="bullet"/&gt;&lt;w:lvlText w:val="o"/&gt;&lt;w:lvlJc w:val="left"/&gt;&lt;w:pPr&gt;&lt;w:ind w:left="5760" w:hanging="360"/&gt;&lt;/w:pPr&gt;&lt;w:rPr&gt;&lt;w:rFonts w:ascii="Courier New" w:hAnsi="Courier New" w:cs="Courier New" w:hint="default"/&gt;&lt;/w:rPr&gt;&lt;/w:lvl&gt;&lt;w:lvl w:ilvl="8" w:tplc="04090005" w:tentative="1"&gt;&lt;w:start w:val="1"/&gt;&lt;w:numFmt w:val="bullet"/&gt;&lt;w:lvlText w:val=""/&gt;&lt;w:lvlJc w:val="left"/&gt;&lt;w:pPr&gt;&lt;w:ind w:left="6480" w:hanging="360"/&gt;&lt;/w:pPr&gt;&lt;w:rPr&gt;&lt;w:rFonts w:ascii="Wingdings" w:hAnsi="Wingdings" w:hint="default"/&gt;&lt;/w:rPr&gt;&lt;/w:lvl&gt;&lt;/w:abstractNum&gt;&lt;w:abstractNum w:abstractNumId="26" w15:restartNumberingAfterBreak="0"&gt;&lt;w:nsid w:val="69F53201"/&gt;&lt;w:multiLevelType w:val="multilevel"/&gt;&lt;w:tmpl w:val="B7A0F0C0"/&gt;&lt;w:styleLink w:val="NumberedList"/&gt;&lt;w:lvl w:ilvl="0"&gt;&lt;w:start w:val="1"/&gt;&lt;w:numFmt w:val="decimal"/&gt;&lt;w:lvlText w:val="%1."/&gt;&lt;w:lvlJc w:val="left"/&gt;&lt;w:pPr&gt;&lt;w:tabs&gt;&lt;w:tab w:val="num" w:pos="720"/&gt;&lt;/w:tabs&gt;&lt;w:ind w:left="720" w:hanging="360"/&gt;&lt;/w:pPr&gt;&lt;w:rPr&gt;&lt;w:rFonts w:ascii="Segoe UI" w:hAnsi="Segoe UI" w:cs="Segoe"/&gt;&lt;w:color w:val="008AC8"/&gt;&lt;w:sz w:val="22"/&gt;&lt;w:szCs w:val="20"/&gt;&lt;/w:rPr&gt;&lt;/w:lvl&gt;&lt;w:lvl w:ilvl="1"&gt;&lt;w:start w:val="1"/&gt;&lt;w:numFmt w:val="lowerLetter"/&gt;&lt;w:lvlText w:val="%2."/&gt;&lt;w:lvlJc w:val="left"/&gt;&lt;w:pPr&gt;&lt;w:tabs&gt;&lt;w:tab w:val="num" w:pos="1440"/&gt;&lt;/w:tabs&gt;&lt;w:ind w:left="1440" w:hanging="360"/&gt;&lt;/w:pPr&gt;&lt;w:rPr&gt;&lt;w:rFonts w:ascii="Segoe UI" w:hAnsi="Segoe UI"/&gt;&lt;w:color w:val="008AC8"/&gt;&lt;w:sz w:val="20"/&gt;&lt;w:szCs w:val="20"/&gt;&lt;/w:rPr&gt;&lt;/w:lvl&gt;&lt;w:lvl w:ilvl="2"&gt;&lt;w:start w:val="1"/&gt;&lt;w:numFmt w:val="lowerRoman"/&gt;&lt;w:lvlText w:val="%3."/&gt;&lt;w:lvlJc w:val="left"/&gt;&lt;w:pPr&gt;&lt;w:tabs&gt;&lt;w:tab w:val="num" w:pos="2160"/&gt;&lt;/w:tabs&gt;&lt;w:ind w:left="2160" w:hanging="360"/&gt;&lt;/w:pPr&gt;&lt;w:rPr&gt;&lt;w:rFonts w:ascii="Segoe UI" w:hAnsi="Segoe UI"/&gt;&lt;w:color w:val="008AC8"/&gt;&lt;w:sz w:val="20"/&gt;&lt;w:szCs w:val="20"/&gt;&lt;/w:rPr&gt;&lt;/w:lvl&gt;&lt;w:lvl w:ilvl="3"&gt;&lt;w:start w:val="1"/&gt;&lt;w:numFmt w:val="decimal"/&gt;&lt;w:lvlText w:val="(%4)"/&gt;&lt;w:lvlJc w:val="left"/&gt;&lt;w:pPr&gt;&lt;w:tabs&gt;&lt;w:tab w:val="num" w:pos="2880"/&gt;&lt;/w:tabs&gt;&lt;w:ind w:left="2880" w:hanging="360"/&gt;&lt;/w:pPr&gt;&lt;w:rPr&gt;&lt;w:rFonts w:hint="default"/&gt;&lt;/w:rPr&gt;&lt;/w:lvl&gt;&lt;w:lvl w:ilvl="4"&gt;&lt;w:start w:val="1"/&gt;&lt;w:numFmt w:val="lowerLetter"/&gt;&lt;w:lvlText w:val="(%5)"/&gt;&lt;w:lvlJc w:val="left"/&gt;&lt;w:pPr&gt;&lt;w:tabs&gt;&lt;w:tab w:val="num" w:pos="3600"/&gt;&lt;/w:tabs&gt;&lt;w:ind w:left="3600" w:hanging="360"/&gt;&lt;/w:pPr&gt;&lt;w:rPr&gt;&lt;w:rFonts w:hint="default"/&gt;&lt;/w:rPr&gt;&lt;/w:lvl&gt;&lt;w:lvl w:ilvl="5"&gt;&lt;w:start w:val="1"/&gt;&lt;w:numFmt w:val="lowerRoman"/&gt;&lt;w:lvlText w:val="(%6)"/&gt;&lt;w:lvlJc w:val="left"/&gt;&lt;w:pPr&gt;&lt;w:tabs&gt;&lt;w:tab w:val="num" w:pos="4320"/&gt;&lt;/w:tabs&gt;&lt;w:ind w:left="4320" w:hanging="360"/&gt;&lt;/w:pPr&gt;&lt;w:rPr&gt;&lt;w:rFonts w:hint="default"/&gt;&lt;/w:rPr&gt;&lt;/w:lvl&gt;&lt;w:lvl w:ilvl="6"&gt;&lt;w:start w:val="1"/&gt;&lt;w:numFmt w:val="decimal"/&gt;&lt;w:lvlText w:val="%7."/&gt;&lt;w:lvlJc w:val="left"/&gt;&lt;w:pPr&gt;&lt;w:tabs&gt;&lt;w:tab w:val="num" w:pos="5040"/&gt;&lt;/w:tabs&gt;&lt;w:ind w:left="5040" w:hanging="360"/&gt;&lt;/w:pPr&gt;&lt;w:rPr&gt;&lt;w:rFonts w:hint="default"/&gt;&lt;/w:rPr&gt;&lt;/w:lvl&gt;&lt;w:lvl w:ilvl="7"&gt;&lt;w:start w:val="1"/&gt;&lt;w:numFmt w:val="lowerLetter"/&gt;&lt;w:lvlText w:val="%8."/&gt;&lt;w:lvlJc w:val="left"/&gt;&lt;w:pPr&gt;&lt;w:tabs&gt;&lt;w:tab w:val="num" w:pos="5760"/&gt;&lt;/w:tabs&gt;&lt;w:ind w:left="5760" w:hanging="360"/&gt;&lt;/w:pPr&gt;&lt;w:rPr&gt;&lt;w:rFonts w:hint="default"/&gt;&lt;/w:rPr&gt;&lt;/w:lvl&gt;&lt;w:lvl w:ilvl="8"&gt;&lt;w:start w:val="1"/&gt;&lt;w:numFmt w:val="lowerRoman"/&gt;&lt;w:lvlText w:val="%9."/&gt;&lt;w:lvlJc w:val="left"/&gt;&lt;w:pPr&gt;&lt;w:tabs&gt;&lt;w:tab w:val="num" w:pos="6480"/&gt;&lt;/w:tabs&gt;&lt;w:ind w:left="6480" w:hanging="360"/&gt;&lt;/w:pPr&gt;&lt;w:rPr&gt;&lt;w:rFonts w:hint="default"/&gt;&lt;/w:rPr&gt;&lt;/w:lvl&gt;&lt;/w:abstractNum&gt;&lt;w:abstractNum w:abstractNumId="27" w15:restartNumberingAfterBreak="0"&gt;&lt;w:nsid w:val="6DB22422"/&gt;&lt;w:multiLevelType w:val="multilevel"/&gt;&lt;w:tmpl w:val="9228A626"/&gt;&lt;w:styleLink w:val="Checklist"/&gt;&lt;w:lvl w:ilvl="0"&gt;&lt;w:start w:val="1"/&gt;&lt;w:numFmt w:val="bullet"/&gt;&lt;w:pStyle w:val="CheckList0"/&gt;&lt;w:lvlText w:val=""/&gt;&lt;w:lvlJc w:val="left"/&gt;&lt;w:pPr&gt;&lt;w:tabs&gt;&lt;w:tab w:val="num" w:pos="720"/&gt;&lt;/w:tabs&gt;&lt;w:ind w:left="720" w:hanging="360"/&gt;&lt;/w:pPr&gt;&lt;w:rPr&gt;&lt;w:rFonts w:ascii="Wingdings" w:hAnsi="Wingdings" w:hint="default"/&gt;&lt;w:color w:val="5B9BD5" w:themeColor="accent1"/&gt;&lt;w:position w:val="-6"/&gt;&lt;w:sz w:val="24"/&gt;&lt;w:szCs w:val="28"/&gt;&lt;/w:rPr&gt;&lt;/w:lvl&gt;&lt;w:lvl w:ilvl="1"&gt;&lt;w:start w:val="1"/&gt;&lt;w:numFmt w:val="bullet"/&gt;&lt;w:lvlText w:val=""/&gt;&lt;w:lvlJc w:val="left"/&gt;&lt;w:pPr&gt;&lt;w:tabs&gt;&lt;w:tab w:val="num" w:pos="720"/&gt;&lt;/w:tabs&gt;&lt;w:ind w:left="720" w:hanging="360"/&gt;&lt;/w:pPr&gt;&lt;w:rPr&gt;&lt;w:rFonts w:ascii="Wingdings" w:hAnsi="Wingdings" w:cs="Times New Roman" w:hint="default"/&gt;&lt;w:color w:val="5B9BD5" w:themeColor="accent1"/&gt;&lt;w:position w:val="-6"/&gt;&lt;w:sz w:val="36"/&gt;&lt;w:szCs w:val="28"/&gt;&lt;/w:rPr&gt;&lt;/w:lvl&gt;&lt;w:lvl w:ilvl="2"&gt;&lt;w:start w:val="1"/&gt;&lt;w:numFmt w:val="bullet"/&gt;&lt;w:lvlText w:val=""/&gt;&lt;w:lvlJc w:val="left"/&gt;&lt;w:pPr&gt;&lt;w:tabs&gt;&lt;w:tab w:val="num" w:pos="1080"/&gt;&lt;/w:tabs&gt;&lt;w:ind w:left="1080" w:hanging="360"/&gt;&lt;/w:pPr&gt;&lt;w:rPr&gt;&lt;w:rFonts w:ascii="Wingdings" w:hAnsi="Wingdings" w:cs="Times New Roman" w:hint="default"/&gt;&lt;w:color w:val="5B9BD5" w:themeColor="accent1"/&gt;&lt;w:position w:val="-6"/&gt;&lt;w:sz w:val="36"/&gt;&lt;w:szCs w:val="28"/&gt;&lt;/w:rPr&gt;&lt;/w:lvl&gt;&lt;w:lvl w:ilvl="3"&gt;&lt;w:start w:val="1"/&gt;&lt;w:numFmt w:val="decimal"/&gt;&lt;w:lvlText w:val="(%4)"/&gt;&lt;w:lvlJc w:val="left"/&gt;&lt;w:pPr&gt;&lt;w:tabs&gt;&lt;w:tab w:val="num" w:pos="1440"/&gt;&lt;/w:tabs&gt;&lt;w:ind w:left="1440" w:hanging="360"/&gt;&lt;/w:pPr&gt;&lt;w:rPr&gt;&lt;w:rFonts w:hint="default"/&gt;&lt;/w:rPr&gt;&lt;/w:lvl&gt;&lt;w:lvl w:ilvl="4"&gt;&lt;w:start w:val="1"/&gt;&lt;w:numFmt w:val="lowerLetter"/&gt;&lt;w:lvlText w:val="(%5)"/&gt;&lt;w:lvlJc w:val="left"/&gt;&lt;w:pPr&gt;&lt;w:tabs&gt;&lt;w:tab w:val="num" w:pos="1800"/&gt;&lt;/w:tabs&gt;&lt;w:ind w:left="1800" w:hanging="360"/&gt;&lt;/w:pPr&gt;&lt;w:rPr&gt;&lt;w:rFonts w:hint="default"/&gt;&lt;/w:rPr&gt;&lt;/w:lvl&gt;&lt;w:lvl w:ilvl="5"&gt;&lt;w:start w:val="1"/&gt;&lt;w:numFmt w:val="lowerRoman"/&gt;&lt;w:lvlText w:val="(%6)"/&gt;&lt;w:lvlJc w:val="left"/&gt;&lt;w:pPr&gt;&lt;w:tabs&gt;&lt;w:tab w:val="num" w:pos="2160"/&gt;&lt;/w:tabs&gt;&lt;w:ind w:left="2160" w:hanging="360"/&gt;&lt;/w:pPr&gt;&lt;w:rPr&gt;&lt;w:rFonts w:hint="default"/&gt;&lt;/w:rPr&gt;&lt;/w:lvl&gt;&lt;w:lvl w:ilvl="6"&gt;&lt;w:start w:val="1"/&gt;&lt;w:numFmt w:val="decimal"/&gt;&lt;w:lvlText w:val="%7."/&gt;&lt;w:lvlJc w:val="left"/&gt;&lt;w:pPr&gt;&lt;w:tabs&gt;&lt;w:tab w:val="num" w:pos="2520"/&gt;&lt;/w:tabs&gt;&lt;w:ind w:left="2520" w:hanging="360"/&gt;&lt;/w:pPr&gt;&lt;w:rPr&gt;&lt;w:rFonts w:hint="default"/&gt;&lt;/w:rPr&gt;&lt;/w:lvl&gt;&lt;w:lvl w:ilvl="7"&gt;&lt;w:start w:val="1"/&gt;&lt;w:numFmt w:val="lowerLetter"/&gt;&lt;w:lvlText w:val="%8."/&gt;&lt;w:lvlJc w:val="left"/&gt;&lt;w:pPr&gt;&lt;w:tabs&gt;&lt;w:tab w:val="num" w:pos="2880"/&gt;&lt;/w:tabs&gt;&lt;w:ind w:left="2880" w:hanging="360"/&gt;&lt;/w:pPr&gt;&lt;w:rPr&gt;&lt;w:rFonts w:hint="default"/&gt;&lt;/w:rPr&gt;&lt;/w:lvl&gt;&lt;w:lvl w:ilvl="8"&gt;&lt;w:start w:val="1"/&gt;&lt;w:numFmt w:val="lowerRoman"/&gt;&lt;w:lvlText w:val="%9."/&gt;&lt;w:lvlJc w:val="left"/&gt;&lt;w:pPr&gt;&lt;w:tabs&gt;&lt;w:tab w:val="num" w:pos="3240"/&gt;&lt;/w:tabs&gt;&lt;w:ind w:left="3240" w:hanging="360"/&gt;&lt;/w:pPr&gt;&lt;w:rPr&gt;&lt;w:rFonts w:hint="default"/&gt;&lt;/w:rPr&gt;&lt;/w:lvl&gt;&lt;/w:abstractNum&gt;&lt;w:abstractNum w:abstractNumId="28" w15:restartNumberingAfterBreak="0"&gt;&lt;w:nsid w:val="6E9D5BBF"/&gt;&lt;w:multiLevelType w:val="hybridMultilevel"/&gt;&lt;w:tmpl w:val="F3D6EC34"/&gt;&lt;w:lvl w:ilvl="0" w:tplc="04090001"&gt;&lt;w:start w:val="1"/&gt;&lt;w:numFmt w:val="bullet"/&gt;&lt;w:lvlText w:val=""/&gt;&lt;w:lvlJc w:val="left"/&gt;&lt;w:pPr&gt;&lt;w:ind w:left="720" w:hanging="360"/&gt;&lt;/w:pPr&gt;&lt;w:rPr&gt;&lt;w:rFonts w:ascii="Symbol" w:hAnsi="Symbol" w:hint="default"/&gt;&lt;/w:rPr&gt;&lt;/w:lvl&gt;&lt;w:lvl w:ilvl="1" w:tplc="04090003" w:tentative="1"&gt;&lt;w:start w:val="1"/&gt;&lt;w:numFmt w:val="bullet"/&gt;&lt;w:lvlText w:val="o"/&gt;&lt;w:lvlJc w:val="left"/&gt;&lt;w:pPr&gt;&lt;w:ind w:left="1440" w:hanging="360"/&gt;&lt;/w:pPr&gt;&lt;w:rPr&gt;&lt;w:rFonts w:ascii="Courier New" w:hAnsi="Courier New" w:cs="Courier New" w:hint="default"/&gt;&lt;/w:rPr&gt;&lt;/w:lvl&gt;&lt;w:lvl w:ilvl="2" w:tplc="04090005" w:tentative="1"&gt;&lt;w:start w:val="1"/&gt;&lt;w:numFmt w:val="bullet"/&gt;&lt;w:lvlText w:val=""/&gt;&lt;w:lvlJc w:val="left"/&gt;&lt;w:pPr&gt;&lt;w:ind w:left="2160" w:hanging="360"/&gt;&lt;/w:pPr&gt;&lt;w:rPr&gt;&lt;w:rFonts w:ascii="Wingdings" w:hAnsi="Wingdings" w:hint="default"/&gt;&lt;/w:rPr&gt;&lt;/w:lvl&gt;&lt;w:lvl w:ilvl="3" w:tplc="04090001" w:tentative="1"&gt;&lt;w:start w:val="1"/&gt;&lt;w:numFmt w:val="bullet"/&gt;&lt;w:lvlText w:val=""/&gt;&lt;w:lvlJc w:val="left"/&gt;&lt;w:pPr&gt;&lt;w:ind w:left="2880" w:hanging="360"/&gt;&lt;/w:pPr&gt;&lt;w:rPr&gt;&lt;w:rFonts w:ascii="Symbol" w:hAnsi="Symbol" w:hint="default"/&gt;&lt;/w:rPr&gt;&lt;/w:lvl&gt;&lt;w:lvl w:ilvl="4" w:tplc="04090003" w:tentative="1"&gt;&lt;w:start w:val="1"/&gt;&lt;w:numFmt w:val="bullet"/&gt;&lt;w:lvlText w:val="o"/&gt;&lt;w:lvlJc w:val="left"/&gt;&lt;w:pPr&gt;&lt;w:ind w:left="3600" w:hanging="360"/&gt;&lt;/w:pPr&gt;&lt;w:rPr&gt;&lt;w:rFonts w:ascii="Courier New" w:hAnsi="Courier New" w:cs="Courier New" w:hint="default"/&gt;&lt;/w:rPr&gt;&lt;/w:lvl&gt;&lt;w:lvl w:ilvl="5" w:tplc="04090005" w:tentative="1"&gt;&lt;w:start w:val="1"/&gt;&lt;w:numFmt w:val="bullet"/&gt;&lt;w:lvlText w:val=""/&gt;&lt;w:lvlJc w:val="left"/&gt;&lt;w:pPr&gt;&lt;w:ind w:left="4320" w:hanging="360"/&gt;&lt;/w:pPr&gt;&lt;w:rPr&gt;&lt;w:rFonts w:ascii="Wingdings" w:hAnsi="Wingdings" w:hint="default"/&gt;&lt;/w:rPr&gt;&lt;/w:lvl&gt;&lt;w:lvl w:ilvl="6" w:tplc="04090001" w:tentative="1"&gt;&lt;w:start w:val="1"/&gt;&lt;w:numFmt w:val="bullet"/&gt;&lt;w:lvlText w:val=""/&gt;&lt;w:lvlJc w:val="left"/&gt;&lt;w:pPr&gt;&lt;w:ind w:left="5040" w:hanging="360"/&gt;&lt;/w:pPr&gt;&lt;w:rPr&gt;&lt;w:rFonts w:ascii="Symbol" w:hAnsi="Symbol" w:hint="default"/&gt;&lt;/w:rPr&gt;&lt;/w:lvl&gt;&lt;w:lvl w:ilvl="7" w:tplc="04090003" w:tentative="1"&gt;&lt;w:start w:val="1"/&gt;&lt;w:numFmt w:val="bullet"/&gt;&lt;w:lvlText w:val="o"/&gt;&lt;w:lvlJc w:val="left"/&gt;&lt;w:pPr&gt;&lt;w:ind w:left="5760" w:hanging="360"/&gt;&lt;/w:pPr&gt;&lt;w:rPr&gt;&lt;w:rFonts w:ascii="Courier New" w:hAnsi="Courier New" w:cs="Courier New" w:hint="default"/&gt;&lt;/w:rPr&gt;&lt;/w:lvl&gt;&lt;w:lvl w:ilvl="8" w:tplc="04090005" w:tentative="1"&gt;&lt;w:start w:val="1"/&gt;&lt;w:numFmt w:val="bullet"/&gt;&lt;w:lvlText w:val=""/&gt;&lt;w:lvlJc w:val="left"/&gt;&lt;w:pPr&gt;&lt;w:ind w:left="6480" w:hanging="360"/&gt;&lt;/w:pPr&gt;&lt;w:rPr&gt;&lt;w:rFonts w:ascii="Wingdings" w:hAnsi="Wingdings" w:hint="default"/&gt;&lt;/w:rPr&gt;&lt;/w:lvl&gt;&lt;/w:abstractNum&gt;&lt;w:abstractNum w:abstractNumId="29" w15:restartNumberingAfterBreak="0"&gt;&lt;w:nsid w:val="6EC54B94"/&gt;&lt;w:multiLevelType w:val="hybridMultilevel"/&gt;&lt;w:tmpl w:val="80F82E60"/&gt;&lt;w:lvl w:ilvl="0" w:tplc="04090001"&gt;&lt;w:start w:val="1"/&gt;&lt;w:numFmt w:val="bullet"/&gt;&lt;w:lvlText w:val=""/&gt;&lt;w:lvlJc w:val="left"/&gt;&lt;w:pPr&gt;&lt;w:ind w:left="720" w:hanging="360"/&gt;&lt;/w:pPr&gt;&lt;w:rPr&gt;&lt;w:rFonts w:ascii="Symbol" w:hAnsi="Symbol" w:hint="default"/&gt;&lt;/w:rPr&gt;&lt;/w:lvl&gt;&lt;w:lvl w:ilvl="1" w:tplc="04090003"&gt;&lt;w:start w:val="1"/&gt;&lt;w:numFmt w:val="bullet"/&gt;&lt;w:lvlText w:val="o"/&gt;&lt;w:lvlJc w:val="left"/&gt;&lt;w:pPr&gt;&lt;w:ind w:left="1440" w:hanging="360"/&gt;&lt;/w:pPr&gt;&lt;w:rPr&gt;&lt;w:rFonts w:ascii="Courier New" w:hAnsi="Courier New" w:cs="Courier New" w:hint="default"/&gt;&lt;/w:rPr&gt;&lt;/w:lvl&gt;&lt;w:lvl w:ilvl="2" w:tplc="04090005"&gt;&lt;w:start w:val="1"/&gt;&lt;w:numFmt w:val="bullet"/&gt;&lt;w:lvlText w:val=""/&gt;&lt;w:lvlJc w:val="left"/&gt;&lt;w:pPr&gt;&lt;w:ind w:left="2160" w:hanging="360"/&gt;&lt;/w:pPr&gt;&lt;w:rPr&gt;&lt;w:rFonts w:ascii="Wingdings" w:hAnsi="Wingdings" w:hint="default"/&gt;&lt;/w:rPr&gt;&lt;/w:lvl&gt;&lt;w:lvl w:ilvl="3" w:tplc="04090001"&gt;&lt;w:start w:val="1"/&gt;&lt;w:numFmt w:val="bullet"/&gt;&lt;w:lvlText w:val=""/&gt;&lt;w:lvlJc w:val="left"/&gt;&lt;w:pPr&gt;&lt;w:ind w:left="2880" w:hanging="360"/&gt;&lt;/w:pPr&gt;&lt;w:rPr&gt;&lt;w:rFonts w:ascii="Symbol" w:hAnsi="Symbol" w:hint="default"/&gt;&lt;/w:rPr&gt;&lt;/w:lvl&gt;&lt;w:lvl w:ilvl="4" w:tplc="04090003" w:tentative="1"&gt;&lt;w:start w:val="1"/&gt;&lt;w:numFmt w:val="bullet"/&gt;&lt;w:lvlText w:val="o"/&gt;&lt;w:lvlJc w:val="left"/&gt;&lt;w:pPr&gt;&lt;w:ind w:left="3600" w:hanging="360"/&gt;&lt;/w:pPr&gt;&lt;w:rPr&gt;&lt;w:rFonts w:ascii="Courier New" w:hAnsi="Courier New" w:cs="Courier New" w:hint="default"/&gt;&lt;/w:rPr&gt;&lt;/w:lvl&gt;&lt;w:lvl w:ilvl="5" w:tplc="04090005" w:tentative="1"&gt;&lt;w:start w:val="1"/&gt;&lt;w:numFmt w:val="bullet"/&gt;&lt;w:lvlText w:val=""/&gt;&lt;w:lvlJc w:val="left"/&gt;&lt;w:pPr&gt;&lt;w:ind w:left="4320" w:hanging="360"/&gt;&lt;/w:pPr&gt;&lt;w:rPr&gt;&lt;w:rFonts w:ascii="Wingdings" w:hAnsi="Wingdings" w:hint="default"/&gt;&lt;/w:rPr&gt;&lt;/w:lvl&gt;&lt;w:lvl w:ilvl="6" w:tplc="04090001" w:tentative="1"&gt;&lt;w:start w:val="1"/&gt;&lt;w:numFmt w:val="bullet"/&gt;&lt;w:lvlText w:val=""/&gt;&lt;w:lvlJc w:val="left"/&gt;&lt;w:pPr&gt;&lt;w:ind w:left="5040" w:hanging="360"/&gt;&lt;/w:pPr&gt;&lt;w:rPr&gt;&lt;w:rFonts w:ascii="Symbol" w:hAnsi="Symbol" w:hint="default"/&gt;&lt;/w:rPr&gt;&lt;/w:lvl&gt;&lt;w:lvl w:ilvl="7" w:tplc="04090003" w:tentative="1"&gt;&lt;w:start w:val="1"/&gt;&lt;w:numFmt w:val="bullet"/&gt;&lt;w:lvlText w:val="o"/&gt;&lt;w:lvlJc w:val="left"/&gt;&lt;w:pPr&gt;&lt;w:ind w:left="5760" w:hanging="360"/&gt;&lt;/w:pPr&gt;&lt;w:rPr&gt;&lt;w:rFonts w:ascii="Courier New" w:hAnsi="Courier New" w:cs="Courier New" w:hint="default"/&gt;&lt;/w:rPr&gt;&lt;/w:lvl&gt;&lt;w:lvl w:ilvl="8" w:tplc="04090005" w:tentative="1"&gt;&lt;w:start w:val="1"/&gt;&lt;w:numFmt w:val="bullet"/&gt;&lt;w:lvlText w:val=""/&gt;&lt;w:lvlJc w:val="left"/&gt;&lt;w:pPr&gt;&lt;w:ind w:left="6480" w:hanging="360"/&gt;&lt;/w:pPr&gt;&lt;w:rPr&gt;&lt;w:rFonts w:ascii="Wingdings" w:hAnsi="Wingdings" w:hint="default"/&gt;&lt;/w:rPr&gt;&lt;/w:lvl&gt;&lt;/w:abstractNum&gt;&lt;w:num w:numId="1"&gt;&lt;w:abstractNumId w:val="11"/&gt;&lt;/w:num&gt;&lt;w:num w:numId="2"&gt;&lt;w:abstractNumId w:val="20"/&gt;&lt;/w:num&gt;&lt;w:num w:numId="3"&gt;&lt;w:abstractNumId w:val="27"/&gt;&lt;/w:num&gt;&lt;w:num w:numId="4"&gt;&lt;w:abstractNumId w:val="24"/&gt;&lt;/w:num&gt;&lt;w:num w:numId="5"&gt;&lt;w:abstractNumId w:val="18"/&gt;&lt;/w:num&gt;&lt;w:num w:numId="6"&gt;&lt;w:abstractNumId w:val="26"/&gt;&lt;/w:num&gt;&lt;w:num w:numId="7"&gt;&lt;w:abstractNumId w:val="17"/&gt;&lt;/w:num&gt;&lt;w:num w:numId="8"&gt;&lt;w:abstractNumId w:val="15"/&gt;&lt;/w:num&gt;&lt;w:num w:numId="9"&gt;&lt;w:abstractNumId w:val="10"/&gt;&lt;/w:num&gt;&lt;w:num w:numId="10"&gt;&lt;w:abstractNumId w:val="9"/&gt;&lt;/w:num&gt;&lt;w:num w:numId="11"&gt;&lt;w:abstractNumId w:val="19"/&gt;&lt;/w:num&gt;&lt;w:num w:numId="12"&gt;&lt;w:abstractNumId w:val="6"/&gt;&lt;/w:num&gt;&lt;w:num w:numId="13"&gt;&lt;w:abstractNumId w:val="5"/&gt;&lt;/w:num&gt;&lt;w:num w:numId="14"&gt;&lt;w:abstractNumId w:val="4"/&gt;&lt;/w:num&gt;&lt;w:num w:numId="15"&gt;&lt;w:abstractNumId w:val="3"/&gt;&lt;/w:num&gt;&lt;w:num w:numId="16"&gt;&lt;w:abstractNumId w:val="7"/&gt;&lt;/w:num&gt;&lt;w:num w:numId="17"&gt;&lt;w:abstractNumId w:val="2"/&gt;&lt;/w:num&gt;&lt;w:num w:numId="18"&gt;&lt;w:abstractNumId w:val="1"/&gt;&lt;/w:num&gt;&lt;w:num w:numId="19"&gt;&lt;w:abstractNumId w:val="0"/&gt;&lt;/w:num&gt;&lt;w:num w:numId="20"&gt;&lt;w:abstractNumId w:val="14"/&gt;&lt;/w:num&gt;&lt;w:num w:numId="21"&gt;&lt;w:abstractNumId w:val="12"/&gt;&lt;/w:num&gt;&lt;w:num w:numId="22"&gt;&lt;w:abstractNumId w:val="8"/&gt;&lt;/w:num&gt;&lt;w:num w:numId="23"&gt;&lt;w:abstractNumId w:val="21"/&gt;&lt;/w:num&gt;&lt;w:num w:numId="24"&gt;&lt;w:abstractNumId w:val="29"/&gt;&lt;/w:num&gt;&lt;w:num w:numId="25"&gt;&lt;w:abstractNumId w:val="25"/&gt;&lt;/w:num&gt;&lt;w:num w:numId="26"&gt;&lt;w:abstractNumId w:val="17"/&gt;&lt;w:lvlOverride w:ilvl="0"&gt;&lt;w:startOverride w:val="1"/&gt;&lt;/w:lvlOverride&gt;&lt;w:lvlOverride w:ilvl="1"&gt;&lt;w:startOverride w:val="1"/&gt;&lt;/w:lvlOverride&gt;&lt;w:lvlOverride w:ilvl="2"&gt;&lt;w:startOverride w:val="1"/&gt;&lt;/w:lvlOverride&gt;&lt;w:lvlOverride w:ilvl="3"&gt;&lt;w:startOverride w:val="1"/&gt;&lt;/w:lvlOverride&gt;&lt;w:lvlOverride w:ilvl="4"&gt;&lt;w:startOverride w:val="1"/&gt;&lt;/w:lvlOverride&gt;&lt;w:lvlOverride w:ilvl="5"&gt;&lt;w:startOverride w:val="1"/&gt;&lt;/w:lvlOverride&gt;&lt;w:lvlOverride w:ilvl="6"&gt;&lt;w:startOverride w:val="1"/&gt;&lt;/w:lvlOverride&gt;&lt;w:lvlOverride w:ilvl="7"&gt;&lt;w:startOverride w:val="1"/&gt;&lt;/w:lvlOverride&gt;&lt;w:lvlOverride w:ilvl="8"&gt;&lt;w:startOverride w:val="1"/&gt;&lt;/w:lvlOverride&gt;&lt;/w:num&gt;&lt;w:num w:numId="27"&gt;&lt;w:abstractNumId w:val="23"/&gt;&lt;/w:num&gt;&lt;w:num w:numId="28"&gt;&lt;w:abstractNumId w:val="13"/&gt;&lt;/w:num&gt;&lt;w:num w:numId="29"&gt;&lt;w:abstractNumId w:val="22"/&gt;&lt;/w:num&gt;&lt;w:num w:numId="30"&gt;&lt;w:abstractNumId w:val="28"/&gt;&lt;/w:num&gt;&lt;w:num w:numId="31"&gt;&lt;w:abstractNumId w:val="16"/&gt;&lt;/w:num&gt;&lt;w:numIdMacAtCleanup w:val="21"/&gt;&lt;/w:numbering&gt;&lt;/pkg:xmlData&gt;&lt;/pkg:part&gt;&lt;/pkg:package&gt;
+</filename>
+  <templateversion/>
+</root>
+</file>
+
+<file path=customXml/item4.xml><?xml version="1.0" encoding="utf-8"?>
 <ct:contentTypeSchema xmlns:ct="http://schemas.microsoft.com/office/2006/metadata/contentType" xmlns:ma="http://schemas.microsoft.com/office/2006/metadata/properties/metaAttributes" ct:_="" ma:_="" ma:contentTypeName="Document" ma:contentTypeID="0x010100A8A95AC407529A4B8367EBCC1BDB6E99" ma:contentTypeVersion="5" ma:contentTypeDescription="Create a new document." ma:contentTypeScope="" ma:versionID="b4f3d987675777a1bd8a1dad2f2ba2de">
   <xsd:schema xmlns:xsd="http://www.w3.org/2001/XMLSchema" xmlns:xs="http://www.w3.org/2001/XMLSchema" xmlns:p="http://schemas.microsoft.com/office/2006/metadata/properties" xmlns:ns2="1c88734f-45cf-4ee3-8ac1-e8e10e08d449" targetNamespace="http://schemas.microsoft.com/office/2006/metadata/properties" ma:root="true" ma:fieldsID="dd401b88cd3f0271905a47b2a849195d" ns2:_="">
     <xsd:import namespace="1c88734f-45cf-4ee3-8ac1-e8e10e08d449"/>
@@ -25116,33 +25189,7 @@
 </ct:contentTypeSchema>
 </file>
 
-<file path=customXml/item2.xml><?xml version="1.0" encoding="utf-8"?>
-<tns:customPropertyEditors xmlns:tns="http://schemas.microsoft.com/office/2006/customDocumentInformationPanel">
-  <tns:showOnOpen>false</tns:showOnOpen>
-  <tns:defaultPropertyEditorNamespace>Standard properties</tns:defaultPropertyEditorNamespace>
-</tns:customPropertyEditors>
-</file>
-
-<file path=customXml/item3.xml><?xml version="1.0" encoding="utf-8"?>
-<root>
-  <status/>
-  <customer>&lt;?xml version="1.0" standalone="yes"?&gt;
-&lt;?mso-application progid="Word.Document"?&gt;
-&lt;pkg:package xmlns:pkg="http://schemas.microsoft.com/office/2006/xmlPackage"&gt;&lt;pkg:part pkg:name="/_rels/.rels" pkg:contentType="application/vnd.openxmlformats-package.relationships+xml" pkg:padding="512"&gt;&lt;pkg:xmlData&gt;&lt;Relationships xmlns="http://schemas.openxmlformats.org/package/2006/relationships"&gt;&lt;Relationship Id="rId1" Type="http://schemas.openxmlformats.org/officeDocument/2006/relationships/officeDocument" Target="word/document.xml"/&gt;&lt;/Relationships&gt;&lt;/pkg:xmlData&gt;&lt;/pkg:part&gt;&lt;pkg:part pkg:name="/word/_rels/document.xml.rels" pkg:contentType="application/vnd.openxmlformats-package.relationships+xml" pkg:padding="256"&gt;&lt;pkg:xmlData&gt;&lt;Relationships xmlns="http://schemas.openxmlformats.org/package/2006/relationships"&gt;&lt;Relationship Id="rId2" Type="http://schemas.openxmlformats.org/officeDocument/2006/relationships/styles" Target="styles.xml"/&gt;&lt;Relationship Id="rId1" Type="http://schemas.openxmlformats.org/officeDocument/2006/relationships/numbering" Target="numbering.xml"/&gt;&lt;/Relationships&gt;&lt;/pkg:xmlData&gt;&lt;/pkg:part&gt;&lt;pkg:part pkg:name="/word/document.xml" pkg:contentType="application/vnd.openxmlformats-officedocument.wordprocessingml.document.main+xml"&gt;&lt;pkg:xmlData&gt;&lt;w:document xmlns:wpc="http://schemas.microsoft.com/office/word/2010/wordprocessingCanvas" xmlns:cx="http://schemas.microsoft.com/office/drawing/2014/chartex" xmlns:cx1="http://schemas.microsoft.com/office/drawing/2015/9/8/chartex" xmlns:cx2="http://schemas.microsoft.com/office/drawing/2015/10/21/chartex" xmlns:cx3="http://schemas.microsoft.com/office/drawing/2016/5/9/chartex" xmlns:cx4="http://schemas.microsoft.com/office/drawing/2016/5/10/chartex" xmlns:cx5="http://schemas.microsoft.com/office/drawing/2016/5/11/chartex" xmlns:cx6="http://schemas.microsoft.com/office/drawing/2016/5/12/chartex" xmlns:cx7="http://schemas.microsoft.com/office/drawing/2016/5/13/chartex" xmlns:cx8="http://schemas.microsoft.com/office/drawing/2016/5/14/chartex" xmlns:mc="http://schemas.openxmlformats.org/markup-compatibility/2006" xmlns:aink="http://schemas.microsoft.com/office/drawing/2016/ink" xmlns:am3d="http://schemas.microsoft.com/office/drawing/2017/model3d" xmlns:o="urn:schemas-microsoft-com:office:office" xmlns:r="http://schemas.openxmlformats.org/officeDocument/2006/relationships" xmlns:m="http://schemas.openxmlformats.org/officeDocument/2006/math" xmlns:v="urn:schemas-microsoft-com:vml" xmlns:wp14="http://schemas.microsoft.com/office/word/2010/wordprocessingDrawing" xmlns:wp="http://schemas.openxmlformats.org/drawingml/2006/wordprocessingDrawing" xmlns:w10="urn:schemas-microsoft-com:office:word" xmlns:w="http://schemas.openxmlformats.org/wordprocessingml/2006/main" xmlns:w14="http://schemas.microsoft.com/office/word/2010/wordml" xmlns:w15="http://schemas.microsoft.com/office/word/2012/wordml" xmlns:w16se="http://schemas.microsoft.com/office/word/2015/wordml/symex" xmlns:wpg="http://schemas.microsoft.com/office/word/2010/wordprocessingGroup" xmlns:wpi="http://schemas.microsoft.com/office/word/2010/wordprocessingInk" xmlns:wne="http://schemas.microsoft.com/office/word/2006/wordml" xmlns:wps="http://schemas.microsoft.com/office/word/2010/wordprocessingShape" mc:Ignorable="w14 w15 w16se wp14"&gt;&lt;w:body&gt;&lt;w:p&gt;&lt;w:sdt&gt;&lt;w:sdtPr&gt;&lt;w:rPr&gt;&lt;w:lang w:eastAsia="en-AU"/&gt;&lt;/w:rPr&gt;&lt;w:alias w:val="Customer"/&gt;&lt;w:tag w:val="Customer"/&gt;&lt;w:id w:val="-1512292175"/&gt;&lt;/w:sdtPr&gt;&lt;w:sdtContent&gt;&lt;w:r&gt;&lt;w:rPr&gt;&lt;w:lang w:eastAsia="en-AU"/&gt;&lt;/w:rPr&gt;&lt;w:t&gt;Customer Name&lt;/w:t&gt;&lt;/w:r&gt;&lt;/w:sdtContent&gt;&lt;/w:sdt&gt;&lt;/w:p&gt;&lt;w:sectPr&gt;&lt;w:pgSz w:w="12240" w:h="15840"/&gt;&lt;w:pgMar w:top="1440" w:right="1440" w:bottom="1440" w:left="1440" w:header="720" w:footer="720" w:gutter="0"/&gt;&lt;w:cols w:space="720"/&gt;&lt;/w:sectPr&gt;&lt;/w:body&gt;&lt;/w:document&gt;&lt;/pkg:xmlData&gt;&lt;/pkg:part&gt;&lt;pkg:part pkg:name="/word/styles.xml" pkg:contentType="application/vnd.openxmlformats-officedocument.wordprocessingml.styles+xml"&gt;&lt;pkg:xmlData&gt;&lt;w:styles xmlns:mc="http://schemas.openxmlformats.org/markup-compatibility/2006" xmlns:r="http://schemas.openxmlformats.org/officeDocument/2006/relationships" xmlns:w="http://schemas.openxmlformats.org/wordprocessingml/2006/main" xmlns:w14="http://schemas.microsoft.com/office/word/2010/wordml" xmlns:w15="http://schemas.microsoft.com/office/word/2012/wordml" xmlns:w16se="http://schemas.microsoft.com/office/word/2015/wordml/symex" mc:Ignorable="w14 w15 w16se"&gt;&lt;w:docDefaults&gt;&lt;w:rPrDefault&gt;&lt;w:rPr&gt;&lt;w:rFonts w:asciiTheme="minorHAnsi" w:eastAsiaTheme="minorHAnsi" w:hAnsiTheme="minorHAnsi" w:cstheme="minorBidi"/&gt;&lt;w:sz w:val="22"/&gt;&lt;w:szCs w:val="22"/&gt;&lt;w:lang w:val="en-US" w:eastAsia="en-US" w:bidi="ar-SA"/&gt;&lt;/w:rPr&gt;&lt;/w:rPrDefault&gt;&lt;w:pPrDefault&gt;&lt;w:pPr&gt;&lt;w:spacing w:after="160" w:line="259" w:lineRule="auto"/&gt;&lt;/w:pPr&gt;&lt;/w:pPrDefault&gt;&lt;/w:docDefaults&gt;&lt;w:style w:type="paragraph" w:default="1" w:styleId="Normal"&gt;&lt;w:name w:val="Normal"/&gt;&lt;w:qFormat/&gt;&lt;w:rsid w:val="001D66E5"/&gt;&lt;w:pPr&gt;&lt;w:spacing w:before="120" w:after="120" w:line="276" w:lineRule="auto"/&gt;&lt;/w:pPr&gt;&lt;w:rPr&gt;&lt;w:rFonts w:ascii="Segoe UI" w:eastAsiaTheme="minorEastAsia" w:hAnsi="Segoe UI"/&gt;&lt;/w:rPr&gt;&lt;/w:style&gt;&lt;w:style w:type="paragraph" w:styleId="Heading1"&gt;&lt;w:name w:val="heading 1"/&gt;&lt;w:basedOn w:val="Normal"/&gt;&lt;w:next w:val="Normal"/&gt;&lt;w:link w:val="Heading1Char"/&gt;&lt;w:uiPriority w:val="99"/&gt;&lt;w:qFormat/&gt;&lt;w:rsid w:val="001D7240"/&gt;&lt;w:pPr&gt;&lt;w:keepNext/&gt;&lt;w:keepLines/&gt;&lt;w:pageBreakBefore/&gt;&lt;w:tabs&gt;&lt;w:tab w:val="left" w:pos="1440"/&gt;&lt;/w:tabs&gt;&lt;w:spacing w:before="480" w:after="360" w:line="240" w:lineRule="auto"/&gt;&lt;w:outlineLvl w:val="0"/&gt;&lt;/w:pPr&gt;&lt;w:rPr&gt;&lt;w:rFonts w:eastAsiaTheme="majorEastAsia" w:cs="Segoe UI"/&gt;&lt;w:bCs/&gt;&lt;w:color w:val="008AC8"/&gt;&lt;w:sz w:val="36"/&gt;&lt;w:szCs w:val="28"/&gt;&lt;/w:rPr&gt;&lt;/w:style&gt;&lt;w:style w:type="paragraph" w:styleId="Heading2"&gt;&lt;w:name w:val="heading 2"/&gt;&lt;w:basedOn w:val="Heading1"/&gt;&lt;w:next w:val="Normal"/&gt;&lt;w:link w:val="Heading2Char"/&gt;&lt;w:uiPriority w:val="99"/&gt;&lt;w:unhideWhenUsed/&gt;&lt;w:qFormat/&gt;&lt;w:rsid w:val="001D7240"/&gt;&lt;w:pPr&gt;&lt;w:pageBreakBefore w:val="0"/&gt;&lt;w:spacing w:before="360" w:after="240"/&gt;&lt;w:outlineLvl w:val="1"/&gt;&lt;/w:pPr&gt;&lt;w:rPr&gt;&lt;w:rFonts w:cstheme="majorBidi"/&gt;&lt;w:sz w:val="32"/&gt;&lt;w:szCs w:val="26"/&gt;&lt;/w:rPr&gt;&lt;/w:style&gt;&lt;w:style w:type="paragraph" w:styleId="Heading3"&gt;&lt;w:name w:val="heading 3"/&gt;&lt;w:basedOn w:val="Heading2"/&gt;&lt;w:next w:val="Normal"/&gt;&lt;w:link w:val="Heading3Char"/&gt;&lt;w:uiPriority w:val="99"/&gt;&lt;w:unhideWhenUsed/&gt;&lt;w:qFormat/&gt;&lt;w:rsid w:val="001D7240"/&gt;&lt;w:pPr&gt;&lt;w:outlineLvl w:val="2"/&gt;&lt;/w:pPr&gt;&lt;w:rPr&gt;&lt;w:sz w:val="28"/&gt;&lt;w:szCs w:val="24"/&gt;&lt;/w:rPr&gt;&lt;/w:style&gt;&lt;w:style w:type="paragraph" w:styleId="Heading4"&gt;&lt;w:name w:val="heading 4"/&gt;&lt;w:basedOn w:val="Heading3"/&gt;&lt;w:next w:val="Normal"/&gt;&lt;w:link w:val="Heading4Char"/&gt;&lt;w:uiPriority w:val="99"/&gt;&lt;w:unhideWhenUsed/&gt;&lt;w:qFormat/&gt;&lt;w:rsid w:val="001D7240"/&gt;&lt;w:pPr&gt;&lt;w:spacing w:before="240"/&gt;&lt;w:outlineLvl w:val="3"/&gt;&lt;/w:pPr&gt;&lt;w:rPr&gt;&lt;w:iCs/&gt;&lt;w:sz w:val="24"/&gt;&lt;/w:rPr&gt;&lt;/w:style&gt;&lt;w:style w:type="paragraph" w:styleId="Heading5"&gt;&lt;w:name w:val="heading 5"/&gt;&lt;w:basedOn w:val="Heading4"/&gt;&lt;w:next w:val="Normal"/&gt;&lt;w:link w:val="Heading5Char"/&gt;&lt;w:uiPriority w:val="99"/&gt;&lt;w:unhideWhenUsed/&gt;&lt;w:rsid w:val="001D7240"/&gt;&lt;w:pPr&gt;&lt;w:outlineLvl w:val="4"/&gt;&lt;/w:pPr&gt;&lt;w:rPr&gt;&lt;w:rFonts w:eastAsiaTheme="minorHAnsi"/&gt;&lt;/w:rPr&gt;&lt;/w:style&gt;&lt;w:style w:type="paragraph" w:styleId="Heading6"&gt;&lt;w:name w:val="heading 6"/&gt;&lt;w:basedOn w:val="Normal"/&gt;&lt;w:next w:val="Normal"/&gt;&lt;w:link w:val="Heading6Char"/&gt;&lt;w:uiPriority w:val="9"/&gt;&lt;w:semiHidden/&gt;&lt;w:rsid w:val="00B37FBE"/&gt;&lt;w:pPr&gt;&lt;w:keepNext/&gt;&lt;w:keepLines/&gt;&lt;w:numPr&gt;&lt;w:ilvl w:val="5"/&gt;&lt;w:numId w:val="9"/&gt;&lt;/w:numPr&gt;&lt;w:spacing w:before="40" w:after="0"/&gt;&lt;w:outlineLvl w:val="5"/&gt;&lt;/w:pPr&gt;&lt;w:rPr&gt;&lt;w:rFonts w:asciiTheme="majorHAnsi" w:eastAsiaTheme="majorEastAsia" w:hAnsiTheme="majorHAnsi" w:cstheme="majorBidi"/&gt;&lt;w:color w:val="1F4D78" w:themeColor="accent1" w:themeShade="7F"/&gt;&lt;/w:rPr&gt;&lt;/w:style&gt;&lt;w:style w:type="paragraph" w:styleId="Heading7"&gt;&lt;w:name w:val="heading 7"/&gt;&lt;w:basedOn w:val="Normal"/&gt;&lt;w:next w:val="Normal"/&gt;&lt;w:link w:val="Heading7Char"/&gt;&lt;w:uiPriority w:val="9"/&gt;&lt;w:semiHidden/&gt;&lt;w:qFormat/&gt;&lt;w:rsid w:val="00B37FBE"/&gt;&lt;w:pPr&gt;&lt;w:keepNext/&gt;&lt;w:keepLines/&gt;&lt;w:numPr&gt;&lt;w:ilvl w:val="6"/&gt;&lt;w:numId w:val="9"/&gt;&lt;/w:numPr&gt;&lt;w:spacing w:before="40" w:after="0"/&gt;&lt;w:outlineLvl w:val="6"/&gt;&lt;/w:pPr&gt;&lt;w:rPr&gt;&lt;w:rFonts w:asciiTheme="majorHAnsi" w:eastAsiaTheme="majorEastAsia" w:hAnsiTheme="majorHAnsi" w:cstheme="majorBidi"/&gt;&lt;w:i/&gt;&lt;w:iCs/&gt;&lt;w:color w:val="1F4D78" w:themeColor="accent1" w:themeShade="7F"/&gt;&lt;/w:rPr&gt;&lt;/w:style&gt;&lt;w:style w:type="paragraph" w:styleId="Heading8"&gt;&lt;w:name w:val="heading 8"/&gt;&lt;w:basedOn w:val="Normal"/&gt;&lt;w:next w:val="Normal"/&gt;&lt;w:link w:val="Heading8Char"/&gt;&lt;w:uiPriority w:val="9"/&gt;&lt;w:semiHidden/&gt;&lt;w:qFormat/&gt;&lt;w:rsid w:val="00B37FBE"/&gt;&lt;w:pPr&gt;&lt;w:keepNext/&gt;&lt;w:keepLines/&gt;&lt;w:numPr&gt;&lt;w:ilvl w:val="7"/&gt;&lt;w:numId w:val="9"/&gt;&lt;/w:numPr&gt;&lt;w:spacing w:before="40" w:after="0"/&gt;&lt;w:outlineLvl w:val="7"/&gt;&lt;/w:pPr&gt;&lt;w:rPr&gt;&lt;w:rFonts w:asciiTheme="majorHAnsi" w:eastAsiaTheme="majorEastAsia" w:hAnsiTheme="majorHAnsi" w:cstheme="majorBidi"/&gt;&lt;w:color w:val="272727" w:themeColor="text1" w:themeTint="D8"/&gt;&lt;w:sz w:val="21"/&gt;&lt;w:szCs w:val="21"/&gt;&lt;/w:rPr&gt;&lt;/w:style&gt;&lt;w:style w:type="paragraph" w:styleId="Heading9"&gt;&lt;w:name w:val="heading 9"/&gt;&lt;w:basedOn w:val="Normal"/&gt;&lt;w:next w:val="Normal"/&gt;&lt;w:link w:val="Heading9Char"/&gt;&lt;w:uiPriority w:val="9"/&gt;&lt;w:semiHidden/&gt;&lt;w:qFormat/&gt;&lt;w:rsid w:val="00B37FBE"/&gt;&lt;w:pPr&gt;&lt;w:keepNext/&gt;&lt;w:keepLines/&gt;&lt;w:numPr&gt;&lt;w:ilvl w:val="8"/&gt;&lt;w:numId w:val="9"/&gt;&lt;/w:numPr&gt;&lt;w:spacing w:before="40" w:after="0"/&gt;&lt;w:outlineLvl w:val="8"/&gt;&lt;/w:pPr&gt;&lt;w:rPr&gt;&lt;w:rFonts w:asciiTheme="majorHAnsi" w:eastAsiaTheme="majorEastAsia" w:hAnsiTheme="majorHAnsi" w:cstheme="majorBidi"/&gt;&lt;w:i/&gt;&lt;w:iCs/&gt;&lt;w:color w:val="272727" w:themeColor="text1" w:themeTint="D8"/&gt;&lt;w:sz w:val="21"/&gt;&lt;w:szCs w:val="21"/&gt;&lt;/w:rPr&gt;&lt;/w:style&gt;&lt;w:style w:type="character" w:default="1" w:styleId="DefaultParagraphFont"&gt;&lt;w:name w:val="Default Paragraph Font"/&gt;&lt;w:uiPriority w:val="1"/&gt;&lt;w:semiHidden/&gt;&lt;w:unhideWhenUsed/&gt;&lt;/w:style&gt;&lt;w:style w:type="table" w:default="1" w:styleId="TableNormal"&gt;&lt;w:name w:val="Normal Table"/&gt;&lt;w:uiPriority w:val="99"/&gt;&lt;w:semiHidden/&gt;&lt;w:unhideWhenUsed/&gt;&lt;w:tblPr&gt;&lt;w:tblInd w:w="0" w:type="dxa"/&gt;&lt;w:tblCellMar&gt;&lt;w:top w:w="0" w:type="dxa"/&gt;&lt;w:left w:w="108" w:type="dxa"/&gt;&lt;w:bottom w:w="0" w:type="dxa"/&gt;&lt;w:right w:w="108" w:type="dxa"/&gt;&lt;/w:tblCellMar&gt;&lt;/w:tblPr&gt;&lt;/w:style&gt;&lt;w:style w:type="numbering" w:default="1" w:styleId="NoList"&gt;&lt;w:name w:val="No List"/&gt;&lt;w:uiPriority w:val="99"/&gt;&lt;w:semiHidden/&gt;&lt;w:unhideWhenUsed/&gt;&lt;/w:style&gt;&lt;w:style w:type="character" w:customStyle="1" w:styleId="Heading1Char"&gt;&lt;w:name w:val="Heading 1 Char"/&gt;&lt;w:basedOn w:val="DefaultParagraphFont"/&gt;&lt;w:link w:val="Heading1"/&gt;&lt;w:uiPriority w:val="99"/&gt;&lt;w:rsid w:val="00D104BD"/&gt;&lt;w:rPr&gt;&lt;w:rFonts w:ascii="Segoe UI" w:eastAsiaTheme="majorEastAsia" w:hAnsi="Segoe UI" w:cs="Segoe UI"/&gt;&lt;w:bCs/&gt;&lt;w:color w:val="008AC8"/&gt;&lt;w:sz w:val="36"/&gt;&lt;w:szCs w:val="28"/&gt;&lt;/w:rPr&gt;&lt;/w:style&gt;&lt;w:style w:type="paragraph" w:styleId="TOC1"&gt;&lt;w:name w:val="toc 1"/&gt;&lt;w:basedOn w:val="Normal"/&gt;&lt;w:next w:val="Normal"/&gt;&lt;w:uiPriority w:val="39"/&gt;&lt;w:unhideWhenUsed/&gt;&lt;w:rsid w:val="00354B7A"/&gt;&lt;w:pPr&gt;&lt;w:tabs&gt;&lt;w:tab w:val="right" w:leader="dot" w:pos="9346"/&gt;&lt;/w:tabs&gt;&lt;w:spacing w:after="100"/&gt;&lt;/w:pPr&gt;&lt;w:rPr&gt;&lt;w:noProof/&gt;&lt;w:sz w:val="24"/&gt;&lt;/w:rPr&gt;&lt;/w:style&gt;&lt;w:style w:type="character" w:styleId="Hyperlink"&gt;&lt;w:name w:val="Hyperlink"/&gt;&lt;w:basedOn w:val="DefaultParagraphFont"/&gt;&lt;w:uiPriority w:val="99"/&gt;&lt;w:unhideWhenUsed/&gt;&lt;w:rsid w:val="00D0256C"/&gt;&lt;w:rPr&gt;&lt;w:rFonts w:ascii="Segoe UI" w:hAnsi="Segoe UI"/&gt;&lt;w:color w:val="0563C1" w:themeColor="hyperlink"/&gt;&lt;w:u w:val="single"/&gt;&lt;/w:rPr&gt;&lt;/w:style&gt;&lt;w:style w:type="paragraph" w:customStyle="1" w:styleId="Bullet1"&gt;&lt;w:name w:val="Bullet1"/&gt;&lt;w:basedOn w:val="ListBullet"/&gt;&lt;w:rsid w:val="00C24E60"/&gt;&lt;w:pPr&gt;&lt;w:numPr&gt;&lt;w:numId w:val="1"/&gt;&lt;/w:numPr&gt;&lt;w:spacing w:before="240" w:after="240" w:line="240" w:lineRule="auto"/&gt;&lt;/w:pPr&gt;&lt;w:rPr&gt;&lt;w:rFonts w:cs="Segoe UI"/&gt;&lt;w:szCs w:val="20"/&gt;&lt;/w:rPr&gt;&lt;/w:style&gt;&lt;w:style w:type="paragraph" w:styleId="Header"&gt;&lt;w:name w:val="header"/&gt;&lt;w:basedOn w:val="Normal"/&gt;&lt;w:link w:val="HeaderChar"/&gt;&lt;w:uiPriority w:val="99"/&gt;&lt;w:unhideWhenUsed/&gt;&lt;w:rsid w:val="00544919"/&gt;&lt;w:pPr&gt;&lt;w:tabs&gt;&lt;w:tab w:val="center" w:pos="4680"/&gt;&lt;w:tab w:val="right" w:pos="9360"/&gt;&lt;/w:tabs&gt;&lt;w:spacing w:after="0" w:line="240" w:lineRule="auto"/&gt;&lt;/w:pPr&gt;&lt;w:rPr&gt;&lt;w:sz w:val="16"/&gt;&lt;/w:rPr&gt;&lt;/w:style&gt;&lt;w:style w:type="character" w:customStyle="1" w:styleId="HeaderChar"&gt;&lt;w:name w:val="Header Char"/&gt;&lt;w:basedOn w:val="DefaultParagraphFont"/&gt;&lt;w:link w:val="Header"/&gt;&lt;w:uiPriority w:val="99"/&gt;&lt;w:rsid w:val="00544919"/&gt;&lt;w:rPr&gt;&lt;w:rFonts w:ascii="Segoe UI" w:eastAsiaTheme="minorEastAsia" w:hAnsi="Segoe UI"/&gt;&lt;w:sz w:val="16"/&gt;&lt;/w:rPr&gt;&lt;/w:style&gt;&lt;w:style w:type="paragraph" w:styleId="Footer"&gt;&lt;w:name w:val="footer"/&gt;&lt;w:basedOn w:val="Normal"/&gt;&lt;w:link w:val="FooterChar"/&gt;&lt;w:uiPriority w:val="99"/&gt;&lt;w:unhideWhenUsed/&gt;&lt;w:rsid w:val="00C24E60"/&gt;&lt;w:pPr&gt;&lt;w:tabs&gt;&lt;w:tab w:val="center" w:pos="4680"/&gt;&lt;w:tab w:val="right" w:pos="9360"/&gt;&lt;/w:tabs&gt;&lt;w:spacing w:before="0" w:after="0" w:line="240" w:lineRule="auto"/&gt;&lt;/w:pPr&gt;&lt;w:rPr&gt;&lt;w:color w:val="808080" w:themeColor="background1" w:themeShade="80"/&gt;&lt;w:sz w:val="16"/&gt;&lt;/w:rPr&gt;&lt;/w:style&gt;&lt;w:style w:type="character" w:customStyle="1" w:styleId="FooterChar"&gt;&lt;w:name w:val="Footer Char"/&gt;&lt;w:basedOn w:val="DefaultParagraphFont"/&gt;&lt;w:link w:val="Footer"/&gt;&lt;w:uiPriority w:val="99"/&gt;&lt;w:rsid w:val="00C24E60"/&gt;&lt;w:rPr&gt;&lt;w:rFonts w:ascii="Segoe UI" w:eastAsiaTheme="minorEastAsia" w:hAnsi="Segoe UI"/&gt;&lt;w:color w:val="808080" w:themeColor="background1" w:themeShade="80"/&gt;&lt;w:sz w:val="16"/&gt;&lt;/w:rPr&gt;&lt;/w:style&gt;&lt;w:style w:type="paragraph" w:styleId="TOC3"&gt;&lt;w:name w:val="toc 3"/&gt;&lt;w:basedOn w:val="TOCHeading"/&gt;&lt;w:next w:val="Normal"/&gt;&lt;w:autoRedefine/&gt;&lt;w:uiPriority w:val="39"/&gt;&lt;w:unhideWhenUsed/&gt;&lt;w:rsid w:val="00A77E60"/&gt;&lt;w:pPr&gt;&lt;w:keepNext w:val="0"/&gt;&lt;w:keepLines w:val="0"/&gt;&lt;w:pageBreakBefore w:val="0"/&gt;&lt;w:tabs&gt;&lt;w:tab w:val="right" w:leader="dot" w:pos="9346"/&gt;&lt;/w:tabs&gt;&lt;w:spacing w:before="0" w:after="100"/&gt;&lt;w:ind w:left="864"/&gt;&lt;/w:pPr&gt;&lt;w:rPr&gt;&lt;w:rFonts w:ascii="Segoe" w:eastAsiaTheme="minorHAnsi" w:hAnsi="Segoe" w:cstheme="minorBidi"/&gt;&lt;w:color w:val="auto"/&gt;&lt;w:spacing w:val="10"/&gt;&lt;w:sz w:val="20"/&gt;&lt;w:szCs w:val="48"/&gt;&lt;/w:rPr&gt;&lt;/w:style&gt;&lt;w:style w:type="character" w:customStyle="1" w:styleId="StyleLatinSegoeUI10pt"&gt;&lt;w:name w:val="Style (Latin) Segoe UI 10 pt"/&gt;&lt;w:basedOn w:val="DefaultParagraphFont"/&gt;&lt;w:semiHidden/&gt;&lt;w:rsid w:val="00C24E60"/&gt;&lt;w:rPr&gt;&lt;w:rFonts w:ascii="Segoe UI" w:hAnsi="Segoe UI"/&gt;&lt;w:sz w:val="20"/&gt;&lt;/w:rPr&gt;&lt;/w:style&gt;&lt;w:style w:type="table" w:styleId="TableGrid"&gt;&lt;w:name w:val="Table Grid"/&gt;&lt;w:aliases w:val="Tabla Microsoft Servicios"/&gt;&lt;w:basedOn w:val="TableNormal"/&gt;&lt;w:rsid w:val="00C07C3E"/&gt;&lt;w:pPr&gt;&lt;w:spacing w:after="0" w:line="240" w:lineRule="auto"/&gt;&lt;/w:pPr&gt;&lt;w:rPr&gt;&lt;w:rFonts w:ascii="Segoe UI" w:eastAsiaTheme="minorEastAsia" w:hAnsi="Segoe UI"/&gt;&lt;w:sz w:val="16"/&gt;&lt;/w:rPr&gt;&lt;w:tblPr&gt;&lt;w:tblStyleRowBandSize w:val="1"/&gt;&lt;w:tblStyleColBandSize w:val="1"/&gt;&lt;w:tblBorders&gt;&lt;w:top w:val="single" w:sz="4" w:space="0" w:color="008AC8"/&gt;&lt;w:bottom w:val="single" w:sz="4" w:space="0" w:color="008AC8"/&gt;&lt;w:insideH w:val="single" w:sz="4" w:space="0" w:color="008AC8"/&gt;&lt;/w:tblBorders&gt;&lt;/w:tblPr&gt;&lt;w:tblStylePr w:type="firstRow"&gt;&lt;w:rPr&gt;&lt;w:rFonts w:ascii="Segoe UI" w:hAnsi="Segoe UI"/&gt;&lt;w:color w:val="FFFFFF" w:themeColor="background1"/&gt;&lt;w:sz w:val="16"/&gt;&lt;/w:rPr&gt;&lt;w:tblPr/&gt;&lt;w:trPr&gt;&lt;w:tblHeader/&gt;&lt;/w:trPr&gt;&lt;w:tcPr&gt;&lt;w:shd w:val="clear" w:color="auto" w:fill="008AC8"/&gt;&lt;/w:tcPr&gt;&lt;/w:tblStylePr&gt;&lt;/w:style&gt;&lt;w:style w:type="paragraph" w:customStyle="1" w:styleId="CoverTitle"&gt;&lt;w:name w:val="Cover Title"/&gt;&lt;w:basedOn w:val="Normal"/&gt;&lt;w:next w:val="CoverSubject"/&gt;&lt;w:uiPriority w:val="99"/&gt;&lt;w:rsid w:val="00C24E60"/&gt;&lt;w:pPr&gt;&lt;w:spacing w:line="240" w:lineRule="auto"/&gt;&lt;/w:pPr&gt;&lt;w:rPr&gt;&lt;w:color w:val="FFFFFF" w:themeColor="background1"/&gt;&lt;w:sz w:val="44"/&gt;&lt;/w:rPr&gt;&lt;/w:style&gt;&lt;w:style w:type="paragraph" w:customStyle="1" w:styleId="CoverSubject"&gt;&lt;w:name w:val="Cover Subject"/&gt;&lt;w:basedOn w:val="Normal"/&gt;&lt;w:uiPriority w:val="99"/&gt;&lt;w:rsid w:val="00C24E60"/&gt;&lt;w:pPr&gt;&lt;w:spacing w:after="600"/&gt;&lt;w:ind w:left="-720"/&gt;&lt;/w:pPr&gt;&lt;w:rPr&gt;&lt;w:color w:val="008AC8"/&gt;&lt;w:sz w:val="36"/&gt;&lt;/w:rPr&gt;&lt;/w:style&gt;&lt;w:style w:type="paragraph" w:customStyle="1" w:styleId="CoverHeading2"&gt;&lt;w:name w:val="Cover Heading 2"/&gt;&lt;w:basedOn w:val="Normal"/&gt;&lt;w:uiPriority w:val="99"/&gt;&lt;w:rsid w:val="00C24E60"/&gt;&lt;w:pPr&gt;&lt;w:spacing w:before="360"/&gt;&lt;w:ind w:left="-357"/&gt;&lt;/w:pPr&gt;&lt;w:rPr&gt;&lt;w:bCs/&gt;&lt;w:color w:val="008AC8"/&gt;&lt;w:sz w:val="28"/&gt;&lt;w:szCs w:val="28"/&gt;&lt;/w:rPr&gt;&lt;/w:style&gt;&lt;w:style w:type="character" w:styleId="Emphasis"&gt;&lt;w:name w:val="Emphasis"/&gt;&lt;w:basedOn w:val="IntenseEmphasis"/&gt;&lt;w:uiPriority w:val="20"/&gt;&lt;w:qFormat/&gt;&lt;w:rsid w:val="00C24E60"/&gt;&lt;w:rPr&gt;&lt;w:rFonts w:ascii="Segoe UI" w:hAnsi="Segoe UI"/&gt;&lt;w:b w:val="0"/&gt;&lt;w:bCs/&gt;&lt;w:i/&gt;&lt;w:iCs/&gt;&lt;w:color w:val="auto"/&gt;&lt;w:sz w:val="22"/&gt;&lt;/w:rPr&gt;&lt;/w:style&gt;&lt;w:style w:type="paragraph" w:customStyle="1" w:styleId="VisibleGuidance"&gt;&lt;w:name w:val="Visible Guidance"/&gt;&lt;w:basedOn w:val="Normal"/&gt;&lt;w:next w:val="Normal"/&gt;&lt;w:rsid w:val="00C24E60"/&gt;&lt;w:pPr&gt;&lt;w:shd w:val="clear" w:color="auto" w:fill="F2F2F2"/&gt;&lt;/w:pPr&gt;&lt;w:rPr&gt;&lt;w:color w:val="FF0066"/&gt;&lt;/w:rPr&gt;&lt;/w:style&gt;&lt;w:style w:type="character" w:styleId="Strong"&gt;&lt;w:name w:val="Strong"/&gt;&lt;w:basedOn w:val="DefaultParagraphFont"/&gt;&lt;w:uiPriority w:val="22"/&gt;&lt;w:qFormat/&gt;&lt;w:rsid w:val="00C24E60"/&gt;&lt;w:rPr&gt;&lt;w:b/&gt;&lt;w:bCs/&gt;&lt;/w:rPr&gt;&lt;/w:style&gt;&lt;w:style w:type="paragraph" w:styleId="ListParagraph"&gt;&lt;w:name w:val="List Paragraph"/&gt;&lt;w:aliases w:val="Bullet Number,List Paragraph1,lp1,lp11,List Paragraph11,Bullet 1,Use Case List Paragraph"/&gt;&lt;w:basedOn w:val="Normal"/&gt;&lt;w:link w:val="ListParagraphChar"/&gt;&lt;w:uiPriority w:val="34"/&gt;&lt;w:qFormat/&gt;&lt;w:rsid w:val="00845831"/&gt;&lt;w:pPr&gt;&lt;w:numPr&gt;&lt;w:numId w:val="7"/&gt;&lt;/w:numPr&gt;&lt;w:contextualSpacing/&gt;&lt;/w:pPr&gt;&lt;/w:style&gt;&lt;w:style w:type="paragraph" w:styleId="TOCHeading"&gt;&lt;w:name w:val="TOC Heading"/&gt;&lt;w:basedOn w:val="Heading1"/&gt;&lt;w:next w:val="Normal"/&gt;&lt;w:uiPriority w:val="99"/&gt;&lt;w:rsid w:val="004A1130"/&gt;&lt;w:pPr&gt;&lt;w:spacing w:before="360" w:line="276" w:lineRule="auto"/&gt;&lt;w:outlineLvl w:val="9"/&gt;&lt;/w:pPr&gt;&lt;w:rPr&gt;&lt;w:rFonts w:cstheme="majorBidi"/&gt;&lt;w:bCs w:val="0"/&gt;&lt;w:sz w:val="32"/&gt;&lt;w:szCs w:val="32"/&gt;&lt;/w:rPr&gt;&lt;/w:style&gt;&lt;w:style w:type="character" w:styleId="IntenseEmphasis"&gt;&lt;w:name w:val="Intense Emphasis"/&gt;&lt;w:basedOn w:val="DefaultParagraphFont"/&gt;&lt;w:uiPriority w:val="99"/&gt;&lt;w:rsid w:val="00C24E60"/&gt;&lt;w:rPr&gt;&lt;w:i/&gt;&lt;w:iCs/&gt;&lt;w:color w:val="5B9BD5" w:themeColor="accent1"/&gt;&lt;/w:rPr&gt;&lt;/w:style&gt;&lt;w:style w:type="paragraph" w:styleId="Caption"&gt;&lt;w:name w:val="caption"/&gt;&lt;w:basedOn w:val="Normal"/&gt;&lt;w:next w:val="Normal"/&gt;&lt;w:uiPriority w:val="19"/&gt;&lt;w:unhideWhenUsed/&gt;&lt;w:qFormat/&gt;&lt;w:rsid w:val="00A77E60"/&gt;&lt;w:pPr&gt;&lt;w:spacing w:before="0" w:after="0" w:line="240" w:lineRule="auto"/&gt;&lt;/w:pPr&gt;&lt;w:rPr&gt;&lt;w:iCs/&gt;&lt;w:color w:val="008AC8"/&gt;&lt;w:sz w:val="18"/&gt;&lt;w:szCs w:val="18"/&gt;&lt;/w:rPr&gt;&lt;/w:style&gt;&lt;w:style w:type="character" w:customStyle="1" w:styleId="Heading5Char"&gt;&lt;w:name w:val="Heading 5 Char"/&gt;&lt;w:basedOn w:val="DefaultParagraphFont"/&gt;&lt;w:link w:val="Heading5"/&gt;&lt;w:uiPriority w:val="99"/&gt;&lt;w:rsid w:val="00D104BD"/&gt;&lt;w:rPr&gt;&lt;w:rFonts w:ascii="Segoe UI" w:hAnsi="Segoe UI" w:cstheme="majorBidi"/&gt;&lt;w:bCs/&gt;&lt;w:iCs/&gt;&lt;w:color w:val="008AC8"/&gt;&lt;w:sz w:val="24"/&gt;&lt;w:szCs w:val="24"/&gt;&lt;/w:rPr&gt;&lt;/w:style&gt;&lt;w:style w:type="paragraph" w:customStyle="1" w:styleId="Heading1Numbered"&gt;&lt;w:name w:val="Heading 1 (Numbered)"/&gt;&lt;w:basedOn w:val="Normal"/&gt;&lt;w:next w:val="Normal"/&gt;&lt;w:uiPriority w:val="14"/&gt;&lt;w:qFormat/&gt;&lt;w:rsid w:val="00DA14C2"/&gt;&lt;w:pPr&gt;&lt;w:keepNext/&gt;&lt;w:keepLines/&gt;&lt;w:numPr&gt;&lt;w:numId w:val="10"/&gt;&lt;/w:numPr&gt;&lt;w:tabs&gt;&lt;w:tab w:val="left" w:pos="1440"/&gt;&lt;/w:tabs&gt;&lt;w:spacing w:before="360" w:after="360" w:line="600" w:lineRule="exact"/&gt;&lt;w:outlineLvl w:val="0"/&gt;&lt;/w:pPr&gt;&lt;w:rPr&gt;&lt;w:rFonts w:eastAsiaTheme="minorHAnsi"/&gt;&lt;w:color w:val="008AC8"/&gt;&lt;w:spacing w:val="10"/&gt;&lt;w:sz w:val="36"/&gt;&lt;w:szCs w:val="48"/&gt;&lt;/w:rPr&gt;&lt;/w:style&gt;&lt;w:style w:type="character" w:customStyle="1" w:styleId="ListParagraphChar"&gt;&lt;w:name w:val="List Paragraph Char"/&gt;&lt;w:aliases w:val="Bullet Number Char,List Paragraph1 Char,lp1 Char,lp11 Char,List Paragraph11 Char,Bullet 1 Char,Use Case List Paragraph Char"/&gt;&lt;w:basedOn w:val="DefaultParagraphFont"/&gt;&lt;w:link w:val="ListParagraph"/&gt;&lt;w:uiPriority w:val="34"/&gt;&lt;w:locked/&gt;&lt;w:rsid w:val="002E33F2"/&gt;&lt;w:rPr&gt;&lt;w:rFonts w:ascii="Segoe UI" w:eastAsiaTheme="minorEastAsia" w:hAnsi="Segoe UI"/&gt;&lt;/w:rPr&gt;&lt;/w:style&gt;&lt;w:style w:type="paragraph" w:styleId="ListBullet"&gt;&lt;w:name w:val="List Bullet"/&gt;&lt;w:basedOn w:val="Normal"/&gt;&lt;w:uiPriority w:val="4"/&gt;&lt;w:qFormat/&gt;&lt;w:rsid w:val="00845831"/&gt;&lt;w:pPr&gt;&lt;w:numPr&gt;&lt;w:numId w:val="4"/&gt;&lt;/w:numPr&gt;&lt;w:spacing w:after="200"/&gt;&lt;w:ind w:left="720"/&gt;&lt;w:contextualSpacing/&gt;&lt;/w:pPr&gt;&lt;/w:style&gt;&lt;w:style w:type="paragraph" w:customStyle="1" w:styleId="Heading2Numbered"&gt;&lt;w:name w:val="Heading 2 (Numbered)"/&gt;&lt;w:basedOn w:val="Heading1Numbered"/&gt;&lt;w:next w:val="Normal"/&gt;&lt;w:uiPriority w:val="14"/&gt;&lt;w:qFormat/&gt;&lt;w:rsid w:val="001D7240"/&gt;&lt;w:pPr&gt;&lt;w:numPr&gt;&lt;w:ilvl w:val="1"/&gt;&lt;/w:numPr&gt;&lt;w:spacing w:after="240" w:line="240" w:lineRule="auto"/&gt;&lt;w:outlineLvl w:val="1"/&gt;&lt;/w:pPr&gt;&lt;w:rPr&gt;&lt;w:sz w:val="32"/&gt;&lt;w:szCs w:val="36"/&gt;&lt;/w:rPr&gt;&lt;/w:style&gt;&lt;w:style w:type="paragraph" w:customStyle="1" w:styleId="Heading3Numbered"&gt;&lt;w:name w:val="Heading 3 (Numbered)"/&gt;&lt;w:basedOn w:val="Heading2Numbered"/&gt;&lt;w:next w:val="Normal"/&gt;&lt;w:uiPriority w:val="14"/&gt;&lt;w:qFormat/&gt;&lt;w:rsid w:val="00A2135E"/&gt;&lt;w:pPr&gt;&lt;w:numPr&gt;&lt;w:ilvl w:val="2"/&gt;&lt;/w:numPr&gt;&lt;w:spacing w:before="240"/&gt;&lt;w:outlineLvl w:val="2"/&gt;&lt;/w:pPr&gt;&lt;w:rPr&gt;&lt;w:sz w:val="28"/&gt;&lt;w:szCs w:val="28"/&gt;&lt;/w:rPr&gt;&lt;/w:style&gt;&lt;w:style w:type="paragraph" w:customStyle="1" w:styleId="Heading4Numbered"&gt;&lt;w:name w:val="Heading 4 (Numbered)"/&gt;&lt;w:basedOn w:val="Heading3Numbered"/&gt;&lt;w:next w:val="Normal"/&gt;&lt;w:uiPriority w:val="99"/&gt;&lt;w:unhideWhenUsed/&gt;&lt;w:rsid w:val="00A2135E"/&gt;&lt;w:pPr&gt;&lt;w:numPr&gt;&lt;w:ilvl w:val="3"/&gt;&lt;/w:numPr&gt;&lt;w:outlineLvl w:val="3"/&gt;&lt;/w:pPr&gt;&lt;w:rPr&gt;&lt;w:sz w:val="24"/&gt;&lt;/w:rPr&gt;&lt;/w:style&gt;&lt;w:style w:type="paragraph" w:customStyle="1" w:styleId="Heading5Numbered"&gt;&lt;w:name w:val="Heading 5 (Numbered)"/&gt;&lt;w:basedOn w:val="Heading4Numbered"/&gt;&lt;w:next w:val="Normal"/&gt;&lt;w:uiPriority w:val="99"/&gt;&lt;w:semiHidden/&gt;&lt;w:rsid w:val="00951469"/&gt;&lt;w:pPr&gt;&lt;w:framePr w:wrap="around" w:vAnchor="text" w:hAnchor="text" w:y="1"/&gt;&lt;w:numPr&gt;&lt;w:ilvl w:val="0"/&gt;&lt;w:numId w:val="11"/&gt;&lt;/w:numPr&gt;&lt;w:tabs&gt;&lt;w:tab w:val="clear" w:pos="1440"/&gt;&lt;w:tab w:val="left" w:pos="2160"/&gt;&lt;/w:tabs&gt;&lt;w:outlineLvl w:val="4"/&gt;&lt;/w:pPr&gt;&lt;w:rPr&gt;&lt;w:szCs w:val="20"/&gt;&lt;/w:rPr&gt;&lt;/w:style&gt;&lt;w:style w:type="paragraph" w:customStyle="1" w:styleId="TableListBullet"&gt;&lt;w:name w:val="Table List Bullet"/&gt;&lt;w:basedOn w:val="Normal"/&gt;&lt;w:uiPriority w:val="4"/&gt;&lt;w:qFormat/&gt;&lt;w:rsid w:val="00D21A9D"/&gt;&lt;w:pPr&gt;&lt;w:numPr&gt;&lt;w:numId w:val="2"/&gt;&lt;/w:numPr&gt;&lt;w:spacing w:line="240" w:lineRule="auto"/&gt;&lt;w:ind w:left="288" w:hanging="288"/&gt;&lt;w:contextualSpacing/&gt;&lt;/w:pPr&gt;&lt;w:rPr&gt;&lt;w:sz w:val="18"/&gt;&lt;w:szCs w:val="16"/&gt;&lt;/w:rPr&gt;&lt;/w:style&gt;&lt;w:style w:type="paragraph" w:customStyle="1" w:styleId="CodeBlock"&gt;&lt;w:name w:val="Code Block"/&gt;&lt;w:basedOn w:val="Normal"/&gt;&lt;w:uiPriority w:val="99"/&gt;&lt;w:qFormat/&gt;&lt;w:rsid w:val="001C4A70"/&gt;&lt;w:pPr&gt;&lt;w:keepNext/&gt;&lt;w:pBdr&gt;&lt;w:top w:val="single" w:sz="4" w:space="1" w:color="auto"/&gt;&lt;w:left w:val="single" w:sz="4" w:space="4" w:color="auto"/&gt;&lt;w:bottom w:val="single" w:sz="4" w:space="1" w:color="auto"/&gt;&lt;w:right w:val="single" w:sz="4" w:space="4" w:color="auto"/&gt;&lt;/w:pBdr&gt;&lt;w:spacing w:before="20" w:after="20"/&gt;&lt;/w:pPr&gt;&lt;w:rPr&gt;&lt;w:rFonts w:ascii="Courier New" w:eastAsia="Courier New" w:hAnsi="Courier New" w:cs="Courier New"/&gt;&lt;w:sz w:val="16"/&gt;&lt;w:szCs w:val="16"/&gt;&lt;/w:rPr&gt;&lt;/w:style&gt;&lt;w:style w:type="paragraph" w:customStyle="1" w:styleId="CheckList0"&gt;&lt;w:name w:val="Check List"/&gt;&lt;w:basedOn w:val="Normal"/&gt;&lt;w:uiPriority w:val="99"/&gt;&lt;w:rsid w:val="00E82B9A"/&gt;&lt;w:pPr&gt;&lt;w:numPr&gt;&lt;w:numId w:val="8"/&gt;&lt;/w:numPr&gt;&lt;w:spacing w:before="0" w:after="200"/&gt;&lt;w:contextualSpacing/&gt;&lt;/w:pPr&gt;&lt;w:rPr&gt;&lt;w:rFonts w:eastAsia="Arial" w:cs="Arial"/&gt;&lt;w:lang w:eastAsia="ja-JP"/&gt;&lt;/w:rPr&gt;&lt;/w:style&gt;&lt;w:style w:type="paragraph" w:customStyle="1" w:styleId="Note"&gt;&lt;w:name w:val="Note"/&gt;&lt;w:basedOn w:val="Normal"/&gt;&lt;w:uiPriority w:val="99"/&gt;&lt;w:qFormat/&gt;&lt;w:rsid w:val="001C4A70"/&gt;&lt;w:pPr&gt;&lt;w:pBdr&gt;&lt;w:left w:val="single" w:sz="18" w:space="6" w:color="008AC8"/&gt;&lt;/w:pBdr&gt;&lt;w:spacing w:before="0" w:after="200"/&gt;&lt;w:ind w:left="720"/&gt;&lt;/w:pPr&gt;&lt;w:rPr&gt;&lt;w:szCs w:val="18"/&gt;&lt;/w:rPr&gt;&lt;/w:style&gt;&lt;w:style w:type="paragraph" w:customStyle="1" w:styleId="NoteTitle"&gt;&lt;w:name w:val="Note Title"/&gt;&lt;w:basedOn w:val="Note"/&gt;&lt;w:next w:val="Note"/&gt;&lt;w:uiPriority w:val="99"/&gt;&lt;w:qFormat/&gt;&lt;w:rsid w:val="001C4A70"/&gt;&lt;w:pPr&gt;&lt;w:keepNext/&gt;&lt;w:spacing w:before="240" w:after="240" w:line="240" w:lineRule="auto"/&gt;&lt;/w:pPr&gt;&lt;w:rPr&gt;&lt;w:bCs/&gt;&lt;w:color w:val="008AC8"/&gt;&lt;w:sz w:val="24"/&gt;&lt;/w:rPr&gt;&lt;/w:style&gt;&lt;w:style w:type="numbering" w:customStyle="1" w:styleId="Checklist"&gt;&lt;w:name w:val="Checklist"/&gt;&lt;w:basedOn w:val="NoList"/&gt;&lt;w:rsid w:val="00475B6F"/&gt;&lt;w:pPr&gt;&lt;w:numPr&gt;&lt;w:numId w:val="3"/&gt;&lt;/w:numPr&gt;&lt;/w:pPr&gt;&lt;/w:style&gt;&lt;w:style w:type="paragraph" w:customStyle="1" w:styleId="TableText"&gt;&lt;w:name w:val="Table Text"/&gt;&lt;w:basedOn w:val="Normal"/&gt;&lt;w:qFormat/&gt;&lt;w:rsid w:val="00B02BAD"/&gt;&lt;w:pPr&gt;&lt;w:spacing w:line="240" w:lineRule="auto"/&gt;&lt;/w:pPr&gt;&lt;w:rPr&gt;&lt;w:sz w:val="18"/&gt;&lt;/w:rPr&gt;&lt;/w:style&gt;&lt;w:style w:type="paragraph" w:customStyle="1" w:styleId="CommandLine"&gt;&lt;w:name w:val="Command Line"/&gt;&lt;w:basedOn w:val="Normal"/&gt;&lt;w:uiPriority w:val="99"/&gt;&lt;w:rsid w:val="001C4A70"/&gt;&lt;w:pPr&gt;&lt;w:shd w:val="clear" w:color="auto" w:fill="F2F2F2" w:themeFill="background1" w:themeFillShade="F2"/&gt;&lt;w:tabs&gt;&lt;w:tab w:val="left" w:pos="2790"/&gt;&lt;w:tab w:val="left" w:pos="3780"/&gt;&lt;w:tab w:val="left" w:pos="4860"/&gt;&lt;w:tab w:val="left" w:pos="6390"/&gt;&lt;/w:tabs&gt;&lt;w:spacing w:before="80" w:after="200" w:line="240" w:lineRule="auto"/&gt;&lt;w:ind w:left="993" w:right="144"/&gt;&lt;w:contextualSpacing/&gt;&lt;/w:pPr&gt;&lt;w:rPr&gt;&lt;w:rFonts w:ascii="Consolas" w:eastAsiaTheme="minorHAnsi" w:hAnsi="Consolas" w:cs="Consolas"/&gt;&lt;w:sz w:val="20"/&gt;&lt;w:szCs w:val="23"/&gt;&lt;/w:rPr&gt;&lt;/w:style&gt;&lt;w:style w:type="numbering" w:customStyle="1" w:styleId="Style1"&gt;&lt;w:name w:val="Style1"/&gt;&lt;w:uiPriority w:val="99"/&gt;&lt;w:rsid w:val="001C4A70"/&gt;&lt;w:pPr&gt;&lt;w:numPr&gt;&lt;w:numId w:val="5"/&gt;&lt;/w:numPr&gt;&lt;/w:pPr&gt;&lt;/w:style&gt;&lt;w:style w:type="numbering" w:customStyle="1" w:styleId="NumberedList"&gt;&lt;w:name w:val="Numbered List"/&gt;&lt;w:rsid w:val="00FE17E1"/&gt;&lt;w:pPr&gt;&lt;w:numPr&gt;&lt;w:numId w:val="6"/&gt;&lt;/w:numPr&gt;&lt;/w:pPr&gt;&lt;/w:style&gt;&lt;w:style w:type="paragraph" w:styleId="TOC2"&gt;&lt;w:name w:val="toc 2"/&gt;&lt;w:basedOn w:val="Normal"/&gt;&lt;w:next w:val="Normal"/&gt;&lt;w:autoRedefine/&gt;&lt;w:uiPriority w:val="39"/&gt;&lt;w:unhideWhenUsed/&gt;&lt;w:rsid w:val="00A77E60"/&gt;&lt;w:pPr&gt;&lt;w:tabs&gt;&lt;w:tab w:val="left" w:pos="288"/&gt;&lt;w:tab w:val="left" w:pos="880"/&gt;&lt;w:tab w:val="right" w:leader="dot" w:pos="9346"/&gt;&lt;/w:tabs&gt;&lt;w:spacing w:after="100"/&gt;&lt;w:ind w:left="432"/&gt;&lt;/w:pPr&gt;&lt;/w:style&gt;&lt;w:style w:type="table" w:styleId="PlainTable3"&gt;&lt;w:name w:val="Plain Table 3"/&gt;&lt;w:basedOn w:val="TableNormal"/&gt;&lt;w:uiPriority w:val="43"/&gt;&lt;w:rsid w:val="001D1ECE"/&gt;&lt;w:pPr&gt;&lt;w:spacing w:after="0" w:line="240" w:lineRule="auto"/&gt;&lt;/w:pPr&gt;&lt;w:tblPr&gt;&lt;w:tblStyleRowBandSize w:val="1"/&gt;&lt;w:tblStyleColBandSize w:val="1"/&gt;&lt;/w:tblPr&gt;&lt;w:tblStylePr w:type="firstRow"&gt;&lt;w:rPr&gt;&lt;w:b/&gt;&lt;w:bCs/&gt;&lt;w:caps/&gt;&lt;/w:rPr&gt;&lt;w:tblPr/&gt;&lt;w:tcPr&gt;&lt;w:tcBorders&gt;&lt;w:bottom w:val="single" w:sz="4" w:space="0" w:color="7F7F7F" w:themeColor="text1" w:themeTint="80"/&gt;&lt;/w:tcBorders&gt;&lt;/w:tcPr&gt;&lt;/w:tblStylePr&gt;&lt;w:tblStylePr w:type="lastRow"&gt;&lt;w:rPr&gt;&lt;w:b/&gt;&lt;w:bCs/&gt;&lt;w:caps/&gt;&lt;/w:rPr&gt;&lt;w:tblPr/&gt;&lt;w:tcPr&gt;&lt;w:tcBorders&gt;&lt;w:top w:val="nil"/&gt;&lt;/w:tcBorders&gt;&lt;/w:tcPr&gt;&lt;/w:tblStylePr&gt;&lt;w:tblStylePr w:type="firstCol"&gt;&lt;w:rPr&gt;&lt;w:b/&gt;&lt;w:bCs/&gt;&lt;w:caps/&gt;&lt;/w:rPr&gt;&lt;w:tblPr/&gt;&lt;w:tcPr&gt;&lt;w:tcBorders&gt;&lt;w:right w:val="single" w:sz="4" w:space="0" w:color="7F7F7F" w:themeColor="text1" w:themeTint="80"/&gt;&lt;/w:tcBorders&gt;&lt;/w:tcPr&gt;&lt;/w:tblStylePr&gt;&lt;w:tblStylePr w:type="lastCol"&gt;&lt;w:rPr&gt;&lt;w:b/&gt;&lt;w:bCs/&gt;&lt;w:caps/&gt;&lt;/w:rPr&gt;&lt;w:tblPr/&gt;&lt;w:tcPr&gt;&lt;w:tcBorders&gt;&lt;w:left w:val="nil"/&gt;&lt;/w:tcBorders&gt;&lt;/w:tcPr&gt;&lt;/w:tblStylePr&gt;&lt;w:tblStylePr w:type="band1Vert"&gt;&lt;w:tblPr/&gt;&lt;w:tcPr&gt;&lt;w:shd w:val="clear" w:color="auto" w:fill="F2F2F2" w:themeFill="background1" w:themeFillShade="F2"/&gt;&lt;/w:tcPr&gt;&lt;/w:tblStylePr&gt;&lt;w:tblStylePr w:type="band1Horz"&gt;&lt;w:tblPr/&gt;&lt;w:tcPr&gt;&lt;w:shd w:val="clear" w:color="auto" w:fill="F2F2F2" w:themeFill="background1" w:themeFillShade="F2"/&gt;&lt;/w:tcPr&gt;&lt;/w:tblStylePr&gt;&lt;w:tblStylePr w:type="neCell"&gt;&lt;w:tblPr/&gt;&lt;w:tcPr&gt;&lt;w:tcBorders&gt;&lt;w:left w:val="nil"/&gt;&lt;/w:tcBorders&gt;&lt;/w:tcPr&gt;&lt;/w:tblStylePr&gt;&lt;w:tblStylePr w:type="nwCell"&gt;&lt;w:tblPr/&gt;&lt;w:tcPr&gt;&lt;w:tcBorders&gt;&lt;w:right w:val="nil"/&gt;&lt;/w:tcBorders&gt;&lt;/w:tcPr&gt;&lt;/w:tblStylePr&gt;&lt;/w:style&gt;&lt;w:style w:type="table" w:styleId="TableGridLight"&gt;&lt;w:name w:val="Grid Table Light"/&gt;&lt;w:basedOn w:val="TableNormal"/&gt;&lt;w:uiPriority w:val="40"/&gt;&lt;w:rsid w:val="001D1ECE"/&gt;&lt;w:pPr&gt;&lt;w:spacing w:after="0" w:line="240" w:lineRule="auto"/&gt;&lt;/w:pPr&gt;&lt;w:tblPr&gt;&lt;w:tblBorders&gt;&lt;w:top w:val="single" w:sz="4" w:space="0" w:color="BFBFBF" w:themeColor="background1" w:themeShade="BF"/&gt;&lt;w:left w:val="single" w:sz="4" w:space="0" w:color="BFBFBF" w:themeColor="background1" w:themeShade="BF"/&gt;&lt;w:bottom w:val="single" w:sz="4" w:space="0" w:color="BFBFBF" w:themeColor="background1" w:themeShade="BF"/&gt;&lt;w:right w:val="single" w:sz="4" w:space="0" w:color="BFBFBF" w:themeColor="background1" w:themeShade="BF"/&gt;&lt;w:insideH w:val="single" w:sz="4" w:space="0" w:color="BFBFBF" w:themeColor="background1" w:themeShade="BF"/&gt;&lt;w:insideV w:val="single" w:sz="4" w:space="0" w:color="BFBFBF" w:themeColor="background1" w:themeShade="BF"/&gt;&lt;/w:tblBorders&gt;&lt;/w:tblPr&gt;&lt;/w:style&gt;&lt;w:style w:type="table" w:styleId="PlainTable5"&gt;&lt;w:name w:val="Plain Table 5"/&gt;&lt;w:basedOn w:val="TableNormal"/&gt;&lt;w:uiPriority w:val="45"/&gt;&lt;w:rsid w:val="001D1ECE"/&gt;&lt;w:pPr&gt;&lt;w:spacing w:after="0" w:line="240" w:lineRule="auto"/&gt;&lt;/w:pPr&gt;&lt;w:tblPr&gt;&lt;w:tblStyleRowBandSize w:val="1"/&gt;&lt;w:tblStyleColBandSize w:val="1"/&gt;&lt;/w:tblPr&gt;&lt;w:tblStylePr w:type="firstRow"&gt;&lt;w:rPr&gt;&lt;w:rFonts w:asciiTheme="majorHAnsi" w:eastAsiaTheme="majorEastAsia" w:hAnsiTheme="majorHAnsi" w:cstheme="majorBidi"/&gt;&lt;w:i/&gt;&lt;w:iCs/&gt;&lt;w:sz w:val="26"/&gt;&lt;/w:rPr&gt;&lt;w:tblPr/&gt;&lt;w:tcPr&gt;&lt;w:tcBorders&gt;&lt;w:bottom w:val="single" w:sz="4" w:space="0" w:color="7F7F7F" w:themeColor="text1" w:themeTint="80"/&gt;&lt;/w:tcBorders&gt;&lt;w:shd w:val="clear" w:color="auto" w:fill="FFFFFF" w:themeFill="background1"/&gt;&lt;/w:tcPr&gt;&lt;/w:tblStylePr&gt;&lt;w:tblStylePr w:type="lastRow"&gt;&lt;w:rPr&gt;&lt;w:rFonts w:asciiTheme="majorHAnsi" w:eastAsiaTheme="majorEastAsia" w:hAnsiTheme="majorHAnsi" w:cstheme="majorBidi"/&gt;&lt;w:i/&gt;&lt;w:iCs/&gt;&lt;w:sz w:val="26"/&gt;&lt;/w:rPr&gt;&lt;w:tblPr/&gt;&lt;w:tcPr&gt;&lt;w:tcBorders&gt;&lt;w:top w:val="single" w:sz="4" w:space="0" w:color="7F7F7F" w:themeColor="text1" w:themeTint="80"/&gt;&lt;/w:tcBorders&gt;&lt;w:shd w:val="clear" w:color="auto" w:fill="FFFFFF" w:themeFill="background1"/&gt;&lt;/w:tcPr&gt;&lt;/w:tblStylePr&gt;&lt;w:tblStylePr w:type="firstCol"&gt;&lt;w:pPr&gt;&lt;w:jc w:val="right"/&gt;&lt;/w:pPr&gt;&lt;w:rPr&gt;&lt;w:rFonts w:asciiTheme="majorHAnsi" w:eastAsiaTheme="majorEastAsia" w:hAnsiTheme="majorHAnsi" w:cstheme="majorBidi"/&gt;&lt;w:i/&gt;&lt;w:iCs/&gt;&lt;w:sz w:val="26"/&gt;&lt;/w:rPr&gt;&lt;w:tblPr/&gt;&lt;w:tcPr&gt;&lt;w:tcBorders&gt;&lt;w:right w:val="single" w:sz="4" w:space="0" w:color="7F7F7F" w:themeColor="text1" w:themeTint="80"/&gt;&lt;/w:tcBorders&gt;&lt;w:shd w:val="clear" w:color="auto" w:fill="FFFFFF" w:themeFill="background1"/&gt;&lt;/w:tcPr&gt;&lt;/w:tblStylePr&gt;&lt;w:tblStylePr w:type="lastCol"&gt;&lt;w:rPr&gt;&lt;w:rFonts w:asciiTheme="majorHAnsi" w:eastAsiaTheme="majorEastAsia" w:hAnsiTheme="majorHAnsi" w:cstheme="majorBidi"/&gt;&lt;w:i/&gt;&lt;w:iCs/&gt;&lt;w:sz w:val="26"/&gt;&lt;/w:rPr&gt;&lt;w:tblPr/&gt;&lt;w:tcPr&gt;&lt;w:tcBorders&gt;&lt;w:left w:val="single" w:sz="4" w:space="0" w:color="7F7F7F" w:themeColor="text1" w:themeTint="80"/&gt;&lt;/w:tcBorders&gt;&lt;w:shd w:val="clear" w:color="auto" w:fill="FFFFFF" w:themeFill="background1"/&gt;&lt;/w:tcPr&gt;&lt;/w:tblStylePr&gt;&lt;w:tblStylePr w:type="band1Vert"&gt;&lt;w:tblPr/&gt;&lt;w:tcPr&gt;&lt;w:shd w:val="clear" w:color="auto" w:fill="F2F2F2" w:themeFill="background1" w:themeFillShade="F2"/&gt;&lt;/w:tcPr&gt;&lt;/w:tblStylePr&gt;&lt;w:tblStylePr w:type="band1Horz"&gt;&lt;w:tblPr/&gt;&lt;w:tcPr&gt;&lt;w:shd w:val="clear" w:color="auto" w:fill="F2F2F2" w:themeFill="background1" w:themeFillShade="F2"/&gt;&lt;/w:tcPr&gt;&lt;/w:tblStylePr&gt;&lt;w:tblStylePr w:type="neCell"&gt;&lt;w:tblPr/&gt;&lt;w:tcPr&gt;&lt;w:tcBorders&gt;&lt;w:left w:val="nil"/&gt;&lt;/w:tcBorders&gt;&lt;/w:tcPr&gt;&lt;/w:tblStylePr&gt;&lt;w:tblStylePr w:type="nwCell"&gt;&lt;w:tblPr/&gt;&lt;w:tcPr&gt;&lt;w:tcBorders&gt;&lt;w:right w:val="nil"/&gt;&lt;/w:tcBorders&gt;&lt;/w:tcPr&gt;&lt;/w:tblStylePr&gt;&lt;w:tblStylePr w:type="seCell"&gt;&lt;w:tblPr/&gt;&lt;w:tcPr&gt;&lt;w:tcBorders&gt;&lt;w:left w:val="nil"/&gt;&lt;/w:tcBorders&gt;&lt;/w:tcPr&gt;&lt;/w:tblStylePr&gt;&lt;w:tblStylePr w:type="swCell"&gt;&lt;w:tblPr/&gt;&lt;w:tcPr&gt;&lt;w:tcBorders&gt;&lt;w:right w:val="nil"/&gt;&lt;/w:tcBorders&gt;&lt;/w:tcPr&gt;&lt;/w:tblStylePr&gt;&lt;/w:style&gt;&lt;w:style w:type="paragraph" w:customStyle="1" w:styleId="NumHeading3"&gt;&lt;w:name w:val="Num Heading 3"/&gt;&lt;w:basedOn w:val="Heading3"/&gt;&lt;w:next w:val="Normal"/&gt;&lt;w:semiHidden/&gt;&lt;w:rsid w:val="00012C9B"/&gt;&lt;w:pPr&gt;&lt;w:keepNext w:val="0"/&gt;&lt;w:keepLines w:val="0"/&gt;&lt;w:widowControl w:val="0"/&gt;&lt;w:numPr&gt;&lt;w:ilvl w:val="5"/&gt;&lt;w:numId w:val="10"/&gt;&lt;/w:numPr&gt;&lt;w:spacing w:before="120" w:after="60"/&gt;&lt;w:outlineLvl w:val="9"/&gt;&lt;/w:pPr&gt;&lt;w:rPr&gt;&lt;w:rFonts w:eastAsia="Segoe Semibold" w:cs="Segoe Semibold"/&gt;&lt;w:color w:val="333333"/&gt;&lt;w:sz w:val="16"/&gt;&lt;w:szCs w:val="26"/&gt;&lt;w:lang w:eastAsia="en-AU"/&gt;&lt;/w:rPr&gt;&lt;/w:style&gt;&lt;w:style w:type="paragraph" w:customStyle="1" w:styleId="NumHeading4"&gt;&lt;w:name w:val="Num Heading 4"/&gt;&lt;w:basedOn w:val="Heading4"/&gt;&lt;w:next w:val="Normal"/&gt;&lt;w:semiHidden/&gt;&lt;w:rsid w:val="00012C9B"/&gt;&lt;w:pPr&gt;&lt;w:keepNext w:val="0"/&gt;&lt;w:keepLines w:val="0"/&gt;&lt;w:widowControl w:val="0"/&gt;&lt;w:numPr&gt;&lt;w:ilvl w:val="6"/&gt;&lt;w:numId w:val="10"/&gt;&lt;/w:numPr&gt;&lt;w:spacing w:before="120" w:after="60"/&gt;&lt;w:outlineLvl w:val="9"/&gt;&lt;/w:pPr&gt;&lt;w:rPr&gt;&lt;w:rFonts w:eastAsia="Segoe Semibold" w:cs="Segoe Semibold"/&gt;&lt;w:i/&gt;&lt;w:color w:val="333333"/&gt;&lt;w:sz w:val="16"/&gt;&lt;w:lang w:eastAsia="en-AU"/&gt;&lt;/w:rPr&gt;&lt;/w:style&gt;&lt;w:style w:type="character" w:customStyle="1" w:styleId="Heading3Char"&gt;&lt;w:name w:val="Heading 3 Char"/&gt;&lt;w:basedOn w:val="DefaultParagraphFont"/&gt;&lt;w:link w:val="Heading3"/&gt;&lt;w:uiPriority w:val="99"/&gt;&lt;w:rsid w:val="00D104BD"/&gt;&lt;w:rPr&gt;&lt;w:rFonts w:ascii="Segoe UI" w:eastAsiaTheme="majorEastAsia" w:hAnsi="Segoe UI" w:cstheme="majorBidi"/&gt;&lt;w:bCs/&gt;&lt;w:color w:val="008AC8"/&gt;&lt;w:sz w:val="28"/&gt;&lt;w:szCs w:val="24"/&gt;&lt;/w:rPr&gt;&lt;/w:style&gt;&lt;w:style w:type="character" w:customStyle="1" w:styleId="Heading4Char"&gt;&lt;w:name w:val="Heading 4 Char"/&gt;&lt;w:basedOn w:val="DefaultParagraphFont"/&gt;&lt;w:link w:val="Heading4"/&gt;&lt;w:uiPriority w:val="99"/&gt;&lt;w:rsid w:val="00D104BD"/&gt;&lt;w:rPr&gt;&lt;w:rFonts w:ascii="Segoe UI" w:eastAsiaTheme="majorEastAsia" w:hAnsi="Segoe UI" w:cstheme="majorBidi"/&gt;&lt;w:bCs/&gt;&lt;w:iCs/&gt;&lt;w:color w:val="008AC8"/&gt;&lt;w:sz w:val="24"/&gt;&lt;w:szCs w:val="24"/&gt;&lt;/w:rPr&gt;&lt;/w:style&gt;&lt;w:style w:type="paragraph" w:customStyle="1" w:styleId="NumHeading1"&gt;&lt;w:name w:val="Num Heading 1"/&gt;&lt;w:basedOn w:val="Heading1"/&gt;&lt;w:next w:val="Normal"/&gt;&lt;w:semiHidden/&gt;&lt;w:rsid w:val="00E04B96"/&gt;&lt;w:pPr&gt;&lt;w:keepLines w:val="0"/&gt;&lt;w:spacing w:before="120" w:after="120"/&gt;&lt;/w:pPr&gt;&lt;w:rPr&gt;&lt;w:rFonts w:ascii="Segoe Black" w:eastAsia="Segoe Black" w:hAnsi="Segoe Black" w:cs="Segoe Black"/&gt;&lt;w:b/&gt;&lt;w:smallCaps/&gt;&lt;w:color w:val="333333"/&gt;&lt;w:kern w:val="32"/&gt;&lt;w:sz w:val="32"/&gt;&lt;w:szCs w:val="32"/&gt;&lt;w:lang w:eastAsia="en-AU"/&gt;&lt;/w:rPr&gt;&lt;/w:style&gt;&lt;w:style w:type="paragraph" w:customStyle="1" w:styleId="NumHeading2"&gt;&lt;w:name w:val="Num Heading 2"/&gt;&lt;w:basedOn w:val="Heading2"/&gt;&lt;w:next w:val="Normal"/&gt;&lt;w:semiHidden/&gt;&lt;w:rsid w:val="00E41EC1"/&gt;&lt;w:pPr&gt;&lt;w:keepLines w:val="0"/&gt;&lt;w:spacing w:before="240" w:after="120"/&gt;&lt;/w:pPr&gt;&lt;w:rPr&gt;&lt;w:rFonts w:ascii="Segoe" w:eastAsia="Segoe" w:hAnsi="Segoe" w:cs="Segoe"/&gt;&lt;w:b/&gt;&lt;w:bCs w:val="0"/&gt;&lt;w:color w:val="333333"/&gt;&lt;w:sz w:val="28"/&gt;&lt;w:szCs w:val="28"/&gt;&lt;w:lang w:eastAsia="en-AU"/&gt;&lt;/w:rPr&gt;&lt;/w:style&gt;&lt;w:style w:type="character" w:customStyle="1" w:styleId="Heading2Char"&gt;&lt;w:name w:val="Heading 2 Char"/&gt;&lt;w:basedOn w:val="DefaultParagraphFont"/&gt;&lt;w:link w:val="Heading2"/&gt;&lt;w:uiPriority w:val="99"/&gt;&lt;w:rsid w:val="00D104BD"/&gt;&lt;w:rPr&gt;&lt;w:rFonts w:ascii="Segoe UI" w:eastAsiaTheme="majorEastAsia" w:hAnsi="Segoe UI" w:cstheme="majorBidi"/&gt;&lt;w:bCs/&gt;&lt;w:color w:val="008AC8"/&gt;&lt;w:sz w:val="32"/&gt;&lt;w:szCs w:val="26"/&gt;&lt;/w:rPr&gt;&lt;/w:style&gt;&lt;w:style w:type="character" w:customStyle="1" w:styleId="Heading6Char"&gt;&lt;w:name w:val="Heading 6 Char"/&gt;&lt;w:basedOn w:val="DefaultParagraphFont"/&gt;&lt;w:link w:val="Heading6"/&gt;&lt;w:uiPriority w:val="9"/&gt;&lt;w:semiHidden/&gt;&lt;w:rsid w:val="00951469"/&gt;&lt;w:rPr&gt;&lt;w:rFonts w:asciiTheme="majorHAnsi" w:eastAsiaTheme="majorEastAsia" w:hAnsiTheme="majorHAnsi" w:cstheme="majorBidi"/&gt;&lt;w:color w:val="1F4D78" w:themeColor="accent1" w:themeShade="7F"/&gt;&lt;/w:rPr&gt;&lt;/w:style&gt;&lt;w:style w:type="character" w:customStyle="1" w:styleId="Heading7Char"&gt;&lt;w:name w:val="Heading 7 Char"/&gt;&lt;w:basedOn w:val="DefaultParagraphFont"/&gt;&lt;w:link w:val="Heading7"/&gt;&lt;w:uiPriority w:val="9"/&gt;&lt;w:semiHidden/&gt;&lt;w:rsid w:val="00951469"/&gt;&lt;w:rPr&gt;&lt;w:rFonts w:asciiTheme="majorHAnsi" w:eastAsiaTheme="majorEastAsia" w:hAnsiTheme="majorHAnsi" w:cstheme="majorBidi"/&gt;&lt;w:i/&gt;&lt;w:iCs/&gt;&lt;w:color w:val="1F4D78" w:themeColor="accent1" w:themeShade="7F"/&gt;&lt;/w:rPr&gt;&lt;/w:style&gt;&lt;w:style w:type="character" w:customStyle="1" w:styleId="Heading8Char"&gt;&lt;w:name w:val="Heading 8 Char"/&gt;&lt;w:basedOn w:val="DefaultParagraphFont"/&gt;&lt;w:link w:val="Heading8"/&gt;&lt;w:uiPriority w:val="9"/&gt;&lt;w:semiHidden/&gt;&lt;w:rsid w:val="00951469"/&gt;&lt;w:rPr&gt;&lt;w:rFonts w:asciiTheme="majorHAnsi" w:eastAsiaTheme="majorEastAsia" w:hAnsiTheme="majorHAnsi" w:cstheme="majorBidi"/&gt;&lt;w:color w:val="272727" w:themeColor="text1" w:themeTint="D8"/&gt;&lt;w:sz w:val="21"/&gt;&lt;w:szCs w:val="21"/&gt;&lt;/w:rPr&gt;&lt;/w:style&gt;&lt;w:style w:type="character" w:customStyle="1" w:styleId="Heading9Char"&gt;&lt;w:name w:val="Heading 9 Char"/&gt;&lt;w:basedOn w:val="DefaultParagraphFont"/&gt;&lt;w:link w:val="Heading9"/&gt;&lt;w:uiPriority w:val="9"/&gt;&lt;w:semiHidden/&gt;&lt;w:rsid w:val="00951469"/&gt;&lt;w:rPr&gt;&lt;w:rFonts w:asciiTheme="majorHAnsi" w:eastAsiaTheme="majorEastAsia" w:hAnsiTheme="majorHAnsi" w:cstheme="majorBidi"/&gt;&lt;w:i/&gt;&lt;w:iCs/&gt;&lt;w:color w:val="272727" w:themeColor="text1" w:themeTint="D8"/&gt;&lt;w:sz w:val="21"/&gt;&lt;w:szCs w:val="21"/&gt;&lt;/w:rPr&gt;&lt;/w:style&gt;&lt;w:style w:type="paragraph" w:styleId="ListBullet2"&gt;&lt;w:name w:val="List Bullet 2"/&gt;&lt;w:basedOn w:val="ListBullet"/&gt;&lt;w:uiPriority w:val="99"/&gt;&lt;w:qFormat/&gt;&lt;w:rsid w:val="00845831"/&gt;&lt;w:pPr&gt;&lt;w:numPr&gt;&lt;w:numId w:val="12"/&gt;&lt;/w:numPr&gt;&lt;w:ind w:left="1080"/&gt;&lt;/w:pPr&gt;&lt;/w:style&gt;&lt;w:style w:type="paragraph" w:styleId="ListBullet3"&gt;&lt;w:name w:val="List Bullet 3"/&gt;&lt;w:basedOn w:val="ListBullet2"/&gt;&lt;w:uiPriority w:val="99"/&gt;&lt;w:qFormat/&gt;&lt;w:rsid w:val="00845831"/&gt;&lt;w:pPr&gt;&lt;w:numPr&gt;&lt;w:numId w:val="13"/&gt;&lt;/w:numPr&gt;&lt;/w:pPr&gt;&lt;/w:style&gt;&lt;w:style w:type="paragraph" w:styleId="ListBullet4"&gt;&lt;w:name w:val="List Bullet 4"/&gt;&lt;w:basedOn w:val="ListBullet3"/&gt;&lt;w:uiPriority w:val="99"/&gt;&lt;w:qFormat/&gt;&lt;w:rsid w:val="00F03EA3"/&gt;&lt;w:pPr&gt;&lt;w:numPr&gt;&lt;w:numId w:val="14"/&gt;&lt;/w:numPr&gt;&lt;/w:pPr&gt;&lt;/w:style&gt;&lt;w:style w:type="paragraph" w:styleId="ListBullet5"&gt;&lt;w:name w:val="List Bullet 5"/&gt;&lt;w:basedOn w:val="ListBullet4"/&gt;&lt;w:uiPriority w:val="99"/&gt;&lt;w:rsid w:val="00F03EA3"/&gt;&lt;w:pPr&gt;&lt;w:numPr&gt;&lt;w:numId w:val="15"/&gt;&lt;/w:numPr&gt;&lt;/w:pPr&gt;&lt;/w:style&gt;&lt;w:style w:type="paragraph" w:styleId="ListNumber2"&gt;&lt;w:name w:val="List Number 2"/&gt;&lt;w:basedOn w:val="ListNumber"/&gt;&lt;w:uiPriority w:val="99"/&gt;&lt;w:qFormat/&gt;&lt;w:rsid w:val="002E33F2"/&gt;&lt;w:pPr&gt;&lt;w:numPr&gt;&lt;w:numId w:val="17"/&gt;&lt;/w:numPr&gt;&lt;/w:pPr&gt;&lt;/w:style&gt;&lt;w:style w:type="paragraph" w:styleId="ListNumber"&gt;&lt;w:name w:val="List Number"/&gt;&lt;w:basedOn w:val="ListBullet"/&gt;&lt;w:uiPriority w:val="99"/&gt;&lt;w:qFormat/&gt;&lt;w:rsid w:val="002E33F2"/&gt;&lt;w:pPr&gt;&lt;w:numPr&gt;&lt;w:numId w:val="16"/&gt;&lt;/w:numPr&gt;&lt;/w:pPr&gt;&lt;/w:style&gt;&lt;w:style w:type="paragraph" w:styleId="ListNumber3"&gt;&lt;w:name w:val="List Number 3"/&gt;&lt;w:basedOn w:val="ListNumber2"/&gt;&lt;w:uiPriority w:val="99"/&gt;&lt;w:qFormat/&gt;&lt;w:rsid w:val="002E33F2"/&gt;&lt;w:pPr&gt;&lt;w:numPr&gt;&lt;w:numId w:val="18"/&gt;&lt;/w:numPr&gt;&lt;/w:pPr&gt;&lt;/w:style&gt;&lt;w:style w:type="paragraph" w:styleId="ListNumber4"&gt;&lt;w:name w:val="List Number 4"/&gt;&lt;w:basedOn w:val="ListNumber3"/&gt;&lt;w:uiPriority w:val="99"/&gt;&lt;w:qFormat/&gt;&lt;w:rsid w:val="002E33F2"/&gt;&lt;w:pPr&gt;&lt;w:numPr&gt;&lt;w:numId w:val="19"/&gt;&lt;/w:numPr&gt;&lt;/w:pPr&gt;&lt;/w:style&gt;&lt;w:style w:type="character" w:styleId="PlaceholderText"&gt;&lt;w:name w:val="Placeholder Text"/&gt;&lt;w:basedOn w:val="DefaultParagraphFont"/&gt;&lt;w:uiPriority w:val="99"/&gt;&lt;w:semiHidden/&gt;&lt;w:rsid w:val="00EB3BBA"/&gt;&lt;w:rPr&gt;&lt;w:color w:val="808080"/&gt;&lt;/w:rPr&gt;&lt;/w:style&gt;&lt;w:style w:type="numbering" w:customStyle="1" w:styleId="Bullets"&gt;&lt;w:name w:val="Bullets"/&gt;&lt;w:rsid w:val="00CB453C"/&gt;&lt;w:pPr&gt;&lt;w:numPr&gt;&lt;w:numId w:val="20"/&gt;&lt;/w:numPr&gt;&lt;/w:pPr&gt;&lt;/w:style&gt;&lt;w:style w:type="paragraph" w:customStyle="1" w:styleId="HeaderUnderline"&gt;&lt;w:name w:val="Header Underline"/&gt;&lt;w:basedOn w:val="Header"/&gt;&lt;w:uiPriority w:val="99"/&gt;&lt;w:semiHidden/&gt;&lt;w:rsid w:val="00CB453C"/&gt;&lt;w:pPr&gt;&lt;w:pBdr&gt;&lt;w:bottom w:val="single" w:sz="4" w:space="1" w:color="auto"/&gt;&lt;/w:pBdr&gt;&lt;w:tabs&gt;&lt;w:tab w:val="clear" w:pos="4680"/&gt;&lt;w:tab w:val="clear" w:pos="9360"/&gt;&lt;/w:tabs&gt;&lt;w:spacing w:line="276" w:lineRule="auto"/&gt;&lt;w:jc w:val="right"/&gt;&lt;/w:pPr&gt;&lt;w:rPr&gt;&lt;w:rFonts w:ascii="Calibri" w:eastAsia="Calibri" w:hAnsi="Calibri" w:cs="Calibri"/&gt;&lt;w:szCs w:val="16"/&gt;&lt;w:lang w:val="en-AU" w:eastAsia="ja-JP"/&gt;&lt;/w:rPr&gt;&lt;/w:style&gt;&lt;w:style w:type="character" w:styleId="FollowedHyperlink"&gt;&lt;w:name w:val="FollowedHyperlink"/&gt;&lt;w:basedOn w:val="DefaultParagraphFont"/&gt;&lt;w:uiPriority w:val="99"/&gt;&lt;w:semiHidden/&gt;&lt;w:unhideWhenUsed/&gt;&lt;w:rsid w:val="00243820"/&gt;&lt;w:rPr&gt;&lt;w:color w:val="954F72" w:themeColor="followedHyperlink"/&gt;&lt;w:u w:val="single"/&gt;&lt;/w:rPr&gt;&lt;/w:style&gt;&lt;w:style w:type="paragraph" w:customStyle="1" w:styleId="Heading4Num"&gt;&lt;w:name w:val="Heading 4 Num"/&gt;&lt;w:basedOn w:val="Normal"/&gt;&lt;w:next w:val="Normal"/&gt;&lt;w:unhideWhenUsed/&gt;&lt;w:rsid w:val="00462FEA"/&gt;&lt;w:pPr&gt;&lt;w:keepNext/&gt;&lt;w:keepLines/&gt;&lt;w:spacing w:before="240" w:after="240" w:line="240" w:lineRule="auto"/&gt;&lt;w:outlineLvl w:val="3"/&gt;&lt;/w:pPr&gt;&lt;w:rPr&gt;&lt;w:rFonts w:eastAsiaTheme="minorHAnsi"/&gt;&lt;w:color w:val="008AC8"/&gt;&lt;w:sz w:val="24"/&gt;&lt;/w:rPr&gt;&lt;/w:style&gt;&lt;w:style w:type="paragraph" w:customStyle="1" w:styleId="Heading5Num"&gt;&lt;w:name w:val="Heading 5 Num"/&gt;&lt;w:basedOn w:val="Normal"/&gt;&lt;w:next w:val="Normal"/&gt;&lt;w:semiHidden/&gt;&lt;w:rsid w:val="00462FEA"/&gt;&lt;w:pPr&gt;&lt;w:keepNext/&gt;&lt;w:keepLines/&gt;&lt;w:spacing w:before="240" w:line="240" w:lineRule="auto"/&gt;&lt;w:outlineLvl w:val="4"/&gt;&lt;/w:pPr&gt;&lt;w:rPr&gt;&lt;w:rFonts w:eastAsiaTheme="minorHAnsi"/&gt;&lt;w:color w:val="008AC8"/&gt;&lt;w:sz w:val="24"/&gt;&lt;w:szCs w:val="20"/&gt;&lt;/w:rPr&gt;&lt;/w:style&gt;&lt;w:style w:type="table" w:customStyle="1" w:styleId="TablaMicrosoftServicios1"&gt;&lt;w:name w:val="Tabla Microsoft Servicios1"/&gt;&lt;w:basedOn w:val="TableNormal"/&gt;&lt;w:next w:val="TableGrid"/&gt;&lt;w:rsid w:val="00C12CC9"/&gt;&lt;w:pPr&gt;&lt;w:spacing w:after="0" w:line="240" w:lineRule="auto"/&gt;&lt;/w:pPr&gt;&lt;w:rPr&gt;&lt;w:rFonts w:ascii="Segoe UI" w:eastAsiaTheme="minorEastAsia" w:hAnsi="Segoe UI"/&gt;&lt;w:sz w:val="16"/&gt;&lt;/w:rPr&gt;&lt;w:tblPr&gt;&lt;w:tblStyleRowBandSize w:val="1"/&gt;&lt;w:tblStyleColBandSize w:val="1"/&gt;&lt;w:tblBorders&gt;&lt;w:top w:val="single" w:sz="4" w:space="0" w:color="008AC8"/&gt;&lt;w:bottom w:val="single" w:sz="4" w:space="0" w:color="008AC8"/&gt;&lt;w:insideH w:val="single" w:sz="4" w:space="0" w:color="008AC8"/&gt;&lt;/w:tblBorders&gt;&lt;/w:tblPr&gt;&lt;w:tblStylePr w:type="firstRow"&gt;&lt;w:rPr&gt;&lt;w:rFonts w:ascii="Segoe UI" w:hAnsi="Segoe UI"/&gt;&lt;w:color w:val="FFFFFF" w:themeColor="background1"/&gt;&lt;w:sz w:val="16"/&gt;&lt;/w:rPr&gt;&lt;w:tblPr/&gt;&lt;w:trPr&gt;&lt;w:tblHeader/&gt;&lt;/w:trPr&gt;&lt;w:tcPr&gt;&lt;w:shd w:val="clear" w:color="auto" w:fill="008AC8"/&gt;&lt;/w:tcPr&gt;&lt;/w:tblStylePr&gt;&lt;/w:style&gt;&lt;w:style w:type="paragraph" w:styleId="z-TopofForm"&gt;&lt;w:name w:val="HTML Top of Form"/&gt;&lt;w:basedOn w:val="Normal"/&gt;&lt;w:next w:val="Normal"/&gt;&lt;w:link w:val="z-TopofFormChar"/&gt;&lt;w:hidden/&gt;&lt;w:uiPriority w:val="99"/&gt;&lt;w:semiHidden/&gt;&lt;w:unhideWhenUsed/&gt;&lt;w:rsid w:val="00EB71E5"/&gt;&lt;w:pPr&gt;&lt;w:pBdr&gt;&lt;w:bottom w:val="single" w:sz="6" w:space="1" w:color="auto"/&gt;&lt;/w:pBdr&gt;&lt;w:spacing w:before="0" w:after="0"/&gt;&lt;w:jc w:val="center"/&gt;&lt;/w:pPr&gt;&lt;w:rPr&gt;&lt;w:rFonts w:ascii="Arial" w:hAnsi="Arial" w:cs="Arial"/&gt;&lt;w:vanish/&gt;&lt;w:sz w:val="16"/&gt;&lt;w:szCs w:val="16"/&gt;&lt;/w:rPr&gt;&lt;/w:style&gt;&lt;w:style w:type="character" w:customStyle="1" w:styleId="z-TopofFormChar"&gt;&lt;w:name w:val="z-Top of Form Char"/&gt;&lt;w:basedOn w:val="DefaultParagraphFont"/&gt;&lt;w:link w:val="z-TopofForm"/&gt;&lt;w:uiPriority w:val="99"/&gt;&lt;w:semiHidden/&gt;&lt;w:rsid w:val="00EB71E5"/&gt;&lt;w:rPr&gt;&lt;w:rFonts w:ascii="Arial" w:eastAsiaTheme="minorEastAsia" w:hAnsi="Arial" w:cs="Arial"/&gt;&lt;w:vanish/&gt;&lt;w:sz w:val="16"/&gt;&lt;w:szCs w:val="16"/&gt;&lt;/w:rPr&gt;&lt;/w:style&gt;&lt;w:style w:type="paragraph" w:styleId="z-BottomofForm"&gt;&lt;w:name w:val="HTML Bottom of Form"/&gt;&lt;w:basedOn w:val="Normal"/&gt;&lt;w:next w:val="Normal"/&gt;&lt;w:link w:val="z-BottomofFormChar"/&gt;&lt;w:hidden/&gt;&lt;w:uiPriority w:val="99"/&gt;&lt;w:semiHidden/&gt;&lt;w:unhideWhenUsed/&gt;&lt;w:rsid w:val="00EB71E5"/&gt;&lt;w:pPr&gt;&lt;w:pBdr&gt;&lt;w:top w:val="single" w:sz="6" w:space="1" w:color="auto"/&gt;&lt;/w:pBdr&gt;&lt;w:spacing w:before="0" w:after="0"/&gt;&lt;w:jc w:val="center"/&gt;&lt;/w:pPr&gt;&lt;w:rPr&gt;&lt;w:rFonts w:ascii="Arial" w:hAnsi="Arial" w:cs="Arial"/&gt;&lt;w:vanish/&gt;&lt;w:sz w:val="16"/&gt;&lt;w:szCs w:val="16"/&gt;&lt;/w:rPr&gt;&lt;/w:style&gt;&lt;w:style w:type="character" w:customStyle="1" w:styleId="z-BottomofFormChar"&gt;&lt;w:name w:val="z-Bottom of Form Char"/&gt;&lt;w:basedOn w:val="DefaultParagraphFont"/&gt;&lt;w:link w:val="z-BottomofForm"/&gt;&lt;w:uiPriority w:val="99"/&gt;&lt;w:semiHidden/&gt;&lt;w:rsid w:val="00EB71E5"/&gt;&lt;w:rPr&gt;&lt;w:rFonts w:ascii="Arial" w:eastAsiaTheme="minorEastAsia" w:hAnsi="Arial" w:cs="Arial"/&gt;&lt;w:vanish/&gt;&lt;w:sz w:val="16"/&gt;&lt;w:szCs w:val="16"/&gt;&lt;/w:rPr&gt;&lt;/w:style&gt;&lt;/w:styles&gt;&lt;/pkg:xmlData&gt;&lt;/pkg:part&gt;&lt;pkg:part pkg:name="/word/numbering.xml" pkg:contentType="application/vnd.openxmlformats-officedocument.wordprocessingml.numbering+xml"&gt;&lt;pkg:xmlData&gt;&lt;w:numbering xmlns:wpc="http://schemas.microsoft.com/office/word/2010/wordprocessingCanvas" xmlns:cx="http://schemas.microsoft.com/office/drawing/2014/chartex" xmlns:cx1="http://schemas.microsoft.com/office/drawing/2015/9/8/chartex" xmlns:cx2="http://schemas.microsoft.com/office/drawing/2015/10/21/chartex" xmlns:cx3="http://schemas.microsoft.com/office/drawing/2016/5/9/chartex" xmlns:cx4="http://schemas.microsoft.com/office/drawing/2016/5/10/chartex" xmlns:cx5="http://schemas.microsoft.com/office/drawing/2016/5/11/chartex" xmlns:cx6="http://schemas.microsoft.com/office/drawing/2016/5/12/chartex" xmlns:cx7="http://schemas.microsoft.com/office/drawing/2016/5/13/chartex" xmlns:cx8="http://schemas.microsoft.com/office/drawing/2016/5/14/chartex" xmlns:mc="http://schemas.openxmlformats.org/markup-compatibility/2006" xmlns:aink="http://schemas.microsoft.com/office/drawing/2016/ink" xmlns:am3d="http://schemas.microsoft.com/office/drawing/2017/model3d" xmlns:o="urn:schemas-microsoft-com:office:office" xmlns:r="http://schemas.openxmlformats.org/officeDocument/2006/relationships" xmlns:m="http://schemas.openxmlformats.org/officeDocument/2006/math" xmlns:v="urn:schemas-microsoft-com:vml" xmlns:wp14="http://schemas.microsoft.com/office/word/2010/wordprocessingDrawing" xmlns:wp="http://schemas.openxmlformats.org/drawingml/2006/wordprocessingDrawing" xmlns:w10="urn:schemas-microsoft-com:office:word" xmlns:w="http://schemas.openxmlformats.org/wordprocessingml/2006/main" xmlns:w14="http://schemas.microsoft.com/office/word/2010/wordml" xmlns:w15="http://schemas.microsoft.com/office/word/2012/wordml" xmlns:w16se="http://schemas.microsoft.com/office/word/2015/wordml/symex" xmlns:wpg="http://schemas.microsoft.com/office/word/2010/wordprocessingGroup" xmlns:wpi="http://schemas.microsoft.com/office/word/2010/wordprocessingInk" xmlns:wne="http://schemas.microsoft.com/office/word/2006/wordml" xmlns:wps="http://schemas.microsoft.com/office/word/2010/wordprocessingShape" mc:Ignorable="w14 w15 w16se wp14"&gt;&lt;w:abstractNum w:abstractNumId="0" w15:restartNumberingAfterBreak="0"&gt;&lt;w:nsid w:val="FFFFFF7D"/&gt;&lt;w:multiLevelType w:val="singleLevel"/&gt;&lt;w:tmpl w:val="BA828F36"/&gt;&lt;w:lvl w:ilvl="0"&gt;&lt;w:start w:val="1"/&gt;&lt;w:numFmt w:val="lowerLetter"/&gt;&lt;w:pStyle w:val="ListNumber4"/&gt;&lt;w:lvlText w:val="%1."/&gt;&lt;w:lvlJc w:val="left"/&gt;&lt;w:pPr&gt;&lt;w:ind w:left="1800" w:hanging="360"/&gt;&lt;/w:pPr&gt;&lt;w:rPr&gt;&lt;w:rFonts w:hint="default"/&gt;&lt;w:color w:val="008AC8"/&gt;&lt;/w:rPr&gt;&lt;/w:lvl&gt;&lt;/w:abstractNum&gt;&lt;w:abstractNum w:abstractNumId="1" w15:restartNumberingAfterBreak="0"&gt;&lt;w:nsid w:val="FFFFFF7E"/&gt;&lt;w:multiLevelType w:val="singleLevel"/&gt;&lt;w:tmpl w:val="BA82A1C2"/&gt;&lt;w:lvl w:ilvl="0"&gt;&lt;w:start w:val="1"/&gt;&lt;w:numFmt w:val="lowerRoman"/&gt;&lt;w:pStyle w:val="ListNumber3"/&gt;&lt;w:lvlText w:val="%1."/&gt;&lt;w:lvlJc w:val="right"/&gt;&lt;w:pPr&gt;&lt;w:ind w:left="1440" w:hanging="360"/&gt;&lt;/w:pPr&gt;&lt;w:rPr&gt;&lt;w:rFonts w:hint="default"/&gt;&lt;w:color w:val="008AC8"/&gt;&lt;/w:rPr&gt;&lt;/w:lvl&gt;&lt;/w:abstractNum&gt;&lt;w:abstractNum w:abstractNumId="2" w15:restartNumberingAfterBreak="0"&gt;&lt;w:nsid w:val="FFFFFF7F"/&gt;&lt;w:multiLevelType w:val="singleLevel"/&gt;&lt;w:tmpl w:val="D0F00B62"/&gt;&lt;w:lvl w:ilvl="0"&gt;&lt;w:start w:val="1"/&gt;&lt;w:numFmt w:val="upperLetter"/&gt;&lt;w:pStyle w:val="ListNumber2"/&gt;&lt;w:lvlText w:val="%1."/&gt;&lt;w:lvlJc w:val="left"/&gt;&lt;w:pPr&gt;&lt;w:ind w:left="1080" w:hanging="360"/&gt;&lt;/w:pPr&gt;&lt;w:rPr&gt;&lt;w:rFonts w:ascii="Segoe UI" w:hAnsi="Segoe UI" w:hint="default"/&gt;&lt;w:b w:val="0"/&gt;&lt;w:i w:val="0"/&gt;&lt;w:color w:val="008AC8"/&gt;&lt;/w:rPr&gt;&lt;/w:lvl&gt;&lt;/w:abstractNum&gt;&lt;w:abstractNum w:abstractNumId="3" w15:restartNumberingAfterBreak="0"&gt;&lt;w:nsid w:val="FFFFFF80"/&gt;&lt;w:multiLevelType w:val="singleLevel"/&gt;&lt;w:tmpl w:val="BD18C040"/&gt;&lt;w:lvl w:ilvl="0"&gt;&lt;w:start w:val="1"/&gt;&lt;w:numFmt w:val="bullet"/&gt;&lt;w:pStyle w:val="ListBullet5"/&gt;&lt;w:lvlText w:val="•"/&gt;&lt;w:lvlJc w:val="left"/&gt;&lt;w:pPr&gt;&lt;w:ind w:left="2160" w:hanging="360"/&gt;&lt;/w:pPr&gt;&lt;w:rPr&gt;&lt;w:rFonts w:ascii="Segoe UI" w:hAnsi="Segoe UI" w:hint="default"/&gt;&lt;w:color w:val="008AC8"/&gt;&lt;/w:rPr&gt;&lt;/w:lvl&gt;&lt;/w:abstractNum&gt;&lt;w:abstractNum w:abstractNumId="4" w15:restartNumberingAfterBreak="0"&gt;&lt;w:nsid w:val="FFFFFF81"/&gt;&lt;w:multiLevelType w:val="singleLevel"/&gt;&lt;w:tmpl w:val="DD0241DA"/&gt;&lt;w:lvl w:ilvl="0"&gt;&lt;w:start w:val="1"/&gt;&lt;w:numFmt w:val="bullet"/&gt;&lt;w:pStyle w:val="ListBullet4"/&gt;&lt;w:lvlText w:val="o"/&gt;&lt;w:lvlJc w:val="left"/&gt;&lt;w:pPr&gt;&lt;w:ind w:left="1800" w:hanging="360"/&gt;&lt;/w:pPr&gt;&lt;w:rPr&gt;&lt;w:rFonts w:ascii="Courier New" w:hAnsi="Courier New" w:hint="default"/&gt;&lt;w:color w:val="008AC8"/&gt;&lt;/w:rPr&gt;&lt;/w:lvl&gt;&lt;/w:abstractNum&gt;&lt;w:abstractNum w:abstractNumId="5" w15:restartNumberingAfterBreak="0"&gt;&lt;w:nsid w:val="FFFFFF82"/&gt;&lt;w:multiLevelType w:val="singleLevel"/&gt;&lt;w:tmpl w:val="D38AF324"/&gt;&lt;w:lvl w:ilvl="0"&gt;&lt;w:start w:val="1"/&gt;&lt;w:numFmt w:val="bullet"/&gt;&lt;w:pStyle w:val="ListBullet3"/&gt;&lt;w:lvlText w:val="•"/&gt;&lt;w:lvlJc w:val="left"/&gt;&lt;w:pPr&gt;&lt;w:ind w:left="1440" w:hanging="360"/&gt;&lt;/w:pPr&gt;&lt;w:rPr&gt;&lt;w:rFonts w:ascii="Segoe UI" w:hAnsi="Segoe UI" w:hint="default"/&gt;&lt;w:color w:val="008AC8"/&gt;&lt;/w:rPr&gt;&lt;/w:lvl&gt;&lt;/w:abstractNum&gt;&lt;w:abstractNum w:abstractNumId="6" w15:restartNumberingAfterBreak="0"&gt;&lt;w:nsid w:val="FFFFFF83"/&gt;&lt;w:multiLevelType w:val="singleLevel"/&gt;&lt;w:tmpl w:val="867A59A0"/&gt;&lt;w:lvl w:ilvl="0"&gt;&lt;w:start w:val="1"/&gt;&lt;w:numFmt w:val="bullet"/&gt;&lt;w:pStyle w:val="ListBullet2"/&gt;&lt;w:lvlText w:val="o"/&gt;&lt;w:lvlJc w:val="left"/&gt;&lt;w:pPr&gt;&lt;w:ind w:left="792" w:hanging="360"/&gt;&lt;/w:pPr&gt;&lt;w:rPr&gt;&lt;w:rFonts w:ascii="Courier New" w:hAnsi="Courier New" w:hint="default"/&gt;&lt;w:color w:val="008AC8"/&gt;&lt;/w:rPr&gt;&lt;/w:lvl&gt;&lt;/w:abstractNum&gt;&lt;w:abstractNum w:abstractNumId="7" w15:restartNumberingAfterBreak="0"&gt;&lt;w:nsid w:val="FFFFFF88"/&gt;&lt;w:multiLevelType w:val="singleLevel"/&gt;&lt;w:tmpl w:val="D8F858DE"/&gt;&lt;w:lvl w:ilvl="0"&gt;&lt;w:start w:val="1"/&gt;&lt;w:numFmt w:val="decimal"/&gt;&lt;w:pStyle w:val="ListNumber"/&gt;&lt;w:lvlText w:val="%1."/&gt;&lt;w:lvlJc w:val="left"/&gt;&lt;w:pPr&gt;&lt;w:ind w:left="720" w:hanging="360"/&gt;&lt;/w:pPr&gt;&lt;w:rPr&gt;&lt;w:rFonts w:ascii="Segoe UI" w:hAnsi="Segoe UI" w:hint="default"/&gt;&lt;w:b w:val="0"/&gt;&lt;w:i w:val="0"/&gt;&lt;w:color w:val="008AC8"/&gt;&lt;/w:rPr&gt;&lt;/w:lvl&gt;&lt;/w:abstractNum&gt;&lt;w:abstractNum w:abstractNumId="8" w15:restartNumberingAfterBreak="0"&gt;&lt;w:nsid w:val="060B79D3"/&gt;&lt;w:multiLevelType w:val="hybridMultilevel"/&gt;&lt;w:tmpl w:val="C3341F16"/&gt;&lt;w:lvl w:ilvl="0" w:tplc="04090001"&gt;&lt;w:start w:val="1"/&gt;&lt;w:numFmt w:val="bullet"/&gt;&lt;w:lvlText w:val=""/&gt;&lt;w:lvlJc w:val="left"/&gt;&lt;w:pPr&gt;&lt;w:ind w:left="720" w:hanging="360"/&gt;&lt;/w:pPr&gt;&lt;w:rPr&gt;&lt;w:rFonts w:ascii="Symbol" w:hAnsi="Symbol" w:hint="default"/&gt;&lt;/w:rPr&gt;&lt;/w:lvl&gt;&lt;w:lvl w:ilvl="1" w:tplc="04090003"&gt;&lt;w:start w:val="1"/&gt;&lt;w:numFmt w:val="bullet"/&gt;&lt;w:lvlText w:val="o"/&gt;&lt;w:lvlJc w:val="left"/&gt;&lt;w:pPr&gt;&lt;w:ind w:left="1440" w:hanging="360"/&gt;&lt;/w:pPr&gt;&lt;w:rPr&gt;&lt;w:rFonts w:ascii="Courier New" w:hAnsi="Courier New" w:cs="Courier New" w:hint="default"/&gt;&lt;/w:rPr&gt;&lt;/w:lvl&gt;&lt;w:lvl w:ilvl="2" w:tplc="04090005" w:tentative="1"&gt;&lt;w:start w:val="1"/&gt;&lt;w:numFmt w:val="bullet"/&gt;&lt;w:lvlText w:val=""/&gt;&lt;w:lvlJc w:val="left"/&gt;&lt;w:pPr&gt;&lt;w:ind w:left="2160" w:hanging="360"/&gt;&lt;/w:pPr&gt;&lt;w:rPr&gt;&lt;w:rFonts w:ascii="Wingdings" w:hAnsi="Wingdings" w:hint="default"/&gt;&lt;/w:rPr&gt;&lt;/w:lvl&gt;&lt;w:lvl w:ilvl="3" w:tplc="04090001" w:tentative="1"&gt;&lt;w:start w:val="1"/&gt;&lt;w:numFmt w:val="bullet"/&gt;&lt;w:lvlText w:val=""/&gt;&lt;w:lvlJc w:val="left"/&gt;&lt;w:pPr&gt;&lt;w:ind w:left="2880" w:hanging="360"/&gt;&lt;/w:pPr&gt;&lt;w:rPr&gt;&lt;w:rFonts w:ascii="Symbol" w:hAnsi="Symbol" w:hint="default"/&gt;&lt;/w:rPr&gt;&lt;/w:lvl&gt;&lt;w:lvl w:ilvl="4" w:tplc="04090003" w:tentative="1"&gt;&lt;w:start w:val="1"/&gt;&lt;w:numFmt w:val="bullet"/&gt;&lt;w:lvlText w:val="o"/&gt;&lt;w:lvlJc w:val="left"/&gt;&lt;w:pPr&gt;&lt;w:ind w:left="3600" w:hanging="360"/&gt;&lt;/w:pPr&gt;&lt;w:rPr&gt;&lt;w:rFonts w:ascii="Courier New" w:hAnsi="Courier New" w:cs="Courier New" w:hint="default"/&gt;&lt;/w:rPr&gt;&lt;/w:lvl&gt;&lt;w:lvl w:ilvl="5" w:tplc="04090005" w:tentative="1"&gt;&lt;w:start w:val="1"/&gt;&lt;w:numFmt w:val="bullet"/&gt;&lt;w:lvlText w:val=""/&gt;&lt;w:lvlJc w:val="left"/&gt;&lt;w:pPr&gt;&lt;w:ind w:left="4320" w:hanging="360"/&gt;&lt;/w:pPr&gt;&lt;w:rPr&gt;&lt;w:rFonts w:ascii="Wingdings" w:hAnsi="Wingdings" w:hint="default"/&gt;&lt;/w:rPr&gt;&lt;/w:lvl&gt;&lt;w:lvl w:ilvl="6" w:tplc="04090001" w:tentative="1"&gt;&lt;w:start w:val="1"/&gt;&lt;w:numFmt w:val="bullet"/&gt;&lt;w:lvlText w:val=""/&gt;&lt;w:lvlJc w:val="left"/&gt;&lt;w:pPr&gt;&lt;w:ind w:left="5040" w:hanging="360"/&gt;&lt;/w:pPr&gt;&lt;w:rPr&gt;&lt;w:rFonts w:ascii="Symbol" w:hAnsi="Symbol" w:hint="default"/&gt;&lt;/w:rPr&gt;&lt;/w:lvl&gt;&lt;w:lvl w:ilvl="7" w:tplc="04090003" w:tentative="1"&gt;&lt;w:start w:val="1"/&gt;&lt;w:numFmt w:val="bullet"/&gt;&lt;w:lvlText w:val="o"/&gt;&lt;w:lvlJc w:val="left"/&gt;&lt;w:pPr&gt;&lt;w:ind w:left="5760" w:hanging="360"/&gt;&lt;/w:pPr&gt;&lt;w:rPr&gt;&lt;w:rFonts w:ascii="Courier New" w:hAnsi="Courier New" w:cs="Courier New" w:hint="default"/&gt;&lt;/w:rPr&gt;&lt;/w:lvl&gt;&lt;w:lvl w:ilvl="8" w:tplc="04090005" w:tentative="1"&gt;&lt;w:start w:val="1"/&gt;&lt;w:numFmt w:val="bullet"/&gt;&lt;w:lvlText w:val=""/&gt;&lt;w:lvlJc w:val="left"/&gt;&lt;w:pPr&gt;&lt;w:ind w:left="6480" w:hanging="360"/&gt;&lt;/w:pPr&gt;&lt;w:rPr&gt;&lt;w:rFonts w:ascii="Wingdings" w:hAnsi="Wingdings" w:hint="default"/&gt;&lt;/w:rPr&gt;&lt;/w:lvl&gt;&lt;/w:abstractNum&gt;&lt;w:abstractNum w:abstractNumId="9" w15:restartNumberingAfterBreak="0"&gt;&lt;w:nsid w:val="0D3C5C8F"/&gt;&lt;w:multiLevelType w:val="multilevel"/&gt;&lt;w:tmpl w:val="E04AFF44"/&gt;&lt;w:lvl w:ilvl="0"&gt;&lt;w:start w:val="1"/&gt;&lt;w:numFmt w:val="decimal"/&gt;&lt;w:lvlRestart w:val="0"/&gt;&lt;w:pStyle w:val="Heading1Numbered"/&gt;&lt;w:lvlText w:val="%1"/&gt;&lt;w:lvlJc w:val="left"/&gt;&lt;w:pPr&gt;&lt;w:ind w:left="936" w:hanging="936"/&gt;&lt;/w:pPr&gt;&lt;w:rPr&gt;&lt;w:rFonts w:hint="default"/&gt;&lt;/w:rPr&gt;&lt;/w:lvl&gt;&lt;w:lvl w:ilvl="1"&gt;&lt;w:start w:val="1"/&gt;&lt;w:numFmt w:val="decimal"/&gt;&lt;w:pStyle w:val="Heading2Numbered"/&gt;&lt;w:lvlText w:val="%1.%2"/&gt;&lt;w:lvlJc w:val="left"/&gt;&lt;w:pPr&gt;&lt;w:ind w:left="936" w:hanging="936"/&gt;&lt;/w:pPr&gt;&lt;w:rPr&gt;&lt;w:rFonts w:hint="default"/&gt;&lt;/w:rPr&gt;&lt;/w:lvl&gt;&lt;w:lvl w:ilvl="2"&gt;&lt;w:start w:val="1"/&gt;&lt;w:numFmt w:val="decimal"/&gt;&lt;w:pStyle w:val="Heading3Numbered"/&gt;&lt;w:lvlText w:val="%1.%2.%3"/&gt;&lt;w:lvlJc w:val="left"/&gt;&lt;w:pPr&gt;&lt;w:ind w:left="936" w:hanging="936"/&gt;&lt;/w:pPr&gt;&lt;w:rPr&gt;&lt;w:rFonts w:hint="default"/&gt;&lt;w:b w:val="0"/&gt;&lt;w:bCs w:val="0"/&gt;&lt;w:i w:val="0"/&gt;&lt;w:iCs w:val="0"/&gt;&lt;w:caps w:val="0"/&gt;&lt;w:smallCaps w:val="0"/&gt;&lt;w:strike w:val="0"/&gt;&lt;w:dstrike w:val="0"/&gt;&lt;w:outline w:val="0"/&gt;&lt;w:shadow w:val="0"/&gt;&lt;w:emboss w:val="0"/&gt;&lt;w:imprint w:val="0"/&gt;&lt;w:noProof w:val="0"/&gt;&lt;w:vanish w:val="0"/&gt;&lt;w:spacing w:val="0"/&gt;&lt;w:kern w:val="0"/&gt;&lt;w:position w:val="0"/&gt;&lt;w:u w:val="none"/&gt;&lt;w:effect w:val="none"/&gt;&lt;w:vertAlign w:val="baseline"/&gt;&lt;w:em w:val="none"/&gt;&lt;w:specVanish w:val="0"/&gt;&lt;w14:glow w14:rad="0"&gt;&lt;w14:srgbClr w14:val="000000"/&gt;&lt;/w14:glow&gt;&lt;w14:shadow w14:blurRad="0" w14:dist="0" w14:dir="0" w14:sx="0" w14:sy="0" w14:kx="0" w14:ky="0" w14:algn="none"&gt;&lt;w14:srgbClr w14:val="000000"/&gt;&lt;/w14:shadow&gt;&lt;w14:reflection w14:blurRad="0" w14:stA="0" w14:stPos="0" w14:endA="0" w14:endPos="0" w14:dist="0" w14:dir="0" w14:fadeDir="0" w14:sx="0" w14:sy="0" w14:kx="0" w14:ky="0" w14:algn="none"/&gt;&lt;w14:textOutline w14:w="0" w14:cap="rnd" w14:cmpd="sng" w14:algn="ctr"&gt;&lt;w14:noFill/&gt;&lt;w14:prstDash w14:val="solid"/&gt;&lt;w14:bevel/&gt;&lt;/w14:textOutline&gt;&lt;w14:scene3d&gt;&lt;w14:camera w14:prst="orthographicFront"/&gt;&lt;w14:lightRig w14:rig="threePt" w14:dir="t"&gt;&lt;w14:rot w14:lat="0" w14:lon="0" w14:rev="0"/&gt;&lt;/w14:lightRig&gt;&lt;/w14:scene3d&gt;&lt;w14:props3d w14:extrusionH="0" w14:contourW="0" w14:prstMaterial="none"/&gt;&lt;w14:ligatures w14:val="none"/&gt;&lt;w14:numForm w14:val="default"/&gt;&lt;w14:numSpacing w14:val="default"/&gt;&lt;w14:stylisticSets/&gt;&lt;w14:cntxtAlts w14:val="0"/&gt;&lt;/w:rPr&gt;&lt;/w:lvl&gt;&lt;w:lvl w:ilvl="3"&gt;&lt;w:start w:val="1"/&gt;&lt;w:numFmt w:val="decimal"/&gt;&lt;w:pStyle w:val="Heading4Numbered"/&gt;&lt;w:lvlText w:val="%1.%2.%3.%4"/&gt;&lt;w:lvlJc w:val="left"/&gt;&lt;w:pPr&gt;&lt;w:ind w:left="936" w:hanging="936"/&gt;&lt;/w:pPr&gt;&lt;w:rPr&gt;&lt;w:rFonts w:hint="default"/&gt;&lt;w:b w:val="0"/&gt;&lt;w:bCs w:val="0"/&gt;&lt;w:i w:val="0"/&gt;&lt;w:iCs w:val="0"/&gt;&lt;w:caps w:val="0"/&gt;&lt;w:smallCaps w:val="0"/&gt;&lt;w:strike w:val="0"/&gt;&lt;w:dstrike w:val="0"/&gt;&lt;w:outline w:val="0"/&gt;&lt;w:shadow w:val="0"/&gt;&lt;w:emboss w:val="0"/&gt;&lt;w:imprint w:val="0"/&gt;&lt;w:noProof w:val="0"/&gt;&lt;w:vanish w:val="0"/&gt;&lt;w:spacing w:val="0"/&gt;&lt;w:kern w:val="0"/&gt;&lt;w:position w:val="0"/&gt;&lt;w:u w:val="none"/&gt;&lt;w:effect w:val="none"/&gt;&lt;w:vertAlign w:val="baseline"/&gt;&lt;w:em w:val="none"/&gt;&lt;w:specVanish w:val="0"/&gt;&lt;w14:glow w14:rad="0"&gt;&lt;w14:srgbClr w14:val="000000"/&gt;&lt;/w14:glow&gt;&lt;w14:shadow w14:blurRad="0" w14:dist="0" w14:dir="0" w14:sx="0" w14:sy="0" w14:kx="0" w14:ky="0" w14:algn="none"&gt;&lt;w14:srgbClr w14:val="000000"/&gt;&lt;/w14:shadow&gt;&lt;w14:reflection w14:blurRad="0" w14:stA="0" w14:stPos="0" w14:endA="0" w14:endPos="0" w14:dist="0" w14:dir="0" w14:fadeDir="0" w14:sx="0" w14:sy="0" w14:kx="0" w14:ky="0" w14:algn="none"/&gt;&lt;w14:textOutline w14:w="0" w14:cap="rnd" w14:cmpd="sng" w14:algn="ctr"&gt;&lt;w14:noFill/&gt;&lt;w14:prstDash w14:val="solid"/&gt;&lt;w14:bevel/&gt;&lt;/w14:textOutline&gt;&lt;w14:scene3d&gt;&lt;w14:camera w14:prst="orthographicFront"/&gt;&lt;w14:lightRig w14:rig="threePt" w14:dir="t"&gt;&lt;w14:rot w14:lat="0" w14:lon="0" w14:rev="0"/&gt;&lt;/w14:lightRig&gt;&lt;/w14:scene3d&gt;&lt;w14:props3d w14:extrusionH="0" w14:contourW="0" w14:prstMaterial="none"/&gt;&lt;w14:ligatures w14:val="none"/&gt;&lt;w14:numForm w14:val="default"/&gt;&lt;w14:numSpacing w14:val="default"/&gt;&lt;w14:stylisticSets/&gt;&lt;w14:cntxtAlts w14:val="0"/&gt;&lt;/w:rPr&gt;&lt;/w:lvl&gt;&lt;w:lvl w:ilvl="4"&gt;&lt;w:start w:val="1"/&gt;&lt;w:numFmt w:val="none"/&gt;&lt;w:lvlText w:val=""/&gt;&lt;w:lvlJc w:val="left"/&gt;&lt;w:pPr&gt;&lt;w:ind w:left="1224" w:hanging="1224"/&gt;&lt;/w:pPr&gt;&lt;w:rPr&gt;&lt;w:rFonts w:hint="default"/&gt;&lt;/w:rPr&gt;&lt;/w:lvl&gt;&lt;w:lvl w:ilvl="5"&gt;&lt;w:start w:val="1"/&gt;&lt;w:numFmt w:val="decimal"/&gt;&lt;w:lvlRestart w:val="2"/&gt;&lt;w:pStyle w:val="NumHeading3"/&gt;&lt;w:lvlText w:val="%1.%2.%6"/&gt;&lt;w:lvlJc w:val="left"/&gt;&lt;w:pPr&gt;&lt;w:tabs&gt;&lt;w:tab w:val="num" w:pos="4680"/&gt;&lt;/w:tabs&gt;&lt;w:ind w:left="2736" w:hanging="936"/&gt;&lt;/w:pPr&gt;&lt;w:rPr&gt;&lt;w:rFonts w:hint="default"/&gt;&lt;/w:rPr&gt;&lt;/w:lvl&gt;&lt;w:lvl w:ilvl="6"&gt;&lt;w:start w:val="1"/&gt;&lt;w:numFmt w:val="decimal"/&gt;&lt;w:pStyle w:val="NumHeading4"/&gt;&lt;w:lvlText w:val="%1.%2.%3.%7"/&gt;&lt;w:lvlJc w:val="left"/&gt;&lt;w:pPr&gt;&lt;w:tabs&gt;&lt;w:tab w:val="num" w:pos="5400"/&gt;&lt;/w:tabs&gt;&lt;w:ind w:left="3240" w:hanging="1080"/&gt;&lt;/w:pPr&gt;&lt;w:rPr&gt;&lt;w:rFonts w:hint="default"/&gt;&lt;/w:rPr&gt;&lt;/w:lvl&gt;&lt;w:lvl w:ilvl="7"&gt;&lt;w:start w:val="1"/&gt;&lt;w:numFmt w:val="decimal"/&gt;&lt;w:lvlText w:val="%1.%2.%3.%4.%5.%6.%7.%8."/&gt;&lt;w:lvlJc w:val="left"/&gt;&lt;w:pPr&gt;&lt;w:tabs&gt;&lt;w:tab w:val="num" w:pos="6120"/&gt;&lt;/w:tabs&gt;&lt;w:ind w:left="3744" w:hanging="1224"/&gt;&lt;/w:pPr&gt;&lt;w:rPr&gt;&lt;w:rFonts w:hint="default"/&gt;&lt;/w:rPr&gt;&lt;/w:lvl&gt;&lt;w:lvl w:ilvl="8"&gt;&lt;w:start w:val="1"/&gt;&lt;w:numFmt w:val="decimal"/&gt;&lt;w:lvlText w:val="%1.%2.%3.%4.%5.%6.%7.%8.%9."/&gt;&lt;w:lvlJc w:val="left"/&gt;&lt;w:pPr&gt;&lt;w:tabs&gt;&lt;w:tab w:val="num" w:pos="7200"/&gt;&lt;/w:tabs&gt;&lt;w:ind w:left="4320" w:hanging="1440"/&gt;&lt;/w:pPr&gt;&lt;w:rPr&gt;&lt;w:rFonts w:hint="default"/&gt;&lt;/w:rPr&gt;&lt;/w:lvl&gt;&lt;/w:abstractNum&gt;&lt;w:abstractNum w:abstractNumId="10" w15:restartNumberingAfterBreak="0"&gt;&lt;w:nsid w:val="0E7D72DE"/&gt;&lt;w:multiLevelType w:val="multilevel"/&gt;&lt;w:tmpl w:val="F26E1302"/&gt;&lt;w:lvl w:ilvl="0"&gt;&lt;w:start w:val="1"/&gt;&lt;w:numFmt w:val="decimal"/&gt;&lt;w:lvlText w:val="%1"/&gt;&lt;w:lvlJc w:val="left"/&gt;&lt;w:pPr&gt;&lt;w:ind w:left="432" w:hanging="432"/&gt;&lt;/w:pPr&gt;&lt;w:rPr&gt;&lt;w:rFonts w:hint="default"/&gt;&lt;/w:rPr&gt;&lt;/w:lvl&gt;&lt;w:lvl w:ilvl="1"&gt;&lt;w:start w:val="1"/&gt;&lt;w:numFmt w:val="decimal"/&gt;&lt;w:lvlText w:val="%1.%2"/&gt;&lt;w:lvlJc w:val="left"/&gt;&lt;w:pPr&gt;&lt;w:ind w:left="576" w:hanging="576"/&gt;&lt;/w:pPr&gt;&lt;w:rPr&gt;&lt;w:rFonts w:hint="default"/&gt;&lt;/w:rPr&gt;&lt;/w:lvl&gt;&lt;w:lvl w:ilvl="2"&gt;&lt;w:start w:val="1"/&gt;&lt;w:numFmt w:val="decimal"/&gt;&lt;w:lvlText w:val="%1.%2.%3"/&gt;&lt;w:lvlJc w:val="left"/&gt;&lt;w:pPr&gt;&lt;w:ind w:left="720" w:hanging="720"/&gt;&lt;/w:pPr&gt;&lt;w:rPr&gt;&lt;w:rFonts w:hint="default"/&gt;&lt;/w:rPr&gt;&lt;/w:lvl&gt;&lt;w:lvl w:ilvl="3"&gt;&lt;w:start w:val="1"/&gt;&lt;w:numFmt w:val="decimal"/&gt;&lt;w:lvlText w:val="%1.%2.%3.%4"/&gt;&lt;w:lvlJc w:val="left"/&gt;&lt;w:pPr&gt;&lt;w:ind w:left="864" w:hanging="864"/&gt;&lt;/w:pPr&gt;&lt;w:rPr&gt;&lt;w:rFonts w:hint="default"/&gt;&lt;/w:rPr&gt;&lt;/w:lvl&gt;&lt;w:lvl w:ilvl="4"&gt;&lt;w:start w:val="1"/&gt;&lt;w:numFmt w:val="none"/&gt;&lt;w:lvlText w:val=""/&gt;&lt;w:lvlJc w:val="left"/&gt;&lt;w:pPr&gt;&lt;w:ind w:left="1008" w:hanging="1008"/&gt;&lt;/w:pPr&gt;&lt;w:rPr&gt;&lt;w:rFonts w:hint="default"/&gt;&lt;/w:rPr&gt;&lt;/w:lvl&gt;&lt;w:lvl w:ilvl="5"&gt;&lt;w:start w:val="1"/&gt;&lt;w:numFmt w:val="decimal"/&gt;&lt;w:pStyle w:val="Heading6"/&gt;&lt;w:lvlText w:val="%1.%2.%3.%4.%5.%6"/&gt;&lt;w:lvlJc w:val="left"/&gt;&lt;w:pPr&gt;&lt;w:ind w:left="1152" w:hanging="1152"/&gt;&lt;/w:pPr&gt;&lt;w:rPr&gt;&lt;w:rFonts w:hint="default"/&gt;&lt;/w:rPr&gt;&lt;/w:lvl&gt;&lt;w:lvl w:ilvl="6"&gt;&lt;w:start w:val="1"/&gt;&lt;w:numFmt w:val="decimal"/&gt;&lt;w:pStyle w:val="Heading7"/&gt;&lt;w:lvlText w:val="%1.%2.%3.%4.%5.%6.%7"/&gt;&lt;w:lvlJc w:val="left"/&gt;&lt;w:pPr&gt;&lt;w:ind w:left="1296" w:hanging="1296"/&gt;&lt;/w:pPr&gt;&lt;w:rPr&gt;&lt;w:rFonts w:hint="default"/&gt;&lt;/w:rPr&gt;&lt;/w:lvl&gt;&lt;w:lvl w:ilvl="7"&gt;&lt;w:start w:val="1"/&gt;&lt;w:numFmt w:val="decimal"/&gt;&lt;w:pStyle w:val="Heading8"/&gt;&lt;w:lvlText w:val="%1.%2.%3.%4.%5.%6.%7.%8"/&gt;&lt;w:lvlJc w:val="left"/&gt;&lt;w:pPr&gt;&lt;w:ind w:left="1440" w:hanging="1440"/&gt;&lt;/w:pPr&gt;&lt;w:rPr&gt;&lt;w:rFonts w:hint="default"/&gt;&lt;/w:rPr&gt;&lt;/w:lvl&gt;&lt;w:lvl w:ilvl="8"&gt;&lt;w:start w:val="1"/&gt;&lt;w:numFmt w:val="decimal"/&gt;&lt;w:pStyle w:val="Heading9"/&gt;&lt;w:lvlText w:val="%1.%2.%3.%4.%5.%6.%7.%8.%9"/&gt;&lt;w:lvlJc w:val="left"/&gt;&lt;w:pPr&gt;&lt;w:ind w:left="1584" w:hanging="1584"/&gt;&lt;/w:pPr&gt;&lt;w:rPr&gt;&lt;w:rFonts w:hint="default"/&gt;&lt;/w:rPr&gt;&lt;/w:lvl&gt;&lt;/w:abstractNum&gt;&lt;w:abstractNum w:abstractNumId="11" w15:restartNumberingAfterBreak="0"&gt;&lt;w:nsid w:val="13460842"/&gt;&lt;w:multiLevelType w:val="hybridMultilevel"/&gt;&lt;w:tmpl w:val="1C204684"/&gt;&lt;w:lvl w:ilvl="0" w:tplc="CB38B744"&gt;&lt;w:start w:val="1"/&gt;&lt;w:numFmt w:val="bullet"/&gt;&lt;w:pStyle w:val="Bullet1"/&gt;&lt;w:lvlText w:val=""/&gt;&lt;w:lvlJc w:val="left"/&gt;&lt;w:pPr&gt;&lt;w:ind w:left="792" w:hanging="360"/&gt;&lt;/w:pPr&gt;&lt;w:rPr&gt;&lt;w:rFonts w:ascii="Symbol" w:hAnsi="Symbol" w:hint="default"/&gt;&lt;w:color w:val="008AC8"/&gt;&lt;/w:rPr&gt;&lt;/w:lvl&gt;&lt;w:lvl w:ilvl="1" w:tplc="04090003"&gt;&lt;w:start w:val="1"/&gt;&lt;w:numFmt w:val="bullet"/&gt;&lt;w:lvlText w:val="o"/&gt;&lt;w:lvlJc w:val="left"/&gt;&lt;w:pPr&gt;&lt;w:ind w:left="2520" w:hanging="360"/&gt;&lt;/w:pPr&gt;&lt;w:rPr&gt;&lt;w:rFonts w:ascii="Courier New" w:hAnsi="Courier New" w:cs="Courier New" w:hint="default"/&gt;&lt;/w:rPr&gt;&lt;/w:lvl&gt;&lt;w:lvl w:ilvl="2" w:tplc="04090005" w:tentative="1"&gt;&lt;w:start w:val="1"/&gt;&lt;w:numFmt w:val="bullet"/&gt;&lt;w:lvlText w:val=""/&gt;&lt;w:lvlJc w:val="left"/&gt;&lt;w:pPr&gt;&lt;w:ind w:left="3240" w:hanging="360"/&gt;&lt;/w:pPr&gt;&lt;w:rPr&gt;&lt;w:rFonts w:ascii="Wingdings" w:hAnsi="Wingdings" w:hint="default"/&gt;&lt;/w:rPr&gt;&lt;/w:lvl&gt;&lt;w:lvl w:ilvl="3" w:tplc="04090001" w:tentative="1"&gt;&lt;w:start w:val="1"/&gt;&lt;w:numFmt w:val="bullet"/&gt;&lt;w:lvlText w:val=""/&gt;&lt;w:lvlJc w:val="left"/&gt;&lt;w:pPr&gt;&lt;w:ind w:left="3960" w:hanging="360"/&gt;&lt;/w:pPr&gt;&lt;w:rPr&gt;&lt;w:rFonts w:ascii="Symbol" w:hAnsi="Symbol" w:hint="default"/&gt;&lt;/w:rPr&gt;&lt;/w:lvl&gt;&lt;w:lvl w:ilvl="4" w:tplc="04090003" w:tentative="1"&gt;&lt;w:start w:val="1"/&gt;&lt;w:numFmt w:val="bullet"/&gt;&lt;w:lvlText w:val="o"/&gt;&lt;w:lvlJc w:val="left"/&gt;&lt;w:pPr&gt;&lt;w:ind w:left="4680" w:hanging="360"/&gt;&lt;/w:pPr&gt;&lt;w:rPr&gt;&lt;w:rFonts w:ascii="Courier New" w:hAnsi="Courier New" w:cs="Courier New" w:hint="default"/&gt;&lt;/w:rPr&gt;&lt;/w:lvl&gt;&lt;w:lvl w:ilvl="5" w:tplc="04090005" w:tentative="1"&gt;&lt;w:start w:val="1"/&gt;&lt;w:numFmt w:val="bullet"/&gt;&lt;w:lvlText w:val=""/&gt;&lt;w:lvlJc w:val="left"/&gt;&lt;w:pPr&gt;&lt;w:ind w:left="5400" w:hanging="360"/&gt;&lt;/w:pPr&gt;&lt;w:rPr&gt;&lt;w:rFonts w:ascii="Wingdings" w:hAnsi="Wingdings" w:hint="default"/&gt;&lt;/w:rPr&gt;&lt;/w:lvl&gt;&lt;w:lvl w:ilvl="6" w:tplc="04090001" w:tentative="1"&gt;&lt;w:start w:val="1"/&gt;&lt;w:numFmt w:val="bullet"/&gt;&lt;w:lvlText w:val=""/&gt;&lt;w:lvlJc w:val="left"/&gt;&lt;w:pPr&gt;&lt;w:ind w:left="6120" w:hanging="360"/&gt;&lt;/w:pPr&gt;&lt;w:rPr&gt;&lt;w:rFonts w:ascii="Symbol" w:hAnsi="Symbol" w:hint="default"/&gt;&lt;/w:rPr&gt;&lt;/w:lvl&gt;&lt;w:lvl w:ilvl="7" w:tplc="04090003" w:tentative="1"&gt;&lt;w:start w:val="1"/&gt;&lt;w:numFmt w:val="bullet"/&gt;&lt;w:lvlText w:val="o"/&gt;&lt;w:lvlJc w:val="left"/&gt;&lt;w:pPr&gt;&lt;w:ind w:left="6840" w:hanging="360"/&gt;&lt;/w:pPr&gt;&lt;w:rPr&gt;&lt;w:rFonts w:ascii="Courier New" w:hAnsi="Courier New" w:cs="Courier New" w:hint="default"/&gt;&lt;/w:rPr&gt;&lt;/w:lvl&gt;&lt;w:lvl w:ilvl="8" w:tplc="04090005" w:tentative="1"&gt;&lt;w:start w:val="1"/&gt;&lt;w:numFmt w:val="bullet"/&gt;&lt;w:lvlText w:val=""/&gt;&lt;w:lvlJc w:val="left"/&gt;&lt;w:pPr&gt;&lt;w:ind w:left="7560" w:hanging="360"/&gt;&lt;/w:pPr&gt;&lt;w:rPr&gt;&lt;w:rFonts w:ascii="Wingdings" w:hAnsi="Wingdings" w:hint="default"/&gt;&lt;/w:rPr&gt;&lt;/w:lvl&gt;&lt;/w:abstractNum&gt;&lt;w:abstractNum w:abstractNumId="12" w15:restartNumberingAfterBreak="0"&gt;&lt;w:nsid w:val="1437417C"/&gt;&lt;w:multiLevelType w:val="hybridMultilevel"/&gt;&lt;w:tmpl w:val="B148C51C"/&gt;&lt;w:lvl w:ilvl="0" w:tplc="04090001"&gt;&lt;w:start w:val="1"/&gt;&lt;w:numFmt w:val="bullet"/&gt;&lt;w:lvlText w:val=""/&gt;&lt;w:lvlJc w:val="left"/&gt;&lt;w:pPr&gt;&lt;w:ind w:left="720" w:hanging="360"/&gt;&lt;/w:pPr&gt;&lt;w:rPr&gt;&lt;w:rFonts w:ascii="Symbol" w:hAnsi="Symbol" w:hint="default"/&gt;&lt;/w:rPr&gt;&lt;/w:lvl&gt;&lt;w:lvl w:ilvl="1" w:tplc="04090003"&gt;&lt;w:start w:val="1"/&gt;&lt;w:numFmt w:val="bullet"/&gt;&lt;w:lvlText w:val="o"/&gt;&lt;w:lvlJc w:val="left"/&gt;&lt;w:pPr&gt;&lt;w:ind w:left="1440" w:hanging="360"/&gt;&lt;/w:pPr&gt;&lt;w:rPr&gt;&lt;w:rFonts w:ascii="Courier New" w:hAnsi="Courier New" w:cs="Courier New" w:hint="default"/&gt;&lt;/w:rPr&gt;&lt;/w:lvl&gt;&lt;w:lvl w:ilvl="2" w:tplc="04090005"&gt;&lt;w:start w:val="1"/&gt;&lt;w:numFmt w:val="bullet"/&gt;&lt;w:lvlText w:val=""/&gt;&lt;w:lvlJc w:val="left"/&gt;&lt;w:pPr&gt;&lt;w:ind w:left="2160" w:hanging="360"/&gt;&lt;/w:pPr&gt;&lt;w:rPr&gt;&lt;w:rFonts w:ascii="Wingdings" w:hAnsi="Wingdings" w:hint="default"/&gt;&lt;/w:rPr&gt;&lt;/w:lvl&gt;&lt;w:lvl w:ilvl="3" w:tplc="04090001" w:tentative="1"&gt;&lt;w:start w:val="1"/&gt;&lt;w:numFmt w:val="bullet"/&gt;&lt;w:lvlText w:val=""/&gt;&lt;w:lvlJc w:val="left"/&gt;&lt;w:pPr&gt;&lt;w:ind w:left="2880" w:hanging="360"/&gt;&lt;/w:pPr&gt;&lt;w:rPr&gt;&lt;w:rFonts w:ascii="Symbol" w:hAnsi="Symbol" w:hint="default"/&gt;&lt;/w:rPr&gt;&lt;/w:lvl&gt;&lt;w:lvl w:ilvl="4" w:tplc="04090003" w:tentative="1"&gt;&lt;w:start w:val="1"/&gt;&lt;w:numFmt w:val="bullet"/&gt;&lt;w:lvlText w:val="o"/&gt;&lt;w:lvlJc w:val="left"/&gt;&lt;w:pPr&gt;&lt;w:ind w:left="3600" w:hanging="360"/&gt;&lt;/w:pPr&gt;&lt;w:rPr&gt;&lt;w:rFonts w:ascii="Courier New" w:hAnsi="Courier New" w:cs="Courier New" w:hint="default"/&gt;&lt;/w:rPr&gt;&lt;/w:lvl&gt;&lt;w:lvl w:ilvl="5" w:tplc="04090005" w:tentative="1"&gt;&lt;w:start w:val="1"/&gt;&lt;w:numFmt w:val="bullet"/&gt;&lt;w:lvlText w:val=""/&gt;&lt;w:lvlJc w:val="left"/&gt;&lt;w:pPr&gt;&lt;w:ind w:left="4320" w:hanging="360"/&gt;&lt;/w:pPr&gt;&lt;w:rPr&gt;&lt;w:rFonts w:ascii="Wingdings" w:hAnsi="Wingdings" w:hint="default"/&gt;&lt;/w:rPr&gt;&lt;/w:lvl&gt;&lt;w:lvl w:ilvl="6" w:tplc="04090001" w:tentative="1"&gt;&lt;w:start w:val="1"/&gt;&lt;w:numFmt w:val="bullet"/&gt;&lt;w:lvlText w:val=""/&gt;&lt;w:lvlJc w:val="left"/&gt;&lt;w:pPr&gt;&lt;w:ind w:left="5040" w:hanging="360"/&gt;&lt;/w:pPr&gt;&lt;w:rPr&gt;&lt;w:rFonts w:ascii="Symbol" w:hAnsi="Symbol" w:hint="default"/&gt;&lt;/w:rPr&gt;&lt;/w:lvl&gt;&lt;w:lvl w:ilvl="7" w:tplc="04090003" w:tentative="1"&gt;&lt;w:start w:val="1"/&gt;&lt;w:numFmt w:val="bullet"/&gt;&lt;w:lvlText w:val="o"/&gt;&lt;w:lvlJc w:val="left"/&gt;&lt;w:pPr&gt;&lt;w:ind w:left="5760" w:hanging="360"/&gt;&lt;/w:pPr&gt;&lt;w:rPr&gt;&lt;w:rFonts w:ascii="Courier New" w:hAnsi="Courier New" w:cs="Courier New" w:hint="default"/&gt;&lt;/w:rPr&gt;&lt;/w:lvl&gt;&lt;w:lvl w:ilvl="8" w:tplc="04090005" w:tentative="1"&gt;&lt;w:start w:val="1"/&gt;&lt;w:numFmt w:val="bullet"/&gt;&lt;w:lvlText w:val=""/&gt;&lt;w:lvlJc w:val="left"/&gt;&lt;w:pPr&gt;&lt;w:ind w:left="6480" w:hanging="360"/&gt;&lt;/w:pPr&gt;&lt;w:rPr&gt;&lt;w:rFonts w:ascii="Wingdings" w:hAnsi="Wingdings" w:hint="default"/&gt;&lt;/w:rPr&gt;&lt;/w:lvl&gt;&lt;/w:abstractNum&gt;&lt;w:abstractNum w:abstractNumId="13" w15:restartNumberingAfterBreak="0"&gt;&lt;w:nsid w:val="190F0395"/&gt;&lt;w:multiLevelType w:val="hybridMultilevel"/&gt;&lt;w:tmpl w:val="117C0416"/&gt;&lt;w:lvl w:ilvl="0" w:tplc="04090001"&gt;&lt;w:start w:val="1"/&gt;&lt;w:numFmt w:val="bullet"/&gt;&lt;w:lvlText w:val=""/&gt;&lt;w:lvlJc w:val="left"/&gt;&lt;w:pPr&gt;&lt;w:ind w:left="720" w:hanging="360"/&gt;&lt;/w:pPr&gt;&lt;w:rPr&gt;&lt;w:rFonts w:ascii="Symbol" w:hAnsi="Symbol" w:hint="default"/&gt;&lt;/w:rPr&gt;&lt;/w:lvl&gt;&lt;w:lvl w:ilvl="1" w:tplc="04090003" w:tentative="1"&gt;&lt;w:start w:val="1"/&gt;&lt;w:numFmt w:val="bullet"/&gt;&lt;w:lvlText w:val="o"/&gt;&lt;w:lvlJc w:val="left"/&gt;&lt;w:pPr&gt;&lt;w:ind w:left="1440" w:hanging="360"/&gt;&lt;/w:pPr&gt;&lt;w:rPr&gt;&lt;w:rFonts w:ascii="Courier New" w:hAnsi="Courier New" w:cs="Courier New" w:hint="default"/&gt;&lt;/w:rPr&gt;&lt;/w:lvl&gt;&lt;w:lvl w:ilvl="2" w:tplc="04090005" w:tentative="1"&gt;&lt;w:start w:val="1"/&gt;&lt;w:numFmt w:val="bullet"/&gt;&lt;w:lvlText w:val=""/&gt;&lt;w:lvlJc w:val="left"/&gt;&lt;w:pPr&gt;&lt;w:ind w:left="2160" w:hanging="360"/&gt;&lt;/w:pPr&gt;&lt;w:rPr&gt;&lt;w:rFonts w:ascii="Wingdings" w:hAnsi="Wingdings" w:hint="default"/&gt;&lt;/w:rPr&gt;&lt;/w:lvl&gt;&lt;w:lvl w:ilvl="3" w:tplc="04090001" w:tentative="1"&gt;&lt;w:start w:val="1"/&gt;&lt;w:numFmt w:val="bullet"/&gt;&lt;w:lvlText w:val=""/&gt;&lt;w:lvlJc w:val="left"/&gt;&lt;w:pPr&gt;&lt;w:ind w:left="2880" w:hanging="360"/&gt;&lt;/w:pPr&gt;&lt;w:rPr&gt;&lt;w:rFonts w:ascii="Symbol" w:hAnsi="Symbol" w:hint="default"/&gt;&lt;/w:rPr&gt;&lt;/w:lvl&gt;&lt;w:lvl w:ilvl="4" w:tplc="04090003" w:tentative="1"&gt;&lt;w:start w:val="1"/&gt;&lt;w:numFmt w:val="bullet"/&gt;&lt;w:lvlText w:val="o"/&gt;&lt;w:lvlJc w:val="left"/&gt;&lt;w:pPr&gt;&lt;w:ind w:left="3600" w:hanging="360"/&gt;&lt;/w:pPr&gt;&lt;w:rPr&gt;&lt;w:rFonts w:ascii="Courier New" w:hAnsi="Courier New" w:cs="Courier New" w:hint="default"/&gt;&lt;/w:rPr&gt;&lt;/w:lvl&gt;&lt;w:lvl w:ilvl="5" w:tplc="04090005" w:tentative="1"&gt;&lt;w:start w:val="1"/&gt;&lt;w:numFmt w:val="bullet"/&gt;&lt;w:lvlText w:val=""/&gt;&lt;w:lvlJc w:val="left"/&gt;&lt;w:pPr&gt;&lt;w:ind w:left="4320" w:hanging="360"/&gt;&lt;/w:pPr&gt;&lt;w:rPr&gt;&lt;w:rFonts w:ascii="Wingdings" w:hAnsi="Wingdings" w:hint="default"/&gt;&lt;/w:rPr&gt;&lt;/w:lvl&gt;&lt;w:lvl w:ilvl="6" w:tplc="04090001" w:tentative="1"&gt;&lt;w:start w:val="1"/&gt;&lt;w:numFmt w:val="bullet"/&gt;&lt;w:lvlText w:val=""/&gt;&lt;w:lvlJc w:val="left"/&gt;&lt;w:pPr&gt;&lt;w:ind w:left="5040" w:hanging="360"/&gt;&lt;/w:pPr&gt;&lt;w:rPr&gt;&lt;w:rFonts w:ascii="Symbol" w:hAnsi="Symbol" w:hint="default"/&gt;&lt;/w:rPr&gt;&lt;/w:lvl&gt;&lt;w:lvl w:ilvl="7" w:tplc="04090003" w:tentative="1"&gt;&lt;w:start w:val="1"/&gt;&lt;w:numFmt w:val="bullet"/&gt;&lt;w:lvlText w:val="o"/&gt;&lt;w:lvlJc w:val="left"/&gt;&lt;w:pPr&gt;&lt;w:ind w:left="5760" w:hanging="360"/&gt;&lt;/w:pPr&gt;&lt;w:rPr&gt;&lt;w:rFonts w:ascii="Courier New" w:hAnsi="Courier New" w:cs="Courier New" w:hint="default"/&gt;&lt;/w:rPr&gt;&lt;/w:lvl&gt;&lt;w:lvl w:ilvl="8" w:tplc="04090005" w:tentative="1"&gt;&lt;w:start w:val="1"/&gt;&lt;w:numFmt w:val="bullet"/&gt;&lt;w:lvlText w:val=""/&gt;&lt;w:lvlJc w:val="left"/&gt;&lt;w:pPr&gt;&lt;w:ind w:left="6480" w:hanging="360"/&gt;&lt;/w:pPr&gt;&lt;w:rPr&gt;&lt;w:rFonts w:ascii="Wingdings" w:hAnsi="Wingdings" w:hint="default"/&gt;&lt;/w:rPr&gt;&lt;/w:lvl&gt;&lt;/w:abstractNum&gt;&lt;w:abstractNum w:abstractNumId="14" w15:restartNumberingAfterBreak="0"&gt;&lt;w:nsid w:val="23B87FAB"/&gt;&lt;w:multiLevelType w:val="multilevel"/&gt;&lt;w:tmpl w:val="92A8D828"/&gt;&lt;w:styleLink w:val="Bullets"/&gt;&lt;w:lvl w:ilvl="0"&gt;&lt;w:start w:val="1"/&gt;&lt;w:numFmt w:val="bullet"/&gt;&lt;w:lvlText w:val=""/&gt;&lt;w:lvlJc w:val="left"/&gt;&lt;w:pPr&gt;&lt;w:ind w:left="714" w:hanging="357"/&gt;&lt;/w:pPr&gt;&lt;w:rPr&gt;&lt;w:rFonts w:ascii="Symbol" w:hAnsi="Symbol" w:cs="Times New Roman" w:hint="default"/&gt;&lt;w:color w:val="5B9BD5" w:themeColor="accent1"/&gt;&lt;w:sz w:val="24"/&gt;&lt;w:szCs w:val="20"/&gt;&lt;/w:rPr&gt;&lt;/w:lvl&gt;&lt;w:lvl w:ilvl="1"&gt;&lt;w:start w:val="1"/&gt;&lt;w:numFmt w:val="bullet"/&gt;&lt;w:lvlText w:val=""/&gt;&lt;w:lvlJc w:val="left"/&gt;&lt;w:pPr&gt;&lt;w:tabs&gt;&lt;w:tab w:val="num" w:pos="1621"/&gt;&lt;/w:tabs&gt;&lt;w:ind w:left="1071" w:hanging="357"/&gt;&lt;/w:pPr&gt;&lt;w:rPr&gt;&lt;w:rFonts w:ascii="Symbol" w:hAnsi="Symbol" w:cs="Times New Roman" w:hint="default"/&gt;&lt;w:b w:val="0"/&gt;&lt;w:bCs w:val="0"/&gt;&lt;w:i w:val="0"/&gt;&lt;w:iCs w:val="0"/&gt;&lt;w:color w:val="5B9BD5" w:themeColor="accent1"/&gt;&lt;w:sz w:val="24"/&gt;&lt;w:szCs w:val="20"/&gt;&lt;/w:rPr&gt;&lt;/w:lvl&gt;&lt;w:lvl w:ilvl="2"&gt;&lt;w:start w:val="1"/&gt;&lt;w:numFmt w:val="bullet"/&gt;&lt;w:lvlText w:val=""/&gt;&lt;w:lvlJc w:val="left"/&gt;&lt;w:pPr&gt;&lt;w:tabs&gt;&lt;w:tab w:val="num" w:pos="1978"/&gt;&lt;/w:tabs&gt;&lt;w:ind w:left="1428" w:hanging="357"/&gt;&lt;/w:pPr&gt;&lt;w:rPr&gt;&lt;w:rFonts w:ascii="Symbol" w:hAnsi="Symbol" w:cs="Times New Roman" w:hint="default"/&gt;&lt;w:color w:val="5B9BD5" w:themeColor="accent1"/&gt;&lt;w:sz w:val="20"/&gt;&lt;w:szCs w:val="20"/&gt;&lt;/w:rPr&gt;&lt;/w:lvl&gt;&lt;w:lvl w:ilvl="3"&gt;&lt;w:start w:val="1"/&gt;&lt;w:numFmt w:val="bullet"/&gt;&lt;w:lvlText w:val=""/&gt;&lt;w:lvlJc w:val="left"/&gt;&lt;w:pPr&gt;&lt;w:tabs&gt;&lt;w:tab w:val="num" w:pos="2335"/&gt;&lt;/w:tabs&gt;&lt;w:ind w:left="1785" w:hanging="357"/&gt;&lt;/w:pPr&gt;&lt;w:rPr&gt;&lt;w:rFonts w:ascii="Symbol" w:hAnsi="Symbol" w:cs="Times New Roman" w:hint="default"/&gt;&lt;w:b w:val="0"/&gt;&lt;w:bCs w:val="0"/&gt;&lt;w:i w:val="0"/&gt;&lt;w:iCs w:val="0"/&gt;&lt;w:color w:val="5B9BD5" w:themeColor="accent1"/&gt;&lt;w:sz w:val="16"/&gt;&lt;w:szCs w:val="20"/&gt;&lt;/w:rPr&gt;&lt;/w:lvl&gt;&lt;w:lvl w:ilvl="4"&gt;&lt;w:start w:val="1"/&gt;&lt;w:numFmt w:val="lowerLetter"/&gt;&lt;w:lvlText w:val="(%5)"/&gt;&lt;w:lvlJc w:val="left"/&gt;&lt;w:pPr&gt;&lt;w:tabs&gt;&lt;w:tab w:val="num" w:pos="2692"/&gt;&lt;/w:tabs&gt;&lt;w:ind w:left="2142" w:hanging="357"/&gt;&lt;/w:pPr&gt;&lt;w:rPr&gt;&lt;w:rFonts w:hint="default"/&gt;&lt;/w:rPr&gt;&lt;/w:lvl&gt;&lt;w:lvl w:ilvl="5"&gt;&lt;w:start w:val="1"/&gt;&lt;w:numFmt w:val="lowerRoman"/&gt;&lt;w:lvlText w:val="(%6)"/&gt;&lt;w:lvlJc w:val="left"/&gt;&lt;w:pPr&gt;&lt;w:tabs&gt;&lt;w:tab w:val="num" w:pos="3049"/&gt;&lt;/w:tabs&gt;&lt;w:ind w:left="2499" w:hanging="357"/&gt;&lt;/w:pPr&gt;&lt;w:rPr&gt;&lt;w:rFonts w:hint="default"/&gt;&lt;/w:rPr&gt;&lt;/w:lvl&gt;&lt;w:lvl w:ilvl="6"&gt;&lt;w:start w:val="1"/&gt;&lt;w:numFmt w:val="decimal"/&gt;&lt;w:lvlText w:val="%7."/&gt;&lt;w:lvlJc w:val="left"/&gt;&lt;w:pPr&gt;&lt;w:tabs&gt;&lt;w:tab w:val="num" w:pos="3406"/&gt;&lt;/w:tabs&gt;&lt;w:ind w:left="2856" w:hanging="357"/&gt;&lt;/w:pPr&gt;&lt;w:rPr&gt;&lt;w:rFonts w:hint="default"/&gt;&lt;/w:rPr&gt;&lt;/w:lvl&gt;&lt;w:lvl w:ilvl="7"&gt;&lt;w:start w:val="1"/&gt;&lt;w:numFmt w:val="lowerLetter"/&gt;&lt;w:lvlText w:val="%8."/&gt;&lt;w:lvlJc w:val="left"/&gt;&lt;w:pPr&gt;&lt;w:tabs&gt;&lt;w:tab w:val="num" w:pos="3763"/&gt;&lt;/w:tabs&gt;&lt;w:ind w:left="3213" w:hanging="357"/&gt;&lt;/w:pPr&gt;&lt;w:rPr&gt;&lt;w:rFonts w:hint="default"/&gt;&lt;/w:rPr&gt;&lt;/w:lvl&gt;&lt;w:lvl w:ilvl="8"&gt;&lt;w:start w:val="1"/&gt;&lt;w:numFmt w:val="lowerRoman"/&gt;&lt;w:lvlText w:val="%9."/&gt;&lt;w:lvlJc w:val="left"/&gt;&lt;w:pPr&gt;&lt;w:tabs&gt;&lt;w:tab w:val="num" w:pos="4120"/&gt;&lt;/w:tabs&gt;&lt;w:ind w:left="3570" w:hanging="357"/&gt;&lt;/w:pPr&gt;&lt;w:rPr&gt;&lt;w:rFonts w:hint="default"/&gt;&lt;/w:rPr&gt;&lt;/w:lvl&gt;&lt;/w:abstractNum&gt;&lt;w:abstractNum w:abstractNumId="15" w15:restartNumberingAfterBreak="0"&gt;&lt;w:nsid w:val="273F5BDA"/&gt;&lt;w:multiLevelType w:val="multilevel"/&gt;&lt;w:tmpl w:val="9228A626"/&gt;&lt;w:numStyleLink w:val="Checklist"/&gt;&lt;/w:abstractNum&gt;&lt;w:abstractNum w:abstractNumId="16" w15:restartNumberingAfterBreak="0"&gt;&lt;w:nsid w:val="32342E25"/&gt;&lt;w:multiLevelType w:val="hybridMultilevel"/&gt;&lt;w:tmpl w:val="D812D512"/&gt;&lt;w:lvl w:ilvl="0" w:tplc="04090001"&gt;&lt;w:start w:val="1"/&gt;&lt;w:numFmt w:val="bullet"/&gt;&lt;w:lvlText w:val=""/&gt;&lt;w:lvlJc w:val="left"/&gt;&lt;w:pPr&gt;&lt;w:ind w:left="720" w:hanging="360"/&gt;&lt;/w:pPr&gt;&lt;w:rPr&gt;&lt;w:rFonts w:ascii="Symbol" w:hAnsi="Symbol" w:hint="default"/&gt;&lt;/w:rPr&gt;&lt;/w:lvl&gt;&lt;w:lvl w:ilvl="1" w:tplc="04090003"&gt;&lt;w:start w:val="1"/&gt;&lt;w:numFmt w:val="bullet"/&gt;&lt;w:lvlText w:val="o"/&gt;&lt;w:lvlJc w:val="left"/&gt;&lt;w:pPr&gt;&lt;w:ind w:left="1440" w:hanging="360"/&gt;&lt;/w:pPr&gt;&lt;w:rPr&gt;&lt;w:rFonts w:ascii="Courier New" w:hAnsi="Courier New" w:cs="Courier New" w:hint="default"/&gt;&lt;/w:rPr&gt;&lt;/w:lvl&gt;&lt;w:lvl w:ilvl="2" w:tplc="04090005"&gt;&lt;w:start w:val="1"/&gt;&lt;w:numFmt w:val="bullet"/&gt;&lt;w:lvlText w:val=""/&gt;&lt;w:lvlJc w:val="left"/&gt;&lt;w:pPr&gt;&lt;w:ind w:left="2160" w:hanging="360"/&gt;&lt;/w:pPr&gt;&lt;w:rPr&gt;&lt;w:rFonts w:ascii="Wingdings" w:hAnsi="Wingdings" w:hint="default"/&gt;&lt;/w:rPr&gt;&lt;/w:lvl&gt;&lt;w:lvl w:ilvl="3" w:tplc="04090001" w:tentative="1"&gt;&lt;w:start w:val="1"/&gt;&lt;w:numFmt w:val="bullet"/&gt;&lt;w:lvlText w:val=""/&gt;&lt;w:lvlJc w:val="left"/&gt;&lt;w:pPr&gt;&lt;w:ind w:left="2880" w:hanging="360"/&gt;&lt;/w:pPr&gt;&lt;w:rPr&gt;&lt;w:rFonts w:ascii="Symbol" w:hAnsi="Symbol" w:hint="default"/&gt;&lt;/w:rPr&gt;&lt;/w:lvl&gt;&lt;w:lvl w:ilvl="4" w:tplc="04090003" w:tentative="1"&gt;&lt;w:start w:val="1"/&gt;&lt;w:numFmt w:val="bullet"/&gt;&lt;w:lvlText w:val="o"/&gt;&lt;w:lvlJc w:val="left"/&gt;&lt;w:pPr&gt;&lt;w:ind w:left="3600" w:hanging="360"/&gt;&lt;/w:pPr&gt;&lt;w:rPr&gt;&lt;w:rFonts w:ascii="Courier New" w:hAnsi="Courier New" w:cs="Courier New" w:hint="default"/&gt;&lt;/w:rPr&gt;&lt;/w:lvl&gt;&lt;w:lvl w:ilvl="5" w:tplc="04090005" w:tentative="1"&gt;&lt;w:start w:val="1"/&gt;&lt;w:numFmt w:val="bullet"/&gt;&lt;w:lvlText w:val=""/&gt;&lt;w:lvlJc w:val="left"/&gt;&lt;w:pPr&gt;&lt;w:ind w:left="4320" w:hanging="360"/&gt;&lt;/w:pPr&gt;&lt;w:rPr&gt;&lt;w:rFonts w:ascii="Wingdings" w:hAnsi="Wingdings" w:hint="default"/&gt;&lt;/w:rPr&gt;&lt;/w:lvl&gt;&lt;w:lvl w:ilvl="6" w:tplc="04090001" w:tentative="1"&gt;&lt;w:start w:val="1"/&gt;&lt;w:numFmt w:val="bullet"/&gt;&lt;w:lvlText w:val=""/&gt;&lt;w:lvlJc w:val="left"/&gt;&lt;w:pPr&gt;&lt;w:ind w:left="5040" w:hanging="360"/&gt;&lt;/w:pPr&gt;&lt;w:rPr&gt;&lt;w:rFonts w:ascii="Symbol" w:hAnsi="Symbol" w:hint="default"/&gt;&lt;/w:rPr&gt;&lt;/w:lvl&gt;&lt;w:lvl w:ilvl="7" w:tplc="04090003" w:tentative="1"&gt;&lt;w:start w:val="1"/&gt;&lt;w:numFmt w:val="bullet"/&gt;&lt;w:lvlText w:val="o"/&gt;&lt;w:lvlJc w:val="left"/&gt;&lt;w:pPr&gt;&lt;w:ind w:left="5760" w:hanging="360"/&gt;&lt;/w:pPr&gt;&lt;w:rPr&gt;&lt;w:rFonts w:ascii="Courier New" w:hAnsi="Courier New" w:cs="Courier New" w:hint="default"/&gt;&lt;/w:rPr&gt;&lt;/w:lvl&gt;&lt;w:lvl w:ilvl="8" w:tplc="04090005" w:tentative="1"&gt;&lt;w:start w:val="1"/&gt;&lt;w:numFmt w:val="bullet"/&gt;&lt;w:lvlText w:val=""/&gt;&lt;w:lvlJc w:val="left"/&gt;&lt;w:pPr&gt;&lt;w:ind w:left="6480" w:hanging="360"/&gt;&lt;/w:pPr&gt;&lt;w:rPr&gt;&lt;w:rFonts w:ascii="Wingdings" w:hAnsi="Wingdings" w:hint="default"/&gt;&lt;/w:rPr&gt;&lt;/w:lvl&gt;&lt;/w:abstractNum&gt;&lt;w:abstractNum w:abstractNumId="17" w15:restartNumberingAfterBreak="0"&gt;&lt;w:nsid w:val="3400321B"/&gt;&lt;w:multiLevelType w:val="multilevel"/&gt;&lt;w:tmpl w:val="87F67182"/&gt;&lt;w:lvl w:ilvl="0"&gt;&lt;w:start w:val="1"/&gt;&lt;w:numFmt w:val="decimal"/&gt;&lt;w:pStyle w:val="ListParagraph"/&gt;&lt;w:lvlText w:val="%1."/&gt;&lt;w:lvlJc w:val="left"/&gt;&lt;w:pPr&gt;&lt;w:ind w:left="1080" w:hanging="360"/&gt;&lt;/w:pPr&gt;&lt;w:rPr&gt;&lt;w:rFonts w:hint="default"/&gt;&lt;w:color w:val="008AC8"/&gt;&lt;w:sz w:val="20"/&gt;&lt;w:szCs w:val="20"/&gt;&lt;/w:rPr&gt;&lt;/w:lvl&gt;&lt;w:lvl w:ilvl="1"&gt;&lt;w:start w:val="1"/&gt;&lt;w:numFmt w:val="lowerLetter"/&gt;&lt;w:lvlText w:val="%2."/&gt;&lt;w:lvlJc w:val="left"/&gt;&lt;w:pPr&gt;&lt;w:tabs&gt;&lt;w:tab w:val="num" w:pos="1800"/&gt;&lt;/w:tabs&gt;&lt;w:ind w:left="1800" w:hanging="360"/&gt;&lt;/w:pPr&gt;&lt;w:rPr&gt;&lt;w:rFonts w:hint="default"/&gt;&lt;w:sz w:val="20"/&gt;&lt;w:szCs w:val="20"/&gt;&lt;/w:rPr&gt;&lt;/w:lvl&gt;&lt;w:lvl w:ilvl="2"&gt;&lt;w:start w:val="1"/&gt;&lt;w:numFmt w:val="lowerRoman"/&gt;&lt;w:lvlText w:val="%3."/&gt;&lt;w:lvlJc w:val="left"/&gt;&lt;w:pPr&gt;&lt;w:tabs&gt;&lt;w:tab w:val="num" w:pos="2520"/&gt;&lt;/w:tabs&gt;&lt;w:ind w:left="2520" w:hanging="360"/&gt;&lt;/w:pPr&gt;&lt;w:rPr&gt;&lt;w:rFonts w:hint="default"/&gt;&lt;w:sz w:val="20"/&gt;&lt;w:szCs w:val="20"/&gt;&lt;/w:rPr&gt;&lt;/w:lvl&gt;&lt;w:lvl w:ilvl="3"&gt;&lt;w:start w:val="1"/&gt;&lt;w:numFmt w:val="decimal"/&gt;&lt;w:lvlText w:val="(%4)"/&gt;&lt;w:lvlJc w:val="left"/&gt;&lt;w:pPr&gt;&lt;w:tabs&gt;&lt;w:tab w:val="num" w:pos="11112"/&gt;&lt;/w:tabs&gt;&lt;w:ind w:left="11112" w:hanging="360"/&gt;&lt;/w:pPr&gt;&lt;w:rPr&gt;&lt;w:rFonts w:hint="default"/&gt;&lt;/w:rPr&gt;&lt;/w:lvl&gt;&lt;w:lvl w:ilvl="4"&gt;&lt;w:start w:val="1"/&gt;&lt;w:numFmt w:val="lowerLetter"/&gt;&lt;w:lvlText w:val="(%5)"/&gt;&lt;w:lvlJc w:val="left"/&gt;&lt;w:pPr&gt;&lt;w:tabs&gt;&lt;w:tab w:val="num" w:pos="11472"/&gt;&lt;/w:tabs&gt;&lt;w:ind w:left="11472" w:hanging="360"/&gt;&lt;/w:pPr&gt;&lt;w:rPr&gt;&lt;w:rFonts w:hint="default"/&gt;&lt;/w:rPr&gt;&lt;/w:lvl&gt;&lt;w:lvl w:ilvl="5"&gt;&lt;w:start w:val="1"/&gt;&lt;w:numFmt w:val="lowerRoman"/&gt;&lt;w:lvlText w:val="(%6)"/&gt;&lt;w:lvlJc w:val="left"/&gt;&lt;w:pPr&gt;&lt;w:tabs&gt;&lt;w:tab w:val="num" w:pos="11832"/&gt;&lt;/w:tabs&gt;&lt;w:ind w:left="11832" w:hanging="360"/&gt;&lt;/w:pPr&gt;&lt;w:rPr&gt;&lt;w:rFonts w:hint="default"/&gt;&lt;/w:rPr&gt;&lt;/w:lvl&gt;&lt;w:lvl w:ilvl="6"&gt;&lt;w:start w:val="1"/&gt;&lt;w:numFmt w:val="decimal"/&gt;&lt;w:lvlText w:val="%7."/&gt;&lt;w:lvlJc w:val="left"/&gt;&lt;w:pPr&gt;&lt;w:tabs&gt;&lt;w:tab w:val="num" w:pos="12192"/&gt;&lt;/w:tabs&gt;&lt;w:ind w:left="12192" w:hanging="360"/&gt;&lt;/w:pPr&gt;&lt;w:rPr&gt;&lt;w:rFonts w:hint="default"/&gt;&lt;/w:rPr&gt;&lt;/w:lvl&gt;&lt;w:lvl w:ilvl="7"&gt;&lt;w:start w:val="1"/&gt;&lt;w:numFmt w:val="lowerLetter"/&gt;&lt;w:lvlText w:val="%8."/&gt;&lt;w:lvlJc w:val="left"/&gt;&lt;w:pPr&gt;&lt;w:tabs&gt;&lt;w:tab w:val="num" w:pos="12552"/&gt;&lt;/w:tabs&gt;&lt;w:ind w:left="12552" w:hanging="360"/&gt;&lt;/w:pPr&gt;&lt;w:rPr&gt;&lt;w:rFonts w:hint="default"/&gt;&lt;/w:rPr&gt;&lt;/w:lvl&gt;&lt;w:lvl w:ilvl="8"&gt;&lt;w:start w:val="1"/&gt;&lt;w:numFmt w:val="lowerRoman"/&gt;&lt;w:lvlText w:val="%9."/&gt;&lt;w:lvlJc w:val="left"/&gt;&lt;w:pPr&gt;&lt;w:tabs&gt;&lt;w:tab w:val="num" w:pos="12912"/&gt;&lt;/w:tabs&gt;&lt;w:ind w:left="12912" w:hanging="360"/&gt;&lt;/w:pPr&gt;&lt;w:rPr&gt;&lt;w:rFonts w:hint="default"/&gt;&lt;/w:rPr&gt;&lt;/w:lvl&gt;&lt;/w:abstractNum&gt;&lt;w:abstractNum w:abstractNumId="18" w15:restartNumberingAfterBreak="0"&gt;&lt;w:nsid w:val="40A07ED2"/&gt;&lt;w:multiLevelType w:val="multilevel"/&gt;&lt;w:tmpl w:val="B1C0B846"/&gt;&lt;w:styleLink w:val="Style1"/&gt;&lt;w:lvl w:ilvl="0"&gt;&lt;w:start w:val="1"/&gt;&lt;w:numFmt w:val="bullet"/&gt;&lt;w:pStyle w:val="ListBullet"/&gt;&lt;w:lvlText w:val=""/&gt;&lt;w:lvlJc w:val="left"/&gt;&lt;w:pPr&gt;&lt;w:tabs&gt;&lt;w:tab w:val="num" w:pos="720"/&gt;&lt;/w:tabs&gt;&lt;w:ind w:left="717" w:hanging="360"/&gt;&lt;/w:pPr&gt;&lt;w:rPr&gt;&lt;w:rFonts w:ascii="Symbol" w:hAnsi="Symbol" w:hint="default"/&gt;&lt;w:color w:val="008AC8"/&gt;&lt;w:sz w:val="24"/&gt;&lt;w:szCs w:val="20"/&gt;&lt;/w:rPr&gt;&lt;/w:lvl&gt;&lt;w:lvl w:ilvl="1"&gt;&lt;w:start w:val="1"/&gt;&lt;w:numFmt w:val="bullet"/&gt;&lt;w:lvlText w:val="o"/&gt;&lt;w:lvlJc w:val="left"/&gt;&lt;w:pPr&gt;&lt;w:tabs&gt;&lt;w:tab w:val="num" w:pos="1440"/&gt;&lt;/w:tabs&gt;&lt;w:ind w:left="1440" w:hanging="360"/&gt;&lt;/w:pPr&gt;&lt;w:rPr&gt;&lt;w:rFonts w:ascii="Segoe UI" w:hAnsi="Segoe UI" w:cs="Times New Roman" w:hint="default"/&gt;&lt;w:b w:val="0"/&gt;&lt;w:bCs w:val="0"/&gt;&lt;w:i w:val="0"/&gt;&lt;w:iCs w:val="0"/&gt;&lt;w:color w:val="5B9BD5" w:themeColor="accent1"/&gt;&lt;w:sz w:val="20"/&gt;&lt;w:szCs w:val="20"/&gt;&lt;/w:rPr&gt;&lt;/w:lvl&gt;&lt;w:lvl w:ilvl="2"&gt;&lt;w:start w:val="1"/&gt;&lt;w:numFmt w:val="bullet"/&gt;&lt;w:lvlText w:val=""/&gt;&lt;w:lvlJc w:val="left"/&gt;&lt;w:pPr&gt;&lt;w:tabs&gt;&lt;w:tab w:val="num" w:pos="2160"/&gt;&lt;/w:tabs&gt;&lt;w:ind w:left="2160" w:hanging="360"/&gt;&lt;/w:pPr&gt;&lt;w:rPr&gt;&lt;w:rFonts w:ascii="Wingdings" w:hAnsi="Wingdings" w:hint="default"/&gt;&lt;w:color w:val="5B9BD5" w:themeColor="accent1"/&gt;&lt;w:sz w:val="20"/&gt;&lt;w:szCs w:val="20"/&gt;&lt;/w:rPr&gt;&lt;/w:lvl&gt;&lt;w:lvl w:ilvl="3"&gt;&lt;w:start w:val="1"/&gt;&lt;w:numFmt w:val="bullet"/&gt;&lt;w:lvlText w:val=""/&gt;&lt;w:lvlJc w:val="left"/&gt;&lt;w:pPr&gt;&lt;w:tabs&gt;&lt;w:tab w:val="num" w:pos="2335"/&gt;&lt;/w:tabs&gt;&lt;w:ind w:left="1785" w:hanging="357"/&gt;&lt;/w:pPr&gt;&lt;w:rPr&gt;&lt;w:rFonts w:ascii="Symbol" w:hAnsi="Symbol" w:cs="Times New Roman" w:hint="default"/&gt;&lt;w:b w:val="0"/&gt;&lt;w:bCs w:val="0"/&gt;&lt;w:i w:val="0"/&gt;&lt;w:iCs w:val="0"/&gt;&lt;w:color w:val="5B9BD5" w:themeColor="accent1"/&gt;&lt;w:sz w:val="16"/&gt;&lt;w:szCs w:val="20"/&gt;&lt;/w:rPr&gt;&lt;/w:lvl&gt;&lt;w:lvl w:ilvl="4"&gt;&lt;w:start w:val="1"/&gt;&lt;w:numFmt w:val="lowerLetter"/&gt;&lt;w:lvlText w:val="(%5)"/&gt;&lt;w:lvlJc w:val="left"/&gt;&lt;w:pPr&gt;&lt;w:tabs&gt;&lt;w:tab w:val="num" w:pos="2692"/&gt;&lt;/w:tabs&gt;&lt;w:ind w:left="2142" w:hanging="357"/&gt;&lt;/w:pPr&gt;&lt;/w:lvl&gt;&lt;w:lvl w:ilvl="5"&gt;&lt;w:start w:val="1"/&gt;&lt;w:numFmt w:val="lowerRoman"/&gt;&lt;w:lvlText w:val="(%6)"/&gt;&lt;w:lvlJc w:val="left"/&gt;&lt;w:pPr&gt;&lt;w:tabs&gt;&lt;w:tab w:val="num" w:pos="3049"/&gt;&lt;/w:tabs&gt;&lt;w:ind w:left="2499" w:hanging="357"/&gt;&lt;/w:pPr&gt;&lt;/w:lvl&gt;&lt;w:lvl w:ilvl="6"&gt;&lt;w:start w:val="1"/&gt;&lt;w:numFmt w:val="decimal"/&gt;&lt;w:lvlText w:val="%7."/&gt;&lt;w:lvlJc w:val="left"/&gt;&lt;w:pPr&gt;&lt;w:tabs&gt;&lt;w:tab w:val="num" w:pos="3406"/&gt;&lt;/w:tabs&gt;&lt;w:ind w:left="2856" w:hanging="357"/&gt;&lt;/w:pPr&gt;&lt;/w:lvl&gt;&lt;w:lvl w:ilvl="7"&gt;&lt;w:start w:val="1"/&gt;&lt;w:numFmt w:val="lowerLetter"/&gt;&lt;w:lvlText w:val="%8."/&gt;&lt;w:lvlJc w:val="left"/&gt;&lt;w:pPr&gt;&lt;w:tabs&gt;&lt;w:tab w:val="num" w:pos="3763"/&gt;&lt;/w:tabs&gt;&lt;w:ind w:left="3213" w:hanging="357"/&gt;&lt;/w:pPr&gt;&lt;/w:lvl&gt;&lt;w:lvl w:ilvl="8"&gt;&lt;w:start w:val="1"/&gt;&lt;w:numFmt w:val="lowerRoman"/&gt;&lt;w:lvlText w:val="%9."/&gt;&lt;w:lvlJc w:val="left"/&gt;&lt;w:pPr&gt;&lt;w:tabs&gt;&lt;w:tab w:val="num" w:pos="4120"/&gt;&lt;/w:tabs&gt;&lt;w:ind w:left="3570" w:hanging="357"/&gt;&lt;/w:pPr&gt;&lt;/w:lvl&gt;&lt;/w:abstractNum&gt;&lt;w:abstractNum w:abstractNumId="19" w15:restartNumberingAfterBreak="0"&gt;&lt;w:nsid w:val="41436AC0"/&gt;&lt;w:multiLevelType w:val="hybridMultilevel"/&gt;&lt;w:tmpl w:val="1F0A31AE"/&gt;&lt;w:lvl w:ilvl="0" w:tplc="D8D28436"&gt;&lt;w:start w:val="1"/&gt;&lt;w:numFmt w:val="decimal"/&gt;&lt;w:pStyle w:val="Heading5Numbered"/&gt;&lt;w:lvlText w:val="%1.1.1.1.1"/&gt;&lt;w:lvlJc w:val="left"/&gt;&lt;w:pPr&gt;&lt;w:ind w:left="360" w:hanging="360"/&gt;&lt;/w:pPr&gt;&lt;w:rPr&gt;&lt;w:rFonts w:hint="default"/&gt;&lt;/w:rPr&gt;&lt;/w:lvl&gt;&lt;w:lvl w:ilvl="1" w:tplc="04090019" w:tentative="1"&gt;&lt;w:start w:val="1"/&gt;&lt;w:numFmt w:val="lowerLetter"/&gt;&lt;w:lvlText w:val="%2."/&gt;&lt;w:lvlJc w:val="left"/&gt;&lt;w:pPr&gt;&lt;w:ind w:left="1080" w:hanging="360"/&gt;&lt;/w:pPr&gt;&lt;/w:lvl&gt;&lt;w:lvl w:ilvl="2" w:tplc="0409001B" w:tentative="1"&gt;&lt;w:start w:val="1"/&gt;&lt;w:numFmt w:val="lowerRoman"/&gt;&lt;w:lvlText w:val="%3."/&gt;&lt;w:lvlJc w:val="right"/&gt;&lt;w:pPr&gt;&lt;w:ind w:left="1800" w:hanging="180"/&gt;&lt;/w:pPr&gt;&lt;/w:lvl&gt;&lt;w:lvl w:ilvl="3" w:tplc="0409000F" w:tentative="1"&gt;&lt;w:start w:val="1"/&gt;&lt;w:numFmt w:val="decimal"/&gt;&lt;w:lvlText w:val="%4."/&gt;&lt;w:lvlJc w:val="left"/&gt;&lt;w:pPr&gt;&lt;w:ind w:left="2520" w:hanging="360"/&gt;&lt;/w:pPr&gt;&lt;/w:lvl&gt;&lt;w:lvl w:ilvl="4" w:tplc="04090019" w:tentative="1"&gt;&lt;w:start w:val="1"/&gt;&lt;w:numFmt w:val="lowerLetter"/&gt;&lt;w:lvlText w:val="%5."/&gt;&lt;w:lvlJc w:val="left"/&gt;&lt;w:pPr&gt;&lt;w:ind w:left="3240" w:hanging="360"/&gt;&lt;/w:pPr&gt;&lt;/w:lvl&gt;&lt;w:lvl w:ilvl="5" w:tplc="0409001B" w:tentative="1"&gt;&lt;w:start w:val="1"/&gt;&lt;w:numFmt w:val="lowerRoman"/&gt;&lt;w:lvlText w:val="%6."/&gt;&lt;w:lvlJc w:val="right"/&gt;&lt;w:pPr&gt;&lt;w:ind w:left="3960" w:hanging="180"/&gt;&lt;/w:pPr&gt;&lt;/w:lvl&gt;&lt;w:lvl w:ilvl="6" w:tplc="0409000F" w:tentative="1"&gt;&lt;w:start w:val="1"/&gt;&lt;w:numFmt w:val="decimal"/&gt;&lt;w:lvlText w:val="%7."/&gt;&lt;w:lvlJc w:val="left"/&gt;&lt;w:pPr&gt;&lt;w:ind w:left="4680" w:hanging="360"/&gt;&lt;/w:pPr&gt;&lt;/w:lvl&gt;&lt;w:lvl w:ilvl="7" w:tplc="04090019" w:tentative="1"&gt;&lt;w:start w:val="1"/&gt;&lt;w:numFmt w:val="lowerLetter"/&gt;&lt;w:lvlText w:val="%8."/&gt;&lt;w:lvlJc w:val="left"/&gt;&lt;w:pPr&gt;&lt;w:ind w:left="5400" w:hanging="360"/&gt;&lt;/w:pPr&gt;&lt;/w:lvl&gt;&lt;w:lvl w:ilvl="8" w:tplc="0409001B" w:tentative="1"&gt;&lt;w:start w:val="1"/&gt;&lt;w:numFmt w:val="lowerRoman"/&gt;&lt;w:lvlText w:val="%9."/&gt;&lt;w:lvlJc w:val="right"/&gt;&lt;w:pPr&gt;&lt;w:ind w:left="6120" w:hanging="180"/&gt;&lt;/w:pPr&gt;&lt;/w:lvl&gt;&lt;/w:abstractNum&gt;&lt;w:abstractNum w:abstractNumId="20" w15:restartNumberingAfterBreak="0"&gt;&lt;w:nsid w:val="42422B5C"/&gt;&lt;w:multiLevelType w:val="multilevel"/&gt;&lt;w:tmpl w:val="772445B0"/&gt;&lt;w:lvl w:ilvl="0"&gt;&lt;w:start w:val="1"/&gt;&lt;w:numFmt w:val="bullet"/&gt;&lt;w:pStyle w:val="TableListBullet"/&gt;&lt;w:lvlText w:val=""/&gt;&lt;w:lvlJc w:val="left"/&gt;&lt;w:pPr&gt;&lt;w:ind w:left="360" w:hanging="360"/&gt;&lt;/w:pPr&gt;&lt;w:rPr&gt;&lt;w:rFonts w:ascii="Symbol" w:hAnsi="Symbol" w:hint="default"/&gt;&lt;w:b w:val="0"/&gt;&lt;w:bCs w:val="0"/&gt;&lt;w:i w:val="0"/&gt;&lt;w:iCs w:val="0"/&gt;&lt;w:color w:val="008AC8"/&gt;&lt;w:sz w:val="16"/&gt;&lt;w:szCs w:val="18"/&gt;&lt;/w:rPr&gt;&lt;/w:lvl&gt;&lt;w:lvl w:ilvl="1"&gt;&lt;w:start w:val="1"/&gt;&lt;w:numFmt w:val="bullet"/&gt;&lt;w:lvlText w:val=""/&gt;&lt;w:lvlJc w:val="left"/&gt;&lt;w:pPr&gt;&lt;w:tabs&gt;&lt;w:tab w:val="num" w:pos="908"/&gt;&lt;/w:tabs&gt;&lt;w:ind w:left="908" w:hanging="227"/&gt;&lt;/w:pPr&gt;&lt;w:rPr&gt;&lt;w:rFonts w:ascii="Symbol" w:eastAsia="Wingdings 2" w:hAnsi="Symbol" w:cs="Times New Roman" w:hint="default"/&gt;&lt;w:bCs w:val="0"/&gt;&lt;w:iCs w:val="0"/&gt;&lt;w:color w:val="5B9BD5" w:themeColor="accent1"/&gt;&lt;w:sz w:val="16"/&gt;&lt;w:szCs w:val="18"/&gt;&lt;/w:rPr&gt;&lt;/w:lvl&gt;&lt;w:lvl w:ilvl="2"&gt;&lt;w:start w:val="1"/&gt;&lt;w:numFmt w:val="bullet"/&gt;&lt;w:lvlText w:val=""/&gt;&lt;w:lvlJc w:val="left"/&gt;&lt;w:pPr&gt;&lt;w:tabs&gt;&lt;w:tab w:val="num" w:pos="1134"/&gt;&lt;/w:tabs&gt;&lt;w:ind w:left="1135" w:hanging="227"/&gt;&lt;/w:pPr&gt;&lt;w:rPr&gt;&lt;w:rFonts w:ascii="Symbol" w:eastAsia="Wingdings 2" w:hAnsi="Symbol" w:cs="Times New Roman" w:hint="default"/&gt;&lt;w:color w:val="5B9BD5" w:themeColor="accent1"/&gt;&lt;w:sz w:val="12"/&gt;&lt;w:szCs w:val="18"/&gt;&lt;/w:rPr&gt;&lt;/w:lvl&gt;&lt;w:lvl w:ilvl="3"&gt;&lt;w:start w:val="1"/&gt;&lt;w:numFmt w:val="bullet"/&gt;&lt;w:lvlText w:val=""/&gt;&lt;w:lvlJc w:val="left"/&gt;&lt;w:pPr&gt;&lt;w:tabs&gt;&lt;w:tab w:val="num" w:pos="1361"/&gt;&lt;/w:tabs&gt;&lt;w:ind w:left="1362" w:hanging="227"/&gt;&lt;/w:pPr&gt;&lt;w:rPr&gt;&lt;w:rFonts w:ascii="Symbol" w:eastAsia="Wingdings 2" w:hAnsi="Symbol" w:cs="Times New Roman" w:hint="default"/&gt;&lt;w:color w:val="808080"/&gt;&lt;w:sz w:val="12"/&gt;&lt;w:szCs w:val="18"/&gt;&lt;/w:rPr&gt;&lt;/w:lvl&gt;&lt;w:lvl w:ilvl="4"&gt;&lt;w:start w:val="1"/&gt;&lt;w:numFmt w:val="lowerLetter"/&gt;&lt;w:lvlText w:val="(%5)"/&gt;&lt;w:lvlJc w:val="left"/&gt;&lt;w:pPr&gt;&lt;w:tabs&gt;&lt;w:tab w:val="num" w:pos="2254"/&gt;&lt;/w:tabs&gt;&lt;w:ind w:left="1589" w:hanging="227"/&gt;&lt;/w:pPr&gt;&lt;w:rPr&gt;&lt;w:rFonts w:hint="default"/&gt;&lt;/w:rPr&gt;&lt;/w:lvl&gt;&lt;w:lvl w:ilvl="5"&gt;&lt;w:start w:val="1"/&gt;&lt;w:numFmt w:val="lowerRoman"/&gt;&lt;w:lvlText w:val="(%6)"/&gt;&lt;w:lvlJc w:val="left"/&gt;&lt;w:pPr&gt;&lt;w:tabs&gt;&lt;w:tab w:val="num" w:pos="2614"/&gt;&lt;/w:tabs&gt;&lt;w:ind w:left="1816" w:hanging="227"/&gt;&lt;/w:pPr&gt;&lt;w:rPr&gt;&lt;w:rFonts w:hint="default"/&gt;&lt;/w:rPr&gt;&lt;/w:lvl&gt;&lt;w:lvl w:ilvl="6"&gt;&lt;w:start w:val="1"/&gt;&lt;w:numFmt w:val="decimal"/&gt;&lt;w:lvlText w:val="%7."/&gt;&lt;w:lvlJc w:val="left"/&gt;&lt;w:pPr&gt;&lt;w:tabs&gt;&lt;w:tab w:val="num" w:pos="2974"/&gt;&lt;/w:tabs&gt;&lt;w:ind w:left="2043" w:hanging="227"/&gt;&lt;/w:pPr&gt;&lt;w:rPr&gt;&lt;w:rFonts w:hint="default"/&gt;&lt;/w:rPr&gt;&lt;/w:lvl&gt;&lt;w:lvl w:ilvl="7"&gt;&lt;w:start w:val="1"/&gt;&lt;w:numFmt w:val="lowerLetter"/&gt;&lt;w:lvlText w:val="%8."/&gt;&lt;w:lvlJc w:val="left"/&gt;&lt;w:pPr&gt;&lt;w:tabs&gt;&lt;w:tab w:val="num" w:pos="3334"/&gt;&lt;/w:tabs&gt;&lt;w:ind w:left="2270" w:hanging="227"/&gt;&lt;/w:pPr&gt;&lt;w:rPr&gt;&lt;w:rFonts w:hint="default"/&gt;&lt;/w:rPr&gt;&lt;/w:lvl&gt;&lt;w:lvl w:ilvl="8"&gt;&lt;w:start w:val="1"/&gt;&lt;w:numFmt w:val="lowerRoman"/&gt;&lt;w:lvlText w:val="%9."/&gt;&lt;w:lvlJc w:val="left"/&gt;&lt;w:pPr&gt;&lt;w:tabs&gt;&lt;w:tab w:val="num" w:pos="3694"/&gt;&lt;/w:tabs&gt;&lt;w:ind w:left="2497" w:hanging="227"/&gt;&lt;/w:pPr&gt;&lt;w:rPr&gt;&lt;w:rFonts w:hint="default"/&gt;&lt;/w:rPr&gt;&lt;/w:lvl&gt;&lt;/w:abstractNum&gt;&lt;w:abstractNum w:abstractNumId="21" w15:restartNumberingAfterBreak="0"&gt;&lt;w:nsid w:val="428C2AC9"/&gt;&lt;w:multiLevelType w:val="hybridMultilevel"/&gt;&lt;w:tmpl w:val="43D243BA"/&gt;&lt;w:lvl w:ilvl="0" w:tplc="04090001"&gt;&lt;w:start w:val="1"/&gt;&lt;w:numFmt w:val="bullet"/&gt;&lt;w:lvlText w:val=""/&gt;&lt;w:lvlJc w:val="left"/&gt;&lt;w:pPr&gt;&lt;w:ind w:left="720" w:hanging="360"/&gt;&lt;/w:pPr&gt;&lt;w:rPr&gt;&lt;w:rFonts w:ascii="Symbol" w:hAnsi="Symbol" w:hint="default"/&gt;&lt;/w:rPr&gt;&lt;/w:lvl&gt;&lt;w:lvl w:ilvl="1" w:tplc="04090003" w:tentative="1"&gt;&lt;w:start w:val="1"/&gt;&lt;w:numFmt w:val="bullet"/&gt;&lt;w:lvlText w:val="o"/&gt;&lt;w:lvlJc w:val="left"/&gt;&lt;w:pPr&gt;&lt;w:ind w:left="1440" w:hanging="360"/&gt;&lt;/w:pPr&gt;&lt;w:rPr&gt;&lt;w:rFonts w:ascii="Courier New" w:hAnsi="Courier New" w:cs="Courier New" w:hint="default"/&gt;&lt;/w:rPr&gt;&lt;/w:lvl&gt;&lt;w:lvl w:ilvl="2" w:tplc="04090005" w:tentative="1"&gt;&lt;w:start w:val="1"/&gt;&lt;w:numFmt w:val="bullet"/&gt;&lt;w:lvlText w:val=""/&gt;&lt;w:lvlJc w:val="left"/&gt;&lt;w:pPr&gt;&lt;w:ind w:left="2160" w:hanging="360"/&gt;&lt;/w:pPr&gt;&lt;w:rPr&gt;&lt;w:rFonts w:ascii="Wingdings" w:hAnsi="Wingdings" w:hint="default"/&gt;&lt;/w:rPr&gt;&lt;/w:lvl&gt;&lt;w:lvl w:ilvl="3" w:tplc="04090001" w:tentative="1"&gt;&lt;w:start w:val="1"/&gt;&lt;w:numFmt w:val="bullet"/&gt;&lt;w:lvlText w:val=""/&gt;&lt;w:lvlJc w:val="left"/&gt;&lt;w:pPr&gt;&lt;w:ind w:left="2880" w:hanging="360"/&gt;&lt;/w:pPr&gt;&lt;w:rPr&gt;&lt;w:rFonts w:ascii="Symbol" w:hAnsi="Symbol" w:hint="default"/&gt;&lt;/w:rPr&gt;&lt;/w:lvl&gt;&lt;w:lvl w:ilvl="4" w:tplc="04090003" w:tentative="1"&gt;&lt;w:start w:val="1"/&gt;&lt;w:numFmt w:val="bullet"/&gt;&lt;w:lvlText w:val="o"/&gt;&lt;w:lvlJc w:val="left"/&gt;&lt;w:pPr&gt;&lt;w:ind w:left="3600" w:hanging="360"/&gt;&lt;/w:pPr&gt;&lt;w:rPr&gt;&lt;w:rFonts w:ascii="Courier New" w:hAnsi="Courier New" w:cs="Courier New" w:hint="default"/&gt;&lt;/w:rPr&gt;&lt;/w:lvl&gt;&lt;w:lvl w:ilvl="5" w:tplc="04090005" w:tentative="1"&gt;&lt;w:start w:val="1"/&gt;&lt;w:numFmt w:val="bullet"/&gt;&lt;w:lvlText w:val=""/&gt;&lt;w:lvlJc w:val="left"/&gt;&lt;w:pPr&gt;&lt;w:ind w:left="4320" w:hanging="360"/&gt;&lt;/w:pPr&gt;&lt;w:rPr&gt;&lt;w:rFonts w:ascii="Wingdings" w:hAnsi="Wingdings" w:hint="default"/&gt;&lt;/w:rPr&gt;&lt;/w:lvl&gt;&lt;w:lvl w:ilvl="6" w:tplc="04090001" w:tentative="1"&gt;&lt;w:start w:val="1"/&gt;&lt;w:numFmt w:val="bullet"/&gt;&lt;w:lvlText w:val=""/&gt;&lt;w:lvlJc w:val="left"/&gt;&lt;w:pPr&gt;&lt;w:ind w:left="5040" w:hanging="360"/&gt;&lt;/w:pPr&gt;&lt;w:rPr&gt;&lt;w:rFonts w:ascii="Symbol" w:hAnsi="Symbol" w:hint="default"/&gt;&lt;/w:rPr&gt;&lt;/w:lvl&gt;&lt;w:lvl w:ilvl="7" w:tplc="04090003" w:tentative="1"&gt;&lt;w:start w:val="1"/&gt;&lt;w:numFmt w:val="bullet"/&gt;&lt;w:lvlText w:val="o"/&gt;&lt;w:lvlJc w:val="left"/&gt;&lt;w:pPr&gt;&lt;w:ind w:left="5760" w:hanging="360"/&gt;&lt;/w:pPr&gt;&lt;w:rPr&gt;&lt;w:rFonts w:ascii="Courier New" w:hAnsi="Courier New" w:cs="Courier New" w:hint="default"/&gt;&lt;/w:rPr&gt;&lt;/w:lvl&gt;&lt;w:lvl w:ilvl="8" w:tplc="04090005" w:tentative="1"&gt;&lt;w:start w:val="1"/&gt;&lt;w:numFmt w:val="bullet"/&gt;&lt;w:lvlText w:val=""/&gt;&lt;w:lvlJc w:val="left"/&gt;&lt;w:pPr&gt;&lt;w:ind w:left="6480" w:hanging="360"/&gt;&lt;/w:pPr&gt;&lt;w:rPr&gt;&lt;w:rFonts w:ascii="Wingdings" w:hAnsi="Wingdings" w:hint="default"/&gt;&lt;/w:rPr&gt;&lt;/w:lvl&gt;&lt;/w:abstractNum&gt;&lt;w:abstractNum w:abstractNumId="22" w15:restartNumberingAfterBreak="0"&gt;&lt;w:nsid w:val="4E985ABF"/&gt;&lt;w:multiLevelType w:val="hybridMultilevel"/&gt;&lt;w:tmpl w:val="42F41482"/&gt;&lt;w:lvl w:ilvl="0" w:tplc="04090001"&gt;&lt;w:start w:val="1"/&gt;&lt;w:numFmt w:val="bullet"/&gt;&lt;w:lvlText w:val=""/&gt;&lt;w:lvlJc w:val="left"/&gt;&lt;w:pPr&gt;&lt;w:ind w:left="720" w:hanging="360"/&gt;&lt;/w:pPr&gt;&lt;w:rPr&gt;&lt;w:rFonts w:ascii="Symbol" w:hAnsi="Symbol" w:hint="default"/&gt;&lt;/w:rPr&gt;&lt;/w:lvl&gt;&lt;w:lvl w:ilvl="1" w:tplc="04090003" w:tentative="1"&gt;&lt;w:start w:val="1"/&gt;&lt;w:numFmt w:val="bullet"/&gt;&lt;w:lvlText w:val="o"/&gt;&lt;w:lvlJc w:val="left"/&gt;&lt;w:pPr&gt;&lt;w:ind w:left="1440" w:hanging="360"/&gt;&lt;/w:pPr&gt;&lt;w:rPr&gt;&lt;w:rFonts w:ascii="Courier New" w:hAnsi="Courier New" w:cs="Courier New" w:hint="default"/&gt;&lt;/w:rPr&gt;&lt;/w:lvl&gt;&lt;w:lvl w:ilvl="2" w:tplc="04090005" w:tentative="1"&gt;&lt;w:start w:val="1"/&gt;&lt;w:numFmt w:val="bullet"/&gt;&lt;w:lvlText w:val=""/&gt;&lt;w:lvlJc w:val="left"/&gt;&lt;w:pPr&gt;&lt;w:ind w:left="2160" w:hanging="360"/&gt;&lt;/w:pPr&gt;&lt;w:rPr&gt;&lt;w:rFonts w:ascii="Wingdings" w:hAnsi="Wingdings" w:hint="default"/&gt;&lt;/w:rPr&gt;&lt;/w:lvl&gt;&lt;w:lvl w:ilvl="3" w:tplc="04090001" w:tentative="1"&gt;&lt;w:start w:val="1"/&gt;&lt;w:numFmt w:val="bullet"/&gt;&lt;w:lvlText w:val=""/&gt;&lt;w:lvlJc w:val="left"/&gt;&lt;w:pPr&gt;&lt;w:ind w:left="2880" w:hanging="360"/&gt;&lt;/w:pPr&gt;&lt;w:rPr&gt;&lt;w:rFonts w:ascii="Symbol" w:hAnsi="Symbol" w:hint="default"/&gt;&lt;/w:rPr&gt;&lt;/w:lvl&gt;&lt;w:lvl w:ilvl="4" w:tplc="04090003" w:tentative="1"&gt;&lt;w:start w:val="1"/&gt;&lt;w:numFmt w:val="bullet"/&gt;&lt;w:lvlText w:val="o"/&gt;&lt;w:lvlJc w:val="left"/&gt;&lt;w:pPr&gt;&lt;w:ind w:left="3600" w:hanging="360"/&gt;&lt;/w:pPr&gt;&lt;w:rPr&gt;&lt;w:rFonts w:ascii="Courier New" w:hAnsi="Courier New" w:cs="Courier New" w:hint="default"/&gt;&lt;/w:rPr&gt;&lt;/w:lvl&gt;&lt;w:lvl w:ilvl="5" w:tplc="04090005" w:tentative="1"&gt;&lt;w:start w:val="1"/&gt;&lt;w:numFmt w:val="bullet"/&gt;&lt;w:lvlText w:val=""/&gt;&lt;w:lvlJc w:val="left"/&gt;&lt;w:pPr&gt;&lt;w:ind w:left="4320" w:hanging="360"/&gt;&lt;/w:pPr&gt;&lt;w:rPr&gt;&lt;w:rFonts w:ascii="Wingdings" w:hAnsi="Wingdings" w:hint="default"/&gt;&lt;/w:rPr&gt;&lt;/w:lvl&gt;&lt;w:lvl w:ilvl="6" w:tplc="04090001" w:tentative="1"&gt;&lt;w:start w:val="1"/&gt;&lt;w:numFmt w:val="bullet"/&gt;&lt;w:lvlText w:val=""/&gt;&lt;w:lvlJc w:val="left"/&gt;&lt;w:pPr&gt;&lt;w:ind w:left="5040" w:hanging="360"/&gt;&lt;/w:pPr&gt;&lt;w:rPr&gt;&lt;w:rFonts w:ascii="Symbol" w:hAnsi="Symbol" w:hint="default"/&gt;&lt;/w:rPr&gt;&lt;/w:lvl&gt;&lt;w:lvl w:ilvl="7" w:tplc="04090003" w:tentative="1"&gt;&lt;w:start w:val="1"/&gt;&lt;w:numFmt w:val="bullet"/&gt;&lt;w:lvlText w:val="o"/&gt;&lt;w:lvlJc w:val="left"/&gt;&lt;w:pPr&gt;&lt;w:ind w:left="5760" w:hanging="360"/&gt;&lt;/w:pPr&gt;&lt;w:rPr&gt;&lt;w:rFonts w:ascii="Courier New" w:hAnsi="Courier New" w:cs="Courier New" w:hint="default"/&gt;&lt;/w:rPr&gt;&lt;/w:lvl&gt;&lt;w:lvl w:ilvl="8" w:tplc="04090005" w:tentative="1"&gt;&lt;w:start w:val="1"/&gt;&lt;w:numFmt w:val="bullet"/&gt;&lt;w:lvlText w:val=""/&gt;&lt;w:lvlJc w:val="left"/&gt;&lt;w:pPr&gt;&lt;w:ind w:left="6480" w:hanging="360"/&gt;&lt;/w:pPr&gt;&lt;w:rPr&gt;&lt;w:rFonts w:ascii="Wingdings" w:hAnsi="Wingdings" w:hint="default"/&gt;&lt;/w:rPr&gt;&lt;/w:lvl&gt;&lt;/w:abstractNum&gt;&lt;w:abstractNum w:abstractNumId="23" w15:restartNumberingAfterBreak="0"&gt;&lt;w:nsid w:val="5B5A4735"/&gt;&lt;w:multiLevelType w:val="hybridMultilevel"/&gt;&lt;w:tmpl w:val="16CC19AA"/&gt;&lt;w:lvl w:ilvl="0" w:tplc="04090001"&gt;&lt;w:start w:val="1"/&gt;&lt;w:numFmt w:val="bullet"/&gt;&lt;w:lvlText w:val=""/&gt;&lt;w:lvlJc w:val="left"/&gt;&lt;w:pPr&gt;&lt;w:ind w:left="720" w:hanging="360"/&gt;&lt;/w:pPr&gt;&lt;w:rPr&gt;&lt;w:rFonts w:ascii="Symbol" w:hAnsi="Symbol" w:hint="default"/&gt;&lt;/w:rPr&gt;&lt;/w:lvl&gt;&lt;w:lvl w:ilvl="1" w:tplc="04090003" w:tentative="1"&gt;&lt;w:start w:val="1"/&gt;&lt;w:numFmt w:val="bullet"/&gt;&lt;w:lvlText w:val="o"/&gt;&lt;w:lvlJc w:val="left"/&gt;&lt;w:pPr&gt;&lt;w:ind w:left="1440" w:hanging="360"/&gt;&lt;/w:pPr&gt;&lt;w:rPr&gt;&lt;w:rFonts w:ascii="Courier New" w:hAnsi="Courier New" w:cs="Courier New" w:hint="default"/&gt;&lt;/w:rPr&gt;&lt;/w:lvl&gt;&lt;w:lvl w:ilvl="2" w:tplc="04090005" w:tentative="1"&gt;&lt;w:start w:val="1"/&gt;&lt;w:numFmt w:val="bullet"/&gt;&lt;w:lvlText w:val=""/&gt;&lt;w:lvlJc w:val="left"/&gt;&lt;w:pPr&gt;&lt;w:ind w:left="2160" w:hanging="360"/&gt;&lt;/w:pPr&gt;&lt;w:rPr&gt;&lt;w:rFonts w:ascii="Wingdings" w:hAnsi="Wingdings" w:hint="default"/&gt;&lt;/w:rPr&gt;&lt;/w:lvl&gt;&lt;w:lvl w:ilvl="3" w:tplc="04090001" w:tentative="1"&gt;&lt;w:start w:val="1"/&gt;&lt;w:numFmt w:val="bullet"/&gt;&lt;w:lvlText w:val=""/&gt;&lt;w:lvlJc w:val="left"/&gt;&lt;w:pPr&gt;&lt;w:ind w:left="2880" w:hanging="360"/&gt;&lt;/w:pPr&gt;&lt;w:rPr&gt;&lt;w:rFonts w:ascii="Symbol" w:hAnsi="Symbol" w:hint="default"/&gt;&lt;/w:rPr&gt;&lt;/w:lvl&gt;&lt;w:lvl w:ilvl="4" w:tplc="04090003" w:tentative="1"&gt;&lt;w:start w:val="1"/&gt;&lt;w:numFmt w:val="bullet"/&gt;&lt;w:lvlText w:val="o"/&gt;&lt;w:lvlJc w:val="left"/&gt;&lt;w:pPr&gt;&lt;w:ind w:left="3600" w:hanging="360"/&gt;&lt;/w:pPr&gt;&lt;w:rPr&gt;&lt;w:rFonts w:ascii="Courier New" w:hAnsi="Courier New" w:cs="Courier New" w:hint="default"/&gt;&lt;/w:rPr&gt;&lt;/w:lvl&gt;&lt;w:lvl w:ilvl="5" w:tplc="04090005" w:tentative="1"&gt;&lt;w:start w:val="1"/&gt;&lt;w:numFmt w:val="bullet"/&gt;&lt;w:lvlText w:val=""/&gt;&lt;w:lvlJc w:val="left"/&gt;&lt;w:pPr&gt;&lt;w:ind w:left="4320" w:hanging="360"/&gt;&lt;/w:pPr&gt;&lt;w:rPr&gt;&lt;w:rFonts w:ascii="Wingdings" w:hAnsi="Wingdings" w:hint="default"/&gt;&lt;/w:rPr&gt;&lt;/w:lvl&gt;&lt;w:lvl w:ilvl="6" w:tplc="04090001" w:tentative="1"&gt;&lt;w:start w:val="1"/&gt;&lt;w:numFmt w:val="bullet"/&gt;&lt;w:lvlText w:val=""/&gt;&lt;w:lvlJc w:val="left"/&gt;&lt;w:pPr&gt;&lt;w:ind w:left="5040" w:hanging="360"/&gt;&lt;/w:pPr&gt;&lt;w:rPr&gt;&lt;w:rFonts w:ascii="Symbol" w:hAnsi="Symbol" w:hint="default"/&gt;&lt;/w:rPr&gt;&lt;/w:lvl&gt;&lt;w:lvl w:ilvl="7" w:tplc="04090003" w:tentative="1"&gt;&lt;w:start w:val="1"/&gt;&lt;w:numFmt w:val="bullet"/&gt;&lt;w:lvlText w:val="o"/&gt;&lt;w:lvlJc w:val="left"/&gt;&lt;w:pPr&gt;&lt;w:ind w:left="5760" w:hanging="360"/&gt;&lt;/w:pPr&gt;&lt;w:rPr&gt;&lt;w:rFonts w:ascii="Courier New" w:hAnsi="Courier New" w:cs="Courier New" w:hint="default"/&gt;&lt;/w:rPr&gt;&lt;/w:lvl&gt;&lt;w:lvl w:ilvl="8" w:tplc="04090005" w:tentative="1"&gt;&lt;w:start w:val="1"/&gt;&lt;w:numFmt w:val="bullet"/&gt;&lt;w:lvlText w:val=""/&gt;&lt;w:lvlJc w:val="left"/&gt;&lt;w:pPr&gt;&lt;w:ind w:left="6480" w:hanging="360"/&gt;&lt;/w:pPr&gt;&lt;w:rPr&gt;&lt;w:rFonts w:ascii="Wingdings" w:hAnsi="Wingdings" w:hint="default"/&gt;&lt;/w:rPr&gt;&lt;/w:lvl&gt;&lt;/w:abstractNum&gt;&lt;w:abstractNum w:abstractNumId="24" w15:restartNumberingAfterBreak="0"&gt;&lt;w:nsid w:val="5C043ECC"/&gt;&lt;w:multiLevelType w:val="multilevel"/&gt;&lt;w:tmpl w:val="B1C0B846"/&gt;&lt;w:numStyleLink w:val="Style1"/&gt;&lt;/w:abstractNum&gt;&lt;w:abstractNum w:abstractNumId="25" w15:restartNumberingAfterBreak="0"&gt;&lt;w:nsid w:val="5E151BD7"/&gt;&lt;w:multiLevelType w:val="hybridMultilevel"/&gt;&lt;w:tmpl w:val="70B6990E"/&gt;&lt;w:lvl w:ilvl="0" w:tplc="04090001"&gt;&lt;w:start w:val="1"/&gt;&lt;w:numFmt w:val="bullet"/&gt;&lt;w:lvlText w:val=""/&gt;&lt;w:lvlJc w:val="left"/&gt;&lt;w:pPr&gt;&lt;w:ind w:left="720" w:hanging="360"/&gt;&lt;/w:pPr&gt;&lt;w:rPr&gt;&lt;w:rFonts w:ascii="Symbol" w:hAnsi="Symbol" w:hint="default"/&gt;&lt;/w:rPr&gt;&lt;/w:lvl&gt;&lt;w:lvl w:ilvl="1" w:tplc="04090003" w:tentative="1"&gt;&lt;w:start w:val="1"/&gt;&lt;w:numFmt w:val="bullet"/&gt;&lt;w:lvlText w:val="o"/&gt;&lt;w:lvlJc w:val="left"/&gt;&lt;w:pPr&gt;&lt;w:ind w:left="1440" w:hanging="360"/&gt;&lt;/w:pPr&gt;&lt;w:rPr&gt;&lt;w:rFonts w:ascii="Courier New" w:hAnsi="Courier New" w:cs="Courier New" w:hint="default"/&gt;&lt;/w:rPr&gt;&lt;/w:lvl&gt;&lt;w:lvl w:ilvl="2" w:tplc="04090005" w:tentative="1"&gt;&lt;w:start w:val="1"/&gt;&lt;w:numFmt w:val="bullet"/&gt;&lt;w:lvlText w:val=""/&gt;&lt;w:lvlJc w:val="left"/&gt;&lt;w:pPr&gt;&lt;w:ind w:left="2160" w:hanging="360"/&gt;&lt;/w:pPr&gt;&lt;w:rPr&gt;&lt;w:rFonts w:ascii="Wingdings" w:hAnsi="Wingdings" w:hint="default"/&gt;&lt;/w:rPr&gt;&lt;/w:lvl&gt;&lt;w:lvl w:ilvl="3" w:tplc="04090001" w:tentative="1"&gt;&lt;w:start w:val="1"/&gt;&lt;w:numFmt w:val="bullet"/&gt;&lt;w:lvlText w:val=""/&gt;&lt;w:lvlJc w:val="left"/&gt;&lt;w:pPr&gt;&lt;w:ind w:left="2880" w:hanging="360"/&gt;&lt;/w:pPr&gt;&lt;w:rPr&gt;&lt;w:rFonts w:ascii="Symbol" w:hAnsi="Symbol" w:hint="default"/&gt;&lt;/w:rPr&gt;&lt;/w:lvl&gt;&lt;w:lvl w:ilvl="4" w:tplc="04090003" w:tentative="1"&gt;&lt;w:start w:val="1"/&gt;&lt;w:numFmt w:val="bullet"/&gt;&lt;w:lvlText w:val="o"/&gt;&lt;w:lvlJc w:val="left"/&gt;&lt;w:pPr&gt;&lt;w:ind w:left="3600" w:hanging="360"/&gt;&lt;/w:pPr&gt;&lt;w:rPr&gt;&lt;w:rFonts w:ascii="Courier New" w:hAnsi="Courier New" w:cs="Courier New" w:hint="default"/&gt;&lt;/w:rPr&gt;&lt;/w:lvl&gt;&lt;w:lvl w:ilvl="5" w:tplc="04090005" w:tentative="1"&gt;&lt;w:start w:val="1"/&gt;&lt;w:numFmt w:val="bullet"/&gt;&lt;w:lvlText w:val=""/&gt;&lt;w:lvlJc w:val="left"/&gt;&lt;w:pPr&gt;&lt;w:ind w:left="4320" w:hanging="360"/&gt;&lt;/w:pPr&gt;&lt;w:rPr&gt;&lt;w:rFonts w:ascii="Wingdings" w:hAnsi="Wingdings" w:hint="default"/&gt;&lt;/w:rPr&gt;&lt;/w:lvl&gt;&lt;w:lvl w:ilvl="6" w:tplc="04090001" w:tentative="1"&gt;&lt;w:start w:val="1"/&gt;&lt;w:numFmt w:val="bullet"/&gt;&lt;w:lvlText w:val=""/&gt;&lt;w:lvlJc w:val="left"/&gt;&lt;w:pPr&gt;&lt;w:ind w:left="5040" w:hanging="360"/&gt;&lt;/w:pPr&gt;&lt;w:rPr&gt;&lt;w:rFonts w:ascii="Symbol" w:hAnsi="Symbol" w:hint="default"/&gt;&lt;/w:rPr&gt;&lt;/w:lvl&gt;&lt;w:lvl w:ilvl="7" w:tplc="04090003" w:tentative="1"&gt;&lt;w:start w:val="1"/&gt;&lt;w:numFmt w:val="bullet"/&gt;&lt;w:lvlText w:val="o"/&gt;&lt;w:lvlJc w:val="left"/&gt;&lt;w:pPr&gt;&lt;w:ind w:left="5760" w:hanging="360"/&gt;&lt;/w:pPr&gt;&lt;w:rPr&gt;&lt;w:rFonts w:ascii="Courier New" w:hAnsi="Courier New" w:cs="Courier New" w:hint="default"/&gt;&lt;/w:rPr&gt;&lt;/w:lvl&gt;&lt;w:lvl w:ilvl="8" w:tplc="04090005" w:tentative="1"&gt;&lt;w:start w:val="1"/&gt;&lt;w:numFmt w:val="bullet"/&gt;&lt;w:lvlText w:val=""/&gt;&lt;w:lvlJc w:val="left"/&gt;&lt;w:pPr&gt;&lt;w:ind w:left="6480" w:hanging="360"/&gt;&lt;/w:pPr&gt;&lt;w:rPr&gt;&lt;w:rFonts w:ascii="Wingdings" w:hAnsi="Wingdings" w:hint="default"/&gt;&lt;/w:rPr&gt;&lt;/w:lvl&gt;&lt;/w:abstractNum&gt;&lt;w:abstractNum w:abstractNumId="26" w15:restartNumberingAfterBreak="0"&gt;&lt;w:nsid w:val="69F53201"/&gt;&lt;w:multiLevelType w:val="multilevel"/&gt;&lt;w:tmpl w:val="B7A0F0C0"/&gt;&lt;w:styleLink w:val="NumberedList"/&gt;&lt;w:lvl w:ilvl="0"&gt;&lt;w:start w:val="1"/&gt;&lt;w:numFmt w:val="decimal"/&gt;&lt;w:lvlText w:val="%1."/&gt;&lt;w:lvlJc w:val="left"/&gt;&lt;w:pPr&gt;&lt;w:tabs&gt;&lt;w:tab w:val="num" w:pos="720"/&gt;&lt;/w:tabs&gt;&lt;w:ind w:left="720" w:hanging="360"/&gt;&lt;/w:pPr&gt;&lt;w:rPr&gt;&lt;w:rFonts w:ascii="Segoe UI" w:hAnsi="Segoe UI" w:cs="Segoe"/&gt;&lt;w:color w:val="008AC8"/&gt;&lt;w:sz w:val="22"/&gt;&lt;w:szCs w:val="20"/&gt;&lt;/w:rPr&gt;&lt;/w:lvl&gt;&lt;w:lvl w:ilvl="1"&gt;&lt;w:start w:val="1"/&gt;&lt;w:numFmt w:val="lowerLetter"/&gt;&lt;w:lvlText w:val="%2."/&gt;&lt;w:lvlJc w:val="left"/&gt;&lt;w:pPr&gt;&lt;w:tabs&gt;&lt;w:tab w:val="num" w:pos="1440"/&gt;&lt;/w:tabs&gt;&lt;w:ind w:left="1440" w:hanging="360"/&gt;&lt;/w:pPr&gt;&lt;w:rPr&gt;&lt;w:rFonts w:ascii="Segoe UI" w:hAnsi="Segoe UI"/&gt;&lt;w:color w:val="008AC8"/&gt;&lt;w:sz w:val="20"/&gt;&lt;w:szCs w:val="20"/&gt;&lt;/w:rPr&gt;&lt;/w:lvl&gt;&lt;w:lvl w:ilvl="2"&gt;&lt;w:start w:val="1"/&gt;&lt;w:numFmt w:val="lowerRoman"/&gt;&lt;w:lvlText w:val="%3."/&gt;&lt;w:lvlJc w:val="left"/&gt;&lt;w:pPr&gt;&lt;w:tabs&gt;&lt;w:tab w:val="num" w:pos="2160"/&gt;&lt;/w:tabs&gt;&lt;w:ind w:left="2160" w:hanging="360"/&gt;&lt;/w:pPr&gt;&lt;w:rPr&gt;&lt;w:rFonts w:ascii="Segoe UI" w:hAnsi="Segoe UI"/&gt;&lt;w:color w:val="008AC8"/&gt;&lt;w:sz w:val="20"/&gt;&lt;w:szCs w:val="20"/&gt;&lt;/w:rPr&gt;&lt;/w:lvl&gt;&lt;w:lvl w:ilvl="3"&gt;&lt;w:start w:val="1"/&gt;&lt;w:numFmt w:val="decimal"/&gt;&lt;w:lvlText w:val="(%4)"/&gt;&lt;w:lvlJc w:val="left"/&gt;&lt;w:pPr&gt;&lt;w:tabs&gt;&lt;w:tab w:val="num" w:pos="2880"/&gt;&lt;/w:tabs&gt;&lt;w:ind w:left="2880" w:hanging="360"/&gt;&lt;/w:pPr&gt;&lt;w:rPr&gt;&lt;w:rFonts w:hint="default"/&gt;&lt;/w:rPr&gt;&lt;/w:lvl&gt;&lt;w:lvl w:ilvl="4"&gt;&lt;w:start w:val="1"/&gt;&lt;w:numFmt w:val="lowerLetter"/&gt;&lt;w:lvlText w:val="(%5)"/&gt;&lt;w:lvlJc w:val="left"/&gt;&lt;w:pPr&gt;&lt;w:tabs&gt;&lt;w:tab w:val="num" w:pos="3600"/&gt;&lt;/w:tabs&gt;&lt;w:ind w:left="3600" w:hanging="360"/&gt;&lt;/w:pPr&gt;&lt;w:rPr&gt;&lt;w:rFonts w:hint="default"/&gt;&lt;/w:rPr&gt;&lt;/w:lvl&gt;&lt;w:lvl w:ilvl="5"&gt;&lt;w:start w:val="1"/&gt;&lt;w:numFmt w:val="lowerRoman"/&gt;&lt;w:lvlText w:val="(%6)"/&gt;&lt;w:lvlJc w:val="left"/&gt;&lt;w:pPr&gt;&lt;w:tabs&gt;&lt;w:tab w:val="num" w:pos="4320"/&gt;&lt;/w:tabs&gt;&lt;w:ind w:left="4320" w:hanging="360"/&gt;&lt;/w:pPr&gt;&lt;w:rPr&gt;&lt;w:rFonts w:hint="default"/&gt;&lt;/w:rPr&gt;&lt;/w:lvl&gt;&lt;w:lvl w:ilvl="6"&gt;&lt;w:start w:val="1"/&gt;&lt;w:numFmt w:val="decimal"/&gt;&lt;w:lvlText w:val="%7."/&gt;&lt;w:lvlJc w:val="left"/&gt;&lt;w:pPr&gt;&lt;w:tabs&gt;&lt;w:tab w:val="num" w:pos="5040"/&gt;&lt;/w:tabs&gt;&lt;w:ind w:left="5040" w:hanging="360"/&gt;&lt;/w:pPr&gt;&lt;w:rPr&gt;&lt;w:rFonts w:hint="default"/&gt;&lt;/w:rPr&gt;&lt;/w:lvl&gt;&lt;w:lvl w:ilvl="7"&gt;&lt;w:start w:val="1"/&gt;&lt;w:numFmt w:val="lowerLetter"/&gt;&lt;w:lvlText w:val="%8."/&gt;&lt;w:lvlJc w:val="left"/&gt;&lt;w:pPr&gt;&lt;w:tabs&gt;&lt;w:tab w:val="num" w:pos="5760"/&gt;&lt;/w:tabs&gt;&lt;w:ind w:left="5760" w:hanging="360"/&gt;&lt;/w:pPr&gt;&lt;w:rPr&gt;&lt;w:rFonts w:hint="default"/&gt;&lt;/w:rPr&gt;&lt;/w:lvl&gt;&lt;w:lvl w:ilvl="8"&gt;&lt;w:start w:val="1"/&gt;&lt;w:numFmt w:val="lowerRoman"/&gt;&lt;w:lvlText w:val="%9."/&gt;&lt;w:lvlJc w:val="left"/&gt;&lt;w:pPr&gt;&lt;w:tabs&gt;&lt;w:tab w:val="num" w:pos="6480"/&gt;&lt;/w:tabs&gt;&lt;w:ind w:left="6480" w:hanging="360"/&gt;&lt;/w:pPr&gt;&lt;w:rPr&gt;&lt;w:rFonts w:hint="default"/&gt;&lt;/w:rPr&gt;&lt;/w:lvl&gt;&lt;/w:abstractNum&gt;&lt;w:abstractNum w:abstractNumId="27" w15:restartNumberingAfterBreak="0"&gt;&lt;w:nsid w:val="6DB22422"/&gt;&lt;w:multiLevelType w:val="multilevel"/&gt;&lt;w:tmpl w:val="9228A626"/&gt;&lt;w:styleLink w:val="Checklist"/&gt;&lt;w:lvl w:ilvl="0"&gt;&lt;w:start w:val="1"/&gt;&lt;w:numFmt w:val="bullet"/&gt;&lt;w:pStyle w:val="CheckList0"/&gt;&lt;w:lvlText w:val=""/&gt;&lt;w:lvlJc w:val="left"/&gt;&lt;w:pPr&gt;&lt;w:tabs&gt;&lt;w:tab w:val="num" w:pos="720"/&gt;&lt;/w:tabs&gt;&lt;w:ind w:left="720" w:hanging="360"/&gt;&lt;/w:pPr&gt;&lt;w:rPr&gt;&lt;w:rFonts w:ascii="Wingdings" w:hAnsi="Wingdings" w:hint="default"/&gt;&lt;w:color w:val="5B9BD5" w:themeColor="accent1"/&gt;&lt;w:position w:val="-6"/&gt;&lt;w:sz w:val="24"/&gt;&lt;w:szCs w:val="28"/&gt;&lt;/w:rPr&gt;&lt;/w:lvl&gt;&lt;w:lvl w:ilvl="1"&gt;&lt;w:start w:val="1"/&gt;&lt;w:numFmt w:val="bullet"/&gt;&lt;w:lvlText w:val=""/&gt;&lt;w:lvlJc w:val="left"/&gt;&lt;w:pPr&gt;&lt;w:tabs&gt;&lt;w:tab w:val="num" w:pos="720"/&gt;&lt;/w:tabs&gt;&lt;w:ind w:left="720" w:hanging="360"/&gt;&lt;/w:pPr&gt;&lt;w:rPr&gt;&lt;w:rFonts w:ascii="Wingdings" w:hAnsi="Wingdings" w:cs="Times New Roman" w:hint="default"/&gt;&lt;w:color w:val="5B9BD5" w:themeColor="accent1"/&gt;&lt;w:position w:val="-6"/&gt;&lt;w:sz w:val="36"/&gt;&lt;w:szCs w:val="28"/&gt;&lt;/w:rPr&gt;&lt;/w:lvl&gt;&lt;w:lvl w:ilvl="2"&gt;&lt;w:start w:val="1"/&gt;&lt;w:numFmt w:val="bullet"/&gt;&lt;w:lvlText w:val=""/&gt;&lt;w:lvlJc w:val="left"/&gt;&lt;w:pPr&gt;&lt;w:tabs&gt;&lt;w:tab w:val="num" w:pos="1080"/&gt;&lt;/w:tabs&gt;&lt;w:ind w:left="1080" w:hanging="360"/&gt;&lt;/w:pPr&gt;&lt;w:rPr&gt;&lt;w:rFonts w:ascii="Wingdings" w:hAnsi="Wingdings" w:cs="Times New Roman" w:hint="default"/&gt;&lt;w:color w:val="5B9BD5" w:themeColor="accent1"/&gt;&lt;w:position w:val="-6"/&gt;&lt;w:sz w:val="36"/&gt;&lt;w:szCs w:val="28"/&gt;&lt;/w:rPr&gt;&lt;/w:lvl&gt;&lt;w:lvl w:ilvl="3"&gt;&lt;w:start w:val="1"/&gt;&lt;w:numFmt w:val="decimal"/&gt;&lt;w:lvlText w:val="(%4)"/&gt;&lt;w:lvlJc w:val="left"/&gt;&lt;w:pPr&gt;&lt;w:tabs&gt;&lt;w:tab w:val="num" w:pos="1440"/&gt;&lt;/w:tabs&gt;&lt;w:ind w:left="1440" w:hanging="360"/&gt;&lt;/w:pPr&gt;&lt;w:rPr&gt;&lt;w:rFonts w:hint="default"/&gt;&lt;/w:rPr&gt;&lt;/w:lvl&gt;&lt;w:lvl w:ilvl="4"&gt;&lt;w:start w:val="1"/&gt;&lt;w:numFmt w:val="lowerLetter"/&gt;&lt;w:lvlText w:val="(%5)"/&gt;&lt;w:lvlJc w:val="left"/&gt;&lt;w:pPr&gt;&lt;w:tabs&gt;&lt;w:tab w:val="num" w:pos="1800"/&gt;&lt;/w:tabs&gt;&lt;w:ind w:left="1800" w:hanging="360"/&gt;&lt;/w:pPr&gt;&lt;w:rPr&gt;&lt;w:rFonts w:hint="default"/&gt;&lt;/w:rPr&gt;&lt;/w:lvl&gt;&lt;w:lvl w:ilvl="5"&gt;&lt;w:start w:val="1"/&gt;&lt;w:numFmt w:val="lowerRoman"/&gt;&lt;w:lvlText w:val="(%6)"/&gt;&lt;w:lvlJc w:val="left"/&gt;&lt;w:pPr&gt;&lt;w:tabs&gt;&lt;w:tab w:val="num" w:pos="2160"/&gt;&lt;/w:tabs&gt;&lt;w:ind w:left="2160" w:hanging="360"/&gt;&lt;/w:pPr&gt;&lt;w:rPr&gt;&lt;w:rFonts w:hint="default"/&gt;&lt;/w:rPr&gt;&lt;/w:lvl&gt;&lt;w:lvl w:ilvl="6"&gt;&lt;w:start w:val="1"/&gt;&lt;w:numFmt w:val="decimal"/&gt;&lt;w:lvlText w:val="%7."/&gt;&lt;w:lvlJc w:val="left"/&gt;&lt;w:pPr&gt;&lt;w:tabs&gt;&lt;w:tab w:val="num" w:pos="2520"/&gt;&lt;/w:tabs&gt;&lt;w:ind w:left="2520" w:hanging="360"/&gt;&lt;/w:pPr&gt;&lt;w:rPr&gt;&lt;w:rFonts w:hint="default"/&gt;&lt;/w:rPr&gt;&lt;/w:lvl&gt;&lt;w:lvl w:ilvl="7"&gt;&lt;w:start w:val="1"/&gt;&lt;w:numFmt w:val="lowerLetter"/&gt;&lt;w:lvlText w:val="%8."/&gt;&lt;w:lvlJc w:val="left"/&gt;&lt;w:pPr&gt;&lt;w:tabs&gt;&lt;w:tab w:val="num" w:pos="2880"/&gt;&lt;/w:tabs&gt;&lt;w:ind w:left="2880" w:hanging="360"/&gt;&lt;/w:pPr&gt;&lt;w:rPr&gt;&lt;w:rFonts w:hint="default"/&gt;&lt;/w:rPr&gt;&lt;/w:lvl&gt;&lt;w:lvl w:ilvl="8"&gt;&lt;w:start w:val="1"/&gt;&lt;w:numFmt w:val="lowerRoman"/&gt;&lt;w:lvlText w:val="%9."/&gt;&lt;w:lvlJc w:val="left"/&gt;&lt;w:pPr&gt;&lt;w:tabs&gt;&lt;w:tab w:val="num" w:pos="3240"/&gt;&lt;/w:tabs&gt;&lt;w:ind w:left="3240" w:hanging="360"/&gt;&lt;/w:pPr&gt;&lt;w:rPr&gt;&lt;w:rFonts w:hint="default"/&gt;&lt;/w:rPr&gt;&lt;/w:lvl&gt;&lt;/w:abstractNum&gt;&lt;w:abstractNum w:abstractNumId="28" w15:restartNumberingAfterBreak="0"&gt;&lt;w:nsid w:val="6E9D5BBF"/&gt;&lt;w:multiLevelType w:val="hybridMultilevel"/&gt;&lt;w:tmpl w:val="F3D6EC34"/&gt;&lt;w:lvl w:ilvl="0" w:tplc="04090001"&gt;&lt;w:start w:val="1"/&gt;&lt;w:numFmt w:val="bullet"/&gt;&lt;w:lvlText w:val=""/&gt;&lt;w:lvlJc w:val="left"/&gt;&lt;w:pPr&gt;&lt;w:ind w:left="720" w:hanging="360"/&gt;&lt;/w:pPr&gt;&lt;w:rPr&gt;&lt;w:rFonts w:ascii="Symbol" w:hAnsi="Symbol" w:hint="default"/&gt;&lt;/w:rPr&gt;&lt;/w:lvl&gt;&lt;w:lvl w:ilvl="1" w:tplc="04090003" w:tentative="1"&gt;&lt;w:start w:val="1"/&gt;&lt;w:numFmt w:val="bullet"/&gt;&lt;w:lvlText w:val="o"/&gt;&lt;w:lvlJc w:val="left"/&gt;&lt;w:pPr&gt;&lt;w:ind w:left="1440" w:hanging="360"/&gt;&lt;/w:pPr&gt;&lt;w:rPr&gt;&lt;w:rFonts w:ascii="Courier New" w:hAnsi="Courier New" w:cs="Courier New" w:hint="default"/&gt;&lt;/w:rPr&gt;&lt;/w:lvl&gt;&lt;w:lvl w:ilvl="2" w:tplc="04090005" w:tentative="1"&gt;&lt;w:start w:val="1"/&gt;&lt;w:numFmt w:val="bullet"/&gt;&lt;w:lvlText w:val=""/&gt;&lt;w:lvlJc w:val="left"/&gt;&lt;w:pPr&gt;&lt;w:ind w:left="2160" w:hanging="360"/&gt;&lt;/w:pPr&gt;&lt;w:rPr&gt;&lt;w:rFonts w:ascii="Wingdings" w:hAnsi="Wingdings" w:hint="default"/&gt;&lt;/w:rPr&gt;&lt;/w:lvl&gt;&lt;w:lvl w:ilvl="3" w:tplc="04090001" w:tentative="1"&gt;&lt;w:start w:val="1"/&gt;&lt;w:numFmt w:val="bullet"/&gt;&lt;w:lvlText w:val=""/&gt;&lt;w:lvlJc w:val="left"/&gt;&lt;w:pPr&gt;&lt;w:ind w:left="2880" w:hanging="360"/&gt;&lt;/w:pPr&gt;&lt;w:rPr&gt;&lt;w:rFonts w:ascii="Symbol" w:hAnsi="Symbol" w:hint="default"/&gt;&lt;/w:rPr&gt;&lt;/w:lvl&gt;&lt;w:lvl w:ilvl="4" w:tplc="04090003" w:tentative="1"&gt;&lt;w:start w:val="1"/&gt;&lt;w:numFmt w:val="bullet"/&gt;&lt;w:lvlText w:val="o"/&gt;&lt;w:lvlJc w:val="left"/&gt;&lt;w:pPr&gt;&lt;w:ind w:left="3600" w:hanging="360"/&gt;&lt;/w:pPr&gt;&lt;w:rPr&gt;&lt;w:rFonts w:ascii="Courier New" w:hAnsi="Courier New" w:cs="Courier New" w:hint="default"/&gt;&lt;/w:rPr&gt;&lt;/w:lvl&gt;&lt;w:lvl w:ilvl="5" w:tplc="04090005" w:tentative="1"&gt;&lt;w:start w:val="1"/&gt;&lt;w:numFmt w:val="bullet"/&gt;&lt;w:lvlText w:val=""/&gt;&lt;w:lvlJc w:val="left"/&gt;&lt;w:pPr&gt;&lt;w:ind w:left="4320" w:hanging="360"/&gt;&lt;/w:pPr&gt;&lt;w:rPr&gt;&lt;w:rFonts w:ascii="Wingdings" w:hAnsi="Wingdings" w:hint="default"/&gt;&lt;/w:rPr&gt;&lt;/w:lvl&gt;&lt;w:lvl w:ilvl="6" w:tplc="04090001" w:tentative="1"&gt;&lt;w:start w:val="1"/&gt;&lt;w:numFmt w:val="bullet"/&gt;&lt;w:lvlText w:val=""/&gt;&lt;w:lvlJc w:val="left"/&gt;&lt;w:pPr&gt;&lt;w:ind w:left="5040" w:hanging="360"/&gt;&lt;/w:pPr&gt;&lt;w:rPr&gt;&lt;w:rFonts w:ascii="Symbol" w:hAnsi="Symbol" w:hint="default"/&gt;&lt;/w:rPr&gt;&lt;/w:lvl&gt;&lt;w:lvl w:ilvl="7" w:tplc="04090003" w:tentative="1"&gt;&lt;w:start w:val="1"/&gt;&lt;w:numFmt w:val="bullet"/&gt;&lt;w:lvlText w:val="o"/&gt;&lt;w:lvlJc w:val="left"/&gt;&lt;w:pPr&gt;&lt;w:ind w:left="5760" w:hanging="360"/&gt;&lt;/w:pPr&gt;&lt;w:rPr&gt;&lt;w:rFonts w:ascii="Courier New" w:hAnsi="Courier New" w:cs="Courier New" w:hint="default"/&gt;&lt;/w:rPr&gt;&lt;/w:lvl&gt;&lt;w:lvl w:ilvl="8" w:tplc="04090005" w:tentative="1"&gt;&lt;w:start w:val="1"/&gt;&lt;w:numFmt w:val="bullet"/&gt;&lt;w:lvlText w:val=""/&gt;&lt;w:lvlJc w:val="left"/&gt;&lt;w:pPr&gt;&lt;w:ind w:left="6480" w:hanging="360"/&gt;&lt;/w:pPr&gt;&lt;w:rPr&gt;&lt;w:rFonts w:ascii="Wingdings" w:hAnsi="Wingdings" w:hint="default"/&gt;&lt;/w:rPr&gt;&lt;/w:lvl&gt;&lt;/w:abstractNum&gt;&lt;w:abstractNum w:abstractNumId="29" w15:restartNumberingAfterBreak="0"&gt;&lt;w:nsid w:val="6EC54B94"/&gt;&lt;w:multiLevelType w:val="hybridMultilevel"/&gt;&lt;w:tmpl w:val="80F82E60"/&gt;&lt;w:lvl w:ilvl="0" w:tplc="04090001"&gt;&lt;w:start w:val="1"/&gt;&lt;w:numFmt w:val="bullet"/&gt;&lt;w:lvlText w:val=""/&gt;&lt;w:lvlJc w:val="left"/&gt;&lt;w:pPr&gt;&lt;w:ind w:left="720" w:hanging="360"/&gt;&lt;/w:pPr&gt;&lt;w:rPr&gt;&lt;w:rFonts w:ascii="Symbol" w:hAnsi="Symbol" w:hint="default"/&gt;&lt;/w:rPr&gt;&lt;/w:lvl&gt;&lt;w:lvl w:ilvl="1" w:tplc="04090003"&gt;&lt;w:start w:val="1"/&gt;&lt;w:numFmt w:val="bullet"/&gt;&lt;w:lvlText w:val="o"/&gt;&lt;w:lvlJc w:val="left"/&gt;&lt;w:pPr&gt;&lt;w:ind w:left="1440" w:hanging="360"/&gt;&lt;/w:pPr&gt;&lt;w:rPr&gt;&lt;w:rFonts w:ascii="Courier New" w:hAnsi="Courier New" w:cs="Courier New" w:hint="default"/&gt;&lt;/w:rPr&gt;&lt;/w:lvl&gt;&lt;w:lvl w:ilvl="2" w:tplc="04090005"&gt;&lt;w:start w:val="1"/&gt;&lt;w:numFmt w:val="bullet"/&gt;&lt;w:lvlText w:val=""/&gt;&lt;w:lvlJc w:val="left"/&gt;&lt;w:pPr&gt;&lt;w:ind w:left="2160" w:hanging="360"/&gt;&lt;/w:pPr&gt;&lt;w:rPr&gt;&lt;w:rFonts w:ascii="Wingdings" w:hAnsi="Wingdings" w:hint="default"/&gt;&lt;/w:rPr&gt;&lt;/w:lvl&gt;&lt;w:lvl w:ilvl="3" w:tplc="04090001"&gt;&lt;w:start w:val="1"/&gt;&lt;w:numFmt w:val="bullet"/&gt;&lt;w:lvlText w:val=""/&gt;&lt;w:lvlJc w:val="left"/&gt;&lt;w:pPr&gt;&lt;w:ind w:left="2880" w:hanging="360"/&gt;&lt;/w:pPr&gt;&lt;w:rPr&gt;&lt;w:rFonts w:ascii="Symbol" w:hAnsi="Symbol" w:hint="default"/&gt;&lt;/w:rPr&gt;&lt;/w:lvl&gt;&lt;w:lvl w:ilvl="4" w:tplc="04090003" w:tentative="1"&gt;&lt;w:start w:val="1"/&gt;&lt;w:numFmt w:val="bullet"/&gt;&lt;w:lvlText w:val="o"/&gt;&lt;w:lvlJc w:val="left"/&gt;&lt;w:pPr&gt;&lt;w:ind w:left="3600" w:hanging="360"/&gt;&lt;/w:pPr&gt;&lt;w:rPr&gt;&lt;w:rFonts w:ascii="Courier New" w:hAnsi="Courier New" w:cs="Courier New" w:hint="default"/&gt;&lt;/w:rPr&gt;&lt;/w:lvl&gt;&lt;w:lvl w:ilvl="5" w:tplc="04090005" w:tentative="1"&gt;&lt;w:start w:val="1"/&gt;&lt;w:numFmt w:val="bullet"/&gt;&lt;w:lvlText w:val=""/&gt;&lt;w:lvlJc w:val="left"/&gt;&lt;w:pPr&gt;&lt;w:ind w:left="4320" w:hanging="360"/&gt;&lt;/w:pPr&gt;&lt;w:rPr&gt;&lt;w:rFonts w:ascii="Wingdings" w:hAnsi="Wingdings" w:hint="default"/&gt;&lt;/w:rPr&gt;&lt;/w:lvl&gt;&lt;w:lvl w:ilvl="6" w:tplc="04090001" w:tentative="1"&gt;&lt;w:start w:val="1"/&gt;&lt;w:numFmt w:val="bullet"/&gt;&lt;w:lvlText w:val=""/&gt;&lt;w:lvlJc w:val="left"/&gt;&lt;w:pPr&gt;&lt;w:ind w:left="5040" w:hanging="360"/&gt;&lt;/w:pPr&gt;&lt;w:rPr&gt;&lt;w:rFonts w:ascii="Symbol" w:hAnsi="Symbol" w:hint="default"/&gt;&lt;/w:rPr&gt;&lt;/w:lvl&gt;&lt;w:lvl w:ilvl="7" w:tplc="04090003" w:tentative="1"&gt;&lt;w:start w:val="1"/&gt;&lt;w:numFmt w:val="bullet"/&gt;&lt;w:lvlText w:val="o"/&gt;&lt;w:lvlJc w:val="left"/&gt;&lt;w:pPr&gt;&lt;w:ind w:left="5760" w:hanging="360"/&gt;&lt;/w:pPr&gt;&lt;w:rPr&gt;&lt;w:rFonts w:ascii="Courier New" w:hAnsi="Courier New" w:cs="Courier New" w:hint="default"/&gt;&lt;/w:rPr&gt;&lt;/w:lvl&gt;&lt;w:lvl w:ilvl="8" w:tplc="04090005" w:tentative="1"&gt;&lt;w:start w:val="1"/&gt;&lt;w:numFmt w:val="bullet"/&gt;&lt;w:lvlText w:val=""/&gt;&lt;w:lvlJc w:val="left"/&gt;&lt;w:pPr&gt;&lt;w:ind w:left="6480" w:hanging="360"/&gt;&lt;/w:pPr&gt;&lt;w:rPr&gt;&lt;w:rFonts w:ascii="Wingdings" w:hAnsi="Wingdings" w:hint="default"/&gt;&lt;/w:rPr&gt;&lt;/w:lvl&gt;&lt;/w:abstractNum&gt;&lt;w:num w:numId="1"&gt;&lt;w:abstractNumId w:val="11"/&gt;&lt;/w:num&gt;&lt;w:num w:numId="2"&gt;&lt;w:abstractNumId w:val="20"/&gt;&lt;/w:num&gt;&lt;w:num w:numId="3"&gt;&lt;w:abstractNumId w:val="27"/&gt;&lt;/w:num&gt;&lt;w:num w:numId="4"&gt;&lt;w:abstractNumId w:val="24"/&gt;&lt;/w:num&gt;&lt;w:num w:numId="5"&gt;&lt;w:abstractNumId w:val="18"/&gt;&lt;/w:num&gt;&lt;w:num w:numId="6"&gt;&lt;w:abstractNumId w:val="26"/&gt;&lt;/w:num&gt;&lt;w:num w:numId="7"&gt;&lt;w:abstractNumId w:val="17"/&gt;&lt;/w:num&gt;&lt;w:num w:numId="8"&gt;&lt;w:abstractNumId w:val="15"/&gt;&lt;/w:num&gt;&lt;w:num w:numId="9"&gt;&lt;w:abstractNumId w:val="10"/&gt;&lt;/w:num&gt;&lt;w:num w:numId="10"&gt;&lt;w:abstractNumId w:val="9"/&gt;&lt;/w:num&gt;&lt;w:num w:numId="11"&gt;&lt;w:abstractNumId w:val="19"/&gt;&lt;/w:num&gt;&lt;w:num w:numId="12"&gt;&lt;w:abstractNumId w:val="6"/&gt;&lt;/w:num&gt;&lt;w:num w:numId="13"&gt;&lt;w:abstractNumId w:val="5"/&gt;&lt;/w:num&gt;&lt;w:num w:numId="14"&gt;&lt;w:abstractNumId w:val="4"/&gt;&lt;/w:num&gt;&lt;w:num w:numId="15"&gt;&lt;w:abstractNumId w:val="3"/&gt;&lt;/w:num&gt;&lt;w:num w:numId="16"&gt;&lt;w:abstractNumId w:val="7"/&gt;&lt;/w:num&gt;&lt;w:num w:numId="17"&gt;&lt;w:abstractNumId w:val="2"/&gt;&lt;/w:num&gt;&lt;w:num w:numId="18"&gt;&lt;w:abstractNumId w:val="1"/&gt;&lt;/w:num&gt;&lt;w:num w:numId="19"&gt;&lt;w:abstractNumId w:val="0"/&gt;&lt;/w:num&gt;&lt;w:num w:numId="20"&gt;&lt;w:abstractNumId w:val="14"/&gt;&lt;/w:num&gt;&lt;w:num w:numId="21"&gt;&lt;w:abstractNumId w:val="12"/&gt;&lt;/w:num&gt;&lt;w:num w:numId="22"&gt;&lt;w:abstractNumId w:val="8"/&gt;&lt;/w:num&gt;&lt;w:num w:numId="23"&gt;&lt;w:abstractNumId w:val="21"/&gt;&lt;/w:num&gt;&lt;w:num w:numId="24"&gt;&lt;w:abstractNumId w:val="29"/&gt;&lt;/w:num&gt;&lt;w:num w:numId="25"&gt;&lt;w:abstractNumId w:val="25"/&gt;&lt;/w:num&gt;&lt;w:num w:numId="26"&gt;&lt;w:abstractNumId w:val="17"/&gt;&lt;w:lvlOverride w:ilvl="0"&gt;&lt;w:startOverride w:val="1"/&gt;&lt;/w:lvlOverride&gt;&lt;w:lvlOverride w:ilvl="1"&gt;&lt;w:startOverride w:val="1"/&gt;&lt;/w:lvlOverride&gt;&lt;w:lvlOverride w:ilvl="2"&gt;&lt;w:startOverride w:val="1"/&gt;&lt;/w:lvlOverride&gt;&lt;w:lvlOverride w:ilvl="3"&gt;&lt;w:startOverride w:val="1"/&gt;&lt;/w:lvlOverride&gt;&lt;w:lvlOverride w:ilvl="4"&gt;&lt;w:startOverride w:val="1"/&gt;&lt;/w:lvlOverride&gt;&lt;w:lvlOverride w:ilvl="5"&gt;&lt;w:startOverride w:val="1"/&gt;&lt;/w:lvlOverride&gt;&lt;w:lvlOverride w:ilvl="6"&gt;&lt;w:startOverride w:val="1"/&gt;&lt;/w:lvlOverride&gt;&lt;w:lvlOverride w:ilvl="7"&gt;&lt;w:startOverride w:val="1"/&gt;&lt;/w:lvlOverride&gt;&lt;w:lvlOverride w:ilvl="8"&gt;&lt;w:startOverride w:val="1"/&gt;&lt;/w:lvlOverride&gt;&lt;/w:num&gt;&lt;w:num w:numId="27"&gt;&lt;w:abstractNumId w:val="23"/&gt;&lt;/w:num&gt;&lt;w:num w:numId="28"&gt;&lt;w:abstractNumId w:val="13"/&gt;&lt;/w:num&gt;&lt;w:num w:numId="29"&gt;&lt;w:abstractNumId w:val="22"/&gt;&lt;/w:num&gt;&lt;w:num w:numId="30"&gt;&lt;w:abstractNumId w:val="28"/&gt;&lt;/w:num&gt;&lt;w:num w:numId="31"&gt;&lt;w:abstractNumId w:val="16"/&gt;&lt;/w:num&gt;&lt;w:numIdMacAtCleanup w:val="21"/&gt;&lt;/w:numbering&gt;&lt;/pkg:xmlData&gt;&lt;/pkg:part&gt;&lt;/pkg:package&gt;
-</customer>
-  <version>&lt;?xml version="1.0" standalone="yes"?&gt;
-&lt;?mso-application progid="Word.Document"?&gt;
-&lt;pkg:package xmlns:pkg="http://schemas.microsoft.com/office/2006/xmlPackage"&gt;&lt;pkg:part pkg:name="/_rels/.rels" pkg:contentType="application/vnd.openxmlformats-package.relationships+xml" pkg:padding="512"&gt;&lt;pkg:xmlData&gt;&lt;Relationships xmlns="http://schemas.openxmlformats.org/package/2006/relationships"&gt;&lt;Relationship Id="rId1" Type="http://schemas.openxmlformats.org/officeDocument/2006/relationships/officeDocument" Target="word/document.xml"/&gt;&lt;/Relationships&gt;&lt;/pkg:xmlData&gt;&lt;/pkg:part&gt;&lt;pkg:part pkg:name="/word/_rels/document.xml.rels" pkg:contentType="application/vnd.openxmlformats-package.relationships+xml" pkg:padding="256"&gt;&lt;pkg:xmlData&gt;&lt;Relationships xmlns="http://schemas.openxmlformats.org/package/2006/relationships"&gt;&lt;Relationship Id="rId2" Type="http://schemas.openxmlformats.org/officeDocument/2006/relationships/styles" Target="styles.xml"/&gt;&lt;Relationship Id="rId1" Type="http://schemas.openxmlformats.org/officeDocument/2006/relationships/numbering" Target="numbering.xml"/&gt;&lt;/Relationships&gt;&lt;/pkg:xmlData&gt;&lt;/pkg:part&gt;&lt;pkg:part pkg:name="/word/document.xml" pkg:contentType="application/vnd.openxmlformats-officedocument.wordprocessingml.document.main+xml"&gt;&lt;pkg:xmlData&gt;&lt;w:document xmlns:wpc="http://schemas.microsoft.com/office/word/2010/wordprocessingCanvas" xmlns:cx="http://schemas.microsoft.com/office/drawing/2014/chartex" xmlns:cx1="http://schemas.microsoft.com/office/drawing/2015/9/8/chartex" xmlns:cx2="http://schemas.microsoft.com/office/drawing/2015/10/21/chartex" xmlns:cx3="http://schemas.microsoft.com/office/drawing/2016/5/9/chartex" xmlns:cx4="http://schemas.microsoft.com/office/drawing/2016/5/10/chartex" xmlns:cx5="http://schemas.microsoft.com/office/drawing/2016/5/11/chartex" xmlns:cx6="http://schemas.microsoft.com/office/drawing/2016/5/12/chartex" xmlns:cx7="http://schemas.microsoft.com/office/drawing/2016/5/13/chartex" xmlns:cx8="http://schemas.microsoft.com/office/drawing/2016/5/14/chartex" xmlns:mc="http://schemas.openxmlformats.org/markup-compatibility/2006" xmlns:aink="http://schemas.microsoft.com/office/drawing/2016/ink" xmlns:am3d="http://schemas.microsoft.com/office/drawing/2017/model3d" xmlns:o="urn:schemas-microsoft-com:office:office" xmlns:r="http://schemas.openxmlformats.org/officeDocument/2006/relationships" xmlns:m="http://schemas.openxmlformats.org/officeDocument/2006/math" xmlns:v="urn:schemas-microsoft-com:vml" xmlns:wp14="http://schemas.microsoft.com/office/word/2010/wordprocessingDrawing" xmlns:wp="http://schemas.openxmlformats.org/drawingml/2006/wordprocessingDrawing" xmlns:w10="urn:schemas-microsoft-com:office:word" xmlns:w="http://schemas.openxmlformats.org/wordprocessingml/2006/main" xmlns:w14="http://schemas.microsoft.com/office/word/2010/wordml" xmlns:w15="http://schemas.microsoft.com/office/word/2012/wordml" xmlns:w16cid="http://schemas.microsoft.com/office/word/2016/wordml/cid" xmlns:w16se="http://schemas.microsoft.com/office/word/2015/wordml/symex" xmlns:wpg="http://schemas.microsoft.com/office/word/2010/wordprocessingGroup" xmlns:wpi="http://schemas.microsoft.com/office/word/2010/wordprocessingInk" xmlns:wne="http://schemas.microsoft.com/office/word/2006/wordml" xmlns:wps="http://schemas.microsoft.com/office/word/2010/wordprocessingShape" mc:Ignorable="w14 w15 w16se w16cid wp14"&gt;&lt;w:body&gt;&lt;w:p&gt;&lt;w:r&gt;&lt;w:t&gt;1.1&lt;/w:t&gt;&lt;/w:r&gt;&lt;/w:p&gt;&lt;w:sectPr&gt;&lt;w:pgSz w:w="12240" w:h="15840"/&gt;&lt;w:pgMar w:top="1440" w:right="1440" w:bottom="1440" w:left="1440" w:header="720" w:footer="720" w:gutter="0"/&gt;&lt;w:cols w:space="720"/&gt;&lt;/w:sectPr&gt;&lt;/w:body&gt;&lt;/w:document&gt;&lt;/pkg:xmlData&gt;&lt;/pkg:part&gt;&lt;pkg:part pkg:name="/word/styles.xml" pkg:contentType="application/vnd.openxmlformats-officedocument.wordprocessingml.styles+xml"&gt;&lt;pkg:xmlData&gt;&lt;w:styles xmlns:mc="http://schemas.openxmlformats.org/markup-compatibility/2006" xmlns:r="http://schemas.openxmlformats.org/officeDocument/2006/relationships" xmlns:w="http://schemas.openxmlformats.org/wordprocessingml/2006/main" xmlns:w14="http://schemas.microsoft.com/office/word/2010/wordml" xmlns:w15="http://schemas.microsoft.com/office/word/2012/wordml" xmlns:w16cid="http://schemas.microsoft.com/office/word/2016/wordml/cid" xmlns:w16se="http://schemas.microsoft.com/office/word/2015/wordml/symex" mc:Ignorable="w14 w15 w16se w16cid"&gt;&lt;w:docDefaults&gt;&lt;w:rPrDefault&gt;&lt;w:rPr&gt;&lt;w:rFonts w:asciiTheme="minorHAnsi" w:eastAsiaTheme="minorHAnsi" w:hAnsiTheme="minorHAnsi" w:cstheme="minorBidi"/&gt;&lt;w:sz w:val="22"/&gt;&lt;w:szCs w:val="22"/&gt;&lt;w:lang w:val="en-US" w:eastAsia="en-US" w:bidi="ar-SA"/&gt;&lt;/w:rPr&gt;&lt;/w:rPrDefault&gt;&lt;w:pPrDefault&gt;&lt;w:pPr&gt;&lt;w:spacing w:after="160" w:line="259" w:lineRule="auto"/&gt;&lt;/w:pPr&gt;&lt;/w:pPrDefault&gt;&lt;/w:docDefaults&gt;&lt;w:style w:type="paragraph" w:default="1" w:styleId="Normal"&gt;&lt;w:name w:val="Normal"/&gt;&lt;w:qFormat/&gt;&lt;w:rsid w:val="00DC0ACF"/&gt;&lt;w:pPr&gt;&lt;w:spacing w:before="120" w:after="120" w:line="276" w:lineRule="auto"/&gt;&lt;/w:pPr&gt;&lt;w:rPr&gt;&lt;w:rFonts w:ascii="Segoe UI" w:eastAsiaTheme="minorEastAsia" w:hAnsi="Segoe UI"/&gt;&lt;/w:rPr&gt;&lt;/w:style&gt;&lt;w:style w:type="paragraph" w:styleId="Heading1"&gt;&lt;w:name w:val="heading 1"/&gt;&lt;w:basedOn w:val="Normal"/&gt;&lt;w:next w:val="Normal"/&gt;&lt;w:link w:val="Heading1Char"/&gt;&lt;w:uiPriority w:val="99"/&gt;&lt;w:qFormat/&gt;&lt;w:rsid w:val="001D7240"/&gt;&lt;w:pPr&gt;&lt;w:keepNext/&gt;&lt;w:keepLines/&gt;&lt;w:pageBreakBefore/&gt;&lt;w:tabs&gt;&lt;w:tab w:val="left" w:pos="1440"/&gt;&lt;/w:tabs&gt;&lt;w:spacing w:before="480" w:after="360" w:line="240" w:lineRule="auto"/&gt;&lt;w:outlineLvl w:val="0"/&gt;&lt;/w:pPr&gt;&lt;w:rPr&gt;&lt;w:rFonts w:eastAsiaTheme="majorEastAsia" w:cs="Segoe UI"/&gt;&lt;w:bCs/&gt;&lt;w:color w:val="008AC8"/&gt;&lt;w:sz w:val="36"/&gt;&lt;w:szCs w:val="28"/&gt;&lt;/w:rPr&gt;&lt;/w:style&gt;&lt;w:style w:type="paragraph" w:styleId="Heading2"&gt;&lt;w:name w:val="heading 2"/&gt;&lt;w:basedOn w:val="Heading1"/&gt;&lt;w:next w:val="Normal"/&gt;&lt;w:link w:val="Heading2Char"/&gt;&lt;w:uiPriority w:val="99"/&gt;&lt;w:unhideWhenUsed/&gt;&lt;w:qFormat/&gt;&lt;w:rsid w:val="001D7240"/&gt;&lt;w:pPr&gt;&lt;w:pageBreakBefore w:val="0"/&gt;&lt;w:spacing w:before="360" w:after="240"/&gt;&lt;w:outlineLvl w:val="1"/&gt;&lt;/w:pPr&gt;&lt;w:rPr&gt;&lt;w:rFonts w:cstheme="majorBidi"/&gt;&lt;w:sz w:val="32"/&gt;&lt;w:szCs w:val="26"/&gt;&lt;/w:rPr&gt;&lt;/w:style&gt;&lt;w:style w:type="paragraph" w:styleId="Heading3"&gt;&lt;w:name w:val="heading 3"/&gt;&lt;w:basedOn w:val="Heading2"/&gt;&lt;w:next w:val="Normal"/&gt;&lt;w:link w:val="Heading3Char"/&gt;&lt;w:uiPriority w:val="99"/&gt;&lt;w:unhideWhenUsed/&gt;&lt;w:qFormat/&gt;&lt;w:rsid w:val="001D7240"/&gt;&lt;w:pPr&gt;&lt;w:outlineLvl w:val="2"/&gt;&lt;/w:pPr&gt;&lt;w:rPr&gt;&lt;w:sz w:val="28"/&gt;&lt;w:szCs w:val="24"/&gt;&lt;/w:rPr&gt;&lt;/w:style&gt;&lt;w:style w:type="paragraph" w:styleId="Heading4"&gt;&lt;w:name w:val="heading 4"/&gt;&lt;w:basedOn w:val="Heading3"/&gt;&lt;w:next w:val="Normal"/&gt;&lt;w:link w:val="Heading4Char"/&gt;&lt;w:uiPriority w:val="99"/&gt;&lt;w:unhideWhenUsed/&gt;&lt;w:qFormat/&gt;&lt;w:rsid w:val="001D7240"/&gt;&lt;w:pPr&gt;&lt;w:spacing w:before="240"/&gt;&lt;w:outlineLvl w:val="3"/&gt;&lt;/w:pPr&gt;&lt;w:rPr&gt;&lt;w:iCs/&gt;&lt;w:sz w:val="24"/&gt;&lt;/w:rPr&gt;&lt;/w:style&gt;&lt;w:style w:type="paragraph" w:styleId="Heading5"&gt;&lt;w:name w:val="heading 5"/&gt;&lt;w:basedOn w:val="Heading4"/&gt;&lt;w:next w:val="Normal"/&gt;&lt;w:link w:val="Heading5Char"/&gt;&lt;w:uiPriority w:val="99"/&gt;&lt;w:unhideWhenUsed/&gt;&lt;w:rsid w:val="001D7240"/&gt;&lt;w:pPr&gt;&lt;w:outlineLvl w:val="4"/&gt;&lt;/w:pPr&gt;&lt;w:rPr&gt;&lt;w:rFonts w:eastAsiaTheme="minorHAnsi"/&gt;&lt;/w:rPr&gt;&lt;/w:style&gt;&lt;w:style w:type="paragraph" w:styleId="Heading6"&gt;&lt;w:name w:val="heading 6"/&gt;&lt;w:basedOn w:val="Normal"/&gt;&lt;w:next w:val="Normal"/&gt;&lt;w:link w:val="Heading6Char"/&gt;&lt;w:uiPriority w:val="9"/&gt;&lt;w:semiHidden/&gt;&lt;w:rsid w:val="00B37FBE"/&gt;&lt;w:pPr&gt;&lt;w:keepNext/&gt;&lt;w:keepLines/&gt;&lt;w:numPr&gt;&lt;w:ilvl w:val="5"/&gt;&lt;w:numId w:val="9"/&gt;&lt;/w:numPr&gt;&lt;w:spacing w:before="40" w:after="0"/&gt;&lt;w:outlineLvl w:val="5"/&gt;&lt;/w:pPr&gt;&lt;w:rPr&gt;&lt;w:rFonts w:asciiTheme="majorHAnsi" w:eastAsiaTheme="majorEastAsia" w:hAnsiTheme="majorHAnsi" w:cstheme="majorBidi"/&gt;&lt;w:color w:val="1F4D78" w:themeColor="accent1" w:themeShade="7F"/&gt;&lt;/w:rPr&gt;&lt;/w:style&gt;&lt;w:style w:type="paragraph" w:styleId="Heading7"&gt;&lt;w:name w:val="heading 7"/&gt;&lt;w:basedOn w:val="Normal"/&gt;&lt;w:next w:val="Normal"/&gt;&lt;w:link w:val="Heading7Char"/&gt;&lt;w:uiPriority w:val="9"/&gt;&lt;w:semiHidden/&gt;&lt;w:qFormat/&gt;&lt;w:rsid w:val="00B37FBE"/&gt;&lt;w:pPr&gt;&lt;w:keepNext/&gt;&lt;w:keepLines/&gt;&lt;w:numPr&gt;&lt;w:ilvl w:val="6"/&gt;&lt;w:numId w:val="9"/&gt;&lt;/w:numPr&gt;&lt;w:spacing w:before="40" w:after="0"/&gt;&lt;w:outlineLvl w:val="6"/&gt;&lt;/w:pPr&gt;&lt;w:rPr&gt;&lt;w:rFonts w:asciiTheme="majorHAnsi" w:eastAsiaTheme="majorEastAsia" w:hAnsiTheme="majorHAnsi" w:cstheme="majorBidi"/&gt;&lt;w:i/&gt;&lt;w:iCs/&gt;&lt;w:color w:val="1F4D78" w:themeColor="accent1" w:themeShade="7F"/&gt;&lt;/w:rPr&gt;&lt;/w:style&gt;&lt;w:style w:type="paragraph" w:styleId="Heading8"&gt;&lt;w:name w:val="heading 8"/&gt;&lt;w:basedOn w:val="Normal"/&gt;&lt;w:next w:val="Normal"/&gt;&lt;w:link w:val="Heading8Char"/&gt;&lt;w:uiPriority w:val="9"/&gt;&lt;w:semiHidden/&gt;&lt;w:qFormat/&gt;&lt;w:rsid w:val="00B37FBE"/&gt;&lt;w:pPr&gt;&lt;w:keepNext/&gt;&lt;w:keepLines/&gt;&lt;w:numPr&gt;&lt;w:ilvl w:val="7"/&gt;&lt;w:numId w:val="9"/&gt;&lt;/w:numPr&gt;&lt;w:spacing w:before="40" w:after="0"/&gt;&lt;w:outlineLvl w:val="7"/&gt;&lt;/w:pPr&gt;&lt;w:rPr&gt;&lt;w:rFonts w:asciiTheme="majorHAnsi" w:eastAsiaTheme="majorEastAsia" w:hAnsiTheme="majorHAnsi" w:cstheme="majorBidi"/&gt;&lt;w:color w:val="272727" w:themeColor="text1" w:themeTint="D8"/&gt;&lt;w:sz w:val="21"/&gt;&lt;w:szCs w:val="21"/&gt;&lt;/w:rPr&gt;&lt;/w:style&gt;&lt;w:style w:type="paragraph" w:styleId="Heading9"&gt;&lt;w:name w:val="heading 9"/&gt;&lt;w:basedOn w:val="Normal"/&gt;&lt;w:next w:val="Normal"/&gt;&lt;w:link w:val="Heading9Char"/&gt;&lt;w:uiPriority w:val="9"/&gt;&lt;w:semiHidden/&gt;&lt;w:qFormat/&gt;&lt;w:rsid w:val="00B37FBE"/&gt;&lt;w:pPr&gt;&lt;w:keepNext/&gt;&lt;w:keepLines/&gt;&lt;w:numPr&gt;&lt;w:ilvl w:val="8"/&gt;&lt;w:numId w:val="9"/&gt;&lt;/w:numPr&gt;&lt;w:spacing w:before="40" w:after="0"/&gt;&lt;w:outlineLvl w:val="8"/&gt;&lt;/w:pPr&gt;&lt;w:rPr&gt;&lt;w:rFonts w:asciiTheme="majorHAnsi" w:eastAsiaTheme="majorEastAsia" w:hAnsiTheme="majorHAnsi" w:cstheme="majorBidi"/&gt;&lt;w:i/&gt;&lt;w:iCs/&gt;&lt;w:color w:val="272727" w:themeColor="text1" w:themeTint="D8"/&gt;&lt;w:sz w:val="21"/&gt;&lt;w:szCs w:val="21"/&gt;&lt;/w:rPr&gt;&lt;/w:style&gt;&lt;w:style w:type="character" w:default="1" w:styleId="DefaultParagraphFont"&gt;&lt;w:name w:val="Default Paragraph Font"/&gt;&lt;w:uiPriority w:val="1"/&gt;&lt;w:semiHidden/&gt;&lt;w:unhideWhenUsed/&gt;&lt;/w:style&gt;&lt;w:style w:type="table" w:default="1" w:styleId="TableNormal"&gt;&lt;w:name w:val="Normal Table"/&gt;&lt;w:uiPriority w:val="99"/&gt;&lt;w:semiHidden/&gt;&lt;w:unhideWhenUsed/&gt;&lt;w:tblPr&gt;&lt;w:tblInd w:w="0" w:type="dxa"/&gt;&lt;w:tblCellMar&gt;&lt;w:top w:w="0" w:type="dxa"/&gt;&lt;w:left w:w="108" w:type="dxa"/&gt;&lt;w:bottom w:w="0" w:type="dxa"/&gt;&lt;w:right w:w="108" w:type="dxa"/&gt;&lt;/w:tblCellMar&gt;&lt;/w:tblPr&gt;&lt;/w:style&gt;&lt;w:style w:type="numbering" w:default="1" w:styleId="NoList"&gt;&lt;w:name w:val="No List"/&gt;&lt;w:uiPriority w:val="99"/&gt;&lt;w:semiHidden/&gt;&lt;w:unhideWhenUsed/&gt;&lt;/w:style&gt;&lt;w:style w:type="character" w:customStyle="1" w:styleId="Heading1Char"&gt;&lt;w:name w:val="Heading 1 Char"/&gt;&lt;w:basedOn w:val="DefaultParagraphFont"/&gt;&lt;w:link w:val="Heading1"/&gt;&lt;w:uiPriority w:val="99"/&gt;&lt;w:rsid w:val="00D104BD"/&gt;&lt;w:rPr&gt;&lt;w:rFonts w:ascii="Segoe UI" w:eastAsiaTheme="majorEastAsia" w:hAnsi="Segoe UI" w:cs="Segoe UI"/&gt;&lt;w:bCs/&gt;&lt;w:color w:val="008AC8"/&gt;&lt;w:sz w:val="36"/&gt;&lt;w:szCs w:val="28"/&gt;&lt;/w:rPr&gt;&lt;/w:style&gt;&lt;w:style w:type="paragraph" w:styleId="TOC1"&gt;&lt;w:name w:val="toc 1"/&gt;&lt;w:basedOn w:val="Normal"/&gt;&lt;w:next w:val="Normal"/&gt;&lt;w:uiPriority w:val="39"/&gt;&lt;w:unhideWhenUsed/&gt;&lt;w:rsid w:val="00354B7A"/&gt;&lt;w:pPr&gt;&lt;w:tabs&gt;&lt;w:tab w:val="right" w:leader="dot" w:pos="9346"/&gt;&lt;/w:tabs&gt;&lt;w:spacing w:after="100"/&gt;&lt;/w:pPr&gt;&lt;w:rPr&gt;&lt;w:noProof/&gt;&lt;w:sz w:val="24"/&gt;&lt;/w:rPr&gt;&lt;/w:style&gt;&lt;w:style w:type="character" w:styleId="Hyperlink"&gt;&lt;w:name w:val="Hyperlink"/&gt;&lt;w:basedOn w:val="DefaultParagraphFont"/&gt;&lt;w:uiPriority w:val="99"/&gt;&lt;w:unhideWhenUsed/&gt;&lt;w:rsid w:val="00D0256C"/&gt;&lt;w:rPr&gt;&lt;w:rFonts w:ascii="Segoe UI" w:hAnsi="Segoe UI"/&gt;&lt;w:color w:val="0563C1" w:themeColor="hyperlink"/&gt;&lt;w:u w:val="single"/&gt;&lt;/w:rPr&gt;&lt;/w:style&gt;&lt;w:style w:type="paragraph" w:customStyle="1" w:styleId="Bullet1"&gt;&lt;w:name w:val="Bullet1"/&gt;&lt;w:basedOn w:val="ListBullet"/&gt;&lt;w:rsid w:val="00C24E60"/&gt;&lt;w:pPr&gt;&lt;w:numPr&gt;&lt;w:numId w:val="1"/&gt;&lt;/w:numPr&gt;&lt;w:spacing w:before="240" w:after="240" w:line="240" w:lineRule="auto"/&gt;&lt;/w:pPr&gt;&lt;w:rPr&gt;&lt;w:rFonts w:cs="Segoe UI"/&gt;&lt;w:szCs w:val="20"/&gt;&lt;/w:rPr&gt;&lt;/w:style&gt;&lt;w:style w:type="paragraph" w:styleId="Header"&gt;&lt;w:name w:val="header"/&gt;&lt;w:basedOn w:val="Normal"/&gt;&lt;w:link w:val="HeaderChar"/&gt;&lt;w:uiPriority w:val="99"/&gt;&lt;w:unhideWhenUsed/&gt;&lt;w:rsid w:val="00544919"/&gt;&lt;w:pPr&gt;&lt;w:tabs&gt;&lt;w:tab w:val="center" w:pos="4680"/&gt;&lt;w:tab w:val="right" w:pos="9360"/&gt;&lt;/w:tabs&gt;&lt;w:spacing w:after="0" w:line="240" w:lineRule="auto"/&gt;&lt;/w:pPr&gt;&lt;w:rPr&gt;&lt;w:sz w:val="16"/&gt;&lt;/w:rPr&gt;&lt;/w:style&gt;&lt;w:style w:type="character" w:customStyle="1" w:styleId="HeaderChar"&gt;&lt;w:name w:val="Header Char"/&gt;&lt;w:basedOn w:val="DefaultParagraphFont"/&gt;&lt;w:link w:val="Header"/&gt;&lt;w:uiPriority w:val="99"/&gt;&lt;w:rsid w:val="00544919"/&gt;&lt;w:rPr&gt;&lt;w:rFonts w:ascii="Segoe UI" w:eastAsiaTheme="minorEastAsia" w:hAnsi="Segoe UI"/&gt;&lt;w:sz w:val="16"/&gt;&lt;/w:rPr&gt;&lt;/w:style&gt;&lt;w:style w:type="paragraph" w:styleId="Footer"&gt;&lt;w:name w:val="footer"/&gt;&lt;w:basedOn w:val="Normal"/&gt;&lt;w:link w:val="FooterChar"/&gt;&lt;w:uiPriority w:val="99"/&gt;&lt;w:unhideWhenUsed/&gt;&lt;w:rsid w:val="00C24E60"/&gt;&lt;w:pPr&gt;&lt;w:tabs&gt;&lt;w:tab w:val="center" w:pos="4680"/&gt;&lt;w:tab w:val="right" w:pos="9360"/&gt;&lt;/w:tabs&gt;&lt;w:spacing w:before="0" w:after="0" w:line="240" w:lineRule="auto"/&gt;&lt;/w:pPr&gt;&lt;w:rPr&gt;&lt;w:color w:val="808080" w:themeColor="background1" w:themeShade="80"/&gt;&lt;w:sz w:val="16"/&gt;&lt;/w:rPr&gt;&lt;/w:style&gt;&lt;w:style w:type="character" w:customStyle="1" w:styleId="FooterChar"&gt;&lt;w:name w:val="Footer Char"/&gt;&lt;w:basedOn w:val="DefaultParagraphFont"/&gt;&lt;w:link w:val="Footer"/&gt;&lt;w:uiPriority w:val="99"/&gt;&lt;w:rsid w:val="00C24E60"/&gt;&lt;w:rPr&gt;&lt;w:rFonts w:ascii="Segoe UI" w:eastAsiaTheme="minorEastAsia" w:hAnsi="Segoe UI"/&gt;&lt;w:color w:val="808080" w:themeColor="background1" w:themeShade="80"/&gt;&lt;w:sz w:val="16"/&gt;&lt;/w:rPr&gt;&lt;/w:style&gt;&lt;w:style w:type="paragraph" w:styleId="TOC3"&gt;&lt;w:name w:val="toc 3"/&gt;&lt;w:basedOn w:val="TOCHeading"/&gt;&lt;w:next w:val="Normal"/&gt;&lt;w:autoRedefine/&gt;&lt;w:uiPriority w:val="39"/&gt;&lt;w:unhideWhenUsed/&gt;&lt;w:rsid w:val="00A77E60"/&gt;&lt;w:pPr&gt;&lt;w:keepNext w:val="0"/&gt;&lt;w:keepLines w:val="0"/&gt;&lt;w:pageBreakBefore w:val="0"/&gt;&lt;w:tabs&gt;&lt;w:tab w:val="right" w:leader="dot" w:pos="9346"/&gt;&lt;/w:tabs&gt;&lt;w:spacing w:before="0" w:after="100"/&gt;&lt;w:ind w:left="864"/&gt;&lt;/w:pPr&gt;&lt;w:rPr&gt;&lt;w:rFonts w:ascii="Segoe" w:eastAsiaTheme="minorHAnsi" w:hAnsi="Segoe" w:cstheme="minorBidi"/&gt;&lt;w:color w:val="auto"/&gt;&lt;w:spacing w:val="10"/&gt;&lt;w:sz w:val="20"/&gt;&lt;w:szCs w:val="48"/&gt;&lt;/w:rPr&gt;&lt;/w:style&gt;&lt;w:style w:type="character" w:customStyle="1" w:styleId="StyleLatinSegoeUI10pt"&gt;&lt;w:name w:val="Style (Latin) Segoe UI 10 pt"/&gt;&lt;w:basedOn w:val="DefaultParagraphFont"/&gt;&lt;w:semiHidden/&gt;&lt;w:rsid w:val="00C24E60"/&gt;&lt;w:rPr&gt;&lt;w:rFonts w:ascii="Segoe UI" w:hAnsi="Segoe UI"/&gt;&lt;w:sz w:val="20"/&gt;&lt;/w:rPr&gt;&lt;/w:style&gt;&lt;w:style w:type="table" w:styleId="TableGrid"&gt;&lt;w:name w:val="Table Grid"/&gt;&lt;w:aliases w:val="Tabla Microsoft Servicios"/&gt;&lt;w:basedOn w:val="TableNormal"/&gt;&lt;w:rsid w:val="00C07C3E"/&gt;&lt;w:pPr&gt;&lt;w:spacing w:after="0" w:line="240" w:lineRule="auto"/&gt;&lt;/w:pPr&gt;&lt;w:rPr&gt;&lt;w:rFonts w:ascii="Segoe UI" w:eastAsiaTheme="minorEastAsia" w:hAnsi="Segoe UI"/&gt;&lt;w:sz w:val="16"/&gt;&lt;/w:rPr&gt;&lt;w:tblPr&gt;&lt;w:tblStyleRowBandSize w:val="1"/&gt;&lt;w:tblStyleColBandSize w:val="1"/&gt;&lt;w:tblBorders&gt;&lt;w:top w:val="single" w:sz="4" w:space="0" w:color="008AC8"/&gt;&lt;w:bottom w:val="single" w:sz="4" w:space="0" w:color="008AC8"/&gt;&lt;w:insideH w:val="single" w:sz="4" w:space="0" w:color="008AC8"/&gt;&lt;/w:tblBorders&gt;&lt;/w:tblPr&gt;&lt;w:tblStylePr w:type="firstRow"&gt;&lt;w:rPr&gt;&lt;w:rFonts w:ascii="Segoe UI" w:hAnsi="Segoe UI"/&gt;&lt;w:color w:val="FFFFFF" w:themeColor="background1"/&gt;&lt;w:sz w:val="16"/&gt;&lt;/w:rPr&gt;&lt;w:tblPr/&gt;&lt;w:trPr&gt;&lt;w:tblHeader/&gt;&lt;/w:trPr&gt;&lt;w:tcPr&gt;&lt;w:shd w:val="clear" w:color="auto" w:fill="008AC8"/&gt;&lt;/w:tcPr&gt;&lt;/w:tblStylePr&gt;&lt;/w:style&gt;&lt;w:style w:type="paragraph" w:customStyle="1" w:styleId="CoverTitle"&gt;&lt;w:name w:val="Cover Title"/&gt;&lt;w:basedOn w:val="Normal"/&gt;&lt;w:next w:val="CoverSubject"/&gt;&lt;w:uiPriority w:val="99"/&gt;&lt;w:rsid w:val="00C24E60"/&gt;&lt;w:pPr&gt;&lt;w:spacing w:line="240" w:lineRule="auto"/&gt;&lt;/w:pPr&gt;&lt;w:rPr&gt;&lt;w:color w:val="FFFFFF" w:themeColor="background1"/&gt;&lt;w:sz w:val="44"/&gt;&lt;/w:rPr&gt;&lt;/w:style&gt;&lt;w:style w:type="paragraph" w:customStyle="1" w:styleId="CoverSubject"&gt;&lt;w:name w:val="Cover Subject"/&gt;&lt;w:basedOn w:val="Normal"/&gt;&lt;w:uiPriority w:val="99"/&gt;&lt;w:rsid w:val="00C24E60"/&gt;&lt;w:pPr&gt;&lt;w:spacing w:after="600"/&gt;&lt;w:ind w:left="-720"/&gt;&lt;/w:pPr&gt;&lt;w:rPr&gt;&lt;w:color w:val="008AC8"/&gt;&lt;w:sz w:val="36"/&gt;&lt;/w:rPr&gt;&lt;/w:style&gt;&lt;w:style w:type="paragraph" w:customStyle="1" w:styleId="CoverHeading2"&gt;&lt;w:name w:val="Cover Heading 2"/&gt;&lt;w:basedOn w:val="Normal"/&gt;&lt;w:uiPriority w:val="99"/&gt;&lt;w:rsid w:val="00C24E60"/&gt;&lt;w:pPr&gt;&lt;w:spacing w:before="360"/&gt;&lt;w:ind w:left="-357"/&gt;&lt;/w:pPr&gt;&lt;w:rPr&gt;&lt;w:bCs/&gt;&lt;w:color w:val="008AC8"/&gt;&lt;w:sz w:val="28"/&gt;&lt;w:szCs w:val="28"/&gt;&lt;/w:rPr&gt;&lt;/w:style&gt;&lt;w:style w:type="character" w:styleId="Emphasis"&gt;&lt;w:name w:val="Emphasis"/&gt;&lt;w:basedOn w:val="IntenseEmphasis"/&gt;&lt;w:uiPriority w:val="20"/&gt;&lt;w:qFormat/&gt;&lt;w:rsid w:val="00C24E60"/&gt;&lt;w:rPr&gt;&lt;w:rFonts w:ascii="Segoe UI" w:hAnsi="Segoe UI"/&gt;&lt;w:b w:val="0"/&gt;&lt;w:bCs/&gt;&lt;w:i/&gt;&lt;w:iCs/&gt;&lt;w:color w:val="auto"/&gt;&lt;w:sz w:val="22"/&gt;&lt;/w:rPr&gt;&lt;/w:style&gt;&lt;w:style w:type="paragraph" w:customStyle="1" w:styleId="VisibleGuidance"&gt;&lt;w:name w:val="Visible Guidance"/&gt;&lt;w:basedOn w:val="Normal"/&gt;&lt;w:next w:val="Normal"/&gt;&lt;w:rsid w:val="00C24E60"/&gt;&lt;w:pPr&gt;&lt;w:shd w:val="clear" w:color="auto" w:fill="F2F2F2"/&gt;&lt;/w:pPr&gt;&lt;w:rPr&gt;&lt;w:color w:val="FF0066"/&gt;&lt;/w:rPr&gt;&lt;/w:style&gt;&lt;w:style w:type="character" w:styleId="Strong"&gt;&lt;w:name w:val="Strong"/&gt;&lt;w:basedOn w:val="DefaultParagraphFont"/&gt;&lt;w:uiPriority w:val="22"/&gt;&lt;w:qFormat/&gt;&lt;w:rsid w:val="00C24E60"/&gt;&lt;w:rPr&gt;&lt;w:b/&gt;&lt;w:bCs/&gt;&lt;/w:rPr&gt;&lt;/w:style&gt;&lt;w:style w:type="paragraph" w:styleId="ListParagraph"&gt;&lt;w:name w:val="List Paragraph"/&gt;&lt;w:aliases w:val="Bullet Number,List Paragraph1,lp1,lp11,List Paragraph11,Bullet 1,Use Case List Paragraph"/&gt;&lt;w:basedOn w:val="Normal"/&gt;&lt;w:link w:val="ListParagraphChar"/&gt;&lt;w:uiPriority w:val="34"/&gt;&lt;w:qFormat/&gt;&lt;w:rsid w:val="00845831"/&gt;&lt;w:pPr&gt;&lt;w:numPr&gt;&lt;w:numId w:val="7"/&gt;&lt;/w:numPr&gt;&lt;w:contextualSpacing/&gt;&lt;/w:pPr&gt;&lt;/w:style&gt;&lt;w:style w:type="paragraph" w:styleId="TOCHeading"&gt;&lt;w:name w:val="TOC Heading"/&gt;&lt;w:basedOn w:val="Heading1"/&gt;&lt;w:next w:val="Normal"/&gt;&lt;w:uiPriority w:val="99"/&gt;&lt;w:rsid w:val="004A1130"/&gt;&lt;w:pPr&gt;&lt;w:spacing w:before="360" w:line="276" w:lineRule="auto"/&gt;&lt;w:outlineLvl w:val="9"/&gt;&lt;/w:pPr&gt;&lt;w:rPr&gt;&lt;w:rFonts w:cstheme="majorBidi"/&gt;&lt;w:bCs w:val="0"/&gt;&lt;w:sz w:val="32"/&gt;&lt;w:szCs w:val="32"/&gt;&lt;/w:rPr&gt;&lt;/w:style&gt;&lt;w:style w:type="character" w:styleId="IntenseEmphasis"&gt;&lt;w:name w:val="Intense Emphasis"/&gt;&lt;w:basedOn w:val="DefaultParagraphFont"/&gt;&lt;w:uiPriority w:val="99"/&gt;&lt;w:rsid w:val="00C24E60"/&gt;&lt;w:rPr&gt;&lt;w:i/&gt;&lt;w:iCs/&gt;&lt;w:color w:val="5B9BD5" w:themeColor="accent1"/&gt;&lt;/w:rPr&gt;&lt;/w:style&gt;&lt;w:style w:type="paragraph" w:styleId="Caption"&gt;&lt;w:name w:val="caption"/&gt;&lt;w:basedOn w:val="Normal"/&gt;&lt;w:next w:val="Normal"/&gt;&lt;w:uiPriority w:val="19"/&gt;&lt;w:unhideWhenUsed/&gt;&lt;w:qFormat/&gt;&lt;w:rsid w:val="00A77E60"/&gt;&lt;w:pPr&gt;&lt;w:spacing w:before="0" w:after="0" w:line="240" w:lineRule="auto"/&gt;&lt;/w:pPr&gt;&lt;w:rPr&gt;&lt;w:iCs/&gt;&lt;w:color w:val="008AC8"/&gt;&lt;w:sz w:val="18"/&gt;&lt;w:szCs w:val="18"/&gt;&lt;/w:rPr&gt;&lt;/w:style&gt;&lt;w:style w:type="character" w:customStyle="1" w:styleId="Heading5Char"&gt;&lt;w:name w:val="Heading 5 Char"/&gt;&lt;w:basedOn w:val="DefaultParagraphFont"/&gt;&lt;w:link w:val="Heading5"/&gt;&lt;w:uiPriority w:val="99"/&gt;&lt;w:rsid w:val="00D104BD"/&gt;&lt;w:rPr&gt;&lt;w:rFonts w:ascii="Segoe UI" w:hAnsi="Segoe UI" w:cstheme="majorBidi"/&gt;&lt;w:bCs/&gt;&lt;w:iCs/&gt;&lt;w:color w:val="008AC8"/&gt;&lt;w:sz w:val="24"/&gt;&lt;w:szCs w:val="24"/&gt;&lt;/w:rPr&gt;&lt;/w:style&gt;&lt;w:style w:type="paragraph" w:customStyle="1" w:styleId="Heading1Numbered"&gt;&lt;w:name w:val="Heading 1 (Numbered)"/&gt;&lt;w:basedOn w:val="Normal"/&gt;&lt;w:next w:val="Normal"/&gt;&lt;w:uiPriority w:val="14"/&gt;&lt;w:qFormat/&gt;&lt;w:rsid w:val="00DA14C2"/&gt;&lt;w:pPr&gt;&lt;w:keepNext/&gt;&lt;w:keepLines/&gt;&lt;w:numPr&gt;&lt;w:numId w:val="10"/&gt;&lt;/w:numPr&gt;&lt;w:tabs&gt;&lt;w:tab w:val="left" w:pos="1440"/&gt;&lt;/w:tabs&gt;&lt;w:spacing w:before="360" w:after="360" w:line="600" w:lineRule="exact"/&gt;&lt;w:outlineLvl w:val="0"/&gt;&lt;/w:pPr&gt;&lt;w:rPr&gt;&lt;w:rFonts w:eastAsiaTheme="minorHAnsi"/&gt;&lt;w:color w:val="008AC8"/&gt;&lt;w:spacing w:val="10"/&gt;&lt;w:sz w:val="36"/&gt;&lt;w:szCs w:val="48"/&gt;&lt;/w:rPr&gt;&lt;/w:style&gt;&lt;w:style w:type="character" w:customStyle="1" w:styleId="ListParagraphChar"&gt;&lt;w:name w:val="List Paragraph Char"/&gt;&lt;w:aliases w:val="Bullet Number Char,List Paragraph1 Char,lp1 Char,lp11 Char,List Paragraph11 Char,Bullet 1 Char,Use Case List Paragraph Char"/&gt;&lt;w:basedOn w:val="DefaultParagraphFont"/&gt;&lt;w:link w:val="ListParagraph"/&gt;&lt;w:uiPriority w:val="34"/&gt;&lt;w:locked/&gt;&lt;w:rsid w:val="002E33F2"/&gt;&lt;w:rPr&gt;&lt;w:rFonts w:ascii="Segoe UI" w:eastAsiaTheme="minorEastAsia" w:hAnsi="Segoe UI"/&gt;&lt;/w:rPr&gt;&lt;/w:style&gt;&lt;w:style w:type="paragraph" w:styleId="ListBullet"&gt;&lt;w:name w:val="List Bullet"/&gt;&lt;w:basedOn w:val="Normal"/&gt;&lt;w:uiPriority w:val="4"/&gt;&lt;w:qFormat/&gt;&lt;w:rsid w:val="00845831"/&gt;&lt;w:pPr&gt;&lt;w:numPr&gt;&lt;w:numId w:val="4"/&gt;&lt;/w:numPr&gt;&lt;w:spacing w:after="200"/&gt;&lt;w:ind w:left="720"/&gt;&lt;w:contextualSpacing/&gt;&lt;/w:pPr&gt;&lt;/w:style&gt;&lt;w:style w:type="paragraph" w:customStyle="1" w:styleId="Heading2Numbered"&gt;&lt;w:name w:val="Heading 2 (Numbered)"/&gt;&lt;w:basedOn w:val="Heading1Numbered"/&gt;&lt;w:next w:val="Normal"/&gt;&lt;w:uiPriority w:val="14"/&gt;&lt;w:qFormat/&gt;&lt;w:rsid w:val="001D7240"/&gt;&lt;w:pPr&gt;&lt;w:numPr&gt;&lt;w:ilvl w:val="1"/&gt;&lt;/w:numPr&gt;&lt;w:spacing w:after="240" w:line="240" w:lineRule="auto"/&gt;&lt;w:outlineLvl w:val="1"/&gt;&lt;/w:pPr&gt;&lt;w:rPr&gt;&lt;w:sz w:val="32"/&gt;&lt;w:szCs w:val="36"/&gt;&lt;/w:rPr&gt;&lt;/w:style&gt;&lt;w:style w:type="paragraph" w:customStyle="1" w:styleId="Heading3Numbered"&gt;&lt;w:name w:val="Heading 3 (Numbered)"/&gt;&lt;w:basedOn w:val="Heading2Numbered"/&gt;&lt;w:next w:val="Normal"/&gt;&lt;w:uiPriority w:val="14"/&gt;&lt;w:qFormat/&gt;&lt;w:rsid w:val="00A2135E"/&gt;&lt;w:pPr&gt;&lt;w:numPr&gt;&lt;w:ilvl w:val="2"/&gt;&lt;/w:numPr&gt;&lt;w:spacing w:before="240"/&gt;&lt;w:outlineLvl w:val="2"/&gt;&lt;/w:pPr&gt;&lt;w:rPr&gt;&lt;w:sz w:val="28"/&gt;&lt;w:szCs w:val="28"/&gt;&lt;/w:rPr&gt;&lt;/w:style&gt;&lt;w:style w:type="paragraph" w:customStyle="1" w:styleId="Heading4Numbered"&gt;&lt;w:name w:val="Heading 4 (Numbered)"/&gt;&lt;w:basedOn w:val="Heading3Numbered"/&gt;&lt;w:next w:val="Normal"/&gt;&lt;w:uiPriority w:val="99"/&gt;&lt;w:unhideWhenUsed/&gt;&lt;w:rsid w:val="00A2135E"/&gt;&lt;w:pPr&gt;&lt;w:numPr&gt;&lt;w:ilvl w:val="3"/&gt;&lt;/w:numPr&gt;&lt;w:outlineLvl w:val="3"/&gt;&lt;/w:pPr&gt;&lt;w:rPr&gt;&lt;w:sz w:val="24"/&gt;&lt;/w:rPr&gt;&lt;/w:style&gt;&lt;w:style w:type="paragraph" w:customStyle="1" w:styleId="Heading5Numbered"&gt;&lt;w:name w:val="Heading 5 (Numbered)"/&gt;&lt;w:basedOn w:val="Heading4Numbered"/&gt;&lt;w:next w:val="Normal"/&gt;&lt;w:uiPriority w:val="99"/&gt;&lt;w:semiHidden/&gt;&lt;w:rsid w:val="00951469"/&gt;&lt;w:pPr&gt;&lt;w:framePr w:wrap="around" w:vAnchor="text" w:hAnchor="text" w:y="1"/&gt;&lt;w:numPr&gt;&lt;w:ilvl w:val="0"/&gt;&lt;w:numId w:val="11"/&gt;&lt;/w:numPr&gt;&lt;w:tabs&gt;&lt;w:tab w:val="clear" w:pos="1440"/&gt;&lt;w:tab w:val="left" w:pos="2160"/&gt;&lt;/w:tabs&gt;&lt;w:outlineLvl w:val="4"/&gt;&lt;/w:pPr&gt;&lt;w:rPr&gt;&lt;w:szCs w:val="20"/&gt;&lt;/w:rPr&gt;&lt;/w:style&gt;&lt;w:style w:type="paragraph" w:customStyle="1" w:styleId="TableListBullet"&gt;&lt;w:name w:val="Table List Bullet"/&gt;&lt;w:basedOn w:val="Normal"/&gt;&lt;w:uiPriority w:val="4"/&gt;&lt;w:qFormat/&gt;&lt;w:rsid w:val="00D21A9D"/&gt;&lt;w:pPr&gt;&lt;w:numPr&gt;&lt;w:numId w:val="2"/&gt;&lt;/w:numPr&gt;&lt;w:spacing w:line="240" w:lineRule="auto"/&gt;&lt;w:ind w:left="288" w:hanging="288"/&gt;&lt;w:contextualSpacing/&gt;&lt;/w:pPr&gt;&lt;w:rPr&gt;&lt;w:sz w:val="18"/&gt;&lt;w:szCs w:val="16"/&gt;&lt;/w:rPr&gt;&lt;/w:style&gt;&lt;w:style w:type="paragraph" w:customStyle="1" w:styleId="CodeBlock"&gt;&lt;w:name w:val="Code Block"/&gt;&lt;w:basedOn w:val="Normal"/&gt;&lt;w:uiPriority w:val="99"/&gt;&lt;w:qFormat/&gt;&lt;w:rsid w:val="001C4A70"/&gt;&lt;w:pPr&gt;&lt;w:keepNext/&gt;&lt;w:pBdr&gt;&lt;w:top w:val="single" w:sz="4" w:space="1" w:color="auto"/&gt;&lt;w:left w:val="single" w:sz="4" w:space="4" w:color="auto"/&gt;&lt;w:bottom w:val="single" w:sz="4" w:space="1" w:color="auto"/&gt;&lt;w:right w:val="single" w:sz="4" w:space="4" w:color="auto"/&gt;&lt;/w:pBdr&gt;&lt;w:spacing w:before="20" w:after="20"/&gt;&lt;/w:pPr&gt;&lt;w:rPr&gt;&lt;w:rFonts w:ascii="Courier New" w:eastAsia="Courier New" w:hAnsi="Courier New" w:cs="Courier New"/&gt;&lt;w:sz w:val="16"/&gt;&lt;w:szCs w:val="16"/&gt;&lt;/w:rPr&gt;&lt;/w:style&gt;&lt;w:style w:type="paragraph" w:customStyle="1" w:styleId="CheckList0"&gt;&lt;w:name w:val="Check List"/&gt;&lt;w:basedOn w:val="Normal"/&gt;&lt;w:uiPriority w:val="99"/&gt;&lt;w:rsid w:val="00E82B9A"/&gt;&lt;w:pPr&gt;&lt;w:numPr&gt;&lt;w:numId w:val="8"/&gt;&lt;/w:numPr&gt;&lt;w:spacing w:before="0" w:after="200"/&gt;&lt;w:contextualSpacing/&gt;&lt;/w:pPr&gt;&lt;w:rPr&gt;&lt;w:rFonts w:eastAsia="Arial" w:cs="Arial"/&gt;&lt;w:lang w:eastAsia="ja-JP"/&gt;&lt;/w:rPr&gt;&lt;/w:style&gt;&lt;w:style w:type="paragraph" w:customStyle="1" w:styleId="Note"&gt;&lt;w:name w:val="Note"/&gt;&lt;w:basedOn w:val="Normal"/&gt;&lt;w:uiPriority w:val="99"/&gt;&lt;w:qFormat/&gt;&lt;w:rsid w:val="001C4A70"/&gt;&lt;w:pPr&gt;&lt;w:pBdr&gt;&lt;w:left w:val="single" w:sz="18" w:space="6" w:color="008AC8"/&gt;&lt;/w:pBdr&gt;&lt;w:spacing w:before="0" w:after="200"/&gt;&lt;w:ind w:left="720"/&gt;&lt;/w:pPr&gt;&lt;w:rPr&gt;&lt;w:szCs w:val="18"/&gt;&lt;/w:rPr&gt;&lt;/w:style&gt;&lt;w:style w:type="paragraph" w:customStyle="1" w:styleId="NoteTitle"&gt;&lt;w:name w:val="Note Title"/&gt;&lt;w:basedOn w:val="Note"/&gt;&lt;w:next w:val="Note"/&gt;&lt;w:uiPriority w:val="99"/&gt;&lt;w:qFormat/&gt;&lt;w:rsid w:val="001C4A70"/&gt;&lt;w:pPr&gt;&lt;w:keepNext/&gt;&lt;w:spacing w:before="240" w:after="240" w:line="240" w:lineRule="auto"/&gt;&lt;/w:pPr&gt;&lt;w:rPr&gt;&lt;w:bCs/&gt;&lt;w:color w:val="008AC8"/&gt;&lt;w:sz w:val="24"/&gt;&lt;/w:rPr&gt;&lt;/w:style&gt;&lt;w:style w:type="numbering" w:customStyle="1" w:styleId="Checklist"&gt;&lt;w:name w:val="Checklist"/&gt;&lt;w:basedOn w:val="NoList"/&gt;&lt;w:rsid w:val="00475B6F"/&gt;&lt;w:pPr&gt;&lt;w:numPr&gt;&lt;w:numId w:val="3"/&gt;&lt;/w:numPr&gt;&lt;/w:pPr&gt;&lt;/w:style&gt;&lt;w:style w:type="paragraph" w:customStyle="1" w:styleId="TableText"&gt;&lt;w:name w:val="Table Text"/&gt;&lt;w:basedOn w:val="Normal"/&gt;&lt;w:qFormat/&gt;&lt;w:rsid w:val="00B02BAD"/&gt;&lt;w:pPr&gt;&lt;w:spacing w:line="240" w:lineRule="auto"/&gt;&lt;/w:pPr&gt;&lt;w:rPr&gt;&lt;w:sz w:val="18"/&gt;&lt;/w:rPr&gt;&lt;/w:style&gt;&lt;w:style w:type="paragraph" w:customStyle="1" w:styleId="CommandLine"&gt;&lt;w:name w:val="Command Line"/&gt;&lt;w:basedOn w:val="Normal"/&gt;&lt;w:uiPriority w:val="99"/&gt;&lt;w:rsid w:val="001C4A70"/&gt;&lt;w:pPr&gt;&lt;w:shd w:val="clear" w:color="auto" w:fill="F2F2F2" w:themeFill="background1" w:themeFillShade="F2"/&gt;&lt;w:tabs&gt;&lt;w:tab w:val="left" w:pos="2790"/&gt;&lt;w:tab w:val="left" w:pos="3780"/&gt;&lt;w:tab w:val="left" w:pos="4860"/&gt;&lt;w:tab w:val="left" w:pos="6390"/&gt;&lt;/w:tabs&gt;&lt;w:spacing w:before="80" w:after="200" w:line="240" w:lineRule="auto"/&gt;&lt;w:ind w:left="993" w:right="144"/&gt;&lt;w:contextualSpacing/&gt;&lt;/w:pPr&gt;&lt;w:rPr&gt;&lt;w:rFonts w:ascii="Consolas" w:eastAsiaTheme="minorHAnsi" w:hAnsi="Consolas" w:cs="Consolas"/&gt;&lt;w:sz w:val="20"/&gt;&lt;w:szCs w:val="23"/&gt;&lt;/w:rPr&gt;&lt;/w:style&gt;&lt;w:style w:type="numbering" w:customStyle="1" w:styleId="Style1"&gt;&lt;w:name w:val="Style1"/&gt;&lt;w:uiPriority w:val="99"/&gt;&lt;w:rsid w:val="001C4A70"/&gt;&lt;w:pPr&gt;&lt;w:numPr&gt;&lt;w:numId w:val="5"/&gt;&lt;/w:numPr&gt;&lt;/w:pPr&gt;&lt;/w:style&gt;&lt;w:style w:type="numbering" w:customStyle="1" w:styleId="NumberedList"&gt;&lt;w:name w:val="Numbered List"/&gt;&lt;w:rsid w:val="00FE17E1"/&gt;&lt;w:pPr&gt;&lt;w:numPr&gt;&lt;w:numId w:val="6"/&gt;&lt;/w:numPr&gt;&lt;/w:pPr&gt;&lt;/w:style&gt;&lt;w:style w:type="paragraph" w:styleId="TOC2"&gt;&lt;w:name w:val="toc 2"/&gt;&lt;w:basedOn w:val="Normal"/&gt;&lt;w:next w:val="Normal"/&gt;&lt;w:autoRedefine/&gt;&lt;w:uiPriority w:val="39"/&gt;&lt;w:unhideWhenUsed/&gt;&lt;w:rsid w:val="00A77E60"/&gt;&lt;w:pPr&gt;&lt;w:tabs&gt;&lt;w:tab w:val="left" w:pos="288"/&gt;&lt;w:tab w:val="left" w:pos="880"/&gt;&lt;w:tab w:val="right" w:leader="dot" w:pos="9346"/&gt;&lt;/w:tabs&gt;&lt;w:spacing w:after="100"/&gt;&lt;w:ind w:left="432"/&gt;&lt;/w:pPr&gt;&lt;/w:style&gt;&lt;w:style w:type="table" w:styleId="PlainTable3"&gt;&lt;w:name w:val="Plain Table 3"/&gt;&lt;w:basedOn w:val="TableNormal"/&gt;&lt;w:uiPriority w:val="43"/&gt;&lt;w:rsid w:val="001D1ECE"/&gt;&lt;w:pPr&gt;&lt;w:spacing w:after="0" w:line="240" w:lineRule="auto"/&gt;&lt;/w:pPr&gt;&lt;w:tblPr&gt;&lt;w:tblStyleRowBandSize w:val="1"/&gt;&lt;w:tblStyleColBandSize w:val="1"/&gt;&lt;/w:tblPr&gt;&lt;w:tblStylePr w:type="firstRow"&gt;&lt;w:rPr&gt;&lt;w:b/&gt;&lt;w:bCs/&gt;&lt;w:caps/&gt;&lt;/w:rPr&gt;&lt;w:tblPr/&gt;&lt;w:tcPr&gt;&lt;w:tcBorders&gt;&lt;w:bottom w:val="single" w:sz="4" w:space="0" w:color="7F7F7F" w:themeColor="text1" w:themeTint="80"/&gt;&lt;/w:tcBorders&gt;&lt;/w:tcPr&gt;&lt;/w:tblStylePr&gt;&lt;w:tblStylePr w:type="lastRow"&gt;&lt;w:rPr&gt;&lt;w:b/&gt;&lt;w:bCs/&gt;&lt;w:caps/&gt;&lt;/w:rPr&gt;&lt;w:tblPr/&gt;&lt;w:tcPr&gt;&lt;w:tcBorders&gt;&lt;w:top w:val="nil"/&gt;&lt;/w:tcBorders&gt;&lt;/w:tcPr&gt;&lt;/w:tblStylePr&gt;&lt;w:tblStylePr w:type="firstCol"&gt;&lt;w:rPr&gt;&lt;w:b/&gt;&lt;w:bCs/&gt;&lt;w:caps/&gt;&lt;/w:rPr&gt;&lt;w:tblPr/&gt;&lt;w:tcPr&gt;&lt;w:tcBorders&gt;&lt;w:right w:val="single" w:sz="4" w:space="0" w:color="7F7F7F" w:themeColor="text1" w:themeTint="80"/&gt;&lt;/w:tcBorders&gt;&lt;/w:tcPr&gt;&lt;/w:tblStylePr&gt;&lt;w:tblStylePr w:type="lastCol"&gt;&lt;w:rPr&gt;&lt;w:b/&gt;&lt;w:bCs/&gt;&lt;w:caps/&gt;&lt;/w:rPr&gt;&lt;w:tblPr/&gt;&lt;w:tcPr&gt;&lt;w:tcBorders&gt;&lt;w:left w:val="nil"/&gt;&lt;/w:tcBorders&gt;&lt;/w:tcPr&gt;&lt;/w:tblStylePr&gt;&lt;w:tblStylePr w:type="band1Vert"&gt;&lt;w:tblPr/&gt;&lt;w:tcPr&gt;&lt;w:shd w:val="clear" w:color="auto" w:fill="F2F2F2" w:themeFill="background1" w:themeFillShade="F2"/&gt;&lt;/w:tcPr&gt;&lt;/w:tblStylePr&gt;&lt;w:tblStylePr w:type="band1Horz"&gt;&lt;w:tblPr/&gt;&lt;w:tcPr&gt;&lt;w:shd w:val="clear" w:color="auto" w:fill="F2F2F2" w:themeFill="background1" w:themeFillShade="F2"/&gt;&lt;/w:tcPr&gt;&lt;/w:tblStylePr&gt;&lt;w:tblStylePr w:type="neCell"&gt;&lt;w:tblPr/&gt;&lt;w:tcPr&gt;&lt;w:tcBorders&gt;&lt;w:left w:val="nil"/&gt;&lt;/w:tcBorders&gt;&lt;/w:tcPr&gt;&lt;/w:tblStylePr&gt;&lt;w:tblStylePr w:type="nwCell"&gt;&lt;w:tblPr/&gt;&lt;w:tcPr&gt;&lt;w:tcBorders&gt;&lt;w:right w:val="nil"/&gt;&lt;/w:tcBorders&gt;&lt;/w:tcPr&gt;&lt;/w:tblStylePr&gt;&lt;/w:style&gt;&lt;w:style w:type="table" w:styleId="TableGridLight"&gt;&lt;w:name w:val="Grid Table Light"/&gt;&lt;w:basedOn w:val="TableNormal"/&gt;&lt;w:uiPriority w:val="40"/&gt;&lt;w:rsid w:val="001D1ECE"/&gt;&lt;w:pPr&gt;&lt;w:spacing w:after="0" w:line="240" w:lineRule="auto"/&gt;&lt;/w:pPr&gt;&lt;w:tblPr&gt;&lt;w:tblBorders&gt;&lt;w:top w:val="single" w:sz="4" w:space="0" w:color="BFBFBF" w:themeColor="background1" w:themeShade="BF"/&gt;&lt;w:left w:val="single" w:sz="4" w:space="0" w:color="BFBFBF" w:themeColor="background1" w:themeShade="BF"/&gt;&lt;w:bottom w:val="single" w:sz="4" w:space="0" w:color="BFBFBF" w:themeColor="background1" w:themeShade="BF"/&gt;&lt;w:right w:val="single" w:sz="4" w:space="0" w:color="BFBFBF" w:themeColor="background1" w:themeShade="BF"/&gt;&lt;w:insideH w:val="single" w:sz="4" w:space="0" w:color="BFBFBF" w:themeColor="background1" w:themeShade="BF"/&gt;&lt;w:insideV w:val="single" w:sz="4" w:space="0" w:color="BFBFBF" w:themeColor="background1" w:themeShade="BF"/&gt;&lt;/w:tblBorders&gt;&lt;/w:tblPr&gt;&lt;/w:style&gt;&lt;w:style w:type="table" w:styleId="PlainTable5"&gt;&lt;w:name w:val="Plain Table 5"/&gt;&lt;w:basedOn w:val="TableNormal"/&gt;&lt;w:uiPriority w:val="45"/&gt;&lt;w:rsid w:val="001D1ECE"/&gt;&lt;w:pPr&gt;&lt;w:spacing w:after="0" w:line="240" w:lineRule="auto"/&gt;&lt;/w:pPr&gt;&lt;w:tblPr&gt;&lt;w:tblStyleRowBandSize w:val="1"/&gt;&lt;w:tblStyleColBandSize w:val="1"/&gt;&lt;/w:tblPr&gt;&lt;w:tblStylePr w:type="firstRow"&gt;&lt;w:rPr&gt;&lt;w:rFonts w:asciiTheme="majorHAnsi" w:eastAsiaTheme="majorEastAsia" w:hAnsiTheme="majorHAnsi" w:cstheme="majorBidi"/&gt;&lt;w:i/&gt;&lt;w:iCs/&gt;&lt;w:sz w:val="26"/&gt;&lt;/w:rPr&gt;&lt;w:tblPr/&gt;&lt;w:tcPr&gt;&lt;w:tcBorders&gt;&lt;w:bottom w:val="single" w:sz="4" w:space="0" w:color="7F7F7F" w:themeColor="text1" w:themeTint="80"/&gt;&lt;/w:tcBorders&gt;&lt;w:shd w:val="clear" w:color="auto" w:fill="FFFFFF" w:themeFill="background1"/&gt;&lt;/w:tcPr&gt;&lt;/w:tblStylePr&gt;&lt;w:tblStylePr w:type="lastRow"&gt;&lt;w:rPr&gt;&lt;w:rFonts w:asciiTheme="majorHAnsi" w:eastAsiaTheme="majorEastAsia" w:hAnsiTheme="majorHAnsi" w:cstheme="majorBidi"/&gt;&lt;w:i/&gt;&lt;w:iCs/&gt;&lt;w:sz w:val="26"/&gt;&lt;/w:rPr&gt;&lt;w:tblPr/&gt;&lt;w:tcPr&gt;&lt;w:tcBorders&gt;&lt;w:top w:val="single" w:sz="4" w:space="0" w:color="7F7F7F" w:themeColor="text1" w:themeTint="80"/&gt;&lt;/w:tcBorders&gt;&lt;w:shd w:val="clear" w:color="auto" w:fill="FFFFFF" w:themeFill="background1"/&gt;&lt;/w:tcPr&gt;&lt;/w:tblStylePr&gt;&lt;w:tblStylePr w:type="firstCol"&gt;&lt;w:pPr&gt;&lt;w:jc w:val="right"/&gt;&lt;/w:pPr&gt;&lt;w:rPr&gt;&lt;w:rFonts w:asciiTheme="majorHAnsi" w:eastAsiaTheme="majorEastAsia" w:hAnsiTheme="majorHAnsi" w:cstheme="majorBidi"/&gt;&lt;w:i/&gt;&lt;w:iCs/&gt;&lt;w:sz w:val="26"/&gt;&lt;/w:rPr&gt;&lt;w:tblPr/&gt;&lt;w:tcPr&gt;&lt;w:tcBorders&gt;&lt;w:right w:val="single" w:sz="4" w:space="0" w:color="7F7F7F" w:themeColor="text1" w:themeTint="80"/&gt;&lt;/w:tcBorders&gt;&lt;w:shd w:val="clear" w:color="auto" w:fill="FFFFFF" w:themeFill="background1"/&gt;&lt;/w:tcPr&gt;&lt;/w:tblStylePr&gt;&lt;w:tblStylePr w:type="lastCol"&gt;&lt;w:rPr&gt;&lt;w:rFonts w:asciiTheme="majorHAnsi" w:eastAsiaTheme="majorEastAsia" w:hAnsiTheme="majorHAnsi" w:cstheme="majorBidi"/&gt;&lt;w:i/&gt;&lt;w:iCs/&gt;&lt;w:sz w:val="26"/&gt;&lt;/w:rPr&gt;&lt;w:tblPr/&gt;&lt;w:tcPr&gt;&lt;w:tcBorders&gt;&lt;w:left w:val="single" w:sz="4" w:space="0" w:color="7F7F7F" w:themeColor="text1" w:themeTint="80"/&gt;&lt;/w:tcBorders&gt;&lt;w:shd w:val="clear" w:color="auto" w:fill="FFFFFF" w:themeFill="background1"/&gt;&lt;/w:tcPr&gt;&lt;/w:tblStylePr&gt;&lt;w:tblStylePr w:type="band1Vert"&gt;&lt;w:tblPr/&gt;&lt;w:tcPr&gt;&lt;w:shd w:val="clear" w:color="auto" w:fill="F2F2F2" w:themeFill="background1" w:themeFillShade="F2"/&gt;&lt;/w:tcPr&gt;&lt;/w:tblStylePr&gt;&lt;w:tblStylePr w:type="band1Horz"&gt;&lt;w:tblPr/&gt;&lt;w:tcPr&gt;&lt;w:shd w:val="clear" w:color="auto" w:fill="F2F2F2" w:themeFill="background1" w:themeFillShade="F2"/&gt;&lt;/w:tcPr&gt;&lt;/w:tblStylePr&gt;&lt;w:tblStylePr w:type="neCell"&gt;&lt;w:tblPr/&gt;&lt;w:tcPr&gt;&lt;w:tcBorders&gt;&lt;w:left w:val="nil"/&gt;&lt;/w:tcBorders&gt;&lt;/w:tcPr&gt;&lt;/w:tblStylePr&gt;&lt;w:tblStylePr w:type="nwCell"&gt;&lt;w:tblPr/&gt;&lt;w:tcPr&gt;&lt;w:tcBorders&gt;&lt;w:right w:val="nil"/&gt;&lt;/w:tcBorders&gt;&lt;/w:tcPr&gt;&lt;/w:tblStylePr&gt;&lt;w:tblStylePr w:type="seCell"&gt;&lt;w:tblPr/&gt;&lt;w:tcPr&gt;&lt;w:tcBorders&gt;&lt;w:left w:val="nil"/&gt;&lt;/w:tcBorders&gt;&lt;/w:tcPr&gt;&lt;/w:tblStylePr&gt;&lt;w:tblStylePr w:type="swCell"&gt;&lt;w:tblPr/&gt;&lt;w:tcPr&gt;&lt;w:tcBorders&gt;&lt;w:right w:val="nil"/&gt;&lt;/w:tcBorders&gt;&lt;/w:tcPr&gt;&lt;/w:tblStylePr&gt;&lt;/w:style&gt;&lt;w:style w:type="paragraph" w:customStyle="1" w:styleId="NumHeading3"&gt;&lt;w:name w:val="Num Heading 3"/&gt;&lt;w:basedOn w:val="Heading3"/&gt;&lt;w:next w:val="Normal"/&gt;&lt;w:semiHidden/&gt;&lt;w:rsid w:val="00012C9B"/&gt;&lt;w:pPr&gt;&lt;w:keepNext w:val="0"/&gt;&lt;w:keepLines w:val="0"/&gt;&lt;w:widowControl w:val="0"/&gt;&lt;w:numPr&gt;&lt;w:ilvl w:val="5"/&gt;&lt;w:numId w:val="10"/&gt;&lt;/w:numPr&gt;&lt;w:spacing w:before="120" w:after="60"/&gt;&lt;w:outlineLvl w:val="9"/&gt;&lt;/w:pPr&gt;&lt;w:rPr&gt;&lt;w:rFonts w:eastAsia="Segoe Semibold" w:cs="Segoe Semibold"/&gt;&lt;w:color w:val="333333"/&gt;&lt;w:sz w:val="16"/&gt;&lt;w:szCs w:val="26"/&gt;&lt;w:lang w:eastAsia="en-AU"/&gt;&lt;/w:rPr&gt;&lt;/w:style&gt;&lt;w:style w:type="paragraph" w:customStyle="1" w:styleId="NumHeading4"&gt;&lt;w:name w:val="Num Heading 4"/&gt;&lt;w:basedOn w:val="Heading4"/&gt;&lt;w:next w:val="Normal"/&gt;&lt;w:semiHidden/&gt;&lt;w:rsid w:val="00012C9B"/&gt;&lt;w:pPr&gt;&lt;w:keepNext w:val="0"/&gt;&lt;w:keepLines w:val="0"/&gt;&lt;w:widowControl w:val="0"/&gt;&lt;w:numPr&gt;&lt;w:ilvl w:val="6"/&gt;&lt;w:numId w:val="10"/&gt;&lt;/w:numPr&gt;&lt;w:spacing w:before="120" w:after="60"/&gt;&lt;w:outlineLvl w:val="9"/&gt;&lt;/w:pPr&gt;&lt;w:rPr&gt;&lt;w:rFonts w:eastAsia="Segoe Semibold" w:cs="Segoe Semibold"/&gt;&lt;w:i/&gt;&lt;w:color w:val="333333"/&gt;&lt;w:sz w:val="16"/&gt;&lt;w:lang w:eastAsia="en-AU"/&gt;&lt;/w:rPr&gt;&lt;/w:style&gt;&lt;w:style w:type="character" w:customStyle="1" w:styleId="Heading3Char"&gt;&lt;w:name w:val="Heading 3 Char"/&gt;&lt;w:basedOn w:val="DefaultParagraphFont"/&gt;&lt;w:link w:val="Heading3"/&gt;&lt;w:uiPriority w:val="99"/&gt;&lt;w:rsid w:val="00D104BD"/&gt;&lt;w:rPr&gt;&lt;w:rFonts w:ascii="Segoe UI" w:eastAsiaTheme="majorEastAsia" w:hAnsi="Segoe UI" w:cstheme="majorBidi"/&gt;&lt;w:bCs/&gt;&lt;w:color w:val="008AC8"/&gt;&lt;w:sz w:val="28"/&gt;&lt;w:szCs w:val="24"/&gt;&lt;/w:rPr&gt;&lt;/w:style&gt;&lt;w:style w:type="character" w:customStyle="1" w:styleId="Heading4Char"&gt;&lt;w:name w:val="Heading 4 Char"/&gt;&lt;w:basedOn w:val="DefaultParagraphFont"/&gt;&lt;w:link w:val="Heading4"/&gt;&lt;w:uiPriority w:val="99"/&gt;&lt;w:rsid w:val="00D104BD"/&gt;&lt;w:rPr&gt;&lt;w:rFonts w:ascii="Segoe UI" w:eastAsiaTheme="majorEastAsia" w:hAnsi="Segoe UI" w:cstheme="majorBidi"/&gt;&lt;w:bCs/&gt;&lt;w:iCs/&gt;&lt;w:color w:val="008AC8"/&gt;&lt;w:sz w:val="24"/&gt;&lt;w:szCs w:val="24"/&gt;&lt;/w:rPr&gt;&lt;/w:style&gt;&lt;w:style w:type="paragraph" w:customStyle="1" w:styleId="NumHeading1"&gt;&lt;w:name w:val="Num Heading 1"/&gt;&lt;w:basedOn w:val="Heading1"/&gt;&lt;w:next w:val="Normal"/&gt;&lt;w:semiHidden/&gt;&lt;w:rsid w:val="00E04B96"/&gt;&lt;w:pPr&gt;&lt;w:keepLines w:val="0"/&gt;&lt;w:spacing w:before="120" w:after="120"/&gt;&lt;/w:pPr&gt;&lt;w:rPr&gt;&lt;w:rFonts w:ascii="Segoe Black" w:eastAsia="Segoe Black" w:hAnsi="Segoe Black" w:cs="Segoe Black"/&gt;&lt;w:b/&gt;&lt;w:smallCaps/&gt;&lt;w:color w:val="333333"/&gt;&lt;w:kern w:val="32"/&gt;&lt;w:sz w:val="32"/&gt;&lt;w:szCs w:val="32"/&gt;&lt;w:lang w:eastAsia="en-AU"/&gt;&lt;/w:rPr&gt;&lt;/w:style&gt;&lt;w:style w:type="paragraph" w:customStyle="1" w:styleId="NumHeading2"&gt;&lt;w:name w:val="Num Heading 2"/&gt;&lt;w:basedOn w:val="Heading2"/&gt;&lt;w:next w:val="Normal"/&gt;&lt;w:semiHidden/&gt;&lt;w:rsid w:val="00E41EC1"/&gt;&lt;w:pPr&gt;&lt;w:keepLines w:val="0"/&gt;&lt;w:spacing w:before="240" w:after="120"/&gt;&lt;/w:pPr&gt;&lt;w:rPr&gt;&lt;w:rFonts w:ascii="Segoe" w:eastAsia="Segoe" w:hAnsi="Segoe" w:cs="Segoe"/&gt;&lt;w:b/&gt;&lt;w:bCs w:val="0"/&gt;&lt;w:color w:val="333333"/&gt;&lt;w:sz w:val="28"/&gt;&lt;w:szCs w:val="28"/&gt;&lt;w:lang w:eastAsia="en-AU"/&gt;&lt;/w:rPr&gt;&lt;/w:style&gt;&lt;w:style w:type="character" w:customStyle="1" w:styleId="Heading2Char"&gt;&lt;w:name w:val="Heading 2 Char"/&gt;&lt;w:basedOn w:val="DefaultParagraphFont"/&gt;&lt;w:link w:val="Heading2"/&gt;&lt;w:uiPriority w:val="99"/&gt;&lt;w:rsid w:val="00D104BD"/&gt;&lt;w:rPr&gt;&lt;w:rFonts w:ascii="Segoe UI" w:eastAsiaTheme="majorEastAsia" w:hAnsi="Segoe UI" w:cstheme="majorBidi"/&gt;&lt;w:bCs/&gt;&lt;w:color w:val="008AC8"/&gt;&lt;w:sz w:val="32"/&gt;&lt;w:szCs w:val="26"/&gt;&lt;/w:rPr&gt;&lt;/w:style&gt;&lt;w:style w:type="character" w:customStyle="1" w:styleId="Heading6Char"&gt;&lt;w:name w:val="Heading 6 Char"/&gt;&lt;w:basedOn w:val="DefaultParagraphFont"/&gt;&lt;w:link w:val="Heading6"/&gt;&lt;w:uiPriority w:val="9"/&gt;&lt;w:semiHidden/&gt;&lt;w:rsid w:val="00951469"/&gt;&lt;w:rPr&gt;&lt;w:rFonts w:asciiTheme="majorHAnsi" w:eastAsiaTheme="majorEastAsia" w:hAnsiTheme="majorHAnsi" w:cstheme="majorBidi"/&gt;&lt;w:color w:val="1F4D78" w:themeColor="accent1" w:themeShade="7F"/&gt;&lt;/w:rPr&gt;&lt;/w:style&gt;&lt;w:style w:type="character" w:customStyle="1" w:styleId="Heading7Char"&gt;&lt;w:name w:val="Heading 7 Char"/&gt;&lt;w:basedOn w:val="DefaultParagraphFont"/&gt;&lt;w:link w:val="Heading7"/&gt;&lt;w:uiPriority w:val="9"/&gt;&lt;w:semiHidden/&gt;&lt;w:rsid w:val="00951469"/&gt;&lt;w:rPr&gt;&lt;w:rFonts w:asciiTheme="majorHAnsi" w:eastAsiaTheme="majorEastAsia" w:hAnsiTheme="majorHAnsi" w:cstheme="majorBidi"/&gt;&lt;w:i/&gt;&lt;w:iCs/&gt;&lt;w:color w:val="1F4D78" w:themeColor="accent1" w:themeShade="7F"/&gt;&lt;/w:rPr&gt;&lt;/w:style&gt;&lt;w:style w:type="character" w:customStyle="1" w:styleId="Heading8Char"&gt;&lt;w:name w:val="Heading 8 Char"/&gt;&lt;w:basedOn w:val="DefaultParagraphFont"/&gt;&lt;w:link w:val="Heading8"/&gt;&lt;w:uiPriority w:val="9"/&gt;&lt;w:semiHidden/&gt;&lt;w:rsid w:val="00951469"/&gt;&lt;w:rPr&gt;&lt;w:rFonts w:asciiTheme="majorHAnsi" w:eastAsiaTheme="majorEastAsia" w:hAnsiTheme="majorHAnsi" w:cstheme="majorBidi"/&gt;&lt;w:color w:val="272727" w:themeColor="text1" w:themeTint="D8"/&gt;&lt;w:sz w:val="21"/&gt;&lt;w:szCs w:val="21"/&gt;&lt;/w:rPr&gt;&lt;/w:style&gt;&lt;w:style w:type="character" w:customStyle="1" w:styleId="Heading9Char"&gt;&lt;w:name w:val="Heading 9 Char"/&gt;&lt;w:basedOn w:val="DefaultParagraphFont"/&gt;&lt;w:link w:val="Heading9"/&gt;&lt;w:uiPriority w:val="9"/&gt;&lt;w:semiHidden/&gt;&lt;w:rsid w:val="00951469"/&gt;&lt;w:rPr&gt;&lt;w:rFonts w:asciiTheme="majorHAnsi" w:eastAsiaTheme="majorEastAsia" w:hAnsiTheme="majorHAnsi" w:cstheme="majorBidi"/&gt;&lt;w:i/&gt;&lt;w:iCs/&gt;&lt;w:color w:val="272727" w:themeColor="text1" w:themeTint="D8"/&gt;&lt;w:sz w:val="21"/&gt;&lt;w:szCs w:val="21"/&gt;&lt;/w:rPr&gt;&lt;/w:style&gt;&lt;w:style w:type="paragraph" w:styleId="ListBullet2"&gt;&lt;w:name w:val="List Bullet 2"/&gt;&lt;w:basedOn w:val="ListBullet"/&gt;&lt;w:uiPriority w:val="99"/&gt;&lt;w:qFormat/&gt;&lt;w:rsid w:val="00845831"/&gt;&lt;w:pPr&gt;&lt;w:numPr&gt;&lt;w:numId w:val="12"/&gt;&lt;/w:numPr&gt;&lt;w:ind w:left="1080"/&gt;&lt;/w:pPr&gt;&lt;/w:style&gt;&lt;w:style w:type="paragraph" w:styleId="ListBullet3"&gt;&lt;w:name w:val="List Bullet 3"/&gt;&lt;w:basedOn w:val="ListBullet2"/&gt;&lt;w:uiPriority w:val="99"/&gt;&lt;w:qFormat/&gt;&lt;w:rsid w:val="00845831"/&gt;&lt;w:pPr&gt;&lt;w:numPr&gt;&lt;w:numId w:val="13"/&gt;&lt;/w:numPr&gt;&lt;/w:pPr&gt;&lt;/w:style&gt;&lt;w:style w:type="paragraph" w:styleId="ListBullet4"&gt;&lt;w:name w:val="List Bullet 4"/&gt;&lt;w:basedOn w:val="ListBullet3"/&gt;&lt;w:uiPriority w:val="99"/&gt;&lt;w:qFormat/&gt;&lt;w:rsid w:val="00F03EA3"/&gt;&lt;w:pPr&gt;&lt;w:numPr&gt;&lt;w:numId w:val="14"/&gt;&lt;/w:numPr&gt;&lt;/w:pPr&gt;&lt;/w:style&gt;&lt;w:style w:type="paragraph" w:styleId="ListBullet5"&gt;&lt;w:name w:val="List Bullet 5"/&gt;&lt;w:basedOn w:val="ListBullet4"/&gt;&lt;w:uiPriority w:val="99"/&gt;&lt;w:rsid w:val="00F03EA3"/&gt;&lt;w:pPr&gt;&lt;w:numPr&gt;&lt;w:numId w:val="15"/&gt;&lt;/w:numPr&gt;&lt;/w:pPr&gt;&lt;/w:style&gt;&lt;w:style w:type="paragraph" w:styleId="ListNumber2"&gt;&lt;w:name w:val="List Number 2"/&gt;&lt;w:basedOn w:val="ListNumber"/&gt;&lt;w:uiPriority w:val="99"/&gt;&lt;w:qFormat/&gt;&lt;w:rsid w:val="002E33F2"/&gt;&lt;w:pPr&gt;&lt;w:numPr&gt;&lt;w:numId w:val="17"/&gt;&lt;/w:numPr&gt;&lt;/w:pPr&gt;&lt;/w:style&gt;&lt;w:style w:type="paragraph" w:styleId="ListNumber"&gt;&lt;w:name w:val="List Number"/&gt;&lt;w:basedOn w:val="ListBullet"/&gt;&lt;w:uiPriority w:val="99"/&gt;&lt;w:qFormat/&gt;&lt;w:rsid w:val="002E33F2"/&gt;&lt;w:pPr&gt;&lt;w:numPr&gt;&lt;w:numId w:val="16"/&gt;&lt;/w:numPr&gt;&lt;/w:pPr&gt;&lt;/w:style&gt;&lt;w:style w:type="paragraph" w:styleId="ListNumber3"&gt;&lt;w:name w:val="List Number 3"/&gt;&lt;w:basedOn w:val="ListNumber2"/&gt;&lt;w:uiPriority w:val="99"/&gt;&lt;w:qFormat/&gt;&lt;w:rsid w:val="002E33F2"/&gt;&lt;w:pPr&gt;&lt;w:numPr&gt;&lt;w:numId w:val="18"/&gt;&lt;/w:numPr&gt;&lt;/w:pPr&gt;&lt;/w:style&gt;&lt;w:style w:type="paragraph" w:styleId="ListNumber4"&gt;&lt;w:name w:val="List Number 4"/&gt;&lt;w:basedOn w:val="ListNumber3"/&gt;&lt;w:uiPriority w:val="99"/&gt;&lt;w:qFormat/&gt;&lt;w:rsid w:val="002E33F2"/&gt;&lt;w:pPr&gt;&lt;w:numPr&gt;&lt;w:numId w:val="19"/&gt;&lt;/w:numPr&gt;&lt;/w:pPr&gt;&lt;/w:style&gt;&lt;w:style w:type="character" w:styleId="PlaceholderText"&gt;&lt;w:name w:val="Placeholder Text"/&gt;&lt;w:basedOn w:val="DefaultParagraphFont"/&gt;&lt;w:uiPriority w:val="99"/&gt;&lt;w:semiHidden/&gt;&lt;w:rsid w:val="00EB3BBA"/&gt;&lt;w:rPr&gt;&lt;w:color w:val="808080"/&gt;&lt;/w:rPr&gt;&lt;/w:style&gt;&lt;w:style w:type="numbering" w:customStyle="1" w:styleId="Bullets"&gt;&lt;w:name w:val="Bullets"/&gt;&lt;w:rsid w:val="00CB453C"/&gt;&lt;w:pPr&gt;&lt;w:numPr&gt;&lt;w:numId w:val="20"/&gt;&lt;/w:numPr&gt;&lt;/w:pPr&gt;&lt;/w:style&gt;&lt;w:style w:type="paragraph" w:customStyle="1" w:styleId="HeaderUnderline"&gt;&lt;w:name w:val="Header Underline"/&gt;&lt;w:basedOn w:val="Header"/&gt;&lt;w:uiPriority w:val="99"/&gt;&lt;w:semiHidden/&gt;&lt;w:rsid w:val="00CB453C"/&gt;&lt;w:pPr&gt;&lt;w:pBdr&gt;&lt;w:bottom w:val="single" w:sz="4" w:space="1" w:color="auto"/&gt;&lt;/w:pBdr&gt;&lt;w:tabs&gt;&lt;w:tab w:val="clear" w:pos="4680"/&gt;&lt;w:tab w:val="clear" w:pos="9360"/&gt;&lt;/w:tabs&gt;&lt;w:spacing w:line="276" w:lineRule="auto"/&gt;&lt;w:jc w:val="right"/&gt;&lt;/w:pPr&gt;&lt;w:rPr&gt;&lt;w:rFonts w:ascii="Calibri" w:eastAsia="Calibri" w:hAnsi="Calibri" w:cs="Calibri"/&gt;&lt;w:szCs w:val="16"/&gt;&lt;w:lang w:val="en-AU" w:eastAsia="ja-JP"/&gt;&lt;/w:rPr&gt;&lt;/w:style&gt;&lt;w:style w:type="character" w:styleId="FollowedHyperlink"&gt;&lt;w:name w:val="FollowedHyperlink"/&gt;&lt;w:basedOn w:val="DefaultParagraphFont"/&gt;&lt;w:uiPriority w:val="99"/&gt;&lt;w:semiHidden/&gt;&lt;w:unhideWhenUsed/&gt;&lt;w:rsid w:val="00243820"/&gt;&lt;w:rPr&gt;&lt;w:color w:val="954F72" w:themeColor="followedHyperlink"/&gt;&lt;w:u w:val="single"/&gt;&lt;/w:rPr&gt;&lt;/w:style&gt;&lt;w:style w:type="paragraph" w:customStyle="1" w:styleId="Heading4Num"&gt;&lt;w:name w:val="Heading 4 Num"/&gt;&lt;w:basedOn w:val="Normal"/&gt;&lt;w:next w:val="Normal"/&gt;&lt;w:unhideWhenUsed/&gt;&lt;w:rsid w:val="00462FEA"/&gt;&lt;w:pPr&gt;&lt;w:keepNext/&gt;&lt;w:keepLines/&gt;&lt;w:spacing w:before="240" w:after="240" w:line="240" w:lineRule="auto"/&gt;&lt;w:outlineLvl w:val="3"/&gt;&lt;/w:pPr&gt;&lt;w:rPr&gt;&lt;w:rFonts w:eastAsiaTheme="minorHAnsi"/&gt;&lt;w:color w:val="008AC8"/&gt;&lt;w:sz w:val="24"/&gt;&lt;/w:rPr&gt;&lt;/w:style&gt;&lt;w:style w:type="paragraph" w:customStyle="1" w:styleId="Heading5Num"&gt;&lt;w:name w:val="Heading 5 Num"/&gt;&lt;w:basedOn w:val="Normal"/&gt;&lt;w:next w:val="Normal"/&gt;&lt;w:semiHidden/&gt;&lt;w:rsid w:val="00462FEA"/&gt;&lt;w:pPr&gt;&lt;w:keepNext/&gt;&lt;w:keepLines/&gt;&lt;w:spacing w:before="240" w:line="240" w:lineRule="auto"/&gt;&lt;w:outlineLvl w:val="4"/&gt;&lt;/w:pPr&gt;&lt;w:rPr&gt;&lt;w:rFonts w:eastAsiaTheme="minorHAnsi"/&gt;&lt;w:color w:val="008AC8"/&gt;&lt;w:sz w:val="24"/&gt;&lt;w:szCs w:val="20"/&gt;&lt;/w:rPr&gt;&lt;/w:style&gt;&lt;w:style w:type="table" w:customStyle="1" w:styleId="TablaMicrosoftServicios1"&gt;&lt;w:name w:val="Tabla Microsoft Servicios1"/&gt;&lt;w:basedOn w:val="TableNormal"/&gt;&lt;w:next w:val="TableGrid"/&gt;&lt;w:rsid w:val="00C12CC9"/&gt;&lt;w:pPr&gt;&lt;w:spacing w:after="0" w:line="240" w:lineRule="auto"/&gt;&lt;/w:pPr&gt;&lt;w:rPr&gt;&lt;w:rFonts w:ascii="Segoe UI" w:eastAsiaTheme="minorEastAsia" w:hAnsi="Segoe UI"/&gt;&lt;w:sz w:val="16"/&gt;&lt;/w:rPr&gt;&lt;w:tblPr&gt;&lt;w:tblStyleRowBandSize w:val="1"/&gt;&lt;w:tblStyleColBandSize w:val="1"/&gt;&lt;w:tblBorders&gt;&lt;w:top w:val="single" w:sz="4" w:space="0" w:color="008AC8"/&gt;&lt;w:bottom w:val="single" w:sz="4" w:space="0" w:color="008AC8"/&gt;&lt;w:insideH w:val="single" w:sz="4" w:space="0" w:color="008AC8"/&gt;&lt;/w:tblBorders&gt;&lt;/w:tblPr&gt;&lt;w:tblStylePr w:type="firstRow"&gt;&lt;w:rPr&gt;&lt;w:rFonts w:ascii="Segoe UI" w:hAnsi="Segoe UI"/&gt;&lt;w:color w:val="FFFFFF" w:themeColor="background1"/&gt;&lt;w:sz w:val="16"/&gt;&lt;/w:rPr&gt;&lt;w:tblPr/&gt;&lt;w:trPr&gt;&lt;w:tblHeader/&gt;&lt;/w:trPr&gt;&lt;w:tcPr&gt;&lt;w:shd w:val="clear" w:color="auto" w:fill="008AC8"/&gt;&lt;/w:tcPr&gt;&lt;/w:tblStylePr&gt;&lt;/w:style&gt;&lt;w:style w:type="paragraph" w:styleId="z-TopofForm"&gt;&lt;w:name w:val="HTML Top of Form"/&gt;&lt;w:basedOn w:val="Normal"/&gt;&lt;w:next w:val="Normal"/&gt;&lt;w:link w:val="z-TopofFormChar"/&gt;&lt;w:hidden/&gt;&lt;w:uiPriority w:val="99"/&gt;&lt;w:semiHidden/&gt;&lt;w:unhideWhenUsed/&gt;&lt;w:rsid w:val="00EB71E5"/&gt;&lt;w:pPr&gt;&lt;w:pBdr&gt;&lt;w:bottom w:val="single" w:sz="6" w:space="1" w:color="auto"/&gt;&lt;/w:pBdr&gt;&lt;w:spacing w:before="0" w:after="0"/&gt;&lt;w:jc w:val="center"/&gt;&lt;/w:pPr&gt;&lt;w:rPr&gt;&lt;w:rFonts w:ascii="Arial" w:hAnsi="Arial" w:cs="Arial"/&gt;&lt;w:vanish/&gt;&lt;w:sz w:val="16"/&gt;&lt;w:szCs w:val="16"/&gt;&lt;/w:rPr&gt;&lt;/w:style&gt;&lt;w:style w:type="character" w:customStyle="1" w:styleId="z-TopofFormChar"&gt;&lt;w:name w:val="z-Top of Form Char"/&gt;&lt;w:basedOn w:val="DefaultParagraphFont"/&gt;&lt;w:link w:val="z-TopofForm"/&gt;&lt;w:uiPriority w:val="99"/&gt;&lt;w:semiHidden/&gt;&lt;w:rsid w:val="00EB71E5"/&gt;&lt;w:rPr&gt;&lt;w:rFonts w:ascii="Arial" w:eastAsiaTheme="minorEastAsia" w:hAnsi="Arial" w:cs="Arial"/&gt;&lt;w:vanish/&gt;&lt;w:sz w:val="16"/&gt;&lt;w:szCs w:val="16"/&gt;&lt;/w:rPr&gt;&lt;/w:style&gt;&lt;w:style w:type="paragraph" w:styleId="z-BottomofForm"&gt;&lt;w:name w:val="HTML Bottom of Form"/&gt;&lt;w:basedOn w:val="Normal"/&gt;&lt;w:next w:val="Normal"/&gt;&lt;w:link w:val="z-BottomofFormChar"/&gt;&lt;w:hidden/&gt;&lt;w:uiPriority w:val="99"/&gt;&lt;w:semiHidden/&gt;&lt;w:unhideWhenUsed/&gt;&lt;w:rsid w:val="00EB71E5"/&gt;&lt;w:pPr&gt;&lt;w:pBdr&gt;&lt;w:top w:val="single" w:sz="6" w:space="1" w:color="auto"/&gt;&lt;/w:pBdr&gt;&lt;w:spacing w:before="0" w:after="0"/&gt;&lt;w:jc w:val="center"/&gt;&lt;/w:pPr&gt;&lt;w:rPr&gt;&lt;w:rFonts w:ascii="Arial" w:hAnsi="Arial" w:cs="Arial"/&gt;&lt;w:vanish/&gt;&lt;w:sz w:val="16"/&gt;&lt;w:szCs w:val="16"/&gt;&lt;/w:rPr&gt;&lt;/w:style&gt;&lt;w:style w:type="character" w:customStyle="1" w:styleId="z-BottomofFormChar"&gt;&lt;w:name w:val="z-Bottom of Form Char"/&gt;&lt;w:basedOn w:val="DefaultParagraphFont"/&gt;&lt;w:link w:val="z-BottomofForm"/&gt;&lt;w:uiPriority w:val="99"/&gt;&lt;w:semiHidden/&gt;&lt;w:rsid w:val="00EB71E5"/&gt;&lt;w:rPr&gt;&lt;w:rFonts w:ascii="Arial" w:eastAsiaTheme="minorEastAsia" w:hAnsi="Arial" w:cs="Arial"/&gt;&lt;w:vanish/&gt;&lt;w:sz w:val="16"/&gt;&lt;w:szCs w:val="16"/&gt;&lt;/w:rPr&gt;&lt;/w:style&gt;&lt;w:style w:type="paragraph" w:styleId="NormalWeb"&gt;&lt;w:name w:val="Normal (Web)"/&gt;&lt;w:basedOn w:val="Normal"/&gt;&lt;w:uiPriority w:val="99"/&gt;&lt;w:semiHidden/&gt;&lt;w:unhideWhenUsed/&gt;&lt;w:rsid w:val="000A4C30"/&gt;&lt;w:pPr&gt;&lt;w:spacing w:before="100" w:beforeAutospacing="1" w:after="100" w:afterAutospacing="1" w:line="240" w:lineRule="auto"/&gt;&lt;/w:pPr&gt;&lt;w:rPr&gt;&lt;w:rFonts w:ascii="Times New Roman" w:hAnsi="Times New Roman" w:cs="Times New Roman"/&gt;&lt;w:sz w:val="24"/&gt;&lt;w:szCs w:val="24"/&gt;&lt;/w:rPr&gt;&lt;/w:style&gt;&lt;w:style w:type="character" w:styleId="UnresolvedMention"&gt;&lt;w:name w:val="Unresolved Mention"/&gt;&lt;w:basedOn w:val="DefaultParagraphFont"/&gt;&lt;w:uiPriority w:val="99"/&gt;&lt;w:semiHidden/&gt;&lt;w:unhideWhenUsed/&gt;&lt;w:rsid w:val="003A49F2"/&gt;&lt;w:rPr&gt;&lt;w:color w:val="808080"/&gt;&lt;w:shd w:val="clear" w:color="auto" w:fill="E6E6E6"/&gt;&lt;/w:rPr&gt;&lt;/w:style&gt;&lt;w:style w:type="character" w:styleId="CommentReference"&gt;&lt;w:name w:val="annotation reference"/&gt;&lt;w:basedOn w:val="DefaultParagraphFont"/&gt;&lt;w:uiPriority w:val="99"/&gt;&lt;w:semiHidden/&gt;&lt;w:unhideWhenUsed/&gt;&lt;w:rsid w:val="00021CF4"/&gt;&lt;w:rPr&gt;&lt;w:sz w:val="16"/&gt;&lt;w:szCs w:val="16"/&gt;&lt;/w:rPr&gt;&lt;/w:style&gt;&lt;w:style w:type="paragraph" w:styleId="CommentText"&gt;&lt;w:name w:val="annotation text"/&gt;&lt;w:basedOn w:val="Normal"/&gt;&lt;w:link w:val="CommentTextChar"/&gt;&lt;w:uiPriority w:val="99"/&gt;&lt;w:semiHidden/&gt;&lt;w:unhideWhenUsed/&gt;&lt;w:rsid w:val="00021CF4"/&gt;&lt;w:pPr&gt;&lt;w:spacing w:line="240" w:lineRule="auto"/&gt;&lt;/w:pPr&gt;&lt;w:rPr&gt;&lt;w:sz w:val="20"/&gt;&lt;w:szCs w:val="20"/&gt;&lt;/w:rPr&gt;&lt;/w:style&gt;&lt;w:style w:type="character" w:customStyle="1" w:styleId="CommentTextChar"&gt;&lt;w:name w:val="Comment Text Char"/&gt;&lt;w:basedOn w:val="DefaultParagraphFont"/&gt;&lt;w:link w:val="CommentText"/&gt;&lt;w:uiPriority w:val="99"/&gt;&lt;w:semiHidden/&gt;&lt;w:rsid w:val="00021CF4"/&gt;&lt;w:rPr&gt;&lt;w:rFonts w:ascii="Segoe UI" w:eastAsiaTheme="minorEastAsia" w:hAnsi="Segoe UI"/&gt;&lt;w:sz w:val="20"/&gt;&lt;w:szCs w:val="20"/&gt;&lt;/w:rPr&gt;&lt;/w:style&gt;&lt;w:style w:type="paragraph" w:styleId="CommentSubject"&gt;&lt;w:name w:val="annotation subject"/&gt;&lt;w:basedOn w:val="CommentText"/&gt;&lt;w:next w:val="CommentText"/&gt;&lt;w:link w:val="CommentSubjectChar"/&gt;&lt;w:uiPriority w:val="99"/&gt;&lt;w:semiHidden/&gt;&lt;w:unhideWhenUsed/&gt;&lt;w:rsid w:val="00021CF4"/&gt;&lt;w:rPr&gt;&lt;w:b/&gt;&lt;w:bCs/&gt;&lt;/w:rPr&gt;&lt;/w:style&gt;&lt;w:style w:type="character" w:customStyle="1" w:styleId="CommentSubjectChar"&gt;&lt;w:name w:val="Comment Subject Char"/&gt;&lt;w:basedOn w:val="CommentTextChar"/&gt;&lt;w:link w:val="CommentSubject"/&gt;&lt;w:uiPriority w:val="99"/&gt;&lt;w:semiHidden/&gt;&lt;w:rsid w:val="00021CF4"/&gt;&lt;w:rPr&gt;&lt;w:rFonts w:ascii="Segoe UI" w:eastAsiaTheme="minorEastAsia" w:hAnsi="Segoe UI"/&gt;&lt;w:b/&gt;&lt;w:bCs/&gt;&lt;w:sz w:val="20"/&gt;&lt;w:szCs w:val="20"/&gt;&lt;/w:rPr&gt;&lt;/w:style&gt;&lt;w:style w:type="paragraph" w:styleId="BalloonText"&gt;&lt;w:name w:val="Balloon Text"/&gt;&lt;w:basedOn w:val="Normal"/&gt;&lt;w:link w:val="BalloonTextChar"/&gt;&lt;w:uiPriority w:val="99"/&gt;&lt;w:semiHidden/&gt;&lt;w:unhideWhenUsed/&gt;&lt;w:rsid w:val="00021CF4"/&gt;&lt;w:pPr&gt;&lt;w:spacing w:before="0" w:after="0" w:line="240" w:lineRule="auto"/&gt;&lt;/w:pPr&gt;&lt;w:rPr&gt;&lt;w:rFonts w:cs="Segoe UI"/&gt;&lt;w:sz w:val="18"/&gt;&lt;w:szCs w:val="18"/&gt;&lt;/w:rPr&gt;&lt;/w:style&gt;&lt;w:style w:type="character" w:customStyle="1" w:styleId="BalloonTextChar"&gt;&lt;w:name w:val="Balloon Text Char"/&gt;&lt;w:basedOn w:val="DefaultParagraphFont"/&gt;&lt;w:link w:val="BalloonText"/&gt;&lt;w:uiPriority w:val="99"/&gt;&lt;w:semiHidden/&gt;&lt;w:rsid w:val="00021CF4"/&gt;&lt;w:rPr&gt;&lt;w:rFonts w:ascii="Segoe UI" w:eastAsiaTheme="minorEastAsia" w:hAnsi="Segoe UI" w:cs="Segoe UI"/&gt;&lt;w:sz w:val="18"/&gt;&lt;w:szCs w:val="18"/&gt;&lt;/w:rPr&gt;&lt;/w:style&gt;&lt;/w:styles&gt;&lt;/pkg:xmlData&gt;&lt;/pkg:part&gt;&lt;pkg:part pkg:name="/word/numbering.xml" pkg:contentType="application/vnd.openxmlformats-officedocument.wordprocessingml.numbering+xml"&gt;&lt;pkg:xmlData&gt;&lt;w:numbering xmlns:wpc="http://schemas.microsoft.com/office/word/2010/wordprocessingCanvas" xmlns:cx="http://schemas.microsoft.com/office/drawing/2014/chartex" xmlns:cx1="http://schemas.microsoft.com/office/drawing/2015/9/8/chartex" xmlns:cx2="http://schemas.microsoft.com/office/drawing/2015/10/21/chartex" xmlns:cx3="http://schemas.microsoft.com/office/drawing/2016/5/9/chartex" xmlns:cx4="http://schemas.microsoft.com/office/drawing/2016/5/10/chartex" xmlns:cx5="http://schemas.microsoft.com/office/drawing/2016/5/11/chartex" xmlns:cx6="http://schemas.microsoft.com/office/drawing/2016/5/12/chartex" xmlns:cx7="http://schemas.microsoft.com/office/drawing/2016/5/13/chartex" xmlns:cx8="http://schemas.microsoft.com/office/drawing/2016/5/14/chartex" xmlns:mc="http://schemas.openxmlformats.org/markup-compatibility/2006" xmlns:aink="http://schemas.microsoft.com/office/drawing/2016/ink" xmlns:am3d="http://schemas.microsoft.com/office/drawing/2017/model3d" xmlns:o="urn:schemas-microsoft-com:office:office" xmlns:r="http://schemas.openxmlformats.org/officeDocument/2006/relationships" xmlns:m="http://schemas.openxmlformats.org/officeDocument/2006/math" xmlns:v="urn:schemas-microsoft-com:vml" xmlns:wp14="http://schemas.microsoft.com/office/word/2010/wordprocessingDrawing" xmlns:wp="http://schemas.openxmlformats.org/drawingml/2006/wordprocessingDrawing" xmlns:w10="urn:schemas-microsoft-com:office:word" xmlns:w="http://schemas.openxmlformats.org/wordprocessingml/2006/main" xmlns:w14="http://schemas.microsoft.com/office/word/2010/wordml" xmlns:w15="http://schemas.microsoft.com/office/word/2012/wordml" xmlns:w16cid="http://schemas.microsoft.com/office/word/2016/wordml/cid" xmlns:w16se="http://schemas.microsoft.com/office/word/2015/wordml/symex" xmlns:wpg="http://schemas.microsoft.com/office/word/2010/wordprocessingGroup" xmlns:wpi="http://schemas.microsoft.com/office/word/2010/wordprocessingInk" xmlns:wne="http://schemas.microsoft.com/office/word/2006/wordml" xmlns:wps="http://schemas.microsoft.com/office/word/2010/wordprocessingShape" mc:Ignorable="w14 w15 w16se w16cid wp14"&gt;&lt;w:abstractNum w:abstractNumId="0" w15:restartNumberingAfterBreak="0"&gt;&lt;w:nsid w:val="FFFFFF7D"/&gt;&lt;w:multiLevelType w:val="singleLevel"/&gt;&lt;w:tmpl w:val="BA828F36"/&gt;&lt;w:lvl w:ilvl="0"&gt;&lt;w:start w:val="1"/&gt;&lt;w:numFmt w:val="lowerLetter"/&gt;&lt;w:pStyle w:val="ListNumber4"/&gt;&lt;w:lvlText w:val="%1."/&gt;&lt;w:lvlJc w:val="left"/&gt;&lt;w:pPr&gt;&lt;w:ind w:left="1800" w:hanging="360"/&gt;&lt;/w:pPr&gt;&lt;w:rPr&gt;&lt;w:rFonts w:hint="default"/&gt;&lt;w:color w:val="008AC8"/&gt;&lt;/w:rPr&gt;&lt;/w:lvl&gt;&lt;/w:abstractNum&gt;&lt;w:abstractNum w:abstractNumId="1" w15:restartNumberingAfterBreak="0"&gt;&lt;w:nsid w:val="FFFFFF7E"/&gt;&lt;w:multiLevelType w:val="singleLevel"/&gt;&lt;w:tmpl w:val="BA82A1C2"/&gt;&lt;w:lvl w:ilvl="0"&gt;&lt;w:start w:val="1"/&gt;&lt;w:numFmt w:val="lowerRoman"/&gt;&lt;w:pStyle w:val="ListNumber3"/&gt;&lt;w:lvlText w:val="%1."/&gt;&lt;w:lvlJc w:val="right"/&gt;&lt;w:pPr&gt;&lt;w:ind w:left="1440" w:hanging="360"/&gt;&lt;/w:pPr&gt;&lt;w:rPr&gt;&lt;w:rFonts w:hint="default"/&gt;&lt;w:color w:val="008AC8"/&gt;&lt;/w:rPr&gt;&lt;/w:lvl&gt;&lt;/w:abstractNum&gt;&lt;w:abstractNum w:abstractNumId="2" w15:restartNumberingAfterBreak="0"&gt;&lt;w:nsid w:val="FFFFFF7F"/&gt;&lt;w:multiLevelType w:val="singleLevel"/&gt;&lt;w:tmpl w:val="D0F00B62"/&gt;&lt;w:lvl w:ilvl="0"&gt;&lt;w:start w:val="1"/&gt;&lt;w:numFmt w:val="upperLetter"/&gt;&lt;w:pStyle w:val="ListNumber2"/&gt;&lt;w:lvlText w:val="%1."/&gt;&lt;w:lvlJc w:val="left"/&gt;&lt;w:pPr&gt;&lt;w:ind w:left="1080" w:hanging="360"/&gt;&lt;/w:pPr&gt;&lt;w:rPr&gt;&lt;w:rFonts w:ascii="Segoe UI" w:hAnsi="Segoe UI" w:hint="default"/&gt;&lt;w:b w:val="0"/&gt;&lt;w:i w:val="0"/&gt;&lt;w:color w:val="008AC8"/&gt;&lt;/w:rPr&gt;&lt;/w:lvl&gt;&lt;/w:abstractNum&gt;&lt;w:abstractNum w:abstractNumId="3" w15:restartNumberingAfterBreak="0"&gt;&lt;w:nsid w:val="FFFFFF80"/&gt;&lt;w:multiLevelType w:val="singleLevel"/&gt;&lt;w:tmpl w:val="BD18C040"/&gt;&lt;w:lvl w:ilvl="0"&gt;&lt;w:start w:val="1"/&gt;&lt;w:numFmt w:val="bullet"/&gt;&lt;w:pStyle w:val="ListBullet5"/&gt;&lt;w:lvlText w:val="•"/&gt;&lt;w:lvlJc w:val="left"/&gt;&lt;w:pPr&gt;&lt;w:ind w:left="2160" w:hanging="360"/&gt;&lt;/w:pPr&gt;&lt;w:rPr&gt;&lt;w:rFonts w:ascii="Segoe UI" w:hAnsi="Segoe UI" w:hint="default"/&gt;&lt;w:color w:val="008AC8"/&gt;&lt;/w:rPr&gt;&lt;/w:lvl&gt;&lt;/w:abstractNum&gt;&lt;w:abstractNum w:abstractNumId="4" w15:restartNumberingAfterBreak="0"&gt;&lt;w:nsid w:val="FFFFFF81"/&gt;&lt;w:multiLevelType w:val="singleLevel"/&gt;&lt;w:tmpl w:val="DD0241DA"/&gt;&lt;w:lvl w:ilvl="0"&gt;&lt;w:start w:val="1"/&gt;&lt;w:numFmt w:val="bullet"/&gt;&lt;w:pStyle w:val="ListBullet4"/&gt;&lt;w:lvlText w:val="o"/&gt;&lt;w:lvlJc w:val="left"/&gt;&lt;w:pPr&gt;&lt;w:ind w:left="1800" w:hanging="360"/&gt;&lt;/w:pPr&gt;&lt;w:rPr&gt;&lt;w:rFonts w:ascii="Courier New" w:hAnsi="Courier New" w:hint="default"/&gt;&lt;w:color w:val="008AC8"/&gt;&lt;/w:rPr&gt;&lt;/w:lvl&gt;&lt;/w:abstractNum&gt;&lt;w:abstractNum w:abstractNumId="5" w15:restartNumberingAfterBreak="0"&gt;&lt;w:nsid w:val="FFFFFF82"/&gt;&lt;w:multiLevelType w:val="singleLevel"/&gt;&lt;w:tmpl w:val="D38AF324"/&gt;&lt;w:lvl w:ilvl="0"&gt;&lt;w:start w:val="1"/&gt;&lt;w:numFmt w:val="bullet"/&gt;&lt;w:pStyle w:val="ListBullet3"/&gt;&lt;w:lvlText w:val="•"/&gt;&lt;w:lvlJc w:val="left"/&gt;&lt;w:pPr&gt;&lt;w:ind w:left="1440" w:hanging="360"/&gt;&lt;/w:pPr&gt;&lt;w:rPr&gt;&lt;w:rFonts w:ascii="Segoe UI" w:hAnsi="Segoe UI" w:hint="default"/&gt;&lt;w:color w:val="008AC8"/&gt;&lt;/w:rPr&gt;&lt;/w:lvl&gt;&lt;/w:abstractNum&gt;&lt;w:abstractNum w:abstractNumId="6" w15:restartNumberingAfterBreak="0"&gt;&lt;w:nsid w:val="FFFFFF83"/&gt;&lt;w:multiLevelType w:val="singleLevel"/&gt;&lt;w:tmpl w:val="867A59A0"/&gt;&lt;w:lvl w:ilvl="0"&gt;&lt;w:start w:val="1"/&gt;&lt;w:numFmt w:val="bullet"/&gt;&lt;w:pStyle w:val="ListBullet2"/&gt;&lt;w:lvlText w:val="o"/&gt;&lt;w:lvlJc w:val="left"/&gt;&lt;w:pPr&gt;&lt;w:ind w:left="792" w:hanging="360"/&gt;&lt;/w:pPr&gt;&lt;w:rPr&gt;&lt;w:rFonts w:ascii="Courier New" w:hAnsi="Courier New" w:hint="default"/&gt;&lt;w:color w:val="008AC8"/&gt;&lt;/w:rPr&gt;&lt;/w:lvl&gt;&lt;/w:abstractNum&gt;&lt;w:abstractNum w:abstractNumId="7" w15:restartNumberingAfterBreak="0"&gt;&lt;w:nsid w:val="FFFFFF88"/&gt;&lt;w:multiLevelType w:val="singleLevel"/&gt;&lt;w:tmpl w:val="D8F858DE"/&gt;&lt;w:lvl w:ilvl="0"&gt;&lt;w:start w:val="1"/&gt;&lt;w:numFmt w:val="decimal"/&gt;&lt;w:pStyle w:val="ListNumber"/&gt;&lt;w:lvlText w:val="%1."/&gt;&lt;w:lvlJc w:val="left"/&gt;&lt;w:pPr&gt;&lt;w:ind w:left="720" w:hanging="360"/&gt;&lt;/w:pPr&gt;&lt;w:rPr&gt;&lt;w:rFonts w:ascii="Segoe UI" w:hAnsi="Segoe UI" w:hint="default"/&gt;&lt;w:b w:val="0"/&gt;&lt;w:i w:val="0"/&gt;&lt;w:color w:val="008AC8"/&gt;&lt;/w:rPr&gt;&lt;/w:lvl&gt;&lt;/w:abstractNum&gt;&lt;w:abstractNum w:abstractNumId="8" w15:restartNumberingAfterBreak="0"&gt;&lt;w:nsid w:val="0D3C5C8F"/&gt;&lt;w:multiLevelType w:val="multilevel"/&gt;&lt;w:tmpl w:val="E04AFF44"/&gt;&lt;w:lvl w:ilvl="0"&gt;&lt;w:start w:val="1"/&gt;&lt;w:numFmt w:val="decimal"/&gt;&lt;w:lvlRestart w:val="0"/&gt;&lt;w:pStyle w:val="Heading1Numbered"/&gt;&lt;w:lvlText w:val="%1"/&gt;&lt;w:lvlJc w:val="left"/&gt;&lt;w:pPr&gt;&lt;w:ind w:left="936" w:hanging="936"/&gt;&lt;/w:pPr&gt;&lt;w:rPr&gt;&lt;w:rFonts w:hint="default"/&gt;&lt;/w:rPr&gt;&lt;/w:lvl&gt;&lt;w:lvl w:ilvl="1"&gt;&lt;w:start w:val="1"/&gt;&lt;w:numFmt w:val="decimal"/&gt;&lt;w:pStyle w:val="Heading2Numbered"/&gt;&lt;w:lvlText w:val="%1.%2"/&gt;&lt;w:lvlJc w:val="left"/&gt;&lt;w:pPr&gt;&lt;w:ind w:left="936" w:hanging="936"/&gt;&lt;/w:pPr&gt;&lt;w:rPr&gt;&lt;w:rFonts w:hint="default"/&gt;&lt;/w:rPr&gt;&lt;/w:lvl&gt;&lt;w:lvl w:ilvl="2"&gt;&lt;w:start w:val="1"/&gt;&lt;w:numFmt w:val="decimal"/&gt;&lt;w:pStyle w:val="Heading3Numbered"/&gt;&lt;w:lvlText w:val="%1.%2.%3"/&gt;&lt;w:lvlJc w:val="left"/&gt;&lt;w:pPr&gt;&lt;w:ind w:left="936" w:hanging="936"/&gt;&lt;/w:pPr&gt;&lt;w:rPr&gt;&lt;w:rFonts w:hint="default"/&gt;&lt;w:b w:val="0"/&gt;&lt;w:bCs w:val="0"/&gt;&lt;w:i w:val="0"/&gt;&lt;w:iCs w:val="0"/&gt;&lt;w:caps w:val="0"/&gt;&lt;w:smallCaps w:val="0"/&gt;&lt;w:strike w:val="0"/&gt;&lt;w:dstrike w:val="0"/&gt;&lt;w:outline w:val="0"/&gt;&lt;w:shadow w:val="0"/&gt;&lt;w:emboss w:val="0"/&gt;&lt;w:imprint w:val="0"/&gt;&lt;w:noProof w:val="0"/&gt;&lt;w:vanish w:val="0"/&gt;&lt;w:spacing w:val="0"/&gt;&lt;w:kern w:val="0"/&gt;&lt;w:position w:val="0"/&gt;&lt;w:u w:val="none"/&gt;&lt;w:effect w:val="none"/&gt;&lt;w:vertAlign w:val="baseline"/&gt;&lt;w:em w:val="none"/&gt;&lt;w:specVanish w:val="0"/&gt;&lt;w14:glow w14:rad="0"&gt;&lt;w14:srgbClr w14:val="000000"/&gt;&lt;/w14:glow&gt;&lt;w14:shadow w14:blurRad="0" w14:dist="0" w14:dir="0" w14:sx="0" w14:sy="0" w14:kx="0" w14:ky="0" w14:algn="none"&gt;&lt;w14:srgbClr w14:val="000000"/&gt;&lt;/w14:shadow&gt;&lt;w14:reflection w14:blurRad="0" w14:stA="0" w14:stPos="0" w14:endA="0" w14:endPos="0" w14:dist="0" w14:dir="0" w14:fadeDir="0" w14:sx="0" w14:sy="0" w14:kx="0" w14:ky="0" w14:algn="none"/&gt;&lt;w14:textOutline w14:w="0" w14:cap="rnd" w14:cmpd="sng" w14:algn="ctr"&gt;&lt;w14:noFill/&gt;&lt;w14:prstDash w14:val="solid"/&gt;&lt;w14:bevel/&gt;&lt;/w14:textOutline&gt;&lt;w14:scene3d&gt;&lt;w14:camera w14:prst="orthographicFront"/&gt;&lt;w14:lightRig w14:rig="threePt" w14:dir="t"&gt;&lt;w14:rot w14:lat="0" w14:lon="0" w14:rev="0"/&gt;&lt;/w14:lightRig&gt;&lt;/w14:scene3d&gt;&lt;w14:props3d w14:extrusionH="0" w14:contourW="0" w14:prstMaterial="none"/&gt;&lt;w14:ligatures w14:val="none"/&gt;&lt;w14:numForm w14:val="default"/&gt;&lt;w14:numSpacing w14:val="default"/&gt;&lt;w14:stylisticSets/&gt;&lt;w14:cntxtAlts w14:val="0"/&gt;&lt;/w:rPr&gt;&lt;/w:lvl&gt;&lt;w:lvl w:ilvl="3"&gt;&lt;w:start w:val="1"/&gt;&lt;w:numFmt w:val="decimal"/&gt;&lt;w:pStyle w:val="Heading4Numbered"/&gt;&lt;w:lvlText w:val="%1.%2.%3.%4"/&gt;&lt;w:lvlJc w:val="left"/&gt;&lt;w:pPr&gt;&lt;w:ind w:left="936" w:hanging="936"/&gt;&lt;/w:pPr&gt;&lt;w:rPr&gt;&lt;w:rFonts w:hint="default"/&gt;&lt;w:b w:val="0"/&gt;&lt;w:bCs w:val="0"/&gt;&lt;w:i w:val="0"/&gt;&lt;w:iCs w:val="0"/&gt;&lt;w:caps w:val="0"/&gt;&lt;w:smallCaps w:val="0"/&gt;&lt;w:strike w:val="0"/&gt;&lt;w:dstrike w:val="0"/&gt;&lt;w:outline w:val="0"/&gt;&lt;w:shadow w:val="0"/&gt;&lt;w:emboss w:val="0"/&gt;&lt;w:imprint w:val="0"/&gt;&lt;w:noProof w:val="0"/&gt;&lt;w:vanish w:val="0"/&gt;&lt;w:spacing w:val="0"/&gt;&lt;w:kern w:val="0"/&gt;&lt;w:position w:val="0"/&gt;&lt;w:u w:val="none"/&gt;&lt;w:effect w:val="none"/&gt;&lt;w:vertAlign w:val="baseline"/&gt;&lt;w:em w:val="none"/&gt;&lt;w:specVanish w:val="0"/&gt;&lt;w14:glow w14:rad="0"&gt;&lt;w14:srgbClr w14:val="000000"/&gt;&lt;/w14:glow&gt;&lt;w14:shadow w14:blurRad="0" w14:dist="0" w14:dir="0" w14:sx="0" w14:sy="0" w14:kx="0" w14:ky="0" w14:algn="none"&gt;&lt;w14:srgbClr w14:val="000000"/&gt;&lt;/w14:shadow&gt;&lt;w14:reflection w14:blurRad="0" w14:stA="0" w14:stPos="0" w14:endA="0" w14:endPos="0" w14:dist="0" w14:dir="0" w14:fadeDir="0" w14:sx="0" w14:sy="0" w14:kx="0" w14:ky="0" w14:algn="none"/&gt;&lt;w14:textOutline w14:w="0" w14:cap="rnd" w14:cmpd="sng" w14:algn="ctr"&gt;&lt;w14:noFill/&gt;&lt;w14:prstDash w14:val="solid"/&gt;&lt;w14:bevel/&gt;&lt;/w14:textOutline&gt;&lt;w14:scene3d&gt;&lt;w14:camera w14:prst="orthographicFront"/&gt;&lt;w14:lightRig w14:rig="threePt" w14:dir="t"&gt;&lt;w14:rot w14:lat="0" w14:lon="0" w14:rev="0"/&gt;&lt;/w14:lightRig&gt;&lt;/w14:scene3d&gt;&lt;w14:props3d w14:extrusionH="0" w14:contourW="0" w14:prstMaterial="none"/&gt;&lt;w14:ligatures w14:val="none"/&gt;&lt;w14:numForm w14:val="default"/&gt;&lt;w14:numSpacing w14:val="default"/&gt;&lt;w14:stylisticSets/&gt;&lt;w14:cntxtAlts w14:val="0"/&gt;&lt;/w:rPr&gt;&lt;/w:lvl&gt;&lt;w:lvl w:ilvl="4"&gt;&lt;w:start w:val="1"/&gt;&lt;w:numFmt w:val="none"/&gt;&lt;w:lvlText w:val=""/&gt;&lt;w:lvlJc w:val="left"/&gt;&lt;w:pPr&gt;&lt;w:ind w:left="1224" w:hanging="1224"/&gt;&lt;/w:pPr&gt;&lt;w:rPr&gt;&lt;w:rFonts w:hint="default"/&gt;&lt;/w:rPr&gt;&lt;/w:lvl&gt;&lt;w:lvl w:ilvl="5"&gt;&lt;w:start w:val="1"/&gt;&lt;w:numFmt w:val="decimal"/&gt;&lt;w:lvlRestart w:val="2"/&gt;&lt;w:pStyle w:val="NumHeading3"/&gt;&lt;w:lvlText w:val="%1.%2.%6"/&gt;&lt;w:lvlJc w:val="left"/&gt;&lt;w:pPr&gt;&lt;w:tabs&gt;&lt;w:tab w:val="num" w:pos="4680"/&gt;&lt;/w:tabs&gt;&lt;w:ind w:left="2736" w:hanging="936"/&gt;&lt;/w:pPr&gt;&lt;w:rPr&gt;&lt;w:rFonts w:hint="default"/&gt;&lt;/w:rPr&gt;&lt;/w:lvl&gt;&lt;w:lvl w:ilvl="6"&gt;&lt;w:start w:val="1"/&gt;&lt;w:numFmt w:val="decimal"/&gt;&lt;w:pStyle w:val="NumHeading4"/&gt;&lt;w:lvlText w:val="%1.%2.%3.%7"/&gt;&lt;w:lvlJc w:val="left"/&gt;&lt;w:pPr&gt;&lt;w:tabs&gt;&lt;w:tab w:val="num" w:pos="5400"/&gt;&lt;/w:tabs&gt;&lt;w:ind w:left="3240" w:hanging="1080"/&gt;&lt;/w:pPr&gt;&lt;w:rPr&gt;&lt;w:rFonts w:hint="default"/&gt;&lt;/w:rPr&gt;&lt;/w:lvl&gt;&lt;w:lvl w:ilvl="7"&gt;&lt;w:start w:val="1"/&gt;&lt;w:numFmt w:val="decimal"/&gt;&lt;w:lvlText w:val="%1.%2.%3.%4.%5.%6.%7.%8."/&gt;&lt;w:lvlJc w:val="left"/&gt;&lt;w:pPr&gt;&lt;w:tabs&gt;&lt;w:tab w:val="num" w:pos="6120"/&gt;&lt;/w:tabs&gt;&lt;w:ind w:left="3744" w:hanging="1224"/&gt;&lt;/w:pPr&gt;&lt;w:rPr&gt;&lt;w:rFonts w:hint="default"/&gt;&lt;/w:rPr&gt;&lt;/w:lvl&gt;&lt;w:lvl w:ilvl="8"&gt;&lt;w:start w:val="1"/&gt;&lt;w:numFmt w:val="decimal"/&gt;&lt;w:lvlText w:val="%1.%2.%3.%4.%5.%6.%7.%8.%9."/&gt;&lt;w:lvlJc w:val="left"/&gt;&lt;w:pPr&gt;&lt;w:tabs&gt;&lt;w:tab w:val="num" w:pos="7200"/&gt;&lt;/w:tabs&gt;&lt;w:ind w:left="4320" w:hanging="1440"/&gt;&lt;/w:pPr&gt;&lt;w:rPr&gt;&lt;w:rFonts w:hint="default"/&gt;&lt;/w:rPr&gt;&lt;/w:lvl&gt;&lt;/w:abstractNum&gt;&lt;w:abstractNum w:abstractNumId="9" w15:restartNumberingAfterBreak="0"&gt;&lt;w:nsid w:val="0E7D72DE"/&gt;&lt;w:multiLevelType w:val="multilevel"/&gt;&lt;w:tmpl w:val="F26E1302"/&gt;&lt;w:lvl w:ilvl="0"&gt;&lt;w:start w:val="1"/&gt;&lt;w:numFmt w:val="decimal"/&gt;&lt;w:lvlText w:val="%1"/&gt;&lt;w:lvlJc w:val="left"/&gt;&lt;w:pPr&gt;&lt;w:ind w:left="432" w:hanging="432"/&gt;&lt;/w:pPr&gt;&lt;w:rPr&gt;&lt;w:rFonts w:hint="default"/&gt;&lt;/w:rPr&gt;&lt;/w:lvl&gt;&lt;w:lvl w:ilvl="1"&gt;&lt;w:start w:val="1"/&gt;&lt;w:numFmt w:val="decimal"/&gt;&lt;w:lvlText w:val="%1.%2"/&gt;&lt;w:lvlJc w:val="left"/&gt;&lt;w:pPr&gt;&lt;w:ind w:left="576" w:hanging="576"/&gt;&lt;/w:pPr&gt;&lt;w:rPr&gt;&lt;w:rFonts w:hint="default"/&gt;&lt;/w:rPr&gt;&lt;/w:lvl&gt;&lt;w:lvl w:ilvl="2"&gt;&lt;w:start w:val="1"/&gt;&lt;w:numFmt w:val="decimal"/&gt;&lt;w:lvlText w:val="%1.%2.%3"/&gt;&lt;w:lvlJc w:val="left"/&gt;&lt;w:pPr&gt;&lt;w:ind w:left="720" w:hanging="720"/&gt;&lt;/w:pPr&gt;&lt;w:rPr&gt;&lt;w:rFonts w:hint="default"/&gt;&lt;/w:rPr&gt;&lt;/w:lvl&gt;&lt;w:lvl w:ilvl="3"&gt;&lt;w:start w:val="1"/&gt;&lt;w:numFmt w:val="decimal"/&gt;&lt;w:lvlText w:val="%1.%2.%3.%4"/&gt;&lt;w:lvlJc w:val="left"/&gt;&lt;w:pPr&gt;&lt;w:ind w:left="864" w:hanging="864"/&gt;&lt;/w:pPr&gt;&lt;w:rPr&gt;&lt;w:rFonts w:hint="default"/&gt;&lt;/w:rPr&gt;&lt;/w:lvl&gt;&lt;w:lvl w:ilvl="4"&gt;&lt;w:start w:val="1"/&gt;&lt;w:numFmt w:val="none"/&gt;&lt;w:lvlText w:val=""/&gt;&lt;w:lvlJc w:val="left"/&gt;&lt;w:pPr&gt;&lt;w:ind w:left="1008" w:hanging="1008"/&gt;&lt;/w:pPr&gt;&lt;w:rPr&gt;&lt;w:rFonts w:hint="default"/&gt;&lt;/w:rPr&gt;&lt;/w:lvl&gt;&lt;w:lvl w:ilvl="5"&gt;&lt;w:start w:val="1"/&gt;&lt;w:numFmt w:val="decimal"/&gt;&lt;w:pStyle w:val="Heading6"/&gt;&lt;w:lvlText w:val="%1.%2.%3.%4.%5.%6"/&gt;&lt;w:lvlJc w:val="left"/&gt;&lt;w:pPr&gt;&lt;w:ind w:left="1152" w:hanging="1152"/&gt;&lt;/w:pPr&gt;&lt;w:rPr&gt;&lt;w:rFonts w:hint="default"/&gt;&lt;/w:rPr&gt;&lt;/w:lvl&gt;&lt;w:lvl w:ilvl="6"&gt;&lt;w:start w:val="1"/&gt;&lt;w:numFmt w:val="decimal"/&gt;&lt;w:pStyle w:val="Heading7"/&gt;&lt;w:lvlText w:val="%1.%2.%3.%4.%5.%6.%7"/&gt;&lt;w:lvlJc w:val="left"/&gt;&lt;w:pPr&gt;&lt;w:ind w:left="1296" w:hanging="1296"/&gt;&lt;/w:pPr&gt;&lt;w:rPr&gt;&lt;w:rFonts w:hint="default"/&gt;&lt;/w:rPr&gt;&lt;/w:lvl&gt;&lt;w:lvl w:ilvl="7"&gt;&lt;w:start w:val="1"/&gt;&lt;w:numFmt w:val="decimal"/&gt;&lt;w:pStyle w:val="Heading8"/&gt;&lt;w:lvlText w:val="%1.%2.%3.%4.%5.%6.%7.%8"/&gt;&lt;w:lvlJc w:val="left"/&gt;&lt;w:pPr&gt;&lt;w:ind w:left="1440" w:hanging="1440"/&gt;&lt;/w:pPr&gt;&lt;w:rPr&gt;&lt;w:rFonts w:hint="default"/&gt;&lt;/w:rPr&gt;&lt;/w:lvl&gt;&lt;w:lvl w:ilvl="8"&gt;&lt;w:start w:val="1"/&gt;&lt;w:numFmt w:val="decimal"/&gt;&lt;w:pStyle w:val="Heading9"/&gt;&lt;w:lvlText w:val="%1.%2.%3.%4.%5.%6.%7.%8.%9"/&gt;&lt;w:lvlJc w:val="left"/&gt;&lt;w:pPr&gt;&lt;w:ind w:left="1584" w:hanging="1584"/&gt;&lt;/w:pPr&gt;&lt;w:rPr&gt;&lt;w:rFonts w:hint="default"/&gt;&lt;/w:rPr&gt;&lt;/w:lvl&gt;&lt;/w:abstractNum&gt;&lt;w:abstractNum w:abstractNumId="10" w15:restartNumberingAfterBreak="0"&gt;&lt;w:nsid w:val="11162E53"/&gt;&lt;w:multiLevelType w:val="hybridMultilevel"/&gt;&lt;w:tmpl w:val="B02864DA"/&gt;&lt;w:lvl w:ilvl="0" w:tplc="04090001"&gt;&lt;w:start w:val="1"/&gt;&lt;w:numFmt w:val="bullet"/&gt;&lt;w:lvlText w:val=""/&gt;&lt;w:lvlJc w:val="left"/&gt;&lt;w:pPr&gt;&lt;w:ind w:left="720" w:hanging="360"/&gt;&lt;/w:pPr&gt;&lt;w:rPr&gt;&lt;w:rFonts w:ascii="Symbol" w:hAnsi="Symbol" w:hint="default"/&gt;&lt;/w:rPr&gt;&lt;/w:lvl&gt;&lt;w:lvl w:ilvl="1" w:tplc="04090003"&gt;&lt;w:start w:val="1"/&gt;&lt;w:numFmt w:val="bullet"/&gt;&lt;w:lvlText w:val="o"/&gt;&lt;w:lvlJc w:val="left"/&gt;&lt;w:pPr&gt;&lt;w:ind w:left="1440" w:hanging="360"/&gt;&lt;/w:pPr&gt;&lt;w:rPr&gt;&lt;w:rFonts w:ascii="Courier New" w:hAnsi="Courier New" w:cs="Courier New" w:hint="default"/&gt;&lt;/w:rPr&gt;&lt;/w:lvl&gt;&lt;w:lvl w:ilvl="2" w:tplc="04090005"&gt;&lt;w:start w:val="1"/&gt;&lt;w:numFmt w:val="bullet"/&gt;&lt;w:lvlText w:val=""/&gt;&lt;w:lvlJc w:val="left"/&gt;&lt;w:pPr&gt;&lt;w:ind w:left="2160" w:hanging="360"/&gt;&lt;/w:pPr&gt;&lt;w:rPr&gt;&lt;w:rFonts w:ascii="Wingdings" w:hAnsi="Wingdings" w:hint="default"/&gt;&lt;/w:rPr&gt;&lt;/w:lvl&gt;&lt;w:lvl w:ilvl="3" w:tplc="04090001" w:tentative="1"&gt;&lt;w:start w:val="1"/&gt;&lt;w:numFmt w:val="bullet"/&gt;&lt;w:lvlText w:val=""/&gt;&lt;w:lvlJc w:val="left"/&gt;&lt;w:pPr&gt;&lt;w:ind w:left="2880" w:hanging="360"/&gt;&lt;/w:pPr&gt;&lt;w:rPr&gt;&lt;w:rFonts w:ascii="Symbol" w:hAnsi="Symbol" w:hint="default"/&gt;&lt;/w:rPr&gt;&lt;/w:lvl&gt;&lt;w:lvl w:ilvl="4" w:tplc="04090003" w:tentative="1"&gt;&lt;w:start w:val="1"/&gt;&lt;w:numFmt w:val="bullet"/&gt;&lt;w:lvlText w:val="o"/&gt;&lt;w:lvlJc w:val="left"/&gt;&lt;w:pPr&gt;&lt;w:ind w:left="3600" w:hanging="360"/&gt;&lt;/w:pPr&gt;&lt;w:rPr&gt;&lt;w:rFonts w:ascii="Courier New" w:hAnsi="Courier New" w:cs="Courier New" w:hint="default"/&gt;&lt;/w:rPr&gt;&lt;/w:lvl&gt;&lt;w:lvl w:ilvl="5" w:tplc="04090005" w:tentative="1"&gt;&lt;w:start w:val="1"/&gt;&lt;w:numFmt w:val="bullet"/&gt;&lt;w:lvlText w:val=""/&gt;&lt;w:lvlJc w:val="left"/&gt;&lt;w:pPr&gt;&lt;w:ind w:left="4320" w:hanging="360"/&gt;&lt;/w:pPr&gt;&lt;w:rPr&gt;&lt;w:rFonts w:ascii="Wingdings" w:hAnsi="Wingdings" w:hint="default"/&gt;&lt;/w:rPr&gt;&lt;/w:lvl&gt;&lt;w:lvl w:ilvl="6" w:tplc="04090001" w:tentative="1"&gt;&lt;w:start w:val="1"/&gt;&lt;w:numFmt w:val="bullet"/&gt;&lt;w:lvlText w:val=""/&gt;&lt;w:lvlJc w:val="left"/&gt;&lt;w:pPr&gt;&lt;w:ind w:left="5040" w:hanging="360"/&gt;&lt;/w:pPr&gt;&lt;w:rPr&gt;&lt;w:rFonts w:ascii="Symbol" w:hAnsi="Symbol" w:hint="default"/&gt;&lt;/w:rPr&gt;&lt;/w:lvl&gt;&lt;w:lvl w:ilvl="7" w:tplc="04090003" w:tentative="1"&gt;&lt;w:start w:val="1"/&gt;&lt;w:numFmt w:val="bullet"/&gt;&lt;w:lvlText w:val="o"/&gt;&lt;w:lvlJc w:val="left"/&gt;&lt;w:pPr&gt;&lt;w:ind w:left="5760" w:hanging="360"/&gt;&lt;/w:pPr&gt;&lt;w:rPr&gt;&lt;w:rFonts w:ascii="Courier New" w:hAnsi="Courier New" w:cs="Courier New" w:hint="default"/&gt;&lt;/w:rPr&gt;&lt;/w:lvl&gt;&lt;w:lvl w:ilvl="8" w:tplc="04090005" w:tentative="1"&gt;&lt;w:start w:val="1"/&gt;&lt;w:numFmt w:val="bullet"/&gt;&lt;w:lvlText w:val=""/&gt;&lt;w:lvlJc w:val="left"/&gt;&lt;w:pPr&gt;&lt;w:ind w:left="6480" w:hanging="360"/&gt;&lt;/w:pPr&gt;&lt;w:rPr&gt;&lt;w:rFonts w:ascii="Wingdings" w:hAnsi="Wingdings" w:hint="default"/&gt;&lt;/w:rPr&gt;&lt;/w:lvl&gt;&lt;/w:abstractNum&gt;&lt;w:abstractNum w:abstractNumId="11" w15:restartNumberingAfterBreak="0"&gt;&lt;w:nsid w:val="13277D58"/&gt;&lt;w:multiLevelType w:val="multilevel"/&gt;&lt;w:tmpl w:val="FCA28AC8"/&gt;&lt;w:lvl w:ilvl="0"&gt;&lt;w:start w:val="1"/&gt;&lt;w:numFmt w:val="decimal"/&gt;&lt;w:lvlText w:val="%1."/&gt;&lt;w:lvlJc w:val="left"/&gt;&lt;w:pPr&gt;&lt;w:tabs&gt;&lt;w:tab w:val="num" w:pos="720"/&gt;&lt;/w:tabs&gt;&lt;w:ind w:left="720" w:hanging="360"/&gt;&lt;/w:pPr&gt;&lt;w:rPr&gt;&lt;w:rFonts w:ascii="Segoe UI" w:hAnsi="Segoe UI" w:cs="Segoe"/&gt;&lt;w:color w:val="auto"/&gt;&lt;w:sz w:val="22"/&gt;&lt;w:szCs w:val="20"/&gt;&lt;/w:rPr&gt;&lt;/w:lvl&gt;&lt;w:lvl w:ilvl="1"&gt;&lt;w:start w:val="1"/&gt;&lt;w:numFmt w:val="lowerLetter"/&gt;&lt;w:lvlText w:val="%2."/&gt;&lt;w:lvlJc w:val="left"/&gt;&lt;w:pPr&gt;&lt;w:tabs&gt;&lt;w:tab w:val="num" w:pos="1440"/&gt;&lt;/w:tabs&gt;&lt;w:ind w:left="1440" w:hanging="360"/&gt;&lt;/w:pPr&gt;&lt;w:rPr&gt;&lt;w:rFonts w:ascii="Segoe UI" w:hAnsi="Segoe UI"/&gt;&lt;w:color w:val="auto"/&gt;&lt;w:sz w:val="20"/&gt;&lt;w:szCs w:val="20"/&gt;&lt;/w:rPr&gt;&lt;/w:lvl&gt;&lt;w:lvl w:ilvl="2"&gt;&lt;w:start w:val="1"/&gt;&lt;w:numFmt w:val="lowerRoman"/&gt;&lt;w:lvlText w:val="%3."/&gt;&lt;w:lvlJc w:val="left"/&gt;&lt;w:pPr&gt;&lt;w:tabs&gt;&lt;w:tab w:val="num" w:pos="2160"/&gt;&lt;/w:tabs&gt;&lt;w:ind w:left="2160" w:hanging="360"/&gt;&lt;/w:pPr&gt;&lt;w:rPr&gt;&lt;w:rFonts w:ascii="Segoe UI" w:hAnsi="Segoe UI"/&gt;&lt;w:color w:val="008AC8"/&gt;&lt;w:sz w:val="20"/&gt;&lt;w:szCs w:val="20"/&gt;&lt;/w:rPr&gt;&lt;/w:lvl&gt;&lt;w:lvl w:ilvl="3"&gt;&lt;w:start w:val="1"/&gt;&lt;w:numFmt w:val="decimal"/&gt;&lt;w:lvlText w:val="(%4)"/&gt;&lt;w:lvlJc w:val="left"/&gt;&lt;w:pPr&gt;&lt;w:tabs&gt;&lt;w:tab w:val="num" w:pos="2880"/&gt;&lt;/w:tabs&gt;&lt;w:ind w:left="2880" w:hanging="360"/&gt;&lt;/w:pPr&gt;&lt;w:rPr&gt;&lt;w:rFonts w:hint="default"/&gt;&lt;/w:rPr&gt;&lt;/w:lvl&gt;&lt;w:lvl w:ilvl="4"&gt;&lt;w:start w:val="1"/&gt;&lt;w:numFmt w:val="lowerLetter"/&gt;&lt;w:lvlText w:val="(%5)"/&gt;&lt;w:lvlJc w:val="left"/&gt;&lt;w:pPr&gt;&lt;w:tabs&gt;&lt;w:tab w:val="num" w:pos="3600"/&gt;&lt;/w:tabs&gt;&lt;w:ind w:left="3600" w:hanging="360"/&gt;&lt;/w:pPr&gt;&lt;w:rPr&gt;&lt;w:rFonts w:hint="default"/&gt;&lt;/w:rPr&gt;&lt;/w:lvl&gt;&lt;w:lvl w:ilvl="5"&gt;&lt;w:start w:val="1"/&gt;&lt;w:numFmt w:val="lowerRoman"/&gt;&lt;w:lvlText w:val="(%6)"/&gt;&lt;w:lvlJc w:val="left"/&gt;&lt;w:pPr&gt;&lt;w:tabs&gt;&lt;w:tab w:val="num" w:pos="4320"/&gt;&lt;/w:tabs&gt;&lt;w:ind w:left="4320" w:hanging="360"/&gt;&lt;/w:pPr&gt;&lt;w:rPr&gt;&lt;w:rFonts w:hint="default"/&gt;&lt;/w:rPr&gt;&lt;/w:lvl&gt;&lt;w:lvl w:ilvl="6"&gt;&lt;w:start w:val="1"/&gt;&lt;w:numFmt w:val="decimal"/&gt;&lt;w:lvlText w:val="%7."/&gt;&lt;w:lvlJc w:val="left"/&gt;&lt;w:pPr&gt;&lt;w:tabs&gt;&lt;w:tab w:val="num" w:pos="5040"/&gt;&lt;/w:tabs&gt;&lt;w:ind w:left="5040" w:hanging="360"/&gt;&lt;/w:pPr&gt;&lt;w:rPr&gt;&lt;w:rFonts w:hint="default"/&gt;&lt;/w:rPr&gt;&lt;/w:lvl&gt;&lt;w:lvl w:ilvl="7"&gt;&lt;w:start w:val="1"/&gt;&lt;w:numFmt w:val="lowerLetter"/&gt;&lt;w:lvlText w:val="%8."/&gt;&lt;w:lvlJc w:val="left"/&gt;&lt;w:pPr&gt;&lt;w:tabs&gt;&lt;w:tab w:val="num" w:pos="5760"/&gt;&lt;/w:tabs&gt;&lt;w:ind w:left="5760" w:hanging="360"/&gt;&lt;/w:pPr&gt;&lt;w:rPr&gt;&lt;w:rFonts w:hint="default"/&gt;&lt;/w:rPr&gt;&lt;/w:lvl&gt;&lt;w:lvl w:ilvl="8"&gt;&lt;w:start w:val="1"/&gt;&lt;w:numFmt w:val="lowerRoman"/&gt;&lt;w:lvlText w:val="%9."/&gt;&lt;w:lvlJc w:val="left"/&gt;&lt;w:pPr&gt;&lt;w:tabs&gt;&lt;w:tab w:val="num" w:pos="6480"/&gt;&lt;/w:tabs&gt;&lt;w:ind w:left="6480" w:hanging="360"/&gt;&lt;/w:pPr&gt;&lt;w:rPr&gt;&lt;w:rFonts w:hint="default"/&gt;&lt;/w:rPr&gt;&lt;/w:lvl&gt;&lt;/w:abstractNum&gt;&lt;w:abstractNum w:abstractNumId="12" w15:restartNumberingAfterBreak="0"&gt;&lt;w:nsid w:val="13460842"/&gt;&lt;w:multiLevelType w:val="hybridMultilevel"/&gt;&lt;w:tmpl w:val="1C204684"/&gt;&lt;w:lvl w:ilvl="0" w:tplc="CB38B744"&gt;&lt;w:start w:val="1"/&gt;&lt;w:numFmt w:val="bullet"/&gt;&lt;w:pStyle w:val="Bullet1"/&gt;&lt;w:lvlText w:val=""/&gt;&lt;w:lvlJc w:val="left"/&gt;&lt;w:pPr&gt;&lt;w:ind w:left="792" w:hanging="360"/&gt;&lt;/w:pPr&gt;&lt;w:rPr&gt;&lt;w:rFonts w:ascii="Symbol" w:hAnsi="Symbol" w:hint="default"/&gt;&lt;w:color w:val="008AC8"/&gt;&lt;/w:rPr&gt;&lt;/w:lvl&gt;&lt;w:lvl w:ilvl="1" w:tplc="04090003"&gt;&lt;w:start w:val="1"/&gt;&lt;w:numFmt w:val="bullet"/&gt;&lt;w:lvlText w:val="o"/&gt;&lt;w:lvlJc w:val="left"/&gt;&lt;w:pPr&gt;&lt;w:ind w:left="2520" w:hanging="360"/&gt;&lt;/w:pPr&gt;&lt;w:rPr&gt;&lt;w:rFonts w:ascii="Courier New" w:hAnsi="Courier New" w:cs="Courier New" w:hint="default"/&gt;&lt;/w:rPr&gt;&lt;/w:lvl&gt;&lt;w:lvl w:ilvl="2" w:tplc="04090005" w:tentative="1"&gt;&lt;w:start w:val="1"/&gt;&lt;w:numFmt w:val="bullet"/&gt;&lt;w:lvlText w:val=""/&gt;&lt;w:lvlJc w:val="left"/&gt;&lt;w:pPr&gt;&lt;w:ind w:left="3240" w:hanging="360"/&gt;&lt;/w:pPr&gt;&lt;w:rPr&gt;&lt;w:rFonts w:ascii="Wingdings" w:hAnsi="Wingdings" w:hint="default"/&gt;&lt;/w:rPr&gt;&lt;/w:lvl&gt;&lt;w:lvl w:ilvl="3" w:tplc="04090001" w:tentative="1"&gt;&lt;w:start w:val="1"/&gt;&lt;w:numFmt w:val="bullet"/&gt;&lt;w:lvlText w:val=""/&gt;&lt;w:lvlJc w:val="left"/&gt;&lt;w:pPr&gt;&lt;w:ind w:left="3960" w:hanging="360"/&gt;&lt;/w:pPr&gt;&lt;w:rPr&gt;&lt;w:rFonts w:ascii="Symbol" w:hAnsi="Symbol" w:hint="default"/&gt;&lt;/w:rPr&gt;&lt;/w:lvl&gt;&lt;w:lvl w:ilvl="4" w:tplc="04090003" w:tentative="1"&gt;&lt;w:start w:val="1"/&gt;&lt;w:numFmt w:val="bullet"/&gt;&lt;w:lvlText w:val="o"/&gt;&lt;w:lvlJc w:val="left"/&gt;&lt;w:pPr&gt;&lt;w:ind w:left="4680" w:hanging="360"/&gt;&lt;/w:pPr&gt;&lt;w:rPr&gt;&lt;w:rFonts w:ascii="Courier New" w:hAnsi="Courier New" w:cs="Courier New" w:hint="default"/&gt;&lt;/w:rPr&gt;&lt;/w:lvl&gt;&lt;w:lvl w:ilvl="5" w:tplc="04090005" w:tentative="1"&gt;&lt;w:start w:val="1"/&gt;&lt;w:numFmt w:val="bullet"/&gt;&lt;w:lvlText w:val=""/&gt;&lt;w:lvlJc w:val="left"/&gt;&lt;w:pPr&gt;&lt;w:ind w:left="5400" w:hanging="360"/&gt;&lt;/w:pPr&gt;&lt;w:rPr&gt;&lt;w:rFonts w:ascii="Wingdings" w:hAnsi="Wingdings" w:hint="default"/&gt;&lt;/w:rPr&gt;&lt;/w:lvl&gt;&lt;w:lvl w:ilvl="6" w:tplc="04090001" w:tentative="1"&gt;&lt;w:start w:val="1"/&gt;&lt;w:numFmt w:val="bullet"/&gt;&lt;w:lvlText w:val=""/&gt;&lt;w:lvlJc w:val="left"/&gt;&lt;w:pPr&gt;&lt;w:ind w:left="6120" w:hanging="360"/&gt;&lt;/w:pPr&gt;&lt;w:rPr&gt;&lt;w:rFonts w:ascii="Symbol" w:hAnsi="Symbol" w:hint="default"/&gt;&lt;/w:rPr&gt;&lt;/w:lvl&gt;&lt;w:lvl w:ilvl="7" w:tplc="04090003" w:tentative="1"&gt;&lt;w:start w:val="1"/&gt;&lt;w:numFmt w:val="bullet"/&gt;&lt;w:lvlText w:val="o"/&gt;&lt;w:lvlJc w:val="left"/&gt;&lt;w:pPr&gt;&lt;w:ind w:left="6840" w:hanging="360"/&gt;&lt;/w:pPr&gt;&lt;w:rPr&gt;&lt;w:rFonts w:ascii="Courier New" w:hAnsi="Courier New" w:cs="Courier New" w:hint="default"/&gt;&lt;/w:rPr&gt;&lt;/w:lvl&gt;&lt;w:lvl w:ilvl="8" w:tplc="04090005" w:tentative="1"&gt;&lt;w:start w:val="1"/&gt;&lt;w:numFmt w:val="bullet"/&gt;&lt;w:lvlText w:val=""/&gt;&lt;w:lvlJc w:val="left"/&gt;&lt;w:pPr&gt;&lt;w:ind w:left="7560" w:hanging="360"/&gt;&lt;/w:pPr&gt;&lt;w:rPr&gt;&lt;w:rFonts w:ascii="Wingdings" w:hAnsi="Wingdings" w:hint="default"/&gt;&lt;/w:rPr&gt;&lt;/w:lvl&gt;&lt;/w:abstractNum&gt;&lt;w:abstractNum w:abstractNumId="13" w15:restartNumberingAfterBreak="0"&gt;&lt;w:nsid w:val="1A3C381B"/&gt;&lt;w:multiLevelType w:val="hybridMultilevel"/&gt;&lt;w:tmpl w:val="230A945C"/&gt;&lt;w:lvl w:ilvl="0" w:tplc="0409000F"&gt;&lt;w:start w:val="1"/&gt;&lt;w:numFmt w:val="decimal"/&gt;&lt;w:lvlText w:val="%1."/&gt;&lt;w:lvlJc w:val="left"/&gt;&lt;w:pPr&gt;&lt;w:ind w:left="720" w:hanging="360"/&gt;&lt;/w:pPr&gt;&lt;/w:lvl&gt;&lt;w:lvl w:ilvl="1" w:tplc="04090019"&gt;&lt;w:start w:val="1"/&gt;&lt;w:numFmt w:val="lowerLetter"/&gt;&lt;w:lvlText w:val="%2."/&gt;&lt;w:lvlJc w:val="left"/&gt;&lt;w:pPr&gt;&lt;w:ind w:left="1440" w:hanging="360"/&gt;&lt;/w:pPr&gt;&lt;/w:lvl&gt;&lt;w:lvl w:ilvl="2" w:tplc="0409001B"&gt;&lt;w:start w:val="1"/&gt;&lt;w:numFmt w:val="lowerRoman"/&gt;&lt;w:lvlText w:val="%3."/&gt;&lt;w:lvlJc w:val="right"/&gt;&lt;w:pPr&gt;&lt;w:ind w:left="2160" w:hanging="180"/&gt;&lt;/w:pPr&gt;&lt;/w:lvl&gt;&lt;w:lvl w:ilvl="3" w:tplc="0409000F"&gt;&lt;w:start w:val="1"/&gt;&lt;w:numFmt w:val="decimal"/&gt;&lt;w:lvlText w:val="%4."/&gt;&lt;w:lvlJc w:val="left"/&gt;&lt;w:pPr&gt;&lt;w:ind w:left="2880" w:hanging="360"/&gt;&lt;/w:pPr&gt;&lt;/w:lvl&gt;&lt;w:lvl w:ilvl="4" w:tplc="04090019"&gt;&lt;w:start w:val="1"/&gt;&lt;w:numFmt w:val="lowerLetter"/&gt;&lt;w:lvlText w:val="%5."/&gt;&lt;w:lvlJc w:val="left"/&gt;&lt;w:pPr&gt;&lt;w:ind w:left="3600" w:hanging="360"/&gt;&lt;/w:pPr&gt;&lt;/w:lvl&gt;&lt;w:lvl w:ilvl="5" w:tplc="0409001B" w:tentative="1"&gt;&lt;w:start w:val="1"/&gt;&lt;w:numFmt w:val="lowerRoman"/&gt;&lt;w:lvlText w:val="%6."/&gt;&lt;w:lvlJc w:val="right"/&gt;&lt;w:pPr&gt;&lt;w:ind w:left="4320" w:hanging="180"/&gt;&lt;/w:pPr&gt;&lt;/w:lvl&gt;&lt;w:lvl w:ilvl="6" w:tplc="0409000F" w:tentative="1"&gt;&lt;w:start w:val="1"/&gt;&lt;w:numFmt w:val="decimal"/&gt;&lt;w:lvlText w:val="%7."/&gt;&lt;w:lvlJc w:val="left"/&gt;&lt;w:pPr&gt;&lt;w:ind w:left="5040" w:hanging="360"/&gt;&lt;/w:pPr&gt;&lt;/w:lvl&gt;&lt;w:lvl w:ilvl="7" w:tplc="04090019" w:tentative="1"&gt;&lt;w:start w:val="1"/&gt;&lt;w:numFmt w:val="lowerLetter"/&gt;&lt;w:lvlText w:val="%8."/&gt;&lt;w:lvlJc w:val="left"/&gt;&lt;w:pPr&gt;&lt;w:ind w:left="5760" w:hanging="360"/&gt;&lt;/w:pPr&gt;&lt;/w:lvl&gt;&lt;w:lvl w:ilvl="8" w:tplc="0409001B" w:tentative="1"&gt;&lt;w:start w:val="1"/&gt;&lt;w:numFmt w:val="lowerRoman"/&gt;&lt;w:lvlText w:val="%9."/&gt;&lt;w:lvlJc w:val="right"/&gt;&lt;w:pPr&gt;&lt;w:ind w:left="6480" w:hanging="180"/&gt;&lt;/w:pPr&gt;&lt;/w:lvl&gt;&lt;/w:abstractNum&gt;&lt;w:abstractNum w:abstractNumId="14" w15:restartNumberingAfterBreak="0"&gt;&lt;w:nsid w:val="23B87FAB"/&gt;&lt;w:multiLevelType w:val="multilevel"/&gt;&lt;w:tmpl w:val="92A8D828"/&gt;&lt;w:styleLink w:val="Bullets"/&gt;&lt;w:lvl w:ilvl="0"&gt;&lt;w:start w:val="1"/&gt;&lt;w:numFmt w:val="bullet"/&gt;&lt;w:lvlText w:val=""/&gt;&lt;w:lvlJc w:val="left"/&gt;&lt;w:pPr&gt;&lt;w:ind w:left="714" w:hanging="357"/&gt;&lt;/w:pPr&gt;&lt;w:rPr&gt;&lt;w:rFonts w:ascii="Symbol" w:hAnsi="Symbol" w:cs="Times New Roman" w:hint="default"/&gt;&lt;w:color w:val="5B9BD5" w:themeColor="accent1"/&gt;&lt;w:sz w:val="24"/&gt;&lt;w:szCs w:val="20"/&gt;&lt;/w:rPr&gt;&lt;/w:lvl&gt;&lt;w:lvl w:ilvl="1"&gt;&lt;w:start w:val="1"/&gt;&lt;w:numFmt w:val="bullet"/&gt;&lt;w:lvlText w:val=""/&gt;&lt;w:lvlJc w:val="left"/&gt;&lt;w:pPr&gt;&lt;w:tabs&gt;&lt;w:tab w:val="num" w:pos="1621"/&gt;&lt;/w:tabs&gt;&lt;w:ind w:left="1071" w:hanging="357"/&gt;&lt;/w:pPr&gt;&lt;w:rPr&gt;&lt;w:rFonts w:ascii="Symbol" w:hAnsi="Symbol" w:cs="Times New Roman" w:hint="default"/&gt;&lt;w:b w:val="0"/&gt;&lt;w:bCs w:val="0"/&gt;&lt;w:i w:val="0"/&gt;&lt;w:iCs w:val="0"/&gt;&lt;w:color w:val="5B9BD5" w:themeColor="accent1"/&gt;&lt;w:sz w:val="24"/&gt;&lt;w:szCs w:val="20"/&gt;&lt;/w:rPr&gt;&lt;/w:lvl&gt;&lt;w:lvl w:ilvl="2"&gt;&lt;w:start w:val="1"/&gt;&lt;w:numFmt w:val="bullet"/&gt;&lt;w:lvlText w:val=""/&gt;&lt;w:lvlJc w:val="left"/&gt;&lt;w:pPr&gt;&lt;w:tabs&gt;&lt;w:tab w:val="num" w:pos="1978"/&gt;&lt;/w:tabs&gt;&lt;w:ind w:left="1428" w:hanging="357"/&gt;&lt;/w:pPr&gt;&lt;w:rPr&gt;&lt;w:rFonts w:ascii="Symbol" w:hAnsi="Symbol" w:cs="Times New Roman" w:hint="default"/&gt;&lt;w:color w:val="5B9BD5" w:themeColor="accent1"/&gt;&lt;w:sz w:val="20"/&gt;&lt;w:szCs w:val="20"/&gt;&lt;/w:rPr&gt;&lt;/w:lvl&gt;&lt;w:lvl w:ilvl="3"&gt;&lt;w:start w:val="1"/&gt;&lt;w:numFmt w:val="bullet"/&gt;&lt;w:lvlText w:val=""/&gt;&lt;w:lvlJc w:val="left"/&gt;&lt;w:pPr&gt;&lt;w:tabs&gt;&lt;w:tab w:val="num" w:pos="2335"/&gt;&lt;/w:tabs&gt;&lt;w:ind w:left="1785" w:hanging="357"/&gt;&lt;/w:pPr&gt;&lt;w:rPr&gt;&lt;w:rFonts w:ascii="Symbol" w:hAnsi="Symbol" w:cs="Times New Roman" w:hint="default"/&gt;&lt;w:b w:val="0"/&gt;&lt;w:bCs w:val="0"/&gt;&lt;w:i w:val="0"/&gt;&lt;w:iCs w:val="0"/&gt;&lt;w:color w:val="5B9BD5" w:themeColor="accent1"/&gt;&lt;w:sz w:val="16"/&gt;&lt;w:szCs w:val="20"/&gt;&lt;/w:rPr&gt;&lt;/w:lvl&gt;&lt;w:lvl w:ilvl="4"&gt;&lt;w:start w:val="1"/&gt;&lt;w:numFmt w:val="lowerLetter"/&gt;&lt;w:lvlText w:val="(%5)"/&gt;&lt;w:lvlJc w:val="left"/&gt;&lt;w:pPr&gt;&lt;w:tabs&gt;&lt;w:tab w:val="num" w:pos="2692"/&gt;&lt;/w:tabs&gt;&lt;w:ind w:left="2142" w:hanging="357"/&gt;&lt;/w:pPr&gt;&lt;w:rPr&gt;&lt;w:rFonts w:hint="default"/&gt;&lt;/w:rPr&gt;&lt;/w:lvl&gt;&lt;w:lvl w:ilvl="5"&gt;&lt;w:start w:val="1"/&gt;&lt;w:numFmt w:val="lowerRoman"/&gt;&lt;w:lvlText w:val="(%6)"/&gt;&lt;w:lvlJc w:val="left"/&gt;&lt;w:pPr&gt;&lt;w:tabs&gt;&lt;w:tab w:val="num" w:pos="3049"/&gt;&lt;/w:tabs&gt;&lt;w:ind w:left="2499" w:hanging="357"/&gt;&lt;/w:pPr&gt;&lt;w:rPr&gt;&lt;w:rFonts w:hint="default"/&gt;&lt;/w:rPr&gt;&lt;/w:lvl&gt;&lt;w:lvl w:ilvl="6"&gt;&lt;w:start w:val="1"/&gt;&lt;w:numFmt w:val="decimal"/&gt;&lt;w:lvlText w:val="%7."/&gt;&lt;w:lvlJc w:val="left"/&gt;&lt;w:pPr&gt;&lt;w:tabs&gt;&lt;w:tab w:val="num" w:pos="3406"/&gt;&lt;/w:tabs&gt;&lt;w:ind w:left="2856" w:hanging="357"/&gt;&lt;/w:pPr&gt;&lt;w:rPr&gt;&lt;w:rFonts w:hint="default"/&gt;&lt;/w:rPr&gt;&lt;/w:lvl&gt;&lt;w:lvl w:ilvl="7"&gt;&lt;w:start w:val="1"/&gt;&lt;w:numFmt w:val="lowerLetter"/&gt;&lt;w:lvlText w:val="%8."/&gt;&lt;w:lvlJc w:val="left"/&gt;&lt;w:pPr&gt;&lt;w:tabs&gt;&lt;w:tab w:val="num" w:pos="3763"/&gt;&lt;/w:tabs&gt;&lt;w:ind w:left="3213" w:hanging="357"/&gt;&lt;/w:pPr&gt;&lt;w:rPr&gt;&lt;w:rFonts w:hint="default"/&gt;&lt;/w:rPr&gt;&lt;/w:lvl&gt;&lt;w:lvl w:ilvl="8"&gt;&lt;w:start w:val="1"/&gt;&lt;w:numFmt w:val="lowerRoman"/&gt;&lt;w:lvlText w:val="%9."/&gt;&lt;w:lvlJc w:val="left"/&gt;&lt;w:pPr&gt;&lt;w:tabs&gt;&lt;w:tab w:val="num" w:pos="4120"/&gt;&lt;/w:tabs&gt;&lt;w:ind w:left="3570" w:hanging="357"/&gt;&lt;/w:pPr&gt;&lt;w:rPr&gt;&lt;w:rFonts w:hint="default"/&gt;&lt;/w:rPr&gt;&lt;/w:lvl&gt;&lt;/w:abstractNum&gt;&lt;w:abstractNum w:abstractNumId="15" w15:restartNumberingAfterBreak="0"&gt;&lt;w:nsid w:val="26594FF6"/&gt;&lt;w:multiLevelType w:val="hybridMultilevel"/&gt;&lt;w:tmpl w:val="CD42024C"/&gt;&lt;w:lvl w:ilvl="0" w:tplc="0409000F"&gt;&lt;w:start w:val="1"/&gt;&lt;w:numFmt w:val="decimal"/&gt;&lt;w:lvlText w:val="%1."/&gt;&lt;w:lvlJc w:val="left"/&gt;&lt;w:pPr&gt;&lt;w:ind w:left="720" w:hanging="360"/&gt;&lt;/w:pPr&gt;&lt;/w:lvl&gt;&lt;w:lvl w:ilvl="1" w:tplc="04090019"&gt;&lt;w:start w:val="1"/&gt;&lt;w:numFmt w:val="lowerLetter"/&gt;&lt;w:lvlText w:val="%2."/&gt;&lt;w:lvlJc w:val="left"/&gt;&lt;w:pPr&gt;&lt;w:ind w:left="1440" w:hanging="360"/&gt;&lt;/w:pPr&gt;&lt;/w:lvl&gt;&lt;w:lvl w:ilvl="2" w:tplc="0409001B"&gt;&lt;w:start w:val="1"/&gt;&lt;w:numFmt w:val="lowerRoman"/&gt;&lt;w:lvlText w:val="%3."/&gt;&lt;w:lvlJc w:val="right"/&gt;&lt;w:pPr&gt;&lt;w:ind w:left="2160" w:hanging="180"/&gt;&lt;/w:pPr&gt;&lt;/w:lvl&gt;&lt;w:lvl w:ilvl="3" w:tplc="0409000F" w:tentative="1"&gt;&lt;w:start w:val="1"/&gt;&lt;w:numFmt w:val="decimal"/&gt;&lt;w:lvlText w:val="%4."/&gt;&lt;w:lvlJc w:val="left"/&gt;&lt;w:pPr&gt;&lt;w:ind w:left="2880" w:hanging="360"/&gt;&lt;/w:pPr&gt;&lt;/w:lvl&gt;&lt;w:lvl w:ilvl="4" w:tplc="04090019" w:tentative="1"&gt;&lt;w:start w:val="1"/&gt;&lt;w:numFmt w:val="lowerLetter"/&gt;&lt;w:lvlText w:val="%5."/&gt;&lt;w:lvlJc w:val="left"/&gt;&lt;w:pPr&gt;&lt;w:ind w:left="3600" w:hanging="360"/&gt;&lt;/w:pPr&gt;&lt;/w:lvl&gt;&lt;w:lvl w:ilvl="5" w:tplc="0409001B" w:tentative="1"&gt;&lt;w:start w:val="1"/&gt;&lt;w:numFmt w:val="lowerRoman"/&gt;&lt;w:lvlText w:val="%6."/&gt;&lt;w:lvlJc w:val="right"/&gt;&lt;w:pPr&gt;&lt;w:ind w:left="4320" w:hanging="180"/&gt;&lt;/w:pPr&gt;&lt;/w:lvl&gt;&lt;w:lvl w:ilvl="6" w:tplc="0409000F" w:tentative="1"&gt;&lt;w:start w:val="1"/&gt;&lt;w:numFmt w:val="decimal"/&gt;&lt;w:lvlText w:val="%7."/&gt;&lt;w:lvlJc w:val="left"/&gt;&lt;w:pPr&gt;&lt;w:ind w:left="5040" w:hanging="360"/&gt;&lt;/w:pPr&gt;&lt;/w:lvl&gt;&lt;w:lvl w:ilvl="7" w:tplc="04090019" w:tentative="1"&gt;&lt;w:start w:val="1"/&gt;&lt;w:numFmt w:val="lowerLetter"/&gt;&lt;w:lvlText w:val="%8."/&gt;&lt;w:lvlJc w:val="left"/&gt;&lt;w:pPr&gt;&lt;w:ind w:left="5760" w:hanging="360"/&gt;&lt;/w:pPr&gt;&lt;/w:lvl&gt;&lt;w:lvl w:ilvl="8" w:tplc="0409001B" w:tentative="1"&gt;&lt;w:start w:val="1"/&gt;&lt;w:numFmt w:val="lowerRoman"/&gt;&lt;w:lvlText w:val="%9."/&gt;&lt;w:lvlJc w:val="right"/&gt;&lt;w:pPr&gt;&lt;w:ind w:left="6480" w:hanging="180"/&gt;&lt;/w:pPr&gt;&lt;/w:lvl&gt;&lt;/w:abstractNum&gt;&lt;w:abstractNum w:abstractNumId="16" w15:restartNumberingAfterBreak="0"&gt;&lt;w:nsid w:val="273F5BDA"/&gt;&lt;w:multiLevelType w:val="multilevel"/&gt;&lt;w:tmpl w:val="9228A626"/&gt;&lt;w:numStyleLink w:val="Checklist"/&gt;&lt;/w:abstractNum&gt;&lt;w:abstractNum w:abstractNumId="17" w15:restartNumberingAfterBreak="0"&gt;&lt;w:nsid w:val="2FC02769"/&gt;&lt;w:multiLevelType w:val="multilevel"/&gt;&lt;w:tmpl w:val="FCA28AC8"/&gt;&lt;w:lvl w:ilvl="0"&gt;&lt;w:start w:val="1"/&gt;&lt;w:numFmt w:val="decimal"/&gt;&lt;w:lvlText w:val="%1."/&gt;&lt;w:lvlJc w:val="left"/&gt;&lt;w:pPr&gt;&lt;w:tabs&gt;&lt;w:tab w:val="num" w:pos="720"/&gt;&lt;/w:tabs&gt;&lt;w:ind w:left="720" w:hanging="360"/&gt;&lt;/w:pPr&gt;&lt;w:rPr&gt;&lt;w:rFonts w:ascii="Segoe UI" w:hAnsi="Segoe UI" w:cs="Segoe"/&gt;&lt;w:color w:val="auto"/&gt;&lt;w:sz w:val="22"/&gt;&lt;w:szCs w:val="20"/&gt;&lt;/w:rPr&gt;&lt;/w:lvl&gt;&lt;w:lvl w:ilvl="1"&gt;&lt;w:start w:val="1"/&gt;&lt;w:numFmt w:val="lowerLetter"/&gt;&lt;w:lvlText w:val="%2."/&gt;&lt;w:lvlJc w:val="left"/&gt;&lt;w:pPr&gt;&lt;w:tabs&gt;&lt;w:tab w:val="num" w:pos="1440"/&gt;&lt;/w:tabs&gt;&lt;w:ind w:left="1440" w:hanging="360"/&gt;&lt;/w:pPr&gt;&lt;w:rPr&gt;&lt;w:rFonts w:ascii="Segoe UI" w:hAnsi="Segoe UI"/&gt;&lt;w:color w:val="auto"/&gt;&lt;w:sz w:val="20"/&gt;&lt;w:szCs w:val="20"/&gt;&lt;/w:rPr&gt;&lt;/w:lvl&gt;&lt;w:lvl w:ilvl="2"&gt;&lt;w:start w:val="1"/&gt;&lt;w:numFmt w:val="lowerRoman"/&gt;&lt;w:lvlText w:val="%3."/&gt;&lt;w:lvlJc w:val="left"/&gt;&lt;w:pPr&gt;&lt;w:tabs&gt;&lt;w:tab w:val="num" w:pos="2160"/&gt;&lt;/w:tabs&gt;&lt;w:ind w:left="2160" w:hanging="360"/&gt;&lt;/w:pPr&gt;&lt;w:rPr&gt;&lt;w:rFonts w:ascii="Segoe UI" w:hAnsi="Segoe UI"/&gt;&lt;w:color w:val="008AC8"/&gt;&lt;w:sz w:val="20"/&gt;&lt;w:szCs w:val="20"/&gt;&lt;/w:rPr&gt;&lt;/w:lvl&gt;&lt;w:lvl w:ilvl="3"&gt;&lt;w:start w:val="1"/&gt;&lt;w:numFmt w:val="decimal"/&gt;&lt;w:lvlText w:val="(%4)"/&gt;&lt;w:lvlJc w:val="left"/&gt;&lt;w:pPr&gt;&lt;w:tabs&gt;&lt;w:tab w:val="num" w:pos="2880"/&gt;&lt;/w:tabs&gt;&lt;w:ind w:left="2880" w:hanging="360"/&gt;&lt;/w:pPr&gt;&lt;w:rPr&gt;&lt;w:rFonts w:hint="default"/&gt;&lt;/w:rPr&gt;&lt;/w:lvl&gt;&lt;w:lvl w:ilvl="4"&gt;&lt;w:start w:val="1"/&gt;&lt;w:numFmt w:val="lowerLetter"/&gt;&lt;w:lvlText w:val="(%5)"/&gt;&lt;w:lvlJc w:val="left"/&gt;&lt;w:pPr&gt;&lt;w:tabs&gt;&lt;w:tab w:val="num" w:pos="3600"/&gt;&lt;/w:tabs&gt;&lt;w:ind w:left="3600" w:hanging="360"/&gt;&lt;/w:pPr&gt;&lt;w:rPr&gt;&lt;w:rFonts w:hint="default"/&gt;&lt;/w:rPr&gt;&lt;/w:lvl&gt;&lt;w:lvl w:ilvl="5"&gt;&lt;w:start w:val="1"/&gt;&lt;w:numFmt w:val="lowerRoman"/&gt;&lt;w:lvlText w:val="(%6)"/&gt;&lt;w:lvlJc w:val="left"/&gt;&lt;w:pPr&gt;&lt;w:tabs&gt;&lt;w:tab w:val="num" w:pos="4320"/&gt;&lt;/w:tabs&gt;&lt;w:ind w:left="4320" w:hanging="360"/&gt;&lt;/w:pPr&gt;&lt;w:rPr&gt;&lt;w:rFonts w:hint="default"/&gt;&lt;/w:rPr&gt;&lt;/w:lvl&gt;&lt;w:lvl w:ilvl="6"&gt;&lt;w:start w:val="1"/&gt;&lt;w:numFmt w:val="decimal"/&gt;&lt;w:lvlText w:val="%7."/&gt;&lt;w:lvlJc w:val="left"/&gt;&lt;w:pPr&gt;&lt;w:tabs&gt;&lt;w:tab w:val="num" w:pos="5040"/&gt;&lt;/w:tabs&gt;&lt;w:ind w:left="5040" w:hanging="360"/&gt;&lt;/w:pPr&gt;&lt;w:rPr&gt;&lt;w:rFonts w:hint="default"/&gt;&lt;/w:rPr&gt;&lt;/w:lvl&gt;&lt;w:lvl w:ilvl="7"&gt;&lt;w:start w:val="1"/&gt;&lt;w:numFmt w:val="lowerLetter"/&gt;&lt;w:lvlText w:val="%8."/&gt;&lt;w:lvlJc w:val="left"/&gt;&lt;w:pPr&gt;&lt;w:tabs&gt;&lt;w:tab w:val="num" w:pos="5760"/&gt;&lt;/w:tabs&gt;&lt;w:ind w:left="5760" w:hanging="360"/&gt;&lt;/w:pPr&gt;&lt;w:rPr&gt;&lt;w:rFonts w:hint="default"/&gt;&lt;/w:rPr&gt;&lt;/w:lvl&gt;&lt;w:lvl w:ilvl="8"&gt;&lt;w:start w:val="1"/&gt;&lt;w:numFmt w:val="lowerRoman"/&gt;&lt;w:lvlText w:val="%9."/&gt;&lt;w:lvlJc w:val="left"/&gt;&lt;w:pPr&gt;&lt;w:tabs&gt;&lt;w:tab w:val="num" w:pos="6480"/&gt;&lt;/w:tabs&gt;&lt;w:ind w:left="6480" w:hanging="360"/&gt;&lt;/w:pPr&gt;&lt;w:rPr&gt;&lt;w:rFonts w:hint="default"/&gt;&lt;/w:rPr&gt;&lt;/w:lvl&gt;&lt;/w:abstractNum&gt;&lt;w:abstractNum w:abstractNumId="18" w15:restartNumberingAfterBreak="0"&gt;&lt;w:nsid w:val="3400321B"/&gt;&lt;w:multiLevelType w:val="multilevel"/&gt;&lt;w:tmpl w:val="87F67182"/&gt;&lt;w:lvl w:ilvl="0"&gt;&lt;w:start w:val="1"/&gt;&lt;w:numFmt w:val="decimal"/&gt;&lt;w:pStyle w:val="ListParagraph"/&gt;&lt;w:lvlText w:val="%1."/&gt;&lt;w:lvlJc w:val="left"/&gt;&lt;w:pPr&gt;&lt;w:ind w:left="1080" w:hanging="360"/&gt;&lt;/w:pPr&gt;&lt;w:rPr&gt;&lt;w:rFonts w:hint="default"/&gt;&lt;w:color w:val="008AC8"/&gt;&lt;w:sz w:val="20"/&gt;&lt;w:szCs w:val="20"/&gt;&lt;/w:rPr&gt;&lt;/w:lvl&gt;&lt;w:lvl w:ilvl="1"&gt;&lt;w:start w:val="1"/&gt;&lt;w:numFmt w:val="lowerLetter"/&gt;&lt;w:lvlText w:val="%2."/&gt;&lt;w:lvlJc w:val="left"/&gt;&lt;w:pPr&gt;&lt;w:tabs&gt;&lt;w:tab w:val="num" w:pos="1800"/&gt;&lt;/w:tabs&gt;&lt;w:ind w:left="1800" w:hanging="360"/&gt;&lt;/w:pPr&gt;&lt;w:rPr&gt;&lt;w:rFonts w:hint="default"/&gt;&lt;w:sz w:val="20"/&gt;&lt;w:szCs w:val="20"/&gt;&lt;/w:rPr&gt;&lt;/w:lvl&gt;&lt;w:lvl w:ilvl="2"&gt;&lt;w:start w:val="1"/&gt;&lt;w:numFmt w:val="lowerRoman"/&gt;&lt;w:lvlText w:val="%3."/&gt;&lt;w:lvlJc w:val="left"/&gt;&lt;w:pPr&gt;&lt;w:tabs&gt;&lt;w:tab w:val="num" w:pos="2520"/&gt;&lt;/w:tabs&gt;&lt;w:ind w:left="2520" w:hanging="360"/&gt;&lt;/w:pPr&gt;&lt;w:rPr&gt;&lt;w:rFonts w:hint="default"/&gt;&lt;w:sz w:val="20"/&gt;&lt;w:szCs w:val="20"/&gt;&lt;/w:rPr&gt;&lt;/w:lvl&gt;&lt;w:lvl w:ilvl="3"&gt;&lt;w:start w:val="1"/&gt;&lt;w:numFmt w:val="decimal"/&gt;&lt;w:lvlText w:val="(%4)"/&gt;&lt;w:lvlJc w:val="left"/&gt;&lt;w:pPr&gt;&lt;w:tabs&gt;&lt;w:tab w:val="num" w:pos="11112"/&gt;&lt;/w:tabs&gt;&lt;w:ind w:left="11112" w:hanging="360"/&gt;&lt;/w:pPr&gt;&lt;w:rPr&gt;&lt;w:rFonts w:hint="default"/&gt;&lt;/w:rPr&gt;&lt;/w:lvl&gt;&lt;w:lvl w:ilvl="4"&gt;&lt;w:start w:val="1"/&gt;&lt;w:numFmt w:val="lowerLetter"/&gt;&lt;w:lvlText w:val="(%5)"/&gt;&lt;w:lvlJc w:val="left"/&gt;&lt;w:pPr&gt;&lt;w:tabs&gt;&lt;w:tab w:val="num" w:pos="11472"/&gt;&lt;/w:tabs&gt;&lt;w:ind w:left="11472" w:hanging="360"/&gt;&lt;/w:pPr&gt;&lt;w:rPr&gt;&lt;w:rFonts w:hint="default"/&gt;&lt;/w:rPr&gt;&lt;/w:lvl&gt;&lt;w:lvl w:ilvl="5"&gt;&lt;w:start w:val="1"/&gt;&lt;w:numFmt w:val="lowerRoman"/&gt;&lt;w:lvlText w:val="(%6)"/&gt;&lt;w:lvlJc w:val="left"/&gt;&lt;w:pPr&gt;&lt;w:tabs&gt;&lt;w:tab w:val="num" w:pos="11832"/&gt;&lt;/w:tabs&gt;&lt;w:ind w:left="11832" w:hanging="360"/&gt;&lt;/w:pPr&gt;&lt;w:rPr&gt;&lt;w:rFonts w:hint="default"/&gt;&lt;/w:rPr&gt;&lt;/w:lvl&gt;&lt;w:lvl w:ilvl="6"&gt;&lt;w:start w:val="1"/&gt;&lt;w:numFmt w:val="decimal"/&gt;&lt;w:lvlText w:val="%7."/&gt;&lt;w:lvlJc w:val="left"/&gt;&lt;w:pPr&gt;&lt;w:tabs&gt;&lt;w:tab w:val="num" w:pos="12192"/&gt;&lt;/w:tabs&gt;&lt;w:ind w:left="12192" w:hanging="360"/&gt;&lt;/w:pPr&gt;&lt;w:rPr&gt;&lt;w:rFonts w:hint="default"/&gt;&lt;/w:rPr&gt;&lt;/w:lvl&gt;&lt;w:lvl w:ilvl="7"&gt;&lt;w:start w:val="1"/&gt;&lt;w:numFmt w:val="lowerLetter"/&gt;&lt;w:lvlText w:val="%8."/&gt;&lt;w:lvlJc w:val="left"/&gt;&lt;w:pPr&gt;&lt;w:tabs&gt;&lt;w:tab w:val="num" w:pos="12552"/&gt;&lt;/w:tabs&gt;&lt;w:ind w:left="12552" w:hanging="360"/&gt;&lt;/w:pPr&gt;&lt;w:rPr&gt;&lt;w:rFonts w:hint="default"/&gt;&lt;/w:rPr&gt;&lt;/w:lvl&gt;&lt;w:lvl w:ilvl="8"&gt;&lt;w:start w:val="1"/&gt;&lt;w:numFmt w:val="lowerRoman"/&gt;&lt;w:lvlText w:val="%9."/&gt;&lt;w:lvlJc w:val="left"/&gt;&lt;w:pPr&gt;&lt;w:tabs&gt;&lt;w:tab w:val="num" w:pos="12912"/&gt;&lt;/w:tabs&gt;&lt;w:ind w:left="12912" w:hanging="360"/&gt;&lt;/w:pPr&gt;&lt;w:rPr&gt;&lt;w:rFonts w:hint="default"/&gt;&lt;/w:rPr&gt;&lt;/w:lvl&gt;&lt;/w:abstractNum&gt;&lt;w:abstractNum w:abstractNumId="19" w15:restartNumberingAfterBreak="0"&gt;&lt;w:nsid w:val="363A1503"/&gt;&lt;w:multiLevelType w:val="multilevel"/&gt;&lt;w:tmpl w:val="E04AFF44"/&gt;&lt;w:lvl w:ilvl="0"&gt;&lt;w:start w:val="1"/&gt;&lt;w:numFmt w:val="decimal"/&gt;&lt;w:lvlRestart w:val="0"/&gt;&lt;w:lvlText w:val="%1"/&gt;&lt;w:lvlJc w:val="left"/&gt;&lt;w:pPr&gt;&lt;w:ind w:left="936" w:hanging="936"/&gt;&lt;/w:pPr&gt;&lt;w:rPr&gt;&lt;w:rFonts w:hint="default"/&gt;&lt;/w:rPr&gt;&lt;/w:lvl&gt;&lt;w:lvl w:ilvl="1"&gt;&lt;w:start w:val="1"/&gt;&lt;w:numFmt w:val="decimal"/&gt;&lt;w:lvlText w:val="%1.%2"/&gt;&lt;w:lvlJc w:val="left"/&gt;&lt;w:pPr&gt;&lt;w:ind w:left="936" w:hanging="936"/&gt;&lt;/w:pPr&gt;&lt;w:rPr&gt;&lt;w:rFonts w:hint="default"/&gt;&lt;/w:rPr&gt;&lt;/w:lvl&gt;&lt;w:lvl w:ilvl="2"&gt;&lt;w:start w:val="1"/&gt;&lt;w:numFmt w:val="decimal"/&gt;&lt;w:lvlText w:val="%1.%2.%3"/&gt;&lt;w:lvlJc w:val="left"/&gt;&lt;w:pPr&gt;&lt;w:ind w:left="936" w:hanging="936"/&gt;&lt;/w:pPr&gt;&lt;w:rPr&gt;&lt;w:rFonts w:hint="default"/&gt;&lt;w:b w:val="0"/&gt;&lt;w:bCs w:val="0"/&gt;&lt;w:i w:val="0"/&gt;&lt;w:iCs w:val="0"/&gt;&lt;w:caps w:val="0"/&gt;&lt;w:smallCaps w:val="0"/&gt;&lt;w:strike w:val="0"/&gt;&lt;w:dstrike w:val="0"/&gt;&lt;w:outline w:val="0"/&gt;&lt;w:shadow w:val="0"/&gt;&lt;w:emboss w:val="0"/&gt;&lt;w:imprint w:val="0"/&gt;&lt;w:noProof w:val="0"/&gt;&lt;w:vanish w:val="0"/&gt;&lt;w:spacing w:val="0"/&gt;&lt;w:kern w:val="0"/&gt;&lt;w:position w:val="0"/&gt;&lt;w:u w:val="none"/&gt;&lt;w:effect w:val="none"/&gt;&lt;w:vertAlign w:val="baseline"/&gt;&lt;w:em w:val="none"/&gt;&lt;w:specVanish w:val="0"/&gt;&lt;w14:glow w14:rad="0"&gt;&lt;w14:srgbClr w14:val="000000"/&gt;&lt;/w14:glow&gt;&lt;w14:shadow w14:blurRad="0" w14:dist="0" w14:dir="0" w14:sx="0" w14:sy="0" w14:kx="0" w14:ky="0" w14:algn="none"&gt;&lt;w14:srgbClr w14:val="000000"/&gt;&lt;/w14:shadow&gt;&lt;w14:reflection w14:blurRad="0" w14:stA="0" w14:stPos="0" w14:endA="0" w14:endPos="0" w14:dist="0" w14:dir="0" w14:fadeDir="0" w14:sx="0" w14:sy="0" w14:kx="0" w14:ky="0" w14:algn="none"/&gt;&lt;w14:textOutline w14:w="0" w14:cap="rnd" w14:cmpd="sng" w14:algn="ctr"&gt;&lt;w14:noFill/&gt;&lt;w14:prstDash w14:val="solid"/&gt;&lt;w14:bevel/&gt;&lt;/w14:textOutline&gt;&lt;w14:scene3d&gt;&lt;w14:camera w14:prst="orthographicFront"/&gt;&lt;w14:lightRig w14:rig="threePt" w14:dir="t"&gt;&lt;w14:rot w14:lat="0" w14:lon="0" w14:rev="0"/&gt;&lt;/w14:lightRig&gt;&lt;/w14:scene3d&gt;&lt;w14:props3d w14:extrusionH="0" w14:contourW="0" w14:prstMaterial="none"/&gt;&lt;w14:ligatures w14:val="none"/&gt;&lt;w14:numForm w14:val="default"/&gt;&lt;w14:numSpacing w14:val="default"/&gt;&lt;w14:stylisticSets/&gt;&lt;w14:cntxtAlts w14:val="0"/&gt;&lt;/w:rPr&gt;&lt;/w:lvl&gt;&lt;w:lvl w:ilvl="3"&gt;&lt;w:start w:val="1"/&gt;&lt;w:numFmt w:val="decimal"/&gt;&lt;w:lvlText w:val="%1.%2.%3.%4"/&gt;&lt;w:lvlJc w:val="left"/&gt;&lt;w:pPr&gt;&lt;w:ind w:left="936" w:hanging="936"/&gt;&lt;/w:pPr&gt;&lt;w:rPr&gt;&lt;w:rFonts w:hint="default"/&gt;&lt;w:b w:val="0"/&gt;&lt;w:bCs w:val="0"/&gt;&lt;w:i w:val="0"/&gt;&lt;w:iCs w:val="0"/&gt;&lt;w:caps w:val="0"/&gt;&lt;w:smallCaps w:val="0"/&gt;&lt;w:strike w:val="0"/&gt;&lt;w:dstrike w:val="0"/&gt;&lt;w:outline w:val="0"/&gt;&lt;w:shadow w:val="0"/&gt;&lt;w:emboss w:val="0"/&gt;&lt;w:imprint w:val="0"/&gt;&lt;w:noProof w:val="0"/&gt;&lt;w:vanish w:val="0"/&gt;&lt;w:spacing w:val="0"/&gt;&lt;w:kern w:val="0"/&gt;&lt;w:position w:val="0"/&gt;&lt;w:u w:val="none"/&gt;&lt;w:effect w:val="none"/&gt;&lt;w:vertAlign w:val="baseline"/&gt;&lt;w:em w:val="none"/&gt;&lt;w:specVanish w:val="0"/&gt;&lt;w14:glow w14:rad="0"&gt;&lt;w14:srgbClr w14:val="000000"/&gt;&lt;/w14:glow&gt;&lt;w14:shadow w14:blurRad="0" w14:dist="0" w14:dir="0" w14:sx="0" w14:sy="0" w14:kx="0" w14:ky="0" w14:algn="none"&gt;&lt;w14:srgbClr w14:val="000000"/&gt;&lt;/w14:shadow&gt;&lt;w14:reflection w14:blurRad="0" w14:stA="0" w14:stPos="0" w14:endA="0" w14:endPos="0" w14:dist="0" w14:dir="0" w14:fadeDir="0" w14:sx="0" w14:sy="0" w14:kx="0" w14:ky="0" w14:algn="none"/&gt;&lt;w14:textOutline w14:w="0" w14:cap="rnd" w14:cmpd="sng" w14:algn="ctr"&gt;&lt;w14:noFill/&gt;&lt;w14:prstDash w14:val="solid"/&gt;&lt;w14:bevel/&gt;&lt;/w14:textOutline&gt;&lt;w14:scene3d&gt;&lt;w14:camera w14:prst="orthographicFront"/&gt;&lt;w14:lightRig w14:rig="threePt" w14:dir="t"&gt;&lt;w14:rot w14:lat="0" w14:lon="0" w14:rev="0"/&gt;&lt;/w14:lightRig&gt;&lt;/w14:scene3d&gt;&lt;w14:props3d w14:extrusionH="0" w14:contourW="0" w14:prstMaterial="none"/&gt;&lt;w14:ligatures w14:val="none"/&gt;&lt;w14:numForm w14:val="default"/&gt;&lt;w14:numSpacing w14:val="default"/&gt;&lt;w14:stylisticSets/&gt;&lt;w14:cntxtAlts w14:val="0"/&gt;&lt;/w:rPr&gt;&lt;/w:lvl&gt;&lt;w:lvl w:ilvl="4"&gt;&lt;w:start w:val="1"/&gt;&lt;w:numFmt w:val="none"/&gt;&lt;w:lvlText w:val=""/&gt;&lt;w:lvlJc w:val="left"/&gt;&lt;w:pPr&gt;&lt;w:ind w:left="1224" w:hanging="1224"/&gt;&lt;/w:pPr&gt;&lt;w:rPr&gt;&lt;w:rFonts w:hint="default"/&gt;&lt;/w:rPr&gt;&lt;/w:lvl&gt;&lt;w:lvl w:ilvl="5"&gt;&lt;w:start w:val="1"/&gt;&lt;w:numFmt w:val="decimal"/&gt;&lt;w:lvlRestart w:val="2"/&gt;&lt;w:lvlText w:val="%1.%2.%6"/&gt;&lt;w:lvlJc w:val="left"/&gt;&lt;w:pPr&gt;&lt;w:tabs&gt;&lt;w:tab w:val="num" w:pos="4680"/&gt;&lt;/w:tabs&gt;&lt;w:ind w:left="2736" w:hanging="936"/&gt;&lt;/w:pPr&gt;&lt;w:rPr&gt;&lt;w:rFonts w:hint="default"/&gt;&lt;/w:rPr&gt;&lt;/w:lvl&gt;&lt;w:lvl w:ilvl="6"&gt;&lt;w:start w:val="1"/&gt;&lt;w:numFmt w:val="decimal"/&gt;&lt;w:lvlText w:val="%1.%2.%3.%7"/&gt;&lt;w:lvlJc w:val="left"/&gt;&lt;w:pPr&gt;&lt;w:tabs&gt;&lt;w:tab w:val="num" w:pos="5400"/&gt;&lt;/w:tabs&gt;&lt;w:ind w:left="3240" w:hanging="1080"/&gt;&lt;/w:pPr&gt;&lt;w:rPr&gt;&lt;w:rFonts w:hint="default"/&gt;&lt;/w:rPr&gt;&lt;/w:lvl&gt;&lt;w:lvl w:ilvl="7"&gt;&lt;w:start w:val="1"/&gt;&lt;w:numFmt w:val="decimal"/&gt;&lt;w:lvlText w:val="%1.%2.%3.%4.%5.%6.%7.%8."/&gt;&lt;w:lvlJc w:val="left"/&gt;&lt;w:pPr&gt;&lt;w:tabs&gt;&lt;w:tab w:val="num" w:pos="6120"/&gt;&lt;/w:tabs&gt;&lt;w:ind w:left="3744" w:hanging="1224"/&gt;&lt;/w:pPr&gt;&lt;w:rPr&gt;&lt;w:rFonts w:hint="default"/&gt;&lt;/w:rPr&gt;&lt;/w:lvl&gt;&lt;w:lvl w:ilvl="8"&gt;&lt;w:start w:val="1"/&gt;&lt;w:numFmt w:val="decimal"/&gt;&lt;w:lvlText w:val="%1.%2.%3.%4.%5.%6.%7.%8.%9."/&gt;&lt;w:lvlJc w:val="left"/&gt;&lt;w:pPr&gt;&lt;w:tabs&gt;&lt;w:tab w:val="num" w:pos="7200"/&gt;&lt;/w:tabs&gt;&lt;w:ind w:left="4320" w:hanging="1440"/&gt;&lt;/w:pPr&gt;&lt;w:rPr&gt;&lt;w:rFonts w:hint="default"/&gt;&lt;/w:rPr&gt;&lt;/w:lvl&gt;&lt;/w:abstractNum&gt;&lt;w:abstractNum w:abstractNumId="20" w15:restartNumberingAfterBreak="0"&gt;&lt;w:nsid w:val="40A07ED2"/&gt;&lt;w:multiLevelType w:val="multilevel"/&gt;&lt;w:tmpl w:val="B1C0B846"/&gt;&lt;w:styleLink w:val="Style1"/&gt;&lt;w:lvl w:ilvl="0"&gt;&lt;w:start w:val="1"/&gt;&lt;w:numFmt w:val="bullet"/&gt;&lt;w:pStyle w:val="ListBullet"/&gt;&lt;w:lvlText w:val=""/&gt;&lt;w:lvlJc w:val="left"/&gt;&lt;w:pPr&gt;&lt;w:tabs&gt;&lt;w:tab w:val="num" w:pos="720"/&gt;&lt;/w:tabs&gt;&lt;w:ind w:left="717" w:hanging="360"/&gt;&lt;/w:pPr&gt;&lt;w:rPr&gt;&lt;w:rFonts w:ascii="Symbol" w:hAnsi="Symbol" w:hint="default"/&gt;&lt;w:color w:val="008AC8"/&gt;&lt;w:sz w:val="24"/&gt;&lt;w:szCs w:val="20"/&gt;&lt;/w:rPr&gt;&lt;/w:lvl&gt;&lt;w:lvl w:ilvl="1"&gt;&lt;w:start w:val="1"/&gt;&lt;w:numFmt w:val="bullet"/&gt;&lt;w:lvlText w:val="o"/&gt;&lt;w:lvlJc w:val="left"/&gt;&lt;w:pPr&gt;&lt;w:tabs&gt;&lt;w:tab w:val="num" w:pos="1440"/&gt;&lt;/w:tabs&gt;&lt;w:ind w:left="1440" w:hanging="360"/&gt;&lt;/w:pPr&gt;&lt;w:rPr&gt;&lt;w:rFonts w:ascii="Segoe UI" w:hAnsi="Segoe UI" w:cs="Times New Roman" w:hint="default"/&gt;&lt;w:b w:val="0"/&gt;&lt;w:bCs w:val="0"/&gt;&lt;w:i w:val="0"/&gt;&lt;w:iCs w:val="0"/&gt;&lt;w:color w:val="5B9BD5" w:themeColor="accent1"/&gt;&lt;w:sz w:val="20"/&gt;&lt;w:szCs w:val="20"/&gt;&lt;/w:rPr&gt;&lt;/w:lvl&gt;&lt;w:lvl w:ilvl="2"&gt;&lt;w:start w:val="1"/&gt;&lt;w:numFmt w:val="bullet"/&gt;&lt;w:lvlText w:val=""/&gt;&lt;w:lvlJc w:val="left"/&gt;&lt;w:pPr&gt;&lt;w:tabs&gt;&lt;w:tab w:val="num" w:pos="2160"/&gt;&lt;/w:tabs&gt;&lt;w:ind w:left="2160" w:hanging="360"/&gt;&lt;/w:pPr&gt;&lt;w:rPr&gt;&lt;w:rFonts w:ascii="Wingdings" w:hAnsi="Wingdings" w:hint="default"/&gt;&lt;w:color w:val="5B9BD5" w:themeColor="accent1"/&gt;&lt;w:sz w:val="20"/&gt;&lt;w:szCs w:val="20"/&gt;&lt;/w:rPr&gt;&lt;/w:lvl&gt;&lt;w:lvl w:ilvl="3"&gt;&lt;w:start w:val="1"/&gt;&lt;w:numFmt w:val="bullet"/&gt;&lt;w:lvlText w:val=""/&gt;&lt;w:lvlJc w:val="left"/&gt;&lt;w:pPr&gt;&lt;w:tabs&gt;&lt;w:tab w:val="num" w:pos="2335"/&gt;&lt;/w:tabs&gt;&lt;w:ind w:left="1785" w:hanging="357"/&gt;&lt;/w:pPr&gt;&lt;w:rPr&gt;&lt;w:rFonts w:ascii="Symbol" w:hAnsi="Symbol" w:cs="Times New Roman" w:hint="default"/&gt;&lt;w:b w:val="0"/&gt;&lt;w:bCs w:val="0"/&gt;&lt;w:i w:val="0"/&gt;&lt;w:iCs w:val="0"/&gt;&lt;w:color w:val="5B9BD5" w:themeColor="accent1"/&gt;&lt;w:sz w:val="16"/&gt;&lt;w:szCs w:val="20"/&gt;&lt;/w:rPr&gt;&lt;/w:lvl&gt;&lt;w:lvl w:ilvl="4"&gt;&lt;w:start w:val="1"/&gt;&lt;w:numFmt w:val="lowerLetter"/&gt;&lt;w:lvlText w:val="(%5)"/&gt;&lt;w:lvlJc w:val="left"/&gt;&lt;w:pPr&gt;&lt;w:tabs&gt;&lt;w:tab w:val="num" w:pos="2692"/&gt;&lt;/w:tabs&gt;&lt;w:ind w:left="2142" w:hanging="357"/&gt;&lt;/w:pPr&gt;&lt;/w:lvl&gt;&lt;w:lvl w:ilvl="5"&gt;&lt;w:start w:val="1"/&gt;&lt;w:numFmt w:val="lowerRoman"/&gt;&lt;w:lvlText w:val="(%6)"/&gt;&lt;w:lvlJc w:val="left"/&gt;&lt;w:pPr&gt;&lt;w:tabs&gt;&lt;w:tab w:val="num" w:pos="3049"/&gt;&lt;/w:tabs&gt;&lt;w:ind w:left="2499" w:hanging="357"/&gt;&lt;/w:pPr&gt;&lt;/w:lvl&gt;&lt;w:lvl w:ilvl="6"&gt;&lt;w:start w:val="1"/&gt;&lt;w:numFmt w:val="decimal"/&gt;&lt;w:lvlText w:val="%7."/&gt;&lt;w:lvlJc w:val="left"/&gt;&lt;w:pPr&gt;&lt;w:tabs&gt;&lt;w:tab w:val="num" w:pos="3406"/&gt;&lt;/w:tabs&gt;&lt;w:ind w:left="2856" w:hanging="357"/&gt;&lt;/w:pPr&gt;&lt;/w:lvl&gt;&lt;w:lvl w:ilvl="7"&gt;&lt;w:start w:val="1"/&gt;&lt;w:numFmt w:val="lowerLetter"/&gt;&lt;w:lvlText w:val="%8."/&gt;&lt;w:lvlJc w:val="left"/&gt;&lt;w:pPr&gt;&lt;w:tabs&gt;&lt;w:tab w:val="num" w:pos="3763"/&gt;&lt;/w:tabs&gt;&lt;w:ind w:left="3213" w:hanging="357"/&gt;&lt;/w:pPr&gt;&lt;/w:lvl&gt;&lt;w:lvl w:ilvl="8"&gt;&lt;w:start w:val="1"/&gt;&lt;w:numFmt w:val="lowerRoman"/&gt;&lt;w:lvlText w:val="%9."/&gt;&lt;w:lvlJc w:val="left"/&gt;&lt;w:pPr&gt;&lt;w:tabs&gt;&lt;w:tab w:val="num" w:pos="4120"/&gt;&lt;/w:tabs&gt;&lt;w:ind w:left="3570" w:hanging="357"/&gt;&lt;/w:pPr&gt;&lt;/w:lvl&gt;&lt;/w:abstractNum&gt;&lt;w:abstractNum w:abstractNumId="21" w15:restartNumberingAfterBreak="0"&gt;&lt;w:nsid w:val="41436AC0"/&gt;&lt;w:multiLevelType w:val="hybridMultilevel"/&gt;&lt;w:tmpl w:val="1F0A31AE"/&gt;&lt;w:lvl w:ilvl="0" w:tplc="D8D28436"&gt;&lt;w:start w:val="1"/&gt;&lt;w:numFmt w:val="decimal"/&gt;&lt;w:pStyle w:val="Heading5Numbered"/&gt;&lt;w:lvlText w:val="%1.1.1.1.1"/&gt;&lt;w:lvlJc w:val="left"/&gt;&lt;w:pPr&gt;&lt;w:ind w:left="360" w:hanging="360"/&gt;&lt;/w:pPr&gt;&lt;w:rPr&gt;&lt;w:rFonts w:hint="default"/&gt;&lt;/w:rPr&gt;&lt;/w:lvl&gt;&lt;w:lvl w:ilvl="1" w:tplc="04090019" w:tentative="1"&gt;&lt;w:start w:val="1"/&gt;&lt;w:numFmt w:val="lowerLetter"/&gt;&lt;w:lvlText w:val="%2."/&gt;&lt;w:lvlJc w:val="left"/&gt;&lt;w:pPr&gt;&lt;w:ind w:left="1080" w:hanging="360"/&gt;&lt;/w:pPr&gt;&lt;/w:lvl&gt;&lt;w:lvl w:ilvl="2" w:tplc="0409001B" w:tentative="1"&gt;&lt;w:start w:val="1"/&gt;&lt;w:numFmt w:val="lowerRoman"/&gt;&lt;w:lvlText w:val="%3."/&gt;&lt;w:lvlJc w:val="right"/&gt;&lt;w:pPr&gt;&lt;w:ind w:left="1800" w:hanging="180"/&gt;&lt;/w:pPr&gt;&lt;/w:lvl&gt;&lt;w:lvl w:ilvl="3" w:tplc="0409000F" w:tentative="1"&gt;&lt;w:start w:val="1"/&gt;&lt;w:numFmt w:val="decimal"/&gt;&lt;w:lvlText w:val="%4."/&gt;&lt;w:lvlJc w:val="left"/&gt;&lt;w:pPr&gt;&lt;w:ind w:left="2520" w:hanging="360"/&gt;&lt;/w:pPr&gt;&lt;/w:lvl&gt;&lt;w:lvl w:ilvl="4" w:tplc="04090019" w:tentative="1"&gt;&lt;w:start w:val="1"/&gt;&lt;w:numFmt w:val="lowerLetter"/&gt;&lt;w:lvlText w:val="%5."/&gt;&lt;w:lvlJc w:val="left"/&gt;&lt;w:pPr&gt;&lt;w:ind w:left="3240" w:hanging="360"/&gt;&lt;/w:pPr&gt;&lt;/w:lvl&gt;&lt;w:lvl w:ilvl="5" w:tplc="0409001B" w:tentative="1"&gt;&lt;w:start w:val="1"/&gt;&lt;w:numFmt w:val="lowerRoman"/&gt;&lt;w:lvlText w:val="%6."/&gt;&lt;w:lvlJc w:val="right"/&gt;&lt;w:pPr&gt;&lt;w:ind w:left="3960" w:hanging="180"/&gt;&lt;/w:pPr&gt;&lt;/w:lvl&gt;&lt;w:lvl w:ilvl="6" w:tplc="0409000F" w:tentative="1"&gt;&lt;w:start w:val="1"/&gt;&lt;w:numFmt w:val="decimal"/&gt;&lt;w:lvlText w:val="%7."/&gt;&lt;w:lvlJc w:val="left"/&gt;&lt;w:pPr&gt;&lt;w:ind w:left="4680" w:hanging="360"/&gt;&lt;/w:pPr&gt;&lt;/w:lvl&gt;&lt;w:lvl w:ilvl="7" w:tplc="04090019" w:tentative="1"&gt;&lt;w:start w:val="1"/&gt;&lt;w:numFmt w:val="lowerLetter"/&gt;&lt;w:lvlText w:val="%8."/&gt;&lt;w:lvlJc w:val="left"/&gt;&lt;w:pPr&gt;&lt;w:ind w:left="5400" w:hanging="360"/&gt;&lt;/w:pPr&gt;&lt;/w:lvl&gt;&lt;w:lvl w:ilvl="8" w:tplc="0409001B" w:tentative="1"&gt;&lt;w:start w:val="1"/&gt;&lt;w:numFmt w:val="lowerRoman"/&gt;&lt;w:lvlText w:val="%9."/&gt;&lt;w:lvlJc w:val="right"/&gt;&lt;w:pPr&gt;&lt;w:ind w:left="6120" w:hanging="180"/&gt;&lt;/w:pPr&gt;&lt;/w:lvl&gt;&lt;/w:abstractNum&gt;&lt;w:abstractNum w:abstractNumId="22" w15:restartNumberingAfterBreak="0"&gt;&lt;w:nsid w:val="42422B5C"/&gt;&lt;w:multiLevelType w:val="multilevel"/&gt;&lt;w:tmpl w:val="772445B0"/&gt;&lt;w:lvl w:ilvl="0"&gt;&lt;w:start w:val="1"/&gt;&lt;w:numFmt w:val="bullet"/&gt;&lt;w:pStyle w:val="TableListBullet"/&gt;&lt;w:lvlText w:val=""/&gt;&lt;w:lvlJc w:val="left"/&gt;&lt;w:pPr&gt;&lt;w:ind w:left="360" w:hanging="360"/&gt;&lt;/w:pPr&gt;&lt;w:rPr&gt;&lt;w:rFonts w:ascii="Symbol" w:hAnsi="Symbol" w:hint="default"/&gt;&lt;w:b w:val="0"/&gt;&lt;w:bCs w:val="0"/&gt;&lt;w:i w:val="0"/&gt;&lt;w:iCs w:val="0"/&gt;&lt;w:color w:val="008AC8"/&gt;&lt;w:sz w:val="16"/&gt;&lt;w:szCs w:val="18"/&gt;&lt;/w:rPr&gt;&lt;/w:lvl&gt;&lt;w:lvl w:ilvl="1"&gt;&lt;w:start w:val="1"/&gt;&lt;w:numFmt w:val="bullet"/&gt;&lt;w:lvlText w:val=""/&gt;&lt;w:lvlJc w:val="left"/&gt;&lt;w:pPr&gt;&lt;w:tabs&gt;&lt;w:tab w:val="num" w:pos="908"/&gt;&lt;/w:tabs&gt;&lt;w:ind w:left="908" w:hanging="227"/&gt;&lt;/w:pPr&gt;&lt;w:rPr&gt;&lt;w:rFonts w:ascii="Symbol" w:eastAsia="Wingdings 2" w:hAnsi="Symbol" w:cs="Times New Roman" w:hint="default"/&gt;&lt;w:bCs w:val="0"/&gt;&lt;w:iCs w:val="0"/&gt;&lt;w:color w:val="5B9BD5" w:themeColor="accent1"/&gt;&lt;w:sz w:val="16"/&gt;&lt;w:szCs w:val="18"/&gt;&lt;/w:rPr&gt;&lt;/w:lvl&gt;&lt;w:lvl w:ilvl="2"&gt;&lt;w:start w:val="1"/&gt;&lt;w:numFmt w:val="bullet"/&gt;&lt;w:lvlText w:val=""/&gt;&lt;w:lvlJc w:val="left"/&gt;&lt;w:pPr&gt;&lt;w:tabs&gt;&lt;w:tab w:val="num" w:pos="1134"/&gt;&lt;/w:tabs&gt;&lt;w:ind w:left="1135" w:hanging="227"/&gt;&lt;/w:pPr&gt;&lt;w:rPr&gt;&lt;w:rFonts w:ascii="Symbol" w:eastAsia="Wingdings 2" w:hAnsi="Symbol" w:cs="Times New Roman" w:hint="default"/&gt;&lt;w:color w:val="5B9BD5" w:themeColor="accent1"/&gt;&lt;w:sz w:val="12"/&gt;&lt;w:szCs w:val="18"/&gt;&lt;/w:rPr&gt;&lt;/w:lvl&gt;&lt;w:lvl w:ilvl="3"&gt;&lt;w:start w:val="1"/&gt;&lt;w:numFmt w:val="bullet"/&gt;&lt;w:lvlText w:val=""/&gt;&lt;w:lvlJc w:val="left"/&gt;&lt;w:pPr&gt;&lt;w:tabs&gt;&lt;w:tab w:val="num" w:pos="1361"/&gt;&lt;/w:tabs&gt;&lt;w:ind w:left="1362" w:hanging="227"/&gt;&lt;/w:pPr&gt;&lt;w:rPr&gt;&lt;w:rFonts w:ascii="Symbol" w:eastAsia="Wingdings 2" w:hAnsi="Symbol" w:cs="Times New Roman" w:hint="default"/&gt;&lt;w:color w:val="808080"/&gt;&lt;w:sz w:val="12"/&gt;&lt;w:szCs w:val="18"/&gt;&lt;/w:rPr&gt;&lt;/w:lvl&gt;&lt;w:lvl w:ilvl="4"&gt;&lt;w:start w:val="1"/&gt;&lt;w:numFmt w:val="lowerLetter"/&gt;&lt;w:lvlText w:val="(%5)"/&gt;&lt;w:lvlJc w:val="left"/&gt;&lt;w:pPr&gt;&lt;w:tabs&gt;&lt;w:tab w:val="num" w:pos="2254"/&gt;&lt;/w:tabs&gt;&lt;w:ind w:left="1589" w:hanging="227"/&gt;&lt;/w:pPr&gt;&lt;w:rPr&gt;&lt;w:rFonts w:hint="default"/&gt;&lt;/w:rPr&gt;&lt;/w:lvl&gt;&lt;w:lvl w:ilvl="5"&gt;&lt;w:start w:val="1"/&gt;&lt;w:numFmt w:val="lowerRoman"/&gt;&lt;w:lvlText w:val="(%6)"/&gt;&lt;w:lvlJc w:val="left"/&gt;&lt;w:pPr&gt;&lt;w:tabs&gt;&lt;w:tab w:val="num" w:pos="2614"/&gt;&lt;/w:tabs&gt;&lt;w:ind w:left="1816" w:hanging="227"/&gt;&lt;/w:pPr&gt;&lt;w:rPr&gt;&lt;w:rFonts w:hint="default"/&gt;&lt;/w:rPr&gt;&lt;/w:lvl&gt;&lt;w:lvl w:ilvl="6"&gt;&lt;w:start w:val="1"/&gt;&lt;w:numFmt w:val="decimal"/&gt;&lt;w:lvlText w:val="%7."/&gt;&lt;w:lvlJc w:val="left"/&gt;&lt;w:pPr&gt;&lt;w:tabs&gt;&lt;w:tab w:val="num" w:pos="2974"/&gt;&lt;/w:tabs&gt;&lt;w:ind w:left="2043" w:hanging="227"/&gt;&lt;/w:pPr&gt;&lt;w:rPr&gt;&lt;w:rFonts w:hint="default"/&gt;&lt;/w:rPr&gt;&lt;/w:lvl&gt;&lt;w:lvl w:ilvl="7"&gt;&lt;w:start w:val="1"/&gt;&lt;w:numFmt w:val="lowerLetter"/&gt;&lt;w:lvlText w:val="%8."/&gt;&lt;w:lvlJc w:val="left"/&gt;&lt;w:pPr&gt;&lt;w:tabs&gt;&lt;w:tab w:val="num" w:pos="3334"/&gt;&lt;/w:tabs&gt;&lt;w:ind w:left="2270" w:hanging="227"/&gt;&lt;/w:pPr&gt;&lt;w:rPr&gt;&lt;w:rFonts w:hint="default"/&gt;&lt;/w:rPr&gt;&lt;/w:lvl&gt;&lt;w:lvl w:ilvl="8"&gt;&lt;w:start w:val="1"/&gt;&lt;w:numFmt w:val="lowerRoman"/&gt;&lt;w:lvlText w:val="%9."/&gt;&lt;w:lvlJc w:val="left"/&gt;&lt;w:pPr&gt;&lt;w:tabs&gt;&lt;w:tab w:val="num" w:pos="3694"/&gt;&lt;/w:tabs&gt;&lt;w:ind w:left="2497" w:hanging="227"/&gt;&lt;/w:pPr&gt;&lt;w:rPr&gt;&lt;w:rFonts w:hint="default"/&gt;&lt;/w:rPr&gt;&lt;/w:lvl&gt;&lt;/w:abstractNum&gt;&lt;w:abstractNum w:abstractNumId="23" w15:restartNumberingAfterBreak="0"&gt;&lt;w:nsid w:val="43F24D56"/&gt;&lt;w:multiLevelType w:val="hybridMultilevel"/&gt;&lt;w:tmpl w:val="6AD4B226"/&gt;&lt;w:lvl w:ilvl="0" w:tplc="D3EE1044"&gt;&lt;w:start w:val="2"/&gt;&lt;w:numFmt w:val="decimal"/&gt;&lt;w:lvlText w:val="%1."/&gt;&lt;w:lvlJc w:val="left"/&gt;&lt;w:pPr&gt;&lt;w:ind w:left="720" w:hanging="360"/&gt;&lt;/w:pPr&gt;&lt;w:rPr&gt;&lt;w:rFonts w:hint="default"/&gt;&lt;/w:rPr&gt;&lt;/w:lvl&gt;&lt;w:lvl w:ilvl="1" w:tplc="04090019" w:tentative="1"&gt;&lt;w:start w:val="1"/&gt;&lt;w:numFmt w:val="lowerLetter"/&gt;&lt;w:lvlText w:val="%2."/&gt;&lt;w:lvlJc w:val="left"/&gt;&lt;w:pPr&gt;&lt;w:ind w:left="1440" w:hanging="360"/&gt;&lt;/w:pPr&gt;&lt;/w:lvl&gt;&lt;w:lvl w:ilvl="2" w:tplc="0409001B" w:tentative="1"&gt;&lt;w:start w:val="1"/&gt;&lt;w:numFmt w:val="lowerRoman"/&gt;&lt;w:lvlText w:val="%3."/&gt;&lt;w:lvlJc w:val="right"/&gt;&lt;w:pPr&gt;&lt;w:ind w:left="2160" w:hanging="180"/&gt;&lt;/w:pPr&gt;&lt;/w:lvl&gt;&lt;w:lvl w:ilvl="3" w:tplc="0409000F" w:tentative="1"&gt;&lt;w:start w:val="1"/&gt;&lt;w:numFmt w:val="decimal"/&gt;&lt;w:lvlText w:val="%4."/&gt;&lt;w:lvlJc w:val="left"/&gt;&lt;w:pPr&gt;&lt;w:ind w:left="2880" w:hanging="360"/&gt;&lt;/w:pPr&gt;&lt;/w:lvl&gt;&lt;w:lvl w:ilvl="4" w:tplc="04090019" w:tentative="1"&gt;&lt;w:start w:val="1"/&gt;&lt;w:numFmt w:val="lowerLetter"/&gt;&lt;w:lvlText w:val="%5."/&gt;&lt;w:lvlJc w:val="left"/&gt;&lt;w:pPr&gt;&lt;w:ind w:left="3600" w:hanging="360"/&gt;&lt;/w:pPr&gt;&lt;/w:lvl&gt;&lt;w:lvl w:ilvl="5" w:tplc="0409001B" w:tentative="1"&gt;&lt;w:start w:val="1"/&gt;&lt;w:numFmt w:val="lowerRoman"/&gt;&lt;w:lvlText w:val="%6."/&gt;&lt;w:lvlJc w:val="right"/&gt;&lt;w:pPr&gt;&lt;w:ind w:left="4320" w:hanging="180"/&gt;&lt;/w:pPr&gt;&lt;/w:lvl&gt;&lt;w:lvl w:ilvl="6" w:tplc="0409000F" w:tentative="1"&gt;&lt;w:start w:val="1"/&gt;&lt;w:numFmt w:val="decimal"/&gt;&lt;w:lvlText w:val="%7."/&gt;&lt;w:lvlJc w:val="left"/&gt;&lt;w:pPr&gt;&lt;w:ind w:left="5040" w:hanging="360"/&gt;&lt;/w:pPr&gt;&lt;/w:lvl&gt;&lt;w:lvl w:ilvl="7" w:tplc="04090019" w:tentative="1"&gt;&lt;w:start w:val="1"/&gt;&lt;w:numFmt w:val="lowerLetter"/&gt;&lt;w:lvlText w:val="%8."/&gt;&lt;w:lvlJc w:val="left"/&gt;&lt;w:pPr&gt;&lt;w:ind w:left="5760" w:hanging="360"/&gt;&lt;/w:pPr&gt;&lt;/w:lvl&gt;&lt;w:lvl w:ilvl="8" w:tplc="0409001B" w:tentative="1"&gt;&lt;w:start w:val="1"/&gt;&lt;w:numFmt w:val="lowerRoman"/&gt;&lt;w:lvlText w:val="%9."/&gt;&lt;w:lvlJc w:val="right"/&gt;&lt;w:pPr&gt;&lt;w:ind w:left="6480" w:hanging="180"/&gt;&lt;/w:pPr&gt;&lt;/w:lvl&gt;&lt;/w:abstractNum&gt;&lt;w:abstractNum w:abstractNumId="24" w15:restartNumberingAfterBreak="0"&gt;&lt;w:nsid w:val="4C4B17AC"/&gt;&lt;w:multiLevelType w:val="hybridMultilevel"/&gt;&lt;w:tmpl w:val="1B6A208A"/&gt;&lt;w:lvl w:ilvl="0" w:tplc="0E3C9530"&gt;&lt;w:start w:val="1"/&gt;&lt;w:numFmt w:val="decimal"/&gt;&lt;w:lvlText w:val="%1."/&gt;&lt;w:lvlJc w:val="left"/&gt;&lt;w:pPr&gt;&lt;w:ind w:left="720" w:hanging="360"/&gt;&lt;/w:pPr&gt;&lt;w:rPr&gt;&lt;w:rFonts w:ascii="Calibri" w:hAnsi="Calibri" w:cs="Calibri" w:hint="default"/&gt;&lt;/w:rPr&gt;&lt;/w:lvl&gt;&lt;w:lvl w:ilvl="1" w:tplc="0409000F"&gt;&lt;w:start w:val="1"/&gt;&lt;w:numFmt w:val="decimal"/&gt;&lt;w:lvlText w:val="%2."/&gt;&lt;w:lvlJc w:val="left"/&gt;&lt;w:pPr&gt;&lt;w:ind w:left="1440" w:hanging="360"/&gt;&lt;/w:pPr&gt;&lt;w:rPr&gt;&lt;w:rFonts w:hint="default"/&gt;&lt;/w:rPr&gt;&lt;/w:lvl&gt;&lt;w:lvl w:ilvl="2" w:tplc="0409001B"&gt;&lt;w:start w:val="1"/&gt;&lt;w:numFmt w:val="lowerRoman"/&gt;&lt;w:lvlText w:val="%3."/&gt;&lt;w:lvlJc w:val="right"/&gt;&lt;w:pPr&gt;&lt;w:ind w:left="2160" w:hanging="180"/&gt;&lt;/w:pPr&gt;&lt;/w:lvl&gt;&lt;w:lvl w:ilvl="3" w:tplc="0409000F"&gt;&lt;w:start w:val="1"/&gt;&lt;w:numFmt w:val="decimal"/&gt;&lt;w:lvlText w:val="%4."/&gt;&lt;w:lvlJc w:val="left"/&gt;&lt;w:pPr&gt;&lt;w:ind w:left="2880" w:hanging="360"/&gt;&lt;/w:pPr&gt;&lt;/w:lvl&gt;&lt;w:lvl w:ilvl="4" w:tplc="04090019"&gt;&lt;w:start w:val="1"/&gt;&lt;w:numFmt w:val="lowerLetter"/&gt;&lt;w:lvlText w:val="%5."/&gt;&lt;w:lvlJc w:val="left"/&gt;&lt;w:pPr&gt;&lt;w:ind w:left="3600" w:hanging="360"/&gt;&lt;/w:pPr&gt;&lt;/w:lvl&gt;&lt;w:lvl w:ilvl="5" w:tplc="0409001B"&gt;&lt;w:start w:val="1"/&gt;&lt;w:numFmt w:val="lowerRoman"/&gt;&lt;w:lvlText w:val="%6."/&gt;&lt;w:lvlJc w:val="right"/&gt;&lt;w:pPr&gt;&lt;w:ind w:left="4320" w:hanging="180"/&gt;&lt;/w:pPr&gt;&lt;/w:lvl&gt;&lt;w:lvl w:ilvl="6" w:tplc="0409000F"&gt;&lt;w:start w:val="1"/&gt;&lt;w:numFmt w:val="decimal"/&gt;&lt;w:lvlText w:val="%7."/&gt;&lt;w:lvlJc w:val="left"/&gt;&lt;w:pPr&gt;&lt;w:ind w:left="5040" w:hanging="360"/&gt;&lt;/w:pPr&gt;&lt;/w:lvl&gt;&lt;w:lvl w:ilvl="7" w:tplc="04090019"&gt;&lt;w:start w:val="1"/&gt;&lt;w:numFmt w:val="lowerLetter"/&gt;&lt;w:lvlText w:val="%8."/&gt;&lt;w:lvlJc w:val="left"/&gt;&lt;w:pPr&gt;&lt;w:ind w:left="5760" w:hanging="360"/&gt;&lt;/w:pPr&gt;&lt;/w:lvl&gt;&lt;w:lvl w:ilvl="8" w:tplc="0409001B"&gt;&lt;w:start w:val="1"/&gt;&lt;w:numFmt w:val="lowerRoman"/&gt;&lt;w:lvlText w:val="%9."/&gt;&lt;w:lvlJc w:val="right"/&gt;&lt;w:pPr&gt;&lt;w:ind w:left="6480" w:hanging="180"/&gt;&lt;/w:pPr&gt;&lt;/w:lvl&gt;&lt;/w:abstractNum&gt;&lt;w:abstractNum w:abstractNumId="25" w15:restartNumberingAfterBreak="0"&gt;&lt;w:nsid w:val="52832629"/&gt;&lt;w:multiLevelType w:val="hybridMultilevel"/&gt;&lt;w:tmpl w:val="8C24C33C"/&gt;&lt;w:lvl w:ilvl="0" w:tplc="0409000F"&gt;&lt;w:start w:val="1"/&gt;&lt;w:numFmt w:val="decimal"/&gt;&lt;w:lvlText w:val="%1."/&gt;&lt;w:lvlJc w:val="left"/&gt;&lt;w:pPr&gt;&lt;w:ind w:left="720" w:hanging="360"/&gt;&lt;/w:pPr&gt;&lt;/w:lvl&gt;&lt;w:lvl w:ilvl="1" w:tplc="04090019"&gt;&lt;w:start w:val="1"/&gt;&lt;w:numFmt w:val="lowerLetter"/&gt;&lt;w:lvlText w:val="%2."/&gt;&lt;w:lvlJc w:val="left"/&gt;&lt;w:pPr&gt;&lt;w:ind w:left="1440" w:hanging="360"/&gt;&lt;/w:pPr&gt;&lt;/w:lvl&gt;&lt;w:lvl w:ilvl="2" w:tplc="0409001B"&gt;&lt;w:start w:val="1"/&gt;&lt;w:numFmt w:val="lowerRoman"/&gt;&lt;w:lvlText w:val="%3."/&gt;&lt;w:lvlJc w:val="right"/&gt;&lt;w:pPr&gt;&lt;w:ind w:left="2160" w:hanging="180"/&gt;&lt;/w:pPr&gt;&lt;/w:lvl&gt;&lt;w:lvl w:ilvl="3" w:tplc="0409000F" w:tentative="1"&gt;&lt;w:start w:val="1"/&gt;&lt;w:numFmt w:val="decimal"/&gt;&lt;w:lvlText w:val="%4."/&gt;&lt;w:lvlJc w:val="left"/&gt;&lt;w:pPr&gt;&lt;w:ind w:left="2880" w:hanging="360"/&gt;&lt;/w:pPr&gt;&lt;/w:lvl&gt;&lt;w:lvl w:ilvl="4" w:tplc="04090019" w:tentative="1"&gt;&lt;w:start w:val="1"/&gt;&lt;w:numFmt w:val="lowerLetter"/&gt;&lt;w:lvlText w:val="%5."/&gt;&lt;w:lvlJc w:val="left"/&gt;&lt;w:pPr&gt;&lt;w:ind w:left="3600" w:hanging="360"/&gt;&lt;/w:pPr&gt;&lt;/w:lvl&gt;&lt;w:lvl w:ilvl="5" w:tplc="0409001B" w:tentative="1"&gt;&lt;w:start w:val="1"/&gt;&lt;w:numFmt w:val="lowerRoman"/&gt;&lt;w:lvlText w:val="%6."/&gt;&lt;w:lvlJc w:val="right"/&gt;&lt;w:pPr&gt;&lt;w:ind w:left="4320" w:hanging="180"/&gt;&lt;/w:pPr&gt;&lt;/w:lvl&gt;&lt;w:lvl w:ilvl="6" w:tplc="0409000F" w:tentative="1"&gt;&lt;w:start w:val="1"/&gt;&lt;w:numFmt w:val="decimal"/&gt;&lt;w:lvlText w:val="%7."/&gt;&lt;w:lvlJc w:val="left"/&gt;&lt;w:pPr&gt;&lt;w:ind w:left="5040" w:hanging="360"/&gt;&lt;/w:pPr&gt;&lt;/w:lvl&gt;&lt;w:lvl w:ilvl="7" w:tplc="04090019" w:tentative="1"&gt;&lt;w:start w:val="1"/&gt;&lt;w:numFmt w:val="lowerLetter"/&gt;&lt;w:lvlText w:val="%8."/&gt;&lt;w:lvlJc w:val="left"/&gt;&lt;w:pPr&gt;&lt;w:ind w:left="5760" w:hanging="360"/&gt;&lt;/w:pPr&gt;&lt;/w:lvl&gt;&lt;w:lvl w:ilvl="8" w:tplc="0409001B" w:tentative="1"&gt;&lt;w:start w:val="1"/&gt;&lt;w:numFmt w:val="lowerRoman"/&gt;&lt;w:lvlText w:val="%9."/&gt;&lt;w:lvlJc w:val="right"/&gt;&lt;w:pPr&gt;&lt;w:ind w:left="6480" w:hanging="180"/&gt;&lt;/w:pPr&gt;&lt;/w:lvl&gt;&lt;/w:abstractNum&gt;&lt;w:abstractNum w:abstractNumId="26" w15:restartNumberingAfterBreak="0"&gt;&lt;w:nsid w:val="58EC2CD7"/&gt;&lt;w:multiLevelType w:val="multilevel"/&gt;&lt;w:tmpl w:val="B7A0F0C0"/&gt;&lt;w:numStyleLink w:val="NumberedList"/&gt;&lt;/w:abstractNum&gt;&lt;w:abstractNum w:abstractNumId="27" w15:restartNumberingAfterBreak="0"&gt;&lt;w:nsid w:val="595E3DFB"/&gt;&lt;w:multiLevelType w:val="multilevel"/&gt;&lt;w:tmpl w:val="64F2F73C"/&gt;&lt;w:lvl w:ilvl="0"&gt;&lt;w:start w:val="1"/&gt;&lt;w:numFmt w:val="decimal"/&gt;&lt;w:lvlText w:val="%1."/&gt;&lt;w:lvlJc w:val="left"/&gt;&lt;w:pPr&gt;&lt;w:tabs&gt;&lt;w:tab w:val="num" w:pos="720"/&gt;&lt;/w:tabs&gt;&lt;w:ind w:left="720" w:hanging="360"/&gt;&lt;/w:pPr&gt;&lt;w:rPr&gt;&lt;w:rFonts w:hint="default"/&gt;&lt;w:color w:val="auto"/&gt;&lt;w:sz w:val="22"/&gt;&lt;w:szCs w:val="20"/&gt;&lt;/w:rPr&gt;&lt;/w:lvl&gt;&lt;w:lvl w:ilvl="1"&gt;&lt;w:start w:val="1"/&gt;&lt;w:numFmt w:val="lowerLetter"/&gt;&lt;w:lvlText w:val="%2."/&gt;&lt;w:lvlJc w:val="left"/&gt;&lt;w:pPr&gt;&lt;w:tabs&gt;&lt;w:tab w:val="num" w:pos="1440"/&gt;&lt;/w:tabs&gt;&lt;w:ind w:left="1440" w:hanging="360"/&gt;&lt;/w:pPr&gt;&lt;w:rPr&gt;&lt;w:rFonts w:ascii="Segoe UI" w:hAnsi="Segoe UI"/&gt;&lt;w:color w:val="auto"/&gt;&lt;w:sz w:val="20"/&gt;&lt;w:szCs w:val="20"/&gt;&lt;/w:rPr&gt;&lt;/w:lvl&gt;&lt;w:lvl w:ilvl="2"&gt;&lt;w:start w:val="1"/&gt;&lt;w:numFmt w:val="lowerRoman"/&gt;&lt;w:lvlText w:val="%3."/&gt;&lt;w:lvlJc w:val="left"/&gt;&lt;w:pPr&gt;&lt;w:tabs&gt;&lt;w:tab w:val="num" w:pos="2160"/&gt;&lt;/w:tabs&gt;&lt;w:ind w:left="2160" w:hanging="360"/&gt;&lt;/w:pPr&gt;&lt;w:rPr&gt;&lt;w:rFonts w:ascii="Segoe UI" w:hAnsi="Segoe UI"/&gt;&lt;w:color w:val="008AC8"/&gt;&lt;w:sz w:val="20"/&gt;&lt;w:szCs w:val="20"/&gt;&lt;/w:rPr&gt;&lt;/w:lvl&gt;&lt;w:lvl w:ilvl="3"&gt;&lt;w:start w:val="1"/&gt;&lt;w:numFmt w:val="decimal"/&gt;&lt;w:lvlText w:val="(%4)"/&gt;&lt;w:lvlJc w:val="left"/&gt;&lt;w:pPr&gt;&lt;w:tabs&gt;&lt;w:tab w:val="num" w:pos="2880"/&gt;&lt;/w:tabs&gt;&lt;w:ind w:left="2880" w:hanging="360"/&gt;&lt;/w:pPr&gt;&lt;w:rPr&gt;&lt;w:rFonts w:hint="default"/&gt;&lt;/w:rPr&gt;&lt;/w:lvl&gt;&lt;w:lvl w:ilvl="4"&gt;&lt;w:start w:val="1"/&gt;&lt;w:numFmt w:val="lowerLetter"/&gt;&lt;w:lvlText w:val="(%5)"/&gt;&lt;w:lvlJc w:val="left"/&gt;&lt;w:pPr&gt;&lt;w:tabs&gt;&lt;w:tab w:val="num" w:pos="3600"/&gt;&lt;/w:tabs&gt;&lt;w:ind w:left="3600" w:hanging="360"/&gt;&lt;/w:pPr&gt;&lt;w:rPr&gt;&lt;w:rFonts w:hint="default"/&gt;&lt;/w:rPr&gt;&lt;/w:lvl&gt;&lt;w:lvl w:ilvl="5"&gt;&lt;w:start w:val="1"/&gt;&lt;w:numFmt w:val="lowerRoman"/&gt;&lt;w:lvlText w:val="(%6)"/&gt;&lt;w:lvlJc w:val="left"/&gt;&lt;w:pPr&gt;&lt;w:tabs&gt;&lt;w:tab w:val="num" w:pos="4320"/&gt;&lt;/w:tabs&gt;&lt;w:ind w:left="4320" w:hanging="360"/&gt;&lt;/w:pPr&gt;&lt;w:rPr&gt;&lt;w:rFonts w:hint="default"/&gt;&lt;/w:rPr&gt;&lt;/w:lvl&gt;&lt;w:lvl w:ilvl="6"&gt;&lt;w:start w:val="1"/&gt;&lt;w:numFmt w:val="decimal"/&gt;&lt;w:lvlText w:val="%7."/&gt;&lt;w:lvlJc w:val="left"/&gt;&lt;w:pPr&gt;&lt;w:tabs&gt;&lt;w:tab w:val="num" w:pos="5040"/&gt;&lt;/w:tabs&gt;&lt;w:ind w:left="5040" w:hanging="360"/&gt;&lt;/w:pPr&gt;&lt;w:rPr&gt;&lt;w:rFonts w:hint="default"/&gt;&lt;/w:rPr&gt;&lt;/w:lvl&gt;&lt;w:lvl w:ilvl="7"&gt;&lt;w:start w:val="1"/&gt;&lt;w:numFmt w:val="lowerLetter"/&gt;&lt;w:lvlText w:val="%8."/&gt;&lt;w:lvlJc w:val="left"/&gt;&lt;w:pPr&gt;&lt;w:tabs&gt;&lt;w:tab w:val="num" w:pos="5760"/&gt;&lt;/w:tabs&gt;&lt;w:ind w:left="5760" w:hanging="360"/&gt;&lt;/w:pPr&gt;&lt;w:rPr&gt;&lt;w:rFonts w:hint="default"/&gt;&lt;/w:rPr&gt;&lt;/w:lvl&gt;&lt;w:lvl w:ilvl="8"&gt;&lt;w:start w:val="1"/&gt;&lt;w:numFmt w:val="lowerRoman"/&gt;&lt;w:lvlText w:val="%9."/&gt;&lt;w:lvlJc w:val="left"/&gt;&lt;w:pPr&gt;&lt;w:tabs&gt;&lt;w:tab w:val="num" w:pos="6480"/&gt;&lt;/w:tabs&gt;&lt;w:ind w:left="6480" w:hanging="360"/&gt;&lt;/w:pPr&gt;&lt;w:rPr&gt;&lt;w:rFonts w:hint="default"/&gt;&lt;/w:rPr&gt;&lt;/w:lvl&gt;&lt;/w:abstractNum&gt;&lt;w:abstractNum w:abstractNumId="28" w15:restartNumberingAfterBreak="0"&gt;&lt;w:nsid w:val="5C043ECC"/&gt;&lt;w:multiLevelType w:val="multilevel"/&gt;&lt;w:tmpl w:val="B1C0B846"/&gt;&lt;w:numStyleLink w:val="Style1"/&gt;&lt;/w:abstractNum&gt;&lt;w:abstractNum w:abstractNumId="29" w15:restartNumberingAfterBreak="0"&gt;&lt;w:nsid w:val="63EA585D"/&gt;&lt;w:multiLevelType w:val="hybridMultilevel"/&gt;&lt;w:tmpl w:val="70C260C4"/&gt;&lt;w:lvl w:ilvl="0" w:tplc="0409000F"&gt;&lt;w:start w:val="1"/&gt;&lt;w:numFmt w:val="decimal"/&gt;&lt;w:lvlText w:val="%1."/&gt;&lt;w:lvlJc w:val="left"/&gt;&lt;w:pPr&gt;&lt;w:ind w:left="720" w:hanging="360"/&gt;&lt;/w:pPr&gt;&lt;/w:lvl&gt;&lt;w:lvl w:ilvl="1" w:tplc="04090019" w:tentative="1"&gt;&lt;w:start w:val="1"/&gt;&lt;w:numFmt w:val="lowerLetter"/&gt;&lt;w:lvlText w:val="%2."/&gt;&lt;w:lvlJc w:val="left"/&gt;&lt;w:pPr&gt;&lt;w:ind w:left="1440" w:hanging="360"/&gt;&lt;/w:pPr&gt;&lt;/w:lvl&gt;&lt;w:lvl w:ilvl="2" w:tplc="0409001B" w:tentative="1"&gt;&lt;w:start w:val="1"/&gt;&lt;w:numFmt w:val="lowerRoman"/&gt;&lt;w:lvlText w:val="%3."/&gt;&lt;w:lvlJc w:val="right"/&gt;&lt;w:pPr&gt;&lt;w:ind w:left="2160" w:hanging="180"/&gt;&lt;/w:pPr&gt;&lt;/w:lvl&gt;&lt;w:lvl w:ilvl="3" w:tplc="0409000F" w:tentative="1"&gt;&lt;w:start w:val="1"/&gt;&lt;w:numFmt w:val="decimal"/&gt;&lt;w:lvlText w:val="%4."/&gt;&lt;w:lvlJc w:val="left"/&gt;&lt;w:pPr&gt;&lt;w:ind w:left="2880" w:hanging="360"/&gt;&lt;/w:pPr&gt;&lt;/w:lvl&gt;&lt;w:lvl w:ilvl="4" w:tplc="04090019" w:tentative="1"&gt;&lt;w:start w:val="1"/&gt;&lt;w:numFmt w:val="lowerLetter"/&gt;&lt;w:lvlText w:val="%5."/&gt;&lt;w:lvlJc w:val="left"/&gt;&lt;w:pPr&gt;&lt;w:ind w:left="3600" w:hanging="360"/&gt;&lt;/w:pPr&gt;&lt;/w:lvl&gt;&lt;w:lvl w:ilvl="5" w:tplc="0409001B" w:tentative="1"&gt;&lt;w:start w:val="1"/&gt;&lt;w:numFmt w:val="lowerRoman"/&gt;&lt;w:lvlText w:val="%6."/&gt;&lt;w:lvlJc w:val="right"/&gt;&lt;w:pPr&gt;&lt;w:ind w:left="4320" w:hanging="180"/&gt;&lt;/w:pPr&gt;&lt;/w:lvl&gt;&lt;w:lvl w:ilvl="6" w:tplc="0409000F" w:tentative="1"&gt;&lt;w:start w:val="1"/&gt;&lt;w:numFmt w:val="decimal"/&gt;&lt;w:lvlText w:val="%7."/&gt;&lt;w:lvlJc w:val="left"/&gt;&lt;w:pPr&gt;&lt;w:ind w:left="5040" w:hanging="360"/&gt;&lt;/w:pPr&gt;&lt;/w:lvl&gt;&lt;w:lvl w:ilvl="7" w:tplc="04090019" w:tentative="1"&gt;&lt;w:start w:val="1"/&gt;&lt;w:numFmt w:val="lowerLetter"/&gt;&lt;w:lvlText w:val="%8."/&gt;&lt;w:lvlJc w:val="left"/&gt;&lt;w:pPr&gt;&lt;w:ind w:left="5760" w:hanging="360"/&gt;&lt;/w:pPr&gt;&lt;/w:lvl&gt;&lt;w:lvl w:ilvl="8" w:tplc="0409001B" w:tentative="1"&gt;&lt;w:start w:val="1"/&gt;&lt;w:numFmt w:val="lowerRoman"/&gt;&lt;w:lvlText w:val="%9."/&gt;&lt;w:lvlJc w:val="right"/&gt;&lt;w:pPr&gt;&lt;w:ind w:left="6480" w:hanging="180"/&gt;&lt;/w:pPr&gt;&lt;/w:lvl&gt;&lt;/w:abstractNum&gt;&lt;w:abstractNum w:abstractNumId="30" w15:restartNumberingAfterBreak="0"&gt;&lt;w:nsid w:val="69F53201"/&gt;&lt;w:multiLevelType w:val="multilevel"/&gt;&lt;w:tmpl w:val="B7A0F0C0"/&gt;&lt;w:styleLink w:val="NumberedList"/&gt;&lt;w:lvl w:ilvl="0"&gt;&lt;w:start w:val="1"/&gt;&lt;w:numFmt w:val="decimal"/&gt;&lt;w:lvlText w:val="%1."/&gt;&lt;w:lvlJc w:val="left"/&gt;&lt;w:pPr&gt;&lt;w:tabs&gt;&lt;w:tab w:val="num" w:pos="720"/&gt;&lt;/w:tabs&gt;&lt;w:ind w:left="720" w:hanging="360"/&gt;&lt;/w:pPr&gt;&lt;w:rPr&gt;&lt;w:rFonts w:ascii="Segoe UI" w:hAnsi="Segoe UI" w:cs="Segoe"/&gt;&lt;w:color w:val="008AC8"/&gt;&lt;w:sz w:val="22"/&gt;&lt;w:szCs w:val="20"/&gt;&lt;/w:rPr&gt;&lt;/w:lvl&gt;&lt;w:lvl w:ilvl="1"&gt;&lt;w:start w:val="1"/&gt;&lt;w:numFmt w:val="lowerLetter"/&gt;&lt;w:lvlText w:val="%2."/&gt;&lt;w:lvlJc w:val="left"/&gt;&lt;w:pPr&gt;&lt;w:tabs&gt;&lt;w:tab w:val="num" w:pos="1440"/&gt;&lt;/w:tabs&gt;&lt;w:ind w:left="1440" w:hanging="360"/&gt;&lt;/w:pPr&gt;&lt;w:rPr&gt;&lt;w:rFonts w:ascii="Segoe UI" w:hAnsi="Segoe UI"/&gt;&lt;w:color w:val="008AC8"/&gt;&lt;w:sz w:val="20"/&gt;&lt;w:szCs w:val="20"/&gt;&lt;/w:rPr&gt;&lt;/w:lvl&gt;&lt;w:lvl w:ilvl="2"&gt;&lt;w:start w:val="1"/&gt;&lt;w:numFmt w:val="lowerRoman"/&gt;&lt;w:lvlText w:val="%3."/&gt;&lt;w:lvlJc w:val="left"/&gt;&lt;w:pPr&gt;&lt;w:tabs&gt;&lt;w:tab w:val="num" w:pos="2160"/&gt;&lt;/w:tabs&gt;&lt;w:ind w:left="2160" w:hanging="360"/&gt;&lt;/w:pPr&gt;&lt;w:rPr&gt;&lt;w:rFonts w:ascii="Segoe UI" w:hAnsi="Segoe UI"/&gt;&lt;w:color w:val="008AC8"/&gt;&lt;w:sz w:val="20"/&gt;&lt;w:szCs w:val="20"/&gt;&lt;/w:rPr&gt;&lt;/w:lvl&gt;&lt;w:lvl w:ilvl="3"&gt;&lt;w:start w:val="1"/&gt;&lt;w:numFmt w:val="decimal"/&gt;&lt;w:lvlText w:val="(%4)"/&gt;&lt;w:lvlJc w:val="left"/&gt;&lt;w:pPr&gt;&lt;w:tabs&gt;&lt;w:tab w:val="num" w:pos="2880"/&gt;&lt;/w:tabs&gt;&lt;w:ind w:left="2880" w:hanging="360"/&gt;&lt;/w:pPr&gt;&lt;w:rPr&gt;&lt;w:rFonts w:hint="default"/&gt;&lt;/w:rPr&gt;&lt;/w:lvl&gt;&lt;w:lvl w:ilvl="4"&gt;&lt;w:start w:val="1"/&gt;&lt;w:numFmt w:val="lowerLetter"/&gt;&lt;w:lvlText w:val="(%5)"/&gt;&lt;w:lvlJc w:val="left"/&gt;&lt;w:pPr&gt;&lt;w:tabs&gt;&lt;w:tab w:val="num" w:pos="3600"/&gt;&lt;/w:tabs&gt;&lt;w:ind w:left="3600" w:hanging="360"/&gt;&lt;/w:pPr&gt;&lt;w:rPr&gt;&lt;w:rFonts w:hint="default"/&gt;&lt;/w:rPr&gt;&lt;/w:lvl&gt;&lt;w:lvl w:ilvl="5"&gt;&lt;w:start w:val="1"/&gt;&lt;w:numFmt w:val="lowerRoman"/&gt;&lt;w:lvlText w:val="(%6)"/&gt;&lt;w:lvlJc w:val="left"/&gt;&lt;w:pPr&gt;&lt;w:tabs&gt;&lt;w:tab w:val="num" w:pos="4320"/&gt;&lt;/w:tabs&gt;&lt;w:ind w:left="4320" w:hanging="360"/&gt;&lt;/w:pPr&gt;&lt;w:rPr&gt;&lt;w:rFonts w:hint="default"/&gt;&lt;/w:rPr&gt;&lt;/w:lvl&gt;&lt;w:lvl w:ilvl="6"&gt;&lt;w:start w:val="1"/&gt;&lt;w:numFmt w:val="decimal"/&gt;&lt;w:lvlText w:val="%7."/&gt;&lt;w:lvlJc w:val="left"/&gt;&lt;w:pPr&gt;&lt;w:tabs&gt;&lt;w:tab w:val="num" w:pos="5040"/&gt;&lt;/w:tabs&gt;&lt;w:ind w:left="5040" w:hanging="360"/&gt;&lt;/w:pPr&gt;&lt;w:rPr&gt;&lt;w:rFonts w:hint="default"/&gt;&lt;/w:rPr&gt;&lt;/w:lvl&gt;&lt;w:lvl w:ilvl="7"&gt;&lt;w:start w:val="1"/&gt;&lt;w:numFmt w:val="lowerLetter"/&gt;&lt;w:lvlText w:val="%8."/&gt;&lt;w:lvlJc w:val="left"/&gt;&lt;w:pPr&gt;&lt;w:tabs&gt;&lt;w:tab w:val="num" w:pos="5760"/&gt;&lt;/w:tabs&gt;&lt;w:ind w:left="5760" w:hanging="360"/&gt;&lt;/w:pPr&gt;&lt;w:rPr&gt;&lt;w:rFonts w:hint="default"/&gt;&lt;/w:rPr&gt;&lt;/w:lvl&gt;&lt;w:lvl w:ilvl="8"&gt;&lt;w:start w:val="1"/&gt;&lt;w:numFmt w:val="lowerRoman"/&gt;&lt;w:lvlText w:val="%9."/&gt;&lt;w:lvlJc w:val="left"/&gt;&lt;w:pPr&gt;&lt;w:tabs&gt;&lt;w:tab w:val="num" w:pos="6480"/&gt;&lt;/w:tabs&gt;&lt;w:ind w:left="6480" w:hanging="360"/&gt;&lt;/w:pPr&gt;&lt;w:rPr&gt;&lt;w:rFonts w:hint="default"/&gt;&lt;/w:rPr&gt;&lt;/w:lvl&gt;&lt;/w:abstractNum&gt;&lt;w:abstractNum w:abstractNumId="31" w15:restartNumberingAfterBreak="0"&gt;&lt;w:nsid w:val="6DB22422"/&gt;&lt;w:multiLevelType w:val="multilevel"/&gt;&lt;w:tmpl w:val="9228A626"/&gt;&lt;w:styleLink w:val="Checklist"/&gt;&lt;w:lvl w:ilvl="0"&gt;&lt;w:start w:val="1"/&gt;&lt;w:numFmt w:val="bullet"/&gt;&lt;w:pStyle w:val="CheckList0"/&gt;&lt;w:lvlText w:val=""/&gt;&lt;w:lvlJc w:val="left"/&gt;&lt;w:pPr&gt;&lt;w:tabs&gt;&lt;w:tab w:val="num" w:pos="720"/&gt;&lt;/w:tabs&gt;&lt;w:ind w:left="720" w:hanging="360"/&gt;&lt;/w:pPr&gt;&lt;w:rPr&gt;&lt;w:rFonts w:ascii="Wingdings" w:hAnsi="Wingdings" w:hint="default"/&gt;&lt;w:color w:val="5B9BD5" w:themeColor="accent1"/&gt;&lt;w:position w:val="-6"/&gt;&lt;w:sz w:val="24"/&gt;&lt;w:szCs w:val="28"/&gt;&lt;/w:rPr&gt;&lt;/w:lvl&gt;&lt;w:lvl w:ilvl="1"&gt;&lt;w:start w:val="1"/&gt;&lt;w:numFmt w:val="bullet"/&gt;&lt;w:lvlText w:val=""/&gt;&lt;w:lvlJc w:val="left"/&gt;&lt;w:pPr&gt;&lt;w:tabs&gt;&lt;w:tab w:val="num" w:pos="720"/&gt;&lt;/w:tabs&gt;&lt;w:ind w:left="720" w:hanging="360"/&gt;&lt;/w:pPr&gt;&lt;w:rPr&gt;&lt;w:rFonts w:ascii="Wingdings" w:hAnsi="Wingdings" w:cs="Times New Roman" w:hint="default"/&gt;&lt;w:color w:val="5B9BD5" w:themeColor="accent1"/&gt;&lt;w:position w:val="-6"/&gt;&lt;w:sz w:val="36"/&gt;&lt;w:szCs w:val="28"/&gt;&lt;/w:rPr&gt;&lt;/w:lvl&gt;&lt;w:lvl w:ilvl="2"&gt;&lt;w:start w:val="1"/&gt;&lt;w:numFmt w:val="bullet"/&gt;&lt;w:lvlText w:val=""/&gt;&lt;w:lvlJc w:val="left"/&gt;&lt;w:pPr&gt;&lt;w:tabs&gt;&lt;w:tab w:val="num" w:pos="1080"/&gt;&lt;/w:tabs&gt;&lt;w:ind w:left="1080" w:hanging="360"/&gt;&lt;/w:pPr&gt;&lt;w:rPr&gt;&lt;w:rFonts w:ascii="Wingdings" w:hAnsi="Wingdings" w:cs="Times New Roman" w:hint="default"/&gt;&lt;w:color w:val="5B9BD5" w:themeColor="accent1"/&gt;&lt;w:position w:val="-6"/&gt;&lt;w:sz w:val="36"/&gt;&lt;w:szCs w:val="28"/&gt;&lt;/w:rPr&gt;&lt;/w:lvl&gt;&lt;w:lvl w:ilvl="3"&gt;&lt;w:start w:val="1"/&gt;&lt;w:numFmt w:val="decimal"/&gt;&lt;w:lvlText w:val="(%4)"/&gt;&lt;w:lvlJc w:val="left"/&gt;&lt;w:pPr&gt;&lt;w:tabs&gt;&lt;w:tab w:val="num" w:pos="1440"/&gt;&lt;/w:tabs&gt;&lt;w:ind w:left="1440" w:hanging="360"/&gt;&lt;/w:pPr&gt;&lt;w:rPr&gt;&lt;w:rFonts w:hint="default"/&gt;&lt;/w:rPr&gt;&lt;/w:lvl&gt;&lt;w:lvl w:ilvl="4"&gt;&lt;w:start w:val="1"/&gt;&lt;w:numFmt w:val="lowerLetter"/&gt;&lt;w:lvlText w:val="(%5)"/&gt;&lt;w:lvlJc w:val="left"/&gt;&lt;w:pPr&gt;&lt;w:tabs&gt;&lt;w:tab w:val="num" w:pos="1800"/&gt;&lt;/w:tabs&gt;&lt;w:ind w:left="1800" w:hanging="360"/&gt;&lt;/w:pPr&gt;&lt;w:rPr&gt;&lt;w:rFonts w:hint="default"/&gt;&lt;/w:rPr&gt;&lt;/w:lvl&gt;&lt;w:lvl w:ilvl="5"&gt;&lt;w:start w:val="1"/&gt;&lt;w:numFmt w:val="lowerRoman"/&gt;&lt;w:lvlText w:val="(%6)"/&gt;&lt;w:lvlJc w:val="left"/&gt;&lt;w:pPr&gt;&lt;w:tabs&gt;&lt;w:tab w:val="num" w:pos="2160"/&gt;&lt;/w:tabs&gt;&lt;w:ind w:left="2160" w:hanging="360"/&gt;&lt;/w:pPr&gt;&lt;w:rPr&gt;&lt;w:rFonts w:hint="default"/&gt;&lt;/w:rPr&gt;&lt;/w:lvl&gt;&lt;w:lvl w:ilvl="6"&gt;&lt;w:start w:val="1"/&gt;&lt;w:numFmt w:val="decimal"/&gt;&lt;w:lvlText w:val="%7."/&gt;&lt;w:lvlJc w:val="left"/&gt;&lt;w:pPr&gt;&lt;w:tabs&gt;&lt;w:tab w:val="num" w:pos="2520"/&gt;&lt;/w:tabs&gt;&lt;w:ind w:left="2520" w:hanging="360"/&gt;&lt;/w:pPr&gt;&lt;w:rPr&gt;&lt;w:rFonts w:hint="default"/&gt;&lt;/w:rPr&gt;&lt;/w:lvl&gt;&lt;w:lvl w:ilvl="7"&gt;&lt;w:start w:val="1"/&gt;&lt;w:numFmt w:val="lowerLetter"/&gt;&lt;w:lvlText w:val="%8."/&gt;&lt;w:lvlJc w:val="left"/&gt;&lt;w:pPr&gt;&lt;w:tabs&gt;&lt;w:tab w:val="num" w:pos="2880"/&gt;&lt;/w:tabs&gt;&lt;w:ind w:left="2880" w:hanging="360"/&gt;&lt;/w:pPr&gt;&lt;w:rPr&gt;&lt;w:rFonts w:hint="default"/&gt;&lt;/w:rPr&gt;&lt;/w:lvl&gt;&lt;w:lvl w:ilvl="8"&gt;&lt;w:start w:val="1"/&gt;&lt;w:numFmt w:val="lowerRoman"/&gt;&lt;w:lvlText w:val="%9."/&gt;&lt;w:lvlJc w:val="left"/&gt;&lt;w:pPr&gt;&lt;w:tabs&gt;&lt;w:tab w:val="num" w:pos="3240"/&gt;&lt;/w:tabs&gt;&lt;w:ind w:left="3240" w:hanging="360"/&gt;&lt;/w:pPr&gt;&lt;w:rPr&gt;&lt;w:rFonts w:hint="default"/&gt;&lt;/w:rPr&gt;&lt;/w:lvl&gt;&lt;/w:abstractNum&gt;&lt;w:abstractNum w:abstractNumId="32" w15:restartNumberingAfterBreak="0"&gt;&lt;w:nsid w:val="71161B88"/&gt;&lt;w:multiLevelType w:val="multilevel"/&gt;&lt;w:tmpl w:val="FCA28AC8"/&gt;&lt;w:lvl w:ilvl="0"&gt;&lt;w:start w:val="1"/&gt;&lt;w:numFmt w:val="decimal"/&gt;&lt;w:lvlText w:val="%1."/&gt;&lt;w:lvlJc w:val="left"/&gt;&lt;w:pPr&gt;&lt;w:tabs&gt;&lt;w:tab w:val="num" w:pos="720"/&gt;&lt;/w:tabs&gt;&lt;w:ind w:left="720" w:hanging="360"/&gt;&lt;/w:pPr&gt;&lt;w:rPr&gt;&lt;w:rFonts w:ascii="Segoe UI" w:hAnsi="Segoe UI" w:cs="Segoe"/&gt;&lt;w:color w:val="auto"/&gt;&lt;w:sz w:val="22"/&gt;&lt;w:szCs w:val="20"/&gt;&lt;/w:rPr&gt;&lt;/w:lvl&gt;&lt;w:lvl w:ilvl="1"&gt;&lt;w:start w:val="1"/&gt;&lt;w:numFmt w:val="lowerLetter"/&gt;&lt;w:lvlText w:val="%2."/&gt;&lt;w:lvlJc w:val="left"/&gt;&lt;w:pPr&gt;&lt;w:tabs&gt;&lt;w:tab w:val="num" w:pos="1440"/&gt;&lt;/w:tabs&gt;&lt;w:ind w:left="1440" w:hanging="360"/&gt;&lt;/w:pPr&gt;&lt;w:rPr&gt;&lt;w:rFonts w:ascii="Segoe UI" w:hAnsi="Segoe UI"/&gt;&lt;w:color w:val="auto"/&gt;&lt;w:sz w:val="20"/&gt;&lt;w:szCs w:val="20"/&gt;&lt;/w:rPr&gt;&lt;/w:lvl&gt;&lt;w:lvl w:ilvl="2"&gt;&lt;w:start w:val="1"/&gt;&lt;w:numFmt w:val="lowerRoman"/&gt;&lt;w:lvlText w:val="%3."/&gt;&lt;w:lvlJc w:val="left"/&gt;&lt;w:pPr&gt;&lt;w:tabs&gt;&lt;w:tab w:val="num" w:pos="2160"/&gt;&lt;/w:tabs&gt;&lt;w:ind w:left="2160" w:hanging="360"/&gt;&lt;/w:pPr&gt;&lt;w:rPr&gt;&lt;w:rFonts w:ascii="Segoe UI" w:hAnsi="Segoe UI"/&gt;&lt;w:color w:val="008AC8"/&gt;&lt;w:sz w:val="20"/&gt;&lt;w:szCs w:val="20"/&gt;&lt;/w:rPr&gt;&lt;/w:lvl&gt;&lt;w:lvl w:ilvl="3"&gt;&lt;w:start w:val="1"/&gt;&lt;w:numFmt w:val="decimal"/&gt;&lt;w:lvlText w:val="(%4)"/&gt;&lt;w:lvlJc w:val="left"/&gt;&lt;w:pPr&gt;&lt;w:tabs&gt;&lt;w:tab w:val="num" w:pos="2880"/&gt;&lt;/w:tabs&gt;&lt;w:ind w:left="2880" w:hanging="360"/&gt;&lt;/w:pPr&gt;&lt;w:rPr&gt;&lt;w:rFonts w:hint="default"/&gt;&lt;/w:rPr&gt;&lt;/w:lvl&gt;&lt;w:lvl w:ilvl="4"&gt;&lt;w:start w:val="1"/&gt;&lt;w:numFmt w:val="lowerLetter"/&gt;&lt;w:lvlText w:val="(%5)"/&gt;&lt;w:lvlJc w:val="left"/&gt;&lt;w:pPr&gt;&lt;w:tabs&gt;&lt;w:tab w:val="num" w:pos="3600"/&gt;&lt;/w:tabs&gt;&lt;w:ind w:left="3600" w:hanging="360"/&gt;&lt;/w:pPr&gt;&lt;w:rPr&gt;&lt;w:rFonts w:hint="default"/&gt;&lt;/w:rPr&gt;&lt;/w:lvl&gt;&lt;w:lvl w:ilvl="5"&gt;&lt;w:start w:val="1"/&gt;&lt;w:numFmt w:val="lowerRoman"/&gt;&lt;w:lvlText w:val="(%6)"/&gt;&lt;w:lvlJc w:val="left"/&gt;&lt;w:pPr&gt;&lt;w:tabs&gt;&lt;w:tab w:val="num" w:pos="4320"/&gt;&lt;/w:tabs&gt;&lt;w:ind w:left="4320" w:hanging="360"/&gt;&lt;/w:pPr&gt;&lt;w:rPr&gt;&lt;w:rFonts w:hint="default"/&gt;&lt;/w:rPr&gt;&lt;/w:lvl&gt;&lt;w:lvl w:ilvl="6"&gt;&lt;w:start w:val="1"/&gt;&lt;w:numFmt w:val="decimal"/&gt;&lt;w:lvlText w:val="%7."/&gt;&lt;w:lvlJc w:val="left"/&gt;&lt;w:pPr&gt;&lt;w:tabs&gt;&lt;w:tab w:val="num" w:pos="5040"/&gt;&lt;/w:tabs&gt;&lt;w:ind w:left="5040" w:hanging="360"/&gt;&lt;/w:pPr&gt;&lt;w:rPr&gt;&lt;w:rFonts w:hint="default"/&gt;&lt;/w:rPr&gt;&lt;/w:lvl&gt;&lt;w:lvl w:ilvl="7"&gt;&lt;w:start w:val="1"/&gt;&lt;w:numFmt w:val="lowerLetter"/&gt;&lt;w:lvlText w:val="%8."/&gt;&lt;w:lvlJc w:val="left"/&gt;&lt;w:pPr&gt;&lt;w:tabs&gt;&lt;w:tab w:val="num" w:pos="5760"/&gt;&lt;/w:tabs&gt;&lt;w:ind w:left="5760" w:hanging="360"/&gt;&lt;/w:pPr&gt;&lt;w:rPr&gt;&lt;w:rFonts w:hint="default"/&gt;&lt;/w:rPr&gt;&lt;/w:lvl&gt;&lt;w:lvl w:ilvl="8"&gt;&lt;w:start w:val="1"/&gt;&lt;w:numFmt w:val="lowerRoman"/&gt;&lt;w:lvlText w:val="%9."/&gt;&lt;w:lvlJc w:val="left"/&gt;&lt;w:pPr&gt;&lt;w:tabs&gt;&lt;w:tab w:val="num" w:pos="6480"/&gt;&lt;/w:tabs&gt;&lt;w:ind w:left="6480" w:hanging="360"/&gt;&lt;/w:pPr&gt;&lt;w:rPr&gt;&lt;w:rFonts w:hint="default"/&gt;&lt;/w:rPr&gt;&lt;/w:lvl&gt;&lt;/w:abstractNum&gt;&lt;w:abstractNum w:abstractNumId="33" w15:restartNumberingAfterBreak="0"&gt;&lt;w:nsid w:val="73857705"/&gt;&lt;w:multiLevelType w:val="multilevel"/&gt;&lt;w:tmpl w:val="64F2F73C"/&gt;&lt;w:lvl w:ilvl="0"&gt;&lt;w:start w:val="1"/&gt;&lt;w:numFmt w:val="decimal"/&gt;&lt;w:lvlText w:val="%1."/&gt;&lt;w:lvlJc w:val="left"/&gt;&lt;w:pPr&gt;&lt;w:tabs&gt;&lt;w:tab w:val="num" w:pos="720"/&gt;&lt;/w:tabs&gt;&lt;w:ind w:left="720" w:hanging="360"/&gt;&lt;/w:pPr&gt;&lt;w:rPr&gt;&lt;w:rFonts w:hint="default"/&gt;&lt;w:color w:val="auto"/&gt;&lt;w:sz w:val="22"/&gt;&lt;w:szCs w:val="20"/&gt;&lt;/w:rPr&gt;&lt;/w:lvl&gt;&lt;w:lvl w:ilvl="1"&gt;&lt;w:start w:val="1"/&gt;&lt;w:numFmt w:val="lowerLetter"/&gt;&lt;w:lvlText w:val="%2."/&gt;&lt;w:lvlJc w:val="left"/&gt;&lt;w:pPr&gt;&lt;w:tabs&gt;&lt;w:tab w:val="num" w:pos="1440"/&gt;&lt;/w:tabs&gt;&lt;w:ind w:left="1440" w:hanging="360"/&gt;&lt;/w:pPr&gt;&lt;w:rPr&gt;&lt;w:rFonts w:ascii="Segoe UI" w:hAnsi="Segoe UI"/&gt;&lt;w:color w:val="auto"/&gt;&lt;w:sz w:val="20"/&gt;&lt;w:szCs w:val="20"/&gt;&lt;/w:rPr&gt;&lt;/w:lvl&gt;&lt;w:lvl w:ilvl="2"&gt;&lt;w:start w:val="1"/&gt;&lt;w:numFmt w:val="lowerRoman"/&gt;&lt;w:lvlText w:val="%3."/&gt;&lt;w:lvlJc w:val="left"/&gt;&lt;w:pPr&gt;&lt;w:tabs&gt;&lt;w:tab w:val="num" w:pos="2160"/&gt;&lt;/w:tabs&gt;&lt;w:ind w:left="2160" w:hanging="360"/&gt;&lt;/w:pPr&gt;&lt;w:rPr&gt;&lt;w:rFonts w:ascii="Segoe UI" w:hAnsi="Segoe UI"/&gt;&lt;w:color w:val="008AC8"/&gt;&lt;w:sz w:val="20"/&gt;&lt;w:szCs w:val="20"/&gt;&lt;/w:rPr&gt;&lt;/w:lvl&gt;&lt;w:lvl w:ilvl="3"&gt;&lt;w:start w:val="1"/&gt;&lt;w:numFmt w:val="decimal"/&gt;&lt;w:lvlText w:val="(%4)"/&gt;&lt;w:lvlJc w:val="left"/&gt;&lt;w:pPr&gt;&lt;w:tabs&gt;&lt;w:tab w:val="num" w:pos="2880"/&gt;&lt;/w:tabs&gt;&lt;w:ind w:left="2880" w:hanging="360"/&gt;&lt;/w:pPr&gt;&lt;w:rPr&gt;&lt;w:rFonts w:hint="default"/&gt;&lt;/w:rPr&gt;&lt;/w:lvl&gt;&lt;w:lvl w:ilvl="4"&gt;&lt;w:start w:val="1"/&gt;&lt;w:numFmt w:val="lowerLetter"/&gt;&lt;w:lvlText w:val="(%5)"/&gt;&lt;w:lvlJc w:val="left"/&gt;&lt;w:pPr&gt;&lt;w:tabs&gt;&lt;w:tab w:val="num" w:pos="3600"/&gt;&lt;/w:tabs&gt;&lt;w:ind w:left="3600" w:hanging="360"/&gt;&lt;/w:pPr&gt;&lt;w:rPr&gt;&lt;w:rFonts w:hint="default"/&gt;&lt;/w:rPr&gt;&lt;/w:lvl&gt;&lt;w:lvl w:ilvl="5"&gt;&lt;w:start w:val="1"/&gt;&lt;w:numFmt w:val="lowerRoman"/&gt;&lt;w:lvlText w:val="(%6)"/&gt;&lt;w:lvlJc w:val="left"/&gt;&lt;w:pPr&gt;&lt;w:tabs&gt;&lt;w:tab w:val="num" w:pos="4320"/&gt;&lt;/w:tabs&gt;&lt;w:ind w:left="4320" w:hanging="360"/&gt;&lt;/w:pPr&gt;&lt;w:rPr&gt;&lt;w:rFonts w:hint="default"/&gt;&lt;/w:rPr&gt;&lt;/w:lvl&gt;&lt;w:lvl w:ilvl="6"&gt;&lt;w:start w:val="1"/&gt;&lt;w:numFmt w:val="decimal"/&gt;&lt;w:lvlText w:val="%7."/&gt;&lt;w:lvlJc w:val="left"/&gt;&lt;w:pPr&gt;&lt;w:tabs&gt;&lt;w:tab w:val="num" w:pos="5040"/&gt;&lt;/w:tabs&gt;&lt;w:ind w:left="5040" w:hanging="360"/&gt;&lt;/w:pPr&gt;&lt;w:rPr&gt;&lt;w:rFonts w:hint="default"/&gt;&lt;/w:rPr&gt;&lt;/w:lvl&gt;&lt;w:lvl w:ilvl="7"&gt;&lt;w:start w:val="1"/&gt;&lt;w:numFmt w:val="lowerLetter"/&gt;&lt;w:lvlText w:val="%8."/&gt;&lt;w:lvlJc w:val="left"/&gt;&lt;w:pPr&gt;&lt;w:tabs&gt;&lt;w:tab w:val="num" w:pos="5760"/&gt;&lt;/w:tabs&gt;&lt;w:ind w:left="5760" w:hanging="360"/&gt;&lt;/w:pPr&gt;&lt;w:rPr&gt;&lt;w:rFonts w:hint="default"/&gt;&lt;/w:rPr&gt;&lt;/w:lvl&gt;&lt;w:lvl w:ilvl="8"&gt;&lt;w:start w:val="1"/&gt;&lt;w:numFmt w:val="lowerRoman"/&gt;&lt;w:lvlText w:val="%9."/&gt;&lt;w:lvlJc w:val="left"/&gt;&lt;w:pPr&gt;&lt;w:tabs&gt;&lt;w:tab w:val="num" w:pos="6480"/&gt;&lt;/w:tabs&gt;&lt;w:ind w:left="6480" w:hanging="360"/&gt;&lt;/w:pPr&gt;&lt;w:rPr&gt;&lt;w:rFonts w:hint="default"/&gt;&lt;/w:rPr&gt;&lt;/w:lvl&gt;&lt;/w:abstractNum&gt;&lt;w:abstractNum w:abstractNumId="34" w15:restartNumberingAfterBreak="0"&gt;&lt;w:nsid w:val="7F99573B"/&gt;&lt;w:multiLevelType w:val="multilevel"/&gt;&lt;w:tmpl w:val="FCA28AC8"/&gt;&lt;w:lvl w:ilvl="0"&gt;&lt;w:start w:val="1"/&gt;&lt;w:numFmt w:val="decimal"/&gt;&lt;w:lvlText w:val="%1."/&gt;&lt;w:lvlJc w:val="left"/&gt;&lt;w:pPr&gt;&lt;w:tabs&gt;&lt;w:tab w:val="num" w:pos="720"/&gt;&lt;/w:tabs&gt;&lt;w:ind w:left="720" w:hanging="360"/&gt;&lt;/w:pPr&gt;&lt;w:rPr&gt;&lt;w:rFonts w:ascii="Segoe UI" w:hAnsi="Segoe UI" w:cs="Segoe"/&gt;&lt;w:color w:val="auto"/&gt;&lt;w:sz w:val="22"/&gt;&lt;w:szCs w:val="20"/&gt;&lt;/w:rPr&gt;&lt;/w:lvl&gt;&lt;w:lvl w:ilvl="1"&gt;&lt;w:start w:val="1"/&gt;&lt;w:numFmt w:val="lowerLetter"/&gt;&lt;w:lvlText w:val="%2."/&gt;&lt;w:lvlJc w:val="left"/&gt;&lt;w:pPr&gt;&lt;w:tabs&gt;&lt;w:tab w:val="num" w:pos="1440"/&gt;&lt;/w:tabs&gt;&lt;w:ind w:left="1440" w:hanging="360"/&gt;&lt;/w:pPr&gt;&lt;w:rPr&gt;&lt;w:rFonts w:ascii="Segoe UI" w:hAnsi="Segoe UI"/&gt;&lt;w:color w:val="auto"/&gt;&lt;w:sz w:val="20"/&gt;&lt;w:szCs w:val="20"/&gt;&lt;/w:rPr&gt;&lt;/w:lvl&gt;&lt;w:lvl w:ilvl="2"&gt;&lt;w:start w:val="1"/&gt;&lt;w:numFmt w:val="lowerRoman"/&gt;&lt;w:lvlText w:val="%3."/&gt;&lt;w:lvlJc w:val="left"/&gt;&lt;w:pPr&gt;&lt;w:tabs&gt;&lt;w:tab w:val="num" w:pos="2160"/&gt;&lt;/w:tabs&gt;&lt;w:ind w:left="2160" w:hanging="360"/&gt;&lt;/w:pPr&gt;&lt;w:rPr&gt;&lt;w:rFonts w:ascii="Segoe UI" w:hAnsi="Segoe UI"/&gt;&lt;w:color w:val="008AC8"/&gt;&lt;w:sz w:val="20"/&gt;&lt;w:szCs w:val="20"/&gt;&lt;/w:rPr&gt;&lt;/w:lvl&gt;&lt;w:lvl w:ilvl="3"&gt;&lt;w:start w:val="1"/&gt;&lt;w:numFmt w:val="decimal"/&gt;&lt;w:lvlText w:val="(%4)"/&gt;&lt;w:lvlJc w:val="left"/&gt;&lt;w:pPr&gt;&lt;w:tabs&gt;&lt;w:tab w:val="num" w:pos="2880"/&gt;&lt;/w:tabs&gt;&lt;w:ind w:left="2880" w:hanging="360"/&gt;&lt;/w:pPr&gt;&lt;w:rPr&gt;&lt;w:rFonts w:hint="default"/&gt;&lt;/w:rPr&gt;&lt;/w:lvl&gt;&lt;w:lvl w:ilvl="4"&gt;&lt;w:start w:val="1"/&gt;&lt;w:numFmt w:val="lowerLetter"/&gt;&lt;w:lvlText w:val="(%5)"/&gt;&lt;w:lvlJc w:val="left"/&gt;&lt;w:pPr&gt;&lt;w:tabs&gt;&lt;w:tab w:val="num" w:pos="3600"/&gt;&lt;/w:tabs&gt;&lt;w:ind w:left="3600" w:hanging="360"/&gt;&lt;/w:pPr&gt;&lt;w:rPr&gt;&lt;w:rFonts w:hint="default"/&gt;&lt;/w:rPr&gt;&lt;/w:lvl&gt;&lt;w:lvl w:ilvl="5"&gt;&lt;w:start w:val="1"/&gt;&lt;w:numFmt w:val="lowerRoman"/&gt;&lt;w:lvlText w:val="(%6)"/&gt;&lt;w:lvlJc w:val="left"/&gt;&lt;w:pPr&gt;&lt;w:tabs&gt;&lt;w:tab w:val="num" w:pos="4320"/&gt;&lt;/w:tabs&gt;&lt;w:ind w:left="4320" w:hanging="360"/&gt;&lt;/w:pPr&gt;&lt;w:rPr&gt;&lt;w:rFonts w:hint="default"/&gt;&lt;/w:rPr&gt;&lt;/w:lvl&gt;&lt;w:lvl w:ilvl="6"&gt;&lt;w:start w:val="1"/&gt;&lt;w:numFmt w:val="decimal"/&gt;&lt;w:lvlText w:val="%7."/&gt;&lt;w:lvlJc w:val="left"/&gt;&lt;w:pPr&gt;&lt;w:tabs&gt;&lt;w:tab w:val="num" w:pos="5040"/&gt;&lt;/w:tabs&gt;&lt;w:ind w:left="5040" w:hanging="360"/&gt;&lt;/w:pPr&gt;&lt;w:rPr&gt;&lt;w:rFonts w:hint="default"/&gt;&lt;/w:rPr&gt;&lt;/w:lvl&gt;&lt;w:lvl w:ilvl="7"&gt;&lt;w:start w:val="1"/&gt;&lt;w:numFmt w:val="lowerLetter"/&gt;&lt;w:lvlText w:val="%8."/&gt;&lt;w:lvlJc w:val="left"/&gt;&lt;w:pPr&gt;&lt;w:tabs&gt;&lt;w:tab w:val="num" w:pos="5760"/&gt;&lt;/w:tabs&gt;&lt;w:ind w:left="5760" w:hanging="360"/&gt;&lt;/w:pPr&gt;&lt;w:rPr&gt;&lt;w:rFonts w:hint="default"/&gt;&lt;/w:rPr&gt;&lt;/w:lvl&gt;&lt;w:lvl w:ilvl="8"&gt;&lt;w:start w:val="1"/&gt;&lt;w:numFmt w:val="lowerRoman"/&gt;&lt;w:lvlText w:val="%9."/&gt;&lt;w:lvlJc w:val="left"/&gt;&lt;w:pPr&gt;&lt;w:tabs&gt;&lt;w:tab w:val="num" w:pos="6480"/&gt;&lt;/w:tabs&gt;&lt;w:ind w:left="6480" w:hanging="360"/&gt;&lt;/w:pPr&gt;&lt;w:rPr&gt;&lt;w:rFonts w:hint="default"/&gt;&lt;/w:rPr&gt;&lt;/w:lvl&gt;&lt;/w:abstractNum&gt;&lt;w:num w:numId="1"&gt;&lt;w:abstractNumId w:val="12"/&gt;&lt;/w:num&gt;&lt;w:num w:numId="2"&gt;&lt;w:abstractNumId w:val="22"/&gt;&lt;/w:num&gt;&lt;w:num w:numId="3"&gt;&lt;w:abstractNumId w:val="31"/&gt;&lt;/w:num&gt;&lt;w:num w:numId="4"&gt;&lt;w:abstractNumId w:val="28"/&gt;&lt;/w:num&gt;&lt;w:num w:numId="5"&gt;&lt;w:abstractNumId w:val="20"/&gt;&lt;/w:num&gt;&lt;w:num w:numId="6"&gt;&lt;w:abstractNumId w:val="30"/&gt;&lt;/w:num&gt;&lt;w:num w:numId="7"&gt;&lt;w:abstractNumId w:val="18"/&gt;&lt;/w:num&gt;&lt;w:num w:numId="8"&gt;&lt;w:abstractNumId w:val="16"/&gt;&lt;/w:num&gt;&lt;w:num w:numId="9"&gt;&lt;w:abstractNumId w:val="9"/&gt;&lt;/w:num&gt;&lt;w:num w:numId="10"&gt;&lt;w:abstractNumId w:val="8"/&gt;&lt;/w:num&gt;&lt;w:num w:numId="11"&gt;&lt;w:abstractNumId w:val="21"/&gt;&lt;/w:num&gt;&lt;w:num w:numId="12"&gt;&lt;w:abstractNumId w:val="6"/&gt;&lt;/w:num&gt;&lt;w:num w:numId="13"&gt;&lt;w:abstractNumId w:val="5"/&gt;&lt;/w:num&gt;&lt;w:num w:numId="14"&gt;&lt;w:abstractNumId w:val="4"/&gt;&lt;/w:num&gt;&lt;w:num w:numId="15"&gt;&lt;w:abstractNumId w:val="3"/&gt;&lt;/w:num&gt;&lt;w:num w:numId="16"&gt;&lt;w:abstractNumId w:val="7"/&gt;&lt;/w:num&gt;&lt;w:num w:numId="17"&gt;&lt;w:abstractNumId w:val="2"/&gt;&lt;/w:num&gt;&lt;w:num w:numId="18"&gt;&lt;w:abstractNumId w:val="1"/&gt;&lt;/w:num&gt;&lt;w:num w:numId="19"&gt;&lt;w:abstractNumId w:val="0"/&gt;&lt;/w:num&gt;&lt;w:num w:numId="20"&gt;&lt;w:abstractNumId w:val="14"/&gt;&lt;/w:num&gt;&lt;w:num w:numId="21"&gt;&lt;w:abstractNumId w:val="23"/&gt;&lt;/w:num&gt;&lt;w:num w:numId="22"&gt;&lt;w:abstractNumId w:val="10"/&gt;&lt;/w:num&gt;&lt;w:num w:numId="23"&gt;&lt;w:abstractNumId w:val="15"/&gt;&lt;/w:num&gt;&lt;w:num w:numId="24"&gt;&lt;w:abstractNumId w:val="25"/&gt;&lt;/w:num&gt;&lt;w:num w:numId="25"&gt;&lt;w:abstractNumId w:val="13"/&gt;&lt;/w:num&gt;&lt;w:num w:numId="26"&gt;&lt;w:abstractNumId w:val="24"/&gt;&lt;/w:num&gt;&lt;w:num w:numId="27"&gt;&lt;w:abstractNumId w:val="26"/&gt;&lt;w:lvlOverride w:ilvl="0"&gt;&lt;w:lvl w:ilvl="0"&gt;&lt;w:start w:val="1"/&gt;&lt;w:numFmt w:val="decimal"/&gt;&lt;w:lvlText w:val="%1."/&gt;&lt;w:lvlJc w:val="left"/&gt;&lt;w:pPr&gt;&lt;w:tabs&gt;&lt;w:tab w:val="num" w:pos="720"/&gt;&lt;/w:tabs&gt;&lt;w:ind w:left="720" w:hanging="360"/&gt;&lt;/w:pPr&gt;&lt;w:rPr&gt;&lt;w:rFonts w:ascii="Segoe UI" w:eastAsiaTheme="minorHAnsi" w:hAnsi="Segoe UI" w:cstheme="minorBidi"/&gt;&lt;w:color w:val="auto"/&gt;&lt;w:sz w:val="22"/&gt;&lt;w:szCs w:val="20"/&gt;&lt;/w:rPr&gt;&lt;/w:lvl&gt;&lt;/w:lvlOverride&gt;&lt;w:lvlOverride w:ilvl="1"&gt;&lt;w:lvl w:ilvl="1"&gt;&lt;w:start w:val="1"/&gt;&lt;w:numFmt w:val="lowerLetter"/&gt;&lt;w:lvlText w:val="%2."/&gt;&lt;w:lvlJc w:val="left"/&gt;&lt;w:pPr&gt;&lt;w:tabs&gt;&lt;w:tab w:val="num" w:pos="1440"/&gt;&lt;/w:tabs&gt;&lt;w:ind w:left="1440" w:hanging="360"/&gt;&lt;/w:pPr&gt;&lt;w:rPr&gt;&lt;w:rFonts w:ascii="Segoe UI" w:hAnsi="Segoe UI"/&gt;&lt;w:color w:val="auto"/&gt;&lt;w:sz w:val="20"/&gt;&lt;w:szCs w:val="20"/&gt;&lt;/w:rPr&gt;&lt;/w:lvl&gt;&lt;/w:lvlOverride&gt;&lt;/w:num&gt;&lt;w:num w:numId="28"&gt;&lt;w:abstractNumId w:val="32"/&gt;&lt;/w:num&gt;&lt;w:num w:numId="29"&gt;&lt;w:abstractNumId w:val="19"/&gt;&lt;/w:num&gt;&lt;w:num w:numId="30"&gt;&lt;w:abstractNumId w:val="29"/&gt;&lt;/w:num&gt;&lt;w:num w:numId="31"&gt;&lt;w:abstractNumId w:val="17"/&gt;&lt;/w:num&gt;&lt;w:num w:numId="32"&gt;&lt;w:abstractNumId w:val="11"/&gt;&lt;/w:num&gt;&lt;w:num w:numId="33"&gt;&lt;w:abstractNumId w:val="34"/&gt;&lt;/w:num&gt;&lt;w:num w:numId="34"&gt;&lt;w:abstractNumId w:val="27"/&gt;&lt;/w:num&gt;&lt;w:num w:numId="35"&gt;&lt;w:abstractNumId w:val="33"/&gt;&lt;/w:num&gt;&lt;w:numIdMacAtCleanup w:val="35"/&gt;&lt;/w:numbering&gt;&lt;/pkg:xmlData&gt;&lt;/pkg:part&gt;&lt;/pkg:package&gt;
-</version>
-  <filename>&lt;?xml version="1.0" standalone="yes"?&gt;
-&lt;?mso-application progid="Word.Document"?&gt;
-&lt;pkg:package xmlns:pkg="http://schemas.microsoft.com/office/2006/xmlPackage"&gt;&lt;pkg:part pkg:name="/_rels/.rels" pkg:contentType="application/vnd.openxmlformats-package.relationships+xml" pkg:padding="512"&gt;&lt;pkg:xmlData&gt;&lt;Relationships xmlns="http://schemas.openxmlformats.org/package/2006/relationships"&gt;&lt;Relationship Id="rId1" Type="http://schemas.openxmlformats.org/officeDocument/2006/relationships/officeDocument" Target="word/document.xml"/&gt;&lt;/Relationships&gt;&lt;/pkg:xmlData&gt;&lt;/pkg:part&gt;&lt;pkg:part pkg:name="/word/_rels/document.xml.rels" pkg:contentType="application/vnd.openxmlformats-package.relationships+xml" pkg:padding="256"&gt;&lt;pkg:xmlData&gt;&lt;Relationships xmlns="http://schemas.openxmlformats.org/package/2006/relationships"&gt;&lt;Relationship Id="rId2" Type="http://schemas.openxmlformats.org/officeDocument/2006/relationships/styles" Target="styles.xml"/&gt;&lt;Relationship Id="rId1" Type="http://schemas.openxmlformats.org/officeDocument/2006/relationships/numbering" Target="numbering.xml"/&gt;&lt;/Relationships&gt;&lt;/pkg:xmlData&gt;&lt;/pkg:part&gt;&lt;pkg:part pkg:name="/word/document.xml" pkg:contentType="application/vnd.openxmlformats-officedocument.wordprocessingml.document.main+xml"&gt;&lt;pkg:xmlData&gt;&lt;w:document mc:Ignorable="w14 w15 wp14" xmlns:wpc="http://schemas.microsoft.com/office/word/2010/wordprocessingCanvas" xmlns:mc="http://schemas.openxmlformats.org/markup-compatibility/2006" xmlns:o="urn:schemas-microsoft-com:office:office" xmlns:r="http://schemas.openxmlformats.org/officeDocument/2006/relationships" xmlns:m="http://schemas.openxmlformats.org/officeDocument/2006/math" xmlns:v="urn:schemas-microsoft-com:vml" xmlns:wp14="http://schemas.microsoft.com/office/word/2010/wordprocessingDrawing" xmlns:wp="http://schemas.openxmlformats.org/drawingml/2006/wordprocessingDrawing" xmlns:w10="urn:schemas-microsoft-com:office:word" xmlns:w="http://schemas.openxmlformats.org/wordprocessingml/2006/main" xmlns:w14="http://schemas.microsoft.com/office/word/2010/wordml" xmlns:w15="http://schemas.microsoft.com/office/word/2012/wordml" xmlns:wpg="http://schemas.microsoft.com/office/word/2010/wordprocessingGroup" xmlns:wpi="http://schemas.microsoft.com/office/word/2010/wordprocessingInk" xmlns:wne="http://schemas.microsoft.com/office/word/2006/wordml" xmlns:wps="http://schemas.microsoft.com/office/word/2010/wordprocessingShape"&gt;&lt;w:body&gt;&lt;w:p&gt;&lt;w:r&gt;&lt;w:rPr&gt;&lt;w:lang w:val="fr-FR"/&gt;&lt;/w:rPr&gt;&lt;w:fldChar w:fldCharType="begin"/&gt;&lt;/w:r&gt;&lt;w:r&gt;&lt;w:instrText xml:space="preserve"&gt; FILENAME \* MERGEFORMAT &lt;/w:instrText&gt;&lt;/w:r&gt;&lt;w:r&gt;&lt;w:rPr&gt;&lt;w:lang w:val="fr-FR"/&gt;&lt;/w:rPr&gt;&lt;w:fldChar w:fldCharType="separate"/&gt;&lt;/w:r&gt;&lt;w:r&gt;&lt;w:rPr&gt;&lt;w:noProof/&gt;&lt;/w:rPr&gt;&lt;w:t&gt;jchrane-Cristobal Status Report 2015-12-18&lt;/w:t&gt;&lt;/w:r&gt;&lt;w:r&gt;&lt;w:rPr&gt;&lt;w:lang w:val="fr-FR"/&gt;&lt;/w:rPr&gt;&lt;w:fldChar w:fldCharType="end"/&gt;&lt;/w:r&gt;&lt;/w:p&gt;&lt;w:sectPr&gt;&lt;w:pgSz w:w="12240" w:h="15840"/&gt;&lt;w:pgMar w:top="1440" w:right="1440" w:bottom="1440" w:left="1440" w:header="720" w:footer="720" w:gutter="0"/&gt;&lt;w:cols w:space="720"/&gt;&lt;/w:sectPr&gt;&lt;/w:body&gt;&lt;/w:document&gt;&lt;/pkg:xmlData&gt;&lt;/pkg:part&gt;&lt;pkg:part pkg:name="/word/styles.xml" pkg:contentType="application/vnd.openxmlformats-officedocument.wordprocessingml.styles+xml"&gt;&lt;pkg:xmlData&gt;&lt;w:styles mc:Ignorable="w14 w15" xmlns:mc="http://schemas.openxmlformats.org/markup-compatibility/2006" xmlns:r="http://schemas.openxmlformats.org/officeDocument/2006/relationships" xmlns:w="http://schemas.openxmlformats.org/wordprocessingml/2006/main" xmlns:w14="http://schemas.microsoft.com/office/word/2010/wordml" xmlns:w15="http://schemas.microsoft.com/office/word/2012/wordml"&gt;&lt;w:docDefaults&gt;&lt;w:rPrDefault&gt;&lt;w:rPr&gt;&lt;w:rFonts w:asciiTheme="minorHAnsi" w:eastAsiaTheme="minorHAnsi" w:hAnsiTheme="minorHAnsi" w:cstheme="minorBidi"/&gt;&lt;w:sz w:val="22"/&gt;&lt;w:szCs w:val="22"/&gt;&lt;w:lang w:val="en-US" w:eastAsia="en-US" w:bidi="ar-SA"/&gt;&lt;/w:rPr&gt;&lt;/w:rPrDefault&gt;&lt;w:pPrDefault&gt;&lt;w:pPr&gt;&lt;w:spacing w:after="160" w:line="259" w:lineRule="auto"/&gt;&lt;/w:pPr&gt;&lt;/w:pPrDefault&gt;&lt;/w:docDefaults&gt;&lt;w:style w:type="paragraph" w:default="1" w:styleId="Normal"&gt;&lt;w:name w:val="Normal"/&gt;&lt;w:qFormat/&gt;&lt;w:rsid w:val="001D66E5"/&gt;&lt;w:pPr&gt;&lt;w:spacing w:before="120" w:after="120" w:line="276" w:lineRule="auto"/&gt;&lt;/w:pPr&gt;&lt;w:rPr&gt;&lt;w:rFonts w:ascii="Segoe UI" w:eastAsiaTheme="minorEastAsia" w:hAnsi="Segoe UI"/&gt;&lt;/w:rPr&gt;&lt;/w:style&gt;&lt;w:style w:type="paragraph" w:styleId="Heading1"&gt;&lt;w:name w:val="heading 1"/&gt;&lt;w:basedOn w:val="Normal"/&gt;&lt;w:next w:val="Normal"/&gt;&lt;w:link w:val="Heading1Char"/&gt;&lt;w:uiPriority w:val="99"/&gt;&lt;w:qFormat/&gt;&lt;w:rsid w:val="001D7240"/&gt;&lt;w:pPr&gt;&lt;w:keepNext/&gt;&lt;w:keepLines/&gt;&lt;w:pageBreakBefore/&gt;&lt;w:tabs&gt;&lt;w:tab w:val="left" w:pos="1440"/&gt;&lt;/w:tabs&gt;&lt;w:spacing w:before="480" w:after="360" w:line="240" w:lineRule="auto"/&gt;&lt;w:outlineLvl w:val="0"/&gt;&lt;/w:pPr&gt;&lt;w:rPr&gt;&lt;w:rFonts w:eastAsiaTheme="majorEastAsia" w:cs="Segoe UI"/&gt;&lt;w:bCs/&gt;&lt;w:color w:val="008AC8"/&gt;&lt;w:sz w:val="36"/&gt;&lt;w:szCs w:val="28"/&gt;&lt;/w:rPr&gt;&lt;/w:style&gt;&lt;w:style w:type="paragraph" w:styleId="Heading2"&gt;&lt;w:name w:val="heading 2"/&gt;&lt;w:basedOn w:val="Heading1"/&gt;&lt;w:next w:val="Normal"/&gt;&lt;w:link w:val="Heading2Char"/&gt;&lt;w:uiPriority w:val="99"/&gt;&lt;w:unhideWhenUsed/&gt;&lt;w:qFormat/&gt;&lt;w:rsid w:val="001D7240"/&gt;&lt;w:pPr&gt;&lt;w:pageBreakBefore w:val="0"/&gt;&lt;w:spacing w:before="360" w:after="240"/&gt;&lt;w:outlineLvl w:val="1"/&gt;&lt;/w:pPr&gt;&lt;w:rPr&gt;&lt;w:rFonts w:cstheme="majorBidi"/&gt;&lt;w:sz w:val="32"/&gt;&lt;w:szCs w:val="26"/&gt;&lt;/w:rPr&gt;&lt;/w:style&gt;&lt;w:style w:type="paragraph" w:styleId="Heading3"&gt;&lt;w:name w:val="heading 3"/&gt;&lt;w:basedOn w:val="Heading2"/&gt;&lt;w:next w:val="Normal"/&gt;&lt;w:link w:val="Heading3Char"/&gt;&lt;w:uiPriority w:val="99"/&gt;&lt;w:unhideWhenUsed/&gt;&lt;w:qFormat/&gt;&lt;w:rsid w:val="001D7240"/&gt;&lt;w:pPr&gt;&lt;w:outlineLvl w:val="2"/&gt;&lt;/w:pPr&gt;&lt;w:rPr&gt;&lt;w:sz w:val="28"/&gt;&lt;w:szCs w:val="24"/&gt;&lt;/w:rPr&gt;&lt;/w:style&gt;&lt;w:style w:type="paragraph" w:styleId="Heading4"&gt;&lt;w:name w:val="heading 4"/&gt;&lt;w:basedOn w:val="Heading3"/&gt;&lt;w:next w:val="Normal"/&gt;&lt;w:link w:val="Heading4Char"/&gt;&lt;w:uiPriority w:val="99"/&gt;&lt;w:unhideWhenUsed/&gt;&lt;w:qFormat/&gt;&lt;w:rsid w:val="001D7240"/&gt;&lt;w:pPr&gt;&lt;w:spacing w:before="240"/&gt;&lt;w:outlineLvl w:val="3"/&gt;&lt;/w:pPr&gt;&lt;w:rPr&gt;&lt;w:iCs/&gt;&lt;w:sz w:val="24"/&gt;&lt;/w:rPr&gt;&lt;/w:style&gt;&lt;w:style w:type="paragraph" w:styleId="Heading5"&gt;&lt;w:name w:val="heading 5"/&gt;&lt;w:basedOn w:val="Heading4"/&gt;&lt;w:next w:val="Normal"/&gt;&lt;w:link w:val="Heading5Char"/&gt;&lt;w:uiPriority w:val="99"/&gt;&lt;w:unhideWhenUsed/&gt;&lt;w:rsid w:val="001D7240"/&gt;&lt;w:pPr&gt;&lt;w:outlineLvl w:val="4"/&gt;&lt;/w:pPr&gt;&lt;w:rPr&gt;&lt;w:rFonts w:eastAsiaTheme="minorHAnsi"/&gt;&lt;/w:rPr&gt;&lt;/w:style&gt;&lt;w:style w:type="paragraph" w:styleId="Heading6"&gt;&lt;w:name w:val="heading 6"/&gt;&lt;w:basedOn w:val="Normal"/&gt;&lt;w:next w:val="Normal"/&gt;&lt;w:link w:val="Heading6Char"/&gt;&lt;w:uiPriority w:val="9"/&gt;&lt;w:semiHidden/&gt;&lt;w:rsid w:val="00B37FBE"/&gt;&lt;w:pPr&gt;&lt;w:keepNext/&gt;&lt;w:keepLines/&gt;&lt;w:numPr&gt;&lt;w:ilvl w:val="5"/&gt;&lt;w:numId w:val="9"/&gt;&lt;/w:numPr&gt;&lt;w:spacing w:before="40" w:after="0"/&gt;&lt;w:outlineLvl w:val="5"/&gt;&lt;/w:pPr&gt;&lt;w:rPr&gt;&lt;w:rFonts w:asciiTheme="majorHAnsi" w:eastAsiaTheme="majorEastAsia" w:hAnsiTheme="majorHAnsi" w:cstheme="majorBidi"/&gt;&lt;w:color w:val="1F4D78" w:themeColor="accent1" w:themeShade="7F"/&gt;&lt;/w:rPr&gt;&lt;/w:style&gt;&lt;w:style w:type="paragraph" w:styleId="Heading7"&gt;&lt;w:name w:val="heading 7"/&gt;&lt;w:basedOn w:val="Normal"/&gt;&lt;w:next w:val="Normal"/&gt;&lt;w:link w:val="Heading7Char"/&gt;&lt;w:uiPriority w:val="9"/&gt;&lt;w:semiHidden/&gt;&lt;w:qFormat/&gt;&lt;w:rsid w:val="00B37FBE"/&gt;&lt;w:pPr&gt;&lt;w:keepNext/&gt;&lt;w:keepLines/&gt;&lt;w:numPr&gt;&lt;w:ilvl w:val="6"/&gt;&lt;w:numId w:val="9"/&gt;&lt;/w:numPr&gt;&lt;w:spacing w:before="40" w:after="0"/&gt;&lt;w:outlineLvl w:val="6"/&gt;&lt;/w:pPr&gt;&lt;w:rPr&gt;&lt;w:rFonts w:asciiTheme="majorHAnsi" w:eastAsiaTheme="majorEastAsia" w:hAnsiTheme="majorHAnsi" w:cstheme="majorBidi"/&gt;&lt;w:i/&gt;&lt;w:iCs/&gt;&lt;w:color w:val="1F4D78" w:themeColor="accent1" w:themeShade="7F"/&gt;&lt;/w:rPr&gt;&lt;/w:style&gt;&lt;w:style w:type="paragraph" w:styleId="Heading8"&gt;&lt;w:name w:val="heading 8"/&gt;&lt;w:basedOn w:val="Normal"/&gt;&lt;w:next w:val="Normal"/&gt;&lt;w:link w:val="Heading8Char"/&gt;&lt;w:uiPriority w:val="9"/&gt;&lt;w:semiHidden/&gt;&lt;w:qFormat/&gt;&lt;w:rsid w:val="00B37FBE"/&gt;&lt;w:pPr&gt;&lt;w:keepNext/&gt;&lt;w:keepLines/&gt;&lt;w:numPr&gt;&lt;w:ilvl w:val="7"/&gt;&lt;w:numId w:val="9"/&gt;&lt;/w:numPr&gt;&lt;w:spacing w:before="40" w:after="0"/&gt;&lt;w:outlineLvl w:val="7"/&gt;&lt;/w:pPr&gt;&lt;w:rPr&gt;&lt;w:rFonts w:asciiTheme="majorHAnsi" w:eastAsiaTheme="majorEastAsia" w:hAnsiTheme="majorHAnsi" w:cstheme="majorBidi"/&gt;&lt;w:color w:val="272727" w:themeColor="text1" w:themeTint="D8"/&gt;&lt;w:sz w:val="21"/&gt;&lt;w:szCs w:val="21"/&gt;&lt;/w:rPr&gt;&lt;/w:style&gt;&lt;w:style w:type="paragraph" w:styleId="Heading9"&gt;&lt;w:name w:val="heading 9"/&gt;&lt;w:basedOn w:val="Normal"/&gt;&lt;w:next w:val="Normal"/&gt;&lt;w:link w:val="Heading9Char"/&gt;&lt;w:uiPriority w:val="9"/&gt;&lt;w:semiHidden/&gt;&lt;w:qFormat/&gt;&lt;w:rsid w:val="00B37FBE"/&gt;&lt;w:pPr&gt;&lt;w:keepNext/&gt;&lt;w:keepLines/&gt;&lt;w:numPr&gt;&lt;w:ilvl w:val="8"/&gt;&lt;w:numId w:val="9"/&gt;&lt;/w:numPr&gt;&lt;w:spacing w:before="40" w:after="0"/&gt;&lt;w:outlineLvl w:val="8"/&gt;&lt;/w:pPr&gt;&lt;w:rPr&gt;&lt;w:rFonts w:asciiTheme="majorHAnsi" w:eastAsiaTheme="majorEastAsia" w:hAnsiTheme="majorHAnsi" w:cstheme="majorBidi"/&gt;&lt;w:i/&gt;&lt;w:iCs/&gt;&lt;w:color w:val="272727" w:themeColor="text1" w:themeTint="D8"/&gt;&lt;w:sz w:val="21"/&gt;&lt;w:szCs w:val="21"/&gt;&lt;/w:rPr&gt;&lt;/w:style&gt;&lt;w:style w:type="character" w:default="1" w:styleId="DefaultParagraphFont"&gt;&lt;w:name w:val="Default Paragraph Font"/&gt;&lt;w:uiPriority w:val="1"/&gt;&lt;w:semiHidden/&gt;&lt;w:unhideWhenUsed/&gt;&lt;/w:style&gt;&lt;w:style w:type="table" w:default="1" w:styleId="TableNormal"&gt;&lt;w:name w:val="Normal Table"/&gt;&lt;w:uiPriority w:val="99"/&gt;&lt;w:semiHidden/&gt;&lt;w:unhideWhenUsed/&gt;&lt;w:tblPr&gt;&lt;w:tblInd w:w="0" w:type="dxa"/&gt;&lt;w:tblCellMar&gt;&lt;w:top w:w="0" w:type="dxa"/&gt;&lt;w:left w:w="108" w:type="dxa"/&gt;&lt;w:bottom w:w="0" w:type="dxa"/&gt;&lt;w:right w:w="108" w:type="dxa"/&gt;&lt;/w:tblCellMar&gt;&lt;/w:tblPr&gt;&lt;/w:style&gt;&lt;w:style w:type="numbering" w:default="1" w:styleId="NoList"&gt;&lt;w:name w:val="No List"/&gt;&lt;w:uiPriority w:val="99"/&gt;&lt;w:semiHidden/&gt;&lt;w:unhideWhenUsed/&gt;&lt;/w:style&gt;&lt;w:style w:type="character" w:customStyle="1" w:styleId="Heading1Char"&gt;&lt;w:name w:val="Heading 1 Char"/&gt;&lt;w:basedOn w:val="DefaultParagraphFont"/&gt;&lt;w:link w:val="Heading1"/&gt;&lt;w:uiPriority w:val="99"/&gt;&lt;w:rsid w:val="00D104BD"/&gt;&lt;w:rPr&gt;&lt;w:rFonts w:ascii="Segoe UI" w:eastAsiaTheme="majorEastAsia" w:hAnsi="Segoe UI" w:cs="Segoe UI"/&gt;&lt;w:bCs/&gt;&lt;w:color w:val="008AC8"/&gt;&lt;w:sz w:val="36"/&gt;&lt;w:szCs w:val="28"/&gt;&lt;/w:rPr&gt;&lt;/w:style&gt;&lt;w:style w:type="paragraph" w:styleId="TOC1"&gt;&lt;w:name w:val="toc 1"/&gt;&lt;w:basedOn w:val="Normal"/&gt;&lt;w:next w:val="Normal"/&gt;&lt;w:uiPriority w:val="39"/&gt;&lt;w:unhideWhenUsed/&gt;&lt;w:rsid w:val="00354B7A"/&gt;&lt;w:pPr&gt;&lt;w:tabs&gt;&lt;w:tab w:val="right" w:leader="dot" w:pos="9346"/&gt;&lt;/w:tabs&gt;&lt;w:spacing w:after="100"/&gt;&lt;/w:pPr&gt;&lt;w:rPr&gt;&lt;w:noProof/&gt;&lt;w:sz w:val="24"/&gt;&lt;/w:rPr&gt;&lt;/w:style&gt;&lt;w:style w:type="character" w:styleId="Hyperlink"&gt;&lt;w:name w:val="Hyperlink"/&gt;&lt;w:basedOn w:val="DefaultParagraphFont"/&gt;&lt;w:uiPriority w:val="99"/&gt;&lt;w:unhideWhenUsed/&gt;&lt;w:rsid w:val="00D0256C"/&gt;&lt;w:rPr&gt;&lt;w:rFonts w:ascii="Segoe UI" w:hAnsi="Segoe UI"/&gt;&lt;w:color w:val="0563C1" w:themeColor="hyperlink"/&gt;&lt;w:u w:val="single"/&gt;&lt;/w:rPr&gt;&lt;/w:style&gt;&lt;w:style w:type="paragraph" w:customStyle="1" w:styleId="Bullet1"&gt;&lt;w:name w:val="Bullet1"/&gt;&lt;w:basedOn w:val="ListBullet"/&gt;&lt;w:rsid w:val="00C24E60"/&gt;&lt;w:pPr&gt;&lt;w:numPr&gt;&lt;w:numId w:val="1"/&gt;&lt;/w:numPr&gt;&lt;w:spacing w:before="240" w:after="240" w:line="240" w:lineRule="auto"/&gt;&lt;/w:pPr&gt;&lt;w:rPr&gt;&lt;w:rFonts w:cs="Segoe UI"/&gt;&lt;w:szCs w:val="20"/&gt;&lt;/w:rPr&gt;&lt;/w:style&gt;&lt;w:style w:type="paragraph" w:styleId="Header"&gt;&lt;w:name w:val="header"/&gt;&lt;w:basedOn w:val="Normal"/&gt;&lt;w:link w:val="HeaderChar"/&gt;&lt;w:uiPriority w:val="99"/&gt;&lt;w:unhideWhenUsed/&gt;&lt;w:rsid w:val="00544919"/&gt;&lt;w:pPr&gt;&lt;w:tabs&gt;&lt;w:tab w:val="center" w:pos="4680"/&gt;&lt;w:tab w:val="right" w:pos="9360"/&gt;&lt;/w:tabs&gt;&lt;w:spacing w:after="0" w:line="240" w:lineRule="auto"/&gt;&lt;/w:pPr&gt;&lt;w:rPr&gt;&lt;w:sz w:val="16"/&gt;&lt;/w:rPr&gt;&lt;/w:style&gt;&lt;w:style w:type="character" w:customStyle="1" w:styleId="HeaderChar"&gt;&lt;w:name w:val="Header Char"/&gt;&lt;w:basedOn w:val="DefaultParagraphFont"/&gt;&lt;w:link w:val="Header"/&gt;&lt;w:uiPriority w:val="99"/&gt;&lt;w:rsid w:val="00544919"/&gt;&lt;w:rPr&gt;&lt;w:rFonts w:ascii="Segoe UI" w:eastAsiaTheme="minorEastAsia" w:hAnsi="Segoe UI"/&gt;&lt;w:sz w:val="16"/&gt;&lt;/w:rPr&gt;&lt;/w:style&gt;&lt;w:style w:type="paragraph" w:styleId="Footer"&gt;&lt;w:name w:val="footer"/&gt;&lt;w:basedOn w:val="Normal"/&gt;&lt;w:link w:val="FooterChar"/&gt;&lt;w:uiPriority w:val="99"/&gt;&lt;w:unhideWhenUsed/&gt;&lt;w:rsid w:val="00C24E60"/&gt;&lt;w:pPr&gt;&lt;w:tabs&gt;&lt;w:tab w:val="center" w:pos="4680"/&gt;&lt;w:tab w:val="right" w:pos="9360"/&gt;&lt;/w:tabs&gt;&lt;w:spacing w:before="0" w:after="0" w:line="240" w:lineRule="auto"/&gt;&lt;/w:pPr&gt;&lt;w:rPr&gt;&lt;w:color w:val="808080" w:themeColor="background1" w:themeShade="80"/&gt;&lt;w:sz w:val="16"/&gt;&lt;/w:rPr&gt;&lt;/w:style&gt;&lt;w:style w:type="character" w:customStyle="1" w:styleId="FooterChar"&gt;&lt;w:name w:val="Footer Char"/&gt;&lt;w:basedOn w:val="DefaultParagraphFont"/&gt;&lt;w:link w:val="Footer"/&gt;&lt;w:uiPriority w:val="99"/&gt;&lt;w:rsid w:val="00C24E60"/&gt;&lt;w:rPr&gt;&lt;w:rFonts w:ascii="Segoe UI" w:eastAsiaTheme="minorEastAsia" w:hAnsi="Segoe UI"/&gt;&lt;w:color w:val="808080" w:themeColor="background1" w:themeShade="80"/&gt;&lt;w:sz w:val="16"/&gt;&lt;/w:rPr&gt;&lt;/w:style&gt;&lt;w:style w:type="paragraph" w:styleId="TOC3"&gt;&lt;w:name w:val="toc 3"/&gt;&lt;w:basedOn w:val="TOCHeading"/&gt;&lt;w:next w:val="Normal"/&gt;&lt;w:autoRedefine/&gt;&lt;w:uiPriority w:val="39"/&gt;&lt;w:unhideWhenUsed/&gt;&lt;w:rsid w:val="00A77E60"/&gt;&lt;w:pPr&gt;&lt;w:keepNext w:val="0"/&gt;&lt;w:keepLines w:val="0"/&gt;&lt;w:pageBreakBefore w:val="0"/&gt;&lt;w:tabs&gt;&lt;w:tab w:val="right" w:leader="dot" w:pos="9346"/&gt;&lt;/w:tabs&gt;&lt;w:spacing w:before="0" w:after="100"/&gt;&lt;w:ind w:left="864"/&gt;&lt;/w:pPr&gt;&lt;w:rPr&gt;&lt;w:rFonts w:ascii="Segoe" w:eastAsiaTheme="minorHAnsi" w:hAnsi="Segoe" w:cstheme="minorBidi"/&gt;&lt;w:color w:val="auto"/&gt;&lt;w:spacing w:val="10"/&gt;&lt;w:sz w:val="20"/&gt;&lt;w:szCs w:val="48"/&gt;&lt;/w:rPr&gt;&lt;/w:style&gt;&lt;w:style w:type="character" w:customStyle="1" w:styleId="StyleLatinSegoeUI10pt"&gt;&lt;w:name w:val="Style (Latin) Segoe UI 10 pt"/&gt;&lt;w:basedOn w:val="DefaultParagraphFont"/&gt;&lt;w:semiHidden/&gt;&lt;w:rsid w:val="00C24E60"/&gt;&lt;w:rPr&gt;&lt;w:rFonts w:ascii="Segoe UI" w:hAnsi="Segoe UI"/&gt;&lt;w:sz w:val="20"/&gt;&lt;/w:rPr&gt;&lt;/w:style&gt;&lt;w:style w:type="table" w:styleId="TableGrid"&gt;&lt;w:name w:val="Table Grid"/&gt;&lt;w:aliases w:val="Tabla Microsoft Servicios"/&gt;&lt;w:basedOn w:val="TableNormal"/&gt;&lt;w:rsid w:val="00C07C3E"/&gt;&lt;w:pPr&gt;&lt;w:spacing w:after="0" w:line="240" w:lineRule="auto"/&gt;&lt;/w:pPr&gt;&lt;w:rPr&gt;&lt;w:rFonts w:ascii="Segoe UI" w:eastAsiaTheme="minorEastAsia" w:hAnsi="Segoe UI"/&gt;&lt;w:sz w:val="16"/&gt;&lt;/w:rPr&gt;&lt;w:tblPr&gt;&lt;w:tblStyleRowBandSize w:val="1"/&gt;&lt;w:tblStyleColBandSize w:val="1"/&gt;&lt;w:tblBorders&gt;&lt;w:top w:val="single" w:sz="4" w:space="0" w:color="008AC8"/&gt;&lt;w:bottom w:val="single" w:sz="4" w:space="0" w:color="008AC8"/&gt;&lt;w:insideH w:val="single" w:sz="4" w:space="0" w:color="008AC8"/&gt;&lt;/w:tblBorders&gt;&lt;/w:tblPr&gt;&lt;w:tblStylePr w:type="firstRow"&gt;&lt;w:rPr&gt;&lt;w:rFonts w:ascii="Segoe UI" w:hAnsi="Segoe UI"/&gt;&lt;w:color w:val="FFFFFF" w:themeColor="background1"/&gt;&lt;w:sz w:val="16"/&gt;&lt;/w:rPr&gt;&lt;w:tblPr/&gt;&lt;w:trPr&gt;&lt;w:tblHeader/&gt;&lt;/w:trPr&gt;&lt;w:tcPr&gt;&lt;w:shd w:val="clear" w:color="auto" w:fill="008AC8"/&gt;&lt;/w:tcPr&gt;&lt;/w:tblStylePr&gt;&lt;/w:style&gt;&lt;w:style w:type="paragraph" w:customStyle="1" w:styleId="CoverTitle"&gt;&lt;w:name w:val="Cover Title"/&gt;&lt;w:basedOn w:val="Normal"/&gt;&lt;w:next w:val="CoverSubject"/&gt;&lt;w:uiPriority w:val="99"/&gt;&lt;w:rsid w:val="00C24E60"/&gt;&lt;w:pPr&gt;&lt;w:spacing w:line="240" w:lineRule="auto"/&gt;&lt;/w:pPr&gt;&lt;w:rPr&gt;&lt;w:color w:val="FFFFFF" w:themeColor="background1"/&gt;&lt;w:sz w:val="44"/&gt;&lt;/w:rPr&gt;&lt;/w:style&gt;&lt;w:style w:type="paragraph" w:customStyle="1" w:styleId="CoverSubject"&gt;&lt;w:name w:val="Cover Subject"/&gt;&lt;w:basedOn w:val="Normal"/&gt;&lt;w:uiPriority w:val="99"/&gt;&lt;w:rsid w:val="00C24E60"/&gt;&lt;w:pPr&gt;&lt;w:spacing w:after="600"/&gt;&lt;w:ind w:left="-720"/&gt;&lt;/w:pPr&gt;&lt;w:rPr&gt;&lt;w:color w:val="008AC8"/&gt;&lt;w:sz w:val="36"/&gt;&lt;/w:rPr&gt;&lt;/w:style&gt;&lt;w:style w:type="paragraph" w:customStyle="1" w:styleId="CoverHeading2"&gt;&lt;w:name w:val="Cover Heading 2"/&gt;&lt;w:basedOn w:val="Normal"/&gt;&lt;w:uiPriority w:val="99"/&gt;&lt;w:rsid w:val="00C24E60"/&gt;&lt;w:pPr&gt;&lt;w:spacing w:before="360"/&gt;&lt;w:ind w:left="-357"/&gt;&lt;/w:pPr&gt;&lt;w:rPr&gt;&lt;w:bCs/&gt;&lt;w:color w:val="008AC8"/&gt;&lt;w:sz w:val="28"/&gt;&lt;w:szCs w:val="28"/&gt;&lt;/w:rPr&gt;&lt;/w:style&gt;&lt;w:style w:type="character" w:styleId="Emphasis"&gt;&lt;w:name w:val="Emphasis"/&gt;&lt;w:basedOn w:val="IntenseEmphasis"/&gt;&lt;w:uiPriority w:val="20"/&gt;&lt;w:qFormat/&gt;&lt;w:rsid w:val="00C24E60"/&gt;&lt;w:rPr&gt;&lt;w:rFonts w:ascii="Segoe UI" w:hAnsi="Segoe UI"/&gt;&lt;w:b w:val="0"/&gt;&lt;w:bCs/&gt;&lt;w:i/&gt;&lt;w:iCs/&gt;&lt;w:color w:val="auto"/&gt;&lt;w:sz w:val="22"/&gt;&lt;/w:rPr&gt;&lt;/w:style&gt;&lt;w:style w:type="paragraph" w:customStyle="1" w:styleId="VisibleGuidance"&gt;&lt;w:name w:val="Visible Guidance"/&gt;&lt;w:basedOn w:val="Normal"/&gt;&lt;w:next w:val="Normal"/&gt;&lt;w:rsid w:val="00C24E60"/&gt;&lt;w:pPr&gt;&lt;w:shd w:val="clear" w:color="auto" w:fill="F2F2F2"/&gt;&lt;/w:pPr&gt;&lt;w:rPr&gt;&lt;w:color w:val="FF0066"/&gt;&lt;/w:rPr&gt;&lt;/w:style&gt;&lt;w:style w:type="character" w:styleId="Strong"&gt;&lt;w:name w:val="Strong"/&gt;&lt;w:basedOn w:val="DefaultParagraphFont"/&gt;&lt;w:uiPriority w:val="22"/&gt;&lt;w:qFormat/&gt;&lt;w:rsid w:val="00C24E60"/&gt;&lt;w:rPr&gt;&lt;w:b/&gt;&lt;w:bCs/&gt;&lt;/w:rPr&gt;&lt;/w:style&gt;&lt;w:style w:type="paragraph" w:styleId="ListParagraph"&gt;&lt;w:name w:val="List Paragraph"/&gt;&lt;w:aliases w:val="Bullet Number,List Paragraph1,lp1,lp11,List Paragraph11,Bullet 1,Use Case List Paragraph"/&gt;&lt;w:basedOn w:val="Normal"/&gt;&lt;w:link w:val="ListParagraphChar"/&gt;&lt;w:uiPriority w:val="34"/&gt;&lt;w:qFormat/&gt;&lt;w:rsid w:val="00845831"/&gt;&lt;w:pPr&gt;&lt;w:numPr&gt;&lt;w:numId w:val="7"/&gt;&lt;/w:numPr&gt;&lt;w:contextualSpacing/&gt;&lt;/w:pPr&gt;&lt;/w:style&gt;&lt;w:style w:type="paragraph" w:styleId="TOCHeading"&gt;&lt;w:name w:val="TOC Heading"/&gt;&lt;w:basedOn w:val="Heading1"/&gt;&lt;w:next w:val="Normal"/&gt;&lt;w:uiPriority w:val="99"/&gt;&lt;w:rsid w:val="004A1130"/&gt;&lt;w:pPr&gt;&lt;w:spacing w:before="360" w:line="276" w:lineRule="auto"/&gt;&lt;w:outlineLvl w:val="9"/&gt;&lt;/w:pPr&gt;&lt;w:rPr&gt;&lt;w:rFonts w:cstheme="majorBidi"/&gt;&lt;w:bCs w:val="0"/&gt;&lt;w:sz w:val="32"/&gt;&lt;w:szCs w:val="32"/&gt;&lt;/w:rPr&gt;&lt;/w:style&gt;&lt;w:style w:type="character" w:styleId="IntenseEmphasis"&gt;&lt;w:name w:val="Intense Emphasis"/&gt;&lt;w:basedOn w:val="DefaultParagraphFont"/&gt;&lt;w:uiPriority w:val="99"/&gt;&lt;w:rsid w:val="00C24E60"/&gt;&lt;w:rPr&gt;&lt;w:i/&gt;&lt;w:iCs/&gt;&lt;w:color w:val="5B9BD5" w:themeColor="accent1"/&gt;&lt;/w:rPr&gt;&lt;/w:style&gt;&lt;w:style w:type="paragraph" w:styleId="Caption"&gt;&lt;w:name w:val="caption"/&gt;&lt;w:basedOn w:val="Normal"/&gt;&lt;w:next w:val="Normal"/&gt;&lt;w:uiPriority w:val="19"/&gt;&lt;w:unhideWhenUsed/&gt;&lt;w:qFormat/&gt;&lt;w:rsid w:val="00A77E60"/&gt;&lt;w:pPr&gt;&lt;w:spacing w:before="0" w:after="0" w:line="240" w:lineRule="auto"/&gt;&lt;/w:pPr&gt;&lt;w:rPr&gt;&lt;w:iCs/&gt;&lt;w:color w:val="008AC8"/&gt;&lt;w:sz w:val="18"/&gt;&lt;w:szCs w:val="18"/&gt;&lt;/w:rPr&gt;&lt;/w:style&gt;&lt;w:style w:type="character" w:customStyle="1" w:styleId="Heading5Char"&gt;&lt;w:name w:val="Heading 5 Char"/&gt;&lt;w:basedOn w:val="DefaultParagraphFont"/&gt;&lt;w:link w:val="Heading5"/&gt;&lt;w:uiPriority w:val="99"/&gt;&lt;w:rsid w:val="00D104BD"/&gt;&lt;w:rPr&gt;&lt;w:rFonts w:ascii="Segoe UI" w:hAnsi="Segoe UI" w:cstheme="majorBidi"/&gt;&lt;w:bCs/&gt;&lt;w:iCs/&gt;&lt;w:color w:val="008AC8"/&gt;&lt;w:sz w:val="24"/&gt;&lt;w:szCs w:val="24"/&gt;&lt;/w:rPr&gt;&lt;/w:style&gt;&lt;w:style w:type="paragraph" w:customStyle="1" w:styleId="Heading1Numbered"&gt;&lt;w:name w:val="Heading 1 (Numbered)"/&gt;&lt;w:basedOn w:val="Normal"/&gt;&lt;w:next w:val="Normal"/&gt;&lt;w:uiPriority w:val="14"/&gt;&lt;w:qFormat/&gt;&lt;w:rsid w:val="00DA14C2"/&gt;&lt;w:pPr&gt;&lt;w:keepNext/&gt;&lt;w:keepLines/&gt;&lt;w:numPr&gt;&lt;w:numId w:val="10"/&gt;&lt;/w:numPr&gt;&lt;w:tabs&gt;&lt;w:tab w:val="left" w:pos="1440"/&gt;&lt;/w:tabs&gt;&lt;w:spacing w:before="360" w:after="360" w:line="600" w:lineRule="exact"/&gt;&lt;w:outlineLvl w:val="0"/&gt;&lt;/w:pPr&gt;&lt;w:rPr&gt;&lt;w:rFonts w:eastAsiaTheme="minorHAnsi"/&gt;&lt;w:color w:val="008AC8"/&gt;&lt;w:spacing w:val="10"/&gt;&lt;w:sz w:val="36"/&gt;&lt;w:szCs w:val="48"/&gt;&lt;/w:rPr&gt;&lt;/w:style&gt;&lt;w:style w:type="character" w:customStyle="1" w:styleId="ListParagraphChar"&gt;&lt;w:name w:val="List Paragraph Char"/&gt;&lt;w:aliases w:val="Bullet Number Char,List Paragraph1 Char,lp1 Char,lp11 Char,List Paragraph11 Char,Bullet 1 Char,Use Case List Paragraph Char"/&gt;&lt;w:basedOn w:val="DefaultParagraphFont"/&gt;&lt;w:link w:val="ListParagraph"/&gt;&lt;w:uiPriority w:val="34"/&gt;&lt;w:locked/&gt;&lt;w:rsid w:val="002E33F2"/&gt;&lt;w:rPr&gt;&lt;w:rFonts w:ascii="Segoe UI" w:eastAsiaTheme="minorEastAsia" w:hAnsi="Segoe UI"/&gt;&lt;/w:rPr&gt;&lt;/w:style&gt;&lt;w:style w:type="paragraph" w:styleId="ListBullet"&gt;&lt;w:name w:val="List Bullet"/&gt;&lt;w:basedOn w:val="Normal"/&gt;&lt;w:uiPriority w:val="4"/&gt;&lt;w:qFormat/&gt;&lt;w:rsid w:val="00845831"/&gt;&lt;w:pPr&gt;&lt;w:numPr&gt;&lt;w:numId w:val="4"/&gt;&lt;/w:numPr&gt;&lt;w:spacing w:after="200"/&gt;&lt;w:ind w:left="720"/&gt;&lt;w:contextualSpacing/&gt;&lt;/w:pPr&gt;&lt;/w:style&gt;&lt;w:style w:type="paragraph" w:customStyle="1" w:styleId="Heading2Numbered"&gt;&lt;w:name w:val="Heading 2 (Numbered)"/&gt;&lt;w:basedOn w:val="Heading1Numbered"/&gt;&lt;w:next w:val="Normal"/&gt;&lt;w:uiPriority w:val="14"/&gt;&lt;w:qFormat/&gt;&lt;w:rsid w:val="001D7240"/&gt;&lt;w:pPr&gt;&lt;w:numPr&gt;&lt;w:ilvl w:val="1"/&gt;&lt;/w:numPr&gt;&lt;w:spacing w:after="240" w:line="240" w:lineRule="auto"/&gt;&lt;w:outlineLvl w:val="1"/&gt;&lt;/w:pPr&gt;&lt;w:rPr&gt;&lt;w:sz w:val="32"/&gt;&lt;w:szCs w:val="36"/&gt;&lt;/w:rPr&gt;&lt;/w:style&gt;&lt;w:style w:type="paragraph" w:customStyle="1" w:styleId="Heading3Numbered"&gt;&lt;w:name w:val="Heading 3 (Numbered)"/&gt;&lt;w:basedOn w:val="Heading2Numbered"/&gt;&lt;w:next w:val="Normal"/&gt;&lt;w:uiPriority w:val="14"/&gt;&lt;w:qFormat/&gt;&lt;w:rsid w:val="00A2135E"/&gt;&lt;w:pPr&gt;&lt;w:numPr&gt;&lt;w:ilvl w:val="2"/&gt;&lt;/w:numPr&gt;&lt;w:spacing w:before="240"/&gt;&lt;w:outlineLvl w:val="2"/&gt;&lt;/w:pPr&gt;&lt;w:rPr&gt;&lt;w:sz w:val="28"/&gt;&lt;w:szCs w:val="28"/&gt;&lt;/w:rPr&gt;&lt;/w:style&gt;&lt;w:style w:type="paragraph" w:customStyle="1" w:styleId="Heading4Numbered"&gt;&lt;w:name w:val="Heading 4 (Numbered)"/&gt;&lt;w:basedOn w:val="Heading3Numbered"/&gt;&lt;w:next w:val="Normal"/&gt;&lt;w:uiPriority w:val="99"/&gt;&lt;w:unhideWhenUsed/&gt;&lt;w:rsid w:val="00A2135E"/&gt;&lt;w:pPr&gt;&lt;w:numPr&gt;&lt;w:ilvl w:val="3"/&gt;&lt;/w:numPr&gt;&lt;w:outlineLvl w:val="3"/&gt;&lt;/w:pPr&gt;&lt;w:rPr&gt;&lt;w:sz w:val="24"/&gt;&lt;/w:rPr&gt;&lt;/w:style&gt;&lt;w:style w:type="paragraph" w:customStyle="1" w:styleId="Heading5Numbered"&gt;&lt;w:name w:val="Heading 5 (Numbered)"/&gt;&lt;w:basedOn w:val="Heading4Numbered"/&gt;&lt;w:next w:val="Normal"/&gt;&lt;w:uiPriority w:val="99"/&gt;&lt;w:semiHidden/&gt;&lt;w:rsid w:val="00951469"/&gt;&lt;w:pPr&gt;&lt;w:framePr w:wrap="around" w:vAnchor="text" w:hAnchor="text" w:y="1"/&gt;&lt;w:numPr&gt;&lt;w:ilvl w:val="0"/&gt;&lt;w:numId w:val="11"/&gt;&lt;/w:numPr&gt;&lt;w:tabs&gt;&lt;w:tab w:val="clear" w:pos="1440"/&gt;&lt;w:tab w:val="left" w:pos="2160"/&gt;&lt;/w:tabs&gt;&lt;w:outlineLvl w:val="4"/&gt;&lt;/w:pPr&gt;&lt;w:rPr&gt;&lt;w:szCs w:val="20"/&gt;&lt;/w:rPr&gt;&lt;/w:style&gt;&lt;w:style w:type="paragraph" w:customStyle="1" w:styleId="TableListBullet"&gt;&lt;w:name w:val="Table List Bullet"/&gt;&lt;w:basedOn w:val="Normal"/&gt;&lt;w:uiPriority w:val="4"/&gt;&lt;w:qFormat/&gt;&lt;w:rsid w:val="00D21A9D"/&gt;&lt;w:pPr&gt;&lt;w:numPr&gt;&lt;w:numId w:val="2"/&gt;&lt;/w:numPr&gt;&lt;w:spacing w:line="240" w:lineRule="auto"/&gt;&lt;w:ind w:left="288" w:hanging="288"/&gt;&lt;w:contextualSpacing/&gt;&lt;/w:pPr&gt;&lt;w:rPr&gt;&lt;w:sz w:val="18"/&gt;&lt;w:szCs w:val="16"/&gt;&lt;/w:rPr&gt;&lt;/w:style&gt;&lt;w:style w:type="paragraph" w:customStyle="1" w:styleId="CodeBlock"&gt;&lt;w:name w:val="Code Block"/&gt;&lt;w:basedOn w:val="Normal"/&gt;&lt;w:uiPriority w:val="99"/&gt;&lt;w:qFormat/&gt;&lt;w:rsid w:val="001C4A70"/&gt;&lt;w:pPr&gt;&lt;w:keepNext/&gt;&lt;w:pBdr&gt;&lt;w:top w:val="single" w:sz="4" w:space="1" w:color="auto"/&gt;&lt;w:left w:val="single" w:sz="4" w:space="4" w:color="auto"/&gt;&lt;w:bottom w:val="single" w:sz="4" w:space="1" w:color="auto"/&gt;&lt;w:right w:val="single" w:sz="4" w:space="4" w:color="auto"/&gt;&lt;/w:pBdr&gt;&lt;w:spacing w:before="20" w:after="20"/&gt;&lt;/w:pPr&gt;&lt;w:rPr&gt;&lt;w:rFonts w:ascii="Courier New" w:eastAsia="Courier New" w:hAnsi="Courier New" w:cs="Courier New"/&gt;&lt;w:sz w:val="16"/&gt;&lt;w:szCs w:val="16"/&gt;&lt;/w:rPr&gt;&lt;/w:style&gt;&lt;w:style w:type="paragraph" w:customStyle="1" w:styleId="CheckList0"&gt;&lt;w:name w:val="Check List"/&gt;&lt;w:basedOn w:val="Normal"/&gt;&lt;w:uiPriority w:val="99"/&gt;&lt;w:rsid w:val="00E82B9A"/&gt;&lt;w:pPr&gt;&lt;w:numPr&gt;&lt;w:numId w:val="8"/&gt;&lt;/w:numPr&gt;&lt;w:spacing w:before="0" w:after="200"/&gt;&lt;w:contextualSpacing/&gt;&lt;/w:pPr&gt;&lt;w:rPr&gt;&lt;w:rFonts w:eastAsia="Arial" w:cs="Arial"/&gt;&lt;w:lang w:eastAsia="ja-JP"/&gt;&lt;/w:rPr&gt;&lt;/w:style&gt;&lt;w:style w:type="paragraph" w:customStyle="1" w:styleId="Note"&gt;&lt;w:name w:val="Note"/&gt;&lt;w:basedOn w:val="Normal"/&gt;&lt;w:uiPriority w:val="99"/&gt;&lt;w:qFormat/&gt;&lt;w:rsid w:val="001C4A70"/&gt;&lt;w:pPr&gt;&lt;w:pBdr&gt;&lt;w:left w:val="single" w:sz="18" w:space="6" w:color="008AC8"/&gt;&lt;/w:pBdr&gt;&lt;w:spacing w:before="0" w:after="200"/&gt;&lt;w:ind w:left="720"/&gt;&lt;/w:pPr&gt;&lt;w:rPr&gt;&lt;w:szCs w:val="18"/&gt;&lt;/w:rPr&gt;&lt;/w:style&gt;&lt;w:style w:type="paragraph" w:customStyle="1" w:styleId="NoteTitle"&gt;&lt;w:name w:val="Note Title"/&gt;&lt;w:basedOn w:val="Note"/&gt;&lt;w:next w:val="Note"/&gt;&lt;w:uiPriority w:val="99"/&gt;&lt;w:qFormat/&gt;&lt;w:rsid w:val="001C4A70"/&gt;&lt;w:pPr&gt;&lt;w:keepNext/&gt;&lt;w:spacing w:before="240" w:after="240" w:line="240" w:lineRule="auto"/&gt;&lt;/w:pPr&gt;&lt;w:rPr&gt;&lt;w:bCs/&gt;&lt;w:color w:val="008AC8"/&gt;&lt;w:sz w:val="24"/&gt;&lt;/w:rPr&gt;&lt;/w:style&gt;&lt;w:style w:type="numbering" w:customStyle="1" w:styleId="Checklist"&gt;&lt;w:name w:val="Checklist"/&gt;&lt;w:basedOn w:val="NoList"/&gt;&lt;w:rsid w:val="00475B6F"/&gt;&lt;w:pPr&gt;&lt;w:numPr&gt;&lt;w:numId w:val="3"/&gt;&lt;/w:numPr&gt;&lt;/w:pPr&gt;&lt;/w:style&gt;&lt;w:style w:type="paragraph" w:customStyle="1" w:styleId="TableText"&gt;&lt;w:name w:val="Table Text"/&gt;&lt;w:basedOn w:val="Normal"/&gt;&lt;w:qFormat/&gt;&lt;w:rsid w:val="00B02BAD"/&gt;&lt;w:pPr&gt;&lt;w:spacing w:line="240" w:lineRule="auto"/&gt;&lt;/w:pPr&gt;&lt;w:rPr&gt;&lt;w:sz w:val="18"/&gt;&lt;/w:rPr&gt;&lt;/w:style&gt;&lt;w:style w:type="paragraph" w:customStyle="1" w:styleId="CommandLine"&gt;&lt;w:name w:val="Command Line"/&gt;&lt;w:basedOn w:val="Normal"/&gt;&lt;w:uiPriority w:val="99"/&gt;&lt;w:rsid w:val="001C4A70"/&gt;&lt;w:pPr&gt;&lt;w:shd w:val="clear" w:color="auto" w:fill="F2F2F2" w:themeFill="background1" w:themeFillShade="F2"/&gt;&lt;w:tabs&gt;&lt;w:tab w:val="left" w:pos="2790"/&gt;&lt;w:tab w:val="left" w:pos="3780"/&gt;&lt;w:tab w:val="left" w:pos="4860"/&gt;&lt;w:tab w:val="left" w:pos="6390"/&gt;&lt;/w:tabs&gt;&lt;w:spacing w:before="80" w:after="200" w:line="240" w:lineRule="auto"/&gt;&lt;w:ind w:left="993" w:right="144"/&gt;&lt;w:contextualSpacing/&gt;&lt;/w:pPr&gt;&lt;w:rPr&gt;&lt;w:rFonts w:ascii="Consolas" w:eastAsiaTheme="minorHAnsi" w:hAnsi="Consolas" w:cs="Consolas"/&gt;&lt;w:sz w:val="20"/&gt;&lt;w:szCs w:val="23"/&gt;&lt;/w:rPr&gt;&lt;/w:style&gt;&lt;w:style w:type="numbering" w:customStyle="1" w:styleId="Style1"&gt;&lt;w:name w:val="Style1"/&gt;&lt;w:uiPriority w:val="99"/&gt;&lt;w:rsid w:val="001C4A70"/&gt;&lt;w:pPr&gt;&lt;w:numPr&gt;&lt;w:numId w:val="5"/&gt;&lt;/w:numPr&gt;&lt;/w:pPr&gt;&lt;/w:style&gt;&lt;w:style w:type="numbering" w:customStyle="1" w:styleId="NumberedList"&gt;&lt;w:name w:val="Numbered List"/&gt;&lt;w:rsid w:val="00FE17E1"/&gt;&lt;w:pPr&gt;&lt;w:numPr&gt;&lt;w:numId w:val="6"/&gt;&lt;/w:numPr&gt;&lt;/w:pPr&gt;&lt;/w:style&gt;&lt;w:style w:type="paragraph" w:styleId="TOC2"&gt;&lt;w:name w:val="toc 2"/&gt;&lt;w:basedOn w:val="Normal"/&gt;&lt;w:next w:val="Normal"/&gt;&lt;w:autoRedefine/&gt;&lt;w:uiPriority w:val="39"/&gt;&lt;w:unhideWhenUsed/&gt;&lt;w:rsid w:val="00A77E60"/&gt;&lt;w:pPr&gt;&lt;w:tabs&gt;&lt;w:tab w:val="left" w:pos="288"/&gt;&lt;w:tab w:val="left" w:pos="880"/&gt;&lt;w:tab w:val="right" w:leader="dot" w:pos="9346"/&gt;&lt;/w:tabs&gt;&lt;w:spacing w:after="100"/&gt;&lt;w:ind w:left="432"/&gt;&lt;/w:pPr&gt;&lt;/w:style&gt;&lt;w:style w:type="table" w:styleId="PlainTable3"&gt;&lt;w:name w:val="Plain Table 3"/&gt;&lt;w:basedOn w:val="TableNormal"/&gt;&lt;w:uiPriority w:val="43"/&gt;&lt;w:rsid w:val="001D1ECE"/&gt;&lt;w:pPr&gt;&lt;w:spacing w:after="0" w:line="240" w:lineRule="auto"/&gt;&lt;/w:pPr&gt;&lt;w:tblPr&gt;&lt;w:tblStyleRowBandSize w:val="1"/&gt;&lt;w:tblStyleColBandSize w:val="1"/&gt;&lt;/w:tblPr&gt;&lt;w:tblStylePr w:type="firstRow"&gt;&lt;w:rPr&gt;&lt;w:b/&gt;&lt;w:bCs/&gt;&lt;w:caps/&gt;&lt;/w:rPr&gt;&lt;w:tblPr/&gt;&lt;w:tcPr&gt;&lt;w:tcBorders&gt;&lt;w:bottom w:val="single" w:sz="4" w:space="0" w:color="7F7F7F" w:themeColor="text1" w:themeTint="80"/&gt;&lt;/w:tcBorders&gt;&lt;/w:tcPr&gt;&lt;/w:tblStylePr&gt;&lt;w:tblStylePr w:type="lastRow"&gt;&lt;w:rPr&gt;&lt;w:b/&gt;&lt;w:bCs/&gt;&lt;w:caps/&gt;&lt;/w:rPr&gt;&lt;w:tblPr/&gt;&lt;w:tcPr&gt;&lt;w:tcBorders&gt;&lt;w:top w:val="nil"/&gt;&lt;/w:tcBorders&gt;&lt;/w:tcPr&gt;&lt;/w:tblStylePr&gt;&lt;w:tblStylePr w:type="firstCol"&gt;&lt;w:rPr&gt;&lt;w:b/&gt;&lt;w:bCs/&gt;&lt;w:caps/&gt;&lt;/w:rPr&gt;&lt;w:tblPr/&gt;&lt;w:tcPr&gt;&lt;w:tcBorders&gt;&lt;w:right w:val="single" w:sz="4" w:space="0" w:color="7F7F7F" w:themeColor="text1" w:themeTint="80"/&gt;&lt;/w:tcBorders&gt;&lt;/w:tcPr&gt;&lt;/w:tblStylePr&gt;&lt;w:tblStylePr w:type="lastCol"&gt;&lt;w:rPr&gt;&lt;w:b/&gt;&lt;w:bCs/&gt;&lt;w:caps/&gt;&lt;/w:rPr&gt;&lt;w:tblPr/&gt;&lt;w:tcPr&gt;&lt;w:tcBorders&gt;&lt;w:left w:val="nil"/&gt;&lt;/w:tcBorders&gt;&lt;/w:tcPr&gt;&lt;/w:tblStylePr&gt;&lt;w:tblStylePr w:type="band1Vert"&gt;&lt;w:tblPr/&gt;&lt;w:tcPr&gt;&lt;w:shd w:val="clear" w:color="auto" w:fill="F2F2F2" w:themeFill="background1" w:themeFillShade="F2"/&gt;&lt;/w:tcPr&gt;&lt;/w:tblStylePr&gt;&lt;w:tblStylePr w:type="band1Horz"&gt;&lt;w:tblPr/&gt;&lt;w:tcPr&gt;&lt;w:shd w:val="clear" w:color="auto" w:fill="F2F2F2" w:themeFill="background1" w:themeFillShade="F2"/&gt;&lt;/w:tcPr&gt;&lt;/w:tblStylePr&gt;&lt;w:tblStylePr w:type="neCell"&gt;&lt;w:tblPr/&gt;&lt;w:tcPr&gt;&lt;w:tcBorders&gt;&lt;w:left w:val="nil"/&gt;&lt;/w:tcBorders&gt;&lt;/w:tcPr&gt;&lt;/w:tblStylePr&gt;&lt;w:tblStylePr w:type="nwCell"&gt;&lt;w:tblPr/&gt;&lt;w:tcPr&gt;&lt;w:tcBorders&gt;&lt;w:right w:val="nil"/&gt;&lt;/w:tcBorders&gt;&lt;/w:tcPr&gt;&lt;/w:tblStylePr&gt;&lt;/w:style&gt;&lt;w:style w:type="table" w:styleId="TableGridLight"&gt;&lt;w:name w:val="Grid Table Light"/&gt;&lt;w:basedOn w:val="TableNormal"/&gt;&lt;w:uiPriority w:val="40"/&gt;&lt;w:rsid w:val="001D1ECE"/&gt;&lt;w:pPr&gt;&lt;w:spacing w:after="0" w:line="240" w:lineRule="auto"/&gt;&lt;/w:pPr&gt;&lt;w:tblPr&gt;&lt;w:tblBorders&gt;&lt;w:top w:val="single" w:sz="4" w:space="0" w:color="BFBFBF" w:themeColor="background1" w:themeShade="BF"/&gt;&lt;w:left w:val="single" w:sz="4" w:space="0" w:color="BFBFBF" w:themeColor="background1" w:themeShade="BF"/&gt;&lt;w:bottom w:val="single" w:sz="4" w:space="0" w:color="BFBFBF" w:themeColor="background1" w:themeShade="BF"/&gt;&lt;w:right w:val="single" w:sz="4" w:space="0" w:color="BFBFBF" w:themeColor="background1" w:themeShade="BF"/&gt;&lt;w:insideH w:val="single" w:sz="4" w:space="0" w:color="BFBFBF" w:themeColor="background1" w:themeShade="BF"/&gt;&lt;w:insideV w:val="single" w:sz="4" w:space="0" w:color="BFBFBF" w:themeColor="background1" w:themeShade="BF"/&gt;&lt;/w:tblBorders&gt;&lt;/w:tblPr&gt;&lt;/w:style&gt;&lt;w:style w:type="table" w:styleId="PlainTable5"&gt;&lt;w:name w:val="Plain Table 5"/&gt;&lt;w:basedOn w:val="TableNormal"/&gt;&lt;w:uiPriority w:val="45"/&gt;&lt;w:rsid w:val="001D1ECE"/&gt;&lt;w:pPr&gt;&lt;w:spacing w:after="0" w:line="240" w:lineRule="auto"/&gt;&lt;/w:pPr&gt;&lt;w:tblPr&gt;&lt;w:tblStyleRowBandSize w:val="1"/&gt;&lt;w:tblStyleColBandSize w:val="1"/&gt;&lt;/w:tblPr&gt;&lt;w:tblStylePr w:type="firstRow"&gt;&lt;w:rPr&gt;&lt;w:rFonts w:asciiTheme="majorHAnsi" w:eastAsiaTheme="majorEastAsia" w:hAnsiTheme="majorHAnsi" w:cstheme="majorBidi"/&gt;&lt;w:i/&gt;&lt;w:iCs/&gt;&lt;w:sz w:val="26"/&gt;&lt;/w:rPr&gt;&lt;w:tblPr/&gt;&lt;w:tcPr&gt;&lt;w:tcBorders&gt;&lt;w:bottom w:val="single" w:sz="4" w:space="0" w:color="7F7F7F" w:themeColor="text1" w:themeTint="80"/&gt;&lt;/w:tcBorders&gt;&lt;w:shd w:val="clear" w:color="auto" w:fill="FFFFFF" w:themeFill="background1"/&gt;&lt;/w:tcPr&gt;&lt;/w:tblStylePr&gt;&lt;w:tblStylePr w:type="lastRow"&gt;&lt;w:rPr&gt;&lt;w:rFonts w:asciiTheme="majorHAnsi" w:eastAsiaTheme="majorEastAsia" w:hAnsiTheme="majorHAnsi" w:cstheme="majorBidi"/&gt;&lt;w:i/&gt;&lt;w:iCs/&gt;&lt;w:sz w:val="26"/&gt;&lt;/w:rPr&gt;&lt;w:tblPr/&gt;&lt;w:tcPr&gt;&lt;w:tcBorders&gt;&lt;w:top w:val="single" w:sz="4" w:space="0" w:color="7F7F7F" w:themeColor="text1" w:themeTint="80"/&gt;&lt;/w:tcBorders&gt;&lt;w:shd w:val="clear" w:color="auto" w:fill="FFFFFF" w:themeFill="background1"/&gt;&lt;/w:tcPr&gt;&lt;/w:tblStylePr&gt;&lt;w:tblStylePr w:type="firstCol"&gt;&lt;w:pPr&gt;&lt;w:jc w:val="right"/&gt;&lt;/w:pPr&gt;&lt;w:rPr&gt;&lt;w:rFonts w:asciiTheme="majorHAnsi" w:eastAsiaTheme="majorEastAsia" w:hAnsiTheme="majorHAnsi" w:cstheme="majorBidi"/&gt;&lt;w:i/&gt;&lt;w:iCs/&gt;&lt;w:sz w:val="26"/&gt;&lt;/w:rPr&gt;&lt;w:tblPr/&gt;&lt;w:tcPr&gt;&lt;w:tcBorders&gt;&lt;w:right w:val="single" w:sz="4" w:space="0" w:color="7F7F7F" w:themeColor="text1" w:themeTint="80"/&gt;&lt;/w:tcBorders&gt;&lt;w:shd w:val="clear" w:color="auto" w:fill="FFFFFF" w:themeFill="background1"/&gt;&lt;/w:tcPr&gt;&lt;/w:tblStylePr&gt;&lt;w:tblStylePr w:type="lastCol"&gt;&lt;w:rPr&gt;&lt;w:rFonts w:asciiTheme="majorHAnsi" w:eastAsiaTheme="majorEastAsia" w:hAnsiTheme="majorHAnsi" w:cstheme="majorBidi"/&gt;&lt;w:i/&gt;&lt;w:iCs/&gt;&lt;w:sz w:val="26"/&gt;&lt;/w:rPr&gt;&lt;w:tblPr/&gt;&lt;w:tcPr&gt;&lt;w:tcBorders&gt;&lt;w:left w:val="single" w:sz="4" w:space="0" w:color="7F7F7F" w:themeColor="text1" w:themeTint="80"/&gt;&lt;/w:tcBorders&gt;&lt;w:shd w:val="clear" w:color="auto" w:fill="FFFFFF" w:themeFill="background1"/&gt;&lt;/w:tcPr&gt;&lt;/w:tblStylePr&gt;&lt;w:tblStylePr w:type="band1Vert"&gt;&lt;w:tblPr/&gt;&lt;w:tcPr&gt;&lt;w:shd w:val="clear" w:color="auto" w:fill="F2F2F2" w:themeFill="background1" w:themeFillShade="F2"/&gt;&lt;/w:tcPr&gt;&lt;/w:tblStylePr&gt;&lt;w:tblStylePr w:type="band1Horz"&gt;&lt;w:tblPr/&gt;&lt;w:tcPr&gt;&lt;w:shd w:val="clear" w:color="auto" w:fill="F2F2F2" w:themeFill="background1" w:themeFillShade="F2"/&gt;&lt;/w:tcPr&gt;&lt;/w:tblStylePr&gt;&lt;w:tblStylePr w:type="neCell"&gt;&lt;w:tblPr/&gt;&lt;w:tcPr&gt;&lt;w:tcBorders&gt;&lt;w:left w:val="nil"/&gt;&lt;/w:tcBorders&gt;&lt;/w:tcPr&gt;&lt;/w:tblStylePr&gt;&lt;w:tblStylePr w:type="nwCell"&gt;&lt;w:tblPr/&gt;&lt;w:tcPr&gt;&lt;w:tcBorders&gt;&lt;w:right w:val="nil"/&gt;&lt;/w:tcBorders&gt;&lt;/w:tcPr&gt;&lt;/w:tblStylePr&gt;&lt;w:tblStylePr w:type="seCell"&gt;&lt;w:tblPr/&gt;&lt;w:tcPr&gt;&lt;w:tcBorders&gt;&lt;w:left w:val="nil"/&gt;&lt;/w:tcBorders&gt;&lt;/w:tcPr&gt;&lt;/w:tblStylePr&gt;&lt;w:tblStylePr w:type="swCell"&gt;&lt;w:tblPr/&gt;&lt;w:tcPr&gt;&lt;w:tcBorders&gt;&lt;w:right w:val="nil"/&gt;&lt;/w:tcBorders&gt;&lt;/w:tcPr&gt;&lt;/w:tblStylePr&gt;&lt;/w:style&gt;&lt;w:style w:type="paragraph" w:customStyle="1" w:styleId="NumHeading3"&gt;&lt;w:name w:val="Num Heading 3"/&gt;&lt;w:basedOn w:val="Heading3"/&gt;&lt;w:next w:val="Normal"/&gt;&lt;w:semiHidden/&gt;&lt;w:rsid w:val="00012C9B"/&gt;&lt;w:pPr&gt;&lt;w:keepNext w:val="0"/&gt;&lt;w:keepLines w:val="0"/&gt;&lt;w:widowControl w:val="0"/&gt;&lt;w:numPr&gt;&lt;w:ilvl w:val="5"/&gt;&lt;w:numId w:val="10"/&gt;&lt;/w:numPr&gt;&lt;w:spacing w:before="120" w:after="60"/&gt;&lt;w:outlineLvl w:val="9"/&gt;&lt;/w:pPr&gt;&lt;w:rPr&gt;&lt;w:rFonts w:eastAsia="Segoe Semibold" w:cs="Segoe Semibold"/&gt;&lt;w:color w:val="333333"/&gt;&lt;w:sz w:val="16"/&gt;&lt;w:szCs w:val="26"/&gt;&lt;w:lang w:eastAsia="en-AU"/&gt;&lt;/w:rPr&gt;&lt;/w:style&gt;&lt;w:style w:type="paragraph" w:customStyle="1" w:styleId="NumHeading4"&gt;&lt;w:name w:val="Num Heading 4"/&gt;&lt;w:basedOn w:val="Heading4"/&gt;&lt;w:next w:val="Normal"/&gt;&lt;w:semiHidden/&gt;&lt;w:rsid w:val="00012C9B"/&gt;&lt;w:pPr&gt;&lt;w:keepNext w:val="0"/&gt;&lt;w:keepLines w:val="0"/&gt;&lt;w:widowControl w:val="0"/&gt;&lt;w:numPr&gt;&lt;w:ilvl w:val="6"/&gt;&lt;w:numId w:val="10"/&gt;&lt;/w:numPr&gt;&lt;w:spacing w:before="120" w:after="60"/&gt;&lt;w:outlineLvl w:val="9"/&gt;&lt;/w:pPr&gt;&lt;w:rPr&gt;&lt;w:rFonts w:eastAsia="Segoe Semibold" w:cs="Segoe Semibold"/&gt;&lt;w:i/&gt;&lt;w:color w:val="333333"/&gt;&lt;w:sz w:val="16"/&gt;&lt;w:lang w:eastAsia="en-AU"/&gt;&lt;/w:rPr&gt;&lt;/w:style&gt;&lt;w:style w:type="character" w:customStyle="1" w:styleId="Heading3Char"&gt;&lt;w:name w:val="Heading 3 Char"/&gt;&lt;w:basedOn w:val="DefaultParagraphFont"/&gt;&lt;w:link w:val="Heading3"/&gt;&lt;w:uiPriority w:val="99"/&gt;&lt;w:rsid w:val="00D104BD"/&gt;&lt;w:rPr&gt;&lt;w:rFonts w:ascii="Segoe UI" w:eastAsiaTheme="majorEastAsia" w:hAnsi="Segoe UI" w:cstheme="majorBidi"/&gt;&lt;w:bCs/&gt;&lt;w:color w:val="008AC8"/&gt;&lt;w:sz w:val="28"/&gt;&lt;w:szCs w:val="24"/&gt;&lt;/w:rPr&gt;&lt;/w:style&gt;&lt;w:style w:type="character" w:customStyle="1" w:styleId="Heading4Char"&gt;&lt;w:name w:val="Heading 4 Char"/&gt;&lt;w:basedOn w:val="DefaultParagraphFont"/&gt;&lt;w:link w:val="Heading4"/&gt;&lt;w:uiPriority w:val="99"/&gt;&lt;w:rsid w:val="00D104BD"/&gt;&lt;w:rPr&gt;&lt;w:rFonts w:ascii="Segoe UI" w:eastAsiaTheme="majorEastAsia" w:hAnsi="Segoe UI" w:cstheme="majorBidi"/&gt;&lt;w:bCs/&gt;&lt;w:iCs/&gt;&lt;w:color w:val="008AC8"/&gt;&lt;w:sz w:val="24"/&gt;&lt;w:szCs w:val="24"/&gt;&lt;/w:rPr&gt;&lt;/w:style&gt;&lt;w:style w:type="paragraph" w:customStyle="1" w:styleId="NumHeading1"&gt;&lt;w:name w:val="Num Heading 1"/&gt;&lt;w:basedOn w:val="Heading1"/&gt;&lt;w:next w:val="Normal"/&gt;&lt;w:semiHidden/&gt;&lt;w:rsid w:val="00E04B96"/&gt;&lt;w:pPr&gt;&lt;w:keepLines w:val="0"/&gt;&lt;w:spacing w:before="120" w:after="120"/&gt;&lt;/w:pPr&gt;&lt;w:rPr&gt;&lt;w:rFonts w:ascii="Segoe Black" w:eastAsia="Segoe Black" w:hAnsi="Segoe Black" w:cs="Segoe Black"/&gt;&lt;w:b/&gt;&lt;w:smallCaps/&gt;&lt;w:color w:val="333333"/&gt;&lt;w:kern w:val="32"/&gt;&lt;w:sz w:val="32"/&gt;&lt;w:szCs w:val="32"/&gt;&lt;w:lang w:eastAsia="en-AU"/&gt;&lt;/w:rPr&gt;&lt;/w:style&gt;&lt;w:style w:type="paragraph" w:customStyle="1" w:styleId="NumHeading2"&gt;&lt;w:name w:val="Num Heading 2"/&gt;&lt;w:basedOn w:val="Heading2"/&gt;&lt;w:next w:val="Normal"/&gt;&lt;w:semiHidden/&gt;&lt;w:rsid w:val="00E41EC1"/&gt;&lt;w:pPr&gt;&lt;w:keepLines w:val="0"/&gt;&lt;w:spacing w:before="240" w:after="120"/&gt;&lt;/w:pPr&gt;&lt;w:rPr&gt;&lt;w:rFonts w:ascii="Segoe" w:eastAsia="Segoe" w:hAnsi="Segoe" w:cs="Segoe"/&gt;&lt;w:b/&gt;&lt;w:bCs w:val="0"/&gt;&lt;w:color w:val="333333"/&gt;&lt;w:sz w:val="28"/&gt;&lt;w:szCs w:val="28"/&gt;&lt;w:lang w:eastAsia="en-AU"/&gt;&lt;/w:rPr&gt;&lt;/w:style&gt;&lt;w:style w:type="character" w:customStyle="1" w:styleId="Heading2Char"&gt;&lt;w:name w:val="Heading 2 Char"/&gt;&lt;w:basedOn w:val="DefaultParagraphFont"/&gt;&lt;w:link w:val="Heading2"/&gt;&lt;w:uiPriority w:val="99"/&gt;&lt;w:rsid w:val="00D104BD"/&gt;&lt;w:rPr&gt;&lt;w:rFonts w:ascii="Segoe UI" w:eastAsiaTheme="majorEastAsia" w:hAnsi="Segoe UI" w:cstheme="majorBidi"/&gt;&lt;w:bCs/&gt;&lt;w:color w:val="008AC8"/&gt;&lt;w:sz w:val="32"/&gt;&lt;w:szCs w:val="26"/&gt;&lt;/w:rPr&gt;&lt;/w:style&gt;&lt;w:style w:type="character" w:customStyle="1" w:styleId="Heading6Char"&gt;&lt;w:name w:val="Heading 6 Char"/&gt;&lt;w:basedOn w:val="DefaultParagraphFont"/&gt;&lt;w:link w:val="Heading6"/&gt;&lt;w:uiPriority w:val="9"/&gt;&lt;w:semiHidden/&gt;&lt;w:rsid w:val="00951469"/&gt;&lt;w:rPr&gt;&lt;w:rFonts w:asciiTheme="majorHAnsi" w:eastAsiaTheme="majorEastAsia" w:hAnsiTheme="majorHAnsi" w:cstheme="majorBidi"/&gt;&lt;w:color w:val="1F4D78" w:themeColor="accent1" w:themeShade="7F"/&gt;&lt;/w:rPr&gt;&lt;/w:style&gt;&lt;w:style w:type="character" w:customStyle="1" w:styleId="Heading7Char"&gt;&lt;w:name w:val="Heading 7 Char"/&gt;&lt;w:basedOn w:val="DefaultParagraphFont"/&gt;&lt;w:link w:val="Heading7"/&gt;&lt;w:uiPriority w:val="9"/&gt;&lt;w:semiHidden/&gt;&lt;w:rsid w:val="00951469"/&gt;&lt;w:rPr&gt;&lt;w:rFonts w:asciiTheme="majorHAnsi" w:eastAsiaTheme="majorEastAsia" w:hAnsiTheme="majorHAnsi" w:cstheme="majorBidi"/&gt;&lt;w:i/&gt;&lt;w:iCs/&gt;&lt;w:color w:val="1F4D78" w:themeColor="accent1" w:themeShade="7F"/&gt;&lt;/w:rPr&gt;&lt;/w:style&gt;&lt;w:style w:type="character" w:customStyle="1" w:styleId="Heading8Char"&gt;&lt;w:name w:val="Heading 8 Char"/&gt;&lt;w:basedOn w:val="DefaultParagraphFont"/&gt;&lt;w:link w:val="Heading8"/&gt;&lt;w:uiPriority w:val="9"/&gt;&lt;w:semiHidden/&gt;&lt;w:rsid w:val="00951469"/&gt;&lt;w:rPr&gt;&lt;w:rFonts w:asciiTheme="majorHAnsi" w:eastAsiaTheme="majorEastAsia" w:hAnsiTheme="majorHAnsi" w:cstheme="majorBidi"/&gt;&lt;w:color w:val="272727" w:themeColor="text1" w:themeTint="D8"/&gt;&lt;w:sz w:val="21"/&gt;&lt;w:szCs w:val="21"/&gt;&lt;/w:rPr&gt;&lt;/w:style&gt;&lt;w:style w:type="character" w:customStyle="1" w:styleId="Heading9Char"&gt;&lt;w:name w:val="Heading 9 Char"/&gt;&lt;w:basedOn w:val="DefaultParagraphFont"/&gt;&lt;w:link w:val="Heading9"/&gt;&lt;w:uiPriority w:val="9"/&gt;&lt;w:semiHidden/&gt;&lt;w:rsid w:val="00951469"/&gt;&lt;w:rPr&gt;&lt;w:rFonts w:asciiTheme="majorHAnsi" w:eastAsiaTheme="majorEastAsia" w:hAnsiTheme="majorHAnsi" w:cstheme="majorBidi"/&gt;&lt;w:i/&gt;&lt;w:iCs/&gt;&lt;w:color w:val="272727" w:themeColor="text1" w:themeTint="D8"/&gt;&lt;w:sz w:val="21"/&gt;&lt;w:szCs w:val="21"/&gt;&lt;/w:rPr&gt;&lt;/w:style&gt;&lt;w:style w:type="paragraph" w:styleId="ListBullet2"&gt;&lt;w:name w:val="List Bullet 2"/&gt;&lt;w:basedOn w:val="ListBullet"/&gt;&lt;w:uiPriority w:val="99"/&gt;&lt;w:qFormat/&gt;&lt;w:rsid w:val="00845831"/&gt;&lt;w:pPr&gt;&lt;w:numPr&gt;&lt;w:numId w:val="12"/&gt;&lt;/w:numPr&gt;&lt;w:ind w:left="1080"/&gt;&lt;/w:pPr&gt;&lt;/w:style&gt;&lt;w:style w:type="paragraph" w:styleId="ListBullet3"&gt;&lt;w:name w:val="List Bullet 3"/&gt;&lt;w:basedOn w:val="ListBullet2"/&gt;&lt;w:uiPriority w:val="99"/&gt;&lt;w:qFormat/&gt;&lt;w:rsid w:val="00845831"/&gt;&lt;w:pPr&gt;&lt;w:numPr&gt;&lt;w:numId w:val="13"/&gt;&lt;/w:numPr&gt;&lt;/w:pPr&gt;&lt;/w:style&gt;&lt;w:style w:type="paragraph" w:styleId="ListBullet4"&gt;&lt;w:name w:val="List Bullet 4"/&gt;&lt;w:basedOn w:val="ListBullet3"/&gt;&lt;w:uiPriority w:val="99"/&gt;&lt;w:qFormat/&gt;&lt;w:rsid w:val="00F03EA3"/&gt;&lt;w:pPr&gt;&lt;w:numPr&gt;&lt;w:numId w:val="14"/&gt;&lt;/w:numPr&gt;&lt;/w:pPr&gt;&lt;/w:style&gt;&lt;w:style w:type="paragraph" w:styleId="ListBullet5"&gt;&lt;w:name w:val="List Bullet 5"/&gt;&lt;w:basedOn w:val="ListBullet4"/&gt;&lt;w:uiPriority w:val="99"/&gt;&lt;w:rsid w:val="00F03EA3"/&gt;&lt;w:pPr&gt;&lt;w:numPr&gt;&lt;w:numId w:val="15"/&gt;&lt;/w:numPr&gt;&lt;/w:pPr&gt;&lt;/w:style&gt;&lt;w:style w:type="paragraph" w:styleId="ListNumber2"&gt;&lt;w:name w:val="List Number 2"/&gt;&lt;w:basedOn w:val="ListNumber"/&gt;&lt;w:uiPriority w:val="99"/&gt;&lt;w:qFormat/&gt;&lt;w:rsid w:val="002E33F2"/&gt;&lt;w:pPr&gt;&lt;w:numPr&gt;&lt;w:numId w:val="17"/&gt;&lt;/w:numPr&gt;&lt;/w:pPr&gt;&lt;/w:style&gt;&lt;w:style w:type="paragraph" w:styleId="ListNumber"&gt;&lt;w:name w:val="List Number"/&gt;&lt;w:basedOn w:val="ListBullet"/&gt;&lt;w:uiPriority w:val="99"/&gt;&lt;w:qFormat/&gt;&lt;w:rsid w:val="002E33F2"/&gt;&lt;w:pPr&gt;&lt;w:numPr&gt;&lt;w:numId w:val="16"/&gt;&lt;/w:numPr&gt;&lt;/w:pPr&gt;&lt;/w:style&gt;&lt;w:style w:type="paragraph" w:styleId="ListNumber3"&gt;&lt;w:name w:val="List Number 3"/&gt;&lt;w:basedOn w:val="ListNumber2"/&gt;&lt;w:uiPriority w:val="99"/&gt;&lt;w:qFormat/&gt;&lt;w:rsid w:val="002E33F2"/&gt;&lt;w:pPr&gt;&lt;w:numPr&gt;&lt;w:numId w:val="18"/&gt;&lt;/w:numPr&gt;&lt;/w:pPr&gt;&lt;/w:style&gt;&lt;w:style w:type="paragraph" w:styleId="ListNumber4"&gt;&lt;w:name w:val="List Number 4"/&gt;&lt;w:basedOn w:val="ListNumber3"/&gt;&lt;w:uiPriority w:val="99"/&gt;&lt;w:qFormat/&gt;&lt;w:rsid w:val="002E33F2"/&gt;&lt;w:pPr&gt;&lt;w:numPr&gt;&lt;w:numId w:val="19"/&gt;&lt;/w:numPr&gt;&lt;/w:pPr&gt;&lt;/w:style&gt;&lt;w:style w:type="character" w:styleId="PlaceholderText"&gt;&lt;w:name w:val="Placeholder Text"/&gt;&lt;w:basedOn w:val="DefaultParagraphFont"/&gt;&lt;w:uiPriority w:val="99"/&gt;&lt;w:semiHidden/&gt;&lt;w:rsid w:val="00EB3BBA"/&gt;&lt;w:rPr&gt;&lt;w:color w:val="808080"/&gt;&lt;/w:rPr&gt;&lt;/w:style&gt;&lt;w:style w:type="numbering" w:customStyle="1" w:styleId="Bullets"&gt;&lt;w:name w:val="Bullets"/&gt;&lt;w:rsid w:val="00CB453C"/&gt;&lt;w:pPr&gt;&lt;w:numPr&gt;&lt;w:numId w:val="20"/&gt;&lt;/w:numPr&gt;&lt;/w:pPr&gt;&lt;/w:style&gt;&lt;w:style w:type="paragraph" w:customStyle="1" w:styleId="HeaderUnderline"&gt;&lt;w:name w:val="Header Underline"/&gt;&lt;w:basedOn w:val="Header"/&gt;&lt;w:uiPriority w:val="99"/&gt;&lt;w:semiHidden/&gt;&lt;w:rsid w:val="00CB453C"/&gt;&lt;w:pPr&gt;&lt;w:pBdr&gt;&lt;w:bottom w:val="single" w:sz="4" w:space="1" w:color="auto"/&gt;&lt;/w:pBdr&gt;&lt;w:tabs&gt;&lt;w:tab w:val="clear" w:pos="4680"/&gt;&lt;w:tab w:val="clear" w:pos="9360"/&gt;&lt;/w:tabs&gt;&lt;w:spacing w:line="276" w:lineRule="auto"/&gt;&lt;w:jc w:val="right"/&gt;&lt;/w:pPr&gt;&lt;w:rPr&gt;&lt;w:rFonts w:ascii="Calibri" w:eastAsia="Calibri" w:hAnsi="Calibri" w:cs="Calibri"/&gt;&lt;w:szCs w:val="16"/&gt;&lt;w:lang w:val="en-AU" w:eastAsia="ja-JP"/&gt;&lt;/w:rPr&gt;&lt;/w:style&gt;&lt;w:style w:type="character" w:styleId="FollowedHyperlink"&gt;&lt;w:name w:val="FollowedHyperlink"/&gt;&lt;w:basedOn w:val="DefaultParagraphFont"/&gt;&lt;w:uiPriority w:val="99"/&gt;&lt;w:semiHidden/&gt;&lt;w:unhideWhenUsed/&gt;&lt;w:rsid w:val="00243820"/&gt;&lt;w:rPr&gt;&lt;w:color w:val="954F72" w:themeColor="followedHyperlink"/&gt;&lt;w:u w:val="single"/&gt;&lt;/w:rPr&gt;&lt;/w:style&gt;&lt;w:style w:type="paragraph" w:customStyle="1" w:styleId="Heading4Num"&gt;&lt;w:name w:val="Heading 4 Num"/&gt;&lt;w:basedOn w:val="Normal"/&gt;&lt;w:next w:val="Normal"/&gt;&lt;w:unhideWhenUsed/&gt;&lt;w:rsid w:val="00462FEA"/&gt;&lt;w:pPr&gt;&lt;w:keepNext/&gt;&lt;w:keepLines/&gt;&lt;w:spacing w:before="240" w:after="240" w:line="240" w:lineRule="auto"/&gt;&lt;w:outlineLvl w:val="3"/&gt;&lt;/w:pPr&gt;&lt;w:rPr&gt;&lt;w:rFonts w:eastAsiaTheme="minorHAnsi"/&gt;&lt;w:color w:val="008AC8"/&gt;&lt;w:sz w:val="24"/&gt;&lt;/w:rPr&gt;&lt;/w:style&gt;&lt;w:style w:type="paragraph" w:customStyle="1" w:styleId="Heading5Num"&gt;&lt;w:name w:val="Heading 5 Num"/&gt;&lt;w:basedOn w:val="Normal"/&gt;&lt;w:next w:val="Normal"/&gt;&lt;w:semiHidden/&gt;&lt;w:rsid w:val="00462FEA"/&gt;&lt;w:pPr&gt;&lt;w:keepNext/&gt;&lt;w:keepLines/&gt;&lt;w:spacing w:before="240" w:line="240" w:lineRule="auto"/&gt;&lt;w:outlineLvl w:val="4"/&gt;&lt;/w:pPr&gt;&lt;w:rPr&gt;&lt;w:rFonts w:eastAsiaTheme="minorHAnsi"/&gt;&lt;w:color w:val="008AC8"/&gt;&lt;w:sz w:val="24"/&gt;&lt;w:szCs w:val="20"/&gt;&lt;/w:rPr&gt;&lt;/w:style&gt;&lt;w:style w:type="table" w:customStyle="1" w:styleId="TablaMicrosoftServicios1"&gt;&lt;w:name w:val="Tabla Microsoft Servicios1"/&gt;&lt;w:basedOn w:val="TableNormal"/&gt;&lt;w:next w:val="TableGrid"/&gt;&lt;w:rsid w:val="00C12CC9"/&gt;&lt;w:pPr&gt;&lt;w:spacing w:after="0" w:line="240" w:lineRule="auto"/&gt;&lt;/w:pPr&gt;&lt;w:rPr&gt;&lt;w:rFonts w:ascii="Segoe UI" w:eastAsiaTheme="minorEastAsia" w:hAnsi="Segoe UI"/&gt;&lt;w:sz w:val="16"/&gt;&lt;/w:rPr&gt;&lt;w:tblPr&gt;&lt;w:tblStyleRowBandSize w:val="1"/&gt;&lt;w:tblStyleColBandSize w:val="1"/&gt;&lt;w:tblBorders&gt;&lt;w:top w:val="single" w:sz="4" w:space="0" w:color="008AC8"/&gt;&lt;w:bottom w:val="single" w:sz="4" w:space="0" w:color="008AC8"/&gt;&lt;w:insideH w:val="single" w:sz="4" w:space="0" w:color="008AC8"/&gt;&lt;/w:tblBorders&gt;&lt;/w:tblPr&gt;&lt;w:tblStylePr w:type="firstRow"&gt;&lt;w:rPr&gt;&lt;w:rFonts w:ascii="Segoe UI" w:hAnsi="Segoe UI"/&gt;&lt;w:color w:val="FFFFFF" w:themeColor="background1"/&gt;&lt;w:sz w:val="16"/&gt;&lt;/w:rPr&gt;&lt;w:tblPr/&gt;&lt;w:trPr&gt;&lt;w:tblHeader/&gt;&lt;/w:trPr&gt;&lt;w:tcPr&gt;&lt;w:shd w:val="clear" w:color="auto" w:fill="008AC8"/&gt;&lt;/w:tcPr&gt;&lt;/w:tblStylePr&gt;&lt;/w:style&gt;&lt;w:style w:type="paragraph" w:styleId="z-TopofForm"&gt;&lt;w:name w:val="HTML Top of Form"/&gt;&lt;w:basedOn w:val="Normal"/&gt;&lt;w:next w:val="Normal"/&gt;&lt;w:link w:val="z-TopofFormChar"/&gt;&lt;w:hidden/&gt;&lt;w:uiPriority w:val="99"/&gt;&lt;w:semiHidden/&gt;&lt;w:unhideWhenUsed/&gt;&lt;w:rsid w:val="00EB71E5"/&gt;&lt;w:pPr&gt;&lt;w:pBdr&gt;&lt;w:bottom w:val="single" w:sz="6" w:space="1" w:color="auto"/&gt;&lt;/w:pBdr&gt;&lt;w:spacing w:before="0" w:after="0"/&gt;&lt;w:jc w:val="center"/&gt;&lt;/w:pPr&gt;&lt;w:rPr&gt;&lt;w:rFonts w:ascii="Arial" w:hAnsi="Arial" w:cs="Arial"/&gt;&lt;w:vanish/&gt;&lt;w:sz w:val="16"/&gt;&lt;w:szCs w:val="16"/&gt;&lt;/w:rPr&gt;&lt;/w:style&gt;&lt;w:style w:type="character" w:customStyle="1" w:styleId="z-TopofFormChar"&gt;&lt;w:name w:val="z-Top of Form Char"/&gt;&lt;w:basedOn w:val="DefaultParagraphFont"/&gt;&lt;w:link w:val="z-TopofForm"/&gt;&lt;w:uiPriority w:val="99"/&gt;&lt;w:semiHidden/&gt;&lt;w:rsid w:val="00EB71E5"/&gt;&lt;w:rPr&gt;&lt;w:rFonts w:ascii="Arial" w:eastAsiaTheme="minorEastAsia" w:hAnsi="Arial" w:cs="Arial"/&gt;&lt;w:vanish/&gt;&lt;w:sz w:val="16"/&gt;&lt;w:szCs w:val="16"/&gt;&lt;/w:rPr&gt;&lt;/w:style&gt;&lt;w:style w:type="paragraph" w:styleId="z-BottomofForm"&gt;&lt;w:name w:val="HTML Bottom of Form"/&gt;&lt;w:basedOn w:val="Normal"/&gt;&lt;w:next w:val="Normal"/&gt;&lt;w:link w:val="z-BottomofFormChar"/&gt;&lt;w:hidden/&gt;&lt;w:uiPriority w:val="99"/&gt;&lt;w:semiHidden/&gt;&lt;w:unhideWhenUsed/&gt;&lt;w:rsid w:val="00EB71E5"/&gt;&lt;w:pPr&gt;&lt;w:pBdr&gt;&lt;w:top w:val="single" w:sz="6" w:space="1" w:color="auto"/&gt;&lt;/w:pBdr&gt;&lt;w:spacing w:before="0" w:after="0"/&gt;&lt;w:jc w:val="center"/&gt;&lt;/w:pPr&gt;&lt;w:rPr&gt;&lt;w:rFonts w:ascii="Arial" w:hAnsi="Arial" w:cs="Arial"/&gt;&lt;w:vanish/&gt;&lt;w:sz w:val="16"/&gt;&lt;w:szCs w:val="16"/&gt;&lt;/w:rPr&gt;&lt;/w:style&gt;&lt;w:style w:type="character" w:customStyle="1" w:styleId="z-BottomofFormChar"&gt;&lt;w:name w:val="z-Bottom of Form Char"/&gt;&lt;w:basedOn w:val="DefaultParagraphFont"/&gt;&lt;w:link w:val="z-BottomofForm"/&gt;&lt;w:uiPriority w:val="99"/&gt;&lt;w:semiHidden/&gt;&lt;w:rsid w:val="00EB71E5"/&gt;&lt;w:rPr&gt;&lt;w:rFonts w:ascii="Arial" w:eastAsiaTheme="minorEastAsia" w:hAnsi="Arial" w:cs="Arial"/&gt;&lt;w:vanish/&gt;&lt;w:sz w:val="16"/&gt;&lt;w:szCs w:val="16"/&gt;&lt;/w:rPr&gt;&lt;/w:style&gt;&lt;/w:styles&gt;&lt;/pkg:xmlData&gt;&lt;/pkg:part&gt;&lt;pkg:part pkg:name="/word/numbering.xml" pkg:contentType="application/vnd.openxmlformats-officedocument.wordprocessingml.numbering+xml"&gt;&lt;pkg:xmlData&gt;&lt;w:numbering mc:Ignorable="w14 w15 wp14" xmlns:wpc="http://schemas.microsoft.com/office/word/2010/wordprocessingCanvas" xmlns:mc="http://schemas.openxmlformats.org/markup-compatibility/2006" xmlns:o="urn:schemas-microsoft-com:office:office" xmlns:r="http://schemas.openxmlformats.org/officeDocument/2006/relationships" xmlns:m="http://schemas.openxmlformats.org/officeDocument/2006/math" xmlns:v="urn:schemas-microsoft-com:vml" xmlns:wp14="http://schemas.microsoft.com/office/word/2010/wordprocessingDrawing" xmlns:wp="http://schemas.openxmlformats.org/drawingml/2006/wordprocessingDrawing" xmlns:w10="urn:schemas-microsoft-com:office:word" xmlns:w="http://schemas.openxmlformats.org/wordprocessingml/2006/main" xmlns:w14="http://schemas.microsoft.com/office/word/2010/wordml" xmlns:w15="http://schemas.microsoft.com/office/word/2012/wordml" xmlns:wpg="http://schemas.microsoft.com/office/word/2010/wordprocessingGroup" xmlns:wpi="http://schemas.microsoft.com/office/word/2010/wordprocessingInk" xmlns:wne="http://schemas.microsoft.com/office/word/2006/wordml" xmlns:wps="http://schemas.microsoft.com/office/word/2010/wordprocessingShape"&gt;&lt;w:abstractNum w:abstractNumId="0" w15:restartNumberingAfterBreak="0"&gt;&lt;w:nsid w:val="FFFFFF7D"/&gt;&lt;w:multiLevelType w:val="singleLevel"/&gt;&lt;w:tmpl w:val="BA828F36"/&gt;&lt;w:lvl w:ilvl="0"&gt;&lt;w:start w:val="1"/&gt;&lt;w:numFmt w:val="lowerLetter"/&gt;&lt;w:pStyle w:val="ListNumber4"/&gt;&lt;w:lvlText w:val="%1."/&gt;&lt;w:lvlJc w:val="left"/&gt;&lt;w:pPr&gt;&lt;w:ind w:left="1800" w:hanging="360"/&gt;&lt;/w:pPr&gt;&lt;w:rPr&gt;&lt;w:rFonts w:hint="default"/&gt;&lt;w:color w:val="008AC8"/&gt;&lt;/w:rPr&gt;&lt;/w:lvl&gt;&lt;/w:abstractNum&gt;&lt;w:abstractNum w:abstractNumId="1" w15:restartNumberingAfterBreak="0"&gt;&lt;w:nsid w:val="FFFFFF7E"/&gt;&lt;w:multiLevelType w:val="singleLevel"/&gt;&lt;w:tmpl w:val="BA82A1C2"/&gt;&lt;w:lvl w:ilvl="0"&gt;&lt;w:start w:val="1"/&gt;&lt;w:numFmt w:val="lowerRoman"/&gt;&lt;w:pStyle w:val="ListNumber3"/&gt;&lt;w:lvlText w:val="%1."/&gt;&lt;w:lvlJc w:val="right"/&gt;&lt;w:pPr&gt;&lt;w:ind w:left="1440" w:hanging="360"/&gt;&lt;/w:pPr&gt;&lt;w:rPr&gt;&lt;w:rFonts w:hint="default"/&gt;&lt;w:color w:val="008AC8"/&gt;&lt;/w:rPr&gt;&lt;/w:lvl&gt;&lt;/w:abstractNum&gt;&lt;w:abstractNum w:abstractNumId="2" w15:restartNumberingAfterBreak="0"&gt;&lt;w:nsid w:val="FFFFFF7F"/&gt;&lt;w:multiLevelType w:val="singleLevel"/&gt;&lt;w:tmpl w:val="D0F00B62"/&gt;&lt;w:lvl w:ilvl="0"&gt;&lt;w:start w:val="1"/&gt;&lt;w:numFmt w:val="upperLetter"/&gt;&lt;w:pStyle w:val="ListNumber2"/&gt;&lt;w:lvlText w:val="%1."/&gt;&lt;w:lvlJc w:val="left"/&gt;&lt;w:pPr&gt;&lt;w:ind w:left="1080" w:hanging="360"/&gt;&lt;/w:pPr&gt;&lt;w:rPr&gt;&lt;w:rFonts w:ascii="Segoe UI" w:hAnsi="Segoe UI" w:hint="default"/&gt;&lt;w:b w:val="0"/&gt;&lt;w:i w:val="0"/&gt;&lt;w:color w:val="008AC8"/&gt;&lt;/w:rPr&gt;&lt;/w:lvl&gt;&lt;/w:abstractNum&gt;&lt;w:abstractNum w:abstractNumId="3" w15:restartNumberingAfterBreak="0"&gt;&lt;w:nsid w:val="FFFFFF80"/&gt;&lt;w:multiLevelType w:val="singleLevel"/&gt;&lt;w:tmpl w:val="BD18C040"/&gt;&lt;w:lvl w:ilvl="0"&gt;&lt;w:start w:val="1"/&gt;&lt;w:numFmt w:val="bullet"/&gt;&lt;w:pStyle w:val="ListBullet5"/&gt;&lt;w:lvlText w:val="•"/&gt;&lt;w:lvlJc w:val="left"/&gt;&lt;w:pPr&gt;&lt;w:ind w:left="2160" w:hanging="360"/&gt;&lt;/w:pPr&gt;&lt;w:rPr&gt;&lt;w:rFonts w:ascii="Segoe UI" w:hAnsi="Segoe UI" w:hint="default"/&gt;&lt;w:color w:val="008AC8"/&gt;&lt;/w:rPr&gt;&lt;/w:lvl&gt;&lt;/w:abstractNum&gt;&lt;w:abstractNum w:abstractNumId="4" w15:restartNumberingAfterBreak="0"&gt;&lt;w:nsid w:val="FFFFFF81"/&gt;&lt;w:multiLevelType w:val="singleLevel"/&gt;&lt;w:tmpl w:val="DD0241DA"/&gt;&lt;w:lvl w:ilvl="0"&gt;&lt;w:start w:val="1"/&gt;&lt;w:numFmt w:val="bullet"/&gt;&lt;w:pStyle w:val="ListBullet4"/&gt;&lt;w:lvlText w:val="o"/&gt;&lt;w:lvlJc w:val="left"/&gt;&lt;w:pPr&gt;&lt;w:ind w:left="1800" w:hanging="360"/&gt;&lt;/w:pPr&gt;&lt;w:rPr&gt;&lt;w:rFonts w:ascii="Courier New" w:hAnsi="Courier New" w:hint="default"/&gt;&lt;w:color w:val="008AC8"/&gt;&lt;/w:rPr&gt;&lt;/w:lvl&gt;&lt;/w:abstractNum&gt;&lt;w:abstractNum w:abstractNumId="5" w15:restartNumberingAfterBreak="0"&gt;&lt;w:nsid w:val="FFFFFF82"/&gt;&lt;w:multiLevelType w:val="singleLevel"/&gt;&lt;w:tmpl w:val="D38AF324"/&gt;&lt;w:lvl w:ilvl="0"&gt;&lt;w:start w:val="1"/&gt;&lt;w:numFmt w:val="bullet"/&gt;&lt;w:pStyle w:val="ListBullet3"/&gt;&lt;w:lvlText w:val="•"/&gt;&lt;w:lvlJc w:val="left"/&gt;&lt;w:pPr&gt;&lt;w:ind w:left="1440" w:hanging="360"/&gt;&lt;/w:pPr&gt;&lt;w:rPr&gt;&lt;w:rFonts w:ascii="Segoe UI" w:hAnsi="Segoe UI" w:hint="default"/&gt;&lt;w:color w:val="008AC8"/&gt;&lt;/w:rPr&gt;&lt;/w:lvl&gt;&lt;/w:abstractNum&gt;&lt;w:abstractNum w:abstractNumId="6" w15:restartNumberingAfterBreak="0"&gt;&lt;w:nsid w:val="FFFFFF83"/&gt;&lt;w:multiLevelType w:val="singleLevel"/&gt;&lt;w:tmpl w:val="867A59A0"/&gt;&lt;w:lvl w:ilvl="0"&gt;&lt;w:start w:val="1"/&gt;&lt;w:numFmt w:val="bullet"/&gt;&lt;w:pStyle w:val="ListBullet2"/&gt;&lt;w:lvlText w:val="o"/&gt;&lt;w:lvlJc w:val="left"/&gt;&lt;w:pPr&gt;&lt;w:ind w:left="792" w:hanging="360"/&gt;&lt;/w:pPr&gt;&lt;w:rPr&gt;&lt;w:rFonts w:ascii="Courier New" w:hAnsi="Courier New" w:hint="default"/&gt;&lt;w:color w:val="008AC8"/&gt;&lt;/w:rPr&gt;&lt;/w:lvl&gt;&lt;/w:abstractNum&gt;&lt;w:abstractNum w:abstractNumId="7" w15:restartNumberingAfterBreak="0"&gt;&lt;w:nsid w:val="FFFFFF88"/&gt;&lt;w:multiLevelType w:val="singleLevel"/&gt;&lt;w:tmpl w:val="D8F858DE"/&gt;&lt;w:lvl w:ilvl="0"&gt;&lt;w:start w:val="1"/&gt;&lt;w:numFmt w:val="decimal"/&gt;&lt;w:pStyle w:val="ListNumber"/&gt;&lt;w:lvlText w:val="%1."/&gt;&lt;w:lvlJc w:val="left"/&gt;&lt;w:pPr&gt;&lt;w:ind w:left="720" w:hanging="360"/&gt;&lt;/w:pPr&gt;&lt;w:rPr&gt;&lt;w:rFonts w:ascii="Segoe UI" w:hAnsi="Segoe UI" w:hint="default"/&gt;&lt;w:b w:val="0"/&gt;&lt;w:i w:val="0"/&gt;&lt;w:color w:val="008AC8"/&gt;&lt;/w:rPr&gt;&lt;/w:lvl&gt;&lt;/w:abstractNum&gt;&lt;w:abstractNum w:abstractNumId="8" w15:restartNumberingAfterBreak="0"&gt;&lt;w:nsid w:val="060B79D3"/&gt;&lt;w:multiLevelType w:val="hybridMultilevel"/&gt;&lt;w:tmpl w:val="C3341F16"/&gt;&lt;w:lvl w:ilvl="0" w:tplc="04090001"&gt;&lt;w:start w:val="1"/&gt;&lt;w:numFmt w:val="bullet"/&gt;&lt;w:lvlText w:val=""/&gt;&lt;w:lvlJc w:val="left"/&gt;&lt;w:pPr&gt;&lt;w:ind w:left="720" w:hanging="360"/&gt;&lt;/w:pPr&gt;&lt;w:rPr&gt;&lt;w:rFonts w:ascii="Symbol" w:hAnsi="Symbol" w:hint="default"/&gt;&lt;/w:rPr&gt;&lt;/w:lvl&gt;&lt;w:lvl w:ilvl="1" w:tplc="04090003"&gt;&lt;w:start w:val="1"/&gt;&lt;w:numFmt w:val="bullet"/&gt;&lt;w:lvlText w:val="o"/&gt;&lt;w:lvlJc w:val="left"/&gt;&lt;w:pPr&gt;&lt;w:ind w:left="1440" w:hanging="360"/&gt;&lt;/w:pPr&gt;&lt;w:rPr&gt;&lt;w:rFonts w:ascii="Courier New" w:hAnsi="Courier New" w:cs="Courier New" w:hint="default"/&gt;&lt;/w:rPr&gt;&lt;/w:lvl&gt;&lt;w:lvl w:ilvl="2" w:tplc="04090005" w:tentative="1"&gt;&lt;w:start w:val="1"/&gt;&lt;w:numFmt w:val="bullet"/&gt;&lt;w:lvlText w:val=""/&gt;&lt;w:lvlJc w:val="left"/&gt;&lt;w:pPr&gt;&lt;w:ind w:left="2160" w:hanging="360"/&gt;&lt;/w:pPr&gt;&lt;w:rPr&gt;&lt;w:rFonts w:ascii="Wingdings" w:hAnsi="Wingdings" w:hint="default"/&gt;&lt;/w:rPr&gt;&lt;/w:lvl&gt;&lt;w:lvl w:ilvl="3" w:tplc="04090001" w:tentative="1"&gt;&lt;w:start w:val="1"/&gt;&lt;w:numFmt w:val="bullet"/&gt;&lt;w:lvlText w:val=""/&gt;&lt;w:lvlJc w:val="left"/&gt;&lt;w:pPr&gt;&lt;w:ind w:left="2880" w:hanging="360"/&gt;&lt;/w:pPr&gt;&lt;w:rPr&gt;&lt;w:rFonts w:ascii="Symbol" w:hAnsi="Symbol" w:hint="default"/&gt;&lt;/w:rPr&gt;&lt;/w:lvl&gt;&lt;w:lvl w:ilvl="4" w:tplc="04090003" w:tentative="1"&gt;&lt;w:start w:val="1"/&gt;&lt;w:numFmt w:val="bullet"/&gt;&lt;w:lvlText w:val="o"/&gt;&lt;w:lvlJc w:val="left"/&gt;&lt;w:pPr&gt;&lt;w:ind w:left="3600" w:hanging="360"/&gt;&lt;/w:pPr&gt;&lt;w:rPr&gt;&lt;w:rFonts w:ascii="Courier New" w:hAnsi="Courier New" w:cs="Courier New" w:hint="default"/&gt;&lt;/w:rPr&gt;&lt;/w:lvl&gt;&lt;w:lvl w:ilvl="5" w:tplc="04090005" w:tentative="1"&gt;&lt;w:start w:val="1"/&gt;&lt;w:numFmt w:val="bullet"/&gt;&lt;w:lvlText w:val=""/&gt;&lt;w:lvlJc w:val="left"/&gt;&lt;w:pPr&gt;&lt;w:ind w:left="4320" w:hanging="360"/&gt;&lt;/w:pPr&gt;&lt;w:rPr&gt;&lt;w:rFonts w:ascii="Wingdings" w:hAnsi="Wingdings" w:hint="default"/&gt;&lt;/w:rPr&gt;&lt;/w:lvl&gt;&lt;w:lvl w:ilvl="6" w:tplc="04090001" w:tentative="1"&gt;&lt;w:start w:val="1"/&gt;&lt;w:numFmt w:val="bullet"/&gt;&lt;w:lvlText w:val=""/&gt;&lt;w:lvlJc w:val="left"/&gt;&lt;w:pPr&gt;&lt;w:ind w:left="5040" w:hanging="360"/&gt;&lt;/w:pPr&gt;&lt;w:rPr&gt;&lt;w:rFonts w:ascii="Symbol" w:hAnsi="Symbol" w:hint="default"/&gt;&lt;/w:rPr&gt;&lt;/w:lvl&gt;&lt;w:lvl w:ilvl="7" w:tplc="04090003" w:tentative="1"&gt;&lt;w:start w:val="1"/&gt;&lt;w:numFmt w:val="bullet"/&gt;&lt;w:lvlText w:val="o"/&gt;&lt;w:lvlJc w:val="left"/&gt;&lt;w:pPr&gt;&lt;w:ind w:left="5760" w:hanging="360"/&gt;&lt;/w:pPr&gt;&lt;w:rPr&gt;&lt;w:rFonts w:ascii="Courier New" w:hAnsi="Courier New" w:cs="Courier New" w:hint="default"/&gt;&lt;/w:rPr&gt;&lt;/w:lvl&gt;&lt;w:lvl w:ilvl="8" w:tplc="04090005" w:tentative="1"&gt;&lt;w:start w:val="1"/&gt;&lt;w:numFmt w:val="bullet"/&gt;&lt;w:lvlText w:val=""/&gt;&lt;w:lvlJc w:val="left"/&gt;&lt;w:pPr&gt;&lt;w:ind w:left="6480" w:hanging="360"/&gt;&lt;/w:pPr&gt;&lt;w:rPr&gt;&lt;w:rFonts w:ascii="Wingdings" w:hAnsi="Wingdings" w:hint="default"/&gt;&lt;/w:rPr&gt;&lt;/w:lvl&gt;&lt;/w:abstractNum&gt;&lt;w:abstractNum w:abstractNumId="9" w15:restartNumberingAfterBreak="0"&gt;&lt;w:nsid w:val="0D3C5C8F"/&gt;&lt;w:multiLevelType w:val="multilevel"/&gt;&lt;w:tmpl w:val="E04AFF44"/&gt;&lt;w:lvl w:ilvl="0"&gt;&lt;w:start w:val="1"/&gt;&lt;w:numFmt w:val="decimal"/&gt;&lt;w:lvlRestart w:val="0"/&gt;&lt;w:pStyle w:val="Heading1Numbered"/&gt;&lt;w:lvlText w:val="%1"/&gt;&lt;w:lvlJc w:val="left"/&gt;&lt;w:pPr&gt;&lt;w:ind w:left="936" w:hanging="936"/&gt;&lt;/w:pPr&gt;&lt;w:rPr&gt;&lt;w:rFonts w:hint="default"/&gt;&lt;/w:rPr&gt;&lt;/w:lvl&gt;&lt;w:lvl w:ilvl="1"&gt;&lt;w:start w:val="1"/&gt;&lt;w:numFmt w:val="decimal"/&gt;&lt;w:pStyle w:val="Heading2Numbered"/&gt;&lt;w:lvlText w:val="%1.%2"/&gt;&lt;w:lvlJc w:val="left"/&gt;&lt;w:pPr&gt;&lt;w:ind w:left="936" w:hanging="936"/&gt;&lt;/w:pPr&gt;&lt;w:rPr&gt;&lt;w:rFonts w:hint="default"/&gt;&lt;/w:rPr&gt;&lt;/w:lvl&gt;&lt;w:lvl w:ilvl="2"&gt;&lt;w:start w:val="1"/&gt;&lt;w:numFmt w:val="decimal"/&gt;&lt;w:pStyle w:val="Heading3Numbered"/&gt;&lt;w:lvlText w:val="%1.%2.%3"/&gt;&lt;w:lvlJc w:val="left"/&gt;&lt;w:pPr&gt;&lt;w:ind w:left="936" w:hanging="936"/&gt;&lt;/w:pPr&gt;&lt;w:rPr&gt;&lt;w:rFonts w:hint="default"/&gt;&lt;w:b w:val="0"/&gt;&lt;w:bCs w:val="0"/&gt;&lt;w:i w:val="0"/&gt;&lt;w:iCs w:val="0"/&gt;&lt;w:caps w:val="0"/&gt;&lt;w:smallCaps w:val="0"/&gt;&lt;w:strike w:val="0"/&gt;&lt;w:dstrike w:val="0"/&gt;&lt;w:outline w:val="0"/&gt;&lt;w:shadow w:val="0"/&gt;&lt;w:emboss w:val="0"/&gt;&lt;w:imprint w:val="0"/&gt;&lt;w:noProof w:val="0"/&gt;&lt;w:vanish w:val="0"/&gt;&lt;w:spacing w:val="0"/&gt;&lt;w:kern w:val="0"/&gt;&lt;w:position w:val="0"/&gt;&lt;w:u w:val="none"/&gt;&lt;w:effect w:val="none"/&gt;&lt;w:vertAlign w:val="baseline"/&gt;&lt;w:em w:val="none"/&gt;&lt;w:specVanish w:val="0"/&gt;&lt;w14:glow w14:rad="0"&gt;&lt;w14:srgbClr w14:val="000000"/&gt;&lt;/w14:glow&gt;&lt;w14:shadow w14:blurRad="0" w14:dist="0" w14:dir="0" w14:sx="0" w14:sy="0" w14:kx="0" w14:ky="0" w14:algn="none"&gt;&lt;w14:srgbClr w14:val="000000"/&gt;&lt;/w14:shadow&gt;&lt;w14:reflection w14:blurRad="0" w14:stA="0" w14:stPos="0" w14:endA="0" w14:endPos="0" w14:dist="0" w14:dir="0" w14:fadeDir="0" w14:sx="0" w14:sy="0" w14:kx="0" w14:ky="0" w14:algn="none"/&gt;&lt;w14:textOutline w14:w="0" w14:cap="rnd" w14:cmpd="sng" w14:algn="ctr"&gt;&lt;w14:noFill/&gt;&lt;w14:prstDash w14:val="solid"/&gt;&lt;w14:bevel/&gt;&lt;/w14:textOutline&gt;&lt;w14:scene3d&gt;&lt;w14:camera w14:prst="orthographicFront"/&gt;&lt;w14:lightRig w14:rig="threePt" w14:dir="t"&gt;&lt;w14:rot w14:lat="0" w14:lon="0" w14:rev="0"/&gt;&lt;/w14:lightRig&gt;&lt;/w14:scene3d&gt;&lt;w14:props3d w14:extrusionH="0" w14:contourW="0" w14:prstMaterial="none"/&gt;&lt;w14:ligatures w14:val="none"/&gt;&lt;w14:numForm w14:val="default"/&gt;&lt;w14:numSpacing w14:val="default"/&gt;&lt;w14:stylisticSets/&gt;&lt;w14:cntxtAlts w14:val="0"/&gt;&lt;/w:rPr&gt;&lt;/w:lvl&gt;&lt;w:lvl w:ilvl="3"&gt;&lt;w:start w:val="1"/&gt;&lt;w:numFmt w:val="decimal"/&gt;&lt;w:pStyle w:val="Heading4Numbered"/&gt;&lt;w:lvlText w:val="%1.%2.%3.%4"/&gt;&lt;w:lvlJc w:val="left"/&gt;&lt;w:pPr&gt;&lt;w:ind w:left="936" w:hanging="936"/&gt;&lt;/w:pPr&gt;&lt;w:rPr&gt;&lt;w:rFonts w:hint="default"/&gt;&lt;w:b w:val="0"/&gt;&lt;w:bCs w:val="0"/&gt;&lt;w:i w:val="0"/&gt;&lt;w:iCs w:val="0"/&gt;&lt;w:caps w:val="0"/&gt;&lt;w:smallCaps w:val="0"/&gt;&lt;w:strike w:val="0"/&gt;&lt;w:dstrike w:val="0"/&gt;&lt;w:outline w:val="0"/&gt;&lt;w:shadow w:val="0"/&gt;&lt;w:emboss w:val="0"/&gt;&lt;w:imprint w:val="0"/&gt;&lt;w:noProof w:val="0"/&gt;&lt;w:vanish w:val="0"/&gt;&lt;w:spacing w:val="0"/&gt;&lt;w:kern w:val="0"/&gt;&lt;w:position w:val="0"/&gt;&lt;w:u w:val="none"/&gt;&lt;w:effect w:val="none"/&gt;&lt;w:vertAlign w:val="baseline"/&gt;&lt;w:em w:val="none"/&gt;&lt;w:specVanish w:val="0"/&gt;&lt;w14:glow w14:rad="0"&gt;&lt;w14:srgbClr w14:val="000000"/&gt;&lt;/w14:glow&gt;&lt;w14:shadow w14:blurRad="0" w14:dist="0" w14:dir="0" w14:sx="0" w14:sy="0" w14:kx="0" w14:ky="0" w14:algn="none"&gt;&lt;w14:srgbClr w14:val="000000"/&gt;&lt;/w14:shadow&gt;&lt;w14:reflection w14:blurRad="0" w14:stA="0" w14:stPos="0" w14:endA="0" w14:endPos="0" w14:dist="0" w14:dir="0" w14:fadeDir="0" w14:sx="0" w14:sy="0" w14:kx="0" w14:ky="0" w14:algn="none"/&gt;&lt;w14:textOutline w14:w="0" w14:cap="rnd" w14:cmpd="sng" w14:algn="ctr"&gt;&lt;w14:noFill/&gt;&lt;w14:prstDash w14:val="solid"/&gt;&lt;w14:bevel/&gt;&lt;/w14:textOutline&gt;&lt;w14:scene3d&gt;&lt;w14:camera w14:prst="orthographicFront"/&gt;&lt;w14:lightRig w14:rig="threePt" w14:dir="t"&gt;&lt;w14:rot w14:lat="0" w14:lon="0" w14:rev="0"/&gt;&lt;/w14:lightRig&gt;&lt;/w14:scene3d&gt;&lt;w14:props3d w14:extrusionH="0" w14:contourW="0" w14:prstMaterial="none"/&gt;&lt;w14:ligatures w14:val="none"/&gt;&lt;w14:numForm w14:val="default"/&gt;&lt;w14:numSpacing w14:val="default"/&gt;&lt;w14:stylisticSets/&gt;&lt;w14:cntxtAlts w14:val="0"/&gt;&lt;/w:rPr&gt;&lt;/w:lvl&gt;&lt;w:lvl w:ilvl="4"&gt;&lt;w:start w:val="1"/&gt;&lt;w:numFmt w:val="none"/&gt;&lt;w:lvlText w:val=""/&gt;&lt;w:lvlJc w:val="left"/&gt;&lt;w:pPr&gt;&lt;w:ind w:left="1224" w:hanging="1224"/&gt;&lt;/w:pPr&gt;&lt;w:rPr&gt;&lt;w:rFonts w:hint="default"/&gt;&lt;/w:rPr&gt;&lt;/w:lvl&gt;&lt;w:lvl w:ilvl="5"&gt;&lt;w:start w:val="1"/&gt;&lt;w:numFmt w:val="decimal"/&gt;&lt;w:lvlRestart w:val="2"/&gt;&lt;w:pStyle w:val="NumHeading3"/&gt;&lt;w:lvlText w:val="%1.%2.%6"/&gt;&lt;w:lvlJc w:val="left"/&gt;&lt;w:pPr&gt;&lt;w:tabs&gt;&lt;w:tab w:val="num" w:pos="4680"/&gt;&lt;/w:tabs&gt;&lt;w:ind w:left="2736" w:hanging="936"/&gt;&lt;/w:pPr&gt;&lt;w:rPr&gt;&lt;w:rFonts w:hint="default"/&gt;&lt;/w:rPr&gt;&lt;/w:lvl&gt;&lt;w:lvl w:ilvl="6"&gt;&lt;w:start w:val="1"/&gt;&lt;w:numFmt w:val="decimal"/&gt;&lt;w:pStyle w:val="NumHeading4"/&gt;&lt;w:lvlText w:val="%1.%2.%3.%7"/&gt;&lt;w:lvlJc w:val="left"/&gt;&lt;w:pPr&gt;&lt;w:tabs&gt;&lt;w:tab w:val="num" w:pos="5400"/&gt;&lt;/w:tabs&gt;&lt;w:ind w:left="3240" w:hanging="1080"/&gt;&lt;/w:pPr&gt;&lt;w:rPr&gt;&lt;w:rFonts w:hint="default"/&gt;&lt;/w:rPr&gt;&lt;/w:lvl&gt;&lt;w:lvl w:ilvl="7"&gt;&lt;w:start w:val="1"/&gt;&lt;w:numFmt w:val="decimal"/&gt;&lt;w:lvlText w:val="%1.%2.%3.%4.%5.%6.%7.%8."/&gt;&lt;w:lvlJc w:val="left"/&gt;&lt;w:pPr&gt;&lt;w:tabs&gt;&lt;w:tab w:val="num" w:pos="6120"/&gt;&lt;/w:tabs&gt;&lt;w:ind w:left="3744" w:hanging="1224"/&gt;&lt;/w:pPr&gt;&lt;w:rPr&gt;&lt;w:rFonts w:hint="default"/&gt;&lt;/w:rPr&gt;&lt;/w:lvl&gt;&lt;w:lvl w:ilvl="8"&gt;&lt;w:start w:val="1"/&gt;&lt;w:numFmt w:val="decimal"/&gt;&lt;w:lvlText w:val="%1.%2.%3.%4.%5.%6.%7.%8.%9."/&gt;&lt;w:lvlJc w:val="left"/&gt;&lt;w:pPr&gt;&lt;w:tabs&gt;&lt;w:tab w:val="num" w:pos="7200"/&gt;&lt;/w:tabs&gt;&lt;w:ind w:left="4320" w:hanging="1440"/&gt;&lt;/w:pPr&gt;&lt;w:rPr&gt;&lt;w:rFonts w:hint="default"/&gt;&lt;/w:rPr&gt;&lt;/w:lvl&gt;&lt;/w:abstractNum&gt;&lt;w:abstractNum w:abstractNumId="10" w15:restartNumberingAfterBreak="0"&gt;&lt;w:nsid w:val="0E7D72DE"/&gt;&lt;w:multiLevelType w:val="multilevel"/&gt;&lt;w:tmpl w:val="F26E1302"/&gt;&lt;w:lvl w:ilvl="0"&gt;&lt;w:start w:val="1"/&gt;&lt;w:numFmt w:val="decimal"/&gt;&lt;w:lvlText w:val="%1"/&gt;&lt;w:lvlJc w:val="left"/&gt;&lt;w:pPr&gt;&lt;w:ind w:left="432" w:hanging="432"/&gt;&lt;/w:pPr&gt;&lt;w:rPr&gt;&lt;w:rFonts w:hint="default"/&gt;&lt;/w:rPr&gt;&lt;/w:lvl&gt;&lt;w:lvl w:ilvl="1"&gt;&lt;w:start w:val="1"/&gt;&lt;w:numFmt w:val="decimal"/&gt;&lt;w:lvlText w:val="%1.%2"/&gt;&lt;w:lvlJc w:val="left"/&gt;&lt;w:pPr&gt;&lt;w:ind w:left="576" w:hanging="576"/&gt;&lt;/w:pPr&gt;&lt;w:rPr&gt;&lt;w:rFonts w:hint="default"/&gt;&lt;/w:rPr&gt;&lt;/w:lvl&gt;&lt;w:lvl w:ilvl="2"&gt;&lt;w:start w:val="1"/&gt;&lt;w:numFmt w:val="decimal"/&gt;&lt;w:lvlText w:val="%1.%2.%3"/&gt;&lt;w:lvlJc w:val="left"/&gt;&lt;w:pPr&gt;&lt;w:ind w:left="720" w:hanging="720"/&gt;&lt;/w:pPr&gt;&lt;w:rPr&gt;&lt;w:rFonts w:hint="default"/&gt;&lt;/w:rPr&gt;&lt;/w:lvl&gt;&lt;w:lvl w:ilvl="3"&gt;&lt;w:start w:val="1"/&gt;&lt;w:numFmt w:val="decimal"/&gt;&lt;w:lvlText w:val="%1.%2.%3.%4"/&gt;&lt;w:lvlJc w:val="left"/&gt;&lt;w:pPr&gt;&lt;w:ind w:left="864" w:hanging="864"/&gt;&lt;/w:pPr&gt;&lt;w:rPr&gt;&lt;w:rFonts w:hint="default"/&gt;&lt;/w:rPr&gt;&lt;/w:lvl&gt;&lt;w:lvl w:ilvl="4"&gt;&lt;w:start w:val="1"/&gt;&lt;w:numFmt w:val="none"/&gt;&lt;w:lvlText w:val=""/&gt;&lt;w:lvlJc w:val="left"/&gt;&lt;w:pPr&gt;&lt;w:ind w:left="1008" w:hanging="1008"/&gt;&lt;/w:pPr&gt;&lt;w:rPr&gt;&lt;w:rFonts w:hint="default"/&gt;&lt;/w:rPr&gt;&lt;/w:lvl&gt;&lt;w:lvl w:ilvl="5"&gt;&lt;w:start w:val="1"/&gt;&lt;w:numFmt w:val="decimal"/&gt;&lt;w:pStyle w:val="Heading6"/&gt;&lt;w:lvlText w:val="%1.%2.%3.%4.%5.%6"/&gt;&lt;w:lvlJc w:val="left"/&gt;&lt;w:pPr&gt;&lt;w:ind w:left="1152" w:hanging="1152"/&gt;&lt;/w:pPr&gt;&lt;w:rPr&gt;&lt;w:rFonts w:hint="default"/&gt;&lt;/w:rPr&gt;&lt;/w:lvl&gt;&lt;w:lvl w:ilvl="6"&gt;&lt;w:start w:val="1"/&gt;&lt;w:numFmt w:val="decimal"/&gt;&lt;w:pStyle w:val="Heading7"/&gt;&lt;w:lvlText w:val="%1.%2.%3.%4.%5.%6.%7"/&gt;&lt;w:lvlJc w:val="left"/&gt;&lt;w:pPr&gt;&lt;w:ind w:left="1296" w:hanging="1296"/&gt;&lt;/w:pPr&gt;&lt;w:rPr&gt;&lt;w:rFonts w:hint="default"/&gt;&lt;/w:rPr&gt;&lt;/w:lvl&gt;&lt;w:lvl w:ilvl="7"&gt;&lt;w:start w:val="1"/&gt;&lt;w:numFmt w:val="decimal"/&gt;&lt;w:pStyle w:val="Heading8"/&gt;&lt;w:lvlText w:val="%1.%2.%3.%4.%5.%6.%7.%8"/&gt;&lt;w:lvlJc w:val="left"/&gt;&lt;w:pPr&gt;&lt;w:ind w:left="1440" w:hanging="1440"/&gt;&lt;/w:pPr&gt;&lt;w:rPr&gt;&lt;w:rFonts w:hint="default"/&gt;&lt;/w:rPr&gt;&lt;/w:lvl&gt;&lt;w:lvl w:ilvl="8"&gt;&lt;w:start w:val="1"/&gt;&lt;w:numFmt w:val="decimal"/&gt;&lt;w:pStyle w:val="Heading9"/&gt;&lt;w:lvlText w:val="%1.%2.%3.%4.%5.%6.%7.%8.%9"/&gt;&lt;w:lvlJc w:val="left"/&gt;&lt;w:pPr&gt;&lt;w:ind w:left="1584" w:hanging="1584"/&gt;&lt;/w:pPr&gt;&lt;w:rPr&gt;&lt;w:rFonts w:hint="default"/&gt;&lt;/w:rPr&gt;&lt;/w:lvl&gt;&lt;/w:abstractNum&gt;&lt;w:abstractNum w:abstractNumId="11" w15:restartNumberingAfterBreak="0"&gt;&lt;w:nsid w:val="13460842"/&gt;&lt;w:multiLevelType w:val="hybridMultilevel"/&gt;&lt;w:tmpl w:val="1C204684"/&gt;&lt;w:lvl w:ilvl="0" w:tplc="CB38B744"&gt;&lt;w:start w:val="1"/&gt;&lt;w:numFmt w:val="bullet"/&gt;&lt;w:pStyle w:val="Bullet1"/&gt;&lt;w:lvlText w:val=""/&gt;&lt;w:lvlJc w:val="left"/&gt;&lt;w:pPr&gt;&lt;w:ind w:left="792" w:hanging="360"/&gt;&lt;/w:pPr&gt;&lt;w:rPr&gt;&lt;w:rFonts w:ascii="Symbol" w:hAnsi="Symbol" w:hint="default"/&gt;&lt;w:color w:val="008AC8"/&gt;&lt;/w:rPr&gt;&lt;/w:lvl&gt;&lt;w:lvl w:ilvl="1" w:tplc="04090003"&gt;&lt;w:start w:val="1"/&gt;&lt;w:numFmt w:val="bullet"/&gt;&lt;w:lvlText w:val="o"/&gt;&lt;w:lvlJc w:val="left"/&gt;&lt;w:pPr&gt;&lt;w:ind w:left="2520" w:hanging="360"/&gt;&lt;/w:pPr&gt;&lt;w:rPr&gt;&lt;w:rFonts w:ascii="Courier New" w:hAnsi="Courier New" w:cs="Courier New" w:hint="default"/&gt;&lt;/w:rPr&gt;&lt;/w:lvl&gt;&lt;w:lvl w:ilvl="2" w:tplc="04090005" w:tentative="1"&gt;&lt;w:start w:val="1"/&gt;&lt;w:numFmt w:val="bullet"/&gt;&lt;w:lvlText w:val=""/&gt;&lt;w:lvlJc w:val="left"/&gt;&lt;w:pPr&gt;&lt;w:ind w:left="3240" w:hanging="360"/&gt;&lt;/w:pPr&gt;&lt;w:rPr&gt;&lt;w:rFonts w:ascii="Wingdings" w:hAnsi="Wingdings" w:hint="default"/&gt;&lt;/w:rPr&gt;&lt;/w:lvl&gt;&lt;w:lvl w:ilvl="3" w:tplc="04090001" w:tentative="1"&gt;&lt;w:start w:val="1"/&gt;&lt;w:numFmt w:val="bullet"/&gt;&lt;w:lvlText w:val=""/&gt;&lt;w:lvlJc w:val="left"/&gt;&lt;w:pPr&gt;&lt;w:ind w:left="3960" w:hanging="360"/&gt;&lt;/w:pPr&gt;&lt;w:rPr&gt;&lt;w:rFonts w:ascii="Symbol" w:hAnsi="Symbol" w:hint="default"/&gt;&lt;/w:rPr&gt;&lt;/w:lvl&gt;&lt;w:lvl w:ilvl="4" w:tplc="04090003" w:tentative="1"&gt;&lt;w:start w:val="1"/&gt;&lt;w:numFmt w:val="bullet"/&gt;&lt;w:lvlText w:val="o"/&gt;&lt;w:lvlJc w:val="left"/&gt;&lt;w:pPr&gt;&lt;w:ind w:left="4680" w:hanging="360"/&gt;&lt;/w:pPr&gt;&lt;w:rPr&gt;&lt;w:rFonts w:ascii="Courier New" w:hAnsi="Courier New" w:cs="Courier New" w:hint="default"/&gt;&lt;/w:rPr&gt;&lt;/w:lvl&gt;&lt;w:lvl w:ilvl="5" w:tplc="04090005" w:tentative="1"&gt;&lt;w:start w:val="1"/&gt;&lt;w:numFmt w:val="bullet"/&gt;&lt;w:lvlText w:val=""/&gt;&lt;w:lvlJc w:val="left"/&gt;&lt;w:pPr&gt;&lt;w:ind w:left="5400" w:hanging="360"/&gt;&lt;/w:pPr&gt;&lt;w:rPr&gt;&lt;w:rFonts w:ascii="Wingdings" w:hAnsi="Wingdings" w:hint="default"/&gt;&lt;/w:rPr&gt;&lt;/w:lvl&gt;&lt;w:lvl w:ilvl="6" w:tplc="04090001" w:tentative="1"&gt;&lt;w:start w:val="1"/&gt;&lt;w:numFmt w:val="bullet"/&gt;&lt;w:lvlText w:val=""/&gt;&lt;w:lvlJc w:val="left"/&gt;&lt;w:pPr&gt;&lt;w:ind w:left="6120" w:hanging="360"/&gt;&lt;/w:pPr&gt;&lt;w:rPr&gt;&lt;w:rFonts w:ascii="Symbol" w:hAnsi="Symbol" w:hint="default"/&gt;&lt;/w:rPr&gt;&lt;/w:lvl&gt;&lt;w:lvl w:ilvl="7" w:tplc="04090003" w:tentative="1"&gt;&lt;w:start w:val="1"/&gt;&lt;w:numFmt w:val="bullet"/&gt;&lt;w:lvlText w:val="o"/&gt;&lt;w:lvlJc w:val="left"/&gt;&lt;w:pPr&gt;&lt;w:ind w:left="6840" w:hanging="360"/&gt;&lt;/w:pPr&gt;&lt;w:rPr&gt;&lt;w:rFonts w:ascii="Courier New" w:hAnsi="Courier New" w:cs="Courier New" w:hint="default"/&gt;&lt;/w:rPr&gt;&lt;/w:lvl&gt;&lt;w:lvl w:ilvl="8" w:tplc="04090005" w:tentative="1"&gt;&lt;w:start w:val="1"/&gt;&lt;w:numFmt w:val="bullet"/&gt;&lt;w:lvlText w:val=""/&gt;&lt;w:lvlJc w:val="left"/&gt;&lt;w:pPr&gt;&lt;w:ind w:left="7560" w:hanging="360"/&gt;&lt;/w:pPr&gt;&lt;w:rPr&gt;&lt;w:rFonts w:ascii="Wingdings" w:hAnsi="Wingdings" w:hint="default"/&gt;&lt;/w:rPr&gt;&lt;/w:lvl&gt;&lt;/w:abstractNum&gt;&lt;w:abstractNum w:abstractNumId="12" w15:restartNumberingAfterBreak="0"&gt;&lt;w:nsid w:val="1437417C"/&gt;&lt;w:multiLevelType w:val="hybridMultilevel"/&gt;&lt;w:tmpl w:val="B148C51C"/&gt;&lt;w:lvl w:ilvl="0" w:tplc="04090001"&gt;&lt;w:start w:val="1"/&gt;&lt;w:numFmt w:val="bullet"/&gt;&lt;w:lvlText w:val=""/&gt;&lt;w:lvlJc w:val="left"/&gt;&lt;w:pPr&gt;&lt;w:ind w:left="720" w:hanging="360"/&gt;&lt;/w:pPr&gt;&lt;w:rPr&gt;&lt;w:rFonts w:ascii="Symbol" w:hAnsi="Symbol" w:hint="default"/&gt;&lt;/w:rPr&gt;&lt;/w:lvl&gt;&lt;w:lvl w:ilvl="1" w:tplc="04090003"&gt;&lt;w:start w:val="1"/&gt;&lt;w:numFmt w:val="bullet"/&gt;&lt;w:lvlText w:val="o"/&gt;&lt;w:lvlJc w:val="left"/&gt;&lt;w:pPr&gt;&lt;w:ind w:left="1440" w:hanging="360"/&gt;&lt;/w:pPr&gt;&lt;w:rPr&gt;&lt;w:rFonts w:ascii="Courier New" w:hAnsi="Courier New" w:cs="Courier New" w:hint="default"/&gt;&lt;/w:rPr&gt;&lt;/w:lvl&gt;&lt;w:lvl w:ilvl="2" w:tplc="04090005"&gt;&lt;w:start w:val="1"/&gt;&lt;w:numFmt w:val="bullet"/&gt;&lt;w:lvlText w:val=""/&gt;&lt;w:lvlJc w:val="left"/&gt;&lt;w:pPr&gt;&lt;w:ind w:left="2160" w:hanging="360"/&gt;&lt;/w:pPr&gt;&lt;w:rPr&gt;&lt;w:rFonts w:ascii="Wingdings" w:hAnsi="Wingdings" w:hint="default"/&gt;&lt;/w:rPr&gt;&lt;/w:lvl&gt;&lt;w:lvl w:ilvl="3" w:tplc="04090001" w:tentative="1"&gt;&lt;w:start w:val="1"/&gt;&lt;w:numFmt w:val="bullet"/&gt;&lt;w:lvlText w:val=""/&gt;&lt;w:lvlJc w:val="left"/&gt;&lt;w:pPr&gt;&lt;w:ind w:left="2880" w:hanging="360"/&gt;&lt;/w:pPr&gt;&lt;w:rPr&gt;&lt;w:rFonts w:ascii="Symbol" w:hAnsi="Symbol" w:hint="default"/&gt;&lt;/w:rPr&gt;&lt;/w:lvl&gt;&lt;w:lvl w:ilvl="4" w:tplc="04090003" w:tentative="1"&gt;&lt;w:start w:val="1"/&gt;&lt;w:numFmt w:val="bullet"/&gt;&lt;w:lvlText w:val="o"/&gt;&lt;w:lvlJc w:val="left"/&gt;&lt;w:pPr&gt;&lt;w:ind w:left="3600" w:hanging="360"/&gt;&lt;/w:pPr&gt;&lt;w:rPr&gt;&lt;w:rFonts w:ascii="Courier New" w:hAnsi="Courier New" w:cs="Courier New" w:hint="default"/&gt;&lt;/w:rPr&gt;&lt;/w:lvl&gt;&lt;w:lvl w:ilvl="5" w:tplc="04090005" w:tentative="1"&gt;&lt;w:start w:val="1"/&gt;&lt;w:numFmt w:val="bullet"/&gt;&lt;w:lvlText w:val=""/&gt;&lt;w:lvlJc w:val="left"/&gt;&lt;w:pPr&gt;&lt;w:ind w:left="4320" w:hanging="360"/&gt;&lt;/w:pPr&gt;&lt;w:rPr&gt;&lt;w:rFonts w:ascii="Wingdings" w:hAnsi="Wingdings" w:hint="default"/&gt;&lt;/w:rPr&gt;&lt;/w:lvl&gt;&lt;w:lvl w:ilvl="6" w:tplc="04090001" w:tentative="1"&gt;&lt;w:start w:val="1"/&gt;&lt;w:numFmt w:val="bullet"/&gt;&lt;w:lvlText w:val=""/&gt;&lt;w:lvlJc w:val="left"/&gt;&lt;w:pPr&gt;&lt;w:ind w:left="5040" w:hanging="360"/&gt;&lt;/w:pPr&gt;&lt;w:rPr&gt;&lt;w:rFonts w:ascii="Symbol" w:hAnsi="Symbol" w:hint="default"/&gt;&lt;/w:rPr&gt;&lt;/w:lvl&gt;&lt;w:lvl w:ilvl="7" w:tplc="04090003" w:tentative="1"&gt;&lt;w:start w:val="1"/&gt;&lt;w:numFmt w:val="bullet"/&gt;&lt;w:lvlText w:val="o"/&gt;&lt;w:lvlJc w:val="left"/&gt;&lt;w:pPr&gt;&lt;w:ind w:left="5760" w:hanging="360"/&gt;&lt;/w:pPr&gt;&lt;w:rPr&gt;&lt;w:rFonts w:ascii="Courier New" w:hAnsi="Courier New" w:cs="Courier New" w:hint="default"/&gt;&lt;/w:rPr&gt;&lt;/w:lvl&gt;&lt;w:lvl w:ilvl="8" w:tplc="04090005" w:tentative="1"&gt;&lt;w:start w:val="1"/&gt;&lt;w:numFmt w:val="bullet"/&gt;&lt;w:lvlText w:val=""/&gt;&lt;w:lvlJc w:val="left"/&gt;&lt;w:pPr&gt;&lt;w:ind w:left="6480" w:hanging="360"/&gt;&lt;/w:pPr&gt;&lt;w:rPr&gt;&lt;w:rFonts w:ascii="Wingdings" w:hAnsi="Wingdings" w:hint="default"/&gt;&lt;/w:rPr&gt;&lt;/w:lvl&gt;&lt;/w:abstractNum&gt;&lt;w:abstractNum w:abstractNumId="13" w15:restartNumberingAfterBreak="0"&gt;&lt;w:nsid w:val="190F0395"/&gt;&lt;w:multiLevelType w:val="hybridMultilevel"/&gt;&lt;w:tmpl w:val="117C0416"/&gt;&lt;w:lvl w:ilvl="0" w:tplc="04090001"&gt;&lt;w:start w:val="1"/&gt;&lt;w:numFmt w:val="bullet"/&gt;&lt;w:lvlText w:val=""/&gt;&lt;w:lvlJc w:val="left"/&gt;&lt;w:pPr&gt;&lt;w:ind w:left="720" w:hanging="360"/&gt;&lt;/w:pPr&gt;&lt;w:rPr&gt;&lt;w:rFonts w:ascii="Symbol" w:hAnsi="Symbol" w:hint="default"/&gt;&lt;/w:rPr&gt;&lt;/w:lvl&gt;&lt;w:lvl w:ilvl="1" w:tplc="04090003" w:tentative="1"&gt;&lt;w:start w:val="1"/&gt;&lt;w:numFmt w:val="bullet"/&gt;&lt;w:lvlText w:val="o"/&gt;&lt;w:lvlJc w:val="left"/&gt;&lt;w:pPr&gt;&lt;w:ind w:left="1440" w:hanging="360"/&gt;&lt;/w:pPr&gt;&lt;w:rPr&gt;&lt;w:rFonts w:ascii="Courier New" w:hAnsi="Courier New" w:cs="Courier New" w:hint="default"/&gt;&lt;/w:rPr&gt;&lt;/w:lvl&gt;&lt;w:lvl w:ilvl="2" w:tplc="04090005" w:tentative="1"&gt;&lt;w:start w:val="1"/&gt;&lt;w:numFmt w:val="bullet"/&gt;&lt;w:lvlText w:val=""/&gt;&lt;w:lvlJc w:val="left"/&gt;&lt;w:pPr&gt;&lt;w:ind w:left="2160" w:hanging="360"/&gt;&lt;/w:pPr&gt;&lt;w:rPr&gt;&lt;w:rFonts w:ascii="Wingdings" w:hAnsi="Wingdings" w:hint="default"/&gt;&lt;/w:rPr&gt;&lt;/w:lvl&gt;&lt;w:lvl w:ilvl="3" w:tplc="04090001" w:tentative="1"&gt;&lt;w:start w:val="1"/&gt;&lt;w:numFmt w:val="bullet"/&gt;&lt;w:lvlText w:val=""/&gt;&lt;w:lvlJc w:val="left"/&gt;&lt;w:pPr&gt;&lt;w:ind w:left="2880" w:hanging="360"/&gt;&lt;/w:pPr&gt;&lt;w:rPr&gt;&lt;w:rFonts w:ascii="Symbol" w:hAnsi="Symbol" w:hint="default"/&gt;&lt;/w:rPr&gt;&lt;/w:lvl&gt;&lt;w:lvl w:ilvl="4" w:tplc="04090003" w:tentative="1"&gt;&lt;w:start w:val="1"/&gt;&lt;w:numFmt w:val="bullet"/&gt;&lt;w:lvlText w:val="o"/&gt;&lt;w:lvlJc w:val="left"/&gt;&lt;w:pPr&gt;&lt;w:ind w:left="3600" w:hanging="360"/&gt;&lt;/w:pPr&gt;&lt;w:rPr&gt;&lt;w:rFonts w:ascii="Courier New" w:hAnsi="Courier New" w:cs="Courier New" w:hint="default"/&gt;&lt;/w:rPr&gt;&lt;/w:lvl&gt;&lt;w:lvl w:ilvl="5" w:tplc="04090005" w:tentative="1"&gt;&lt;w:start w:val="1"/&gt;&lt;w:numFmt w:val="bullet"/&gt;&lt;w:lvlText w:val=""/&gt;&lt;w:lvlJc w:val="left"/&gt;&lt;w:pPr&gt;&lt;w:ind w:left="4320" w:hanging="360"/&gt;&lt;/w:pPr&gt;&lt;w:rPr&gt;&lt;w:rFonts w:ascii="Wingdings" w:hAnsi="Wingdings" w:hint="default"/&gt;&lt;/w:rPr&gt;&lt;/w:lvl&gt;&lt;w:lvl w:ilvl="6" w:tplc="04090001" w:tentative="1"&gt;&lt;w:start w:val="1"/&gt;&lt;w:numFmt w:val="bullet"/&gt;&lt;w:lvlText w:val=""/&gt;&lt;w:lvlJc w:val="left"/&gt;&lt;w:pPr&gt;&lt;w:ind w:left="5040" w:hanging="360"/&gt;&lt;/w:pPr&gt;&lt;w:rPr&gt;&lt;w:rFonts w:ascii="Symbol" w:hAnsi="Symbol" w:hint="default"/&gt;&lt;/w:rPr&gt;&lt;/w:lvl&gt;&lt;w:lvl w:ilvl="7" w:tplc="04090003" w:tentative="1"&gt;&lt;w:start w:val="1"/&gt;&lt;w:numFmt w:val="bullet"/&gt;&lt;w:lvlText w:val="o"/&gt;&lt;w:lvlJc w:val="left"/&gt;&lt;w:pPr&gt;&lt;w:ind w:left="5760" w:hanging="360"/&gt;&lt;/w:pPr&gt;&lt;w:rPr&gt;&lt;w:rFonts w:ascii="Courier New" w:hAnsi="Courier New" w:cs="Courier New" w:hint="default"/&gt;&lt;/w:rPr&gt;&lt;/w:lvl&gt;&lt;w:lvl w:ilvl="8" w:tplc="04090005" w:tentative="1"&gt;&lt;w:start w:val="1"/&gt;&lt;w:numFmt w:val="bullet"/&gt;&lt;w:lvlText w:val=""/&gt;&lt;w:lvlJc w:val="left"/&gt;&lt;w:pPr&gt;&lt;w:ind w:left="6480" w:hanging="360"/&gt;&lt;/w:pPr&gt;&lt;w:rPr&gt;&lt;w:rFonts w:ascii="Wingdings" w:hAnsi="Wingdings" w:hint="default"/&gt;&lt;/w:rPr&gt;&lt;/w:lvl&gt;&lt;/w:abstractNum&gt;&lt;w:abstractNum w:abstractNumId="14" w15:restartNumberingAfterBreak="0"&gt;&lt;w:nsid w:val="23B87FAB"/&gt;&lt;w:multiLevelType w:val="multilevel"/&gt;&lt;w:tmpl w:val="92A8D828"/&gt;&lt;w:styleLink w:val="Bullets"/&gt;&lt;w:lvl w:ilvl="0"&gt;&lt;w:start w:val="1"/&gt;&lt;w:numFmt w:val="bullet"/&gt;&lt;w:lvlText w:val=""/&gt;&lt;w:lvlJc w:val="left"/&gt;&lt;w:pPr&gt;&lt;w:ind w:left="714" w:hanging="357"/&gt;&lt;/w:pPr&gt;&lt;w:rPr&gt;&lt;w:rFonts w:ascii="Symbol" w:hAnsi="Symbol" w:cs="Times New Roman" w:hint="default"/&gt;&lt;w:color w:val="5B9BD5" w:themeColor="accent1"/&gt;&lt;w:sz w:val="24"/&gt;&lt;w:szCs w:val="20"/&gt;&lt;/w:rPr&gt;&lt;/w:lvl&gt;&lt;w:lvl w:ilvl="1"&gt;&lt;w:start w:val="1"/&gt;&lt;w:numFmt w:val="bullet"/&gt;&lt;w:lvlText w:val=""/&gt;&lt;w:lvlJc w:val="left"/&gt;&lt;w:pPr&gt;&lt;w:tabs&gt;&lt;w:tab w:val="num" w:pos="1621"/&gt;&lt;/w:tabs&gt;&lt;w:ind w:left="1071" w:hanging="357"/&gt;&lt;/w:pPr&gt;&lt;w:rPr&gt;&lt;w:rFonts w:ascii="Symbol" w:hAnsi="Symbol" w:cs="Times New Roman" w:hint="default"/&gt;&lt;w:b w:val="0"/&gt;&lt;w:bCs w:val="0"/&gt;&lt;w:i w:val="0"/&gt;&lt;w:iCs w:val="0"/&gt;&lt;w:color w:val="5B9BD5" w:themeColor="accent1"/&gt;&lt;w:sz w:val="24"/&gt;&lt;w:szCs w:val="20"/&gt;&lt;/w:rPr&gt;&lt;/w:lvl&gt;&lt;w:lvl w:ilvl="2"&gt;&lt;w:start w:val="1"/&gt;&lt;w:numFmt w:val="bullet"/&gt;&lt;w:lvlText w:val=""/&gt;&lt;w:lvlJc w:val="left"/&gt;&lt;w:pPr&gt;&lt;w:tabs&gt;&lt;w:tab w:val="num" w:pos="1978"/&gt;&lt;/w:tabs&gt;&lt;w:ind w:left="1428" w:hanging="357"/&gt;&lt;/w:pPr&gt;&lt;w:rPr&gt;&lt;w:rFonts w:ascii="Symbol" w:hAnsi="Symbol" w:cs="Times New Roman" w:hint="default"/&gt;&lt;w:color w:val="5B9BD5" w:themeColor="accent1"/&gt;&lt;w:sz w:val="20"/&gt;&lt;w:szCs w:val="20"/&gt;&lt;/w:rPr&gt;&lt;/w:lvl&gt;&lt;w:lvl w:ilvl="3"&gt;&lt;w:start w:val="1"/&gt;&lt;w:numFmt w:val="bullet"/&gt;&lt;w:lvlText w:val=""/&gt;&lt;w:lvlJc w:val="left"/&gt;&lt;w:pPr&gt;&lt;w:tabs&gt;&lt;w:tab w:val="num" w:pos="2335"/&gt;&lt;/w:tabs&gt;&lt;w:ind w:left="1785" w:hanging="357"/&gt;&lt;/w:pPr&gt;&lt;w:rPr&gt;&lt;w:rFonts w:ascii="Symbol" w:hAnsi="Symbol" w:cs="Times New Roman" w:hint="default"/&gt;&lt;w:b w:val="0"/&gt;&lt;w:bCs w:val="0"/&gt;&lt;w:i w:val="0"/&gt;&lt;w:iCs w:val="0"/&gt;&lt;w:color w:val="5B9BD5" w:themeColor="accent1"/&gt;&lt;w:sz w:val="16"/&gt;&lt;w:szCs w:val="20"/&gt;&lt;/w:rPr&gt;&lt;/w:lvl&gt;&lt;w:lvl w:ilvl="4"&gt;&lt;w:start w:val="1"/&gt;&lt;w:numFmt w:val="lowerLetter"/&gt;&lt;w:lvlText w:val="(%5)"/&gt;&lt;w:lvlJc w:val="left"/&gt;&lt;w:pPr&gt;&lt;w:tabs&gt;&lt;w:tab w:val="num" w:pos="2692"/&gt;&lt;/w:tabs&gt;&lt;w:ind w:left="2142" w:hanging="357"/&gt;&lt;/w:pPr&gt;&lt;w:rPr&gt;&lt;w:rFonts w:hint="default"/&gt;&lt;/w:rPr&gt;&lt;/w:lvl&gt;&lt;w:lvl w:ilvl="5"&gt;&lt;w:start w:val="1"/&gt;&lt;w:numFmt w:val="lowerRoman"/&gt;&lt;w:lvlText w:val="(%6)"/&gt;&lt;w:lvlJc w:val="left"/&gt;&lt;w:pPr&gt;&lt;w:tabs&gt;&lt;w:tab w:val="num" w:pos="3049"/&gt;&lt;/w:tabs&gt;&lt;w:ind w:left="2499" w:hanging="357"/&gt;&lt;/w:pPr&gt;&lt;w:rPr&gt;&lt;w:rFonts w:hint="default"/&gt;&lt;/w:rPr&gt;&lt;/w:lvl&gt;&lt;w:lvl w:ilvl="6"&gt;&lt;w:start w:val="1"/&gt;&lt;w:numFmt w:val="decimal"/&gt;&lt;w:lvlText w:val="%7."/&gt;&lt;w:lvlJc w:val="left"/&gt;&lt;w:pPr&gt;&lt;w:tabs&gt;&lt;w:tab w:val="num" w:pos="3406"/&gt;&lt;/w:tabs&gt;&lt;w:ind w:left="2856" w:hanging="357"/&gt;&lt;/w:pPr&gt;&lt;w:rPr&gt;&lt;w:rFonts w:hint="default"/&gt;&lt;/w:rPr&gt;&lt;/w:lvl&gt;&lt;w:lvl w:ilvl="7"&gt;&lt;w:start w:val="1"/&gt;&lt;w:numFmt w:val="lowerLetter"/&gt;&lt;w:lvlText w:val="%8."/&gt;&lt;w:lvlJc w:val="left"/&gt;&lt;w:pPr&gt;&lt;w:tabs&gt;&lt;w:tab w:val="num" w:pos="3763"/&gt;&lt;/w:tabs&gt;&lt;w:ind w:left="3213" w:hanging="357"/&gt;&lt;/w:pPr&gt;&lt;w:rPr&gt;&lt;w:rFonts w:hint="default"/&gt;&lt;/w:rPr&gt;&lt;/w:lvl&gt;&lt;w:lvl w:ilvl="8"&gt;&lt;w:start w:val="1"/&gt;&lt;w:numFmt w:val="lowerRoman"/&gt;&lt;w:lvlText w:val="%9."/&gt;&lt;w:lvlJc w:val="left"/&gt;&lt;w:pPr&gt;&lt;w:tabs&gt;&lt;w:tab w:val="num" w:pos="4120"/&gt;&lt;/w:tabs&gt;&lt;w:ind w:left="3570" w:hanging="357"/&gt;&lt;/w:pPr&gt;&lt;w:rPr&gt;&lt;w:rFonts w:hint="default"/&gt;&lt;/w:rPr&gt;&lt;/w:lvl&gt;&lt;/w:abstractNum&gt;&lt;w:abstractNum w:abstractNumId="15" w15:restartNumberingAfterBreak="0"&gt;&lt;w:nsid w:val="273F5BDA"/&gt;&lt;w:multiLevelType w:val="multilevel"/&gt;&lt;w:tmpl w:val="9228A626"/&gt;&lt;w:numStyleLink w:val="Checklist"/&gt;&lt;/w:abstractNum&gt;&lt;w:abstractNum w:abstractNumId="16" w15:restartNumberingAfterBreak="0"&gt;&lt;w:nsid w:val="32342E25"/&gt;&lt;w:multiLevelType w:val="hybridMultilevel"/&gt;&lt;w:tmpl w:val="D812D512"/&gt;&lt;w:lvl w:ilvl="0" w:tplc="04090001"&gt;&lt;w:start w:val="1"/&gt;&lt;w:numFmt w:val="bullet"/&gt;&lt;w:lvlText w:val=""/&gt;&lt;w:lvlJc w:val="left"/&gt;&lt;w:pPr&gt;&lt;w:ind w:left="720" w:hanging="360"/&gt;&lt;/w:pPr&gt;&lt;w:rPr&gt;&lt;w:rFonts w:ascii="Symbol" w:hAnsi="Symbol" w:hint="default"/&gt;&lt;/w:rPr&gt;&lt;/w:lvl&gt;&lt;w:lvl w:ilvl="1" w:tplc="04090003"&gt;&lt;w:start w:val="1"/&gt;&lt;w:numFmt w:val="bullet"/&gt;&lt;w:lvlText w:val="o"/&gt;&lt;w:lvlJc w:val="left"/&gt;&lt;w:pPr&gt;&lt;w:ind w:left="1440" w:hanging="360"/&gt;&lt;/w:pPr&gt;&lt;w:rPr&gt;&lt;w:rFonts w:ascii="Courier New" w:hAnsi="Courier New" w:cs="Courier New" w:hint="default"/&gt;&lt;/w:rPr&gt;&lt;/w:lvl&gt;&lt;w:lvl w:ilvl="2" w:tplc="04090005"&gt;&lt;w:start w:val="1"/&gt;&lt;w:numFmt w:val="bullet"/&gt;&lt;w:lvlText w:val=""/&gt;&lt;w:lvlJc w:val="left"/&gt;&lt;w:pPr&gt;&lt;w:ind w:left="2160" w:hanging="360"/&gt;&lt;/w:pPr&gt;&lt;w:rPr&gt;&lt;w:rFonts w:ascii="Wingdings" w:hAnsi="Wingdings" w:hint="default"/&gt;&lt;/w:rPr&gt;&lt;/w:lvl&gt;&lt;w:lvl w:ilvl="3" w:tplc="04090001" w:tentative="1"&gt;&lt;w:start w:val="1"/&gt;&lt;w:numFmt w:val="bullet"/&gt;&lt;w:lvlText w:val=""/&gt;&lt;w:lvlJc w:val="left"/&gt;&lt;w:pPr&gt;&lt;w:ind w:left="2880" w:hanging="360"/&gt;&lt;/w:pPr&gt;&lt;w:rPr&gt;&lt;w:rFonts w:ascii="Symbol" w:hAnsi="Symbol" w:hint="default"/&gt;&lt;/w:rPr&gt;&lt;/w:lvl&gt;&lt;w:lvl w:ilvl="4" w:tplc="04090003" w:tentative="1"&gt;&lt;w:start w:val="1"/&gt;&lt;w:numFmt w:val="bullet"/&gt;&lt;w:lvlText w:val="o"/&gt;&lt;w:lvlJc w:val="left"/&gt;&lt;w:pPr&gt;&lt;w:ind w:left="3600" w:hanging="360"/&gt;&lt;/w:pPr&gt;&lt;w:rPr&gt;&lt;w:rFonts w:ascii="Courier New" w:hAnsi="Courier New" w:cs="Courier New" w:hint="default"/&gt;&lt;/w:rPr&gt;&lt;/w:lvl&gt;&lt;w:lvl w:ilvl="5" w:tplc="04090005" w:tentative="1"&gt;&lt;w:start w:val="1"/&gt;&lt;w:numFmt w:val="bullet"/&gt;&lt;w:lvlText w:val=""/&gt;&lt;w:lvlJc w:val="left"/&gt;&lt;w:pPr&gt;&lt;w:ind w:left="4320" w:hanging="360"/&gt;&lt;/w:pPr&gt;&lt;w:rPr&gt;&lt;w:rFonts w:ascii="Wingdings" w:hAnsi="Wingdings" w:hint="default"/&gt;&lt;/w:rPr&gt;&lt;/w:lvl&gt;&lt;w:lvl w:ilvl="6" w:tplc="04090001" w:tentative="1"&gt;&lt;w:start w:val="1"/&gt;&lt;w:numFmt w:val="bullet"/&gt;&lt;w:lvlText w:val=""/&gt;&lt;w:lvlJc w:val="left"/&gt;&lt;w:pPr&gt;&lt;w:ind w:left="5040" w:hanging="360"/&gt;&lt;/w:pPr&gt;&lt;w:rPr&gt;&lt;w:rFonts w:ascii="Symbol" w:hAnsi="Symbol" w:hint="default"/&gt;&lt;/w:rPr&gt;&lt;/w:lvl&gt;&lt;w:lvl w:ilvl="7" w:tplc="04090003" w:tentative="1"&gt;&lt;w:start w:val="1"/&gt;&lt;w:numFmt w:val="bullet"/&gt;&lt;w:lvlText w:val="o"/&gt;&lt;w:lvlJc w:val="left"/&gt;&lt;w:pPr&gt;&lt;w:ind w:left="5760" w:hanging="360"/&gt;&lt;/w:pPr&gt;&lt;w:rPr&gt;&lt;w:rFonts w:ascii="Courier New" w:hAnsi="Courier New" w:cs="Courier New" w:hint="default"/&gt;&lt;/w:rPr&gt;&lt;/w:lvl&gt;&lt;w:lvl w:ilvl="8" w:tplc="04090005" w:tentative="1"&gt;&lt;w:start w:val="1"/&gt;&lt;w:numFmt w:val="bullet"/&gt;&lt;w:lvlText w:val=""/&gt;&lt;w:lvlJc w:val="left"/&gt;&lt;w:pPr&gt;&lt;w:ind w:left="6480" w:hanging="360"/&gt;&lt;/w:pPr&gt;&lt;w:rPr&gt;&lt;w:rFonts w:ascii="Wingdings" w:hAnsi="Wingdings" w:hint="default"/&gt;&lt;/w:rPr&gt;&lt;/w:lvl&gt;&lt;/w:abstractNum&gt;&lt;w:abstractNum w:abstractNumId="17" w15:restartNumberingAfterBreak="0"&gt;&lt;w:nsid w:val="3400321B"/&gt;&lt;w:multiLevelType w:val="multilevel"/&gt;&lt;w:tmpl w:val="87F67182"/&gt;&lt;w:lvl w:ilvl="0"&gt;&lt;w:start w:val="1"/&gt;&lt;w:numFmt w:val="decimal"/&gt;&lt;w:pStyle w:val="ListParagraph"/&gt;&lt;w:lvlText w:val="%1."/&gt;&lt;w:lvlJc w:val="left"/&gt;&lt;w:pPr&gt;&lt;w:ind w:left="1080" w:hanging="360"/&gt;&lt;/w:pPr&gt;&lt;w:rPr&gt;&lt;w:rFonts w:hint="default"/&gt;&lt;w:color w:val="008AC8"/&gt;&lt;w:sz w:val="20"/&gt;&lt;w:szCs w:val="20"/&gt;&lt;/w:rPr&gt;&lt;/w:lvl&gt;&lt;w:lvl w:ilvl="1"&gt;&lt;w:start w:val="1"/&gt;&lt;w:numFmt w:val="lowerLetter"/&gt;&lt;w:lvlText w:val="%2."/&gt;&lt;w:lvlJc w:val="left"/&gt;&lt;w:pPr&gt;&lt;w:tabs&gt;&lt;w:tab w:val="num" w:pos="1800"/&gt;&lt;/w:tabs&gt;&lt;w:ind w:left="1800" w:hanging="360"/&gt;&lt;/w:pPr&gt;&lt;w:rPr&gt;&lt;w:rFonts w:hint="default"/&gt;&lt;w:sz w:val="20"/&gt;&lt;w:szCs w:val="20"/&gt;&lt;/w:rPr&gt;&lt;/w:lvl&gt;&lt;w:lvl w:ilvl="2"&gt;&lt;w:start w:val="1"/&gt;&lt;w:numFmt w:val="lowerRoman"/&gt;&lt;w:lvlText w:val="%3."/&gt;&lt;w:lvlJc w:val="left"/&gt;&lt;w:pPr&gt;&lt;w:tabs&gt;&lt;w:tab w:val="num" w:pos="2520"/&gt;&lt;/w:tabs&gt;&lt;w:ind w:left="2520" w:hanging="360"/&gt;&lt;/w:pPr&gt;&lt;w:rPr&gt;&lt;w:rFonts w:hint="default"/&gt;&lt;w:sz w:val="20"/&gt;&lt;w:szCs w:val="20"/&gt;&lt;/w:rPr&gt;&lt;/w:lvl&gt;&lt;w:lvl w:ilvl="3"&gt;&lt;w:start w:val="1"/&gt;&lt;w:numFmt w:val="decimal"/&gt;&lt;w:lvlText w:val="(%4)"/&gt;&lt;w:lvlJc w:val="left"/&gt;&lt;w:pPr&gt;&lt;w:tabs&gt;&lt;w:tab w:val="num" w:pos="11112"/&gt;&lt;/w:tabs&gt;&lt;w:ind w:left="11112" w:hanging="360"/&gt;&lt;/w:pPr&gt;&lt;w:rPr&gt;&lt;w:rFonts w:hint="default"/&gt;&lt;/w:rPr&gt;&lt;/w:lvl&gt;&lt;w:lvl w:ilvl="4"&gt;&lt;w:start w:val="1"/&gt;&lt;w:numFmt w:val="lowerLetter"/&gt;&lt;w:lvlText w:val="(%5)"/&gt;&lt;w:lvlJc w:val="left"/&gt;&lt;w:pPr&gt;&lt;w:tabs&gt;&lt;w:tab w:val="num" w:pos="11472"/&gt;&lt;/w:tabs&gt;&lt;w:ind w:left="11472" w:hanging="360"/&gt;&lt;/w:pPr&gt;&lt;w:rPr&gt;&lt;w:rFonts w:hint="default"/&gt;&lt;/w:rPr&gt;&lt;/w:lvl&gt;&lt;w:lvl w:ilvl="5"&gt;&lt;w:start w:val="1"/&gt;&lt;w:numFmt w:val="lowerRoman"/&gt;&lt;w:lvlText w:val="(%6)"/&gt;&lt;w:lvlJc w:val="left"/&gt;&lt;w:pPr&gt;&lt;w:tabs&gt;&lt;w:tab w:val="num" w:pos="11832"/&gt;&lt;/w:tabs&gt;&lt;w:ind w:left="11832" w:hanging="360"/&gt;&lt;/w:pPr&gt;&lt;w:rPr&gt;&lt;w:rFonts w:hint="default"/&gt;&lt;/w:rPr&gt;&lt;/w:lvl&gt;&lt;w:lvl w:ilvl="6"&gt;&lt;w:start w:val="1"/&gt;&lt;w:numFmt w:val="decimal"/&gt;&lt;w:lvlText w:val="%7."/&gt;&lt;w:lvlJc w:val="left"/&gt;&lt;w:pPr&gt;&lt;w:tabs&gt;&lt;w:tab w:val="num" w:pos="12192"/&gt;&lt;/w:tabs&gt;&lt;w:ind w:left="12192" w:hanging="360"/&gt;&lt;/w:pPr&gt;&lt;w:rPr&gt;&lt;w:rFonts w:hint="default"/&gt;&lt;/w:rPr&gt;&lt;/w:lvl&gt;&lt;w:lvl w:ilvl="7"&gt;&lt;w:start w:val="1"/&gt;&lt;w:numFmt w:val="lowerLetter"/&gt;&lt;w:lvlText w:val="%8."/&gt;&lt;w:lvlJc w:val="left"/&gt;&lt;w:pPr&gt;&lt;w:tabs&gt;&lt;w:tab w:val="num" w:pos="12552"/&gt;&lt;/w:tabs&gt;&lt;w:ind w:left="12552" w:hanging="360"/&gt;&lt;/w:pPr&gt;&lt;w:rPr&gt;&lt;w:rFonts w:hint="default"/&gt;&lt;/w:rPr&gt;&lt;/w:lvl&gt;&lt;w:lvl w:ilvl="8"&gt;&lt;w:start w:val="1"/&gt;&lt;w:numFmt w:val="lowerRoman"/&gt;&lt;w:lvlText w:val="%9."/&gt;&lt;w:lvlJc w:val="left"/&gt;&lt;w:pPr&gt;&lt;w:tabs&gt;&lt;w:tab w:val="num" w:pos="12912"/&gt;&lt;/w:tabs&gt;&lt;w:ind w:left="12912" w:hanging="360"/&gt;&lt;/w:pPr&gt;&lt;w:rPr&gt;&lt;w:rFonts w:hint="default"/&gt;&lt;/w:rPr&gt;&lt;/w:lvl&gt;&lt;/w:abstractNum&gt;&lt;w:abstractNum w:abstractNumId="18" w15:restartNumberingAfterBreak="0"&gt;&lt;w:nsid w:val="40A07ED2"/&gt;&lt;w:multiLevelType w:val="multilevel"/&gt;&lt;w:tmpl w:val="B1C0B846"/&gt;&lt;w:styleLink w:val="Style1"/&gt;&lt;w:lvl w:ilvl="0"&gt;&lt;w:start w:val="1"/&gt;&lt;w:numFmt w:val="bullet"/&gt;&lt;w:pStyle w:val="ListBullet"/&gt;&lt;w:lvlText w:val=""/&gt;&lt;w:lvlJc w:val="left"/&gt;&lt;w:pPr&gt;&lt;w:tabs&gt;&lt;w:tab w:val="num" w:pos="720"/&gt;&lt;/w:tabs&gt;&lt;w:ind w:left="717" w:hanging="360"/&gt;&lt;/w:pPr&gt;&lt;w:rPr&gt;&lt;w:rFonts w:ascii="Symbol" w:hAnsi="Symbol" w:hint="default"/&gt;&lt;w:color w:val="008AC8"/&gt;&lt;w:sz w:val="24"/&gt;&lt;w:szCs w:val="20"/&gt;&lt;/w:rPr&gt;&lt;/w:lvl&gt;&lt;w:lvl w:ilvl="1"&gt;&lt;w:start w:val="1"/&gt;&lt;w:numFmt w:val="bullet"/&gt;&lt;w:lvlText w:val="o"/&gt;&lt;w:lvlJc w:val="left"/&gt;&lt;w:pPr&gt;&lt;w:tabs&gt;&lt;w:tab w:val="num" w:pos="1440"/&gt;&lt;/w:tabs&gt;&lt;w:ind w:left="1440" w:hanging="360"/&gt;&lt;/w:pPr&gt;&lt;w:rPr&gt;&lt;w:rFonts w:ascii="Segoe UI" w:hAnsi="Segoe UI" w:cs="Times New Roman" w:hint="default"/&gt;&lt;w:b w:val="0"/&gt;&lt;w:bCs w:val="0"/&gt;&lt;w:i w:val="0"/&gt;&lt;w:iCs w:val="0"/&gt;&lt;w:color w:val="5B9BD5" w:themeColor="accent1"/&gt;&lt;w:sz w:val="20"/&gt;&lt;w:szCs w:val="20"/&gt;&lt;/w:rPr&gt;&lt;/w:lvl&gt;&lt;w:lvl w:ilvl="2"&gt;&lt;w:start w:val="1"/&gt;&lt;w:numFmt w:val="bullet"/&gt;&lt;w:lvlText w:val=""/&gt;&lt;w:lvlJc w:val="left"/&gt;&lt;w:pPr&gt;&lt;w:tabs&gt;&lt;w:tab w:val="num" w:pos="2160"/&gt;&lt;/w:tabs&gt;&lt;w:ind w:left="2160" w:hanging="360"/&gt;&lt;/w:pPr&gt;&lt;w:rPr&gt;&lt;w:rFonts w:ascii="Wingdings" w:hAnsi="Wingdings" w:hint="default"/&gt;&lt;w:color w:val="5B9BD5" w:themeColor="accent1"/&gt;&lt;w:sz w:val="20"/&gt;&lt;w:szCs w:val="20"/&gt;&lt;/w:rPr&gt;&lt;/w:lvl&gt;&lt;w:lvl w:ilvl="3"&gt;&lt;w:start w:val="1"/&gt;&lt;w:numFmt w:val="bullet"/&gt;&lt;w:lvlText w:val=""/&gt;&lt;w:lvlJc w:val="left"/&gt;&lt;w:pPr&gt;&lt;w:tabs&gt;&lt;w:tab w:val="num" w:pos="2335"/&gt;&lt;/w:tabs&gt;&lt;w:ind w:left="1785" w:hanging="357"/&gt;&lt;/w:pPr&gt;&lt;w:rPr&gt;&lt;w:rFonts w:ascii="Symbol" w:hAnsi="Symbol" w:cs="Times New Roman" w:hint="default"/&gt;&lt;w:b w:val="0"/&gt;&lt;w:bCs w:val="0"/&gt;&lt;w:i w:val="0"/&gt;&lt;w:iCs w:val="0"/&gt;&lt;w:color w:val="5B9BD5" w:themeColor="accent1"/&gt;&lt;w:sz w:val="16"/&gt;&lt;w:szCs w:val="20"/&gt;&lt;/w:rPr&gt;&lt;/w:lvl&gt;&lt;w:lvl w:ilvl="4"&gt;&lt;w:start w:val="1"/&gt;&lt;w:numFmt w:val="lowerLetter"/&gt;&lt;w:lvlText w:val="(%5)"/&gt;&lt;w:lvlJc w:val="left"/&gt;&lt;w:pPr&gt;&lt;w:tabs&gt;&lt;w:tab w:val="num" w:pos="2692"/&gt;&lt;/w:tabs&gt;&lt;w:ind w:left="2142" w:hanging="357"/&gt;&lt;/w:pPr&gt;&lt;/w:lvl&gt;&lt;w:lvl w:ilvl="5"&gt;&lt;w:start w:val="1"/&gt;&lt;w:numFmt w:val="lowerRoman"/&gt;&lt;w:lvlText w:val="(%6)"/&gt;&lt;w:lvlJc w:val="left"/&gt;&lt;w:pPr&gt;&lt;w:tabs&gt;&lt;w:tab w:val="num" w:pos="3049"/&gt;&lt;/w:tabs&gt;&lt;w:ind w:left="2499" w:hanging="357"/&gt;&lt;/w:pPr&gt;&lt;/w:lvl&gt;&lt;w:lvl w:ilvl="6"&gt;&lt;w:start w:val="1"/&gt;&lt;w:numFmt w:val="decimal"/&gt;&lt;w:lvlText w:val="%7."/&gt;&lt;w:lvlJc w:val="left"/&gt;&lt;w:pPr&gt;&lt;w:tabs&gt;&lt;w:tab w:val="num" w:pos="3406"/&gt;&lt;/w:tabs&gt;&lt;w:ind w:left="2856" w:hanging="357"/&gt;&lt;/w:pPr&gt;&lt;/w:lvl&gt;&lt;w:lvl w:ilvl="7"&gt;&lt;w:start w:val="1"/&gt;&lt;w:numFmt w:val="lowerLetter"/&gt;&lt;w:lvlText w:val="%8."/&gt;&lt;w:lvlJc w:val="left"/&gt;&lt;w:pPr&gt;&lt;w:tabs&gt;&lt;w:tab w:val="num" w:pos="3763"/&gt;&lt;/w:tabs&gt;&lt;w:ind w:left="3213" w:hanging="357"/&gt;&lt;/w:pPr&gt;&lt;/w:lvl&gt;&lt;w:lvl w:ilvl="8"&gt;&lt;w:start w:val="1"/&gt;&lt;w:numFmt w:val="lowerRoman"/&gt;&lt;w:lvlText w:val="%9."/&gt;&lt;w:lvlJc w:val="left"/&gt;&lt;w:pPr&gt;&lt;w:tabs&gt;&lt;w:tab w:val="num" w:pos="4120"/&gt;&lt;/w:tabs&gt;&lt;w:ind w:left="3570" w:hanging="357"/&gt;&lt;/w:pPr&gt;&lt;/w:lvl&gt;&lt;/w:abstractNum&gt;&lt;w:abstractNum w:abstractNumId="19" w15:restartNumberingAfterBreak="0"&gt;&lt;w:nsid w:val="41436AC0"/&gt;&lt;w:multiLevelType w:val="hybridMultilevel"/&gt;&lt;w:tmpl w:val="1F0A31AE"/&gt;&lt;w:lvl w:ilvl="0" w:tplc="D8D28436"&gt;&lt;w:start w:val="1"/&gt;&lt;w:numFmt w:val="decimal"/&gt;&lt;w:pStyle w:val="Heading5Numbered"/&gt;&lt;w:lvlText w:val="%1.1.1.1.1"/&gt;&lt;w:lvlJc w:val="left"/&gt;&lt;w:pPr&gt;&lt;w:ind w:left="360" w:hanging="360"/&gt;&lt;/w:pPr&gt;&lt;w:rPr&gt;&lt;w:rFonts w:hint="default"/&gt;&lt;/w:rPr&gt;&lt;/w:lvl&gt;&lt;w:lvl w:ilvl="1" w:tplc="04090019" w:tentative="1"&gt;&lt;w:start w:val="1"/&gt;&lt;w:numFmt w:val="lowerLetter"/&gt;&lt;w:lvlText w:val="%2."/&gt;&lt;w:lvlJc w:val="left"/&gt;&lt;w:pPr&gt;&lt;w:ind w:left="1080" w:hanging="360"/&gt;&lt;/w:pPr&gt;&lt;/w:lvl&gt;&lt;w:lvl w:ilvl="2" w:tplc="0409001B" w:tentative="1"&gt;&lt;w:start w:val="1"/&gt;&lt;w:numFmt w:val="lowerRoman"/&gt;&lt;w:lvlText w:val="%3."/&gt;&lt;w:lvlJc w:val="right"/&gt;&lt;w:pPr&gt;&lt;w:ind w:left="1800" w:hanging="180"/&gt;&lt;/w:pPr&gt;&lt;/w:lvl&gt;&lt;w:lvl w:ilvl="3" w:tplc="0409000F" w:tentative="1"&gt;&lt;w:start w:val="1"/&gt;&lt;w:numFmt w:val="decimal"/&gt;&lt;w:lvlText w:val="%4."/&gt;&lt;w:lvlJc w:val="left"/&gt;&lt;w:pPr&gt;&lt;w:ind w:left="2520" w:hanging="360"/&gt;&lt;/w:pPr&gt;&lt;/w:lvl&gt;&lt;w:lvl w:ilvl="4" w:tplc="04090019" w:tentative="1"&gt;&lt;w:start w:val="1"/&gt;&lt;w:numFmt w:val="lowerLetter"/&gt;&lt;w:lvlText w:val="%5."/&gt;&lt;w:lvlJc w:val="left"/&gt;&lt;w:pPr&gt;&lt;w:ind w:left="3240" w:hanging="360"/&gt;&lt;/w:pPr&gt;&lt;/w:lvl&gt;&lt;w:lvl w:ilvl="5" w:tplc="0409001B" w:tentative="1"&gt;&lt;w:start w:val="1"/&gt;&lt;w:numFmt w:val="lowerRoman"/&gt;&lt;w:lvlText w:val="%6."/&gt;&lt;w:lvlJc w:val="right"/&gt;&lt;w:pPr&gt;&lt;w:ind w:left="3960" w:hanging="180"/&gt;&lt;/w:pPr&gt;&lt;/w:lvl&gt;&lt;w:lvl w:ilvl="6" w:tplc="0409000F" w:tentative="1"&gt;&lt;w:start w:val="1"/&gt;&lt;w:numFmt w:val="decimal"/&gt;&lt;w:lvlText w:val="%7."/&gt;&lt;w:lvlJc w:val="left"/&gt;&lt;w:pPr&gt;&lt;w:ind w:left="4680" w:hanging="360"/&gt;&lt;/w:pPr&gt;&lt;/w:lvl&gt;&lt;w:lvl w:ilvl="7" w:tplc="04090019" w:tentative="1"&gt;&lt;w:start w:val="1"/&gt;&lt;w:numFmt w:val="lowerLetter"/&gt;&lt;w:lvlText w:val="%8."/&gt;&lt;w:lvlJc w:val="left"/&gt;&lt;w:pPr&gt;&lt;w:ind w:left="5400" w:hanging="360"/&gt;&lt;/w:pPr&gt;&lt;/w:lvl&gt;&lt;w:lvl w:ilvl="8" w:tplc="0409001B" w:tentative="1"&gt;&lt;w:start w:val="1"/&gt;&lt;w:numFmt w:val="lowerRoman"/&gt;&lt;w:lvlText w:val="%9."/&gt;&lt;w:lvlJc w:val="right"/&gt;&lt;w:pPr&gt;&lt;w:ind w:left="6120" w:hanging="180"/&gt;&lt;/w:pPr&gt;&lt;/w:lvl&gt;&lt;/w:abstractNum&gt;&lt;w:abstractNum w:abstractNumId="20" w15:restartNumberingAfterBreak="0"&gt;&lt;w:nsid w:val="42422B5C"/&gt;&lt;w:multiLevelType w:val="multilevel"/&gt;&lt;w:tmpl w:val="772445B0"/&gt;&lt;w:lvl w:ilvl="0"&gt;&lt;w:start w:val="1"/&gt;&lt;w:numFmt w:val="bullet"/&gt;&lt;w:pStyle w:val="TableListBullet"/&gt;&lt;w:lvlText w:val=""/&gt;&lt;w:lvlJc w:val="left"/&gt;&lt;w:pPr&gt;&lt;w:ind w:left="360" w:hanging="360"/&gt;&lt;/w:pPr&gt;&lt;w:rPr&gt;&lt;w:rFonts w:ascii="Symbol" w:hAnsi="Symbol" w:hint="default"/&gt;&lt;w:b w:val="0"/&gt;&lt;w:bCs w:val="0"/&gt;&lt;w:i w:val="0"/&gt;&lt;w:iCs w:val="0"/&gt;&lt;w:color w:val="008AC8"/&gt;&lt;w:sz w:val="16"/&gt;&lt;w:szCs w:val="18"/&gt;&lt;/w:rPr&gt;&lt;/w:lvl&gt;&lt;w:lvl w:ilvl="1"&gt;&lt;w:start w:val="1"/&gt;&lt;w:numFmt w:val="bullet"/&gt;&lt;w:lvlText w:val=""/&gt;&lt;w:lvlJc w:val="left"/&gt;&lt;w:pPr&gt;&lt;w:tabs&gt;&lt;w:tab w:val="num" w:pos="908"/&gt;&lt;/w:tabs&gt;&lt;w:ind w:left="908" w:hanging="227"/&gt;&lt;/w:pPr&gt;&lt;w:rPr&gt;&lt;w:rFonts w:ascii="Symbol" w:eastAsia="Wingdings 2" w:hAnsi="Symbol" w:cs="Times New Roman" w:hint="default"/&gt;&lt;w:bCs w:val="0"/&gt;&lt;w:iCs w:val="0"/&gt;&lt;w:color w:val="5B9BD5" w:themeColor="accent1"/&gt;&lt;w:sz w:val="16"/&gt;&lt;w:szCs w:val="18"/&gt;&lt;/w:rPr&gt;&lt;/w:lvl&gt;&lt;w:lvl w:ilvl="2"&gt;&lt;w:start w:val="1"/&gt;&lt;w:numFmt w:val="bullet"/&gt;&lt;w:lvlText w:val=""/&gt;&lt;w:lvlJc w:val="left"/&gt;&lt;w:pPr&gt;&lt;w:tabs&gt;&lt;w:tab w:val="num" w:pos="1134"/&gt;&lt;/w:tabs&gt;&lt;w:ind w:left="1135" w:hanging="227"/&gt;&lt;/w:pPr&gt;&lt;w:rPr&gt;&lt;w:rFonts w:ascii="Symbol" w:eastAsia="Wingdings 2" w:hAnsi="Symbol" w:cs="Times New Roman" w:hint="default"/&gt;&lt;w:color w:val="5B9BD5" w:themeColor="accent1"/&gt;&lt;w:sz w:val="12"/&gt;&lt;w:szCs w:val="18"/&gt;&lt;/w:rPr&gt;&lt;/w:lvl&gt;&lt;w:lvl w:ilvl="3"&gt;&lt;w:start w:val="1"/&gt;&lt;w:numFmt w:val="bullet"/&gt;&lt;w:lvlText w:val=""/&gt;&lt;w:lvlJc w:val="left"/&gt;&lt;w:pPr&gt;&lt;w:tabs&gt;&lt;w:tab w:val="num" w:pos="1361"/&gt;&lt;/w:tabs&gt;&lt;w:ind w:left="1362" w:hanging="227"/&gt;&lt;/w:pPr&gt;&lt;w:rPr&gt;&lt;w:rFonts w:ascii="Symbol" w:eastAsia="Wingdings 2" w:hAnsi="Symbol" w:cs="Times New Roman" w:hint="default"/&gt;&lt;w:color w:val="808080"/&gt;&lt;w:sz w:val="12"/&gt;&lt;w:szCs w:val="18"/&gt;&lt;/w:rPr&gt;&lt;/w:lvl&gt;&lt;w:lvl w:ilvl="4"&gt;&lt;w:start w:val="1"/&gt;&lt;w:numFmt w:val="lowerLetter"/&gt;&lt;w:lvlText w:val="(%5)"/&gt;&lt;w:lvlJc w:val="left"/&gt;&lt;w:pPr&gt;&lt;w:tabs&gt;&lt;w:tab w:val="num" w:pos="2254"/&gt;&lt;/w:tabs&gt;&lt;w:ind w:left="1589" w:hanging="227"/&gt;&lt;/w:pPr&gt;&lt;w:rPr&gt;&lt;w:rFonts w:hint="default"/&gt;&lt;/w:rPr&gt;&lt;/w:lvl&gt;&lt;w:lvl w:ilvl="5"&gt;&lt;w:start w:val="1"/&gt;&lt;w:numFmt w:val="lowerRoman"/&gt;&lt;w:lvlText w:val="(%6)"/&gt;&lt;w:lvlJc w:val="left"/&gt;&lt;w:pPr&gt;&lt;w:tabs&gt;&lt;w:tab w:val="num" w:pos="2614"/&gt;&lt;/w:tabs&gt;&lt;w:ind w:left="1816" w:hanging="227"/&gt;&lt;/w:pPr&gt;&lt;w:rPr&gt;&lt;w:rFonts w:hint="default"/&gt;&lt;/w:rPr&gt;&lt;/w:lvl&gt;&lt;w:lvl w:ilvl="6"&gt;&lt;w:start w:val="1"/&gt;&lt;w:numFmt w:val="decimal"/&gt;&lt;w:lvlText w:val="%7."/&gt;&lt;w:lvlJc w:val="left"/&gt;&lt;w:pPr&gt;&lt;w:tabs&gt;&lt;w:tab w:val="num" w:pos="2974"/&gt;&lt;/w:tabs&gt;&lt;w:ind w:left="2043" w:hanging="227"/&gt;&lt;/w:pPr&gt;&lt;w:rPr&gt;&lt;w:rFonts w:hint="default"/&gt;&lt;/w:rPr&gt;&lt;/w:lvl&gt;&lt;w:lvl w:ilvl="7"&gt;&lt;w:start w:val="1"/&gt;&lt;w:numFmt w:val="lowerLetter"/&gt;&lt;w:lvlText w:val="%8."/&gt;&lt;w:lvlJc w:val="left"/&gt;&lt;w:pPr&gt;&lt;w:tabs&gt;&lt;w:tab w:val="num" w:pos="3334"/&gt;&lt;/w:tabs&gt;&lt;w:ind w:left="2270" w:hanging="227"/&gt;&lt;/w:pPr&gt;&lt;w:rPr&gt;&lt;w:rFonts w:hint="default"/&gt;&lt;/w:rPr&gt;&lt;/w:lvl&gt;&lt;w:lvl w:ilvl="8"&gt;&lt;w:start w:val="1"/&gt;&lt;w:numFmt w:val="lowerRoman"/&gt;&lt;w:lvlText w:val="%9."/&gt;&lt;w:lvlJc w:val="left"/&gt;&lt;w:pPr&gt;&lt;w:tabs&gt;&lt;w:tab w:val="num" w:pos="3694"/&gt;&lt;/w:tabs&gt;&lt;w:ind w:left="2497" w:hanging="227"/&gt;&lt;/w:pPr&gt;&lt;w:rPr&gt;&lt;w:rFonts w:hint="default"/&gt;&lt;/w:rPr&gt;&lt;/w:lvl&gt;&lt;/w:abstractNum&gt;&lt;w:abstractNum w:abstractNumId="21" w15:restartNumberingAfterBreak="0"&gt;&lt;w:nsid w:val="428C2AC9"/&gt;&lt;w:multiLevelType w:val="hybridMultilevel"/&gt;&lt;w:tmpl w:val="43D243BA"/&gt;&lt;w:lvl w:ilvl="0" w:tplc="04090001"&gt;&lt;w:start w:val="1"/&gt;&lt;w:numFmt w:val="bullet"/&gt;&lt;w:lvlText w:val=""/&gt;&lt;w:lvlJc w:val="left"/&gt;&lt;w:pPr&gt;&lt;w:ind w:left="720" w:hanging="360"/&gt;&lt;/w:pPr&gt;&lt;w:rPr&gt;&lt;w:rFonts w:ascii="Symbol" w:hAnsi="Symbol" w:hint="default"/&gt;&lt;/w:rPr&gt;&lt;/w:lvl&gt;&lt;w:lvl w:ilvl="1" w:tplc="04090003" w:tentative="1"&gt;&lt;w:start w:val="1"/&gt;&lt;w:numFmt w:val="bullet"/&gt;&lt;w:lvlText w:val="o"/&gt;&lt;w:lvlJc w:val="left"/&gt;&lt;w:pPr&gt;&lt;w:ind w:left="1440" w:hanging="360"/&gt;&lt;/w:pPr&gt;&lt;w:rPr&gt;&lt;w:rFonts w:ascii="Courier New" w:hAnsi="Courier New" w:cs="Courier New" w:hint="default"/&gt;&lt;/w:rPr&gt;&lt;/w:lvl&gt;&lt;w:lvl w:ilvl="2" w:tplc="04090005" w:tentative="1"&gt;&lt;w:start w:val="1"/&gt;&lt;w:numFmt w:val="bullet"/&gt;&lt;w:lvlText w:val=""/&gt;&lt;w:lvlJc w:val="left"/&gt;&lt;w:pPr&gt;&lt;w:ind w:left="2160" w:hanging="360"/&gt;&lt;/w:pPr&gt;&lt;w:rPr&gt;&lt;w:rFonts w:ascii="Wingdings" w:hAnsi="Wingdings" w:hint="default"/&gt;&lt;/w:rPr&gt;&lt;/w:lvl&gt;&lt;w:lvl w:ilvl="3" w:tplc="04090001" w:tentative="1"&gt;&lt;w:start w:val="1"/&gt;&lt;w:numFmt w:val="bullet"/&gt;&lt;w:lvlText w:val=""/&gt;&lt;w:lvlJc w:val="left"/&gt;&lt;w:pPr&gt;&lt;w:ind w:left="2880" w:hanging="360"/&gt;&lt;/w:pPr&gt;&lt;w:rPr&gt;&lt;w:rFonts w:ascii="Symbol" w:hAnsi="Symbol" w:hint="default"/&gt;&lt;/w:rPr&gt;&lt;/w:lvl&gt;&lt;w:lvl w:ilvl="4" w:tplc="04090003" w:tentative="1"&gt;&lt;w:start w:val="1"/&gt;&lt;w:numFmt w:val="bullet"/&gt;&lt;w:lvlText w:val="o"/&gt;&lt;w:lvlJc w:val="left"/&gt;&lt;w:pPr&gt;&lt;w:ind w:left="3600" w:hanging="360"/&gt;&lt;/w:pPr&gt;&lt;w:rPr&gt;&lt;w:rFonts w:ascii="Courier New" w:hAnsi="Courier New" w:cs="Courier New" w:hint="default"/&gt;&lt;/w:rPr&gt;&lt;/w:lvl&gt;&lt;w:lvl w:ilvl="5" w:tplc="04090005" w:tentative="1"&gt;&lt;w:start w:val="1"/&gt;&lt;w:numFmt w:val="bullet"/&gt;&lt;w:lvlText w:val=""/&gt;&lt;w:lvlJc w:val="left"/&gt;&lt;w:pPr&gt;&lt;w:ind w:left="4320" w:hanging="360"/&gt;&lt;/w:pPr&gt;&lt;w:rPr&gt;&lt;w:rFonts w:ascii="Wingdings" w:hAnsi="Wingdings" w:hint="default"/&gt;&lt;/w:rPr&gt;&lt;/w:lvl&gt;&lt;w:lvl w:ilvl="6" w:tplc="04090001" w:tentative="1"&gt;&lt;w:start w:val="1"/&gt;&lt;w:numFmt w:val="bullet"/&gt;&lt;w:lvlText w:val=""/&gt;&lt;w:lvlJc w:val="left"/&gt;&lt;w:pPr&gt;&lt;w:ind w:left="5040" w:hanging="360"/&gt;&lt;/w:pPr&gt;&lt;w:rPr&gt;&lt;w:rFonts w:ascii="Symbol" w:hAnsi="Symbol" w:hint="default"/&gt;&lt;/w:rPr&gt;&lt;/w:lvl&gt;&lt;w:lvl w:ilvl="7" w:tplc="04090003" w:tentative="1"&gt;&lt;w:start w:val="1"/&gt;&lt;w:numFmt w:val="bullet"/&gt;&lt;w:lvlText w:val="o"/&gt;&lt;w:lvlJc w:val="left"/&gt;&lt;w:pPr&gt;&lt;w:ind w:left="5760" w:hanging="360"/&gt;&lt;/w:pPr&gt;&lt;w:rPr&gt;&lt;w:rFonts w:ascii="Courier New" w:hAnsi="Courier New" w:cs="Courier New" w:hint="default"/&gt;&lt;/w:rPr&gt;&lt;/w:lvl&gt;&lt;w:lvl w:ilvl="8" w:tplc="04090005" w:tentative="1"&gt;&lt;w:start w:val="1"/&gt;&lt;w:numFmt w:val="bullet"/&gt;&lt;w:lvlText w:val=""/&gt;&lt;w:lvlJc w:val="left"/&gt;&lt;w:pPr&gt;&lt;w:ind w:left="6480" w:hanging="360"/&gt;&lt;/w:pPr&gt;&lt;w:rPr&gt;&lt;w:rFonts w:ascii="Wingdings" w:hAnsi="Wingdings" w:hint="default"/&gt;&lt;/w:rPr&gt;&lt;/w:lvl&gt;&lt;/w:abstractNum&gt;&lt;w:abstractNum w:abstractNumId="22" w15:restartNumberingAfterBreak="0"&gt;&lt;w:nsid w:val="4E985ABF"/&gt;&lt;w:multiLevelType w:val="hybridMultilevel"/&gt;&lt;w:tmpl w:val="42F41482"/&gt;&lt;w:lvl w:ilvl="0" w:tplc="04090001"&gt;&lt;w:start w:val="1"/&gt;&lt;w:numFmt w:val="bullet"/&gt;&lt;w:lvlText w:val=""/&gt;&lt;w:lvlJc w:val="left"/&gt;&lt;w:pPr&gt;&lt;w:ind w:left="720" w:hanging="360"/&gt;&lt;/w:pPr&gt;&lt;w:rPr&gt;&lt;w:rFonts w:ascii="Symbol" w:hAnsi="Symbol" w:hint="default"/&gt;&lt;/w:rPr&gt;&lt;/w:lvl&gt;&lt;w:lvl w:ilvl="1" w:tplc="04090003" w:tentative="1"&gt;&lt;w:start w:val="1"/&gt;&lt;w:numFmt w:val="bullet"/&gt;&lt;w:lvlText w:val="o"/&gt;&lt;w:lvlJc w:val="left"/&gt;&lt;w:pPr&gt;&lt;w:ind w:left="1440" w:hanging="360"/&gt;&lt;/w:pPr&gt;&lt;w:rPr&gt;&lt;w:rFonts w:ascii="Courier New" w:hAnsi="Courier New" w:cs="Courier New" w:hint="default"/&gt;&lt;/w:rPr&gt;&lt;/w:lvl&gt;&lt;w:lvl w:ilvl="2" w:tplc="04090005" w:tentative="1"&gt;&lt;w:start w:val="1"/&gt;&lt;w:numFmt w:val="bullet"/&gt;&lt;w:lvlText w:val=""/&gt;&lt;w:lvlJc w:val="left"/&gt;&lt;w:pPr&gt;&lt;w:ind w:left="2160" w:hanging="360"/&gt;&lt;/w:pPr&gt;&lt;w:rPr&gt;&lt;w:rFonts w:ascii="Wingdings" w:hAnsi="Wingdings" w:hint="default"/&gt;&lt;/w:rPr&gt;&lt;/w:lvl&gt;&lt;w:lvl w:ilvl="3" w:tplc="04090001" w:tentative="1"&gt;&lt;w:start w:val="1"/&gt;&lt;w:numFmt w:val="bullet"/&gt;&lt;w:lvlText w:val=""/&gt;&lt;w:lvlJc w:val="left"/&gt;&lt;w:pPr&gt;&lt;w:ind w:left="2880" w:hanging="360"/&gt;&lt;/w:pPr&gt;&lt;w:rPr&gt;&lt;w:rFonts w:ascii="Symbol" w:hAnsi="Symbol" w:hint="default"/&gt;&lt;/w:rPr&gt;&lt;/w:lvl&gt;&lt;w:lvl w:ilvl="4" w:tplc="04090003" w:tentative="1"&gt;&lt;w:start w:val="1"/&gt;&lt;w:numFmt w:val="bullet"/&gt;&lt;w:lvlText w:val="o"/&gt;&lt;w:lvlJc w:val="left"/&gt;&lt;w:pPr&gt;&lt;w:ind w:left="3600" w:hanging="360"/&gt;&lt;/w:pPr&gt;&lt;w:rPr&gt;&lt;w:rFonts w:ascii="Courier New" w:hAnsi="Courier New" w:cs="Courier New" w:hint="default"/&gt;&lt;/w:rPr&gt;&lt;/w:lvl&gt;&lt;w:lvl w:ilvl="5" w:tplc="04090005" w:tentative="1"&gt;&lt;w:start w:val="1"/&gt;&lt;w:numFmt w:val="bullet"/&gt;&lt;w:lvlText w:val=""/&gt;&lt;w:lvlJc w:val="left"/&gt;&lt;w:pPr&gt;&lt;w:ind w:left="4320" w:hanging="360"/&gt;&lt;/w:pPr&gt;&lt;w:rPr&gt;&lt;w:rFonts w:ascii="Wingdings" w:hAnsi="Wingdings" w:hint="default"/&gt;&lt;/w:rPr&gt;&lt;/w:lvl&gt;&lt;w:lvl w:ilvl="6" w:tplc="04090001" w:tentative="1"&gt;&lt;w:start w:val="1"/&gt;&lt;w:numFmt w:val="bullet"/&gt;&lt;w:lvlText w:val=""/&gt;&lt;w:lvlJc w:val="left"/&gt;&lt;w:pPr&gt;&lt;w:ind w:left="5040" w:hanging="360"/&gt;&lt;/w:pPr&gt;&lt;w:rPr&gt;&lt;w:rFonts w:ascii="Symbol" w:hAnsi="Symbol" w:hint="default"/&gt;&lt;/w:rPr&gt;&lt;/w:lvl&gt;&lt;w:lvl w:ilvl="7" w:tplc="04090003" w:tentative="1"&gt;&lt;w:start w:val="1"/&gt;&lt;w:numFmt w:val="bullet"/&gt;&lt;w:lvlText w:val="o"/&gt;&lt;w:lvlJc w:val="left"/&gt;&lt;w:pPr&gt;&lt;w:ind w:left="5760" w:hanging="360"/&gt;&lt;/w:pPr&gt;&lt;w:rPr&gt;&lt;w:rFonts w:ascii="Courier New" w:hAnsi="Courier New" w:cs="Courier New" w:hint="default"/&gt;&lt;/w:rPr&gt;&lt;/w:lvl&gt;&lt;w:lvl w:ilvl="8" w:tplc="04090005" w:tentative="1"&gt;&lt;w:start w:val="1"/&gt;&lt;w:numFmt w:val="bullet"/&gt;&lt;w:lvlText w:val=""/&gt;&lt;w:lvlJc w:val="left"/&gt;&lt;w:pPr&gt;&lt;w:ind w:left="6480" w:hanging="360"/&gt;&lt;/w:pPr&gt;&lt;w:rPr&gt;&lt;w:rFonts w:ascii="Wingdings" w:hAnsi="Wingdings" w:hint="default"/&gt;&lt;/w:rPr&gt;&lt;/w:lvl&gt;&lt;/w:abstractNum&gt;&lt;w:abstractNum w:abstractNumId="23" w15:restartNumberingAfterBreak="0"&gt;&lt;w:nsid w:val="5B5A4735"/&gt;&lt;w:multiLevelType w:val="hybridMultilevel"/&gt;&lt;w:tmpl w:val="16CC19AA"/&gt;&lt;w:lvl w:ilvl="0" w:tplc="04090001"&gt;&lt;w:start w:val="1"/&gt;&lt;w:numFmt w:val="bullet"/&gt;&lt;w:lvlText w:val=""/&gt;&lt;w:lvlJc w:val="left"/&gt;&lt;w:pPr&gt;&lt;w:ind w:left="720" w:hanging="360"/&gt;&lt;/w:pPr&gt;&lt;w:rPr&gt;&lt;w:rFonts w:ascii="Symbol" w:hAnsi="Symbol" w:hint="default"/&gt;&lt;/w:rPr&gt;&lt;/w:lvl&gt;&lt;w:lvl w:ilvl="1" w:tplc="04090003" w:tentative="1"&gt;&lt;w:start w:val="1"/&gt;&lt;w:numFmt w:val="bullet"/&gt;&lt;w:lvlText w:val="o"/&gt;&lt;w:lvlJc w:val="left"/&gt;&lt;w:pPr&gt;&lt;w:ind w:left="1440" w:hanging="360"/&gt;&lt;/w:pPr&gt;&lt;w:rPr&gt;&lt;w:rFonts w:ascii="Courier New" w:hAnsi="Courier New" w:cs="Courier New" w:hint="default"/&gt;&lt;/w:rPr&gt;&lt;/w:lvl&gt;&lt;w:lvl w:ilvl="2" w:tplc="04090005" w:tentative="1"&gt;&lt;w:start w:val="1"/&gt;&lt;w:numFmt w:val="bullet"/&gt;&lt;w:lvlText w:val=""/&gt;&lt;w:lvlJc w:val="left"/&gt;&lt;w:pPr&gt;&lt;w:ind w:left="2160" w:hanging="360"/&gt;&lt;/w:pPr&gt;&lt;w:rPr&gt;&lt;w:rFonts w:ascii="Wingdings" w:hAnsi="Wingdings" w:hint="default"/&gt;&lt;/w:rPr&gt;&lt;/w:lvl&gt;&lt;w:lvl w:ilvl="3" w:tplc="04090001" w:tentative="1"&gt;&lt;w:start w:val="1"/&gt;&lt;w:numFmt w:val="bullet"/&gt;&lt;w:lvlText w:val=""/&gt;&lt;w:lvlJc w:val="left"/&gt;&lt;w:pPr&gt;&lt;w:ind w:left="2880" w:hanging="360"/&gt;&lt;/w:pPr&gt;&lt;w:rPr&gt;&lt;w:rFonts w:ascii="Symbol" w:hAnsi="Symbol" w:hint="default"/&gt;&lt;/w:rPr&gt;&lt;/w:lvl&gt;&lt;w:lvl w:ilvl="4" w:tplc="04090003" w:tentative="1"&gt;&lt;w:start w:val="1"/&gt;&lt;w:numFmt w:val="bullet"/&gt;&lt;w:lvlText w:val="o"/&gt;&lt;w:lvlJc w:val="left"/&gt;&lt;w:pPr&gt;&lt;w:ind w:left="3600" w:hanging="360"/&gt;&lt;/w:pPr&gt;&lt;w:rPr&gt;&lt;w:rFonts w:ascii="Courier New" w:hAnsi="Courier New" w:cs="Courier New" w:hint="default"/&gt;&lt;/w:rPr&gt;&lt;/w:lvl&gt;&lt;w:lvl w:ilvl="5" w:tplc="04090005" w:tentative="1"&gt;&lt;w:start w:val="1"/&gt;&lt;w:numFmt w:val="bullet"/&gt;&lt;w:lvlText w:val=""/&gt;&lt;w:lvlJc w:val="left"/&gt;&lt;w:pPr&gt;&lt;w:ind w:left="4320" w:hanging="360"/&gt;&lt;/w:pPr&gt;&lt;w:rPr&gt;&lt;w:rFonts w:ascii="Wingdings" w:hAnsi="Wingdings" w:hint="default"/&gt;&lt;/w:rPr&gt;&lt;/w:lvl&gt;&lt;w:lvl w:ilvl="6" w:tplc="04090001" w:tentative="1"&gt;&lt;w:start w:val="1"/&gt;&lt;w:numFmt w:val="bullet"/&gt;&lt;w:lvlText w:val=""/&gt;&lt;w:lvlJc w:val="left"/&gt;&lt;w:pPr&gt;&lt;w:ind w:left="5040" w:hanging="360"/&gt;&lt;/w:pPr&gt;&lt;w:rPr&gt;&lt;w:rFonts w:ascii="Symbol" w:hAnsi="Symbol" w:hint="default"/&gt;&lt;/w:rPr&gt;&lt;/w:lvl&gt;&lt;w:lvl w:ilvl="7" w:tplc="04090003" w:tentative="1"&gt;&lt;w:start w:val="1"/&gt;&lt;w:numFmt w:val="bullet"/&gt;&lt;w:lvlText w:val="o"/&gt;&lt;w:lvlJc w:val="left"/&gt;&lt;w:pPr&gt;&lt;w:ind w:left="5760" w:hanging="360"/&gt;&lt;/w:pPr&gt;&lt;w:rPr&gt;&lt;w:rFonts w:ascii="Courier New" w:hAnsi="Courier New" w:cs="Courier New" w:hint="default"/&gt;&lt;/w:rPr&gt;&lt;/w:lvl&gt;&lt;w:lvl w:ilvl="8" w:tplc="04090005" w:tentative="1"&gt;&lt;w:start w:val="1"/&gt;&lt;w:numFmt w:val="bullet"/&gt;&lt;w:lvlText w:val=""/&gt;&lt;w:lvlJc w:val="left"/&gt;&lt;w:pPr&gt;&lt;w:ind w:left="6480" w:hanging="360"/&gt;&lt;/w:pPr&gt;&lt;w:rPr&gt;&lt;w:rFonts w:ascii="Wingdings" w:hAnsi="Wingdings" w:hint="default"/&gt;&lt;/w:rPr&gt;&lt;/w:lvl&gt;&lt;/w:abstractNum&gt;&lt;w:abstractNum w:abstractNumId="24" w15:restartNumberingAfterBreak="0"&gt;&lt;w:nsid w:val="5C043ECC"/&gt;&lt;w:multiLevelType w:val="multilevel"/&gt;&lt;w:tmpl w:val="B1C0B846"/&gt;&lt;w:numStyleLink w:val="Style1"/&gt;&lt;/w:abstractNum&gt;&lt;w:abstractNum w:abstractNumId="25" w15:restartNumberingAfterBreak="0"&gt;&lt;w:nsid w:val="5E151BD7"/&gt;&lt;w:multiLevelType w:val="hybridMultilevel"/&gt;&lt;w:tmpl w:val="70B6990E"/&gt;&lt;w:lvl w:ilvl="0" w:tplc="04090001"&gt;&lt;w:start w:val="1"/&gt;&lt;w:numFmt w:val="bullet"/&gt;&lt;w:lvlText w:val=""/&gt;&lt;w:lvlJc w:val="left"/&gt;&lt;w:pPr&gt;&lt;w:ind w:left="720" w:hanging="360"/&gt;&lt;/w:pPr&gt;&lt;w:rPr&gt;&lt;w:rFonts w:ascii="Symbol" w:hAnsi="Symbol" w:hint="default"/&gt;&lt;/w:rPr&gt;&lt;/w:lvl&gt;&lt;w:lvl w:ilvl="1" w:tplc="04090003" w:tentative="1"&gt;&lt;w:start w:val="1"/&gt;&lt;w:numFmt w:val="bullet"/&gt;&lt;w:lvlText w:val="o"/&gt;&lt;w:lvlJc w:val="left"/&gt;&lt;w:pPr&gt;&lt;w:ind w:left="1440" w:hanging="360"/&gt;&lt;/w:pPr&gt;&lt;w:rPr&gt;&lt;w:rFonts w:ascii="Courier New" w:hAnsi="Courier New" w:cs="Courier New" w:hint="default"/&gt;&lt;/w:rPr&gt;&lt;/w:lvl&gt;&lt;w:lvl w:ilvl="2" w:tplc="04090005" w:tentative="1"&gt;&lt;w:start w:val="1"/&gt;&lt;w:numFmt w:val="bullet"/&gt;&lt;w:lvlText w:val=""/&gt;&lt;w:lvlJc w:val="left"/&gt;&lt;w:pPr&gt;&lt;w:ind w:left="2160" w:hanging="360"/&gt;&lt;/w:pPr&gt;&lt;w:rPr&gt;&lt;w:rFonts w:ascii="Wingdings" w:hAnsi="Wingdings" w:hint="default"/&gt;&lt;/w:rPr&gt;&lt;/w:lvl&gt;&lt;w:lvl w:ilvl="3" w:tplc="04090001" w:tentative="1"&gt;&lt;w:start w:val="1"/&gt;&lt;w:numFmt w:val="bullet"/&gt;&lt;w:lvlText w:val=""/&gt;&lt;w:lvlJc w:val="left"/&gt;&lt;w:pPr&gt;&lt;w:ind w:left="2880" w:hanging="360"/&gt;&lt;/w:pPr&gt;&lt;w:rPr&gt;&lt;w:rFonts w:ascii="Symbol" w:hAnsi="Symbol" w:hint="default"/&gt;&lt;/w:rPr&gt;&lt;/w:lvl&gt;&lt;w:lvl w:ilvl="4" w:tplc="04090003" w:tentative="1"&gt;&lt;w:start w:val="1"/&gt;&lt;w:numFmt w:val="bullet"/&gt;&lt;w:lvlText w:val="o"/&gt;&lt;w:lvlJc w:val="left"/&gt;&lt;w:pPr&gt;&lt;w:ind w:left="3600" w:hanging="360"/&gt;&lt;/w:pPr&gt;&lt;w:rPr&gt;&lt;w:rFonts w:ascii="Courier New" w:hAnsi="Courier New" w:cs="Courier New" w:hint="default"/&gt;&lt;/w:rPr&gt;&lt;/w:lvl&gt;&lt;w:lvl w:ilvl="5" w:tplc="04090005" w:tentative="1"&gt;&lt;w:start w:val="1"/&gt;&lt;w:numFmt w:val="bullet"/&gt;&lt;w:lvlText w:val=""/&gt;&lt;w:lvlJc w:val="left"/&gt;&lt;w:pPr&gt;&lt;w:ind w:left="4320" w:hanging="360"/&gt;&lt;/w:pPr&gt;&lt;w:rPr&gt;&lt;w:rFonts w:ascii="Wingdings" w:hAnsi="Wingdings" w:hint="default"/&gt;&lt;/w:rPr&gt;&lt;/w:lvl&gt;&lt;w:lvl w:ilvl="6" w:tplc="04090001" w:tentative="1"&gt;&lt;w:start w:val="1"/&gt;&lt;w:numFmt w:val="bullet"/&gt;&lt;w:lvlText w:val=""/&gt;&lt;w:lvlJc w:val="left"/&gt;&lt;w:pPr&gt;&lt;w:ind w:left="5040" w:hanging="360"/&gt;&lt;/w:pPr&gt;&lt;w:rPr&gt;&lt;w:rFonts w:ascii="Symbol" w:hAnsi="Symbol" w:hint="default"/&gt;&lt;/w:rPr&gt;&lt;/w:lvl&gt;&lt;w:lvl w:ilvl="7" w:tplc="04090003" w:tentative="1"&gt;&lt;w:start w:val="1"/&gt;&lt;w:numFmt w:val="bullet"/&gt;&lt;w:lvlText w:val="o"/&gt;&lt;w:lvlJc w:val="left"/&gt;&lt;w:pPr&gt;&lt;w:ind w:left="5760" w:hanging="360"/&gt;&lt;/w:pPr&gt;&lt;w:rPr&gt;&lt;w:rFonts w:ascii="Courier New" w:hAnsi="Courier New" w:cs="Courier New" w:hint="default"/&gt;&lt;/w:rPr&gt;&lt;/w:lvl&gt;&lt;w:lvl w:ilvl="8" w:tplc="04090005" w:tentative="1"&gt;&lt;w:start w:val="1"/&gt;&lt;w:numFmt w:val="bullet"/&gt;&lt;w:lvlText w:val=""/&gt;&lt;w:lvlJc w:val="left"/&gt;&lt;w:pPr&gt;&lt;w:ind w:left="6480" w:hanging="360"/&gt;&lt;/w:pPr&gt;&lt;w:rPr&gt;&lt;w:rFonts w:ascii="Wingdings" w:hAnsi="Wingdings" w:hint="default"/&gt;&lt;/w:rPr&gt;&lt;/w:lvl&gt;&lt;/w:abstractNum&gt;&lt;w:abstractNum w:abstractNumId="26" w15:restartNumberingAfterBreak="0"&gt;&lt;w:nsid w:val="69F53201"/&gt;&lt;w:multiLevelType w:val="multilevel"/&gt;&lt;w:tmpl w:val="B7A0F0C0"/&gt;&lt;w:styleLink w:val="NumberedList"/&gt;&lt;w:lvl w:ilvl="0"&gt;&lt;w:start w:val="1"/&gt;&lt;w:numFmt w:val="decimal"/&gt;&lt;w:lvlText w:val="%1."/&gt;&lt;w:lvlJc w:val="left"/&gt;&lt;w:pPr&gt;&lt;w:tabs&gt;&lt;w:tab w:val="num" w:pos="720"/&gt;&lt;/w:tabs&gt;&lt;w:ind w:left="720" w:hanging="360"/&gt;&lt;/w:pPr&gt;&lt;w:rPr&gt;&lt;w:rFonts w:ascii="Segoe UI" w:hAnsi="Segoe UI" w:cs="Segoe"/&gt;&lt;w:color w:val="008AC8"/&gt;&lt;w:sz w:val="22"/&gt;&lt;w:szCs w:val="20"/&gt;&lt;/w:rPr&gt;&lt;/w:lvl&gt;&lt;w:lvl w:ilvl="1"&gt;&lt;w:start w:val="1"/&gt;&lt;w:numFmt w:val="lowerLetter"/&gt;&lt;w:lvlText w:val="%2."/&gt;&lt;w:lvlJc w:val="left"/&gt;&lt;w:pPr&gt;&lt;w:tabs&gt;&lt;w:tab w:val="num" w:pos="1440"/&gt;&lt;/w:tabs&gt;&lt;w:ind w:left="1440" w:hanging="360"/&gt;&lt;/w:pPr&gt;&lt;w:rPr&gt;&lt;w:rFonts w:ascii="Segoe UI" w:hAnsi="Segoe UI"/&gt;&lt;w:color w:val="008AC8"/&gt;&lt;w:sz w:val="20"/&gt;&lt;w:szCs w:val="20"/&gt;&lt;/w:rPr&gt;&lt;/w:lvl&gt;&lt;w:lvl w:ilvl="2"&gt;&lt;w:start w:val="1"/&gt;&lt;w:numFmt w:val="lowerRoman"/&gt;&lt;w:lvlText w:val="%3."/&gt;&lt;w:lvlJc w:val="left"/&gt;&lt;w:pPr&gt;&lt;w:tabs&gt;&lt;w:tab w:val="num" w:pos="2160"/&gt;&lt;/w:tabs&gt;&lt;w:ind w:left="2160" w:hanging="360"/&gt;&lt;/w:pPr&gt;&lt;w:rPr&gt;&lt;w:rFonts w:ascii="Segoe UI" w:hAnsi="Segoe UI"/&gt;&lt;w:color w:val="008AC8"/&gt;&lt;w:sz w:val="20"/&gt;&lt;w:szCs w:val="20"/&gt;&lt;/w:rPr&gt;&lt;/w:lvl&gt;&lt;w:lvl w:ilvl="3"&gt;&lt;w:start w:val="1"/&gt;&lt;w:numFmt w:val="decimal"/&gt;&lt;w:lvlText w:val="(%4)"/&gt;&lt;w:lvlJc w:val="left"/&gt;&lt;w:pPr&gt;&lt;w:tabs&gt;&lt;w:tab w:val="num" w:pos="2880"/&gt;&lt;/w:tabs&gt;&lt;w:ind w:left="2880" w:hanging="360"/&gt;&lt;/w:pPr&gt;&lt;w:rPr&gt;&lt;w:rFonts w:hint="default"/&gt;&lt;/w:rPr&gt;&lt;/w:lvl&gt;&lt;w:lvl w:ilvl="4"&gt;&lt;w:start w:val="1"/&gt;&lt;w:numFmt w:val="lowerLetter"/&gt;&lt;w:lvlText w:val="(%5)"/&gt;&lt;w:lvlJc w:val="left"/&gt;&lt;w:pPr&gt;&lt;w:tabs&gt;&lt;w:tab w:val="num" w:pos="3600"/&gt;&lt;/w:tabs&gt;&lt;w:ind w:left="3600" w:hanging="360"/&gt;&lt;/w:pPr&gt;&lt;w:rPr&gt;&lt;w:rFonts w:hint="default"/&gt;&lt;/w:rPr&gt;&lt;/w:lvl&gt;&lt;w:lvl w:ilvl="5"&gt;&lt;w:start w:val="1"/&gt;&lt;w:numFmt w:val="lowerRoman"/&gt;&lt;w:lvlText w:val="(%6)"/&gt;&lt;w:lvlJc w:val="left"/&gt;&lt;w:pPr&gt;&lt;w:tabs&gt;&lt;w:tab w:val="num" w:pos="4320"/&gt;&lt;/w:tabs&gt;&lt;w:ind w:left="4320" w:hanging="360"/&gt;&lt;/w:pPr&gt;&lt;w:rPr&gt;&lt;w:rFonts w:hint="default"/&gt;&lt;/w:rPr&gt;&lt;/w:lvl&gt;&lt;w:lvl w:ilvl="6"&gt;&lt;w:start w:val="1"/&gt;&lt;w:numFmt w:val="decimal"/&gt;&lt;w:lvlText w:val="%7."/&gt;&lt;w:lvlJc w:val="left"/&gt;&lt;w:pPr&gt;&lt;w:tabs&gt;&lt;w:tab w:val="num" w:pos="5040"/&gt;&lt;/w:tabs&gt;&lt;w:ind w:left="5040" w:hanging="360"/&gt;&lt;/w:pPr&gt;&lt;w:rPr&gt;&lt;w:rFonts w:hint="default"/&gt;&lt;/w:rPr&gt;&lt;/w:lvl&gt;&lt;w:lvl w:ilvl="7"&gt;&lt;w:start w:val="1"/&gt;&lt;w:numFmt w:val="lowerLetter"/&gt;&lt;w:lvlText w:val="%8."/&gt;&lt;w:lvlJc w:val="left"/&gt;&lt;w:pPr&gt;&lt;w:tabs&gt;&lt;w:tab w:val="num" w:pos="5760"/&gt;&lt;/w:tabs&gt;&lt;w:ind w:left="5760" w:hanging="360"/&gt;&lt;/w:pPr&gt;&lt;w:rPr&gt;&lt;w:rFonts w:hint="default"/&gt;&lt;/w:rPr&gt;&lt;/w:lvl&gt;&lt;w:lvl w:ilvl="8"&gt;&lt;w:start w:val="1"/&gt;&lt;w:numFmt w:val="lowerRoman"/&gt;&lt;w:lvlText w:val="%9."/&gt;&lt;w:lvlJc w:val="left"/&gt;&lt;w:pPr&gt;&lt;w:tabs&gt;&lt;w:tab w:val="num" w:pos="6480"/&gt;&lt;/w:tabs&gt;&lt;w:ind w:left="6480" w:hanging="360"/&gt;&lt;/w:pPr&gt;&lt;w:rPr&gt;&lt;w:rFonts w:hint="default"/&gt;&lt;/w:rPr&gt;&lt;/w:lvl&gt;&lt;/w:abstractNum&gt;&lt;w:abstractNum w:abstractNumId="27" w15:restartNumberingAfterBreak="0"&gt;&lt;w:nsid w:val="6DB22422"/&gt;&lt;w:multiLevelType w:val="multilevel"/&gt;&lt;w:tmpl w:val="9228A626"/&gt;&lt;w:styleLink w:val="Checklist"/&gt;&lt;w:lvl w:ilvl="0"&gt;&lt;w:start w:val="1"/&gt;&lt;w:numFmt w:val="bullet"/&gt;&lt;w:pStyle w:val="CheckList0"/&gt;&lt;w:lvlText w:val=""/&gt;&lt;w:lvlJc w:val="left"/&gt;&lt;w:pPr&gt;&lt;w:tabs&gt;&lt;w:tab w:val="num" w:pos="720"/&gt;&lt;/w:tabs&gt;&lt;w:ind w:left="720" w:hanging="360"/&gt;&lt;/w:pPr&gt;&lt;w:rPr&gt;&lt;w:rFonts w:ascii="Wingdings" w:hAnsi="Wingdings" w:hint="default"/&gt;&lt;w:color w:val="5B9BD5" w:themeColor="accent1"/&gt;&lt;w:position w:val="-6"/&gt;&lt;w:sz w:val="24"/&gt;&lt;w:szCs w:val="28"/&gt;&lt;/w:rPr&gt;&lt;/w:lvl&gt;&lt;w:lvl w:ilvl="1"&gt;&lt;w:start w:val="1"/&gt;&lt;w:numFmt w:val="bullet"/&gt;&lt;w:lvlText w:val=""/&gt;&lt;w:lvlJc w:val="left"/&gt;&lt;w:pPr&gt;&lt;w:tabs&gt;&lt;w:tab w:val="num" w:pos="720"/&gt;&lt;/w:tabs&gt;&lt;w:ind w:left="720" w:hanging="360"/&gt;&lt;/w:pPr&gt;&lt;w:rPr&gt;&lt;w:rFonts w:ascii="Wingdings" w:hAnsi="Wingdings" w:cs="Times New Roman" w:hint="default"/&gt;&lt;w:color w:val="5B9BD5" w:themeColor="accent1"/&gt;&lt;w:position w:val="-6"/&gt;&lt;w:sz w:val="36"/&gt;&lt;w:szCs w:val="28"/&gt;&lt;/w:rPr&gt;&lt;/w:lvl&gt;&lt;w:lvl w:ilvl="2"&gt;&lt;w:start w:val="1"/&gt;&lt;w:numFmt w:val="bullet"/&gt;&lt;w:lvlText w:val=""/&gt;&lt;w:lvlJc w:val="left"/&gt;&lt;w:pPr&gt;&lt;w:tabs&gt;&lt;w:tab w:val="num" w:pos="1080"/&gt;&lt;/w:tabs&gt;&lt;w:ind w:left="1080" w:hanging="360"/&gt;&lt;/w:pPr&gt;&lt;w:rPr&gt;&lt;w:rFonts w:ascii="Wingdings" w:hAnsi="Wingdings" w:cs="Times New Roman" w:hint="default"/&gt;&lt;w:color w:val="5B9BD5" w:themeColor="accent1"/&gt;&lt;w:position w:val="-6"/&gt;&lt;w:sz w:val="36"/&gt;&lt;w:szCs w:val="28"/&gt;&lt;/w:rPr&gt;&lt;/w:lvl&gt;&lt;w:lvl w:ilvl="3"&gt;&lt;w:start w:val="1"/&gt;&lt;w:numFmt w:val="decimal"/&gt;&lt;w:lvlText w:val="(%4)"/&gt;&lt;w:lvlJc w:val="left"/&gt;&lt;w:pPr&gt;&lt;w:tabs&gt;&lt;w:tab w:val="num" w:pos="1440"/&gt;&lt;/w:tabs&gt;&lt;w:ind w:left="1440" w:hanging="360"/&gt;&lt;/w:pPr&gt;&lt;w:rPr&gt;&lt;w:rFonts w:hint="default"/&gt;&lt;/w:rPr&gt;&lt;/w:lvl&gt;&lt;w:lvl w:ilvl="4"&gt;&lt;w:start w:val="1"/&gt;&lt;w:numFmt w:val="lowerLetter"/&gt;&lt;w:lvlText w:val="(%5)"/&gt;&lt;w:lvlJc w:val="left"/&gt;&lt;w:pPr&gt;&lt;w:tabs&gt;&lt;w:tab w:val="num" w:pos="1800"/&gt;&lt;/w:tabs&gt;&lt;w:ind w:left="1800" w:hanging="360"/&gt;&lt;/w:pPr&gt;&lt;w:rPr&gt;&lt;w:rFonts w:hint="default"/&gt;&lt;/w:rPr&gt;&lt;/w:lvl&gt;&lt;w:lvl w:ilvl="5"&gt;&lt;w:start w:val="1"/&gt;&lt;w:numFmt w:val="lowerRoman"/&gt;&lt;w:lvlText w:val="(%6)"/&gt;&lt;w:lvlJc w:val="left"/&gt;&lt;w:pPr&gt;&lt;w:tabs&gt;&lt;w:tab w:val="num" w:pos="2160"/&gt;&lt;/w:tabs&gt;&lt;w:ind w:left="2160" w:hanging="360"/&gt;&lt;/w:pPr&gt;&lt;w:rPr&gt;&lt;w:rFonts w:hint="default"/&gt;&lt;/w:rPr&gt;&lt;/w:lvl&gt;&lt;w:lvl w:ilvl="6"&gt;&lt;w:start w:val="1"/&gt;&lt;w:numFmt w:val="decimal"/&gt;&lt;w:lvlText w:val="%7."/&gt;&lt;w:lvlJc w:val="left"/&gt;&lt;w:pPr&gt;&lt;w:tabs&gt;&lt;w:tab w:val="num" w:pos="2520"/&gt;&lt;/w:tabs&gt;&lt;w:ind w:left="2520" w:hanging="360"/&gt;&lt;/w:pPr&gt;&lt;w:rPr&gt;&lt;w:rFonts w:hint="default"/&gt;&lt;/w:rPr&gt;&lt;/w:lvl&gt;&lt;w:lvl w:ilvl="7"&gt;&lt;w:start w:val="1"/&gt;&lt;w:numFmt w:val="lowerLetter"/&gt;&lt;w:lvlText w:val="%8."/&gt;&lt;w:lvlJc w:val="left"/&gt;&lt;w:pPr&gt;&lt;w:tabs&gt;&lt;w:tab w:val="num" w:pos="2880"/&gt;&lt;/w:tabs&gt;&lt;w:ind w:left="2880" w:hanging="360"/&gt;&lt;/w:pPr&gt;&lt;w:rPr&gt;&lt;w:rFonts w:hint="default"/&gt;&lt;/w:rPr&gt;&lt;/w:lvl&gt;&lt;w:lvl w:ilvl="8"&gt;&lt;w:start w:val="1"/&gt;&lt;w:numFmt w:val="lowerRoman"/&gt;&lt;w:lvlText w:val="%9."/&gt;&lt;w:lvlJc w:val="left"/&gt;&lt;w:pPr&gt;&lt;w:tabs&gt;&lt;w:tab w:val="num" w:pos="3240"/&gt;&lt;/w:tabs&gt;&lt;w:ind w:left="3240" w:hanging="360"/&gt;&lt;/w:pPr&gt;&lt;w:rPr&gt;&lt;w:rFonts w:hint="default"/&gt;&lt;/w:rPr&gt;&lt;/w:lvl&gt;&lt;/w:abstractNum&gt;&lt;w:abstractNum w:abstractNumId="28" w15:restartNumberingAfterBreak="0"&gt;&lt;w:nsid w:val="6E9D5BBF"/&gt;&lt;w:multiLevelType w:val="hybridMultilevel"/&gt;&lt;w:tmpl w:val="F3D6EC34"/&gt;&lt;w:lvl w:ilvl="0" w:tplc="04090001"&gt;&lt;w:start w:val="1"/&gt;&lt;w:numFmt w:val="bullet"/&gt;&lt;w:lvlText w:val=""/&gt;&lt;w:lvlJc w:val="left"/&gt;&lt;w:pPr&gt;&lt;w:ind w:left="720" w:hanging="360"/&gt;&lt;/w:pPr&gt;&lt;w:rPr&gt;&lt;w:rFonts w:ascii="Symbol" w:hAnsi="Symbol" w:hint="default"/&gt;&lt;/w:rPr&gt;&lt;/w:lvl&gt;&lt;w:lvl w:ilvl="1" w:tplc="04090003" w:tentative="1"&gt;&lt;w:start w:val="1"/&gt;&lt;w:numFmt w:val="bullet"/&gt;&lt;w:lvlText w:val="o"/&gt;&lt;w:lvlJc w:val="left"/&gt;&lt;w:pPr&gt;&lt;w:ind w:left="1440" w:hanging="360"/&gt;&lt;/w:pPr&gt;&lt;w:rPr&gt;&lt;w:rFonts w:ascii="Courier New" w:hAnsi="Courier New" w:cs="Courier New" w:hint="default"/&gt;&lt;/w:rPr&gt;&lt;/w:lvl&gt;&lt;w:lvl w:ilvl="2" w:tplc="04090005" w:tentative="1"&gt;&lt;w:start w:val="1"/&gt;&lt;w:numFmt w:val="bullet"/&gt;&lt;w:lvlText w:val=""/&gt;&lt;w:lvlJc w:val="left"/&gt;&lt;w:pPr&gt;&lt;w:ind w:left="2160" w:hanging="360"/&gt;&lt;/w:pPr&gt;&lt;w:rPr&gt;&lt;w:rFonts w:ascii="Wingdings" w:hAnsi="Wingdings" w:hint="default"/&gt;&lt;/w:rPr&gt;&lt;/w:lvl&gt;&lt;w:lvl w:ilvl="3" w:tplc="04090001" w:tentative="1"&gt;&lt;w:start w:val="1"/&gt;&lt;w:numFmt w:val="bullet"/&gt;&lt;w:lvlText w:val=""/&gt;&lt;w:lvlJc w:val="left"/&gt;&lt;w:pPr&gt;&lt;w:ind w:left="2880" w:hanging="360"/&gt;&lt;/w:pPr&gt;&lt;w:rPr&gt;&lt;w:rFonts w:ascii="Symbol" w:hAnsi="Symbol" w:hint="default"/&gt;&lt;/w:rPr&gt;&lt;/w:lvl&gt;&lt;w:lvl w:ilvl="4" w:tplc="04090003" w:tentative="1"&gt;&lt;w:start w:val="1"/&gt;&lt;w:numFmt w:val="bullet"/&gt;&lt;w:lvlText w:val="o"/&gt;&lt;w:lvlJc w:val="left"/&gt;&lt;w:pPr&gt;&lt;w:ind w:left="3600" w:hanging="360"/&gt;&lt;/w:pPr&gt;&lt;w:rPr&gt;&lt;w:rFonts w:ascii="Courier New" w:hAnsi="Courier New" w:cs="Courier New" w:hint="default"/&gt;&lt;/w:rPr&gt;&lt;/w:lvl&gt;&lt;w:lvl w:ilvl="5" w:tplc="04090005" w:tentative="1"&gt;&lt;w:start w:val="1"/&gt;&lt;w:numFmt w:val="bullet"/&gt;&lt;w:lvlText w:val=""/&gt;&lt;w:lvlJc w:val="left"/&gt;&lt;w:pPr&gt;&lt;w:ind w:left="4320" w:hanging="360"/&gt;&lt;/w:pPr&gt;&lt;w:rPr&gt;&lt;w:rFonts w:ascii="Wingdings" w:hAnsi="Wingdings" w:hint="default"/&gt;&lt;/w:rPr&gt;&lt;/w:lvl&gt;&lt;w:lvl w:ilvl="6" w:tplc="04090001" w:tentative="1"&gt;&lt;w:start w:val="1"/&gt;&lt;w:numFmt w:val="bullet"/&gt;&lt;w:lvlText w:val=""/&gt;&lt;w:lvlJc w:val="left"/&gt;&lt;w:pPr&gt;&lt;w:ind w:left="5040" w:hanging="360"/&gt;&lt;/w:pPr&gt;&lt;w:rPr&gt;&lt;w:rFonts w:ascii="Symbol" w:hAnsi="Symbol" w:hint="default"/&gt;&lt;/w:rPr&gt;&lt;/w:lvl&gt;&lt;w:lvl w:ilvl="7" w:tplc="04090003" w:tentative="1"&gt;&lt;w:start w:val="1"/&gt;&lt;w:numFmt w:val="bullet"/&gt;&lt;w:lvlText w:val="o"/&gt;&lt;w:lvlJc w:val="left"/&gt;&lt;w:pPr&gt;&lt;w:ind w:left="5760" w:hanging="360"/&gt;&lt;/w:pPr&gt;&lt;w:rPr&gt;&lt;w:rFonts w:ascii="Courier New" w:hAnsi="Courier New" w:cs="Courier New" w:hint="default"/&gt;&lt;/w:rPr&gt;&lt;/w:lvl&gt;&lt;w:lvl w:ilvl="8" w:tplc="04090005" w:tentative="1"&gt;&lt;w:start w:val="1"/&gt;&lt;w:numFmt w:val="bullet"/&gt;&lt;w:lvlText w:val=""/&gt;&lt;w:lvlJc w:val="left"/&gt;&lt;w:pPr&gt;&lt;w:ind w:left="6480" w:hanging="360"/&gt;&lt;/w:pPr&gt;&lt;w:rPr&gt;&lt;w:rFonts w:ascii="Wingdings" w:hAnsi="Wingdings" w:hint="default"/&gt;&lt;/w:rPr&gt;&lt;/w:lvl&gt;&lt;/w:abstractNum&gt;&lt;w:abstractNum w:abstractNumId="29" w15:restartNumberingAfterBreak="0"&gt;&lt;w:nsid w:val="6EC54B94"/&gt;&lt;w:multiLevelType w:val="hybridMultilevel"/&gt;&lt;w:tmpl w:val="80F82E60"/&gt;&lt;w:lvl w:ilvl="0" w:tplc="04090001"&gt;&lt;w:start w:val="1"/&gt;&lt;w:numFmt w:val="bullet"/&gt;&lt;w:lvlText w:val=""/&gt;&lt;w:lvlJc w:val="left"/&gt;&lt;w:pPr&gt;&lt;w:ind w:left="720" w:hanging="360"/&gt;&lt;/w:pPr&gt;&lt;w:rPr&gt;&lt;w:rFonts w:ascii="Symbol" w:hAnsi="Symbol" w:hint="default"/&gt;&lt;/w:rPr&gt;&lt;/w:lvl&gt;&lt;w:lvl w:ilvl="1" w:tplc="04090003"&gt;&lt;w:start w:val="1"/&gt;&lt;w:numFmt w:val="bullet"/&gt;&lt;w:lvlText w:val="o"/&gt;&lt;w:lvlJc w:val="left"/&gt;&lt;w:pPr&gt;&lt;w:ind w:left="1440" w:hanging="360"/&gt;&lt;/w:pPr&gt;&lt;w:rPr&gt;&lt;w:rFonts w:ascii="Courier New" w:hAnsi="Courier New" w:cs="Courier New" w:hint="default"/&gt;&lt;/w:rPr&gt;&lt;/w:lvl&gt;&lt;w:lvl w:ilvl="2" w:tplc="04090005"&gt;&lt;w:start w:val="1"/&gt;&lt;w:numFmt w:val="bullet"/&gt;&lt;w:lvlText w:val=""/&gt;&lt;w:lvlJc w:val="left"/&gt;&lt;w:pPr&gt;&lt;w:ind w:left="2160" w:hanging="360"/&gt;&lt;/w:pPr&gt;&lt;w:rPr&gt;&lt;w:rFonts w:ascii="Wingdings" w:hAnsi="Wingdings" w:hint="default"/&gt;&lt;/w:rPr&gt;&lt;/w:lvl&gt;&lt;w:lvl w:ilvl="3" w:tplc="04090001"&gt;&lt;w:start w:val="1"/&gt;&lt;w:numFmt w:val="bullet"/&gt;&lt;w:lvlText w:val=""/&gt;&lt;w:lvlJc w:val="left"/&gt;&lt;w:pPr&gt;&lt;w:ind w:left="2880" w:hanging="360"/&gt;&lt;/w:pPr&gt;&lt;w:rPr&gt;&lt;w:rFonts w:ascii="Symbol" w:hAnsi="Symbol" w:hint="default"/&gt;&lt;/w:rPr&gt;&lt;/w:lvl&gt;&lt;w:lvl w:ilvl="4" w:tplc="04090003" w:tentative="1"&gt;&lt;w:start w:val="1"/&gt;&lt;w:numFmt w:val="bullet"/&gt;&lt;w:lvlText w:val="o"/&gt;&lt;w:lvlJc w:val="left"/&gt;&lt;w:pPr&gt;&lt;w:ind w:left="3600" w:hanging="360"/&gt;&lt;/w:pPr&gt;&lt;w:rPr&gt;&lt;w:rFonts w:ascii="Courier New" w:hAnsi="Courier New" w:cs="Courier New" w:hint="default"/&gt;&lt;/w:rPr&gt;&lt;/w:lvl&gt;&lt;w:lvl w:ilvl="5" w:tplc="04090005" w:tentative="1"&gt;&lt;w:start w:val="1"/&gt;&lt;w:numFmt w:val="bullet"/&gt;&lt;w:lvlText w:val=""/&gt;&lt;w:lvlJc w:val="left"/&gt;&lt;w:pPr&gt;&lt;w:ind w:left="4320" w:hanging="360"/&gt;&lt;/w:pPr&gt;&lt;w:rPr&gt;&lt;w:rFonts w:ascii="Wingdings" w:hAnsi="Wingdings" w:hint="default"/&gt;&lt;/w:rPr&gt;&lt;/w:lvl&gt;&lt;w:lvl w:ilvl="6" w:tplc="04090001" w:tentative="1"&gt;&lt;w:start w:val="1"/&gt;&lt;w:numFmt w:val="bullet"/&gt;&lt;w:lvlText w:val=""/&gt;&lt;w:lvlJc w:val="left"/&gt;&lt;w:pPr&gt;&lt;w:ind w:left="5040" w:hanging="360"/&gt;&lt;/w:pPr&gt;&lt;w:rPr&gt;&lt;w:rFonts w:ascii="Symbol" w:hAnsi="Symbol" w:hint="default"/&gt;&lt;/w:rPr&gt;&lt;/w:lvl&gt;&lt;w:lvl w:ilvl="7" w:tplc="04090003" w:tentative="1"&gt;&lt;w:start w:val="1"/&gt;&lt;w:numFmt w:val="bullet"/&gt;&lt;w:lvlText w:val="o"/&gt;&lt;w:lvlJc w:val="left"/&gt;&lt;w:pPr&gt;&lt;w:ind w:left="5760" w:hanging="360"/&gt;&lt;/w:pPr&gt;&lt;w:rPr&gt;&lt;w:rFonts w:ascii="Courier New" w:hAnsi="Courier New" w:cs="Courier New" w:hint="default"/&gt;&lt;/w:rPr&gt;&lt;/w:lvl&gt;&lt;w:lvl w:ilvl="8" w:tplc="04090005" w:tentative="1"&gt;&lt;w:start w:val="1"/&gt;&lt;w:numFmt w:val="bullet"/&gt;&lt;w:lvlText w:val=""/&gt;&lt;w:lvlJc w:val="left"/&gt;&lt;w:pPr&gt;&lt;w:ind w:left="6480" w:hanging="360"/&gt;&lt;/w:pPr&gt;&lt;w:rPr&gt;&lt;w:rFonts w:ascii="Wingdings" w:hAnsi="Wingdings" w:hint="default"/&gt;&lt;/w:rPr&gt;&lt;/w:lvl&gt;&lt;/w:abstractNum&gt;&lt;w:num w:numId="1"&gt;&lt;w:abstractNumId w:val="11"/&gt;&lt;/w:num&gt;&lt;w:num w:numId="2"&gt;&lt;w:abstractNumId w:val="20"/&gt;&lt;/w:num&gt;&lt;w:num w:numId="3"&gt;&lt;w:abstractNumId w:val="27"/&gt;&lt;/w:num&gt;&lt;w:num w:numId="4"&gt;&lt;w:abstractNumId w:val="24"/&gt;&lt;/w:num&gt;&lt;w:num w:numId="5"&gt;&lt;w:abstractNumId w:val="18"/&gt;&lt;/w:num&gt;&lt;w:num w:numId="6"&gt;&lt;w:abstractNumId w:val="26"/&gt;&lt;/w:num&gt;&lt;w:num w:numId="7"&gt;&lt;w:abstractNumId w:val="17"/&gt;&lt;/w:num&gt;&lt;w:num w:numId="8"&gt;&lt;w:abstractNumId w:val="15"/&gt;&lt;/w:num&gt;&lt;w:num w:numId="9"&gt;&lt;w:abstractNumId w:val="10"/&gt;&lt;/w:num&gt;&lt;w:num w:numId="10"&gt;&lt;w:abstractNumId w:val="9"/&gt;&lt;/w:num&gt;&lt;w:num w:numId="11"&gt;&lt;w:abstractNumId w:val="19"/&gt;&lt;/w:num&gt;&lt;w:num w:numId="12"&gt;&lt;w:abstractNumId w:val="6"/&gt;&lt;/w:num&gt;&lt;w:num w:numId="13"&gt;&lt;w:abstractNumId w:val="5"/&gt;&lt;/w:num&gt;&lt;w:num w:numId="14"&gt;&lt;w:abstractNumId w:val="4"/&gt;&lt;/w:num&gt;&lt;w:num w:numId="15"&gt;&lt;w:abstractNumId w:val="3"/&gt;&lt;/w:num&gt;&lt;w:num w:numId="16"&gt;&lt;w:abstractNumId w:val="7"/&gt;&lt;/w:num&gt;&lt;w:num w:numId="17"&gt;&lt;w:abstractNumId w:val="2"/&gt;&lt;/w:num&gt;&lt;w:num w:numId="18"&gt;&lt;w:abstractNumId w:val="1"/&gt;&lt;/w:num&gt;&lt;w:num w:numId="19"&gt;&lt;w:abstractNumId w:val="0"/&gt;&lt;/w:num&gt;&lt;w:num w:numId="20"&gt;&lt;w:abstractNumId w:val="14"/&gt;&lt;/w:num&gt;&lt;w:num w:numId="21"&gt;&lt;w:abstractNumId w:val="12"/&gt;&lt;/w:num&gt;&lt;w:num w:numId="22"&gt;&lt;w:abstractNumId w:val="8"/&gt;&lt;/w:num&gt;&lt;w:num w:numId="23"&gt;&lt;w:abstractNumId w:val="21"/&gt;&lt;/w:num&gt;&lt;w:num w:numId="24"&gt;&lt;w:abstractNumId w:val="29"/&gt;&lt;/w:num&gt;&lt;w:num w:numId="25"&gt;&lt;w:abstractNumId w:val="25"/&gt;&lt;/w:num&gt;&lt;w:num w:numId="26"&gt;&lt;w:abstractNumId w:val="17"/&gt;&lt;w:lvlOverride w:ilvl="0"&gt;&lt;w:startOverride w:val="1"/&gt;&lt;/w:lvlOverride&gt;&lt;w:lvlOverride w:ilvl="1"&gt;&lt;w:startOverride w:val="1"/&gt;&lt;/w:lvlOverride&gt;&lt;w:lvlOverride w:ilvl="2"&gt;&lt;w:startOverride w:val="1"/&gt;&lt;/w:lvlOverride&gt;&lt;w:lvlOverride w:ilvl="3"&gt;&lt;w:startOverride w:val="1"/&gt;&lt;/w:lvlOverride&gt;&lt;w:lvlOverride w:ilvl="4"&gt;&lt;w:startOverride w:val="1"/&gt;&lt;/w:lvlOverride&gt;&lt;w:lvlOverride w:ilvl="5"&gt;&lt;w:startOverride w:val="1"/&gt;&lt;/w:lvlOverride&gt;&lt;w:lvlOverride w:ilvl="6"&gt;&lt;w:startOverride w:val="1"/&gt;&lt;/w:lvlOverride&gt;&lt;w:lvlOverride w:ilvl="7"&gt;&lt;w:startOverride w:val="1"/&gt;&lt;/w:lvlOverride&gt;&lt;w:lvlOverride w:ilvl="8"&gt;&lt;w:startOverride w:val="1"/&gt;&lt;/w:lvlOverride&gt;&lt;/w:num&gt;&lt;w:num w:numId="27"&gt;&lt;w:abstractNumId w:val="23"/&gt;&lt;/w:num&gt;&lt;w:num w:numId="28"&gt;&lt;w:abstractNumId w:val="13"/&gt;&lt;/w:num&gt;&lt;w:num w:numId="29"&gt;&lt;w:abstractNumId w:val="22"/&gt;&lt;/w:num&gt;&lt;w:num w:numId="30"&gt;&lt;w:abstractNumId w:val="28"/&gt;&lt;/w:num&gt;&lt;w:num w:numId="31"&gt;&lt;w:abstractNumId w:val="16"/&gt;&lt;/w:num&gt;&lt;w:numIdMacAtCleanup w:val="21"/&gt;&lt;/w:numbering&gt;&lt;/pkg:xmlData&gt;&lt;/pkg:part&gt;&lt;/pkg:package&gt;
-</filename>
-  <templateversion/>
-</root>
-</file>
-
-<file path=customXml/item4.xml><?xml version="1.0" encoding="utf-8"?>
+<file path=customXml/item5.xml><?xml version="1.0" encoding="utf-8"?>
 <?mso-contentType ?>
 <FormTemplates xmlns="http://schemas.microsoft.com/sharepoint/v3/contenttype/forms">
   <Display>DocumentLibraryForm</Display>
@@ -25151,17 +25198,34 @@
 </FormTemplates>
 </file>
 
-<file path=customXml/item5.xml><?xml version="1.0" encoding="utf-8"?>
-<p:properties xmlns:p="http://schemas.microsoft.com/office/2006/metadata/properties" xmlns:xsi="http://www.w3.org/2001/XMLSchema-instance" xmlns:pc="http://schemas.microsoft.com/office/infopath/2007/PartnerControls">
-  <documentManagement/>
-</p:properties>
-</file>
-
 <file path=customXml/item6.xml><?xml version="1.0" encoding="utf-8"?>
 <b:Sources xmlns:b="http://schemas.openxmlformats.org/officeDocument/2006/bibliography" xmlns="http://schemas.openxmlformats.org/officeDocument/2006/bibliography" SelectedStyle="\APASixthEditionOfficeOnline.xsl" StyleName="APA" Version="6"/>
 </file>
 
 <file path=customXml/itemProps1.xml><?xml version="1.0" encoding="utf-8"?>
+<ds:datastoreItem xmlns:ds="http://schemas.openxmlformats.org/officeDocument/2006/customXml" ds:itemID="{2AEB709D-D875-4243-86E9-6DEFC0214D21}">
+  <ds:schemaRefs>
+    <ds:schemaRef ds:uri="http://schemas.microsoft.com/office/2006/customDocumentInformationPanel"/>
+  </ds:schemaRefs>
+</ds:datastoreItem>
+</file>
+
+<file path=customXml/itemProps2.xml><?xml version="1.0" encoding="utf-8"?>
+<ds:datastoreItem xmlns:ds="http://schemas.openxmlformats.org/officeDocument/2006/customXml" ds:itemID="{ABD68FDD-7459-4671-8AF3-F24B919B7323}">
+  <ds:schemaRefs>
+    <ds:schemaRef ds:uri="http://schemas.microsoft.com/office/2006/metadata/properties"/>
+    <ds:schemaRef ds:uri="http://schemas.microsoft.com/office/infopath/2007/PartnerControls"/>
+  </ds:schemaRefs>
+</ds:datastoreItem>
+</file>
+
+<file path=customXml/itemProps3.xml><?xml version="1.0" encoding="utf-8"?>
+<ds:datastoreItem xmlns:ds="http://schemas.openxmlformats.org/officeDocument/2006/customXml" ds:itemID="{A7D598A9-AC5B-49BC-AE59-C7616FDA4C36}">
+  <ds:schemaRefs/>
+</ds:datastoreItem>
+</file>
+
+<file path=customXml/itemProps4.xml><?xml version="1.0" encoding="utf-8"?>
 <ds:datastoreItem xmlns:ds="http://schemas.openxmlformats.org/officeDocument/2006/customXml" ds:itemID="{773FE6DA-576D-45D0-8B26-6A99F42727C0}">
   <ds:schemaRefs>
     <ds:schemaRef ds:uri="http://schemas.microsoft.com/office/2006/metadata/contentType"/>
@@ -25179,21 +25243,7 @@
 </ds:datastoreItem>
 </file>
 
-<file path=customXml/itemProps2.xml><?xml version="1.0" encoding="utf-8"?>
-<ds:datastoreItem xmlns:ds="http://schemas.openxmlformats.org/officeDocument/2006/customXml" ds:itemID="{2AEB709D-D875-4243-86E9-6DEFC0214D21}">
-  <ds:schemaRefs>
-    <ds:schemaRef ds:uri="http://schemas.microsoft.com/office/2006/customDocumentInformationPanel"/>
-  </ds:schemaRefs>
-</ds:datastoreItem>
-</file>
-
-<file path=customXml/itemProps3.xml><?xml version="1.0" encoding="utf-8"?>
-<ds:datastoreItem xmlns:ds="http://schemas.openxmlformats.org/officeDocument/2006/customXml" ds:itemID="{A7D598A9-AC5B-49BC-AE59-C7616FDA4C36}">
-  <ds:schemaRefs/>
-</ds:datastoreItem>
-</file>
-
-<file path=customXml/itemProps4.xml><?xml version="1.0" encoding="utf-8"?>
+<file path=customXml/itemProps5.xml><?xml version="1.0" encoding="utf-8"?>
 <ds:datastoreItem xmlns:ds="http://schemas.openxmlformats.org/officeDocument/2006/customXml" ds:itemID="{5D16D8F4-07F4-446F-AB0A-60E362842028}">
   <ds:schemaRefs>
     <ds:schemaRef ds:uri="http://schemas.microsoft.com/sharepoint/v3/contenttype/forms"/>
@@ -25201,17 +25251,8 @@
 </ds:datastoreItem>
 </file>
 
-<file path=customXml/itemProps5.xml><?xml version="1.0" encoding="utf-8"?>
-<ds:datastoreItem xmlns:ds="http://schemas.openxmlformats.org/officeDocument/2006/customXml" ds:itemID="{ABD68FDD-7459-4671-8AF3-F24B919B7323}">
-  <ds:schemaRefs>
-    <ds:schemaRef ds:uri="http://schemas.microsoft.com/office/2006/metadata/properties"/>
-    <ds:schemaRef ds:uri="http://schemas.microsoft.com/office/infopath/2007/PartnerControls"/>
-  </ds:schemaRefs>
-</ds:datastoreItem>
-</file>
-
 <file path=customXml/itemProps6.xml><?xml version="1.0" encoding="utf-8"?>
-<ds:datastoreItem xmlns:ds="http://schemas.openxmlformats.org/officeDocument/2006/customXml" ds:itemID="{92EF53B3-0DD9-4A17-9E06-FFE64AA053E5}">
+<ds:datastoreItem xmlns:ds="http://schemas.openxmlformats.org/officeDocument/2006/customXml" ds:itemID="{B1B28641-470C-4789-BB58-E865A49745C1}">
   <ds:schemaRefs>
     <ds:schemaRef ds:uri="http://schemas.openxmlformats.org/officeDocument/2006/bibliography"/>
   </ds:schemaRefs>

</xml_diff>

<commit_message>
Update Provisioning a Microsoft Team with Approval Flow and Azure Runbook.docx
updated screenshots and guidance based on changes
</commit_message>
<xml_diff>
--- a/Provisioning a Microsoft Team with Approval Flow and Azure Runbook.docx
+++ b/Provisioning a Microsoft Team with Approval Flow and Azure Runbook.docx
@@ -224,7 +224,7 @@
           </mc:Choice>
           <mc:Fallback>
             <w:pict>
-              <v:group w14:anchorId="17E051E5" id="Group 22" o:spid="_x0000_s1026" style="position:absolute;margin-left:-9.75pt;margin-top:-1in;width:712.5pt;height:306.65pt;z-index:251658240;mso-position-horizontal-relative:page;mso-height-relative:margin" coordsize="90487,38944" o:gfxdata="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">
+              <v:group w14:anchorId="17E051E5" id="Group 22" o:spid="_x0000_s1026" style="position:absolute;margin-left:-9.75pt;margin-top:-1in;width:712.5pt;height:306.65pt;z-index:251658240;mso-position-horizontal-relative:page;mso-height-relative:margin" coordsize="90487,38944" o:gfxdata="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">
                 <v:rect id="Rectangle 23" o:spid="_x0000_s1027" style="position:absolute;width:90487;height:38200;visibility:visible;mso-wrap-style:square;v-text-anchor:middle" o:gfxdata="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" fillcolor="#0072c6" stroked="f" strokeweight="1pt"/>
                 <v:rect id="Rectangle 24" o:spid="_x0000_s1028" style="position:absolute;top:19907;width:45148;height:18261;visibility:visible;mso-wrap-style:square;v-text-anchor:middle" o:gfxdata="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" fillcolor="#00bcf2" stroked="f" strokeweight="1pt"/>
                 <v:shapetype id="_x0000_t202" coordsize="21600,21600" o:spt="202" path="m,l,21600r21600,l21600,xe">
@@ -339,11 +339,6 @@
             <w:dataBinding w:prefixMappings="xmlns:ns0='http://purl.org/dc/elements/1.1/' xmlns:ns1='http://schemas.openxmlformats.org/package/2006/metadata/core-properties' " w:xpath="/ns1:coreProperties[1]/ns0:creator[1]" w:storeItemID="{6C3C8BC8-F283-45AE-878A-BAB7291924A1}"/>
             <w:text/>
           </w:sdtPr>
-          <w:sdtEndPr>
-            <w:rPr>
-              <w:rStyle w:val="Strong"/>
-            </w:rPr>
-          </w:sdtEndPr>
           <w:sdtContent>
             <w:p>
               <w:pPr>
@@ -373,7 +368,6 @@
             </w:placeholder>
             <w15:dataBinding w:xpath="/root[1]/authorposition[1]" w:storeItemID="{00000000-0000-0000-0000-000000000000}"/>
           </w:sdtPr>
-          <w:sdtEndPr/>
           <w:sdtContent>
             <w:p>
               <w:r>
@@ -392,27 +386,16 @@
             </w:placeholder>
             <w15:dataBinding w:xpath="/root[1]/authoremail[1]" w:storeItemID="{00000000-0000-0000-0000-000000000000}"/>
           </w:sdtPr>
-          <w:sdtEndPr/>
           <w:sdtContent>
             <w:p>
-              <w:r>
-                <w:fldChar w:fldCharType="begin"/>
-              </w:r>
-              <w:r>
-                <w:instrText xml:space="preserve"> DOCPROPERTY  "Author Email"  \* MERGEFORMAT </w:instrText>
-              </w:r>
-              <w:r>
-                <w:fldChar w:fldCharType="separate"/>
-              </w:r>
-              <w:r>
-                <w:t>jason.ortiz</w:t>
-              </w:r>
-              <w:r>
-                <w:t>@microsoft.com</w:t>
-              </w:r>
-              <w:r>
-                <w:fldChar w:fldCharType="end"/>
-              </w:r>
+              <w:fldSimple w:instr=" DOCPROPERTY  &quot;Author Email&quot;  \* MERGEFORMAT ">
+                <w:r>
+                  <w:t>jason.ortiz</w:t>
+                </w:r>
+                <w:r>
+                  <w:t>@microsoft.com</w:t>
+                </w:r>
+              </w:fldSimple>
             </w:p>
           </w:sdtContent>
         </w:sdt>
@@ -811,6 +794,14 @@
                     <w:szCs w:val="16"/>
                   </w:rPr>
                 </w:pPr>
+                <w:r>
+                  <w:rPr>
+                    <w:rStyle w:val="StyleLatinSegoeUI10pt"/>
+                    <w:sz w:val="16"/>
+                    <w:szCs w:val="16"/>
+                  </w:rPr>
+                  <w:t>6/4/2019</w:t>
+                </w:r>
               </w:p>
             </w:tc>
             <w:tc>
@@ -826,6 +817,14 @@
                     <w:szCs w:val="16"/>
                   </w:rPr>
                 </w:pPr>
+                <w:r>
+                  <w:rPr>
+                    <w:rStyle w:val="StyleLatinSegoeUI10pt"/>
+                    <w:sz w:val="16"/>
+                    <w:szCs w:val="16"/>
+                  </w:rPr>
+                  <w:t>Alejandro Lopez</w:t>
+                </w:r>
               </w:p>
             </w:tc>
             <w:tc>
@@ -841,6 +840,14 @@
                     <w:szCs w:val="16"/>
                   </w:rPr>
                 </w:pPr>
+                <w:r>
+                  <w:rPr>
+                    <w:rStyle w:val="StyleLatinSegoeUI10pt"/>
+                    <w:sz w:val="16"/>
+                    <w:szCs w:val="16"/>
+                  </w:rPr>
+                  <w:t>1.2</w:t>
+                </w:r>
               </w:p>
             </w:tc>
             <w:tc>
@@ -856,6 +863,14 @@
                     <w:szCs w:val="16"/>
                   </w:rPr>
                 </w:pPr>
+                <w:r>
+                  <w:rPr>
+                    <w:rStyle w:val="StyleLatinSegoeUI10pt"/>
+                    <w:sz w:val="16"/>
+                    <w:szCs w:val="16"/>
+                  </w:rPr>
+                  <w:t>Update permissions required + settings location</w:t>
+                </w:r>
               </w:p>
             </w:tc>
           </w:tr>
@@ -5435,39 +5450,7 @@
                                       <w:sz w:val="22"/>
                                       <w:szCs w:val="22"/>
                                     </w:rPr>
-                                    <w:t xml:space="preserve">Approval </w:t>
-                                  </w:r>
-                                  <w:r>
-                                    <w:rPr>
-                                      <w:rFonts w:ascii="Segoe UI" w:eastAsia="Times New Roman" w:hAnsi="Segoe UI" w:cs="Arial"/>
-                                      <w:sz w:val="22"/>
-                                      <w:szCs w:val="22"/>
-                                    </w:rPr>
-                                    <w:t>r</w:t>
-                                  </w:r>
-                                  <w:r>
-                                    <w:rPr>
-                                      <w:rFonts w:ascii="Segoe UI" w:eastAsia="Times New Roman" w:hAnsi="Segoe UI" w:cs="Arial"/>
-                                      <w:sz w:val="22"/>
-                                      <w:szCs w:val="22"/>
-                                    </w:rPr>
-                                    <w:t xml:space="preserve">equest </w:t>
-                                  </w:r>
-                                  <w:r>
-                                    <w:rPr>
-                                      <w:rFonts w:ascii="Segoe UI" w:eastAsia="Times New Roman" w:hAnsi="Segoe UI" w:cs="Arial"/>
-                                      <w:sz w:val="22"/>
-                                      <w:szCs w:val="22"/>
-                                    </w:rPr>
-                                    <w:t>e</w:t>
-                                  </w:r>
-                                  <w:r>
-                                    <w:rPr>
-                                      <w:rFonts w:ascii="Segoe UI" w:eastAsia="Times New Roman" w:hAnsi="Segoe UI" w:cs="Arial"/>
-                                      <w:sz w:val="22"/>
-                                      <w:szCs w:val="22"/>
-                                    </w:rPr>
-                                    <w:t>mail sent to specified user</w:t>
+                                    <w:t>Approval request email sent to specified user</w:t>
                                   </w:r>
                                 </w:p>
                                 <w:p>
@@ -5686,15 +5669,7 @@
                                       <w:sz w:val="22"/>
                                       <w:szCs w:val="22"/>
                                     </w:rPr>
-                                    <w:t>Call</w:t>
-                                  </w:r>
-                                  <w:r>
-                                    <w:rPr>
-                                      <w:rFonts w:ascii="Segoe UI" w:eastAsia="Times New Roman" w:hAnsi="Segoe UI" w:cs="Arial"/>
-                                      <w:sz w:val="22"/>
-                                      <w:szCs w:val="22"/>
-                                    </w:rPr>
-                                    <w:t xml:space="preserve"> Azure Runbook</w:t>
+                                    <w:t>Call Azure Runbook</w:t>
                                   </w:r>
                                 </w:p>
                               </w:txbxContent>
@@ -5865,31 +5840,7 @@
                                       <w:sz w:val="22"/>
                                       <w:szCs w:val="22"/>
                                     </w:rPr>
-                                    <w:t xml:space="preserve">Remove </w:t>
-                                  </w:r>
-                                  <w:r>
-                                    <w:rPr>
-                                      <w:rFonts w:ascii="Segoe UI" w:eastAsia="Times New Roman" w:hAnsi="Segoe UI" w:cs="Arial"/>
-                                      <w:sz w:val="22"/>
-                                      <w:szCs w:val="22"/>
-                                    </w:rPr>
-                                    <w:t>Team creator</w:t>
-                                  </w:r>
-                                  <w:r>
-                                    <w:rPr>
-                                      <w:rFonts w:ascii="Segoe UI" w:eastAsia="Times New Roman" w:hAnsi="Segoe UI" w:cs="Arial"/>
-                                      <w:sz w:val="22"/>
-                                      <w:szCs w:val="22"/>
-                                    </w:rPr>
-                                    <w:t xml:space="preserve"> </w:t>
-                                  </w:r>
-                                  <w:r>
-                                    <w:rPr>
-                                      <w:rFonts w:ascii="Segoe UI" w:eastAsia="Times New Roman" w:hAnsi="Segoe UI" w:cs="Arial"/>
-                                      <w:sz w:val="22"/>
-                                      <w:szCs w:val="22"/>
-                                    </w:rPr>
-                                    <w:t>as Office 365 Group Owner</w:t>
+                                    <w:t>Remove Team creator as Office 365 Group Owner</w:t>
                                   </w:r>
                                 </w:p>
                               </w:txbxContent>
@@ -5946,23 +5897,7 @@
                                       <w:sz w:val="22"/>
                                       <w:szCs w:val="22"/>
                                     </w:rPr>
-                                    <w:t xml:space="preserve">Email user and admin </w:t>
-                                  </w:r>
-                                  <w:r>
-                                    <w:rPr>
-                                      <w:rFonts w:ascii="Segoe UI" w:eastAsia="Times New Roman" w:hAnsi="Segoe UI" w:cs="Arial"/>
-                                      <w:sz w:val="22"/>
-                                      <w:szCs w:val="22"/>
-                                    </w:rPr>
-                                    <w:t>about</w:t>
-                                  </w:r>
-                                  <w:r>
-                                    <w:rPr>
-                                      <w:rFonts w:ascii="Segoe UI" w:eastAsia="Times New Roman" w:hAnsi="Segoe UI" w:cs="Arial"/>
-                                      <w:sz w:val="22"/>
-                                      <w:szCs w:val="22"/>
-                                    </w:rPr>
-                                    <w:t xml:space="preserve"> provision success</w:t>
+                                    <w:t>Email user and admin about provision success</w:t>
                                   </w:r>
                                 </w:p>
                               </w:txbxContent>
@@ -6555,39 +6490,7 @@
                                 <w:sz w:val="22"/>
                                 <w:szCs w:val="22"/>
                               </w:rPr>
-                              <w:t xml:space="preserve">Approval </w:t>
-                            </w:r>
-                            <w:r>
-                              <w:rPr>
-                                <w:rFonts w:ascii="Segoe UI" w:eastAsia="Times New Roman" w:hAnsi="Segoe UI" w:cs="Arial"/>
-                                <w:sz w:val="22"/>
-                                <w:szCs w:val="22"/>
-                              </w:rPr>
-                              <w:t>r</w:t>
-                            </w:r>
-                            <w:r>
-                              <w:rPr>
-                                <w:rFonts w:ascii="Segoe UI" w:eastAsia="Times New Roman" w:hAnsi="Segoe UI" w:cs="Arial"/>
-                                <w:sz w:val="22"/>
-                                <w:szCs w:val="22"/>
-                              </w:rPr>
-                              <w:t xml:space="preserve">equest </w:t>
-                            </w:r>
-                            <w:r>
-                              <w:rPr>
-                                <w:rFonts w:ascii="Segoe UI" w:eastAsia="Times New Roman" w:hAnsi="Segoe UI" w:cs="Arial"/>
-                                <w:sz w:val="22"/>
-                                <w:szCs w:val="22"/>
-                              </w:rPr>
-                              <w:t>e</w:t>
-                            </w:r>
-                            <w:r>
-                              <w:rPr>
-                                <w:rFonts w:ascii="Segoe UI" w:eastAsia="Times New Roman" w:hAnsi="Segoe UI" w:cs="Arial"/>
-                                <w:sz w:val="22"/>
-                                <w:szCs w:val="22"/>
-                              </w:rPr>
-                              <w:t>mail sent to specified user</w:t>
+                              <w:t>Approval request email sent to specified user</w:t>
                             </w:r>
                           </w:p>
                           <w:p>
@@ -6666,15 +6569,7 @@
                                 <w:sz w:val="22"/>
                                 <w:szCs w:val="22"/>
                               </w:rPr>
-                              <w:t>Call</w:t>
-                            </w:r>
-                            <w:r>
-                              <w:rPr>
-                                <w:rFonts w:ascii="Segoe UI" w:eastAsia="Times New Roman" w:hAnsi="Segoe UI" w:cs="Arial"/>
-                                <w:sz w:val="22"/>
-                                <w:szCs w:val="22"/>
-                              </w:rPr>
-                              <w:t xml:space="preserve"> Azure Runbook</w:t>
+                              <w:t>Call Azure Runbook</w:t>
                             </w:r>
                           </w:p>
                         </w:txbxContent>
@@ -6737,31 +6632,7 @@
                                 <w:sz w:val="22"/>
                                 <w:szCs w:val="22"/>
                               </w:rPr>
-                              <w:t xml:space="preserve">Remove </w:t>
-                            </w:r>
-                            <w:r>
-                              <w:rPr>
-                                <w:rFonts w:ascii="Segoe UI" w:eastAsia="Times New Roman" w:hAnsi="Segoe UI" w:cs="Arial"/>
-                                <w:sz w:val="22"/>
-                                <w:szCs w:val="22"/>
-                              </w:rPr>
-                              <w:t>Team creator</w:t>
-                            </w:r>
-                            <w:r>
-                              <w:rPr>
-                                <w:rFonts w:ascii="Segoe UI" w:eastAsia="Times New Roman" w:hAnsi="Segoe UI" w:cs="Arial"/>
-                                <w:sz w:val="22"/>
-                                <w:szCs w:val="22"/>
-                              </w:rPr>
-                              <w:t xml:space="preserve"> </w:t>
-                            </w:r>
-                            <w:r>
-                              <w:rPr>
-                                <w:rFonts w:ascii="Segoe UI" w:eastAsia="Times New Roman" w:hAnsi="Segoe UI" w:cs="Arial"/>
-                                <w:sz w:val="22"/>
-                                <w:szCs w:val="22"/>
-                              </w:rPr>
-                              <w:t>as Office 365 Group Owner</w:t>
+                              <w:t>Remove Team creator as Office 365 Group Owner</w:t>
                             </w:r>
                           </w:p>
                         </w:txbxContent>
@@ -6782,23 +6653,7 @@
                                 <w:sz w:val="22"/>
                                 <w:szCs w:val="22"/>
                               </w:rPr>
-                              <w:t xml:space="preserve">Email user and admin </w:t>
-                            </w:r>
-                            <w:r>
-                              <w:rPr>
-                                <w:rFonts w:ascii="Segoe UI" w:eastAsia="Times New Roman" w:hAnsi="Segoe UI" w:cs="Arial"/>
-                                <w:sz w:val="22"/>
-                                <w:szCs w:val="22"/>
-                              </w:rPr>
-                              <w:t>about</w:t>
-                            </w:r>
-                            <w:r>
-                              <w:rPr>
-                                <w:rFonts w:ascii="Segoe UI" w:eastAsia="Times New Roman" w:hAnsi="Segoe UI" w:cs="Arial"/>
-                                <w:sz w:val="22"/>
-                                <w:szCs w:val="22"/>
-                              </w:rPr>
-                              <w:t xml:space="preserve"> provision success</w:t>
+                              <w:t>Email user and admin about provision success</w:t>
                             </w:r>
                           </w:p>
                         </w:txbxContent>
@@ -8247,6 +8102,9 @@
                 </w:pPr>
                 <w:r>
                   <w:t>Multiple lines of text</w:t>
+                </w:r>
+                <w:r>
+                  <w:t xml:space="preserve"> – Plain Text</w:t>
                 </w:r>
               </w:p>
             </w:tc>
@@ -8908,7 +8766,11 @@
             </w:r>
           </w:hyperlink>
           <w:r>
-            <w:t>, but for our solution, we will use Microsoft Flow. To utilize runbooks, an Azure Automation account must be created</w:t>
+            <w:t xml:space="preserve">, but for our solution, we will use Microsoft Flow. To utilize runbooks, an Azure Automation account must be </w:t>
+          </w:r>
+          <w:r>
+            <w:lastRenderedPageBreak/>
+            <w:t>created</w:t>
           </w:r>
           <w:r>
             <w:t xml:space="preserve"> first, and then</w:t>
@@ -8930,14 +8792,7 @@
               <w:rPr>
                 <w:rStyle w:val="Hyperlink"/>
               </w:rPr>
-              <w:t xml:space="preserve">existing </w:t>
-            </w:r>
-            <w:r>
-              <w:rPr>
-                <w:rStyle w:val="Hyperlink"/>
-              </w:rPr>
-              <w:lastRenderedPageBreak/>
-              <w:t>PowerShell modules</w:t>
+              <w:t>existing PowerShell modules</w:t>
             </w:r>
           </w:hyperlink>
           <w:r>
@@ -9103,7 +8958,14 @@
             <w:rPr>
               <w:b/>
             </w:rPr>
-            <w:t>Deploy to Azure Automation</w:t>
+            <w:t xml:space="preserve">Deploy to Azure </w:t>
+          </w:r>
+          <w:r>
+            <w:rPr>
+              <w:b/>
+            </w:rPr>
+            <w:lastRenderedPageBreak/>
+            <w:t>Automation</w:t>
           </w:r>
           <w:r>
             <w:t xml:space="preserve"> button on </w:t>
@@ -9178,7 +9040,6 @@
             </w:numPr>
           </w:pPr>
           <w:r>
-            <w:lastRenderedPageBreak/>
             <w:t xml:space="preserve">Alternatively, learn how to </w:t>
           </w:r>
           <w:hyperlink r:id="rId40" w:history="1">
@@ -9197,6 +9058,9 @@
           </w:hyperlink>
           <w:r>
             <w:t xml:space="preserve"> separately</w:t>
+          </w:r>
+          <w:r>
+            <w:t xml:space="preserve">. The MicrosoftTeams module can be later added. </w:t>
           </w:r>
         </w:p>
         <w:p>
@@ -9510,7 +9374,14 @@
             <w:rPr>
               <w:rFonts w:eastAsia="Times New Roman"/>
             </w:rPr>
-            <w:t xml:space="preserve"> the credentials. This is useful since anyone that creates a Team is also temporarily added as an owner, and although the script will remove that user from the Team, it does not update immediately in the Teams application</w:t>
+            <w:t xml:space="preserve"> the credentials. This is useful since anyone that creates a Team is also temporarily added as an owner, and although the script will remove that </w:t>
+          </w:r>
+          <w:r>
+            <w:rPr>
+              <w:rFonts w:eastAsia="Times New Roman"/>
+            </w:rPr>
+            <w:lastRenderedPageBreak/>
+            <w:t>user from the Team, it does not update immediately in the Teams application</w:t>
           </w:r>
           <w:r>
             <w:rPr>
@@ -9632,7 +9503,6 @@
             <w:rPr>
               <w:rFonts w:eastAsia="Times New Roman"/>
             </w:rPr>
-            <w:lastRenderedPageBreak/>
             <w:t>Enter a name for this credential (I chose “WorkflowService”), then enter the username and password of the user.</w:t>
           </w:r>
           <w:r>
@@ -9933,6 +9803,7 @@
             <w:rPr>
               <w:rFonts w:eastAsia="Times New Roman"/>
             </w:rPr>
+            <w:lastRenderedPageBreak/>
             <w:t>After creation, your account is ready to be used within the script.</w:t>
           </w:r>
           <w:r>
@@ -10112,7 +9983,6 @@
             <w:rPr>
               <w:rFonts w:eastAsia="Times New Roman"/>
             </w:rPr>
-            <w:lastRenderedPageBreak/>
             <w:t xml:space="preserve">Under </w:t>
           </w:r>
           <w:r>
@@ -10250,7 +10120,7 @@
               <w:rFonts w:eastAsia="Times New Roman"/>
               <w:b/>
             </w:rPr>
-            <w:t>Required permissions</w:t>
+            <w:t>API Permissions</w:t>
           </w:r>
           <w:r>
             <w:rPr>
@@ -10268,21 +10138,15 @@
           <w:r>
             <w:rPr>
               <w:rFonts w:eastAsia="Times New Roman"/>
-            </w:rPr>
-            <w:t xml:space="preserve">, and under </w:t>
-          </w:r>
-          <w:r>
-            <w:rPr>
-              <w:rFonts w:eastAsia="Times New Roman"/>
               <w:b/>
             </w:rPr>
-            <w:t>Select an API</w:t>
-          </w:r>
-          <w:r>
-            <w:rPr>
-              <w:rFonts w:eastAsia="Times New Roman"/>
-            </w:rPr>
-            <w:t xml:space="preserve">, select </w:t>
+            <w:t xml:space="preserve"> a permission</w:t>
+          </w:r>
+          <w:r>
+            <w:rPr>
+              <w:rFonts w:eastAsia="Times New Roman"/>
+            </w:rPr>
+            <w:t xml:space="preserve">, and select </w:t>
           </w:r>
           <w:r>
             <w:rPr>
@@ -10291,22 +10155,156 @@
             </w:rPr>
             <w:t>Microsoft Graph</w:t>
           </w:r>
-          <w:r>
-            <w:rPr>
-              <w:rFonts w:eastAsia="Times New Roman"/>
-            </w:rPr>
-            <w:br/>
-          </w:r>
-          <w:r>
-            <w:rPr>
-              <w:rFonts w:eastAsia="Times New Roman"/>
-              <w:noProof/>
+        </w:p>
+        <w:p>
+          <w:pPr>
+            <w:pStyle w:val="ListParagraph"/>
+            <w:numPr>
+              <w:ilvl w:val="0"/>
+              <w:numId w:val="28"/>
+            </w:numPr>
+            <w:spacing w:before="0" w:after="0" w:line="240" w:lineRule="auto"/>
+            <w:rPr>
+              <w:rFonts w:eastAsia="Times New Roman"/>
+            </w:rPr>
+          </w:pPr>
+          <w:r>
+            <w:rPr>
+              <w:rFonts w:eastAsia="Times New Roman"/>
+            </w:rPr>
+            <w:t xml:space="preserve">For permissions, select </w:t>
+          </w:r>
+        </w:p>
+        <w:p>
+          <w:pPr>
+            <w:pStyle w:val="ListParagraph"/>
+            <w:numPr>
+              <w:ilvl w:val="1"/>
+              <w:numId w:val="28"/>
+            </w:numPr>
+            <w:spacing w:before="0" w:after="0" w:line="240" w:lineRule="auto"/>
+            <w:rPr>
+              <w:rFonts w:eastAsia="Times New Roman"/>
+            </w:rPr>
+          </w:pPr>
+          <w:r>
+            <w:rPr>
+              <w:rFonts w:eastAsia="Times New Roman"/>
+              <w:b/>
+            </w:rPr>
+            <w:t>Directory &gt; Directory.Read.All</w:t>
+          </w:r>
+        </w:p>
+        <w:p>
+          <w:pPr>
+            <w:pStyle w:val="ListParagraph"/>
+            <w:numPr>
+              <w:ilvl w:val="1"/>
+              <w:numId w:val="28"/>
+            </w:numPr>
+            <w:spacing w:before="0" w:after="0" w:line="240" w:lineRule="auto"/>
+            <w:rPr>
+              <w:rFonts w:eastAsia="Times New Roman"/>
+              <w:b/>
+              <w:bCs/>
+            </w:rPr>
+          </w:pPr>
+          <w:r>
+            <w:rPr>
+              <w:rFonts w:eastAsia="Times New Roman"/>
+              <w:b/>
+              <w:bCs/>
+            </w:rPr>
+            <w:t>Group</w:t>
+          </w:r>
+          <w:r>
+            <w:rPr>
+              <w:rFonts w:eastAsia="Times New Roman"/>
+            </w:rPr>
+            <w:t xml:space="preserve"> &gt; </w:t>
+          </w:r>
+          <w:r>
+            <w:rPr>
+              <w:rFonts w:eastAsia="Times New Roman"/>
+              <w:b/>
+              <w:bCs/>
+            </w:rPr>
+            <w:t>Group.ReadWrite.All</w:t>
+          </w:r>
+        </w:p>
+        <w:p>
+          <w:pPr>
+            <w:pStyle w:val="ListParagraph"/>
+            <w:numPr>
+              <w:ilvl w:val="0"/>
+              <w:numId w:val="28"/>
+            </w:numPr>
+            <w:spacing w:before="0" w:after="0" w:line="240" w:lineRule="auto"/>
+            <w:rPr>
+              <w:rFonts w:eastAsia="Times New Roman"/>
+            </w:rPr>
+          </w:pPr>
+          <w:r>
+            <w:rPr>
+              <w:rFonts w:eastAsia="Times New Roman"/>
+            </w:rPr>
+            <w:t xml:space="preserve">Once added, </w:t>
+          </w:r>
+          <w:r>
+            <w:rPr>
+              <w:rFonts w:eastAsia="Times New Roman"/>
+            </w:rPr>
+            <w:t xml:space="preserve">click </w:t>
+          </w:r>
+          <w:r>
+            <w:rPr>
+              <w:rFonts w:eastAsia="Times New Roman"/>
+              <w:b/>
+            </w:rPr>
+            <w:t xml:space="preserve">Grant </w:t>
+          </w:r>
+          <w:r>
+            <w:rPr>
+              <w:rFonts w:eastAsia="Times New Roman"/>
+              <w:b/>
+            </w:rPr>
+            <w:t>consent</w:t>
+          </w:r>
+          <w:r>
+            <w:rPr>
+              <w:rFonts w:eastAsia="Times New Roman"/>
+            </w:rPr>
+            <w:t xml:space="preserve"> </w:t>
+          </w:r>
+          <w:r>
+            <w:rPr>
+              <w:rFonts w:eastAsia="Times New Roman"/>
+            </w:rPr>
+            <w:t>to finish the permission assignment process.</w:t>
+          </w:r>
+        </w:p>
+        <w:p>
+          <w:pPr>
+            <w:pStyle w:val="ListParagraph"/>
+            <w:numPr>
+              <w:ilvl w:val="0"/>
+              <w:numId w:val="0"/>
+            </w:numPr>
+            <w:spacing w:before="0" w:after="0" w:line="240" w:lineRule="auto"/>
+            <w:ind w:left="720"/>
+            <w:rPr>
+              <w:rFonts w:eastAsia="Times New Roman"/>
+            </w:rPr>
+          </w:pPr>
+          <w:r>
+            <w:rPr>
+              <w:rFonts w:eastAsia="Times New Roman"/>
             </w:rPr>
             <w:drawing>
-              <wp:inline distT="0" distB="0" distL="0" distR="0" wp14:anchorId="7B9B0ADA" wp14:editId="43657946">
-                <wp:extent cx="5943600" cy="3935095"/>
-                <wp:effectExtent l="0" t="0" r="0" b="8255"/>
-                <wp:docPr id="16" name="Picture 16" descr="A screenshot of a cell phone&#10;&#10;Description generated with very high confidence"/>
+              <wp:inline distT="0" distB="0" distL="0" distR="0" wp14:anchorId="2CA22451" wp14:editId="5419A00C">
+                <wp:extent cx="5943600" cy="2855595"/>
+                <wp:effectExtent l="0" t="0" r="0" b="1905"/>
+                <wp:docPr id="2" name="Picture 2"/>
                 <wp:cNvGraphicFramePr>
                   <a:graphicFrameLocks xmlns:a="http://schemas.openxmlformats.org/drawingml/2006/main" noChangeAspect="1"/>
                 </wp:cNvGraphicFramePr>
@@ -10314,17 +10312,11 @@
                   <a:graphicData uri="http://schemas.openxmlformats.org/drawingml/2006/picture">
                     <pic:pic xmlns:pic="http://schemas.openxmlformats.org/drawingml/2006/picture">
                       <pic:nvPicPr>
-                        <pic:cNvPr id="16" name="Required Permissions.PNG"/>
+                        <pic:cNvPr id="1" name=""/>
                         <pic:cNvPicPr/>
                       </pic:nvPicPr>
                       <pic:blipFill>
-                        <a:blip r:embed="rId46" cstate="print">
-                          <a:extLst>
-                            <a:ext uri="{28A0092B-C50C-407E-A947-70E740481C1C}">
-                              <a14:useLocalDpi xmlns:a14="http://schemas.microsoft.com/office/drawing/2010/main" val="0"/>
-                            </a:ext>
-                          </a:extLst>
-                        </a:blip>
+                        <a:blip r:embed="rId46"/>
                         <a:stretch>
                           <a:fillRect/>
                         </a:stretch>
@@ -10332,7 +10324,7 @@
                       <pic:spPr>
                         <a:xfrm>
                           <a:off x="0" y="0"/>
-                          <a:ext cx="5943600" cy="3935095"/>
+                          <a:ext cx="5943600" cy="2855595"/>
                         </a:xfrm>
                         <a:prstGeom prst="rect">
                           <a:avLst/>
@@ -10347,6 +10339,83 @@
         </w:p>
         <w:p>
           <w:pPr>
+            <w:spacing w:before="0" w:after="0" w:line="240" w:lineRule="auto"/>
+            <w:rPr>
+              <w:rFonts w:eastAsia="Times New Roman"/>
+            </w:rPr>
+          </w:pPr>
+        </w:p>
+        <w:p>
+          <w:pPr>
+            <w:spacing w:before="0" w:after="0" w:line="240" w:lineRule="auto"/>
+            <w:rPr>
+              <w:rFonts w:eastAsia="Times New Roman"/>
+            </w:rPr>
+          </w:pPr>
+          <w:r>
+            <w:rPr>
+              <w:rFonts w:eastAsia="Times New Roman"/>
+            </w:rPr>
+            <w:lastRenderedPageBreak/>
+            <w:t>Y</w:t>
+          </w:r>
+          <w:r>
+            <w:rPr>
+              <w:rFonts w:eastAsia="Times New Roman"/>
+            </w:rPr>
+            <w:t xml:space="preserve">ou will </w:t>
+          </w:r>
+          <w:r>
+            <w:rPr>
+              <w:rFonts w:eastAsia="Times New Roman"/>
+            </w:rPr>
+            <w:t xml:space="preserve">also </w:t>
+          </w:r>
+          <w:r>
+            <w:rPr>
+              <w:rFonts w:eastAsia="Times New Roman"/>
+            </w:rPr>
+            <w:t>need to create a client secret key</w:t>
+          </w:r>
+          <w:r>
+            <w:rPr>
+              <w:rFonts w:eastAsia="Times New Roman"/>
+            </w:rPr>
+            <w:t xml:space="preserve">, </w:t>
+          </w:r>
+          <w:r>
+            <w:rPr>
+              <w:rFonts w:eastAsia="Times New Roman"/>
+            </w:rPr>
+            <w:t xml:space="preserve">record it somewhere safe </w:t>
+          </w:r>
+          <w:r>
+            <w:rPr>
+              <w:rFonts w:eastAsia="Times New Roman"/>
+            </w:rPr>
+            <w:t>to be used later</w:t>
+          </w:r>
+          <w:r>
+            <w:rPr>
+              <w:rFonts w:eastAsia="Times New Roman"/>
+            </w:rPr>
+            <w:t xml:space="preserve">, and record the client/application ID and </w:t>
+          </w:r>
+          <w:r>
+            <w:rPr>
+              <w:rFonts w:eastAsia="Times New Roman"/>
+            </w:rPr>
+            <w:t>tenant/directory ID</w:t>
+          </w:r>
+          <w:r>
+            <w:rPr>
+              <w:rFonts w:eastAsia="Times New Roman"/>
+            </w:rPr>
+            <w:t>.</w:t>
+          </w:r>
+        </w:p>
+        <w:p>
+          <w:pPr>
             <w:pStyle w:val="ListParagraph"/>
             <w:numPr>
               <w:ilvl w:val="0"/>
@@ -10361,20 +10430,26 @@
             <w:rPr>
               <w:rFonts w:eastAsia="Times New Roman"/>
             </w:rPr>
-            <w:t xml:space="preserve">For permissions, select </w:t>
+            <w:t xml:space="preserve">Under </w:t>
           </w:r>
           <w:r>
             <w:rPr>
               <w:rFonts w:eastAsia="Times New Roman"/>
               <w:b/>
             </w:rPr>
-            <w:t>Read and write all groups</w:t>
-          </w:r>
-          <w:r>
-            <w:rPr>
-              <w:rFonts w:eastAsia="Times New Roman"/>
-            </w:rPr>
-            <w:t>,</w:t>
+            <w:t>Certificates &amp; Secrets</w:t>
+          </w:r>
+          <w:r>
+            <w:rPr>
+              <w:rFonts w:eastAsia="Times New Roman"/>
+            </w:rPr>
+            <w:t xml:space="preserve">, </w:t>
+          </w:r>
+          <w:r>
+            <w:rPr>
+              <w:rFonts w:eastAsia="Times New Roman"/>
+            </w:rPr>
+            <w:t>click</w:t>
           </w:r>
           <w:r>
             <w:rPr>
@@ -10385,35 +10460,9 @@
           <w:r>
             <w:rPr>
               <w:rFonts w:eastAsia="Times New Roman"/>
-            </w:rPr>
-            <w:t xml:space="preserve">press </w:t>
-          </w:r>
-          <w:r>
-            <w:rPr>
-              <w:rFonts w:eastAsia="Times New Roman"/>
               <w:b/>
             </w:rPr>
-            <w:t xml:space="preserve">Select, </w:t>
-          </w:r>
-          <w:r>
-            <w:rPr>
-              <w:rFonts w:eastAsia="Times New Roman"/>
-            </w:rPr>
-            <w:t xml:space="preserve">then click </w:t>
-          </w:r>
-          <w:r>
-            <w:rPr>
-              <w:rFonts w:eastAsia="Times New Roman"/>
-              <w:b/>
-            </w:rPr>
-            <w:t>D</w:t>
-          </w:r>
-          <w:r>
-            <w:rPr>
-              <w:rFonts w:eastAsia="Times New Roman"/>
-              <w:b/>
-            </w:rPr>
-            <w:t>one</w:t>
+            <w:t>New client secret</w:t>
           </w:r>
         </w:p>
         <w:p>
@@ -10432,53 +10481,7 @@
             <w:rPr>
               <w:rFonts w:eastAsia="Times New Roman"/>
             </w:rPr>
-            <w:t xml:space="preserve">Click </w:t>
-          </w:r>
-          <w:r>
-            <w:rPr>
-              <w:rFonts w:eastAsia="Times New Roman"/>
-              <w:b/>
-            </w:rPr>
-            <w:t>+Add</w:t>
-          </w:r>
-          <w:r>
-            <w:rPr>
-              <w:rFonts w:eastAsia="Times New Roman"/>
-            </w:rPr>
-            <w:t xml:space="preserve">, and under </w:t>
-          </w:r>
-          <w:r>
-            <w:rPr>
-              <w:rFonts w:eastAsia="Times New Roman"/>
-              <w:b/>
-            </w:rPr>
-            <w:t>Select an API</w:t>
-          </w:r>
-          <w:r>
-            <w:rPr>
-              <w:rFonts w:eastAsia="Times New Roman"/>
-            </w:rPr>
-            <w:t>,</w:t>
-          </w:r>
-          <w:r>
-            <w:rPr>
-              <w:rFonts w:eastAsia="Times New Roman"/>
-              <w:b/>
-            </w:rPr>
-            <w:t xml:space="preserve"> </w:t>
-          </w:r>
-          <w:r>
-            <w:rPr>
-              <w:rFonts w:eastAsia="Times New Roman"/>
-            </w:rPr>
-            <w:t xml:space="preserve">select </w:t>
-          </w:r>
-          <w:r>
-            <w:rPr>
-              <w:rFonts w:eastAsia="Times New Roman"/>
-              <w:b/>
-            </w:rPr>
-            <w:t>Windows Azure Active Directory</w:t>
+            <w:t>Type a name for the key (e.g. “ClientSecret”)</w:t>
           </w:r>
         </w:p>
         <w:p>
@@ -10497,67 +10500,7 @@
             <w:rPr>
               <w:rFonts w:eastAsia="Times New Roman"/>
             </w:rPr>
-            <w:t xml:space="preserve">For permissions, select </w:t>
-          </w:r>
-          <w:r>
-            <w:rPr>
-              <w:rFonts w:eastAsia="Times New Roman"/>
-              <w:b/>
-            </w:rPr>
-            <w:t xml:space="preserve">Read </w:t>
-          </w:r>
-          <w:r>
-            <w:rPr>
-              <w:rFonts w:eastAsia="Times New Roman"/>
-              <w:b/>
-            </w:rPr>
-            <w:t xml:space="preserve">and write </w:t>
-          </w:r>
-          <w:r>
-            <w:rPr>
-              <w:rFonts w:eastAsia="Times New Roman"/>
-              <w:b/>
-            </w:rPr>
-            <w:t>directory data</w:t>
-          </w:r>
-          <w:r>
-            <w:rPr>
-              <w:rFonts w:eastAsia="Times New Roman"/>
-            </w:rPr>
-            <w:t xml:space="preserve">, </w:t>
-          </w:r>
-          <w:r>
-            <w:rPr>
-              <w:rFonts w:eastAsia="Times New Roman"/>
-            </w:rPr>
-            <w:t xml:space="preserve">press </w:t>
-          </w:r>
-          <w:r>
-            <w:rPr>
-              <w:rFonts w:eastAsia="Times New Roman"/>
-              <w:b/>
-            </w:rPr>
-            <w:t xml:space="preserve">Select, </w:t>
-          </w:r>
-          <w:r>
-            <w:rPr>
-              <w:rFonts w:eastAsia="Times New Roman"/>
-            </w:rPr>
-            <w:t xml:space="preserve">then click </w:t>
-          </w:r>
-          <w:r>
-            <w:rPr>
-              <w:rFonts w:eastAsia="Times New Roman"/>
-              <w:b/>
-            </w:rPr>
-            <w:t>D</w:t>
-          </w:r>
-          <w:r>
-            <w:rPr>
-              <w:rFonts w:eastAsia="Times New Roman"/>
-              <w:b/>
-            </w:rPr>
-            <w:t>one</w:t>
+            <w:t>Select an expiration time</w:t>
           </w:r>
         </w:p>
         <w:p>
@@ -10576,116 +10519,20 @@
             <w:rPr>
               <w:rFonts w:eastAsia="Times New Roman"/>
             </w:rPr>
-            <w:t xml:space="preserve">Once added, </w:t>
-          </w:r>
-          <w:r>
-            <w:rPr>
-              <w:rFonts w:eastAsia="Times New Roman"/>
-            </w:rPr>
-            <w:t xml:space="preserve">click </w:t>
+            <w:t xml:space="preserve">Click the </w:t>
           </w:r>
           <w:r>
             <w:rPr>
               <w:rFonts w:eastAsia="Times New Roman"/>
               <w:b/>
             </w:rPr>
-            <w:t>Grant permissions</w:t>
-          </w:r>
-          <w:r>
-            <w:rPr>
-              <w:rFonts w:eastAsia="Times New Roman"/>
-            </w:rPr>
-            <w:t xml:space="preserve"> </w:t>
-          </w:r>
-          <w:r>
-            <w:rPr>
-              <w:rFonts w:eastAsia="Times New Roman"/>
-            </w:rPr>
-            <w:t xml:space="preserve">to finish the </w:t>
-          </w:r>
-          <w:bookmarkStart w:id="15" w:name="_GoBack"/>
-          <w:bookmarkEnd w:id="15"/>
-          <w:r>
-            <w:rPr>
-              <w:rFonts w:eastAsia="Times New Roman"/>
-            </w:rPr>
-            <w:t>permission assignment process.</w:t>
-          </w:r>
-        </w:p>
-        <w:p>
-          <w:pPr>
-            <w:spacing w:before="0" w:after="0" w:line="240" w:lineRule="auto"/>
-            <w:rPr>
-              <w:rFonts w:eastAsia="Times New Roman"/>
-            </w:rPr>
-          </w:pPr>
-        </w:p>
-        <w:p>
-          <w:pPr>
-            <w:spacing w:before="0" w:after="0" w:line="240" w:lineRule="auto"/>
-            <w:rPr>
-              <w:rFonts w:eastAsia="Times New Roman"/>
-            </w:rPr>
-          </w:pPr>
-          <w:r>
-            <w:rPr>
-              <w:rFonts w:eastAsia="Times New Roman"/>
-            </w:rPr>
-            <w:t>Y</w:t>
-          </w:r>
-          <w:r>
-            <w:rPr>
-              <w:rFonts w:eastAsia="Times New Roman"/>
-            </w:rPr>
-            <w:t xml:space="preserve">ou will </w:t>
-          </w:r>
-          <w:r>
-            <w:rPr>
-              <w:rFonts w:eastAsia="Times New Roman"/>
-            </w:rPr>
-            <w:t xml:space="preserve">also </w:t>
-          </w:r>
-          <w:r>
-            <w:rPr>
-              <w:rFonts w:eastAsia="Times New Roman"/>
-            </w:rPr>
-            <w:t>need to create a client secret key</w:t>
-          </w:r>
-          <w:r>
-            <w:rPr>
-              <w:rFonts w:eastAsia="Times New Roman"/>
-            </w:rPr>
-            <w:t xml:space="preserve">, </w:t>
-          </w:r>
-          <w:r>
-            <w:rPr>
-              <w:rFonts w:eastAsia="Times New Roman"/>
-            </w:rPr>
-            <w:t xml:space="preserve">record it somewhere safe </w:t>
-          </w:r>
-          <w:r>
-            <w:rPr>
-              <w:rFonts w:eastAsia="Times New Roman"/>
-            </w:rPr>
-            <w:t>to be used later</w:t>
-          </w:r>
-          <w:r>
-            <w:rPr>
-              <w:rFonts w:eastAsia="Times New Roman"/>
-            </w:rPr>
-            <w:t xml:space="preserve">, and record the client/application ID and </w:t>
-          </w:r>
-          <w:r>
-            <w:rPr>
-              <w:rFonts w:eastAsia="Times New Roman"/>
-            </w:rPr>
-            <w:t>tenant/directory ID</w:t>
-          </w:r>
-          <w:r>
-            <w:rPr>
-              <w:rFonts w:eastAsia="Times New Roman"/>
-            </w:rPr>
-            <w:t>.</w:t>
+            <w:t>Add</w:t>
+          </w:r>
+          <w:r>
+            <w:rPr>
+              <w:rFonts w:eastAsia="Times New Roman"/>
+            </w:rPr>
+            <w:t xml:space="preserve"> button</w:t>
           </w:r>
         </w:p>
         <w:p>
@@ -10704,27 +10551,22 @@
             <w:rPr>
               <w:rFonts w:eastAsia="Times New Roman"/>
             </w:rPr>
-            <w:t xml:space="preserve">Under </w:t>
+            <w:t xml:space="preserve">Copy the key value and record it somewhere safe. </w:t>
           </w:r>
           <w:r>
             <w:rPr>
               <w:rFonts w:eastAsia="Times New Roman"/>
               <w:b/>
-            </w:rPr>
-            <w:t>API Access</w:t>
-          </w:r>
-          <w:r>
-            <w:rPr>
-              <w:rFonts w:eastAsia="Times New Roman"/>
-            </w:rPr>
-            <w:t xml:space="preserve">, select </w:t>
-          </w:r>
-          <w:r>
-            <w:rPr>
-              <w:rFonts w:eastAsia="Times New Roman"/>
-              <w:b/>
-            </w:rPr>
-            <w:t>Keys</w:t>
+              <w:bCs/>
+              <w:color w:val="FF0000"/>
+            </w:rPr>
+            <w:t>Do not share this key</w:t>
+          </w:r>
+          <w:r>
+            <w:rPr>
+              <w:rFonts w:eastAsia="Times New Roman"/>
+            </w:rPr>
+            <w:t>.</w:t>
           </w:r>
         </w:p>
         <w:p>
@@ -10732,100 +10574,23 @@
             <w:pStyle w:val="ListParagraph"/>
             <w:numPr>
               <w:ilvl w:val="0"/>
-              <w:numId w:val="28"/>
+              <w:numId w:val="0"/>
             </w:numPr>
             <w:spacing w:before="0" w:after="0" w:line="240" w:lineRule="auto"/>
-            <w:rPr>
-              <w:rFonts w:eastAsia="Times New Roman"/>
-            </w:rPr>
-          </w:pPr>
-          <w:r>
-            <w:rPr>
-              <w:rFonts w:eastAsia="Times New Roman"/>
-            </w:rPr>
-            <w:t>Type a name for the key (e.g. “ClientSecret”)</w:t>
-          </w:r>
-        </w:p>
-        <w:p>
-          <w:pPr>
-            <w:pStyle w:val="ListParagraph"/>
-            <w:numPr>
-              <w:ilvl w:val="0"/>
-              <w:numId w:val="28"/>
-            </w:numPr>
-            <w:spacing w:before="0" w:after="0" w:line="240" w:lineRule="auto"/>
-            <w:rPr>
-              <w:rFonts w:eastAsia="Times New Roman"/>
-            </w:rPr>
-          </w:pPr>
-          <w:r>
-            <w:rPr>
-              <w:rFonts w:eastAsia="Times New Roman"/>
-            </w:rPr>
-            <w:t>Select an expiration time</w:t>
-          </w:r>
-        </w:p>
-        <w:p>
-          <w:pPr>
-            <w:pStyle w:val="ListParagraph"/>
-            <w:numPr>
-              <w:ilvl w:val="0"/>
-              <w:numId w:val="28"/>
-            </w:numPr>
-            <w:spacing w:before="0" w:after="0" w:line="240" w:lineRule="auto"/>
-            <w:rPr>
-              <w:rFonts w:eastAsia="Times New Roman"/>
-            </w:rPr>
-          </w:pPr>
-          <w:r>
-            <w:rPr>
-              <w:rFonts w:eastAsia="Times New Roman"/>
-            </w:rPr>
-            <w:t xml:space="preserve">Click the </w:t>
-          </w:r>
-          <w:r>
-            <w:rPr>
-              <w:rFonts w:eastAsia="Times New Roman"/>
-              <w:b/>
-            </w:rPr>
-            <w:t>Save</w:t>
-          </w:r>
-          <w:r>
-            <w:rPr>
-              <w:rFonts w:eastAsia="Times New Roman"/>
-            </w:rPr>
-            <w:t xml:space="preserve"> button</w:t>
-          </w:r>
-        </w:p>
-        <w:p>
-          <w:pPr>
-            <w:pStyle w:val="ListParagraph"/>
-            <w:numPr>
-              <w:ilvl w:val="0"/>
-              <w:numId w:val="28"/>
-            </w:numPr>
-            <w:spacing w:before="0" w:after="0" w:line="240" w:lineRule="auto"/>
-            <w:rPr>
-              <w:rFonts w:eastAsia="Times New Roman"/>
-            </w:rPr>
-          </w:pPr>
-          <w:r>
-            <w:rPr>
-              <w:rFonts w:eastAsia="Times New Roman"/>
-            </w:rPr>
-            <w:lastRenderedPageBreak/>
-            <w:t>Copy the key value and record it somewhere safe. Do not share this key.</w:t>
-          </w:r>
-          <w:r>
-            <w:rPr>
-              <w:rFonts w:eastAsia="Times New Roman"/>
-              <w:noProof/>
+            <w:ind w:left="720"/>
+            <w:rPr>
+              <w:rFonts w:eastAsia="Times New Roman"/>
+            </w:rPr>
+          </w:pPr>
+          <w:r>
+            <w:rPr>
+              <w:rFonts w:eastAsia="Times New Roman"/>
             </w:rPr>
             <w:drawing>
-              <wp:inline distT="0" distB="0" distL="0" distR="0" wp14:anchorId="63D0D741" wp14:editId="70209B07">
-                <wp:extent cx="4476168" cy="1466490"/>
-                <wp:effectExtent l="0" t="0" r="635" b="635"/>
-                <wp:docPr id="12" name="Picture 12"/>
+              <wp:inline distT="0" distB="0" distL="0" distR="0" wp14:anchorId="472F6299" wp14:editId="05D59033">
+                <wp:extent cx="5943600" cy="1833245"/>
+                <wp:effectExtent l="0" t="0" r="0" b="0"/>
+                <wp:docPr id="78" name="Picture 78"/>
                 <wp:cNvGraphicFramePr>
                   <a:graphicFrameLocks xmlns:a="http://schemas.openxmlformats.org/drawingml/2006/main" noChangeAspect="1"/>
                 </wp:cNvGraphicFramePr>
@@ -10833,36 +10598,23 @@
                   <a:graphicData uri="http://schemas.openxmlformats.org/drawingml/2006/picture">
                     <pic:pic xmlns:pic="http://schemas.openxmlformats.org/drawingml/2006/picture">
                       <pic:nvPicPr>
-                        <pic:cNvPr id="0" name="Picture 1"/>
-                        <pic:cNvPicPr>
-                          <a:picLocks noChangeAspect="1" noChangeArrowheads="1"/>
-                        </pic:cNvPicPr>
+                        <pic:cNvPr id="1" name=""/>
+                        <pic:cNvPicPr/>
                       </pic:nvPicPr>
                       <pic:blipFill>
-                        <a:blip r:embed="rId47">
-                          <a:extLst>
-                            <a:ext uri="{28A0092B-C50C-407E-A947-70E740481C1C}">
-                              <a14:useLocalDpi xmlns:a14="http://schemas.microsoft.com/office/drawing/2010/main" val="0"/>
-                            </a:ext>
-                          </a:extLst>
-                        </a:blip>
-                        <a:srcRect/>
+                        <a:blip r:embed="rId47"/>
                         <a:stretch>
                           <a:fillRect/>
                         </a:stretch>
                       </pic:blipFill>
-                      <pic:spPr bwMode="auto">
+                      <pic:spPr>
                         <a:xfrm>
                           <a:off x="0" y="0"/>
-                          <a:ext cx="4481504" cy="1468238"/>
+                          <a:ext cx="5943600" cy="1833245"/>
                         </a:xfrm>
                         <a:prstGeom prst="rect">
                           <a:avLst/>
                         </a:prstGeom>
-                        <a:noFill/>
-                        <a:ln>
-                          <a:noFill/>
-                        </a:ln>
                       </pic:spPr>
                     </pic:pic>
                   </a:graphicData>
@@ -10899,26 +10651,21 @@
             <w:rPr>
               <w:rFonts w:eastAsia="Times New Roman"/>
             </w:rPr>
-            <w:t xml:space="preserve">, go back to the screen where you </w:t>
-          </w:r>
-          <w:r>
-            <w:rPr>
-              <w:rFonts w:eastAsia="Times New Roman"/>
-            </w:rPr>
-            <w:t xml:space="preserve">selected the </w:t>
+            <w:t xml:space="preserve">, </w:t>
+          </w:r>
+          <w:r>
+            <w:rPr>
+              <w:rFonts w:eastAsia="Times New Roman"/>
+            </w:rPr>
+            <w:t xml:space="preserve">click on </w:t>
           </w:r>
           <w:r>
             <w:rPr>
               <w:rFonts w:eastAsia="Times New Roman"/>
               <w:b/>
-            </w:rPr>
-            <w:t>Settings</w:t>
-          </w:r>
-          <w:r>
-            <w:rPr>
-              <w:rFonts w:eastAsia="Times New Roman"/>
-            </w:rPr>
-            <w:t xml:space="preserve"> button</w:t>
+              <w:bCs/>
+            </w:rPr>
+            <w:t>Overview</w:t>
           </w:r>
         </w:p>
         <w:p>
@@ -10946,6 +10693,67 @@
             </w:rPr>
             <w:t>Application ID</w:t>
           </w:r>
+          <w:r>
+            <w:rPr>
+              <w:rFonts w:eastAsia="Times New Roman"/>
+              <w:b/>
+            </w:rPr>
+            <w:t xml:space="preserve"> </w:t>
+          </w:r>
+          <w:r>
+            <w:rPr>
+              <w:rFonts w:eastAsia="Times New Roman"/>
+              <w:bCs/>
+            </w:rPr>
+            <w:t xml:space="preserve">and </w:t>
+          </w:r>
+          <w:r>
+            <w:rPr>
+              <w:rFonts w:eastAsia="Times New Roman"/>
+              <w:b/>
+            </w:rPr>
+            <w:t>Directory (tenant) ID</w:t>
+          </w:r>
+          <w:r>
+            <w:rPr>
+              <w:rFonts w:eastAsia="Times New Roman"/>
+            </w:rPr>
+            <w:t xml:space="preserve"> </w:t>
+          </w:r>
+        </w:p>
+        <w:p>
+          <w:pPr>
+            <w:spacing w:before="0" w:after="0" w:line="240" w:lineRule="auto"/>
+            <w:rPr>
+              <w:rFonts w:eastAsia="Times New Roman"/>
+            </w:rPr>
+          </w:pPr>
+        </w:p>
+        <w:p>
+          <w:pPr>
+            <w:spacing w:before="0" w:after="0" w:line="240" w:lineRule="auto"/>
+            <w:rPr>
+              <w:rFonts w:eastAsia="Times New Roman"/>
+            </w:rPr>
+          </w:pPr>
+          <w:r>
+            <w:rPr>
+              <w:rFonts w:eastAsia="Times New Roman"/>
+            </w:rPr>
+            <w:t>Finally, you will need to add the AzureAD PowerShell module for use by the runbook</w:t>
+          </w:r>
+          <w:r>
+            <w:rPr>
+              <w:rFonts w:eastAsia="Times New Roman"/>
+            </w:rPr>
+            <w:t xml:space="preserve">. This will let the script </w:t>
+          </w:r>
+          <w:r>
+            <w:rPr>
+              <w:rFonts w:eastAsia="Times New Roman"/>
+            </w:rPr>
+            <w:t>find and modify Azure AD groups and users.</w:t>
+          </w:r>
         </w:p>
         <w:p>
           <w:pPr>
@@ -10963,13 +10771,7 @@
             <w:rPr>
               <w:rFonts w:eastAsia="Times New Roman"/>
             </w:rPr>
-            <w:t xml:space="preserve">To get the </w:t>
-          </w:r>
-          <w:r>
-            <w:rPr>
-              <w:rFonts w:eastAsia="Times New Roman"/>
-            </w:rPr>
-            <w:t>tenant/directory ID, select the Azure Active Directory Service</w:t>
+            <w:t>Find your Automation account and select it</w:t>
           </w:r>
         </w:p>
         <w:p>
@@ -10995,7 +10797,7 @@
               <w:rFonts w:eastAsia="Times New Roman"/>
               <w:b/>
             </w:rPr>
-            <w:t>Manage</w:t>
+            <w:t>Shared Resources</w:t>
           </w:r>
           <w:r>
             <w:rPr>
@@ -11008,7 +10810,7 @@
               <w:rFonts w:eastAsia="Times New Roman"/>
               <w:b/>
             </w:rPr>
-            <w:t>Properties</w:t>
+            <w:t>Module Gallery</w:t>
           </w:r>
         </w:p>
         <w:p>
@@ -11027,66 +10829,49 @@
             <w:rPr>
               <w:rFonts w:eastAsia="Times New Roman"/>
             </w:rPr>
-            <w:t xml:space="preserve">Copy </w:t>
-          </w:r>
-          <w:r>
-            <w:rPr>
-              <w:rFonts w:eastAsia="Times New Roman"/>
-            </w:rPr>
-            <w:t xml:space="preserve">and record </w:t>
-          </w:r>
-          <w:r>
-            <w:rPr>
-              <w:rFonts w:eastAsia="Times New Roman"/>
-            </w:rPr>
-            <w:t xml:space="preserve">the </w:t>
+            <w:t>Search for “</w:t>
           </w:r>
           <w:r>
             <w:rPr>
               <w:rFonts w:eastAsia="Times New Roman"/>
               <w:b/>
-            </w:rPr>
-            <w:t>Directory ID</w:t>
-          </w:r>
-          <w:r>
-            <w:rPr>
-              <w:rFonts w:eastAsia="Times New Roman"/>
-            </w:rPr>
-            <w:t xml:space="preserve"> </w:t>
-          </w:r>
-        </w:p>
-        <w:p>
-          <w:pPr>
-            <w:spacing w:before="0" w:after="0" w:line="240" w:lineRule="auto"/>
-            <w:rPr>
-              <w:rFonts w:eastAsia="Times New Roman"/>
-            </w:rPr>
-          </w:pPr>
-        </w:p>
-        <w:p>
-          <w:pPr>
-            <w:spacing w:before="0" w:after="0" w:line="240" w:lineRule="auto"/>
-            <w:rPr>
-              <w:rFonts w:eastAsia="Times New Roman"/>
-            </w:rPr>
-          </w:pPr>
-          <w:r>
-            <w:rPr>
-              <w:rFonts w:eastAsia="Times New Roman"/>
-            </w:rPr>
-            <w:t>Finally, you will need to add the AzureAD PowerShell module for use by the runbook</w:t>
-          </w:r>
-          <w:r>
-            <w:rPr>
-              <w:rFonts w:eastAsia="Times New Roman"/>
-            </w:rPr>
-            <w:t xml:space="preserve">. This will let the script </w:t>
-          </w:r>
-          <w:r>
-            <w:rPr>
-              <w:rFonts w:eastAsia="Times New Roman"/>
-            </w:rPr>
-            <w:t>find and modify Azure AD groups and users.</w:t>
+              <w:bCs/>
+            </w:rPr>
+            <w:t>MicrosoftTeams</w:t>
+          </w:r>
+          <w:r>
+            <w:rPr>
+              <w:rFonts w:eastAsia="Times New Roman"/>
+            </w:rPr>
+            <w:t>”</w:t>
+          </w:r>
+          <w:r>
+            <w:rPr>
+              <w:rFonts w:eastAsia="Times New Roman"/>
+            </w:rPr>
+            <w:t xml:space="preserve">, </w:t>
+          </w:r>
+          <w:r>
+            <w:rPr>
+              <w:rFonts w:eastAsia="Times New Roman"/>
+              <w:b/>
+              <w:bCs/>
+            </w:rPr>
+            <w:t>Select</w:t>
+          </w:r>
+          <w:r>
+            <w:rPr>
+              <w:rFonts w:eastAsia="Times New Roman"/>
+            </w:rPr>
+            <w:t xml:space="preserve">, and </w:t>
+          </w:r>
+          <w:r>
+            <w:rPr>
+              <w:rFonts w:eastAsia="Times New Roman"/>
+              <w:b/>
+              <w:bCs/>
+            </w:rPr>
+            <w:t>Import</w:t>
           </w:r>
         </w:p>
         <w:p>
@@ -11094,111 +10879,23 @@
             <w:pStyle w:val="ListParagraph"/>
             <w:numPr>
               <w:ilvl w:val="0"/>
-              <w:numId w:val="28"/>
+              <w:numId w:val="0"/>
             </w:numPr>
             <w:spacing w:before="0" w:after="0" w:line="240" w:lineRule="auto"/>
-            <w:rPr>
-              <w:rFonts w:eastAsia="Times New Roman"/>
-            </w:rPr>
-          </w:pPr>
-          <w:r>
-            <w:rPr>
-              <w:rFonts w:eastAsia="Times New Roman"/>
-            </w:rPr>
-            <w:t>Find your Automation account and select it</w:t>
-          </w:r>
-        </w:p>
-        <w:p>
-          <w:pPr>
-            <w:pStyle w:val="ListParagraph"/>
-            <w:numPr>
-              <w:ilvl w:val="0"/>
-              <w:numId w:val="28"/>
-            </w:numPr>
-            <w:spacing w:before="0" w:after="0" w:line="240" w:lineRule="auto"/>
-            <w:rPr>
-              <w:rFonts w:eastAsia="Times New Roman"/>
-            </w:rPr>
-          </w:pPr>
-          <w:r>
-            <w:rPr>
-              <w:rFonts w:eastAsia="Times New Roman"/>
-            </w:rPr>
-            <w:t xml:space="preserve">Under </w:t>
-          </w:r>
-          <w:r>
-            <w:rPr>
-              <w:rFonts w:eastAsia="Times New Roman"/>
-              <w:b/>
-            </w:rPr>
-            <w:t>Shared Resources</w:t>
-          </w:r>
-          <w:r>
-            <w:rPr>
-              <w:rFonts w:eastAsia="Times New Roman"/>
-            </w:rPr>
-            <w:t xml:space="preserve">, select </w:t>
-          </w:r>
-          <w:r>
-            <w:rPr>
-              <w:rFonts w:eastAsia="Times New Roman"/>
-              <w:b/>
-            </w:rPr>
-            <w:t>Module Gallery</w:t>
-          </w:r>
-        </w:p>
-        <w:p>
-          <w:pPr>
-            <w:pStyle w:val="ListParagraph"/>
-            <w:numPr>
-              <w:ilvl w:val="0"/>
-              <w:numId w:val="28"/>
-            </w:numPr>
-            <w:spacing w:before="0" w:after="0" w:line="240" w:lineRule="auto"/>
-            <w:rPr>
-              <w:rFonts w:eastAsia="Times New Roman"/>
-            </w:rPr>
-          </w:pPr>
-          <w:r>
-            <w:rPr>
-              <w:rFonts w:eastAsia="Times New Roman"/>
-            </w:rPr>
-            <w:t>Search for “AzureAD</w:t>
-          </w:r>
-          <w:r>
-            <w:rPr>
-              <w:rFonts w:eastAsia="Times New Roman"/>
-            </w:rPr>
-            <w:t>,</w:t>
-          </w:r>
-          <w:r>
-            <w:rPr>
-              <w:rFonts w:eastAsia="Times New Roman"/>
-            </w:rPr>
-            <w:t>”</w:t>
-          </w:r>
-          <w:r>
-            <w:rPr>
-              <w:rFonts w:eastAsia="Times New Roman"/>
-            </w:rPr>
-            <w:t xml:space="preserve"> </w:t>
-          </w:r>
-          <w:r>
-            <w:rPr>
-              <w:rFonts w:eastAsia="Times New Roman"/>
-            </w:rPr>
-            <w:t>then select it</w:t>
-          </w:r>
-          <w:r>
-            <w:rPr>
-              <w:rFonts w:eastAsia="Times New Roman"/>
-              <w:noProof/>
+            <w:ind w:left="720"/>
+            <w:rPr>
+              <w:rFonts w:eastAsia="Times New Roman"/>
+            </w:rPr>
+          </w:pPr>
+          <w:r>
+            <w:rPr>
+              <w:rFonts w:eastAsia="Times New Roman"/>
             </w:rPr>
             <w:drawing>
-              <wp:inline distT="0" distB="0" distL="0" distR="0" wp14:anchorId="642F5605" wp14:editId="3D3B3160">
-                <wp:extent cx="5019239" cy="1199071"/>
-                <wp:effectExtent l="0" t="0" r="0" b="1270"/>
-                <wp:docPr id="30" name="Picture 30"/>
+              <wp:inline distT="0" distB="0" distL="0" distR="0" wp14:anchorId="786FBBA9" wp14:editId="48A887B2">
+                <wp:extent cx="5943600" cy="1160145"/>
+                <wp:effectExtent l="0" t="0" r="0" b="1905"/>
+                <wp:docPr id="79" name="Picture 79"/>
                 <wp:cNvGraphicFramePr>
                   <a:graphicFrameLocks xmlns:a="http://schemas.openxmlformats.org/drawingml/2006/main" noChangeAspect="1"/>
                 </wp:cNvGraphicFramePr>
@@ -11206,36 +10903,23 @@
                   <a:graphicData uri="http://schemas.openxmlformats.org/drawingml/2006/picture">
                     <pic:pic xmlns:pic="http://schemas.openxmlformats.org/drawingml/2006/picture">
                       <pic:nvPicPr>
-                        <pic:cNvPr id="0" name="Picture 2"/>
-                        <pic:cNvPicPr>
-                          <a:picLocks noChangeAspect="1" noChangeArrowheads="1"/>
-                        </pic:cNvPicPr>
+                        <pic:cNvPr id="1" name=""/>
+                        <pic:cNvPicPr/>
                       </pic:nvPicPr>
                       <pic:blipFill>
-                        <a:blip r:embed="rId48">
-                          <a:extLst>
-                            <a:ext uri="{28A0092B-C50C-407E-A947-70E740481C1C}">
-                              <a14:useLocalDpi xmlns:a14="http://schemas.microsoft.com/office/drawing/2010/main" val="0"/>
-                            </a:ext>
-                          </a:extLst>
-                        </a:blip>
-                        <a:srcRect/>
+                        <a:blip r:embed="rId48"/>
                         <a:stretch>
                           <a:fillRect/>
                         </a:stretch>
                       </pic:blipFill>
-                      <pic:spPr bwMode="auto">
+                      <pic:spPr>
                         <a:xfrm>
                           <a:off x="0" y="0"/>
-                          <a:ext cx="5021956" cy="1199720"/>
+                          <a:ext cx="5943600" cy="1160145"/>
                         </a:xfrm>
                         <a:prstGeom prst="rect">
                           <a:avLst/>
                         </a:prstGeom>
-                        <a:noFill/>
-                        <a:ln>
-                          <a:noFill/>
-                        </a:ln>
                       </pic:spPr>
                     </pic:pic>
                   </a:graphicData>
@@ -11260,21 +10944,124 @@
             <w:rPr>
               <w:rFonts w:eastAsia="Times New Roman"/>
             </w:rPr>
-            <w:t xml:space="preserve">Click the </w:t>
+            <w:t>Search for “</w:t>
           </w:r>
           <w:r>
             <w:rPr>
               <w:rFonts w:eastAsia="Times New Roman"/>
               <w:b/>
+              <w:bCs/>
+            </w:rPr>
+            <w:t>AzureAD</w:t>
+          </w:r>
+          <w:r>
+            <w:rPr>
+              <w:rFonts w:eastAsia="Times New Roman"/>
+            </w:rPr>
+            <w:t>,</w:t>
+          </w:r>
+          <w:r>
+            <w:rPr>
+              <w:rFonts w:eastAsia="Times New Roman"/>
+            </w:rPr>
+            <w:t>”</w:t>
+          </w:r>
+          <w:r>
+            <w:rPr>
+              <w:rFonts w:eastAsia="Times New Roman"/>
+            </w:rPr>
+            <w:t xml:space="preserve"> </w:t>
+          </w:r>
+          <w:r>
+            <w:rPr>
+              <w:rFonts w:eastAsia="Times New Roman"/>
+            </w:rPr>
+            <w:t xml:space="preserve">then </w:t>
+          </w:r>
+          <w:r>
+            <w:rPr>
+              <w:rFonts w:eastAsia="Times New Roman"/>
+              <w:b/>
+              <w:bCs/>
+            </w:rPr>
+            <w:t>select</w:t>
+          </w:r>
+          <w:r>
+            <w:rPr>
+              <w:rFonts w:eastAsia="Times New Roman"/>
+            </w:rPr>
+            <w:t xml:space="preserve"> it</w:t>
+          </w:r>
+          <w:r>
+            <w:rPr>
+              <w:rFonts w:eastAsia="Times New Roman"/>
+            </w:rPr>
+            <w:t xml:space="preserve">, and </w:t>
+          </w:r>
+          <w:r>
+            <w:rPr>
+              <w:rFonts w:eastAsia="Times New Roman"/>
+              <w:b/>
+              <w:bCs/>
             </w:rPr>
             <w:t>Import</w:t>
           </w:r>
           <w:r>
             <w:rPr>
               <w:rFonts w:eastAsia="Times New Roman"/>
-            </w:rPr>
-            <w:t xml:space="preserve"> button</w:t>
-          </w:r>
+              <w:b/>
+              <w:bCs/>
+            </w:rPr>
+            <w:drawing>
+              <wp:inline distT="0" distB="0" distL="0" distR="0" wp14:anchorId="113E8C06" wp14:editId="3F4CE77F">
+                <wp:extent cx="5943600" cy="1243965"/>
+                <wp:effectExtent l="0" t="0" r="0" b="0"/>
+                <wp:docPr id="85" name="Picture 85"/>
+                <wp:cNvGraphicFramePr>
+                  <a:graphicFrameLocks xmlns:a="http://schemas.openxmlformats.org/drawingml/2006/main" noChangeAspect="1"/>
+                </wp:cNvGraphicFramePr>
+                <a:graphic xmlns:a="http://schemas.openxmlformats.org/drawingml/2006/main">
+                  <a:graphicData uri="http://schemas.openxmlformats.org/drawingml/2006/picture">
+                    <pic:pic xmlns:pic="http://schemas.openxmlformats.org/drawingml/2006/picture">
+                      <pic:nvPicPr>
+                        <pic:cNvPr id="1" name=""/>
+                        <pic:cNvPicPr/>
+                      </pic:nvPicPr>
+                      <pic:blipFill>
+                        <a:blip r:embed="rId49"/>
+                        <a:stretch>
+                          <a:fillRect/>
+                        </a:stretch>
+                      </pic:blipFill>
+                      <pic:spPr>
+                        <a:xfrm>
+                          <a:off x="0" y="0"/>
+                          <a:ext cx="5943600" cy="1243965"/>
+                        </a:xfrm>
+                        <a:prstGeom prst="rect">
+                          <a:avLst/>
+                        </a:prstGeom>
+                      </pic:spPr>
+                    </pic:pic>
+                  </a:graphicData>
+                </a:graphic>
+              </wp:inline>
+            </w:drawing>
+          </w:r>
+        </w:p>
+        <w:p>
+          <w:pPr>
+            <w:pStyle w:val="ListParagraph"/>
+            <w:numPr>
+              <w:ilvl w:val="0"/>
+              <w:numId w:val="0"/>
+            </w:numPr>
+            <w:spacing w:before="0" w:after="0" w:line="240" w:lineRule="auto"/>
+            <w:ind w:left="720"/>
+            <w:rPr>
+              <w:rFonts w:eastAsia="Times New Roman"/>
+            </w:rPr>
+          </w:pPr>
           <w:r>
             <w:rPr>
               <w:rFonts w:eastAsia="Times New Roman"/>
@@ -11287,14 +11074,15 @@
             <w:pStyle w:val="Heading3Numbered"/>
             <w:spacing w:before="0" w:after="0"/>
           </w:pPr>
-          <w:bookmarkStart w:id="16" w:name="_Toc510644859"/>
-          <w:r>
+          <w:bookmarkStart w:id="15" w:name="_Toc510644859"/>
+          <w:r>
+            <w:lastRenderedPageBreak/>
             <w:t xml:space="preserve">Create an </w:t>
           </w:r>
           <w:r>
             <w:t>Azure Runbook</w:t>
           </w:r>
-          <w:bookmarkEnd w:id="16"/>
+          <w:bookmarkEnd w:id="15"/>
         </w:p>
         <w:p>
           <w:r>
@@ -11306,7 +11094,7 @@
           <w:r>
             <w:t xml:space="preserve"> </w:t>
           </w:r>
-          <w:hyperlink r:id="rId49" w:history="1">
+          <w:hyperlink r:id="rId50" w:history="1">
             <w:r>
               <w:rPr>
                 <w:rStyle w:val="Hyperlink"/>
@@ -11415,14 +11203,7 @@
               <w:rFonts w:ascii="Helvetica" w:hAnsi="Helvetica" w:cs="Helvetica"/>
               <w:color w:val="222222"/>
             </w:rPr>
-            <w:t>Add a runbook</w:t>
-          </w:r>
-          <w:r>
-            <w:rPr>
-              <w:rFonts w:cs="Segoe UI"/>
-              <w:color w:val="222222"/>
-            </w:rPr>
-            <w:t xml:space="preserve"> button and then </w:t>
+            <w:t>Import</w:t>
           </w:r>
           <w:r>
             <w:rPr>
@@ -11430,7 +11211,14 @@
               <w:rFonts w:ascii="Helvetica" w:hAnsi="Helvetica" w:cs="Helvetica"/>
               <w:color w:val="222222"/>
             </w:rPr>
-            <w:t>Import</w:t>
+            <w:t xml:space="preserve"> a runbook</w:t>
+          </w:r>
+          <w:r>
+            <w:rPr>
+              <w:rFonts w:cs="Segoe UI"/>
+              <w:color w:val="222222"/>
+            </w:rPr>
+            <w:t xml:space="preserve"> button </w:t>
           </w:r>
         </w:p>
         <w:p>
@@ -11454,17 +11242,14 @@
           <w:r>
             <w:t xml:space="preserve"> link: </w:t>
           </w:r>
-          <w:hyperlink r:id="rId50" w:history="1">
+          <w:hyperlink r:id="rId51" w:history="1">
             <w:r>
               <w:rPr>
                 <w:rStyle w:val="Hyperlink"/>
               </w:rPr>
-              <w:t>https://github.com/jason-ortiz/provision-ms-team/blob/master/Provision%20MS%20Team%20Files.zip</w:t>
+              <w:t>https://github.com/soyalejolopez/provision-ms-team/blob/master/Provision%20MS%20Team%20Files.zip</w:t>
             </w:r>
           </w:hyperlink>
-          <w:r>
-            <w:t xml:space="preserve"> </w:t>
-          </w:r>
         </w:p>
         <w:p>
           <w:pPr>
@@ -11540,7 +11325,6 @@
               <w:rFonts w:cs="Segoe UI"/>
               <w:color w:val="222222"/>
             </w:rPr>
-            <w:lastRenderedPageBreak/>
             <w:t xml:space="preserve">If the </w:t>
           </w:r>
           <w:r>
@@ -11578,7 +11362,7 @@
             </w:rPr>
             <w:t xml:space="preserve">The </w:t>
           </w:r>
-          <w:hyperlink r:id="rId51" w:history="1">
+          <w:hyperlink r:id="rId52" w:history="1">
             <w:r>
               <w:rPr>
                 <w:rStyle w:val="Hyperlink"/>
@@ -11738,7 +11522,7 @@
                         <pic:cNvPicPr/>
                       </pic:nvPicPr>
                       <pic:blipFill>
-                        <a:blip r:embed="rId52" cstate="print">
+                        <a:blip r:embed="rId53" cstate="print">
                           <a:extLst>
                             <a:ext uri="{28A0092B-C50C-407E-A947-70E740481C1C}">
                               <a14:useLocalDpi xmlns:a14="http://schemas.microsoft.com/office/drawing/2010/main" val="0"/>
@@ -11769,30 +11553,31 @@
           <w:pPr>
             <w:pStyle w:val="Heading1Numbered"/>
           </w:pPr>
-          <w:bookmarkStart w:id="17" w:name="_Toc510644860"/>
-          <w:r>
+          <w:bookmarkStart w:id="16" w:name="_Toc510644860"/>
+          <w:r>
+            <w:lastRenderedPageBreak/>
             <w:t>Create the Microsoft Flow for Approval and Provision Kickoff</w:t>
           </w:r>
+          <w:bookmarkEnd w:id="16"/>
+        </w:p>
+        <w:p>
+          <w:pPr>
+            <w:pStyle w:val="Heading2Numbered"/>
+          </w:pPr>
+          <w:bookmarkStart w:id="17" w:name="_Toc510644861"/>
+          <w:r>
+            <w:t>Introduction</w:t>
+          </w:r>
           <w:bookmarkEnd w:id="17"/>
         </w:p>
         <w:p>
-          <w:pPr>
-            <w:pStyle w:val="Heading2Numbered"/>
-          </w:pPr>
-          <w:bookmarkStart w:id="18" w:name="_Toc510644861"/>
-          <w:r>
-            <w:t>Introduction</w:t>
-          </w:r>
-          <w:bookmarkEnd w:id="18"/>
-        </w:p>
-        <w:p>
           <w:r>
             <w:t>From</w:t>
           </w:r>
           <w:r>
             <w:t xml:space="preserve"> </w:t>
           </w:r>
-          <w:hyperlink r:id="rId53" w:anchor="step-1" w:history="1">
+          <w:hyperlink r:id="rId54" w:anchor="step-1" w:history="1">
             <w:r>
               <w:rPr>
                 <w:rStyle w:val="Hyperlink"/>
@@ -11845,11 +11630,7 @@
             <w:t xml:space="preserve">, </w:t>
           </w:r>
           <w:r>
-            <w:t xml:space="preserve">and upon </w:t>
-          </w:r>
-          <w:r>
-            <w:lastRenderedPageBreak/>
-            <w:t xml:space="preserve">approval, </w:t>
+            <w:t xml:space="preserve">and upon approval, </w:t>
           </w:r>
           <w:r>
             <w:t>call the Azure Runbook</w:t>
@@ -11871,21 +11652,21 @@
           <w:pPr>
             <w:pStyle w:val="Heading2Numbered"/>
           </w:pPr>
-          <w:bookmarkStart w:id="19" w:name="_Toc510644862"/>
+          <w:bookmarkStart w:id="18" w:name="_Toc510644862"/>
           <w:r>
             <w:t>Creation Steps</w:t>
           </w:r>
+          <w:bookmarkEnd w:id="18"/>
+        </w:p>
+        <w:p>
+          <w:pPr>
+            <w:pStyle w:val="Heading3Numbered"/>
+          </w:pPr>
+          <w:bookmarkStart w:id="19" w:name="_Toc510644863"/>
+          <w:r>
+            <w:t>Import the Microsoft Flow package</w:t>
+          </w:r>
           <w:bookmarkEnd w:id="19"/>
-        </w:p>
-        <w:p>
-          <w:pPr>
-            <w:pStyle w:val="Heading3Numbered"/>
-          </w:pPr>
-          <w:bookmarkStart w:id="20" w:name="_Toc510644863"/>
-          <w:r>
-            <w:t>Import the Microsoft Flow package</w:t>
-          </w:r>
-          <w:bookmarkEnd w:id="20"/>
         </w:p>
         <w:p>
           <w:pPr>
@@ -11898,7 +11679,7 @@
           <w:r>
             <w:t xml:space="preserve">Go to </w:t>
           </w:r>
-          <w:hyperlink r:id="rId54" w:history="1">
+          <w:hyperlink r:id="rId55" w:history="1">
             <w:r>
               <w:rPr>
                 <w:rStyle w:val="Hyperlink"/>
@@ -11976,7 +11757,7 @@
                         </pic:cNvPicPr>
                       </pic:nvPicPr>
                       <pic:blipFill>
-                        <a:blip r:embed="rId55">
+                        <a:blip r:embed="rId56">
                           <a:extLst>
                             <a:ext uri="{28A0092B-C50C-407E-A947-70E740481C1C}">
                               <a14:useLocalDpi xmlns:a14="http://schemas.microsoft.com/office/drawing/2010/main" val="0"/>
@@ -12056,6 +11837,7 @@
             </w:rPr>
           </w:pPr>
           <w:r>
+            <w:lastRenderedPageBreak/>
             <w:t>After upload, you should see the following:</w:t>
           </w:r>
           <w:r>
@@ -12083,7 +11865,7 @@
                         </pic:cNvPicPr>
                       </pic:nvPicPr>
                       <pic:blipFill>
-                        <a:blip r:embed="rId56">
+                        <a:blip r:embed="rId57">
                           <a:extLst>
                             <a:ext uri="{28A0092B-C50C-407E-A947-70E740481C1C}">
                               <a14:useLocalDpi xmlns:a14="http://schemas.microsoft.com/office/drawing/2010/main" val="0"/>
@@ -12121,15 +11903,14 @@
               <w:noProof/>
             </w:rPr>
           </w:pPr>
-          <w:bookmarkStart w:id="21" w:name="_Toc510644864"/>
+          <w:bookmarkStart w:id="20" w:name="_Toc510644864"/>
           <w:r>
             <w:rPr>
               <w:noProof/>
             </w:rPr>
-            <w:lastRenderedPageBreak/>
             <w:t>Set up connections</w:t>
           </w:r>
-          <w:bookmarkEnd w:id="21"/>
+          <w:bookmarkEnd w:id="20"/>
         </w:p>
         <w:p>
           <w:r>
@@ -12208,6 +11989,7 @@
             </w:numPr>
           </w:pPr>
           <w:r>
+            <w:lastRenderedPageBreak/>
             <w:t>You should see the following assuming you have no connections in Microsoft Flow</w:t>
           </w:r>
           <w:r>
@@ -12235,7 +12017,7 @@
                         </pic:cNvPicPr>
                       </pic:nvPicPr>
                       <pic:blipFill>
-                        <a:blip r:embed="rId57" cstate="print">
+                        <a:blip r:embed="rId58" cstate="print">
                           <a:extLst>
                             <a:ext uri="{28A0092B-C50C-407E-A947-70E740481C1C}">
                               <a14:useLocalDpi xmlns:a14="http://schemas.microsoft.com/office/drawing/2010/main" val="0"/>
@@ -12372,7 +12154,7 @@
                         </pic:cNvPicPr>
                       </pic:nvPicPr>
                       <pic:blipFill>
-                        <a:blip r:embed="rId58" cstate="print">
+                        <a:blip r:embed="rId59" cstate="print">
                           <a:extLst>
                             <a:ext uri="{28A0092B-C50C-407E-A947-70E740481C1C}">
                               <a14:useLocalDpi xmlns:a14="http://schemas.microsoft.com/office/drawing/2010/main" val="0"/>
@@ -12413,7 +12195,6 @@
             </w:numPr>
           </w:pPr>
           <w:r>
-            <w:lastRenderedPageBreak/>
             <w:t xml:space="preserve">Select </w:t>
           </w:r>
           <w:r>
@@ -12456,7 +12237,7 @@
                         </pic:cNvPicPr>
                       </pic:nvPicPr>
                       <pic:blipFill>
-                        <a:blip r:embed="rId59" cstate="print">
+                        <a:blip r:embed="rId60" cstate="print">
                           <a:extLst>
                             <a:ext uri="{28A0092B-C50C-407E-A947-70E740481C1C}">
                               <a14:useLocalDpi xmlns:a14="http://schemas.microsoft.com/office/drawing/2010/main" val="0"/>
@@ -12574,6 +12355,7 @@
                     <w:b/>
                     <w:bCs/>
                   </w:rPr>
+                  <w:lastRenderedPageBreak/>
                   <w:t>Connection</w:t>
                 </w:r>
                 <w:r>
@@ -12864,7 +12646,6 @@
             <w:rPr>
               <w:noProof/>
             </w:rPr>
-            <w:lastRenderedPageBreak/>
             <w:drawing>
               <wp:anchor distT="0" distB="0" distL="114300" distR="114300" simplePos="0" relativeHeight="251660288" behindDoc="0" locked="0" layoutInCell="1" allowOverlap="1" wp14:anchorId="09DA5E01" wp14:editId="524483DF">
                 <wp:simplePos x="0" y="0"/>
@@ -12891,7 +12672,7 @@
                         </pic:cNvPicPr>
                       </pic:nvPicPr>
                       <pic:blipFill>
-                        <a:blip r:embed="rId60" cstate="print">
+                        <a:blip r:embed="rId61" cstate="print">
                           <a:extLst>
                             <a:ext uri="{28A0092B-C50C-407E-A947-70E740481C1C}">
                               <a14:useLocalDpi xmlns:a14="http://schemas.microsoft.com/office/drawing/2010/main" val="0"/>
@@ -12950,6 +12731,7 @@
             </w:numPr>
           </w:pPr>
           <w:r>
+            <w:lastRenderedPageBreak/>
             <w:t>Click</w:t>
           </w:r>
           <w:r>
@@ -13005,7 +12787,7 @@
                         </pic:cNvPicPr>
                       </pic:nvPicPr>
                       <pic:blipFill>
-                        <a:blip r:embed="rId61" cstate="print">
+                        <a:blip r:embed="rId62" cstate="print">
                           <a:extLst>
                             <a:ext uri="{28A0092B-C50C-407E-A947-70E740481C1C}">
                               <a14:useLocalDpi xmlns:a14="http://schemas.microsoft.com/office/drawing/2010/main" val="0"/>
@@ -13082,7 +12864,7 @@
                         </pic:cNvPicPr>
                       </pic:nvPicPr>
                       <pic:blipFill>
-                        <a:blip r:embed="rId62">
+                        <a:blip r:embed="rId63">
                           <a:extLst>
                             <a:ext uri="{28A0092B-C50C-407E-A947-70E740481C1C}">
                               <a14:useLocalDpi xmlns:a14="http://schemas.microsoft.com/office/drawing/2010/main" val="0"/>
@@ -13151,123 +12933,123 @@
           <w:pPr>
             <w:pStyle w:val="Heading3Numbered"/>
           </w:pPr>
-          <w:bookmarkStart w:id="22" w:name="_Toc510644865"/>
+          <w:bookmarkStart w:id="21" w:name="_Toc510644865"/>
+          <w:r>
+            <w:t>Update the Flow</w:t>
+          </w:r>
+          <w:bookmarkEnd w:id="21"/>
+        </w:p>
+        <w:p>
+          <w:r>
+            <w:t>After import</w:t>
+          </w:r>
+          <w:r>
+            <w:t xml:space="preserve">, it is </w:t>
+          </w:r>
+          <w:r>
+            <w:t>essential</w:t>
+          </w:r>
+          <w:r>
+            <w:t xml:space="preserve"> to go through the workflow and review the trigger and each action for accuracy and errors</w:t>
+          </w:r>
+          <w:r>
+            <w:t>. C</w:t>
+          </w:r>
+          <w:r>
+            <w:t xml:space="preserve">onfigure them to suit your own needs if necessary. </w:t>
+          </w:r>
+          <w:r>
+            <w:t xml:space="preserve">Not all the actions in the Flow are absolutely </w:t>
+          </w:r>
+          <w:r>
+            <w:t>necessary</w:t>
+          </w:r>
+          <w:r>
+            <w:t>,</w:t>
+          </w:r>
+          <w:r>
+            <w:t xml:space="preserve"> but</w:t>
+          </w:r>
+          <w:r>
+            <w:t xml:space="preserve"> </w:t>
+          </w:r>
+          <w:r>
+            <w:t xml:space="preserve">they </w:t>
+          </w:r>
+          <w:r>
+            <w:t>are</w:t>
+          </w:r>
+          <w:r>
+            <w:t xml:space="preserve"> still</w:t>
+          </w:r>
+          <w:r>
+            <w:t xml:space="preserve"> </w:t>
+          </w:r>
+          <w:r>
+            <w:t>convenient</w:t>
+          </w:r>
+          <w:r>
+            <w:t xml:space="preserve">. </w:t>
+          </w:r>
+          <w:r>
+            <w:t xml:space="preserve">Any actions like </w:t>
+          </w:r>
+          <w:r>
+            <w:t>this will say “</w:t>
+          </w:r>
+          <w:r>
+            <w:rPr>
+              <w:b/>
+            </w:rPr>
+            <w:t>[OPTIONAL]</w:t>
+          </w:r>
+          <w:r>
+            <w:t xml:space="preserve">” in the section title and could be removed from the Flow if desired. </w:t>
+          </w:r>
+          <w:r>
+            <w:t>In the next sections</w:t>
+          </w:r>
+          <w:r>
+            <w:t xml:space="preserve">, the Flow trigger and actions’ </w:t>
+          </w:r>
+          <w:r>
+            <w:t>behaviors</w:t>
+          </w:r>
+          <w:r>
+            <w:t xml:space="preserve"> </w:t>
+          </w:r>
+          <w:r>
+            <w:t>are explained</w:t>
+          </w:r>
+          <w:r>
+            <w:t>, and any actions that need remediation are discussed.</w:t>
+          </w:r>
+          <w:r>
+            <w:t xml:space="preserve"> Please review the </w:t>
+          </w:r>
+          <w:r>
+            <w:rPr>
+              <w:b/>
+            </w:rPr>
+            <w:t>Action Needed</w:t>
+          </w:r>
+          <w:r>
+            <w:t xml:space="preserve"> </w:t>
+          </w:r>
+          <w:r>
+            <w:t>in each section.</w:t>
+          </w:r>
+        </w:p>
+        <w:p>
+          <w:pPr>
+            <w:pStyle w:val="Heading3Numbered"/>
+          </w:pPr>
+          <w:bookmarkStart w:id="22" w:name="_Toc510644866"/>
           <w:r>
             <w:lastRenderedPageBreak/>
-            <w:t>Update the Flow</w:t>
+            <w:t>Trigger – When an item is created</w:t>
           </w:r>
           <w:bookmarkEnd w:id="22"/>
-        </w:p>
-        <w:p>
-          <w:r>
-            <w:t>After import</w:t>
-          </w:r>
-          <w:r>
-            <w:t xml:space="preserve">, it is </w:t>
-          </w:r>
-          <w:r>
-            <w:t>essential</w:t>
-          </w:r>
-          <w:r>
-            <w:t xml:space="preserve"> to go through the workflow and review the trigger and each action for accuracy and errors</w:t>
-          </w:r>
-          <w:r>
-            <w:t>. C</w:t>
-          </w:r>
-          <w:r>
-            <w:t xml:space="preserve">onfigure them to suit your own needs if necessary. </w:t>
-          </w:r>
-          <w:r>
-            <w:t xml:space="preserve">Not all the actions in the Flow are absolutely </w:t>
-          </w:r>
-          <w:r>
-            <w:t>necessary</w:t>
-          </w:r>
-          <w:r>
-            <w:t>,</w:t>
-          </w:r>
-          <w:r>
-            <w:t xml:space="preserve"> but</w:t>
-          </w:r>
-          <w:r>
-            <w:t xml:space="preserve"> </w:t>
-          </w:r>
-          <w:r>
-            <w:t xml:space="preserve">they </w:t>
-          </w:r>
-          <w:r>
-            <w:t>are</w:t>
-          </w:r>
-          <w:r>
-            <w:t xml:space="preserve"> still</w:t>
-          </w:r>
-          <w:r>
-            <w:t xml:space="preserve"> </w:t>
-          </w:r>
-          <w:r>
-            <w:t>convenient</w:t>
-          </w:r>
-          <w:r>
-            <w:t xml:space="preserve">. </w:t>
-          </w:r>
-          <w:r>
-            <w:t xml:space="preserve">Any actions like </w:t>
-          </w:r>
-          <w:r>
-            <w:t>this will say “</w:t>
-          </w:r>
-          <w:r>
-            <w:rPr>
-              <w:b/>
-            </w:rPr>
-            <w:t>[OPTIONAL]</w:t>
-          </w:r>
-          <w:r>
-            <w:t xml:space="preserve">” in the section title and could be removed from the Flow if desired. </w:t>
-          </w:r>
-          <w:r>
-            <w:t>In the next sections</w:t>
-          </w:r>
-          <w:r>
-            <w:t xml:space="preserve">, the Flow trigger and actions’ </w:t>
-          </w:r>
-          <w:r>
-            <w:t>behaviors</w:t>
-          </w:r>
-          <w:r>
-            <w:t xml:space="preserve"> </w:t>
-          </w:r>
-          <w:r>
-            <w:t>are explained</w:t>
-          </w:r>
-          <w:r>
-            <w:t>, and any actions that need remediation are discussed.</w:t>
-          </w:r>
-          <w:r>
-            <w:t xml:space="preserve"> Please review the </w:t>
-          </w:r>
-          <w:r>
-            <w:rPr>
-              <w:b/>
-            </w:rPr>
-            <w:t>Action Needed</w:t>
-          </w:r>
-          <w:r>
-            <w:t xml:space="preserve"> </w:t>
-          </w:r>
-          <w:r>
-            <w:t>in each section.</w:t>
-          </w:r>
-        </w:p>
-        <w:p>
-          <w:pPr>
-            <w:pStyle w:val="Heading3Numbered"/>
-          </w:pPr>
-          <w:bookmarkStart w:id="23" w:name="_Toc510644866"/>
-          <w:r>
-            <w:t>Trigger – When an item is created</w:t>
-          </w:r>
-          <w:bookmarkEnd w:id="23"/>
         </w:p>
         <w:p>
           <w:r>
@@ -13337,7 +13119,7 @@
                         </pic:cNvPicPr>
                       </pic:nvPicPr>
                       <pic:blipFill>
-                        <a:blip r:embed="rId63">
+                        <a:blip r:embed="rId64">
                           <a:extLst>
                             <a:ext uri="{28A0092B-C50C-407E-A947-70E740481C1C}">
                               <a14:useLocalDpi xmlns:a14="http://schemas.microsoft.com/office/drawing/2010/main" val="0"/>
@@ -13373,7 +13155,7 @@
           <w:pPr>
             <w:pStyle w:val="Heading3Numbered"/>
           </w:pPr>
-          <w:bookmarkStart w:id="24" w:name="_Toc510644867"/>
+          <w:bookmarkStart w:id="23" w:name="_Toc510644867"/>
           <w:r>
             <w:t xml:space="preserve">Action </w:t>
           </w:r>
@@ -13383,7 +13165,7 @@
           <w:r>
             <w:t>– Initialize approver variable</w:t>
           </w:r>
-          <w:bookmarkEnd w:id="24"/>
+          <w:bookmarkEnd w:id="23"/>
         </w:p>
         <w:p>
           <w:r>
@@ -13457,7 +13239,7 @@
                         </pic:cNvPicPr>
                       </pic:nvPicPr>
                       <pic:blipFill>
-                        <a:blip r:embed="rId64">
+                        <a:blip r:embed="rId65">
                           <a:extLst>
                             <a:ext uri="{28A0092B-C50C-407E-A947-70E740481C1C}">
                               <a14:useLocalDpi xmlns:a14="http://schemas.microsoft.com/office/drawing/2010/main" val="0"/>
@@ -13493,9 +13275,8 @@
           <w:pPr>
             <w:pStyle w:val="Heading3Numbered"/>
           </w:pPr>
-          <w:bookmarkStart w:id="25" w:name="_Toc510644868"/>
-          <w:r>
-            <w:lastRenderedPageBreak/>
+          <w:bookmarkStart w:id="24" w:name="_Toc510644868"/>
+          <w:r>
             <w:t xml:space="preserve">Action </w:t>
           </w:r>
           <w:r>
@@ -13504,7 +13285,7 @@
           <w:r>
             <w:t>– Send approval email</w:t>
           </w:r>
-          <w:bookmarkEnd w:id="25"/>
+          <w:bookmarkEnd w:id="24"/>
         </w:p>
         <w:p>
           <w:r>
@@ -13558,6 +13339,7 @@
             <w:rPr>
               <w:noProof/>
             </w:rPr>
+            <w:lastRenderedPageBreak/>
             <w:drawing>
               <wp:inline distT="0" distB="0" distL="0" distR="0" wp14:anchorId="59E40CA9" wp14:editId="338FCDEA">
                 <wp:extent cx="4721359" cy="3416060"/>
@@ -13576,7 +13358,7 @@
                         </pic:cNvPicPr>
                       </pic:nvPicPr>
                       <pic:blipFill>
-                        <a:blip r:embed="rId65">
+                        <a:blip r:embed="rId66">
                           <a:extLst>
                             <a:ext uri="{28A0092B-C50C-407E-A947-70E740481C1C}">
                               <a14:useLocalDpi xmlns:a14="http://schemas.microsoft.com/office/drawing/2010/main" val="0"/>
@@ -13612,11 +13394,11 @@
           <w:pPr>
             <w:pStyle w:val="Heading3Numbered"/>
           </w:pPr>
-          <w:bookmarkStart w:id="26" w:name="_Toc510644869"/>
+          <w:bookmarkStart w:id="25" w:name="_Toc510644869"/>
           <w:r>
             <w:t>Condition – Check if approved</w:t>
           </w:r>
-          <w:bookmarkEnd w:id="26"/>
+          <w:bookmarkEnd w:id="25"/>
         </w:p>
         <w:p>
           <w:r>
@@ -13657,7 +13439,7 @@
                         </pic:cNvPicPr>
                       </pic:nvPicPr>
                       <pic:blipFill>
-                        <a:blip r:embed="rId66">
+                        <a:blip r:embed="rId67">
                           <a:extLst>
                             <a:ext uri="{28A0092B-C50C-407E-A947-70E740481C1C}">
                               <a14:useLocalDpi xmlns:a14="http://schemas.microsoft.com/office/drawing/2010/main" val="0"/>
@@ -13720,9 +13502,8 @@
           <w:pPr>
             <w:pStyle w:val="Heading3Numbered"/>
           </w:pPr>
-          <w:bookmarkStart w:id="27" w:name="_Toc510644870"/>
-          <w:r>
-            <w:lastRenderedPageBreak/>
+          <w:bookmarkStart w:id="26" w:name="_Toc510644870"/>
+          <w:r>
             <w:t>Condition Fail – Action</w:t>
           </w:r>
           <w:r>
@@ -13734,7 +13515,7 @@
           <w:r>
             <w:t xml:space="preserve"> [OPTIONAL]</w:t>
           </w:r>
-          <w:bookmarkEnd w:id="27"/>
+          <w:bookmarkEnd w:id="26"/>
         </w:p>
         <w:p>
           <w:r>
@@ -13775,6 +13556,7 @@
               <w:b/>
               <w:u w:val="single"/>
             </w:rPr>
+            <w:lastRenderedPageBreak/>
             <w:t>Action Needed:</w:t>
           </w:r>
           <w:r>
@@ -13820,7 +13602,7 @@
                         </pic:cNvPicPr>
                       </pic:nvPicPr>
                       <pic:blipFill>
-                        <a:blip r:embed="rId67">
+                        <a:blip r:embed="rId68">
                           <a:extLst>
                             <a:ext uri="{28A0092B-C50C-407E-A947-70E740481C1C}">
                               <a14:useLocalDpi xmlns:a14="http://schemas.microsoft.com/office/drawing/2010/main" val="0"/>
@@ -13856,7 +13638,7 @@
           <w:pPr>
             <w:pStyle w:val="Heading3Numbered"/>
           </w:pPr>
-          <w:bookmarkStart w:id="28" w:name="_Toc510644871"/>
+          <w:bookmarkStart w:id="27" w:name="_Toc510644871"/>
           <w:r>
             <w:t xml:space="preserve">Action </w:t>
           </w:r>
@@ -13866,7 +13648,7 @@
           <w:r>
             <w:t>– Get user profile (V1)</w:t>
           </w:r>
-          <w:bookmarkEnd w:id="28"/>
+          <w:bookmarkEnd w:id="27"/>
         </w:p>
         <w:p>
           <w:r>
@@ -13939,7 +13721,7 @@
                         </pic:cNvPicPr>
                       </pic:nvPicPr>
                       <pic:blipFill>
-                        <a:blip r:embed="rId68">
+                        <a:blip r:embed="rId69">
                           <a:extLst>
                             <a:ext uri="{28A0092B-C50C-407E-A947-70E740481C1C}">
                               <a14:useLocalDpi xmlns:a14="http://schemas.microsoft.com/office/drawing/2010/main" val="0"/>
@@ -13975,9 +13757,8 @@
           <w:pPr>
             <w:pStyle w:val="Heading3Numbered"/>
           </w:pPr>
-          <w:bookmarkStart w:id="29" w:name="_Toc510644872"/>
-          <w:r>
-            <w:lastRenderedPageBreak/>
+          <w:bookmarkStart w:id="28" w:name="_Toc510644872"/>
+          <w:r>
             <w:t>Action</w:t>
           </w:r>
           <w:r>
@@ -13986,7 +13767,7 @@
           <w:r>
             <w:t xml:space="preserve"> – Create O365 Group</w:t>
           </w:r>
-          <w:bookmarkEnd w:id="29"/>
+          <w:bookmarkEnd w:id="28"/>
         </w:p>
         <w:p>
           <w:r>
@@ -14045,9 +13826,13 @@
             <w:t>. C</w:t>
           </w:r>
           <w:r>
-            <w:t xml:space="preserve">hanging the service account’s permissions to “User management administrator,” which can be done from the </w:t>
-          </w:r>
-          <w:hyperlink r:id="rId69" w:history="1">
+            <w:t xml:space="preserve">hanging the service account’s permissions to </w:t>
+          </w:r>
+          <w:r>
+            <w:lastRenderedPageBreak/>
+            <w:t xml:space="preserve">“User management administrator,” which can be done from the </w:t>
+          </w:r>
+          <w:hyperlink r:id="rId70" w:history="1">
             <w:r>
               <w:rPr>
                 <w:rStyle w:val="Hyperlink"/>
@@ -14058,7 +13843,7 @@
           <w:r>
             <w:t xml:space="preserve">, </w:t>
           </w:r>
-          <w:hyperlink r:id="rId70" w:history="1">
+          <w:hyperlink r:id="rId71" w:history="1">
             <w:r>
               <w:rPr>
                 <w:rStyle w:val="Hyperlink"/>
@@ -14069,7 +13854,7 @@
           <w:r>
             <w:t xml:space="preserve">, or </w:t>
           </w:r>
-          <w:hyperlink r:id="rId71" w:history="1">
+          <w:hyperlink r:id="rId72" w:history="1">
             <w:r>
               <w:rPr>
                 <w:rStyle w:val="Hyperlink"/>
@@ -14105,7 +13890,7 @@
                         </pic:cNvPicPr>
                       </pic:nvPicPr>
                       <pic:blipFill>
-                        <a:blip r:embed="rId72">
+                        <a:blip r:embed="rId73">
                           <a:extLst>
                             <a:ext uri="{28A0092B-C50C-407E-A947-70E740481C1C}">
                               <a14:useLocalDpi xmlns:a14="http://schemas.microsoft.com/office/drawing/2010/main" val="0"/>
@@ -14141,7 +13926,7 @@
           <w:pPr>
             <w:pStyle w:val="Heading3Numbered"/>
           </w:pPr>
-          <w:bookmarkStart w:id="30" w:name="_Toc510644873"/>
+          <w:bookmarkStart w:id="29" w:name="_Toc510644873"/>
           <w:r>
             <w:t xml:space="preserve">Action </w:t>
           </w:r>
@@ -14157,7 +13942,7 @@
           <w:r>
             <w:t xml:space="preserve"> [OPTIONAL]</w:t>
           </w:r>
-          <w:bookmarkEnd w:id="30"/>
+          <w:bookmarkEnd w:id="29"/>
         </w:p>
         <w:p>
           <w:r>
@@ -14231,7 +14016,7 @@
                         </pic:cNvPicPr>
                       </pic:nvPicPr>
                       <pic:blipFill>
-                        <a:blip r:embed="rId73">
+                        <a:blip r:embed="rId74">
                           <a:extLst>
                             <a:ext uri="{28A0092B-C50C-407E-A947-70E740481C1C}">
                               <a14:useLocalDpi xmlns:a14="http://schemas.microsoft.com/office/drawing/2010/main" val="0"/>
@@ -14279,12 +14064,12 @@
           <w:pPr>
             <w:pStyle w:val="Heading3Numbered"/>
           </w:pPr>
-          <w:bookmarkStart w:id="31" w:name="_Toc510644874"/>
+          <w:bookmarkStart w:id="30" w:name="_Toc510644874"/>
           <w:r>
             <w:lastRenderedPageBreak/>
             <w:t>Action 6AB – Send a “creation failed” email to requesting user [OPTIONAL]</w:t>
           </w:r>
-          <w:bookmarkEnd w:id="31"/>
+          <w:bookmarkEnd w:id="30"/>
         </w:p>
         <w:p>
           <w:r>
@@ -14342,7 +14127,7 @@
                         </pic:cNvPicPr>
                       </pic:nvPicPr>
                       <pic:blipFill>
-                        <a:blip r:embed="rId74">
+                        <a:blip r:embed="rId75">
                           <a:extLst>
                             <a:ext uri="{28A0092B-C50C-407E-A947-70E740481C1C}">
                               <a14:useLocalDpi xmlns:a14="http://schemas.microsoft.com/office/drawing/2010/main" val="0"/>
@@ -14378,7 +14163,7 @@
           <w:pPr>
             <w:pStyle w:val="Heading3Numbered"/>
           </w:pPr>
-          <w:bookmarkStart w:id="32" w:name="_Toc510644875"/>
+          <w:bookmarkStart w:id="31" w:name="_Toc510644875"/>
           <w:r>
             <w:t xml:space="preserve">Action 5AA </w:t>
           </w:r>
@@ -14394,7 +14179,7 @@
           <w:r>
             <w:t xml:space="preserve"> [OPTIONAL]</w:t>
           </w:r>
-          <w:bookmarkEnd w:id="32"/>
+          <w:bookmarkEnd w:id="31"/>
         </w:p>
         <w:p>
           <w:r>
@@ -14453,7 +14238,7 @@
                         </pic:cNvPicPr>
                       </pic:nvPicPr>
                       <pic:blipFill>
-                        <a:blip r:embed="rId75">
+                        <a:blip r:embed="rId76">
                           <a:extLst>
                             <a:ext uri="{28A0092B-C50C-407E-A947-70E740481C1C}">
                               <a14:useLocalDpi xmlns:a14="http://schemas.microsoft.com/office/drawing/2010/main" val="0"/>
@@ -14489,11 +14274,11 @@
           <w:pPr>
             <w:pStyle w:val="Heading3Numbered"/>
           </w:pPr>
-          <w:bookmarkStart w:id="33" w:name="_Toc510644876"/>
+          <w:bookmarkStart w:id="32" w:name="_Toc510644876"/>
           <w:r>
             <w:t>Action 6AA – Add user to O365 Group</w:t>
           </w:r>
-          <w:bookmarkEnd w:id="33"/>
+          <w:bookmarkEnd w:id="32"/>
         </w:p>
         <w:p>
           <w:r>
@@ -14545,7 +14330,7 @@
                         </pic:cNvPicPr>
                       </pic:nvPicPr>
                       <pic:blipFill>
-                        <a:blip r:embed="rId76">
+                        <a:blip r:embed="rId77">
                           <a:extLst>
                             <a:ext uri="{28A0092B-C50C-407E-A947-70E740481C1C}">
                               <a14:useLocalDpi xmlns:a14="http://schemas.microsoft.com/office/drawing/2010/main" val="0"/>
@@ -14581,11 +14366,11 @@
           <w:pPr>
             <w:pStyle w:val="Heading3Numbered"/>
           </w:pPr>
-          <w:bookmarkStart w:id="34" w:name="_Toc510644877"/>
+          <w:bookmarkStart w:id="33" w:name="_Toc510644877"/>
           <w:r>
             <w:t>Action 7AA – Delay</w:t>
           </w:r>
-          <w:bookmarkEnd w:id="34"/>
+          <w:bookmarkEnd w:id="33"/>
         </w:p>
         <w:p>
           <w:r>
@@ -14635,7 +14420,7 @@
                         </pic:cNvPicPr>
                       </pic:nvPicPr>
                       <pic:blipFill>
-                        <a:blip r:embed="rId77">
+                        <a:blip r:embed="rId78">
                           <a:extLst>
                             <a:ext uri="{28A0092B-C50C-407E-A947-70E740481C1C}">
                               <a14:useLocalDpi xmlns:a14="http://schemas.microsoft.com/office/drawing/2010/main" val="0"/>
@@ -14671,11 +14456,11 @@
           <w:pPr>
             <w:pStyle w:val="Heading3Numbered"/>
           </w:pPr>
-          <w:bookmarkStart w:id="35" w:name="_Toc510644878"/>
+          <w:bookmarkStart w:id="34" w:name="_Toc510644878"/>
           <w:r>
             <w:t>Action 8AA – Create ProvisionMSTeam Runbook Job</w:t>
           </w:r>
-          <w:bookmarkEnd w:id="35"/>
+          <w:bookmarkEnd w:id="34"/>
         </w:p>
         <w:p>
           <w:r>
@@ -14809,7 +14594,7 @@
                         </pic:cNvPicPr>
                       </pic:nvPicPr>
                       <pic:blipFill>
-                        <a:blip r:embed="rId78">
+                        <a:blip r:embed="rId79">
                           <a:extLst>
                             <a:ext uri="{28A0092B-C50C-407E-A947-70E740481C1C}">
                               <a14:useLocalDpi xmlns:a14="http://schemas.microsoft.com/office/drawing/2010/main" val="0"/>
@@ -14886,7 +14671,7 @@
                         </pic:cNvPicPr>
                       </pic:nvPicPr>
                       <pic:blipFill>
-                        <a:blip r:embed="rId79">
+                        <a:blip r:embed="rId80">
                           <a:extLst>
                             <a:ext uri="{28A0092B-C50C-407E-A947-70E740481C1C}">
                               <a14:useLocalDpi xmlns:a14="http://schemas.microsoft.com/office/drawing/2010/main" val="0"/>
@@ -15136,7 +14921,7 @@
                         <pic:cNvPicPr/>
                       </pic:nvPicPr>
                       <pic:blipFill>
-                        <a:blip r:embed="rId80">
+                        <a:blip r:embed="rId81">
                           <a:extLst>
                             <a:ext uri="{28A0092B-C50C-407E-A947-70E740481C1C}">
                               <a14:useLocalDpi xmlns:a14="http://schemas.microsoft.com/office/drawing/2010/main" val="0"/>
@@ -15187,48 +14972,60 @@
           <w:r>
             <w:t xml:space="preserve">exactly: </w:t>
           </w:r>
+          <w:bookmarkStart w:id="35" w:name="_GoBack"/>
+          <w:bookmarkEnd w:id="35"/>
           <w:r>
             <w:rPr>
               <w:b/>
               <w:sz w:val="16"/>
             </w:rPr>
-            <w:t>{“UPN”:”body(</w:t>
+            <w:t>{“UPN”:</w:t>
           </w:r>
           <w:r>
             <w:rPr>
               <w:b/>
               <w:sz w:val="16"/>
             </w:rPr>
-            <w:t>‘Create_O365_Group’)?[‘id’]</w:t>
+            <w:t>”body(‘Get_user_profile_(V1)’)?[‘UserPrincipalName’]”</w:t>
           </w:r>
           <w:r>
             <w:rPr>
               <w:b/>
               <w:sz w:val="16"/>
             </w:rPr>
-            <w:t>)”,”GroupID”:”</w:t>
+            <w:t>,”GroupID”:</w:t>
           </w:r>
           <w:r>
             <w:rPr>
               <w:b/>
               <w:sz w:val="16"/>
             </w:rPr>
-            <w:t>body(‘Get_user_profile_(V1)’)</w:t>
+            <w:t xml:space="preserve"> </w:t>
           </w:r>
           <w:r>
             <w:rPr>
               <w:b/>
               <w:sz w:val="16"/>
             </w:rPr>
-            <w:t>?[‘UserPrincipalName’]</w:t>
+            <w:t>”body(‘Create_O365_Group’)?[‘id’])”</w:t>
           </w:r>
           <w:r>
             <w:rPr>
               <w:b/>
               <w:sz w:val="16"/>
             </w:rPr>
-            <w:t>”}</w:t>
-          </w:r>
+            <w:t>}</w:t>
+          </w:r>
+        </w:p>
+        <w:p>
+          <w:pPr>
+            <w:pStyle w:val="ListParagraph"/>
+            <w:numPr>
+              <w:ilvl w:val="0"/>
+              <w:numId w:val="0"/>
+            </w:numPr>
+            <w:ind w:left="720"/>
+          </w:pPr>
           <w:r>
             <w:br/>
           </w:r>
@@ -15254,7 +15051,7 @@
                         </pic:cNvPicPr>
                       </pic:nvPicPr>
                       <pic:blipFill>
-                        <a:blip r:embed="rId81">
+                        <a:blip r:embed="rId82">
                           <a:extLst>
                             <a:ext uri="{28A0092B-C50C-407E-A947-70E740481C1C}">
                               <a14:useLocalDpi xmlns:a14="http://schemas.microsoft.com/office/drawing/2010/main" val="0"/>
@@ -15426,7 +15223,7 @@
                         </pic:cNvPicPr>
                       </pic:nvPicPr>
                       <pic:blipFill>
-                        <a:blip r:embed="rId82">
+                        <a:blip r:embed="rId83">
                           <a:extLst>
                             <a:ext uri="{28A0092B-C50C-407E-A947-70E740481C1C}">
                               <a14:useLocalDpi xmlns:a14="http://schemas.microsoft.com/office/drawing/2010/main" val="0"/>
@@ -15502,7 +15299,7 @@
                         </pic:cNvPicPr>
                       </pic:nvPicPr>
                       <pic:blipFill>
-                        <a:blip r:embed="rId83">
+                        <a:blip r:embed="rId84">
                           <a:extLst>
                             <a:ext uri="{28A0092B-C50C-407E-A947-70E740481C1C}">
                               <a14:useLocalDpi xmlns:a14="http://schemas.microsoft.com/office/drawing/2010/main" val="0"/>
@@ -15571,7 +15368,7 @@
                         </pic:cNvPicPr>
                       </pic:nvPicPr>
                       <pic:blipFill>
-                        <a:blip r:embed="rId84">
+                        <a:blip r:embed="rId85">
                           <a:extLst>
                             <a:ext uri="{28A0092B-C50C-407E-A947-70E740481C1C}">
                               <a14:useLocalDpi xmlns:a14="http://schemas.microsoft.com/office/drawing/2010/main" val="0"/>
@@ -15685,7 +15482,7 @@
                         </pic:cNvPicPr>
                       </pic:nvPicPr>
                       <pic:blipFill>
-                        <a:blip r:embed="rId85">
+                        <a:blip r:embed="rId86">
                           <a:extLst>
                             <a:ext uri="{28A0092B-C50C-407E-A947-70E740481C1C}">
                               <a14:useLocalDpi xmlns:a14="http://schemas.microsoft.com/office/drawing/2010/main" val="0"/>
@@ -15776,7 +15573,7 @@
                         </pic:cNvPicPr>
                       </pic:nvPicPr>
                       <pic:blipFill>
-                        <a:blip r:embed="rId86">
+                        <a:blip r:embed="rId87">
                           <a:extLst>
                             <a:ext uri="{28A0092B-C50C-407E-A947-70E740481C1C}">
                               <a14:useLocalDpi xmlns:a14="http://schemas.microsoft.com/office/drawing/2010/main" val="0"/>
@@ -15868,7 +15665,7 @@
                         </pic:cNvPicPr>
                       </pic:nvPicPr>
                       <pic:blipFill>
-                        <a:blip r:embed="rId87">
+                        <a:blip r:embed="rId88">
                           <a:extLst>
                             <a:ext uri="{28A0092B-C50C-407E-A947-70E740481C1C}">
                               <a14:useLocalDpi xmlns:a14="http://schemas.microsoft.com/office/drawing/2010/main" val="0"/>
@@ -15970,7 +15767,7 @@
                         </pic:cNvPicPr>
                       </pic:nvPicPr>
                       <pic:blipFill>
-                        <a:blip r:embed="rId88">
+                        <a:blip r:embed="rId89">
                           <a:extLst>
                             <a:ext uri="{28A0092B-C50C-407E-A947-70E740481C1C}">
                               <a14:useLocalDpi xmlns:a14="http://schemas.microsoft.com/office/drawing/2010/main" val="0"/>
@@ -16095,7 +15892,7 @@
                         </pic:cNvPicPr>
                       </pic:nvPicPr>
                       <pic:blipFill>
-                        <a:blip r:embed="rId89">
+                        <a:blip r:embed="rId90">
                           <a:extLst>
                             <a:ext uri="{28A0092B-C50C-407E-A947-70E740481C1C}">
                               <a14:useLocalDpi xmlns:a14="http://schemas.microsoft.com/office/drawing/2010/main" val="0"/>
@@ -16212,7 +16009,7 @@
                         </pic:cNvPicPr>
                       </pic:nvPicPr>
                       <pic:blipFill>
-                        <a:blip r:embed="rId90">
+                        <a:blip r:embed="rId91">
                           <a:extLst>
                             <a:ext uri="{28A0092B-C50C-407E-A947-70E740481C1C}">
                               <a14:useLocalDpi xmlns:a14="http://schemas.microsoft.com/office/drawing/2010/main" val="0"/>
@@ -16307,7 +16104,7 @@
                         </pic:cNvPicPr>
                       </pic:nvPicPr>
                       <pic:blipFill>
-                        <a:blip r:embed="rId91">
+                        <a:blip r:embed="rId92">
                           <a:extLst>
                             <a:ext uri="{28A0092B-C50C-407E-A947-70E740481C1C}">
                               <a14:useLocalDpi xmlns:a14="http://schemas.microsoft.com/office/drawing/2010/main" val="0"/>
@@ -16391,7 +16188,7 @@
                         </pic:cNvPicPr>
                       </pic:nvPicPr>
                       <pic:blipFill>
-                        <a:blip r:embed="rId92">
+                        <a:blip r:embed="rId93">
                           <a:extLst>
                             <a:ext uri="{28A0092B-C50C-407E-A947-70E740481C1C}">
                               <a14:useLocalDpi xmlns:a14="http://schemas.microsoft.com/office/drawing/2010/main" val="0"/>
@@ -16532,7 +16329,7 @@
           <w:r>
             <w:t xml:space="preserve">, </w:t>
           </w:r>
-          <w:hyperlink r:id="rId93" w:history="1">
+          <w:hyperlink r:id="rId94" w:history="1">
             <w:r>
               <w:rPr>
                 <w:rStyle w:val="Hyperlink"/>
@@ -16616,7 +16413,7 @@
                         </pic:cNvPicPr>
                       </pic:nvPicPr>
                       <pic:blipFill>
-                        <a:blip r:embed="rId94">
+                        <a:blip r:embed="rId95">
                           <a:extLst>
                             <a:ext uri="{28A0092B-C50C-407E-A947-70E740481C1C}">
                               <a14:useLocalDpi xmlns:a14="http://schemas.microsoft.com/office/drawing/2010/main" val="0"/>
@@ -16652,7 +16449,7 @@
           <w:r>
             <w:t xml:space="preserve">Creating an app will allow you to create a standalone app that is tied to this SharePoint list. Customizing forms will change the default form used to create and edit items in the SharePoint list. Refer to the </w:t>
           </w:r>
-          <w:hyperlink r:id="rId95" w:history="1">
+          <w:hyperlink r:id="rId96" w:history="1">
             <w:r>
               <w:rPr>
                 <w:rStyle w:val="Hyperlink"/>
@@ -16695,7 +16492,7 @@
       <w:r>
         <w:t xml:space="preserve">in the </w:t>
       </w:r>
-      <w:hyperlink r:id="rId96" w:history="1">
+      <w:hyperlink r:id="rId97" w:history="1">
         <w:r>
           <w:rPr>
             <w:rStyle w:val="Hyperlink"/>
@@ -16710,7 +16507,7 @@
     <w:p/>
     <w:p/>
     <w:sectPr>
-      <w:footerReference w:type="default" r:id="rId97"/>
+      <w:footerReference w:type="default" r:id="rId98"/>
       <w:type w:val="continuous"/>
       <w:pgSz w:w="12240" w:h="15840" w:code="1"/>
       <w:pgMar w:top="1440" w:right="1440" w:bottom="1440" w:left="1440" w:header="432" w:footer="0" w:gutter="0"/>
@@ -16883,79 +16680,7 @@
         <w:sz w:val="18"/>
         <w:szCs w:val="18"/>
       </w:rPr>
-      <w:t xml:space="preserve">Microsoft, </w:t>
-    </w:r>
-    <w:r>
-      <w:rPr>
-        <w:rFonts w:cstheme="minorHAnsi"/>
-        <w:sz w:val="18"/>
-        <w:szCs w:val="18"/>
-      </w:rPr>
-      <w:t>Azure,</w:t>
-    </w:r>
-    <w:r>
-      <w:rPr>
-        <w:rFonts w:cstheme="minorHAnsi"/>
-        <w:sz w:val="18"/>
-        <w:szCs w:val="18"/>
-      </w:rPr>
-      <w:t xml:space="preserve"> Active Directory</w:t>
-    </w:r>
-    <w:r>
-      <w:rPr>
-        <w:rFonts w:cstheme="minorHAnsi"/>
-        <w:sz w:val="18"/>
-        <w:szCs w:val="18"/>
-      </w:rPr>
-      <w:t>,</w:t>
-    </w:r>
-    <w:r>
-      <w:rPr>
-        <w:rFonts w:cstheme="minorHAnsi"/>
-        <w:sz w:val="18"/>
-        <w:szCs w:val="18"/>
-      </w:rPr>
-      <w:t xml:space="preserve"> </w:t>
-    </w:r>
-    <w:r>
-      <w:rPr>
-        <w:rFonts w:cstheme="minorHAnsi"/>
-        <w:sz w:val="18"/>
-        <w:szCs w:val="18"/>
-      </w:rPr>
-      <w:t xml:space="preserve">SharePoint, </w:t>
-    </w:r>
-    <w:r>
-      <w:rPr>
-        <w:rFonts w:cstheme="minorHAnsi"/>
-        <w:sz w:val="18"/>
-        <w:szCs w:val="18"/>
-      </w:rPr>
-      <w:t xml:space="preserve">Office 365, </w:t>
-    </w:r>
-    <w:r>
-      <w:rPr>
-        <w:rFonts w:cstheme="minorHAnsi"/>
-        <w:sz w:val="18"/>
-        <w:szCs w:val="18"/>
-      </w:rPr>
-      <w:t xml:space="preserve">and </w:t>
-    </w:r>
-    <w:r>
-      <w:rPr>
-        <w:rFonts w:cstheme="minorHAnsi"/>
-        <w:sz w:val="18"/>
-        <w:szCs w:val="18"/>
-      </w:rPr>
-      <w:t>Outlook</w:t>
-    </w:r>
-    <w:r>
-      <w:rPr>
-        <w:rFonts w:cstheme="minorHAnsi"/>
-        <w:sz w:val="18"/>
-        <w:szCs w:val="18"/>
-      </w:rPr>
-      <w:t xml:space="preserve"> </w:t>
+      <w:t xml:space="preserve">Microsoft, Azure, Active Directory, SharePoint, Office 365, and Outlook </w:t>
     </w:r>
     <w:r>
       <w:rPr>
@@ -17020,7 +16745,6 @@
               <w:dataBinding w:prefixMappings="xmlns:ns0='http://purl.org/dc/elements/1.1/' xmlns:ns1='http://schemas.openxmlformats.org/package/2006/metadata/core-properties' " w:xpath="/ns1:coreProperties[1]/ns0:title[1]" w:storeItemID="{6C3C8BC8-F283-45AE-878A-BAB7291924A1}"/>
               <w:text/>
             </w:sdtPr>
-            <w:sdtEndPr/>
             <w:sdtContent>
               <w:r>
                 <w:t>Provisioning a Microsoft Team with Approval Flow and Azure Runbook</w:t>
@@ -17039,7 +16763,6 @@
               <w:dataBinding w:prefixMappings="xmlns:ns0='http://purl.org/dc/elements/1.1/' xmlns:ns1='http://schemas.openxmlformats.org/package/2006/metadata/core-properties' " w:xpath="/ns1:coreProperties[1]/ns0:subject[1]" w:storeItemID="{6C3C8BC8-F283-45AE-878A-BAB7291924A1}"/>
               <w:text/>
             </w:sdtPr>
-            <w:sdtEndPr/>
             <w:sdtContent>
               <w:r>
                 <w:t xml:space="preserve">     </w:t>
@@ -17059,7 +16782,6 @@
               </w:placeholder>
               <w15:dataBinding w:xpath="/root[1]/version[1]" w:storeItemID="{A7D598A9-AC5B-49BC-AE59-C7616FDA4C36}"/>
             </w:sdtPr>
-            <w:sdtEndPr/>
             <w:sdtContent>
               <w:r>
                 <w:t>1.1</w:t>
@@ -17069,21 +16791,11 @@
           <w:r>
             <w:t xml:space="preserve">, </w:t>
           </w:r>
-          <w:r>
-            <w:fldChar w:fldCharType="begin"/>
-          </w:r>
-          <w:r>
-            <w:instrText xml:space="preserve"> DOCPROPERTY Status \* MERGEFORMAT </w:instrText>
-          </w:r>
-          <w:r>
-            <w:fldChar w:fldCharType="separate"/>
-          </w:r>
-          <w:r>
-            <w:t>Release</w:t>
-          </w:r>
-          <w:r>
-            <w:fldChar w:fldCharType="end"/>
-          </w:r>
+          <w:fldSimple w:instr=" DOCPROPERTY Status \* MERGEFORMAT ">
+            <w:r>
+              <w:t>Release</w:t>
+            </w:r>
+          </w:fldSimple>
         </w:p>
         <w:p>
           <w:pPr>
@@ -17103,7 +16815,6 @@
               <w:dataBinding w:prefixMappings="xmlns:ns0='http://purl.org/dc/elements/1.1/' xmlns:ns1='http://schemas.openxmlformats.org/package/2006/metadata/core-properties' " w:xpath="/ns1:coreProperties[1]/ns0:creator[1]" w:storeItemID="{6C3C8BC8-F283-45AE-878A-BAB7291924A1}"/>
               <w:text/>
             </w:sdtPr>
-            <w:sdtEndPr/>
             <w:sdtContent>
               <w:r>
                 <w:t>Jason Ortiz</w:t>
@@ -17189,10 +16900,7 @@
             <w:pStyle w:val="Footer"/>
           </w:pPr>
           <w:r>
-            <w:t xml:space="preserve">   </w:t>
-          </w:r>
-          <w:r>
-            <w:t xml:space="preserve">Version </w:t>
+            <w:t xml:space="preserve">   Version </w:t>
           </w:r>
           <w:sdt>
             <w:sdtPr>
@@ -17204,7 +16912,6 @@
               </w:placeholder>
               <w15:dataBinding w:xpath="/root[1]/version[1]" w:storeItemID="{A7D598A9-AC5B-49BC-AE59-C7616FDA4C36}"/>
             </w:sdtPr>
-            <w:sdtEndPr/>
             <w:sdtContent>
               <w:r>
                 <w:t>1.1</w:t>
@@ -17230,7 +16937,6 @@
               <w:dataBinding w:prefixMappings="xmlns:ns0='http://purl.org/dc/elements/1.1/' xmlns:ns1='http://schemas.openxmlformats.org/package/2006/metadata/core-properties' " w:xpath="/ns1:coreProperties[1]/ns0:creator[1]" w:storeItemID="{6C3C8BC8-F283-45AE-878A-BAB7291924A1}"/>
               <w:text/>
             </w:sdtPr>
-            <w:sdtEndPr/>
             <w:sdtContent>
               <w:r>
                 <w:t>Jason Ortiz</w:t>
@@ -17319,7 +17025,6 @@
               <w:dataBinding w:prefixMappings="xmlns:ns0='http://purl.org/dc/elements/1.1/' xmlns:ns1='http://schemas.openxmlformats.org/package/2006/metadata/core-properties' " w:xpath="/ns1:coreProperties[1]/ns0:title[1]" w:storeItemID="{6C3C8BC8-F283-45AE-878A-BAB7291924A1}"/>
               <w:text/>
             </w:sdtPr>
-            <w:sdtEndPr/>
             <w:sdtContent>
               <w:r>
                 <w:t>Provisioning a Microsoft Team with Approval Flow and Azure Runbook</w:t>
@@ -17336,7 +17041,6 @@
               <w:id w:val="334047237"/>
               <w15:dataBinding w:xpath="/root[1]/version[1]" w:storeItemID="{A7D598A9-AC5B-49BC-AE59-C7616FDA4C36}"/>
             </w:sdtPr>
-            <w:sdtEndPr/>
             <w:sdtContent>
               <w:r>
                 <w:t>1.1</w:t>
@@ -17359,7 +17063,6 @@
               <w:dataBinding w:prefixMappings="xmlns:ns0='http://purl.org/dc/elements/1.1/' xmlns:ns1='http://schemas.openxmlformats.org/package/2006/metadata/core-properties' " w:xpath="/ns1:coreProperties[1]/ns0:creator[1]" w:storeItemID="{6C3C8BC8-F283-45AE-878A-BAB7291924A1}"/>
               <w:text/>
             </w:sdtPr>
-            <w:sdtEndPr/>
             <w:sdtContent>
               <w:r>
                 <w:t>Jason Ortiz</w:t>
@@ -21720,7 +21423,7 @@
       </w:pPr>
     </w:pPrDefault>
   </w:docDefaults>
-  <w:latentStyles w:defLockedState="0" w:defUIPriority="99" w:defSemiHidden="0" w:defUnhideWhenUsed="0" w:defQFormat="0" w:count="375">
+  <w:latentStyles w:defLockedState="0" w:defUIPriority="99" w:defSemiHidden="0" w:defUnhideWhenUsed="0" w:defQFormat="0" w:count="376">
     <w:lsdException w:name="Normal" w:uiPriority="0" w:qFormat="1"/>
     <w:lsdException w:name="heading 1" w:qFormat="1"/>
     <w:lsdException w:name="heading 2" w:semiHidden="1" w:unhideWhenUsed="1" w:qFormat="1"/>
@@ -21823,7 +21526,6 @@
     <w:lsdException w:name="HTML Sample" w:semiHidden="1" w:unhideWhenUsed="1"/>
     <w:lsdException w:name="HTML Typewriter" w:semiHidden="1" w:unhideWhenUsed="1"/>
     <w:lsdException w:name="HTML Variable" w:semiHidden="1" w:unhideWhenUsed="1"/>
-    <w:lsdException w:name="Normal Table" w:semiHidden="1" w:unhideWhenUsed="1"/>
     <w:lsdException w:name="annotation subject" w:semiHidden="1" w:unhideWhenUsed="1"/>
     <w:lsdException w:name="No List" w:semiHidden="1" w:unhideWhenUsed="1"/>
     <w:lsdException w:name="Outline List 1" w:semiHidden="1" w:unhideWhenUsed="1"/>
@@ -21870,10 +21572,8 @@
     <w:lsdException w:name="Table Subtle 2" w:semiHidden="1" w:unhideWhenUsed="1"/>
     <w:lsdException w:name="Table Web 1" w:semiHidden="1" w:unhideWhenUsed="1"/>
     <w:lsdException w:name="Table Web 2" w:semiHidden="1" w:unhideWhenUsed="1"/>
-    <w:lsdException w:name="Table Web 3" w:semiHidden="1" w:unhideWhenUsed="1"/>
     <w:lsdException w:name="Balloon Text" w:semiHidden="1" w:unhideWhenUsed="1"/>
     <w:lsdException w:name="Table Grid" w:uiPriority="0"/>
-    <w:lsdException w:name="Table Theme" w:semiHidden="1" w:unhideWhenUsed="1"/>
     <w:lsdException w:name="Placeholder Text" w:semiHidden="1"/>
     <w:lsdException w:name="Light Shading" w:uiPriority="60"/>
     <w:lsdException w:name="Light List" w:uiPriority="61"/>
@@ -22085,6 +21785,7 @@
     <w:lsdException w:name="Smart Hyperlink" w:semiHidden="1" w:unhideWhenUsed="1"/>
     <w:lsdException w:name="Hashtag" w:semiHidden="1" w:unhideWhenUsed="1"/>
     <w:lsdException w:name="Unresolved Mention" w:semiHidden="1" w:unhideWhenUsed="1"/>
+    <w:lsdException w:name="Smart Link" w:semiHidden="1" w:unhideWhenUsed="1"/>
   </w:latentStyles>
   <w:style w:type="paragraph" w:default="1" w:styleId="Normal">
     <w:name w:val="Normal"/>
@@ -24065,7 +23766,7 @@
     <w:charset w:val="00"/>
     <w:family w:val="swiss"/>
     <w:pitch w:val="variable"/>
-    <w:sig w:usb0="E0002AFF" w:usb1="C000247B" w:usb2="00000009" w:usb3="00000000" w:csb0="000001FF" w:csb1="00000000"/>
+    <w:sig w:usb0="E0002EFF" w:usb1="C000247B" w:usb2="00000009" w:usb3="00000000" w:csb0="000001FF" w:csb1="00000000"/>
   </w:font>
   <w:font w:name="Arial">
     <w:panose1 w:val="020B0604020202020204"/>
@@ -24103,7 +23804,6 @@
     <w:sig w:usb0="A00002AF" w:usb1="4000205B" w:usb2="00000000" w:usb3="00000000" w:csb0="0000009F" w:csb1="00000000"/>
   </w:font>
   <w:font w:name="Helvetica">
-    <w:altName w:val="Arial"/>
     <w:panose1 w:val="020B0604020202020204"/>
     <w:charset w:val="00"/>
     <w:family w:val="swiss"/>
@@ -24173,10 +23873,10 @@
     <w:rsid w:val="00BA2266"/>
     <w:rsid w:val="00C07935"/>
     <w:rsid w:val="00CD36A7"/>
+    <w:rsid w:val="00D74CD4"/>
     <w:rsid w:val="00E1156A"/>
     <w:rsid w:val="00EA5FAF"/>
     <w:rsid w:val="00EC4F9F"/>
-    <w:rsid w:val="00ED0B38"/>
     <w:rsid w:val="00EE649A"/>
     <w:rsid w:val="00F05B56"/>
     <w:rsid w:val="00F655AC"/>
@@ -24222,7 +23922,7 @@
       </w:pPr>
     </w:pPrDefault>
   </w:docDefaults>
-  <w:latentStyles w:defLockedState="0" w:defUIPriority="99" w:defSemiHidden="0" w:defUnhideWhenUsed="0" w:defQFormat="0" w:count="375">
+  <w:latentStyles w:defLockedState="0" w:defUIPriority="99" w:defSemiHidden="0" w:defUnhideWhenUsed="0" w:defQFormat="0" w:count="376">
     <w:lsdException w:name="Normal" w:uiPriority="0" w:qFormat="1"/>
     <w:lsdException w:name="heading 1" w:uiPriority="9" w:qFormat="1"/>
     <w:lsdException w:name="heading 2" w:semiHidden="1" w:uiPriority="9" w:unhideWhenUsed="1" w:qFormat="1"/>
@@ -24328,7 +24028,6 @@
     <w:lsdException w:name="HTML Sample" w:semiHidden="1" w:unhideWhenUsed="1"/>
     <w:lsdException w:name="HTML Typewriter" w:semiHidden="1" w:unhideWhenUsed="1"/>
     <w:lsdException w:name="HTML Variable" w:semiHidden="1" w:unhideWhenUsed="1"/>
-    <w:lsdException w:name="Normal Table" w:semiHidden="1" w:unhideWhenUsed="1"/>
     <w:lsdException w:name="annotation subject" w:semiHidden="1" w:unhideWhenUsed="1"/>
     <w:lsdException w:name="No List" w:semiHidden="1" w:unhideWhenUsed="1"/>
     <w:lsdException w:name="Outline List 1" w:semiHidden="1" w:unhideWhenUsed="1"/>
@@ -24375,10 +24074,8 @@
     <w:lsdException w:name="Table Subtle 2" w:semiHidden="1" w:unhideWhenUsed="1"/>
     <w:lsdException w:name="Table Web 1" w:semiHidden="1" w:unhideWhenUsed="1"/>
     <w:lsdException w:name="Table Web 2" w:semiHidden="1" w:unhideWhenUsed="1"/>
-    <w:lsdException w:name="Table Web 3" w:semiHidden="1" w:unhideWhenUsed="1"/>
     <w:lsdException w:name="Balloon Text" w:semiHidden="1" w:unhideWhenUsed="1"/>
     <w:lsdException w:name="Table Grid" w:uiPriority="39"/>
-    <w:lsdException w:name="Table Theme" w:semiHidden="1" w:unhideWhenUsed="1"/>
     <w:lsdException w:name="Placeholder Text" w:semiHidden="1"/>
     <w:lsdException w:name="No Spacing" w:uiPriority="1" w:qFormat="1"/>
     <w:lsdException w:name="Light Shading" w:uiPriority="60"/>
@@ -24598,6 +24295,7 @@
     <w:lsdException w:name="Smart Hyperlink" w:semiHidden="1" w:unhideWhenUsed="1"/>
     <w:lsdException w:name="Hashtag" w:semiHidden="1" w:unhideWhenUsed="1"/>
     <w:lsdException w:name="Unresolved Mention" w:semiHidden="1" w:unhideWhenUsed="1"/>
+    <w:lsdException w:name="Smart Link" w:semiHidden="1" w:unhideWhenUsed="1"/>
   </w:latentStyles>
   <w:style w:type="paragraph" w:default="1" w:styleId="Normal">
     <w:name w:val="Normal"/>
@@ -25213,8 +24911,15 @@
 <file path=customXml/itemProps2.xml><?xml version="1.0" encoding="utf-8"?>
 <ds:datastoreItem xmlns:ds="http://schemas.openxmlformats.org/officeDocument/2006/customXml" ds:itemID="{ABD68FDD-7459-4671-8AF3-F24B919B7323}">
   <ds:schemaRefs>
+    <ds:schemaRef ds:uri="http://purl.org/dc/dcmitype/"/>
+    <ds:schemaRef ds:uri="http://schemas.microsoft.com/office/infopath/2007/PartnerControls"/>
+    <ds:schemaRef ds:uri="http://purl.org/dc/elements/1.1/"/>
     <ds:schemaRef ds:uri="http://schemas.microsoft.com/office/2006/metadata/properties"/>
-    <ds:schemaRef ds:uri="http://schemas.microsoft.com/office/infopath/2007/PartnerControls"/>
+    <ds:schemaRef ds:uri="http://schemas.microsoft.com/office/2006/documentManagement/types"/>
+    <ds:schemaRef ds:uri="http://purl.org/dc/terms/"/>
+    <ds:schemaRef ds:uri="http://schemas.openxmlformats.org/package/2006/metadata/core-properties"/>
+    <ds:schemaRef ds:uri="1c88734f-45cf-4ee3-8ac1-e8e10e08d449"/>
+    <ds:schemaRef ds:uri="http://www.w3.org/XML/1998/namespace"/>
   </ds:schemaRefs>
 </ds:datastoreItem>
 </file>
@@ -25252,7 +24957,7 @@
 </file>
 
 <file path=customXml/itemProps6.xml><?xml version="1.0" encoding="utf-8"?>
-<ds:datastoreItem xmlns:ds="http://schemas.openxmlformats.org/officeDocument/2006/customXml" ds:itemID="{B1B28641-470C-4789-BB58-E865A49745C1}">
+<ds:datastoreItem xmlns:ds="http://schemas.openxmlformats.org/officeDocument/2006/customXml" ds:itemID="{F983B2C3-EE9D-4237-963E-4742FBEDD47F}">
   <ds:schemaRefs>
     <ds:schemaRef ds:uri="http://schemas.openxmlformats.org/officeDocument/2006/bibliography"/>
   </ds:schemaRefs>

</xml_diff>